<commit_message>
refactor(Monografia):Modificando imagens, referencias, indices e abreviaturas no documento
</commit_message>
<xml_diff>
--- a/Docs/Monografia_Thiago_Soares_da_Cruz_20111100428.docx
+++ b/Docs/Monografia_Thiago_Soares_da_Cruz_20111100428.docx
@@ -1251,6 +1251,7 @@
           <w:lang w:val="pt-PT" w:eastAsia="pt-BR"/>
         </w:rPr>
       </w:pPr>
+      <w:proofErr w:type="gramStart"/>
       <w:r>
         <w:rPr>
           <w:b/>
@@ -1258,7 +1259,17 @@
           <w:szCs w:val="20"/>
           <w:lang w:val="pt-PT" w:eastAsia="pt-BR"/>
         </w:rPr>
-        <w:t xml:space="preserve">PROF . </w:t>
+        <w:t>PROF .</w:t>
+      </w:r>
+      <w:proofErr w:type="gramEnd"/>
+      <w:r>
+        <w:rPr>
+          <w:b/>
+          <w:sz w:val="20"/>
+          <w:szCs w:val="20"/>
+          <w:lang w:val="pt-PT" w:eastAsia="pt-BR"/>
+        </w:rPr>
+        <w:t xml:space="preserve"> </w:t>
       </w:r>
     </w:p>
     <w:p>
@@ -2082,7 +2093,7 @@
           <w:color w:val="auto"/>
           <w:lang w:val="en-US"/>
         </w:rPr>
-        <w:t>: Clound Fonte: http://www.synergixtech.com/wp-content/uploads/2016/09/Cloud-Computing-Benefits.png</w:t>
+        <w:t>: Clound</w:t>
       </w:r>
       <w:r>
         <w:rPr>
@@ -2166,7 +2177,7 @@
           <w:color w:val="auto"/>
           <w:lang w:val="en-US"/>
         </w:rPr>
-        <w:t>: Joseph Carl Fonte: http://www.psynergie.com/psychologie-internet/photo-joseph-licklider.jpg</w:t>
+        <w:t>: Joseph Carl</w:t>
       </w:r>
       <w:r>
         <w:rPr>
@@ -2250,7 +2261,7 @@
           <w:color w:val="auto"/>
           <w:lang w:val="en-US"/>
         </w:rPr>
-        <w:t>: John McCarthy Fonte: http://www-formal.stanford.edu/jmc/jmccolor.jpg</w:t>
+        <w:t>: John McCarthy</w:t>
       </w:r>
       <w:r>
         <w:rPr>
@@ -2334,7 +2345,7 @@
           <w:color w:val="auto"/>
           <w:lang w:val="en-US"/>
         </w:rPr>
-        <w:t>: Ramnath Chellappa Fonte: http://goizueta.emory.edu/profiles/images/portrait/chellapa.jpg</w:t>
+        <w:t>: Ramnath Chellappa</w:t>
       </w:r>
       <w:r>
         <w:rPr>
@@ -2415,7 +2426,7 @@
           <w:noProof/>
           <w:color w:val="auto"/>
         </w:rPr>
-        <w:t>: Modelos de Implementação Fonte: http://www.vividdynamics.com/wp-content/uploads/2013/12/cloud-hosting.jpg</w:t>
+        <w:t>: Modelos de Implementação</w:t>
       </w:r>
       <w:r>
         <w:rPr>
@@ -2493,7 +2504,7 @@
           <w:noProof/>
           <w:color w:val="auto"/>
         </w:rPr>
-        <w:t>: Nuvem pública Fonte: http://www.ximedica.info/images/uploads/the_cloud-resized-600.jpg</w:t>
+        <w:t>: Nuvem pública</w:t>
       </w:r>
       <w:r>
         <w:rPr>
@@ -2571,7 +2582,7 @@
           <w:noProof/>
           <w:color w:val="auto"/>
         </w:rPr>
-        <w:t>: Nuvem Privada Fonte: https://web-material3.yokogawa.com/image_8952.jpg</w:t>
+        <w:t xml:space="preserve">: Nuvem Privada </w:t>
       </w:r>
       <w:r>
         <w:rPr>
@@ -2649,7 +2660,7 @@
           <w:noProof/>
           <w:color w:val="auto"/>
         </w:rPr>
-        <w:t>: Nuvem Comunitária Fonte: https://lh4.googleusercontent.com/NWf67CzmfbXLVsj60ZRyC-eX-UcdAt3ITRZcgedyN4dBbGU0BOWdCSNdtuqz9DxZ4fHNC6GLnUlreeoRX__8c07l61YMMoY3zxKJvMkbFfx92vjjDYLm1ai2STm0h4XQfA</w:t>
+        <w:t xml:space="preserve">: Nuvem Comunitária </w:t>
       </w:r>
       <w:r>
         <w:rPr>
@@ -2727,7 +2738,7 @@
           <w:noProof/>
           <w:color w:val="auto"/>
         </w:rPr>
-        <w:t>: Modelos de Implementação Fonte: https://puserscontentstorage.blob.core.windows.net/userimages/de1cc483-bb71-4170-bd25-0c04f167acf5/c9851e30-da98-4765-92bb-d33ca089ff49image32.png</w:t>
+        <w:t xml:space="preserve">: Modelos de Implementação </w:t>
       </w:r>
       <w:r>
         <w:rPr>
@@ -2805,7 +2816,7 @@
           <w:noProof/>
           <w:color w:val="auto"/>
         </w:rPr>
-        <w:t>: Modelos de Serviço Fonte: http://ftp.unipar.br/~seinpar/2013/artigos/Rogerio%20Schueroff%20Vandresen.pdf</w:t>
+        <w:t xml:space="preserve">: Modelos de Serviço </w:t>
       </w:r>
       <w:r>
         <w:rPr>
@@ -2883,7 +2894,7 @@
           <w:noProof/>
           <w:color w:val="auto"/>
         </w:rPr>
-        <w:t xml:space="preserve"> Hypervisor Hospedado Fonte: http://3way.com.br/saiba-como-a-virtualizacao-por-container-mudou-a-infraestrutura-de-ti/</w:t>
+        <w:t xml:space="preserve"> Hypervisor Hospedado </w:t>
       </w:r>
       <w:r>
         <w:rPr>
@@ -2947,7 +2958,7 @@
         <w:rPr>
           <w:noProof/>
         </w:rPr>
-        <w:t>Figura 12 - Evolução do Hypervisor Fonte: http://3way.com.br/saiba-como-a-virtualizacao-por-container-revolucionou-a-infraestrutura-de-ti.png</w:t>
+        <w:t>Figura 12 - Evolução do Hypervisor</w:t>
       </w:r>
       <w:r>
         <w:rPr>
@@ -3011,7 +3022,7 @@
         <w:rPr>
           <w:noProof/>
         </w:rPr>
-        <w:t>Figura 13 - Virtualização por Container Fonte: http://3way.com.br/saiba-como-a-virtualizacao-por-container-revolucionou-a-infraestrutura-de-ti.png</w:t>
+        <w:t xml:space="preserve">Figura 13 - Virtualização por Container </w:t>
       </w:r>
       <w:r>
         <w:rPr>
@@ -3075,7 +3086,7 @@
         <w:rPr>
           <w:noProof/>
         </w:rPr>
-        <w:t>Figura 14 - LXC Container Fonte: http://3way.com.br/saiba-como-a-virtualizacao-por-container-revolucionou-a-infraestrutura-de-ti-part2/.png</w:t>
+        <w:t xml:space="preserve">Figura 14 - LXC Container </w:t>
       </w:r>
       <w:r>
         <w:rPr>
@@ -3139,7 +3150,7 @@
         <w:rPr>
           <w:noProof/>
         </w:rPr>
-        <w:t>Figura 15 LXC vs KVM Fonte: http:3way.com.br/saiba-como-a-virtualizacao-por-container-revolucionou-a-infraestrutura-de-ti-part2/.png</w:t>
+        <w:t xml:space="preserve">Figura 15 LXC vs KVM </w:t>
       </w:r>
       <w:r>
         <w:rPr>
@@ -3190,33 +3201,6 @@
       <w:r>
         <w:fldChar w:fldCharType="end"/>
       </w:r>
-    </w:p>
-    <w:p>
-      <w:pPr>
-        <w:ind w:firstLine="0"/>
-        <w:rPr>
-          <w:rFonts w:cs="Times New Roman"/>
-          <w:sz w:val="24"/>
-        </w:rPr>
-      </w:pPr>
-    </w:p>
-    <w:p>
-      <w:pPr>
-        <w:ind w:firstLine="0"/>
-      </w:pPr>
-    </w:p>
-    <w:p>
-      <w:pPr>
-        <w:ind w:firstLine="0"/>
-      </w:pPr>
-    </w:p>
-    <w:p>
-      <w:pPr>
-        <w:ind w:firstLine="0"/>
-        <w:rPr>
-          <w:rFonts w:cs="Times New Roman"/>
-        </w:rPr>
-      </w:pPr>
       <w:r>
         <w:br w:type="page"/>
       </w:r>
@@ -3248,11 +3232,24 @@
       <w:pPr>
         <w:ind w:firstLine="0"/>
       </w:pPr>
-      <w:r>
-        <w:t>Paas – Plata</w:t>
-      </w:r>
-      <w:r>
-        <w:t xml:space="preserve">forma as a service – Plataforma </w:t>
+      <w:proofErr w:type="spellStart"/>
+      <w:r>
+        <w:t>Paas</w:t>
+      </w:r>
+      <w:proofErr w:type="spellEnd"/>
+      <w:r>
+        <w:t xml:space="preserve"> – Plata</w:t>
+      </w:r>
+      <w:r>
+        <w:t xml:space="preserve">forma as a </w:t>
+      </w:r>
+      <w:proofErr w:type="spellStart"/>
+      <w:r>
+        <w:t>service</w:t>
+      </w:r>
+      <w:proofErr w:type="spellEnd"/>
+      <w:r>
+        <w:t xml:space="preserve"> – Plataforma </w:t>
       </w:r>
       <w:r>
         <w:t>como serviço</w:t>
@@ -3262,8 +3259,13 @@
       <w:pPr>
         <w:ind w:firstLine="0"/>
       </w:pPr>
-      <w:r>
-        <w:t xml:space="preserve">Deploy – Implementação de software em ambiente </w:t>
+      <w:proofErr w:type="spellStart"/>
+      <w:r>
+        <w:t>Deploy</w:t>
+      </w:r>
+      <w:proofErr w:type="spellEnd"/>
+      <w:r>
+        <w:t xml:space="preserve"> – Implementação de software em ambiente </w:t>
       </w:r>
       <w:r>
         <w:t xml:space="preserve">de testes </w:t>
@@ -3278,16 +3280,24 @@
         <w:t xml:space="preserve"> ou </w:t>
       </w:r>
       <w:r>
-        <w:t>de p</w:t>
+        <w:t xml:space="preserve">de </w:t>
+      </w:r>
+      <w:proofErr w:type="gramStart"/>
+      <w:r>
+        <w:t>p</w:t>
       </w:r>
       <w:r>
         <w:t>rodução</w:t>
       </w:r>
       <w:r>
-        <w:t>(Prod</w:t>
-      </w:r>
-      <w:bookmarkStart w:id="1" w:name="_GoBack"/>
-      <w:bookmarkEnd w:id="1"/>
+        <w:t>(</w:t>
+      </w:r>
+      <w:proofErr w:type="spellStart"/>
+      <w:proofErr w:type="gramEnd"/>
+      <w:r>
+        <w:t>Prod</w:t>
+      </w:r>
+      <w:proofErr w:type="spellEnd"/>
       <w:r>
         <w:t>)</w:t>
       </w:r>
@@ -3297,7 +3307,51 @@
         <w:ind w:firstLine="0"/>
       </w:pPr>
       <w:r>
-        <w:t>QA – Quality Assurance</w:t>
+        <w:t xml:space="preserve">QA – </w:t>
+      </w:r>
+      <w:proofErr w:type="spellStart"/>
+      <w:r>
+        <w:t>Quality</w:t>
+      </w:r>
+      <w:proofErr w:type="spellEnd"/>
+      <w:r>
+        <w:t xml:space="preserve"> </w:t>
+      </w:r>
+      <w:proofErr w:type="spellStart"/>
+      <w:r>
+        <w:t>Assurance</w:t>
+      </w:r>
+      <w:proofErr w:type="spellEnd"/>
+      <w:r>
+        <w:t xml:space="preserve"> (Mensuraçã</w:t>
+      </w:r>
+      <w:r>
+        <w:t>o de Qualidade</w:t>
+      </w:r>
+      <w:r>
+        <w:t>)</w:t>
+      </w:r>
+    </w:p>
+    <w:p>
+      <w:pPr>
+        <w:ind w:firstLine="0"/>
+      </w:pPr>
+      <w:proofErr w:type="spellStart"/>
+      <w:r>
+        <w:rPr>
+          <w:sz w:val="24"/>
+        </w:rPr>
+        <w:t>D</w:t>
+      </w:r>
+      <w:r>
+        <w:rPr>
+          <w:sz w:val="24"/>
+        </w:rPr>
+        <w:t>owntime</w:t>
+      </w:r>
+      <w:proofErr w:type="spellEnd"/>
+      <w:r>
+        <w:t xml:space="preserve"> – Tempo de queda de uma aplicação</w:t>
       </w:r>
       <w:r>
         <w:br w:type="page"/>
@@ -5307,8 +5361,8 @@
       <w:pPr>
         <w:pStyle w:val="Ttulo11"/>
       </w:pPr>
-      <w:bookmarkStart w:id="2" w:name="_Toc482041873"/>
-      <w:bookmarkEnd w:id="2"/>
+      <w:bookmarkStart w:id="1" w:name="_Toc482041873"/>
+      <w:bookmarkEnd w:id="1"/>
       <w:r>
         <w:rPr>
           <w:szCs w:val="28"/>
@@ -5327,7 +5381,61 @@
         <w:rPr>
           <w:sz w:val="24"/>
         </w:rPr>
-        <w:t>A computação em nuvem tem como enfoco proporcionar soluções com baixo custo de forma eficiente para o processamento, armazenamento e distribuições de montantes de dados. Atualmente, existem diversas definições e conceitos para a computação em nuvem. Neste estudo, iremos utilizar a definição de [Mell and Grance 2009], onde de acordo com o mesmo, se pode definir computação em nuvem como sendo um modelo que provê acesso sob demanda a um conjunto de recursos computacionais, onde estes podem ser configurado de acordo com as necessidades, como CPU, armazenamento, memória e outros.</w:t>
+        <w:t>A computação em nuvem tem como enfoco proporcionar soluções com baixo custo de forma eficiente para o processamento, armazenamento e distribuições de montantes de dados. Atualmente, existem diversas definições e conceitos para a computaçã</w:t>
+      </w:r>
+      <w:r>
+        <w:rPr>
+          <w:sz w:val="24"/>
+        </w:rPr>
+        <w:t>o em nuvem. Neste estudo, irei</w:t>
+      </w:r>
+      <w:r>
+        <w:rPr>
+          <w:sz w:val="24"/>
+        </w:rPr>
+        <w:t xml:space="preserve"> utilizar a definição de [</w:t>
+      </w:r>
+      <w:proofErr w:type="spellStart"/>
+      <w:r>
+        <w:rPr>
+          <w:sz w:val="24"/>
+        </w:rPr>
+        <w:t>Mell</w:t>
+      </w:r>
+      <w:proofErr w:type="spellEnd"/>
+      <w:r>
+        <w:rPr>
+          <w:sz w:val="24"/>
+        </w:rPr>
+        <w:t xml:space="preserve"> </w:t>
+      </w:r>
+      <w:proofErr w:type="spellStart"/>
+      <w:r>
+        <w:rPr>
+          <w:sz w:val="24"/>
+        </w:rPr>
+        <w:t>and</w:t>
+      </w:r>
+      <w:proofErr w:type="spellEnd"/>
+      <w:r>
+        <w:rPr>
+          <w:sz w:val="24"/>
+        </w:rPr>
+        <w:t xml:space="preserve"> </w:t>
+      </w:r>
+      <w:proofErr w:type="spellStart"/>
+      <w:r>
+        <w:rPr>
+          <w:sz w:val="24"/>
+        </w:rPr>
+        <w:t>Grance</w:t>
+      </w:r>
+      <w:proofErr w:type="spellEnd"/>
+      <w:r>
+        <w:rPr>
+          <w:sz w:val="24"/>
+        </w:rPr>
+        <w:t xml:space="preserve"> 2009], onde de acordo com o mesmo, se pode definir computação em nuvem como sendo um modelo que provê acesso sob demanda a um conjunto de recursos computacionais, onde estes podem ser configurado de acordo com as necessidades, como CPU, armazenamento, memória e outros.</w:t>
       </w:r>
     </w:p>
     <w:p>
@@ -5354,7 +5462,19 @@
         <w:rPr>
           <w:sz w:val="24"/>
         </w:rPr>
-        <w:t>Com a revolução de dispositivos móveis e com a demanda crescente de aplicativos, dados, informações (esta que abalou os diversos fatores culturais e áreas da sociedade), processamento e o armazenamento. Os dados foram se tornando cada vez mais importante, onde ao passar das épocas foi-se tornando visível o avanço quanto a necessidade de dados e consequentemente a esta visualização, se foi percebendo um acumulo cada vez maior de informações.</w:t>
+        <w:t>Com a revolução de dispositivos móveis e com a demanda crescente de aplicativos, dados, informações (esta que abalou os diversos fatores culturais e áreas da sociedade), processamento e o armazenamento. Os dados foram se tornando cada vez mais importante, onde ao passar das épocas</w:t>
+      </w:r>
+      <w:r>
+        <w:rPr>
+          <w:sz w:val="24"/>
+        </w:rPr>
+        <w:t>,</w:t>
+      </w:r>
+      <w:r>
+        <w:rPr>
+          <w:sz w:val="24"/>
+        </w:rPr>
+        <w:t xml:space="preserve"> foi-se tornando visível o avanço quanto a necessidade de dados e consequentemente a esta visualização, se foi percebendo um acumulo cada vez maior de informações.</w:t>
       </w:r>
     </w:p>
     <w:p>
@@ -5368,7 +5488,55 @@
         <w:rPr>
           <w:sz w:val="24"/>
         </w:rPr>
-        <w:t>A muito invisível para os usuários como seus aplicativos processam os seus recursos (meta-dados), dados e informações relevantes para a entrega de serviços; para engenheiros da computação e analistas é uma crescente preocupação de como poder  crescente cada vez mais provendo o máximo de recursos e dados frente a constante e crescente demanda dos clientes, sem ter o mínimo de downtime (tempo de falha) para novas implementações em produção (deploy).</w:t>
+        <w:t xml:space="preserve">A muito invisível para os usuários como seus aplicativos processam os seus recursos (meta-dados), dados e informações relevantes para a entrega de serviços; para engenheiros da computação e analistas é uma crescente preocupação de como </w:t>
+      </w:r>
+      <w:proofErr w:type="gramStart"/>
+      <w:r>
+        <w:rPr>
+          <w:sz w:val="24"/>
+        </w:rPr>
+        <w:t>poder  crescente</w:t>
+      </w:r>
+      <w:proofErr w:type="gramEnd"/>
+      <w:r>
+        <w:rPr>
+          <w:sz w:val="24"/>
+        </w:rPr>
+        <w:t xml:space="preserve"> (escalar)</w:t>
+      </w:r>
+      <w:r>
+        <w:rPr>
+          <w:sz w:val="24"/>
+        </w:rPr>
+        <w:t xml:space="preserve"> cada vez mais provendo o máximo de recursos e dados frente a constante e crescente demanda dos clientes, sem ter o mínimo de </w:t>
+      </w:r>
+      <w:proofErr w:type="spellStart"/>
+      <w:r>
+        <w:rPr>
+          <w:sz w:val="24"/>
+        </w:rPr>
+        <w:t>downtime</w:t>
+      </w:r>
+      <w:proofErr w:type="spellEnd"/>
+      <w:r>
+        <w:rPr>
+          <w:sz w:val="24"/>
+        </w:rPr>
+        <w:t xml:space="preserve"> (tempo de falha) para novas implementações em produção (</w:t>
+      </w:r>
+      <w:proofErr w:type="spellStart"/>
+      <w:r>
+        <w:rPr>
+          <w:sz w:val="24"/>
+        </w:rPr>
+        <w:t>deploy</w:t>
+      </w:r>
+      <w:proofErr w:type="spellEnd"/>
+      <w:r>
+        <w:rPr>
+          <w:sz w:val="24"/>
+        </w:rPr>
+        <w:t>).</w:t>
       </w:r>
     </w:p>
     <w:p>
@@ -5383,7 +5551,23 @@
           <w:rFonts w:cs="Times New Roman"/>
           <w:sz w:val="24"/>
         </w:rPr>
-        <w:t xml:space="preserve">Um novo conceito está surgindo e revolucionando a maneira de programar e suprir recursos para o ambiente das aplicações: programação em micro-serviços. </w:t>
+        <w:t xml:space="preserve">Um novo conceito está surgindo e revolucionando a maneira de programar e suprir recursos para o ambiente das aplicações: programação em </w:t>
+      </w:r>
+      <w:proofErr w:type="spellStart"/>
+      <w:r>
+        <w:rPr>
+          <w:rFonts w:cs="Times New Roman"/>
+          <w:sz w:val="24"/>
+        </w:rPr>
+        <w:t>micro-serviços</w:t>
+      </w:r>
+      <w:proofErr w:type="spellEnd"/>
+      <w:r>
+        <w:rPr>
+          <w:rFonts w:cs="Times New Roman"/>
+          <w:sz w:val="24"/>
+        </w:rPr>
+        <w:t xml:space="preserve">. </w:t>
       </w:r>
     </w:p>
     <w:p>
@@ -5398,7 +5582,55 @@
           <w:rFonts w:cs="Times New Roman"/>
           <w:sz w:val="24"/>
         </w:rPr>
-        <w:t>Este tipo de programação separa o a aplicação em serviços, da qual a aplicação vai se encaixando como se fosse um bloco de caixas, sendo cada caixa um serviço específico. Estes serviços podem ser providos por módulos ligados a própria aplicação, ou módulos extensores de outras aplicações, que fazem interfaceamento por meio de midlewares (APIs).</w:t>
+        <w:t xml:space="preserve">Este tipo de programação separa o a aplicação em serviços, da qual a aplicação vai se encaixando como se fosse um bloco de caixas, sendo cada caixa um serviço específico. Estes serviços podem ser providos por módulos ligados a própria aplicação, ou módulos extensores de outras aplicações, que fazem </w:t>
+      </w:r>
+      <w:proofErr w:type="spellStart"/>
+      <w:r>
+        <w:rPr>
+          <w:rFonts w:cs="Times New Roman"/>
+          <w:sz w:val="24"/>
+        </w:rPr>
+        <w:t>interfaceamento</w:t>
+      </w:r>
+      <w:proofErr w:type="spellEnd"/>
+      <w:r>
+        <w:rPr>
+          <w:rFonts w:cs="Times New Roman"/>
+          <w:sz w:val="24"/>
+        </w:rPr>
+        <w:t xml:space="preserve"> por meio de </w:t>
+      </w:r>
+      <w:proofErr w:type="spellStart"/>
+      <w:r>
+        <w:rPr>
+          <w:rFonts w:cs="Times New Roman"/>
+          <w:sz w:val="24"/>
+        </w:rPr>
+        <w:t>midlewares</w:t>
+      </w:r>
+      <w:proofErr w:type="spellEnd"/>
+      <w:r>
+        <w:rPr>
+          <w:rFonts w:cs="Times New Roman"/>
+          <w:sz w:val="24"/>
+        </w:rPr>
+        <w:t xml:space="preserve"> (</w:t>
+      </w:r>
+      <w:proofErr w:type="spellStart"/>
+      <w:r>
+        <w:rPr>
+          <w:rFonts w:cs="Times New Roman"/>
+          <w:sz w:val="24"/>
+        </w:rPr>
+        <w:t>APIs</w:t>
+      </w:r>
+      <w:proofErr w:type="spellEnd"/>
+      <w:r>
+        <w:rPr>
+          <w:rFonts w:cs="Times New Roman"/>
+          <w:sz w:val="24"/>
+        </w:rPr>
+        <w:t>).</w:t>
       </w:r>
     </w:p>
     <w:p>
@@ -5413,7 +5645,23 @@
           <w:rFonts w:cs="Times New Roman"/>
           <w:sz w:val="24"/>
         </w:rPr>
-        <w:t>Estes serviços não precisam estar no mesma servidor que a aplicação, podem estar em outro servidor, em outro Data center, em outro Cluster (de servidores) e até em outro continente.</w:t>
+        <w:t xml:space="preserve">Estes serviços não precisam estar no </w:t>
+      </w:r>
+      <w:proofErr w:type="gramStart"/>
+      <w:r>
+        <w:rPr>
+          <w:rFonts w:cs="Times New Roman"/>
+          <w:sz w:val="24"/>
+        </w:rPr>
+        <w:t>mesma servidor</w:t>
+      </w:r>
+      <w:proofErr w:type="gramEnd"/>
+      <w:r>
+        <w:rPr>
+          <w:rFonts w:cs="Times New Roman"/>
+          <w:sz w:val="24"/>
+        </w:rPr>
+        <w:t xml:space="preserve"> que a aplicação, podem estar em outro servidor, em outro Data center, em outro Cluster (de servidores) e até em outro continente.</w:t>
       </w:r>
     </w:p>
     <w:p>
@@ -5429,7 +5677,23 @@
           <w:rFonts w:cs="Times New Roman"/>
           <w:sz w:val="24"/>
         </w:rPr>
-        <w:t>Este conceito de serviços para servir aplicações está diretamente ligado ao novo paradigma programação e processamento em nuvem, da qual cada serviço possa estar fora do namespace (ambiente) da aplicação e ser chamado conforme a sua demanda.</w:t>
+        <w:t xml:space="preserve">Este conceito de serviços para servir aplicações está diretamente ligado ao novo paradigma programação e processamento em nuvem, da qual cada serviço possa estar fora do </w:t>
+      </w:r>
+      <w:proofErr w:type="spellStart"/>
+      <w:r>
+        <w:rPr>
+          <w:rFonts w:cs="Times New Roman"/>
+          <w:sz w:val="24"/>
+        </w:rPr>
+        <w:t>namespace</w:t>
+      </w:r>
+      <w:proofErr w:type="spellEnd"/>
+      <w:r>
+        <w:rPr>
+          <w:rFonts w:cs="Times New Roman"/>
+          <w:sz w:val="24"/>
+        </w:rPr>
+        <w:t xml:space="preserve"> (ambiente) da aplicação e ser chamado conforme a sua demanda.</w:t>
       </w:r>
       <w:r>
         <w:br w:type="page"/>
@@ -5452,7 +5716,23 @@
           <w:sz w:val="24"/>
         </w:rPr>
         <w:lastRenderedPageBreak/>
-        <w:t>Devido a grande demanda de determinados serviços, essenciais a determinadas aplicações, estes precisam estar disponíveis quase que o tempo todo; porém grandes demandas pode ser um problema para os engenheiros de software, administradores de sistemas e a equipe de infraestrutura, sendo necessário aumentar a disponibilidade desse(s) serviço(s) subindo uma nova instância do mesmo (escalonamento);</w:t>
+        <w:t xml:space="preserve">Devido a grande demanda de determinados serviços, essenciais a determinadas aplicações, estes precisam estar disponíveis quase que o tempo todo; porém grandes demandas pode ser um problema para os engenheiros de software, administradores de sistemas e a equipe de infraestrutura, sendo necessário aumentar a disponibilidade </w:t>
+      </w:r>
+      <w:proofErr w:type="gramStart"/>
+      <w:r>
+        <w:rPr>
+          <w:rFonts w:cs="Times New Roman"/>
+          <w:sz w:val="24"/>
+        </w:rPr>
+        <w:t>desse(</w:t>
+      </w:r>
+      <w:proofErr w:type="gramEnd"/>
+      <w:r>
+        <w:rPr>
+          <w:rFonts w:cs="Times New Roman"/>
+          <w:sz w:val="24"/>
+        </w:rPr>
+        <w:t>s) serviço(s) subindo uma nova instância do mesmo (escalonamento);</w:t>
       </w:r>
     </w:p>
     <w:p>
@@ -5468,7 +5748,23 @@
           <w:rFonts w:cs="Times New Roman"/>
           <w:sz w:val="24"/>
         </w:rPr>
-        <w:t>O conceito de container visa resolver estes e outros problemas; se encaixa perfeitamente para a programação em micro-seviço, pois cada serviço fica isolado em um único container e este pode ser replicado (escalonado) conforme a demanda.</w:t>
+        <w:t xml:space="preserve">O conceito de container visa resolver estes e outros problemas; se encaixa perfeitamente para a programação em </w:t>
+      </w:r>
+      <w:proofErr w:type="spellStart"/>
+      <w:r>
+        <w:rPr>
+          <w:rFonts w:cs="Times New Roman"/>
+          <w:sz w:val="24"/>
+        </w:rPr>
+        <w:t>micro-seviço</w:t>
+      </w:r>
+      <w:proofErr w:type="spellEnd"/>
+      <w:r>
+        <w:rPr>
+          <w:rFonts w:cs="Times New Roman"/>
+          <w:sz w:val="24"/>
+        </w:rPr>
+        <w:t>, pois cada serviço fica isolado em um único container e este pode ser replicado (escalonado) conforme a demanda.</w:t>
       </w:r>
     </w:p>
     <w:p>
@@ -5483,7 +5779,23 @@
           <w:rFonts w:cs="Times New Roman"/>
           <w:sz w:val="24"/>
         </w:rPr>
-        <w:t xml:space="preserve"> A minha linha de pesquisa não se fundamenta na aplicação em si, mais no conceito de escalabilidade que se pode ter para cada serviço, recurso, metadados, banco de dados e outros que possam estar servindo à aplicação. Irei fazer uma aplicação para fundamentar as teorias aplicadas nesse trabalho, porém a mesma será meramente aplicável ao trabalho.</w:t>
+        <w:t xml:space="preserve"> A minha linha de pesquisa não se fundamenta na aplicação em si, mais no conceito de escalabilidade que se pode ter para cada serviço, recurso, </w:t>
+      </w:r>
+      <w:proofErr w:type="spellStart"/>
+      <w:r>
+        <w:rPr>
+          <w:rFonts w:cs="Times New Roman"/>
+          <w:sz w:val="24"/>
+        </w:rPr>
+        <w:t>metadados</w:t>
+      </w:r>
+      <w:proofErr w:type="spellEnd"/>
+      <w:r>
+        <w:rPr>
+          <w:rFonts w:cs="Times New Roman"/>
+          <w:sz w:val="24"/>
+        </w:rPr>
+        <w:t>, banco de dados e outros que possam estar servindo à aplicação. Irei fazer uma aplicação para fundamentar as teorias aplicadas nesse trabalho, porém a mesma será meramente aplicável ao trabalho.</w:t>
       </w:r>
     </w:p>
     <w:p>
@@ -5513,7 +5825,39 @@
           <w:rFonts w:cs="Times New Roman"/>
           <w:sz w:val="24"/>
         </w:rPr>
-        <w:t>No capítulo 3, irei apresentar o conceito de PaaS, plataforma como serviço e alguns outros conceitos relativos a computação em nuvem, falarei sobre modelos de programação descentralizada e os conceitos de grid, cluster e docker implementados para esse tipo de plataforma e modelo de programação.</w:t>
+        <w:t xml:space="preserve">No capítulo 3, irei apresentar o conceito de </w:t>
+      </w:r>
+      <w:proofErr w:type="spellStart"/>
+      <w:r>
+        <w:rPr>
+          <w:rFonts w:cs="Times New Roman"/>
+          <w:sz w:val="24"/>
+        </w:rPr>
+        <w:t>PaaS</w:t>
+      </w:r>
+      <w:proofErr w:type="spellEnd"/>
+      <w:r>
+        <w:rPr>
+          <w:rFonts w:cs="Times New Roman"/>
+          <w:sz w:val="24"/>
+        </w:rPr>
+        <w:t xml:space="preserve">, plataforma como serviço e alguns outros conceitos relativos a computação em nuvem, falarei sobre modelos de programação descentralizada e os conceitos de grid, cluster e </w:t>
+      </w:r>
+      <w:proofErr w:type="spellStart"/>
+      <w:r>
+        <w:rPr>
+          <w:rFonts w:cs="Times New Roman"/>
+          <w:sz w:val="24"/>
+        </w:rPr>
+        <w:t>docker</w:t>
+      </w:r>
+      <w:proofErr w:type="spellEnd"/>
+      <w:r>
+        <w:rPr>
+          <w:rFonts w:cs="Times New Roman"/>
+          <w:sz w:val="24"/>
+        </w:rPr>
+        <w:t xml:space="preserve"> implementados para esse tipo de plataforma e modelo de programação.</w:t>
       </w:r>
     </w:p>
     <w:p>
@@ -5528,7 +5872,87 @@
           <w:rFonts w:cs="Times New Roman"/>
           <w:sz w:val="24"/>
         </w:rPr>
-        <w:t>No capítulo 4, irei falar sobre alguns softwares de deploy (implementação) e os conceitos relativos a essa nova arquitetura de Paas, me fundamentarei em alguns como: o Tsuru, Vagran, Kubernet; irei fazer fundamentação teórica sobre cada plataforma, além de fazer uma breve comparação (no capítulo 4).</w:t>
+        <w:t xml:space="preserve">No capítulo 4, irei falar sobre alguns softwares de </w:t>
+      </w:r>
+      <w:proofErr w:type="spellStart"/>
+      <w:r>
+        <w:rPr>
+          <w:rFonts w:cs="Times New Roman"/>
+          <w:sz w:val="24"/>
+        </w:rPr>
+        <w:t>deploy</w:t>
+      </w:r>
+      <w:proofErr w:type="spellEnd"/>
+      <w:r>
+        <w:rPr>
+          <w:rFonts w:cs="Times New Roman"/>
+          <w:sz w:val="24"/>
+        </w:rPr>
+        <w:t xml:space="preserve"> (implementação) e os conceitos relativos a essa nova arquitetura de </w:t>
+      </w:r>
+      <w:proofErr w:type="spellStart"/>
+      <w:r>
+        <w:rPr>
+          <w:rFonts w:cs="Times New Roman"/>
+          <w:sz w:val="24"/>
+        </w:rPr>
+        <w:t>Paas</w:t>
+      </w:r>
+      <w:proofErr w:type="spellEnd"/>
+      <w:r>
+        <w:rPr>
+          <w:rFonts w:cs="Times New Roman"/>
+          <w:sz w:val="24"/>
+        </w:rPr>
+        <w:t xml:space="preserve">, me fundamentarei em alguns como: o </w:t>
+      </w:r>
+      <w:proofErr w:type="spellStart"/>
+      <w:r>
+        <w:rPr>
+          <w:rFonts w:cs="Times New Roman"/>
+          <w:sz w:val="24"/>
+        </w:rPr>
+        <w:t>Tsuru</w:t>
+      </w:r>
+      <w:proofErr w:type="spellEnd"/>
+      <w:r>
+        <w:rPr>
+          <w:rFonts w:cs="Times New Roman"/>
+          <w:sz w:val="24"/>
+        </w:rPr>
+        <w:t xml:space="preserve">, </w:t>
+      </w:r>
+      <w:proofErr w:type="spellStart"/>
+      <w:r>
+        <w:rPr>
+          <w:rFonts w:cs="Times New Roman"/>
+          <w:sz w:val="24"/>
+        </w:rPr>
+        <w:t>Vagran</w:t>
+      </w:r>
+      <w:proofErr w:type="spellEnd"/>
+      <w:r>
+        <w:rPr>
+          <w:rFonts w:cs="Times New Roman"/>
+          <w:sz w:val="24"/>
+        </w:rPr>
+        <w:t xml:space="preserve">, </w:t>
+      </w:r>
+      <w:proofErr w:type="spellStart"/>
+      <w:r>
+        <w:rPr>
+          <w:rFonts w:cs="Times New Roman"/>
+          <w:sz w:val="24"/>
+        </w:rPr>
+        <w:t>Kubernet</w:t>
+      </w:r>
+      <w:proofErr w:type="spellEnd"/>
+      <w:r>
+        <w:rPr>
+          <w:rFonts w:cs="Times New Roman"/>
+          <w:sz w:val="24"/>
+        </w:rPr>
+        <w:t>; irei fazer fundamentação teórica sobre cada plataforma, além de fazer uma breve comparação (no capítulo 4).</w:t>
       </w:r>
     </w:p>
     <w:p>
@@ -5543,7 +5967,23 @@
           <w:rFonts w:cs="Times New Roman"/>
           <w:sz w:val="24"/>
         </w:rPr>
-        <w:t>No capítulo 5, irei falar sobre sistemas escalares, ou seja, sistemas operacionais que já fazem a implementação de escalabilidade de forma nativa como se fosse um verdadeiro Paas, esses sistemas foram criados para este tipo de arquitetura;</w:t>
+        <w:t xml:space="preserve">No capítulo 5, irei falar sobre sistemas escalares, ou seja, sistemas operacionais que já fazem a implementação de escalabilidade de forma nativa como se fosse um verdadeiro </w:t>
+      </w:r>
+      <w:proofErr w:type="spellStart"/>
+      <w:r>
+        <w:rPr>
+          <w:rFonts w:cs="Times New Roman"/>
+          <w:sz w:val="24"/>
+        </w:rPr>
+        <w:t>Paas</w:t>
+      </w:r>
+      <w:proofErr w:type="spellEnd"/>
+      <w:r>
+        <w:rPr>
+          <w:rFonts w:cs="Times New Roman"/>
+          <w:sz w:val="24"/>
+        </w:rPr>
+        <w:t>, esses sistemas foram criados para este tipo de arquitetura;</w:t>
       </w:r>
     </w:p>
     <w:p>
@@ -5558,7 +5998,55 @@
           <w:rFonts w:cs="Times New Roman"/>
           <w:sz w:val="24"/>
         </w:rPr>
-        <w:t>No capítulo 6, irei fazer uma comparação teórica com pontos positivos e negativos sobre as PaaS abordadas; Irei fazer esta comparação somente no capítulo 6 e não no capítulo 4 pois faço necessário informar sobre sistemas escalares e irei fazer comparação desses com os PaaS.</w:t>
+        <w:t xml:space="preserve">No capítulo 6, irei fazer uma comparação teórica com pontos positivos e negativos sobre as </w:t>
+      </w:r>
+      <w:proofErr w:type="spellStart"/>
+      <w:r>
+        <w:rPr>
+          <w:rFonts w:cs="Times New Roman"/>
+          <w:sz w:val="24"/>
+        </w:rPr>
+        <w:t>PaaS</w:t>
+      </w:r>
+      <w:proofErr w:type="spellEnd"/>
+      <w:r>
+        <w:rPr>
+          <w:rFonts w:cs="Times New Roman"/>
+          <w:sz w:val="24"/>
+        </w:rPr>
+        <w:t xml:space="preserve"> abordadas; </w:t>
+      </w:r>
+      <w:proofErr w:type="gramStart"/>
+      <w:r>
+        <w:rPr>
+          <w:rFonts w:cs="Times New Roman"/>
+          <w:sz w:val="24"/>
+        </w:rPr>
+        <w:t>Irei</w:t>
+      </w:r>
+      <w:proofErr w:type="gramEnd"/>
+      <w:r>
+        <w:rPr>
+          <w:rFonts w:cs="Times New Roman"/>
+          <w:sz w:val="24"/>
+        </w:rPr>
+        <w:t xml:space="preserve"> fazer esta comparação somente no capítulo 6 e não no capítulo 4 pois faço necessário informar sobre sistemas escalares e irei fazer comparação desses com os </w:t>
+      </w:r>
+      <w:proofErr w:type="spellStart"/>
+      <w:r>
+        <w:rPr>
+          <w:rFonts w:cs="Times New Roman"/>
+          <w:sz w:val="24"/>
+        </w:rPr>
+        <w:t>PaaS</w:t>
+      </w:r>
+      <w:proofErr w:type="spellEnd"/>
+      <w:r>
+        <w:rPr>
+          <w:rFonts w:cs="Times New Roman"/>
+          <w:sz w:val="24"/>
+        </w:rPr>
+        <w:t>.</w:t>
       </w:r>
     </w:p>
     <w:p>
@@ -5574,7 +6062,39 @@
           <w:rFonts w:cs="Times New Roman"/>
           <w:sz w:val="24"/>
         </w:rPr>
-        <w:t>No capítlulo 7, irei abordar e fundamentar a teoria sobre programação em micro-serviço, boas práticas desse modelo de programação para o novo modelo de arquitetura descentralizado e escalável.</w:t>
+        <w:t xml:space="preserve">No </w:t>
+      </w:r>
+      <w:proofErr w:type="spellStart"/>
+      <w:r>
+        <w:rPr>
+          <w:rFonts w:cs="Times New Roman"/>
+          <w:sz w:val="24"/>
+        </w:rPr>
+        <w:t>capítlulo</w:t>
+      </w:r>
+      <w:proofErr w:type="spellEnd"/>
+      <w:r>
+        <w:rPr>
+          <w:rFonts w:cs="Times New Roman"/>
+          <w:sz w:val="24"/>
+        </w:rPr>
+        <w:t xml:space="preserve"> 7, irei abordar e fundamentar a teoria sobre programação em </w:t>
+      </w:r>
+      <w:proofErr w:type="spellStart"/>
+      <w:r>
+        <w:rPr>
+          <w:rFonts w:cs="Times New Roman"/>
+          <w:sz w:val="24"/>
+        </w:rPr>
+        <w:t>micro-serviço</w:t>
+      </w:r>
+      <w:proofErr w:type="spellEnd"/>
+      <w:r>
+        <w:rPr>
+          <w:rFonts w:cs="Times New Roman"/>
+          <w:sz w:val="24"/>
+        </w:rPr>
+        <w:t>, boas práticas desse modelo de programação para o novo modelo de arquitetura descentralizado e escalável.</w:t>
       </w:r>
     </w:p>
     <w:p>
@@ -5605,7 +6125,23 @@
           <w:sz w:val="24"/>
         </w:rPr>
         <w:lastRenderedPageBreak/>
-        <w:t>No capítulo 8, irei falar sobre o estudo de casos abordado no trabalho, farei fundamentação teórica para o motivo de meu estudo e trabalho, além de falar sobre infraestrutura relativa à este tipo de arquitetura e aplicabilidade deste modelo de computação.</w:t>
+        <w:t xml:space="preserve">No capítulo 8, irei falar sobre o estudo de casos abordado no trabalho, farei fundamentação teórica para o motivo de meu estudo e trabalho, além de falar sobre infraestrutura relativa </w:t>
+      </w:r>
+      <w:proofErr w:type="gramStart"/>
+      <w:r>
+        <w:rPr>
+          <w:rFonts w:cs="Times New Roman"/>
+          <w:sz w:val="24"/>
+        </w:rPr>
+        <w:t>à</w:t>
+      </w:r>
+      <w:proofErr w:type="gramEnd"/>
+      <w:r>
+        <w:rPr>
+          <w:rFonts w:cs="Times New Roman"/>
+          <w:sz w:val="24"/>
+        </w:rPr>
+        <w:t xml:space="preserve"> este tipo de arquitetura e aplicabilidade deste modelo de computação.</w:t>
       </w:r>
     </w:p>
     <w:p>
@@ -5620,7 +6156,23 @@
           <w:rFonts w:cs="Times New Roman"/>
           <w:sz w:val="24"/>
         </w:rPr>
-        <w:t>No capítulo 9, irei fazer a conclusão do meu trabalho; Abordando meu ponto de vista e críticas e soluções relativas à este novo modelo e paradigma de programação.</w:t>
+        <w:t xml:space="preserve">No capítulo 9, irei fazer a conclusão do meu trabalho; </w:t>
+      </w:r>
+      <w:proofErr w:type="gramStart"/>
+      <w:r>
+        <w:rPr>
+          <w:rFonts w:cs="Times New Roman"/>
+          <w:sz w:val="24"/>
+        </w:rPr>
+        <w:t>Abordando</w:t>
+      </w:r>
+      <w:proofErr w:type="gramEnd"/>
+      <w:r>
+        <w:rPr>
+          <w:rFonts w:cs="Times New Roman"/>
+          <w:sz w:val="24"/>
+        </w:rPr>
+        <w:t xml:space="preserve"> meu ponto de vista e críticas e soluções relativas à este novo modelo e paradigma de programação.</w:t>
       </w:r>
     </w:p>
     <w:p>
@@ -5661,8 +6213,8 @@
       <w:pPr>
         <w:pStyle w:val="Ttulo11"/>
       </w:pPr>
-      <w:bookmarkStart w:id="3" w:name="_Toc482041874"/>
-      <w:bookmarkEnd w:id="3"/>
+      <w:bookmarkStart w:id="2" w:name="_Toc482041874"/>
+      <w:bookmarkEnd w:id="2"/>
       <w:r>
         <w:lastRenderedPageBreak/>
         <w:t>2 COMPUTAÇÃO EM NUVEM</w:t>
@@ -5715,11 +6267,19 @@
           <w:sz w:val="24"/>
         </w:rPr>
       </w:pPr>
-      <w:r>
-        <w:rPr>
-          <w:sz w:val="24"/>
-        </w:rPr>
-        <w:t xml:space="preserve">sob demanda via rede a um agrupamento compartilhado e configurável de recursos computacionais (por exemplo, redes, servidores, equipamentos de armazenamento, </w:t>
+      <w:proofErr w:type="gramStart"/>
+      <w:r>
+        <w:rPr>
+          <w:sz w:val="24"/>
+        </w:rPr>
+        <w:t>sob</w:t>
+      </w:r>
+      <w:proofErr w:type="gramEnd"/>
+      <w:r>
+        <w:rPr>
+          <w:sz w:val="24"/>
+        </w:rPr>
+        <w:t xml:space="preserve"> demanda via rede a um agrupamento compartilhado e configurável de recursos computacionais (por exemplo, redes, servidores, equipamentos de armazenamento, </w:t>
       </w:r>
     </w:p>
     <w:p>
@@ -5729,11 +6289,19 @@
           <w:sz w:val="24"/>
         </w:rPr>
       </w:pPr>
-      <w:r>
-        <w:rPr>
-          <w:sz w:val="24"/>
-        </w:rPr>
-        <w:t xml:space="preserve">aplicações e serviços), que pode ser rapidamente fornecido e liberado com esforços </w:t>
+      <w:proofErr w:type="gramStart"/>
+      <w:r>
+        <w:rPr>
+          <w:sz w:val="24"/>
+        </w:rPr>
+        <w:t>aplicações</w:t>
+      </w:r>
+      <w:proofErr w:type="gramEnd"/>
+      <w:r>
+        <w:rPr>
+          <w:sz w:val="24"/>
+        </w:rPr>
+        <w:t xml:space="preserve"> e serviços), que pode ser rapidamente fornecido e liberado com esforços </w:t>
       </w:r>
     </w:p>
     <w:p>
@@ -5744,11 +6312,19 @@
           <w:sz w:val="24"/>
         </w:rPr>
       </w:pPr>
-      <w:r>
-        <w:rPr>
-          <w:sz w:val="24"/>
-        </w:rPr>
-        <w:t>mínimos de gerenciamento ou interação com o provedor de serviços. (NIST, 2015).</w:t>
+      <w:proofErr w:type="gramStart"/>
+      <w:r>
+        <w:rPr>
+          <w:sz w:val="24"/>
+        </w:rPr>
+        <w:t>mínimos</w:t>
+      </w:r>
+      <w:proofErr w:type="gramEnd"/>
+      <w:r>
+        <w:rPr>
+          <w:sz w:val="24"/>
+        </w:rPr>
+        <w:t xml:space="preserve"> de gerenciamento ou interação com o provedor de serviços. (NIST, 2015).</w:t>
       </w:r>
     </w:p>
     <w:p>
@@ -5769,7 +6345,21 @@
         <w:rPr>
           <w:sz w:val="24"/>
         </w:rPr>
-        <w:t>Ao invés de manter servidores e infraestrutura especializada para processamento de dados, storage de arquivos e outros serviços, utiliza-se serviços online (pode ser de outras empresas) para tal fim. Porém ao se expor a esse tipo de serviço, torna-se necessário ter algum tipo de questionamento e expertise para se manter a segurança, a confiabilidade e a privacidade desses dados.</w:t>
+        <w:t xml:space="preserve">Ao invés de manter servidores e infraestrutura especializada para processamento de dados, </w:t>
+      </w:r>
+      <w:proofErr w:type="spellStart"/>
+      <w:r>
+        <w:rPr>
+          <w:sz w:val="24"/>
+        </w:rPr>
+        <w:t>storage</w:t>
+      </w:r>
+      <w:proofErr w:type="spellEnd"/>
+      <w:r>
+        <w:rPr>
+          <w:sz w:val="24"/>
+        </w:rPr>
+        <w:t xml:space="preserve"> de arquivos e outros serviços, utiliza-se serviços online (pode ser de outras empresas) para tal fim. Porém ao se expor a esse tipo de serviço, torna-se necessário ter algum tipo de questionamento e expertise para se manter a segurança, a confiabilidade e a privacidade desses dados.</w:t>
       </w:r>
     </w:p>
     <w:p>
@@ -5834,9 +6424,9 @@
                                 <w:color w:val="auto"/>
                               </w:rPr>
                             </w:pPr>
-                            <w:bookmarkStart w:id="4" w:name="_Toc482039959"/>
-                            <w:bookmarkStart w:id="5" w:name="_Toc482039817"/>
-                            <w:bookmarkStart w:id="6" w:name="_Toc482302119"/>
+                            <w:bookmarkStart w:id="3" w:name="_Toc482039959"/>
+                            <w:bookmarkStart w:id="4" w:name="_Toc482039817"/>
+                            <w:bookmarkStart w:id="5" w:name="_Toc482302119"/>
                             <w:r>
                               <w:rPr>
                                 <w:color w:val="auto"/>
@@ -5861,15 +6451,29 @@
                             <w:r>
                               <w:fldChar w:fldCharType="end"/>
                             </w:r>
+                            <w:bookmarkEnd w:id="3"/>
                             <w:bookmarkEnd w:id="4"/>
-                            <w:bookmarkEnd w:id="5"/>
                             <w:r>
                               <w:rPr>
                                 <w:color w:val="auto"/>
                               </w:rPr>
-                              <w:t>: Clound Fonte: http://www.synergixtech.com/wp-content/uploads/2016/09/Cloud-Computing-Benefits.png</w:t>
+                              <w:t xml:space="preserve">: </w:t>
                             </w:r>
-                            <w:bookmarkEnd w:id="6"/>
+                            <w:proofErr w:type="spellStart"/>
+                            <w:r>
+                              <w:rPr>
+                                <w:color w:val="auto"/>
+                              </w:rPr>
+                              <w:t>Clound</w:t>
+                            </w:r>
+                            <w:proofErr w:type="spellEnd"/>
+                            <w:r>
+                              <w:rPr>
+                                <w:color w:val="auto"/>
+                              </w:rPr>
+                              <w:t xml:space="preserve"> Fonte: http://www.synergixtech.com/wp-content/uploads/2016/09/Cloud-Computing-Benefits.png</w:t>
+                            </w:r>
+                            <w:bookmarkEnd w:id="5"/>
                           </w:p>
                         </w:txbxContent>
                       </wps:txbx>
@@ -5897,9 +6501,9 @@
                           <w:color w:val="auto"/>
                         </w:rPr>
                       </w:pPr>
-                      <w:bookmarkStart w:id="7" w:name="_Toc482039959"/>
-                      <w:bookmarkStart w:id="8" w:name="_Toc482039817"/>
-                      <w:bookmarkStart w:id="9" w:name="_Toc482302119"/>
+                      <w:bookmarkStart w:id="6" w:name="_Toc482039959"/>
+                      <w:bookmarkStart w:id="7" w:name="_Toc482039817"/>
+                      <w:bookmarkStart w:id="8" w:name="_Toc482302119"/>
                       <w:r>
                         <w:rPr>
                           <w:color w:val="auto"/>
@@ -5924,15 +6528,29 @@
                       <w:r>
                         <w:fldChar w:fldCharType="end"/>
                       </w:r>
+                      <w:bookmarkEnd w:id="6"/>
                       <w:bookmarkEnd w:id="7"/>
-                      <w:bookmarkEnd w:id="8"/>
                       <w:r>
                         <w:rPr>
                           <w:color w:val="auto"/>
                         </w:rPr>
-                        <w:t>: Clound Fonte: http://www.synergixtech.com/wp-content/uploads/2016/09/Cloud-Computing-Benefits.png</w:t>
+                        <w:t xml:space="preserve">: </w:t>
                       </w:r>
-                      <w:bookmarkEnd w:id="9"/>
+                      <w:proofErr w:type="spellStart"/>
+                      <w:r>
+                        <w:rPr>
+                          <w:color w:val="auto"/>
+                        </w:rPr>
+                        <w:t>Clound</w:t>
+                      </w:r>
+                      <w:proofErr w:type="spellEnd"/>
+                      <w:r>
+                        <w:rPr>
+                          <w:color w:val="auto"/>
+                        </w:rPr>
+                        <w:t xml:space="preserve"> Fonte: http://www.synergixtech.com/wp-content/uploads/2016/09/Cloud-Computing-Benefits.png</w:t>
+                      </w:r>
+                      <w:bookmarkEnd w:id="8"/>
                     </w:p>
                   </w:txbxContent>
                 </v:textbox>
@@ -6015,8 +6633,8 @@
           <w:szCs w:val="26"/>
         </w:rPr>
       </w:pPr>
-      <w:bookmarkStart w:id="10" w:name="_Toc482041875"/>
-      <w:bookmarkEnd w:id="10"/>
+      <w:bookmarkStart w:id="9" w:name="_Toc482041875"/>
+      <w:bookmarkEnd w:id="9"/>
       <w:r>
         <w:rPr>
           <w:sz w:val="26"/>
@@ -6044,7 +6662,61 @@
           <w:color w:val="000000"/>
           <w:sz w:val="24"/>
         </w:rPr>
-        <w:t>A principal funcionalidade da computação em nuvem é a utilização de recursos computacionais por meio da web, e a idéia não é tão recente, a ideia já existia em 1960, com Joseph Carl Robnett Licklider.</w:t>
+        <w:t xml:space="preserve">A principal funcionalidade da computação em nuvem é a utilização de recursos computacionais por meio da web, e a </w:t>
+      </w:r>
+      <w:proofErr w:type="spellStart"/>
+      <w:r>
+        <w:rPr>
+          <w:rFonts w:eastAsia="Calibri" w:cs="Times New Roman"/>
+          <w:color w:val="000000"/>
+          <w:sz w:val="24"/>
+        </w:rPr>
+        <w:t>idéia</w:t>
+      </w:r>
+      <w:proofErr w:type="spellEnd"/>
+      <w:r>
+        <w:rPr>
+          <w:rFonts w:eastAsia="Calibri" w:cs="Times New Roman"/>
+          <w:color w:val="000000"/>
+          <w:sz w:val="24"/>
+        </w:rPr>
+        <w:t xml:space="preserve"> não é tão recente, a ideia já existia em 1960, com Joseph Carl </w:t>
+      </w:r>
+      <w:proofErr w:type="spellStart"/>
+      <w:r>
+        <w:rPr>
+          <w:rFonts w:eastAsia="Calibri" w:cs="Times New Roman"/>
+          <w:color w:val="000000"/>
+          <w:sz w:val="24"/>
+        </w:rPr>
+        <w:t>Robnett</w:t>
+      </w:r>
+      <w:proofErr w:type="spellEnd"/>
+      <w:r>
+        <w:rPr>
+          <w:rFonts w:eastAsia="Calibri" w:cs="Times New Roman"/>
+          <w:color w:val="000000"/>
+          <w:sz w:val="24"/>
+        </w:rPr>
+        <w:t xml:space="preserve"> </w:t>
+      </w:r>
+      <w:proofErr w:type="spellStart"/>
+      <w:r>
+        <w:rPr>
+          <w:rFonts w:eastAsia="Calibri" w:cs="Times New Roman"/>
+          <w:color w:val="000000"/>
+          <w:sz w:val="24"/>
+        </w:rPr>
+        <w:t>Licklider</w:t>
+      </w:r>
+      <w:proofErr w:type="spellEnd"/>
+      <w:r>
+        <w:rPr>
+          <w:rFonts w:eastAsia="Calibri" w:cs="Times New Roman"/>
+          <w:color w:val="000000"/>
+          <w:sz w:val="24"/>
+        </w:rPr>
+        <w:t>.</w:t>
       </w:r>
     </w:p>
     <w:p>
@@ -6067,6 +6739,7 @@
         </w:rPr>
         <w:t>Joseph Carl foi um dos desenvolvedores da ARPANET (</w:t>
       </w:r>
+      <w:proofErr w:type="spellStart"/>
       <w:r>
         <w:rPr>
           <w:rFonts w:eastAsia="Calibri" w:cs="Times New Roman"/>
@@ -6075,7 +6748,84 @@
           <w:color w:val="000000"/>
           <w:sz w:val="24"/>
         </w:rPr>
-        <w:t>Advanced Research Projects Agency Network</w:t>
+        <w:t>Advanced</w:t>
+      </w:r>
+      <w:proofErr w:type="spellEnd"/>
+      <w:r>
+        <w:rPr>
+          <w:rFonts w:eastAsia="Calibri" w:cs="Times New Roman"/>
+          <w:i/>
+          <w:iCs/>
+          <w:color w:val="000000"/>
+          <w:sz w:val="24"/>
+        </w:rPr>
+        <w:t xml:space="preserve"> </w:t>
+      </w:r>
+      <w:proofErr w:type="spellStart"/>
+      <w:r>
+        <w:rPr>
+          <w:rFonts w:eastAsia="Calibri" w:cs="Times New Roman"/>
+          <w:i/>
+          <w:iCs/>
+          <w:color w:val="000000"/>
+          <w:sz w:val="24"/>
+        </w:rPr>
+        <w:t>Research</w:t>
+      </w:r>
+      <w:proofErr w:type="spellEnd"/>
+      <w:r>
+        <w:rPr>
+          <w:rFonts w:eastAsia="Calibri" w:cs="Times New Roman"/>
+          <w:i/>
+          <w:iCs/>
+          <w:color w:val="000000"/>
+          <w:sz w:val="24"/>
+        </w:rPr>
+        <w:t xml:space="preserve"> </w:t>
+      </w:r>
+      <w:proofErr w:type="spellStart"/>
+      <w:r>
+        <w:rPr>
+          <w:rFonts w:eastAsia="Calibri" w:cs="Times New Roman"/>
+          <w:i/>
+          <w:iCs/>
+          <w:color w:val="000000"/>
+          <w:sz w:val="24"/>
+        </w:rPr>
+        <w:t>Projects</w:t>
+      </w:r>
+      <w:proofErr w:type="spellEnd"/>
+      <w:r>
+        <w:rPr>
+          <w:rFonts w:eastAsia="Calibri" w:cs="Times New Roman"/>
+          <w:i/>
+          <w:iCs/>
+          <w:color w:val="000000"/>
+          <w:sz w:val="24"/>
+        </w:rPr>
+        <w:t xml:space="preserve"> </w:t>
+      </w:r>
+      <w:proofErr w:type="spellStart"/>
+      <w:r>
+        <w:rPr>
+          <w:rFonts w:eastAsia="Calibri" w:cs="Times New Roman"/>
+          <w:i/>
+          <w:iCs/>
+          <w:color w:val="000000"/>
+          <w:sz w:val="24"/>
+        </w:rPr>
+        <w:t>Agency</w:t>
+      </w:r>
+      <w:proofErr w:type="spellEnd"/>
+      <w:r>
+        <w:rPr>
+          <w:rFonts w:eastAsia="Calibri" w:cs="Times New Roman"/>
+          <w:i/>
+          <w:iCs/>
+          <w:color w:val="000000"/>
+          <w:sz w:val="24"/>
+        </w:rPr>
+        <w:t xml:space="preserve"> Network</w:t>
       </w:r>
       <w:r>
         <w:rPr>
@@ -6130,16 +6880,16 @@
           <w:lang w:eastAsia="pt-BR"/>
         </w:rPr>
         <w:drawing>
-          <wp:anchor distT="0" distB="0" distL="114300" distR="114300" simplePos="0" relativeHeight="3" behindDoc="0" locked="0" layoutInCell="1" allowOverlap="1" wp14:anchorId="688EE99D" wp14:editId="4DA517EE">
+          <wp:anchor distT="0" distB="0" distL="114300" distR="114300" simplePos="0" relativeHeight="3" behindDoc="0" locked="0" layoutInCell="1" allowOverlap="1" wp14:anchorId="688EE99D" wp14:editId="094D96E0">
             <wp:simplePos x="0" y="0"/>
             <wp:positionH relativeFrom="column">
-              <wp:posOffset>342900</wp:posOffset>
+              <wp:posOffset>347345</wp:posOffset>
             </wp:positionH>
             <wp:positionV relativeFrom="paragraph">
-              <wp:posOffset>49530</wp:posOffset>
+              <wp:posOffset>46355</wp:posOffset>
             </wp:positionV>
-            <wp:extent cx="1189990" cy="1513840"/>
-            <wp:effectExtent l="0" t="0" r="0" b="0"/>
+            <wp:extent cx="1366520" cy="1737995"/>
+            <wp:effectExtent l="0" t="0" r="5080" b="0"/>
             <wp:wrapSquare wrapText="bothSides"/>
             <wp:docPr id="5" name="Picture 4"/>
             <wp:cNvGraphicFramePr>
@@ -6163,7 +6913,7 @@
                   <pic:spPr bwMode="auto">
                     <a:xfrm>
                       <a:off x="0" y="0"/>
-                      <a:ext cx="1189990" cy="1513840"/>
+                      <a:ext cx="1366520" cy="1737995"/>
                     </a:xfrm>
                     <a:prstGeom prst="rect">
                       <a:avLst/>
@@ -6179,6 +6929,12 @@
                 </pic:pic>
               </a:graphicData>
             </a:graphic>
+            <wp14:sizeRelH relativeFrom="margin">
+              <wp14:pctWidth>0</wp14:pctWidth>
+            </wp14:sizeRelH>
+            <wp14:sizeRelV relativeFrom="margin">
+              <wp14:pctHeight>0</wp14:pctHeight>
+            </wp14:sizeRelV>
           </wp:anchor>
         </w:drawing>
       </w:r>
@@ -6238,6 +6994,20 @@
           <w:szCs w:val="20"/>
         </w:rPr>
       </w:pPr>
+    </w:p>
+    <w:p>
+      <w:pPr>
+        <w:shd w:val="clear" w:color="auto" w:fill="FFFFFF"/>
+        <w:suppressAutoHyphens w:val="0"/>
+        <w:spacing w:beforeAutospacing="1" w:afterAutospacing="1" w:line="240" w:lineRule="auto"/>
+        <w:ind w:firstLine="720"/>
+        <w:rPr>
+          <w:rFonts w:ascii="Verdana" w:eastAsia="Calibri" w:hAnsi="Verdana" w:cs="Times New Roman"/>
+          <w:color w:val="000000"/>
+          <w:sz w:val="20"/>
+          <w:szCs w:val="20"/>
+        </w:rPr>
+      </w:pPr>
       <w:r>
         <w:rPr>
           <w:rFonts w:ascii="Verdana" w:eastAsia="Calibri" w:hAnsi="Verdana" w:cs="Times New Roman"/>
@@ -6250,16 +7020,16 @@
         <mc:AlternateContent>
           <mc:Choice Requires="wps">
             <w:drawing>
-              <wp:anchor distT="0" distB="0" distL="114300" distR="114300" simplePos="0" relativeHeight="13" behindDoc="0" locked="0" layoutInCell="1" allowOverlap="1" wp14:anchorId="5193F4E1" wp14:editId="34263966">
+              <wp:anchor distT="0" distB="0" distL="114300" distR="114300" simplePos="0" relativeHeight="13" behindDoc="0" locked="0" layoutInCell="1" allowOverlap="1" wp14:anchorId="5193F4E1" wp14:editId="0FCDC02D">
                 <wp:simplePos x="0" y="0"/>
                 <wp:positionH relativeFrom="column">
                   <wp:posOffset>335280</wp:posOffset>
                 </wp:positionH>
                 <wp:positionV relativeFrom="paragraph">
-                  <wp:posOffset>288925</wp:posOffset>
+                  <wp:posOffset>249477</wp:posOffset>
                 </wp:positionV>
                 <wp:extent cx="3779520" cy="330200"/>
-                <wp:effectExtent l="0" t="0" r="5715" b="0"/>
+                <wp:effectExtent l="0" t="0" r="5080" b="0"/>
                 <wp:wrapSquare wrapText="bothSides"/>
                 <wp:docPr id="6" name="Caixa de Texto 13"/>
                 <wp:cNvGraphicFramePr/>
@@ -6303,9 +7073,9 @@
                                 <w:color w:val="auto"/>
                               </w:rPr>
                             </w:pPr>
-                            <w:bookmarkStart w:id="11" w:name="_Toc482039960"/>
-                            <w:bookmarkStart w:id="12" w:name="_Toc482039818"/>
-                            <w:bookmarkStart w:id="13" w:name="_Toc482302120"/>
+                            <w:bookmarkStart w:id="10" w:name="_Toc482039960"/>
+                            <w:bookmarkStart w:id="11" w:name="_Toc482039818"/>
+                            <w:bookmarkStart w:id="12" w:name="_Toc482302120"/>
                             <w:r>
                               <w:rPr>
                                 <w:color w:val="auto"/>
@@ -6330,15 +7100,15 @@
                             <w:r>
                               <w:fldChar w:fldCharType="end"/>
                             </w:r>
+                            <w:bookmarkEnd w:id="10"/>
                             <w:bookmarkEnd w:id="11"/>
-                            <w:bookmarkEnd w:id="12"/>
                             <w:r>
                               <w:rPr>
                                 <w:color w:val="auto"/>
                               </w:rPr>
                               <w:t>: Joseph Carl Fonte: http://www.psynergie.com/psychologie-internet/photo-joseph-licklider.jpg</w:t>
                             </w:r>
-                            <w:bookmarkEnd w:id="13"/>
+                            <w:bookmarkEnd w:id="12"/>
                           </w:p>
                         </w:txbxContent>
                       </wps:txbx>
@@ -6356,7 +7126,7 @@
           </mc:Choice>
           <mc:Fallback>
             <w:pict>
-              <v:rect w14:anchorId="5193F4E1" id="Caixa de Texto 13" o:spid="_x0000_s1027" style="position:absolute;left:0;text-align:left;margin-left:26.4pt;margin-top:22.75pt;width:297.6pt;height:26pt;z-index:13;visibility:visible;mso-wrap-style:square;mso-wrap-distance-left:9pt;mso-wrap-distance-top:0;mso-wrap-distance-right:9pt;mso-wrap-distance-bottom:0;mso-position-horizontal:absolute;mso-position-horizontal-relative:text;mso-position-vertical:absolute;mso-position-vertical-relative:text;v-text-anchor:top" o:gfxdata="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" stroked="f">
+              <v:rect w14:anchorId="5193F4E1" id="Caixa de Texto 13" o:spid="_x0000_s1027" style="position:absolute;left:0;text-align:left;margin-left:26.4pt;margin-top:19.65pt;width:297.6pt;height:26pt;z-index:13;visibility:visible;mso-wrap-style:square;mso-wrap-distance-left:9pt;mso-wrap-distance-top:0;mso-wrap-distance-right:9pt;mso-wrap-distance-bottom:0;mso-position-horizontal:absolute;mso-position-horizontal-relative:text;mso-position-vertical:absolute;mso-position-vertical-relative:text;v-text-anchor:top" o:gfxdata="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" stroked="f">
                 <v:textbox style="mso-fit-shape-to-text:t" inset="0,0,0,0">
                   <w:txbxContent>
                     <w:p>
@@ -6366,9 +7136,9 @@
                           <w:color w:val="auto"/>
                         </w:rPr>
                       </w:pPr>
-                      <w:bookmarkStart w:id="14" w:name="_Toc482039960"/>
-                      <w:bookmarkStart w:id="15" w:name="_Toc482039818"/>
-                      <w:bookmarkStart w:id="16" w:name="_Toc482302120"/>
+                      <w:bookmarkStart w:id="13" w:name="_Toc482039960"/>
+                      <w:bookmarkStart w:id="14" w:name="_Toc482039818"/>
+                      <w:bookmarkStart w:id="15" w:name="_Toc482302120"/>
                       <w:r>
                         <w:rPr>
                           <w:color w:val="auto"/>
@@ -6393,15 +7163,15 @@
                       <w:r>
                         <w:fldChar w:fldCharType="end"/>
                       </w:r>
+                      <w:bookmarkEnd w:id="13"/>
                       <w:bookmarkEnd w:id="14"/>
-                      <w:bookmarkEnd w:id="15"/>
                       <w:r>
                         <w:rPr>
                           <w:color w:val="auto"/>
                         </w:rPr>
                         <w:t>: Joseph Carl Fonte: http://www.psynergie.com/psychologie-internet/photo-joseph-licklider.jpg</w:t>
                       </w:r>
-                      <w:bookmarkEnd w:id="16"/>
+                      <w:bookmarkEnd w:id="15"/>
                     </w:p>
                   </w:txbxContent>
                 </v:textbox>
@@ -6431,21 +7201,6 @@
         <w:shd w:val="clear" w:color="auto" w:fill="FFFFFF"/>
         <w:suppressAutoHyphens w:val="0"/>
         <w:spacing w:beforeAutospacing="1" w:afterAutospacing="1" w:line="240" w:lineRule="auto"/>
-        <w:ind w:firstLine="720"/>
-        <w:rPr>
-          <w:rFonts w:ascii="Verdana" w:eastAsia="Calibri" w:hAnsi="Verdana" w:cs="Times New Roman"/>
-          <w:color w:val="000000"/>
-          <w:sz w:val="20"/>
-          <w:szCs w:val="20"/>
-        </w:rPr>
-      </w:pPr>
-    </w:p>
-    <w:p>
-      <w:pPr>
-        <w:shd w:val="clear" w:color="auto" w:fill="FFFFFF"/>
-        <w:suppressAutoHyphens w:val="0"/>
-        <w:spacing w:beforeAutospacing="1" w:afterAutospacing="1" w:line="240" w:lineRule="auto"/>
-        <w:ind w:firstLine="720"/>
         <w:rPr>
           <w:rFonts w:eastAsia="Calibri" w:cs="Times New Roman"/>
           <w:color w:val="000000"/>
@@ -6458,16 +7213,16 @@
           <w:lang w:eastAsia="pt-BR"/>
         </w:rPr>
         <w:drawing>
-          <wp:anchor distT="0" distB="0" distL="114300" distR="114300" simplePos="0" relativeHeight="4" behindDoc="0" locked="0" layoutInCell="1" allowOverlap="1" wp14:anchorId="3974D9D8" wp14:editId="52D5FA80">
+          <wp:anchor distT="0" distB="0" distL="114300" distR="114300" simplePos="0" relativeHeight="4" behindDoc="0" locked="0" layoutInCell="1" allowOverlap="1" wp14:anchorId="3974D9D8" wp14:editId="065560B9">
             <wp:simplePos x="0" y="0"/>
             <wp:positionH relativeFrom="column">
-              <wp:posOffset>229870</wp:posOffset>
+              <wp:posOffset>347345</wp:posOffset>
             </wp:positionH>
             <wp:positionV relativeFrom="paragraph">
-              <wp:posOffset>929640</wp:posOffset>
+              <wp:posOffset>926465</wp:posOffset>
             </wp:positionV>
-            <wp:extent cx="1257935" cy="1741170"/>
-            <wp:effectExtent l="0" t="0" r="0" b="0"/>
+            <wp:extent cx="1366520" cy="1891030"/>
+            <wp:effectExtent l="0" t="0" r="5080" b="0"/>
             <wp:wrapTopAndBottom/>
             <wp:docPr id="8" name="Picture 5"/>
             <wp:cNvGraphicFramePr>
@@ -6491,7 +7246,7 @@
                   <pic:spPr bwMode="auto">
                     <a:xfrm>
                       <a:off x="0" y="0"/>
-                      <a:ext cx="1257935" cy="1741170"/>
+                      <a:ext cx="1366520" cy="1891030"/>
                     </a:xfrm>
                     <a:prstGeom prst="rect">
                       <a:avLst/>
@@ -6507,6 +7262,12 @@
                 </pic:pic>
               </a:graphicData>
             </a:graphic>
+            <wp14:sizeRelH relativeFrom="margin">
+              <wp14:pctWidth>0</wp14:pctWidth>
+            </wp14:sizeRelH>
+            <wp14:sizeRelV relativeFrom="margin">
+              <wp14:pctHeight>0</wp14:pctHeight>
+            </wp14:sizeRelV>
           </wp:anchor>
         </w:drawing>
       </w:r>
@@ -6516,7 +7277,43 @@
           <w:color w:val="000000"/>
           <w:szCs w:val="22"/>
         </w:rPr>
-        <w:t>Na década de 1960, John McCarthy, um importante americano pesquisador da área da informática e também um dos pioneiros da inteligência artificial, propôs a ideia de que a computação deveria ser organizada na forma de um serviço de utilidade pública, assim como os serviços de água e energia, em que os usuários só pagam pelo que usam, sendo precursor da idéia de PaaS.</w:t>
+        <w:t xml:space="preserve">Na década de 1960, John McCarthy, um importante americano pesquisador da área da informática e também um dos pioneiros da inteligência artificial, propôs a ideia de que a computação deveria ser organizada na forma de um serviço de utilidade pública, assim como os serviços de água e energia, em que os usuários só pagam pelo que usam, sendo precursor da </w:t>
+      </w:r>
+      <w:proofErr w:type="spellStart"/>
+      <w:r>
+        <w:rPr>
+          <w:rFonts w:eastAsia="Calibri" w:cs="Times New Roman"/>
+          <w:color w:val="000000"/>
+          <w:szCs w:val="22"/>
+        </w:rPr>
+        <w:t>idéia</w:t>
+      </w:r>
+      <w:proofErr w:type="spellEnd"/>
+      <w:r>
+        <w:rPr>
+          <w:rFonts w:eastAsia="Calibri" w:cs="Times New Roman"/>
+          <w:color w:val="000000"/>
+          <w:szCs w:val="22"/>
+        </w:rPr>
+        <w:t xml:space="preserve"> de </w:t>
+      </w:r>
+      <w:proofErr w:type="spellStart"/>
+      <w:r>
+        <w:rPr>
+          <w:rFonts w:eastAsia="Calibri" w:cs="Times New Roman"/>
+          <w:color w:val="000000"/>
+          <w:szCs w:val="22"/>
+        </w:rPr>
+        <w:t>PaaS</w:t>
+      </w:r>
+      <w:proofErr w:type="spellEnd"/>
+      <w:r>
+        <w:rPr>
+          <w:rFonts w:eastAsia="Calibri" w:cs="Times New Roman"/>
+          <w:color w:val="000000"/>
+          <w:szCs w:val="22"/>
+        </w:rPr>
+        <w:t>.</w:t>
       </w:r>
     </w:p>
     <w:p>
@@ -6544,22 +7341,22 @@
         <mc:AlternateContent>
           <mc:Choice Requires="wps">
             <w:drawing>
-              <wp:anchor distT="0" distB="0" distL="114300" distR="114300" simplePos="0" relativeHeight="14" behindDoc="0" locked="0" layoutInCell="1" allowOverlap="1" wp14:anchorId="75F7E1D4" wp14:editId="419F8058">
+              <wp:anchor distT="0" distB="0" distL="114300" distR="114300" simplePos="0" relativeHeight="14" behindDoc="0" locked="0" layoutInCell="1" allowOverlap="1" wp14:anchorId="75F7E1D4" wp14:editId="19EC0591">
                 <wp:simplePos x="0" y="0"/>
                 <wp:positionH relativeFrom="column">
-                  <wp:posOffset>232410</wp:posOffset>
+                  <wp:posOffset>343535</wp:posOffset>
                 </wp:positionH>
                 <wp:positionV relativeFrom="paragraph">
-                  <wp:posOffset>1908810</wp:posOffset>
+                  <wp:posOffset>2072640</wp:posOffset>
                 </wp:positionV>
                 <wp:extent cx="3196590" cy="330835"/>
-                <wp:effectExtent l="0" t="0" r="4445" b="0"/>
+                <wp:effectExtent l="0" t="0" r="3810" b="0"/>
                 <wp:wrapThrough wrapText="bothSides">
                   <wp:wrapPolygon edited="0">
                     <wp:start x="0" y="0"/>
-                    <wp:lineTo x="0" y="19938"/>
-                    <wp:lineTo x="21458" y="19938"/>
-                    <wp:lineTo x="21458" y="0"/>
+                    <wp:lineTo x="0" y="19900"/>
+                    <wp:lineTo x="21454" y="19900"/>
+                    <wp:lineTo x="21454" y="0"/>
                     <wp:lineTo x="0" y="0"/>
                   </wp:wrapPolygon>
                 </wp:wrapThrough>
@@ -6572,7 +7369,7 @@
                       <wps:spPr>
                         <a:xfrm>
                           <a:off x="0" y="0"/>
-                          <a:ext cx="3196080" cy="330120"/>
+                          <a:ext cx="3196590" cy="330835"/>
                         </a:xfrm>
                         <a:prstGeom prst="rect">
                           <a:avLst/>
@@ -6605,9 +7402,9 @@
                                 <w:color w:val="auto"/>
                               </w:rPr>
                             </w:pPr>
-                            <w:bookmarkStart w:id="17" w:name="_Toc482039961"/>
-                            <w:bookmarkStart w:id="18" w:name="_Toc482039819"/>
-                            <w:bookmarkStart w:id="19" w:name="_Toc482302121"/>
+                            <w:bookmarkStart w:id="16" w:name="_Toc482039961"/>
+                            <w:bookmarkStart w:id="17" w:name="_Toc482039819"/>
+                            <w:bookmarkStart w:id="18" w:name="_Toc482302121"/>
                             <w:r>
                               <w:rPr>
                                 <w:color w:val="auto"/>
@@ -6632,15 +7429,15 @@
                             <w:r>
                               <w:fldChar w:fldCharType="end"/>
                             </w:r>
+                            <w:bookmarkEnd w:id="16"/>
                             <w:bookmarkEnd w:id="17"/>
-                            <w:bookmarkEnd w:id="18"/>
                             <w:r>
                               <w:rPr>
                                 <w:color w:val="auto"/>
                               </w:rPr>
                               <w:t>: John McCarthy Fonte: http://www-formal.stanford.edu/jmc/jmccolor.jpg</w:t>
                             </w:r>
-                            <w:bookmarkEnd w:id="19"/>
+                            <w:bookmarkEnd w:id="18"/>
                           </w:p>
                         </w:txbxContent>
                       </wps:txbx>
@@ -6658,7 +7455,7 @@
           </mc:Choice>
           <mc:Fallback>
             <w:pict>
-              <v:rect w14:anchorId="75F7E1D4" id="Caixa de Texto 15" o:spid="_x0000_s1028" style="position:absolute;left:0;text-align:left;margin-left:18.3pt;margin-top:150.3pt;width:251.7pt;height:26.05pt;z-index:14;visibility:visible;mso-wrap-style:square;mso-wrap-distance-left:9pt;mso-wrap-distance-top:0;mso-wrap-distance-right:9pt;mso-wrap-distance-bottom:0;mso-position-horizontal:absolute;mso-position-horizontal-relative:text;mso-position-vertical:absolute;mso-position-vertical-relative:text;v-text-anchor:top" o:gfxdata="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" stroked="f">
+              <v:rect w14:anchorId="75F7E1D4" id="Caixa de Texto 15" o:spid="_x0000_s1028" style="position:absolute;left:0;text-align:left;margin-left:27.05pt;margin-top:163.2pt;width:251.7pt;height:26.05pt;z-index:14;visibility:visible;mso-wrap-style:square;mso-wrap-distance-left:9pt;mso-wrap-distance-top:0;mso-wrap-distance-right:9pt;mso-wrap-distance-bottom:0;mso-position-horizontal:absolute;mso-position-horizontal-relative:text;mso-position-vertical:absolute;mso-position-vertical-relative:text;v-text-anchor:top" o:gfxdata="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" stroked="f">
                 <v:textbox inset="0,0,0,0">
                   <w:txbxContent>
                     <w:p>
@@ -6668,9 +7465,9 @@
                           <w:color w:val="auto"/>
                         </w:rPr>
                       </w:pPr>
-                      <w:bookmarkStart w:id="20" w:name="_Toc482039961"/>
-                      <w:bookmarkStart w:id="21" w:name="_Toc482039819"/>
-                      <w:bookmarkStart w:id="22" w:name="_Toc482302121"/>
+                      <w:bookmarkStart w:id="19" w:name="_Toc482039961"/>
+                      <w:bookmarkStart w:id="20" w:name="_Toc482039819"/>
+                      <w:bookmarkStart w:id="21" w:name="_Toc482302121"/>
                       <w:r>
                         <w:rPr>
                           <w:color w:val="auto"/>
@@ -6695,15 +7492,15 @@
                       <w:r>
                         <w:fldChar w:fldCharType="end"/>
                       </w:r>
+                      <w:bookmarkEnd w:id="19"/>
                       <w:bookmarkEnd w:id="20"/>
-                      <w:bookmarkEnd w:id="21"/>
                       <w:r>
                         <w:rPr>
                           <w:color w:val="auto"/>
                         </w:rPr>
                         <w:t>: John McCarthy Fonte: http://www-formal.stanford.edu/jmc/jmccolor.jpg</w:t>
                       </w:r>
-                      <w:bookmarkEnd w:id="22"/>
+                      <w:bookmarkEnd w:id="21"/>
                     </w:p>
                   </w:txbxContent>
                 </v:textbox>
@@ -6716,6 +7513,29 @@
     </w:p>
     <w:p>
       <w:pPr>
+        <w:suppressAutoHyphens w:val="0"/>
+        <w:spacing w:line="240" w:lineRule="auto"/>
+        <w:ind w:firstLine="0"/>
+        <w:jc w:val="left"/>
+        <w:rPr>
+          <w:rFonts w:ascii="Verdana" w:eastAsia="Calibri" w:hAnsi="Verdana" w:cs="Times New Roman"/>
+          <w:color w:val="000000"/>
+          <w:sz w:val="20"/>
+          <w:szCs w:val="20"/>
+        </w:rPr>
+      </w:pPr>
+      <w:r>
+        <w:rPr>
+          <w:rFonts w:ascii="Verdana" w:eastAsia="Calibri" w:hAnsi="Verdana" w:cs="Times New Roman"/>
+          <w:color w:val="000000"/>
+          <w:sz w:val="20"/>
+          <w:szCs w:val="20"/>
+        </w:rPr>
+        <w:br w:type="page"/>
+      </w:r>
+    </w:p>
+    <w:p>
+      <w:pPr>
         <w:shd w:val="clear" w:color="auto" w:fill="FFFFFF"/>
         <w:suppressAutoHyphens w:val="0"/>
         <w:spacing w:beforeAutospacing="1" w:afterAutospacing="1" w:line="240" w:lineRule="auto"/>
@@ -6746,32 +7566,43 @@
           <w:color w:val="000000"/>
           <w:sz w:val="24"/>
         </w:rPr>
-        <w:t>Mesmo com a existência dessas ideias há tanto tempo, o termo computação em nuvem só veio a ser mencionado em 1997, numa palestra acadêmica do professor de sistemas da informação Ramnath Chellappa, e só foi desenvolvida no ano de 1999 com o surgimento da Salesforce.com, primeira empresa a disponibilizar aplicações pela internet.</w:t>
-      </w:r>
-      <w:r>
-        <w:br w:type="page"/>
-      </w:r>
-    </w:p>
-    <w:p>
-      <w:pPr>
-        <w:suppressAutoHyphens w:val="0"/>
-        <w:spacing w:line="240" w:lineRule="auto"/>
-        <w:ind w:firstLine="0"/>
-        <w:jc w:val="left"/>
+        <w:t xml:space="preserve">Mesmo com a existência dessas ideias há tanto tempo, o termo computação em nuvem só veio a ser mencionado em 1997, numa palestra acadêmica do professor de sistemas da informação </w:t>
+      </w:r>
+      <w:proofErr w:type="spellStart"/>
+      <w:r>
         <w:rPr>
           <w:rFonts w:eastAsia="Calibri" w:cs="Times New Roman"/>
           <w:color w:val="000000"/>
           <w:sz w:val="24"/>
         </w:rPr>
-      </w:pPr>
+        <w:t>Ramnath</w:t>
+      </w:r>
+      <w:proofErr w:type="spellEnd"/>
       <w:r>
         <w:rPr>
           <w:rFonts w:eastAsia="Calibri" w:cs="Times New Roman"/>
           <w:color w:val="000000"/>
           <w:sz w:val="24"/>
         </w:rPr>
-        <w:lastRenderedPageBreak/>
         <w:t xml:space="preserve"> </w:t>
+      </w:r>
+      <w:proofErr w:type="spellStart"/>
+      <w:r>
+        <w:rPr>
+          <w:rFonts w:eastAsia="Calibri" w:cs="Times New Roman"/>
+          <w:color w:val="000000"/>
+          <w:sz w:val="24"/>
+        </w:rPr>
+        <w:t>Chellappa</w:t>
+      </w:r>
+      <w:proofErr w:type="spellEnd"/>
+      <w:r>
+        <w:rPr>
+          <w:rFonts w:eastAsia="Calibri" w:cs="Times New Roman"/>
+          <w:color w:val="000000"/>
+          <w:sz w:val="24"/>
+        </w:rPr>
+        <w:t xml:space="preserve">, e só foi desenvolvida no ano de 1999 com o surgimento da Salesforce.com, primeira empresa a disponibilizar aplicações pela internet. </w:t>
       </w:r>
     </w:p>
     <w:p>
@@ -6913,9 +7744,9 @@
                                 <w:color w:val="auto"/>
                               </w:rPr>
                             </w:pPr>
-                            <w:bookmarkStart w:id="23" w:name="_Toc482039962"/>
-                            <w:bookmarkStart w:id="24" w:name="_Toc482039820"/>
-                            <w:bookmarkStart w:id="25" w:name="_Toc482302122"/>
+                            <w:bookmarkStart w:id="22" w:name="_Toc482039962"/>
+                            <w:bookmarkStart w:id="23" w:name="_Toc482039820"/>
+                            <w:bookmarkStart w:id="24" w:name="_Toc482302122"/>
                             <w:r>
                               <w:rPr>
                                 <w:color w:val="auto"/>
@@ -6940,15 +7771,43 @@
                             <w:r>
                               <w:fldChar w:fldCharType="end"/>
                             </w:r>
+                            <w:bookmarkEnd w:id="22"/>
                             <w:bookmarkEnd w:id="23"/>
-                            <w:bookmarkEnd w:id="24"/>
                             <w:r>
                               <w:rPr>
                                 <w:color w:val="auto"/>
                               </w:rPr>
-                              <w:t>: Ramnath Chellappa Fonte: http://goizueta.emory.edu/profiles/images/portrait/chellapa.jpg</w:t>
+                              <w:t xml:space="preserve">: </w:t>
                             </w:r>
-                            <w:bookmarkEnd w:id="25"/>
+                            <w:proofErr w:type="spellStart"/>
+                            <w:r>
+                              <w:rPr>
+                                <w:color w:val="auto"/>
+                              </w:rPr>
+                              <w:t>Ramnath</w:t>
+                            </w:r>
+                            <w:proofErr w:type="spellEnd"/>
+                            <w:r>
+                              <w:rPr>
+                                <w:color w:val="auto"/>
+                              </w:rPr>
+                              <w:t xml:space="preserve"> </w:t>
+                            </w:r>
+                            <w:proofErr w:type="spellStart"/>
+                            <w:r>
+                              <w:rPr>
+                                <w:color w:val="auto"/>
+                              </w:rPr>
+                              <w:t>Chellappa</w:t>
+                            </w:r>
+                            <w:proofErr w:type="spellEnd"/>
+                            <w:r>
+                              <w:rPr>
+                                <w:color w:val="auto"/>
+                              </w:rPr>
+                              <w:t xml:space="preserve"> Fonte: http://goizueta.emory.edu/profiles/images/portrait/chellapa.jpg</w:t>
+                            </w:r>
+                            <w:bookmarkEnd w:id="24"/>
                           </w:p>
                         </w:txbxContent>
                       </wps:txbx>
@@ -6976,9 +7835,9 @@
                           <w:color w:val="auto"/>
                         </w:rPr>
                       </w:pPr>
-                      <w:bookmarkStart w:id="26" w:name="_Toc482039962"/>
-                      <w:bookmarkStart w:id="27" w:name="_Toc482039820"/>
-                      <w:bookmarkStart w:id="28" w:name="_Toc482302122"/>
+                      <w:bookmarkStart w:id="25" w:name="_Toc482039962"/>
+                      <w:bookmarkStart w:id="26" w:name="_Toc482039820"/>
+                      <w:bookmarkStart w:id="27" w:name="_Toc482302122"/>
                       <w:r>
                         <w:rPr>
                           <w:color w:val="auto"/>
@@ -7003,15 +7862,43 @@
                       <w:r>
                         <w:fldChar w:fldCharType="end"/>
                       </w:r>
+                      <w:bookmarkEnd w:id="25"/>
                       <w:bookmarkEnd w:id="26"/>
-                      <w:bookmarkEnd w:id="27"/>
                       <w:r>
                         <w:rPr>
                           <w:color w:val="auto"/>
                         </w:rPr>
-                        <w:t>: Ramnath Chellappa Fonte: http://goizueta.emory.edu/profiles/images/portrait/chellapa.jpg</w:t>
+                        <w:t xml:space="preserve">: </w:t>
                       </w:r>
-                      <w:bookmarkEnd w:id="28"/>
+                      <w:proofErr w:type="spellStart"/>
+                      <w:r>
+                        <w:rPr>
+                          <w:color w:val="auto"/>
+                        </w:rPr>
+                        <w:t>Ramnath</w:t>
+                      </w:r>
+                      <w:proofErr w:type="spellEnd"/>
+                      <w:r>
+                        <w:rPr>
+                          <w:color w:val="auto"/>
+                        </w:rPr>
+                        <w:t xml:space="preserve"> </w:t>
+                      </w:r>
+                      <w:proofErr w:type="spellStart"/>
+                      <w:r>
+                        <w:rPr>
+                          <w:color w:val="auto"/>
+                        </w:rPr>
+                        <w:t>Chellappa</w:t>
+                      </w:r>
+                      <w:proofErr w:type="spellEnd"/>
+                      <w:r>
+                        <w:rPr>
+                          <w:color w:val="auto"/>
+                        </w:rPr>
+                        <w:t xml:space="preserve"> Fonte: http://goizueta.emory.edu/profiles/images/portrait/chellapa.jpg</w:t>
+                      </w:r>
+                      <w:bookmarkEnd w:id="27"/>
                     </w:p>
                   </w:txbxContent>
                 </v:textbox>
@@ -7053,7 +7940,25 @@
           <w:color w:val="000000"/>
           <w:sz w:val="24"/>
         </w:rPr>
-        <w:t>A partir do sucesso dessa empresa, outras grandes começaram a investir na área, como à Amazon, a Google, a IBM e a Microsoft.</w:t>
+        <w:t xml:space="preserve">A partir do sucesso dessa empresa, outras grandes começaram a investir na área, como à </w:t>
+      </w:r>
+      <w:proofErr w:type="spellStart"/>
+      <w:r>
+        <w:rPr>
+          <w:rFonts w:eastAsia="Calibri" w:cs="Times New Roman"/>
+          <w:color w:val="000000"/>
+          <w:sz w:val="24"/>
+        </w:rPr>
+        <w:t>Amazon</w:t>
+      </w:r>
+      <w:proofErr w:type="spellEnd"/>
+      <w:r>
+        <w:rPr>
+          <w:rFonts w:eastAsia="Calibri" w:cs="Times New Roman"/>
+          <w:color w:val="000000"/>
+          <w:sz w:val="24"/>
+        </w:rPr>
+        <w:t>, a Google, a IBM e a Microsoft.</w:t>
       </w:r>
     </w:p>
     <w:p>
@@ -7095,8 +8000,27 @@
           <w:color w:val="000000"/>
           <w:sz w:val="24"/>
         </w:rPr>
-        <w:t>Não é mais necessário, para algumas empresas, ter supercomputadores, pois o poder de processamento e os dados ficam nas nuvens. Só precisamos de dispositivos que nos dêem acesso a esses recursos. Dispositivos estes que consequentemente são mais baratos e possuem uma maior portabilidade e flexibilidade, como smartphones, </w:t>
-      </w:r>
+        <w:t xml:space="preserve">Não é mais necessário, para algumas empresas, ter supercomputadores, pois o poder de processamento e os dados ficam nas nuvens. Só precisamos de dispositivos que nos </w:t>
+      </w:r>
+      <w:proofErr w:type="spellStart"/>
+      <w:r>
+        <w:rPr>
+          <w:rFonts w:eastAsia="Calibri" w:cs="Times New Roman"/>
+          <w:color w:val="000000"/>
+          <w:sz w:val="24"/>
+        </w:rPr>
+        <w:t>dêem</w:t>
+      </w:r>
+      <w:proofErr w:type="spellEnd"/>
+      <w:r>
+        <w:rPr>
+          <w:rFonts w:eastAsia="Calibri" w:cs="Times New Roman"/>
+          <w:color w:val="000000"/>
+          <w:sz w:val="24"/>
+        </w:rPr>
+        <w:t xml:space="preserve"> acesso a esses recursos. Dispositivos estes que consequentemente são mais baratos e possuem uma maior portabilidade e flexibilidade, como smartphones, </w:t>
+      </w:r>
+      <w:proofErr w:type="spellStart"/>
       <w:r>
         <w:rPr>
           <w:rFonts w:eastAsia="Calibri" w:cs="Times New Roman"/>
@@ -7107,6 +8031,7 @@
         </w:rPr>
         <w:t>tablets</w:t>
       </w:r>
+      <w:proofErr w:type="spellEnd"/>
       <w:r>
         <w:rPr>
           <w:rFonts w:eastAsia="Calibri" w:cs="Times New Roman"/>
@@ -7115,6 +8040,7 @@
         </w:rPr>
         <w:t> e </w:t>
       </w:r>
+      <w:proofErr w:type="spellStart"/>
       <w:r>
         <w:rPr>
           <w:rFonts w:eastAsia="Calibri" w:cs="Times New Roman"/>
@@ -7125,6 +8051,7 @@
         </w:rPr>
         <w:t>netbooks</w:t>
       </w:r>
+      <w:proofErr w:type="spellEnd"/>
       <w:r>
         <w:rPr>
           <w:rFonts w:eastAsia="Calibri" w:cs="Times New Roman"/>
@@ -7159,8 +8086,8 @@
           <w:szCs w:val="26"/>
         </w:rPr>
       </w:pPr>
-      <w:bookmarkStart w:id="29" w:name="_Toc482041876"/>
-      <w:bookmarkEnd w:id="29"/>
+      <w:bookmarkStart w:id="28" w:name="_Toc482041876"/>
+      <w:bookmarkEnd w:id="28"/>
       <w:r>
         <w:rPr>
           <w:noProof/>
@@ -7170,16 +8097,16 @@
         <mc:AlternateContent>
           <mc:Choice Requires="wps">
             <w:drawing>
-              <wp:anchor distT="0" distB="0" distL="114300" distR="114300" simplePos="0" relativeHeight="16" behindDoc="0" locked="0" layoutInCell="1" allowOverlap="1" wp14:anchorId="76FDC8EC" wp14:editId="011201AC">
+              <wp:anchor distT="0" distB="0" distL="114300" distR="114300" simplePos="0" relativeHeight="16" behindDoc="0" locked="0" layoutInCell="1" allowOverlap="1" wp14:anchorId="76FDC8EC" wp14:editId="3F505FC0">
                 <wp:simplePos x="0" y="0"/>
                 <wp:positionH relativeFrom="column">
-                  <wp:posOffset>-228600</wp:posOffset>
+                  <wp:posOffset>69750</wp:posOffset>
                 </wp:positionH>
                 <wp:positionV relativeFrom="paragraph">
                   <wp:posOffset>3314065</wp:posOffset>
                 </wp:positionV>
                 <wp:extent cx="5760720" cy="330200"/>
-                <wp:effectExtent l="0" t="0" r="0" b="0"/>
+                <wp:effectExtent l="0" t="0" r="5080" b="0"/>
                 <wp:wrapSquare wrapText="bothSides"/>
                 <wp:docPr id="14" name="Caixa de Texto 21"/>
                 <wp:cNvGraphicFramePr/>
@@ -7223,9 +8150,9 @@
                                 <w:color w:val="auto"/>
                               </w:rPr>
                             </w:pPr>
-                            <w:bookmarkStart w:id="30" w:name="_Toc482039963"/>
-                            <w:bookmarkStart w:id="31" w:name="_Toc482039821"/>
-                            <w:bookmarkStart w:id="32" w:name="_Toc482302123"/>
+                            <w:bookmarkStart w:id="29" w:name="_Toc482039963"/>
+                            <w:bookmarkStart w:id="30" w:name="_Toc482039821"/>
+                            <w:bookmarkStart w:id="31" w:name="_Toc482302123"/>
                             <w:r>
                               <w:rPr>
                                 <w:color w:val="auto"/>
@@ -7250,15 +8177,15 @@
                             <w:r>
                               <w:fldChar w:fldCharType="end"/>
                             </w:r>
+                            <w:bookmarkEnd w:id="29"/>
                             <w:bookmarkEnd w:id="30"/>
-                            <w:bookmarkEnd w:id="31"/>
                             <w:r>
                               <w:rPr>
                                 <w:color w:val="auto"/>
                               </w:rPr>
                               <w:t>: Modelos de Implementação Fonte: http://www.vividdynamics.com/wp-content/uploads/2013/12/cloud-hosting.jpg</w:t>
                             </w:r>
-                            <w:bookmarkEnd w:id="32"/>
+                            <w:bookmarkEnd w:id="31"/>
                           </w:p>
                         </w:txbxContent>
                       </wps:txbx>
@@ -7276,7 +8203,7 @@
           </mc:Choice>
           <mc:Fallback>
             <w:pict>
-              <v:rect w14:anchorId="76FDC8EC" id="Caixa de Texto 21" o:spid="_x0000_s1030" style="position:absolute;left:0;text-align:left;margin-left:-18pt;margin-top:260.95pt;width:453.6pt;height:26pt;z-index:16;visibility:visible;mso-wrap-style:square;mso-wrap-distance-left:9pt;mso-wrap-distance-top:0;mso-wrap-distance-right:9pt;mso-wrap-distance-bottom:0;mso-position-horizontal:absolute;mso-position-horizontal-relative:text;mso-position-vertical:absolute;mso-position-vertical-relative:text;v-text-anchor:top" o:gfxdata="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" stroked="f">
+              <v:rect w14:anchorId="76FDC8EC" id="Caixa de Texto 21" o:spid="_x0000_s1030" style="position:absolute;left:0;text-align:left;margin-left:5.5pt;margin-top:260.95pt;width:453.6pt;height:26pt;z-index:16;visibility:visible;mso-wrap-style:square;mso-wrap-distance-left:9pt;mso-wrap-distance-top:0;mso-wrap-distance-right:9pt;mso-wrap-distance-bottom:0;mso-position-horizontal:absolute;mso-position-horizontal-relative:text;mso-position-vertical:absolute;mso-position-vertical-relative:text;v-text-anchor:top" o:gfxdata="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" stroked="f">
                 <v:textbox style="mso-fit-shape-to-text:t" inset="0,0,0,0">
                   <w:txbxContent>
                     <w:p>
@@ -7286,9 +8213,9 @@
                           <w:color w:val="auto"/>
                         </w:rPr>
                       </w:pPr>
-                      <w:bookmarkStart w:id="33" w:name="_Toc482039963"/>
-                      <w:bookmarkStart w:id="34" w:name="_Toc482039821"/>
-                      <w:bookmarkStart w:id="35" w:name="_Toc482302123"/>
+                      <w:bookmarkStart w:id="32" w:name="_Toc482039963"/>
+                      <w:bookmarkStart w:id="33" w:name="_Toc482039821"/>
+                      <w:bookmarkStart w:id="34" w:name="_Toc482302123"/>
                       <w:r>
                         <w:rPr>
                           <w:color w:val="auto"/>
@@ -7313,15 +8240,15 @@
                       <w:r>
                         <w:fldChar w:fldCharType="end"/>
                       </w:r>
+                      <w:bookmarkEnd w:id="32"/>
                       <w:bookmarkEnd w:id="33"/>
-                      <w:bookmarkEnd w:id="34"/>
                       <w:r>
                         <w:rPr>
                           <w:color w:val="auto"/>
                         </w:rPr>
                         <w:t>: Modelos de Implementação Fonte: http://www.vividdynamics.com/wp-content/uploads/2013/12/cloud-hosting.jpg</w:t>
                       </w:r>
-                      <w:bookmarkEnd w:id="35"/>
+                      <w:bookmarkEnd w:id="34"/>
                     </w:p>
                   </w:txbxContent>
                 </v:textbox>
@@ -7337,16 +8264,16 @@
           <w:lang w:val="pt-BR" w:eastAsia="pt-BR"/>
         </w:rPr>
         <w:drawing>
-          <wp:anchor distT="0" distB="0" distL="114300" distR="114300" simplePos="0" relativeHeight="6" behindDoc="0" locked="0" layoutInCell="1" allowOverlap="1" wp14:anchorId="2AD6C162" wp14:editId="0BC5924A">
+          <wp:anchor distT="0" distB="0" distL="114300" distR="114300" simplePos="0" relativeHeight="6" behindDoc="0" locked="0" layoutInCell="1" allowOverlap="1" wp14:anchorId="2AD6C162" wp14:editId="0ADD5074">
             <wp:simplePos x="0" y="0"/>
             <wp:positionH relativeFrom="column">
-              <wp:posOffset>-228600</wp:posOffset>
+              <wp:posOffset>1998</wp:posOffset>
             </wp:positionH>
             <wp:positionV relativeFrom="paragraph">
               <wp:posOffset>638810</wp:posOffset>
             </wp:positionV>
             <wp:extent cx="5760085" cy="2618105"/>
-            <wp:effectExtent l="0" t="0" r="0" b="0"/>
+            <wp:effectExtent l="0" t="0" r="5715" b="0"/>
             <wp:wrapSquare wrapText="bothSides"/>
             <wp:docPr id="16" name="Picture 13"/>
             <wp:cNvGraphicFramePr>
@@ -7545,8 +8472,8 @@
         <w:pStyle w:val="Ttulo21"/>
         <w:jc w:val="center"/>
       </w:pPr>
-      <w:bookmarkStart w:id="36" w:name="_Toc482041877"/>
-      <w:bookmarkEnd w:id="36"/>
+      <w:bookmarkStart w:id="35" w:name="_Toc482041877"/>
+      <w:bookmarkEnd w:id="35"/>
       <w:r>
         <w:lastRenderedPageBreak/>
         <w:t>2.2.1 Nuvem Pública</w:t>
@@ -7561,16 +8488,16 @@
         <mc:AlternateContent>
           <mc:Choice Requires="wps">
             <w:drawing>
-              <wp:anchor distT="0" distB="0" distL="114300" distR="114300" simplePos="0" relativeHeight="17" behindDoc="0" locked="0" layoutInCell="1" allowOverlap="1" wp14:anchorId="3589DD04" wp14:editId="04F0A029">
+              <wp:anchor distT="0" distB="0" distL="114300" distR="114300" simplePos="0" relativeHeight="17" behindDoc="0" locked="0" layoutInCell="1" allowOverlap="1" wp14:anchorId="3589DD04" wp14:editId="5EFC79B7">
                 <wp:simplePos x="0" y="0"/>
                 <wp:positionH relativeFrom="column">
-                  <wp:posOffset>0</wp:posOffset>
+                  <wp:posOffset>-1905</wp:posOffset>
                 </wp:positionH>
                 <wp:positionV relativeFrom="paragraph">
-                  <wp:posOffset>3023870</wp:posOffset>
+                  <wp:posOffset>3021965</wp:posOffset>
                 </wp:positionV>
-                <wp:extent cx="5753100" cy="184150"/>
-                <wp:effectExtent l="0" t="0" r="0" b="0"/>
+                <wp:extent cx="5753100" cy="236220"/>
+                <wp:effectExtent l="0" t="0" r="12700" b="0"/>
                 <wp:wrapSquare wrapText="bothSides"/>
                 <wp:docPr id="17" name="Caixa de Texto 24"/>
                 <wp:cNvGraphicFramePr/>
@@ -7581,7 +8508,7 @@
                       <wps:spPr>
                         <a:xfrm>
                           <a:off x="0" y="0"/>
-                          <a:ext cx="5753100" cy="184150"/>
+                          <a:ext cx="5753100" cy="236220"/>
                         </a:xfrm>
                         <a:prstGeom prst="rect">
                           <a:avLst/>
@@ -7614,9 +8541,9 @@
                                 <w:color w:val="auto"/>
                               </w:rPr>
                             </w:pPr>
-                            <w:bookmarkStart w:id="37" w:name="_Toc482039964"/>
-                            <w:bookmarkStart w:id="38" w:name="_Toc482039822"/>
-                            <w:bookmarkStart w:id="39" w:name="_Toc482302124"/>
+                            <w:bookmarkStart w:id="36" w:name="_Toc482039964"/>
+                            <w:bookmarkStart w:id="37" w:name="_Toc482039822"/>
+                            <w:bookmarkStart w:id="38" w:name="_Toc482302124"/>
                             <w:r>
                               <w:rPr>
                                 <w:color w:val="auto"/>
@@ -7641,15 +8568,15 @@
                             <w:r>
                               <w:fldChar w:fldCharType="end"/>
                             </w:r>
+                            <w:bookmarkEnd w:id="36"/>
                             <w:bookmarkEnd w:id="37"/>
-                            <w:bookmarkEnd w:id="38"/>
                             <w:r>
                               <w:rPr>
                                 <w:color w:val="auto"/>
                               </w:rPr>
                               <w:t>: Nuvem pública Fonte: http://www.ximedica.info/images/uploads/the_cloud-resized-600.jpg</w:t>
                             </w:r>
-                            <w:bookmarkEnd w:id="39"/>
+                            <w:bookmarkEnd w:id="38"/>
                           </w:p>
                         </w:txbxContent>
                       </wps:txbx>
@@ -7657,18 +8584,21 @@
                         <a:prstTxWarp prst="textNoShape">
                           <a:avLst/>
                         </a:prstTxWarp>
-                        <a:spAutoFit/>
+                        <a:noAutofit/>
                       </wps:bodyPr>
                     </wps:wsp>
                   </a:graphicData>
                 </a:graphic>
+                <wp14:sizeRelV relativeFrom="margin">
+                  <wp14:pctHeight>0</wp14:pctHeight>
+                </wp14:sizeRelV>
               </wp:anchor>
             </w:drawing>
           </mc:Choice>
           <mc:Fallback>
             <w:pict>
-              <v:rect w14:anchorId="3589DD04" id="Caixa de Texto 24" o:spid="_x0000_s1031" style="position:absolute;left:0;text-align:left;margin-left:0;margin-top:238.1pt;width:453pt;height:14.5pt;z-index:17;visibility:visible;mso-wrap-style:square;mso-wrap-distance-left:9pt;mso-wrap-distance-top:0;mso-wrap-distance-right:9pt;mso-wrap-distance-bottom:0;mso-position-horizontal:absolute;mso-position-horizontal-relative:text;mso-position-vertical:absolute;mso-position-vertical-relative:text;v-text-anchor:top" o:gfxdata="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" stroked="f">
-                <v:textbox style="mso-fit-shape-to-text:t" inset="0,0,0,0">
+              <v:rect w14:anchorId="3589DD04" id="Caixa de Texto 24" o:spid="_x0000_s1031" style="position:absolute;left:0;text-align:left;margin-left:-.15pt;margin-top:237.95pt;width:453pt;height:18.6pt;z-index:17;visibility:visible;mso-wrap-style:square;mso-height-percent:0;mso-wrap-distance-left:9pt;mso-wrap-distance-top:0;mso-wrap-distance-right:9pt;mso-wrap-distance-bottom:0;mso-position-horizontal:absolute;mso-position-horizontal-relative:text;mso-position-vertical:absolute;mso-position-vertical-relative:text;mso-height-percent:0;mso-height-relative:margin;v-text-anchor:top" o:gfxdata="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" stroked="f">
+                <v:textbox inset="0,0,0,0">
                   <w:txbxContent>
                     <w:p>
                       <w:pPr>
@@ -7677,9 +8607,9 @@
                           <w:color w:val="auto"/>
                         </w:rPr>
                       </w:pPr>
-                      <w:bookmarkStart w:id="40" w:name="_Toc482039964"/>
-                      <w:bookmarkStart w:id="41" w:name="_Toc482039822"/>
-                      <w:bookmarkStart w:id="42" w:name="_Toc482302124"/>
+                      <w:bookmarkStart w:id="39" w:name="_Toc482039964"/>
+                      <w:bookmarkStart w:id="40" w:name="_Toc482039822"/>
+                      <w:bookmarkStart w:id="41" w:name="_Toc482302124"/>
                       <w:r>
                         <w:rPr>
                           <w:color w:val="auto"/>
@@ -7704,15 +8634,15 @@
                       <w:r>
                         <w:fldChar w:fldCharType="end"/>
                       </w:r>
+                      <w:bookmarkEnd w:id="39"/>
                       <w:bookmarkEnd w:id="40"/>
-                      <w:bookmarkEnd w:id="41"/>
                       <w:r>
                         <w:rPr>
                           <w:color w:val="auto"/>
                         </w:rPr>
                         <w:t>: Nuvem pública Fonte: http://www.ximedica.info/images/uploads/the_cloud-resized-600.jpg</w:t>
                       </w:r>
-                      <w:bookmarkEnd w:id="42"/>
+                      <w:bookmarkEnd w:id="41"/>
                     </w:p>
                   </w:txbxContent>
                 </v:textbox>
@@ -7782,18 +8712,31 @@
       </w:r>
     </w:p>
     <w:p/>
-    <w:p/>
-    <w:p>
-      <w:pPr>
-        <w:rPr>
-          <w:sz w:val="24"/>
-        </w:rPr>
-      </w:pPr>
-      <w:r>
-        <w:rPr>
-          <w:sz w:val="24"/>
-        </w:rPr>
-        <w:t xml:space="preserve">Uma infraestrutura de nuvem pública é disponibilizada para o público geral e é de propriedade de um provedor de serviços de web (terceirizado). Em uma nuvem pública, os recursos de computação são disponibilizados dinamicamente através do provedor e são fornecidos para seus clientes (rede própria utilizando VPNs tendo como base a infraestrutura da web); A cobrança feita pelo provedor é feita pela quantidade de recursos que o cliente utiliza (isto pode variar em contrato). </w:t>
+    <w:p>
+      <w:pPr>
+        <w:rPr>
+          <w:sz w:val="24"/>
+        </w:rPr>
+      </w:pPr>
+      <w:r>
+        <w:rPr>
+          <w:sz w:val="24"/>
+        </w:rPr>
+        <w:t xml:space="preserve">Uma infraestrutura de nuvem pública é disponibilizada para o público geral e é de propriedade de um provedor de serviços de web (terceirizado). Em uma nuvem pública, os recursos de computação são disponibilizados dinamicamente através do provedor e são fornecidos para seus clientes (rede própria utilizando </w:t>
+      </w:r>
+      <w:proofErr w:type="spellStart"/>
+      <w:r>
+        <w:rPr>
+          <w:sz w:val="24"/>
+        </w:rPr>
+        <w:t>VPNs</w:t>
+      </w:r>
+      <w:proofErr w:type="spellEnd"/>
+      <w:r>
+        <w:rPr>
+          <w:sz w:val="24"/>
+        </w:rPr>
+        <w:t xml:space="preserve"> tendo como base a infraestrutura da web); A cobrança feita pelo provedor é feita pela quantidade de recursos que o cliente utiliza (isto pode variar em contrato). </w:t>
       </w:r>
     </w:p>
     <w:p>
@@ -7842,7 +8785,7 @@
           <w:szCs w:val="28"/>
         </w:rPr>
       </w:pPr>
-      <w:bookmarkStart w:id="43" w:name="_Toc482041878"/>
+      <w:bookmarkStart w:id="42" w:name="_Toc482041878"/>
       <w:r>
         <w:rPr>
           <w:noProof/>
@@ -7852,16 +8795,16 @@
         <mc:AlternateContent>
           <mc:Choice Requires="wps">
             <w:drawing>
-              <wp:anchor distT="0" distB="0" distL="114300" distR="114300" simplePos="0" relativeHeight="18" behindDoc="0" locked="0" layoutInCell="1" allowOverlap="1" wp14:anchorId="6A39A7FB" wp14:editId="40EE25C5">
+              <wp:anchor distT="0" distB="0" distL="114300" distR="114300" simplePos="0" relativeHeight="18" behindDoc="0" locked="0" layoutInCell="1" allowOverlap="1" wp14:anchorId="6A39A7FB" wp14:editId="5401EB56">
                 <wp:simplePos x="0" y="0"/>
                 <wp:positionH relativeFrom="column">
-                  <wp:posOffset>-461010</wp:posOffset>
+                  <wp:posOffset>-4352</wp:posOffset>
                 </wp:positionH>
                 <wp:positionV relativeFrom="paragraph">
                   <wp:posOffset>4479925</wp:posOffset>
                 </wp:positionV>
                 <wp:extent cx="5718810" cy="271780"/>
-                <wp:effectExtent l="0" t="0" r="0" b="8255"/>
+                <wp:effectExtent l="0" t="0" r="0" b="7620"/>
                 <wp:wrapSquare wrapText="bothSides"/>
                 <wp:docPr id="20" name="Caixa de Texto 27"/>
                 <wp:cNvGraphicFramePr/>
@@ -7872,7 +8815,7 @@
                       <wps:spPr>
                         <a:xfrm>
                           <a:off x="0" y="0"/>
-                          <a:ext cx="5718240" cy="271080"/>
+                          <a:ext cx="5718810" cy="271780"/>
                         </a:xfrm>
                         <a:prstGeom prst="rect">
                           <a:avLst/>
@@ -7905,9 +8848,9 @@
                                 <w:color w:val="auto"/>
                               </w:rPr>
                             </w:pPr>
-                            <w:bookmarkStart w:id="44" w:name="_Toc482039965"/>
-                            <w:bookmarkStart w:id="45" w:name="_Toc482039823"/>
-                            <w:bookmarkStart w:id="46" w:name="_Toc482302125"/>
+                            <w:bookmarkStart w:id="43" w:name="_Toc482039965"/>
+                            <w:bookmarkStart w:id="44" w:name="_Toc482039823"/>
+                            <w:bookmarkStart w:id="45" w:name="_Toc482302125"/>
                             <w:r>
                               <w:rPr>
                                 <w:color w:val="auto"/>
@@ -7932,15 +8875,15 @@
                             <w:r>
                               <w:fldChar w:fldCharType="end"/>
                             </w:r>
+                            <w:bookmarkEnd w:id="43"/>
                             <w:bookmarkEnd w:id="44"/>
-                            <w:bookmarkEnd w:id="45"/>
                             <w:r>
                               <w:rPr>
                                 <w:color w:val="auto"/>
                               </w:rPr>
                               <w:t>: Nuvem Privada Fonte: https://web-material3.yokogawa.com/image_8952.jpg</w:t>
                             </w:r>
-                            <w:bookmarkEnd w:id="46"/>
+                            <w:bookmarkEnd w:id="45"/>
                           </w:p>
                         </w:txbxContent>
                       </wps:txbx>
@@ -7958,7 +8901,7 @@
           </mc:Choice>
           <mc:Fallback>
             <w:pict>
-              <v:rect w14:anchorId="6A39A7FB" id="Caixa de Texto 27" o:spid="_x0000_s1032" style="position:absolute;left:0;text-align:left;margin-left:-36.3pt;margin-top:352.75pt;width:450.3pt;height:21.4pt;z-index:18;visibility:visible;mso-wrap-style:square;mso-wrap-distance-left:9pt;mso-wrap-distance-top:0;mso-wrap-distance-right:9pt;mso-wrap-distance-bottom:0;mso-position-horizontal:absolute;mso-position-horizontal-relative:text;mso-position-vertical:absolute;mso-position-vertical-relative:text;v-text-anchor:top" o:gfxdata="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" stroked="f">
+              <v:rect w14:anchorId="6A39A7FB" id="Caixa de Texto 27" o:spid="_x0000_s1032" style="position:absolute;left:0;text-align:left;margin-left:-.35pt;margin-top:352.75pt;width:450.3pt;height:21.4pt;z-index:18;visibility:visible;mso-wrap-style:square;mso-wrap-distance-left:9pt;mso-wrap-distance-top:0;mso-wrap-distance-right:9pt;mso-wrap-distance-bottom:0;mso-position-horizontal:absolute;mso-position-horizontal-relative:text;mso-position-vertical:absolute;mso-position-vertical-relative:text;v-text-anchor:top" o:gfxdata="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" stroked="f">
                 <v:textbox inset="0,0,0,0">
                   <w:txbxContent>
                     <w:p>
@@ -7968,9 +8911,9 @@
                           <w:color w:val="auto"/>
                         </w:rPr>
                       </w:pPr>
-                      <w:bookmarkStart w:id="47" w:name="_Toc482039965"/>
-                      <w:bookmarkStart w:id="48" w:name="_Toc482039823"/>
-                      <w:bookmarkStart w:id="49" w:name="_Toc482302125"/>
+                      <w:bookmarkStart w:id="46" w:name="_Toc482039965"/>
+                      <w:bookmarkStart w:id="47" w:name="_Toc482039823"/>
+                      <w:bookmarkStart w:id="48" w:name="_Toc482302125"/>
                       <w:r>
                         <w:rPr>
                           <w:color w:val="auto"/>
@@ -7995,15 +8938,15 @@
                       <w:r>
                         <w:fldChar w:fldCharType="end"/>
                       </w:r>
+                      <w:bookmarkEnd w:id="46"/>
                       <w:bookmarkEnd w:id="47"/>
-                      <w:bookmarkEnd w:id="48"/>
                       <w:r>
                         <w:rPr>
                           <w:color w:val="auto"/>
                         </w:rPr>
                         <w:t>: Nuvem Privada Fonte: https://web-material3.yokogawa.com/image_8952.jpg</w:t>
                       </w:r>
-                      <w:bookmarkEnd w:id="49"/>
+                      <w:bookmarkEnd w:id="48"/>
                     </w:p>
                   </w:txbxContent>
                 </v:textbox>
@@ -8019,16 +8962,16 @@
           <w:lang w:val="pt-BR" w:eastAsia="pt-BR"/>
         </w:rPr>
         <w:drawing>
-          <wp:anchor distT="0" distB="0" distL="114300" distR="114300" simplePos="0" relativeHeight="8" behindDoc="0" locked="0" layoutInCell="1" allowOverlap="1" wp14:anchorId="0B2BCB64" wp14:editId="2A26601F">
+          <wp:anchor distT="0" distB="0" distL="114300" distR="114300" simplePos="0" relativeHeight="8" behindDoc="0" locked="0" layoutInCell="1" allowOverlap="1" wp14:anchorId="0B2BCB64" wp14:editId="7320CB97">
             <wp:simplePos x="0" y="0"/>
             <wp:positionH relativeFrom="column">
-              <wp:posOffset>-457835</wp:posOffset>
+              <wp:posOffset>-3896</wp:posOffset>
             </wp:positionH>
             <wp:positionV relativeFrom="paragraph">
               <wp:posOffset>408940</wp:posOffset>
             </wp:positionV>
             <wp:extent cx="5760085" cy="4014470"/>
-            <wp:effectExtent l="0" t="0" r="0" b="0"/>
+            <wp:effectExtent l="0" t="0" r="5715" b="0"/>
             <wp:wrapSquare wrapText="bothSides"/>
             <wp:docPr id="22" name="Picture 19"/>
             <wp:cNvGraphicFramePr>
@@ -8081,7 +9024,7 @@
       <w:r>
         <w:t>Nuvem</w:t>
       </w:r>
-      <w:bookmarkEnd w:id="43"/>
+      <w:bookmarkEnd w:id="42"/>
       <w:r>
         <w:rPr>
           <w:sz w:val="28"/>
@@ -8171,7 +9114,7 @@
           <w:szCs w:val="28"/>
         </w:rPr>
       </w:pPr>
-      <w:bookmarkStart w:id="50" w:name="_Toc482041879"/>
+      <w:bookmarkStart w:id="49" w:name="_Toc482041879"/>
       <w:r>
         <w:rPr>
           <w:noProof/>
@@ -8181,16 +9124,16 @@
         <mc:AlternateContent>
           <mc:Choice Requires="wps">
             <w:drawing>
-              <wp:anchor distT="0" distB="0" distL="114300" distR="114300" simplePos="0" relativeHeight="19" behindDoc="0" locked="0" layoutInCell="1" allowOverlap="1" wp14:anchorId="1D423FDC" wp14:editId="1198900D">
+              <wp:anchor distT="0" distB="0" distL="114300" distR="114300" simplePos="0" relativeHeight="19" behindDoc="0" locked="0" layoutInCell="1" allowOverlap="1" wp14:anchorId="1D423FDC" wp14:editId="2733ACB5">
                 <wp:simplePos x="0" y="0"/>
                 <wp:positionH relativeFrom="column">
-                  <wp:posOffset>-118110</wp:posOffset>
+                  <wp:posOffset>2633</wp:posOffset>
                 </wp:positionH>
                 <wp:positionV relativeFrom="paragraph">
                   <wp:posOffset>4698365</wp:posOffset>
                 </wp:positionV>
                 <wp:extent cx="5490210" cy="476250"/>
-                <wp:effectExtent l="0" t="0" r="0" b="0"/>
+                <wp:effectExtent l="0" t="0" r="0" b="6350"/>
                 <wp:wrapSquare wrapText="bothSides"/>
                 <wp:docPr id="23" name="Caixa de Texto 32"/>
                 <wp:cNvGraphicFramePr/>
@@ -8234,9 +9177,9 @@
                                 <w:color w:val="auto"/>
                               </w:rPr>
                             </w:pPr>
-                            <w:bookmarkStart w:id="51" w:name="_Toc482039966"/>
-                            <w:bookmarkStart w:id="52" w:name="_Toc482039824"/>
-                            <w:bookmarkStart w:id="53" w:name="_Toc482302126"/>
+                            <w:bookmarkStart w:id="50" w:name="_Toc482039966"/>
+                            <w:bookmarkStart w:id="51" w:name="_Toc482039824"/>
+                            <w:bookmarkStart w:id="52" w:name="_Toc482302126"/>
                             <w:r>
                               <w:rPr>
                                 <w:color w:val="auto"/>
@@ -8261,15 +9204,15 @@
                             <w:r>
                               <w:fldChar w:fldCharType="end"/>
                             </w:r>
+                            <w:bookmarkEnd w:id="50"/>
                             <w:bookmarkEnd w:id="51"/>
-                            <w:bookmarkEnd w:id="52"/>
                             <w:r>
                               <w:rPr>
                                 <w:color w:val="auto"/>
                               </w:rPr>
                               <w:t>: Nuvem Comunitária Fonte: https://lh4.googleusercontent.com/NWf67CzmfbXLVsj60ZRyC-eX-UcdAt3ITRZcgedyN4dBbGU0BOWdCSNdtuqz9DxZ4fHNC6GLnUlreeoRX__8c07l61YMMoY3zxKJvMkbFfx92vjjDYLm1ai2STm0h4XQfA</w:t>
                             </w:r>
-                            <w:bookmarkEnd w:id="53"/>
+                            <w:bookmarkEnd w:id="52"/>
                           </w:p>
                         </w:txbxContent>
                       </wps:txbx>
@@ -8287,7 +9230,7 @@
           </mc:Choice>
           <mc:Fallback>
             <w:pict>
-              <v:rect w14:anchorId="1D423FDC" id="Caixa de Texto 32" o:spid="_x0000_s1033" style="position:absolute;left:0;text-align:left;margin-left:-9.3pt;margin-top:369.95pt;width:432.3pt;height:37.5pt;z-index:19;visibility:visible;mso-wrap-style:square;mso-wrap-distance-left:9pt;mso-wrap-distance-top:0;mso-wrap-distance-right:9pt;mso-wrap-distance-bottom:0;mso-position-horizontal:absolute;mso-position-horizontal-relative:text;mso-position-vertical:absolute;mso-position-vertical-relative:text;v-text-anchor:top" o:gfxdata="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" stroked="f">
+              <v:rect w14:anchorId="1D423FDC" id="Caixa de Texto 32" o:spid="_x0000_s1033" style="position:absolute;left:0;text-align:left;margin-left:.2pt;margin-top:369.95pt;width:432.3pt;height:37.5pt;z-index:19;visibility:visible;mso-wrap-style:square;mso-wrap-distance-left:9pt;mso-wrap-distance-top:0;mso-wrap-distance-right:9pt;mso-wrap-distance-bottom:0;mso-position-horizontal:absolute;mso-position-horizontal-relative:text;mso-position-vertical:absolute;mso-position-vertical-relative:text;v-text-anchor:top" o:gfxdata="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" stroked="f">
                 <v:textbox style="mso-fit-shape-to-text:t" inset="0,0,0,0">
                   <w:txbxContent>
                     <w:p>
@@ -8297,9 +9240,9 @@
                           <w:color w:val="auto"/>
                         </w:rPr>
                       </w:pPr>
-                      <w:bookmarkStart w:id="54" w:name="_Toc482039966"/>
-                      <w:bookmarkStart w:id="55" w:name="_Toc482039824"/>
-                      <w:bookmarkStart w:id="56" w:name="_Toc482302126"/>
+                      <w:bookmarkStart w:id="53" w:name="_Toc482039966"/>
+                      <w:bookmarkStart w:id="54" w:name="_Toc482039824"/>
+                      <w:bookmarkStart w:id="55" w:name="_Toc482302126"/>
                       <w:r>
                         <w:rPr>
                           <w:color w:val="auto"/>
@@ -8324,15 +9267,15 @@
                       <w:r>
                         <w:fldChar w:fldCharType="end"/>
                       </w:r>
+                      <w:bookmarkEnd w:id="53"/>
                       <w:bookmarkEnd w:id="54"/>
-                      <w:bookmarkEnd w:id="55"/>
                       <w:r>
                         <w:rPr>
                           <w:color w:val="auto"/>
                         </w:rPr>
                         <w:t>: Nuvem Comunitária Fonte: https://lh4.googleusercontent.com/NWf67CzmfbXLVsj60ZRyC-eX-UcdAt3ITRZcgedyN4dBbGU0BOWdCSNdtuqz9DxZ4fHNC6GLnUlreeoRX__8c07l61YMMoY3zxKJvMkbFfx92vjjDYLm1ai2STm0h4XQfA</w:t>
                       </w:r>
-                      <w:bookmarkEnd w:id="56"/>
+                      <w:bookmarkEnd w:id="55"/>
                     </w:p>
                   </w:txbxContent>
                 </v:textbox>
@@ -8348,15 +9291,15 @@
           <w:lang w:val="pt-BR" w:eastAsia="pt-BR"/>
         </w:rPr>
         <w:drawing>
-          <wp:anchor distT="0" distB="0" distL="114300" distR="114300" simplePos="0" relativeHeight="9" behindDoc="0" locked="0" layoutInCell="1" allowOverlap="1" wp14:anchorId="24DAEDE2" wp14:editId="7DE4C28D">
+          <wp:anchor distT="0" distB="0" distL="114300" distR="114300" simplePos="0" relativeHeight="9" behindDoc="0" locked="0" layoutInCell="1" allowOverlap="1" wp14:anchorId="24DAEDE2" wp14:editId="7DF19A46">
             <wp:simplePos x="0" y="0"/>
             <wp:positionH relativeFrom="column">
-              <wp:posOffset>-118110</wp:posOffset>
+              <wp:posOffset>-1905</wp:posOffset>
             </wp:positionH>
             <wp:positionV relativeFrom="paragraph">
-              <wp:posOffset>295910</wp:posOffset>
+              <wp:posOffset>296545</wp:posOffset>
             </wp:positionV>
-            <wp:extent cx="5489575" cy="4345305"/>
+            <wp:extent cx="5716270" cy="4345305"/>
             <wp:effectExtent l="0" t="0" r="0" b="0"/>
             <wp:wrapSquare wrapText="bothSides"/>
             <wp:docPr id="25" name="Picture 21"/>
@@ -8381,7 +9324,7 @@
                   <pic:spPr bwMode="auto">
                     <a:xfrm>
                       <a:off x="0" y="0"/>
-                      <a:ext cx="5489575" cy="4345305"/>
+                      <a:ext cx="5716270" cy="4345305"/>
                     </a:xfrm>
                     <a:prstGeom prst="rect">
                       <a:avLst/>
@@ -8397,6 +9340,9 @@
                 </pic:pic>
               </a:graphicData>
             </a:graphic>
+            <wp14:sizeRelH relativeFrom="margin">
+              <wp14:pctWidth>0</wp14:pctWidth>
+            </wp14:sizeRelH>
           </wp:anchor>
         </w:drawing>
       </w:r>
@@ -8410,7 +9356,7 @@
       <w:r>
         <w:t>Nuvem</w:t>
       </w:r>
-      <w:bookmarkEnd w:id="50"/>
+      <w:bookmarkEnd w:id="49"/>
       <w:r>
         <w:rPr>
           <w:sz w:val="28"/>
@@ -8463,8 +9409,8 @@
         <w:pStyle w:val="Ttulo21"/>
         <w:jc w:val="center"/>
       </w:pPr>
-      <w:bookmarkStart w:id="57" w:name="_Toc482041880"/>
-      <w:bookmarkEnd w:id="57"/>
+      <w:bookmarkStart w:id="56" w:name="_Toc482041880"/>
+      <w:bookmarkEnd w:id="56"/>
       <w:r>
         <w:lastRenderedPageBreak/>
         <w:t>2.2.3 Nuvem Híbrida</w:t>
@@ -8532,9 +9478,9 @@
                                 <w:color w:val="auto"/>
                               </w:rPr>
                             </w:pPr>
-                            <w:bookmarkStart w:id="58" w:name="_Toc482039967"/>
-                            <w:bookmarkStart w:id="59" w:name="_Toc482039825"/>
-                            <w:bookmarkStart w:id="60" w:name="_Toc482302127"/>
+                            <w:bookmarkStart w:id="57" w:name="_Toc482039967"/>
+                            <w:bookmarkStart w:id="58" w:name="_Toc482039825"/>
+                            <w:bookmarkStart w:id="59" w:name="_Toc482302127"/>
                             <w:r>
                               <w:rPr>
                                 <w:color w:val="auto"/>
@@ -8559,15 +9505,15 @@
                             <w:r>
                               <w:fldChar w:fldCharType="end"/>
                             </w:r>
+                            <w:bookmarkEnd w:id="57"/>
                             <w:bookmarkEnd w:id="58"/>
-                            <w:bookmarkEnd w:id="59"/>
                             <w:r>
                               <w:rPr>
                                 <w:color w:val="auto"/>
                               </w:rPr>
                               <w:t>: Modelos de Implementação Fonte: https://puserscontentstorage.blob.core.windows.net/userimages/de1cc483-bb71-4170-bd25-0c04f167acf5/c9851e30-da98-4765-92bb-d33ca089ff49image32.png</w:t>
                             </w:r>
-                            <w:bookmarkEnd w:id="60"/>
+                            <w:bookmarkEnd w:id="59"/>
                           </w:p>
                         </w:txbxContent>
                       </wps:txbx>
@@ -8595,9 +9541,9 @@
                           <w:color w:val="auto"/>
                         </w:rPr>
                       </w:pPr>
-                      <w:bookmarkStart w:id="61" w:name="_Toc482039967"/>
-                      <w:bookmarkStart w:id="62" w:name="_Toc482039825"/>
-                      <w:bookmarkStart w:id="63" w:name="_Toc482302127"/>
+                      <w:bookmarkStart w:id="60" w:name="_Toc482039967"/>
+                      <w:bookmarkStart w:id="61" w:name="_Toc482039825"/>
+                      <w:bookmarkStart w:id="62" w:name="_Toc482302127"/>
                       <w:r>
                         <w:rPr>
                           <w:color w:val="auto"/>
@@ -8622,15 +9568,15 @@
                       <w:r>
                         <w:fldChar w:fldCharType="end"/>
                       </w:r>
+                      <w:bookmarkEnd w:id="60"/>
                       <w:bookmarkEnd w:id="61"/>
-                      <w:bookmarkEnd w:id="62"/>
                       <w:r>
                         <w:rPr>
                           <w:color w:val="auto"/>
                         </w:rPr>
                         <w:t>: Modelos de Implementação Fonte: https://puserscontentstorage.blob.core.windows.net/userimages/de1cc483-bb71-4170-bd25-0c04f167acf5/c9851e30-da98-4765-92bb-d33ca089ff49image32.png</w:t>
                       </w:r>
-                      <w:bookmarkEnd w:id="63"/>
+                      <w:bookmarkEnd w:id="62"/>
                     </w:p>
                   </w:txbxContent>
                 </v:textbox>
@@ -8733,11 +9679,19 @@
           <w:sz w:val="24"/>
         </w:rPr>
       </w:pPr>
-      <w:r>
-        <w:rPr>
-          <w:sz w:val="24"/>
-        </w:rPr>
-        <w:t>cuidadoso para serem executados e gerenciados especialmente quando é necessária a comunicação entre dois tipos diferentes de implantações em nuvem.</w:t>
+      <w:proofErr w:type="gramStart"/>
+      <w:r>
+        <w:rPr>
+          <w:sz w:val="24"/>
+        </w:rPr>
+        <w:t>cuidadoso</w:t>
+      </w:r>
+      <w:proofErr w:type="gramEnd"/>
+      <w:r>
+        <w:rPr>
+          <w:sz w:val="24"/>
+        </w:rPr>
+        <w:t xml:space="preserve"> para serem executados e gerenciados especialmente quando é necessária a comunicação entre dois tipos diferentes de implantações em nuvem.</w:t>
       </w:r>
     </w:p>
     <w:p>
@@ -8758,8 +9712,8 @@
       <w:pPr>
         <w:pStyle w:val="Ttulo11"/>
       </w:pPr>
-      <w:bookmarkStart w:id="64" w:name="_Toc482041881"/>
-      <w:bookmarkEnd w:id="64"/>
+      <w:bookmarkStart w:id="63" w:name="_Toc482041881"/>
+      <w:bookmarkEnd w:id="63"/>
       <w:r>
         <w:lastRenderedPageBreak/>
         <w:t>2.3 Princípios da computação em nuvem</w:t>
@@ -8788,11 +9742,19 @@
           <w:sz w:val="24"/>
         </w:rPr>
       </w:pPr>
-      <w:r>
-        <w:rPr>
-          <w:sz w:val="24"/>
-        </w:rPr>
-        <w:t>características essenciais:</w:t>
+      <w:proofErr w:type="gramStart"/>
+      <w:r>
+        <w:rPr>
+          <w:sz w:val="24"/>
+        </w:rPr>
+        <w:t>características</w:t>
+      </w:r>
+      <w:proofErr w:type="gramEnd"/>
+      <w:r>
+        <w:rPr>
+          <w:sz w:val="24"/>
+        </w:rPr>
+        <w:t xml:space="preserve"> essenciais:</w:t>
       </w:r>
     </w:p>
     <w:p>
@@ -8828,7 +9790,21 @@
         <w:rPr>
           <w:sz w:val="24"/>
         </w:rPr>
-        <w:t>Amplo acesso a serviços de rede: os recursos computacionais são acessados através da internet, que são acessados por mecanismos padronizados, que pode ser um navegador simples que use poucos recursos computacionais, sem a necessidade do usuário modificar o ambiente de trabalho de seu dispositivo, como por exemplo, linguagem de programação e sistema operacional.</w:t>
+        <w:t xml:space="preserve">Amplo acesso a serviços de rede: os recursos computacionais são acessados através da internet, que são acessados por mecanismos padronizados, que pode ser um navegador simples que use poucos recursos computacionais, sem a necessidade </w:t>
+      </w:r>
+      <w:proofErr w:type="gramStart"/>
+      <w:r>
+        <w:rPr>
+          <w:sz w:val="24"/>
+        </w:rPr>
+        <w:t>do</w:t>
+      </w:r>
+      <w:proofErr w:type="gramEnd"/>
+      <w:r>
+        <w:rPr>
+          <w:sz w:val="24"/>
+        </w:rPr>
+        <w:t xml:space="preserve"> usuário modificar o ambiente de trabalho de seu dispositivo, como por exemplo, linguagem de programação e sistema operacional.</w:t>
       </w:r>
     </w:p>
     <w:p>
@@ -8855,11 +9831,19 @@
           <w:sz w:val="24"/>
         </w:rPr>
       </w:pPr>
-      <w:r>
-        <w:rPr>
-          <w:sz w:val="24"/>
-        </w:rPr>
-        <w:t>país, estado ou centro de dados.</w:t>
+      <w:proofErr w:type="gramStart"/>
+      <w:r>
+        <w:rPr>
+          <w:sz w:val="24"/>
+        </w:rPr>
+        <w:t>país</w:t>
+      </w:r>
+      <w:proofErr w:type="gramEnd"/>
+      <w:r>
+        <w:rPr>
+          <w:sz w:val="24"/>
+        </w:rPr>
+        <w:t>, estado ou centro de dados.</w:t>
       </w:r>
     </w:p>
     <w:p>
@@ -8877,7 +9861,21 @@
         <w:rPr>
           <w:sz w:val="24"/>
         </w:rPr>
-        <w:t>Elasticidade rápida: as funcionalidades computacionais devem ser rápidas e elásticas, assim como rapidamente liberadas, podendo em alguns casos serem liberadas automaticamente caso haja necessidade devido a demanda. O usuário deve ter a impressão de ter recursos ilimitados que podem ser comprados ou adquiridos em qualquer quantidade e a qualquer momento. A elasticidade deve ter três componentes: escalabilidade linear, utilização on-demand e pagamento por unidades consumidas de um recurso. Outro recurso que pode auxiliar nesse processo é a virtualização que pode criar várias instâncias de recursos requisitados usando apenas um recurso físico. A virtualização também torna possível abstrair características físicas de uma plataforma computacional, emulando vários ambientes que podem ser independentes ou não.</w:t>
+        <w:t xml:space="preserve">Elasticidade rápida: as funcionalidades computacionais devem ser rápidas e elásticas, assim como rapidamente liberadas, podendo em alguns casos serem liberadas automaticamente caso haja necessidade devido a demanda. O usuário deve ter a impressão de ter recursos ilimitados que podem ser comprados ou adquiridos em qualquer quantidade e a qualquer momento. A elasticidade deve ter três componentes: escalabilidade linear, utilização </w:t>
+      </w:r>
+      <w:proofErr w:type="spellStart"/>
+      <w:r>
+        <w:rPr>
+          <w:sz w:val="24"/>
+        </w:rPr>
+        <w:t>on-demand</w:t>
+      </w:r>
+      <w:proofErr w:type="spellEnd"/>
+      <w:r>
+        <w:rPr>
+          <w:sz w:val="24"/>
+        </w:rPr>
+        <w:t xml:space="preserve"> e pagamento por unidades consumidas de um recurso. Outro recurso que pode auxiliar nesse processo é a virtualização que pode criar várias instâncias de recursos requisitados usando apenas um recurso físico. A virtualização também torna possível abstrair características físicas de uma plataforma computacional, emulando vários ambientes que podem ser independentes ou não.</w:t>
       </w:r>
     </w:p>
     <w:p>
@@ -8916,7 +9914,21 @@
           <w:sz w:val="24"/>
         </w:rPr>
         <w:lastRenderedPageBreak/>
-        <w:t xml:space="preserve"> processamento e largura de banda. Esse recurso deve ser monitorado e controlado de forma transparente tanto para o provedor de serviço quanto para o usuário.</w:t>
+        <w:t xml:space="preserve"> </w:t>
+      </w:r>
+      <w:proofErr w:type="gramStart"/>
+      <w:r>
+        <w:rPr>
+          <w:sz w:val="24"/>
+        </w:rPr>
+        <w:t>processamento</w:t>
+      </w:r>
+      <w:proofErr w:type="gramEnd"/>
+      <w:r>
+        <w:rPr>
+          <w:sz w:val="24"/>
+        </w:rPr>
+        <w:t xml:space="preserve"> e largura de banda. Esse recurso deve ser monitorado e controlado de forma transparente tanto para o provedor de serviço quanto para o usuário.</w:t>
       </w:r>
     </w:p>
     <w:p>
@@ -8974,7 +9986,21 @@
         <w:rPr>
           <w:sz w:val="24"/>
         </w:rPr>
-        <w:t>Níveis de Qualidade de Serviço de SLA: Esta questão está diretamente ligada com a tolerância à falhas, da qual em último caso de não poder ser tolerante à falhas e a falha de fato ocorrer que o provedor de serviço possa dar o mínimo de assistências aos seus usuários e que o mesmo possam ter alguma garantia de que os seus serviços, possam ser restabelecidos dentro do tempo referenciado em contrato.</w:t>
+        <w:t xml:space="preserve">Níveis de Qualidade de Serviço de SLA: Esta questão está diretamente ligada com a tolerância </w:t>
+      </w:r>
+      <w:proofErr w:type="gramStart"/>
+      <w:r>
+        <w:rPr>
+          <w:sz w:val="24"/>
+        </w:rPr>
+        <w:t>à</w:t>
+      </w:r>
+      <w:proofErr w:type="gramEnd"/>
+      <w:r>
+        <w:rPr>
+          <w:sz w:val="24"/>
+        </w:rPr>
+        <w:t xml:space="preserve"> falhas, da qual em último caso de não poder ser tolerante à falhas e a falha de fato ocorrer que o provedor de serviço possa dar o mínimo de assistências aos seus usuários e que o mesmo possam ter alguma garantia de que os seus serviços, possam ser restabelecidos dentro do tempo referenciado em contrato.</w:t>
       </w:r>
     </w:p>
     <w:p>
@@ -8995,12 +10021,12 @@
       <w:pPr>
         <w:pStyle w:val="Ttulo11"/>
       </w:pPr>
-      <w:bookmarkStart w:id="65" w:name="_Toc482041882"/>
+      <w:bookmarkStart w:id="64" w:name="_Toc482041882"/>
       <w:r>
         <w:lastRenderedPageBreak/>
         <w:t>2.4 Modelos de Serviços</w:t>
       </w:r>
-      <w:bookmarkEnd w:id="65"/>
+      <w:bookmarkEnd w:id="64"/>
       <w:r>
         <w:t xml:space="preserve"> </w:t>
       </w:r>
@@ -9022,15 +10048,147 @@
           <w:rFonts w:cs="Times New Roman"/>
           <w:sz w:val="24"/>
         </w:rPr>
-        <w:t xml:space="preserve">A idéia de Computação em Nuvem é composta por modelos de serviços, esses modelos são pagos conforme a necessidade e o uso dos mesmos (pay-per-use), dando ao cliente a possiblidade de usar mais ou menos recursos de acordo com sua necessidade. </w:t>
-      </w:r>
+        <w:t xml:space="preserve">A </w:t>
+      </w:r>
+      <w:proofErr w:type="spellStart"/>
+      <w:r>
+        <w:rPr>
+          <w:rFonts w:cs="Times New Roman"/>
+          <w:sz w:val="24"/>
+        </w:rPr>
+        <w:t>idéia</w:t>
+      </w:r>
+      <w:proofErr w:type="spellEnd"/>
+      <w:r>
+        <w:rPr>
+          <w:rFonts w:cs="Times New Roman"/>
+          <w:sz w:val="24"/>
+        </w:rPr>
+        <w:t xml:space="preserve"> de Computação em Nuvem é composta por modelos de serviços, esses modelos são pagos conforme a necessidade e o uso dos mesmos (</w:t>
+      </w:r>
+      <w:proofErr w:type="spellStart"/>
+      <w:r>
+        <w:rPr>
+          <w:rFonts w:cs="Times New Roman"/>
+          <w:sz w:val="24"/>
+        </w:rPr>
+        <w:t>pay</w:t>
+      </w:r>
+      <w:proofErr w:type="spellEnd"/>
+      <w:r>
+        <w:rPr>
+          <w:rFonts w:cs="Times New Roman"/>
+          <w:sz w:val="24"/>
+        </w:rPr>
+        <w:t xml:space="preserve">-per-use), dando ao cliente a possiblidade de usar mais ou menos recursos de acordo com sua necessidade. </w:t>
+      </w:r>
+      <w:proofErr w:type="spellStart"/>
       <w:r>
         <w:rPr>
           <w:rFonts w:cs="Times New Roman"/>
           <w:sz w:val="24"/>
           <w:lang w:val="en-US"/>
         </w:rPr>
-        <w:t xml:space="preserve">Os modelos de serviços são os seguintes: </w:t>
+        <w:t>Os</w:t>
+      </w:r>
+      <w:proofErr w:type="spellEnd"/>
+      <w:r>
+        <w:rPr>
+          <w:rFonts w:cs="Times New Roman"/>
+          <w:sz w:val="24"/>
+          <w:lang w:val="en-US"/>
+        </w:rPr>
+        <w:t xml:space="preserve"> </w:t>
+      </w:r>
+      <w:proofErr w:type="spellStart"/>
+      <w:r>
+        <w:rPr>
+          <w:rFonts w:cs="Times New Roman"/>
+          <w:sz w:val="24"/>
+          <w:lang w:val="en-US"/>
+        </w:rPr>
+        <w:t>modelos</w:t>
+      </w:r>
+      <w:proofErr w:type="spellEnd"/>
+      <w:r>
+        <w:rPr>
+          <w:rFonts w:cs="Times New Roman"/>
+          <w:sz w:val="24"/>
+          <w:lang w:val="en-US"/>
+        </w:rPr>
+        <w:t xml:space="preserve"> de </w:t>
+      </w:r>
+      <w:proofErr w:type="spellStart"/>
+      <w:r>
+        <w:rPr>
+          <w:rFonts w:cs="Times New Roman"/>
+          <w:sz w:val="24"/>
+          <w:lang w:val="en-US"/>
+        </w:rPr>
+        <w:t>serviços</w:t>
+      </w:r>
+      <w:proofErr w:type="spellEnd"/>
+      <w:r>
+        <w:rPr>
+          <w:rFonts w:cs="Times New Roman"/>
+          <w:sz w:val="24"/>
+          <w:lang w:val="en-US"/>
+        </w:rPr>
+        <w:t xml:space="preserve"> </w:t>
+      </w:r>
+      <w:proofErr w:type="spellStart"/>
+      <w:r>
+        <w:rPr>
+          <w:rFonts w:cs="Times New Roman"/>
+          <w:sz w:val="24"/>
+          <w:lang w:val="en-US"/>
+        </w:rPr>
+        <w:t>são</w:t>
+      </w:r>
+      <w:proofErr w:type="spellEnd"/>
+      <w:r>
+        <w:rPr>
+          <w:rFonts w:cs="Times New Roman"/>
+          <w:sz w:val="24"/>
+          <w:lang w:val="en-US"/>
+        </w:rPr>
+        <w:t xml:space="preserve"> </w:t>
+      </w:r>
+      <w:proofErr w:type="spellStart"/>
+      <w:r>
+        <w:rPr>
+          <w:rFonts w:cs="Times New Roman"/>
+          <w:sz w:val="24"/>
+          <w:lang w:val="en-US"/>
+        </w:rPr>
+        <w:t>os</w:t>
+      </w:r>
+      <w:proofErr w:type="spellEnd"/>
+      <w:r>
+        <w:rPr>
+          <w:rFonts w:cs="Times New Roman"/>
+          <w:sz w:val="24"/>
+          <w:lang w:val="en-US"/>
+        </w:rPr>
+        <w:t xml:space="preserve"> </w:t>
+      </w:r>
+      <w:proofErr w:type="spellStart"/>
+      <w:r>
+        <w:rPr>
+          <w:rFonts w:cs="Times New Roman"/>
+          <w:sz w:val="24"/>
+          <w:lang w:val="en-US"/>
+        </w:rPr>
+        <w:t>seguintes</w:t>
+      </w:r>
+      <w:proofErr w:type="spellEnd"/>
+      <w:r>
+        <w:rPr>
+          <w:rFonts w:cs="Times New Roman"/>
+          <w:sz w:val="24"/>
+          <w:lang w:val="en-US"/>
+        </w:rPr>
+        <w:t xml:space="preserve">: </w:t>
       </w:r>
     </w:p>
     <w:p>
@@ -9066,7 +10224,23 @@
           <w:rFonts w:cs="Times New Roman"/>
           <w:sz w:val="24"/>
         </w:rPr>
-        <w:t xml:space="preserve">Software como Serviço (SaaS): um aplicativo pode ser utilizado por uma grande quantidade de usuários simultaneamente. Esse tipo de serviço é disponibilizado por provedores e acessado pelos usuários através de aplicações como o navegador. Todo o controle e gerenciamento da rede, sistemas operacionais, armazenamento e possíveis manutenções será de responsabilidade do provedor de serviço (Aulbach, 2009). </w:t>
+        <w:t>Software como Serviço (SaaS): um aplicativo pode ser utilizado por uma grande quantidade de usuários simultaneamente. Esse tipo de serviço é disponibilizado por provedores e acessado pelos usuários através de aplicações como o navegador. Todo o controle e gerenciamento da rede, sistemas operacionais, armazenamento e possíveis manutenções será de responsabilidade do provedor de serviço (</w:t>
+      </w:r>
+      <w:proofErr w:type="spellStart"/>
+      <w:r>
+        <w:rPr>
+          <w:rFonts w:cs="Times New Roman"/>
+          <w:sz w:val="24"/>
+        </w:rPr>
+        <w:t>Aulbach</w:t>
+      </w:r>
+      <w:proofErr w:type="spellEnd"/>
+      <w:r>
+        <w:rPr>
+          <w:rFonts w:cs="Times New Roman"/>
+          <w:sz w:val="24"/>
+        </w:rPr>
+        <w:t xml:space="preserve">, 2009). </w:t>
       </w:r>
     </w:p>
     <w:p>
@@ -9101,7 +10275,23 @@
           <w:rFonts w:cs="Times New Roman"/>
           <w:sz w:val="24"/>
         </w:rPr>
-        <w:t xml:space="preserve">Plataforma como Serviço (PaaS): é a disponibilização de plataformas de desenvolvimento que facilitam a implantação de aplicações assim como o gerenciamento do hardware subjacente e das camadas de software. O usuário não tem controle sobre a rede, sistemas operacionais ou armazenamento, mas poderá controlar a aplicação implementada na nuvem. A linguagem de programação bem como o ambiente de desenvolvimento é fornecida pelo provedor (NOGUEIRA, 2010). </w:t>
+        <w:t>Plataforma como Serviço (</w:t>
+      </w:r>
+      <w:proofErr w:type="spellStart"/>
+      <w:r>
+        <w:rPr>
+          <w:rFonts w:cs="Times New Roman"/>
+          <w:sz w:val="24"/>
+        </w:rPr>
+        <w:t>PaaS</w:t>
+      </w:r>
+      <w:proofErr w:type="spellEnd"/>
+      <w:r>
+        <w:rPr>
+          <w:rFonts w:cs="Times New Roman"/>
+          <w:sz w:val="24"/>
+        </w:rPr>
+        <w:t xml:space="preserve">): é a disponibilização de plataformas de desenvolvimento que facilitam a implantação de aplicações assim como o gerenciamento do hardware subjacente e das camadas de software. O usuário não tem controle sobre a rede, sistemas operacionais ou armazenamento, mas poderá controlar a aplicação implementada na nuvem. A linguagem de programação bem como o ambiente de desenvolvimento é fornecida pelo provedor (NOGUEIRA, 2010). </w:t>
       </w:r>
     </w:p>
     <w:p>
@@ -9136,7 +10326,23 @@
           <w:rFonts w:cs="Times New Roman"/>
           <w:sz w:val="24"/>
         </w:rPr>
-        <w:t xml:space="preserve">Infraestrutura como Serviço (IaaS): consiste no fornecimento de infraestrutura de processamento, armazenamento, redes, entre outros. Este serviço, assim como os demais, tem seus recursos – neste caso a infraestrutura – compartilhados com diversos usuários simultaneamente. Isso se torna possível através do processo de virtualização, no qual o usuário terá controle sobre máquinas virtuais, armazenamento, aplicativos instalados e possivelmente um controle limitado sobre os recursos de rede (VERAS, 2012). </w:t>
+        <w:t>Infraestrutura como Serviço (</w:t>
+      </w:r>
+      <w:proofErr w:type="spellStart"/>
+      <w:r>
+        <w:rPr>
+          <w:rFonts w:cs="Times New Roman"/>
+          <w:sz w:val="24"/>
+        </w:rPr>
+        <w:t>IaaS</w:t>
+      </w:r>
+      <w:proofErr w:type="spellEnd"/>
+      <w:r>
+        <w:rPr>
+          <w:rFonts w:cs="Times New Roman"/>
+          <w:sz w:val="24"/>
+        </w:rPr>
+        <w:t xml:space="preserve">): consiste no fornecimento de infraestrutura de processamento, armazenamento, redes, entre outros. Este serviço, assim como os demais, tem seus recursos – neste caso a infraestrutura – compartilhados com diversos usuários simultaneamente. Isso se torna possível através do processo de virtualização, no qual o usuário terá controle sobre máquinas virtuais, armazenamento, aplicativos instalados e possivelmente um controle limitado sobre os recursos de rede (VERAS, 2012). </w:t>
       </w:r>
     </w:p>
     <w:p>
@@ -9262,9 +10468,9 @@
                                 <w:color w:val="auto"/>
                               </w:rPr>
                             </w:pPr>
-                            <w:bookmarkStart w:id="66" w:name="_Toc482039968"/>
-                            <w:bookmarkStart w:id="67" w:name="_Toc482039826"/>
-                            <w:bookmarkStart w:id="68" w:name="_Toc482302128"/>
+                            <w:bookmarkStart w:id="65" w:name="_Toc482039968"/>
+                            <w:bookmarkStart w:id="66" w:name="_Toc482039826"/>
+                            <w:bookmarkStart w:id="67" w:name="_Toc482302128"/>
                             <w:r>
                               <w:rPr>
                                 <w:color w:val="auto"/>
@@ -9289,15 +10495,15 @@
                             <w:r>
                               <w:fldChar w:fldCharType="end"/>
                             </w:r>
+                            <w:bookmarkEnd w:id="65"/>
                             <w:bookmarkEnd w:id="66"/>
-                            <w:bookmarkEnd w:id="67"/>
                             <w:r>
                               <w:rPr>
                                 <w:color w:val="auto"/>
                               </w:rPr>
                               <w:t>: Modelos de Serviço Fonte: http://ftp.unipar.br/~seinpar/2013/artigos/Rogerio%20Schueroff%20Vandresen.pdf</w:t>
                             </w:r>
-                            <w:bookmarkEnd w:id="68"/>
+                            <w:bookmarkEnd w:id="67"/>
                           </w:p>
                         </w:txbxContent>
                       </wps:txbx>
@@ -9325,9 +10531,9 @@
                           <w:color w:val="auto"/>
                         </w:rPr>
                       </w:pPr>
-                      <w:bookmarkStart w:id="69" w:name="_Toc482039968"/>
-                      <w:bookmarkStart w:id="70" w:name="_Toc482039826"/>
-                      <w:bookmarkStart w:id="71" w:name="_Toc482302128"/>
+                      <w:bookmarkStart w:id="68" w:name="_Toc482039968"/>
+                      <w:bookmarkStart w:id="69" w:name="_Toc482039826"/>
+                      <w:bookmarkStart w:id="70" w:name="_Toc482302128"/>
                       <w:r>
                         <w:rPr>
                           <w:color w:val="auto"/>
@@ -9352,15 +10558,15 @@
                       <w:r>
                         <w:fldChar w:fldCharType="end"/>
                       </w:r>
+                      <w:bookmarkEnd w:id="68"/>
                       <w:bookmarkEnd w:id="69"/>
-                      <w:bookmarkEnd w:id="70"/>
                       <w:r>
                         <w:rPr>
                           <w:color w:val="auto"/>
                         </w:rPr>
                         <w:t>: Modelos de Serviço Fonte: http://ftp.unipar.br/~seinpar/2013/artigos/Rogerio%20Schueroff%20Vandresen.pdf</w:t>
                       </w:r>
-                      <w:bookmarkEnd w:id="71"/>
+                      <w:bookmarkEnd w:id="70"/>
                     </w:p>
                   </w:txbxContent>
                 </v:textbox>
@@ -9386,8 +10592,8 @@
       <w:pPr>
         <w:pStyle w:val="Ttulo11"/>
       </w:pPr>
-      <w:bookmarkStart w:id="72" w:name="_Toc482041883"/>
-      <w:bookmarkEnd w:id="72"/>
+      <w:bookmarkStart w:id="71" w:name="_Toc482041883"/>
+      <w:bookmarkEnd w:id="71"/>
       <w:r>
         <w:lastRenderedPageBreak/>
         <w:t>3 Paas</w:t>
@@ -9397,22 +10603,22 @@
       <w:pPr>
         <w:pStyle w:val="Ttulo11"/>
       </w:pPr>
-      <w:bookmarkStart w:id="73" w:name="_Toc482041884"/>
+      <w:bookmarkStart w:id="72" w:name="_Toc482041884"/>
       <w:r>
         <w:lastRenderedPageBreak/>
         <w:t>3.1 PaaS: Plataforma como serviço</w:t>
       </w:r>
+      <w:bookmarkEnd w:id="72"/>
+      <w:r>
+        <w:t xml:space="preserve"> </w:t>
+      </w:r>
+    </w:p>
+    <w:p>
+      <w:pPr>
+        <w:pStyle w:val="Ttulo11"/>
+      </w:pPr>
+      <w:bookmarkStart w:id="73" w:name="_Toc482041885"/>
       <w:bookmarkEnd w:id="73"/>
-      <w:r>
-        <w:t xml:space="preserve"> </w:t>
-      </w:r>
-    </w:p>
-    <w:p>
-      <w:pPr>
-        <w:pStyle w:val="Ttulo11"/>
-      </w:pPr>
-      <w:bookmarkStart w:id="74" w:name="_Toc482041885"/>
-      <w:bookmarkEnd w:id="74"/>
       <w:r>
         <w:lastRenderedPageBreak/>
         <w:t>3.2 Programação descentralizada: GRID e Cluster</w:t>
@@ -9422,8 +10628,8 @@
       <w:pPr>
         <w:pStyle w:val="Ttulo11"/>
       </w:pPr>
-      <w:bookmarkStart w:id="75" w:name="_Toc482041886"/>
-      <w:bookmarkEnd w:id="75"/>
+      <w:bookmarkStart w:id="74" w:name="_Toc482041886"/>
+      <w:bookmarkEnd w:id="74"/>
       <w:r>
         <w:lastRenderedPageBreak/>
         <w:t>3.4.1 Conceito</w:t>
@@ -9433,8 +10639,8 @@
       <w:pPr>
         <w:pStyle w:val="Ttulo11"/>
       </w:pPr>
-      <w:bookmarkStart w:id="76" w:name="_Toc482041887"/>
-      <w:bookmarkEnd w:id="76"/>
+      <w:bookmarkStart w:id="75" w:name="_Toc482041887"/>
+      <w:bookmarkEnd w:id="75"/>
       <w:r>
         <w:lastRenderedPageBreak/>
         <w:t>4 SISTEMAS ESCALÁVEIS</w:t>
@@ -9450,7 +10656,21 @@
         <w:rPr>
           <w:sz w:val="24"/>
         </w:rPr>
-        <w:t>Os sistemas de virtualização passaram por algumas mudanças ao longo do tempo até chegarem aos sistemas atuais, em primeira fase eram servidores em grande escala que ocupavam grande parte de uma sala, sem virtualização e que rodavam somente uma aplicação, não usando nem metade do seu poder de processamento e com grandes gastos de energia; Se necessário ampliação havia custos de compra de hardware e de espaços, energia, gerenciamento centralizado das máquinas, segurança</w:t>
+        <w:t xml:space="preserve">Os sistemas de virtualização passaram por algumas mudanças ao longo do tempo até chegarem aos sistemas atuais, em primeira fase eram servidores em grande escala que ocupavam grande parte de uma sala, sem virtualização e que rodavam somente uma aplicação, não usando nem metade do seu poder de processamento e com grandes gastos de energia; </w:t>
+      </w:r>
+      <w:proofErr w:type="gramStart"/>
+      <w:r>
+        <w:rPr>
+          <w:sz w:val="24"/>
+        </w:rPr>
+        <w:t>Se</w:t>
+      </w:r>
+      <w:proofErr w:type="gramEnd"/>
+      <w:r>
+        <w:rPr>
+          <w:sz w:val="24"/>
+        </w:rPr>
+        <w:t xml:space="preserve"> necessário ampliação havia custos de compra de hardware e de espaços, energia, gerenciamento centralizado das máquinas, segurança</w:t>
       </w:r>
       <w:r>
         <w:rPr>
@@ -9540,9 +10760,9 @@
                                 <w:color w:val="auto"/>
                               </w:rPr>
                             </w:pPr>
-                            <w:bookmarkStart w:id="77" w:name="_Toc482039969"/>
-                            <w:bookmarkStart w:id="78" w:name="_Toc482039827"/>
-                            <w:bookmarkStart w:id="79" w:name="_Toc482302129"/>
+                            <w:bookmarkStart w:id="76" w:name="_Toc482039969"/>
+                            <w:bookmarkStart w:id="77" w:name="_Toc482039827"/>
+                            <w:bookmarkStart w:id="78" w:name="_Toc482302129"/>
                             <w:r>
                               <w:rPr>
                                 <w:color w:val="auto"/>
@@ -9571,17 +10791,25 @@
                               <w:rPr>
                                 <w:color w:val="auto"/>
                               </w:rPr>
-                              <w:t xml:space="preserve"> Hypervisor</w:t>
+                              <w:t xml:space="preserve"> </w:t>
                             </w:r>
+                            <w:proofErr w:type="spellStart"/>
+                            <w:r>
+                              <w:rPr>
+                                <w:color w:val="auto"/>
+                              </w:rPr>
+                              <w:t>Hypervisor</w:t>
+                            </w:r>
+                            <w:bookmarkEnd w:id="76"/>
                             <w:bookmarkEnd w:id="77"/>
-                            <w:bookmarkEnd w:id="78"/>
+                            <w:proofErr w:type="spellEnd"/>
                             <w:r>
                               <w:rPr>
                                 <w:color w:val="auto"/>
                               </w:rPr>
                               <w:t xml:space="preserve"> Hospedado Fonte: http://3way.com.br/saiba-como-a-virtualizacao-por-container-mudou-a-infraestrutura-de-ti/</w:t>
                             </w:r>
-                            <w:bookmarkEnd w:id="79"/>
+                            <w:bookmarkEnd w:id="78"/>
                           </w:p>
                         </w:txbxContent>
                       </wps:txbx>
@@ -9609,9 +10837,9 @@
                           <w:color w:val="auto"/>
                         </w:rPr>
                       </w:pPr>
-                      <w:bookmarkStart w:id="80" w:name="_Toc482039969"/>
-                      <w:bookmarkStart w:id="81" w:name="_Toc482039827"/>
-                      <w:bookmarkStart w:id="82" w:name="_Toc482302129"/>
+                      <w:bookmarkStart w:id="79" w:name="_Toc482039969"/>
+                      <w:bookmarkStart w:id="80" w:name="_Toc482039827"/>
+                      <w:bookmarkStart w:id="81" w:name="_Toc482302129"/>
                       <w:r>
                         <w:rPr>
                           <w:color w:val="auto"/>
@@ -9640,17 +10868,25 @@
                         <w:rPr>
                           <w:color w:val="auto"/>
                         </w:rPr>
-                        <w:t xml:space="preserve"> Hypervisor</w:t>
+                        <w:t xml:space="preserve"> </w:t>
                       </w:r>
+                      <w:proofErr w:type="spellStart"/>
+                      <w:r>
+                        <w:rPr>
+                          <w:color w:val="auto"/>
+                        </w:rPr>
+                        <w:t>Hypervisor</w:t>
+                      </w:r>
+                      <w:bookmarkEnd w:id="79"/>
                       <w:bookmarkEnd w:id="80"/>
-                      <w:bookmarkEnd w:id="81"/>
+                      <w:proofErr w:type="spellEnd"/>
                       <w:r>
                         <w:rPr>
                           <w:color w:val="auto"/>
                         </w:rPr>
                         <w:t xml:space="preserve"> Hospedado Fonte: http://3way.com.br/saiba-como-a-virtualizacao-por-container-mudou-a-infraestrutura-de-ti/</w:t>
                       </w:r>
-                      <w:bookmarkEnd w:id="82"/>
+                      <w:bookmarkEnd w:id="81"/>
                     </w:p>
                   </w:txbxContent>
                 </v:textbox>
@@ -9664,7 +10900,21 @@
         <w:rPr>
           <w:sz w:val="24"/>
         </w:rPr>
-        <w:t>Com o surgimento da virtualização houve a inserção de um hypervisor no sistema operacional, que consiste em um gerenciador para a virtualização.</w:t>
+        <w:t xml:space="preserve">Com o surgimento da virtualização houve a inserção de um </w:t>
+      </w:r>
+      <w:proofErr w:type="spellStart"/>
+      <w:r>
+        <w:rPr>
+          <w:sz w:val="24"/>
+        </w:rPr>
+        <w:t>hypervisor</w:t>
+      </w:r>
+      <w:proofErr w:type="spellEnd"/>
+      <w:r>
+        <w:rPr>
+          <w:sz w:val="24"/>
+        </w:rPr>
+        <w:t xml:space="preserve"> no sistema operacional, que consiste em um gerenciador para a virtualização.</w:t>
       </w:r>
     </w:p>
     <w:p>
@@ -9679,7 +10929,7 @@
           <w:lang w:eastAsia="pt-BR"/>
         </w:rPr>
         <w:drawing>
-          <wp:anchor distT="0" distB="0" distL="114300" distR="114300" simplePos="0" relativeHeight="10" behindDoc="0" locked="0" layoutInCell="1" allowOverlap="1" wp14:anchorId="1F5E189D" wp14:editId="5A555306">
+          <wp:anchor distT="0" distB="0" distL="114300" distR="114300" simplePos="0" relativeHeight="10" behindDoc="0" locked="0" layoutInCell="1" allowOverlap="1" wp14:anchorId="1F5E189D" wp14:editId="7EFBED4F">
             <wp:simplePos x="0" y="0"/>
             <wp:positionH relativeFrom="column">
               <wp:posOffset>799465</wp:posOffset>
@@ -9756,7 +11006,21 @@
         <w:rPr>
           <w:sz w:val="24"/>
         </w:rPr>
-        <w:t xml:space="preserve"> A evolução deste modelo consiste em não usar mais a camada do sistema operacional, e sim que o próprio hypervisor é que faz a gestão em cima da camada do hardware, se tornando um sistema operacional de gerenciamento.</w:t>
+        <w:t xml:space="preserve"> A evolução deste modelo consiste em não usar mais a camada do sistema operacional, e sim que o próprio </w:t>
+      </w:r>
+      <w:proofErr w:type="spellStart"/>
+      <w:r>
+        <w:rPr>
+          <w:sz w:val="24"/>
+        </w:rPr>
+        <w:t>hypervisor</w:t>
+      </w:r>
+      <w:proofErr w:type="spellEnd"/>
+      <w:r>
+        <w:rPr>
+          <w:sz w:val="24"/>
+        </w:rPr>
+        <w:t xml:space="preserve"> é que faz a gestão em cima da camada do hardware, se tornando um sistema operacional de gerenciamento.</w:t>
       </w:r>
     </w:p>
     <w:p>
@@ -9821,7 +11085,7 @@
           <w:sz w:val="24"/>
         </w:rPr>
       </w:pPr>
-      <w:bookmarkStart w:id="83" w:name="_Toc482302130"/>
+      <w:bookmarkStart w:id="82" w:name="_Toc482302130"/>
       <w:r>
         <w:t xml:space="preserve">Figura </w:t>
       </w:r>
@@ -9834,26 +11098,104 @@
         </w:r>
       </w:fldSimple>
       <w:r>
-        <w:t xml:space="preserve"> - Evolução do Hypervisor Fonte: http:</w:t>
+        <w:t xml:space="preserve"> - Evolução do </w:t>
+      </w:r>
+      <w:proofErr w:type="spellStart"/>
+      <w:r>
+        <w:t>Hypervisor</w:t>
+      </w:r>
+      <w:proofErr w:type="spellEnd"/>
+      <w:r>
+        <w:t xml:space="preserve"> Fonte: http:</w:t>
       </w:r>
       <w:r>
         <w:t>//3way.com.br/saiba-como-a-virtualizacao-por-container-revolucionou-a-infraestrutura-de-ti.png</w:t>
       </w:r>
-      <w:bookmarkEnd w:id="83"/>
-    </w:p>
-    <w:p>
-      <w:pPr>
-        <w:rPr>
-          <w:sz w:val="24"/>
-        </w:rPr>
-      </w:pPr>
-    </w:p>
-    <w:p>
-      <w:r>
-        <w:rPr>
-          <w:sz w:val="24"/>
-        </w:rPr>
-        <w:t xml:space="preserve">O modelo de containers elimina a camada do sistema operacional que existia para cada  máquina virtualizada e o hypervisor para gerenciar as instâncias virtualizadas. A virtualização  pelo container utiliza o kernel do sistema operacional nativo da máquina, geralmente sendo o linux, mais hoje já é possível ser feito em qualquer sistema operacional. </w:t>
+      <w:bookmarkEnd w:id="82"/>
+    </w:p>
+    <w:p>
+      <w:pPr>
+        <w:rPr>
+          <w:sz w:val="24"/>
+        </w:rPr>
+      </w:pPr>
+    </w:p>
+    <w:p>
+      <w:r>
+        <w:rPr>
+          <w:sz w:val="24"/>
+        </w:rPr>
+        <w:t xml:space="preserve">O modelo de containers elimina a camada do sistema operacional que existia para </w:t>
+      </w:r>
+      <w:proofErr w:type="gramStart"/>
+      <w:r>
+        <w:rPr>
+          <w:sz w:val="24"/>
+        </w:rPr>
+        <w:t>cada  máquina</w:t>
+      </w:r>
+      <w:proofErr w:type="gramEnd"/>
+      <w:r>
+        <w:rPr>
+          <w:sz w:val="24"/>
+        </w:rPr>
+        <w:t xml:space="preserve"> virtualizada e o </w:t>
+      </w:r>
+      <w:proofErr w:type="spellStart"/>
+      <w:r>
+        <w:rPr>
+          <w:sz w:val="24"/>
+        </w:rPr>
+        <w:t>hypervisor</w:t>
+      </w:r>
+      <w:proofErr w:type="spellEnd"/>
+      <w:r>
+        <w:rPr>
+          <w:sz w:val="24"/>
+        </w:rPr>
+        <w:t xml:space="preserve"> para gerenciar as instâncias virtualizadas. A </w:t>
+      </w:r>
+      <w:proofErr w:type="gramStart"/>
+      <w:r>
+        <w:rPr>
+          <w:sz w:val="24"/>
+        </w:rPr>
+        <w:t>virtualização  pelo</w:t>
+      </w:r>
+      <w:proofErr w:type="gramEnd"/>
+      <w:r>
+        <w:rPr>
+          <w:sz w:val="24"/>
+        </w:rPr>
+        <w:t xml:space="preserve"> container utiliza o </w:t>
+      </w:r>
+      <w:proofErr w:type="spellStart"/>
+      <w:r>
+        <w:rPr>
+          <w:sz w:val="24"/>
+        </w:rPr>
+        <w:t>kernel</w:t>
+      </w:r>
+      <w:proofErr w:type="spellEnd"/>
+      <w:r>
+        <w:rPr>
+          <w:sz w:val="24"/>
+        </w:rPr>
+        <w:t xml:space="preserve"> do sistema operacional nativo da máquina, geralmente sendo o </w:t>
+      </w:r>
+      <w:proofErr w:type="spellStart"/>
+      <w:r>
+        <w:rPr>
+          <w:sz w:val="24"/>
+        </w:rPr>
+        <w:t>linux</w:t>
+      </w:r>
+      <w:proofErr w:type="spellEnd"/>
+      <w:r>
+        <w:rPr>
+          <w:sz w:val="24"/>
+        </w:rPr>
+        <w:t xml:space="preserve">, mais hoje já é possível ser feito em qualquer sistema operacional. </w:t>
       </w:r>
     </w:p>
     <w:p>
@@ -9874,9 +11216,9 @@
           <w:lang w:eastAsia="pt-BR"/>
         </w:rPr>
         <w:drawing>
-          <wp:inline distT="0" distB="0" distL="0" distR="0" wp14:anchorId="406D49E6" wp14:editId="0455C6C5">
-            <wp:extent cx="4120081" cy="3259365"/>
-            <wp:effectExtent l="0" t="0" r="0" b="0"/>
+          <wp:inline distT="0" distB="0" distL="0" distR="0" wp14:anchorId="406D49E6" wp14:editId="0D44F357">
+            <wp:extent cx="3828089" cy="3028372"/>
+            <wp:effectExtent l="0" t="0" r="7620" b="0"/>
             <wp:docPr id="10" name="Imagem 10"/>
             <wp:cNvGraphicFramePr>
               <a:graphicFrameLocks xmlns:a="http://schemas.openxmlformats.org/drawingml/2006/main" noChangeAspect="1"/>
@@ -9903,7 +11245,7 @@
                   <pic:spPr>
                     <a:xfrm>
                       <a:off x="0" y="0"/>
-                      <a:ext cx="4176549" cy="3304036"/>
+                      <a:ext cx="3831510" cy="3031079"/>
                     </a:xfrm>
                     <a:prstGeom prst="rect">
                       <a:avLst/>
@@ -9924,7 +11266,7 @@
           <w:sz w:val="24"/>
         </w:rPr>
       </w:pPr>
-      <w:bookmarkStart w:id="84" w:name="_Toc482302131"/>
+      <w:bookmarkStart w:id="83" w:name="_Toc482302131"/>
       <w:r>
         <w:t xml:space="preserve">Figura </w:t>
       </w:r>
@@ -9942,7 +11284,7 @@
       <w:r>
         <w:t>//3way.com.br/saiba-como-a-virtualizacao-por-container-revolucionou-a-infraestrutura-de-ti.png</w:t>
       </w:r>
-      <w:bookmarkEnd w:id="84"/>
+      <w:bookmarkEnd w:id="83"/>
     </w:p>
     <w:p>
       <w:pPr>
@@ -9957,15 +11299,99 @@
           <w:sz w:val="24"/>
         </w:rPr>
         <w:lastRenderedPageBreak/>
-        <w:t>O kernel do sistema é responsável por fornecer as bibliotecas e os binários necessários para que o container possa rodar a aplicação de forma necessária.</w:t>
-      </w:r>
-    </w:p>
-    <w:p>
-      <w:r>
-        <w:rPr>
-          <w:sz w:val="24"/>
-        </w:rPr>
-        <w:t>Basicamente há uma abstração do nível de sistema operacional, pois as configurações ficam no container e o mesmo pode ser tem um alto nível de provisionamento, podendo ser replicado sem menores problemas, simplificando muito a implementação em diferentes máquinas e ambientes de homologação (QA – Quality Qssurance, Staging, Produção); o containter pode ser baixado em qualquer lugar, e máquina hospedeira utilizando o dockerhub.</w:t>
+        <w:t xml:space="preserve">O </w:t>
+      </w:r>
+      <w:proofErr w:type="spellStart"/>
+      <w:r>
+        <w:rPr>
+          <w:sz w:val="24"/>
+        </w:rPr>
+        <w:t>kernel</w:t>
+      </w:r>
+      <w:proofErr w:type="spellEnd"/>
+      <w:r>
+        <w:rPr>
+          <w:sz w:val="24"/>
+        </w:rPr>
+        <w:t xml:space="preserve"> do sistema é responsável por fornecer as bibliotecas e os binários necessários para que o container possa rodar a aplicação de forma necessária.</w:t>
+      </w:r>
+    </w:p>
+    <w:p>
+      <w:r>
+        <w:rPr>
+          <w:sz w:val="24"/>
+        </w:rPr>
+        <w:t xml:space="preserve">Basicamente há uma abstração do nível de sistema operacional, pois as configurações ficam no container e o mesmo pode ser tem um alto nível de provisionamento, podendo ser replicado sem menores problemas, simplificando muito a implementação em diferentes máquinas e ambientes de homologação (QA – </w:t>
+      </w:r>
+      <w:proofErr w:type="spellStart"/>
+      <w:r>
+        <w:rPr>
+          <w:sz w:val="24"/>
+        </w:rPr>
+        <w:t>Quality</w:t>
+      </w:r>
+      <w:proofErr w:type="spellEnd"/>
+      <w:r>
+        <w:rPr>
+          <w:sz w:val="24"/>
+        </w:rPr>
+        <w:t xml:space="preserve"> </w:t>
+      </w:r>
+      <w:proofErr w:type="spellStart"/>
+      <w:r>
+        <w:rPr>
+          <w:sz w:val="24"/>
+        </w:rPr>
+        <w:t>Qssurance</w:t>
+      </w:r>
+      <w:proofErr w:type="spellEnd"/>
+      <w:r>
+        <w:rPr>
+          <w:sz w:val="24"/>
+        </w:rPr>
+        <w:t xml:space="preserve">, </w:t>
+      </w:r>
+      <w:proofErr w:type="spellStart"/>
+      <w:r>
+        <w:rPr>
+          <w:sz w:val="24"/>
+        </w:rPr>
+        <w:t>Staging</w:t>
+      </w:r>
+      <w:proofErr w:type="spellEnd"/>
+      <w:r>
+        <w:rPr>
+          <w:sz w:val="24"/>
+        </w:rPr>
+        <w:t xml:space="preserve">, Produção); o </w:t>
+      </w:r>
+      <w:proofErr w:type="spellStart"/>
+      <w:r>
+        <w:rPr>
+          <w:sz w:val="24"/>
+        </w:rPr>
+        <w:t>containter</w:t>
+      </w:r>
+      <w:proofErr w:type="spellEnd"/>
+      <w:r>
+        <w:rPr>
+          <w:sz w:val="24"/>
+        </w:rPr>
+        <w:t xml:space="preserve"> pode ser baixado em qualquer lugar, e máquina hospedeira utilizando o </w:t>
+      </w:r>
+      <w:proofErr w:type="spellStart"/>
+      <w:r>
+        <w:rPr>
+          <w:sz w:val="24"/>
+        </w:rPr>
+        <w:t>dockerhub</w:t>
+      </w:r>
+      <w:proofErr w:type="spellEnd"/>
+      <w:r>
+        <w:rPr>
+          <w:sz w:val="24"/>
+        </w:rPr>
+        <w:t>.</w:t>
       </w:r>
     </w:p>
     <w:p>
@@ -9994,8 +11420,8 @@
       <w:pPr>
         <w:pStyle w:val="Ttulo11"/>
       </w:pPr>
-      <w:bookmarkStart w:id="85" w:name="_Toc482041888"/>
-      <w:bookmarkEnd w:id="85"/>
+      <w:bookmarkStart w:id="84" w:name="_Toc482041888"/>
+      <w:bookmarkEnd w:id="84"/>
       <w:r>
         <w:lastRenderedPageBreak/>
         <w:t>4.1 LXC Containers</w:t>
@@ -10016,6 +11442,7 @@
         <w:t xml:space="preserve">Rogério dos Anjos (em </w:t>
       </w:r>
       <w:hyperlink r:id="rId22">
+        <w:proofErr w:type="spellStart"/>
         <w:r>
           <w:rPr>
             <w:rStyle w:val="LigaodeInternet"/>
@@ -10043,6 +11470,7 @@
           </w:rPr>
           <w:t>Novidades</w:t>
         </w:r>
+        <w:proofErr w:type="spellEnd"/>
       </w:hyperlink>
       <w:r>
         <w:rPr>
@@ -10063,7 +11491,71 @@
           <w:color w:val="000000" w:themeColor="text1"/>
           <w:sz w:val="24"/>
         </w:rPr>
-        <w:t xml:space="preserve">- “O LXC (Linux Container) é um sistema leve de virtualização que usa múltiplos containers de forma isolada no kernel linux. Ele cria um ambiente muito próximo de um sistema linux sem precisar instalar um kernel separado. Com o LXC é </w:t>
+        <w:t xml:space="preserve">- “O LXC (Linux Container) é um sistema leve de virtualização que usa múltiplos containers de forma isolada no </w:t>
+      </w:r>
+      <w:proofErr w:type="spellStart"/>
+      <w:r>
+        <w:rPr>
+          <w:color w:val="000000" w:themeColor="text1"/>
+          <w:sz w:val="24"/>
+        </w:rPr>
+        <w:t>kernel</w:t>
+      </w:r>
+      <w:proofErr w:type="spellEnd"/>
+      <w:r>
+        <w:rPr>
+          <w:color w:val="000000" w:themeColor="text1"/>
+          <w:sz w:val="24"/>
+        </w:rPr>
+        <w:t xml:space="preserve"> </w:t>
+      </w:r>
+      <w:proofErr w:type="spellStart"/>
+      <w:r>
+        <w:rPr>
+          <w:color w:val="000000" w:themeColor="text1"/>
+          <w:sz w:val="24"/>
+        </w:rPr>
+        <w:t>linux</w:t>
+      </w:r>
+      <w:proofErr w:type="spellEnd"/>
+      <w:r>
+        <w:rPr>
+          <w:color w:val="000000" w:themeColor="text1"/>
+          <w:sz w:val="24"/>
+        </w:rPr>
+        <w:t xml:space="preserve">. Ele cria um ambiente muito próximo de um sistema </w:t>
+      </w:r>
+      <w:proofErr w:type="spellStart"/>
+      <w:r>
+        <w:rPr>
+          <w:color w:val="000000" w:themeColor="text1"/>
+          <w:sz w:val="24"/>
+        </w:rPr>
+        <w:t>linux</w:t>
+      </w:r>
+      <w:proofErr w:type="spellEnd"/>
+      <w:r>
+        <w:rPr>
+          <w:color w:val="000000" w:themeColor="text1"/>
+          <w:sz w:val="24"/>
+        </w:rPr>
+        <w:t xml:space="preserve"> sem precisar instalar um </w:t>
+      </w:r>
+      <w:proofErr w:type="spellStart"/>
+      <w:r>
+        <w:rPr>
+          <w:color w:val="000000" w:themeColor="text1"/>
+          <w:sz w:val="24"/>
+        </w:rPr>
+        <w:t>kernel</w:t>
+      </w:r>
+      <w:proofErr w:type="spellEnd"/>
+      <w:r>
+        <w:rPr>
+          <w:color w:val="000000" w:themeColor="text1"/>
+          <w:sz w:val="24"/>
+        </w:rPr>
+        <w:t xml:space="preserve"> separado. Com o LXC é </w:t>
       </w:r>
       <w:r>
         <w:rPr>
@@ -10099,8 +11591,21 @@
             <w:u w:val="none"/>
             <w:shd w:val="clear" w:color="auto" w:fill="FFFFFF"/>
           </w:rPr>
-          <w:t>Cristiano Diedrich</w:t>
-        </w:r>
+          <w:t xml:space="preserve">Cristiano </w:t>
+        </w:r>
+        <w:proofErr w:type="spellStart"/>
+        <w:r>
+          <w:rPr>
+            <w:rStyle w:val="LigaodeInternet"/>
+            <w:rFonts w:cs="Times New Roman"/>
+            <w:color w:val="000000" w:themeColor="text1"/>
+            <w:sz w:val="24"/>
+            <w:u w:val="none"/>
+            <w:shd w:val="clear" w:color="auto" w:fill="FFFFFF"/>
+          </w:rPr>
+          <w:t>Diedrich</w:t>
+        </w:r>
+        <w:proofErr w:type="spellEnd"/>
       </w:hyperlink>
       <w:r>
         <w:rPr>
@@ -10118,7 +11623,117 @@
           <w:shd w:val="clear" w:color="auto" w:fill="FFFFFF"/>
           <w:lang w:eastAsia="pt-BR"/>
         </w:rPr>
-        <w:t> LXC, trazia as seguintes fases: LXC, chroot com esteroides. O objetivo do projeto era ser uma alternativa a já consolidada tecnologia de chroot, sendo um meio termo entre máquina virtual e chroot, possibilitando a criação de um ambiente mais próximo possível de uma instalação Linux sem a necessidade de  um kernel separado.”</w:t>
+        <w:t xml:space="preserve"> LXC, trazia as seguintes fases: LXC, </w:t>
+      </w:r>
+      <w:proofErr w:type="spellStart"/>
+      <w:r>
+        <w:rPr>
+          <w:rFonts w:cs="Times New Roman"/>
+          <w:color w:val="000000" w:themeColor="text1"/>
+          <w:sz w:val="24"/>
+          <w:shd w:val="clear" w:color="auto" w:fill="FFFFFF"/>
+          <w:lang w:eastAsia="pt-BR"/>
+        </w:rPr>
+        <w:t>chroot</w:t>
+      </w:r>
+      <w:proofErr w:type="spellEnd"/>
+      <w:r>
+        <w:rPr>
+          <w:rFonts w:cs="Times New Roman"/>
+          <w:color w:val="000000" w:themeColor="text1"/>
+          <w:sz w:val="24"/>
+          <w:shd w:val="clear" w:color="auto" w:fill="FFFFFF"/>
+          <w:lang w:eastAsia="pt-BR"/>
+        </w:rPr>
+        <w:t xml:space="preserve"> com esteroides. O objetivo do projeto era ser uma alternativa a já consolidada tecnologia de </w:t>
+      </w:r>
+      <w:proofErr w:type="spellStart"/>
+      <w:r>
+        <w:rPr>
+          <w:rFonts w:cs="Times New Roman"/>
+          <w:color w:val="000000" w:themeColor="text1"/>
+          <w:sz w:val="24"/>
+          <w:shd w:val="clear" w:color="auto" w:fill="FFFFFF"/>
+          <w:lang w:eastAsia="pt-BR"/>
+        </w:rPr>
+        <w:t>chroot</w:t>
+      </w:r>
+      <w:proofErr w:type="spellEnd"/>
+      <w:r>
+        <w:rPr>
+          <w:rFonts w:cs="Times New Roman"/>
+          <w:color w:val="000000" w:themeColor="text1"/>
+          <w:sz w:val="24"/>
+          <w:shd w:val="clear" w:color="auto" w:fill="FFFFFF"/>
+          <w:lang w:eastAsia="pt-BR"/>
+        </w:rPr>
+        <w:t xml:space="preserve">, sendo um meio termo entre máquina virtual e </w:t>
+      </w:r>
+      <w:proofErr w:type="spellStart"/>
+      <w:r>
+        <w:rPr>
+          <w:rFonts w:cs="Times New Roman"/>
+          <w:color w:val="000000" w:themeColor="text1"/>
+          <w:sz w:val="24"/>
+          <w:shd w:val="clear" w:color="auto" w:fill="FFFFFF"/>
+          <w:lang w:eastAsia="pt-BR"/>
+        </w:rPr>
+        <w:t>chroot</w:t>
+      </w:r>
+      <w:proofErr w:type="spellEnd"/>
+      <w:r>
+        <w:rPr>
+          <w:rFonts w:cs="Times New Roman"/>
+          <w:color w:val="000000" w:themeColor="text1"/>
+          <w:sz w:val="24"/>
+          <w:shd w:val="clear" w:color="auto" w:fill="FFFFFF"/>
+          <w:lang w:eastAsia="pt-BR"/>
+        </w:rPr>
+        <w:t xml:space="preserve">, possibilitando a criação de um ambiente mais próximo possível de uma instalação Linux sem a necessidade </w:t>
+      </w:r>
+      <w:proofErr w:type="gramStart"/>
+      <w:r>
+        <w:rPr>
+          <w:rFonts w:cs="Times New Roman"/>
+          <w:color w:val="000000" w:themeColor="text1"/>
+          <w:sz w:val="24"/>
+          <w:shd w:val="clear" w:color="auto" w:fill="FFFFFF"/>
+          <w:lang w:eastAsia="pt-BR"/>
+        </w:rPr>
+        <w:t>de  um</w:t>
+      </w:r>
+      <w:proofErr w:type="gramEnd"/>
+      <w:r>
+        <w:rPr>
+          <w:rFonts w:cs="Times New Roman"/>
+          <w:color w:val="000000" w:themeColor="text1"/>
+          <w:sz w:val="24"/>
+          <w:shd w:val="clear" w:color="auto" w:fill="FFFFFF"/>
+          <w:lang w:eastAsia="pt-BR"/>
+        </w:rPr>
+        <w:t xml:space="preserve"> </w:t>
+      </w:r>
+      <w:proofErr w:type="spellStart"/>
+      <w:r>
+        <w:rPr>
+          <w:rFonts w:cs="Times New Roman"/>
+          <w:color w:val="000000" w:themeColor="text1"/>
+          <w:sz w:val="24"/>
+          <w:shd w:val="clear" w:color="auto" w:fill="FFFFFF"/>
+          <w:lang w:eastAsia="pt-BR"/>
+        </w:rPr>
+        <w:t>kernel</w:t>
+      </w:r>
+      <w:proofErr w:type="spellEnd"/>
+      <w:r>
+        <w:rPr>
+          <w:rFonts w:cs="Times New Roman"/>
+          <w:color w:val="000000" w:themeColor="text1"/>
+          <w:sz w:val="24"/>
+          <w:shd w:val="clear" w:color="auto" w:fill="FFFFFF"/>
+          <w:lang w:eastAsia="pt-BR"/>
+        </w:rPr>
+        <w:t xml:space="preserve"> separado.”</w:t>
       </w:r>
     </w:p>
     <w:p>
@@ -10132,32 +11747,97 @@
           <w:color w:val="000000"/>
           <w:sz w:val="24"/>
         </w:rPr>
-        <w:t>O container tem a característica de isolar os recursos do sistema dos recursos da aplicação, criando assim um ambiente isolado; o mesmo poder consumir recursos do sistema como: namespace, chroot, cgroups entre outros. Funciona com se cada container fosse uma máquina virtual completa, podendo ter inclusive os mesmos problemas de uma máquina virtual, como criação de usuários e permissões de escritas em diretórios e etc.</w:t>
-      </w:r>
-    </w:p>
-    <w:p>
-      <w:pPr>
-        <w:rPr>
-          <w:sz w:val="24"/>
-        </w:rPr>
-      </w:pPr>
+        <w:t xml:space="preserve">O container tem a característica de isolar os recursos do sistema dos recursos da aplicação, criando assim um ambiente isolado; o mesmo poder consumir recursos do sistema como: </w:t>
+      </w:r>
+      <w:proofErr w:type="spellStart"/>
       <w:r>
         <w:rPr>
           <w:color w:val="000000"/>
           <w:sz w:val="24"/>
         </w:rPr>
-        <w:t>O resultado é uma máquina virtual sem a camada do hypervisor, isolada e com controle de recursos.</w:t>
-      </w:r>
-    </w:p>
-    <w:p>
+        <w:t>namespace</w:t>
+      </w:r>
+      <w:proofErr w:type="spellEnd"/>
       <w:r>
         <w:rPr>
           <w:color w:val="000000"/>
           <w:sz w:val="24"/>
         </w:rPr>
+        <w:t xml:space="preserve">, </w:t>
+      </w:r>
+      <w:proofErr w:type="spellStart"/>
+      <w:r>
+        <w:rPr>
+          <w:color w:val="000000"/>
+          <w:sz w:val="24"/>
+        </w:rPr>
+        <w:t>chroot</w:t>
+      </w:r>
+      <w:proofErr w:type="spellEnd"/>
+      <w:r>
+        <w:rPr>
+          <w:color w:val="000000"/>
+          <w:sz w:val="24"/>
+        </w:rPr>
+        <w:t xml:space="preserve">, </w:t>
+      </w:r>
+      <w:proofErr w:type="spellStart"/>
+      <w:r>
+        <w:rPr>
+          <w:color w:val="000000"/>
+          <w:sz w:val="24"/>
+        </w:rPr>
+        <w:t>cgroups</w:t>
+      </w:r>
+      <w:proofErr w:type="spellEnd"/>
+      <w:r>
+        <w:rPr>
+          <w:color w:val="000000"/>
+          <w:sz w:val="24"/>
+        </w:rPr>
+        <w:t xml:space="preserve"> entre outros. Funciona com se cada container fosse uma máquina virtual completa, podendo ter inclusive os mesmos problemas de uma máquina virtual, como criação de usuários e permissões de escritas em diretórios e etc.</w:t>
+      </w:r>
+    </w:p>
+    <w:p>
+      <w:pPr>
+        <w:rPr>
+          <w:sz w:val="24"/>
+        </w:rPr>
+      </w:pPr>
+      <w:r>
+        <w:rPr>
+          <w:color w:val="000000"/>
+          <w:sz w:val="24"/>
+        </w:rPr>
+        <w:t xml:space="preserve">O resultado é uma máquina virtual sem a camada do </w:t>
+      </w:r>
+      <w:proofErr w:type="spellStart"/>
+      <w:r>
+        <w:rPr>
+          <w:color w:val="000000"/>
+          <w:sz w:val="24"/>
+        </w:rPr>
+        <w:t>hypervisor</w:t>
+      </w:r>
+      <w:proofErr w:type="spellEnd"/>
+      <w:r>
+        <w:rPr>
+          <w:color w:val="000000"/>
+          <w:sz w:val="24"/>
+        </w:rPr>
+        <w:t>, isolada e com controle de recursos.</w:t>
+      </w:r>
+    </w:p>
+    <w:p>
+      <w:r>
+        <w:rPr>
+          <w:color w:val="000000"/>
+          <w:sz w:val="24"/>
+        </w:rPr>
         <w:t xml:space="preserve">Conforme citação do Rogério dos Anjos - (em </w:t>
       </w:r>
       <w:hyperlink r:id="rId25">
+        <w:proofErr w:type="spellStart"/>
         <w:r>
           <w:rPr>
             <w:rStyle w:val="LigaodeInternet"/>
@@ -10185,25 +11865,46 @@
           </w:rPr>
           <w:t>Novidades</w:t>
         </w:r>
+        <w:proofErr w:type="spellEnd"/>
       </w:hyperlink>
       <w:r>
         <w:rPr>
           <w:color w:val="000000"/>
           <w:sz w:val="24"/>
         </w:rPr>
-        <w:t>) - “ Os containers fornecem um ambiente mais próximo possível de um sistema operacional do que você conseguiria de uma máquina virtual, mas sem a sobrecarga da execução separada do kernel e da simulação de hardware do sistema.”</w:t>
-      </w:r>
-    </w:p>
-    <w:p>
-      <w:pPr>
+        <w:t xml:space="preserve">) - “ Os containers fornecem um ambiente mais próximo possível de um sistema operacional do que você conseguiria de uma máquina virtual, mas sem a sobrecarga da execução separada do </w:t>
+      </w:r>
+      <w:proofErr w:type="spellStart"/>
+      <w:r>
         <w:rPr>
           <w:color w:val="000000"/>
-        </w:rPr>
-      </w:pPr>
-    </w:p>
-    <w:p>
-      <w:pPr>
-        <w:keepNext/>
+          <w:sz w:val="24"/>
+        </w:rPr>
+        <w:t>kernel</w:t>
+      </w:r>
+      <w:proofErr w:type="spellEnd"/>
+      <w:r>
+        <w:rPr>
+          <w:color w:val="000000"/>
+          <w:sz w:val="24"/>
+        </w:rPr>
+        <w:t xml:space="preserve"> e da simulação de hardware do </w:t>
+      </w:r>
+      <w:proofErr w:type="gramStart"/>
+      <w:r>
+        <w:rPr>
+          <w:color w:val="000000"/>
+          <w:sz w:val="24"/>
+        </w:rPr>
+        <w:t>sistema.”</w:t>
+      </w:r>
+      <w:proofErr w:type="gramEnd"/>
+    </w:p>
+    <w:p>
+      <w:pPr>
+        <w:rPr>
+          <w:color w:val="000000"/>
+        </w:rPr>
       </w:pPr>
       <w:r>
         <w:rPr>
@@ -10213,7 +11914,7 @@
         </w:rPr>
         <w:lastRenderedPageBreak/>
         <w:drawing>
-          <wp:inline distT="0" distB="0" distL="0" distR="0" wp14:anchorId="77624124" wp14:editId="30F51B11">
+          <wp:inline distT="0" distB="0" distL="0" distR="0" wp14:anchorId="05BEB728" wp14:editId="008533D4">
             <wp:extent cx="3664086" cy="3376029"/>
             <wp:effectExtent l="0" t="0" r="0" b="2540"/>
             <wp:docPr id="13" name="Imagem 13"/>
@@ -10257,13 +11958,18 @@
     </w:p>
     <w:p>
       <w:pPr>
+        <w:keepNext/>
+      </w:pPr>
+    </w:p>
+    <w:p>
+      <w:pPr>
         <w:pStyle w:val="Legenda"/>
         <w:jc w:val="both"/>
         <w:rPr>
           <w:color w:val="000000"/>
         </w:rPr>
       </w:pPr>
-      <w:bookmarkStart w:id="86" w:name="_Toc482302132"/>
+      <w:bookmarkStart w:id="85" w:name="_Toc482302132"/>
       <w:r>
         <w:t xml:space="preserve">Figura </w:t>
       </w:r>
@@ -10281,7 +11987,7 @@
       <w:r>
         <w:t>//3way.com.br/saiba-como-a-virtualizacao-por-container-revolucionou-a-infraestrutura-de-ti-part2/.png</w:t>
       </w:r>
-      <w:bookmarkEnd w:id="86"/>
+      <w:bookmarkEnd w:id="85"/>
     </w:p>
     <w:p>
       <w:pPr>
@@ -10371,15 +12077,63 @@
           <w:color w:val="000000"/>
           <w:sz w:val="24"/>
         </w:rPr>
-        <w:t>* Custo:  Tendo em vista que para a virtualização de máquina, na maioria das vezes é feito sobre plataformas de virtualização e isto pode implicar em custos adicionais para empresas que podem precisar de suporte especializado. Isto implica em custos de licenças e suporte. O projeto do LXC container e algumas plataformas de gerenciamento e deploy de containers são de carácter open-source.</w:t>
-      </w:r>
-    </w:p>
-    <w:p>
-      <w:pPr>
+        <w:t xml:space="preserve">* Custo: </w:t>
+      </w:r>
+      <w:proofErr w:type="gramStart"/>
+      <w:r>
         <w:rPr>
           <w:color w:val="000000"/>
           <w:sz w:val="24"/>
         </w:rPr>
+        <w:t xml:space="preserve"> Tendo</w:t>
+      </w:r>
+      <w:proofErr w:type="gramEnd"/>
+      <w:r>
+        <w:rPr>
+          <w:color w:val="000000"/>
+          <w:sz w:val="24"/>
+        </w:rPr>
+        <w:t xml:space="preserve"> em vista que para a virtualização de máquina, na maioria das vezes é feito sobre plataformas de virtualização e isto pode implicar em custos adicionais para empresas que podem precisar de suporte especializado. Isto implica em custos de licenças e suporte. O projeto do LXC container e algumas plataformas de gerenciamento e </w:t>
+      </w:r>
+      <w:proofErr w:type="spellStart"/>
+      <w:r>
+        <w:rPr>
+          <w:color w:val="000000"/>
+          <w:sz w:val="24"/>
+        </w:rPr>
+        <w:t>deploy</w:t>
+      </w:r>
+      <w:proofErr w:type="spellEnd"/>
+      <w:r>
+        <w:rPr>
+          <w:color w:val="000000"/>
+          <w:sz w:val="24"/>
+        </w:rPr>
+        <w:t xml:space="preserve"> de containers são de carácter open-</w:t>
+      </w:r>
+      <w:proofErr w:type="spellStart"/>
+      <w:r>
+        <w:rPr>
+          <w:color w:val="000000"/>
+          <w:sz w:val="24"/>
+        </w:rPr>
+        <w:t>source</w:t>
+      </w:r>
+      <w:proofErr w:type="spellEnd"/>
+      <w:r>
+        <w:rPr>
+          <w:color w:val="000000"/>
+          <w:sz w:val="24"/>
+        </w:rPr>
+        <w:t>.</w:t>
+      </w:r>
+    </w:p>
+    <w:p>
+      <w:pPr>
+        <w:rPr>
+          <w:color w:val="000000"/>
+          <w:sz w:val="24"/>
+        </w:rPr>
       </w:pPr>
     </w:p>
     <w:p>
@@ -10392,7 +12146,7 @@
           <w:lang w:eastAsia="pt-BR"/>
         </w:rPr>
         <w:drawing>
-          <wp:inline distT="0" distB="0" distL="0" distR="0" wp14:anchorId="3580CA43" wp14:editId="70901A95">
+          <wp:inline distT="0" distB="0" distL="0" distR="0" wp14:anchorId="3580CA43" wp14:editId="6A63D023">
             <wp:extent cx="4027527" cy="3755397"/>
             <wp:effectExtent l="0" t="0" r="11430" b="3810"/>
             <wp:docPr id="15" name="Imagem 15"/>
@@ -10421,7 +12175,7 @@
                   <pic:spPr>
                     <a:xfrm>
                       <a:off x="0" y="0"/>
-                      <a:ext cx="4043530" cy="3770319"/>
+                      <a:ext cx="4027527" cy="3755397"/>
                     </a:xfrm>
                     <a:prstGeom prst="rect">
                       <a:avLst/>
@@ -10433,6 +12187,8 @@
           </wp:inline>
         </w:drawing>
       </w:r>
+      <w:bookmarkStart w:id="86" w:name="_GoBack"/>
+      <w:bookmarkEnd w:id="86"/>
     </w:p>
     <w:p>
       <w:pPr>
@@ -10452,10 +12208,26 @@
         </w:r>
       </w:fldSimple>
       <w:r>
-        <w:t xml:space="preserve"> LXC vs KVM Fonte: http:</w:t>
-      </w:r>
-      <w:r>
-        <w:t>3way.com.br/saiba-como-a-virtualizacao-por-container-revolucionou-a-infraestrutura-de-ti-part2/.png</w:t>
+        <w:t xml:space="preserve"> LXC </w:t>
+      </w:r>
+      <w:proofErr w:type="spellStart"/>
+      <w:r>
+        <w:t>vs</w:t>
+      </w:r>
+      <w:proofErr w:type="spellEnd"/>
+      <w:r>
+        <w:t xml:space="preserve"> KVM Fonte: </w:t>
+      </w:r>
+      <w:proofErr w:type="gramStart"/>
+      <w:r>
+        <w:t>http:</w:t>
+      </w:r>
+      <w:r>
+        <w:t>3way.com.br</w:t>
+      </w:r>
+      <w:proofErr w:type="gramEnd"/>
+      <w:r>
+        <w:t>/saiba-como-a-virtualizacao-por-container-revolucionou-a-infraestrutura-de-ti-part2/.png</w:t>
       </w:r>
       <w:bookmarkEnd w:id="87"/>
     </w:p>
@@ -11256,33 +13028,83 @@
           <w:sz w:val="24"/>
         </w:rPr>
       </w:pPr>
-      <w:r>
-        <w:rPr>
-          <w:sz w:val="24"/>
-        </w:rPr>
-        <w:t>Clound Computing. Disponível em &lt;https://en.wikipedia.org/wiki/Cloud_computing&gt;. Acessado em 20/11/2016.</w:t>
-      </w:r>
-    </w:p>
-    <w:p>
-      <w:pPr>
-        <w:ind w:firstLine="0"/>
-        <w:rPr>
-          <w:sz w:val="24"/>
-        </w:rPr>
-      </w:pPr>
-    </w:p>
-    <w:p>
-      <w:pPr>
-        <w:ind w:firstLine="0"/>
-        <w:rPr>
-          <w:sz w:val="24"/>
-        </w:rPr>
-      </w:pPr>
-      <w:r>
-        <w:rPr>
-          <w:sz w:val="24"/>
-        </w:rPr>
-        <w:t>O que é clound computing. Disponível em &lt;http://www.infowester.com/cloudcomputing.php&gt;.  Acessado em 20/11/2016.</w:t>
+      <w:proofErr w:type="spellStart"/>
+      <w:r>
+        <w:rPr>
+          <w:sz w:val="24"/>
+        </w:rPr>
+        <w:t>Clound</w:t>
+      </w:r>
+      <w:proofErr w:type="spellEnd"/>
+      <w:r>
+        <w:rPr>
+          <w:sz w:val="24"/>
+        </w:rPr>
+        <w:t xml:space="preserve"> </w:t>
+      </w:r>
+      <w:proofErr w:type="spellStart"/>
+      <w:r>
+        <w:rPr>
+          <w:sz w:val="24"/>
+        </w:rPr>
+        <w:t>Computing</w:t>
+      </w:r>
+      <w:proofErr w:type="spellEnd"/>
+      <w:r>
+        <w:rPr>
+          <w:sz w:val="24"/>
+        </w:rPr>
+        <w:t>. Disponível em &lt;https://en.wikipedia.org/wiki/Cloud_computing&gt;. Acessado em 20/11/2016.</w:t>
+      </w:r>
+    </w:p>
+    <w:p>
+      <w:pPr>
+        <w:ind w:firstLine="0"/>
+        <w:rPr>
+          <w:sz w:val="24"/>
+        </w:rPr>
+      </w:pPr>
+    </w:p>
+    <w:p>
+      <w:pPr>
+        <w:ind w:firstLine="0"/>
+        <w:rPr>
+          <w:sz w:val="24"/>
+        </w:rPr>
+      </w:pPr>
+      <w:r>
+        <w:rPr>
+          <w:sz w:val="24"/>
+        </w:rPr>
+        <w:t xml:space="preserve">O que é </w:t>
+      </w:r>
+      <w:proofErr w:type="spellStart"/>
+      <w:r>
+        <w:rPr>
+          <w:sz w:val="24"/>
+        </w:rPr>
+        <w:t>clound</w:t>
+      </w:r>
+      <w:proofErr w:type="spellEnd"/>
+      <w:r>
+        <w:rPr>
+          <w:sz w:val="24"/>
+        </w:rPr>
+        <w:t xml:space="preserve"> </w:t>
+      </w:r>
+      <w:proofErr w:type="spellStart"/>
+      <w:r>
+        <w:rPr>
+          <w:sz w:val="24"/>
+        </w:rPr>
+        <w:t>computing</w:t>
+      </w:r>
+      <w:proofErr w:type="spellEnd"/>
+      <w:r>
+        <w:rPr>
+          <w:sz w:val="24"/>
+        </w:rPr>
+        <w:t>. Disponível em &lt;http://www.infowester.com/cloudcomputing.php&gt;.  Acessado em 20/11/2016.</w:t>
       </w:r>
     </w:p>
     <w:p>
@@ -11336,11 +13158,33 @@
           <w:sz w:val="24"/>
         </w:rPr>
       </w:pPr>
-      <w:r>
-        <w:rPr>
-          <w:sz w:val="24"/>
-        </w:rPr>
-        <w:t>Clound computing estamos nas nuvens voando. Disponível em &lt;http://ppgi.ci.ufpb.br/wp-content/uploads/palestra-cloud-computing.pdf&gt;. Acessado em 21/11/2016</w:t>
+      <w:proofErr w:type="spellStart"/>
+      <w:r>
+        <w:rPr>
+          <w:sz w:val="24"/>
+        </w:rPr>
+        <w:t>Clound</w:t>
+      </w:r>
+      <w:proofErr w:type="spellEnd"/>
+      <w:r>
+        <w:rPr>
+          <w:sz w:val="24"/>
+        </w:rPr>
+        <w:t xml:space="preserve"> </w:t>
+      </w:r>
+      <w:proofErr w:type="spellStart"/>
+      <w:r>
+        <w:rPr>
+          <w:sz w:val="24"/>
+        </w:rPr>
+        <w:t>computing</w:t>
+      </w:r>
+      <w:proofErr w:type="spellEnd"/>
+      <w:r>
+        <w:rPr>
+          <w:sz w:val="24"/>
+        </w:rPr>
+        <w:t xml:space="preserve"> estamos nas nuvens voando. Disponível em &lt;http://ppgi.ci.ufpb.br/wp-content/uploads/palestra-cloud-computing.pdf&gt;. Acessado em 21/11/2016</w:t>
       </w:r>
     </w:p>
     <w:p>
@@ -11371,7 +13215,71 @@
           <w:rFonts w:cs="Times New Roman"/>
           <w:sz w:val="24"/>
         </w:rPr>
-        <w:t>“The NIST Definition of Cloud Computing”. Disponível em &lt;http://nvlpubs.nist.gov/nistpubs/Legacy/SP/nistspecialpublication800-145.pdf &gt;. Acessado em 24/11/2016</w:t>
+        <w:t xml:space="preserve">“The NIST </w:t>
+      </w:r>
+      <w:proofErr w:type="spellStart"/>
+      <w:r>
+        <w:rPr>
+          <w:rFonts w:cs="Times New Roman"/>
+          <w:sz w:val="24"/>
+        </w:rPr>
+        <w:t>Definition</w:t>
+      </w:r>
+      <w:proofErr w:type="spellEnd"/>
+      <w:r>
+        <w:rPr>
+          <w:rFonts w:cs="Times New Roman"/>
+          <w:sz w:val="24"/>
+        </w:rPr>
+        <w:t xml:space="preserve"> </w:t>
+      </w:r>
+      <w:proofErr w:type="spellStart"/>
+      <w:r>
+        <w:rPr>
+          <w:rFonts w:cs="Times New Roman"/>
+          <w:sz w:val="24"/>
+        </w:rPr>
+        <w:t>of</w:t>
+      </w:r>
+      <w:proofErr w:type="spellEnd"/>
+      <w:r>
+        <w:rPr>
+          <w:rFonts w:cs="Times New Roman"/>
+          <w:sz w:val="24"/>
+        </w:rPr>
+        <w:t xml:space="preserve"> </w:t>
+      </w:r>
+      <w:proofErr w:type="spellStart"/>
+      <w:r>
+        <w:rPr>
+          <w:rFonts w:cs="Times New Roman"/>
+          <w:sz w:val="24"/>
+        </w:rPr>
+        <w:t>Cloud</w:t>
+      </w:r>
+      <w:proofErr w:type="spellEnd"/>
+      <w:r>
+        <w:rPr>
+          <w:rFonts w:cs="Times New Roman"/>
+          <w:sz w:val="24"/>
+        </w:rPr>
+        <w:t xml:space="preserve"> </w:t>
+      </w:r>
+      <w:proofErr w:type="spellStart"/>
+      <w:r>
+        <w:rPr>
+          <w:rFonts w:cs="Times New Roman"/>
+          <w:sz w:val="24"/>
+        </w:rPr>
+        <w:t>Computing</w:t>
+      </w:r>
+      <w:proofErr w:type="spellEnd"/>
+      <w:r>
+        <w:rPr>
+          <w:rFonts w:cs="Times New Roman"/>
+          <w:sz w:val="24"/>
+        </w:rPr>
+        <w:t>”. Disponível em &lt;http://nvlpubs.nist.gov/nistpubs/Legacy/SP/nistspecialpublication800-145.pdf &gt;. Acessado em 24/11/2016</w:t>
       </w:r>
     </w:p>
     <w:p>
@@ -11470,7 +13378,71 @@
           <w:rFonts w:cs="Times New Roman"/>
           <w:sz w:val="24"/>
         </w:rPr>
-        <w:t>Veras, Manoel.(2012)”Cloud Computing: Nova Arquitetura da TI”. Editora Brasport: Rio de Janeiro, Brasil.</w:t>
+        <w:t xml:space="preserve">Veras, </w:t>
+      </w:r>
+      <w:proofErr w:type="gramStart"/>
+      <w:r>
+        <w:rPr>
+          <w:rFonts w:cs="Times New Roman"/>
+          <w:sz w:val="24"/>
+        </w:rPr>
+        <w:t>Manoel.(</w:t>
+      </w:r>
+      <w:proofErr w:type="gramEnd"/>
+      <w:r>
+        <w:rPr>
+          <w:rFonts w:cs="Times New Roman"/>
+          <w:sz w:val="24"/>
+        </w:rPr>
+        <w:t>2012)”</w:t>
+      </w:r>
+      <w:proofErr w:type="spellStart"/>
+      <w:r>
+        <w:rPr>
+          <w:rFonts w:cs="Times New Roman"/>
+          <w:sz w:val="24"/>
+        </w:rPr>
+        <w:t>Cloud</w:t>
+      </w:r>
+      <w:proofErr w:type="spellEnd"/>
+      <w:r>
+        <w:rPr>
+          <w:rFonts w:cs="Times New Roman"/>
+          <w:sz w:val="24"/>
+        </w:rPr>
+        <w:t xml:space="preserve"> </w:t>
+      </w:r>
+      <w:proofErr w:type="spellStart"/>
+      <w:r>
+        <w:rPr>
+          <w:rFonts w:cs="Times New Roman"/>
+          <w:sz w:val="24"/>
+        </w:rPr>
+        <w:t>Computing</w:t>
+      </w:r>
+      <w:proofErr w:type="spellEnd"/>
+      <w:r>
+        <w:rPr>
+          <w:rFonts w:cs="Times New Roman"/>
+          <w:sz w:val="24"/>
+        </w:rPr>
+        <w:t xml:space="preserve">: Nova Arquitetura da TI”. Editora </w:t>
+      </w:r>
+      <w:proofErr w:type="spellStart"/>
+      <w:r>
+        <w:rPr>
+          <w:rFonts w:cs="Times New Roman"/>
+          <w:sz w:val="24"/>
+        </w:rPr>
+        <w:t>Brasport</w:t>
+      </w:r>
+      <w:proofErr w:type="spellEnd"/>
+      <w:r>
+        <w:rPr>
+          <w:rFonts w:cs="Times New Roman"/>
+          <w:sz w:val="24"/>
+        </w:rPr>
+        <w:t>: Rio de Janeiro, Brasil.</w:t>
       </w:r>
     </w:p>
     <w:p>
@@ -11497,7 +13469,23 @@
           <w:rFonts w:cs="Times New Roman"/>
           <w:sz w:val="24"/>
         </w:rPr>
-        <w:t>Souza, Flávio R. C.; Moreira, Leonardo O.; Machado, Javam C. Computação em Nuvem: Conceitos, Tecnologias, Aplicações e Desafios. ERCEMAPI 2009.</w:t>
+        <w:t xml:space="preserve">Souza, Flávio R. C.; Moreira, Leonardo O.; Machado, </w:t>
+      </w:r>
+      <w:proofErr w:type="spellStart"/>
+      <w:r>
+        <w:rPr>
+          <w:rFonts w:cs="Times New Roman"/>
+          <w:sz w:val="24"/>
+        </w:rPr>
+        <w:t>Javam</w:t>
+      </w:r>
+      <w:proofErr w:type="spellEnd"/>
+      <w:r>
+        <w:rPr>
+          <w:rFonts w:cs="Times New Roman"/>
+          <w:sz w:val="24"/>
+        </w:rPr>
+        <w:t xml:space="preserve"> C. Computação em Nuvem: Conceitos, Tecnologias, Aplicações e Desafios. ERCEMAPI 2009.</w:t>
       </w:r>
     </w:p>
     <w:p>
@@ -11577,7 +13565,31 @@
           <w:lang w:eastAsia="pt-BR"/>
         </w:rPr>
         <w:lastRenderedPageBreak/>
-        <w:t>“O que é Container?”. Disponível em &lt;http://www.mundodocker.com.br/o-que-e-container/&gt;. Acessado em 04/05/2017</w:t>
+        <w:t xml:space="preserve">“O que é </w:t>
+      </w:r>
+      <w:proofErr w:type="gramStart"/>
+      <w:r>
+        <w:rPr>
+          <w:rFonts w:cs="Times New Roman"/>
+          <w:bCs/>
+          <w:color w:val="313539"/>
+          <w:sz w:val="24"/>
+          <w:shd w:val="clear" w:color="auto" w:fill="F6F6F7"/>
+          <w:lang w:eastAsia="pt-BR"/>
+        </w:rPr>
+        <w:t>Container?”</w:t>
+      </w:r>
+      <w:proofErr w:type="gramEnd"/>
+      <w:r>
+        <w:rPr>
+          <w:rFonts w:cs="Times New Roman"/>
+          <w:bCs/>
+          <w:color w:val="313539"/>
+          <w:sz w:val="24"/>
+          <w:shd w:val="clear" w:color="auto" w:fill="F6F6F7"/>
+          <w:lang w:eastAsia="pt-BR"/>
+        </w:rPr>
+        <w:t>. Disponível em &lt;http://www.mundodocker.com.br/o-que-e-container/&gt;. Acessado em 04/05/2017</w:t>
       </w:r>
     </w:p>
     <w:p>
@@ -14463,7 +16475,7 @@
 </file>
 
 <file path=customXml/itemProps1.xml><?xml version="1.0" encoding="utf-8"?>
-<ds:datastoreItem xmlns:ds="http://schemas.openxmlformats.org/officeDocument/2006/customXml" ds:itemID="{177514A1-5247-3642-9D16-E49FB52DBAB8}">
+<ds:datastoreItem xmlns:ds="http://schemas.openxmlformats.org/officeDocument/2006/customXml" ds:itemID="{DD2B8929-9FFA-5041-BFE8-B6AF94EEA765}">
   <ds:schemaRefs>
     <ds:schemaRef ds:uri="http://schemas.openxmlformats.org/officeDocument/2006/bibliography"/>
   </ds:schemaRefs>

</xml_diff>

<commit_message>
refactor(Monogafia): Adicionando citacao ao arquivo
</commit_message>
<xml_diff>
--- a/Docs/Monografia_Thiago_Soares_da_Cruz_20111100428.docx
+++ b/Docs/Monografia_Thiago_Soares_da_Cruz_20111100428.docx
@@ -1251,7 +1251,6 @@
           <w:lang w:val="pt-PT" w:eastAsia="pt-BR"/>
         </w:rPr>
       </w:pPr>
-      <w:proofErr w:type="gramStart"/>
       <w:r>
         <w:rPr>
           <w:b/>
@@ -1259,17 +1258,7 @@
           <w:szCs w:val="20"/>
           <w:lang w:val="pt-PT" w:eastAsia="pt-BR"/>
         </w:rPr>
-        <w:t>PROF .</w:t>
-      </w:r>
-      <w:proofErr w:type="gramEnd"/>
-      <w:r>
-        <w:rPr>
-          <w:b/>
-          <w:sz w:val="20"/>
-          <w:szCs w:val="20"/>
-          <w:lang w:val="pt-PT" w:eastAsia="pt-BR"/>
-        </w:rPr>
-        <w:t xml:space="preserve"> </w:t>
+        <w:t xml:space="preserve">PROF . </w:t>
       </w:r>
     </w:p>
     <w:p>
@@ -1908,7 +1897,27 @@
         <w:rPr>
           <w:sz w:val="24"/>
         </w:rPr>
-        <w:t xml:space="preserve">“Citação”  </w:t>
+        <w:t>“Conhecer</w:t>
+      </w:r>
+      <w:r>
+        <w:rPr>
+          <w:sz w:val="24"/>
+        </w:rPr>
+        <w:t>,</w:t>
+      </w:r>
+      <w:bookmarkStart w:id="1" w:name="_GoBack"/>
+      <w:bookmarkEnd w:id="1"/>
+      <w:r>
+        <w:rPr>
+          <w:sz w:val="24"/>
+        </w:rPr>
+        <w:t xml:space="preserve"> é poder</w:t>
+      </w:r>
+      <w:r>
+        <w:rPr>
+          <w:sz w:val="24"/>
+        </w:rPr>
+        <w:t xml:space="preserve">”  </w:t>
       </w:r>
     </w:p>
     <w:p>
@@ -1917,7 +1926,13 @@
         <w:jc w:val="right"/>
       </w:pPr>
       <w:r>
-        <w:t xml:space="preserve">Fonte: Fonte da Citação </w:t>
+        <w:t>Fonte: F</w:t>
+      </w:r>
+      <w:r>
+        <w:t>rancis Bacon</w:t>
+      </w:r>
+      <w:r>
+        <w:t xml:space="preserve"> </w:t>
       </w:r>
       <w:r>
         <w:br w:type="page"/>
@@ -2057,16 +2072,13 @@
           <w:color w:val="auto"/>
           <w:sz w:val="24"/>
           <w:szCs w:val="24"/>
-          <w:lang w:val="en-US" w:eastAsia="pt-BR"/>
+          <w:lang w:eastAsia="pt-BR"/>
         </w:rPr>
       </w:pPr>
       <w:r>
         <w:fldChar w:fldCharType="begin"/>
       </w:r>
       <w:r>
-        <w:rPr>
-          <w:lang w:val="en-US"/>
-        </w:rPr>
         <w:instrText>TOC \c "Figura"</w:instrText>
       </w:r>
       <w:r>
@@ -2076,14 +2088,12 @@
         <w:rPr>
           <w:noProof/>
           <w:color w:val="auto"/>
-          <w:lang w:val="en-US"/>
         </w:rPr>
         <w:t xml:space="preserve">Figura </w:t>
       </w:r>
       <w:r>
         <w:rPr>
           <w:noProof/>
-          <w:lang w:val="en-US"/>
         </w:rPr>
         <w:t>1</w:t>
       </w:r>
@@ -2091,14 +2101,12 @@
         <w:rPr>
           <w:noProof/>
           <w:color w:val="auto"/>
-          <w:lang w:val="en-US"/>
         </w:rPr>
         <w:t>: Clound</w:t>
       </w:r>
       <w:r>
         <w:rPr>
           <w:noProof/>
-          <w:lang w:val="en-US"/>
         </w:rPr>
         <w:tab/>
       </w:r>
@@ -2111,7 +2119,6 @@
       <w:r>
         <w:rPr>
           <w:noProof/>
-          <w:lang w:val="en-US"/>
         </w:rPr>
         <w:instrText xml:space="preserve"> PAGEREF _Toc482302119 \h </w:instrText>
       </w:r>
@@ -2129,7 +2136,6 @@
       <w:r>
         <w:rPr>
           <w:noProof/>
-          <w:lang w:val="en-US"/>
         </w:rPr>
         <w:t>15</w:t>
       </w:r>
@@ -3232,24 +3238,11 @@
       <w:pPr>
         <w:ind w:firstLine="0"/>
       </w:pPr>
-      <w:proofErr w:type="spellStart"/>
-      <w:r>
-        <w:t>Paas</w:t>
-      </w:r>
-      <w:proofErr w:type="spellEnd"/>
-      <w:r>
-        <w:t xml:space="preserve"> – Plata</w:t>
-      </w:r>
-      <w:r>
-        <w:t xml:space="preserve">forma as a </w:t>
-      </w:r>
-      <w:proofErr w:type="spellStart"/>
-      <w:r>
-        <w:t>service</w:t>
-      </w:r>
-      <w:proofErr w:type="spellEnd"/>
-      <w:r>
-        <w:t xml:space="preserve"> – Plataforma </w:t>
+      <w:r>
+        <w:t>Paas – Plata</w:t>
+      </w:r>
+      <w:r>
+        <w:t xml:space="preserve">forma as a service – Plataforma </w:t>
       </w:r>
       <w:r>
         <w:t>como serviço</w:t>
@@ -3259,13 +3252,8 @@
       <w:pPr>
         <w:ind w:firstLine="0"/>
       </w:pPr>
-      <w:proofErr w:type="spellStart"/>
-      <w:r>
-        <w:t>Deploy</w:t>
-      </w:r>
-      <w:proofErr w:type="spellEnd"/>
-      <w:r>
-        <w:t xml:space="preserve"> – Implementação de software em ambiente </w:t>
+      <w:r>
+        <w:t xml:space="preserve">Deploy – Implementação de software em ambiente </w:t>
       </w:r>
       <w:r>
         <w:t xml:space="preserve">de testes </w:t>
@@ -3280,24 +3268,14 @@
         <w:t xml:space="preserve"> ou </w:t>
       </w:r>
       <w:r>
-        <w:t xml:space="preserve">de </w:t>
-      </w:r>
-      <w:proofErr w:type="gramStart"/>
-      <w:r>
-        <w:t>p</w:t>
+        <w:t>de p</w:t>
       </w:r>
       <w:r>
         <w:t>rodução</w:t>
       </w:r>
       <w:r>
-        <w:t>(</w:t>
-      </w:r>
-      <w:proofErr w:type="spellStart"/>
-      <w:proofErr w:type="gramEnd"/>
-      <w:r>
-        <w:t>Prod</w:t>
-      </w:r>
-      <w:proofErr w:type="spellEnd"/>
+        <w:t>(Prod</w:t>
+      </w:r>
       <w:r>
         <w:t>)</w:t>
       </w:r>
@@ -3307,21 +3285,8 @@
         <w:ind w:firstLine="0"/>
       </w:pPr>
       <w:r>
-        <w:t xml:space="preserve">QA – </w:t>
-      </w:r>
-      <w:proofErr w:type="spellStart"/>
-      <w:r>
-        <w:t>Quality</w:t>
-      </w:r>
-      <w:proofErr w:type="spellEnd"/>
-      <w:r>
-        <w:t xml:space="preserve"> </w:t>
-      </w:r>
-      <w:proofErr w:type="spellStart"/>
-      <w:r>
-        <w:t>Assurance</w:t>
-      </w:r>
-      <w:proofErr w:type="spellEnd"/>
+        <w:t>QA – Quality Assurance</w:t>
+      </w:r>
       <w:r>
         <w:t xml:space="preserve"> (Mensuraçã</w:t>
       </w:r>
@@ -3336,20 +3301,12 @@
       <w:pPr>
         <w:ind w:firstLine="0"/>
       </w:pPr>
-      <w:proofErr w:type="spellStart"/>
-      <w:r>
-        <w:rPr>
-          <w:sz w:val="24"/>
-        </w:rPr>
-        <w:t>D</w:t>
-      </w:r>
-      <w:r>
-        <w:rPr>
-          <w:sz w:val="24"/>
-        </w:rPr>
-        <w:t>owntime</w:t>
-      </w:r>
-      <w:proofErr w:type="spellEnd"/>
+      <w:r>
+        <w:rPr>
+          <w:sz w:val="24"/>
+        </w:rPr>
+        <w:t>Downtime</w:t>
+      </w:r>
       <w:r>
         <w:t xml:space="preserve"> – Tempo de queda de uma aplicação</w:t>
       </w:r>
@@ -5361,8 +5318,8 @@
       <w:pPr>
         <w:pStyle w:val="Ttulo11"/>
       </w:pPr>
-      <w:bookmarkStart w:id="1" w:name="_Toc482041873"/>
-      <w:bookmarkEnd w:id="1"/>
+      <w:bookmarkStart w:id="2" w:name="_Toc482041873"/>
+      <w:bookmarkEnd w:id="2"/>
       <w:r>
         <w:rPr>
           <w:szCs w:val="28"/>
@@ -5393,49 +5350,7 @@
         <w:rPr>
           <w:sz w:val="24"/>
         </w:rPr>
-        <w:t xml:space="preserve"> utilizar a definição de [</w:t>
-      </w:r>
-      <w:proofErr w:type="spellStart"/>
-      <w:r>
-        <w:rPr>
-          <w:sz w:val="24"/>
-        </w:rPr>
-        <w:t>Mell</w:t>
-      </w:r>
-      <w:proofErr w:type="spellEnd"/>
-      <w:r>
-        <w:rPr>
-          <w:sz w:val="24"/>
-        </w:rPr>
-        <w:t xml:space="preserve"> </w:t>
-      </w:r>
-      <w:proofErr w:type="spellStart"/>
-      <w:r>
-        <w:rPr>
-          <w:sz w:val="24"/>
-        </w:rPr>
-        <w:t>and</w:t>
-      </w:r>
-      <w:proofErr w:type="spellEnd"/>
-      <w:r>
-        <w:rPr>
-          <w:sz w:val="24"/>
-        </w:rPr>
-        <w:t xml:space="preserve"> </w:t>
-      </w:r>
-      <w:proofErr w:type="spellStart"/>
-      <w:r>
-        <w:rPr>
-          <w:sz w:val="24"/>
-        </w:rPr>
-        <w:t>Grance</w:t>
-      </w:r>
-      <w:proofErr w:type="spellEnd"/>
-      <w:r>
-        <w:rPr>
-          <w:sz w:val="24"/>
-        </w:rPr>
-        <w:t xml:space="preserve"> 2009], onde de acordo com o mesmo, se pode definir computação em nuvem como sendo um modelo que provê acesso sob demanda a um conjunto de recursos computacionais, onde estes podem ser configurado de acordo com as necessidades, como CPU, armazenamento, memória e outros.</w:t>
+        <w:t xml:space="preserve"> utilizar a definição de [Mell and Grance 2009], onde de acordo com o mesmo, se pode definir computação em nuvem como sendo um modelo que provê acesso sob demanda a um conjunto de recursos computacionais, onde estes podem ser configurado de acordo com as necessidades, como CPU, armazenamento, memória e outros.</w:t>
       </w:r>
     </w:p>
     <w:p>
@@ -5488,16 +5403,8 @@
         <w:rPr>
           <w:sz w:val="24"/>
         </w:rPr>
-        <w:t xml:space="preserve">A muito invisível para os usuários como seus aplicativos processam os seus recursos (meta-dados), dados e informações relevantes para a entrega de serviços; para engenheiros da computação e analistas é uma crescente preocupação de como </w:t>
-      </w:r>
-      <w:proofErr w:type="gramStart"/>
-      <w:r>
-        <w:rPr>
-          <w:sz w:val="24"/>
-        </w:rPr>
-        <w:t>poder  crescente</w:t>
-      </w:r>
-      <w:proofErr w:type="gramEnd"/>
+        <w:t>A muito invisível para os usuários como seus aplicativos processam os seus recursos (meta-dados), dados e informações relevantes para a entrega de serviços; para engenheiros da computação e analistas é uma crescente preocupação de como poder  crescente</w:t>
+      </w:r>
       <w:r>
         <w:rPr>
           <w:sz w:val="24"/>
@@ -5508,35 +5415,7 @@
         <w:rPr>
           <w:sz w:val="24"/>
         </w:rPr>
-        <w:t xml:space="preserve"> cada vez mais provendo o máximo de recursos e dados frente a constante e crescente demanda dos clientes, sem ter o mínimo de </w:t>
-      </w:r>
-      <w:proofErr w:type="spellStart"/>
-      <w:r>
-        <w:rPr>
-          <w:sz w:val="24"/>
-        </w:rPr>
-        <w:t>downtime</w:t>
-      </w:r>
-      <w:proofErr w:type="spellEnd"/>
-      <w:r>
-        <w:rPr>
-          <w:sz w:val="24"/>
-        </w:rPr>
-        <w:t xml:space="preserve"> (tempo de falha) para novas implementações em produção (</w:t>
-      </w:r>
-      <w:proofErr w:type="spellStart"/>
-      <w:r>
-        <w:rPr>
-          <w:sz w:val="24"/>
-        </w:rPr>
-        <w:t>deploy</w:t>
-      </w:r>
-      <w:proofErr w:type="spellEnd"/>
-      <w:r>
-        <w:rPr>
-          <w:sz w:val="24"/>
-        </w:rPr>
-        <w:t>).</w:t>
+        <w:t xml:space="preserve"> cada vez mais provendo o máximo de recursos e dados frente a constante e crescente demanda dos clientes, sem ter o mínimo de downtime (tempo de falha) para novas implementações em produção (deploy).</w:t>
       </w:r>
     </w:p>
     <w:p>
@@ -5551,149 +5430,53 @@
           <w:rFonts w:cs="Times New Roman"/>
           <w:sz w:val="24"/>
         </w:rPr>
-        <w:t xml:space="preserve">Um novo conceito está surgindo e revolucionando a maneira de programar e suprir recursos para o ambiente das aplicações: programação em </w:t>
-      </w:r>
-      <w:proofErr w:type="spellStart"/>
+        <w:t xml:space="preserve">Um novo conceito está surgindo e revolucionando a maneira de programar e suprir recursos para o ambiente das aplicações: programação em micro-serviços. </w:t>
+      </w:r>
+    </w:p>
+    <w:p>
+      <w:pPr>
+        <w:widowControl w:val="0"/>
+        <w:rPr>
+          <w:sz w:val="24"/>
+        </w:rPr>
+      </w:pPr>
       <w:r>
         <w:rPr>
           <w:rFonts w:cs="Times New Roman"/>
           <w:sz w:val="24"/>
         </w:rPr>
-        <w:t>micro-serviços</w:t>
-      </w:r>
-      <w:proofErr w:type="spellEnd"/>
+        <w:t>Este tipo de programação separa o a aplicação em serviços, da qual a aplicação vai se encaixando como se fosse um bloco de caixas, sendo cada caixa um serviço específico. Estes serviços podem ser providos por módulos ligados a própria aplicação, ou módulos extensores de outras aplicações, que fazem interfaceamento por meio de midlewares (APIs).</w:t>
+      </w:r>
+    </w:p>
+    <w:p>
+      <w:pPr>
+        <w:widowControl w:val="0"/>
+        <w:rPr>
+          <w:sz w:val="24"/>
+        </w:rPr>
+      </w:pPr>
       <w:r>
         <w:rPr>
           <w:rFonts w:cs="Times New Roman"/>
           <w:sz w:val="24"/>
         </w:rPr>
-        <w:t xml:space="preserve">. </w:t>
+        <w:t>Estes serviços não precisam estar no mesma servidor que a aplicação, podem estar em outro servidor, em outro Data center, em outro Cluster (de servidores) e até em outro continente.</w:t>
       </w:r>
     </w:p>
     <w:p>
       <w:pPr>
         <w:widowControl w:val="0"/>
         <w:rPr>
-          <w:sz w:val="24"/>
-        </w:rPr>
-      </w:pPr>
-      <w:r>
-        <w:rPr>
           <w:rFonts w:cs="Times New Roman"/>
           <w:sz w:val="24"/>
         </w:rPr>
-        <w:t xml:space="preserve">Este tipo de programação separa o a aplicação em serviços, da qual a aplicação vai se encaixando como se fosse um bloco de caixas, sendo cada caixa um serviço específico. Estes serviços podem ser providos por módulos ligados a própria aplicação, ou módulos extensores de outras aplicações, que fazem </w:t>
-      </w:r>
-      <w:proofErr w:type="spellStart"/>
+      </w:pPr>
       <w:r>
         <w:rPr>
           <w:rFonts w:cs="Times New Roman"/>
           <w:sz w:val="24"/>
         </w:rPr>
-        <w:t>interfaceamento</w:t>
-      </w:r>
-      <w:proofErr w:type="spellEnd"/>
-      <w:r>
-        <w:rPr>
-          <w:rFonts w:cs="Times New Roman"/>
-          <w:sz w:val="24"/>
-        </w:rPr>
-        <w:t xml:space="preserve"> por meio de </w:t>
-      </w:r>
-      <w:proofErr w:type="spellStart"/>
-      <w:r>
-        <w:rPr>
-          <w:rFonts w:cs="Times New Roman"/>
-          <w:sz w:val="24"/>
-        </w:rPr>
-        <w:t>midlewares</w:t>
-      </w:r>
-      <w:proofErr w:type="spellEnd"/>
-      <w:r>
-        <w:rPr>
-          <w:rFonts w:cs="Times New Roman"/>
-          <w:sz w:val="24"/>
-        </w:rPr>
-        <w:t xml:space="preserve"> (</w:t>
-      </w:r>
-      <w:proofErr w:type="spellStart"/>
-      <w:r>
-        <w:rPr>
-          <w:rFonts w:cs="Times New Roman"/>
-          <w:sz w:val="24"/>
-        </w:rPr>
-        <w:t>APIs</w:t>
-      </w:r>
-      <w:proofErr w:type="spellEnd"/>
-      <w:r>
-        <w:rPr>
-          <w:rFonts w:cs="Times New Roman"/>
-          <w:sz w:val="24"/>
-        </w:rPr>
-        <w:t>).</w:t>
-      </w:r>
-    </w:p>
-    <w:p>
-      <w:pPr>
-        <w:widowControl w:val="0"/>
-        <w:rPr>
-          <w:sz w:val="24"/>
-        </w:rPr>
-      </w:pPr>
-      <w:r>
-        <w:rPr>
-          <w:rFonts w:cs="Times New Roman"/>
-          <w:sz w:val="24"/>
-        </w:rPr>
-        <w:t xml:space="preserve">Estes serviços não precisam estar no </w:t>
-      </w:r>
-      <w:proofErr w:type="gramStart"/>
-      <w:r>
-        <w:rPr>
-          <w:rFonts w:cs="Times New Roman"/>
-          <w:sz w:val="24"/>
-        </w:rPr>
-        <w:t>mesma servidor</w:t>
-      </w:r>
-      <w:proofErr w:type="gramEnd"/>
-      <w:r>
-        <w:rPr>
-          <w:rFonts w:cs="Times New Roman"/>
-          <w:sz w:val="24"/>
-        </w:rPr>
-        <w:t xml:space="preserve"> que a aplicação, podem estar em outro servidor, em outro Data center, em outro Cluster (de servidores) e até em outro continente.</w:t>
-      </w:r>
-    </w:p>
-    <w:p>
-      <w:pPr>
-        <w:widowControl w:val="0"/>
-        <w:rPr>
-          <w:rFonts w:cs="Times New Roman"/>
-          <w:sz w:val="24"/>
-        </w:rPr>
-      </w:pPr>
-      <w:r>
-        <w:rPr>
-          <w:rFonts w:cs="Times New Roman"/>
-          <w:sz w:val="24"/>
-        </w:rPr>
-        <w:t xml:space="preserve">Este conceito de serviços para servir aplicações está diretamente ligado ao novo paradigma programação e processamento em nuvem, da qual cada serviço possa estar fora do </w:t>
-      </w:r>
-      <w:proofErr w:type="spellStart"/>
-      <w:r>
-        <w:rPr>
-          <w:rFonts w:cs="Times New Roman"/>
-          <w:sz w:val="24"/>
-        </w:rPr>
-        <w:t>namespace</w:t>
-      </w:r>
-      <w:proofErr w:type="spellEnd"/>
-      <w:r>
-        <w:rPr>
-          <w:rFonts w:cs="Times New Roman"/>
-          <w:sz w:val="24"/>
-        </w:rPr>
-        <w:t xml:space="preserve"> (ambiente) da aplicação e ser chamado conforme a sua demanda.</w:t>
+        <w:t>Este conceito de serviços para servir aplicações está diretamente ligado ao novo paradigma programação e processamento em nuvem, da qual cada serviço possa estar fora do namespace (ambiente) da aplicação e ser chamado conforme a sua demanda.</w:t>
       </w:r>
       <w:r>
         <w:br w:type="page"/>
@@ -5716,23 +5499,7 @@
           <w:sz w:val="24"/>
         </w:rPr>
         <w:lastRenderedPageBreak/>
-        <w:t xml:space="preserve">Devido a grande demanda de determinados serviços, essenciais a determinadas aplicações, estes precisam estar disponíveis quase que o tempo todo; porém grandes demandas pode ser um problema para os engenheiros de software, administradores de sistemas e a equipe de infraestrutura, sendo necessário aumentar a disponibilidade </w:t>
-      </w:r>
-      <w:proofErr w:type="gramStart"/>
-      <w:r>
-        <w:rPr>
-          <w:rFonts w:cs="Times New Roman"/>
-          <w:sz w:val="24"/>
-        </w:rPr>
-        <w:t>desse(</w:t>
-      </w:r>
-      <w:proofErr w:type="gramEnd"/>
-      <w:r>
-        <w:rPr>
-          <w:rFonts w:cs="Times New Roman"/>
-          <w:sz w:val="24"/>
-        </w:rPr>
-        <w:t>s) serviço(s) subindo uma nova instância do mesmo (escalonamento);</w:t>
+        <w:t>Devido a grande demanda de determinados serviços, essenciais a determinadas aplicações, estes precisam estar disponíveis quase que o tempo todo; porém grandes demandas pode ser um problema para os engenheiros de software, administradores de sistemas e a equipe de infraestrutura, sendo necessário aumentar a disponibilidade desse(s) serviço(s) subindo uma nova instância do mesmo (escalonamento);</w:t>
       </w:r>
     </w:p>
     <w:p>
@@ -5748,23 +5515,37 @@
           <w:rFonts w:cs="Times New Roman"/>
           <w:sz w:val="24"/>
         </w:rPr>
-        <w:t xml:space="preserve">O conceito de container visa resolver estes e outros problemas; se encaixa perfeitamente para a programação em </w:t>
-      </w:r>
-      <w:proofErr w:type="spellStart"/>
+        <w:t>O conceito de container visa resolver estes e outros problemas; se encaixa perfeitamente para a programação em micro-seviço, pois cada serviço fica isolado em um único container e este pode ser replicado (escalonado) conforme a demanda.</w:t>
+      </w:r>
+    </w:p>
+    <w:p>
+      <w:pPr>
+        <w:widowControl w:val="0"/>
+        <w:rPr>
+          <w:sz w:val="24"/>
+        </w:rPr>
+      </w:pPr>
       <w:r>
         <w:rPr>
           <w:rFonts w:cs="Times New Roman"/>
           <w:sz w:val="24"/>
         </w:rPr>
-        <w:t>micro-seviço</w:t>
-      </w:r>
-      <w:proofErr w:type="spellEnd"/>
+        <w:t xml:space="preserve"> A minha linha de pesquisa não se fundamenta na aplicação em si, mais no conceito de escalabilidade que se pode ter para cada serviço, recurso, metadados, banco de dados e outros que possam estar servindo à aplicação. Irei fazer uma aplicação para fundamentar as teorias aplicadas nesse trabalho, porém a mesma será meramente aplicável ao trabalho.</w:t>
+      </w:r>
+    </w:p>
+    <w:p>
+      <w:pPr>
+        <w:widowControl w:val="0"/>
+        <w:rPr>
+          <w:sz w:val="24"/>
+        </w:rPr>
+      </w:pPr>
       <w:r>
         <w:rPr>
           <w:rFonts w:cs="Times New Roman"/>
           <w:sz w:val="24"/>
         </w:rPr>
-        <w:t>, pois cada serviço fica isolado em um único container e este pode ser replicado (escalonado) conforme a demanda.</w:t>
+        <w:t>Este trabalho se dividirá além da introdução em outros capítulos: 2 Computação em nuvem da qual irei fazer uma fundamentação histórica e teórica sobre a computação em nuvem, modelos de implantação, suas vantagens e desvantagens, seus modelos de serviços, a elasticidade para os seus serviços e pagamento pela utilização de recursos; além de argumentar sobre esses modelos e falar sobre falhas e suas tolerâncias.</w:t>
       </w:r>
     </w:p>
     <w:p>
@@ -5779,23 +5560,37 @@
           <w:rFonts w:cs="Times New Roman"/>
           <w:sz w:val="24"/>
         </w:rPr>
-        <w:t xml:space="preserve"> A minha linha de pesquisa não se fundamenta na aplicação em si, mais no conceito de escalabilidade que se pode ter para cada serviço, recurso, </w:t>
-      </w:r>
-      <w:proofErr w:type="spellStart"/>
+        <w:t>No capítulo 3, irei apresentar o conceito de PaaS, plataforma como serviço e alguns outros conceitos relativos a computação em nuvem, falarei sobre modelos de programação descentralizada e os conceitos de grid, cluster e docker implementados para esse tipo de plataforma e modelo de programação.</w:t>
+      </w:r>
+    </w:p>
+    <w:p>
+      <w:pPr>
+        <w:widowControl w:val="0"/>
+        <w:rPr>
+          <w:sz w:val="24"/>
+        </w:rPr>
+      </w:pPr>
       <w:r>
         <w:rPr>
           <w:rFonts w:cs="Times New Roman"/>
           <w:sz w:val="24"/>
         </w:rPr>
-        <w:t>metadados</w:t>
-      </w:r>
-      <w:proofErr w:type="spellEnd"/>
+        <w:t>No capítulo 4, irei falar sobre alguns softwares de deploy (implementação) e os conceitos relativos a essa nova arquitetura de Paas, me fundamentarei em alguns como: o Tsuru, Vagran, Kubernet; irei fazer fundamentação teórica sobre cada plataforma, além de fazer uma breve comparação (no capítulo 4).</w:t>
+      </w:r>
+    </w:p>
+    <w:p>
+      <w:pPr>
+        <w:widowControl w:val="0"/>
+        <w:rPr>
+          <w:sz w:val="24"/>
+        </w:rPr>
+      </w:pPr>
       <w:r>
         <w:rPr>
           <w:rFonts w:cs="Times New Roman"/>
           <w:sz w:val="24"/>
         </w:rPr>
-        <w:t>, banco de dados e outros que possam estar servindo à aplicação. Irei fazer uma aplicação para fundamentar as teorias aplicadas nesse trabalho, porém a mesma será meramente aplicável ao trabalho.</w:t>
+        <w:t>No capítulo 5, irei falar sobre sistemas escalares, ou seja, sistemas operacionais que já fazem a implementação de escalabilidade de forma nativa como se fosse um verdadeiro Paas, esses sistemas foram criados para este tipo de arquitetura;</w:t>
       </w:r>
     </w:p>
     <w:p>
@@ -5810,291 +5605,23 @@
           <w:rFonts w:cs="Times New Roman"/>
           <w:sz w:val="24"/>
         </w:rPr>
-        <w:t>Este trabalho se dividirá além da introdução em outros capítulos: 2 Computação em nuvem da qual irei fazer uma fundamentação histórica e teórica sobre a computação em nuvem, modelos de implantação, suas vantagens e desvantagens, seus modelos de serviços, a elasticidade para os seus serviços e pagamento pela utilização de recursos; além de argumentar sobre esses modelos e falar sobre falhas e suas tolerâncias.</w:t>
+        <w:t>No capítulo 6, irei fazer uma comparação teórica com pontos positivos e negativos sobre as PaaS abordadas; Irei fazer esta comparação somente no capítulo 6 e não no capítulo 4 pois faço necessário informar sobre sistemas escalares e irei fazer comparação desses com os PaaS.</w:t>
       </w:r>
     </w:p>
     <w:p>
       <w:pPr>
         <w:widowControl w:val="0"/>
         <w:rPr>
-          <w:sz w:val="24"/>
-        </w:rPr>
-      </w:pPr>
-      <w:r>
-        <w:rPr>
           <w:rFonts w:cs="Times New Roman"/>
           <w:sz w:val="24"/>
         </w:rPr>
-        <w:t xml:space="preserve">No capítulo 3, irei apresentar o conceito de </w:t>
-      </w:r>
-      <w:proofErr w:type="spellStart"/>
+      </w:pPr>
       <w:r>
         <w:rPr>
           <w:rFonts w:cs="Times New Roman"/>
           <w:sz w:val="24"/>
         </w:rPr>
-        <w:t>PaaS</w:t>
-      </w:r>
-      <w:proofErr w:type="spellEnd"/>
-      <w:r>
-        <w:rPr>
-          <w:rFonts w:cs="Times New Roman"/>
-          <w:sz w:val="24"/>
-        </w:rPr>
-        <w:t xml:space="preserve">, plataforma como serviço e alguns outros conceitos relativos a computação em nuvem, falarei sobre modelos de programação descentralizada e os conceitos de grid, cluster e </w:t>
-      </w:r>
-      <w:proofErr w:type="spellStart"/>
-      <w:r>
-        <w:rPr>
-          <w:rFonts w:cs="Times New Roman"/>
-          <w:sz w:val="24"/>
-        </w:rPr>
-        <w:t>docker</w:t>
-      </w:r>
-      <w:proofErr w:type="spellEnd"/>
-      <w:r>
-        <w:rPr>
-          <w:rFonts w:cs="Times New Roman"/>
-          <w:sz w:val="24"/>
-        </w:rPr>
-        <w:t xml:space="preserve"> implementados para esse tipo de plataforma e modelo de programação.</w:t>
-      </w:r>
-    </w:p>
-    <w:p>
-      <w:pPr>
-        <w:widowControl w:val="0"/>
-        <w:rPr>
-          <w:sz w:val="24"/>
-        </w:rPr>
-      </w:pPr>
-      <w:r>
-        <w:rPr>
-          <w:rFonts w:cs="Times New Roman"/>
-          <w:sz w:val="24"/>
-        </w:rPr>
-        <w:t xml:space="preserve">No capítulo 4, irei falar sobre alguns softwares de </w:t>
-      </w:r>
-      <w:proofErr w:type="spellStart"/>
-      <w:r>
-        <w:rPr>
-          <w:rFonts w:cs="Times New Roman"/>
-          <w:sz w:val="24"/>
-        </w:rPr>
-        <w:t>deploy</w:t>
-      </w:r>
-      <w:proofErr w:type="spellEnd"/>
-      <w:r>
-        <w:rPr>
-          <w:rFonts w:cs="Times New Roman"/>
-          <w:sz w:val="24"/>
-        </w:rPr>
-        <w:t xml:space="preserve"> (implementação) e os conceitos relativos a essa nova arquitetura de </w:t>
-      </w:r>
-      <w:proofErr w:type="spellStart"/>
-      <w:r>
-        <w:rPr>
-          <w:rFonts w:cs="Times New Roman"/>
-          <w:sz w:val="24"/>
-        </w:rPr>
-        <w:t>Paas</w:t>
-      </w:r>
-      <w:proofErr w:type="spellEnd"/>
-      <w:r>
-        <w:rPr>
-          <w:rFonts w:cs="Times New Roman"/>
-          <w:sz w:val="24"/>
-        </w:rPr>
-        <w:t xml:space="preserve">, me fundamentarei em alguns como: o </w:t>
-      </w:r>
-      <w:proofErr w:type="spellStart"/>
-      <w:r>
-        <w:rPr>
-          <w:rFonts w:cs="Times New Roman"/>
-          <w:sz w:val="24"/>
-        </w:rPr>
-        <w:t>Tsuru</w:t>
-      </w:r>
-      <w:proofErr w:type="spellEnd"/>
-      <w:r>
-        <w:rPr>
-          <w:rFonts w:cs="Times New Roman"/>
-          <w:sz w:val="24"/>
-        </w:rPr>
-        <w:t xml:space="preserve">, </w:t>
-      </w:r>
-      <w:proofErr w:type="spellStart"/>
-      <w:r>
-        <w:rPr>
-          <w:rFonts w:cs="Times New Roman"/>
-          <w:sz w:val="24"/>
-        </w:rPr>
-        <w:t>Vagran</w:t>
-      </w:r>
-      <w:proofErr w:type="spellEnd"/>
-      <w:r>
-        <w:rPr>
-          <w:rFonts w:cs="Times New Roman"/>
-          <w:sz w:val="24"/>
-        </w:rPr>
-        <w:t xml:space="preserve">, </w:t>
-      </w:r>
-      <w:proofErr w:type="spellStart"/>
-      <w:r>
-        <w:rPr>
-          <w:rFonts w:cs="Times New Roman"/>
-          <w:sz w:val="24"/>
-        </w:rPr>
-        <w:t>Kubernet</w:t>
-      </w:r>
-      <w:proofErr w:type="spellEnd"/>
-      <w:r>
-        <w:rPr>
-          <w:rFonts w:cs="Times New Roman"/>
-          <w:sz w:val="24"/>
-        </w:rPr>
-        <w:t>; irei fazer fundamentação teórica sobre cada plataforma, além de fazer uma breve comparação (no capítulo 4).</w:t>
-      </w:r>
-    </w:p>
-    <w:p>
-      <w:pPr>
-        <w:widowControl w:val="0"/>
-        <w:rPr>
-          <w:sz w:val="24"/>
-        </w:rPr>
-      </w:pPr>
-      <w:r>
-        <w:rPr>
-          <w:rFonts w:cs="Times New Roman"/>
-          <w:sz w:val="24"/>
-        </w:rPr>
-        <w:t xml:space="preserve">No capítulo 5, irei falar sobre sistemas escalares, ou seja, sistemas operacionais que já fazem a implementação de escalabilidade de forma nativa como se fosse um verdadeiro </w:t>
-      </w:r>
-      <w:proofErr w:type="spellStart"/>
-      <w:r>
-        <w:rPr>
-          <w:rFonts w:cs="Times New Roman"/>
-          <w:sz w:val="24"/>
-        </w:rPr>
-        <w:t>Paas</w:t>
-      </w:r>
-      <w:proofErr w:type="spellEnd"/>
-      <w:r>
-        <w:rPr>
-          <w:rFonts w:cs="Times New Roman"/>
-          <w:sz w:val="24"/>
-        </w:rPr>
-        <w:t>, esses sistemas foram criados para este tipo de arquitetura;</w:t>
-      </w:r>
-    </w:p>
-    <w:p>
-      <w:pPr>
-        <w:widowControl w:val="0"/>
-        <w:rPr>
-          <w:sz w:val="24"/>
-        </w:rPr>
-      </w:pPr>
-      <w:r>
-        <w:rPr>
-          <w:rFonts w:cs="Times New Roman"/>
-          <w:sz w:val="24"/>
-        </w:rPr>
-        <w:t xml:space="preserve">No capítulo 6, irei fazer uma comparação teórica com pontos positivos e negativos sobre as </w:t>
-      </w:r>
-      <w:proofErr w:type="spellStart"/>
-      <w:r>
-        <w:rPr>
-          <w:rFonts w:cs="Times New Roman"/>
-          <w:sz w:val="24"/>
-        </w:rPr>
-        <w:t>PaaS</w:t>
-      </w:r>
-      <w:proofErr w:type="spellEnd"/>
-      <w:r>
-        <w:rPr>
-          <w:rFonts w:cs="Times New Roman"/>
-          <w:sz w:val="24"/>
-        </w:rPr>
-        <w:t xml:space="preserve"> abordadas; </w:t>
-      </w:r>
-      <w:proofErr w:type="gramStart"/>
-      <w:r>
-        <w:rPr>
-          <w:rFonts w:cs="Times New Roman"/>
-          <w:sz w:val="24"/>
-        </w:rPr>
-        <w:t>Irei</w:t>
-      </w:r>
-      <w:proofErr w:type="gramEnd"/>
-      <w:r>
-        <w:rPr>
-          <w:rFonts w:cs="Times New Roman"/>
-          <w:sz w:val="24"/>
-        </w:rPr>
-        <w:t xml:space="preserve"> fazer esta comparação somente no capítulo 6 e não no capítulo 4 pois faço necessário informar sobre sistemas escalares e irei fazer comparação desses com os </w:t>
-      </w:r>
-      <w:proofErr w:type="spellStart"/>
-      <w:r>
-        <w:rPr>
-          <w:rFonts w:cs="Times New Roman"/>
-          <w:sz w:val="24"/>
-        </w:rPr>
-        <w:t>PaaS</w:t>
-      </w:r>
-      <w:proofErr w:type="spellEnd"/>
-      <w:r>
-        <w:rPr>
-          <w:rFonts w:cs="Times New Roman"/>
-          <w:sz w:val="24"/>
-        </w:rPr>
-        <w:t>.</w:t>
-      </w:r>
-    </w:p>
-    <w:p>
-      <w:pPr>
-        <w:widowControl w:val="0"/>
-        <w:rPr>
-          <w:rFonts w:cs="Times New Roman"/>
-          <w:sz w:val="24"/>
-        </w:rPr>
-      </w:pPr>
-      <w:r>
-        <w:rPr>
-          <w:rFonts w:cs="Times New Roman"/>
-          <w:sz w:val="24"/>
-        </w:rPr>
-        <w:t xml:space="preserve">No </w:t>
-      </w:r>
-      <w:proofErr w:type="spellStart"/>
-      <w:r>
-        <w:rPr>
-          <w:rFonts w:cs="Times New Roman"/>
-          <w:sz w:val="24"/>
-        </w:rPr>
-        <w:t>capítlulo</w:t>
-      </w:r>
-      <w:proofErr w:type="spellEnd"/>
-      <w:r>
-        <w:rPr>
-          <w:rFonts w:cs="Times New Roman"/>
-          <w:sz w:val="24"/>
-        </w:rPr>
-        <w:t xml:space="preserve"> 7, irei abordar e fundamentar a teoria sobre programação em </w:t>
-      </w:r>
-      <w:proofErr w:type="spellStart"/>
-      <w:r>
-        <w:rPr>
-          <w:rFonts w:cs="Times New Roman"/>
-          <w:sz w:val="24"/>
-        </w:rPr>
-        <w:t>micro-serviço</w:t>
-      </w:r>
-      <w:proofErr w:type="spellEnd"/>
-      <w:r>
-        <w:rPr>
-          <w:rFonts w:cs="Times New Roman"/>
-          <w:sz w:val="24"/>
-        </w:rPr>
-        <w:t>, boas práticas desse modelo de programação para o novo modelo de arquitetura descentralizado e escalável.</w:t>
+        <w:t>No capítlulo 7, irei abordar e fundamentar a teoria sobre programação em micro-serviço, boas práticas desse modelo de programação para o novo modelo de arquitetura descentralizado e escalável.</w:t>
       </w:r>
     </w:p>
     <w:p>
@@ -6125,54 +5652,22 @@
           <w:sz w:val="24"/>
         </w:rPr>
         <w:lastRenderedPageBreak/>
-        <w:t xml:space="preserve">No capítulo 8, irei falar sobre o estudo de casos abordado no trabalho, farei fundamentação teórica para o motivo de meu estudo e trabalho, além de falar sobre infraestrutura relativa </w:t>
-      </w:r>
-      <w:proofErr w:type="gramStart"/>
+        <w:t>No capítulo 8, irei falar sobre o estudo de casos abordado no trabalho, farei fundamentação teórica para o motivo de meu estudo e trabalho, além de falar sobre infraestrutura relativa à este tipo de arquitetura e aplicabilidade deste modelo de computação.</w:t>
+      </w:r>
+    </w:p>
+    <w:p>
+      <w:pPr>
+        <w:widowControl w:val="0"/>
+        <w:rPr>
+          <w:sz w:val="24"/>
+        </w:rPr>
+      </w:pPr>
       <w:r>
         <w:rPr>
           <w:rFonts w:cs="Times New Roman"/>
           <w:sz w:val="24"/>
         </w:rPr>
-        <w:t>à</w:t>
-      </w:r>
-      <w:proofErr w:type="gramEnd"/>
-      <w:r>
-        <w:rPr>
-          <w:rFonts w:cs="Times New Roman"/>
-          <w:sz w:val="24"/>
-        </w:rPr>
-        <w:t xml:space="preserve"> este tipo de arquitetura e aplicabilidade deste modelo de computação.</w:t>
-      </w:r>
-    </w:p>
-    <w:p>
-      <w:pPr>
-        <w:widowControl w:val="0"/>
-        <w:rPr>
-          <w:sz w:val="24"/>
-        </w:rPr>
-      </w:pPr>
-      <w:r>
-        <w:rPr>
-          <w:rFonts w:cs="Times New Roman"/>
-          <w:sz w:val="24"/>
-        </w:rPr>
-        <w:t xml:space="preserve">No capítulo 9, irei fazer a conclusão do meu trabalho; </w:t>
-      </w:r>
-      <w:proofErr w:type="gramStart"/>
-      <w:r>
-        <w:rPr>
-          <w:rFonts w:cs="Times New Roman"/>
-          <w:sz w:val="24"/>
-        </w:rPr>
-        <w:t>Abordando</w:t>
-      </w:r>
-      <w:proofErr w:type="gramEnd"/>
-      <w:r>
-        <w:rPr>
-          <w:rFonts w:cs="Times New Roman"/>
-          <w:sz w:val="24"/>
-        </w:rPr>
-        <w:t xml:space="preserve"> meu ponto de vista e críticas e soluções relativas à este novo modelo e paradigma de programação.</w:t>
+        <w:t>No capítulo 9, irei fazer a conclusão do meu trabalho; Abordando meu ponto de vista e críticas e soluções relativas à este novo modelo e paradigma de programação.</w:t>
       </w:r>
     </w:p>
     <w:p>
@@ -6213,8 +5708,8 @@
       <w:pPr>
         <w:pStyle w:val="Ttulo11"/>
       </w:pPr>
-      <w:bookmarkStart w:id="2" w:name="_Toc482041874"/>
-      <w:bookmarkEnd w:id="2"/>
+      <w:bookmarkStart w:id="3" w:name="_Toc482041874"/>
+      <w:bookmarkEnd w:id="3"/>
       <w:r>
         <w:lastRenderedPageBreak/>
         <w:t>2 COMPUTAÇÃO EM NUVEM</w:t>
@@ -6267,19 +5762,11 @@
           <w:sz w:val="24"/>
         </w:rPr>
       </w:pPr>
-      <w:proofErr w:type="gramStart"/>
-      <w:r>
-        <w:rPr>
-          <w:sz w:val="24"/>
-        </w:rPr>
-        <w:t>sob</w:t>
-      </w:r>
-      <w:proofErr w:type="gramEnd"/>
-      <w:r>
-        <w:rPr>
-          <w:sz w:val="24"/>
-        </w:rPr>
-        <w:t xml:space="preserve"> demanda via rede a um agrupamento compartilhado e configurável de recursos computacionais (por exemplo, redes, servidores, equipamentos de armazenamento, </w:t>
+      <w:r>
+        <w:rPr>
+          <w:sz w:val="24"/>
+        </w:rPr>
+        <w:t xml:space="preserve">sob demanda via rede a um agrupamento compartilhado e configurável de recursos computacionais (por exemplo, redes, servidores, equipamentos de armazenamento, </w:t>
       </w:r>
     </w:p>
     <w:p>
@@ -6289,19 +5776,11 @@
           <w:sz w:val="24"/>
         </w:rPr>
       </w:pPr>
-      <w:proofErr w:type="gramStart"/>
-      <w:r>
-        <w:rPr>
-          <w:sz w:val="24"/>
-        </w:rPr>
-        <w:t>aplicações</w:t>
-      </w:r>
-      <w:proofErr w:type="gramEnd"/>
-      <w:r>
-        <w:rPr>
-          <w:sz w:val="24"/>
-        </w:rPr>
-        <w:t xml:space="preserve"> e serviços), que pode ser rapidamente fornecido e liberado com esforços </w:t>
+      <w:r>
+        <w:rPr>
+          <w:sz w:val="24"/>
+        </w:rPr>
+        <w:t xml:space="preserve">aplicações e serviços), que pode ser rapidamente fornecido e liberado com esforços </w:t>
       </w:r>
     </w:p>
     <w:p>
@@ -6312,19 +5791,11 @@
           <w:sz w:val="24"/>
         </w:rPr>
       </w:pPr>
-      <w:proofErr w:type="gramStart"/>
-      <w:r>
-        <w:rPr>
-          <w:sz w:val="24"/>
-        </w:rPr>
-        <w:t>mínimos</w:t>
-      </w:r>
-      <w:proofErr w:type="gramEnd"/>
-      <w:r>
-        <w:rPr>
-          <w:sz w:val="24"/>
-        </w:rPr>
-        <w:t xml:space="preserve"> de gerenciamento ou interação com o provedor de serviços. (NIST, 2015).</w:t>
+      <w:r>
+        <w:rPr>
+          <w:sz w:val="24"/>
+        </w:rPr>
+        <w:t>mínimos de gerenciamento ou interação com o provedor de serviços. (NIST, 2015).</w:t>
       </w:r>
     </w:p>
     <w:p>
@@ -6345,21 +5816,7 @@
         <w:rPr>
           <w:sz w:val="24"/>
         </w:rPr>
-        <w:t xml:space="preserve">Ao invés de manter servidores e infraestrutura especializada para processamento de dados, </w:t>
-      </w:r>
-      <w:proofErr w:type="spellStart"/>
-      <w:r>
-        <w:rPr>
-          <w:sz w:val="24"/>
-        </w:rPr>
-        <w:t>storage</w:t>
-      </w:r>
-      <w:proofErr w:type="spellEnd"/>
-      <w:r>
-        <w:rPr>
-          <w:sz w:val="24"/>
-        </w:rPr>
-        <w:t xml:space="preserve"> de arquivos e outros serviços, utiliza-se serviços online (pode ser de outras empresas) para tal fim. Porém ao se expor a esse tipo de serviço, torna-se necessário ter algum tipo de questionamento e expertise para se manter a segurança, a confiabilidade e a privacidade desses dados.</w:t>
+        <w:t>Ao invés de manter servidores e infraestrutura especializada para processamento de dados, storage de arquivos e outros serviços, utiliza-se serviços online (pode ser de outras empresas) para tal fim. Porém ao se expor a esse tipo de serviço, torna-se necessário ter algum tipo de questionamento e expertise para se manter a segurança, a confiabilidade e a privacidade desses dados.</w:t>
       </w:r>
     </w:p>
     <w:p>
@@ -6424,9 +5881,9 @@
                                 <w:color w:val="auto"/>
                               </w:rPr>
                             </w:pPr>
-                            <w:bookmarkStart w:id="3" w:name="_Toc482039959"/>
-                            <w:bookmarkStart w:id="4" w:name="_Toc482039817"/>
-                            <w:bookmarkStart w:id="5" w:name="_Toc482302119"/>
+                            <w:bookmarkStart w:id="4" w:name="_Toc482039959"/>
+                            <w:bookmarkStart w:id="5" w:name="_Toc482039817"/>
+                            <w:bookmarkStart w:id="6" w:name="_Toc482302119"/>
                             <w:r>
                               <w:rPr>
                                 <w:color w:val="auto"/>
@@ -6451,29 +5908,15 @@
                             <w:r>
                               <w:fldChar w:fldCharType="end"/>
                             </w:r>
-                            <w:bookmarkEnd w:id="3"/>
                             <w:bookmarkEnd w:id="4"/>
+                            <w:bookmarkEnd w:id="5"/>
                             <w:r>
                               <w:rPr>
                                 <w:color w:val="auto"/>
                               </w:rPr>
-                              <w:t xml:space="preserve">: </w:t>
+                              <w:t>: Clound Fonte: http://www.synergixtech.com/wp-content/uploads/2016/09/Cloud-Computing-Benefits.png</w:t>
                             </w:r>
-                            <w:proofErr w:type="spellStart"/>
-                            <w:r>
-                              <w:rPr>
-                                <w:color w:val="auto"/>
-                              </w:rPr>
-                              <w:t>Clound</w:t>
-                            </w:r>
-                            <w:proofErr w:type="spellEnd"/>
-                            <w:r>
-                              <w:rPr>
-                                <w:color w:val="auto"/>
-                              </w:rPr>
-                              <w:t xml:space="preserve"> Fonte: http://www.synergixtech.com/wp-content/uploads/2016/09/Cloud-Computing-Benefits.png</w:t>
-                            </w:r>
-                            <w:bookmarkEnd w:id="5"/>
+                            <w:bookmarkEnd w:id="6"/>
                           </w:p>
                         </w:txbxContent>
                       </wps:txbx>
@@ -6501,9 +5944,9 @@
                           <w:color w:val="auto"/>
                         </w:rPr>
                       </w:pPr>
-                      <w:bookmarkStart w:id="6" w:name="_Toc482039959"/>
-                      <w:bookmarkStart w:id="7" w:name="_Toc482039817"/>
-                      <w:bookmarkStart w:id="8" w:name="_Toc482302119"/>
+                      <w:bookmarkStart w:id="7" w:name="_Toc482039959"/>
+                      <w:bookmarkStart w:id="8" w:name="_Toc482039817"/>
+                      <w:bookmarkStart w:id="9" w:name="_Toc482302119"/>
                       <w:r>
                         <w:rPr>
                           <w:color w:val="auto"/>
@@ -6528,29 +5971,15 @@
                       <w:r>
                         <w:fldChar w:fldCharType="end"/>
                       </w:r>
-                      <w:bookmarkEnd w:id="6"/>
                       <w:bookmarkEnd w:id="7"/>
+                      <w:bookmarkEnd w:id="8"/>
                       <w:r>
                         <w:rPr>
                           <w:color w:val="auto"/>
                         </w:rPr>
-                        <w:t xml:space="preserve">: </w:t>
+                        <w:t>: Clound Fonte: http://www.synergixtech.com/wp-content/uploads/2016/09/Cloud-Computing-Benefits.png</w:t>
                       </w:r>
-                      <w:proofErr w:type="spellStart"/>
-                      <w:r>
-                        <w:rPr>
-                          <w:color w:val="auto"/>
-                        </w:rPr>
-                        <w:t>Clound</w:t>
-                      </w:r>
-                      <w:proofErr w:type="spellEnd"/>
-                      <w:r>
-                        <w:rPr>
-                          <w:color w:val="auto"/>
-                        </w:rPr>
-                        <w:t xml:space="preserve"> Fonte: http://www.synergixtech.com/wp-content/uploads/2016/09/Cloud-Computing-Benefits.png</w:t>
-                      </w:r>
-                      <w:bookmarkEnd w:id="8"/>
+                      <w:bookmarkEnd w:id="9"/>
                     </w:p>
                   </w:txbxContent>
                 </v:textbox>
@@ -6633,8 +6062,8 @@
           <w:szCs w:val="26"/>
         </w:rPr>
       </w:pPr>
-      <w:bookmarkStart w:id="9" w:name="_Toc482041875"/>
-      <w:bookmarkEnd w:id="9"/>
+      <w:bookmarkStart w:id="10" w:name="_Toc482041875"/>
+      <w:bookmarkEnd w:id="10"/>
       <w:r>
         <w:rPr>
           <w:sz w:val="26"/>
@@ -6662,61 +6091,7 @@
           <w:color w:val="000000"/>
           <w:sz w:val="24"/>
         </w:rPr>
-        <w:t xml:space="preserve">A principal funcionalidade da computação em nuvem é a utilização de recursos computacionais por meio da web, e a </w:t>
-      </w:r>
-      <w:proofErr w:type="spellStart"/>
-      <w:r>
-        <w:rPr>
-          <w:rFonts w:eastAsia="Calibri" w:cs="Times New Roman"/>
-          <w:color w:val="000000"/>
-          <w:sz w:val="24"/>
-        </w:rPr>
-        <w:t>idéia</w:t>
-      </w:r>
-      <w:proofErr w:type="spellEnd"/>
-      <w:r>
-        <w:rPr>
-          <w:rFonts w:eastAsia="Calibri" w:cs="Times New Roman"/>
-          <w:color w:val="000000"/>
-          <w:sz w:val="24"/>
-        </w:rPr>
-        <w:t xml:space="preserve"> não é tão recente, a ideia já existia em 1960, com Joseph Carl </w:t>
-      </w:r>
-      <w:proofErr w:type="spellStart"/>
-      <w:r>
-        <w:rPr>
-          <w:rFonts w:eastAsia="Calibri" w:cs="Times New Roman"/>
-          <w:color w:val="000000"/>
-          <w:sz w:val="24"/>
-        </w:rPr>
-        <w:t>Robnett</w:t>
-      </w:r>
-      <w:proofErr w:type="spellEnd"/>
-      <w:r>
-        <w:rPr>
-          <w:rFonts w:eastAsia="Calibri" w:cs="Times New Roman"/>
-          <w:color w:val="000000"/>
-          <w:sz w:val="24"/>
-        </w:rPr>
-        <w:t xml:space="preserve"> </w:t>
-      </w:r>
-      <w:proofErr w:type="spellStart"/>
-      <w:r>
-        <w:rPr>
-          <w:rFonts w:eastAsia="Calibri" w:cs="Times New Roman"/>
-          <w:color w:val="000000"/>
-          <w:sz w:val="24"/>
-        </w:rPr>
-        <w:t>Licklider</w:t>
-      </w:r>
-      <w:proofErr w:type="spellEnd"/>
-      <w:r>
-        <w:rPr>
-          <w:rFonts w:eastAsia="Calibri" w:cs="Times New Roman"/>
-          <w:color w:val="000000"/>
-          <w:sz w:val="24"/>
-        </w:rPr>
-        <w:t>.</w:t>
+        <w:t>A principal funcionalidade da computação em nuvem é a utilização de recursos computacionais por meio da web, e a idéia não é tão recente, a ideia já existia em 1960, com Joseph Carl Robnett Licklider.</w:t>
       </w:r>
     </w:p>
     <w:p>
@@ -6739,7 +6114,6 @@
         </w:rPr>
         <w:t>Joseph Carl foi um dos desenvolvedores da ARPANET (</w:t>
       </w:r>
-      <w:proofErr w:type="spellStart"/>
       <w:r>
         <w:rPr>
           <w:rFonts w:eastAsia="Calibri" w:cs="Times New Roman"/>
@@ -6748,84 +6122,7 @@
           <w:color w:val="000000"/>
           <w:sz w:val="24"/>
         </w:rPr>
-        <w:t>Advanced</w:t>
-      </w:r>
-      <w:proofErr w:type="spellEnd"/>
-      <w:r>
-        <w:rPr>
-          <w:rFonts w:eastAsia="Calibri" w:cs="Times New Roman"/>
-          <w:i/>
-          <w:iCs/>
-          <w:color w:val="000000"/>
-          <w:sz w:val="24"/>
-        </w:rPr>
-        <w:t xml:space="preserve"> </w:t>
-      </w:r>
-      <w:proofErr w:type="spellStart"/>
-      <w:r>
-        <w:rPr>
-          <w:rFonts w:eastAsia="Calibri" w:cs="Times New Roman"/>
-          <w:i/>
-          <w:iCs/>
-          <w:color w:val="000000"/>
-          <w:sz w:val="24"/>
-        </w:rPr>
-        <w:t>Research</w:t>
-      </w:r>
-      <w:proofErr w:type="spellEnd"/>
-      <w:r>
-        <w:rPr>
-          <w:rFonts w:eastAsia="Calibri" w:cs="Times New Roman"/>
-          <w:i/>
-          <w:iCs/>
-          <w:color w:val="000000"/>
-          <w:sz w:val="24"/>
-        </w:rPr>
-        <w:t xml:space="preserve"> </w:t>
-      </w:r>
-      <w:proofErr w:type="spellStart"/>
-      <w:r>
-        <w:rPr>
-          <w:rFonts w:eastAsia="Calibri" w:cs="Times New Roman"/>
-          <w:i/>
-          <w:iCs/>
-          <w:color w:val="000000"/>
-          <w:sz w:val="24"/>
-        </w:rPr>
-        <w:t>Projects</w:t>
-      </w:r>
-      <w:proofErr w:type="spellEnd"/>
-      <w:r>
-        <w:rPr>
-          <w:rFonts w:eastAsia="Calibri" w:cs="Times New Roman"/>
-          <w:i/>
-          <w:iCs/>
-          <w:color w:val="000000"/>
-          <w:sz w:val="24"/>
-        </w:rPr>
-        <w:t xml:space="preserve"> </w:t>
-      </w:r>
-      <w:proofErr w:type="spellStart"/>
-      <w:r>
-        <w:rPr>
-          <w:rFonts w:eastAsia="Calibri" w:cs="Times New Roman"/>
-          <w:i/>
-          <w:iCs/>
-          <w:color w:val="000000"/>
-          <w:sz w:val="24"/>
-        </w:rPr>
-        <w:t>Agency</w:t>
-      </w:r>
-      <w:proofErr w:type="spellEnd"/>
-      <w:r>
-        <w:rPr>
-          <w:rFonts w:eastAsia="Calibri" w:cs="Times New Roman"/>
-          <w:i/>
-          <w:iCs/>
-          <w:color w:val="000000"/>
-          <w:sz w:val="24"/>
-        </w:rPr>
-        <w:t xml:space="preserve"> Network</w:t>
+        <w:t>Advanced Research Projects Agency Network</w:t>
       </w:r>
       <w:r>
         <w:rPr>
@@ -7073,9 +6370,9 @@
                                 <w:color w:val="auto"/>
                               </w:rPr>
                             </w:pPr>
-                            <w:bookmarkStart w:id="10" w:name="_Toc482039960"/>
-                            <w:bookmarkStart w:id="11" w:name="_Toc482039818"/>
-                            <w:bookmarkStart w:id="12" w:name="_Toc482302120"/>
+                            <w:bookmarkStart w:id="11" w:name="_Toc482039960"/>
+                            <w:bookmarkStart w:id="12" w:name="_Toc482039818"/>
+                            <w:bookmarkStart w:id="13" w:name="_Toc482302120"/>
                             <w:r>
                               <w:rPr>
                                 <w:color w:val="auto"/>
@@ -7100,15 +6397,15 @@
                             <w:r>
                               <w:fldChar w:fldCharType="end"/>
                             </w:r>
-                            <w:bookmarkEnd w:id="10"/>
                             <w:bookmarkEnd w:id="11"/>
+                            <w:bookmarkEnd w:id="12"/>
                             <w:r>
                               <w:rPr>
                                 <w:color w:val="auto"/>
                               </w:rPr>
                               <w:t>: Joseph Carl Fonte: http://www.psynergie.com/psychologie-internet/photo-joseph-licklider.jpg</w:t>
                             </w:r>
-                            <w:bookmarkEnd w:id="12"/>
+                            <w:bookmarkEnd w:id="13"/>
                           </w:p>
                         </w:txbxContent>
                       </wps:txbx>
@@ -7136,9 +6433,9 @@
                           <w:color w:val="auto"/>
                         </w:rPr>
                       </w:pPr>
-                      <w:bookmarkStart w:id="13" w:name="_Toc482039960"/>
-                      <w:bookmarkStart w:id="14" w:name="_Toc482039818"/>
-                      <w:bookmarkStart w:id="15" w:name="_Toc482302120"/>
+                      <w:bookmarkStart w:id="14" w:name="_Toc482039960"/>
+                      <w:bookmarkStart w:id="15" w:name="_Toc482039818"/>
+                      <w:bookmarkStart w:id="16" w:name="_Toc482302120"/>
                       <w:r>
                         <w:rPr>
                           <w:color w:val="auto"/>
@@ -7163,15 +6460,15 @@
                       <w:r>
                         <w:fldChar w:fldCharType="end"/>
                       </w:r>
-                      <w:bookmarkEnd w:id="13"/>
                       <w:bookmarkEnd w:id="14"/>
+                      <w:bookmarkEnd w:id="15"/>
                       <w:r>
                         <w:rPr>
                           <w:color w:val="auto"/>
                         </w:rPr>
                         <w:t>: Joseph Carl Fonte: http://www.psynergie.com/psychologie-internet/photo-joseph-licklider.jpg</w:t>
                       </w:r>
-                      <w:bookmarkEnd w:id="15"/>
+                      <w:bookmarkEnd w:id="16"/>
                     </w:p>
                   </w:txbxContent>
                 </v:textbox>
@@ -7277,43 +6574,7 @@
           <w:color w:val="000000"/>
           <w:szCs w:val="22"/>
         </w:rPr>
-        <w:t xml:space="preserve">Na década de 1960, John McCarthy, um importante americano pesquisador da área da informática e também um dos pioneiros da inteligência artificial, propôs a ideia de que a computação deveria ser organizada na forma de um serviço de utilidade pública, assim como os serviços de água e energia, em que os usuários só pagam pelo que usam, sendo precursor da </w:t>
-      </w:r>
-      <w:proofErr w:type="spellStart"/>
-      <w:r>
-        <w:rPr>
-          <w:rFonts w:eastAsia="Calibri" w:cs="Times New Roman"/>
-          <w:color w:val="000000"/>
-          <w:szCs w:val="22"/>
-        </w:rPr>
-        <w:t>idéia</w:t>
-      </w:r>
-      <w:proofErr w:type="spellEnd"/>
-      <w:r>
-        <w:rPr>
-          <w:rFonts w:eastAsia="Calibri" w:cs="Times New Roman"/>
-          <w:color w:val="000000"/>
-          <w:szCs w:val="22"/>
-        </w:rPr>
-        <w:t xml:space="preserve"> de </w:t>
-      </w:r>
-      <w:proofErr w:type="spellStart"/>
-      <w:r>
-        <w:rPr>
-          <w:rFonts w:eastAsia="Calibri" w:cs="Times New Roman"/>
-          <w:color w:val="000000"/>
-          <w:szCs w:val="22"/>
-        </w:rPr>
-        <w:t>PaaS</w:t>
-      </w:r>
-      <w:proofErr w:type="spellEnd"/>
-      <w:r>
-        <w:rPr>
-          <w:rFonts w:eastAsia="Calibri" w:cs="Times New Roman"/>
-          <w:color w:val="000000"/>
-          <w:szCs w:val="22"/>
-        </w:rPr>
-        <w:t>.</w:t>
+        <w:t>Na década de 1960, John McCarthy, um importante americano pesquisador da área da informática e também um dos pioneiros da inteligência artificial, propôs a ideia de que a computação deveria ser organizada na forma de um serviço de utilidade pública, assim como os serviços de água e energia, em que os usuários só pagam pelo que usam, sendo precursor da idéia de PaaS.</w:t>
       </w:r>
     </w:p>
     <w:p>
@@ -7402,9 +6663,9 @@
                                 <w:color w:val="auto"/>
                               </w:rPr>
                             </w:pPr>
-                            <w:bookmarkStart w:id="16" w:name="_Toc482039961"/>
-                            <w:bookmarkStart w:id="17" w:name="_Toc482039819"/>
-                            <w:bookmarkStart w:id="18" w:name="_Toc482302121"/>
+                            <w:bookmarkStart w:id="17" w:name="_Toc482039961"/>
+                            <w:bookmarkStart w:id="18" w:name="_Toc482039819"/>
+                            <w:bookmarkStart w:id="19" w:name="_Toc482302121"/>
                             <w:r>
                               <w:rPr>
                                 <w:color w:val="auto"/>
@@ -7429,15 +6690,15 @@
                             <w:r>
                               <w:fldChar w:fldCharType="end"/>
                             </w:r>
-                            <w:bookmarkEnd w:id="16"/>
                             <w:bookmarkEnd w:id="17"/>
+                            <w:bookmarkEnd w:id="18"/>
                             <w:r>
                               <w:rPr>
                                 <w:color w:val="auto"/>
                               </w:rPr>
                               <w:t>: John McCarthy Fonte: http://www-formal.stanford.edu/jmc/jmccolor.jpg</w:t>
                             </w:r>
-                            <w:bookmarkEnd w:id="18"/>
+                            <w:bookmarkEnd w:id="19"/>
                           </w:p>
                         </w:txbxContent>
                       </wps:txbx>
@@ -7465,9 +6726,9 @@
                           <w:color w:val="auto"/>
                         </w:rPr>
                       </w:pPr>
-                      <w:bookmarkStart w:id="19" w:name="_Toc482039961"/>
-                      <w:bookmarkStart w:id="20" w:name="_Toc482039819"/>
-                      <w:bookmarkStart w:id="21" w:name="_Toc482302121"/>
+                      <w:bookmarkStart w:id="20" w:name="_Toc482039961"/>
+                      <w:bookmarkStart w:id="21" w:name="_Toc482039819"/>
+                      <w:bookmarkStart w:id="22" w:name="_Toc482302121"/>
                       <w:r>
                         <w:rPr>
                           <w:color w:val="auto"/>
@@ -7492,15 +6753,15 @@
                       <w:r>
                         <w:fldChar w:fldCharType="end"/>
                       </w:r>
-                      <w:bookmarkEnd w:id="19"/>
                       <w:bookmarkEnd w:id="20"/>
+                      <w:bookmarkEnd w:id="21"/>
                       <w:r>
                         <w:rPr>
                           <w:color w:val="auto"/>
                         </w:rPr>
                         <w:t>: John McCarthy Fonte: http://www-formal.stanford.edu/jmc/jmccolor.jpg</w:t>
                       </w:r>
-                      <w:bookmarkEnd w:id="21"/>
+                      <w:bookmarkEnd w:id="22"/>
                     </w:p>
                   </w:txbxContent>
                 </v:textbox>
@@ -7566,43 +6827,7 @@
           <w:color w:val="000000"/>
           <w:sz w:val="24"/>
         </w:rPr>
-        <w:t xml:space="preserve">Mesmo com a existência dessas ideias há tanto tempo, o termo computação em nuvem só veio a ser mencionado em 1997, numa palestra acadêmica do professor de sistemas da informação </w:t>
-      </w:r>
-      <w:proofErr w:type="spellStart"/>
-      <w:r>
-        <w:rPr>
-          <w:rFonts w:eastAsia="Calibri" w:cs="Times New Roman"/>
-          <w:color w:val="000000"/>
-          <w:sz w:val="24"/>
-        </w:rPr>
-        <w:t>Ramnath</w:t>
-      </w:r>
-      <w:proofErr w:type="spellEnd"/>
-      <w:r>
-        <w:rPr>
-          <w:rFonts w:eastAsia="Calibri" w:cs="Times New Roman"/>
-          <w:color w:val="000000"/>
-          <w:sz w:val="24"/>
-        </w:rPr>
-        <w:t xml:space="preserve"> </w:t>
-      </w:r>
-      <w:proofErr w:type="spellStart"/>
-      <w:r>
-        <w:rPr>
-          <w:rFonts w:eastAsia="Calibri" w:cs="Times New Roman"/>
-          <w:color w:val="000000"/>
-          <w:sz w:val="24"/>
-        </w:rPr>
-        <w:t>Chellappa</w:t>
-      </w:r>
-      <w:proofErr w:type="spellEnd"/>
-      <w:r>
-        <w:rPr>
-          <w:rFonts w:eastAsia="Calibri" w:cs="Times New Roman"/>
-          <w:color w:val="000000"/>
-          <w:sz w:val="24"/>
-        </w:rPr>
-        <w:t xml:space="preserve">, e só foi desenvolvida no ano de 1999 com o surgimento da Salesforce.com, primeira empresa a disponibilizar aplicações pela internet. </w:t>
+        <w:t xml:space="preserve">Mesmo com a existência dessas ideias há tanto tempo, o termo computação em nuvem só veio a ser mencionado em 1997, numa palestra acadêmica do professor de sistemas da informação Ramnath Chellappa, e só foi desenvolvida no ano de 1999 com o surgimento da Salesforce.com, primeira empresa a disponibilizar aplicações pela internet. </w:t>
       </w:r>
     </w:p>
     <w:p>
@@ -7744,9 +6969,9 @@
                                 <w:color w:val="auto"/>
                               </w:rPr>
                             </w:pPr>
-                            <w:bookmarkStart w:id="22" w:name="_Toc482039962"/>
-                            <w:bookmarkStart w:id="23" w:name="_Toc482039820"/>
-                            <w:bookmarkStart w:id="24" w:name="_Toc482302122"/>
+                            <w:bookmarkStart w:id="23" w:name="_Toc482039962"/>
+                            <w:bookmarkStart w:id="24" w:name="_Toc482039820"/>
+                            <w:bookmarkStart w:id="25" w:name="_Toc482302122"/>
                             <w:r>
                               <w:rPr>
                                 <w:color w:val="auto"/>
@@ -7771,43 +6996,15 @@
                             <w:r>
                               <w:fldChar w:fldCharType="end"/>
                             </w:r>
-                            <w:bookmarkEnd w:id="22"/>
                             <w:bookmarkEnd w:id="23"/>
+                            <w:bookmarkEnd w:id="24"/>
                             <w:r>
                               <w:rPr>
                                 <w:color w:val="auto"/>
                               </w:rPr>
-                              <w:t xml:space="preserve">: </w:t>
+                              <w:t>: Ramnath Chellappa Fonte: http://goizueta.emory.edu/profiles/images/portrait/chellapa.jpg</w:t>
                             </w:r>
-                            <w:proofErr w:type="spellStart"/>
-                            <w:r>
-                              <w:rPr>
-                                <w:color w:val="auto"/>
-                              </w:rPr>
-                              <w:t>Ramnath</w:t>
-                            </w:r>
-                            <w:proofErr w:type="spellEnd"/>
-                            <w:r>
-                              <w:rPr>
-                                <w:color w:val="auto"/>
-                              </w:rPr>
-                              <w:t xml:space="preserve"> </w:t>
-                            </w:r>
-                            <w:proofErr w:type="spellStart"/>
-                            <w:r>
-                              <w:rPr>
-                                <w:color w:val="auto"/>
-                              </w:rPr>
-                              <w:t>Chellappa</w:t>
-                            </w:r>
-                            <w:proofErr w:type="spellEnd"/>
-                            <w:r>
-                              <w:rPr>
-                                <w:color w:val="auto"/>
-                              </w:rPr>
-                              <w:t xml:space="preserve"> Fonte: http://goizueta.emory.edu/profiles/images/portrait/chellapa.jpg</w:t>
-                            </w:r>
-                            <w:bookmarkEnd w:id="24"/>
+                            <w:bookmarkEnd w:id="25"/>
                           </w:p>
                         </w:txbxContent>
                       </wps:txbx>
@@ -7835,9 +7032,9 @@
                           <w:color w:val="auto"/>
                         </w:rPr>
                       </w:pPr>
-                      <w:bookmarkStart w:id="25" w:name="_Toc482039962"/>
-                      <w:bookmarkStart w:id="26" w:name="_Toc482039820"/>
-                      <w:bookmarkStart w:id="27" w:name="_Toc482302122"/>
+                      <w:bookmarkStart w:id="26" w:name="_Toc482039962"/>
+                      <w:bookmarkStart w:id="27" w:name="_Toc482039820"/>
+                      <w:bookmarkStart w:id="28" w:name="_Toc482302122"/>
                       <w:r>
                         <w:rPr>
                           <w:color w:val="auto"/>
@@ -7862,43 +7059,15 @@
                       <w:r>
                         <w:fldChar w:fldCharType="end"/>
                       </w:r>
-                      <w:bookmarkEnd w:id="25"/>
                       <w:bookmarkEnd w:id="26"/>
+                      <w:bookmarkEnd w:id="27"/>
                       <w:r>
                         <w:rPr>
                           <w:color w:val="auto"/>
                         </w:rPr>
-                        <w:t xml:space="preserve">: </w:t>
+                        <w:t>: Ramnath Chellappa Fonte: http://goizueta.emory.edu/profiles/images/portrait/chellapa.jpg</w:t>
                       </w:r>
-                      <w:proofErr w:type="spellStart"/>
-                      <w:r>
-                        <w:rPr>
-                          <w:color w:val="auto"/>
-                        </w:rPr>
-                        <w:t>Ramnath</w:t>
-                      </w:r>
-                      <w:proofErr w:type="spellEnd"/>
-                      <w:r>
-                        <w:rPr>
-                          <w:color w:val="auto"/>
-                        </w:rPr>
-                        <w:t xml:space="preserve"> </w:t>
-                      </w:r>
-                      <w:proofErr w:type="spellStart"/>
-                      <w:r>
-                        <w:rPr>
-                          <w:color w:val="auto"/>
-                        </w:rPr>
-                        <w:t>Chellappa</w:t>
-                      </w:r>
-                      <w:proofErr w:type="spellEnd"/>
-                      <w:r>
-                        <w:rPr>
-                          <w:color w:val="auto"/>
-                        </w:rPr>
-                        <w:t xml:space="preserve"> Fonte: http://goizueta.emory.edu/profiles/images/portrait/chellapa.jpg</w:t>
-                      </w:r>
-                      <w:bookmarkEnd w:id="27"/>
+                      <w:bookmarkEnd w:id="28"/>
                     </w:p>
                   </w:txbxContent>
                 </v:textbox>
@@ -7940,25 +7109,7 @@
           <w:color w:val="000000"/>
           <w:sz w:val="24"/>
         </w:rPr>
-        <w:t xml:space="preserve">A partir do sucesso dessa empresa, outras grandes começaram a investir na área, como à </w:t>
-      </w:r>
-      <w:proofErr w:type="spellStart"/>
-      <w:r>
-        <w:rPr>
-          <w:rFonts w:eastAsia="Calibri" w:cs="Times New Roman"/>
-          <w:color w:val="000000"/>
-          <w:sz w:val="24"/>
-        </w:rPr>
-        <w:t>Amazon</w:t>
-      </w:r>
-      <w:proofErr w:type="spellEnd"/>
-      <w:r>
-        <w:rPr>
-          <w:rFonts w:eastAsia="Calibri" w:cs="Times New Roman"/>
-          <w:color w:val="000000"/>
-          <w:sz w:val="24"/>
-        </w:rPr>
-        <w:t>, a Google, a IBM e a Microsoft.</w:t>
+        <w:t>A partir do sucesso dessa empresa, outras grandes começaram a investir na área, como à Amazon, a Google, a IBM e a Microsoft.</w:t>
       </w:r>
     </w:p>
     <w:p>
@@ -8000,27 +7151,8 @@
           <w:color w:val="000000"/>
           <w:sz w:val="24"/>
         </w:rPr>
-        <w:t xml:space="preserve">Não é mais necessário, para algumas empresas, ter supercomputadores, pois o poder de processamento e os dados ficam nas nuvens. Só precisamos de dispositivos que nos </w:t>
-      </w:r>
-      <w:proofErr w:type="spellStart"/>
-      <w:r>
-        <w:rPr>
-          <w:rFonts w:eastAsia="Calibri" w:cs="Times New Roman"/>
-          <w:color w:val="000000"/>
-          <w:sz w:val="24"/>
-        </w:rPr>
-        <w:t>dêem</w:t>
-      </w:r>
-      <w:proofErr w:type="spellEnd"/>
-      <w:r>
-        <w:rPr>
-          <w:rFonts w:eastAsia="Calibri" w:cs="Times New Roman"/>
-          <w:color w:val="000000"/>
-          <w:sz w:val="24"/>
-        </w:rPr>
-        <w:t xml:space="preserve"> acesso a esses recursos. Dispositivos estes que consequentemente são mais baratos e possuem uma maior portabilidade e flexibilidade, como smartphones, </w:t>
-      </w:r>
-      <w:proofErr w:type="spellStart"/>
+        <w:t>Não é mais necessário, para algumas empresas, ter supercomputadores, pois o poder de processamento e os dados ficam nas nuvens. Só precisamos de dispositivos que nos dêem acesso a esses recursos. Dispositivos estes que consequentemente são mais baratos e possuem uma maior portabilidade e flexibilidade, como smartphones, </w:t>
+      </w:r>
       <w:r>
         <w:rPr>
           <w:rFonts w:eastAsia="Calibri" w:cs="Times New Roman"/>
@@ -8031,7 +7163,6 @@
         </w:rPr>
         <w:t>tablets</w:t>
       </w:r>
-      <w:proofErr w:type="spellEnd"/>
       <w:r>
         <w:rPr>
           <w:rFonts w:eastAsia="Calibri" w:cs="Times New Roman"/>
@@ -8040,7 +7171,6 @@
         </w:rPr>
         <w:t> e </w:t>
       </w:r>
-      <w:proofErr w:type="spellStart"/>
       <w:r>
         <w:rPr>
           <w:rFonts w:eastAsia="Calibri" w:cs="Times New Roman"/>
@@ -8051,7 +7181,6 @@
         </w:rPr>
         <w:t>netbooks</w:t>
       </w:r>
-      <w:proofErr w:type="spellEnd"/>
       <w:r>
         <w:rPr>
           <w:rFonts w:eastAsia="Calibri" w:cs="Times New Roman"/>
@@ -8086,8 +7215,8 @@
           <w:szCs w:val="26"/>
         </w:rPr>
       </w:pPr>
-      <w:bookmarkStart w:id="28" w:name="_Toc482041876"/>
-      <w:bookmarkEnd w:id="28"/>
+      <w:bookmarkStart w:id="29" w:name="_Toc482041876"/>
+      <w:bookmarkEnd w:id="29"/>
       <w:r>
         <w:rPr>
           <w:noProof/>
@@ -8150,9 +7279,9 @@
                                 <w:color w:val="auto"/>
                               </w:rPr>
                             </w:pPr>
-                            <w:bookmarkStart w:id="29" w:name="_Toc482039963"/>
-                            <w:bookmarkStart w:id="30" w:name="_Toc482039821"/>
-                            <w:bookmarkStart w:id="31" w:name="_Toc482302123"/>
+                            <w:bookmarkStart w:id="30" w:name="_Toc482039963"/>
+                            <w:bookmarkStart w:id="31" w:name="_Toc482039821"/>
+                            <w:bookmarkStart w:id="32" w:name="_Toc482302123"/>
                             <w:r>
                               <w:rPr>
                                 <w:color w:val="auto"/>
@@ -8177,15 +7306,15 @@
                             <w:r>
                               <w:fldChar w:fldCharType="end"/>
                             </w:r>
-                            <w:bookmarkEnd w:id="29"/>
                             <w:bookmarkEnd w:id="30"/>
+                            <w:bookmarkEnd w:id="31"/>
                             <w:r>
                               <w:rPr>
                                 <w:color w:val="auto"/>
                               </w:rPr>
                               <w:t>: Modelos de Implementação Fonte: http://www.vividdynamics.com/wp-content/uploads/2013/12/cloud-hosting.jpg</w:t>
                             </w:r>
-                            <w:bookmarkEnd w:id="31"/>
+                            <w:bookmarkEnd w:id="32"/>
                           </w:p>
                         </w:txbxContent>
                       </wps:txbx>
@@ -8213,9 +7342,9 @@
                           <w:color w:val="auto"/>
                         </w:rPr>
                       </w:pPr>
-                      <w:bookmarkStart w:id="32" w:name="_Toc482039963"/>
-                      <w:bookmarkStart w:id="33" w:name="_Toc482039821"/>
-                      <w:bookmarkStart w:id="34" w:name="_Toc482302123"/>
+                      <w:bookmarkStart w:id="33" w:name="_Toc482039963"/>
+                      <w:bookmarkStart w:id="34" w:name="_Toc482039821"/>
+                      <w:bookmarkStart w:id="35" w:name="_Toc482302123"/>
                       <w:r>
                         <w:rPr>
                           <w:color w:val="auto"/>
@@ -8240,15 +7369,15 @@
                       <w:r>
                         <w:fldChar w:fldCharType="end"/>
                       </w:r>
-                      <w:bookmarkEnd w:id="32"/>
                       <w:bookmarkEnd w:id="33"/>
+                      <w:bookmarkEnd w:id="34"/>
                       <w:r>
                         <w:rPr>
                           <w:color w:val="auto"/>
                         </w:rPr>
                         <w:t>: Modelos de Implementação Fonte: http://www.vividdynamics.com/wp-content/uploads/2013/12/cloud-hosting.jpg</w:t>
                       </w:r>
-                      <w:bookmarkEnd w:id="34"/>
+                      <w:bookmarkEnd w:id="35"/>
                     </w:p>
                   </w:txbxContent>
                 </v:textbox>
@@ -8472,8 +7601,8 @@
         <w:pStyle w:val="Ttulo21"/>
         <w:jc w:val="center"/>
       </w:pPr>
-      <w:bookmarkStart w:id="35" w:name="_Toc482041877"/>
-      <w:bookmarkEnd w:id="35"/>
+      <w:bookmarkStart w:id="36" w:name="_Toc482041877"/>
+      <w:bookmarkEnd w:id="36"/>
       <w:r>
         <w:lastRenderedPageBreak/>
         <w:t>2.2.1 Nuvem Pública</w:t>
@@ -8541,9 +7670,9 @@
                                 <w:color w:val="auto"/>
                               </w:rPr>
                             </w:pPr>
-                            <w:bookmarkStart w:id="36" w:name="_Toc482039964"/>
-                            <w:bookmarkStart w:id="37" w:name="_Toc482039822"/>
-                            <w:bookmarkStart w:id="38" w:name="_Toc482302124"/>
+                            <w:bookmarkStart w:id="37" w:name="_Toc482039964"/>
+                            <w:bookmarkStart w:id="38" w:name="_Toc482039822"/>
+                            <w:bookmarkStart w:id="39" w:name="_Toc482302124"/>
                             <w:r>
                               <w:rPr>
                                 <w:color w:val="auto"/>
@@ -8568,15 +7697,15 @@
                             <w:r>
                               <w:fldChar w:fldCharType="end"/>
                             </w:r>
-                            <w:bookmarkEnd w:id="36"/>
                             <w:bookmarkEnd w:id="37"/>
+                            <w:bookmarkEnd w:id="38"/>
                             <w:r>
                               <w:rPr>
                                 <w:color w:val="auto"/>
                               </w:rPr>
                               <w:t>: Nuvem pública Fonte: http://www.ximedica.info/images/uploads/the_cloud-resized-600.jpg</w:t>
                             </w:r>
-                            <w:bookmarkEnd w:id="38"/>
+                            <w:bookmarkEnd w:id="39"/>
                           </w:p>
                         </w:txbxContent>
                       </wps:txbx>
@@ -8607,9 +7736,9 @@
                           <w:color w:val="auto"/>
                         </w:rPr>
                       </w:pPr>
-                      <w:bookmarkStart w:id="39" w:name="_Toc482039964"/>
-                      <w:bookmarkStart w:id="40" w:name="_Toc482039822"/>
-                      <w:bookmarkStart w:id="41" w:name="_Toc482302124"/>
+                      <w:bookmarkStart w:id="40" w:name="_Toc482039964"/>
+                      <w:bookmarkStart w:id="41" w:name="_Toc482039822"/>
+                      <w:bookmarkStart w:id="42" w:name="_Toc482302124"/>
                       <w:r>
                         <w:rPr>
                           <w:color w:val="auto"/>
@@ -8634,15 +7763,15 @@
                       <w:r>
                         <w:fldChar w:fldCharType="end"/>
                       </w:r>
-                      <w:bookmarkEnd w:id="39"/>
                       <w:bookmarkEnd w:id="40"/>
+                      <w:bookmarkEnd w:id="41"/>
                       <w:r>
                         <w:rPr>
                           <w:color w:val="auto"/>
                         </w:rPr>
                         <w:t>: Nuvem pública Fonte: http://www.ximedica.info/images/uploads/the_cloud-resized-600.jpg</w:t>
                       </w:r>
-                      <w:bookmarkEnd w:id="41"/>
+                      <w:bookmarkEnd w:id="42"/>
                     </w:p>
                   </w:txbxContent>
                 </v:textbox>
@@ -8722,21 +7851,7 @@
         <w:rPr>
           <w:sz w:val="24"/>
         </w:rPr>
-        <w:t xml:space="preserve">Uma infraestrutura de nuvem pública é disponibilizada para o público geral e é de propriedade de um provedor de serviços de web (terceirizado). Em uma nuvem pública, os recursos de computação são disponibilizados dinamicamente através do provedor e são fornecidos para seus clientes (rede própria utilizando </w:t>
-      </w:r>
-      <w:proofErr w:type="spellStart"/>
-      <w:r>
-        <w:rPr>
-          <w:sz w:val="24"/>
-        </w:rPr>
-        <w:t>VPNs</w:t>
-      </w:r>
-      <w:proofErr w:type="spellEnd"/>
-      <w:r>
-        <w:rPr>
-          <w:sz w:val="24"/>
-        </w:rPr>
-        <w:t xml:space="preserve"> tendo como base a infraestrutura da web); A cobrança feita pelo provedor é feita pela quantidade de recursos que o cliente utiliza (isto pode variar em contrato). </w:t>
+        <w:t xml:space="preserve">Uma infraestrutura de nuvem pública é disponibilizada para o público geral e é de propriedade de um provedor de serviços de web (terceirizado). Em uma nuvem pública, os recursos de computação são disponibilizados dinamicamente através do provedor e são fornecidos para seus clientes (rede própria utilizando VPNs tendo como base a infraestrutura da web); A cobrança feita pelo provedor é feita pela quantidade de recursos que o cliente utiliza (isto pode variar em contrato). </w:t>
       </w:r>
     </w:p>
     <w:p>
@@ -8785,7 +7900,7 @@
           <w:szCs w:val="28"/>
         </w:rPr>
       </w:pPr>
-      <w:bookmarkStart w:id="42" w:name="_Toc482041878"/>
+      <w:bookmarkStart w:id="43" w:name="_Toc482041878"/>
       <w:r>
         <w:rPr>
           <w:noProof/>
@@ -8848,9 +7963,9 @@
                                 <w:color w:val="auto"/>
                               </w:rPr>
                             </w:pPr>
-                            <w:bookmarkStart w:id="43" w:name="_Toc482039965"/>
-                            <w:bookmarkStart w:id="44" w:name="_Toc482039823"/>
-                            <w:bookmarkStart w:id="45" w:name="_Toc482302125"/>
+                            <w:bookmarkStart w:id="44" w:name="_Toc482039965"/>
+                            <w:bookmarkStart w:id="45" w:name="_Toc482039823"/>
+                            <w:bookmarkStart w:id="46" w:name="_Toc482302125"/>
                             <w:r>
                               <w:rPr>
                                 <w:color w:val="auto"/>
@@ -8875,15 +7990,15 @@
                             <w:r>
                               <w:fldChar w:fldCharType="end"/>
                             </w:r>
-                            <w:bookmarkEnd w:id="43"/>
                             <w:bookmarkEnd w:id="44"/>
+                            <w:bookmarkEnd w:id="45"/>
                             <w:r>
                               <w:rPr>
                                 <w:color w:val="auto"/>
                               </w:rPr>
                               <w:t>: Nuvem Privada Fonte: https://web-material3.yokogawa.com/image_8952.jpg</w:t>
                             </w:r>
-                            <w:bookmarkEnd w:id="45"/>
+                            <w:bookmarkEnd w:id="46"/>
                           </w:p>
                         </w:txbxContent>
                       </wps:txbx>
@@ -8911,9 +8026,9 @@
                           <w:color w:val="auto"/>
                         </w:rPr>
                       </w:pPr>
-                      <w:bookmarkStart w:id="46" w:name="_Toc482039965"/>
-                      <w:bookmarkStart w:id="47" w:name="_Toc482039823"/>
-                      <w:bookmarkStart w:id="48" w:name="_Toc482302125"/>
+                      <w:bookmarkStart w:id="47" w:name="_Toc482039965"/>
+                      <w:bookmarkStart w:id="48" w:name="_Toc482039823"/>
+                      <w:bookmarkStart w:id="49" w:name="_Toc482302125"/>
                       <w:r>
                         <w:rPr>
                           <w:color w:val="auto"/>
@@ -8938,15 +8053,15 @@
                       <w:r>
                         <w:fldChar w:fldCharType="end"/>
                       </w:r>
-                      <w:bookmarkEnd w:id="46"/>
                       <w:bookmarkEnd w:id="47"/>
+                      <w:bookmarkEnd w:id="48"/>
                       <w:r>
                         <w:rPr>
                           <w:color w:val="auto"/>
                         </w:rPr>
                         <w:t>: Nuvem Privada Fonte: https://web-material3.yokogawa.com/image_8952.jpg</w:t>
                       </w:r>
-                      <w:bookmarkEnd w:id="48"/>
+                      <w:bookmarkEnd w:id="49"/>
                     </w:p>
                   </w:txbxContent>
                 </v:textbox>
@@ -9024,7 +8139,7 @@
       <w:r>
         <w:t>Nuvem</w:t>
       </w:r>
-      <w:bookmarkEnd w:id="42"/>
+      <w:bookmarkEnd w:id="43"/>
       <w:r>
         <w:rPr>
           <w:sz w:val="28"/>
@@ -9114,7 +8229,7 @@
           <w:szCs w:val="28"/>
         </w:rPr>
       </w:pPr>
-      <w:bookmarkStart w:id="49" w:name="_Toc482041879"/>
+      <w:bookmarkStart w:id="50" w:name="_Toc482041879"/>
       <w:r>
         <w:rPr>
           <w:noProof/>
@@ -9177,9 +8292,9 @@
                                 <w:color w:val="auto"/>
                               </w:rPr>
                             </w:pPr>
-                            <w:bookmarkStart w:id="50" w:name="_Toc482039966"/>
-                            <w:bookmarkStart w:id="51" w:name="_Toc482039824"/>
-                            <w:bookmarkStart w:id="52" w:name="_Toc482302126"/>
+                            <w:bookmarkStart w:id="51" w:name="_Toc482039966"/>
+                            <w:bookmarkStart w:id="52" w:name="_Toc482039824"/>
+                            <w:bookmarkStart w:id="53" w:name="_Toc482302126"/>
                             <w:r>
                               <w:rPr>
                                 <w:color w:val="auto"/>
@@ -9204,15 +8319,15 @@
                             <w:r>
                               <w:fldChar w:fldCharType="end"/>
                             </w:r>
-                            <w:bookmarkEnd w:id="50"/>
                             <w:bookmarkEnd w:id="51"/>
+                            <w:bookmarkEnd w:id="52"/>
                             <w:r>
                               <w:rPr>
                                 <w:color w:val="auto"/>
                               </w:rPr>
                               <w:t>: Nuvem Comunitária Fonte: https://lh4.googleusercontent.com/NWf67CzmfbXLVsj60ZRyC-eX-UcdAt3ITRZcgedyN4dBbGU0BOWdCSNdtuqz9DxZ4fHNC6GLnUlreeoRX__8c07l61YMMoY3zxKJvMkbFfx92vjjDYLm1ai2STm0h4XQfA</w:t>
                             </w:r>
-                            <w:bookmarkEnd w:id="52"/>
+                            <w:bookmarkEnd w:id="53"/>
                           </w:p>
                         </w:txbxContent>
                       </wps:txbx>
@@ -9240,9 +8355,9 @@
                           <w:color w:val="auto"/>
                         </w:rPr>
                       </w:pPr>
-                      <w:bookmarkStart w:id="53" w:name="_Toc482039966"/>
-                      <w:bookmarkStart w:id="54" w:name="_Toc482039824"/>
-                      <w:bookmarkStart w:id="55" w:name="_Toc482302126"/>
+                      <w:bookmarkStart w:id="54" w:name="_Toc482039966"/>
+                      <w:bookmarkStart w:id="55" w:name="_Toc482039824"/>
+                      <w:bookmarkStart w:id="56" w:name="_Toc482302126"/>
                       <w:r>
                         <w:rPr>
                           <w:color w:val="auto"/>
@@ -9267,15 +8382,15 @@
                       <w:r>
                         <w:fldChar w:fldCharType="end"/>
                       </w:r>
-                      <w:bookmarkEnd w:id="53"/>
                       <w:bookmarkEnd w:id="54"/>
+                      <w:bookmarkEnd w:id="55"/>
                       <w:r>
                         <w:rPr>
                           <w:color w:val="auto"/>
                         </w:rPr>
                         <w:t>: Nuvem Comunitária Fonte: https://lh4.googleusercontent.com/NWf67CzmfbXLVsj60ZRyC-eX-UcdAt3ITRZcgedyN4dBbGU0BOWdCSNdtuqz9DxZ4fHNC6GLnUlreeoRX__8c07l61YMMoY3zxKJvMkbFfx92vjjDYLm1ai2STm0h4XQfA</w:t>
                       </w:r>
-                      <w:bookmarkEnd w:id="55"/>
+                      <w:bookmarkEnd w:id="56"/>
                     </w:p>
                   </w:txbxContent>
                 </v:textbox>
@@ -9356,7 +8471,7 @@
       <w:r>
         <w:t>Nuvem</w:t>
       </w:r>
-      <w:bookmarkEnd w:id="49"/>
+      <w:bookmarkEnd w:id="50"/>
       <w:r>
         <w:rPr>
           <w:sz w:val="28"/>
@@ -9409,8 +8524,8 @@
         <w:pStyle w:val="Ttulo21"/>
         <w:jc w:val="center"/>
       </w:pPr>
-      <w:bookmarkStart w:id="56" w:name="_Toc482041880"/>
-      <w:bookmarkEnd w:id="56"/>
+      <w:bookmarkStart w:id="57" w:name="_Toc482041880"/>
+      <w:bookmarkEnd w:id="57"/>
       <w:r>
         <w:lastRenderedPageBreak/>
         <w:t>2.2.3 Nuvem Híbrida</w:t>
@@ -9478,9 +8593,9 @@
                                 <w:color w:val="auto"/>
                               </w:rPr>
                             </w:pPr>
-                            <w:bookmarkStart w:id="57" w:name="_Toc482039967"/>
-                            <w:bookmarkStart w:id="58" w:name="_Toc482039825"/>
-                            <w:bookmarkStart w:id="59" w:name="_Toc482302127"/>
+                            <w:bookmarkStart w:id="58" w:name="_Toc482039967"/>
+                            <w:bookmarkStart w:id="59" w:name="_Toc482039825"/>
+                            <w:bookmarkStart w:id="60" w:name="_Toc482302127"/>
                             <w:r>
                               <w:rPr>
                                 <w:color w:val="auto"/>
@@ -9505,15 +8620,15 @@
                             <w:r>
                               <w:fldChar w:fldCharType="end"/>
                             </w:r>
-                            <w:bookmarkEnd w:id="57"/>
                             <w:bookmarkEnd w:id="58"/>
+                            <w:bookmarkEnd w:id="59"/>
                             <w:r>
                               <w:rPr>
                                 <w:color w:val="auto"/>
                               </w:rPr>
                               <w:t>: Modelos de Implementação Fonte: https://puserscontentstorage.blob.core.windows.net/userimages/de1cc483-bb71-4170-bd25-0c04f167acf5/c9851e30-da98-4765-92bb-d33ca089ff49image32.png</w:t>
                             </w:r>
-                            <w:bookmarkEnd w:id="59"/>
+                            <w:bookmarkEnd w:id="60"/>
                           </w:p>
                         </w:txbxContent>
                       </wps:txbx>
@@ -9541,9 +8656,9 @@
                           <w:color w:val="auto"/>
                         </w:rPr>
                       </w:pPr>
-                      <w:bookmarkStart w:id="60" w:name="_Toc482039967"/>
-                      <w:bookmarkStart w:id="61" w:name="_Toc482039825"/>
-                      <w:bookmarkStart w:id="62" w:name="_Toc482302127"/>
+                      <w:bookmarkStart w:id="61" w:name="_Toc482039967"/>
+                      <w:bookmarkStart w:id="62" w:name="_Toc482039825"/>
+                      <w:bookmarkStart w:id="63" w:name="_Toc482302127"/>
                       <w:r>
                         <w:rPr>
                           <w:color w:val="auto"/>
@@ -9568,15 +8683,15 @@
                       <w:r>
                         <w:fldChar w:fldCharType="end"/>
                       </w:r>
-                      <w:bookmarkEnd w:id="60"/>
                       <w:bookmarkEnd w:id="61"/>
+                      <w:bookmarkEnd w:id="62"/>
                       <w:r>
                         <w:rPr>
                           <w:color w:val="auto"/>
                         </w:rPr>
                         <w:t>: Modelos de Implementação Fonte: https://puserscontentstorage.blob.core.windows.net/userimages/de1cc483-bb71-4170-bd25-0c04f167acf5/c9851e30-da98-4765-92bb-d33ca089ff49image32.png</w:t>
                       </w:r>
-                      <w:bookmarkEnd w:id="62"/>
+                      <w:bookmarkEnd w:id="63"/>
                     </w:p>
                   </w:txbxContent>
                 </v:textbox>
@@ -9679,19 +8794,11 @@
           <w:sz w:val="24"/>
         </w:rPr>
       </w:pPr>
-      <w:proofErr w:type="gramStart"/>
-      <w:r>
-        <w:rPr>
-          <w:sz w:val="24"/>
-        </w:rPr>
-        <w:t>cuidadoso</w:t>
-      </w:r>
-      <w:proofErr w:type="gramEnd"/>
-      <w:r>
-        <w:rPr>
-          <w:sz w:val="24"/>
-        </w:rPr>
-        <w:t xml:space="preserve"> para serem executados e gerenciados especialmente quando é necessária a comunicação entre dois tipos diferentes de implantações em nuvem.</w:t>
+      <w:r>
+        <w:rPr>
+          <w:sz w:val="24"/>
+        </w:rPr>
+        <w:t>cuidadoso para serem executados e gerenciados especialmente quando é necessária a comunicação entre dois tipos diferentes de implantações em nuvem.</w:t>
       </w:r>
     </w:p>
     <w:p>
@@ -9712,8 +8819,8 @@
       <w:pPr>
         <w:pStyle w:val="Ttulo11"/>
       </w:pPr>
-      <w:bookmarkStart w:id="63" w:name="_Toc482041881"/>
-      <w:bookmarkEnd w:id="63"/>
+      <w:bookmarkStart w:id="64" w:name="_Toc482041881"/>
+      <w:bookmarkEnd w:id="64"/>
       <w:r>
         <w:lastRenderedPageBreak/>
         <w:t>2.3 Princípios da computação em nuvem</w:t>
@@ -9742,19 +8849,11 @@
           <w:sz w:val="24"/>
         </w:rPr>
       </w:pPr>
-      <w:proofErr w:type="gramStart"/>
-      <w:r>
-        <w:rPr>
-          <w:sz w:val="24"/>
-        </w:rPr>
-        <w:t>características</w:t>
-      </w:r>
-      <w:proofErr w:type="gramEnd"/>
-      <w:r>
-        <w:rPr>
-          <w:sz w:val="24"/>
-        </w:rPr>
-        <w:t xml:space="preserve"> essenciais:</w:t>
+      <w:r>
+        <w:rPr>
+          <w:sz w:val="24"/>
+        </w:rPr>
+        <w:t>características essenciais:</w:t>
       </w:r>
     </w:p>
     <w:p>
@@ -9790,21 +8889,7 @@
         <w:rPr>
           <w:sz w:val="24"/>
         </w:rPr>
-        <w:t xml:space="preserve">Amplo acesso a serviços de rede: os recursos computacionais são acessados através da internet, que são acessados por mecanismos padronizados, que pode ser um navegador simples que use poucos recursos computacionais, sem a necessidade </w:t>
-      </w:r>
-      <w:proofErr w:type="gramStart"/>
-      <w:r>
-        <w:rPr>
-          <w:sz w:val="24"/>
-        </w:rPr>
-        <w:t>do</w:t>
-      </w:r>
-      <w:proofErr w:type="gramEnd"/>
-      <w:r>
-        <w:rPr>
-          <w:sz w:val="24"/>
-        </w:rPr>
-        <w:t xml:space="preserve"> usuário modificar o ambiente de trabalho de seu dispositivo, como por exemplo, linguagem de programação e sistema operacional.</w:t>
+        <w:t>Amplo acesso a serviços de rede: os recursos computacionais são acessados através da internet, que são acessados por mecanismos padronizados, que pode ser um navegador simples que use poucos recursos computacionais, sem a necessidade do usuário modificar o ambiente de trabalho de seu dispositivo, como por exemplo, linguagem de programação e sistema operacional.</w:t>
       </w:r>
     </w:p>
     <w:p>
@@ -9831,19 +8916,11 @@
           <w:sz w:val="24"/>
         </w:rPr>
       </w:pPr>
-      <w:proofErr w:type="gramStart"/>
-      <w:r>
-        <w:rPr>
-          <w:sz w:val="24"/>
-        </w:rPr>
-        <w:t>país</w:t>
-      </w:r>
-      <w:proofErr w:type="gramEnd"/>
-      <w:r>
-        <w:rPr>
-          <w:sz w:val="24"/>
-        </w:rPr>
-        <w:t>, estado ou centro de dados.</w:t>
+      <w:r>
+        <w:rPr>
+          <w:sz w:val="24"/>
+        </w:rPr>
+        <w:t>país, estado ou centro de dados.</w:t>
       </w:r>
     </w:p>
     <w:p>
@@ -9861,21 +8938,7 @@
         <w:rPr>
           <w:sz w:val="24"/>
         </w:rPr>
-        <w:t xml:space="preserve">Elasticidade rápida: as funcionalidades computacionais devem ser rápidas e elásticas, assim como rapidamente liberadas, podendo em alguns casos serem liberadas automaticamente caso haja necessidade devido a demanda. O usuário deve ter a impressão de ter recursos ilimitados que podem ser comprados ou adquiridos em qualquer quantidade e a qualquer momento. A elasticidade deve ter três componentes: escalabilidade linear, utilização </w:t>
-      </w:r>
-      <w:proofErr w:type="spellStart"/>
-      <w:r>
-        <w:rPr>
-          <w:sz w:val="24"/>
-        </w:rPr>
-        <w:t>on-demand</w:t>
-      </w:r>
-      <w:proofErr w:type="spellEnd"/>
-      <w:r>
-        <w:rPr>
-          <w:sz w:val="24"/>
-        </w:rPr>
-        <w:t xml:space="preserve"> e pagamento por unidades consumidas de um recurso. Outro recurso que pode auxiliar nesse processo é a virtualização que pode criar várias instâncias de recursos requisitados usando apenas um recurso físico. A virtualização também torna possível abstrair características físicas de uma plataforma computacional, emulando vários ambientes que podem ser independentes ou não.</w:t>
+        <w:t>Elasticidade rápida: as funcionalidades computacionais devem ser rápidas e elásticas, assim como rapidamente liberadas, podendo em alguns casos serem liberadas automaticamente caso haja necessidade devido a demanda. O usuário deve ter a impressão de ter recursos ilimitados que podem ser comprados ou adquiridos em qualquer quantidade e a qualquer momento. A elasticidade deve ter três componentes: escalabilidade linear, utilização on-demand e pagamento por unidades consumidas de um recurso. Outro recurso que pode auxiliar nesse processo é a virtualização que pode criar várias instâncias de recursos requisitados usando apenas um recurso físico. A virtualização também torna possível abstrair características físicas de uma plataforma computacional, emulando vários ambientes que podem ser independentes ou não.</w:t>
       </w:r>
     </w:p>
     <w:p>
@@ -9914,21 +8977,7 @@
           <w:sz w:val="24"/>
         </w:rPr>
         <w:lastRenderedPageBreak/>
-        <w:t xml:space="preserve"> </w:t>
-      </w:r>
-      <w:proofErr w:type="gramStart"/>
-      <w:r>
-        <w:rPr>
-          <w:sz w:val="24"/>
-        </w:rPr>
-        <w:t>processamento</w:t>
-      </w:r>
-      <w:proofErr w:type="gramEnd"/>
-      <w:r>
-        <w:rPr>
-          <w:sz w:val="24"/>
-        </w:rPr>
-        <w:t xml:space="preserve"> e largura de banda. Esse recurso deve ser monitorado e controlado de forma transparente tanto para o provedor de serviço quanto para o usuário.</w:t>
+        <w:t xml:space="preserve"> processamento e largura de banda. Esse recurso deve ser monitorado e controlado de forma transparente tanto para o provedor de serviço quanto para o usuário.</w:t>
       </w:r>
     </w:p>
     <w:p>
@@ -9986,21 +9035,7 @@
         <w:rPr>
           <w:sz w:val="24"/>
         </w:rPr>
-        <w:t xml:space="preserve">Níveis de Qualidade de Serviço de SLA: Esta questão está diretamente ligada com a tolerância </w:t>
-      </w:r>
-      <w:proofErr w:type="gramStart"/>
-      <w:r>
-        <w:rPr>
-          <w:sz w:val="24"/>
-        </w:rPr>
-        <w:t>à</w:t>
-      </w:r>
-      <w:proofErr w:type="gramEnd"/>
-      <w:r>
-        <w:rPr>
-          <w:sz w:val="24"/>
-        </w:rPr>
-        <w:t xml:space="preserve"> falhas, da qual em último caso de não poder ser tolerante à falhas e a falha de fato ocorrer que o provedor de serviço possa dar o mínimo de assistências aos seus usuários e que o mesmo possam ter alguma garantia de que os seus serviços, possam ser restabelecidos dentro do tempo referenciado em contrato.</w:t>
+        <w:t>Níveis de Qualidade de Serviço de SLA: Esta questão está diretamente ligada com a tolerância à falhas, da qual em último caso de não poder ser tolerante à falhas e a falha de fato ocorrer que o provedor de serviço possa dar o mínimo de assistências aos seus usuários e que o mesmo possam ter alguma garantia de que os seus serviços, possam ser restabelecidos dentro do tempo referenciado em contrato.</w:t>
       </w:r>
     </w:p>
     <w:p>
@@ -10021,12 +9056,12 @@
       <w:pPr>
         <w:pStyle w:val="Ttulo11"/>
       </w:pPr>
-      <w:bookmarkStart w:id="64" w:name="_Toc482041882"/>
+      <w:bookmarkStart w:id="65" w:name="_Toc482041882"/>
       <w:r>
         <w:lastRenderedPageBreak/>
         <w:t>2.4 Modelos de Serviços</w:t>
       </w:r>
-      <w:bookmarkEnd w:id="64"/>
+      <w:bookmarkEnd w:id="65"/>
       <w:r>
         <w:t xml:space="preserve"> </w:t>
       </w:r>
@@ -10048,147 +9083,15 @@
           <w:rFonts w:cs="Times New Roman"/>
           <w:sz w:val="24"/>
         </w:rPr>
-        <w:t xml:space="preserve">A </w:t>
-      </w:r>
-      <w:proofErr w:type="spellStart"/>
+        <w:t xml:space="preserve">A idéia de Computação em Nuvem é composta por modelos de serviços, esses modelos são pagos conforme a necessidade e o uso dos mesmos (pay-per-use), dando ao cliente a possiblidade de usar mais ou menos recursos de acordo com sua necessidade. </w:t>
+      </w:r>
       <w:r>
         <w:rPr>
           <w:rFonts w:cs="Times New Roman"/>
           <w:sz w:val="24"/>
-        </w:rPr>
-        <w:t>idéia</w:t>
-      </w:r>
-      <w:proofErr w:type="spellEnd"/>
-      <w:r>
-        <w:rPr>
-          <w:rFonts w:cs="Times New Roman"/>
-          <w:sz w:val="24"/>
-        </w:rPr>
-        <w:t xml:space="preserve"> de Computação em Nuvem é composta por modelos de serviços, esses modelos são pagos conforme a necessidade e o uso dos mesmos (</w:t>
-      </w:r>
-      <w:proofErr w:type="spellStart"/>
-      <w:r>
-        <w:rPr>
-          <w:rFonts w:cs="Times New Roman"/>
-          <w:sz w:val="24"/>
-        </w:rPr>
-        <w:t>pay</w:t>
-      </w:r>
-      <w:proofErr w:type="spellEnd"/>
-      <w:r>
-        <w:rPr>
-          <w:rFonts w:cs="Times New Roman"/>
-          <w:sz w:val="24"/>
-        </w:rPr>
-        <w:t xml:space="preserve">-per-use), dando ao cliente a possiblidade de usar mais ou menos recursos de acordo com sua necessidade. </w:t>
-      </w:r>
-      <w:proofErr w:type="spellStart"/>
-      <w:r>
-        <w:rPr>
-          <w:rFonts w:cs="Times New Roman"/>
-          <w:sz w:val="24"/>
           <w:lang w:val="en-US"/>
         </w:rPr>
-        <w:t>Os</w:t>
-      </w:r>
-      <w:proofErr w:type="spellEnd"/>
-      <w:r>
-        <w:rPr>
-          <w:rFonts w:cs="Times New Roman"/>
-          <w:sz w:val="24"/>
-          <w:lang w:val="en-US"/>
-        </w:rPr>
-        <w:t xml:space="preserve"> </w:t>
-      </w:r>
-      <w:proofErr w:type="spellStart"/>
-      <w:r>
-        <w:rPr>
-          <w:rFonts w:cs="Times New Roman"/>
-          <w:sz w:val="24"/>
-          <w:lang w:val="en-US"/>
-        </w:rPr>
-        <w:t>modelos</w:t>
-      </w:r>
-      <w:proofErr w:type="spellEnd"/>
-      <w:r>
-        <w:rPr>
-          <w:rFonts w:cs="Times New Roman"/>
-          <w:sz w:val="24"/>
-          <w:lang w:val="en-US"/>
-        </w:rPr>
-        <w:t xml:space="preserve"> de </w:t>
-      </w:r>
-      <w:proofErr w:type="spellStart"/>
-      <w:r>
-        <w:rPr>
-          <w:rFonts w:cs="Times New Roman"/>
-          <w:sz w:val="24"/>
-          <w:lang w:val="en-US"/>
-        </w:rPr>
-        <w:t>serviços</w:t>
-      </w:r>
-      <w:proofErr w:type="spellEnd"/>
-      <w:r>
-        <w:rPr>
-          <w:rFonts w:cs="Times New Roman"/>
-          <w:sz w:val="24"/>
-          <w:lang w:val="en-US"/>
-        </w:rPr>
-        <w:t xml:space="preserve"> </w:t>
-      </w:r>
-      <w:proofErr w:type="spellStart"/>
-      <w:r>
-        <w:rPr>
-          <w:rFonts w:cs="Times New Roman"/>
-          <w:sz w:val="24"/>
-          <w:lang w:val="en-US"/>
-        </w:rPr>
-        <w:t>são</w:t>
-      </w:r>
-      <w:proofErr w:type="spellEnd"/>
-      <w:r>
-        <w:rPr>
-          <w:rFonts w:cs="Times New Roman"/>
-          <w:sz w:val="24"/>
-          <w:lang w:val="en-US"/>
-        </w:rPr>
-        <w:t xml:space="preserve"> </w:t>
-      </w:r>
-      <w:proofErr w:type="spellStart"/>
-      <w:r>
-        <w:rPr>
-          <w:rFonts w:cs="Times New Roman"/>
-          <w:sz w:val="24"/>
-          <w:lang w:val="en-US"/>
-        </w:rPr>
-        <w:t>os</w:t>
-      </w:r>
-      <w:proofErr w:type="spellEnd"/>
-      <w:r>
-        <w:rPr>
-          <w:rFonts w:cs="Times New Roman"/>
-          <w:sz w:val="24"/>
-          <w:lang w:val="en-US"/>
-        </w:rPr>
-        <w:t xml:space="preserve"> </w:t>
-      </w:r>
-      <w:proofErr w:type="spellStart"/>
-      <w:r>
-        <w:rPr>
-          <w:rFonts w:cs="Times New Roman"/>
-          <w:sz w:val="24"/>
-          <w:lang w:val="en-US"/>
-        </w:rPr>
-        <w:t>seguintes</w:t>
-      </w:r>
-      <w:proofErr w:type="spellEnd"/>
-      <w:r>
-        <w:rPr>
-          <w:rFonts w:cs="Times New Roman"/>
-          <w:sz w:val="24"/>
-          <w:lang w:val="en-US"/>
-        </w:rPr>
-        <w:t xml:space="preserve">: </w:t>
+        <w:t xml:space="preserve">Os modelos de serviços são os seguintes: </w:t>
       </w:r>
     </w:p>
     <w:p>
@@ -10224,23 +9127,7 @@
           <w:rFonts w:cs="Times New Roman"/>
           <w:sz w:val="24"/>
         </w:rPr>
-        <w:t>Software como Serviço (SaaS): um aplicativo pode ser utilizado por uma grande quantidade de usuários simultaneamente. Esse tipo de serviço é disponibilizado por provedores e acessado pelos usuários através de aplicações como o navegador. Todo o controle e gerenciamento da rede, sistemas operacionais, armazenamento e possíveis manutenções será de responsabilidade do provedor de serviço (</w:t>
-      </w:r>
-      <w:proofErr w:type="spellStart"/>
-      <w:r>
-        <w:rPr>
-          <w:rFonts w:cs="Times New Roman"/>
-          <w:sz w:val="24"/>
-        </w:rPr>
-        <w:t>Aulbach</w:t>
-      </w:r>
-      <w:proofErr w:type="spellEnd"/>
-      <w:r>
-        <w:rPr>
-          <w:rFonts w:cs="Times New Roman"/>
-          <w:sz w:val="24"/>
-        </w:rPr>
-        <w:t xml:space="preserve">, 2009). </w:t>
+        <w:t xml:space="preserve">Software como Serviço (SaaS): um aplicativo pode ser utilizado por uma grande quantidade de usuários simultaneamente. Esse tipo de serviço é disponibilizado por provedores e acessado pelos usuários através de aplicações como o navegador. Todo o controle e gerenciamento da rede, sistemas operacionais, armazenamento e possíveis manutenções será de responsabilidade do provedor de serviço (Aulbach, 2009). </w:t>
       </w:r>
     </w:p>
     <w:p>
@@ -10275,23 +9162,7 @@
           <w:rFonts w:cs="Times New Roman"/>
           <w:sz w:val="24"/>
         </w:rPr>
-        <w:t>Plataforma como Serviço (</w:t>
-      </w:r>
-      <w:proofErr w:type="spellStart"/>
-      <w:r>
-        <w:rPr>
-          <w:rFonts w:cs="Times New Roman"/>
-          <w:sz w:val="24"/>
-        </w:rPr>
-        <w:t>PaaS</w:t>
-      </w:r>
-      <w:proofErr w:type="spellEnd"/>
-      <w:r>
-        <w:rPr>
-          <w:rFonts w:cs="Times New Roman"/>
-          <w:sz w:val="24"/>
-        </w:rPr>
-        <w:t xml:space="preserve">): é a disponibilização de plataformas de desenvolvimento que facilitam a implantação de aplicações assim como o gerenciamento do hardware subjacente e das camadas de software. O usuário não tem controle sobre a rede, sistemas operacionais ou armazenamento, mas poderá controlar a aplicação implementada na nuvem. A linguagem de programação bem como o ambiente de desenvolvimento é fornecida pelo provedor (NOGUEIRA, 2010). </w:t>
+        <w:t xml:space="preserve">Plataforma como Serviço (PaaS): é a disponibilização de plataformas de desenvolvimento que facilitam a implantação de aplicações assim como o gerenciamento do hardware subjacente e das camadas de software. O usuário não tem controle sobre a rede, sistemas operacionais ou armazenamento, mas poderá controlar a aplicação implementada na nuvem. A linguagem de programação bem como o ambiente de desenvolvimento é fornecida pelo provedor (NOGUEIRA, 2010). </w:t>
       </w:r>
     </w:p>
     <w:p>
@@ -10326,23 +9197,7 @@
           <w:rFonts w:cs="Times New Roman"/>
           <w:sz w:val="24"/>
         </w:rPr>
-        <w:t>Infraestrutura como Serviço (</w:t>
-      </w:r>
-      <w:proofErr w:type="spellStart"/>
-      <w:r>
-        <w:rPr>
-          <w:rFonts w:cs="Times New Roman"/>
-          <w:sz w:val="24"/>
-        </w:rPr>
-        <w:t>IaaS</w:t>
-      </w:r>
-      <w:proofErr w:type="spellEnd"/>
-      <w:r>
-        <w:rPr>
-          <w:rFonts w:cs="Times New Roman"/>
-          <w:sz w:val="24"/>
-        </w:rPr>
-        <w:t xml:space="preserve">): consiste no fornecimento de infraestrutura de processamento, armazenamento, redes, entre outros. Este serviço, assim como os demais, tem seus recursos – neste caso a infraestrutura – compartilhados com diversos usuários simultaneamente. Isso se torna possível através do processo de virtualização, no qual o usuário terá controle sobre máquinas virtuais, armazenamento, aplicativos instalados e possivelmente um controle limitado sobre os recursos de rede (VERAS, 2012). </w:t>
+        <w:t xml:space="preserve">Infraestrutura como Serviço (IaaS): consiste no fornecimento de infraestrutura de processamento, armazenamento, redes, entre outros. Este serviço, assim como os demais, tem seus recursos – neste caso a infraestrutura – compartilhados com diversos usuários simultaneamente. Isso se torna possível através do processo de virtualização, no qual o usuário terá controle sobre máquinas virtuais, armazenamento, aplicativos instalados e possivelmente um controle limitado sobre os recursos de rede (VERAS, 2012). </w:t>
       </w:r>
     </w:p>
     <w:p>
@@ -10468,9 +9323,9 @@
                                 <w:color w:val="auto"/>
                               </w:rPr>
                             </w:pPr>
-                            <w:bookmarkStart w:id="65" w:name="_Toc482039968"/>
-                            <w:bookmarkStart w:id="66" w:name="_Toc482039826"/>
-                            <w:bookmarkStart w:id="67" w:name="_Toc482302128"/>
+                            <w:bookmarkStart w:id="66" w:name="_Toc482039968"/>
+                            <w:bookmarkStart w:id="67" w:name="_Toc482039826"/>
+                            <w:bookmarkStart w:id="68" w:name="_Toc482302128"/>
                             <w:r>
                               <w:rPr>
                                 <w:color w:val="auto"/>
@@ -10495,15 +9350,15 @@
                             <w:r>
                               <w:fldChar w:fldCharType="end"/>
                             </w:r>
-                            <w:bookmarkEnd w:id="65"/>
                             <w:bookmarkEnd w:id="66"/>
+                            <w:bookmarkEnd w:id="67"/>
                             <w:r>
                               <w:rPr>
                                 <w:color w:val="auto"/>
                               </w:rPr>
                               <w:t>: Modelos de Serviço Fonte: http://ftp.unipar.br/~seinpar/2013/artigos/Rogerio%20Schueroff%20Vandresen.pdf</w:t>
                             </w:r>
-                            <w:bookmarkEnd w:id="67"/>
+                            <w:bookmarkEnd w:id="68"/>
                           </w:p>
                         </w:txbxContent>
                       </wps:txbx>
@@ -10531,9 +9386,9 @@
                           <w:color w:val="auto"/>
                         </w:rPr>
                       </w:pPr>
-                      <w:bookmarkStart w:id="68" w:name="_Toc482039968"/>
-                      <w:bookmarkStart w:id="69" w:name="_Toc482039826"/>
-                      <w:bookmarkStart w:id="70" w:name="_Toc482302128"/>
+                      <w:bookmarkStart w:id="69" w:name="_Toc482039968"/>
+                      <w:bookmarkStart w:id="70" w:name="_Toc482039826"/>
+                      <w:bookmarkStart w:id="71" w:name="_Toc482302128"/>
                       <w:r>
                         <w:rPr>
                           <w:color w:val="auto"/>
@@ -10558,15 +9413,15 @@
                       <w:r>
                         <w:fldChar w:fldCharType="end"/>
                       </w:r>
-                      <w:bookmarkEnd w:id="68"/>
                       <w:bookmarkEnd w:id="69"/>
+                      <w:bookmarkEnd w:id="70"/>
                       <w:r>
                         <w:rPr>
                           <w:color w:val="auto"/>
                         </w:rPr>
                         <w:t>: Modelos de Serviço Fonte: http://ftp.unipar.br/~seinpar/2013/artigos/Rogerio%20Schueroff%20Vandresen.pdf</w:t>
                       </w:r>
-                      <w:bookmarkEnd w:id="70"/>
+                      <w:bookmarkEnd w:id="71"/>
                     </w:p>
                   </w:txbxContent>
                 </v:textbox>
@@ -10592,8 +9447,8 @@
       <w:pPr>
         <w:pStyle w:val="Ttulo11"/>
       </w:pPr>
-      <w:bookmarkStart w:id="71" w:name="_Toc482041883"/>
-      <w:bookmarkEnd w:id="71"/>
+      <w:bookmarkStart w:id="72" w:name="_Toc482041883"/>
+      <w:bookmarkEnd w:id="72"/>
       <w:r>
         <w:lastRenderedPageBreak/>
         <w:t>3 Paas</w:t>
@@ -10603,12 +9458,12 @@
       <w:pPr>
         <w:pStyle w:val="Ttulo11"/>
       </w:pPr>
-      <w:bookmarkStart w:id="72" w:name="_Toc482041884"/>
+      <w:bookmarkStart w:id="73" w:name="_Toc482041884"/>
       <w:r>
         <w:lastRenderedPageBreak/>
         <w:t>3.1 PaaS: Plataforma como serviço</w:t>
       </w:r>
-      <w:bookmarkEnd w:id="72"/>
+      <w:bookmarkEnd w:id="73"/>
       <w:r>
         <w:t xml:space="preserve"> </w:t>
       </w:r>
@@ -10617,8 +9472,8 @@
       <w:pPr>
         <w:pStyle w:val="Ttulo11"/>
       </w:pPr>
-      <w:bookmarkStart w:id="73" w:name="_Toc482041885"/>
-      <w:bookmarkEnd w:id="73"/>
+      <w:bookmarkStart w:id="74" w:name="_Toc482041885"/>
+      <w:bookmarkEnd w:id="74"/>
       <w:r>
         <w:lastRenderedPageBreak/>
         <w:t>3.2 Programação descentralizada: GRID e Cluster</w:t>
@@ -10628,8 +9483,8 @@
       <w:pPr>
         <w:pStyle w:val="Ttulo11"/>
       </w:pPr>
-      <w:bookmarkStart w:id="74" w:name="_Toc482041886"/>
-      <w:bookmarkEnd w:id="74"/>
+      <w:bookmarkStart w:id="75" w:name="_Toc482041886"/>
+      <w:bookmarkEnd w:id="75"/>
       <w:r>
         <w:lastRenderedPageBreak/>
         <w:t>3.4.1 Conceito</w:t>
@@ -10639,8 +9494,8 @@
       <w:pPr>
         <w:pStyle w:val="Ttulo11"/>
       </w:pPr>
-      <w:bookmarkStart w:id="75" w:name="_Toc482041887"/>
-      <w:bookmarkEnd w:id="75"/>
+      <w:bookmarkStart w:id="76" w:name="_Toc482041887"/>
+      <w:bookmarkEnd w:id="76"/>
       <w:r>
         <w:lastRenderedPageBreak/>
         <w:t>4 SISTEMAS ESCALÁVEIS</w:t>
@@ -10656,21 +9511,7 @@
         <w:rPr>
           <w:sz w:val="24"/>
         </w:rPr>
-        <w:t xml:space="preserve">Os sistemas de virtualização passaram por algumas mudanças ao longo do tempo até chegarem aos sistemas atuais, em primeira fase eram servidores em grande escala que ocupavam grande parte de uma sala, sem virtualização e que rodavam somente uma aplicação, não usando nem metade do seu poder de processamento e com grandes gastos de energia; </w:t>
-      </w:r>
-      <w:proofErr w:type="gramStart"/>
-      <w:r>
-        <w:rPr>
-          <w:sz w:val="24"/>
-        </w:rPr>
-        <w:t>Se</w:t>
-      </w:r>
-      <w:proofErr w:type="gramEnd"/>
-      <w:r>
-        <w:rPr>
-          <w:sz w:val="24"/>
-        </w:rPr>
-        <w:t xml:space="preserve"> necessário ampliação havia custos de compra de hardware e de espaços, energia, gerenciamento centralizado das máquinas, segurança</w:t>
+        <w:t>Os sistemas de virtualização passaram por algumas mudanças ao longo do tempo até chegarem aos sistemas atuais, em primeira fase eram servidores em grande escala que ocupavam grande parte de uma sala, sem virtualização e que rodavam somente uma aplicação, não usando nem metade do seu poder de processamento e com grandes gastos de energia; Se necessário ampliação havia custos de compra de hardware e de espaços, energia, gerenciamento centralizado das máquinas, segurança</w:t>
       </w:r>
       <w:r>
         <w:rPr>
@@ -10760,9 +9601,9 @@
                                 <w:color w:val="auto"/>
                               </w:rPr>
                             </w:pPr>
-                            <w:bookmarkStart w:id="76" w:name="_Toc482039969"/>
-                            <w:bookmarkStart w:id="77" w:name="_Toc482039827"/>
-                            <w:bookmarkStart w:id="78" w:name="_Toc482302129"/>
+                            <w:bookmarkStart w:id="77" w:name="_Toc482039969"/>
+                            <w:bookmarkStart w:id="78" w:name="_Toc482039827"/>
+                            <w:bookmarkStart w:id="79" w:name="_Toc482302129"/>
                             <w:r>
                               <w:rPr>
                                 <w:color w:val="auto"/>
@@ -10791,25 +9632,17 @@
                               <w:rPr>
                                 <w:color w:val="auto"/>
                               </w:rPr>
-                              <w:t xml:space="preserve"> </w:t>
+                              <w:t xml:space="preserve"> Hypervisor</w:t>
                             </w:r>
-                            <w:proofErr w:type="spellStart"/>
-                            <w:r>
-                              <w:rPr>
-                                <w:color w:val="auto"/>
-                              </w:rPr>
-                              <w:t>Hypervisor</w:t>
-                            </w:r>
-                            <w:bookmarkEnd w:id="76"/>
                             <w:bookmarkEnd w:id="77"/>
-                            <w:proofErr w:type="spellEnd"/>
+                            <w:bookmarkEnd w:id="78"/>
                             <w:r>
                               <w:rPr>
                                 <w:color w:val="auto"/>
                               </w:rPr>
                               <w:t xml:space="preserve"> Hospedado Fonte: http://3way.com.br/saiba-como-a-virtualizacao-por-container-mudou-a-infraestrutura-de-ti/</w:t>
                             </w:r>
-                            <w:bookmarkEnd w:id="78"/>
+                            <w:bookmarkEnd w:id="79"/>
                           </w:p>
                         </w:txbxContent>
                       </wps:txbx>
@@ -10837,9 +9670,9 @@
                           <w:color w:val="auto"/>
                         </w:rPr>
                       </w:pPr>
-                      <w:bookmarkStart w:id="79" w:name="_Toc482039969"/>
-                      <w:bookmarkStart w:id="80" w:name="_Toc482039827"/>
-                      <w:bookmarkStart w:id="81" w:name="_Toc482302129"/>
+                      <w:bookmarkStart w:id="80" w:name="_Toc482039969"/>
+                      <w:bookmarkStart w:id="81" w:name="_Toc482039827"/>
+                      <w:bookmarkStart w:id="82" w:name="_Toc482302129"/>
                       <w:r>
                         <w:rPr>
                           <w:color w:val="auto"/>
@@ -10868,25 +9701,17 @@
                         <w:rPr>
                           <w:color w:val="auto"/>
                         </w:rPr>
-                        <w:t xml:space="preserve"> </w:t>
+                        <w:t xml:space="preserve"> Hypervisor</w:t>
                       </w:r>
-                      <w:proofErr w:type="spellStart"/>
-                      <w:r>
-                        <w:rPr>
-                          <w:color w:val="auto"/>
-                        </w:rPr>
-                        <w:t>Hypervisor</w:t>
-                      </w:r>
-                      <w:bookmarkEnd w:id="79"/>
                       <w:bookmarkEnd w:id="80"/>
-                      <w:proofErr w:type="spellEnd"/>
+                      <w:bookmarkEnd w:id="81"/>
                       <w:r>
                         <w:rPr>
                           <w:color w:val="auto"/>
                         </w:rPr>
                         <w:t xml:space="preserve"> Hospedado Fonte: http://3way.com.br/saiba-como-a-virtualizacao-por-container-mudou-a-infraestrutura-de-ti/</w:t>
                       </w:r>
-                      <w:bookmarkEnd w:id="81"/>
+                      <w:bookmarkEnd w:id="82"/>
                     </w:p>
                   </w:txbxContent>
                 </v:textbox>
@@ -10900,21 +9725,7 @@
         <w:rPr>
           <w:sz w:val="24"/>
         </w:rPr>
-        <w:t xml:space="preserve">Com o surgimento da virtualização houve a inserção de um </w:t>
-      </w:r>
-      <w:proofErr w:type="spellStart"/>
-      <w:r>
-        <w:rPr>
-          <w:sz w:val="24"/>
-        </w:rPr>
-        <w:t>hypervisor</w:t>
-      </w:r>
-      <w:proofErr w:type="spellEnd"/>
-      <w:r>
-        <w:rPr>
-          <w:sz w:val="24"/>
-        </w:rPr>
-        <w:t xml:space="preserve"> no sistema operacional, que consiste em um gerenciador para a virtualização.</w:t>
+        <w:t>Com o surgimento da virtualização houve a inserção de um hypervisor no sistema operacional, que consiste em um gerenciador para a virtualização.</w:t>
       </w:r>
     </w:p>
     <w:p>
@@ -11006,21 +9817,7 @@
         <w:rPr>
           <w:sz w:val="24"/>
         </w:rPr>
-        <w:t xml:space="preserve"> A evolução deste modelo consiste em não usar mais a camada do sistema operacional, e sim que o próprio </w:t>
-      </w:r>
-      <w:proofErr w:type="spellStart"/>
-      <w:r>
-        <w:rPr>
-          <w:sz w:val="24"/>
-        </w:rPr>
-        <w:t>hypervisor</w:t>
-      </w:r>
-      <w:proofErr w:type="spellEnd"/>
-      <w:r>
-        <w:rPr>
-          <w:sz w:val="24"/>
-        </w:rPr>
-        <w:t xml:space="preserve"> é que faz a gestão em cima da camada do hardware, se tornando um sistema operacional de gerenciamento.</w:t>
+        <w:t xml:space="preserve"> A evolução deste modelo consiste em não usar mais a camada do sistema operacional, e sim que o próprio hypervisor é que faz a gestão em cima da camada do hardware, se tornando um sistema operacional de gerenciamento.</w:t>
       </w:r>
     </w:p>
     <w:p>
@@ -11085,117 +9882,52 @@
           <w:sz w:val="24"/>
         </w:rPr>
       </w:pPr>
-      <w:bookmarkStart w:id="82" w:name="_Toc482302130"/>
+      <w:bookmarkStart w:id="83" w:name="_Toc482302130"/>
       <w:r>
         <w:t xml:space="preserve">Figura </w:t>
       </w:r>
-      <w:fldSimple w:instr=" SEQ Figura \* ARABIC ">
-        <w:r>
-          <w:rPr>
-            <w:noProof/>
-          </w:rPr>
-          <w:t>12</w:t>
-        </w:r>
-      </w:fldSimple>
-      <w:r>
-        <w:t xml:space="preserve"> - Evolução do </w:t>
-      </w:r>
-      <w:proofErr w:type="spellStart"/>
-      <w:r>
-        <w:t>Hypervisor</w:t>
-      </w:r>
-      <w:proofErr w:type="spellEnd"/>
-      <w:r>
-        <w:t xml:space="preserve"> Fonte: http:</w:t>
+      <w:r>
+        <w:fldChar w:fldCharType="begin"/>
+      </w:r>
+      <w:r>
+        <w:instrText xml:space="preserve"> SEQ Figura \* ARABIC </w:instrText>
+      </w:r>
+      <w:r>
+        <w:fldChar w:fldCharType="separate"/>
+      </w:r>
+      <w:r>
+        <w:rPr>
+          <w:noProof/>
+        </w:rPr>
+        <w:t>12</w:t>
+      </w:r>
+      <w:r>
+        <w:rPr>
+          <w:noProof/>
+        </w:rPr>
+        <w:fldChar w:fldCharType="end"/>
+      </w:r>
+      <w:r>
+        <w:t xml:space="preserve"> - Evolução do Hypervisor Fonte: http:</w:t>
       </w:r>
       <w:r>
         <w:t>//3way.com.br/saiba-como-a-virtualizacao-por-container-revolucionou-a-infraestrutura-de-ti.png</w:t>
       </w:r>
-      <w:bookmarkEnd w:id="82"/>
-    </w:p>
-    <w:p>
-      <w:pPr>
-        <w:rPr>
-          <w:sz w:val="24"/>
-        </w:rPr>
-      </w:pPr>
-    </w:p>
-    <w:p>
-      <w:r>
-        <w:rPr>
-          <w:sz w:val="24"/>
-        </w:rPr>
-        <w:t xml:space="preserve">O modelo de containers elimina a camada do sistema operacional que existia para </w:t>
-      </w:r>
-      <w:proofErr w:type="gramStart"/>
-      <w:r>
-        <w:rPr>
-          <w:sz w:val="24"/>
-        </w:rPr>
-        <w:t>cada  máquina</w:t>
-      </w:r>
-      <w:proofErr w:type="gramEnd"/>
-      <w:r>
-        <w:rPr>
-          <w:sz w:val="24"/>
-        </w:rPr>
-        <w:t xml:space="preserve"> virtualizada e o </w:t>
-      </w:r>
-      <w:proofErr w:type="spellStart"/>
-      <w:r>
-        <w:rPr>
-          <w:sz w:val="24"/>
-        </w:rPr>
-        <w:t>hypervisor</w:t>
-      </w:r>
-      <w:proofErr w:type="spellEnd"/>
-      <w:r>
-        <w:rPr>
-          <w:sz w:val="24"/>
-        </w:rPr>
-        <w:t xml:space="preserve"> para gerenciar as instâncias virtualizadas. A </w:t>
-      </w:r>
-      <w:proofErr w:type="gramStart"/>
-      <w:r>
-        <w:rPr>
-          <w:sz w:val="24"/>
-        </w:rPr>
-        <w:t>virtualização  pelo</w:t>
-      </w:r>
-      <w:proofErr w:type="gramEnd"/>
-      <w:r>
-        <w:rPr>
-          <w:sz w:val="24"/>
-        </w:rPr>
-        <w:t xml:space="preserve"> container utiliza o </w:t>
-      </w:r>
-      <w:proofErr w:type="spellStart"/>
-      <w:r>
-        <w:rPr>
-          <w:sz w:val="24"/>
-        </w:rPr>
-        <w:t>kernel</w:t>
-      </w:r>
-      <w:proofErr w:type="spellEnd"/>
-      <w:r>
-        <w:rPr>
-          <w:sz w:val="24"/>
-        </w:rPr>
-        <w:t xml:space="preserve"> do sistema operacional nativo da máquina, geralmente sendo o </w:t>
-      </w:r>
-      <w:proofErr w:type="spellStart"/>
-      <w:r>
-        <w:rPr>
-          <w:sz w:val="24"/>
-        </w:rPr>
-        <w:t>linux</w:t>
-      </w:r>
-      <w:proofErr w:type="spellEnd"/>
-      <w:r>
-        <w:rPr>
-          <w:sz w:val="24"/>
-        </w:rPr>
-        <w:t xml:space="preserve">, mais hoje já é possível ser feito em qualquer sistema operacional. </w:t>
+      <w:bookmarkEnd w:id="83"/>
+    </w:p>
+    <w:p>
+      <w:pPr>
+        <w:rPr>
+          <w:sz w:val="24"/>
+        </w:rPr>
+      </w:pPr>
+    </w:p>
+    <w:p>
+      <w:r>
+        <w:rPr>
+          <w:sz w:val="24"/>
+        </w:rPr>
+        <w:t xml:space="preserve">O modelo de containers elimina a camada do sistema operacional que existia para cada  máquina virtualizada e o hypervisor para gerenciar as instâncias virtualizadas. A virtualização  pelo container utiliza o kernel do sistema operacional nativo da máquina, geralmente sendo o linux, mais hoje já é possível ser feito em qualquer sistema operacional. </w:t>
       </w:r>
     </w:p>
     <w:p>
@@ -11266,25 +9998,41 @@
           <w:sz w:val="24"/>
         </w:rPr>
       </w:pPr>
-      <w:bookmarkStart w:id="83" w:name="_Toc482302131"/>
+      <w:bookmarkStart w:id="84" w:name="_Toc482302131"/>
       <w:r>
         <w:t xml:space="preserve">Figura </w:t>
       </w:r>
-      <w:fldSimple w:instr=" SEQ Figura \* ARABIC ">
-        <w:r>
-          <w:rPr>
-            <w:noProof/>
-          </w:rPr>
-          <w:t>13</w:t>
-        </w:r>
-      </w:fldSimple>
+      <w:r>
+        <w:fldChar w:fldCharType="begin"/>
+      </w:r>
+      <w:r>
+        <w:instrText xml:space="preserve"> SEQ Figura \* </w:instrText>
+      </w:r>
+      <w:r>
+        <w:instrText xml:space="preserve">ARABIC </w:instrText>
+      </w:r>
+      <w:r>
+        <w:fldChar w:fldCharType="separate"/>
+      </w:r>
+      <w:r>
+        <w:rPr>
+          <w:noProof/>
+        </w:rPr>
+        <w:t>13</w:t>
+      </w:r>
+      <w:r>
+        <w:rPr>
+          <w:noProof/>
+        </w:rPr>
+        <w:fldChar w:fldCharType="end"/>
+      </w:r>
       <w:r>
         <w:t xml:space="preserve"> - Virtualização por Container Fonte: http:</w:t>
       </w:r>
       <w:r>
         <w:t>//3way.com.br/saiba-como-a-virtualizacao-por-container-revolucionou-a-infraestrutura-de-ti.png</w:t>
       </w:r>
-      <w:bookmarkEnd w:id="83"/>
+      <w:bookmarkEnd w:id="84"/>
     </w:p>
     <w:p>
       <w:pPr>
@@ -11299,99 +10047,15 @@
           <w:sz w:val="24"/>
         </w:rPr>
         <w:lastRenderedPageBreak/>
-        <w:t xml:space="preserve">O </w:t>
-      </w:r>
-      <w:proofErr w:type="spellStart"/>
-      <w:r>
-        <w:rPr>
-          <w:sz w:val="24"/>
-        </w:rPr>
-        <w:t>kernel</w:t>
-      </w:r>
-      <w:proofErr w:type="spellEnd"/>
-      <w:r>
-        <w:rPr>
-          <w:sz w:val="24"/>
-        </w:rPr>
-        <w:t xml:space="preserve"> do sistema é responsável por fornecer as bibliotecas e os binários necessários para que o container possa rodar a aplicação de forma necessária.</w:t>
-      </w:r>
-    </w:p>
-    <w:p>
-      <w:r>
-        <w:rPr>
-          <w:sz w:val="24"/>
-        </w:rPr>
-        <w:t xml:space="preserve">Basicamente há uma abstração do nível de sistema operacional, pois as configurações ficam no container e o mesmo pode ser tem um alto nível de provisionamento, podendo ser replicado sem menores problemas, simplificando muito a implementação em diferentes máquinas e ambientes de homologação (QA – </w:t>
-      </w:r>
-      <w:proofErr w:type="spellStart"/>
-      <w:r>
-        <w:rPr>
-          <w:sz w:val="24"/>
-        </w:rPr>
-        <w:t>Quality</w:t>
-      </w:r>
-      <w:proofErr w:type="spellEnd"/>
-      <w:r>
-        <w:rPr>
-          <w:sz w:val="24"/>
-        </w:rPr>
-        <w:t xml:space="preserve"> </w:t>
-      </w:r>
-      <w:proofErr w:type="spellStart"/>
-      <w:r>
-        <w:rPr>
-          <w:sz w:val="24"/>
-        </w:rPr>
-        <w:t>Qssurance</w:t>
-      </w:r>
-      <w:proofErr w:type="spellEnd"/>
-      <w:r>
-        <w:rPr>
-          <w:sz w:val="24"/>
-        </w:rPr>
-        <w:t xml:space="preserve">, </w:t>
-      </w:r>
-      <w:proofErr w:type="spellStart"/>
-      <w:r>
-        <w:rPr>
-          <w:sz w:val="24"/>
-        </w:rPr>
-        <w:t>Staging</w:t>
-      </w:r>
-      <w:proofErr w:type="spellEnd"/>
-      <w:r>
-        <w:rPr>
-          <w:sz w:val="24"/>
-        </w:rPr>
-        <w:t xml:space="preserve">, Produção); o </w:t>
-      </w:r>
-      <w:proofErr w:type="spellStart"/>
-      <w:r>
-        <w:rPr>
-          <w:sz w:val="24"/>
-        </w:rPr>
-        <w:t>containter</w:t>
-      </w:r>
-      <w:proofErr w:type="spellEnd"/>
-      <w:r>
-        <w:rPr>
-          <w:sz w:val="24"/>
-        </w:rPr>
-        <w:t xml:space="preserve"> pode ser baixado em qualquer lugar, e máquina hospedeira utilizando o </w:t>
-      </w:r>
-      <w:proofErr w:type="spellStart"/>
-      <w:r>
-        <w:rPr>
-          <w:sz w:val="24"/>
-        </w:rPr>
-        <w:t>dockerhub</w:t>
-      </w:r>
-      <w:proofErr w:type="spellEnd"/>
-      <w:r>
-        <w:rPr>
-          <w:sz w:val="24"/>
-        </w:rPr>
-        <w:t>.</w:t>
+        <w:t>O kernel do sistema é responsável por fornecer as bibliotecas e os binários necessários para que o container possa rodar a aplicação de forma necessária.</w:t>
+      </w:r>
+    </w:p>
+    <w:p>
+      <w:r>
+        <w:rPr>
+          <w:sz w:val="24"/>
+        </w:rPr>
+        <w:t>Basicamente há uma abstração do nível de sistema operacional, pois as configurações ficam no container e o mesmo pode ser tem um alto nível de provisionamento, podendo ser replicado sem menores problemas, simplificando muito a implementação em diferentes máquinas e ambientes de homologação (QA – Quality Qssurance, Staging, Produção); o containter pode ser baixado em qualquer lugar, e máquina hospedeira utilizando o dockerhub.</w:t>
       </w:r>
     </w:p>
     <w:p>
@@ -11420,8 +10084,8 @@
       <w:pPr>
         <w:pStyle w:val="Ttulo11"/>
       </w:pPr>
-      <w:bookmarkStart w:id="84" w:name="_Toc482041888"/>
-      <w:bookmarkEnd w:id="84"/>
+      <w:bookmarkStart w:id="85" w:name="_Toc482041888"/>
+      <w:bookmarkEnd w:id="85"/>
       <w:r>
         <w:lastRenderedPageBreak/>
         <w:t>4.1 LXC Containers</w:t>
@@ -11442,7 +10106,6 @@
         <w:t xml:space="preserve">Rogério dos Anjos (em </w:t>
       </w:r>
       <w:hyperlink r:id="rId22">
-        <w:proofErr w:type="spellStart"/>
         <w:r>
           <w:rPr>
             <w:rStyle w:val="LigaodeInternet"/>
@@ -11470,7 +10133,6 @@
           </w:rPr>
           <w:t>Novidades</w:t>
         </w:r>
-        <w:proofErr w:type="spellEnd"/>
       </w:hyperlink>
       <w:r>
         <w:rPr>
@@ -11491,71 +10153,7 @@
           <w:color w:val="000000" w:themeColor="text1"/>
           <w:sz w:val="24"/>
         </w:rPr>
-        <w:t xml:space="preserve">- “O LXC (Linux Container) é um sistema leve de virtualização que usa múltiplos containers de forma isolada no </w:t>
-      </w:r>
-      <w:proofErr w:type="spellStart"/>
-      <w:r>
-        <w:rPr>
-          <w:color w:val="000000" w:themeColor="text1"/>
-          <w:sz w:val="24"/>
-        </w:rPr>
-        <w:t>kernel</w:t>
-      </w:r>
-      <w:proofErr w:type="spellEnd"/>
-      <w:r>
-        <w:rPr>
-          <w:color w:val="000000" w:themeColor="text1"/>
-          <w:sz w:val="24"/>
-        </w:rPr>
-        <w:t xml:space="preserve"> </w:t>
-      </w:r>
-      <w:proofErr w:type="spellStart"/>
-      <w:r>
-        <w:rPr>
-          <w:color w:val="000000" w:themeColor="text1"/>
-          <w:sz w:val="24"/>
-        </w:rPr>
-        <w:t>linux</w:t>
-      </w:r>
-      <w:proofErr w:type="spellEnd"/>
-      <w:r>
-        <w:rPr>
-          <w:color w:val="000000" w:themeColor="text1"/>
-          <w:sz w:val="24"/>
-        </w:rPr>
-        <w:t xml:space="preserve">. Ele cria um ambiente muito próximo de um sistema </w:t>
-      </w:r>
-      <w:proofErr w:type="spellStart"/>
-      <w:r>
-        <w:rPr>
-          <w:color w:val="000000" w:themeColor="text1"/>
-          <w:sz w:val="24"/>
-        </w:rPr>
-        <w:t>linux</w:t>
-      </w:r>
-      <w:proofErr w:type="spellEnd"/>
-      <w:r>
-        <w:rPr>
-          <w:color w:val="000000" w:themeColor="text1"/>
-          <w:sz w:val="24"/>
-        </w:rPr>
-        <w:t xml:space="preserve"> sem precisar instalar um </w:t>
-      </w:r>
-      <w:proofErr w:type="spellStart"/>
-      <w:r>
-        <w:rPr>
-          <w:color w:val="000000" w:themeColor="text1"/>
-          <w:sz w:val="24"/>
-        </w:rPr>
-        <w:t>kernel</w:t>
-      </w:r>
-      <w:proofErr w:type="spellEnd"/>
-      <w:r>
-        <w:rPr>
-          <w:color w:val="000000" w:themeColor="text1"/>
-          <w:sz w:val="24"/>
-        </w:rPr>
-        <w:t xml:space="preserve"> separado. Com o LXC é </w:t>
+        <w:t xml:space="preserve">- “O LXC (Linux Container) é um sistema leve de virtualização que usa múltiplos containers de forma isolada no kernel linux. Ele cria um ambiente muito próximo de um sistema linux sem precisar instalar um kernel separado. Com o LXC é </w:t>
       </w:r>
       <w:r>
         <w:rPr>
@@ -11591,21 +10189,8 @@
             <w:u w:val="none"/>
             <w:shd w:val="clear" w:color="auto" w:fill="FFFFFF"/>
           </w:rPr>
-          <w:t xml:space="preserve">Cristiano </w:t>
-        </w:r>
-        <w:proofErr w:type="spellStart"/>
-        <w:r>
-          <w:rPr>
-            <w:rStyle w:val="LigaodeInternet"/>
-            <w:rFonts w:cs="Times New Roman"/>
-            <w:color w:val="000000" w:themeColor="text1"/>
-            <w:sz w:val="24"/>
-            <w:u w:val="none"/>
-            <w:shd w:val="clear" w:color="auto" w:fill="FFFFFF"/>
-          </w:rPr>
-          <w:t>Diedrich</w:t>
-        </w:r>
-        <w:proofErr w:type="spellEnd"/>
+          <w:t>Cristiano Diedrich</w:t>
+        </w:r>
       </w:hyperlink>
       <w:r>
         <w:rPr>
@@ -11623,117 +10208,7 @@
           <w:shd w:val="clear" w:color="auto" w:fill="FFFFFF"/>
           <w:lang w:eastAsia="pt-BR"/>
         </w:rPr>
-        <w:t xml:space="preserve"> LXC, trazia as seguintes fases: LXC, </w:t>
-      </w:r>
-      <w:proofErr w:type="spellStart"/>
-      <w:r>
-        <w:rPr>
-          <w:rFonts w:cs="Times New Roman"/>
-          <w:color w:val="000000" w:themeColor="text1"/>
-          <w:sz w:val="24"/>
-          <w:shd w:val="clear" w:color="auto" w:fill="FFFFFF"/>
-          <w:lang w:eastAsia="pt-BR"/>
-        </w:rPr>
-        <w:t>chroot</w:t>
-      </w:r>
-      <w:proofErr w:type="spellEnd"/>
-      <w:r>
-        <w:rPr>
-          <w:rFonts w:cs="Times New Roman"/>
-          <w:color w:val="000000" w:themeColor="text1"/>
-          <w:sz w:val="24"/>
-          <w:shd w:val="clear" w:color="auto" w:fill="FFFFFF"/>
-          <w:lang w:eastAsia="pt-BR"/>
-        </w:rPr>
-        <w:t xml:space="preserve"> com esteroides. O objetivo do projeto era ser uma alternativa a já consolidada tecnologia de </w:t>
-      </w:r>
-      <w:proofErr w:type="spellStart"/>
-      <w:r>
-        <w:rPr>
-          <w:rFonts w:cs="Times New Roman"/>
-          <w:color w:val="000000" w:themeColor="text1"/>
-          <w:sz w:val="24"/>
-          <w:shd w:val="clear" w:color="auto" w:fill="FFFFFF"/>
-          <w:lang w:eastAsia="pt-BR"/>
-        </w:rPr>
-        <w:t>chroot</w:t>
-      </w:r>
-      <w:proofErr w:type="spellEnd"/>
-      <w:r>
-        <w:rPr>
-          <w:rFonts w:cs="Times New Roman"/>
-          <w:color w:val="000000" w:themeColor="text1"/>
-          <w:sz w:val="24"/>
-          <w:shd w:val="clear" w:color="auto" w:fill="FFFFFF"/>
-          <w:lang w:eastAsia="pt-BR"/>
-        </w:rPr>
-        <w:t xml:space="preserve">, sendo um meio termo entre máquina virtual e </w:t>
-      </w:r>
-      <w:proofErr w:type="spellStart"/>
-      <w:r>
-        <w:rPr>
-          <w:rFonts w:cs="Times New Roman"/>
-          <w:color w:val="000000" w:themeColor="text1"/>
-          <w:sz w:val="24"/>
-          <w:shd w:val="clear" w:color="auto" w:fill="FFFFFF"/>
-          <w:lang w:eastAsia="pt-BR"/>
-        </w:rPr>
-        <w:t>chroot</w:t>
-      </w:r>
-      <w:proofErr w:type="spellEnd"/>
-      <w:r>
-        <w:rPr>
-          <w:rFonts w:cs="Times New Roman"/>
-          <w:color w:val="000000" w:themeColor="text1"/>
-          <w:sz w:val="24"/>
-          <w:shd w:val="clear" w:color="auto" w:fill="FFFFFF"/>
-          <w:lang w:eastAsia="pt-BR"/>
-        </w:rPr>
-        <w:t xml:space="preserve">, possibilitando a criação de um ambiente mais próximo possível de uma instalação Linux sem a necessidade </w:t>
-      </w:r>
-      <w:proofErr w:type="gramStart"/>
-      <w:r>
-        <w:rPr>
-          <w:rFonts w:cs="Times New Roman"/>
-          <w:color w:val="000000" w:themeColor="text1"/>
-          <w:sz w:val="24"/>
-          <w:shd w:val="clear" w:color="auto" w:fill="FFFFFF"/>
-          <w:lang w:eastAsia="pt-BR"/>
-        </w:rPr>
-        <w:t>de  um</w:t>
-      </w:r>
-      <w:proofErr w:type="gramEnd"/>
-      <w:r>
-        <w:rPr>
-          <w:rFonts w:cs="Times New Roman"/>
-          <w:color w:val="000000" w:themeColor="text1"/>
-          <w:sz w:val="24"/>
-          <w:shd w:val="clear" w:color="auto" w:fill="FFFFFF"/>
-          <w:lang w:eastAsia="pt-BR"/>
-        </w:rPr>
-        <w:t xml:space="preserve"> </w:t>
-      </w:r>
-      <w:proofErr w:type="spellStart"/>
-      <w:r>
-        <w:rPr>
-          <w:rFonts w:cs="Times New Roman"/>
-          <w:color w:val="000000" w:themeColor="text1"/>
-          <w:sz w:val="24"/>
-          <w:shd w:val="clear" w:color="auto" w:fill="FFFFFF"/>
-          <w:lang w:eastAsia="pt-BR"/>
-        </w:rPr>
-        <w:t>kernel</w:t>
-      </w:r>
-      <w:proofErr w:type="spellEnd"/>
-      <w:r>
-        <w:rPr>
-          <w:rFonts w:cs="Times New Roman"/>
-          <w:color w:val="000000" w:themeColor="text1"/>
-          <w:sz w:val="24"/>
-          <w:shd w:val="clear" w:color="auto" w:fill="FFFFFF"/>
-          <w:lang w:eastAsia="pt-BR"/>
-        </w:rPr>
-        <w:t xml:space="preserve"> separado.”</w:t>
+        <w:t> LXC, trazia as seguintes fases: LXC, chroot com esteroides. O objetivo do projeto era ser uma alternativa a já consolidada tecnologia de chroot, sendo um meio termo entre máquina virtual e chroot, possibilitando a criação de um ambiente mais próximo possível de uma instalação Linux sem a necessidade de  um kernel separado.”</w:t>
       </w:r>
     </w:p>
     <w:p>
@@ -11747,97 +10222,32 @@
           <w:color w:val="000000"/>
           <w:sz w:val="24"/>
         </w:rPr>
-        <w:t xml:space="preserve">O container tem a característica de isolar os recursos do sistema dos recursos da aplicação, criando assim um ambiente isolado; o mesmo poder consumir recursos do sistema como: </w:t>
-      </w:r>
-      <w:proofErr w:type="spellStart"/>
+        <w:t>O container tem a característica de isolar os recursos do sistema dos recursos da aplicação, criando assim um ambiente isolado; o mesmo poder consumir recursos do sistema como: namespace, chroot, cgroups entre outros. Funciona com se cada container fosse uma máquina virtual completa, podendo ter inclusive os mesmos problemas de uma máquina virtual, como criação de usuários e permissões de escritas em diretórios e etc.</w:t>
+      </w:r>
+    </w:p>
+    <w:p>
+      <w:pPr>
+        <w:rPr>
+          <w:sz w:val="24"/>
+        </w:rPr>
+      </w:pPr>
       <w:r>
         <w:rPr>
           <w:color w:val="000000"/>
           <w:sz w:val="24"/>
         </w:rPr>
-        <w:t>namespace</w:t>
-      </w:r>
-      <w:proofErr w:type="spellEnd"/>
+        <w:t>O resultado é uma máquina virtual sem a camada do hypervisor, isolada e com controle de recursos.</w:t>
+      </w:r>
+    </w:p>
+    <w:p>
       <w:r>
         <w:rPr>
           <w:color w:val="000000"/>
           <w:sz w:val="24"/>
         </w:rPr>
-        <w:t xml:space="preserve">, </w:t>
-      </w:r>
-      <w:proofErr w:type="spellStart"/>
-      <w:r>
-        <w:rPr>
-          <w:color w:val="000000"/>
-          <w:sz w:val="24"/>
-        </w:rPr>
-        <w:t>chroot</w:t>
-      </w:r>
-      <w:proofErr w:type="spellEnd"/>
-      <w:r>
-        <w:rPr>
-          <w:color w:val="000000"/>
-          <w:sz w:val="24"/>
-        </w:rPr>
-        <w:t xml:space="preserve">, </w:t>
-      </w:r>
-      <w:proofErr w:type="spellStart"/>
-      <w:r>
-        <w:rPr>
-          <w:color w:val="000000"/>
-          <w:sz w:val="24"/>
-        </w:rPr>
-        <w:t>cgroups</w:t>
-      </w:r>
-      <w:proofErr w:type="spellEnd"/>
-      <w:r>
-        <w:rPr>
-          <w:color w:val="000000"/>
-          <w:sz w:val="24"/>
-        </w:rPr>
-        <w:t xml:space="preserve"> entre outros. Funciona com se cada container fosse uma máquina virtual completa, podendo ter inclusive os mesmos problemas de uma máquina virtual, como criação de usuários e permissões de escritas em diretórios e etc.</w:t>
-      </w:r>
-    </w:p>
-    <w:p>
-      <w:pPr>
-        <w:rPr>
-          <w:sz w:val="24"/>
-        </w:rPr>
-      </w:pPr>
-      <w:r>
-        <w:rPr>
-          <w:color w:val="000000"/>
-          <w:sz w:val="24"/>
-        </w:rPr>
-        <w:t xml:space="preserve">O resultado é uma máquina virtual sem a camada do </w:t>
-      </w:r>
-      <w:proofErr w:type="spellStart"/>
-      <w:r>
-        <w:rPr>
-          <w:color w:val="000000"/>
-          <w:sz w:val="24"/>
-        </w:rPr>
-        <w:t>hypervisor</w:t>
-      </w:r>
-      <w:proofErr w:type="spellEnd"/>
-      <w:r>
-        <w:rPr>
-          <w:color w:val="000000"/>
-          <w:sz w:val="24"/>
-        </w:rPr>
-        <w:t>, isolada e com controle de recursos.</w:t>
-      </w:r>
-    </w:p>
-    <w:p>
-      <w:r>
-        <w:rPr>
-          <w:color w:val="000000"/>
-          <w:sz w:val="24"/>
-        </w:rPr>
         <w:t xml:space="preserve">Conforme citação do Rogério dos Anjos - (em </w:t>
       </w:r>
       <w:hyperlink r:id="rId25">
-        <w:proofErr w:type="spellStart"/>
         <w:r>
           <w:rPr>
             <w:rStyle w:val="LigaodeInternet"/>
@@ -11865,40 +10275,14 @@
           </w:rPr>
           <w:t>Novidades</w:t>
         </w:r>
-        <w:proofErr w:type="spellEnd"/>
       </w:hyperlink>
       <w:r>
         <w:rPr>
           <w:color w:val="000000"/>
           <w:sz w:val="24"/>
         </w:rPr>
-        <w:t xml:space="preserve">) - “ Os containers fornecem um ambiente mais próximo possível de um sistema operacional do que você conseguiria de uma máquina virtual, mas sem a sobrecarga da execução separada do </w:t>
-      </w:r>
-      <w:proofErr w:type="spellStart"/>
-      <w:r>
-        <w:rPr>
-          <w:color w:val="000000"/>
-          <w:sz w:val="24"/>
-        </w:rPr>
-        <w:t>kernel</w:t>
-      </w:r>
-      <w:proofErr w:type="spellEnd"/>
-      <w:r>
-        <w:rPr>
-          <w:color w:val="000000"/>
-          <w:sz w:val="24"/>
-        </w:rPr>
-        <w:t xml:space="preserve"> e da simulação de hardware do </w:t>
-      </w:r>
-      <w:proofErr w:type="gramStart"/>
-      <w:r>
-        <w:rPr>
-          <w:color w:val="000000"/>
-          <w:sz w:val="24"/>
-        </w:rPr>
-        <w:t>sistema.”</w:t>
-      </w:r>
-      <w:proofErr w:type="gramEnd"/>
+        <w:t>) - “ Os containers fornecem um ambiente mais próximo possível de um sistema operacional do que você conseguiria de uma máquina virtual, mas sem a sobrecarga da execução separada do kernel e da simulação de hardware do sistema.”</w:t>
+      </w:r>
     </w:p>
     <w:p>
       <w:pPr>
@@ -11969,25 +10353,38 @@
           <w:color w:val="000000"/>
         </w:rPr>
       </w:pPr>
-      <w:bookmarkStart w:id="85" w:name="_Toc482302132"/>
+      <w:bookmarkStart w:id="86" w:name="_Toc482302132"/>
       <w:r>
         <w:t xml:space="preserve">Figura </w:t>
       </w:r>
-      <w:fldSimple w:instr=" SEQ Figura \* ARABIC ">
-        <w:r>
-          <w:rPr>
-            <w:noProof/>
-          </w:rPr>
-          <w:t>14</w:t>
-        </w:r>
-      </w:fldSimple>
+      <w:r>
+        <w:fldChar w:fldCharType="begin"/>
+      </w:r>
+      <w:r>
+        <w:instrText xml:space="preserve"> SEQ Figura \* ARABIC </w:instrText>
+      </w:r>
+      <w:r>
+        <w:fldChar w:fldCharType="separate"/>
+      </w:r>
+      <w:r>
+        <w:rPr>
+          <w:noProof/>
+        </w:rPr>
+        <w:t>14</w:t>
+      </w:r>
+      <w:r>
+        <w:rPr>
+          <w:noProof/>
+        </w:rPr>
+        <w:fldChar w:fldCharType="end"/>
+      </w:r>
       <w:r>
         <w:t xml:space="preserve"> - LXC Container Fonte: http:</w:t>
       </w:r>
       <w:r>
         <w:t>//3way.com.br/saiba-como-a-virtualizacao-por-container-revolucionou-a-infraestrutura-de-ti-part2/.png</w:t>
       </w:r>
-      <w:bookmarkEnd w:id="85"/>
+      <w:bookmarkEnd w:id="86"/>
     </w:p>
     <w:p>
       <w:pPr>
@@ -12077,55 +10474,7 @@
           <w:color w:val="000000"/>
           <w:sz w:val="24"/>
         </w:rPr>
-        <w:t xml:space="preserve">* Custo: </w:t>
-      </w:r>
-      <w:proofErr w:type="gramStart"/>
-      <w:r>
-        <w:rPr>
-          <w:color w:val="000000"/>
-          <w:sz w:val="24"/>
-        </w:rPr>
-        <w:t xml:space="preserve"> Tendo</w:t>
-      </w:r>
-      <w:proofErr w:type="gramEnd"/>
-      <w:r>
-        <w:rPr>
-          <w:color w:val="000000"/>
-          <w:sz w:val="24"/>
-        </w:rPr>
-        <w:t xml:space="preserve"> em vista que para a virtualização de máquina, na maioria das vezes é feito sobre plataformas de virtualização e isto pode implicar em custos adicionais para empresas que podem precisar de suporte especializado. Isto implica em custos de licenças e suporte. O projeto do LXC container e algumas plataformas de gerenciamento e </w:t>
-      </w:r>
-      <w:proofErr w:type="spellStart"/>
-      <w:r>
-        <w:rPr>
-          <w:color w:val="000000"/>
-          <w:sz w:val="24"/>
-        </w:rPr>
-        <w:t>deploy</w:t>
-      </w:r>
-      <w:proofErr w:type="spellEnd"/>
-      <w:r>
-        <w:rPr>
-          <w:color w:val="000000"/>
-          <w:sz w:val="24"/>
-        </w:rPr>
-        <w:t xml:space="preserve"> de containers são de carácter open-</w:t>
-      </w:r>
-      <w:proofErr w:type="spellStart"/>
-      <w:r>
-        <w:rPr>
-          <w:color w:val="000000"/>
-          <w:sz w:val="24"/>
-        </w:rPr>
-        <w:t>source</w:t>
-      </w:r>
-      <w:proofErr w:type="spellEnd"/>
-      <w:r>
-        <w:rPr>
-          <w:color w:val="000000"/>
-          <w:sz w:val="24"/>
-        </w:rPr>
-        <w:t>.</w:t>
+        <w:t>* Custo:  Tendo em vista que para a virtualização de máquina, na maioria das vezes é feito sobre plataformas de virtualização e isto pode implicar em custos adicionais para empresas que podem precisar de suporte especializado. Isto implica em custos de licenças e suporte. O projeto do LXC container e algumas plataformas de gerenciamento e deploy de containers são de carácter open-source.</w:t>
       </w:r>
     </w:p>
     <w:p>
@@ -12187,8 +10536,6 @@
           </wp:inline>
         </w:drawing>
       </w:r>
-      <w:bookmarkStart w:id="86" w:name="_GoBack"/>
-      <w:bookmarkEnd w:id="86"/>
     </w:p>
     <w:p>
       <w:pPr>
@@ -12199,35 +10546,32 @@
       <w:r>
         <w:t xml:space="preserve">Figura </w:t>
       </w:r>
-      <w:fldSimple w:instr=" SEQ Figura \* ARABIC ">
-        <w:r>
-          <w:rPr>
-            <w:noProof/>
-          </w:rPr>
-          <w:t>15</w:t>
-        </w:r>
-      </w:fldSimple>
-      <w:r>
-        <w:t xml:space="preserve"> LXC </w:t>
-      </w:r>
-      <w:proofErr w:type="spellStart"/>
-      <w:r>
-        <w:t>vs</w:t>
-      </w:r>
-      <w:proofErr w:type="spellEnd"/>
-      <w:r>
-        <w:t xml:space="preserve"> KVM Fonte: </w:t>
-      </w:r>
-      <w:proofErr w:type="gramStart"/>
-      <w:r>
-        <w:t>http:</w:t>
-      </w:r>
-      <w:r>
-        <w:t>3way.com.br</w:t>
-      </w:r>
-      <w:proofErr w:type="gramEnd"/>
-      <w:r>
-        <w:t>/saiba-como-a-virtualizacao-por-container-revolucionou-a-infraestrutura-de-ti-part2/.png</w:t>
+      <w:r>
+        <w:fldChar w:fldCharType="begin"/>
+      </w:r>
+      <w:r>
+        <w:instrText xml:space="preserve"> SEQ Figura \* ARABIC </w:instrText>
+      </w:r>
+      <w:r>
+        <w:fldChar w:fldCharType="separate"/>
+      </w:r>
+      <w:r>
+        <w:rPr>
+          <w:noProof/>
+        </w:rPr>
+        <w:t>15</w:t>
+      </w:r>
+      <w:r>
+        <w:rPr>
+          <w:noProof/>
+        </w:rPr>
+        <w:fldChar w:fldCharType="end"/>
+      </w:r>
+      <w:r>
+        <w:t xml:space="preserve"> LXC vs KVM Fonte: http:</w:t>
+      </w:r>
+      <w:r>
+        <w:t>3way.com.br/saiba-como-a-virtualizacao-por-container-revolucionou-a-infraestrutura-de-ti-part2/.png</w:t>
       </w:r>
       <w:bookmarkEnd w:id="87"/>
     </w:p>
@@ -13028,83 +11372,33 @@
           <w:sz w:val="24"/>
         </w:rPr>
       </w:pPr>
-      <w:proofErr w:type="spellStart"/>
-      <w:r>
-        <w:rPr>
-          <w:sz w:val="24"/>
-        </w:rPr>
-        <w:t>Clound</w:t>
-      </w:r>
-      <w:proofErr w:type="spellEnd"/>
-      <w:r>
-        <w:rPr>
-          <w:sz w:val="24"/>
-        </w:rPr>
-        <w:t xml:space="preserve"> </w:t>
-      </w:r>
-      <w:proofErr w:type="spellStart"/>
-      <w:r>
-        <w:rPr>
-          <w:sz w:val="24"/>
-        </w:rPr>
-        <w:t>Computing</w:t>
-      </w:r>
-      <w:proofErr w:type="spellEnd"/>
-      <w:r>
-        <w:rPr>
-          <w:sz w:val="24"/>
-        </w:rPr>
-        <w:t>. Disponível em &lt;https://en.wikipedia.org/wiki/Cloud_computing&gt;. Acessado em 20/11/2016.</w:t>
-      </w:r>
-    </w:p>
-    <w:p>
-      <w:pPr>
-        <w:ind w:firstLine="0"/>
-        <w:rPr>
-          <w:sz w:val="24"/>
-        </w:rPr>
-      </w:pPr>
-    </w:p>
-    <w:p>
-      <w:pPr>
-        <w:ind w:firstLine="0"/>
-        <w:rPr>
-          <w:sz w:val="24"/>
-        </w:rPr>
-      </w:pPr>
-      <w:r>
-        <w:rPr>
-          <w:sz w:val="24"/>
-        </w:rPr>
-        <w:t xml:space="preserve">O que é </w:t>
-      </w:r>
-      <w:proofErr w:type="spellStart"/>
-      <w:r>
-        <w:rPr>
-          <w:sz w:val="24"/>
-        </w:rPr>
-        <w:t>clound</w:t>
-      </w:r>
-      <w:proofErr w:type="spellEnd"/>
-      <w:r>
-        <w:rPr>
-          <w:sz w:val="24"/>
-        </w:rPr>
-        <w:t xml:space="preserve"> </w:t>
-      </w:r>
-      <w:proofErr w:type="spellStart"/>
-      <w:r>
-        <w:rPr>
-          <w:sz w:val="24"/>
-        </w:rPr>
-        <w:t>computing</w:t>
-      </w:r>
-      <w:proofErr w:type="spellEnd"/>
-      <w:r>
-        <w:rPr>
-          <w:sz w:val="24"/>
-        </w:rPr>
-        <w:t>. Disponível em &lt;http://www.infowester.com/cloudcomputing.php&gt;.  Acessado em 20/11/2016.</w:t>
+      <w:r>
+        <w:rPr>
+          <w:sz w:val="24"/>
+        </w:rPr>
+        <w:t>Clound Computing. Disponível em &lt;https://en.wikipedia.org/wiki/Cloud_computing&gt;. Acessado em 20/11/2016.</w:t>
+      </w:r>
+    </w:p>
+    <w:p>
+      <w:pPr>
+        <w:ind w:firstLine="0"/>
+        <w:rPr>
+          <w:sz w:val="24"/>
+        </w:rPr>
+      </w:pPr>
+    </w:p>
+    <w:p>
+      <w:pPr>
+        <w:ind w:firstLine="0"/>
+        <w:rPr>
+          <w:sz w:val="24"/>
+        </w:rPr>
+      </w:pPr>
+      <w:r>
+        <w:rPr>
+          <w:sz w:val="24"/>
+        </w:rPr>
+        <w:t>O que é clound computing. Disponível em &lt;http://www.infowester.com/cloudcomputing.php&gt;.  Acessado em 20/11/2016.</w:t>
       </w:r>
     </w:p>
     <w:p>
@@ -13158,33 +11452,11 @@
           <w:sz w:val="24"/>
         </w:rPr>
       </w:pPr>
-      <w:proofErr w:type="spellStart"/>
-      <w:r>
-        <w:rPr>
-          <w:sz w:val="24"/>
-        </w:rPr>
-        <w:t>Clound</w:t>
-      </w:r>
-      <w:proofErr w:type="spellEnd"/>
-      <w:r>
-        <w:rPr>
-          <w:sz w:val="24"/>
-        </w:rPr>
-        <w:t xml:space="preserve"> </w:t>
-      </w:r>
-      <w:proofErr w:type="spellStart"/>
-      <w:r>
-        <w:rPr>
-          <w:sz w:val="24"/>
-        </w:rPr>
-        <w:t>computing</w:t>
-      </w:r>
-      <w:proofErr w:type="spellEnd"/>
-      <w:r>
-        <w:rPr>
-          <w:sz w:val="24"/>
-        </w:rPr>
-        <w:t xml:space="preserve"> estamos nas nuvens voando. Disponível em &lt;http://ppgi.ci.ufpb.br/wp-content/uploads/palestra-cloud-computing.pdf&gt;. Acessado em 21/11/2016</w:t>
+      <w:r>
+        <w:rPr>
+          <w:sz w:val="24"/>
+        </w:rPr>
+        <w:t>Clound computing estamos nas nuvens voando. Disponível em &lt;http://ppgi.ci.ufpb.br/wp-content/uploads/palestra-cloud-computing.pdf&gt;. Acessado em 21/11/2016</w:t>
       </w:r>
     </w:p>
     <w:p>
@@ -13215,71 +11487,7 @@
           <w:rFonts w:cs="Times New Roman"/>
           <w:sz w:val="24"/>
         </w:rPr>
-        <w:t xml:space="preserve">“The NIST </w:t>
-      </w:r>
-      <w:proofErr w:type="spellStart"/>
-      <w:r>
-        <w:rPr>
-          <w:rFonts w:cs="Times New Roman"/>
-          <w:sz w:val="24"/>
-        </w:rPr>
-        <w:t>Definition</w:t>
-      </w:r>
-      <w:proofErr w:type="spellEnd"/>
-      <w:r>
-        <w:rPr>
-          <w:rFonts w:cs="Times New Roman"/>
-          <w:sz w:val="24"/>
-        </w:rPr>
-        <w:t xml:space="preserve"> </w:t>
-      </w:r>
-      <w:proofErr w:type="spellStart"/>
-      <w:r>
-        <w:rPr>
-          <w:rFonts w:cs="Times New Roman"/>
-          <w:sz w:val="24"/>
-        </w:rPr>
-        <w:t>of</w:t>
-      </w:r>
-      <w:proofErr w:type="spellEnd"/>
-      <w:r>
-        <w:rPr>
-          <w:rFonts w:cs="Times New Roman"/>
-          <w:sz w:val="24"/>
-        </w:rPr>
-        <w:t xml:space="preserve"> </w:t>
-      </w:r>
-      <w:proofErr w:type="spellStart"/>
-      <w:r>
-        <w:rPr>
-          <w:rFonts w:cs="Times New Roman"/>
-          <w:sz w:val="24"/>
-        </w:rPr>
-        <w:t>Cloud</w:t>
-      </w:r>
-      <w:proofErr w:type="spellEnd"/>
-      <w:r>
-        <w:rPr>
-          <w:rFonts w:cs="Times New Roman"/>
-          <w:sz w:val="24"/>
-        </w:rPr>
-        <w:t xml:space="preserve"> </w:t>
-      </w:r>
-      <w:proofErr w:type="spellStart"/>
-      <w:r>
-        <w:rPr>
-          <w:rFonts w:cs="Times New Roman"/>
-          <w:sz w:val="24"/>
-        </w:rPr>
-        <w:t>Computing</w:t>
-      </w:r>
-      <w:proofErr w:type="spellEnd"/>
-      <w:r>
-        <w:rPr>
-          <w:rFonts w:cs="Times New Roman"/>
-          <w:sz w:val="24"/>
-        </w:rPr>
-        <w:t>”. Disponível em &lt;http://nvlpubs.nist.gov/nistpubs/Legacy/SP/nistspecialpublication800-145.pdf &gt;. Acessado em 24/11/2016</w:t>
+        <w:t>“The NIST Definition of Cloud Computing”. Disponível em &lt;http://nvlpubs.nist.gov/nistpubs/Legacy/SP/nistspecialpublication800-145.pdf &gt;. Acessado em 24/11/2016</w:t>
       </w:r>
     </w:p>
     <w:p>
@@ -13378,71 +11586,7 @@
           <w:rFonts w:cs="Times New Roman"/>
           <w:sz w:val="24"/>
         </w:rPr>
-        <w:t xml:space="preserve">Veras, </w:t>
-      </w:r>
-      <w:proofErr w:type="gramStart"/>
-      <w:r>
-        <w:rPr>
-          <w:rFonts w:cs="Times New Roman"/>
-          <w:sz w:val="24"/>
-        </w:rPr>
-        <w:t>Manoel.(</w:t>
-      </w:r>
-      <w:proofErr w:type="gramEnd"/>
-      <w:r>
-        <w:rPr>
-          <w:rFonts w:cs="Times New Roman"/>
-          <w:sz w:val="24"/>
-        </w:rPr>
-        <w:t>2012)”</w:t>
-      </w:r>
-      <w:proofErr w:type="spellStart"/>
-      <w:r>
-        <w:rPr>
-          <w:rFonts w:cs="Times New Roman"/>
-          <w:sz w:val="24"/>
-        </w:rPr>
-        <w:t>Cloud</w:t>
-      </w:r>
-      <w:proofErr w:type="spellEnd"/>
-      <w:r>
-        <w:rPr>
-          <w:rFonts w:cs="Times New Roman"/>
-          <w:sz w:val="24"/>
-        </w:rPr>
-        <w:t xml:space="preserve"> </w:t>
-      </w:r>
-      <w:proofErr w:type="spellStart"/>
-      <w:r>
-        <w:rPr>
-          <w:rFonts w:cs="Times New Roman"/>
-          <w:sz w:val="24"/>
-        </w:rPr>
-        <w:t>Computing</w:t>
-      </w:r>
-      <w:proofErr w:type="spellEnd"/>
-      <w:r>
-        <w:rPr>
-          <w:rFonts w:cs="Times New Roman"/>
-          <w:sz w:val="24"/>
-        </w:rPr>
-        <w:t xml:space="preserve">: Nova Arquitetura da TI”. Editora </w:t>
-      </w:r>
-      <w:proofErr w:type="spellStart"/>
-      <w:r>
-        <w:rPr>
-          <w:rFonts w:cs="Times New Roman"/>
-          <w:sz w:val="24"/>
-        </w:rPr>
-        <w:t>Brasport</w:t>
-      </w:r>
-      <w:proofErr w:type="spellEnd"/>
-      <w:r>
-        <w:rPr>
-          <w:rFonts w:cs="Times New Roman"/>
-          <w:sz w:val="24"/>
-        </w:rPr>
-        <w:t>: Rio de Janeiro, Brasil.</w:t>
+        <w:t>Veras, Manoel.(2012)”Cloud Computing: Nova Arquitetura da TI”. Editora Brasport: Rio de Janeiro, Brasil.</w:t>
       </w:r>
     </w:p>
     <w:p>
@@ -13469,23 +11613,7 @@
           <w:rFonts w:cs="Times New Roman"/>
           <w:sz w:val="24"/>
         </w:rPr>
-        <w:t xml:space="preserve">Souza, Flávio R. C.; Moreira, Leonardo O.; Machado, </w:t>
-      </w:r>
-      <w:proofErr w:type="spellStart"/>
-      <w:r>
-        <w:rPr>
-          <w:rFonts w:cs="Times New Roman"/>
-          <w:sz w:val="24"/>
-        </w:rPr>
-        <w:t>Javam</w:t>
-      </w:r>
-      <w:proofErr w:type="spellEnd"/>
-      <w:r>
-        <w:rPr>
-          <w:rFonts w:cs="Times New Roman"/>
-          <w:sz w:val="24"/>
-        </w:rPr>
-        <w:t xml:space="preserve"> C. Computação em Nuvem: Conceitos, Tecnologias, Aplicações e Desafios. ERCEMAPI 2009.</w:t>
+        <w:t>Souza, Flávio R. C.; Moreira, Leonardo O.; Machado, Javam C. Computação em Nuvem: Conceitos, Tecnologias, Aplicações e Desafios. ERCEMAPI 2009.</w:t>
       </w:r>
     </w:p>
     <w:p>
@@ -13565,31 +11693,7 @@
           <w:lang w:eastAsia="pt-BR"/>
         </w:rPr>
         <w:lastRenderedPageBreak/>
-        <w:t xml:space="preserve">“O que é </w:t>
-      </w:r>
-      <w:proofErr w:type="gramStart"/>
-      <w:r>
-        <w:rPr>
-          <w:rFonts w:cs="Times New Roman"/>
-          <w:bCs/>
-          <w:color w:val="313539"/>
-          <w:sz w:val="24"/>
-          <w:shd w:val="clear" w:color="auto" w:fill="F6F6F7"/>
-          <w:lang w:eastAsia="pt-BR"/>
-        </w:rPr>
-        <w:t>Container?”</w:t>
-      </w:r>
-      <w:proofErr w:type="gramEnd"/>
-      <w:r>
-        <w:rPr>
-          <w:rFonts w:cs="Times New Roman"/>
-          <w:bCs/>
-          <w:color w:val="313539"/>
-          <w:sz w:val="24"/>
-          <w:shd w:val="clear" w:color="auto" w:fill="F6F6F7"/>
-          <w:lang w:eastAsia="pt-BR"/>
-        </w:rPr>
-        <w:t>. Disponível em &lt;http://www.mundodocker.com.br/o-que-e-container/&gt;. Acessado em 04/05/2017</w:t>
+        <w:t>“O que é Container?”. Disponível em &lt;http://www.mundodocker.com.br/o-que-e-container/&gt;. Acessado em 04/05/2017</w:t>
       </w:r>
     </w:p>
     <w:p>
@@ -16475,7 +14579,7 @@
 </file>
 
 <file path=customXml/itemProps1.xml><?xml version="1.0" encoding="utf-8"?>
-<ds:datastoreItem xmlns:ds="http://schemas.openxmlformats.org/officeDocument/2006/customXml" ds:itemID="{DD2B8929-9FFA-5041-BFE8-B6AF94EEA765}">
+<ds:datastoreItem xmlns:ds="http://schemas.openxmlformats.org/officeDocument/2006/customXml" ds:itemID="{10EAAF81-ABD9-4344-9161-E10DC5838754}">
   <ds:schemaRefs>
     <ds:schemaRef ds:uri="http://schemas.openxmlformats.org/officeDocument/2006/bibliography"/>
   </ds:schemaRefs>

</xml_diff>

<commit_message>
alterando as abreviaturas e a introducao
</commit_message>
<xml_diff>
--- a/Docs/Monografia_Thiago_Soares_da_Cruz_20111100428.docx
+++ b/Docs/Monografia_Thiago_Soares_da_Cruz_20111100428.docx
@@ -994,16 +994,7 @@
           <w:bCs/>
           <w:sz w:val="24"/>
         </w:rPr>
-        <w:t xml:space="preserve">CONCEITO: </w:t>
-      </w:r>
-      <w:bookmarkStart w:id="1" w:name="_GoBack"/>
-      <w:bookmarkEnd w:id="1"/>
-      <w:r>
-        <w:rPr>
-          <w:bCs/>
-          <w:sz w:val="24"/>
-        </w:rPr>
-        <w:t>________________________</w:t>
+        <w:t>CONCEITO: ________________________</w:t>
       </w:r>
     </w:p>
     <w:p>
@@ -3249,7 +3240,10 @@
         <w:t>Paas – Plata</w:t>
       </w:r>
       <w:r>
-        <w:t xml:space="preserve">forma as a service – Plataforma </w:t>
+        <w:t>forma as a S</w:t>
+      </w:r>
+      <w:r>
+        <w:t xml:space="preserve">ervice – Plataforma </w:t>
       </w:r>
       <w:r>
         <w:t>como serviço</w:t>
@@ -3260,28 +3254,60 @@
         <w:ind w:firstLine="0"/>
       </w:pPr>
       <w:r>
-        <w:t xml:space="preserve">Deploy – Implementação de software em ambiente </w:t>
-      </w:r>
-      <w:r>
-        <w:t xml:space="preserve">de testes </w:t>
-      </w:r>
-      <w:r>
-        <w:t>(QA</w:t>
+        <w:t>Deploy – Implementação de software em ambiente</w:t>
+      </w:r>
+      <w:r>
+        <w:t>/maquina</w:t>
+      </w:r>
+      <w:r>
+        <w:t xml:space="preserve"> </w:t>
+      </w:r>
+      <w:r>
+        <w:t>(</w:t>
+      </w:r>
+      <w:r>
+        <w:t>QA</w:t>
+      </w:r>
+      <w:r>
+        <w:t xml:space="preserve"> — testes </w:t>
+      </w:r>
+      <w:r>
+        <w:t xml:space="preserve">ou </w:t>
+      </w:r>
+      <w:r>
+        <w:t>de Prod</w:t>
+      </w:r>
+      <w:r>
+        <w:t xml:space="preserve"> — produção</w:t>
       </w:r>
       <w:r>
         <w:t>)</w:t>
       </w:r>
-      <w:r>
-        <w:t xml:space="preserve"> ou </w:t>
-      </w:r>
-      <w:r>
-        <w:t>de p</w:t>
-      </w:r>
-      <w:r>
-        <w:t>rodução</w:t>
-      </w:r>
-      <w:r>
-        <w:t>(Prod</w:t>
+    </w:p>
+    <w:p>
+      <w:pPr>
+        <w:ind w:firstLine="0"/>
+      </w:pPr>
+      <w:r>
+        <w:t>QA – Quality Assurance</w:t>
+      </w:r>
+      <w:r>
+        <w:t xml:space="preserve"> (</w:t>
+      </w:r>
+      <w:r>
+        <w:t>Ambiente de m</w:t>
+      </w:r>
+      <w:r>
+        <w:t>ensuraçã</w:t>
+      </w:r>
+      <w:r>
+        <w:t>o de Qualidade</w:t>
+      </w:r>
+      <w:r>
+        <w:t>/</w:t>
+      </w:r>
+      <w:r>
+        <w:t>Testes de novas implementações</w:t>
       </w:r>
       <w:r>
         <w:t>)</w:t>
@@ -3292,30 +3318,34 @@
         <w:ind w:firstLine="0"/>
       </w:pPr>
       <w:r>
-        <w:t>QA – Quality Assurance</w:t>
-      </w:r>
-      <w:r>
-        <w:t xml:space="preserve"> (Mensuraçã</w:t>
-      </w:r>
-      <w:r>
-        <w:t>o de Qualidade</w:t>
-      </w:r>
-      <w:r>
-        <w:t>)</w:t>
-      </w:r>
-    </w:p>
-    <w:p>
-      <w:pPr>
-        <w:ind w:firstLine="0"/>
-      </w:pPr>
-      <w:r>
         <w:rPr>
           <w:sz w:val="24"/>
         </w:rPr>
         <w:t>Downtime</w:t>
       </w:r>
       <w:r>
-        <w:t xml:space="preserve"> – Tempo de queda de uma aplicação</w:t>
+        <w:t xml:space="preserve"> – Tempo de queda</w:t>
+      </w:r>
+      <w:r>
+        <w:t xml:space="preserve"> </w:t>
+      </w:r>
+      <w:r>
+        <w:t>(instabilidade)</w:t>
+      </w:r>
+      <w:r>
+        <w:t xml:space="preserve"> de uma aplicação</w:t>
+      </w:r>
+      <w:r>
+        <w:t xml:space="preserve"> ao </w:t>
+      </w:r>
+      <w:r>
+        <w:t>ser colocada em um ambiente</w:t>
+      </w:r>
+      <w:r>
+        <w:t xml:space="preserve"> via deploy</w:t>
+      </w:r>
+      <w:r>
+        <w:t>.</w:t>
       </w:r>
       <w:r>
         <w:br w:type="page"/>
@@ -5325,8 +5355,8 @@
       <w:pPr>
         <w:pStyle w:val="Ttulo11"/>
       </w:pPr>
-      <w:bookmarkStart w:id="2" w:name="_Toc482041873"/>
-      <w:bookmarkEnd w:id="2"/>
+      <w:bookmarkStart w:id="1" w:name="_Toc482041873"/>
+      <w:bookmarkEnd w:id="1"/>
       <w:r>
         <w:rPr>
           <w:szCs w:val="28"/>
@@ -5452,7 +5482,21 @@
           <w:rFonts w:cs="Times New Roman"/>
           <w:sz w:val="24"/>
         </w:rPr>
-        <w:t>Este tipo de programação separa o a aplicação em serviços, da qual a aplicação vai se encaixando como se fosse um bloco de caixas, sendo cada caixa um serviço específico. Estes serviços podem ser providos por módulos ligados a própria aplicação, ou módulos extensores de outras aplicações, que fazem interfaceamento por meio de midlewares (APIs).</w:t>
+        <w:t xml:space="preserve">Este tipo de programação separa o a aplicação em serviços, da qual a aplicação vai se encaixando como se fosse um bloco de caixas, sendo cada caixa um serviço específico. Estes serviços podem ser providos por módulos ligados a própria aplicação, ou módulos extensores de outras aplicações, que fazem </w:t>
+      </w:r>
+      <w:r>
+        <w:rPr>
+          <w:rFonts w:cs="Times New Roman"/>
+          <w:sz w:val="24"/>
+        </w:rPr>
+        <w:t>interfaces</w:t>
+      </w:r>
+      <w:r>
+        <w:rPr>
+          <w:rFonts w:cs="Times New Roman"/>
+          <w:sz w:val="24"/>
+        </w:rPr>
+        <w:t xml:space="preserve"> por meio de midlewares (APIs).</w:t>
       </w:r>
     </w:p>
     <w:p>
@@ -5483,7 +5527,35 @@
           <w:rFonts w:cs="Times New Roman"/>
           <w:sz w:val="24"/>
         </w:rPr>
-        <w:t>Este conceito de serviços para servir aplicações está diretamente ligado ao novo paradigma programação e processamento em nuvem, da qual cada serviço possa estar fora do namespace (ambiente) da aplicação e ser chamado conforme a sua demanda.</w:t>
+        <w:t>Este conceito de serviços para servir aplicações está diretamente ligado ao novo paradigma programação e processamento em nuvem</w:t>
+      </w:r>
+      <w:r>
+        <w:rPr>
+          <w:rFonts w:cs="Times New Roman"/>
+          <w:sz w:val="24"/>
+        </w:rPr>
+        <w:t xml:space="preserve"> (</w:t>
+      </w:r>
+      <w:r>
+        <w:rPr>
+          <w:rFonts w:cs="Times New Roman"/>
+          <w:sz w:val="24"/>
+        </w:rPr>
+        <w:t>programação distribuída</w:t>
+      </w:r>
+      <w:r>
+        <w:rPr>
+          <w:rFonts w:cs="Times New Roman"/>
+          <w:sz w:val="24"/>
+        </w:rPr>
+        <w:t>)</w:t>
+      </w:r>
+      <w:r>
+        <w:rPr>
+          <w:rFonts w:cs="Times New Roman"/>
+          <w:sz w:val="24"/>
+        </w:rPr>
+        <w:t>, da qual cada serviço possa estar fora do namespace (ambiente) da aplicação e ser chamado conforme a sua demanda.</w:t>
       </w:r>
       <w:r>
         <w:br w:type="page"/>
@@ -5493,7 +5565,6 @@
       <w:pPr>
         <w:suppressAutoHyphens w:val="0"/>
         <w:spacing w:line="240" w:lineRule="auto"/>
-        <w:ind w:left="708" w:firstLine="0"/>
         <w:jc w:val="left"/>
         <w:rPr>
           <w:rFonts w:cs="Times New Roman"/>
@@ -5522,7 +5593,21 @@
           <w:rFonts w:cs="Times New Roman"/>
           <w:sz w:val="24"/>
         </w:rPr>
-        <w:t>O conceito de container visa resolver estes e outros problemas; se encaixa perfeitamente para a programação em micro-seviço, pois cada serviço fica isolado em um único container e este pode ser replicado (escalonado) conforme a demanda.</w:t>
+        <w:t>O conceito de container visa resolver estes e outros problemas; se encaixa perfeitamente para a programação em micro-</w:t>
+      </w:r>
+      <w:r>
+        <w:rPr>
+          <w:rFonts w:cs="Times New Roman"/>
+          <w:sz w:val="24"/>
+        </w:rPr>
+        <w:t>serviço</w:t>
+      </w:r>
+      <w:r>
+        <w:rPr>
+          <w:rFonts w:cs="Times New Roman"/>
+          <w:sz w:val="24"/>
+        </w:rPr>
+        <w:t>, pois cada serviço fica isolado em um único container e este pode ser replicado (escalonado) conforme a demanda.</w:t>
       </w:r>
     </w:p>
     <w:p>
@@ -5537,7 +5622,21 @@
           <w:rFonts w:cs="Times New Roman"/>
           <w:sz w:val="24"/>
         </w:rPr>
-        <w:t xml:space="preserve"> A minha linha de pesquisa não se fundamenta na aplicação em si, mais no conceito de escalabilidade que se pode ter para cada serviço, recurso, metadados, banco de dados e outros que possam estar servindo à aplicação. Irei fazer uma aplicação para fundamentar as teorias aplicadas nesse trabalho, porém a mesma será meramente aplicável ao trabalho.</w:t>
+        <w:t xml:space="preserve"> A minha linha de pesquisa não se fundamenta na aplicação em si, mais no conceito de </w:t>
+      </w:r>
+      <w:r>
+        <w:rPr>
+          <w:rFonts w:cs="Times New Roman"/>
+          <w:sz w:val="24"/>
+        </w:rPr>
+        <w:t xml:space="preserve">serviço como infraestrutura e a </w:t>
+      </w:r>
+      <w:r>
+        <w:rPr>
+          <w:rFonts w:cs="Times New Roman"/>
+          <w:sz w:val="24"/>
+        </w:rPr>
+        <w:t>escalabilidade que se pode ter para cada serviço, recurso, metadados, banco de dados e outros que possam estar servindo à aplicação. Irei fazer uma aplicação para fundamentar as teorias aplicadas nesse trabalho, porém a mesma será meramente aplicável ao trabalho.</w:t>
       </w:r>
     </w:p>
     <w:p>
@@ -5582,7 +5681,21 @@
           <w:rFonts w:cs="Times New Roman"/>
           <w:sz w:val="24"/>
         </w:rPr>
-        <w:t>No capítulo 4, irei falar sobre alguns softwares de deploy (implementação) e os conceitos relativos a essa nova arquitetura de Paas, me fundamentarei em alguns como: o Tsuru, Vagran, Kubernet; irei fazer fundamentação teórica sobre cada plataforma, além de fazer uma breve comparação (no capítulo 4).</w:t>
+        <w:t>No capítulo 4, irei falar sobre alguns softwares de deploy (implementação) e os conceitos relativo</w:t>
+      </w:r>
+      <w:r>
+        <w:rPr>
+          <w:rFonts w:cs="Times New Roman"/>
+          <w:sz w:val="24"/>
+        </w:rPr>
+        <w:t>s a essa nova arquitetura de PaaS</w:t>
+      </w:r>
+      <w:r>
+        <w:rPr>
+          <w:rFonts w:cs="Times New Roman"/>
+          <w:sz w:val="24"/>
+        </w:rPr>
+        <w:t>, me fundamentarei em alguns como: o Tsuru, Vagran, Kubernet; irei fazer fundamentação teórica sobre cada plataforma, além de fazer uma breve comparação (no capítulo 4).</w:t>
       </w:r>
     </w:p>
     <w:p>
@@ -5597,7 +5710,23 @@
           <w:rFonts w:cs="Times New Roman"/>
           <w:sz w:val="24"/>
         </w:rPr>
-        <w:t>No capítulo 5, irei falar sobre sistemas escalares, ou seja, sistemas operacionais que já fazem a implementação de escalabilidade de forma nativa como se fosse um verdadeiro Paas, esses sistemas foram criados para este tipo de arquitetura;</w:t>
+        <w:t xml:space="preserve">No capítulo 5, irei falar sobre sistemas escalares, ou seja, sistemas operacionais que já fazem a implementação de escalabilidade de forma nativa como se fosse um verdadeiro </w:t>
+      </w:r>
+      <w:r>
+        <w:rPr>
+          <w:rFonts w:cs="Times New Roman"/>
+          <w:sz w:val="24"/>
+        </w:rPr>
+        <w:t>PaaS</w:t>
+      </w:r>
+      <w:bookmarkStart w:id="2" w:name="_GoBack"/>
+      <w:bookmarkEnd w:id="2"/>
+      <w:r>
+        <w:rPr>
+          <w:rFonts w:cs="Times New Roman"/>
+          <w:sz w:val="24"/>
+        </w:rPr>
+        <w:t>, esses sistemas foram criados para este tipo de arquitetura;</w:t>
       </w:r>
     </w:p>
     <w:p>
@@ -5939,7 +6068,7 @@
               </wp:anchor>
             </w:drawing>
           </mc:Choice>
-          <mc:Fallback xmlns:mo="http://schemas.microsoft.com/office/mac/office/2008/main" xmlns:mv="urn:schemas-microsoft-com:mac:vml">
+          <mc:Fallback xmlns:mv="urn:schemas-microsoft-com:mac:vml" xmlns:mo="http://schemas.microsoft.com/office/mac/office/2008/main">
             <w:pict>
               <v:rect w14:anchorId="26D17358" id="Caixa de Texto 10" o:spid="_x0000_s1026" style="position:absolute;left:0;text-align:left;margin-left:63.05pt;margin-top:253.6pt;width:333.1pt;height:26pt;z-index:12;visibility:visible;mso-wrap-style:square;mso-wrap-distance-left:9pt;mso-wrap-distance-top:0;mso-wrap-distance-right:9pt;mso-wrap-distance-bottom:0;mso-position-horizontal:absolute;mso-position-horizontal-relative:text;mso-position-vertical:absolute;mso-position-vertical-relative:text;v-text-anchor:top" o:gfxdata="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" stroked="f">
                 <v:textbox style="mso-fit-shape-to-text:t" inset="0,0,0,0">
@@ -6428,7 +6557,7 @@
               </wp:anchor>
             </w:drawing>
           </mc:Choice>
-          <mc:Fallback xmlns:mo="http://schemas.microsoft.com/office/mac/office/2008/main" xmlns:mv="urn:schemas-microsoft-com:mac:vml">
+          <mc:Fallback xmlns:mv="urn:schemas-microsoft-com:mac:vml" xmlns:mo="http://schemas.microsoft.com/office/mac/office/2008/main">
             <w:pict>
               <v:rect w14:anchorId="5193F4E1" id="Caixa de Texto 13" o:spid="_x0000_s1027" style="position:absolute;left:0;text-align:left;margin-left:26.4pt;margin-top:19.65pt;width:297.6pt;height:26pt;z-index:13;visibility:visible;mso-wrap-style:square;mso-wrap-distance-left:9pt;mso-wrap-distance-top:0;mso-wrap-distance-right:9pt;mso-wrap-distance-bottom:0;mso-position-horizontal:absolute;mso-position-horizontal-relative:text;mso-position-vertical:absolute;mso-position-vertical-relative:text;v-text-anchor:top" o:gfxdata="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" stroked="f">
                 <v:textbox style="mso-fit-shape-to-text:t" inset="0,0,0,0">
@@ -6721,7 +6850,7 @@
               </wp:anchor>
             </w:drawing>
           </mc:Choice>
-          <mc:Fallback xmlns:mo="http://schemas.microsoft.com/office/mac/office/2008/main" xmlns:mv="urn:schemas-microsoft-com:mac:vml">
+          <mc:Fallback xmlns:mv="urn:schemas-microsoft-com:mac:vml" xmlns:mo="http://schemas.microsoft.com/office/mac/office/2008/main">
             <w:pict>
               <v:rect w14:anchorId="75F7E1D4" id="Caixa de Texto 15" o:spid="_x0000_s1028" style="position:absolute;left:0;text-align:left;margin-left:27.05pt;margin-top:163.2pt;width:251.7pt;height:26.05pt;z-index:14;visibility:visible;mso-wrap-style:square;mso-wrap-distance-left:9pt;mso-wrap-distance-top:0;mso-wrap-distance-right:9pt;mso-wrap-distance-bottom:0;mso-position-horizontal:absolute;mso-position-horizontal-relative:text;mso-position-vertical:absolute;mso-position-vertical-relative:text;v-text-anchor:top" o:gfxdata="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" stroked="f">
                 <v:textbox inset="0,0,0,0">
@@ -7027,7 +7156,7 @@
               </wp:anchor>
             </w:drawing>
           </mc:Choice>
-          <mc:Fallback xmlns:mo="http://schemas.microsoft.com/office/mac/office/2008/main" xmlns:mv="urn:schemas-microsoft-com:mac:vml">
+          <mc:Fallback xmlns:mv="urn:schemas-microsoft-com:mac:vml" xmlns:mo="http://schemas.microsoft.com/office/mac/office/2008/main">
             <w:pict>
               <v:rect w14:anchorId="3A478568" id="Caixa de Texto 18" o:spid="_x0000_s1029" style="position:absolute;left:0;text-align:left;margin-left:35.95pt;margin-top:2.2pt;width:253.45pt;height:26pt;z-index:15;visibility:visible;mso-wrap-style:square;mso-wrap-distance-left:9pt;mso-wrap-distance-top:0;mso-wrap-distance-right:9pt;mso-wrap-distance-bottom:0;mso-position-horizontal:absolute;mso-position-horizontal-relative:text;mso-position-vertical:absolute;mso-position-vertical-relative:text;v-text-anchor:top" o:gfxdata="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" stroked="f">
                 <v:textbox style="mso-fit-shape-to-text:t" inset="0,0,0,0">
@@ -7337,7 +7466,7 @@
               </wp:anchor>
             </w:drawing>
           </mc:Choice>
-          <mc:Fallback xmlns:mo="http://schemas.microsoft.com/office/mac/office/2008/main" xmlns:mv="urn:schemas-microsoft-com:mac:vml">
+          <mc:Fallback xmlns:mv="urn:schemas-microsoft-com:mac:vml" xmlns:mo="http://schemas.microsoft.com/office/mac/office/2008/main">
             <w:pict>
               <v:rect w14:anchorId="76FDC8EC" id="Caixa de Texto 21" o:spid="_x0000_s1030" style="position:absolute;left:0;text-align:left;margin-left:5.5pt;margin-top:260.95pt;width:453.6pt;height:26pt;z-index:16;visibility:visible;mso-wrap-style:square;mso-wrap-distance-left:9pt;mso-wrap-distance-top:0;mso-wrap-distance-right:9pt;mso-wrap-distance-bottom:0;mso-position-horizontal:absolute;mso-position-horizontal-relative:text;mso-position-vertical:absolute;mso-position-vertical-relative:text;v-text-anchor:top" o:gfxdata="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" stroked="f">
                 <v:textbox style="mso-fit-shape-to-text:t" inset="0,0,0,0">
@@ -7731,7 +7860,7 @@
               </wp:anchor>
             </w:drawing>
           </mc:Choice>
-          <mc:Fallback xmlns:mo="http://schemas.microsoft.com/office/mac/office/2008/main" xmlns:mv="urn:schemas-microsoft-com:mac:vml">
+          <mc:Fallback xmlns:mv="urn:schemas-microsoft-com:mac:vml" xmlns:mo="http://schemas.microsoft.com/office/mac/office/2008/main">
             <w:pict>
               <v:rect w14:anchorId="3589DD04" id="Caixa de Texto 24" o:spid="_x0000_s1031" style="position:absolute;left:0;text-align:left;margin-left:-.15pt;margin-top:237.95pt;width:453pt;height:18.6pt;z-index:17;visibility:visible;mso-wrap-style:square;mso-height-percent:0;mso-wrap-distance-left:9pt;mso-wrap-distance-top:0;mso-wrap-distance-right:9pt;mso-wrap-distance-bottom:0;mso-position-horizontal:absolute;mso-position-horizontal-relative:text;mso-position-vertical:absolute;mso-position-vertical-relative:text;mso-height-percent:0;mso-height-relative:margin;v-text-anchor:top" o:gfxdata="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" stroked="f">
                 <v:textbox inset="0,0,0,0">
@@ -8021,7 +8150,7 @@
               </wp:anchor>
             </w:drawing>
           </mc:Choice>
-          <mc:Fallback xmlns:mo="http://schemas.microsoft.com/office/mac/office/2008/main" xmlns:mv="urn:schemas-microsoft-com:mac:vml">
+          <mc:Fallback xmlns:mv="urn:schemas-microsoft-com:mac:vml" xmlns:mo="http://schemas.microsoft.com/office/mac/office/2008/main">
             <w:pict>
               <v:rect w14:anchorId="6A39A7FB" id="Caixa de Texto 27" o:spid="_x0000_s1032" style="position:absolute;left:0;text-align:left;margin-left:-.35pt;margin-top:352.75pt;width:450.3pt;height:21.4pt;z-index:18;visibility:visible;mso-wrap-style:square;mso-wrap-distance-left:9pt;mso-wrap-distance-top:0;mso-wrap-distance-right:9pt;mso-wrap-distance-bottom:0;mso-position-horizontal:absolute;mso-position-horizontal-relative:text;mso-position-vertical:absolute;mso-position-vertical-relative:text;v-text-anchor:top" o:gfxdata="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" stroked="f">
                 <v:textbox inset="0,0,0,0">
@@ -8350,7 +8479,7 @@
               </wp:anchor>
             </w:drawing>
           </mc:Choice>
-          <mc:Fallback xmlns:mo="http://schemas.microsoft.com/office/mac/office/2008/main" xmlns:mv="urn:schemas-microsoft-com:mac:vml">
+          <mc:Fallback xmlns:mv="urn:schemas-microsoft-com:mac:vml" xmlns:mo="http://schemas.microsoft.com/office/mac/office/2008/main">
             <w:pict>
               <v:rect w14:anchorId="1D423FDC" id="Caixa de Texto 32" o:spid="_x0000_s1033" style="position:absolute;left:0;text-align:left;margin-left:.2pt;margin-top:369.95pt;width:432.3pt;height:37.5pt;z-index:19;visibility:visible;mso-wrap-style:square;mso-wrap-distance-left:9pt;mso-wrap-distance-top:0;mso-wrap-distance-right:9pt;mso-wrap-distance-bottom:0;mso-position-horizontal:absolute;mso-position-horizontal-relative:text;mso-position-vertical:absolute;mso-position-vertical-relative:text;v-text-anchor:top" o:gfxdata="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" stroked="f">
                 <v:textbox style="mso-fit-shape-to-text:t" inset="0,0,0,0">
@@ -8651,7 +8780,7 @@
               </wp:anchor>
             </w:drawing>
           </mc:Choice>
-          <mc:Fallback xmlns:mo="http://schemas.microsoft.com/office/mac/office/2008/main" xmlns:mv="urn:schemas-microsoft-com:mac:vml">
+          <mc:Fallback xmlns:mv="urn:schemas-microsoft-com:mac:vml" xmlns:mo="http://schemas.microsoft.com/office/mac/office/2008/main">
             <w:pict>
               <v:rect w14:anchorId="4C08980E" id="Caixa de Texto 33" o:spid="_x0000_s1034" style="position:absolute;left:0;text-align:left;margin-left:8.75pt;margin-top:279.9pt;width:441.1pt;height:37.5pt;z-index:20;visibility:visible;mso-wrap-style:square;mso-wrap-distance-left:9pt;mso-wrap-distance-top:0;mso-wrap-distance-right:9pt;mso-wrap-distance-bottom:0;mso-position-horizontal:absolute;mso-position-horizontal-relative:text;mso-position-vertical:absolute;mso-position-vertical-relative:text;v-text-anchor:top" o:gfxdata="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" stroked="f">
                 <v:textbox style="mso-fit-shape-to-text:t" inset="0,0,0,0">
@@ -9381,7 +9510,7 @@
               </wp:anchor>
             </w:drawing>
           </mc:Choice>
-          <mc:Fallback xmlns:mo="http://schemas.microsoft.com/office/mac/office/2008/main" xmlns:mv="urn:schemas-microsoft-com:mac:vml">
+          <mc:Fallback xmlns:mv="urn:schemas-microsoft-com:mac:vml" xmlns:mo="http://schemas.microsoft.com/office/mac/office/2008/main">
             <w:pict>
               <v:rect w14:anchorId="3FF30302" id="Caixa de Texto 34" o:spid="_x0000_s1035" style="position:absolute;left:0;text-align:left;margin-left:63pt;margin-top:262.15pt;width:342.05pt;height:26pt;z-index:21;visibility:visible;mso-wrap-style:square;mso-wrap-distance-left:9pt;mso-wrap-distance-top:0;mso-wrap-distance-right:9pt;mso-wrap-distance-bottom:0;mso-position-horizontal:absolute;mso-position-horizontal-relative:text;mso-position-vertical:absolute;mso-position-vertical-relative:text;v-text-anchor:top" o:gfxdata="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" stroked="f">
                 <v:textbox style="mso-fit-shape-to-text:t" inset="0,0,0,0">
@@ -9665,7 +9794,7 @@
               </wp:anchor>
             </w:drawing>
           </mc:Choice>
-          <mc:Fallback xmlns:mo="http://schemas.microsoft.com/office/mac/office/2008/main" xmlns:mv="urn:schemas-microsoft-com:mac:vml">
+          <mc:Fallback xmlns:mv="urn:schemas-microsoft-com:mac:vml" xmlns:mo="http://schemas.microsoft.com/office/mac/office/2008/main">
             <w:pict>
               <v:rect w14:anchorId="3CDCC901" id="Caixa de Texto 7" o:spid="_x0000_s1036" style="position:absolute;left:0;text-align:left;margin-left:62.95pt;margin-top:303.95pt;width:282.3pt;height:26pt;z-index:11;visibility:visible;mso-wrap-style:square;mso-wrap-distance-left:9pt;mso-wrap-distance-top:0;mso-wrap-distance-right:9pt;mso-wrap-distance-bottom:0;mso-position-horizontal:absolute;mso-position-horizontal-relative:text;mso-position-vertical:absolute;mso-position-vertical-relative:text;v-text-anchor:top" o:gfxdata="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" stroked="f">
                 <v:textbox style="mso-fit-shape-to-text:t" inset="0,0,0,0">
@@ -9893,27 +10022,14 @@
       <w:r>
         <w:t xml:space="preserve">Figura </w:t>
       </w:r>
-      <w:r>
-        <w:fldChar w:fldCharType="begin"/>
-      </w:r>
-      <w:r>
-        <w:instrText xml:space="preserve"> SEQ Figura \* ARABIC </w:instrText>
-      </w:r>
-      <w:r>
-        <w:fldChar w:fldCharType="separate"/>
-      </w:r>
-      <w:r>
-        <w:rPr>
-          <w:noProof/>
-        </w:rPr>
-        <w:t>12</w:t>
-      </w:r>
-      <w:r>
-        <w:rPr>
-          <w:noProof/>
-        </w:rPr>
-        <w:fldChar w:fldCharType="end"/>
-      </w:r>
+      <w:fldSimple w:instr=" SEQ Figura \* ARABIC ">
+        <w:r>
+          <w:rPr>
+            <w:noProof/>
+          </w:rPr>
+          <w:t>12</w:t>
+        </w:r>
+      </w:fldSimple>
       <w:r>
         <w:t xml:space="preserve"> - Evolução do Hypervisor Fonte: http:</w:t>
       </w:r>
@@ -10009,30 +10125,14 @@
       <w:r>
         <w:t xml:space="preserve">Figura </w:t>
       </w:r>
-      <w:r>
-        <w:fldChar w:fldCharType="begin"/>
-      </w:r>
-      <w:r>
-        <w:instrText xml:space="preserve"> SEQ Figura \* </w:instrText>
-      </w:r>
-      <w:r>
-        <w:instrText xml:space="preserve">ARABIC </w:instrText>
-      </w:r>
-      <w:r>
-        <w:fldChar w:fldCharType="separate"/>
-      </w:r>
-      <w:r>
-        <w:rPr>
-          <w:noProof/>
-        </w:rPr>
-        <w:t>13</w:t>
-      </w:r>
-      <w:r>
-        <w:rPr>
-          <w:noProof/>
-        </w:rPr>
-        <w:fldChar w:fldCharType="end"/>
-      </w:r>
+      <w:fldSimple w:instr=" SEQ Figura \* ARABIC ">
+        <w:r>
+          <w:rPr>
+            <w:noProof/>
+          </w:rPr>
+          <w:t>13</w:t>
+        </w:r>
+      </w:fldSimple>
       <w:r>
         <w:t xml:space="preserve"> - Virtualização por Container Fonte: http:</w:t>
       </w:r>
@@ -10363,27 +10463,14 @@
       <w:r>
         <w:t xml:space="preserve">Figura </w:t>
       </w:r>
-      <w:r>
-        <w:fldChar w:fldCharType="begin"/>
-      </w:r>
-      <w:r>
-        <w:instrText xml:space="preserve"> SEQ Figura \* ARABIC </w:instrText>
-      </w:r>
-      <w:r>
-        <w:fldChar w:fldCharType="separate"/>
-      </w:r>
-      <w:r>
-        <w:rPr>
-          <w:noProof/>
-        </w:rPr>
-        <w:t>14</w:t>
-      </w:r>
-      <w:r>
-        <w:rPr>
-          <w:noProof/>
-        </w:rPr>
-        <w:fldChar w:fldCharType="end"/>
-      </w:r>
+      <w:fldSimple w:instr=" SEQ Figura \* ARABIC ">
+        <w:r>
+          <w:rPr>
+            <w:noProof/>
+          </w:rPr>
+          <w:t>14</w:t>
+        </w:r>
+      </w:fldSimple>
       <w:r>
         <w:t xml:space="preserve"> - LXC Container Fonte: http:</w:t>
       </w:r>
@@ -10552,27 +10639,14 @@
       <w:r>
         <w:t xml:space="preserve">Figura </w:t>
       </w:r>
-      <w:r>
-        <w:fldChar w:fldCharType="begin"/>
-      </w:r>
-      <w:r>
-        <w:instrText xml:space="preserve"> SEQ Figura \* ARABIC </w:instrText>
-      </w:r>
-      <w:r>
-        <w:fldChar w:fldCharType="separate"/>
-      </w:r>
-      <w:r>
-        <w:rPr>
-          <w:noProof/>
-        </w:rPr>
-        <w:t>15</w:t>
-      </w:r>
-      <w:r>
-        <w:rPr>
-          <w:noProof/>
-        </w:rPr>
-        <w:fldChar w:fldCharType="end"/>
-      </w:r>
+      <w:fldSimple w:instr=" SEQ Figura \* ARABIC ">
+        <w:r>
+          <w:rPr>
+            <w:noProof/>
+          </w:rPr>
+          <w:t>15</w:t>
+        </w:r>
+      </w:fldSimple>
       <w:r>
         <w:t xml:space="preserve"> LXC vs KVM Fonte: http:</w:t>
       </w:r>
@@ -14577,7 +14651,7 @@
 </file>
 
 <file path=customXml/itemProps1.xml><?xml version="1.0" encoding="utf-8"?>
-<ds:datastoreItem xmlns:ds="http://schemas.openxmlformats.org/officeDocument/2006/customXml" ds:itemID="{EFC955C0-A0E7-5945-BFFB-5CF6776E6585}">
+<ds:datastoreItem xmlns:ds="http://schemas.openxmlformats.org/officeDocument/2006/customXml" ds:itemID="{0F6BEE22-43F4-BD4A-AF1F-66872428B569}">
   <ds:schemaRefs>
     <ds:schemaRef ds:uri="http://schemas.openxmlformats.org/officeDocument/2006/bibliography"/>
     <ds:schemaRef ds:uri="http://www.w3.org/2000/xmlns/"/>

</xml_diff>

<commit_message>
Alterações no LXC container
</commit_message>
<xml_diff>
--- a/Docs/Monografia_Thiago_Soares_da_Cruz_20111100428.docx
+++ b/Docs/Monografia_Thiago_Soares_da_Cruz_20111100428.docx
@@ -3347,6 +3347,78 @@
       <w:r>
         <w:t>.</w:t>
       </w:r>
+    </w:p>
+    <w:p>
+      <w:pPr>
+        <w:ind w:firstLine="0"/>
+      </w:pPr>
+      <w:r>
+        <w:t>On</w:t>
+      </w:r>
+      <w:r>
+        <w:t>-</w:t>
+      </w:r>
+      <w:r>
+        <w:t xml:space="preserve">demand </w:t>
+      </w:r>
+      <w:r>
+        <w:t xml:space="preserve">— Provisionamento de </w:t>
+      </w:r>
+      <w:r>
+        <w:t xml:space="preserve">serviços/recursos </w:t>
+      </w:r>
+      <w:r>
+        <w:t>sobre demanda</w:t>
+      </w:r>
+      <w:r>
+        <w:t xml:space="preserve"> de requisição é utilização</w:t>
+      </w:r>
+      <w:r>
+        <w:t xml:space="preserve">. </w:t>
+      </w:r>
+    </w:p>
+    <w:p>
+      <w:pPr>
+        <w:ind w:firstLine="0"/>
+      </w:pPr>
+      <w:r>
+        <w:t xml:space="preserve">Dockerhub — </w:t>
+      </w:r>
+      <w:r>
+        <w:t xml:space="preserve">Repositório de imagens do Docker, com imagens dos containers </w:t>
+      </w:r>
+      <w:r>
+        <w:t>registradas de forma pública pelo criador/administrador da conta.</w:t>
+      </w:r>
+    </w:p>
+    <w:p>
+      <w:pPr>
+        <w:ind w:firstLine="0"/>
+      </w:pPr>
+      <w:r>
+        <w:t>Open</w:t>
+      </w:r>
+      <w:r>
+        <w:t xml:space="preserve">-source — Forma de licenciamento de </w:t>
+      </w:r>
+      <w:r>
+        <w:t xml:space="preserve">softwares que não há o pagamento de licenças. Podendo </w:t>
+      </w:r>
+      <w:r>
+        <w:t xml:space="preserve">ter </w:t>
+      </w:r>
+      <w:r>
+        <w:t xml:space="preserve">regulamentação por </w:t>
+      </w:r>
+      <w:r>
+        <w:t>alguma organização/</w:t>
+      </w:r>
+      <w:r>
+        <w:t xml:space="preserve">comunidade e sendo sua </w:t>
+      </w:r>
+      <w:r>
+        <w:t>distribuição/utilização livre de encargos.</w:t>
+      </w:r>
       <w:r>
         <w:br w:type="page"/>
       </w:r>
@@ -5719,8 +5791,6 @@
         </w:rPr>
         <w:t>PaaS</w:t>
       </w:r>
-      <w:bookmarkStart w:id="2" w:name="_GoBack"/>
-      <w:bookmarkEnd w:id="2"/>
       <w:r>
         <w:rPr>
           <w:rFonts w:cs="Times New Roman"/>
@@ -5844,8 +5914,8 @@
       <w:pPr>
         <w:pStyle w:val="Ttulo11"/>
       </w:pPr>
-      <w:bookmarkStart w:id="3" w:name="_Toc482041874"/>
-      <w:bookmarkEnd w:id="3"/>
+      <w:bookmarkStart w:id="2" w:name="_Toc482041874"/>
+      <w:bookmarkEnd w:id="2"/>
       <w:r>
         <w:lastRenderedPageBreak/>
         <w:t>2 COMPUTAÇÃO EM NUVEM</w:t>
@@ -6017,9 +6087,9 @@
                                 <w:color w:val="auto"/>
                               </w:rPr>
                             </w:pPr>
-                            <w:bookmarkStart w:id="4" w:name="_Toc482039959"/>
-                            <w:bookmarkStart w:id="5" w:name="_Toc482039817"/>
-                            <w:bookmarkStart w:id="6" w:name="_Toc482302119"/>
+                            <w:bookmarkStart w:id="3" w:name="_Toc482039959"/>
+                            <w:bookmarkStart w:id="4" w:name="_Toc482039817"/>
+                            <w:bookmarkStart w:id="5" w:name="_Toc482302119"/>
                             <w:r>
                               <w:rPr>
                                 <w:color w:val="auto"/>
@@ -6044,15 +6114,15 @@
                             <w:r>
                               <w:fldChar w:fldCharType="end"/>
                             </w:r>
+                            <w:bookmarkEnd w:id="3"/>
                             <w:bookmarkEnd w:id="4"/>
-                            <w:bookmarkEnd w:id="5"/>
                             <w:r>
                               <w:rPr>
                                 <w:color w:val="auto"/>
                               </w:rPr>
                               <w:t>: Clound Fonte: http://www.synergixtech.com/wp-content/uploads/2016/09/Cloud-Computing-Benefits.png</w:t>
                             </w:r>
-                            <w:bookmarkEnd w:id="6"/>
+                            <w:bookmarkEnd w:id="5"/>
                           </w:p>
                         </w:txbxContent>
                       </wps:txbx>
@@ -6068,9 +6138,9 @@
               </wp:anchor>
             </w:drawing>
           </mc:Choice>
-          <mc:Fallback xmlns:mv="urn:schemas-microsoft-com:mac:vml" xmlns:mo="http://schemas.microsoft.com/office/mac/office/2008/main">
+          <mc:Fallback>
             <w:pict>
-              <v:rect w14:anchorId="26D17358" id="Caixa de Texto 10" o:spid="_x0000_s1026" style="position:absolute;left:0;text-align:left;margin-left:63.05pt;margin-top:253.6pt;width:333.1pt;height:26pt;z-index:12;visibility:visible;mso-wrap-style:square;mso-wrap-distance-left:9pt;mso-wrap-distance-top:0;mso-wrap-distance-right:9pt;mso-wrap-distance-bottom:0;mso-position-horizontal:absolute;mso-position-horizontal-relative:text;mso-position-vertical:absolute;mso-position-vertical-relative:text;v-text-anchor:top" o:gfxdata="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" stroked="f">
+              <v:rect w14:anchorId="26D17358" id="Caixa de Texto 10" o:spid="_x0000_s1026" style="position:absolute;left:0;text-align:left;margin-left:63.05pt;margin-top:253.6pt;width:333.1pt;height:26pt;z-index:12;visibility:visible;mso-wrap-style:square;mso-wrap-distance-left:9pt;mso-wrap-distance-top:0;mso-wrap-distance-right:9pt;mso-wrap-distance-bottom:0;mso-position-horizontal:absolute;mso-position-horizontal-relative:text;mso-position-vertical:absolute;mso-position-vertical-relative:text;v-text-anchor:top" o:gfxdata="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" stroked="f">
                 <v:textbox style="mso-fit-shape-to-text:t" inset="0,0,0,0">
                   <w:txbxContent>
                     <w:p>
@@ -6080,9 +6150,9 @@
                           <w:color w:val="auto"/>
                         </w:rPr>
                       </w:pPr>
-                      <w:bookmarkStart w:id="7" w:name="_Toc482039959"/>
-                      <w:bookmarkStart w:id="8" w:name="_Toc482039817"/>
-                      <w:bookmarkStart w:id="9" w:name="_Toc482302119"/>
+                      <w:bookmarkStart w:id="6" w:name="_Toc482039959"/>
+                      <w:bookmarkStart w:id="7" w:name="_Toc482039817"/>
+                      <w:bookmarkStart w:id="8" w:name="_Toc482302119"/>
                       <w:r>
                         <w:rPr>
                           <w:color w:val="auto"/>
@@ -6107,15 +6177,15 @@
                       <w:r>
                         <w:fldChar w:fldCharType="end"/>
                       </w:r>
+                      <w:bookmarkEnd w:id="6"/>
                       <w:bookmarkEnd w:id="7"/>
-                      <w:bookmarkEnd w:id="8"/>
                       <w:r>
                         <w:rPr>
                           <w:color w:val="auto"/>
                         </w:rPr>
                         <w:t>: Clound Fonte: http://www.synergixtech.com/wp-content/uploads/2016/09/Cloud-Computing-Benefits.png</w:t>
                       </w:r>
-                      <w:bookmarkEnd w:id="9"/>
+                      <w:bookmarkEnd w:id="8"/>
                     </w:p>
                   </w:txbxContent>
                 </v:textbox>
@@ -6198,8 +6268,8 @@
           <w:szCs w:val="26"/>
         </w:rPr>
       </w:pPr>
-      <w:bookmarkStart w:id="7" w:name="_Toc482041875"/>
-      <w:bookmarkEnd w:id="7"/>
+      <w:bookmarkStart w:id="9" w:name="_Toc482041875"/>
+      <w:bookmarkEnd w:id="9"/>
       <w:r>
         <w:rPr>
           <w:sz w:val="26"/>
@@ -6506,9 +6576,9 @@
                                 <w:color w:val="auto"/>
                               </w:rPr>
                             </w:pPr>
-                            <w:bookmarkStart w:id="8" w:name="_Toc482039960"/>
-                            <w:bookmarkStart w:id="9" w:name="_Toc482039818"/>
-                            <w:bookmarkStart w:id="10" w:name="_Toc482302120"/>
+                            <w:bookmarkStart w:id="10" w:name="_Toc482039960"/>
+                            <w:bookmarkStart w:id="11" w:name="_Toc482039818"/>
+                            <w:bookmarkStart w:id="12" w:name="_Toc482302120"/>
                             <w:r>
                               <w:rPr>
                                 <w:color w:val="auto"/>
@@ -6533,15 +6603,15 @@
                             <w:r>
                               <w:fldChar w:fldCharType="end"/>
                             </w:r>
-                            <w:bookmarkEnd w:id="8"/>
-                            <w:bookmarkEnd w:id="9"/>
+                            <w:bookmarkEnd w:id="10"/>
+                            <w:bookmarkEnd w:id="11"/>
                             <w:r>
                               <w:rPr>
                                 <w:color w:val="auto"/>
                               </w:rPr>
                               <w:t>: Joseph Carl Fonte: http://www.psynergie.com/psychologie-internet/photo-joseph-licklider.jpg</w:t>
                             </w:r>
-                            <w:bookmarkEnd w:id="10"/>
+                            <w:bookmarkEnd w:id="12"/>
                           </w:p>
                         </w:txbxContent>
                       </wps:txbx>
@@ -6557,9 +6627,9 @@
               </wp:anchor>
             </w:drawing>
           </mc:Choice>
-          <mc:Fallback xmlns:mv="urn:schemas-microsoft-com:mac:vml" xmlns:mo="http://schemas.microsoft.com/office/mac/office/2008/main">
+          <mc:Fallback>
             <w:pict>
-              <v:rect w14:anchorId="5193F4E1" id="Caixa de Texto 13" o:spid="_x0000_s1027" style="position:absolute;left:0;text-align:left;margin-left:26.4pt;margin-top:19.65pt;width:297.6pt;height:26pt;z-index:13;visibility:visible;mso-wrap-style:square;mso-wrap-distance-left:9pt;mso-wrap-distance-top:0;mso-wrap-distance-right:9pt;mso-wrap-distance-bottom:0;mso-position-horizontal:absolute;mso-position-horizontal-relative:text;mso-position-vertical:absolute;mso-position-vertical-relative:text;v-text-anchor:top" o:gfxdata="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" stroked="f">
+              <v:rect w14:anchorId="5193F4E1" id="Caixa de Texto 13" o:spid="_x0000_s1027" style="position:absolute;left:0;text-align:left;margin-left:26.4pt;margin-top:19.65pt;width:297.6pt;height:26pt;z-index:13;visibility:visible;mso-wrap-style:square;mso-wrap-distance-left:9pt;mso-wrap-distance-top:0;mso-wrap-distance-right:9pt;mso-wrap-distance-bottom:0;mso-position-horizontal:absolute;mso-position-horizontal-relative:text;mso-position-vertical:absolute;mso-position-vertical-relative:text;v-text-anchor:top" o:gfxdata="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" stroked="f">
                 <v:textbox style="mso-fit-shape-to-text:t" inset="0,0,0,0">
                   <w:txbxContent>
                     <w:p>
@@ -6569,9 +6639,9 @@
                           <w:color w:val="auto"/>
                         </w:rPr>
                       </w:pPr>
-                      <w:bookmarkStart w:id="14" w:name="_Toc482039960"/>
-                      <w:bookmarkStart w:id="15" w:name="_Toc482039818"/>
-                      <w:bookmarkStart w:id="16" w:name="_Toc482302120"/>
+                      <w:bookmarkStart w:id="13" w:name="_Toc482039960"/>
+                      <w:bookmarkStart w:id="14" w:name="_Toc482039818"/>
+                      <w:bookmarkStart w:id="15" w:name="_Toc482302120"/>
                       <w:r>
                         <w:rPr>
                           <w:color w:val="auto"/>
@@ -6596,15 +6666,15 @@
                       <w:r>
                         <w:fldChar w:fldCharType="end"/>
                       </w:r>
+                      <w:bookmarkEnd w:id="13"/>
                       <w:bookmarkEnd w:id="14"/>
-                      <w:bookmarkEnd w:id="15"/>
                       <w:r>
                         <w:rPr>
                           <w:color w:val="auto"/>
                         </w:rPr>
                         <w:t>: Joseph Carl Fonte: http://www.psynergie.com/psychologie-internet/photo-joseph-licklider.jpg</w:t>
                       </w:r>
-                      <w:bookmarkEnd w:id="16"/>
+                      <w:bookmarkEnd w:id="15"/>
                     </w:p>
                   </w:txbxContent>
                 </v:textbox>
@@ -6799,9 +6869,9 @@
                                 <w:color w:val="auto"/>
                               </w:rPr>
                             </w:pPr>
-                            <w:bookmarkStart w:id="11" w:name="_Toc482039961"/>
-                            <w:bookmarkStart w:id="12" w:name="_Toc482039819"/>
-                            <w:bookmarkStart w:id="13" w:name="_Toc482302121"/>
+                            <w:bookmarkStart w:id="16" w:name="_Toc482039961"/>
+                            <w:bookmarkStart w:id="17" w:name="_Toc482039819"/>
+                            <w:bookmarkStart w:id="18" w:name="_Toc482302121"/>
                             <w:r>
                               <w:rPr>
                                 <w:color w:val="auto"/>
@@ -6826,15 +6896,15 @@
                             <w:r>
                               <w:fldChar w:fldCharType="end"/>
                             </w:r>
-                            <w:bookmarkEnd w:id="11"/>
-                            <w:bookmarkEnd w:id="12"/>
+                            <w:bookmarkEnd w:id="16"/>
+                            <w:bookmarkEnd w:id="17"/>
                             <w:r>
                               <w:rPr>
                                 <w:color w:val="auto"/>
                               </w:rPr>
                               <w:t>: John McCarthy Fonte: http://www-formal.stanford.edu/jmc/jmccolor.jpg</w:t>
                             </w:r>
-                            <w:bookmarkEnd w:id="13"/>
+                            <w:bookmarkEnd w:id="18"/>
                           </w:p>
                         </w:txbxContent>
                       </wps:txbx>
@@ -6850,9 +6920,9 @@
               </wp:anchor>
             </w:drawing>
           </mc:Choice>
-          <mc:Fallback xmlns:mv="urn:schemas-microsoft-com:mac:vml" xmlns:mo="http://schemas.microsoft.com/office/mac/office/2008/main">
+          <mc:Fallback>
             <w:pict>
-              <v:rect w14:anchorId="75F7E1D4" id="Caixa de Texto 15" o:spid="_x0000_s1028" style="position:absolute;left:0;text-align:left;margin-left:27.05pt;margin-top:163.2pt;width:251.7pt;height:26.05pt;z-index:14;visibility:visible;mso-wrap-style:square;mso-wrap-distance-left:9pt;mso-wrap-distance-top:0;mso-wrap-distance-right:9pt;mso-wrap-distance-bottom:0;mso-position-horizontal:absolute;mso-position-horizontal-relative:text;mso-position-vertical:absolute;mso-position-vertical-relative:text;v-text-anchor:top" o:gfxdata="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" stroked="f">
+              <v:rect w14:anchorId="75F7E1D4" id="Caixa de Texto 15" o:spid="_x0000_s1028" style="position:absolute;left:0;text-align:left;margin-left:27.05pt;margin-top:163.2pt;width:251.7pt;height:26.05pt;z-index:14;visibility:visible;mso-wrap-style:square;mso-wrap-distance-left:9pt;mso-wrap-distance-top:0;mso-wrap-distance-right:9pt;mso-wrap-distance-bottom:0;mso-position-horizontal:absolute;mso-position-horizontal-relative:text;mso-position-vertical:absolute;mso-position-vertical-relative:text;v-text-anchor:top" o:gfxdata="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" stroked="f">
                 <v:textbox inset="0,0,0,0">
                   <w:txbxContent>
                     <w:p>
@@ -6862,9 +6932,9 @@
                           <w:color w:val="auto"/>
                         </w:rPr>
                       </w:pPr>
-                      <w:bookmarkStart w:id="20" w:name="_Toc482039961"/>
-                      <w:bookmarkStart w:id="21" w:name="_Toc482039819"/>
-                      <w:bookmarkStart w:id="22" w:name="_Toc482302121"/>
+                      <w:bookmarkStart w:id="19" w:name="_Toc482039961"/>
+                      <w:bookmarkStart w:id="20" w:name="_Toc482039819"/>
+                      <w:bookmarkStart w:id="21" w:name="_Toc482302121"/>
                       <w:r>
                         <w:rPr>
                           <w:color w:val="auto"/>
@@ -6889,15 +6959,15 @@
                       <w:r>
                         <w:fldChar w:fldCharType="end"/>
                       </w:r>
+                      <w:bookmarkEnd w:id="19"/>
                       <w:bookmarkEnd w:id="20"/>
-                      <w:bookmarkEnd w:id="21"/>
                       <w:r>
                         <w:rPr>
                           <w:color w:val="auto"/>
                         </w:rPr>
                         <w:t>: John McCarthy Fonte: http://www-formal.stanford.edu/jmc/jmccolor.jpg</w:t>
                       </w:r>
-                      <w:bookmarkEnd w:id="22"/>
+                      <w:bookmarkEnd w:id="21"/>
                     </w:p>
                   </w:txbxContent>
                 </v:textbox>
@@ -7105,9 +7175,9 @@
                                 <w:color w:val="auto"/>
                               </w:rPr>
                             </w:pPr>
-                            <w:bookmarkStart w:id="14" w:name="_Toc482039962"/>
-                            <w:bookmarkStart w:id="15" w:name="_Toc482039820"/>
-                            <w:bookmarkStart w:id="16" w:name="_Toc482302122"/>
+                            <w:bookmarkStart w:id="22" w:name="_Toc482039962"/>
+                            <w:bookmarkStart w:id="23" w:name="_Toc482039820"/>
+                            <w:bookmarkStart w:id="24" w:name="_Toc482302122"/>
                             <w:r>
                               <w:rPr>
                                 <w:color w:val="auto"/>
@@ -7132,15 +7202,15 @@
                             <w:r>
                               <w:fldChar w:fldCharType="end"/>
                             </w:r>
-                            <w:bookmarkEnd w:id="14"/>
-                            <w:bookmarkEnd w:id="15"/>
+                            <w:bookmarkEnd w:id="22"/>
+                            <w:bookmarkEnd w:id="23"/>
                             <w:r>
                               <w:rPr>
                                 <w:color w:val="auto"/>
                               </w:rPr>
                               <w:t>: Ramnath Chellappa Fonte: http://goizueta.emory.edu/profiles/images/portrait/chellapa.jpg</w:t>
                             </w:r>
-                            <w:bookmarkEnd w:id="16"/>
+                            <w:bookmarkEnd w:id="24"/>
                           </w:p>
                         </w:txbxContent>
                       </wps:txbx>
@@ -7156,9 +7226,9 @@
               </wp:anchor>
             </w:drawing>
           </mc:Choice>
-          <mc:Fallback xmlns:mv="urn:schemas-microsoft-com:mac:vml" xmlns:mo="http://schemas.microsoft.com/office/mac/office/2008/main">
+          <mc:Fallback>
             <w:pict>
-              <v:rect w14:anchorId="3A478568" id="Caixa de Texto 18" o:spid="_x0000_s1029" style="position:absolute;left:0;text-align:left;margin-left:35.95pt;margin-top:2.2pt;width:253.45pt;height:26pt;z-index:15;visibility:visible;mso-wrap-style:square;mso-wrap-distance-left:9pt;mso-wrap-distance-top:0;mso-wrap-distance-right:9pt;mso-wrap-distance-bottom:0;mso-position-horizontal:absolute;mso-position-horizontal-relative:text;mso-position-vertical:absolute;mso-position-vertical-relative:text;v-text-anchor:top" o:gfxdata="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" stroked="f">
+              <v:rect w14:anchorId="3A478568" id="Caixa de Texto 18" o:spid="_x0000_s1029" style="position:absolute;left:0;text-align:left;margin-left:35.95pt;margin-top:2.2pt;width:253.45pt;height:26pt;z-index:15;visibility:visible;mso-wrap-style:square;mso-wrap-distance-left:9pt;mso-wrap-distance-top:0;mso-wrap-distance-right:9pt;mso-wrap-distance-bottom:0;mso-position-horizontal:absolute;mso-position-horizontal-relative:text;mso-position-vertical:absolute;mso-position-vertical-relative:text;v-text-anchor:top" o:gfxdata="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" stroked="f">
                 <v:textbox style="mso-fit-shape-to-text:t" inset="0,0,0,0">
                   <w:txbxContent>
                     <w:p>
@@ -7168,9 +7238,9 @@
                           <w:color w:val="auto"/>
                         </w:rPr>
                       </w:pPr>
-                      <w:bookmarkStart w:id="26" w:name="_Toc482039962"/>
-                      <w:bookmarkStart w:id="27" w:name="_Toc482039820"/>
-                      <w:bookmarkStart w:id="28" w:name="_Toc482302122"/>
+                      <w:bookmarkStart w:id="25" w:name="_Toc482039962"/>
+                      <w:bookmarkStart w:id="26" w:name="_Toc482039820"/>
+                      <w:bookmarkStart w:id="27" w:name="_Toc482302122"/>
                       <w:r>
                         <w:rPr>
                           <w:color w:val="auto"/>
@@ -7195,15 +7265,15 @@
                       <w:r>
                         <w:fldChar w:fldCharType="end"/>
                       </w:r>
+                      <w:bookmarkEnd w:id="25"/>
                       <w:bookmarkEnd w:id="26"/>
-                      <w:bookmarkEnd w:id="27"/>
                       <w:r>
                         <w:rPr>
                           <w:color w:val="auto"/>
                         </w:rPr>
                         <w:t>: Ramnath Chellappa Fonte: http://goizueta.emory.edu/profiles/images/portrait/chellapa.jpg</w:t>
                       </w:r>
-                      <w:bookmarkEnd w:id="28"/>
+                      <w:bookmarkEnd w:id="27"/>
                     </w:p>
                   </w:txbxContent>
                 </v:textbox>
@@ -7343,8 +7413,6 @@
         <w:br w:type="page"/>
       </w:r>
     </w:p>
-    <w:bookmarkStart w:id="17" w:name="_Toc482041876"/>
-    <w:bookmarkEnd w:id="17"/>
     <w:p>
       <w:pPr>
         <w:pStyle w:val="Ttulo11"/>
@@ -7353,6 +7421,8 @@
           <w:szCs w:val="26"/>
         </w:rPr>
       </w:pPr>
+      <w:bookmarkStart w:id="28" w:name="_Toc482041876"/>
+      <w:bookmarkEnd w:id="28"/>
       <w:r>
         <w:rPr>
           <w:noProof/>
@@ -7415,9 +7485,9 @@
                                 <w:color w:val="auto"/>
                               </w:rPr>
                             </w:pPr>
-                            <w:bookmarkStart w:id="18" w:name="_Toc482039963"/>
-                            <w:bookmarkStart w:id="19" w:name="_Toc482039821"/>
-                            <w:bookmarkStart w:id="20" w:name="_Toc482302123"/>
+                            <w:bookmarkStart w:id="29" w:name="_Toc482039963"/>
+                            <w:bookmarkStart w:id="30" w:name="_Toc482039821"/>
+                            <w:bookmarkStart w:id="31" w:name="_Toc482302123"/>
                             <w:r>
                               <w:rPr>
                                 <w:color w:val="auto"/>
@@ -7442,15 +7512,15 @@
                             <w:r>
                               <w:fldChar w:fldCharType="end"/>
                             </w:r>
-                            <w:bookmarkEnd w:id="18"/>
-                            <w:bookmarkEnd w:id="19"/>
+                            <w:bookmarkEnd w:id="29"/>
+                            <w:bookmarkEnd w:id="30"/>
                             <w:r>
                               <w:rPr>
                                 <w:color w:val="auto"/>
                               </w:rPr>
                               <w:t>: Modelos de Implementação Fonte: http://www.vividdynamics.com/wp-content/uploads/2013/12/cloud-hosting.jpg</w:t>
                             </w:r>
-                            <w:bookmarkEnd w:id="20"/>
+                            <w:bookmarkEnd w:id="31"/>
                           </w:p>
                         </w:txbxContent>
                       </wps:txbx>
@@ -7466,9 +7536,9 @@
               </wp:anchor>
             </w:drawing>
           </mc:Choice>
-          <mc:Fallback xmlns:mv="urn:schemas-microsoft-com:mac:vml" xmlns:mo="http://schemas.microsoft.com/office/mac/office/2008/main">
+          <mc:Fallback>
             <w:pict>
-              <v:rect w14:anchorId="76FDC8EC" id="Caixa de Texto 21" o:spid="_x0000_s1030" style="position:absolute;left:0;text-align:left;margin-left:5.5pt;margin-top:260.95pt;width:453.6pt;height:26pt;z-index:16;visibility:visible;mso-wrap-style:square;mso-wrap-distance-left:9pt;mso-wrap-distance-top:0;mso-wrap-distance-right:9pt;mso-wrap-distance-bottom:0;mso-position-horizontal:absolute;mso-position-horizontal-relative:text;mso-position-vertical:absolute;mso-position-vertical-relative:text;v-text-anchor:top" o:gfxdata="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" stroked="f">
+              <v:rect w14:anchorId="76FDC8EC" id="Caixa de Texto 21" o:spid="_x0000_s1030" style="position:absolute;left:0;text-align:left;margin-left:5.5pt;margin-top:260.95pt;width:453.6pt;height:26pt;z-index:16;visibility:visible;mso-wrap-style:square;mso-wrap-distance-left:9pt;mso-wrap-distance-top:0;mso-wrap-distance-right:9pt;mso-wrap-distance-bottom:0;mso-position-horizontal:absolute;mso-position-horizontal-relative:text;mso-position-vertical:absolute;mso-position-vertical-relative:text;v-text-anchor:top" o:gfxdata="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" stroked="f">
                 <v:textbox style="mso-fit-shape-to-text:t" inset="0,0,0,0">
                   <w:txbxContent>
                     <w:p>
@@ -7478,9 +7548,9 @@
                           <w:color w:val="auto"/>
                         </w:rPr>
                       </w:pPr>
-                      <w:bookmarkStart w:id="33" w:name="_Toc482039963"/>
-                      <w:bookmarkStart w:id="34" w:name="_Toc482039821"/>
-                      <w:bookmarkStart w:id="35" w:name="_Toc482302123"/>
+                      <w:bookmarkStart w:id="32" w:name="_Toc482039963"/>
+                      <w:bookmarkStart w:id="33" w:name="_Toc482039821"/>
+                      <w:bookmarkStart w:id="34" w:name="_Toc482302123"/>
                       <w:r>
                         <w:rPr>
                           <w:color w:val="auto"/>
@@ -7505,15 +7575,15 @@
                       <w:r>
                         <w:fldChar w:fldCharType="end"/>
                       </w:r>
+                      <w:bookmarkEnd w:id="32"/>
                       <w:bookmarkEnd w:id="33"/>
-                      <w:bookmarkEnd w:id="34"/>
                       <w:r>
                         <w:rPr>
                           <w:color w:val="auto"/>
                         </w:rPr>
                         <w:t>: Modelos de Implementação Fonte: http://www.vividdynamics.com/wp-content/uploads/2013/12/cloud-hosting.jpg</w:t>
                       </w:r>
-                      <w:bookmarkEnd w:id="35"/>
+                      <w:bookmarkEnd w:id="34"/>
                     </w:p>
                   </w:txbxContent>
                 </v:textbox>
@@ -7737,8 +7807,8 @@
         <w:pStyle w:val="Ttulo21"/>
         <w:jc w:val="center"/>
       </w:pPr>
-      <w:bookmarkStart w:id="21" w:name="_Toc482041877"/>
-      <w:bookmarkEnd w:id="21"/>
+      <w:bookmarkStart w:id="35" w:name="_Toc482041877"/>
+      <w:bookmarkEnd w:id="35"/>
       <w:r>
         <w:lastRenderedPageBreak/>
         <w:t>2.2.1 Nuvem Pública</w:t>
@@ -7806,9 +7876,9 @@
                                 <w:color w:val="auto"/>
                               </w:rPr>
                             </w:pPr>
-                            <w:bookmarkStart w:id="22" w:name="_Toc482039964"/>
-                            <w:bookmarkStart w:id="23" w:name="_Toc482039822"/>
-                            <w:bookmarkStart w:id="24" w:name="_Toc482302124"/>
+                            <w:bookmarkStart w:id="36" w:name="_Toc482039964"/>
+                            <w:bookmarkStart w:id="37" w:name="_Toc482039822"/>
+                            <w:bookmarkStart w:id="38" w:name="_Toc482302124"/>
                             <w:r>
                               <w:rPr>
                                 <w:color w:val="auto"/>
@@ -7833,15 +7903,15 @@
                             <w:r>
                               <w:fldChar w:fldCharType="end"/>
                             </w:r>
-                            <w:bookmarkEnd w:id="22"/>
-                            <w:bookmarkEnd w:id="23"/>
+                            <w:bookmarkEnd w:id="36"/>
+                            <w:bookmarkEnd w:id="37"/>
                             <w:r>
                               <w:rPr>
                                 <w:color w:val="auto"/>
                               </w:rPr>
                               <w:t>: Nuvem pública Fonte: http://www.ximedica.info/images/uploads/the_cloud-resized-600.jpg</w:t>
                             </w:r>
-                            <w:bookmarkEnd w:id="24"/>
+                            <w:bookmarkEnd w:id="38"/>
                           </w:p>
                         </w:txbxContent>
                       </wps:txbx>
@@ -7860,9 +7930,9 @@
               </wp:anchor>
             </w:drawing>
           </mc:Choice>
-          <mc:Fallback xmlns:mv="urn:schemas-microsoft-com:mac:vml" xmlns:mo="http://schemas.microsoft.com/office/mac/office/2008/main">
+          <mc:Fallback>
             <w:pict>
-              <v:rect w14:anchorId="3589DD04" id="Caixa de Texto 24" o:spid="_x0000_s1031" style="position:absolute;left:0;text-align:left;margin-left:-.15pt;margin-top:237.95pt;width:453pt;height:18.6pt;z-index:17;visibility:visible;mso-wrap-style:square;mso-height-percent:0;mso-wrap-distance-left:9pt;mso-wrap-distance-top:0;mso-wrap-distance-right:9pt;mso-wrap-distance-bottom:0;mso-position-horizontal:absolute;mso-position-horizontal-relative:text;mso-position-vertical:absolute;mso-position-vertical-relative:text;mso-height-percent:0;mso-height-relative:margin;v-text-anchor:top" o:gfxdata="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" stroked="f">
+              <v:rect w14:anchorId="3589DD04" id="Caixa de Texto 24" o:spid="_x0000_s1031" style="position:absolute;left:0;text-align:left;margin-left:-.15pt;margin-top:237.95pt;width:453pt;height:18.6pt;z-index:17;visibility:visible;mso-wrap-style:square;mso-height-percent:0;mso-wrap-distance-left:9pt;mso-wrap-distance-top:0;mso-wrap-distance-right:9pt;mso-wrap-distance-bottom:0;mso-position-horizontal:absolute;mso-position-horizontal-relative:text;mso-position-vertical:absolute;mso-position-vertical-relative:text;mso-height-percent:0;mso-height-relative:margin;v-text-anchor:top" o:gfxdata="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" stroked="f">
                 <v:textbox inset="0,0,0,0">
                   <w:txbxContent>
                     <w:p>
@@ -7872,9 +7942,9 @@
                           <w:color w:val="auto"/>
                         </w:rPr>
                       </w:pPr>
-                      <w:bookmarkStart w:id="40" w:name="_Toc482039964"/>
-                      <w:bookmarkStart w:id="41" w:name="_Toc482039822"/>
-                      <w:bookmarkStart w:id="42" w:name="_Toc482302124"/>
+                      <w:bookmarkStart w:id="39" w:name="_Toc482039964"/>
+                      <w:bookmarkStart w:id="40" w:name="_Toc482039822"/>
+                      <w:bookmarkStart w:id="41" w:name="_Toc482302124"/>
                       <w:r>
                         <w:rPr>
                           <w:color w:val="auto"/>
@@ -7899,15 +7969,15 @@
                       <w:r>
                         <w:fldChar w:fldCharType="end"/>
                       </w:r>
+                      <w:bookmarkEnd w:id="39"/>
                       <w:bookmarkEnd w:id="40"/>
-                      <w:bookmarkEnd w:id="41"/>
                       <w:r>
                         <w:rPr>
                           <w:color w:val="auto"/>
                         </w:rPr>
                         <w:t>: Nuvem pública Fonte: http://www.ximedica.info/images/uploads/the_cloud-resized-600.jpg</w:t>
                       </w:r>
-                      <w:bookmarkEnd w:id="42"/>
+                      <w:bookmarkEnd w:id="41"/>
                     </w:p>
                   </w:txbxContent>
                 </v:textbox>
@@ -8027,7 +8097,6 @@
         <w:br w:type="page"/>
       </w:r>
     </w:p>
-    <w:bookmarkStart w:id="25" w:name="_Toc482041878"/>
     <w:p>
       <w:pPr>
         <w:pStyle w:val="Ttulo21"/>
@@ -8037,6 +8106,7 @@
           <w:szCs w:val="28"/>
         </w:rPr>
       </w:pPr>
+      <w:bookmarkStart w:id="42" w:name="_Toc482041878"/>
       <w:r>
         <w:rPr>
           <w:noProof/>
@@ -8099,9 +8169,9 @@
                                 <w:color w:val="auto"/>
                               </w:rPr>
                             </w:pPr>
-                            <w:bookmarkStart w:id="26" w:name="_Toc482039965"/>
-                            <w:bookmarkStart w:id="27" w:name="_Toc482039823"/>
-                            <w:bookmarkStart w:id="28" w:name="_Toc482302125"/>
+                            <w:bookmarkStart w:id="43" w:name="_Toc482039965"/>
+                            <w:bookmarkStart w:id="44" w:name="_Toc482039823"/>
+                            <w:bookmarkStart w:id="45" w:name="_Toc482302125"/>
                             <w:r>
                               <w:rPr>
                                 <w:color w:val="auto"/>
@@ -8126,15 +8196,15 @@
                             <w:r>
                               <w:fldChar w:fldCharType="end"/>
                             </w:r>
-                            <w:bookmarkEnd w:id="26"/>
-                            <w:bookmarkEnd w:id="27"/>
+                            <w:bookmarkEnd w:id="43"/>
+                            <w:bookmarkEnd w:id="44"/>
                             <w:r>
                               <w:rPr>
                                 <w:color w:val="auto"/>
                               </w:rPr>
                               <w:t>: Nuvem Privada Fonte: https://web-material3.yokogawa.com/image_8952.jpg</w:t>
                             </w:r>
-                            <w:bookmarkEnd w:id="28"/>
+                            <w:bookmarkEnd w:id="45"/>
                           </w:p>
                         </w:txbxContent>
                       </wps:txbx>
@@ -8150,9 +8220,9 @@
               </wp:anchor>
             </w:drawing>
           </mc:Choice>
-          <mc:Fallback xmlns:mv="urn:schemas-microsoft-com:mac:vml" xmlns:mo="http://schemas.microsoft.com/office/mac/office/2008/main">
+          <mc:Fallback>
             <w:pict>
-              <v:rect w14:anchorId="6A39A7FB" id="Caixa de Texto 27" o:spid="_x0000_s1032" style="position:absolute;left:0;text-align:left;margin-left:-.35pt;margin-top:352.75pt;width:450.3pt;height:21.4pt;z-index:18;visibility:visible;mso-wrap-style:square;mso-wrap-distance-left:9pt;mso-wrap-distance-top:0;mso-wrap-distance-right:9pt;mso-wrap-distance-bottom:0;mso-position-horizontal:absolute;mso-position-horizontal-relative:text;mso-position-vertical:absolute;mso-position-vertical-relative:text;v-text-anchor:top" o:gfxdata="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" stroked="f">
+              <v:rect w14:anchorId="6A39A7FB" id="Caixa de Texto 27" o:spid="_x0000_s1032" style="position:absolute;left:0;text-align:left;margin-left:-.35pt;margin-top:352.75pt;width:450.3pt;height:21.4pt;z-index:18;visibility:visible;mso-wrap-style:square;mso-wrap-distance-left:9pt;mso-wrap-distance-top:0;mso-wrap-distance-right:9pt;mso-wrap-distance-bottom:0;mso-position-horizontal:absolute;mso-position-horizontal-relative:text;mso-position-vertical:absolute;mso-position-vertical-relative:text;v-text-anchor:top" o:gfxdata="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" stroked="f">
                 <v:textbox inset="0,0,0,0">
                   <w:txbxContent>
                     <w:p>
@@ -8162,9 +8232,9 @@
                           <w:color w:val="auto"/>
                         </w:rPr>
                       </w:pPr>
-                      <w:bookmarkStart w:id="47" w:name="_Toc482039965"/>
-                      <w:bookmarkStart w:id="48" w:name="_Toc482039823"/>
-                      <w:bookmarkStart w:id="49" w:name="_Toc482302125"/>
+                      <w:bookmarkStart w:id="46" w:name="_Toc482039965"/>
+                      <w:bookmarkStart w:id="47" w:name="_Toc482039823"/>
+                      <w:bookmarkStart w:id="48" w:name="_Toc482302125"/>
                       <w:r>
                         <w:rPr>
                           <w:color w:val="auto"/>
@@ -8189,15 +8259,15 @@
                       <w:r>
                         <w:fldChar w:fldCharType="end"/>
                       </w:r>
+                      <w:bookmarkEnd w:id="46"/>
                       <w:bookmarkEnd w:id="47"/>
-                      <w:bookmarkEnd w:id="48"/>
                       <w:r>
                         <w:rPr>
                           <w:color w:val="auto"/>
                         </w:rPr>
                         <w:t>: Nuvem Privada Fonte: https://web-material3.yokogawa.com/image_8952.jpg</w:t>
                       </w:r>
-                      <w:bookmarkEnd w:id="49"/>
+                      <w:bookmarkEnd w:id="48"/>
                     </w:p>
                   </w:txbxContent>
                 </v:textbox>
@@ -8275,7 +8345,7 @@
       <w:r>
         <w:t>Nuvem</w:t>
       </w:r>
-      <w:bookmarkEnd w:id="25"/>
+      <w:bookmarkEnd w:id="42"/>
       <w:r>
         <w:rPr>
           <w:sz w:val="28"/>
@@ -8356,7 +8426,6 @@
         <w:br w:type="page"/>
       </w:r>
     </w:p>
-    <w:bookmarkStart w:id="29" w:name="_Toc482041879"/>
     <w:p>
       <w:pPr>
         <w:pStyle w:val="Ttulo21"/>
@@ -8366,6 +8435,7 @@
           <w:szCs w:val="28"/>
         </w:rPr>
       </w:pPr>
+      <w:bookmarkStart w:id="49" w:name="_Toc482041879"/>
       <w:r>
         <w:rPr>
           <w:noProof/>
@@ -8428,9 +8498,9 @@
                                 <w:color w:val="auto"/>
                               </w:rPr>
                             </w:pPr>
-                            <w:bookmarkStart w:id="30" w:name="_Toc482039966"/>
-                            <w:bookmarkStart w:id="31" w:name="_Toc482039824"/>
-                            <w:bookmarkStart w:id="32" w:name="_Toc482302126"/>
+                            <w:bookmarkStart w:id="50" w:name="_Toc482039966"/>
+                            <w:bookmarkStart w:id="51" w:name="_Toc482039824"/>
+                            <w:bookmarkStart w:id="52" w:name="_Toc482302126"/>
                             <w:r>
                               <w:rPr>
                                 <w:color w:val="auto"/>
@@ -8455,15 +8525,15 @@
                             <w:r>
                               <w:fldChar w:fldCharType="end"/>
                             </w:r>
-                            <w:bookmarkEnd w:id="30"/>
-                            <w:bookmarkEnd w:id="31"/>
+                            <w:bookmarkEnd w:id="50"/>
+                            <w:bookmarkEnd w:id="51"/>
                             <w:r>
                               <w:rPr>
                                 <w:color w:val="auto"/>
                               </w:rPr>
                               <w:t>: Nuvem Comunitária Fonte: https://lh4.googleusercontent.com/NWf67CzmfbXLVsj60ZRyC-eX-UcdAt3ITRZcgedyN4dBbGU0BOWdCSNdtuqz9DxZ4fHNC6GLnUlreeoRX__8c07l61YMMoY3zxKJvMkbFfx92vjjDYLm1ai2STm0h4XQfA</w:t>
                             </w:r>
-                            <w:bookmarkEnd w:id="32"/>
+                            <w:bookmarkEnd w:id="52"/>
                           </w:p>
                         </w:txbxContent>
                       </wps:txbx>
@@ -8479,9 +8549,9 @@
               </wp:anchor>
             </w:drawing>
           </mc:Choice>
-          <mc:Fallback xmlns:mv="urn:schemas-microsoft-com:mac:vml" xmlns:mo="http://schemas.microsoft.com/office/mac/office/2008/main">
+          <mc:Fallback>
             <w:pict>
-              <v:rect w14:anchorId="1D423FDC" id="Caixa de Texto 32" o:spid="_x0000_s1033" style="position:absolute;left:0;text-align:left;margin-left:.2pt;margin-top:369.95pt;width:432.3pt;height:37.5pt;z-index:19;visibility:visible;mso-wrap-style:square;mso-wrap-distance-left:9pt;mso-wrap-distance-top:0;mso-wrap-distance-right:9pt;mso-wrap-distance-bottom:0;mso-position-horizontal:absolute;mso-position-horizontal-relative:text;mso-position-vertical:absolute;mso-position-vertical-relative:text;v-text-anchor:top" o:gfxdata="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" stroked="f">
+              <v:rect w14:anchorId="1D423FDC" id="Caixa de Texto 32" o:spid="_x0000_s1033" style="position:absolute;left:0;text-align:left;margin-left:.2pt;margin-top:369.95pt;width:432.3pt;height:37.5pt;z-index:19;visibility:visible;mso-wrap-style:square;mso-wrap-distance-left:9pt;mso-wrap-distance-top:0;mso-wrap-distance-right:9pt;mso-wrap-distance-bottom:0;mso-position-horizontal:absolute;mso-position-horizontal-relative:text;mso-position-vertical:absolute;mso-position-vertical-relative:text;v-text-anchor:top" o:gfxdata="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" stroked="f">
                 <v:textbox style="mso-fit-shape-to-text:t" inset="0,0,0,0">
                   <w:txbxContent>
                     <w:p>
@@ -8491,9 +8561,9 @@
                           <w:color w:val="auto"/>
                         </w:rPr>
                       </w:pPr>
-                      <w:bookmarkStart w:id="54" w:name="_Toc482039966"/>
-                      <w:bookmarkStart w:id="55" w:name="_Toc482039824"/>
-                      <w:bookmarkStart w:id="56" w:name="_Toc482302126"/>
+                      <w:bookmarkStart w:id="53" w:name="_Toc482039966"/>
+                      <w:bookmarkStart w:id="54" w:name="_Toc482039824"/>
+                      <w:bookmarkStart w:id="55" w:name="_Toc482302126"/>
                       <w:r>
                         <w:rPr>
                           <w:color w:val="auto"/>
@@ -8518,15 +8588,15 @@
                       <w:r>
                         <w:fldChar w:fldCharType="end"/>
                       </w:r>
+                      <w:bookmarkEnd w:id="53"/>
                       <w:bookmarkEnd w:id="54"/>
-                      <w:bookmarkEnd w:id="55"/>
                       <w:r>
                         <w:rPr>
                           <w:color w:val="auto"/>
                         </w:rPr>
                         <w:t>: Nuvem Comunitária Fonte: https://lh4.googleusercontent.com/NWf67CzmfbXLVsj60ZRyC-eX-UcdAt3ITRZcgedyN4dBbGU0BOWdCSNdtuqz9DxZ4fHNC6GLnUlreeoRX__8c07l61YMMoY3zxKJvMkbFfx92vjjDYLm1ai2STm0h4XQfA</w:t>
                       </w:r>
-                      <w:bookmarkEnd w:id="56"/>
+                      <w:bookmarkEnd w:id="55"/>
                     </w:p>
                   </w:txbxContent>
                 </v:textbox>
@@ -8607,7 +8677,7 @@
       <w:r>
         <w:t>Nuvem</w:t>
       </w:r>
-      <w:bookmarkEnd w:id="29"/>
+      <w:bookmarkEnd w:id="49"/>
       <w:r>
         <w:rPr>
           <w:sz w:val="28"/>
@@ -8660,8 +8730,8 @@
         <w:pStyle w:val="Ttulo21"/>
         <w:jc w:val="center"/>
       </w:pPr>
-      <w:bookmarkStart w:id="33" w:name="_Toc482041880"/>
-      <w:bookmarkEnd w:id="33"/>
+      <w:bookmarkStart w:id="56" w:name="_Toc482041880"/>
+      <w:bookmarkEnd w:id="56"/>
       <w:r>
         <w:lastRenderedPageBreak/>
         <w:t>2.2.3 Nuvem Híbrida</w:t>
@@ -8729,9 +8799,9 @@
                                 <w:color w:val="auto"/>
                               </w:rPr>
                             </w:pPr>
-                            <w:bookmarkStart w:id="34" w:name="_Toc482039967"/>
-                            <w:bookmarkStart w:id="35" w:name="_Toc482039825"/>
-                            <w:bookmarkStart w:id="36" w:name="_Toc482302127"/>
+                            <w:bookmarkStart w:id="57" w:name="_Toc482039967"/>
+                            <w:bookmarkStart w:id="58" w:name="_Toc482039825"/>
+                            <w:bookmarkStart w:id="59" w:name="_Toc482302127"/>
                             <w:r>
                               <w:rPr>
                                 <w:color w:val="auto"/>
@@ -8756,15 +8826,15 @@
                             <w:r>
                               <w:fldChar w:fldCharType="end"/>
                             </w:r>
-                            <w:bookmarkEnd w:id="34"/>
-                            <w:bookmarkEnd w:id="35"/>
+                            <w:bookmarkEnd w:id="57"/>
+                            <w:bookmarkEnd w:id="58"/>
                             <w:r>
                               <w:rPr>
                                 <w:color w:val="auto"/>
                               </w:rPr>
                               <w:t>: Modelos de Implementação Fonte: https://puserscontentstorage.blob.core.windows.net/userimages/de1cc483-bb71-4170-bd25-0c04f167acf5/c9851e30-da98-4765-92bb-d33ca089ff49image32.png</w:t>
                             </w:r>
-                            <w:bookmarkEnd w:id="36"/>
+                            <w:bookmarkEnd w:id="59"/>
                           </w:p>
                         </w:txbxContent>
                       </wps:txbx>
@@ -8780,9 +8850,9 @@
               </wp:anchor>
             </w:drawing>
           </mc:Choice>
-          <mc:Fallback xmlns:mv="urn:schemas-microsoft-com:mac:vml" xmlns:mo="http://schemas.microsoft.com/office/mac/office/2008/main">
+          <mc:Fallback>
             <w:pict>
-              <v:rect w14:anchorId="4C08980E" id="Caixa de Texto 33" o:spid="_x0000_s1034" style="position:absolute;left:0;text-align:left;margin-left:8.75pt;margin-top:279.9pt;width:441.1pt;height:37.5pt;z-index:20;visibility:visible;mso-wrap-style:square;mso-wrap-distance-left:9pt;mso-wrap-distance-top:0;mso-wrap-distance-right:9pt;mso-wrap-distance-bottom:0;mso-position-horizontal:absolute;mso-position-horizontal-relative:text;mso-position-vertical:absolute;mso-position-vertical-relative:text;v-text-anchor:top" o:gfxdata="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" stroked="f">
+              <v:rect w14:anchorId="4C08980E" id="Caixa de Texto 33" o:spid="_x0000_s1034" style="position:absolute;left:0;text-align:left;margin-left:8.75pt;margin-top:279.9pt;width:441.1pt;height:37.5pt;z-index:20;visibility:visible;mso-wrap-style:square;mso-wrap-distance-left:9pt;mso-wrap-distance-top:0;mso-wrap-distance-right:9pt;mso-wrap-distance-bottom:0;mso-position-horizontal:absolute;mso-position-horizontal-relative:text;mso-position-vertical:absolute;mso-position-vertical-relative:text;v-text-anchor:top" o:gfxdata="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" stroked="f">
                 <v:textbox style="mso-fit-shape-to-text:t" inset="0,0,0,0">
                   <w:txbxContent>
                     <w:p>
@@ -8792,9 +8862,9 @@
                           <w:color w:val="auto"/>
                         </w:rPr>
                       </w:pPr>
-                      <w:bookmarkStart w:id="61" w:name="_Toc482039967"/>
-                      <w:bookmarkStart w:id="62" w:name="_Toc482039825"/>
-                      <w:bookmarkStart w:id="63" w:name="_Toc482302127"/>
+                      <w:bookmarkStart w:id="60" w:name="_Toc482039967"/>
+                      <w:bookmarkStart w:id="61" w:name="_Toc482039825"/>
+                      <w:bookmarkStart w:id="62" w:name="_Toc482302127"/>
                       <w:r>
                         <w:rPr>
                           <w:color w:val="auto"/>
@@ -8819,15 +8889,15 @@
                       <w:r>
                         <w:fldChar w:fldCharType="end"/>
                       </w:r>
+                      <w:bookmarkEnd w:id="60"/>
                       <w:bookmarkEnd w:id="61"/>
-                      <w:bookmarkEnd w:id="62"/>
                       <w:r>
                         <w:rPr>
                           <w:color w:val="auto"/>
                         </w:rPr>
                         <w:t>: Modelos de Implementação Fonte: https://puserscontentstorage.blob.core.windows.net/userimages/de1cc483-bb71-4170-bd25-0c04f167acf5/c9851e30-da98-4765-92bb-d33ca089ff49image32.png</w:t>
                       </w:r>
-                      <w:bookmarkEnd w:id="63"/>
+                      <w:bookmarkEnd w:id="62"/>
                     </w:p>
                   </w:txbxContent>
                 </v:textbox>
@@ -8955,8 +9025,8 @@
       <w:pPr>
         <w:pStyle w:val="Ttulo11"/>
       </w:pPr>
-      <w:bookmarkStart w:id="37" w:name="_Toc482041881"/>
-      <w:bookmarkEnd w:id="37"/>
+      <w:bookmarkStart w:id="63" w:name="_Toc482041881"/>
+      <w:bookmarkEnd w:id="63"/>
       <w:r>
         <w:lastRenderedPageBreak/>
         <w:t>2.3 Princípios da computação em nuvem</w:t>
@@ -9192,12 +9262,12 @@
       <w:pPr>
         <w:pStyle w:val="Ttulo11"/>
       </w:pPr>
-      <w:bookmarkStart w:id="38" w:name="_Toc482041882"/>
+      <w:bookmarkStart w:id="64" w:name="_Toc482041882"/>
       <w:r>
         <w:lastRenderedPageBreak/>
         <w:t>2.4 Modelos de Serviços</w:t>
       </w:r>
-      <w:bookmarkEnd w:id="38"/>
+      <w:bookmarkEnd w:id="64"/>
       <w:r>
         <w:t xml:space="preserve"> </w:t>
       </w:r>
@@ -9459,9 +9529,9 @@
                                 <w:color w:val="auto"/>
                               </w:rPr>
                             </w:pPr>
-                            <w:bookmarkStart w:id="39" w:name="_Toc482039968"/>
-                            <w:bookmarkStart w:id="40" w:name="_Toc482039826"/>
-                            <w:bookmarkStart w:id="41" w:name="_Toc482302128"/>
+                            <w:bookmarkStart w:id="65" w:name="_Toc482039968"/>
+                            <w:bookmarkStart w:id="66" w:name="_Toc482039826"/>
+                            <w:bookmarkStart w:id="67" w:name="_Toc482302128"/>
                             <w:r>
                               <w:rPr>
                                 <w:color w:val="auto"/>
@@ -9486,15 +9556,15 @@
                             <w:r>
                               <w:fldChar w:fldCharType="end"/>
                             </w:r>
-                            <w:bookmarkEnd w:id="39"/>
-                            <w:bookmarkEnd w:id="40"/>
+                            <w:bookmarkEnd w:id="65"/>
+                            <w:bookmarkEnd w:id="66"/>
                             <w:r>
                               <w:rPr>
                                 <w:color w:val="auto"/>
                               </w:rPr>
                               <w:t>: Modelos de Serviço Fonte: http://ftp.unipar.br/~seinpar/2013/artigos/Rogerio%20Schueroff%20Vandresen.pdf</w:t>
                             </w:r>
-                            <w:bookmarkEnd w:id="41"/>
+                            <w:bookmarkEnd w:id="67"/>
                           </w:p>
                         </w:txbxContent>
                       </wps:txbx>
@@ -9510,9 +9580,9 @@
               </wp:anchor>
             </w:drawing>
           </mc:Choice>
-          <mc:Fallback xmlns:mv="urn:schemas-microsoft-com:mac:vml" xmlns:mo="http://schemas.microsoft.com/office/mac/office/2008/main">
+          <mc:Fallback>
             <w:pict>
-              <v:rect w14:anchorId="3FF30302" id="Caixa de Texto 34" o:spid="_x0000_s1035" style="position:absolute;left:0;text-align:left;margin-left:63pt;margin-top:262.15pt;width:342.05pt;height:26pt;z-index:21;visibility:visible;mso-wrap-style:square;mso-wrap-distance-left:9pt;mso-wrap-distance-top:0;mso-wrap-distance-right:9pt;mso-wrap-distance-bottom:0;mso-position-horizontal:absolute;mso-position-horizontal-relative:text;mso-position-vertical:absolute;mso-position-vertical-relative:text;v-text-anchor:top" o:gfxdata="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" stroked="f">
+              <v:rect w14:anchorId="3FF30302" id="Caixa de Texto 34" o:spid="_x0000_s1035" style="position:absolute;left:0;text-align:left;margin-left:63pt;margin-top:262.15pt;width:342.05pt;height:26pt;z-index:21;visibility:visible;mso-wrap-style:square;mso-wrap-distance-left:9pt;mso-wrap-distance-top:0;mso-wrap-distance-right:9pt;mso-wrap-distance-bottom:0;mso-position-horizontal:absolute;mso-position-horizontal-relative:text;mso-position-vertical:absolute;mso-position-vertical-relative:text;v-text-anchor:top" o:gfxdata="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" stroked="f">
                 <v:textbox style="mso-fit-shape-to-text:t" inset="0,0,0,0">
                   <w:txbxContent>
                     <w:p>
@@ -9522,9 +9592,9 @@
                           <w:color w:val="auto"/>
                         </w:rPr>
                       </w:pPr>
-                      <w:bookmarkStart w:id="69" w:name="_Toc482039968"/>
-                      <w:bookmarkStart w:id="70" w:name="_Toc482039826"/>
-                      <w:bookmarkStart w:id="71" w:name="_Toc482302128"/>
+                      <w:bookmarkStart w:id="68" w:name="_Toc482039968"/>
+                      <w:bookmarkStart w:id="69" w:name="_Toc482039826"/>
+                      <w:bookmarkStart w:id="70" w:name="_Toc482302128"/>
                       <w:r>
                         <w:rPr>
                           <w:color w:val="auto"/>
@@ -9549,15 +9619,15 @@
                       <w:r>
                         <w:fldChar w:fldCharType="end"/>
                       </w:r>
+                      <w:bookmarkEnd w:id="68"/>
                       <w:bookmarkEnd w:id="69"/>
-                      <w:bookmarkEnd w:id="70"/>
                       <w:r>
                         <w:rPr>
                           <w:color w:val="auto"/>
                         </w:rPr>
                         <w:t>: Modelos de Serviço Fonte: http://ftp.unipar.br/~seinpar/2013/artigos/Rogerio%20Schueroff%20Vandresen.pdf</w:t>
                       </w:r>
-                      <w:bookmarkEnd w:id="71"/>
+                      <w:bookmarkEnd w:id="70"/>
                     </w:p>
                   </w:txbxContent>
                 </v:textbox>
@@ -9583,8 +9653,8 @@
       <w:pPr>
         <w:pStyle w:val="Ttulo11"/>
       </w:pPr>
-      <w:bookmarkStart w:id="42" w:name="_Toc482041883"/>
-      <w:bookmarkEnd w:id="42"/>
+      <w:bookmarkStart w:id="71" w:name="_Toc482041883"/>
+      <w:bookmarkEnd w:id="71"/>
       <w:r>
         <w:lastRenderedPageBreak/>
         <w:t>3 Paas</w:t>
@@ -9594,12 +9664,12 @@
       <w:pPr>
         <w:pStyle w:val="Ttulo11"/>
       </w:pPr>
-      <w:bookmarkStart w:id="43" w:name="_Toc482041884"/>
+      <w:bookmarkStart w:id="72" w:name="_Toc482041884"/>
       <w:r>
         <w:lastRenderedPageBreak/>
         <w:t>3.1 PaaS: Plataforma como serviço</w:t>
       </w:r>
-      <w:bookmarkEnd w:id="43"/>
+      <w:bookmarkEnd w:id="72"/>
       <w:r>
         <w:t xml:space="preserve"> </w:t>
       </w:r>
@@ -9608,8 +9678,8 @@
       <w:pPr>
         <w:pStyle w:val="Ttulo11"/>
       </w:pPr>
-      <w:bookmarkStart w:id="44" w:name="_Toc482041885"/>
-      <w:bookmarkEnd w:id="44"/>
+      <w:bookmarkStart w:id="73" w:name="_Toc482041885"/>
+      <w:bookmarkEnd w:id="73"/>
       <w:r>
         <w:lastRenderedPageBreak/>
         <w:t>3.2 Programação descentralizada: GRID e Cluster</w:t>
@@ -9619,8 +9689,8 @@
       <w:pPr>
         <w:pStyle w:val="Ttulo11"/>
       </w:pPr>
-      <w:bookmarkStart w:id="45" w:name="_Toc482041886"/>
-      <w:bookmarkEnd w:id="45"/>
+      <w:bookmarkStart w:id="74" w:name="_Toc482041886"/>
+      <w:bookmarkEnd w:id="74"/>
       <w:r>
         <w:lastRenderedPageBreak/>
         <w:t>3.4.1 Conceito</w:t>
@@ -9630,8 +9700,8 @@
       <w:pPr>
         <w:pStyle w:val="Ttulo11"/>
       </w:pPr>
-      <w:bookmarkStart w:id="46" w:name="_Toc482041887"/>
-      <w:bookmarkEnd w:id="46"/>
+      <w:bookmarkStart w:id="75" w:name="_Toc482041887"/>
+      <w:bookmarkEnd w:id="75"/>
       <w:r>
         <w:lastRenderedPageBreak/>
         <w:t>4 SISTEMAS ESCALÁVEIS</w:t>
@@ -9737,9 +9807,9 @@
                                 <w:color w:val="auto"/>
                               </w:rPr>
                             </w:pPr>
-                            <w:bookmarkStart w:id="47" w:name="_Toc482039969"/>
-                            <w:bookmarkStart w:id="48" w:name="_Toc482039827"/>
-                            <w:bookmarkStart w:id="49" w:name="_Toc482302129"/>
+                            <w:bookmarkStart w:id="76" w:name="_Toc482039969"/>
+                            <w:bookmarkStart w:id="77" w:name="_Toc482039827"/>
+                            <w:bookmarkStart w:id="78" w:name="_Toc482302129"/>
                             <w:r>
                               <w:rPr>
                                 <w:color w:val="auto"/>
@@ -9770,15 +9840,15 @@
                               </w:rPr>
                               <w:t xml:space="preserve"> Hypervisor</w:t>
                             </w:r>
-                            <w:bookmarkEnd w:id="47"/>
-                            <w:bookmarkEnd w:id="48"/>
+                            <w:bookmarkEnd w:id="76"/>
+                            <w:bookmarkEnd w:id="77"/>
                             <w:r>
                               <w:rPr>
                                 <w:color w:val="auto"/>
                               </w:rPr>
                               <w:t xml:space="preserve"> Hospedado Fonte: http://3way.com.br/saiba-como-a-virtualizacao-por-container-mudou-a-infraestrutura-de-ti/</w:t>
                             </w:r>
-                            <w:bookmarkEnd w:id="49"/>
+                            <w:bookmarkEnd w:id="78"/>
                           </w:p>
                         </w:txbxContent>
                       </wps:txbx>
@@ -9794,9 +9864,9 @@
               </wp:anchor>
             </w:drawing>
           </mc:Choice>
-          <mc:Fallback xmlns:mv="urn:schemas-microsoft-com:mac:vml" xmlns:mo="http://schemas.microsoft.com/office/mac/office/2008/main">
+          <mc:Fallback>
             <w:pict>
-              <v:rect w14:anchorId="3CDCC901" id="Caixa de Texto 7" o:spid="_x0000_s1036" style="position:absolute;left:0;text-align:left;margin-left:62.95pt;margin-top:303.95pt;width:282.3pt;height:26pt;z-index:11;visibility:visible;mso-wrap-style:square;mso-wrap-distance-left:9pt;mso-wrap-distance-top:0;mso-wrap-distance-right:9pt;mso-wrap-distance-bottom:0;mso-position-horizontal:absolute;mso-position-horizontal-relative:text;mso-position-vertical:absolute;mso-position-vertical-relative:text;v-text-anchor:top" o:gfxdata="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" stroked="f">
+              <v:rect w14:anchorId="3CDCC901" id="Caixa de Texto 7" o:spid="_x0000_s1036" style="position:absolute;left:0;text-align:left;margin-left:62.95pt;margin-top:303.95pt;width:282.3pt;height:26pt;z-index:11;visibility:visible;mso-wrap-style:square;mso-wrap-distance-left:9pt;mso-wrap-distance-top:0;mso-wrap-distance-right:9pt;mso-wrap-distance-bottom:0;mso-position-horizontal:absolute;mso-position-horizontal-relative:text;mso-position-vertical:absolute;mso-position-vertical-relative:text;v-text-anchor:top" o:gfxdata="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" stroked="f">
                 <v:textbox style="mso-fit-shape-to-text:t" inset="0,0,0,0">
                   <w:txbxContent>
                     <w:p>
@@ -9806,9 +9876,9 @@
                           <w:color w:val="auto"/>
                         </w:rPr>
                       </w:pPr>
-                      <w:bookmarkStart w:id="80" w:name="_Toc482039969"/>
-                      <w:bookmarkStart w:id="81" w:name="_Toc482039827"/>
-                      <w:bookmarkStart w:id="82" w:name="_Toc482302129"/>
+                      <w:bookmarkStart w:id="79" w:name="_Toc482039969"/>
+                      <w:bookmarkStart w:id="80" w:name="_Toc482039827"/>
+                      <w:bookmarkStart w:id="81" w:name="_Toc482302129"/>
                       <w:r>
                         <w:rPr>
                           <w:color w:val="auto"/>
@@ -9839,15 +9909,15 @@
                         </w:rPr>
                         <w:t xml:space="preserve"> Hypervisor</w:t>
                       </w:r>
+                      <w:bookmarkEnd w:id="79"/>
                       <w:bookmarkEnd w:id="80"/>
-                      <w:bookmarkEnd w:id="81"/>
                       <w:r>
                         <w:rPr>
                           <w:color w:val="auto"/>
                         </w:rPr>
                         <w:t xml:space="preserve"> Hospedado Fonte: http://3way.com.br/saiba-como-a-virtualizacao-por-container-mudou-a-infraestrutura-de-ti/</w:t>
                       </w:r>
-                      <w:bookmarkEnd w:id="82"/>
+                      <w:bookmarkEnd w:id="81"/>
                     </w:p>
                   </w:txbxContent>
                 </v:textbox>
@@ -9936,6 +10006,11 @@
       </w:r>
     </w:p>
     <w:p>
+      <w:pPr>
+        <w:rPr>
+          <w:sz w:val="24"/>
+        </w:rPr>
+      </w:pPr>
       <w:r>
         <w:rPr>
           <w:sz w:val="24"/>
@@ -9943,6 +10018,7 @@
         <w:t xml:space="preserve"> </w:t>
       </w:r>
     </w:p>
+    <w:p/>
     <w:p>
       <w:pPr>
         <w:rPr>
@@ -10018,39 +10094,94 @@
           <w:sz w:val="24"/>
         </w:rPr>
       </w:pPr>
-      <w:bookmarkStart w:id="50" w:name="_Toc482302130"/>
+      <w:bookmarkStart w:id="82" w:name="_Toc482302130"/>
       <w:r>
         <w:t xml:space="preserve">Figura </w:t>
       </w:r>
-      <w:fldSimple w:instr=" SEQ Figura \* ARABIC ">
-        <w:r>
-          <w:rPr>
-            <w:noProof/>
-          </w:rPr>
-          <w:t>12</w:t>
-        </w:r>
-      </w:fldSimple>
+      <w:r>
+        <w:fldChar w:fldCharType="begin"/>
+      </w:r>
+      <w:r>
+        <w:instrText xml:space="preserve"> SEQ Figura \* ARABIC </w:instrText>
+      </w:r>
+      <w:r>
+        <w:fldChar w:fldCharType="separate"/>
+      </w:r>
+      <w:r>
+        <w:rPr>
+          <w:noProof/>
+        </w:rPr>
+        <w:t>12</w:t>
+      </w:r>
+      <w:r>
+        <w:rPr>
+          <w:noProof/>
+        </w:rPr>
+        <w:fldChar w:fldCharType="end"/>
+      </w:r>
       <w:r>
         <w:t xml:space="preserve"> - Evolução do Hypervisor Fonte: http:</w:t>
       </w:r>
       <w:r>
         <w:t>//3way.com.br/saiba-como-a-virtualizacao-por-container-revolucionou-a-infraestrutura-de-ti.png</w:t>
       </w:r>
-      <w:bookmarkEnd w:id="50"/>
-    </w:p>
-    <w:p>
-      <w:pPr>
-        <w:rPr>
-          <w:sz w:val="24"/>
-        </w:rPr>
-      </w:pPr>
-    </w:p>
-    <w:p>
-      <w:r>
-        <w:rPr>
-          <w:sz w:val="24"/>
-        </w:rPr>
-        <w:t xml:space="preserve">O modelo de containers elimina a camada do sistema operacional que existia para cada  máquina virtualizada e o hypervisor para gerenciar as instâncias virtualizadas. A virtualização  pelo container utiliza o kernel do sistema operacional nativo da máquina, geralmente sendo o linux, mais hoje já é possível ser feito em qualquer sistema operacional. </w:t>
+      <w:bookmarkEnd w:id="82"/>
+    </w:p>
+    <w:p>
+      <w:pPr>
+        <w:rPr>
+          <w:sz w:val="24"/>
+        </w:rPr>
+      </w:pPr>
+    </w:p>
+    <w:p>
+      <w:r>
+        <w:rPr>
+          <w:sz w:val="24"/>
+        </w:rPr>
+        <w:t xml:space="preserve">O modelo de containers elimina a camada do sistema operacional que existia para cada  máquina virtualizada e o hypervisor para gerenciar as instâncias virtualizadas. A virtualização  pelo container utiliza o kernel do sistema operacional nativo da máquina, geralmente sendo o </w:t>
+      </w:r>
+      <w:r>
+        <w:rPr>
+          <w:sz w:val="24"/>
+        </w:rPr>
+        <w:t>Linux</w:t>
+      </w:r>
+      <w:r>
+        <w:rPr>
+          <w:sz w:val="24"/>
+        </w:rPr>
+        <w:t>, mais hoje já é</w:t>
+      </w:r>
+      <w:r>
+        <w:rPr>
+          <w:sz w:val="24"/>
+        </w:rPr>
+        <w:t xml:space="preserve"> possível ser feito em </w:t>
+      </w:r>
+      <w:r>
+        <w:rPr>
+          <w:sz w:val="24"/>
+        </w:rPr>
+        <w:t>outros sistemas</w:t>
+      </w:r>
+      <w:r>
+        <w:rPr>
+          <w:sz w:val="24"/>
+        </w:rPr>
+        <w:t xml:space="preserve"> </w:t>
+      </w:r>
+      <w:r>
+        <w:rPr>
+          <w:sz w:val="24"/>
+        </w:rPr>
+        <w:t>operacionais</w:t>
+      </w:r>
+      <w:r>
+        <w:rPr>
+          <w:sz w:val="24"/>
+        </w:rPr>
+        <w:t xml:space="preserve">. </w:t>
       </w:r>
     </w:p>
     <w:p>
@@ -10121,25 +10252,38 @@
           <w:sz w:val="24"/>
         </w:rPr>
       </w:pPr>
-      <w:bookmarkStart w:id="51" w:name="_Toc482302131"/>
+      <w:bookmarkStart w:id="83" w:name="_Toc482302131"/>
       <w:r>
         <w:t xml:space="preserve">Figura </w:t>
       </w:r>
-      <w:fldSimple w:instr=" SEQ Figura \* ARABIC ">
-        <w:r>
-          <w:rPr>
-            <w:noProof/>
-          </w:rPr>
-          <w:t>13</w:t>
-        </w:r>
-      </w:fldSimple>
+      <w:r>
+        <w:fldChar w:fldCharType="begin"/>
+      </w:r>
+      <w:r>
+        <w:instrText xml:space="preserve"> SEQ Figura \* ARABIC </w:instrText>
+      </w:r>
+      <w:r>
+        <w:fldChar w:fldCharType="separate"/>
+      </w:r>
+      <w:r>
+        <w:rPr>
+          <w:noProof/>
+        </w:rPr>
+        <w:t>13</w:t>
+      </w:r>
+      <w:r>
+        <w:rPr>
+          <w:noProof/>
+        </w:rPr>
+        <w:fldChar w:fldCharType="end"/>
+      </w:r>
       <w:r>
         <w:t xml:space="preserve"> - Virtualização por Container Fonte: http:</w:t>
       </w:r>
       <w:r>
         <w:t>//3way.com.br/saiba-como-a-virtualizacao-por-container-revolucionou-a-infraestrutura-de-ti.png</w:t>
       </w:r>
-      <w:bookmarkEnd w:id="51"/>
+      <w:bookmarkEnd w:id="83"/>
     </w:p>
     <w:p>
       <w:pPr>
@@ -10162,15 +10306,99 @@
           <w:sz w:val="24"/>
         </w:rPr>
         <w:lastRenderedPageBreak/>
-        <w:t>Basicamente há uma abstração do nível de sistema operacional, pois as configurações ficam no container e o mesmo pode ser tem um alto nível de provisionamento, podendo ser replicado sem menores problemas, simplificando muito a implementação em diferentes máquinas e ambientes de homologação (QA – Quality Qssurance, Staging, Produção); o containter pode ser baixado em qualquer lugar, e máquina hospedeira utilizando o dockerhub.</w:t>
-      </w:r>
-    </w:p>
-    <w:p>
-      <w:r>
-        <w:rPr>
-          <w:sz w:val="24"/>
-        </w:rPr>
-        <w:t xml:space="preserve">Esse dinamismo foi um dos alicerces da computação em nuvem, permitindo replicações de aplicações e escalabilidade da mesma a níveis nunca vistos antes. </w:t>
+        <w:t>Basicamente há uma abstração do nível de sistema operacional, pois as configurações ficam no container e o mesmo pode ser tem um alto nível de provisionamento, podendo ser replicado sem menores problemas, simplificando muito a implementação em diferentes máquinas e ambiente</w:t>
+      </w:r>
+      <w:r>
+        <w:rPr>
+          <w:sz w:val="24"/>
+        </w:rPr>
+        <w:t>s de homologação (QA – Quality A</w:t>
+      </w:r>
+      <w:r>
+        <w:rPr>
+          <w:sz w:val="24"/>
+        </w:rPr>
+        <w:t xml:space="preserve">ssurance, Staging, Produção); o </w:t>
+      </w:r>
+      <w:r>
+        <w:rPr>
+          <w:sz w:val="24"/>
+        </w:rPr>
+        <w:t>container</w:t>
+      </w:r>
+      <w:r>
+        <w:rPr>
+          <w:sz w:val="24"/>
+        </w:rPr>
+        <w:t xml:space="preserve"> pode ser baixado em qualquer lugar, e m</w:t>
+      </w:r>
+      <w:r>
+        <w:rPr>
+          <w:sz w:val="24"/>
+        </w:rPr>
+        <w:t>áquina hospedeira utilizando o D</w:t>
+      </w:r>
+      <w:r>
+        <w:rPr>
+          <w:sz w:val="24"/>
+        </w:rPr>
+        <w:t>ockerhub</w:t>
+      </w:r>
+      <w:r>
+        <w:rPr>
+          <w:sz w:val="24"/>
+        </w:rPr>
+        <w:t xml:space="preserve"> (</w:t>
+      </w:r>
+      <w:r>
+        <w:rPr>
+          <w:sz w:val="24"/>
+        </w:rPr>
+        <w:t>repositório do docker</w:t>
+      </w:r>
+      <w:r>
+        <w:rPr>
+          <w:sz w:val="24"/>
+        </w:rPr>
+        <w:t>)</w:t>
+      </w:r>
+      <w:r>
+        <w:rPr>
+          <w:sz w:val="24"/>
+        </w:rPr>
+        <w:t>.</w:t>
+      </w:r>
+    </w:p>
+    <w:p>
+      <w:r>
+        <w:rPr>
+          <w:sz w:val="24"/>
+        </w:rPr>
+        <w:t>Esse dinamismo foi um dos alicerces da computação em nuvem, permitindo replicações de</w:t>
+      </w:r>
+      <w:r>
+        <w:rPr>
+          <w:sz w:val="24"/>
+        </w:rPr>
+        <w:t xml:space="preserve"> recursos,</w:t>
+      </w:r>
+      <w:r>
+        <w:rPr>
+          <w:sz w:val="24"/>
+        </w:rPr>
+        <w:t xml:space="preserve"> aplic</w:t>
+      </w:r>
+      <w:r>
+        <w:rPr>
+          <w:sz w:val="24"/>
+        </w:rPr>
+        <w:t xml:space="preserve">ações e escalabilidade </w:t>
+      </w:r>
+      <w:r>
+        <w:rPr>
+          <w:sz w:val="24"/>
+        </w:rPr>
+        <w:t xml:space="preserve">a níveis nunca vistos antes. </w:t>
       </w:r>
     </w:p>
     <w:p>
@@ -10191,8 +10419,8 @@
       <w:pPr>
         <w:pStyle w:val="Ttulo11"/>
       </w:pPr>
-      <w:bookmarkStart w:id="52" w:name="_Toc482041888"/>
-      <w:bookmarkEnd w:id="52"/>
+      <w:bookmarkStart w:id="84" w:name="_Toc482041888"/>
+      <w:bookmarkEnd w:id="84"/>
       <w:r>
         <w:lastRenderedPageBreak/>
         <w:t>4.1 LXC Containers</w:t>
@@ -10260,7 +10488,35 @@
           <w:color w:val="000000" w:themeColor="text1"/>
           <w:sz w:val="24"/>
         </w:rPr>
-        <w:t xml:space="preserve">- “O LXC (Linux Container) é um sistema leve de virtualização que usa múltiplos containers de forma isolada no kernel linux. Ele cria um ambiente muito próximo de um sistema linux sem precisar instalar um kernel separado. Com o LXC é </w:t>
+        <w:t xml:space="preserve">- “O LXC (Linux Container) é um sistema leve de virtualização que usa múltiplos containers de forma isolada no kernel </w:t>
+      </w:r>
+      <w:r>
+        <w:rPr>
+          <w:color w:val="000000" w:themeColor="text1"/>
+          <w:sz w:val="24"/>
+        </w:rPr>
+        <w:t>Linux</w:t>
+      </w:r>
+      <w:r>
+        <w:rPr>
+          <w:color w:val="000000" w:themeColor="text1"/>
+          <w:sz w:val="24"/>
+        </w:rPr>
+        <w:t xml:space="preserve">. Ele cria um ambiente muito próximo de um sistema </w:t>
+      </w:r>
+      <w:r>
+        <w:rPr>
+          <w:color w:val="000000" w:themeColor="text1"/>
+          <w:sz w:val="24"/>
+        </w:rPr>
+        <w:t>Linux</w:t>
+      </w:r>
+      <w:r>
+        <w:rPr>
+          <w:color w:val="000000" w:themeColor="text1"/>
+          <w:sz w:val="24"/>
+        </w:rPr>
+        <w:t xml:space="preserve"> sem precisar instalar um kernel separado. Com o LXC é </w:t>
       </w:r>
       <w:r>
         <w:rPr>
@@ -10371,6 +10627,13 @@
           <w:sz w:val="24"/>
         </w:rPr>
         <w:t>,</w:t>
+      </w:r>
+      <w:r>
+        <w:rPr>
+          <w:color w:val="000000"/>
+          <w:sz w:val="24"/>
+        </w:rPr>
+        <w:t xml:space="preserve"> </w:t>
       </w:r>
       <w:hyperlink r:id="rId26">
         <w:r>
@@ -10459,25 +10722,38 @@
           <w:color w:val="000000"/>
         </w:rPr>
       </w:pPr>
-      <w:bookmarkStart w:id="53" w:name="_Toc482302132"/>
+      <w:bookmarkStart w:id="85" w:name="_Toc482302132"/>
       <w:r>
         <w:t xml:space="preserve">Figura </w:t>
       </w:r>
-      <w:fldSimple w:instr=" SEQ Figura \* ARABIC ">
-        <w:r>
-          <w:rPr>
-            <w:noProof/>
-          </w:rPr>
-          <w:t>14</w:t>
-        </w:r>
-      </w:fldSimple>
+      <w:r>
+        <w:fldChar w:fldCharType="begin"/>
+      </w:r>
+      <w:r>
+        <w:instrText xml:space="preserve"> SEQ Figura \* ARABIC </w:instrText>
+      </w:r>
+      <w:r>
+        <w:fldChar w:fldCharType="separate"/>
+      </w:r>
+      <w:r>
+        <w:rPr>
+          <w:noProof/>
+        </w:rPr>
+        <w:t>14</w:t>
+      </w:r>
+      <w:r>
+        <w:rPr>
+          <w:noProof/>
+        </w:rPr>
+        <w:fldChar w:fldCharType="end"/>
+      </w:r>
       <w:r>
         <w:t xml:space="preserve"> - LXC Container Fonte: http:</w:t>
       </w:r>
       <w:r>
         <w:t>//3way.com.br/saiba-como-a-virtualizacao-por-container-revolucionou-a-infraestrutura-de-ti-part2/.png</w:t>
       </w:r>
-      <w:bookmarkEnd w:id="53"/>
+      <w:bookmarkEnd w:id="85"/>
     </w:p>
     <w:p>
       <w:pPr>
@@ -10514,54 +10790,21 @@
       <w:pPr>
         <w:rPr>
           <w:color w:val="000000"/>
-        </w:rPr>
-      </w:pPr>
-    </w:p>
-    <w:p>
-      <w:pPr>
+          <w:sz w:val="24"/>
+        </w:rPr>
+      </w:pPr>
+    </w:p>
+    <w:p>
+      <w:r>
         <w:rPr>
           <w:color w:val="000000"/>
           <w:sz w:val="24"/>
         </w:rPr>
-      </w:pPr>
-      <w:r>
-        <w:rPr>
-          <w:color w:val="000000"/>
-          <w:sz w:val="24"/>
-        </w:rPr>
         <w:t>* Escalabilidade: O provisionamento dinâmico do LXC container, permite criar instâncias conforme a demanda, promovendo disponibilidade de serviço.</w:t>
       </w:r>
     </w:p>
-    <w:p>
-      <w:pPr>
-        <w:suppressAutoHyphens w:val="0"/>
-        <w:spacing w:line="240" w:lineRule="auto"/>
-        <w:ind w:firstLine="0"/>
-        <w:jc w:val="left"/>
-        <w:rPr>
-          <w:color w:val="000000"/>
-          <w:sz w:val="24"/>
-        </w:rPr>
-      </w:pPr>
-      <w:r>
-        <w:br w:type="page"/>
-      </w:r>
-    </w:p>
     <w:p/>
     <w:p>
-      <w:pPr>
-        <w:rPr>
-          <w:color w:val="000000"/>
-        </w:rPr>
-      </w:pPr>
-    </w:p>
-    <w:p>
-      <w:pPr>
-        <w:rPr>
-          <w:color w:val="000000"/>
-          <w:sz w:val="24"/>
-        </w:rPr>
-      </w:pPr>
       <w:r>
         <w:rPr>
           <w:color w:val="000000"/>
@@ -10635,25 +10878,38 @@
         <w:pStyle w:val="Legenda"/>
         <w:jc w:val="both"/>
       </w:pPr>
-      <w:bookmarkStart w:id="54" w:name="_Toc482302133"/>
+      <w:bookmarkStart w:id="86" w:name="_Toc482302133"/>
       <w:r>
         <w:t xml:space="preserve">Figura </w:t>
       </w:r>
-      <w:fldSimple w:instr=" SEQ Figura \* ARABIC ">
-        <w:r>
-          <w:rPr>
-            <w:noProof/>
-          </w:rPr>
-          <w:t>15</w:t>
-        </w:r>
-      </w:fldSimple>
+      <w:r>
+        <w:fldChar w:fldCharType="begin"/>
+      </w:r>
+      <w:r>
+        <w:instrText xml:space="preserve"> SEQ Figura \* ARABIC </w:instrText>
+      </w:r>
+      <w:r>
+        <w:fldChar w:fldCharType="separate"/>
+      </w:r>
+      <w:r>
+        <w:rPr>
+          <w:noProof/>
+        </w:rPr>
+        <w:t>15</w:t>
+      </w:r>
+      <w:r>
+        <w:rPr>
+          <w:noProof/>
+        </w:rPr>
+        <w:fldChar w:fldCharType="end"/>
+      </w:r>
       <w:r>
         <w:t xml:space="preserve"> LXC vs KVM Fonte: http:</w:t>
       </w:r>
       <w:r>
         <w:t>3way.com.br/saiba-como-a-virtualizacao-por-container-revolucionou-a-infraestrutura-de-ti-part2/.png</w:t>
       </w:r>
-      <w:bookmarkEnd w:id="54"/>
+      <w:bookmarkEnd w:id="86"/>
     </w:p>
     <w:p>
       <w:pPr>
@@ -10674,8 +10930,8 @@
       <w:pPr>
         <w:pStyle w:val="Ttulo11"/>
       </w:pPr>
-      <w:bookmarkStart w:id="55" w:name="_Toc482041889"/>
-      <w:bookmarkEnd w:id="55"/>
+      <w:bookmarkStart w:id="87" w:name="_Toc482041889"/>
+      <w:bookmarkEnd w:id="87"/>
       <w:r>
         <w:lastRenderedPageBreak/>
         <w:t>4.2 Docker</w:t>
@@ -10691,7 +10947,49 @@
         <w:rPr>
           <w:lang w:val="x-none" w:eastAsia="x-none"/>
         </w:rPr>
-        <w:t>O Docker trás alguns benefícios para o cenário das aplicações:</w:t>
+        <w:t>O Docker trás alguns benefícios para</w:t>
+      </w:r>
+      <w:r>
+        <w:rPr>
+          <w:lang w:eastAsia="x-none"/>
+        </w:rPr>
+        <w:t xml:space="preserve"> </w:t>
+      </w:r>
+      <w:r>
+        <w:rPr>
+          <w:lang w:eastAsia="x-none"/>
+        </w:rPr>
+        <w:t>determinados</w:t>
+      </w:r>
+      <w:r>
+        <w:rPr>
+          <w:lang w:val="x-none" w:eastAsia="x-none"/>
+        </w:rPr>
+        <w:t xml:space="preserve"> </w:t>
+      </w:r>
+      <w:r>
+        <w:rPr>
+          <w:lang w:eastAsia="x-none"/>
+        </w:rPr>
+        <w:t>cenários</w:t>
+      </w:r>
+      <w:r>
+        <w:rPr>
+          <w:lang w:val="x-none" w:eastAsia="x-none"/>
+        </w:rPr>
+        <w:t xml:space="preserve"> d</w:t>
+      </w:r>
+      <w:r>
+        <w:rPr>
+          <w:lang w:eastAsia="x-none"/>
+        </w:rPr>
+        <w:t xml:space="preserve">e </w:t>
+      </w:r>
+      <w:r>
+        <w:rPr>
+          <w:lang w:val="x-none" w:eastAsia="x-none"/>
+        </w:rPr>
+        <w:t>aplicações:</w:t>
       </w:r>
     </w:p>
     <w:p>
@@ -10709,7 +11007,64 @@
         <w:rPr>
           <w:lang w:val="x-none" w:eastAsia="x-none"/>
         </w:rPr>
-        <w:t>Abstração do sistema host separada da aplicação</w:t>
+        <w:t xml:space="preserve">Abstração do </w:t>
+      </w:r>
+      <w:r>
+        <w:rPr>
+          <w:lang w:eastAsia="x-none"/>
+        </w:rPr>
+        <w:t>h</w:t>
+      </w:r>
+      <w:r>
+        <w:rPr>
+          <w:lang w:eastAsia="x-none"/>
+        </w:rPr>
+        <w:t>o</w:t>
+      </w:r>
+      <w:r>
+        <w:rPr>
+          <w:lang w:val="x-none" w:eastAsia="x-none"/>
+        </w:rPr>
+        <w:t>st separada da aplicação</w:t>
+      </w:r>
+    </w:p>
+    <w:p>
+      <w:pPr>
+        <w:rPr>
+          <w:lang w:eastAsia="x-none"/>
+        </w:rPr>
+      </w:pPr>
+      <w:r>
+        <w:rPr>
+          <w:lang w:eastAsia="x-none"/>
+        </w:rPr>
+        <w:t xml:space="preserve">Como já informado anteriormente há uma separação do host e da </w:t>
+      </w:r>
+      <w:r>
+        <w:rPr>
+          <w:lang w:eastAsia="x-none"/>
+        </w:rPr>
+        <w:t>aplicação.</w:t>
+      </w:r>
+      <w:bookmarkStart w:id="88" w:name="_GoBack"/>
+      <w:bookmarkEnd w:id="88"/>
+    </w:p>
+    <w:p>
+      <w:pPr>
+        <w:pStyle w:val="PargrafodaLista"/>
+        <w:numPr>
+          <w:ilvl w:val="0"/>
+          <w:numId w:val="5"/>
+        </w:numPr>
+        <w:rPr>
+          <w:lang w:val="x-none" w:eastAsia="x-none"/>
+        </w:rPr>
+      </w:pPr>
+      <w:r>
+        <w:rPr>
+          <w:lang w:val="x-none" w:eastAsia="x-none"/>
+        </w:rPr>
+        <w:t>Fácil Escalabilidade</w:t>
       </w:r>
     </w:p>
     <w:p>
@@ -10739,7 +11094,7 @@
         <w:rPr>
           <w:lang w:val="x-none" w:eastAsia="x-none"/>
         </w:rPr>
-        <w:t>Fácil Escalabilidade</w:t>
+        <w:t>Gerênciamento simples de dependências e versionamento das aplicações</w:t>
       </w:r>
     </w:p>
     <w:p>
@@ -10769,7 +11124,7 @@
         <w:rPr>
           <w:lang w:val="x-none" w:eastAsia="x-none"/>
         </w:rPr>
-        <w:t>Gerênciamento simples de dependências e versionamento das aplicações</w:t>
+        <w:t>Ambientes de execuções leves e isolados</w:t>
       </w:r>
     </w:p>
     <w:p>
@@ -10799,7 +11154,7 @@
         <w:rPr>
           <w:lang w:val="x-none" w:eastAsia="x-none"/>
         </w:rPr>
-        <w:t>Ambientes de execuções leves e isolados</w:t>
+        <w:t>Camadas compartilhadas</w:t>
       </w:r>
     </w:p>
     <w:p>
@@ -10829,7 +11184,7 @@
         <w:rPr>
           <w:lang w:val="x-none" w:eastAsia="x-none"/>
         </w:rPr>
-        <w:t>Camadas compartilhadas</w:t>
+        <w:t>Agregabilidade e Previsibilidade</w:t>
       </w:r>
     </w:p>
     <w:p>
@@ -10846,36 +11201,6 @@
     </w:p>
     <w:p>
       <w:pPr>
-        <w:pStyle w:val="PargrafodaLista"/>
-        <w:numPr>
-          <w:ilvl w:val="0"/>
-          <w:numId w:val="5"/>
-        </w:numPr>
-        <w:rPr>
-          <w:lang w:val="x-none" w:eastAsia="x-none"/>
-        </w:rPr>
-      </w:pPr>
-      <w:r>
-        <w:rPr>
-          <w:lang w:val="x-none" w:eastAsia="x-none"/>
-        </w:rPr>
-        <w:t>Agregabilidade e Previsibilidade</w:t>
-      </w:r>
-    </w:p>
-    <w:p>
-      <w:pPr>
-        <w:pStyle w:val="PargrafodaLista"/>
-        <w:numPr>
-          <w:ilvl w:val="1"/>
-          <w:numId w:val="5"/>
-        </w:numPr>
-        <w:rPr>
-          <w:lang w:val="x-none" w:eastAsia="x-none"/>
-        </w:rPr>
-      </w:pPr>
-    </w:p>
-    <w:p>
-      <w:pPr>
         <w:suppressAutoHyphens w:val="0"/>
         <w:spacing w:line="240" w:lineRule="auto"/>
         <w:ind w:firstLine="0"/>
@@ -10892,8 +11217,8 @@
       <w:pPr>
         <w:pStyle w:val="Ttulo11"/>
       </w:pPr>
-      <w:bookmarkStart w:id="56" w:name="_Toc482041890"/>
-      <w:bookmarkEnd w:id="56"/>
+      <w:bookmarkStart w:id="89" w:name="_Toc482041890"/>
+      <w:bookmarkEnd w:id="89"/>
       <w:r>
         <w:lastRenderedPageBreak/>
         <w:t>4.2.1 Docker FILES</w:t>
@@ -10924,8 +11249,8 @@
       <w:pPr>
         <w:pStyle w:val="Ttulo11"/>
       </w:pPr>
-      <w:bookmarkStart w:id="57" w:name="_Toc482041891"/>
-      <w:bookmarkEnd w:id="57"/>
+      <w:bookmarkStart w:id="90" w:name="_Toc482041891"/>
+      <w:bookmarkEnd w:id="90"/>
       <w:r>
         <w:lastRenderedPageBreak/>
         <w:t>4.3 Máquinas Virtuais</w:t>
@@ -10956,8 +11281,8 @@
       <w:pPr>
         <w:pStyle w:val="Ttulo11"/>
       </w:pPr>
-      <w:bookmarkStart w:id="58" w:name="_Toc482041892"/>
-      <w:bookmarkEnd w:id="58"/>
+      <w:bookmarkStart w:id="91" w:name="_Toc482041892"/>
+      <w:bookmarkEnd w:id="91"/>
       <w:r>
         <w:lastRenderedPageBreak/>
         <w:t>5 SOFTWARES DE GERENCIAMENTO DE CONTAINERS</w:t>
@@ -10988,8 +11313,8 @@
       <w:pPr>
         <w:pStyle w:val="Ttulo11"/>
       </w:pPr>
-      <w:bookmarkStart w:id="59" w:name="_Toc482041893"/>
-      <w:bookmarkEnd w:id="59"/>
+      <w:bookmarkStart w:id="92" w:name="_Toc482041893"/>
+      <w:bookmarkEnd w:id="92"/>
       <w:r>
         <w:lastRenderedPageBreak/>
         <w:t>5.1 Tsuru</w:t>
@@ -11020,8 +11345,8 @@
       <w:pPr>
         <w:pStyle w:val="Ttulo11"/>
       </w:pPr>
-      <w:bookmarkStart w:id="60" w:name="_Toc482041894"/>
-      <w:bookmarkEnd w:id="60"/>
+      <w:bookmarkStart w:id="93" w:name="_Toc482041894"/>
+      <w:bookmarkEnd w:id="93"/>
       <w:r>
         <w:lastRenderedPageBreak/>
         <w:t>5.2 Vagran</w:t>
@@ -11052,8 +11377,8 @@
       <w:pPr>
         <w:pStyle w:val="Ttulo11"/>
       </w:pPr>
-      <w:bookmarkStart w:id="61" w:name="_Toc482041895"/>
-      <w:bookmarkEnd w:id="61"/>
+      <w:bookmarkStart w:id="94" w:name="_Toc482041895"/>
+      <w:bookmarkEnd w:id="94"/>
       <w:r>
         <w:lastRenderedPageBreak/>
         <w:t>5.3 Kubernet</w:t>
@@ -11084,8 +11409,8 @@
       <w:pPr>
         <w:pStyle w:val="Ttulo11"/>
       </w:pPr>
-      <w:bookmarkStart w:id="62" w:name="_Toc482041896"/>
-      <w:bookmarkEnd w:id="62"/>
+      <w:bookmarkStart w:id="95" w:name="_Toc482041896"/>
+      <w:bookmarkEnd w:id="95"/>
       <w:r>
         <w:lastRenderedPageBreak/>
         <w:t>6 COMPARAÇÃO ENTRE PLATAFORMAS</w:t>
@@ -11116,8 +11441,8 @@
       <w:pPr>
         <w:pStyle w:val="Ttulo11"/>
       </w:pPr>
-      <w:bookmarkStart w:id="63" w:name="_Toc482041897"/>
-      <w:bookmarkEnd w:id="63"/>
+      <w:bookmarkStart w:id="96" w:name="_Toc482041897"/>
+      <w:bookmarkEnd w:id="96"/>
       <w:r>
         <w:lastRenderedPageBreak/>
         <w:t>6.1 Plataformas</w:t>
@@ -11148,8 +11473,8 @@
       <w:pPr>
         <w:pStyle w:val="Ttulo11"/>
       </w:pPr>
-      <w:bookmarkStart w:id="64" w:name="_Toc482041898"/>
-      <w:bookmarkEnd w:id="64"/>
+      <w:bookmarkStart w:id="97" w:name="_Toc482041898"/>
+      <w:bookmarkEnd w:id="97"/>
       <w:r>
         <w:lastRenderedPageBreak/>
         <w:t>6.2 Tolerâncias à falhas</w:t>
@@ -11180,8 +11505,8 @@
       <w:pPr>
         <w:pStyle w:val="Ttulo11"/>
       </w:pPr>
-      <w:bookmarkStart w:id="65" w:name="_Toc482041899"/>
-      <w:bookmarkEnd w:id="65"/>
+      <w:bookmarkStart w:id="98" w:name="_Toc482041899"/>
+      <w:bookmarkEnd w:id="98"/>
       <w:r>
         <w:lastRenderedPageBreak/>
         <w:t>7 PROGRAMAÇÃO EM MICROSERVIÇOS</w:t>
@@ -11212,8 +11537,8 @@
       <w:pPr>
         <w:pStyle w:val="Ttulo11"/>
       </w:pPr>
-      <w:bookmarkStart w:id="66" w:name="_Toc482041900"/>
-      <w:bookmarkEnd w:id="66"/>
+      <w:bookmarkStart w:id="99" w:name="_Toc482041900"/>
+      <w:bookmarkEnd w:id="99"/>
       <w:r>
         <w:lastRenderedPageBreak/>
         <w:t>7.1 Boas práticas de programação distribuída (Doze fatores)</w:t>
@@ -11244,8 +11569,8 @@
       <w:pPr>
         <w:pStyle w:val="Ttulo11"/>
       </w:pPr>
-      <w:bookmarkStart w:id="67" w:name="_Toc482041901"/>
-      <w:bookmarkEnd w:id="67"/>
+      <w:bookmarkStart w:id="100" w:name="_Toc482041901"/>
+      <w:bookmarkEnd w:id="100"/>
       <w:r>
         <w:lastRenderedPageBreak/>
         <w:t>7.2 Empregabilidade da técnica</w:t>
@@ -11276,8 +11601,8 @@
       <w:pPr>
         <w:pStyle w:val="Ttulo11"/>
       </w:pPr>
-      <w:bookmarkStart w:id="68" w:name="_Toc482041902"/>
-      <w:bookmarkEnd w:id="68"/>
+      <w:bookmarkStart w:id="101" w:name="_Toc482041902"/>
+      <w:bookmarkEnd w:id="101"/>
       <w:r>
         <w:lastRenderedPageBreak/>
         <w:t>8 ESTUDO DE CASO</w:t>
@@ -11308,8 +11633,8 @@
       <w:pPr>
         <w:pStyle w:val="Ttulo11"/>
       </w:pPr>
-      <w:bookmarkStart w:id="69" w:name="_Toc482041903"/>
-      <w:bookmarkEnd w:id="69"/>
+      <w:bookmarkStart w:id="102" w:name="_Toc482041903"/>
+      <w:bookmarkEnd w:id="102"/>
       <w:r>
         <w:lastRenderedPageBreak/>
         <w:t>8.1 Infraestrutura</w:t>
@@ -11340,8 +11665,8 @@
       <w:pPr>
         <w:pStyle w:val="Ttulo11"/>
       </w:pPr>
-      <w:bookmarkStart w:id="70" w:name="_Toc482041904"/>
-      <w:bookmarkEnd w:id="70"/>
+      <w:bookmarkStart w:id="103" w:name="_Toc482041904"/>
+      <w:bookmarkEnd w:id="103"/>
       <w:r>
         <w:lastRenderedPageBreak/>
         <w:t>8.2 Métricas de Escalabilidade</w:t>
@@ -11378,8 +11703,8 @@
         <w:pStyle w:val="Ttulo11"/>
         <w:ind w:firstLine="0"/>
       </w:pPr>
-      <w:bookmarkStart w:id="71" w:name="_Toc482041905"/>
-      <w:bookmarkEnd w:id="71"/>
+      <w:bookmarkStart w:id="104" w:name="_Toc482041905"/>
+      <w:bookmarkEnd w:id="104"/>
       <w:r>
         <w:lastRenderedPageBreak/>
         <w:t>9 CONCLUSÃO</w:t>
@@ -11416,8 +11741,8 @@
         <w:pStyle w:val="Ttulo11"/>
         <w:ind w:firstLine="0"/>
       </w:pPr>
-      <w:bookmarkStart w:id="72" w:name="_Toc482041906"/>
-      <w:bookmarkEnd w:id="72"/>
+      <w:bookmarkStart w:id="105" w:name="_Toc482041906"/>
+      <w:bookmarkEnd w:id="105"/>
       <w:r>
         <w:lastRenderedPageBreak/>
         <w:t>10 Referências</w:t>
@@ -14382,6 +14707,76 @@
       <w:u w:val="single"/>
     </w:rPr>
   </w:style>
+  <w:style w:type="character" w:styleId="Refdecomentrio">
+    <w:name w:val="annotation reference"/>
+    <w:basedOn w:val="Fontepargpadro"/>
+    <w:uiPriority w:val="99"/>
+    <w:semiHidden/>
+    <w:unhideWhenUsed/>
+    <w:rsid w:val="009F04B7"/>
+    <w:rPr>
+      <w:sz w:val="16"/>
+      <w:szCs w:val="16"/>
+    </w:rPr>
+  </w:style>
+  <w:style w:type="paragraph" w:styleId="Textodecomentrio">
+    <w:name w:val="annotation text"/>
+    <w:basedOn w:val="Normal"/>
+    <w:link w:val="TextodecomentrioChar"/>
+    <w:uiPriority w:val="99"/>
+    <w:semiHidden/>
+    <w:unhideWhenUsed/>
+    <w:rsid w:val="009F04B7"/>
+    <w:pPr>
+      <w:spacing w:line="240" w:lineRule="auto"/>
+    </w:pPr>
+    <w:rPr>
+      <w:sz w:val="20"/>
+      <w:szCs w:val="20"/>
+    </w:rPr>
+  </w:style>
+  <w:style w:type="character" w:customStyle="1" w:styleId="TextodecomentrioChar">
+    <w:name w:val="Texto de comentário Char"/>
+    <w:basedOn w:val="Fontepargpadro"/>
+    <w:link w:val="Textodecomentrio"/>
+    <w:uiPriority w:val="99"/>
+    <w:semiHidden/>
+    <w:rsid w:val="009F04B7"/>
+    <w:rPr>
+      <w:rFonts w:ascii="Times New Roman" w:eastAsia="Times New Roman" w:hAnsi="Times New Roman" w:cs="Arial"/>
+      <w:color w:val="00000A"/>
+      <w:lang w:eastAsia="en-US"/>
+    </w:rPr>
+  </w:style>
+  <w:style w:type="paragraph" w:styleId="Assuntodocomentrio">
+    <w:name w:val="annotation subject"/>
+    <w:basedOn w:val="Textodecomentrio"/>
+    <w:next w:val="Textodecomentrio"/>
+    <w:link w:val="AssuntodocomentrioChar"/>
+    <w:uiPriority w:val="99"/>
+    <w:semiHidden/>
+    <w:unhideWhenUsed/>
+    <w:rsid w:val="009F04B7"/>
+    <w:rPr>
+      <w:b/>
+      <w:bCs/>
+    </w:rPr>
+  </w:style>
+  <w:style w:type="character" w:customStyle="1" w:styleId="AssuntodocomentrioChar">
+    <w:name w:val="Assunto do comentário Char"/>
+    <w:basedOn w:val="TextodecomentrioChar"/>
+    <w:link w:val="Assuntodocomentrio"/>
+    <w:uiPriority w:val="99"/>
+    <w:semiHidden/>
+    <w:rsid w:val="009F04B7"/>
+    <w:rPr>
+      <w:rFonts w:ascii="Times New Roman" w:eastAsia="Times New Roman" w:hAnsi="Times New Roman" w:cs="Arial"/>
+      <w:b/>
+      <w:bCs/>
+      <w:color w:val="00000A"/>
+      <w:lang w:eastAsia="en-US"/>
+    </w:rPr>
+  </w:style>
 </w:styles>
 </file>
 
@@ -14651,7 +15046,7 @@
 </file>
 
 <file path=customXml/itemProps1.xml><?xml version="1.0" encoding="utf-8"?>
-<ds:datastoreItem xmlns:ds="http://schemas.openxmlformats.org/officeDocument/2006/customXml" ds:itemID="{0F6BEE22-43F4-BD4A-AF1F-66872428B569}">
+<ds:datastoreItem xmlns:ds="http://schemas.openxmlformats.org/officeDocument/2006/customXml" ds:itemID="{2E103889-967B-A34E-B7A0-BEABF9CC5C11}">
   <ds:schemaRefs>
     <ds:schemaRef ds:uri="http://schemas.openxmlformats.org/officeDocument/2006/bibliography"/>
     <ds:schemaRef ds:uri="http://www.w3.org/2000/xmlns/"/>

</xml_diff>

<commit_message>
Alterando o capítulo do Docker
</commit_message>
<xml_diff>
--- a/Docs/Monografia_Thiago_Soares_da_Cruz_20111100428.docx
+++ b/Docs/Monografia_Thiago_Soares_da_Cruz_20111100428.docx
@@ -329,7 +329,7 @@
           <w:b/>
           <w:sz w:val="24"/>
         </w:rPr>
-        <w:t>2016</w:t>
+        <w:t>2017</w:t>
       </w:r>
       <w:r>
         <w:br w:type="page"/>
@@ -719,7 +719,7 @@
           <w:b/>
           <w:sz w:val="24"/>
         </w:rPr>
-        <w:t>2016</w:t>
+        <w:t>2017</w:t>
       </w:r>
       <w:r>
         <w:br w:type="page"/>
@@ -6268,8 +6268,8 @@
           <w:szCs w:val="26"/>
         </w:rPr>
       </w:pPr>
-      <w:bookmarkStart w:id="9" w:name="_Toc482041875"/>
-      <w:bookmarkEnd w:id="9"/>
+      <w:bookmarkStart w:id="6" w:name="_Toc482041875"/>
+      <w:bookmarkEnd w:id="6"/>
       <w:r>
         <w:rPr>
           <w:sz w:val="26"/>
@@ -6576,9 +6576,9 @@
                                 <w:color w:val="auto"/>
                               </w:rPr>
                             </w:pPr>
-                            <w:bookmarkStart w:id="10" w:name="_Toc482039960"/>
-                            <w:bookmarkStart w:id="11" w:name="_Toc482039818"/>
-                            <w:bookmarkStart w:id="12" w:name="_Toc482302120"/>
+                            <w:bookmarkStart w:id="7" w:name="_Toc482039960"/>
+                            <w:bookmarkStart w:id="8" w:name="_Toc482039818"/>
+                            <w:bookmarkStart w:id="9" w:name="_Toc482302120"/>
                             <w:r>
                               <w:rPr>
                                 <w:color w:val="auto"/>
@@ -6603,15 +6603,15 @@
                             <w:r>
                               <w:fldChar w:fldCharType="end"/>
                             </w:r>
-                            <w:bookmarkEnd w:id="10"/>
-                            <w:bookmarkEnd w:id="11"/>
+                            <w:bookmarkEnd w:id="7"/>
+                            <w:bookmarkEnd w:id="8"/>
                             <w:r>
                               <w:rPr>
                                 <w:color w:val="auto"/>
                               </w:rPr>
                               <w:t>: Joseph Carl Fonte: http://www.psynergie.com/psychologie-internet/photo-joseph-licklider.jpg</w:t>
                             </w:r>
-                            <w:bookmarkEnd w:id="12"/>
+                            <w:bookmarkEnd w:id="9"/>
                           </w:p>
                         </w:txbxContent>
                       </wps:txbx>
@@ -6869,9 +6869,9 @@
                                 <w:color w:val="auto"/>
                               </w:rPr>
                             </w:pPr>
-                            <w:bookmarkStart w:id="16" w:name="_Toc482039961"/>
-                            <w:bookmarkStart w:id="17" w:name="_Toc482039819"/>
-                            <w:bookmarkStart w:id="18" w:name="_Toc482302121"/>
+                            <w:bookmarkStart w:id="10" w:name="_Toc482039961"/>
+                            <w:bookmarkStart w:id="11" w:name="_Toc482039819"/>
+                            <w:bookmarkStart w:id="12" w:name="_Toc482302121"/>
                             <w:r>
                               <w:rPr>
                                 <w:color w:val="auto"/>
@@ -6896,15 +6896,15 @@
                             <w:r>
                               <w:fldChar w:fldCharType="end"/>
                             </w:r>
-                            <w:bookmarkEnd w:id="16"/>
-                            <w:bookmarkEnd w:id="17"/>
+                            <w:bookmarkEnd w:id="10"/>
+                            <w:bookmarkEnd w:id="11"/>
                             <w:r>
                               <w:rPr>
                                 <w:color w:val="auto"/>
                               </w:rPr>
                               <w:t>: John McCarthy Fonte: http://www-formal.stanford.edu/jmc/jmccolor.jpg</w:t>
                             </w:r>
-                            <w:bookmarkEnd w:id="18"/>
+                            <w:bookmarkEnd w:id="12"/>
                           </w:p>
                         </w:txbxContent>
                       </wps:txbx>
@@ -7175,9 +7175,9 @@
                                 <w:color w:val="auto"/>
                               </w:rPr>
                             </w:pPr>
-                            <w:bookmarkStart w:id="22" w:name="_Toc482039962"/>
-                            <w:bookmarkStart w:id="23" w:name="_Toc482039820"/>
-                            <w:bookmarkStart w:id="24" w:name="_Toc482302122"/>
+                            <w:bookmarkStart w:id="13" w:name="_Toc482039962"/>
+                            <w:bookmarkStart w:id="14" w:name="_Toc482039820"/>
+                            <w:bookmarkStart w:id="15" w:name="_Toc482302122"/>
                             <w:r>
                               <w:rPr>
                                 <w:color w:val="auto"/>
@@ -7202,15 +7202,15 @@
                             <w:r>
                               <w:fldChar w:fldCharType="end"/>
                             </w:r>
-                            <w:bookmarkEnd w:id="22"/>
-                            <w:bookmarkEnd w:id="23"/>
+                            <w:bookmarkEnd w:id="13"/>
+                            <w:bookmarkEnd w:id="14"/>
                             <w:r>
                               <w:rPr>
                                 <w:color w:val="auto"/>
                               </w:rPr>
                               <w:t>: Ramnath Chellappa Fonte: http://goizueta.emory.edu/profiles/images/portrait/chellapa.jpg</w:t>
                             </w:r>
-                            <w:bookmarkEnd w:id="24"/>
+                            <w:bookmarkEnd w:id="15"/>
                           </w:p>
                         </w:txbxContent>
                       </wps:txbx>
@@ -7413,6 +7413,8 @@
         <w:br w:type="page"/>
       </w:r>
     </w:p>
+    <w:bookmarkStart w:id="16" w:name="_Toc482041876"/>
+    <w:bookmarkEnd w:id="16"/>
     <w:p>
       <w:pPr>
         <w:pStyle w:val="Ttulo11"/>
@@ -7421,8 +7423,6 @@
           <w:szCs w:val="26"/>
         </w:rPr>
       </w:pPr>
-      <w:bookmarkStart w:id="28" w:name="_Toc482041876"/>
-      <w:bookmarkEnd w:id="28"/>
       <w:r>
         <w:rPr>
           <w:noProof/>
@@ -7485,9 +7485,9 @@
                                 <w:color w:val="auto"/>
                               </w:rPr>
                             </w:pPr>
-                            <w:bookmarkStart w:id="29" w:name="_Toc482039963"/>
-                            <w:bookmarkStart w:id="30" w:name="_Toc482039821"/>
-                            <w:bookmarkStart w:id="31" w:name="_Toc482302123"/>
+                            <w:bookmarkStart w:id="17" w:name="_Toc482039963"/>
+                            <w:bookmarkStart w:id="18" w:name="_Toc482039821"/>
+                            <w:bookmarkStart w:id="19" w:name="_Toc482302123"/>
                             <w:r>
                               <w:rPr>
                                 <w:color w:val="auto"/>
@@ -7512,15 +7512,15 @@
                             <w:r>
                               <w:fldChar w:fldCharType="end"/>
                             </w:r>
-                            <w:bookmarkEnd w:id="29"/>
-                            <w:bookmarkEnd w:id="30"/>
+                            <w:bookmarkEnd w:id="17"/>
+                            <w:bookmarkEnd w:id="18"/>
                             <w:r>
                               <w:rPr>
                                 <w:color w:val="auto"/>
                               </w:rPr>
                               <w:t>: Modelos de Implementação Fonte: http://www.vividdynamics.com/wp-content/uploads/2013/12/cloud-hosting.jpg</w:t>
                             </w:r>
-                            <w:bookmarkEnd w:id="31"/>
+                            <w:bookmarkEnd w:id="19"/>
                           </w:p>
                         </w:txbxContent>
                       </wps:txbx>
@@ -7807,8 +7807,8 @@
         <w:pStyle w:val="Ttulo21"/>
         <w:jc w:val="center"/>
       </w:pPr>
-      <w:bookmarkStart w:id="35" w:name="_Toc482041877"/>
-      <w:bookmarkEnd w:id="35"/>
+      <w:bookmarkStart w:id="20" w:name="_Toc482041877"/>
+      <w:bookmarkEnd w:id="20"/>
       <w:r>
         <w:lastRenderedPageBreak/>
         <w:t>2.2.1 Nuvem Pública</w:t>
@@ -7876,9 +7876,9 @@
                                 <w:color w:val="auto"/>
                               </w:rPr>
                             </w:pPr>
-                            <w:bookmarkStart w:id="36" w:name="_Toc482039964"/>
-                            <w:bookmarkStart w:id="37" w:name="_Toc482039822"/>
-                            <w:bookmarkStart w:id="38" w:name="_Toc482302124"/>
+                            <w:bookmarkStart w:id="21" w:name="_Toc482039964"/>
+                            <w:bookmarkStart w:id="22" w:name="_Toc482039822"/>
+                            <w:bookmarkStart w:id="23" w:name="_Toc482302124"/>
                             <w:r>
                               <w:rPr>
                                 <w:color w:val="auto"/>
@@ -7903,15 +7903,15 @@
                             <w:r>
                               <w:fldChar w:fldCharType="end"/>
                             </w:r>
-                            <w:bookmarkEnd w:id="36"/>
-                            <w:bookmarkEnd w:id="37"/>
+                            <w:bookmarkEnd w:id="21"/>
+                            <w:bookmarkEnd w:id="22"/>
                             <w:r>
                               <w:rPr>
                                 <w:color w:val="auto"/>
                               </w:rPr>
                               <w:t>: Nuvem pública Fonte: http://www.ximedica.info/images/uploads/the_cloud-resized-600.jpg</w:t>
                             </w:r>
-                            <w:bookmarkEnd w:id="38"/>
+                            <w:bookmarkEnd w:id="23"/>
                           </w:p>
                         </w:txbxContent>
                       </wps:txbx>
@@ -8097,6 +8097,7 @@
         <w:br w:type="page"/>
       </w:r>
     </w:p>
+    <w:bookmarkStart w:id="24" w:name="_Toc482041878"/>
     <w:p>
       <w:pPr>
         <w:pStyle w:val="Ttulo21"/>
@@ -8106,7 +8107,6 @@
           <w:szCs w:val="28"/>
         </w:rPr>
       </w:pPr>
-      <w:bookmarkStart w:id="42" w:name="_Toc482041878"/>
       <w:r>
         <w:rPr>
           <w:noProof/>
@@ -8169,9 +8169,9 @@
                                 <w:color w:val="auto"/>
                               </w:rPr>
                             </w:pPr>
-                            <w:bookmarkStart w:id="43" w:name="_Toc482039965"/>
-                            <w:bookmarkStart w:id="44" w:name="_Toc482039823"/>
-                            <w:bookmarkStart w:id="45" w:name="_Toc482302125"/>
+                            <w:bookmarkStart w:id="25" w:name="_Toc482039965"/>
+                            <w:bookmarkStart w:id="26" w:name="_Toc482039823"/>
+                            <w:bookmarkStart w:id="27" w:name="_Toc482302125"/>
                             <w:r>
                               <w:rPr>
                                 <w:color w:val="auto"/>
@@ -8196,15 +8196,15 @@
                             <w:r>
                               <w:fldChar w:fldCharType="end"/>
                             </w:r>
-                            <w:bookmarkEnd w:id="43"/>
-                            <w:bookmarkEnd w:id="44"/>
+                            <w:bookmarkEnd w:id="25"/>
+                            <w:bookmarkEnd w:id="26"/>
                             <w:r>
                               <w:rPr>
                                 <w:color w:val="auto"/>
                               </w:rPr>
                               <w:t>: Nuvem Privada Fonte: https://web-material3.yokogawa.com/image_8952.jpg</w:t>
                             </w:r>
-                            <w:bookmarkEnd w:id="45"/>
+                            <w:bookmarkEnd w:id="27"/>
                           </w:p>
                         </w:txbxContent>
                       </wps:txbx>
@@ -8345,7 +8345,7 @@
       <w:r>
         <w:t>Nuvem</w:t>
       </w:r>
-      <w:bookmarkEnd w:id="42"/>
+      <w:bookmarkEnd w:id="24"/>
       <w:r>
         <w:rPr>
           <w:sz w:val="28"/>
@@ -8426,6 +8426,7 @@
         <w:br w:type="page"/>
       </w:r>
     </w:p>
+    <w:bookmarkStart w:id="28" w:name="_Toc482041879"/>
     <w:p>
       <w:pPr>
         <w:pStyle w:val="Ttulo21"/>
@@ -8435,7 +8436,6 @@
           <w:szCs w:val="28"/>
         </w:rPr>
       </w:pPr>
-      <w:bookmarkStart w:id="49" w:name="_Toc482041879"/>
       <w:r>
         <w:rPr>
           <w:noProof/>
@@ -8498,9 +8498,9 @@
                                 <w:color w:val="auto"/>
                               </w:rPr>
                             </w:pPr>
-                            <w:bookmarkStart w:id="50" w:name="_Toc482039966"/>
-                            <w:bookmarkStart w:id="51" w:name="_Toc482039824"/>
-                            <w:bookmarkStart w:id="52" w:name="_Toc482302126"/>
+                            <w:bookmarkStart w:id="29" w:name="_Toc482039966"/>
+                            <w:bookmarkStart w:id="30" w:name="_Toc482039824"/>
+                            <w:bookmarkStart w:id="31" w:name="_Toc482302126"/>
                             <w:r>
                               <w:rPr>
                                 <w:color w:val="auto"/>
@@ -8525,15 +8525,15 @@
                             <w:r>
                               <w:fldChar w:fldCharType="end"/>
                             </w:r>
-                            <w:bookmarkEnd w:id="50"/>
-                            <w:bookmarkEnd w:id="51"/>
+                            <w:bookmarkEnd w:id="29"/>
+                            <w:bookmarkEnd w:id="30"/>
                             <w:r>
                               <w:rPr>
                                 <w:color w:val="auto"/>
                               </w:rPr>
                               <w:t>: Nuvem Comunitária Fonte: https://lh4.googleusercontent.com/NWf67CzmfbXLVsj60ZRyC-eX-UcdAt3ITRZcgedyN4dBbGU0BOWdCSNdtuqz9DxZ4fHNC6GLnUlreeoRX__8c07l61YMMoY3zxKJvMkbFfx92vjjDYLm1ai2STm0h4XQfA</w:t>
                             </w:r>
-                            <w:bookmarkEnd w:id="52"/>
+                            <w:bookmarkEnd w:id="31"/>
                           </w:p>
                         </w:txbxContent>
                       </wps:txbx>
@@ -8677,7 +8677,7 @@
       <w:r>
         <w:t>Nuvem</w:t>
       </w:r>
-      <w:bookmarkEnd w:id="49"/>
+      <w:bookmarkEnd w:id="28"/>
       <w:r>
         <w:rPr>
           <w:sz w:val="28"/>
@@ -8730,8 +8730,8 @@
         <w:pStyle w:val="Ttulo21"/>
         <w:jc w:val="center"/>
       </w:pPr>
-      <w:bookmarkStart w:id="56" w:name="_Toc482041880"/>
-      <w:bookmarkEnd w:id="56"/>
+      <w:bookmarkStart w:id="32" w:name="_Toc482041880"/>
+      <w:bookmarkEnd w:id="32"/>
       <w:r>
         <w:lastRenderedPageBreak/>
         <w:t>2.2.3 Nuvem Híbrida</w:t>
@@ -8799,9 +8799,9 @@
                                 <w:color w:val="auto"/>
                               </w:rPr>
                             </w:pPr>
-                            <w:bookmarkStart w:id="57" w:name="_Toc482039967"/>
-                            <w:bookmarkStart w:id="58" w:name="_Toc482039825"/>
-                            <w:bookmarkStart w:id="59" w:name="_Toc482302127"/>
+                            <w:bookmarkStart w:id="33" w:name="_Toc482039967"/>
+                            <w:bookmarkStart w:id="34" w:name="_Toc482039825"/>
+                            <w:bookmarkStart w:id="35" w:name="_Toc482302127"/>
                             <w:r>
                               <w:rPr>
                                 <w:color w:val="auto"/>
@@ -8826,15 +8826,15 @@
                             <w:r>
                               <w:fldChar w:fldCharType="end"/>
                             </w:r>
-                            <w:bookmarkEnd w:id="57"/>
-                            <w:bookmarkEnd w:id="58"/>
+                            <w:bookmarkEnd w:id="33"/>
+                            <w:bookmarkEnd w:id="34"/>
                             <w:r>
                               <w:rPr>
                                 <w:color w:val="auto"/>
                               </w:rPr>
                               <w:t>: Modelos de Implementação Fonte: https://puserscontentstorage.blob.core.windows.net/userimages/de1cc483-bb71-4170-bd25-0c04f167acf5/c9851e30-da98-4765-92bb-d33ca089ff49image32.png</w:t>
                             </w:r>
-                            <w:bookmarkEnd w:id="59"/>
+                            <w:bookmarkEnd w:id="35"/>
                           </w:p>
                         </w:txbxContent>
                       </wps:txbx>
@@ -9025,8 +9025,8 @@
       <w:pPr>
         <w:pStyle w:val="Ttulo11"/>
       </w:pPr>
-      <w:bookmarkStart w:id="63" w:name="_Toc482041881"/>
-      <w:bookmarkEnd w:id="63"/>
+      <w:bookmarkStart w:id="36" w:name="_Toc482041881"/>
+      <w:bookmarkEnd w:id="36"/>
       <w:r>
         <w:lastRenderedPageBreak/>
         <w:t>2.3 Princípios da computação em nuvem</w:t>
@@ -9262,12 +9262,12 @@
       <w:pPr>
         <w:pStyle w:val="Ttulo11"/>
       </w:pPr>
-      <w:bookmarkStart w:id="64" w:name="_Toc482041882"/>
+      <w:bookmarkStart w:id="37" w:name="_Toc482041882"/>
       <w:r>
         <w:lastRenderedPageBreak/>
         <w:t>2.4 Modelos de Serviços</w:t>
       </w:r>
-      <w:bookmarkEnd w:id="64"/>
+      <w:bookmarkEnd w:id="37"/>
       <w:r>
         <w:t xml:space="preserve"> </w:t>
       </w:r>
@@ -9529,9 +9529,9 @@
                                 <w:color w:val="auto"/>
                               </w:rPr>
                             </w:pPr>
-                            <w:bookmarkStart w:id="65" w:name="_Toc482039968"/>
-                            <w:bookmarkStart w:id="66" w:name="_Toc482039826"/>
-                            <w:bookmarkStart w:id="67" w:name="_Toc482302128"/>
+                            <w:bookmarkStart w:id="38" w:name="_Toc482039968"/>
+                            <w:bookmarkStart w:id="39" w:name="_Toc482039826"/>
+                            <w:bookmarkStart w:id="40" w:name="_Toc482302128"/>
                             <w:r>
                               <w:rPr>
                                 <w:color w:val="auto"/>
@@ -9556,15 +9556,15 @@
                             <w:r>
                               <w:fldChar w:fldCharType="end"/>
                             </w:r>
-                            <w:bookmarkEnd w:id="65"/>
-                            <w:bookmarkEnd w:id="66"/>
+                            <w:bookmarkEnd w:id="38"/>
+                            <w:bookmarkEnd w:id="39"/>
                             <w:r>
                               <w:rPr>
                                 <w:color w:val="auto"/>
                               </w:rPr>
                               <w:t>: Modelos de Serviço Fonte: http://ftp.unipar.br/~seinpar/2013/artigos/Rogerio%20Schueroff%20Vandresen.pdf</w:t>
                             </w:r>
-                            <w:bookmarkEnd w:id="67"/>
+                            <w:bookmarkEnd w:id="40"/>
                           </w:p>
                         </w:txbxContent>
                       </wps:txbx>
@@ -9653,8 +9653,8 @@
       <w:pPr>
         <w:pStyle w:val="Ttulo11"/>
       </w:pPr>
-      <w:bookmarkStart w:id="71" w:name="_Toc482041883"/>
-      <w:bookmarkEnd w:id="71"/>
+      <w:bookmarkStart w:id="41" w:name="_Toc482041883"/>
+      <w:bookmarkEnd w:id="41"/>
       <w:r>
         <w:lastRenderedPageBreak/>
         <w:t>3 Paas</w:t>
@@ -9664,12 +9664,12 @@
       <w:pPr>
         <w:pStyle w:val="Ttulo11"/>
       </w:pPr>
-      <w:bookmarkStart w:id="72" w:name="_Toc482041884"/>
+      <w:bookmarkStart w:id="42" w:name="_Toc482041884"/>
       <w:r>
         <w:lastRenderedPageBreak/>
         <w:t>3.1 PaaS: Plataforma como serviço</w:t>
       </w:r>
-      <w:bookmarkEnd w:id="72"/>
+      <w:bookmarkEnd w:id="42"/>
       <w:r>
         <w:t xml:space="preserve"> </w:t>
       </w:r>
@@ -9678,8 +9678,8 @@
       <w:pPr>
         <w:pStyle w:val="Ttulo11"/>
       </w:pPr>
-      <w:bookmarkStart w:id="73" w:name="_Toc482041885"/>
-      <w:bookmarkEnd w:id="73"/>
+      <w:bookmarkStart w:id="43" w:name="_Toc482041885"/>
+      <w:bookmarkEnd w:id="43"/>
       <w:r>
         <w:lastRenderedPageBreak/>
         <w:t>3.2 Programação descentralizada: GRID e Cluster</w:t>
@@ -9689,8 +9689,8 @@
       <w:pPr>
         <w:pStyle w:val="Ttulo11"/>
       </w:pPr>
-      <w:bookmarkStart w:id="74" w:name="_Toc482041886"/>
-      <w:bookmarkEnd w:id="74"/>
+      <w:bookmarkStart w:id="44" w:name="_Toc482041886"/>
+      <w:bookmarkEnd w:id="44"/>
       <w:r>
         <w:lastRenderedPageBreak/>
         <w:t>3.4.1 Conceito</w:t>
@@ -9700,8 +9700,8 @@
       <w:pPr>
         <w:pStyle w:val="Ttulo11"/>
       </w:pPr>
-      <w:bookmarkStart w:id="75" w:name="_Toc482041887"/>
-      <w:bookmarkEnd w:id="75"/>
+      <w:bookmarkStart w:id="45" w:name="_Toc482041887"/>
+      <w:bookmarkEnd w:id="45"/>
       <w:r>
         <w:lastRenderedPageBreak/>
         <w:t>4 SISTEMAS ESCALÁVEIS</w:t>
@@ -9807,9 +9807,9 @@
                                 <w:color w:val="auto"/>
                               </w:rPr>
                             </w:pPr>
-                            <w:bookmarkStart w:id="76" w:name="_Toc482039969"/>
-                            <w:bookmarkStart w:id="77" w:name="_Toc482039827"/>
-                            <w:bookmarkStart w:id="78" w:name="_Toc482302129"/>
+                            <w:bookmarkStart w:id="46" w:name="_Toc482039969"/>
+                            <w:bookmarkStart w:id="47" w:name="_Toc482039827"/>
+                            <w:bookmarkStart w:id="48" w:name="_Toc482302129"/>
                             <w:r>
                               <w:rPr>
                                 <w:color w:val="auto"/>
@@ -9840,15 +9840,15 @@
                               </w:rPr>
                               <w:t xml:space="preserve"> Hypervisor</w:t>
                             </w:r>
-                            <w:bookmarkEnd w:id="76"/>
-                            <w:bookmarkEnd w:id="77"/>
+                            <w:bookmarkEnd w:id="46"/>
+                            <w:bookmarkEnd w:id="47"/>
                             <w:r>
                               <w:rPr>
                                 <w:color w:val="auto"/>
                               </w:rPr>
                               <w:t xml:space="preserve"> Hospedado Fonte: http://3way.com.br/saiba-como-a-virtualizacao-por-container-mudou-a-infraestrutura-de-ti/</w:t>
                             </w:r>
-                            <w:bookmarkEnd w:id="78"/>
+                            <w:bookmarkEnd w:id="48"/>
                           </w:p>
                         </w:txbxContent>
                       </wps:txbx>
@@ -10094,7 +10094,7 @@
           <w:sz w:val="24"/>
         </w:rPr>
       </w:pPr>
-      <w:bookmarkStart w:id="82" w:name="_Toc482302130"/>
+      <w:bookmarkStart w:id="49" w:name="_Toc482302130"/>
       <w:r>
         <w:t xml:space="preserve">Figura </w:t>
       </w:r>
@@ -10125,7 +10125,7 @@
       <w:r>
         <w:t>//3way.com.br/saiba-como-a-virtualizacao-por-container-revolucionou-a-infraestrutura-de-ti.png</w:t>
       </w:r>
-      <w:bookmarkEnd w:id="82"/>
+      <w:bookmarkEnd w:id="49"/>
     </w:p>
     <w:p>
       <w:pPr>
@@ -10252,7 +10252,7 @@
           <w:sz w:val="24"/>
         </w:rPr>
       </w:pPr>
-      <w:bookmarkStart w:id="83" w:name="_Toc482302131"/>
+      <w:bookmarkStart w:id="50" w:name="_Toc482302131"/>
       <w:r>
         <w:t xml:space="preserve">Figura </w:t>
       </w:r>
@@ -10283,7 +10283,7 @@
       <w:r>
         <w:t>//3way.com.br/saiba-como-a-virtualizacao-por-container-revolucionou-a-infraestrutura-de-ti.png</w:t>
       </w:r>
-      <w:bookmarkEnd w:id="83"/>
+      <w:bookmarkEnd w:id="50"/>
     </w:p>
     <w:p>
       <w:pPr>
@@ -10419,8 +10419,8 @@
       <w:pPr>
         <w:pStyle w:val="Ttulo11"/>
       </w:pPr>
-      <w:bookmarkStart w:id="84" w:name="_Toc482041888"/>
-      <w:bookmarkEnd w:id="84"/>
+      <w:bookmarkStart w:id="51" w:name="_Toc482041888"/>
+      <w:bookmarkEnd w:id="51"/>
       <w:r>
         <w:lastRenderedPageBreak/>
         <w:t>4.1 LXC Containers</w:t>
@@ -10722,7 +10722,7 @@
           <w:color w:val="000000"/>
         </w:rPr>
       </w:pPr>
-      <w:bookmarkStart w:id="85" w:name="_Toc482302132"/>
+      <w:bookmarkStart w:id="52" w:name="_Toc482302132"/>
       <w:r>
         <w:t xml:space="preserve">Figura </w:t>
       </w:r>
@@ -10753,7 +10753,7 @@
       <w:r>
         <w:t>//3way.com.br/saiba-como-a-virtualizacao-por-container-revolucionou-a-infraestrutura-de-ti-part2/.png</w:t>
       </w:r>
-      <w:bookmarkEnd w:id="85"/>
+      <w:bookmarkEnd w:id="52"/>
     </w:p>
     <w:p>
       <w:pPr>
@@ -10878,7 +10878,7 @@
         <w:pStyle w:val="Legenda"/>
         <w:jc w:val="both"/>
       </w:pPr>
-      <w:bookmarkStart w:id="86" w:name="_Toc482302133"/>
+      <w:bookmarkStart w:id="53" w:name="_Toc482302133"/>
       <w:r>
         <w:t xml:space="preserve">Figura </w:t>
       </w:r>
@@ -10909,7 +10909,7 @@
       <w:r>
         <w:t>3way.com.br/saiba-como-a-virtualizacao-por-container-revolucionou-a-infraestrutura-de-ti-part2/.png</w:t>
       </w:r>
-      <w:bookmarkEnd w:id="86"/>
+      <w:bookmarkEnd w:id="53"/>
     </w:p>
     <w:p>
       <w:pPr>
@@ -10930,8 +10930,8 @@
       <w:pPr>
         <w:pStyle w:val="Ttulo11"/>
       </w:pPr>
-      <w:bookmarkStart w:id="87" w:name="_Toc482041889"/>
-      <w:bookmarkEnd w:id="87"/>
+      <w:bookmarkStart w:id="54" w:name="_Toc482041889"/>
+      <w:bookmarkEnd w:id="54"/>
       <w:r>
         <w:lastRenderedPageBreak/>
         <w:t>4.2 Docker</w:t>
@@ -11030,6 +11030,11 @@
     </w:p>
     <w:p>
       <w:pPr>
+        <w:pStyle w:val="PargrafodaLista"/>
+        <w:numPr>
+          <w:ilvl w:val="0"/>
+          <w:numId w:val="7"/>
+        </w:numPr>
         <w:rPr>
           <w:lang w:eastAsia="x-none"/>
         </w:rPr>
@@ -11046,8 +11051,36 @@
         </w:rPr>
         <w:t>aplicação.</w:t>
       </w:r>
-      <w:bookmarkStart w:id="88" w:name="_GoBack"/>
-      <w:bookmarkEnd w:id="88"/>
+      <w:r>
+        <w:rPr>
+          <w:lang w:eastAsia="x-none"/>
+        </w:rPr>
+        <w:t xml:space="preserve"> </w:t>
+      </w:r>
+      <w:r>
+        <w:rPr>
+          <w:lang w:eastAsia="x-none"/>
+        </w:rPr>
+        <w:t xml:space="preserve">Utilizando o conceito do LXC container e algumas outras </w:t>
+      </w:r>
+      <w:r>
+        <w:rPr>
+          <w:lang w:eastAsia="x-none"/>
+        </w:rPr>
+        <w:t>ferramentas, como o docker</w:t>
+      </w:r>
+      <w:r>
+        <w:rPr>
+          <w:lang w:eastAsia="x-none"/>
+        </w:rPr>
+        <w:t xml:space="preserve">-compose, irei </w:t>
+      </w:r>
+      <w:r>
+        <w:rPr>
+          <w:lang w:eastAsia="x-none"/>
+        </w:rPr>
+        <w:t>explícitá-lo em outro capítulo.</w:t>
+      </w:r>
     </w:p>
     <w:p>
       <w:pPr>
@@ -11075,9 +11108,39 @@
           <w:numId w:val="5"/>
         </w:numPr>
         <w:rPr>
-          <w:lang w:val="x-none" w:eastAsia="x-none"/>
-        </w:rPr>
-      </w:pPr>
+          <w:lang w:eastAsia="x-none"/>
+        </w:rPr>
+      </w:pPr>
+      <w:r>
+        <w:rPr>
+          <w:lang w:eastAsia="x-none"/>
+        </w:rPr>
+        <w:t xml:space="preserve">Fácil </w:t>
+      </w:r>
+      <w:r>
+        <w:rPr>
+          <w:lang w:eastAsia="x-none"/>
+        </w:rPr>
+        <w:t xml:space="preserve">replicação de algum recurso/serviços </w:t>
+      </w:r>
+      <w:r>
+        <w:rPr>
+          <w:lang w:eastAsia="x-none"/>
+        </w:rPr>
+        <w:t xml:space="preserve">com a duplicação do container, utilizando </w:t>
+      </w:r>
+      <w:r>
+        <w:rPr>
+          <w:lang w:eastAsia="x-none"/>
+        </w:rPr>
+        <w:t xml:space="preserve">scripts e/ou </w:t>
+      </w:r>
+      <w:r>
+        <w:rPr>
+          <w:lang w:eastAsia="x-none"/>
+        </w:rPr>
+        <w:t>plataformas de automatização.</w:t>
+      </w:r>
     </w:p>
     <w:p>
       <w:pPr>
@@ -11092,9 +11155,15 @@
       </w:pPr>
       <w:r>
         <w:rPr>
+          <w:lang w:eastAsia="x-none"/>
+        </w:rPr>
+        <w:t>Gerênciamento</w:t>
+      </w:r>
+      <w:r>
+        <w:rPr>
           <w:lang w:val="x-none" w:eastAsia="x-none"/>
         </w:rPr>
-        <w:t>Gerênciamento simples de dependências e versionamento das aplicações</w:t>
+        <w:t xml:space="preserve"> simples de dependências e versionamento das aplicações</w:t>
       </w:r>
     </w:p>
     <w:p>
@@ -11105,9 +11174,57 @@
           <w:numId w:val="5"/>
         </w:numPr>
         <w:rPr>
-          <w:lang w:val="x-none" w:eastAsia="x-none"/>
-        </w:rPr>
-      </w:pPr>
+          <w:lang w:eastAsia="x-none"/>
+        </w:rPr>
+      </w:pPr>
+      <w:r>
+        <w:rPr>
+          <w:lang w:eastAsia="x-none"/>
+        </w:rPr>
+        <w:t xml:space="preserve">Como a aplicação fica isolada, a mesma pode possuir todas as </w:t>
+      </w:r>
+      <w:r>
+        <w:rPr>
+          <w:lang w:eastAsia="x-none"/>
+        </w:rPr>
+        <w:t xml:space="preserve">suas </w:t>
+      </w:r>
+      <w:r>
+        <w:rPr>
+          <w:lang w:eastAsia="x-none"/>
+        </w:rPr>
+        <w:t>dependências (</w:t>
+      </w:r>
+      <w:r>
+        <w:rPr>
+          <w:lang w:eastAsia="x-none"/>
+        </w:rPr>
+        <w:t>variáveis de ambiente e outras</w:t>
+      </w:r>
+      <w:r>
+        <w:rPr>
+          <w:lang w:eastAsia="x-none"/>
+        </w:rPr>
+        <w:t xml:space="preserve"> dependências</w:t>
+      </w:r>
+      <w:r>
+        <w:rPr>
+          <w:lang w:eastAsia="x-none"/>
+        </w:rPr>
+        <w:t>)</w:t>
+      </w:r>
+      <w:r>
+        <w:rPr>
+          <w:lang w:eastAsia="x-none"/>
+        </w:rPr>
+        <w:t xml:space="preserve"> no </w:t>
+      </w:r>
+      <w:r>
+        <w:rPr>
+          <w:lang w:eastAsia="x-none"/>
+        </w:rPr>
+        <w:t>próprio container.</w:t>
+      </w:r>
     </w:p>
     <w:p>
       <w:pPr>
@@ -11135,9 +11252,15 @@
           <w:numId w:val="5"/>
         </w:numPr>
         <w:rPr>
-          <w:lang w:val="x-none" w:eastAsia="x-none"/>
-        </w:rPr>
-      </w:pPr>
+          <w:lang w:eastAsia="x-none"/>
+        </w:rPr>
+      </w:pPr>
+      <w:r>
+        <w:rPr>
+          <w:lang w:eastAsia="x-none"/>
+        </w:rPr>
+        <w:t>Cada aplicação ou recurso fica isolado, somente com o que é necessário à sua execução.</w:t>
+      </w:r>
     </w:p>
     <w:p>
       <w:pPr>
@@ -11165,9 +11288,63 @@
           <w:numId w:val="5"/>
         </w:numPr>
         <w:rPr>
-          <w:lang w:val="x-none" w:eastAsia="x-none"/>
-        </w:rPr>
-      </w:pPr>
+          <w:lang w:eastAsia="x-none"/>
+        </w:rPr>
+      </w:pPr>
+      <w:r>
+        <w:rPr>
+          <w:lang w:eastAsia="x-none"/>
+        </w:rPr>
+        <w:t xml:space="preserve">Compartilhamento de </w:t>
+      </w:r>
+      <w:r>
+        <w:rPr>
+          <w:lang w:eastAsia="x-none"/>
+        </w:rPr>
+        <w:t xml:space="preserve">camadas comuns a nível de Sistema </w:t>
+      </w:r>
+      <w:r>
+        <w:rPr>
+          <w:lang w:eastAsia="x-none"/>
+        </w:rPr>
+        <w:t>Operacional</w:t>
+      </w:r>
+      <w:r>
+        <w:rPr>
+          <w:lang w:eastAsia="x-none"/>
+        </w:rPr>
+        <w:t xml:space="preserve">, como </w:t>
+      </w:r>
+      <w:r>
+        <w:rPr>
+          <w:lang w:eastAsia="x-none"/>
+        </w:rPr>
+        <w:t>bibliotecas</w:t>
+      </w:r>
+      <w:r>
+        <w:rPr>
+          <w:lang w:eastAsia="x-none"/>
+        </w:rPr>
+        <w:t xml:space="preserve"> (do sistema)</w:t>
+      </w:r>
+      <w:r>
+        <w:rPr>
+          <w:lang w:eastAsia="x-none"/>
+        </w:rPr>
+        <w:t>,  system-calls</w:t>
+      </w:r>
+      <w:r>
+        <w:rPr>
+          <w:lang w:eastAsia="x-none"/>
+        </w:rPr>
+        <w:t xml:space="preserve"> e etc</w:t>
+      </w:r>
+      <w:r>
+        <w:rPr>
+          <w:lang w:eastAsia="x-none"/>
+        </w:rPr>
+        <w:t>.</w:t>
+      </w:r>
     </w:p>
     <w:p>
       <w:pPr>
@@ -11195,9 +11372,45 @@
           <w:numId w:val="5"/>
         </w:numPr>
         <w:rPr>
-          <w:lang w:val="x-none" w:eastAsia="x-none"/>
-        </w:rPr>
-      </w:pPr>
+          <w:lang w:eastAsia="x-none"/>
+        </w:rPr>
+      </w:pPr>
+      <w:r>
+        <w:rPr>
+          <w:lang w:eastAsia="x-none"/>
+        </w:rPr>
+        <w:t>Agregação de serviços</w:t>
+      </w:r>
+      <w:r>
+        <w:rPr>
+          <w:lang w:eastAsia="x-none"/>
+        </w:rPr>
+        <w:t xml:space="preserve"> para</w:t>
+      </w:r>
+      <w:r>
+        <w:rPr>
+          <w:lang w:eastAsia="x-none"/>
+        </w:rPr>
+        <w:t xml:space="preserve"> elicitar </w:t>
+      </w:r>
+      <w:r>
+        <w:rPr>
+          <w:lang w:eastAsia="x-none"/>
+        </w:rPr>
+        <w:t xml:space="preserve">a aplicação de previsibilidade de execução e conclusão </w:t>
+      </w:r>
+      <w:r>
+        <w:rPr>
+          <w:lang w:eastAsia="x-none"/>
+        </w:rPr>
+        <w:t>de execução</w:t>
+      </w:r>
+      <w:r>
+        <w:rPr>
+          <w:lang w:eastAsia="x-none"/>
+        </w:rPr>
+        <w:t>.</w:t>
+      </w:r>
     </w:p>
     <w:p>
       <w:pPr>
@@ -11217,8 +11430,8 @@
       <w:pPr>
         <w:pStyle w:val="Ttulo11"/>
       </w:pPr>
-      <w:bookmarkStart w:id="89" w:name="_Toc482041890"/>
-      <w:bookmarkEnd w:id="89"/>
+      <w:bookmarkStart w:id="55" w:name="_Toc482041890"/>
+      <w:bookmarkEnd w:id="55"/>
       <w:r>
         <w:lastRenderedPageBreak/>
         <w:t>4.2.1 Docker FILES</w:t>
@@ -11238,19 +11451,24 @@
         <w:ind w:firstLine="0"/>
         <w:jc w:val="left"/>
         <w:rPr>
-          <w:lang w:val="x-none" w:eastAsia="x-none"/>
-        </w:rPr>
-      </w:pPr>
-      <w:r>
-        <w:br w:type="page"/>
-      </w:r>
+          <w:lang w:eastAsia="x-none"/>
+        </w:rPr>
+      </w:pPr>
+      <w:r>
+        <w:t>Existe uma ferramenta do Docker</w:t>
+      </w:r>
+      <w:r>
+        <w:t xml:space="preserve"> que é o Docker-compose, da qual é possível escrever um dockerfile e o mesmo é a imagem para a criação dos containers.</w:t>
+      </w:r>
+      <w:bookmarkStart w:id="56" w:name="_GoBack"/>
+      <w:bookmarkEnd w:id="56"/>
     </w:p>
     <w:p>
       <w:pPr>
         <w:pStyle w:val="Ttulo11"/>
       </w:pPr>
-      <w:bookmarkStart w:id="90" w:name="_Toc482041891"/>
-      <w:bookmarkEnd w:id="90"/>
+      <w:bookmarkStart w:id="57" w:name="_Toc482041891"/>
+      <w:bookmarkEnd w:id="57"/>
       <w:r>
         <w:lastRenderedPageBreak/>
         <w:t>4.3 Máquinas Virtuais</w:t>
@@ -11281,8 +11499,8 @@
       <w:pPr>
         <w:pStyle w:val="Ttulo11"/>
       </w:pPr>
-      <w:bookmarkStart w:id="91" w:name="_Toc482041892"/>
-      <w:bookmarkEnd w:id="91"/>
+      <w:bookmarkStart w:id="58" w:name="_Toc482041892"/>
+      <w:bookmarkEnd w:id="58"/>
       <w:r>
         <w:lastRenderedPageBreak/>
         <w:t>5 SOFTWARES DE GERENCIAMENTO DE CONTAINERS</w:t>
@@ -11313,8 +11531,8 @@
       <w:pPr>
         <w:pStyle w:val="Ttulo11"/>
       </w:pPr>
-      <w:bookmarkStart w:id="92" w:name="_Toc482041893"/>
-      <w:bookmarkEnd w:id="92"/>
+      <w:bookmarkStart w:id="59" w:name="_Toc482041893"/>
+      <w:bookmarkEnd w:id="59"/>
       <w:r>
         <w:lastRenderedPageBreak/>
         <w:t>5.1 Tsuru</w:t>
@@ -11345,8 +11563,8 @@
       <w:pPr>
         <w:pStyle w:val="Ttulo11"/>
       </w:pPr>
-      <w:bookmarkStart w:id="93" w:name="_Toc482041894"/>
-      <w:bookmarkEnd w:id="93"/>
+      <w:bookmarkStart w:id="60" w:name="_Toc482041894"/>
+      <w:bookmarkEnd w:id="60"/>
       <w:r>
         <w:lastRenderedPageBreak/>
         <w:t>5.2 Vagran</w:t>
@@ -11377,8 +11595,8 @@
       <w:pPr>
         <w:pStyle w:val="Ttulo11"/>
       </w:pPr>
-      <w:bookmarkStart w:id="94" w:name="_Toc482041895"/>
-      <w:bookmarkEnd w:id="94"/>
+      <w:bookmarkStart w:id="61" w:name="_Toc482041895"/>
+      <w:bookmarkEnd w:id="61"/>
       <w:r>
         <w:lastRenderedPageBreak/>
         <w:t>5.3 Kubernet</w:t>
@@ -11409,8 +11627,8 @@
       <w:pPr>
         <w:pStyle w:val="Ttulo11"/>
       </w:pPr>
-      <w:bookmarkStart w:id="95" w:name="_Toc482041896"/>
-      <w:bookmarkEnd w:id="95"/>
+      <w:bookmarkStart w:id="62" w:name="_Toc482041896"/>
+      <w:bookmarkEnd w:id="62"/>
       <w:r>
         <w:lastRenderedPageBreak/>
         <w:t>6 COMPARAÇÃO ENTRE PLATAFORMAS</w:t>
@@ -11441,8 +11659,8 @@
       <w:pPr>
         <w:pStyle w:val="Ttulo11"/>
       </w:pPr>
-      <w:bookmarkStart w:id="96" w:name="_Toc482041897"/>
-      <w:bookmarkEnd w:id="96"/>
+      <w:bookmarkStart w:id="63" w:name="_Toc482041897"/>
+      <w:bookmarkEnd w:id="63"/>
       <w:r>
         <w:lastRenderedPageBreak/>
         <w:t>6.1 Plataformas</w:t>
@@ -11473,8 +11691,8 @@
       <w:pPr>
         <w:pStyle w:val="Ttulo11"/>
       </w:pPr>
-      <w:bookmarkStart w:id="97" w:name="_Toc482041898"/>
-      <w:bookmarkEnd w:id="97"/>
+      <w:bookmarkStart w:id="64" w:name="_Toc482041898"/>
+      <w:bookmarkEnd w:id="64"/>
       <w:r>
         <w:lastRenderedPageBreak/>
         <w:t>6.2 Tolerâncias à falhas</w:t>
@@ -11505,8 +11723,8 @@
       <w:pPr>
         <w:pStyle w:val="Ttulo11"/>
       </w:pPr>
-      <w:bookmarkStart w:id="98" w:name="_Toc482041899"/>
-      <w:bookmarkEnd w:id="98"/>
+      <w:bookmarkStart w:id="65" w:name="_Toc482041899"/>
+      <w:bookmarkEnd w:id="65"/>
       <w:r>
         <w:lastRenderedPageBreak/>
         <w:t>7 PROGRAMAÇÃO EM MICROSERVIÇOS</w:t>
@@ -11537,8 +11755,8 @@
       <w:pPr>
         <w:pStyle w:val="Ttulo11"/>
       </w:pPr>
-      <w:bookmarkStart w:id="99" w:name="_Toc482041900"/>
-      <w:bookmarkEnd w:id="99"/>
+      <w:bookmarkStart w:id="66" w:name="_Toc482041900"/>
+      <w:bookmarkEnd w:id="66"/>
       <w:r>
         <w:lastRenderedPageBreak/>
         <w:t>7.1 Boas práticas de programação distribuída (Doze fatores)</w:t>
@@ -11569,8 +11787,8 @@
       <w:pPr>
         <w:pStyle w:val="Ttulo11"/>
       </w:pPr>
-      <w:bookmarkStart w:id="100" w:name="_Toc482041901"/>
-      <w:bookmarkEnd w:id="100"/>
+      <w:bookmarkStart w:id="67" w:name="_Toc482041901"/>
+      <w:bookmarkEnd w:id="67"/>
       <w:r>
         <w:lastRenderedPageBreak/>
         <w:t>7.2 Empregabilidade da técnica</w:t>
@@ -11601,8 +11819,8 @@
       <w:pPr>
         <w:pStyle w:val="Ttulo11"/>
       </w:pPr>
-      <w:bookmarkStart w:id="101" w:name="_Toc482041902"/>
-      <w:bookmarkEnd w:id="101"/>
+      <w:bookmarkStart w:id="68" w:name="_Toc482041902"/>
+      <w:bookmarkEnd w:id="68"/>
       <w:r>
         <w:lastRenderedPageBreak/>
         <w:t>8 ESTUDO DE CASO</w:t>
@@ -11633,8 +11851,8 @@
       <w:pPr>
         <w:pStyle w:val="Ttulo11"/>
       </w:pPr>
-      <w:bookmarkStart w:id="102" w:name="_Toc482041903"/>
-      <w:bookmarkEnd w:id="102"/>
+      <w:bookmarkStart w:id="69" w:name="_Toc482041903"/>
+      <w:bookmarkEnd w:id="69"/>
       <w:r>
         <w:lastRenderedPageBreak/>
         <w:t>8.1 Infraestrutura</w:t>
@@ -11665,8 +11883,8 @@
       <w:pPr>
         <w:pStyle w:val="Ttulo11"/>
       </w:pPr>
-      <w:bookmarkStart w:id="103" w:name="_Toc482041904"/>
-      <w:bookmarkEnd w:id="103"/>
+      <w:bookmarkStart w:id="70" w:name="_Toc482041904"/>
+      <w:bookmarkEnd w:id="70"/>
       <w:r>
         <w:lastRenderedPageBreak/>
         <w:t>8.2 Métricas de Escalabilidade</w:t>
@@ -11703,8 +11921,8 @@
         <w:pStyle w:val="Ttulo11"/>
         <w:ind w:firstLine="0"/>
       </w:pPr>
-      <w:bookmarkStart w:id="104" w:name="_Toc482041905"/>
-      <w:bookmarkEnd w:id="104"/>
+      <w:bookmarkStart w:id="71" w:name="_Toc482041905"/>
+      <w:bookmarkEnd w:id="71"/>
       <w:r>
         <w:lastRenderedPageBreak/>
         <w:t>9 CONCLUSÃO</w:t>
@@ -11741,8 +11959,8 @@
         <w:pStyle w:val="Ttulo11"/>
         <w:ind w:firstLine="0"/>
       </w:pPr>
-      <w:bookmarkStart w:id="105" w:name="_Toc482041906"/>
-      <w:bookmarkEnd w:id="105"/>
+      <w:bookmarkStart w:id="72" w:name="_Toc482041906"/>
+      <w:bookmarkEnd w:id="72"/>
       <w:r>
         <w:lastRenderedPageBreak/>
         <w:t>10 Referências</w:t>
@@ -12102,16 +12320,45 @@
     </w:p>
     <w:p>
       <w:pPr>
-        <w:ind w:firstLine="0"/>
-      </w:pPr>
-    </w:p>
-    <w:p>
-      <w:pPr>
         <w:suppressAutoHyphens w:val="0"/>
         <w:spacing w:line="240" w:lineRule="auto"/>
         <w:ind w:firstLine="0"/>
         <w:jc w:val="left"/>
       </w:pPr>
+      <w:r>
+        <w:t xml:space="preserve"> </w:t>
+      </w:r>
+    </w:p>
+    <w:p>
+      <w:pPr>
+        <w:suppressAutoHyphens w:val="0"/>
+        <w:spacing w:line="240" w:lineRule="auto"/>
+        <w:ind w:firstLine="0"/>
+        <w:jc w:val="left"/>
+      </w:pPr>
+      <w:r>
+        <w:lastRenderedPageBreak/>
+        <w:t>11 Anexo &lt;formatar&gt;</w:t>
+      </w:r>
+    </w:p>
+    <w:p>
+      <w:pPr>
+        <w:suppressAutoHyphens w:val="0"/>
+        <w:spacing w:line="240" w:lineRule="auto"/>
+        <w:ind w:firstLine="0"/>
+        <w:jc w:val="left"/>
+      </w:pPr>
+    </w:p>
+    <w:p>
+      <w:pPr>
+        <w:suppressAutoHyphens w:val="0"/>
+        <w:spacing w:line="240" w:lineRule="auto"/>
+        <w:ind w:firstLine="0"/>
+        <w:jc w:val="left"/>
+      </w:pPr>
+      <w:r>
+        <w:t>Anexo do Dockerfile</w:t>
+      </w:r>
     </w:p>
     <w:sectPr>
       <w:headerReference w:type="default" r:id="rId29"/>
@@ -12202,6 +12449,119 @@
 <file path=word/numbering.xml><?xml version="1.0" encoding="utf-8"?>
 <w:numbering xmlns:wpc="http://schemas.microsoft.com/office/word/2010/wordprocessingCanvas" xmlns:cx="http://schemas.microsoft.com/office/drawing/2014/chartex" xmlns:cx1="http://schemas.microsoft.com/office/drawing/2015/9/8/chartex" xmlns:cx2="http://schemas.microsoft.com/office/drawing/2015/10/21/chartex" xmlns:cx3="http://schemas.microsoft.com/office/drawing/2016/5/9/chartex" xmlns:cx4="http://schemas.microsoft.com/office/drawing/2016/5/10/chartex" xmlns:cx5="http://schemas.microsoft.com/office/drawing/2016/5/11/chartex" xmlns:cx6="http://schemas.microsoft.com/office/drawing/2016/5/12/chartex" xmlns:cx7="http://schemas.microsoft.com/office/drawing/2016/5/13/chartex" xmlns:cx8="http://schemas.microsoft.com/office/drawing/2016/5/14/chartex" xmlns:mc="http://schemas.openxmlformats.org/markup-compatibility/2006" xmlns:aink="http://schemas.microsoft.com/office/drawing/2016/ink" xmlns:am3d="http://schemas.microsoft.com/office/drawing/2017/model3d" xmlns:o="urn:schemas-microsoft-com:office:office" xmlns:r="http://schemas.openxmlformats.org/officeDocument/2006/relationships" xmlns:m="http://schemas.openxmlformats.org/officeDocument/2006/math" xmlns:v="urn:schemas-microsoft-com:vml" xmlns:wp14="http://schemas.microsoft.com/office/word/2010/wordprocessingDrawing" xmlns:wp="http://schemas.openxmlformats.org/drawingml/2006/wordprocessingDrawing" xmlns:w10="urn:schemas-microsoft-com:office:word" xmlns:w="http://schemas.openxmlformats.org/wordprocessingml/2006/main" xmlns:w14="http://schemas.microsoft.com/office/word/2010/wordml" xmlns:w15="http://schemas.microsoft.com/office/word/2012/wordml" xmlns:w16cid="http://schemas.microsoft.com/office/word/2016/wordml/cid" xmlns:w16se="http://schemas.microsoft.com/office/word/2015/wordml/symex" xmlns:wpg="http://schemas.microsoft.com/office/word/2010/wordprocessingGroup" xmlns:wpi="http://schemas.microsoft.com/office/word/2010/wordprocessingInk" xmlns:wne="http://schemas.microsoft.com/office/word/2006/wordml" xmlns:wps="http://schemas.microsoft.com/office/word/2010/wordprocessingShape" mc:Ignorable="w14 w15 w16se w16cid wp14">
   <w:abstractNum w:abstractNumId="0" w15:restartNumberingAfterBreak="0">
+    <w:nsid w:val="044D32CC"/>
+    <w:multiLevelType w:val="hybridMultilevel"/>
+    <w:tmpl w:val="D11CB256"/>
+    <w:lvl w:ilvl="0" w:tplc="04160003">
+      <w:start w:val="1"/>
+      <w:numFmt w:val="bullet"/>
+      <w:lvlText w:val="o"/>
+      <w:lvlJc w:val="left"/>
+      <w:pPr>
+        <w:ind w:left="1429" w:hanging="360"/>
+      </w:pPr>
+      <w:rPr>
+        <w:rFonts w:ascii="Courier New" w:hAnsi="Courier New" w:cs="Courier New" w:hint="default"/>
+      </w:rPr>
+    </w:lvl>
+    <w:lvl w:ilvl="1" w:tplc="04160003" w:tentative="1">
+      <w:start w:val="1"/>
+      <w:numFmt w:val="bullet"/>
+      <w:lvlText w:val="o"/>
+      <w:lvlJc w:val="left"/>
+      <w:pPr>
+        <w:ind w:left="2149" w:hanging="360"/>
+      </w:pPr>
+      <w:rPr>
+        <w:rFonts w:ascii="Courier New" w:hAnsi="Courier New" w:cs="Courier New" w:hint="default"/>
+      </w:rPr>
+    </w:lvl>
+    <w:lvl w:ilvl="2" w:tplc="04160005" w:tentative="1">
+      <w:start w:val="1"/>
+      <w:numFmt w:val="bullet"/>
+      <w:lvlText w:val=""/>
+      <w:lvlJc w:val="left"/>
+      <w:pPr>
+        <w:ind w:left="2869" w:hanging="360"/>
+      </w:pPr>
+      <w:rPr>
+        <w:rFonts w:ascii="Wingdings" w:hAnsi="Wingdings" w:hint="default"/>
+      </w:rPr>
+    </w:lvl>
+    <w:lvl w:ilvl="3" w:tplc="04160001" w:tentative="1">
+      <w:start w:val="1"/>
+      <w:numFmt w:val="bullet"/>
+      <w:lvlText w:val=""/>
+      <w:lvlJc w:val="left"/>
+      <w:pPr>
+        <w:ind w:left="3589" w:hanging="360"/>
+      </w:pPr>
+      <w:rPr>
+        <w:rFonts w:ascii="Symbol" w:hAnsi="Symbol" w:hint="default"/>
+      </w:rPr>
+    </w:lvl>
+    <w:lvl w:ilvl="4" w:tplc="04160003" w:tentative="1">
+      <w:start w:val="1"/>
+      <w:numFmt w:val="bullet"/>
+      <w:lvlText w:val="o"/>
+      <w:lvlJc w:val="left"/>
+      <w:pPr>
+        <w:ind w:left="4309" w:hanging="360"/>
+      </w:pPr>
+      <w:rPr>
+        <w:rFonts w:ascii="Courier New" w:hAnsi="Courier New" w:cs="Courier New" w:hint="default"/>
+      </w:rPr>
+    </w:lvl>
+    <w:lvl w:ilvl="5" w:tplc="04160005" w:tentative="1">
+      <w:start w:val="1"/>
+      <w:numFmt w:val="bullet"/>
+      <w:lvlText w:val=""/>
+      <w:lvlJc w:val="left"/>
+      <w:pPr>
+        <w:ind w:left="5029" w:hanging="360"/>
+      </w:pPr>
+      <w:rPr>
+        <w:rFonts w:ascii="Wingdings" w:hAnsi="Wingdings" w:hint="default"/>
+      </w:rPr>
+    </w:lvl>
+    <w:lvl w:ilvl="6" w:tplc="04160001" w:tentative="1">
+      <w:start w:val="1"/>
+      <w:numFmt w:val="bullet"/>
+      <w:lvlText w:val=""/>
+      <w:lvlJc w:val="left"/>
+      <w:pPr>
+        <w:ind w:left="5749" w:hanging="360"/>
+      </w:pPr>
+      <w:rPr>
+        <w:rFonts w:ascii="Symbol" w:hAnsi="Symbol" w:hint="default"/>
+      </w:rPr>
+    </w:lvl>
+    <w:lvl w:ilvl="7" w:tplc="04160003" w:tentative="1">
+      <w:start w:val="1"/>
+      <w:numFmt w:val="bullet"/>
+      <w:lvlText w:val="o"/>
+      <w:lvlJc w:val="left"/>
+      <w:pPr>
+        <w:ind w:left="6469" w:hanging="360"/>
+      </w:pPr>
+      <w:rPr>
+        <w:rFonts w:ascii="Courier New" w:hAnsi="Courier New" w:cs="Courier New" w:hint="default"/>
+      </w:rPr>
+    </w:lvl>
+    <w:lvl w:ilvl="8" w:tplc="04160005" w:tentative="1">
+      <w:start w:val="1"/>
+      <w:numFmt w:val="bullet"/>
+      <w:lvlText w:val=""/>
+      <w:lvlJc w:val="left"/>
+      <w:pPr>
+        <w:ind w:left="7189" w:hanging="360"/>
+      </w:pPr>
+      <w:rPr>
+        <w:rFonts w:ascii="Wingdings" w:hAnsi="Wingdings" w:hint="default"/>
+      </w:rPr>
+    </w:lvl>
+  </w:abstractNum>
+  <w:abstractNum w:abstractNumId="1" w15:restartNumberingAfterBreak="0">
     <w:nsid w:val="158B2D50"/>
     <w:multiLevelType w:val="multilevel"/>
     <w:tmpl w:val="381C12D8"/>
@@ -12317,7 +12677,7 @@
       </w:rPr>
     </w:lvl>
   </w:abstractNum>
-  <w:abstractNum w:abstractNumId="1" w15:restartNumberingAfterBreak="0">
+  <w:abstractNum w:abstractNumId="2" w15:restartNumberingAfterBreak="0">
     <w:nsid w:val="27CA2BB0"/>
     <w:multiLevelType w:val="multilevel"/>
     <w:tmpl w:val="59CC844A"/>
@@ -12439,7 +12799,7 @@
       </w:pPr>
     </w:lvl>
   </w:abstractNum>
-  <w:abstractNum w:abstractNumId="2" w15:restartNumberingAfterBreak="0">
+  <w:abstractNum w:abstractNumId="3" w15:restartNumberingAfterBreak="0">
     <w:nsid w:val="2F9118FE"/>
     <w:multiLevelType w:val="multilevel"/>
     <w:tmpl w:val="DB468F4C"/>
@@ -12555,7 +12915,7 @@
       </w:rPr>
     </w:lvl>
   </w:abstractNum>
-  <w:abstractNum w:abstractNumId="3" w15:restartNumberingAfterBreak="0">
+  <w:abstractNum w:abstractNumId="4" w15:restartNumberingAfterBreak="0">
     <w:nsid w:val="71D36E1C"/>
     <w:multiLevelType w:val="multilevel"/>
     <w:tmpl w:val="F6C0C30C"/>
@@ -12671,7 +13031,7 @@
       </w:rPr>
     </w:lvl>
   </w:abstractNum>
-  <w:abstractNum w:abstractNumId="4" w15:restartNumberingAfterBreak="0">
+  <w:abstractNum w:abstractNumId="5" w15:restartNumberingAfterBreak="0">
     <w:nsid w:val="727A7D91"/>
     <w:multiLevelType w:val="multilevel"/>
     <w:tmpl w:val="072C5DA8"/>
@@ -12787,7 +13147,7 @@
       </w:rPr>
     </w:lvl>
   </w:abstractNum>
-  <w:abstractNum w:abstractNumId="5" w15:restartNumberingAfterBreak="0">
+  <w:abstractNum w:abstractNumId="6" w15:restartNumberingAfterBreak="0">
     <w:nsid w:val="789B2C9D"/>
     <w:multiLevelType w:val="multilevel"/>
     <w:tmpl w:val="6F8240FE"/>
@@ -12937,22 +13297,25 @@
     </w:lvl>
   </w:abstractNum>
   <w:num w:numId="1">
+    <w:abstractNumId w:val="6"/>
+  </w:num>
+  <w:num w:numId="2">
     <w:abstractNumId w:val="5"/>
   </w:num>
-  <w:num w:numId="2">
+  <w:num w:numId="3">
+    <w:abstractNumId w:val="3"/>
+  </w:num>
+  <w:num w:numId="4">
     <w:abstractNumId w:val="4"/>
   </w:num>
-  <w:num w:numId="3">
+  <w:num w:numId="5">
+    <w:abstractNumId w:val="1"/>
+  </w:num>
+  <w:num w:numId="6">
     <w:abstractNumId w:val="2"/>
   </w:num>
-  <w:num w:numId="4">
-    <w:abstractNumId w:val="3"/>
-  </w:num>
-  <w:num w:numId="5">
+  <w:num w:numId="7">
     <w:abstractNumId w:val="0"/>
-  </w:num>
-  <w:num w:numId="6">
-    <w:abstractNumId w:val="1"/>
   </w:num>
 </w:numbering>
 </file>
@@ -15046,7 +15409,7 @@
 </file>
 
 <file path=customXml/itemProps1.xml><?xml version="1.0" encoding="utf-8"?>
-<ds:datastoreItem xmlns:ds="http://schemas.openxmlformats.org/officeDocument/2006/customXml" ds:itemID="{2E103889-967B-A34E-B7A0-BEABF9CC5C11}">
+<ds:datastoreItem xmlns:ds="http://schemas.openxmlformats.org/officeDocument/2006/customXml" ds:itemID="{26A80654-3DE7-E445-AEE1-C248CC39091E}">
   <ds:schemaRefs>
     <ds:schemaRef ds:uri="http://schemas.openxmlformats.org/officeDocument/2006/bibliography"/>
     <ds:schemaRef ds:uri="http://www.w3.org/2000/xmlns/"/>

</xml_diff>

<commit_message>
refactor(.doc): Adicionando anexo do dockerfile ao fim do arquivo .doc
</commit_message>
<xml_diff>
--- a/Docs/Monografia_Thiago_Soares_da_Cruz_20111100428.docx
+++ b/Docs/Monografia_Thiago_Soares_da_Cruz_20111100428.docx
@@ -1,6 +1,6 @@
 
 <file path=word/document.xml><?xml version="1.0" encoding="utf-8"?>
-<w:document xmlns:wpc="http://schemas.microsoft.com/office/word/2010/wordprocessingCanvas" xmlns:cx="http://schemas.microsoft.com/office/drawing/2014/chartex" xmlns:cx1="http://schemas.microsoft.com/office/drawing/2015/9/8/chartex" xmlns:cx2="http://schemas.microsoft.com/office/drawing/2015/10/21/chartex" xmlns:cx3="http://schemas.microsoft.com/office/drawing/2016/5/9/chartex" xmlns:cx4="http://schemas.microsoft.com/office/drawing/2016/5/10/chartex" xmlns:cx5="http://schemas.microsoft.com/office/drawing/2016/5/11/chartex" xmlns:cx6="http://schemas.microsoft.com/office/drawing/2016/5/12/chartex" xmlns:cx7="http://schemas.microsoft.com/office/drawing/2016/5/13/chartex" xmlns:cx8="http://schemas.microsoft.com/office/drawing/2016/5/14/chartex" xmlns:mc="http://schemas.openxmlformats.org/markup-compatibility/2006" xmlns:aink="http://schemas.microsoft.com/office/drawing/2016/ink" xmlns:am3d="http://schemas.microsoft.com/office/drawing/2017/model3d" xmlns:o="urn:schemas-microsoft-com:office:office" xmlns:r="http://schemas.openxmlformats.org/officeDocument/2006/relationships" xmlns:m="http://schemas.openxmlformats.org/officeDocument/2006/math" xmlns:v="urn:schemas-microsoft-com:vml" xmlns:wp14="http://schemas.microsoft.com/office/word/2010/wordprocessingDrawing" xmlns:wp="http://schemas.openxmlformats.org/drawingml/2006/wordprocessingDrawing" xmlns:w10="urn:schemas-microsoft-com:office:word" xmlns:w="http://schemas.openxmlformats.org/wordprocessingml/2006/main" xmlns:w14="http://schemas.microsoft.com/office/word/2010/wordml" xmlns:w15="http://schemas.microsoft.com/office/word/2012/wordml" xmlns:w16cid="http://schemas.microsoft.com/office/word/2016/wordml/cid" xmlns:w16se="http://schemas.microsoft.com/office/word/2015/wordml/symex" xmlns:wpg="http://schemas.microsoft.com/office/word/2010/wordprocessingGroup" xmlns:wpi="http://schemas.microsoft.com/office/word/2010/wordprocessingInk" xmlns:wne="http://schemas.microsoft.com/office/word/2006/wordml" xmlns:wps="http://schemas.microsoft.com/office/word/2010/wordprocessingShape" mc:Ignorable="w14 w15 w16se w16cid wp14">
+<w:document xmlns:wpc="http://schemas.microsoft.com/office/word/2010/wordprocessingCanvas" xmlns:mo="http://schemas.microsoft.com/office/mac/office/2008/main" xmlns:mc="http://schemas.openxmlformats.org/markup-compatibility/2006" xmlns:mv="urn:schemas-microsoft-com:mac:vml" xmlns:o="urn:schemas-microsoft-com:office:office" xmlns:r="http://schemas.openxmlformats.org/officeDocument/2006/relationships" xmlns:m="http://schemas.openxmlformats.org/officeDocument/2006/math" xmlns:v="urn:schemas-microsoft-com:vml" xmlns:wp14="http://schemas.microsoft.com/office/word/2010/wordprocessingDrawing" xmlns:wp="http://schemas.openxmlformats.org/drawingml/2006/wordprocessingDrawing" xmlns:w10="urn:schemas-microsoft-com:office:word" xmlns:w="http://schemas.openxmlformats.org/wordprocessingml/2006/main" xmlns:w14="http://schemas.microsoft.com/office/word/2010/wordml" xmlns:w15="http://schemas.microsoft.com/office/word/2012/wordml" xmlns:wpg="http://schemas.microsoft.com/office/word/2010/wordprocessingGroup" xmlns:wpi="http://schemas.microsoft.com/office/word/2010/wordprocessingInk" xmlns:wne="http://schemas.microsoft.com/office/word/2006/wordml" xmlns:wps="http://schemas.microsoft.com/office/word/2010/wordprocessingShape" mc:Ignorable="w14 w15 wp14">
   <w:body>
     <w:p>
       <w:pPr>
@@ -2070,13 +2070,16 @@
           <w:color w:val="auto"/>
           <w:sz w:val="24"/>
           <w:szCs w:val="24"/>
-          <w:lang w:eastAsia="pt-BR"/>
+          <w:lang w:val="en-US" w:eastAsia="pt-BR"/>
         </w:rPr>
       </w:pPr>
       <w:r>
         <w:fldChar w:fldCharType="begin"/>
       </w:r>
       <w:r>
+        <w:rPr>
+          <w:lang w:val="en-US"/>
+        </w:rPr>
         <w:instrText>TOC \c "Figura"</w:instrText>
       </w:r>
       <w:r>
@@ -2086,12 +2089,14 @@
         <w:rPr>
           <w:noProof/>
           <w:color w:val="auto"/>
+          <w:lang w:val="en-US"/>
         </w:rPr>
         <w:t xml:space="preserve">Figura </w:t>
       </w:r>
       <w:r>
         <w:rPr>
           <w:noProof/>
+          <w:lang w:val="en-US"/>
         </w:rPr>
         <w:t>1</w:t>
       </w:r>
@@ -2099,12 +2104,14 @@
         <w:rPr>
           <w:noProof/>
           <w:color w:val="auto"/>
+          <w:lang w:val="en-US"/>
         </w:rPr>
         <w:t>: Clound</w:t>
       </w:r>
       <w:r>
         <w:rPr>
           <w:noProof/>
+          <w:lang w:val="en-US"/>
         </w:rPr>
         <w:tab/>
       </w:r>
@@ -2117,6 +2124,7 @@
       <w:r>
         <w:rPr>
           <w:noProof/>
+          <w:lang w:val="en-US"/>
         </w:rPr>
         <w:instrText xml:space="preserve"> PAGEREF _Toc482302119 \h </w:instrText>
       </w:r>
@@ -2134,6 +2142,7 @@
       <w:r>
         <w:rPr>
           <w:noProof/>
+          <w:lang w:val="en-US"/>
         </w:rPr>
         <w:t>15</w:t>
       </w:r>
@@ -5627,7 +5636,15 @@
           <w:rFonts w:cs="Times New Roman"/>
           <w:sz w:val="24"/>
         </w:rPr>
-        <w:t>, da qual cada serviço possa estar fora do namespace (ambiente) da aplicação e ser chamado conforme a sua demanda.</w:t>
+        <w:t xml:space="preserve">, da qual cada serviço possa estar fora do namespace (ambiente) da aplicação e ser chamado conforme a sua </w:t>
+      </w:r>
+      <w:r>
+        <w:rPr>
+          <w:rFonts w:cs="Times New Roman"/>
+          <w:sz w:val="24"/>
+        </w:rPr>
+        <w:lastRenderedPageBreak/>
+        <w:t>demanda.</w:t>
       </w:r>
       <w:r>
         <w:br w:type="page"/>
@@ -5842,6 +5859,7 @@
         </w:rPr>
       </w:pPr>
       <w:r>
+        <w:lastRenderedPageBreak/>
         <w:br w:type="page"/>
       </w:r>
     </w:p>
@@ -6138,9 +6156,9 @@
               </wp:anchor>
             </w:drawing>
           </mc:Choice>
-          <mc:Fallback>
+          <mc:Fallback xmlns:w16se="http://schemas.microsoft.com/office/word/2015/wordml/symex" xmlns:w16cid="http://schemas.microsoft.com/office/word/2016/wordml/cid" xmlns:am3d="http://schemas.microsoft.com/office/drawing/2017/model3d" xmlns:aink="http://schemas.microsoft.com/office/drawing/2016/ink" xmlns:cx8="http://schemas.microsoft.com/office/drawing/2016/5/14/chartex" xmlns:cx7="http://schemas.microsoft.com/office/drawing/2016/5/13/chartex" xmlns:cx6="http://schemas.microsoft.com/office/drawing/2016/5/12/chartex" xmlns:cx5="http://schemas.microsoft.com/office/drawing/2016/5/11/chartex" xmlns:cx4="http://schemas.microsoft.com/office/drawing/2016/5/10/chartex" xmlns:cx3="http://schemas.microsoft.com/office/drawing/2016/5/9/chartex" xmlns:cx2="http://schemas.microsoft.com/office/drawing/2015/10/21/chartex" xmlns:cx1="http://schemas.microsoft.com/office/drawing/2015/9/8/chartex" xmlns:cx="http://schemas.microsoft.com/office/drawing/2014/chartex">
             <w:pict>
-              <v:rect w14:anchorId="26D17358" id="Caixa de Texto 10" o:spid="_x0000_s1026" style="position:absolute;left:0;text-align:left;margin-left:63.05pt;margin-top:253.6pt;width:333.1pt;height:26pt;z-index:12;visibility:visible;mso-wrap-style:square;mso-wrap-distance-left:9pt;mso-wrap-distance-top:0;mso-wrap-distance-right:9pt;mso-wrap-distance-bottom:0;mso-position-horizontal:absolute;mso-position-horizontal-relative:text;mso-position-vertical:absolute;mso-position-vertical-relative:text;v-text-anchor:top" o:gfxdata="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" stroked="f">
+              <v:rect w14:anchorId="26D17358" id="Caixa de Texto 10" o:spid="_x0000_s1026" style="position:absolute;left:0;text-align:left;margin-left:63.05pt;margin-top:253.6pt;width:333.1pt;height:26pt;z-index:12;visibility:visible;mso-wrap-style:square;mso-wrap-distance-left:9pt;mso-wrap-distance-top:0;mso-wrap-distance-right:9pt;mso-wrap-distance-bottom:0;mso-position-horizontal:absolute;mso-position-horizontal-relative:text;mso-position-vertical:absolute;mso-position-vertical-relative:text;v-text-anchor:top" o:gfxdata="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" stroked="f">
                 <v:textbox style="mso-fit-shape-to-text:t" inset="0,0,0,0">
                   <w:txbxContent>
                     <w:p>
@@ -6627,9 +6645,9 @@
               </wp:anchor>
             </w:drawing>
           </mc:Choice>
-          <mc:Fallback>
+          <mc:Fallback xmlns:w16se="http://schemas.microsoft.com/office/word/2015/wordml/symex" xmlns:w16cid="http://schemas.microsoft.com/office/word/2016/wordml/cid" xmlns:am3d="http://schemas.microsoft.com/office/drawing/2017/model3d" xmlns:aink="http://schemas.microsoft.com/office/drawing/2016/ink" xmlns:cx8="http://schemas.microsoft.com/office/drawing/2016/5/14/chartex" xmlns:cx7="http://schemas.microsoft.com/office/drawing/2016/5/13/chartex" xmlns:cx6="http://schemas.microsoft.com/office/drawing/2016/5/12/chartex" xmlns:cx5="http://schemas.microsoft.com/office/drawing/2016/5/11/chartex" xmlns:cx4="http://schemas.microsoft.com/office/drawing/2016/5/10/chartex" xmlns:cx3="http://schemas.microsoft.com/office/drawing/2016/5/9/chartex" xmlns:cx2="http://schemas.microsoft.com/office/drawing/2015/10/21/chartex" xmlns:cx1="http://schemas.microsoft.com/office/drawing/2015/9/8/chartex" xmlns:cx="http://schemas.microsoft.com/office/drawing/2014/chartex">
             <w:pict>
-              <v:rect w14:anchorId="5193F4E1" id="Caixa de Texto 13" o:spid="_x0000_s1027" style="position:absolute;left:0;text-align:left;margin-left:26.4pt;margin-top:19.65pt;width:297.6pt;height:26pt;z-index:13;visibility:visible;mso-wrap-style:square;mso-wrap-distance-left:9pt;mso-wrap-distance-top:0;mso-wrap-distance-right:9pt;mso-wrap-distance-bottom:0;mso-position-horizontal:absolute;mso-position-horizontal-relative:text;mso-position-vertical:absolute;mso-position-vertical-relative:text;v-text-anchor:top" o:gfxdata="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" stroked="f">
+              <v:rect w14:anchorId="5193F4E1" id="Caixa de Texto 13" o:spid="_x0000_s1027" style="position:absolute;left:0;text-align:left;margin-left:26.4pt;margin-top:19.65pt;width:297.6pt;height:26pt;z-index:13;visibility:visible;mso-wrap-style:square;mso-wrap-distance-left:9pt;mso-wrap-distance-top:0;mso-wrap-distance-right:9pt;mso-wrap-distance-bottom:0;mso-position-horizontal:absolute;mso-position-horizontal-relative:text;mso-position-vertical:absolute;mso-position-vertical-relative:text;v-text-anchor:top" o:gfxdata="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" stroked="f">
                 <v:textbox style="mso-fit-shape-to-text:t" inset="0,0,0,0">
                   <w:txbxContent>
                     <w:p>
@@ -6920,9 +6938,9 @@
               </wp:anchor>
             </w:drawing>
           </mc:Choice>
-          <mc:Fallback>
+          <mc:Fallback xmlns:w16se="http://schemas.microsoft.com/office/word/2015/wordml/symex" xmlns:w16cid="http://schemas.microsoft.com/office/word/2016/wordml/cid" xmlns:am3d="http://schemas.microsoft.com/office/drawing/2017/model3d" xmlns:aink="http://schemas.microsoft.com/office/drawing/2016/ink" xmlns:cx8="http://schemas.microsoft.com/office/drawing/2016/5/14/chartex" xmlns:cx7="http://schemas.microsoft.com/office/drawing/2016/5/13/chartex" xmlns:cx6="http://schemas.microsoft.com/office/drawing/2016/5/12/chartex" xmlns:cx5="http://schemas.microsoft.com/office/drawing/2016/5/11/chartex" xmlns:cx4="http://schemas.microsoft.com/office/drawing/2016/5/10/chartex" xmlns:cx3="http://schemas.microsoft.com/office/drawing/2016/5/9/chartex" xmlns:cx2="http://schemas.microsoft.com/office/drawing/2015/10/21/chartex" xmlns:cx1="http://schemas.microsoft.com/office/drawing/2015/9/8/chartex" xmlns:cx="http://schemas.microsoft.com/office/drawing/2014/chartex">
             <w:pict>
-              <v:rect w14:anchorId="75F7E1D4" id="Caixa de Texto 15" o:spid="_x0000_s1028" style="position:absolute;left:0;text-align:left;margin-left:27.05pt;margin-top:163.2pt;width:251.7pt;height:26.05pt;z-index:14;visibility:visible;mso-wrap-style:square;mso-wrap-distance-left:9pt;mso-wrap-distance-top:0;mso-wrap-distance-right:9pt;mso-wrap-distance-bottom:0;mso-position-horizontal:absolute;mso-position-horizontal-relative:text;mso-position-vertical:absolute;mso-position-vertical-relative:text;v-text-anchor:top" o:gfxdata="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" stroked="f">
+              <v:rect w14:anchorId="75F7E1D4" id="Caixa de Texto 15" o:spid="_x0000_s1028" style="position:absolute;left:0;text-align:left;margin-left:27.05pt;margin-top:163.2pt;width:251.7pt;height:26.05pt;z-index:14;visibility:visible;mso-wrap-style:square;mso-wrap-distance-left:9pt;mso-wrap-distance-top:0;mso-wrap-distance-right:9pt;mso-wrap-distance-bottom:0;mso-position-horizontal:absolute;mso-position-horizontal-relative:text;mso-position-vertical:absolute;mso-position-vertical-relative:text;v-text-anchor:top" o:gfxdata="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" stroked="f">
                 <v:textbox inset="0,0,0,0">
                   <w:txbxContent>
                     <w:p>
@@ -7226,9 +7244,9 @@
               </wp:anchor>
             </w:drawing>
           </mc:Choice>
-          <mc:Fallback>
+          <mc:Fallback xmlns:w16se="http://schemas.microsoft.com/office/word/2015/wordml/symex" xmlns:w16cid="http://schemas.microsoft.com/office/word/2016/wordml/cid" xmlns:am3d="http://schemas.microsoft.com/office/drawing/2017/model3d" xmlns:aink="http://schemas.microsoft.com/office/drawing/2016/ink" xmlns:cx8="http://schemas.microsoft.com/office/drawing/2016/5/14/chartex" xmlns:cx7="http://schemas.microsoft.com/office/drawing/2016/5/13/chartex" xmlns:cx6="http://schemas.microsoft.com/office/drawing/2016/5/12/chartex" xmlns:cx5="http://schemas.microsoft.com/office/drawing/2016/5/11/chartex" xmlns:cx4="http://schemas.microsoft.com/office/drawing/2016/5/10/chartex" xmlns:cx3="http://schemas.microsoft.com/office/drawing/2016/5/9/chartex" xmlns:cx2="http://schemas.microsoft.com/office/drawing/2015/10/21/chartex" xmlns:cx1="http://schemas.microsoft.com/office/drawing/2015/9/8/chartex" xmlns:cx="http://schemas.microsoft.com/office/drawing/2014/chartex">
             <w:pict>
-              <v:rect w14:anchorId="3A478568" id="Caixa de Texto 18" o:spid="_x0000_s1029" style="position:absolute;left:0;text-align:left;margin-left:35.95pt;margin-top:2.2pt;width:253.45pt;height:26pt;z-index:15;visibility:visible;mso-wrap-style:square;mso-wrap-distance-left:9pt;mso-wrap-distance-top:0;mso-wrap-distance-right:9pt;mso-wrap-distance-bottom:0;mso-position-horizontal:absolute;mso-position-horizontal-relative:text;mso-position-vertical:absolute;mso-position-vertical-relative:text;v-text-anchor:top" o:gfxdata="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" stroked="f">
+              <v:rect w14:anchorId="3A478568" id="Caixa de Texto 18" o:spid="_x0000_s1029" style="position:absolute;left:0;text-align:left;margin-left:35.95pt;margin-top:2.2pt;width:253.45pt;height:26pt;z-index:15;visibility:visible;mso-wrap-style:square;mso-wrap-distance-left:9pt;mso-wrap-distance-top:0;mso-wrap-distance-right:9pt;mso-wrap-distance-bottom:0;mso-position-horizontal:absolute;mso-position-horizontal-relative:text;mso-position-vertical:absolute;mso-position-vertical-relative:text;v-text-anchor:top" o:gfxdata="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" stroked="f">
                 <v:textbox style="mso-fit-shape-to-text:t" inset="0,0,0,0">
                   <w:txbxContent>
                     <w:p>
@@ -7536,9 +7554,9 @@
               </wp:anchor>
             </w:drawing>
           </mc:Choice>
-          <mc:Fallback>
+          <mc:Fallback xmlns:w16se="http://schemas.microsoft.com/office/word/2015/wordml/symex" xmlns:w16cid="http://schemas.microsoft.com/office/word/2016/wordml/cid" xmlns:am3d="http://schemas.microsoft.com/office/drawing/2017/model3d" xmlns:aink="http://schemas.microsoft.com/office/drawing/2016/ink" xmlns:cx8="http://schemas.microsoft.com/office/drawing/2016/5/14/chartex" xmlns:cx7="http://schemas.microsoft.com/office/drawing/2016/5/13/chartex" xmlns:cx6="http://schemas.microsoft.com/office/drawing/2016/5/12/chartex" xmlns:cx5="http://schemas.microsoft.com/office/drawing/2016/5/11/chartex" xmlns:cx4="http://schemas.microsoft.com/office/drawing/2016/5/10/chartex" xmlns:cx3="http://schemas.microsoft.com/office/drawing/2016/5/9/chartex" xmlns:cx2="http://schemas.microsoft.com/office/drawing/2015/10/21/chartex" xmlns:cx1="http://schemas.microsoft.com/office/drawing/2015/9/8/chartex" xmlns:cx="http://schemas.microsoft.com/office/drawing/2014/chartex">
             <w:pict>
-              <v:rect w14:anchorId="76FDC8EC" id="Caixa de Texto 21" o:spid="_x0000_s1030" style="position:absolute;left:0;text-align:left;margin-left:5.5pt;margin-top:260.95pt;width:453.6pt;height:26pt;z-index:16;visibility:visible;mso-wrap-style:square;mso-wrap-distance-left:9pt;mso-wrap-distance-top:0;mso-wrap-distance-right:9pt;mso-wrap-distance-bottom:0;mso-position-horizontal:absolute;mso-position-horizontal-relative:text;mso-position-vertical:absolute;mso-position-vertical-relative:text;v-text-anchor:top" o:gfxdata="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" stroked="f">
+              <v:rect w14:anchorId="76FDC8EC" id="Caixa de Texto 21" o:spid="_x0000_s1030" style="position:absolute;left:0;text-align:left;margin-left:5.5pt;margin-top:260.95pt;width:453.6pt;height:26pt;z-index:16;visibility:visible;mso-wrap-style:square;mso-wrap-distance-left:9pt;mso-wrap-distance-top:0;mso-wrap-distance-right:9pt;mso-wrap-distance-bottom:0;mso-position-horizontal:absolute;mso-position-horizontal-relative:text;mso-position-vertical:absolute;mso-position-vertical-relative:text;v-text-anchor:top" o:gfxdata="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" stroked="f">
                 <v:textbox style="mso-fit-shape-to-text:t" inset="0,0,0,0">
                   <w:txbxContent>
                     <w:p>
@@ -7930,9 +7948,9 @@
               </wp:anchor>
             </w:drawing>
           </mc:Choice>
-          <mc:Fallback>
+          <mc:Fallback xmlns:w16se="http://schemas.microsoft.com/office/word/2015/wordml/symex" xmlns:w16cid="http://schemas.microsoft.com/office/word/2016/wordml/cid" xmlns:am3d="http://schemas.microsoft.com/office/drawing/2017/model3d" xmlns:aink="http://schemas.microsoft.com/office/drawing/2016/ink" xmlns:cx8="http://schemas.microsoft.com/office/drawing/2016/5/14/chartex" xmlns:cx7="http://schemas.microsoft.com/office/drawing/2016/5/13/chartex" xmlns:cx6="http://schemas.microsoft.com/office/drawing/2016/5/12/chartex" xmlns:cx5="http://schemas.microsoft.com/office/drawing/2016/5/11/chartex" xmlns:cx4="http://schemas.microsoft.com/office/drawing/2016/5/10/chartex" xmlns:cx3="http://schemas.microsoft.com/office/drawing/2016/5/9/chartex" xmlns:cx2="http://schemas.microsoft.com/office/drawing/2015/10/21/chartex" xmlns:cx1="http://schemas.microsoft.com/office/drawing/2015/9/8/chartex" xmlns:cx="http://schemas.microsoft.com/office/drawing/2014/chartex">
             <w:pict>
-              <v:rect w14:anchorId="3589DD04" id="Caixa de Texto 24" o:spid="_x0000_s1031" style="position:absolute;left:0;text-align:left;margin-left:-.15pt;margin-top:237.95pt;width:453pt;height:18.6pt;z-index:17;visibility:visible;mso-wrap-style:square;mso-height-percent:0;mso-wrap-distance-left:9pt;mso-wrap-distance-top:0;mso-wrap-distance-right:9pt;mso-wrap-distance-bottom:0;mso-position-horizontal:absolute;mso-position-horizontal-relative:text;mso-position-vertical:absolute;mso-position-vertical-relative:text;mso-height-percent:0;mso-height-relative:margin;v-text-anchor:top" o:gfxdata="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" stroked="f">
+              <v:rect w14:anchorId="3589DD04" id="Caixa de Texto 24" o:spid="_x0000_s1031" style="position:absolute;left:0;text-align:left;margin-left:-.15pt;margin-top:237.95pt;width:453pt;height:18.6pt;z-index:17;visibility:visible;mso-wrap-style:square;mso-height-percent:0;mso-wrap-distance-left:9pt;mso-wrap-distance-top:0;mso-wrap-distance-right:9pt;mso-wrap-distance-bottom:0;mso-position-horizontal:absolute;mso-position-horizontal-relative:text;mso-position-vertical:absolute;mso-position-vertical-relative:text;mso-height-percent:0;mso-height-relative:margin;v-text-anchor:top" o:gfxdata="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" stroked="f">
                 <v:textbox inset="0,0,0,0">
                   <w:txbxContent>
                     <w:p>
@@ -8220,9 +8238,9 @@
               </wp:anchor>
             </w:drawing>
           </mc:Choice>
-          <mc:Fallback>
+          <mc:Fallback xmlns:w16se="http://schemas.microsoft.com/office/word/2015/wordml/symex" xmlns:w16cid="http://schemas.microsoft.com/office/word/2016/wordml/cid" xmlns:am3d="http://schemas.microsoft.com/office/drawing/2017/model3d" xmlns:aink="http://schemas.microsoft.com/office/drawing/2016/ink" xmlns:cx8="http://schemas.microsoft.com/office/drawing/2016/5/14/chartex" xmlns:cx7="http://schemas.microsoft.com/office/drawing/2016/5/13/chartex" xmlns:cx6="http://schemas.microsoft.com/office/drawing/2016/5/12/chartex" xmlns:cx5="http://schemas.microsoft.com/office/drawing/2016/5/11/chartex" xmlns:cx4="http://schemas.microsoft.com/office/drawing/2016/5/10/chartex" xmlns:cx3="http://schemas.microsoft.com/office/drawing/2016/5/9/chartex" xmlns:cx2="http://schemas.microsoft.com/office/drawing/2015/10/21/chartex" xmlns:cx1="http://schemas.microsoft.com/office/drawing/2015/9/8/chartex" xmlns:cx="http://schemas.microsoft.com/office/drawing/2014/chartex">
             <w:pict>
-              <v:rect w14:anchorId="6A39A7FB" id="Caixa de Texto 27" o:spid="_x0000_s1032" style="position:absolute;left:0;text-align:left;margin-left:-.35pt;margin-top:352.75pt;width:450.3pt;height:21.4pt;z-index:18;visibility:visible;mso-wrap-style:square;mso-wrap-distance-left:9pt;mso-wrap-distance-top:0;mso-wrap-distance-right:9pt;mso-wrap-distance-bottom:0;mso-position-horizontal:absolute;mso-position-horizontal-relative:text;mso-position-vertical:absolute;mso-position-vertical-relative:text;v-text-anchor:top" o:gfxdata="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" stroked="f">
+              <v:rect w14:anchorId="6A39A7FB" id="Caixa de Texto 27" o:spid="_x0000_s1032" style="position:absolute;left:0;text-align:left;margin-left:-.35pt;margin-top:352.75pt;width:450.3pt;height:21.4pt;z-index:18;visibility:visible;mso-wrap-style:square;mso-wrap-distance-left:9pt;mso-wrap-distance-top:0;mso-wrap-distance-right:9pt;mso-wrap-distance-bottom:0;mso-position-horizontal:absolute;mso-position-horizontal-relative:text;mso-position-vertical:absolute;mso-position-vertical-relative:text;v-text-anchor:top" o:gfxdata="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" stroked="f">
                 <v:textbox inset="0,0,0,0">
                   <w:txbxContent>
                     <w:p>
@@ -8549,9 +8567,9 @@
               </wp:anchor>
             </w:drawing>
           </mc:Choice>
-          <mc:Fallback>
+          <mc:Fallback xmlns:w16se="http://schemas.microsoft.com/office/word/2015/wordml/symex" xmlns:w16cid="http://schemas.microsoft.com/office/word/2016/wordml/cid" xmlns:am3d="http://schemas.microsoft.com/office/drawing/2017/model3d" xmlns:aink="http://schemas.microsoft.com/office/drawing/2016/ink" xmlns:cx8="http://schemas.microsoft.com/office/drawing/2016/5/14/chartex" xmlns:cx7="http://schemas.microsoft.com/office/drawing/2016/5/13/chartex" xmlns:cx6="http://schemas.microsoft.com/office/drawing/2016/5/12/chartex" xmlns:cx5="http://schemas.microsoft.com/office/drawing/2016/5/11/chartex" xmlns:cx4="http://schemas.microsoft.com/office/drawing/2016/5/10/chartex" xmlns:cx3="http://schemas.microsoft.com/office/drawing/2016/5/9/chartex" xmlns:cx2="http://schemas.microsoft.com/office/drawing/2015/10/21/chartex" xmlns:cx1="http://schemas.microsoft.com/office/drawing/2015/9/8/chartex" xmlns:cx="http://schemas.microsoft.com/office/drawing/2014/chartex">
             <w:pict>
-              <v:rect w14:anchorId="1D423FDC" id="Caixa de Texto 32" o:spid="_x0000_s1033" style="position:absolute;left:0;text-align:left;margin-left:.2pt;margin-top:369.95pt;width:432.3pt;height:37.5pt;z-index:19;visibility:visible;mso-wrap-style:square;mso-wrap-distance-left:9pt;mso-wrap-distance-top:0;mso-wrap-distance-right:9pt;mso-wrap-distance-bottom:0;mso-position-horizontal:absolute;mso-position-horizontal-relative:text;mso-position-vertical:absolute;mso-position-vertical-relative:text;v-text-anchor:top" o:gfxdata="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" stroked="f">
+              <v:rect w14:anchorId="1D423FDC" id="Caixa de Texto 32" o:spid="_x0000_s1033" style="position:absolute;left:0;text-align:left;margin-left:.2pt;margin-top:369.95pt;width:432.3pt;height:37.5pt;z-index:19;visibility:visible;mso-wrap-style:square;mso-wrap-distance-left:9pt;mso-wrap-distance-top:0;mso-wrap-distance-right:9pt;mso-wrap-distance-bottom:0;mso-position-horizontal:absolute;mso-position-horizontal-relative:text;mso-position-vertical:absolute;mso-position-vertical-relative:text;v-text-anchor:top" o:gfxdata="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" stroked="f">
                 <v:textbox style="mso-fit-shape-to-text:t" inset="0,0,0,0">
                   <w:txbxContent>
                     <w:p>
@@ -8850,9 +8868,9 @@
               </wp:anchor>
             </w:drawing>
           </mc:Choice>
-          <mc:Fallback>
+          <mc:Fallback xmlns:w16se="http://schemas.microsoft.com/office/word/2015/wordml/symex" xmlns:w16cid="http://schemas.microsoft.com/office/word/2016/wordml/cid" xmlns:am3d="http://schemas.microsoft.com/office/drawing/2017/model3d" xmlns:aink="http://schemas.microsoft.com/office/drawing/2016/ink" xmlns:cx8="http://schemas.microsoft.com/office/drawing/2016/5/14/chartex" xmlns:cx7="http://schemas.microsoft.com/office/drawing/2016/5/13/chartex" xmlns:cx6="http://schemas.microsoft.com/office/drawing/2016/5/12/chartex" xmlns:cx5="http://schemas.microsoft.com/office/drawing/2016/5/11/chartex" xmlns:cx4="http://schemas.microsoft.com/office/drawing/2016/5/10/chartex" xmlns:cx3="http://schemas.microsoft.com/office/drawing/2016/5/9/chartex" xmlns:cx2="http://schemas.microsoft.com/office/drawing/2015/10/21/chartex" xmlns:cx1="http://schemas.microsoft.com/office/drawing/2015/9/8/chartex" xmlns:cx="http://schemas.microsoft.com/office/drawing/2014/chartex">
             <w:pict>
-              <v:rect w14:anchorId="4C08980E" id="Caixa de Texto 33" o:spid="_x0000_s1034" style="position:absolute;left:0;text-align:left;margin-left:8.75pt;margin-top:279.9pt;width:441.1pt;height:37.5pt;z-index:20;visibility:visible;mso-wrap-style:square;mso-wrap-distance-left:9pt;mso-wrap-distance-top:0;mso-wrap-distance-right:9pt;mso-wrap-distance-bottom:0;mso-position-horizontal:absolute;mso-position-horizontal-relative:text;mso-position-vertical:absolute;mso-position-vertical-relative:text;v-text-anchor:top" o:gfxdata="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" stroked="f">
+              <v:rect w14:anchorId="4C08980E" id="Caixa de Texto 33" o:spid="_x0000_s1034" style="position:absolute;left:0;text-align:left;margin-left:8.75pt;margin-top:279.9pt;width:441.1pt;height:37.5pt;z-index:20;visibility:visible;mso-wrap-style:square;mso-wrap-distance-left:9pt;mso-wrap-distance-top:0;mso-wrap-distance-right:9pt;mso-wrap-distance-bottom:0;mso-position-horizontal:absolute;mso-position-horizontal-relative:text;mso-position-vertical:absolute;mso-position-vertical-relative:text;v-text-anchor:top" o:gfxdata="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" stroked="f">
                 <v:textbox style="mso-fit-shape-to-text:t" inset="0,0,0,0">
                   <w:txbxContent>
                     <w:p>
@@ -9580,9 +9598,9 @@
               </wp:anchor>
             </w:drawing>
           </mc:Choice>
-          <mc:Fallback>
+          <mc:Fallback xmlns:w16se="http://schemas.microsoft.com/office/word/2015/wordml/symex" xmlns:w16cid="http://schemas.microsoft.com/office/word/2016/wordml/cid" xmlns:am3d="http://schemas.microsoft.com/office/drawing/2017/model3d" xmlns:aink="http://schemas.microsoft.com/office/drawing/2016/ink" xmlns:cx8="http://schemas.microsoft.com/office/drawing/2016/5/14/chartex" xmlns:cx7="http://schemas.microsoft.com/office/drawing/2016/5/13/chartex" xmlns:cx6="http://schemas.microsoft.com/office/drawing/2016/5/12/chartex" xmlns:cx5="http://schemas.microsoft.com/office/drawing/2016/5/11/chartex" xmlns:cx4="http://schemas.microsoft.com/office/drawing/2016/5/10/chartex" xmlns:cx3="http://schemas.microsoft.com/office/drawing/2016/5/9/chartex" xmlns:cx2="http://schemas.microsoft.com/office/drawing/2015/10/21/chartex" xmlns:cx1="http://schemas.microsoft.com/office/drawing/2015/9/8/chartex" xmlns:cx="http://schemas.microsoft.com/office/drawing/2014/chartex">
             <w:pict>
-              <v:rect w14:anchorId="3FF30302" id="Caixa de Texto 34" o:spid="_x0000_s1035" style="position:absolute;left:0;text-align:left;margin-left:63pt;margin-top:262.15pt;width:342.05pt;height:26pt;z-index:21;visibility:visible;mso-wrap-style:square;mso-wrap-distance-left:9pt;mso-wrap-distance-top:0;mso-wrap-distance-right:9pt;mso-wrap-distance-bottom:0;mso-position-horizontal:absolute;mso-position-horizontal-relative:text;mso-position-vertical:absolute;mso-position-vertical-relative:text;v-text-anchor:top" o:gfxdata="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" stroked="f">
+              <v:rect w14:anchorId="3FF30302" id="Caixa de Texto 34" o:spid="_x0000_s1035" style="position:absolute;left:0;text-align:left;margin-left:63pt;margin-top:262.15pt;width:342.05pt;height:26pt;z-index:21;visibility:visible;mso-wrap-style:square;mso-wrap-distance-left:9pt;mso-wrap-distance-top:0;mso-wrap-distance-right:9pt;mso-wrap-distance-bottom:0;mso-position-horizontal:absolute;mso-position-horizontal-relative:text;mso-position-vertical:absolute;mso-position-vertical-relative:text;v-text-anchor:top" o:gfxdata="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" stroked="f">
                 <v:textbox style="mso-fit-shape-to-text:t" inset="0,0,0,0">
                   <w:txbxContent>
                     <w:p>
@@ -9864,9 +9882,9 @@
               </wp:anchor>
             </w:drawing>
           </mc:Choice>
-          <mc:Fallback>
+          <mc:Fallback xmlns:w16se="http://schemas.microsoft.com/office/word/2015/wordml/symex" xmlns:w16cid="http://schemas.microsoft.com/office/word/2016/wordml/cid" xmlns:am3d="http://schemas.microsoft.com/office/drawing/2017/model3d" xmlns:aink="http://schemas.microsoft.com/office/drawing/2016/ink" xmlns:cx8="http://schemas.microsoft.com/office/drawing/2016/5/14/chartex" xmlns:cx7="http://schemas.microsoft.com/office/drawing/2016/5/13/chartex" xmlns:cx6="http://schemas.microsoft.com/office/drawing/2016/5/12/chartex" xmlns:cx5="http://schemas.microsoft.com/office/drawing/2016/5/11/chartex" xmlns:cx4="http://schemas.microsoft.com/office/drawing/2016/5/10/chartex" xmlns:cx3="http://schemas.microsoft.com/office/drawing/2016/5/9/chartex" xmlns:cx2="http://schemas.microsoft.com/office/drawing/2015/10/21/chartex" xmlns:cx1="http://schemas.microsoft.com/office/drawing/2015/9/8/chartex" xmlns:cx="http://schemas.microsoft.com/office/drawing/2014/chartex">
             <w:pict>
-              <v:rect w14:anchorId="3CDCC901" id="Caixa de Texto 7" o:spid="_x0000_s1036" style="position:absolute;left:0;text-align:left;margin-left:62.95pt;margin-top:303.95pt;width:282.3pt;height:26pt;z-index:11;visibility:visible;mso-wrap-style:square;mso-wrap-distance-left:9pt;mso-wrap-distance-top:0;mso-wrap-distance-right:9pt;mso-wrap-distance-bottom:0;mso-position-horizontal:absolute;mso-position-horizontal-relative:text;mso-position-vertical:absolute;mso-position-vertical-relative:text;v-text-anchor:top" o:gfxdata="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" stroked="f">
+              <v:rect w14:anchorId="3CDCC901" id="Caixa de Texto 7" o:spid="_x0000_s1036" style="position:absolute;left:0;text-align:left;margin-left:62.95pt;margin-top:303.95pt;width:282.3pt;height:26pt;z-index:11;visibility:visible;mso-wrap-style:square;mso-wrap-distance-left:9pt;mso-wrap-distance-top:0;mso-wrap-distance-right:9pt;mso-wrap-distance-bottom:0;mso-position-horizontal:absolute;mso-position-horizontal-relative:text;mso-position-vertical:absolute;mso-position-vertical-relative:text;v-text-anchor:top" o:gfxdata="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" stroked="f">
                 <v:textbox style="mso-fit-shape-to-text:t" inset="0,0,0,0">
                   <w:txbxContent>
                     <w:p>
@@ -10098,27 +10116,14 @@
       <w:r>
         <w:t xml:space="preserve">Figura </w:t>
       </w:r>
-      <w:r>
-        <w:fldChar w:fldCharType="begin"/>
-      </w:r>
-      <w:r>
-        <w:instrText xml:space="preserve"> SEQ Figura \* ARABIC </w:instrText>
-      </w:r>
-      <w:r>
-        <w:fldChar w:fldCharType="separate"/>
-      </w:r>
-      <w:r>
-        <w:rPr>
-          <w:noProof/>
-        </w:rPr>
-        <w:t>12</w:t>
-      </w:r>
-      <w:r>
-        <w:rPr>
-          <w:noProof/>
-        </w:rPr>
-        <w:fldChar w:fldCharType="end"/>
-      </w:r>
+      <w:fldSimple w:instr=" SEQ Figura \* ARABIC ">
+        <w:r>
+          <w:rPr>
+            <w:noProof/>
+          </w:rPr>
+          <w:t>12</w:t>
+        </w:r>
+      </w:fldSimple>
       <w:r>
         <w:t xml:space="preserve"> - Evolução do Hypervisor Fonte: http:</w:t>
       </w:r>
@@ -10256,27 +10261,14 @@
       <w:r>
         <w:t xml:space="preserve">Figura </w:t>
       </w:r>
-      <w:r>
-        <w:fldChar w:fldCharType="begin"/>
-      </w:r>
-      <w:r>
-        <w:instrText xml:space="preserve"> SEQ Figura \* ARABIC </w:instrText>
-      </w:r>
-      <w:r>
-        <w:fldChar w:fldCharType="separate"/>
-      </w:r>
-      <w:r>
-        <w:rPr>
-          <w:noProof/>
-        </w:rPr>
-        <w:t>13</w:t>
-      </w:r>
-      <w:r>
-        <w:rPr>
-          <w:noProof/>
-        </w:rPr>
-        <w:fldChar w:fldCharType="end"/>
-      </w:r>
+      <w:fldSimple w:instr=" SEQ Figura \* ARABIC ">
+        <w:r>
+          <w:rPr>
+            <w:noProof/>
+          </w:rPr>
+          <w:t>13</w:t>
+        </w:r>
+      </w:fldSimple>
       <w:r>
         <w:t xml:space="preserve"> - Virtualização por Container Fonte: http:</w:t>
       </w:r>
@@ -10297,6 +10289,7 @@
         <w:rPr>
           <w:sz w:val="24"/>
         </w:rPr>
+        <w:lastRenderedPageBreak/>
         <w:t>O kernel do sistema é responsável por fornecer as bibliotecas e os binários necessários para que o container possa rodar a aplicação de forma necessária.</w:t>
       </w:r>
     </w:p>
@@ -10305,7 +10298,6 @@
         <w:rPr>
           <w:sz w:val="24"/>
         </w:rPr>
-        <w:lastRenderedPageBreak/>
         <w:t>Basicamente há uma abstração do nível de sistema operacional, pois as configurações ficam no container e o mesmo pode ser tem um alto nível de provisionamento, podendo ser replicado sem menores problemas, simplificando muito a implementação em diferentes máquinas e ambiente</w:t>
       </w:r>
       <w:r>
@@ -10666,6 +10658,7 @@
           <w:color w:val="000000"/>
           <w:lang w:eastAsia="pt-BR"/>
         </w:rPr>
+        <w:lastRenderedPageBreak/>
         <w:drawing>
           <wp:inline distT="0" distB="0" distL="0" distR="0" wp14:anchorId="05BEB728" wp14:editId="008533D4">
             <wp:extent cx="3664086" cy="3376029"/>
@@ -10726,27 +10719,14 @@
       <w:r>
         <w:t xml:space="preserve">Figura </w:t>
       </w:r>
-      <w:r>
-        <w:fldChar w:fldCharType="begin"/>
-      </w:r>
-      <w:r>
-        <w:instrText xml:space="preserve"> SEQ Figura \* ARABIC </w:instrText>
-      </w:r>
-      <w:r>
-        <w:fldChar w:fldCharType="separate"/>
-      </w:r>
-      <w:r>
-        <w:rPr>
-          <w:noProof/>
-        </w:rPr>
-        <w:t>14</w:t>
-      </w:r>
-      <w:r>
-        <w:rPr>
-          <w:noProof/>
-        </w:rPr>
-        <w:fldChar w:fldCharType="end"/>
-      </w:r>
+      <w:fldSimple w:instr=" SEQ Figura \* ARABIC ">
+        <w:r>
+          <w:rPr>
+            <w:noProof/>
+          </w:rPr>
+          <w:t>14</w:t>
+        </w:r>
+      </w:fldSimple>
       <w:r>
         <w:t xml:space="preserve"> - LXC Container Fonte: http:</w:t>
       </w:r>
@@ -10830,6 +10810,7 @@
           <w:noProof/>
           <w:lang w:eastAsia="pt-BR"/>
         </w:rPr>
+        <w:lastRenderedPageBreak/>
         <w:drawing>
           <wp:inline distT="0" distB="0" distL="0" distR="0" wp14:anchorId="3580CA43" wp14:editId="6A63D023">
             <wp:extent cx="4027527" cy="3755397"/>
@@ -10882,27 +10863,14 @@
       <w:r>
         <w:t xml:space="preserve">Figura </w:t>
       </w:r>
-      <w:r>
-        <w:fldChar w:fldCharType="begin"/>
-      </w:r>
-      <w:r>
-        <w:instrText xml:space="preserve"> SEQ Figura \* ARABIC </w:instrText>
-      </w:r>
-      <w:r>
-        <w:fldChar w:fldCharType="separate"/>
-      </w:r>
-      <w:r>
-        <w:rPr>
-          <w:noProof/>
-        </w:rPr>
-        <w:t>15</w:t>
-      </w:r>
-      <w:r>
-        <w:rPr>
-          <w:noProof/>
-        </w:rPr>
-        <w:fldChar w:fldCharType="end"/>
-      </w:r>
+      <w:fldSimple w:instr=" SEQ Figura \* ARABIC ">
+        <w:r>
+          <w:rPr>
+            <w:noProof/>
+          </w:rPr>
+          <w:t>15</w:t>
+        </w:r>
+      </w:fldSimple>
       <w:r>
         <w:t xml:space="preserve"> LXC vs KVM Fonte: http:</w:t>
       </w:r>
@@ -11448,7 +11416,7 @@
       <w:pPr>
         <w:suppressAutoHyphens w:val="0"/>
         <w:spacing w:line="240" w:lineRule="auto"/>
-        <w:ind w:firstLine="0"/>
+        <w:ind w:firstLine="708"/>
         <w:jc w:val="left"/>
         <w:rPr>
           <w:lang w:eastAsia="x-none"/>
@@ -11460,15 +11428,13 @@
       <w:r>
         <w:t xml:space="preserve"> que é o Docker-compose, da qual é possível escrever um dockerfile e o mesmo é a imagem para a criação dos containers.</w:t>
       </w:r>
-      <w:bookmarkStart w:id="56" w:name="_GoBack"/>
+    </w:p>
+    <w:p>
+      <w:pPr>
+        <w:pStyle w:val="Ttulo11"/>
+      </w:pPr>
+      <w:bookmarkStart w:id="56" w:name="_Toc482041891"/>
       <w:bookmarkEnd w:id="56"/>
-    </w:p>
-    <w:p>
-      <w:pPr>
-        <w:pStyle w:val="Ttulo11"/>
-      </w:pPr>
-      <w:bookmarkStart w:id="57" w:name="_Toc482041891"/>
-      <w:bookmarkEnd w:id="57"/>
       <w:r>
         <w:lastRenderedPageBreak/>
         <w:t>4.3 Máquinas Virtuais</w:t>
@@ -11499,8 +11465,8 @@
       <w:pPr>
         <w:pStyle w:val="Ttulo11"/>
       </w:pPr>
-      <w:bookmarkStart w:id="58" w:name="_Toc482041892"/>
-      <w:bookmarkEnd w:id="58"/>
+      <w:bookmarkStart w:id="57" w:name="_Toc482041892"/>
+      <w:bookmarkEnd w:id="57"/>
       <w:r>
         <w:lastRenderedPageBreak/>
         <w:t>5 SOFTWARES DE GERENCIAMENTO DE CONTAINERS</w:t>
@@ -11531,8 +11497,8 @@
       <w:pPr>
         <w:pStyle w:val="Ttulo11"/>
       </w:pPr>
-      <w:bookmarkStart w:id="59" w:name="_Toc482041893"/>
-      <w:bookmarkEnd w:id="59"/>
+      <w:bookmarkStart w:id="58" w:name="_Toc482041893"/>
+      <w:bookmarkEnd w:id="58"/>
       <w:r>
         <w:lastRenderedPageBreak/>
         <w:t>5.1 Tsuru</w:t>
@@ -11563,8 +11529,8 @@
       <w:pPr>
         <w:pStyle w:val="Ttulo11"/>
       </w:pPr>
-      <w:bookmarkStart w:id="60" w:name="_Toc482041894"/>
-      <w:bookmarkEnd w:id="60"/>
+      <w:bookmarkStart w:id="59" w:name="_Toc482041894"/>
+      <w:bookmarkEnd w:id="59"/>
       <w:r>
         <w:lastRenderedPageBreak/>
         <w:t>5.2 Vagran</w:t>
@@ -11595,8 +11561,8 @@
       <w:pPr>
         <w:pStyle w:val="Ttulo11"/>
       </w:pPr>
-      <w:bookmarkStart w:id="61" w:name="_Toc482041895"/>
-      <w:bookmarkEnd w:id="61"/>
+      <w:bookmarkStart w:id="60" w:name="_Toc482041895"/>
+      <w:bookmarkEnd w:id="60"/>
       <w:r>
         <w:lastRenderedPageBreak/>
         <w:t>5.3 Kubernet</w:t>
@@ -11627,8 +11593,8 @@
       <w:pPr>
         <w:pStyle w:val="Ttulo11"/>
       </w:pPr>
-      <w:bookmarkStart w:id="62" w:name="_Toc482041896"/>
-      <w:bookmarkEnd w:id="62"/>
+      <w:bookmarkStart w:id="61" w:name="_Toc482041896"/>
+      <w:bookmarkEnd w:id="61"/>
       <w:r>
         <w:lastRenderedPageBreak/>
         <w:t>6 COMPARAÇÃO ENTRE PLATAFORMAS</w:t>
@@ -11659,8 +11625,8 @@
       <w:pPr>
         <w:pStyle w:val="Ttulo11"/>
       </w:pPr>
-      <w:bookmarkStart w:id="63" w:name="_Toc482041897"/>
-      <w:bookmarkEnd w:id="63"/>
+      <w:bookmarkStart w:id="62" w:name="_Toc482041897"/>
+      <w:bookmarkEnd w:id="62"/>
       <w:r>
         <w:lastRenderedPageBreak/>
         <w:t>6.1 Plataformas</w:t>
@@ -11691,8 +11657,8 @@
       <w:pPr>
         <w:pStyle w:val="Ttulo11"/>
       </w:pPr>
-      <w:bookmarkStart w:id="64" w:name="_Toc482041898"/>
-      <w:bookmarkEnd w:id="64"/>
+      <w:bookmarkStart w:id="63" w:name="_Toc482041898"/>
+      <w:bookmarkEnd w:id="63"/>
       <w:r>
         <w:lastRenderedPageBreak/>
         <w:t>6.2 Tolerâncias à falhas</w:t>
@@ -11723,8 +11689,8 @@
       <w:pPr>
         <w:pStyle w:val="Ttulo11"/>
       </w:pPr>
-      <w:bookmarkStart w:id="65" w:name="_Toc482041899"/>
-      <w:bookmarkEnd w:id="65"/>
+      <w:bookmarkStart w:id="64" w:name="_Toc482041899"/>
+      <w:bookmarkEnd w:id="64"/>
       <w:r>
         <w:lastRenderedPageBreak/>
         <w:t>7 PROGRAMAÇÃO EM MICROSERVIÇOS</w:t>
@@ -11755,8 +11721,8 @@
       <w:pPr>
         <w:pStyle w:val="Ttulo11"/>
       </w:pPr>
-      <w:bookmarkStart w:id="66" w:name="_Toc482041900"/>
-      <w:bookmarkEnd w:id="66"/>
+      <w:bookmarkStart w:id="65" w:name="_Toc482041900"/>
+      <w:bookmarkEnd w:id="65"/>
       <w:r>
         <w:lastRenderedPageBreak/>
         <w:t>7.1 Boas práticas de programação distribuída (Doze fatores)</w:t>
@@ -11787,8 +11753,8 @@
       <w:pPr>
         <w:pStyle w:val="Ttulo11"/>
       </w:pPr>
-      <w:bookmarkStart w:id="67" w:name="_Toc482041901"/>
-      <w:bookmarkEnd w:id="67"/>
+      <w:bookmarkStart w:id="66" w:name="_Toc482041901"/>
+      <w:bookmarkEnd w:id="66"/>
       <w:r>
         <w:lastRenderedPageBreak/>
         <w:t>7.2 Empregabilidade da técnica</w:t>
@@ -11819,8 +11785,8 @@
       <w:pPr>
         <w:pStyle w:val="Ttulo11"/>
       </w:pPr>
-      <w:bookmarkStart w:id="68" w:name="_Toc482041902"/>
-      <w:bookmarkEnd w:id="68"/>
+      <w:bookmarkStart w:id="67" w:name="_Toc482041902"/>
+      <w:bookmarkEnd w:id="67"/>
       <w:r>
         <w:lastRenderedPageBreak/>
         <w:t>8 ESTUDO DE CASO</w:t>
@@ -11851,8 +11817,8 @@
       <w:pPr>
         <w:pStyle w:val="Ttulo11"/>
       </w:pPr>
-      <w:bookmarkStart w:id="69" w:name="_Toc482041903"/>
-      <w:bookmarkEnd w:id="69"/>
+      <w:bookmarkStart w:id="68" w:name="_Toc482041903"/>
+      <w:bookmarkEnd w:id="68"/>
       <w:r>
         <w:lastRenderedPageBreak/>
         <w:t>8.1 Infraestrutura</w:t>
@@ -11883,8 +11849,8 @@
       <w:pPr>
         <w:pStyle w:val="Ttulo11"/>
       </w:pPr>
-      <w:bookmarkStart w:id="70" w:name="_Toc482041904"/>
-      <w:bookmarkEnd w:id="70"/>
+      <w:bookmarkStart w:id="69" w:name="_Toc482041904"/>
+      <w:bookmarkEnd w:id="69"/>
       <w:r>
         <w:lastRenderedPageBreak/>
         <w:t>8.2 Métricas de Escalabilidade</w:t>
@@ -11921,8 +11887,8 @@
         <w:pStyle w:val="Ttulo11"/>
         <w:ind w:firstLine="0"/>
       </w:pPr>
-      <w:bookmarkStart w:id="71" w:name="_Toc482041905"/>
-      <w:bookmarkEnd w:id="71"/>
+      <w:bookmarkStart w:id="70" w:name="_Toc482041905"/>
+      <w:bookmarkEnd w:id="70"/>
       <w:r>
         <w:lastRenderedPageBreak/>
         <w:t>9 CONCLUSÃO</w:t>
@@ -11959,8 +11925,8 @@
         <w:pStyle w:val="Ttulo11"/>
         <w:ind w:firstLine="0"/>
       </w:pPr>
-      <w:bookmarkStart w:id="72" w:name="_Toc482041906"/>
-      <w:bookmarkEnd w:id="72"/>
+      <w:bookmarkStart w:id="71" w:name="_Toc482041906"/>
+      <w:bookmarkEnd w:id="71"/>
       <w:r>
         <w:lastRenderedPageBreak/>
         <w:t>10 Referências</w:t>
@@ -12315,6 +12281,7 @@
           <w:shd w:val="clear" w:color="auto" w:fill="F6F6F7"/>
           <w:lang w:eastAsia="pt-BR"/>
         </w:rPr>
+        <w:lastRenderedPageBreak/>
         <w:t>“O que é Container?”. Disponível em &lt;http://www.mundodocker.com.br/o-que-e-container/&gt;. Acessado em 04/05/2017</w:t>
       </w:r>
     </w:p>
@@ -12337,8 +12304,26 @@
         <w:jc w:val="left"/>
       </w:pPr>
       <w:r>
+        <w:br w:type="page"/>
+      </w:r>
+    </w:p>
+    <w:p>
+      <w:pPr>
+        <w:pStyle w:val="Ttulo11"/>
+        <w:ind w:firstLine="0"/>
+      </w:pPr>
+      <w:r>
         <w:lastRenderedPageBreak/>
-        <w:t>11 Anexo &lt;formatar&gt;</w:t>
+        <w:t>11</w:t>
+      </w:r>
+      <w:r>
+        <w:t xml:space="preserve"> </w:t>
+      </w:r>
+      <w:r>
+        <w:t>Anexo</w:t>
+      </w:r>
+      <w:r>
+        <w:t>s</w:t>
       </w:r>
     </w:p>
     <w:p>
@@ -12348,6 +12333,15 @@
         <w:ind w:firstLine="0"/>
         <w:jc w:val="left"/>
       </w:pPr>
+      <w:r>
+        <w:t xml:space="preserve">Anexo 1 </w:t>
+      </w:r>
+      <w:r>
+        <w:t>–</w:t>
+      </w:r>
+      <w:r>
+        <w:t xml:space="preserve"> Dockerfile</w:t>
+      </w:r>
     </w:p>
     <w:p>
       <w:pPr>
@@ -12356,9 +12350,692 @@
         <w:ind w:firstLine="0"/>
         <w:jc w:val="left"/>
       </w:pPr>
-      <w:r>
-        <w:t>Anexo do Dockerfile</w:t>
-      </w:r>
+    </w:p>
+    <w:p>
+      <w:pPr>
+        <w:suppressAutoHyphens w:val="0"/>
+        <w:spacing w:line="240" w:lineRule="auto"/>
+        <w:ind w:firstLine="0"/>
+        <w:jc w:val="left"/>
+      </w:pPr>
+      <w:r>
+        <w:t>FROM ruby:2.3.3</w:t>
+      </w:r>
+    </w:p>
+    <w:p>
+      <w:pPr>
+        <w:suppressAutoHyphens w:val="0"/>
+        <w:spacing w:line="240" w:lineRule="auto"/>
+        <w:ind w:firstLine="0"/>
+        <w:jc w:val="left"/>
+      </w:pPr>
+    </w:p>
+    <w:p>
+      <w:pPr>
+        <w:suppressAutoHyphens w:val="0"/>
+        <w:spacing w:line="240" w:lineRule="auto"/>
+        <w:ind w:firstLine="0"/>
+        <w:jc w:val="left"/>
+        <w:rPr>
+          <w:lang w:val="en-US"/>
+        </w:rPr>
+      </w:pPr>
+      <w:r>
+        <w:rPr>
+          <w:lang w:val="en-US"/>
+        </w:rPr>
+        <w:t>MAINTAINER Thiago Soares &lt;thiagosoarescruz0@gmail.com&gt;</w:t>
+      </w:r>
+    </w:p>
+    <w:p>
+      <w:pPr>
+        <w:suppressAutoHyphens w:val="0"/>
+        <w:spacing w:line="240" w:lineRule="auto"/>
+        <w:ind w:firstLine="0"/>
+        <w:jc w:val="left"/>
+        <w:rPr>
+          <w:lang w:val="en-US"/>
+        </w:rPr>
+      </w:pPr>
+    </w:p>
+    <w:p>
+      <w:pPr>
+        <w:suppressAutoHyphens w:val="0"/>
+        <w:spacing w:line="240" w:lineRule="auto"/>
+        <w:ind w:firstLine="0"/>
+        <w:jc w:val="left"/>
+        <w:rPr>
+          <w:lang w:val="en-US"/>
+        </w:rPr>
+      </w:pPr>
+      <w:r>
+        <w:rPr>
+          <w:lang w:val="en-US"/>
+        </w:rPr>
+        <w:t># Install MySQL client</w:t>
+      </w:r>
+    </w:p>
+    <w:p>
+      <w:pPr>
+        <w:suppressAutoHyphens w:val="0"/>
+        <w:spacing w:line="240" w:lineRule="auto"/>
+        <w:ind w:firstLine="0"/>
+        <w:jc w:val="left"/>
+        <w:rPr>
+          <w:lang w:val="en-US"/>
+        </w:rPr>
+      </w:pPr>
+      <w:r>
+        <w:rPr>
+          <w:lang w:val="en-US"/>
+        </w:rPr>
+        <w:t>RUN apt-get update &amp;&amp; \</w:t>
+      </w:r>
+    </w:p>
+    <w:p>
+      <w:pPr>
+        <w:suppressAutoHyphens w:val="0"/>
+        <w:spacing w:line="240" w:lineRule="auto"/>
+        <w:ind w:firstLine="0"/>
+        <w:jc w:val="left"/>
+        <w:rPr>
+          <w:lang w:val="en-US"/>
+        </w:rPr>
+      </w:pPr>
+      <w:r>
+        <w:rPr>
+          <w:lang w:val="en-US"/>
+        </w:rPr>
+        <w:t xml:space="preserve">    apt-get install -y mysql-client &amp;&amp; \</w:t>
+      </w:r>
+    </w:p>
+    <w:p>
+      <w:pPr>
+        <w:suppressAutoHyphens w:val="0"/>
+        <w:spacing w:line="240" w:lineRule="auto"/>
+        <w:ind w:firstLine="0"/>
+        <w:jc w:val="left"/>
+      </w:pPr>
+      <w:r>
+        <w:rPr>
+          <w:lang w:val="en-US"/>
+        </w:rPr>
+        <w:t xml:space="preserve">    </w:t>
+      </w:r>
+      <w:r>
+        <w:t>apt-get autoremove -y &amp;&amp; \</w:t>
+      </w:r>
+    </w:p>
+    <w:p>
+      <w:pPr>
+        <w:suppressAutoHyphens w:val="0"/>
+        <w:spacing w:line="240" w:lineRule="auto"/>
+        <w:ind w:firstLine="0"/>
+        <w:jc w:val="left"/>
+      </w:pPr>
+      <w:r>
+        <w:t xml:space="preserve">    rm -rf /var/lib/apt/lists/*</w:t>
+      </w:r>
+    </w:p>
+    <w:p>
+      <w:pPr>
+        <w:suppressAutoHyphens w:val="0"/>
+        <w:spacing w:line="240" w:lineRule="auto"/>
+        <w:ind w:firstLine="0"/>
+        <w:jc w:val="left"/>
+      </w:pPr>
+    </w:p>
+    <w:p>
+      <w:pPr>
+        <w:suppressAutoHyphens w:val="0"/>
+        <w:spacing w:line="240" w:lineRule="auto"/>
+        <w:ind w:firstLine="0"/>
+        <w:jc w:val="left"/>
+      </w:pPr>
+      <w:r>
+        <w:t>## Install Build essentials</w:t>
+      </w:r>
+    </w:p>
+    <w:p>
+      <w:pPr>
+        <w:suppressAutoHyphens w:val="0"/>
+        <w:spacing w:line="240" w:lineRule="auto"/>
+        <w:ind w:firstLine="0"/>
+        <w:jc w:val="left"/>
+      </w:pPr>
+      <w:r>
+        <w:t>RUN apt-get update -qq &amp;&amp; apt-get install -y build-essential libpq-dev nodejs-legacy mysql-client</w:t>
+      </w:r>
+    </w:p>
+    <w:p>
+      <w:pPr>
+        <w:suppressAutoHyphens w:val="0"/>
+        <w:spacing w:line="240" w:lineRule="auto"/>
+        <w:ind w:firstLine="0"/>
+        <w:jc w:val="left"/>
+      </w:pPr>
+    </w:p>
+    <w:p>
+      <w:pPr>
+        <w:suppressAutoHyphens w:val="0"/>
+        <w:spacing w:line="240" w:lineRule="auto"/>
+        <w:ind w:firstLine="0"/>
+        <w:jc w:val="left"/>
+      </w:pPr>
+      <w:r>
+        <w:t># Set some config</w:t>
+      </w:r>
+    </w:p>
+    <w:p>
+      <w:pPr>
+        <w:suppressAutoHyphens w:val="0"/>
+        <w:spacing w:line="240" w:lineRule="auto"/>
+        <w:ind w:firstLine="0"/>
+        <w:jc w:val="left"/>
+      </w:pPr>
+      <w:r>
+        <w:t>ENV RAILS_LOG_TO_STDOUT true</w:t>
+      </w:r>
+    </w:p>
+    <w:p>
+      <w:pPr>
+        <w:suppressAutoHyphens w:val="0"/>
+        <w:spacing w:line="240" w:lineRule="auto"/>
+        <w:ind w:firstLine="0"/>
+        <w:jc w:val="left"/>
+      </w:pPr>
+    </w:p>
+    <w:p>
+      <w:pPr>
+        <w:suppressAutoHyphens w:val="0"/>
+        <w:spacing w:line="240" w:lineRule="auto"/>
+        <w:ind w:firstLine="0"/>
+        <w:jc w:val="left"/>
+      </w:pPr>
+      <w:r>
+        <w:t># Workdir</w:t>
+      </w:r>
+    </w:p>
+    <w:p>
+      <w:pPr>
+        <w:suppressAutoHyphens w:val="0"/>
+        <w:spacing w:line="240" w:lineRule="auto"/>
+        <w:ind w:firstLine="0"/>
+        <w:jc w:val="left"/>
+      </w:pPr>
+      <w:r>
+        <w:t>RUN mkdir -p /home/app</w:t>
+      </w:r>
+    </w:p>
+    <w:p>
+      <w:pPr>
+        <w:suppressAutoHyphens w:val="0"/>
+        <w:spacing w:line="240" w:lineRule="auto"/>
+        <w:ind w:firstLine="0"/>
+        <w:jc w:val="left"/>
+        <w:rPr>
+          <w:lang w:val="en-US"/>
+        </w:rPr>
+      </w:pPr>
+      <w:r>
+        <w:rPr>
+          <w:lang w:val="en-US"/>
+        </w:rPr>
+        <w:t>WORKDIR /home/app</w:t>
+      </w:r>
+    </w:p>
+    <w:p>
+      <w:pPr>
+        <w:suppressAutoHyphens w:val="0"/>
+        <w:spacing w:line="240" w:lineRule="auto"/>
+        <w:ind w:firstLine="0"/>
+        <w:jc w:val="left"/>
+        <w:rPr>
+          <w:lang w:val="en-US"/>
+        </w:rPr>
+      </w:pPr>
+    </w:p>
+    <w:p>
+      <w:pPr>
+        <w:suppressAutoHyphens w:val="0"/>
+        <w:spacing w:line="240" w:lineRule="auto"/>
+        <w:ind w:firstLine="0"/>
+        <w:jc w:val="left"/>
+        <w:rPr>
+          <w:lang w:val="en-US"/>
+        </w:rPr>
+      </w:pPr>
+      <w:r>
+        <w:rPr>
+          <w:lang w:val="en-US"/>
+        </w:rPr>
+        <w:t># Add gems</w:t>
+      </w:r>
+    </w:p>
+    <w:p>
+      <w:pPr>
+        <w:suppressAutoHyphens w:val="0"/>
+        <w:spacing w:line="240" w:lineRule="auto"/>
+        <w:ind w:firstLine="0"/>
+        <w:jc w:val="left"/>
+        <w:rPr>
+          <w:lang w:val="en-US"/>
+        </w:rPr>
+      </w:pPr>
+      <w:r>
+        <w:rPr>
+          <w:lang w:val="en-US"/>
+        </w:rPr>
+        <w:t>ADD Gemfile* /home/app/</w:t>
+      </w:r>
+    </w:p>
+    <w:p>
+      <w:pPr>
+        <w:suppressAutoHyphens w:val="0"/>
+        <w:spacing w:line="240" w:lineRule="auto"/>
+        <w:ind w:firstLine="0"/>
+        <w:jc w:val="left"/>
+        <w:rPr>
+          <w:lang w:val="en-US"/>
+        </w:rPr>
+      </w:pPr>
+    </w:p>
+    <w:p>
+      <w:pPr>
+        <w:suppressAutoHyphens w:val="0"/>
+        <w:spacing w:line="240" w:lineRule="auto"/>
+        <w:ind w:firstLine="0"/>
+        <w:jc w:val="left"/>
+        <w:rPr>
+          <w:lang w:val="en-US"/>
+        </w:rPr>
+      </w:pPr>
+      <w:r>
+        <w:rPr>
+          <w:lang w:val="en-US"/>
+        </w:rPr>
+        <w:t>#Add Docker path</w:t>
+      </w:r>
+    </w:p>
+    <w:p>
+      <w:pPr>
+        <w:suppressAutoHyphens w:val="0"/>
+        <w:spacing w:line="240" w:lineRule="auto"/>
+        <w:ind w:firstLine="0"/>
+        <w:jc w:val="left"/>
+        <w:rPr>
+          <w:lang w:val="en-US"/>
+        </w:rPr>
+      </w:pPr>
+      <w:r>
+        <w:rPr>
+          <w:lang w:val="en-US"/>
+        </w:rPr>
+        <w:t>ADD docker /home/app/docker/</w:t>
+      </w:r>
+    </w:p>
+    <w:p>
+      <w:pPr>
+        <w:suppressAutoHyphens w:val="0"/>
+        <w:spacing w:line="240" w:lineRule="auto"/>
+        <w:ind w:firstLine="0"/>
+        <w:jc w:val="left"/>
+        <w:rPr>
+          <w:lang w:val="en-US"/>
+        </w:rPr>
+      </w:pPr>
+    </w:p>
+    <w:p>
+      <w:pPr>
+        <w:suppressAutoHyphens w:val="0"/>
+        <w:spacing w:line="240" w:lineRule="auto"/>
+        <w:ind w:firstLine="0"/>
+        <w:jc w:val="left"/>
+        <w:rPr>
+          <w:lang w:val="en-US"/>
+        </w:rPr>
+      </w:pPr>
+      <w:r>
+        <w:rPr>
+          <w:lang w:val="en-US"/>
+        </w:rPr>
+        <w:t>#Add sidekiq pid</w:t>
+      </w:r>
+    </w:p>
+    <w:p>
+      <w:pPr>
+        <w:suppressAutoHyphens w:val="0"/>
+        <w:spacing w:line="240" w:lineRule="auto"/>
+        <w:ind w:firstLine="0"/>
+        <w:jc w:val="left"/>
+        <w:rPr>
+          <w:lang w:val="en-US"/>
+        </w:rPr>
+      </w:pPr>
+      <w:r>
+        <w:rPr>
+          <w:lang w:val="en-US"/>
+        </w:rPr>
+        <w:t>ADD sidekiq.pid /home/app/tmp/pids/</w:t>
+      </w:r>
+    </w:p>
+    <w:p>
+      <w:pPr>
+        <w:suppressAutoHyphens w:val="0"/>
+        <w:spacing w:line="240" w:lineRule="auto"/>
+        <w:ind w:firstLine="0"/>
+        <w:jc w:val="left"/>
+        <w:rPr>
+          <w:lang w:val="en-US"/>
+        </w:rPr>
+      </w:pPr>
+    </w:p>
+    <w:p>
+      <w:pPr>
+        <w:suppressAutoHyphens w:val="0"/>
+        <w:spacing w:line="240" w:lineRule="auto"/>
+        <w:ind w:firstLine="0"/>
+        <w:jc w:val="left"/>
+        <w:rPr>
+          <w:lang w:val="en-US"/>
+        </w:rPr>
+      </w:pPr>
+      <w:r>
+        <w:rPr>
+          <w:lang w:val="en-US"/>
+        </w:rPr>
+        <w:t>#Run bundle</w:t>
+      </w:r>
+    </w:p>
+    <w:p>
+      <w:pPr>
+        <w:suppressAutoHyphens w:val="0"/>
+        <w:spacing w:line="240" w:lineRule="auto"/>
+        <w:ind w:firstLine="0"/>
+        <w:jc w:val="left"/>
+        <w:rPr>
+          <w:lang w:val="en-US"/>
+        </w:rPr>
+      </w:pPr>
+      <w:r>
+        <w:rPr>
+          <w:lang w:val="en-US"/>
+        </w:rPr>
+        <w:t>RUN bundle install</w:t>
+      </w:r>
+    </w:p>
+    <w:p>
+      <w:pPr>
+        <w:suppressAutoHyphens w:val="0"/>
+        <w:spacing w:line="240" w:lineRule="auto"/>
+        <w:ind w:firstLine="0"/>
+        <w:jc w:val="left"/>
+        <w:rPr>
+          <w:lang w:val="en-US"/>
+        </w:rPr>
+      </w:pPr>
+    </w:p>
+    <w:p>
+      <w:pPr>
+        <w:suppressAutoHyphens w:val="0"/>
+        <w:spacing w:line="240" w:lineRule="auto"/>
+        <w:ind w:firstLine="0"/>
+        <w:jc w:val="left"/>
+        <w:rPr>
+          <w:lang w:val="en-US"/>
+        </w:rPr>
+      </w:pPr>
+      <w:r>
+        <w:rPr>
+          <w:lang w:val="en-US"/>
+        </w:rPr>
+        <w:t>#RUN bash docker/bundle.sh</w:t>
+      </w:r>
+    </w:p>
+    <w:p>
+      <w:pPr>
+        <w:suppressAutoHyphens w:val="0"/>
+        <w:spacing w:line="240" w:lineRule="auto"/>
+        <w:ind w:firstLine="0"/>
+        <w:jc w:val="left"/>
+        <w:rPr>
+          <w:lang w:val="en-US"/>
+        </w:rPr>
+      </w:pPr>
+    </w:p>
+    <w:p>
+      <w:pPr>
+        <w:suppressAutoHyphens w:val="0"/>
+        <w:spacing w:line="240" w:lineRule="auto"/>
+        <w:ind w:firstLine="0"/>
+        <w:jc w:val="left"/>
+        <w:rPr>
+          <w:lang w:val="en-US"/>
+        </w:rPr>
+      </w:pPr>
+      <w:r>
+        <w:rPr>
+          <w:lang w:val="en-US"/>
+        </w:rPr>
+        <w:t># Add the Rails app</w:t>
+      </w:r>
+    </w:p>
+    <w:p>
+      <w:pPr>
+        <w:suppressAutoHyphens w:val="0"/>
+        <w:spacing w:line="240" w:lineRule="auto"/>
+        <w:ind w:firstLine="0"/>
+        <w:jc w:val="left"/>
+        <w:rPr>
+          <w:lang w:val="en-US"/>
+        </w:rPr>
+      </w:pPr>
+      <w:r>
+        <w:rPr>
+          <w:lang w:val="en-US"/>
+        </w:rPr>
+        <w:t>ADD . /home/app</w:t>
+      </w:r>
+    </w:p>
+    <w:p>
+      <w:pPr>
+        <w:suppressAutoHyphens w:val="0"/>
+        <w:spacing w:line="240" w:lineRule="auto"/>
+        <w:ind w:firstLine="0"/>
+        <w:jc w:val="left"/>
+        <w:rPr>
+          <w:lang w:val="en-US"/>
+        </w:rPr>
+      </w:pPr>
+    </w:p>
+    <w:p>
+      <w:pPr>
+        <w:suppressAutoHyphens w:val="0"/>
+        <w:spacing w:line="240" w:lineRule="auto"/>
+        <w:ind w:firstLine="0"/>
+        <w:jc w:val="left"/>
+        <w:rPr>
+          <w:lang w:val="en-US"/>
+        </w:rPr>
+      </w:pPr>
+      <w:r>
+        <w:rPr>
+          <w:lang w:val="en-US"/>
+        </w:rPr>
+        <w:t># Create user and group</w:t>
+      </w:r>
+    </w:p>
+    <w:p>
+      <w:pPr>
+        <w:suppressAutoHyphens w:val="0"/>
+        <w:spacing w:line="240" w:lineRule="auto"/>
+        <w:ind w:firstLine="0"/>
+        <w:jc w:val="left"/>
+        <w:rPr>
+          <w:lang w:val="en-US"/>
+        </w:rPr>
+      </w:pPr>
+      <w:r>
+        <w:rPr>
+          <w:lang w:val="en-US"/>
+        </w:rPr>
+        <w:t>RUN groupadd --gid 9999 app &amp;&amp; \</w:t>
+      </w:r>
+    </w:p>
+    <w:p>
+      <w:pPr>
+        <w:suppressAutoHyphens w:val="0"/>
+        <w:spacing w:line="240" w:lineRule="auto"/>
+        <w:ind w:firstLine="0"/>
+        <w:jc w:val="left"/>
+        <w:rPr>
+          <w:lang w:val="en-US"/>
+        </w:rPr>
+      </w:pPr>
+      <w:r>
+        <w:rPr>
+          <w:lang w:val="en-US"/>
+        </w:rPr>
+        <w:t xml:space="preserve">    useradd --uid 9999 --gid app app &amp;&amp; \</w:t>
+      </w:r>
+    </w:p>
+    <w:p>
+      <w:pPr>
+        <w:suppressAutoHyphens w:val="0"/>
+        <w:spacing w:line="240" w:lineRule="auto"/>
+        <w:ind w:firstLine="0"/>
+        <w:jc w:val="left"/>
+        <w:rPr>
+          <w:lang w:val="en-US"/>
+        </w:rPr>
+      </w:pPr>
+      <w:r>
+        <w:rPr>
+          <w:lang w:val="en-US"/>
+        </w:rPr>
+        <w:t xml:space="preserve">    chown -R app:app /home/app</w:t>
+      </w:r>
+    </w:p>
+    <w:p>
+      <w:pPr>
+        <w:suppressAutoHyphens w:val="0"/>
+        <w:spacing w:line="240" w:lineRule="auto"/>
+        <w:ind w:firstLine="0"/>
+        <w:jc w:val="left"/>
+        <w:rPr>
+          <w:lang w:val="en-US"/>
+        </w:rPr>
+      </w:pPr>
+    </w:p>
+    <w:p>
+      <w:pPr>
+        <w:suppressAutoHyphens w:val="0"/>
+        <w:spacing w:line="240" w:lineRule="auto"/>
+        <w:ind w:firstLine="0"/>
+        <w:jc w:val="left"/>
+        <w:rPr>
+          <w:lang w:val="en-US"/>
+        </w:rPr>
+      </w:pPr>
+    </w:p>
+    <w:p>
+      <w:pPr>
+        <w:suppressAutoHyphens w:val="0"/>
+        <w:spacing w:line="240" w:lineRule="auto"/>
+        <w:ind w:firstLine="0"/>
+        <w:jc w:val="left"/>
+        <w:rPr>
+          <w:lang w:val="en-US"/>
+        </w:rPr>
+      </w:pPr>
+      <w:r>
+        <w:rPr>
+          <w:lang w:val="en-US"/>
+        </w:rPr>
+        <w:t>#Expose app port</w:t>
+      </w:r>
+    </w:p>
+    <w:p>
+      <w:pPr>
+        <w:suppressAutoHyphens w:val="0"/>
+        <w:spacing w:line="240" w:lineRule="auto"/>
+        <w:ind w:firstLine="0"/>
+        <w:jc w:val="left"/>
+        <w:rPr>
+          <w:lang w:val="en-US"/>
+        </w:rPr>
+      </w:pPr>
+      <w:r>
+        <w:rPr>
+          <w:lang w:val="en-US"/>
+        </w:rPr>
+        <w:t>EXPOSE 80 3000</w:t>
+      </w:r>
+    </w:p>
+    <w:p>
+      <w:pPr>
+        <w:suppressAutoHyphens w:val="0"/>
+        <w:spacing w:line="240" w:lineRule="auto"/>
+        <w:ind w:firstLine="0"/>
+        <w:jc w:val="left"/>
+        <w:rPr>
+          <w:lang w:val="en-US"/>
+        </w:rPr>
+      </w:pPr>
+    </w:p>
+    <w:p>
+      <w:pPr>
+        <w:suppressAutoHyphens w:val="0"/>
+        <w:spacing w:line="240" w:lineRule="auto"/>
+        <w:ind w:firstLine="0"/>
+        <w:jc w:val="left"/>
+        <w:rPr>
+          <w:lang w:val="en-US"/>
+        </w:rPr>
+      </w:pPr>
+      <w:r>
+        <w:rPr>
+          <w:lang w:val="en-US"/>
+        </w:rPr>
+        <w:t># Save timestamp of image building</w:t>
+      </w:r>
+    </w:p>
+    <w:p>
+      <w:pPr>
+        <w:suppressAutoHyphens w:val="0"/>
+        <w:spacing w:line="240" w:lineRule="auto"/>
+        <w:ind w:firstLine="0"/>
+        <w:jc w:val="left"/>
+      </w:pPr>
+      <w:r>
+        <w:t>RUN date -u &gt; BUILD_TIME</w:t>
+      </w:r>
+    </w:p>
+    <w:p>
+      <w:pPr>
+        <w:suppressAutoHyphens w:val="0"/>
+        <w:spacing w:line="240" w:lineRule="auto"/>
+        <w:ind w:firstLine="0"/>
+        <w:jc w:val="left"/>
+      </w:pPr>
+    </w:p>
+    <w:p>
+      <w:pPr>
+        <w:suppressAutoHyphens w:val="0"/>
+        <w:spacing w:line="240" w:lineRule="auto"/>
+        <w:ind w:firstLine="0"/>
+        <w:jc w:val="left"/>
+      </w:pPr>
+      <w:bookmarkStart w:id="72" w:name="_GoBack"/>
+      <w:bookmarkEnd w:id="72"/>
+    </w:p>
+    <w:p>
+      <w:pPr>
+        <w:suppressAutoHyphens w:val="0"/>
+        <w:spacing w:line="240" w:lineRule="auto"/>
+        <w:ind w:firstLine="0"/>
+        <w:jc w:val="left"/>
+      </w:pPr>
     </w:p>
     <w:sectPr>
       <w:headerReference w:type="default" r:id="rId29"/>
@@ -12374,7 +13051,7 @@
 </file>
 
 <file path=word/endnotes.xml><?xml version="1.0" encoding="utf-8"?>
-<w:endnotes xmlns:wpc="http://schemas.microsoft.com/office/word/2010/wordprocessingCanvas" xmlns:cx="http://schemas.microsoft.com/office/drawing/2014/chartex" xmlns:cx1="http://schemas.microsoft.com/office/drawing/2015/9/8/chartex" xmlns:cx2="http://schemas.microsoft.com/office/drawing/2015/10/21/chartex" xmlns:cx3="http://schemas.microsoft.com/office/drawing/2016/5/9/chartex" xmlns:cx4="http://schemas.microsoft.com/office/drawing/2016/5/10/chartex" xmlns:cx5="http://schemas.microsoft.com/office/drawing/2016/5/11/chartex" xmlns:cx6="http://schemas.microsoft.com/office/drawing/2016/5/12/chartex" xmlns:cx7="http://schemas.microsoft.com/office/drawing/2016/5/13/chartex" xmlns:cx8="http://schemas.microsoft.com/office/drawing/2016/5/14/chartex" xmlns:mc="http://schemas.openxmlformats.org/markup-compatibility/2006" xmlns:aink="http://schemas.microsoft.com/office/drawing/2016/ink" xmlns:am3d="http://schemas.microsoft.com/office/drawing/2017/model3d" xmlns:o="urn:schemas-microsoft-com:office:office" xmlns:r="http://schemas.openxmlformats.org/officeDocument/2006/relationships" xmlns:m="http://schemas.openxmlformats.org/officeDocument/2006/math" xmlns:v="urn:schemas-microsoft-com:vml" xmlns:wp14="http://schemas.microsoft.com/office/word/2010/wordprocessingDrawing" xmlns:wp="http://schemas.openxmlformats.org/drawingml/2006/wordprocessingDrawing" xmlns:w10="urn:schemas-microsoft-com:office:word" xmlns:w="http://schemas.openxmlformats.org/wordprocessingml/2006/main" xmlns:w14="http://schemas.microsoft.com/office/word/2010/wordml" xmlns:w15="http://schemas.microsoft.com/office/word/2012/wordml" xmlns:w16cid="http://schemas.microsoft.com/office/word/2016/wordml/cid" xmlns:w16se="http://schemas.microsoft.com/office/word/2015/wordml/symex" xmlns:wpg="http://schemas.microsoft.com/office/word/2010/wordprocessingGroup" xmlns:wpi="http://schemas.microsoft.com/office/word/2010/wordprocessingInk" xmlns:wne="http://schemas.microsoft.com/office/word/2006/wordml" xmlns:wps="http://schemas.microsoft.com/office/word/2010/wordprocessingShape" mc:Ignorable="w14 w15 w16se w16cid wp14">
+<w:endnotes xmlns:wpc="http://schemas.microsoft.com/office/word/2010/wordprocessingCanvas" xmlns:mo="http://schemas.microsoft.com/office/mac/office/2008/main" xmlns:mc="http://schemas.openxmlformats.org/markup-compatibility/2006" xmlns:mv="urn:schemas-microsoft-com:mac:vml" xmlns:o="urn:schemas-microsoft-com:office:office" xmlns:r="http://schemas.openxmlformats.org/officeDocument/2006/relationships" xmlns:m="http://schemas.openxmlformats.org/officeDocument/2006/math" xmlns:v="urn:schemas-microsoft-com:vml" xmlns:wp14="http://schemas.microsoft.com/office/word/2010/wordprocessingDrawing" xmlns:wp="http://schemas.openxmlformats.org/drawingml/2006/wordprocessingDrawing" xmlns:w10="urn:schemas-microsoft-com:office:word" xmlns:w="http://schemas.openxmlformats.org/wordprocessingml/2006/main" xmlns:w14="http://schemas.microsoft.com/office/word/2010/wordml" xmlns:w15="http://schemas.microsoft.com/office/word/2012/wordml" xmlns:wpg="http://schemas.microsoft.com/office/word/2010/wordprocessingGroup" xmlns:wpi="http://schemas.microsoft.com/office/word/2010/wordprocessingInk" xmlns:wne="http://schemas.microsoft.com/office/word/2006/wordml" xmlns:wps="http://schemas.microsoft.com/office/word/2010/wordprocessingShape" mc:Ignorable="w14 w15 wp14">
   <w:endnote w:type="separator" w:id="-1">
     <w:p>
       <w:pPr>
@@ -12399,7 +13076,7 @@
 </file>
 
 <file path=word/footer1.xml><?xml version="1.0" encoding="utf-8"?>
-<w:ftr xmlns:wpc="http://schemas.microsoft.com/office/word/2010/wordprocessingCanvas" xmlns:cx="http://schemas.microsoft.com/office/drawing/2014/chartex" xmlns:cx1="http://schemas.microsoft.com/office/drawing/2015/9/8/chartex" xmlns:cx2="http://schemas.microsoft.com/office/drawing/2015/10/21/chartex" xmlns:cx3="http://schemas.microsoft.com/office/drawing/2016/5/9/chartex" xmlns:cx4="http://schemas.microsoft.com/office/drawing/2016/5/10/chartex" xmlns:cx5="http://schemas.microsoft.com/office/drawing/2016/5/11/chartex" xmlns:cx6="http://schemas.microsoft.com/office/drawing/2016/5/12/chartex" xmlns:cx7="http://schemas.microsoft.com/office/drawing/2016/5/13/chartex" xmlns:cx8="http://schemas.microsoft.com/office/drawing/2016/5/14/chartex" xmlns:mc="http://schemas.openxmlformats.org/markup-compatibility/2006" xmlns:aink="http://schemas.microsoft.com/office/drawing/2016/ink" xmlns:am3d="http://schemas.microsoft.com/office/drawing/2017/model3d" xmlns:o="urn:schemas-microsoft-com:office:office" xmlns:r="http://schemas.openxmlformats.org/officeDocument/2006/relationships" xmlns:m="http://schemas.openxmlformats.org/officeDocument/2006/math" xmlns:v="urn:schemas-microsoft-com:vml" xmlns:wp14="http://schemas.microsoft.com/office/word/2010/wordprocessingDrawing" xmlns:wp="http://schemas.openxmlformats.org/drawingml/2006/wordprocessingDrawing" xmlns:w10="urn:schemas-microsoft-com:office:word" xmlns:w="http://schemas.openxmlformats.org/wordprocessingml/2006/main" xmlns:w14="http://schemas.microsoft.com/office/word/2010/wordml" xmlns:w15="http://schemas.microsoft.com/office/word/2012/wordml" xmlns:w16cid="http://schemas.microsoft.com/office/word/2016/wordml/cid" xmlns:w16se="http://schemas.microsoft.com/office/word/2015/wordml/symex" xmlns:wpg="http://schemas.microsoft.com/office/word/2010/wordprocessingGroup" xmlns:wpi="http://schemas.microsoft.com/office/word/2010/wordprocessingInk" xmlns:wne="http://schemas.microsoft.com/office/word/2006/wordml" xmlns:wps="http://schemas.microsoft.com/office/word/2010/wordprocessingShape" mc:Ignorable="w14 w15 w16se w16cid wp14">
+<w:ftr xmlns:wpc="http://schemas.microsoft.com/office/word/2010/wordprocessingCanvas" xmlns:mo="http://schemas.microsoft.com/office/mac/office/2008/main" xmlns:mc="http://schemas.openxmlformats.org/markup-compatibility/2006" xmlns:mv="urn:schemas-microsoft-com:mac:vml" xmlns:o="urn:schemas-microsoft-com:office:office" xmlns:r="http://schemas.openxmlformats.org/officeDocument/2006/relationships" xmlns:m="http://schemas.openxmlformats.org/officeDocument/2006/math" xmlns:v="urn:schemas-microsoft-com:vml" xmlns:wp14="http://schemas.microsoft.com/office/word/2010/wordprocessingDrawing" xmlns:wp="http://schemas.openxmlformats.org/drawingml/2006/wordprocessingDrawing" xmlns:w10="urn:schemas-microsoft-com:office:word" xmlns:w="http://schemas.openxmlformats.org/wordprocessingml/2006/main" xmlns:w14="http://schemas.microsoft.com/office/word/2010/wordml" xmlns:w15="http://schemas.microsoft.com/office/word/2012/wordml" xmlns:wpg="http://schemas.microsoft.com/office/word/2010/wordprocessingGroup" xmlns:wpi="http://schemas.microsoft.com/office/word/2010/wordprocessingInk" xmlns:wne="http://schemas.microsoft.com/office/word/2006/wordml" xmlns:wps="http://schemas.microsoft.com/office/word/2010/wordprocessingShape" mc:Ignorable="w14 w15 wp14">
   <w:p>
     <w:pPr>
       <w:pStyle w:val="Rodap1"/>
@@ -12411,7 +13088,7 @@
 </file>
 
 <file path=word/footnotes.xml><?xml version="1.0" encoding="utf-8"?>
-<w:footnotes xmlns:wpc="http://schemas.microsoft.com/office/word/2010/wordprocessingCanvas" xmlns:cx="http://schemas.microsoft.com/office/drawing/2014/chartex" xmlns:cx1="http://schemas.microsoft.com/office/drawing/2015/9/8/chartex" xmlns:cx2="http://schemas.microsoft.com/office/drawing/2015/10/21/chartex" xmlns:cx3="http://schemas.microsoft.com/office/drawing/2016/5/9/chartex" xmlns:cx4="http://schemas.microsoft.com/office/drawing/2016/5/10/chartex" xmlns:cx5="http://schemas.microsoft.com/office/drawing/2016/5/11/chartex" xmlns:cx6="http://schemas.microsoft.com/office/drawing/2016/5/12/chartex" xmlns:cx7="http://schemas.microsoft.com/office/drawing/2016/5/13/chartex" xmlns:cx8="http://schemas.microsoft.com/office/drawing/2016/5/14/chartex" xmlns:mc="http://schemas.openxmlformats.org/markup-compatibility/2006" xmlns:aink="http://schemas.microsoft.com/office/drawing/2016/ink" xmlns:am3d="http://schemas.microsoft.com/office/drawing/2017/model3d" xmlns:o="urn:schemas-microsoft-com:office:office" xmlns:r="http://schemas.openxmlformats.org/officeDocument/2006/relationships" xmlns:m="http://schemas.openxmlformats.org/officeDocument/2006/math" xmlns:v="urn:schemas-microsoft-com:vml" xmlns:wp14="http://schemas.microsoft.com/office/word/2010/wordprocessingDrawing" xmlns:wp="http://schemas.openxmlformats.org/drawingml/2006/wordprocessingDrawing" xmlns:w10="urn:schemas-microsoft-com:office:word" xmlns:w="http://schemas.openxmlformats.org/wordprocessingml/2006/main" xmlns:w14="http://schemas.microsoft.com/office/word/2010/wordml" xmlns:w15="http://schemas.microsoft.com/office/word/2012/wordml" xmlns:w16cid="http://schemas.microsoft.com/office/word/2016/wordml/cid" xmlns:w16se="http://schemas.microsoft.com/office/word/2015/wordml/symex" xmlns:wpg="http://schemas.microsoft.com/office/word/2010/wordprocessingGroup" xmlns:wpi="http://schemas.microsoft.com/office/word/2010/wordprocessingInk" xmlns:wne="http://schemas.microsoft.com/office/word/2006/wordml" xmlns:wps="http://schemas.microsoft.com/office/word/2010/wordprocessingShape" mc:Ignorable="w14 w15 w16se w16cid wp14">
+<w:footnotes xmlns:wpc="http://schemas.microsoft.com/office/word/2010/wordprocessingCanvas" xmlns:mo="http://schemas.microsoft.com/office/mac/office/2008/main" xmlns:mc="http://schemas.openxmlformats.org/markup-compatibility/2006" xmlns:mv="urn:schemas-microsoft-com:mac:vml" xmlns:o="urn:schemas-microsoft-com:office:office" xmlns:r="http://schemas.openxmlformats.org/officeDocument/2006/relationships" xmlns:m="http://schemas.openxmlformats.org/officeDocument/2006/math" xmlns:v="urn:schemas-microsoft-com:vml" xmlns:wp14="http://schemas.microsoft.com/office/word/2010/wordprocessingDrawing" xmlns:wp="http://schemas.openxmlformats.org/drawingml/2006/wordprocessingDrawing" xmlns:w10="urn:schemas-microsoft-com:office:word" xmlns:w="http://schemas.openxmlformats.org/wordprocessingml/2006/main" xmlns:w14="http://schemas.microsoft.com/office/word/2010/wordml" xmlns:w15="http://schemas.microsoft.com/office/word/2012/wordml" xmlns:wpg="http://schemas.microsoft.com/office/word/2010/wordprocessingGroup" xmlns:wpi="http://schemas.microsoft.com/office/word/2010/wordprocessingInk" xmlns:wne="http://schemas.microsoft.com/office/word/2006/wordml" xmlns:wps="http://schemas.microsoft.com/office/word/2010/wordprocessingShape" mc:Ignorable="w14 w15 wp14">
   <w:footnote w:type="separator" w:id="-1">
     <w:p>
       <w:pPr>
@@ -12436,7 +13113,7 @@
 </file>
 
 <file path=word/header1.xml><?xml version="1.0" encoding="utf-8"?>
-<w:hdr xmlns:wpc="http://schemas.microsoft.com/office/word/2010/wordprocessingCanvas" xmlns:cx="http://schemas.microsoft.com/office/drawing/2014/chartex" xmlns:cx1="http://schemas.microsoft.com/office/drawing/2015/9/8/chartex" xmlns:cx2="http://schemas.microsoft.com/office/drawing/2015/10/21/chartex" xmlns:cx3="http://schemas.microsoft.com/office/drawing/2016/5/9/chartex" xmlns:cx4="http://schemas.microsoft.com/office/drawing/2016/5/10/chartex" xmlns:cx5="http://schemas.microsoft.com/office/drawing/2016/5/11/chartex" xmlns:cx6="http://schemas.microsoft.com/office/drawing/2016/5/12/chartex" xmlns:cx7="http://schemas.microsoft.com/office/drawing/2016/5/13/chartex" xmlns:cx8="http://schemas.microsoft.com/office/drawing/2016/5/14/chartex" xmlns:mc="http://schemas.openxmlformats.org/markup-compatibility/2006" xmlns:aink="http://schemas.microsoft.com/office/drawing/2016/ink" xmlns:am3d="http://schemas.microsoft.com/office/drawing/2017/model3d" xmlns:o="urn:schemas-microsoft-com:office:office" xmlns:r="http://schemas.openxmlformats.org/officeDocument/2006/relationships" xmlns:m="http://schemas.openxmlformats.org/officeDocument/2006/math" xmlns:v="urn:schemas-microsoft-com:vml" xmlns:wp14="http://schemas.microsoft.com/office/word/2010/wordprocessingDrawing" xmlns:wp="http://schemas.openxmlformats.org/drawingml/2006/wordprocessingDrawing" xmlns:w10="urn:schemas-microsoft-com:office:word" xmlns:w="http://schemas.openxmlformats.org/wordprocessingml/2006/main" xmlns:w14="http://schemas.microsoft.com/office/word/2010/wordml" xmlns:w15="http://schemas.microsoft.com/office/word/2012/wordml" xmlns:w16cid="http://schemas.microsoft.com/office/word/2016/wordml/cid" xmlns:w16se="http://schemas.microsoft.com/office/word/2015/wordml/symex" xmlns:wpg="http://schemas.microsoft.com/office/word/2010/wordprocessingGroup" xmlns:wpi="http://schemas.microsoft.com/office/word/2010/wordprocessingInk" xmlns:wne="http://schemas.microsoft.com/office/word/2006/wordml" xmlns:wps="http://schemas.microsoft.com/office/word/2010/wordprocessingShape" mc:Ignorable="w14 w15 w16se w16cid wp14">
+<w:hdr xmlns:wpc="http://schemas.microsoft.com/office/word/2010/wordprocessingCanvas" xmlns:mo="http://schemas.microsoft.com/office/mac/office/2008/main" xmlns:mc="http://schemas.openxmlformats.org/markup-compatibility/2006" xmlns:mv="urn:schemas-microsoft-com:mac:vml" xmlns:o="urn:schemas-microsoft-com:office:office" xmlns:r="http://schemas.openxmlformats.org/officeDocument/2006/relationships" xmlns:m="http://schemas.openxmlformats.org/officeDocument/2006/math" xmlns:v="urn:schemas-microsoft-com:vml" xmlns:wp14="http://schemas.microsoft.com/office/word/2010/wordprocessingDrawing" xmlns:wp="http://schemas.openxmlformats.org/drawingml/2006/wordprocessingDrawing" xmlns:w10="urn:schemas-microsoft-com:office:word" xmlns:w="http://schemas.openxmlformats.org/wordprocessingml/2006/main" xmlns:w14="http://schemas.microsoft.com/office/word/2010/wordml" xmlns:w15="http://schemas.microsoft.com/office/word/2012/wordml" xmlns:wpg="http://schemas.microsoft.com/office/word/2010/wordprocessingGroup" xmlns:wpi="http://schemas.microsoft.com/office/word/2010/wordprocessingInk" xmlns:wne="http://schemas.microsoft.com/office/word/2006/wordml" xmlns:wps="http://schemas.microsoft.com/office/word/2010/wordprocessingShape" mc:Ignorable="w14 w15 wp14">
   <w:p>
     <w:pPr>
       <w:pStyle w:val="Cabealho1"/>
@@ -12447,8 +13124,8 @@
 </file>
 
 <file path=word/numbering.xml><?xml version="1.0" encoding="utf-8"?>
-<w:numbering xmlns:wpc="http://schemas.microsoft.com/office/word/2010/wordprocessingCanvas" xmlns:cx="http://schemas.microsoft.com/office/drawing/2014/chartex" xmlns:cx1="http://schemas.microsoft.com/office/drawing/2015/9/8/chartex" xmlns:cx2="http://schemas.microsoft.com/office/drawing/2015/10/21/chartex" xmlns:cx3="http://schemas.microsoft.com/office/drawing/2016/5/9/chartex" xmlns:cx4="http://schemas.microsoft.com/office/drawing/2016/5/10/chartex" xmlns:cx5="http://schemas.microsoft.com/office/drawing/2016/5/11/chartex" xmlns:cx6="http://schemas.microsoft.com/office/drawing/2016/5/12/chartex" xmlns:cx7="http://schemas.microsoft.com/office/drawing/2016/5/13/chartex" xmlns:cx8="http://schemas.microsoft.com/office/drawing/2016/5/14/chartex" xmlns:mc="http://schemas.openxmlformats.org/markup-compatibility/2006" xmlns:aink="http://schemas.microsoft.com/office/drawing/2016/ink" xmlns:am3d="http://schemas.microsoft.com/office/drawing/2017/model3d" xmlns:o="urn:schemas-microsoft-com:office:office" xmlns:r="http://schemas.openxmlformats.org/officeDocument/2006/relationships" xmlns:m="http://schemas.openxmlformats.org/officeDocument/2006/math" xmlns:v="urn:schemas-microsoft-com:vml" xmlns:wp14="http://schemas.microsoft.com/office/word/2010/wordprocessingDrawing" xmlns:wp="http://schemas.openxmlformats.org/drawingml/2006/wordprocessingDrawing" xmlns:w10="urn:schemas-microsoft-com:office:word" xmlns:w="http://schemas.openxmlformats.org/wordprocessingml/2006/main" xmlns:w14="http://schemas.microsoft.com/office/word/2010/wordml" xmlns:w15="http://schemas.microsoft.com/office/word/2012/wordml" xmlns:w16cid="http://schemas.microsoft.com/office/word/2016/wordml/cid" xmlns:w16se="http://schemas.microsoft.com/office/word/2015/wordml/symex" xmlns:wpg="http://schemas.microsoft.com/office/word/2010/wordprocessingGroup" xmlns:wpi="http://schemas.microsoft.com/office/word/2010/wordprocessingInk" xmlns:wne="http://schemas.microsoft.com/office/word/2006/wordml" xmlns:wps="http://schemas.microsoft.com/office/word/2010/wordprocessingShape" mc:Ignorable="w14 w15 w16se w16cid wp14">
-  <w:abstractNum w:abstractNumId="0" w15:restartNumberingAfterBreak="0">
+<w:numbering xmlns:wpc="http://schemas.microsoft.com/office/word/2010/wordprocessingCanvas" xmlns:mo="http://schemas.microsoft.com/office/mac/office/2008/main" xmlns:mc="http://schemas.openxmlformats.org/markup-compatibility/2006" xmlns:mv="urn:schemas-microsoft-com:mac:vml" xmlns:o="urn:schemas-microsoft-com:office:office" xmlns:r="http://schemas.openxmlformats.org/officeDocument/2006/relationships" xmlns:m="http://schemas.openxmlformats.org/officeDocument/2006/math" xmlns:v="urn:schemas-microsoft-com:vml" xmlns:wp14="http://schemas.microsoft.com/office/word/2010/wordprocessingDrawing" xmlns:wp="http://schemas.openxmlformats.org/drawingml/2006/wordprocessingDrawing" xmlns:w10="urn:schemas-microsoft-com:office:word" xmlns:w="http://schemas.openxmlformats.org/wordprocessingml/2006/main" xmlns:w14="http://schemas.microsoft.com/office/word/2010/wordml" xmlns:w15="http://schemas.microsoft.com/office/word/2012/wordml" xmlns:wpg="http://schemas.microsoft.com/office/word/2010/wordprocessingGroup" xmlns:wpi="http://schemas.microsoft.com/office/word/2010/wordprocessingInk" xmlns:wne="http://schemas.microsoft.com/office/word/2006/wordml" xmlns:wps="http://schemas.microsoft.com/office/word/2010/wordprocessingShape" mc:Ignorable="w14 w15 wp14">
+  <w:abstractNum w:abstractNumId="0">
     <w:nsid w:val="044D32CC"/>
     <w:multiLevelType w:val="hybridMultilevel"/>
     <w:tmpl w:val="D11CB256"/>
@@ -12561,7 +13238,7 @@
       </w:rPr>
     </w:lvl>
   </w:abstractNum>
-  <w:abstractNum w:abstractNumId="1" w15:restartNumberingAfterBreak="0">
+  <w:abstractNum w:abstractNumId="1">
     <w:nsid w:val="158B2D50"/>
     <w:multiLevelType w:val="multilevel"/>
     <w:tmpl w:val="381C12D8"/>
@@ -12677,7 +13354,7 @@
       </w:rPr>
     </w:lvl>
   </w:abstractNum>
-  <w:abstractNum w:abstractNumId="2" w15:restartNumberingAfterBreak="0">
+  <w:abstractNum w:abstractNumId="2">
     <w:nsid w:val="27CA2BB0"/>
     <w:multiLevelType w:val="multilevel"/>
     <w:tmpl w:val="59CC844A"/>
@@ -12799,7 +13476,7 @@
       </w:pPr>
     </w:lvl>
   </w:abstractNum>
-  <w:abstractNum w:abstractNumId="3" w15:restartNumberingAfterBreak="0">
+  <w:abstractNum w:abstractNumId="3">
     <w:nsid w:val="2F9118FE"/>
     <w:multiLevelType w:val="multilevel"/>
     <w:tmpl w:val="DB468F4C"/>
@@ -12915,7 +13592,7 @@
       </w:rPr>
     </w:lvl>
   </w:abstractNum>
-  <w:abstractNum w:abstractNumId="4" w15:restartNumberingAfterBreak="0">
+  <w:abstractNum w:abstractNumId="4">
     <w:nsid w:val="71D36E1C"/>
     <w:multiLevelType w:val="multilevel"/>
     <w:tmpl w:val="F6C0C30C"/>
@@ -13031,7 +13708,7 @@
       </w:rPr>
     </w:lvl>
   </w:abstractNum>
-  <w:abstractNum w:abstractNumId="5" w15:restartNumberingAfterBreak="0">
+  <w:abstractNum w:abstractNumId="5">
     <w:nsid w:val="727A7D91"/>
     <w:multiLevelType w:val="multilevel"/>
     <w:tmpl w:val="072C5DA8"/>
@@ -13147,7 +13824,7 @@
       </w:rPr>
     </w:lvl>
   </w:abstractNum>
-  <w:abstractNum w:abstractNumId="6" w15:restartNumberingAfterBreak="0">
+  <w:abstractNum w:abstractNumId="6">
     <w:nsid w:val="789B2C9D"/>
     <w:multiLevelType w:val="multilevel"/>
     <w:tmpl w:val="6F8240FE"/>
@@ -13321,7 +13998,7 @@
 </file>
 
 <file path=word/styles.xml><?xml version="1.0" encoding="utf-8"?>
-<w:styles xmlns:mc="http://schemas.openxmlformats.org/markup-compatibility/2006" xmlns:r="http://schemas.openxmlformats.org/officeDocument/2006/relationships" xmlns:w="http://schemas.openxmlformats.org/wordprocessingml/2006/main" xmlns:w14="http://schemas.microsoft.com/office/word/2010/wordml" xmlns:w15="http://schemas.microsoft.com/office/word/2012/wordml" xmlns:w16cid="http://schemas.microsoft.com/office/word/2016/wordml/cid" xmlns:w16se="http://schemas.microsoft.com/office/word/2015/wordml/symex" mc:Ignorable="w14 w15 w16se w16cid">
+<w:styles xmlns:mc="http://schemas.openxmlformats.org/markup-compatibility/2006" xmlns:r="http://schemas.openxmlformats.org/officeDocument/2006/relationships" xmlns:w="http://schemas.openxmlformats.org/wordprocessingml/2006/main" xmlns:w14="http://schemas.microsoft.com/office/word/2010/wordml" xmlns:w15="http://schemas.microsoft.com/office/word/2012/wordml" mc:Ignorable="w14 w15">
   <w:docDefaults>
     <w:rPrDefault>
       <w:rPr>
@@ -13331,7 +14008,7 @@
     </w:rPrDefault>
     <w:pPrDefault/>
   </w:docDefaults>
-  <w:latentStyles w:defLockedState="0" w:defUIPriority="99" w:defSemiHidden="0" w:defUnhideWhenUsed="0" w:defQFormat="0" w:count="375">
+  <w:latentStyles w:defLockedState="0" w:defUIPriority="99" w:defSemiHidden="0" w:defUnhideWhenUsed="0" w:defQFormat="0" w:count="382">
     <w:lsdException w:name="Normal" w:uiPriority="0" w:qFormat="1"/>
     <w:lsdException w:name="heading 1" w:uiPriority="9" w:qFormat="1"/>
     <w:lsdException w:name="heading 2" w:semiHidden="1" w:uiPriority="9" w:unhideWhenUsed="1" w:qFormat="1"/>
@@ -15049,6 +15726,7 @@
     <w:uiPriority w:val="59"/>
     <w:rsid w:val="00565E73"/>
     <w:tblPr>
+      <w:tblInd w:w="0" w:type="dxa"/>
       <w:tblBorders>
         <w:top w:val="single" w:sz="4" w:space="0" w:color="000000"/>
         <w:left w:val="single" w:sz="4" w:space="0" w:color="000000"/>
@@ -15057,9 +15735,15 @@
         <w:insideH w:val="single" w:sz="4" w:space="0" w:color="000000"/>
         <w:insideV w:val="single" w:sz="4" w:space="0" w:color="000000"/>
       </w:tblBorders>
+      <w:tblCellMar>
+        <w:top w:w="0" w:type="dxa"/>
+        <w:left w:w="108" w:type="dxa"/>
+        <w:bottom w:w="0" w:type="dxa"/>
+        <w:right w:w="108" w:type="dxa"/>
+      </w:tblCellMar>
     </w:tblPr>
   </w:style>
-  <w:style w:type="character" w:styleId="Hyperlink">
+  <w:style w:type="character" w:styleId="Hiperlink">
     <w:name w:val="Hyperlink"/>
     <w:basedOn w:val="Fontepargpadro"/>
     <w:uiPriority w:val="99"/>
@@ -15409,10 +16093,9 @@
 </file>
 
 <file path=customXml/itemProps1.xml><?xml version="1.0" encoding="utf-8"?>
-<ds:datastoreItem xmlns:ds="http://schemas.openxmlformats.org/officeDocument/2006/customXml" ds:itemID="{26A80654-3DE7-E445-AEE1-C248CC39091E}">
+<ds:datastoreItem xmlns:ds="http://schemas.openxmlformats.org/officeDocument/2006/customXml" ds:itemID="{AFD15AAC-5C51-B04D-ADE5-1A45B9250802}">
   <ds:schemaRefs>
     <ds:schemaRef ds:uri="http://schemas.openxmlformats.org/officeDocument/2006/bibliography"/>
-    <ds:schemaRef ds:uri="http://www.w3.org/2000/xmlns/"/>
   </ds:schemaRefs>
 </ds:datastoreItem>
 </file>
</xml_diff>

<commit_message>
Alterações no capítulo do docker-compose.
</commit_message>
<xml_diff>
--- a/Docs/Monografia_Thiago_Soares_da_Cruz_20111100428.docx
+++ b/Docs/Monografia_Thiago_Soares_da_Cruz_20111100428.docx
@@ -1,6 +1,6 @@
 
 <file path=word/document.xml><?xml version="1.0" encoding="utf-8"?>
-<w:document xmlns:wpc="http://schemas.microsoft.com/office/word/2010/wordprocessingCanvas" xmlns:mo="http://schemas.microsoft.com/office/mac/office/2008/main" xmlns:mc="http://schemas.openxmlformats.org/markup-compatibility/2006" xmlns:mv="urn:schemas-microsoft-com:mac:vml" xmlns:o="urn:schemas-microsoft-com:office:office" xmlns:r="http://schemas.openxmlformats.org/officeDocument/2006/relationships" xmlns:m="http://schemas.openxmlformats.org/officeDocument/2006/math" xmlns:v="urn:schemas-microsoft-com:vml" xmlns:wp14="http://schemas.microsoft.com/office/word/2010/wordprocessingDrawing" xmlns:wp="http://schemas.openxmlformats.org/drawingml/2006/wordprocessingDrawing" xmlns:w10="urn:schemas-microsoft-com:office:word" xmlns:w="http://schemas.openxmlformats.org/wordprocessingml/2006/main" xmlns:w14="http://schemas.microsoft.com/office/word/2010/wordml" xmlns:w15="http://schemas.microsoft.com/office/word/2012/wordml" xmlns:wpg="http://schemas.microsoft.com/office/word/2010/wordprocessingGroup" xmlns:wpi="http://schemas.microsoft.com/office/word/2010/wordprocessingInk" xmlns:wne="http://schemas.microsoft.com/office/word/2006/wordml" xmlns:wps="http://schemas.microsoft.com/office/word/2010/wordprocessingShape" mc:Ignorable="w14 w15 wp14">
+<w:document xmlns:wpc="http://schemas.microsoft.com/office/word/2010/wordprocessingCanvas" xmlns:cx="http://schemas.microsoft.com/office/drawing/2014/chartex" xmlns:cx1="http://schemas.microsoft.com/office/drawing/2015/9/8/chartex" xmlns:cx2="http://schemas.microsoft.com/office/drawing/2015/10/21/chartex" xmlns:cx3="http://schemas.microsoft.com/office/drawing/2016/5/9/chartex" xmlns:cx4="http://schemas.microsoft.com/office/drawing/2016/5/10/chartex" xmlns:cx5="http://schemas.microsoft.com/office/drawing/2016/5/11/chartex" xmlns:cx6="http://schemas.microsoft.com/office/drawing/2016/5/12/chartex" xmlns:cx7="http://schemas.microsoft.com/office/drawing/2016/5/13/chartex" xmlns:cx8="http://schemas.microsoft.com/office/drawing/2016/5/14/chartex" xmlns:mc="http://schemas.openxmlformats.org/markup-compatibility/2006" xmlns:aink="http://schemas.microsoft.com/office/drawing/2016/ink" xmlns:am3d="http://schemas.microsoft.com/office/drawing/2017/model3d" xmlns:o="urn:schemas-microsoft-com:office:office" xmlns:r="http://schemas.openxmlformats.org/officeDocument/2006/relationships" xmlns:m="http://schemas.openxmlformats.org/officeDocument/2006/math" xmlns:v="urn:schemas-microsoft-com:vml" xmlns:wp14="http://schemas.microsoft.com/office/word/2010/wordprocessingDrawing" xmlns:wp="http://schemas.openxmlformats.org/drawingml/2006/wordprocessingDrawing" xmlns:w10="urn:schemas-microsoft-com:office:word" xmlns:w="http://schemas.openxmlformats.org/wordprocessingml/2006/main" xmlns:w14="http://schemas.microsoft.com/office/word/2010/wordml" xmlns:w15="http://schemas.microsoft.com/office/word/2012/wordml" xmlns:w16cid="http://schemas.microsoft.com/office/word/2016/wordml/cid" xmlns:w16se="http://schemas.microsoft.com/office/word/2015/wordml/symex" xmlns:wpg="http://schemas.microsoft.com/office/word/2010/wordprocessingGroup" xmlns:wpi="http://schemas.microsoft.com/office/word/2010/wordprocessingInk" xmlns:wne="http://schemas.microsoft.com/office/word/2006/wordml" xmlns:wps="http://schemas.microsoft.com/office/word/2010/wordprocessingShape" mc:Ignorable="w14 w15 w16se w16cid wp14">
   <w:body>
     <w:p>
       <w:pPr>
@@ -3245,8 +3245,13 @@
       <w:pPr>
         <w:ind w:firstLine="0"/>
       </w:pPr>
-      <w:r>
-        <w:t>Paas – Plata</w:t>
+      <w:proofErr w:type="spellStart"/>
+      <w:r>
+        <w:t>Paas</w:t>
+      </w:r>
+      <w:proofErr w:type="spellEnd"/>
+      <w:r>
+        <w:t xml:space="preserve"> – Plata</w:t>
       </w:r>
       <w:r>
         <w:t>forma as a S</w:t>
@@ -3284,8 +3289,13 @@
         <w:t xml:space="preserve">ou </w:t>
       </w:r>
       <w:r>
-        <w:t>de Prod</w:t>
-      </w:r>
+        <w:t xml:space="preserve">de </w:t>
+      </w:r>
+      <w:proofErr w:type="spellStart"/>
+      <w:r>
+        <w:t>Prod</w:t>
+      </w:r>
+      <w:proofErr w:type="spellEnd"/>
       <w:r>
         <w:t xml:space="preserve"> — produção</w:t>
       </w:r>
@@ -3298,8 +3308,21 @@
         <w:ind w:firstLine="0"/>
       </w:pPr>
       <w:r>
-        <w:t>QA – Quality Assurance</w:t>
-      </w:r>
+        <w:t xml:space="preserve">QA – </w:t>
+      </w:r>
+      <w:proofErr w:type="spellStart"/>
+      <w:r>
+        <w:t>Quality</w:t>
+      </w:r>
+      <w:proofErr w:type="spellEnd"/>
+      <w:r>
+        <w:t xml:space="preserve"> </w:t>
+      </w:r>
+      <w:proofErr w:type="spellStart"/>
+      <w:r>
+        <w:t>Assurance</w:t>
+      </w:r>
+      <w:proofErr w:type="spellEnd"/>
       <w:r>
         <w:t xml:space="preserve"> (</w:t>
       </w:r>
@@ -3326,12 +3349,14 @@
       <w:pPr>
         <w:ind w:firstLine="0"/>
       </w:pPr>
+      <w:proofErr w:type="spellStart"/>
       <w:r>
         <w:rPr>
           <w:sz w:val="24"/>
         </w:rPr>
         <w:t>Downtime</w:t>
       </w:r>
+      <w:proofErr w:type="spellEnd"/>
       <w:r>
         <w:t xml:space="preserve"> – Tempo de queda</w:t>
       </w:r>
@@ -3361,6 +3386,7 @@
       <w:pPr>
         <w:ind w:firstLine="0"/>
       </w:pPr>
+      <w:proofErr w:type="spellStart"/>
       <w:r>
         <w:t>On</w:t>
       </w:r>
@@ -3368,7 +3394,11 @@
         <w:t>-</w:t>
       </w:r>
       <w:r>
-        <w:t xml:space="preserve">demand </w:t>
+        <w:t>demand</w:t>
+      </w:r>
+      <w:proofErr w:type="spellEnd"/>
+      <w:r>
+        <w:t xml:space="preserve"> </w:t>
       </w:r>
       <w:r>
         <w:t xml:space="preserve">— Provisionamento de </w:t>
@@ -3427,6 +3457,29 @@
       </w:r>
       <w:r>
         <w:t>distribuição/utilização livre de encargos.</w:t>
+      </w:r>
+    </w:p>
+    <w:p>
+      <w:pPr>
+        <w:ind w:firstLine="0"/>
+      </w:pPr>
+      <w:r>
+        <w:t xml:space="preserve">Libs </w:t>
+      </w:r>
+      <w:r>
+        <w:t>–</w:t>
+      </w:r>
+      <w:r>
+        <w:t xml:space="preserve"> </w:t>
+      </w:r>
+      <w:r>
+        <w:t xml:space="preserve">Bibliotecas </w:t>
+      </w:r>
+      <w:r>
+        <w:t xml:space="preserve">do Sistema </w:t>
+      </w:r>
+      <w:r>
+        <w:t>Operacional.</w:t>
       </w:r>
       <w:r>
         <w:br w:type="page"/>
@@ -5468,7 +5521,49 @@
         <w:rPr>
           <w:sz w:val="24"/>
         </w:rPr>
-        <w:t xml:space="preserve"> utilizar a definição de [Mell and Grance 2009], onde de acordo com o mesmo, se pode definir computação em nuvem como sendo um modelo que provê acesso sob demanda a um conjunto de recursos computacionais, onde estes podem ser configurado de acordo com as necessidades, como CPU, armazenamento, memória e outros.</w:t>
+        <w:t xml:space="preserve"> utilizar a definição de [</w:t>
+      </w:r>
+      <w:proofErr w:type="spellStart"/>
+      <w:r>
+        <w:rPr>
+          <w:sz w:val="24"/>
+        </w:rPr>
+        <w:t>Mell</w:t>
+      </w:r>
+      <w:proofErr w:type="spellEnd"/>
+      <w:r>
+        <w:rPr>
+          <w:sz w:val="24"/>
+        </w:rPr>
+        <w:t xml:space="preserve"> </w:t>
+      </w:r>
+      <w:proofErr w:type="spellStart"/>
+      <w:r>
+        <w:rPr>
+          <w:sz w:val="24"/>
+        </w:rPr>
+        <w:t>and</w:t>
+      </w:r>
+      <w:proofErr w:type="spellEnd"/>
+      <w:r>
+        <w:rPr>
+          <w:sz w:val="24"/>
+        </w:rPr>
+        <w:t xml:space="preserve"> </w:t>
+      </w:r>
+      <w:proofErr w:type="spellStart"/>
+      <w:r>
+        <w:rPr>
+          <w:sz w:val="24"/>
+        </w:rPr>
+        <w:t>Grance</w:t>
+      </w:r>
+      <w:proofErr w:type="spellEnd"/>
+      <w:r>
+        <w:rPr>
+          <w:sz w:val="24"/>
+        </w:rPr>
+        <w:t xml:space="preserve"> 2009], onde de acordo com o mesmo, se pode definir computação em nuvem como sendo um modelo que provê acesso sob demanda a um conjunto de recursos computacionais, onde estes podem ser configurado de acordo com as necessidades, como CPU, armazenamento, memória e outros.</w:t>
       </w:r>
     </w:p>
     <w:p>
@@ -5533,7 +5628,21 @@
         <w:rPr>
           <w:sz w:val="24"/>
         </w:rPr>
-        <w:t xml:space="preserve"> cada vez mais provendo o máximo de recursos e dados frente a constante e crescente demanda dos clientes, sem ter o mínimo de downtime (tempo de falha) para novas implementações em produção (deploy).</w:t>
+        <w:t xml:space="preserve"> cada vez mais provendo o máximo de recursos e dados frente a constante e crescente demanda dos clientes, sem ter o mínimo de </w:t>
+      </w:r>
+      <w:proofErr w:type="spellStart"/>
+      <w:r>
+        <w:rPr>
+          <w:sz w:val="24"/>
+        </w:rPr>
+        <w:t>downtime</w:t>
+      </w:r>
+      <w:proofErr w:type="spellEnd"/>
+      <w:r>
+        <w:rPr>
+          <w:sz w:val="24"/>
+        </w:rPr>
+        <w:t xml:space="preserve"> (tempo de falha) para novas implementações em produção (deploy).</w:t>
       </w:r>
     </w:p>
     <w:p>
@@ -5577,7 +5686,39 @@
           <w:rFonts w:cs="Times New Roman"/>
           <w:sz w:val="24"/>
         </w:rPr>
-        <w:t xml:space="preserve"> por meio de midlewares (APIs).</w:t>
+        <w:t xml:space="preserve"> por meio de </w:t>
+      </w:r>
+      <w:proofErr w:type="spellStart"/>
+      <w:r>
+        <w:rPr>
+          <w:rFonts w:cs="Times New Roman"/>
+          <w:sz w:val="24"/>
+        </w:rPr>
+        <w:t>midlewares</w:t>
+      </w:r>
+      <w:proofErr w:type="spellEnd"/>
+      <w:r>
+        <w:rPr>
+          <w:rFonts w:cs="Times New Roman"/>
+          <w:sz w:val="24"/>
+        </w:rPr>
+        <w:t xml:space="preserve"> (</w:t>
+      </w:r>
+      <w:proofErr w:type="spellStart"/>
+      <w:r>
+        <w:rPr>
+          <w:rFonts w:cs="Times New Roman"/>
+          <w:sz w:val="24"/>
+        </w:rPr>
+        <w:t>APIs</w:t>
+      </w:r>
+      <w:proofErr w:type="spellEnd"/>
+      <w:r>
+        <w:rPr>
+          <w:rFonts w:cs="Times New Roman"/>
+          <w:sz w:val="24"/>
+        </w:rPr>
+        <w:t>).</w:t>
       </w:r>
     </w:p>
     <w:p>
@@ -5636,15 +5777,23 @@
           <w:rFonts w:cs="Times New Roman"/>
           <w:sz w:val="24"/>
         </w:rPr>
-        <w:t xml:space="preserve">, da qual cada serviço possa estar fora do namespace (ambiente) da aplicação e ser chamado conforme a sua </w:t>
-      </w:r>
-      <w:r>
-        <w:rPr>
-          <w:rFonts w:cs="Times New Roman"/>
-          <w:sz w:val="24"/>
-        </w:rPr>
-        <w:lastRenderedPageBreak/>
-        <w:t>demanda.</w:t>
+        <w:t xml:space="preserve">, da qual cada serviço possa estar fora do </w:t>
+      </w:r>
+      <w:proofErr w:type="spellStart"/>
+      <w:r>
+        <w:rPr>
+          <w:rFonts w:cs="Times New Roman"/>
+          <w:sz w:val="24"/>
+        </w:rPr>
+        <w:t>namespace</w:t>
+      </w:r>
+      <w:proofErr w:type="spellEnd"/>
+      <w:r>
+        <w:rPr>
+          <w:rFonts w:cs="Times New Roman"/>
+          <w:sz w:val="24"/>
+        </w:rPr>
+        <w:t xml:space="preserve"> (ambiente) da aplicação e ser chamado conforme a sua demanda.</w:t>
       </w:r>
       <w:r>
         <w:br w:type="page"/>
@@ -5725,7 +5874,23 @@
           <w:rFonts w:cs="Times New Roman"/>
           <w:sz w:val="24"/>
         </w:rPr>
-        <w:t>escalabilidade que se pode ter para cada serviço, recurso, metadados, banco de dados e outros que possam estar servindo à aplicação. Irei fazer uma aplicação para fundamentar as teorias aplicadas nesse trabalho, porém a mesma será meramente aplicável ao trabalho.</w:t>
+        <w:t xml:space="preserve">escalabilidade que se pode ter para cada serviço, recurso, </w:t>
+      </w:r>
+      <w:proofErr w:type="spellStart"/>
+      <w:r>
+        <w:rPr>
+          <w:rFonts w:cs="Times New Roman"/>
+          <w:sz w:val="24"/>
+        </w:rPr>
+        <w:t>metadados</w:t>
+      </w:r>
+      <w:proofErr w:type="spellEnd"/>
+      <w:r>
+        <w:rPr>
+          <w:rFonts w:cs="Times New Roman"/>
+          <w:sz w:val="24"/>
+        </w:rPr>
+        <w:t>, banco de dados e outros que possam estar servindo à aplicação. Irei fazer uma aplicação para fundamentar as teorias aplicadas nesse trabalho, porém a mesma será meramente aplicável ao trabalho.</w:t>
       </w:r>
     </w:p>
     <w:p>
@@ -5755,7 +5920,23 @@
           <w:rFonts w:cs="Times New Roman"/>
           <w:sz w:val="24"/>
         </w:rPr>
-        <w:t>No capítulo 3, irei apresentar o conceito de PaaS, plataforma como serviço e alguns outros conceitos relativos a computação em nuvem, falarei sobre modelos de programação descentralizada e os conceitos de grid, cluster e docker implementados para esse tipo de plataforma e modelo de programação.</w:t>
+        <w:t xml:space="preserve">No capítulo 3, irei apresentar o conceito de </w:t>
+      </w:r>
+      <w:proofErr w:type="spellStart"/>
+      <w:r>
+        <w:rPr>
+          <w:rFonts w:cs="Times New Roman"/>
+          <w:sz w:val="24"/>
+        </w:rPr>
+        <w:t>PaaS</w:t>
+      </w:r>
+      <w:proofErr w:type="spellEnd"/>
+      <w:r>
+        <w:rPr>
+          <w:rFonts w:cs="Times New Roman"/>
+          <w:sz w:val="24"/>
+        </w:rPr>
+        <w:t>, plataforma como serviço e alguns outros conceitos relativos a computação em nuvem, falarei sobre modelos de programação descentralizada e os conceitos de grid, cluster e docker implementados para esse tipo de plataforma e modelo de programação.</w:t>
       </w:r>
     </w:p>
     <w:p>
@@ -5777,14 +5958,71 @@
           <w:rFonts w:cs="Times New Roman"/>
           <w:sz w:val="24"/>
         </w:rPr>
-        <w:t>s a essa nova arquitetura de PaaS</w:t>
-      </w:r>
-      <w:r>
-        <w:rPr>
-          <w:rFonts w:cs="Times New Roman"/>
-          <w:sz w:val="24"/>
-        </w:rPr>
-        <w:t>, me fundamentarei em alguns como: o Tsuru, Vagran, Kubernet; irei fazer fundamentação teórica sobre cada plataforma, além de fazer uma breve comparação (no capítulo 4).</w:t>
+        <w:t xml:space="preserve">s a essa nova arquitetura de </w:t>
+      </w:r>
+      <w:proofErr w:type="spellStart"/>
+      <w:r>
+        <w:rPr>
+          <w:rFonts w:cs="Times New Roman"/>
+          <w:sz w:val="24"/>
+        </w:rPr>
+        <w:t>PaaS</w:t>
+      </w:r>
+      <w:proofErr w:type="spellEnd"/>
+      <w:r>
+        <w:rPr>
+          <w:rFonts w:cs="Times New Roman"/>
+          <w:sz w:val="24"/>
+        </w:rPr>
+        <w:t xml:space="preserve">, me fundamentarei em alguns como: o </w:t>
+      </w:r>
+      <w:proofErr w:type="spellStart"/>
+      <w:r>
+        <w:rPr>
+          <w:rFonts w:cs="Times New Roman"/>
+          <w:sz w:val="24"/>
+        </w:rPr>
+        <w:t>Tsuru</w:t>
+      </w:r>
+      <w:proofErr w:type="spellEnd"/>
+      <w:r>
+        <w:rPr>
+          <w:rFonts w:cs="Times New Roman"/>
+          <w:sz w:val="24"/>
+        </w:rPr>
+        <w:t xml:space="preserve">, </w:t>
+      </w:r>
+      <w:proofErr w:type="spellStart"/>
+      <w:r>
+        <w:rPr>
+          <w:rFonts w:cs="Times New Roman"/>
+          <w:sz w:val="24"/>
+        </w:rPr>
+        <w:t>Vagran</w:t>
+      </w:r>
+      <w:proofErr w:type="spellEnd"/>
+      <w:r>
+        <w:rPr>
+          <w:rFonts w:cs="Times New Roman"/>
+          <w:sz w:val="24"/>
+        </w:rPr>
+        <w:t xml:space="preserve">, </w:t>
+      </w:r>
+      <w:proofErr w:type="spellStart"/>
+      <w:r>
+        <w:rPr>
+          <w:rFonts w:cs="Times New Roman"/>
+          <w:sz w:val="24"/>
+        </w:rPr>
+        <w:t>Kubernet</w:t>
+      </w:r>
+      <w:proofErr w:type="spellEnd"/>
+      <w:r>
+        <w:rPr>
+          <w:rFonts w:cs="Times New Roman"/>
+          <w:sz w:val="24"/>
+        </w:rPr>
+        <w:t>; irei fazer fundamentação teórica sobre cada plataforma, além de fazer uma breve comparação (no capítulo 4).</w:t>
       </w:r>
     </w:p>
     <w:p>
@@ -5801,6 +6039,7 @@
         </w:rPr>
         <w:t xml:space="preserve">No capítulo 5, irei falar sobre sistemas escalares, ou seja, sistemas operacionais que já fazem a implementação de escalabilidade de forma nativa como se fosse um verdadeiro </w:t>
       </w:r>
+      <w:proofErr w:type="spellStart"/>
       <w:r>
         <w:rPr>
           <w:rFonts w:cs="Times New Roman"/>
@@ -5808,6 +6047,7 @@
         </w:rPr>
         <w:t>PaaS</w:t>
       </w:r>
+      <w:proofErr w:type="spellEnd"/>
       <w:r>
         <w:rPr>
           <w:rFonts w:cs="Times New Roman"/>
@@ -5828,7 +6068,39 @@
           <w:rFonts w:cs="Times New Roman"/>
           <w:sz w:val="24"/>
         </w:rPr>
-        <w:t>No capítulo 6, irei fazer uma comparação teórica com pontos positivos e negativos sobre as PaaS abordadas; Irei fazer esta comparação somente no capítulo 6 e não no capítulo 4 pois faço necessário informar sobre sistemas escalares e irei fazer comparação desses com os PaaS.</w:t>
+        <w:t xml:space="preserve">No capítulo 6, irei fazer uma comparação teórica com pontos positivos e negativos sobre as </w:t>
+      </w:r>
+      <w:proofErr w:type="spellStart"/>
+      <w:r>
+        <w:rPr>
+          <w:rFonts w:cs="Times New Roman"/>
+          <w:sz w:val="24"/>
+        </w:rPr>
+        <w:t>PaaS</w:t>
+      </w:r>
+      <w:proofErr w:type="spellEnd"/>
+      <w:r>
+        <w:rPr>
+          <w:rFonts w:cs="Times New Roman"/>
+          <w:sz w:val="24"/>
+        </w:rPr>
+        <w:t xml:space="preserve"> abordadas; Irei fazer esta comparação somente no capítulo 6 e não no capítulo 4 pois faço necessário informar sobre sistemas escalares e irei fazer comparação desses com os </w:t>
+      </w:r>
+      <w:proofErr w:type="spellStart"/>
+      <w:r>
+        <w:rPr>
+          <w:rFonts w:cs="Times New Roman"/>
+          <w:sz w:val="24"/>
+        </w:rPr>
+        <w:t>PaaS</w:t>
+      </w:r>
+      <w:proofErr w:type="spellEnd"/>
+      <w:r>
+        <w:rPr>
+          <w:rFonts w:cs="Times New Roman"/>
+          <w:sz w:val="24"/>
+        </w:rPr>
+        <w:t>.</w:t>
       </w:r>
     </w:p>
     <w:p>
@@ -5844,7 +6116,23 @@
           <w:rFonts w:cs="Times New Roman"/>
           <w:sz w:val="24"/>
         </w:rPr>
-        <w:t>No capítlulo 7, irei abordar e fundamentar a teoria sobre programação em micro-serviço, boas práticas desse modelo de programação para o novo modelo de arquitetura descentralizado e escalável.</w:t>
+        <w:t xml:space="preserve">No </w:t>
+      </w:r>
+      <w:proofErr w:type="spellStart"/>
+      <w:r>
+        <w:rPr>
+          <w:rFonts w:cs="Times New Roman"/>
+          <w:sz w:val="24"/>
+        </w:rPr>
+        <w:t>capítlulo</w:t>
+      </w:r>
+      <w:proofErr w:type="spellEnd"/>
+      <w:r>
+        <w:rPr>
+          <w:rFonts w:cs="Times New Roman"/>
+          <w:sz w:val="24"/>
+        </w:rPr>
+        <w:t xml:space="preserve"> 7, irei abordar e fundamentar a teoria sobre programação em micro-serviço, boas práticas desse modelo de programação para o novo modelo de arquitetura descentralizado e escalável.</w:t>
       </w:r>
     </w:p>
     <w:p>
@@ -5859,7 +6147,6 @@
         </w:rPr>
       </w:pPr>
       <w:r>
-        <w:lastRenderedPageBreak/>
         <w:br w:type="page"/>
       </w:r>
     </w:p>
@@ -6040,7 +6327,21 @@
         <w:rPr>
           <w:sz w:val="24"/>
         </w:rPr>
-        <w:t>Ao invés de manter servidores e infraestrutura especializada para processamento de dados, storage de arquivos e outros serviços, utiliza-se serviços online (pode ser de outras empresas) para tal fim. Porém ao se expor a esse tipo de serviço, torna-se necessário ter algum tipo de questionamento e expertise para se manter a segurança, a confiabilidade e a privacidade desses dados.</w:t>
+        <w:t xml:space="preserve">Ao invés de manter servidores e infraestrutura especializada para processamento de dados, </w:t>
+      </w:r>
+      <w:proofErr w:type="spellStart"/>
+      <w:r>
+        <w:rPr>
+          <w:sz w:val="24"/>
+        </w:rPr>
+        <w:t>storage</w:t>
+      </w:r>
+      <w:proofErr w:type="spellEnd"/>
+      <w:r>
+        <w:rPr>
+          <w:sz w:val="24"/>
+        </w:rPr>
+        <w:t xml:space="preserve"> de arquivos e outros serviços, utiliza-se serviços online (pode ser de outras empresas) para tal fim. Porém ao se expor a esse tipo de serviço, torna-se necessário ter algum tipo de questionamento e expertise para se manter a segurança, a confiabilidade e a privacidade desses dados.</w:t>
       </w:r>
     </w:p>
     <w:p>
@@ -6138,7 +6439,21 @@
                               <w:rPr>
                                 <w:color w:val="auto"/>
                               </w:rPr>
-                              <w:t>: Clound Fonte: http://www.synergixtech.com/wp-content/uploads/2016/09/Cloud-Computing-Benefits.png</w:t>
+                              <w:t xml:space="preserve">: </w:t>
+                            </w:r>
+                            <w:proofErr w:type="spellStart"/>
+                            <w:r>
+                              <w:rPr>
+                                <w:color w:val="auto"/>
+                              </w:rPr>
+                              <w:t>Clound</w:t>
+                            </w:r>
+                            <w:proofErr w:type="spellEnd"/>
+                            <w:r>
+                              <w:rPr>
+                                <w:color w:val="auto"/>
+                              </w:rPr>
+                              <w:t xml:space="preserve"> Fonte: http://www.synergixtech.com/wp-content/uploads/2016/09/Cloud-Computing-Benefits.png</w:t>
                             </w:r>
                             <w:bookmarkEnd w:id="5"/>
                           </w:p>
@@ -6156,9 +6471,9 @@
               </wp:anchor>
             </w:drawing>
           </mc:Choice>
-          <mc:Fallback xmlns:w16se="http://schemas.microsoft.com/office/word/2015/wordml/symex" xmlns:w16cid="http://schemas.microsoft.com/office/word/2016/wordml/cid" xmlns:am3d="http://schemas.microsoft.com/office/drawing/2017/model3d" xmlns:aink="http://schemas.microsoft.com/office/drawing/2016/ink" xmlns:cx8="http://schemas.microsoft.com/office/drawing/2016/5/14/chartex" xmlns:cx7="http://schemas.microsoft.com/office/drawing/2016/5/13/chartex" xmlns:cx6="http://schemas.microsoft.com/office/drawing/2016/5/12/chartex" xmlns:cx5="http://schemas.microsoft.com/office/drawing/2016/5/11/chartex" xmlns:cx4="http://schemas.microsoft.com/office/drawing/2016/5/10/chartex" xmlns:cx3="http://schemas.microsoft.com/office/drawing/2016/5/9/chartex" xmlns:cx2="http://schemas.microsoft.com/office/drawing/2015/10/21/chartex" xmlns:cx1="http://schemas.microsoft.com/office/drawing/2015/9/8/chartex" xmlns:cx="http://schemas.microsoft.com/office/drawing/2014/chartex">
+          <mc:Fallback>
             <w:pict>
-              <v:rect w14:anchorId="26D17358" id="Caixa de Texto 10" o:spid="_x0000_s1026" style="position:absolute;left:0;text-align:left;margin-left:63.05pt;margin-top:253.6pt;width:333.1pt;height:26pt;z-index:12;visibility:visible;mso-wrap-style:square;mso-wrap-distance-left:9pt;mso-wrap-distance-top:0;mso-wrap-distance-right:9pt;mso-wrap-distance-bottom:0;mso-position-horizontal:absolute;mso-position-horizontal-relative:text;mso-position-vertical:absolute;mso-position-vertical-relative:text;v-text-anchor:top" o:gfxdata="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" stroked="f">
+              <v:rect w14:anchorId="26D17358" id="Caixa de Texto 10" o:spid="_x0000_s1026" style="position:absolute;left:0;text-align:left;margin-left:63.05pt;margin-top:253.6pt;width:333.1pt;height:26pt;z-index:12;visibility:visible;mso-wrap-style:square;mso-wrap-distance-left:9pt;mso-wrap-distance-top:0;mso-wrap-distance-right:9pt;mso-wrap-distance-bottom:0;mso-position-horizontal:absolute;mso-position-horizontal-relative:text;mso-position-vertical:absolute;mso-position-vertical-relative:text;v-text-anchor:top" o:gfxdata="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" stroked="f">
                 <v:textbox style="mso-fit-shape-to-text:t" inset="0,0,0,0">
                   <w:txbxContent>
                     <w:p>
@@ -6315,7 +6630,61 @@
           <w:color w:val="000000"/>
           <w:sz w:val="24"/>
         </w:rPr>
-        <w:t>A principal funcionalidade da computação em nuvem é a utilização de recursos computacionais por meio da web, e a idéia não é tão recente, a ideia já existia em 1960, com Joseph Carl Robnett Licklider.</w:t>
+        <w:t xml:space="preserve">A principal funcionalidade da computação em nuvem é a utilização de recursos computacionais por meio da web, e a </w:t>
+      </w:r>
+      <w:proofErr w:type="spellStart"/>
+      <w:r>
+        <w:rPr>
+          <w:rFonts w:eastAsia="Calibri" w:cs="Times New Roman"/>
+          <w:color w:val="000000"/>
+          <w:sz w:val="24"/>
+        </w:rPr>
+        <w:t>idéia</w:t>
+      </w:r>
+      <w:proofErr w:type="spellEnd"/>
+      <w:r>
+        <w:rPr>
+          <w:rFonts w:eastAsia="Calibri" w:cs="Times New Roman"/>
+          <w:color w:val="000000"/>
+          <w:sz w:val="24"/>
+        </w:rPr>
+        <w:t xml:space="preserve"> não é tão recente, a ideia já existia em 1960, com Joseph Carl </w:t>
+      </w:r>
+      <w:proofErr w:type="spellStart"/>
+      <w:r>
+        <w:rPr>
+          <w:rFonts w:eastAsia="Calibri" w:cs="Times New Roman"/>
+          <w:color w:val="000000"/>
+          <w:sz w:val="24"/>
+        </w:rPr>
+        <w:t>Robnett</w:t>
+      </w:r>
+      <w:proofErr w:type="spellEnd"/>
+      <w:r>
+        <w:rPr>
+          <w:rFonts w:eastAsia="Calibri" w:cs="Times New Roman"/>
+          <w:color w:val="000000"/>
+          <w:sz w:val="24"/>
+        </w:rPr>
+        <w:t xml:space="preserve"> </w:t>
+      </w:r>
+      <w:proofErr w:type="spellStart"/>
+      <w:r>
+        <w:rPr>
+          <w:rFonts w:eastAsia="Calibri" w:cs="Times New Roman"/>
+          <w:color w:val="000000"/>
+          <w:sz w:val="24"/>
+        </w:rPr>
+        <w:t>Licklider</w:t>
+      </w:r>
+      <w:proofErr w:type="spellEnd"/>
+      <w:r>
+        <w:rPr>
+          <w:rFonts w:eastAsia="Calibri" w:cs="Times New Roman"/>
+          <w:color w:val="000000"/>
+          <w:sz w:val="24"/>
+        </w:rPr>
+        <w:t>.</w:t>
       </w:r>
     </w:p>
     <w:p>
@@ -6338,6 +6707,7 @@
         </w:rPr>
         <w:t>Joseph Carl foi um dos desenvolvedores da ARPANET (</w:t>
       </w:r>
+      <w:proofErr w:type="spellStart"/>
       <w:r>
         <w:rPr>
           <w:rFonts w:eastAsia="Calibri" w:cs="Times New Roman"/>
@@ -6346,7 +6716,84 @@
           <w:color w:val="000000"/>
           <w:sz w:val="24"/>
         </w:rPr>
-        <w:t>Advanced Research Projects Agency Network</w:t>
+        <w:t>Advanced</w:t>
+      </w:r>
+      <w:proofErr w:type="spellEnd"/>
+      <w:r>
+        <w:rPr>
+          <w:rFonts w:eastAsia="Calibri" w:cs="Times New Roman"/>
+          <w:i/>
+          <w:iCs/>
+          <w:color w:val="000000"/>
+          <w:sz w:val="24"/>
+        </w:rPr>
+        <w:t xml:space="preserve"> </w:t>
+      </w:r>
+      <w:proofErr w:type="spellStart"/>
+      <w:r>
+        <w:rPr>
+          <w:rFonts w:eastAsia="Calibri" w:cs="Times New Roman"/>
+          <w:i/>
+          <w:iCs/>
+          <w:color w:val="000000"/>
+          <w:sz w:val="24"/>
+        </w:rPr>
+        <w:t>Research</w:t>
+      </w:r>
+      <w:proofErr w:type="spellEnd"/>
+      <w:r>
+        <w:rPr>
+          <w:rFonts w:eastAsia="Calibri" w:cs="Times New Roman"/>
+          <w:i/>
+          <w:iCs/>
+          <w:color w:val="000000"/>
+          <w:sz w:val="24"/>
+        </w:rPr>
+        <w:t xml:space="preserve"> </w:t>
+      </w:r>
+      <w:proofErr w:type="spellStart"/>
+      <w:r>
+        <w:rPr>
+          <w:rFonts w:eastAsia="Calibri" w:cs="Times New Roman"/>
+          <w:i/>
+          <w:iCs/>
+          <w:color w:val="000000"/>
+          <w:sz w:val="24"/>
+        </w:rPr>
+        <w:t>Projects</w:t>
+      </w:r>
+      <w:proofErr w:type="spellEnd"/>
+      <w:r>
+        <w:rPr>
+          <w:rFonts w:eastAsia="Calibri" w:cs="Times New Roman"/>
+          <w:i/>
+          <w:iCs/>
+          <w:color w:val="000000"/>
+          <w:sz w:val="24"/>
+        </w:rPr>
+        <w:t xml:space="preserve"> </w:t>
+      </w:r>
+      <w:proofErr w:type="spellStart"/>
+      <w:r>
+        <w:rPr>
+          <w:rFonts w:eastAsia="Calibri" w:cs="Times New Roman"/>
+          <w:i/>
+          <w:iCs/>
+          <w:color w:val="000000"/>
+          <w:sz w:val="24"/>
+        </w:rPr>
+        <w:t>Agency</w:t>
+      </w:r>
+      <w:proofErr w:type="spellEnd"/>
+      <w:r>
+        <w:rPr>
+          <w:rFonts w:eastAsia="Calibri" w:cs="Times New Roman"/>
+          <w:i/>
+          <w:iCs/>
+          <w:color w:val="000000"/>
+          <w:sz w:val="24"/>
+        </w:rPr>
+        <w:t xml:space="preserve"> Network</w:t>
       </w:r>
       <w:r>
         <w:rPr>
@@ -6645,9 +7092,9 @@
               </wp:anchor>
             </w:drawing>
           </mc:Choice>
-          <mc:Fallback xmlns:w16se="http://schemas.microsoft.com/office/word/2015/wordml/symex" xmlns:w16cid="http://schemas.microsoft.com/office/word/2016/wordml/cid" xmlns:am3d="http://schemas.microsoft.com/office/drawing/2017/model3d" xmlns:aink="http://schemas.microsoft.com/office/drawing/2016/ink" xmlns:cx8="http://schemas.microsoft.com/office/drawing/2016/5/14/chartex" xmlns:cx7="http://schemas.microsoft.com/office/drawing/2016/5/13/chartex" xmlns:cx6="http://schemas.microsoft.com/office/drawing/2016/5/12/chartex" xmlns:cx5="http://schemas.microsoft.com/office/drawing/2016/5/11/chartex" xmlns:cx4="http://schemas.microsoft.com/office/drawing/2016/5/10/chartex" xmlns:cx3="http://schemas.microsoft.com/office/drawing/2016/5/9/chartex" xmlns:cx2="http://schemas.microsoft.com/office/drawing/2015/10/21/chartex" xmlns:cx1="http://schemas.microsoft.com/office/drawing/2015/9/8/chartex" xmlns:cx="http://schemas.microsoft.com/office/drawing/2014/chartex">
+          <mc:Fallback>
             <w:pict>
-              <v:rect w14:anchorId="5193F4E1" id="Caixa de Texto 13" o:spid="_x0000_s1027" style="position:absolute;left:0;text-align:left;margin-left:26.4pt;margin-top:19.65pt;width:297.6pt;height:26pt;z-index:13;visibility:visible;mso-wrap-style:square;mso-wrap-distance-left:9pt;mso-wrap-distance-top:0;mso-wrap-distance-right:9pt;mso-wrap-distance-bottom:0;mso-position-horizontal:absolute;mso-position-horizontal-relative:text;mso-position-vertical:absolute;mso-position-vertical-relative:text;v-text-anchor:top" o:gfxdata="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" stroked="f">
+              <v:rect w14:anchorId="5193F4E1" id="Caixa de Texto 13" o:spid="_x0000_s1027" style="position:absolute;left:0;text-align:left;margin-left:26.4pt;margin-top:19.65pt;width:297.6pt;height:26pt;z-index:13;visibility:visible;mso-wrap-style:square;mso-wrap-distance-left:9pt;mso-wrap-distance-top:0;mso-wrap-distance-right:9pt;mso-wrap-distance-bottom:0;mso-position-horizontal:absolute;mso-position-horizontal-relative:text;mso-position-vertical:absolute;mso-position-vertical-relative:text;v-text-anchor:top" o:gfxdata="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" stroked="f">
                 <v:textbox style="mso-fit-shape-to-text:t" inset="0,0,0,0">
                   <w:txbxContent>
                     <w:p>
@@ -6798,7 +7245,43 @@
           <w:color w:val="000000"/>
           <w:szCs w:val="22"/>
         </w:rPr>
-        <w:t>Na década de 1960, John McCarthy, um importante americano pesquisador da área da informática e também um dos pioneiros da inteligência artificial, propôs a ideia de que a computação deveria ser organizada na forma de um serviço de utilidade pública, assim como os serviços de água e energia, em que os usuários só pagam pelo que usam, sendo precursor da idéia de PaaS.</w:t>
+        <w:t xml:space="preserve">Na década de 1960, John McCarthy, um importante americano pesquisador da área da informática e também um dos pioneiros da inteligência artificial, propôs a ideia de que a computação deveria ser organizada na forma de um serviço de utilidade pública, assim como os serviços de água e energia, em que os usuários só pagam pelo que usam, sendo precursor da </w:t>
+      </w:r>
+      <w:proofErr w:type="spellStart"/>
+      <w:r>
+        <w:rPr>
+          <w:rFonts w:eastAsia="Calibri" w:cs="Times New Roman"/>
+          <w:color w:val="000000"/>
+          <w:szCs w:val="22"/>
+        </w:rPr>
+        <w:t>idéia</w:t>
+      </w:r>
+      <w:proofErr w:type="spellEnd"/>
+      <w:r>
+        <w:rPr>
+          <w:rFonts w:eastAsia="Calibri" w:cs="Times New Roman"/>
+          <w:color w:val="000000"/>
+          <w:szCs w:val="22"/>
+        </w:rPr>
+        <w:t xml:space="preserve"> de </w:t>
+      </w:r>
+      <w:proofErr w:type="spellStart"/>
+      <w:r>
+        <w:rPr>
+          <w:rFonts w:eastAsia="Calibri" w:cs="Times New Roman"/>
+          <w:color w:val="000000"/>
+          <w:szCs w:val="22"/>
+        </w:rPr>
+        <w:t>PaaS</w:t>
+      </w:r>
+      <w:proofErr w:type="spellEnd"/>
+      <w:r>
+        <w:rPr>
+          <w:rFonts w:eastAsia="Calibri" w:cs="Times New Roman"/>
+          <w:color w:val="000000"/>
+          <w:szCs w:val="22"/>
+        </w:rPr>
+        <w:t>.</w:t>
       </w:r>
     </w:p>
     <w:p>
@@ -6938,9 +7421,9 @@
               </wp:anchor>
             </w:drawing>
           </mc:Choice>
-          <mc:Fallback xmlns:w16se="http://schemas.microsoft.com/office/word/2015/wordml/symex" xmlns:w16cid="http://schemas.microsoft.com/office/word/2016/wordml/cid" xmlns:am3d="http://schemas.microsoft.com/office/drawing/2017/model3d" xmlns:aink="http://schemas.microsoft.com/office/drawing/2016/ink" xmlns:cx8="http://schemas.microsoft.com/office/drawing/2016/5/14/chartex" xmlns:cx7="http://schemas.microsoft.com/office/drawing/2016/5/13/chartex" xmlns:cx6="http://schemas.microsoft.com/office/drawing/2016/5/12/chartex" xmlns:cx5="http://schemas.microsoft.com/office/drawing/2016/5/11/chartex" xmlns:cx4="http://schemas.microsoft.com/office/drawing/2016/5/10/chartex" xmlns:cx3="http://schemas.microsoft.com/office/drawing/2016/5/9/chartex" xmlns:cx2="http://schemas.microsoft.com/office/drawing/2015/10/21/chartex" xmlns:cx1="http://schemas.microsoft.com/office/drawing/2015/9/8/chartex" xmlns:cx="http://schemas.microsoft.com/office/drawing/2014/chartex">
+          <mc:Fallback>
             <w:pict>
-              <v:rect w14:anchorId="75F7E1D4" id="Caixa de Texto 15" o:spid="_x0000_s1028" style="position:absolute;left:0;text-align:left;margin-left:27.05pt;margin-top:163.2pt;width:251.7pt;height:26.05pt;z-index:14;visibility:visible;mso-wrap-style:square;mso-wrap-distance-left:9pt;mso-wrap-distance-top:0;mso-wrap-distance-right:9pt;mso-wrap-distance-bottom:0;mso-position-horizontal:absolute;mso-position-horizontal-relative:text;mso-position-vertical:absolute;mso-position-vertical-relative:text;v-text-anchor:top" o:gfxdata="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" stroked="f">
+              <v:rect w14:anchorId="75F7E1D4" id="Caixa de Texto 15" o:spid="_x0000_s1028" style="position:absolute;left:0;text-align:left;margin-left:27.05pt;margin-top:163.2pt;width:251.7pt;height:26.05pt;z-index:14;visibility:visible;mso-wrap-style:square;mso-wrap-distance-left:9pt;mso-wrap-distance-top:0;mso-wrap-distance-right:9pt;mso-wrap-distance-bottom:0;mso-position-horizontal:absolute;mso-position-horizontal-relative:text;mso-position-vertical:absolute;mso-position-vertical-relative:text;v-text-anchor:top" o:gfxdata="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" stroked="f">
                 <v:textbox inset="0,0,0,0">
                   <w:txbxContent>
                     <w:p>
@@ -7051,7 +7534,43 @@
           <w:color w:val="000000"/>
           <w:sz w:val="24"/>
         </w:rPr>
-        <w:t xml:space="preserve">Mesmo com a existência dessas ideias há tanto tempo, o termo computação em nuvem só veio a ser mencionado em 1997, numa palestra acadêmica do professor de sistemas da informação Ramnath Chellappa, e só foi desenvolvida no ano de 1999 com o surgimento da Salesforce.com, primeira empresa a disponibilizar aplicações pela internet. </w:t>
+        <w:t xml:space="preserve">Mesmo com a existência dessas ideias há tanto tempo, o termo computação em nuvem só veio a ser mencionado em 1997, numa palestra acadêmica do professor de sistemas da informação </w:t>
+      </w:r>
+      <w:proofErr w:type="spellStart"/>
+      <w:r>
+        <w:rPr>
+          <w:rFonts w:eastAsia="Calibri" w:cs="Times New Roman"/>
+          <w:color w:val="000000"/>
+          <w:sz w:val="24"/>
+        </w:rPr>
+        <w:t>Ramnath</w:t>
+      </w:r>
+      <w:proofErr w:type="spellEnd"/>
+      <w:r>
+        <w:rPr>
+          <w:rFonts w:eastAsia="Calibri" w:cs="Times New Roman"/>
+          <w:color w:val="000000"/>
+          <w:sz w:val="24"/>
+        </w:rPr>
+        <w:t xml:space="preserve"> </w:t>
+      </w:r>
+      <w:proofErr w:type="spellStart"/>
+      <w:r>
+        <w:rPr>
+          <w:rFonts w:eastAsia="Calibri" w:cs="Times New Roman"/>
+          <w:color w:val="000000"/>
+          <w:sz w:val="24"/>
+        </w:rPr>
+        <w:t>Chellappa</w:t>
+      </w:r>
+      <w:proofErr w:type="spellEnd"/>
+      <w:r>
+        <w:rPr>
+          <w:rFonts w:eastAsia="Calibri" w:cs="Times New Roman"/>
+          <w:color w:val="000000"/>
+          <w:sz w:val="24"/>
+        </w:rPr>
+        <w:t xml:space="preserve">, e só foi desenvolvida no ano de 1999 com o surgimento da Salesforce.com, primeira empresa a disponibilizar aplicações pela internet. </w:t>
       </w:r>
     </w:p>
     <w:p>
@@ -7226,7 +7745,35 @@
                               <w:rPr>
                                 <w:color w:val="auto"/>
                               </w:rPr>
-                              <w:t>: Ramnath Chellappa Fonte: http://goizueta.emory.edu/profiles/images/portrait/chellapa.jpg</w:t>
+                              <w:t xml:space="preserve">: </w:t>
+                            </w:r>
+                            <w:proofErr w:type="spellStart"/>
+                            <w:r>
+                              <w:rPr>
+                                <w:color w:val="auto"/>
+                              </w:rPr>
+                              <w:t>Ramnath</w:t>
+                            </w:r>
+                            <w:proofErr w:type="spellEnd"/>
+                            <w:r>
+                              <w:rPr>
+                                <w:color w:val="auto"/>
+                              </w:rPr>
+                              <w:t xml:space="preserve"> </w:t>
+                            </w:r>
+                            <w:proofErr w:type="spellStart"/>
+                            <w:r>
+                              <w:rPr>
+                                <w:color w:val="auto"/>
+                              </w:rPr>
+                              <w:t>Chellappa</w:t>
+                            </w:r>
+                            <w:proofErr w:type="spellEnd"/>
+                            <w:r>
+                              <w:rPr>
+                                <w:color w:val="auto"/>
+                              </w:rPr>
+                              <w:t xml:space="preserve"> Fonte: http://goizueta.emory.edu/profiles/images/portrait/chellapa.jpg</w:t>
                             </w:r>
                             <w:bookmarkEnd w:id="15"/>
                           </w:p>
@@ -7244,9 +7791,9 @@
               </wp:anchor>
             </w:drawing>
           </mc:Choice>
-          <mc:Fallback xmlns:w16se="http://schemas.microsoft.com/office/word/2015/wordml/symex" xmlns:w16cid="http://schemas.microsoft.com/office/word/2016/wordml/cid" xmlns:am3d="http://schemas.microsoft.com/office/drawing/2017/model3d" xmlns:aink="http://schemas.microsoft.com/office/drawing/2016/ink" xmlns:cx8="http://schemas.microsoft.com/office/drawing/2016/5/14/chartex" xmlns:cx7="http://schemas.microsoft.com/office/drawing/2016/5/13/chartex" xmlns:cx6="http://schemas.microsoft.com/office/drawing/2016/5/12/chartex" xmlns:cx5="http://schemas.microsoft.com/office/drawing/2016/5/11/chartex" xmlns:cx4="http://schemas.microsoft.com/office/drawing/2016/5/10/chartex" xmlns:cx3="http://schemas.microsoft.com/office/drawing/2016/5/9/chartex" xmlns:cx2="http://schemas.microsoft.com/office/drawing/2015/10/21/chartex" xmlns:cx1="http://schemas.microsoft.com/office/drawing/2015/9/8/chartex" xmlns:cx="http://schemas.microsoft.com/office/drawing/2014/chartex">
+          <mc:Fallback>
             <w:pict>
-              <v:rect w14:anchorId="3A478568" id="Caixa de Texto 18" o:spid="_x0000_s1029" style="position:absolute;left:0;text-align:left;margin-left:35.95pt;margin-top:2.2pt;width:253.45pt;height:26pt;z-index:15;visibility:visible;mso-wrap-style:square;mso-wrap-distance-left:9pt;mso-wrap-distance-top:0;mso-wrap-distance-right:9pt;mso-wrap-distance-bottom:0;mso-position-horizontal:absolute;mso-position-horizontal-relative:text;mso-position-vertical:absolute;mso-position-vertical-relative:text;v-text-anchor:top" o:gfxdata="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" stroked="f">
+              <v:rect w14:anchorId="3A478568" id="Caixa de Texto 18" o:spid="_x0000_s1029" style="position:absolute;left:0;text-align:left;margin-left:35.95pt;margin-top:2.2pt;width:253.45pt;height:26pt;z-index:15;visibility:visible;mso-wrap-style:square;mso-wrap-distance-left:9pt;mso-wrap-distance-top:0;mso-wrap-distance-right:9pt;mso-wrap-distance-bottom:0;mso-position-horizontal:absolute;mso-position-horizontal-relative:text;mso-position-vertical:absolute;mso-position-vertical-relative:text;v-text-anchor:top" o:gfxdata="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" stroked="f">
                 <v:textbox style="mso-fit-shape-to-text:t" inset="0,0,0,0">
                   <w:txbxContent>
                     <w:p>
@@ -7333,7 +7880,25 @@
           <w:color w:val="000000"/>
           <w:sz w:val="24"/>
         </w:rPr>
-        <w:t>A partir do sucesso dessa empresa, outras grandes começaram a investir na área, como à Amazon, a Google, a IBM e a Microsoft.</w:t>
+        <w:t xml:space="preserve">A partir do sucesso dessa empresa, outras grandes começaram a investir na área, como à </w:t>
+      </w:r>
+      <w:proofErr w:type="spellStart"/>
+      <w:r>
+        <w:rPr>
+          <w:rFonts w:eastAsia="Calibri" w:cs="Times New Roman"/>
+          <w:color w:val="000000"/>
+          <w:sz w:val="24"/>
+        </w:rPr>
+        <w:t>Amazon</w:t>
+      </w:r>
+      <w:proofErr w:type="spellEnd"/>
+      <w:r>
+        <w:rPr>
+          <w:rFonts w:eastAsia="Calibri" w:cs="Times New Roman"/>
+          <w:color w:val="000000"/>
+          <w:sz w:val="24"/>
+        </w:rPr>
+        <w:t>, a Google, a IBM e a Microsoft.</w:t>
       </w:r>
     </w:p>
     <w:p>
@@ -7375,8 +7940,27 @@
           <w:color w:val="000000"/>
           <w:sz w:val="24"/>
         </w:rPr>
-        <w:t>Não é mais necessário, para algumas empresas, ter supercomputadores, pois o poder de processamento e os dados ficam nas nuvens. Só precisamos de dispositivos que nos dêem acesso a esses recursos. Dispositivos estes que consequentemente são mais baratos e possuem uma maior portabilidade e flexibilidade, como smartphones, </w:t>
-      </w:r>
+        <w:t xml:space="preserve">Não é mais necessário, para algumas empresas, ter supercomputadores, pois o poder de processamento e os dados ficam nas nuvens. Só precisamos de dispositivos que nos </w:t>
+      </w:r>
+      <w:proofErr w:type="spellStart"/>
+      <w:r>
+        <w:rPr>
+          <w:rFonts w:eastAsia="Calibri" w:cs="Times New Roman"/>
+          <w:color w:val="000000"/>
+          <w:sz w:val="24"/>
+        </w:rPr>
+        <w:t>dêem</w:t>
+      </w:r>
+      <w:proofErr w:type="spellEnd"/>
+      <w:r>
+        <w:rPr>
+          <w:rFonts w:eastAsia="Calibri" w:cs="Times New Roman"/>
+          <w:color w:val="000000"/>
+          <w:sz w:val="24"/>
+        </w:rPr>
+        <w:t xml:space="preserve"> acesso a esses recursos. Dispositivos estes que consequentemente são mais baratos e possuem uma maior portabilidade e flexibilidade, como smartphones, </w:t>
+      </w:r>
+      <w:proofErr w:type="spellStart"/>
       <w:r>
         <w:rPr>
           <w:rFonts w:eastAsia="Calibri" w:cs="Times New Roman"/>
@@ -7387,6 +7971,7 @@
         </w:rPr>
         <w:t>tablets</w:t>
       </w:r>
+      <w:proofErr w:type="spellEnd"/>
       <w:r>
         <w:rPr>
           <w:rFonts w:eastAsia="Calibri" w:cs="Times New Roman"/>
@@ -7395,6 +7980,7 @@
         </w:rPr>
         <w:t> e </w:t>
       </w:r>
+      <w:proofErr w:type="spellStart"/>
       <w:r>
         <w:rPr>
           <w:rFonts w:eastAsia="Calibri" w:cs="Times New Roman"/>
@@ -7405,6 +7991,7 @@
         </w:rPr>
         <w:t>netbooks</w:t>
       </w:r>
+      <w:proofErr w:type="spellEnd"/>
       <w:r>
         <w:rPr>
           <w:rFonts w:eastAsia="Calibri" w:cs="Times New Roman"/>
@@ -7554,9 +8141,9 @@
               </wp:anchor>
             </w:drawing>
           </mc:Choice>
-          <mc:Fallback xmlns:w16se="http://schemas.microsoft.com/office/word/2015/wordml/symex" xmlns:w16cid="http://schemas.microsoft.com/office/word/2016/wordml/cid" xmlns:am3d="http://schemas.microsoft.com/office/drawing/2017/model3d" xmlns:aink="http://schemas.microsoft.com/office/drawing/2016/ink" xmlns:cx8="http://schemas.microsoft.com/office/drawing/2016/5/14/chartex" xmlns:cx7="http://schemas.microsoft.com/office/drawing/2016/5/13/chartex" xmlns:cx6="http://schemas.microsoft.com/office/drawing/2016/5/12/chartex" xmlns:cx5="http://schemas.microsoft.com/office/drawing/2016/5/11/chartex" xmlns:cx4="http://schemas.microsoft.com/office/drawing/2016/5/10/chartex" xmlns:cx3="http://schemas.microsoft.com/office/drawing/2016/5/9/chartex" xmlns:cx2="http://schemas.microsoft.com/office/drawing/2015/10/21/chartex" xmlns:cx1="http://schemas.microsoft.com/office/drawing/2015/9/8/chartex" xmlns:cx="http://schemas.microsoft.com/office/drawing/2014/chartex">
+          <mc:Fallback>
             <w:pict>
-              <v:rect w14:anchorId="76FDC8EC" id="Caixa de Texto 21" o:spid="_x0000_s1030" style="position:absolute;left:0;text-align:left;margin-left:5.5pt;margin-top:260.95pt;width:453.6pt;height:26pt;z-index:16;visibility:visible;mso-wrap-style:square;mso-wrap-distance-left:9pt;mso-wrap-distance-top:0;mso-wrap-distance-right:9pt;mso-wrap-distance-bottom:0;mso-position-horizontal:absolute;mso-position-horizontal-relative:text;mso-position-vertical:absolute;mso-position-vertical-relative:text;v-text-anchor:top" o:gfxdata="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" stroked="f">
+              <v:rect w14:anchorId="76FDC8EC" id="Caixa de Texto 21" o:spid="_x0000_s1030" style="position:absolute;left:0;text-align:left;margin-left:5.5pt;margin-top:260.95pt;width:453.6pt;height:26pt;z-index:16;visibility:visible;mso-wrap-style:square;mso-wrap-distance-left:9pt;mso-wrap-distance-top:0;mso-wrap-distance-right:9pt;mso-wrap-distance-bottom:0;mso-position-horizontal:absolute;mso-position-horizontal-relative:text;mso-position-vertical:absolute;mso-position-vertical-relative:text;v-text-anchor:top" o:gfxdata="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" stroked="f">
                 <v:textbox style="mso-fit-shape-to-text:t" inset="0,0,0,0">
                   <w:txbxContent>
                     <w:p>
@@ -7948,9 +8535,9 @@
               </wp:anchor>
             </w:drawing>
           </mc:Choice>
-          <mc:Fallback xmlns:w16se="http://schemas.microsoft.com/office/word/2015/wordml/symex" xmlns:w16cid="http://schemas.microsoft.com/office/word/2016/wordml/cid" xmlns:am3d="http://schemas.microsoft.com/office/drawing/2017/model3d" xmlns:aink="http://schemas.microsoft.com/office/drawing/2016/ink" xmlns:cx8="http://schemas.microsoft.com/office/drawing/2016/5/14/chartex" xmlns:cx7="http://schemas.microsoft.com/office/drawing/2016/5/13/chartex" xmlns:cx6="http://schemas.microsoft.com/office/drawing/2016/5/12/chartex" xmlns:cx5="http://schemas.microsoft.com/office/drawing/2016/5/11/chartex" xmlns:cx4="http://schemas.microsoft.com/office/drawing/2016/5/10/chartex" xmlns:cx3="http://schemas.microsoft.com/office/drawing/2016/5/9/chartex" xmlns:cx2="http://schemas.microsoft.com/office/drawing/2015/10/21/chartex" xmlns:cx1="http://schemas.microsoft.com/office/drawing/2015/9/8/chartex" xmlns:cx="http://schemas.microsoft.com/office/drawing/2014/chartex">
+          <mc:Fallback>
             <w:pict>
-              <v:rect w14:anchorId="3589DD04" id="Caixa de Texto 24" o:spid="_x0000_s1031" style="position:absolute;left:0;text-align:left;margin-left:-.15pt;margin-top:237.95pt;width:453pt;height:18.6pt;z-index:17;visibility:visible;mso-wrap-style:square;mso-height-percent:0;mso-wrap-distance-left:9pt;mso-wrap-distance-top:0;mso-wrap-distance-right:9pt;mso-wrap-distance-bottom:0;mso-position-horizontal:absolute;mso-position-horizontal-relative:text;mso-position-vertical:absolute;mso-position-vertical-relative:text;mso-height-percent:0;mso-height-relative:margin;v-text-anchor:top" o:gfxdata="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" stroked="f">
+              <v:rect w14:anchorId="3589DD04" id="Caixa de Texto 24" o:spid="_x0000_s1031" style="position:absolute;left:0;text-align:left;margin-left:-.15pt;margin-top:237.95pt;width:453pt;height:18.6pt;z-index:17;visibility:visible;mso-wrap-style:square;mso-height-percent:0;mso-wrap-distance-left:9pt;mso-wrap-distance-top:0;mso-wrap-distance-right:9pt;mso-wrap-distance-bottom:0;mso-position-horizontal:absolute;mso-position-horizontal-relative:text;mso-position-vertical:absolute;mso-position-vertical-relative:text;mso-height-percent:0;mso-height-relative:margin;v-text-anchor:top" o:gfxdata="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" stroked="f">
                 <v:textbox inset="0,0,0,0">
                   <w:txbxContent>
                     <w:p>
@@ -8075,7 +8662,21 @@
         <w:rPr>
           <w:sz w:val="24"/>
         </w:rPr>
-        <w:t xml:space="preserve">Uma infraestrutura de nuvem pública é disponibilizada para o público geral e é de propriedade de um provedor de serviços de web (terceirizado). Em uma nuvem pública, os recursos de computação são disponibilizados dinamicamente através do provedor e são fornecidos para seus clientes (rede própria utilizando VPNs tendo como base a infraestrutura da web); A cobrança feita pelo provedor é feita pela quantidade de recursos que o cliente utiliza (isto pode variar em contrato). </w:t>
+        <w:t xml:space="preserve">Uma infraestrutura de nuvem pública é disponibilizada para o público geral e é de propriedade de um provedor de serviços de web (terceirizado). Em uma nuvem pública, os recursos de computação são disponibilizados dinamicamente através do provedor e são fornecidos para seus clientes (rede própria utilizando </w:t>
+      </w:r>
+      <w:proofErr w:type="spellStart"/>
+      <w:r>
+        <w:rPr>
+          <w:sz w:val="24"/>
+        </w:rPr>
+        <w:t>VPNs</w:t>
+      </w:r>
+      <w:proofErr w:type="spellEnd"/>
+      <w:r>
+        <w:rPr>
+          <w:sz w:val="24"/>
+        </w:rPr>
+        <w:t xml:space="preserve"> tendo como base a infraestrutura da web); A cobrança feita pelo provedor é feita pela quantidade de recursos que o cliente utiliza (isto pode variar em contrato). </w:t>
       </w:r>
     </w:p>
     <w:p>
@@ -8238,9 +8839,9 @@
               </wp:anchor>
             </w:drawing>
           </mc:Choice>
-          <mc:Fallback xmlns:w16se="http://schemas.microsoft.com/office/word/2015/wordml/symex" xmlns:w16cid="http://schemas.microsoft.com/office/word/2016/wordml/cid" xmlns:am3d="http://schemas.microsoft.com/office/drawing/2017/model3d" xmlns:aink="http://schemas.microsoft.com/office/drawing/2016/ink" xmlns:cx8="http://schemas.microsoft.com/office/drawing/2016/5/14/chartex" xmlns:cx7="http://schemas.microsoft.com/office/drawing/2016/5/13/chartex" xmlns:cx6="http://schemas.microsoft.com/office/drawing/2016/5/12/chartex" xmlns:cx5="http://schemas.microsoft.com/office/drawing/2016/5/11/chartex" xmlns:cx4="http://schemas.microsoft.com/office/drawing/2016/5/10/chartex" xmlns:cx3="http://schemas.microsoft.com/office/drawing/2016/5/9/chartex" xmlns:cx2="http://schemas.microsoft.com/office/drawing/2015/10/21/chartex" xmlns:cx1="http://schemas.microsoft.com/office/drawing/2015/9/8/chartex" xmlns:cx="http://schemas.microsoft.com/office/drawing/2014/chartex">
+          <mc:Fallback>
             <w:pict>
-              <v:rect w14:anchorId="6A39A7FB" id="Caixa de Texto 27" o:spid="_x0000_s1032" style="position:absolute;left:0;text-align:left;margin-left:-.35pt;margin-top:352.75pt;width:450.3pt;height:21.4pt;z-index:18;visibility:visible;mso-wrap-style:square;mso-wrap-distance-left:9pt;mso-wrap-distance-top:0;mso-wrap-distance-right:9pt;mso-wrap-distance-bottom:0;mso-position-horizontal:absolute;mso-position-horizontal-relative:text;mso-position-vertical:absolute;mso-position-vertical-relative:text;v-text-anchor:top" o:gfxdata="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" stroked="f">
+              <v:rect w14:anchorId="6A39A7FB" id="Caixa de Texto 27" o:spid="_x0000_s1032" style="position:absolute;left:0;text-align:left;margin-left:-.35pt;margin-top:352.75pt;width:450.3pt;height:21.4pt;z-index:18;visibility:visible;mso-wrap-style:square;mso-wrap-distance-left:9pt;mso-wrap-distance-top:0;mso-wrap-distance-right:9pt;mso-wrap-distance-bottom:0;mso-position-horizontal:absolute;mso-position-horizontal-relative:text;mso-position-vertical:absolute;mso-position-vertical-relative:text;v-text-anchor:top" o:gfxdata="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" stroked="f">
                 <v:textbox inset="0,0,0,0">
                   <w:txbxContent>
                     <w:p>
@@ -8567,9 +9168,9 @@
               </wp:anchor>
             </w:drawing>
           </mc:Choice>
-          <mc:Fallback xmlns:w16se="http://schemas.microsoft.com/office/word/2015/wordml/symex" xmlns:w16cid="http://schemas.microsoft.com/office/word/2016/wordml/cid" xmlns:am3d="http://schemas.microsoft.com/office/drawing/2017/model3d" xmlns:aink="http://schemas.microsoft.com/office/drawing/2016/ink" xmlns:cx8="http://schemas.microsoft.com/office/drawing/2016/5/14/chartex" xmlns:cx7="http://schemas.microsoft.com/office/drawing/2016/5/13/chartex" xmlns:cx6="http://schemas.microsoft.com/office/drawing/2016/5/12/chartex" xmlns:cx5="http://schemas.microsoft.com/office/drawing/2016/5/11/chartex" xmlns:cx4="http://schemas.microsoft.com/office/drawing/2016/5/10/chartex" xmlns:cx3="http://schemas.microsoft.com/office/drawing/2016/5/9/chartex" xmlns:cx2="http://schemas.microsoft.com/office/drawing/2015/10/21/chartex" xmlns:cx1="http://schemas.microsoft.com/office/drawing/2015/9/8/chartex" xmlns:cx="http://schemas.microsoft.com/office/drawing/2014/chartex">
+          <mc:Fallback>
             <w:pict>
-              <v:rect w14:anchorId="1D423FDC" id="Caixa de Texto 32" o:spid="_x0000_s1033" style="position:absolute;left:0;text-align:left;margin-left:.2pt;margin-top:369.95pt;width:432.3pt;height:37.5pt;z-index:19;visibility:visible;mso-wrap-style:square;mso-wrap-distance-left:9pt;mso-wrap-distance-top:0;mso-wrap-distance-right:9pt;mso-wrap-distance-bottom:0;mso-position-horizontal:absolute;mso-position-horizontal-relative:text;mso-position-vertical:absolute;mso-position-vertical-relative:text;v-text-anchor:top" o:gfxdata="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" stroked="f">
+              <v:rect w14:anchorId="1D423FDC" id="Caixa de Texto 32" o:spid="_x0000_s1033" style="position:absolute;left:0;text-align:left;margin-left:.2pt;margin-top:369.95pt;width:432.3pt;height:37.5pt;z-index:19;visibility:visible;mso-wrap-style:square;mso-wrap-distance-left:9pt;mso-wrap-distance-top:0;mso-wrap-distance-right:9pt;mso-wrap-distance-bottom:0;mso-position-horizontal:absolute;mso-position-horizontal-relative:text;mso-position-vertical:absolute;mso-position-vertical-relative:text;v-text-anchor:top" o:gfxdata="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" stroked="f">
                 <v:textbox style="mso-fit-shape-to-text:t" inset="0,0,0,0">
                   <w:txbxContent>
                     <w:p>
@@ -8868,9 +9469,9 @@
               </wp:anchor>
             </w:drawing>
           </mc:Choice>
-          <mc:Fallback xmlns:w16se="http://schemas.microsoft.com/office/word/2015/wordml/symex" xmlns:w16cid="http://schemas.microsoft.com/office/word/2016/wordml/cid" xmlns:am3d="http://schemas.microsoft.com/office/drawing/2017/model3d" xmlns:aink="http://schemas.microsoft.com/office/drawing/2016/ink" xmlns:cx8="http://schemas.microsoft.com/office/drawing/2016/5/14/chartex" xmlns:cx7="http://schemas.microsoft.com/office/drawing/2016/5/13/chartex" xmlns:cx6="http://schemas.microsoft.com/office/drawing/2016/5/12/chartex" xmlns:cx5="http://schemas.microsoft.com/office/drawing/2016/5/11/chartex" xmlns:cx4="http://schemas.microsoft.com/office/drawing/2016/5/10/chartex" xmlns:cx3="http://schemas.microsoft.com/office/drawing/2016/5/9/chartex" xmlns:cx2="http://schemas.microsoft.com/office/drawing/2015/10/21/chartex" xmlns:cx1="http://schemas.microsoft.com/office/drawing/2015/9/8/chartex" xmlns:cx="http://schemas.microsoft.com/office/drawing/2014/chartex">
+          <mc:Fallback>
             <w:pict>
-              <v:rect w14:anchorId="4C08980E" id="Caixa de Texto 33" o:spid="_x0000_s1034" style="position:absolute;left:0;text-align:left;margin-left:8.75pt;margin-top:279.9pt;width:441.1pt;height:37.5pt;z-index:20;visibility:visible;mso-wrap-style:square;mso-wrap-distance-left:9pt;mso-wrap-distance-top:0;mso-wrap-distance-right:9pt;mso-wrap-distance-bottom:0;mso-position-horizontal:absolute;mso-position-horizontal-relative:text;mso-position-vertical:absolute;mso-position-vertical-relative:text;v-text-anchor:top" o:gfxdata="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" stroked="f">
+              <v:rect w14:anchorId="4C08980E" id="Caixa de Texto 33" o:spid="_x0000_s1034" style="position:absolute;left:0;text-align:left;margin-left:8.75pt;margin-top:279.9pt;width:441.1pt;height:37.5pt;z-index:20;visibility:visible;mso-wrap-style:square;mso-wrap-distance-left:9pt;mso-wrap-distance-top:0;mso-wrap-distance-right:9pt;mso-wrap-distance-bottom:0;mso-position-horizontal:absolute;mso-position-horizontal-relative:text;mso-position-vertical:absolute;mso-position-vertical-relative:text;v-text-anchor:top" o:gfxdata="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" stroked="f">
                 <v:textbox style="mso-fit-shape-to-text:t" inset="0,0,0,0">
                   <w:txbxContent>
                     <w:p>
@@ -9162,7 +9763,21 @@
         <w:rPr>
           <w:sz w:val="24"/>
         </w:rPr>
-        <w:t>Elasticidade rápida: as funcionalidades computacionais devem ser rápidas e elásticas, assim como rapidamente liberadas, podendo em alguns casos serem liberadas automaticamente caso haja necessidade devido a demanda. O usuário deve ter a impressão de ter recursos ilimitados que podem ser comprados ou adquiridos em qualquer quantidade e a qualquer momento. A elasticidade deve ter três componentes: escalabilidade linear, utilização on-demand e pagamento por unidades consumidas de um recurso. Outro recurso que pode auxiliar nesse processo é a virtualização que pode criar várias instâncias de recursos requisitados usando apenas um recurso físico. A virtualização também torna possível abstrair características físicas de uma plataforma computacional, emulando vários ambientes que podem ser independentes ou não.</w:t>
+        <w:t xml:space="preserve">Elasticidade rápida: as funcionalidades computacionais devem ser rápidas e elásticas, assim como rapidamente liberadas, podendo em alguns casos serem liberadas automaticamente caso haja necessidade devido a demanda. O usuário deve ter a impressão de ter recursos ilimitados que podem ser comprados ou adquiridos em qualquer quantidade e a qualquer momento. A elasticidade deve ter três componentes: escalabilidade linear, utilização </w:t>
+      </w:r>
+      <w:proofErr w:type="spellStart"/>
+      <w:r>
+        <w:rPr>
+          <w:sz w:val="24"/>
+        </w:rPr>
+        <w:t>on-demand</w:t>
+      </w:r>
+      <w:proofErr w:type="spellEnd"/>
+      <w:r>
+        <w:rPr>
+          <w:sz w:val="24"/>
+        </w:rPr>
+        <w:t xml:space="preserve"> e pagamento por unidades consumidas de um recurso. Outro recurso que pode auxiliar nesse processo é a virtualização que pode criar várias instâncias de recursos requisitados usando apenas um recurso físico. A virtualização também torna possível abstrair características físicas de uma plataforma computacional, emulando vários ambientes que podem ser independentes ou não.</w:t>
       </w:r>
     </w:p>
     <w:p>
@@ -9307,15 +9922,147 @@
           <w:rFonts w:cs="Times New Roman"/>
           <w:sz w:val="24"/>
         </w:rPr>
-        <w:t xml:space="preserve">A idéia de Computação em Nuvem é composta por modelos de serviços, esses modelos são pagos conforme a necessidade e o uso dos mesmos (pay-per-use), dando ao cliente a possiblidade de usar mais ou menos recursos de acordo com sua necessidade. </w:t>
-      </w:r>
+        <w:t xml:space="preserve">A </w:t>
+      </w:r>
+      <w:proofErr w:type="spellStart"/>
+      <w:r>
+        <w:rPr>
+          <w:rFonts w:cs="Times New Roman"/>
+          <w:sz w:val="24"/>
+        </w:rPr>
+        <w:t>idéia</w:t>
+      </w:r>
+      <w:proofErr w:type="spellEnd"/>
+      <w:r>
+        <w:rPr>
+          <w:rFonts w:cs="Times New Roman"/>
+          <w:sz w:val="24"/>
+        </w:rPr>
+        <w:t xml:space="preserve"> de Computação em Nuvem é composta por modelos de serviços, esses modelos são pagos conforme a necessidade e o uso dos mesmos (</w:t>
+      </w:r>
+      <w:proofErr w:type="spellStart"/>
+      <w:r>
+        <w:rPr>
+          <w:rFonts w:cs="Times New Roman"/>
+          <w:sz w:val="24"/>
+        </w:rPr>
+        <w:t>pay</w:t>
+      </w:r>
+      <w:proofErr w:type="spellEnd"/>
+      <w:r>
+        <w:rPr>
+          <w:rFonts w:cs="Times New Roman"/>
+          <w:sz w:val="24"/>
+        </w:rPr>
+        <w:t xml:space="preserve">-per-use), dando ao cliente a possiblidade de usar mais ou menos recursos de acordo com sua necessidade. </w:t>
+      </w:r>
+      <w:proofErr w:type="spellStart"/>
       <w:r>
         <w:rPr>
           <w:rFonts w:cs="Times New Roman"/>
           <w:sz w:val="24"/>
           <w:lang w:val="en-US"/>
         </w:rPr>
-        <w:t xml:space="preserve">Os modelos de serviços são os seguintes: </w:t>
+        <w:t>Os</w:t>
+      </w:r>
+      <w:proofErr w:type="spellEnd"/>
+      <w:r>
+        <w:rPr>
+          <w:rFonts w:cs="Times New Roman"/>
+          <w:sz w:val="24"/>
+          <w:lang w:val="en-US"/>
+        </w:rPr>
+        <w:t xml:space="preserve"> </w:t>
+      </w:r>
+      <w:proofErr w:type="spellStart"/>
+      <w:r>
+        <w:rPr>
+          <w:rFonts w:cs="Times New Roman"/>
+          <w:sz w:val="24"/>
+          <w:lang w:val="en-US"/>
+        </w:rPr>
+        <w:t>modelos</w:t>
+      </w:r>
+      <w:proofErr w:type="spellEnd"/>
+      <w:r>
+        <w:rPr>
+          <w:rFonts w:cs="Times New Roman"/>
+          <w:sz w:val="24"/>
+          <w:lang w:val="en-US"/>
+        </w:rPr>
+        <w:t xml:space="preserve"> de </w:t>
+      </w:r>
+      <w:proofErr w:type="spellStart"/>
+      <w:r>
+        <w:rPr>
+          <w:rFonts w:cs="Times New Roman"/>
+          <w:sz w:val="24"/>
+          <w:lang w:val="en-US"/>
+        </w:rPr>
+        <w:t>serviços</w:t>
+      </w:r>
+      <w:proofErr w:type="spellEnd"/>
+      <w:r>
+        <w:rPr>
+          <w:rFonts w:cs="Times New Roman"/>
+          <w:sz w:val="24"/>
+          <w:lang w:val="en-US"/>
+        </w:rPr>
+        <w:t xml:space="preserve"> </w:t>
+      </w:r>
+      <w:proofErr w:type="spellStart"/>
+      <w:r>
+        <w:rPr>
+          <w:rFonts w:cs="Times New Roman"/>
+          <w:sz w:val="24"/>
+          <w:lang w:val="en-US"/>
+        </w:rPr>
+        <w:t>são</w:t>
+      </w:r>
+      <w:proofErr w:type="spellEnd"/>
+      <w:r>
+        <w:rPr>
+          <w:rFonts w:cs="Times New Roman"/>
+          <w:sz w:val="24"/>
+          <w:lang w:val="en-US"/>
+        </w:rPr>
+        <w:t xml:space="preserve"> </w:t>
+      </w:r>
+      <w:proofErr w:type="spellStart"/>
+      <w:r>
+        <w:rPr>
+          <w:rFonts w:cs="Times New Roman"/>
+          <w:sz w:val="24"/>
+          <w:lang w:val="en-US"/>
+        </w:rPr>
+        <w:t>os</w:t>
+      </w:r>
+      <w:proofErr w:type="spellEnd"/>
+      <w:r>
+        <w:rPr>
+          <w:rFonts w:cs="Times New Roman"/>
+          <w:sz w:val="24"/>
+          <w:lang w:val="en-US"/>
+        </w:rPr>
+        <w:t xml:space="preserve"> </w:t>
+      </w:r>
+      <w:proofErr w:type="spellStart"/>
+      <w:r>
+        <w:rPr>
+          <w:rFonts w:cs="Times New Roman"/>
+          <w:sz w:val="24"/>
+          <w:lang w:val="en-US"/>
+        </w:rPr>
+        <w:t>seguintes</w:t>
+      </w:r>
+      <w:proofErr w:type="spellEnd"/>
+      <w:r>
+        <w:rPr>
+          <w:rFonts w:cs="Times New Roman"/>
+          <w:sz w:val="24"/>
+          <w:lang w:val="en-US"/>
+        </w:rPr>
+        <w:t xml:space="preserve">: </w:t>
       </w:r>
     </w:p>
     <w:p>
@@ -9351,7 +10098,23 @@
           <w:rFonts w:cs="Times New Roman"/>
           <w:sz w:val="24"/>
         </w:rPr>
-        <w:t xml:space="preserve">Software como Serviço (SaaS): um aplicativo pode ser utilizado por uma grande quantidade de usuários simultaneamente. Esse tipo de serviço é disponibilizado por provedores e acessado pelos usuários através de aplicações como o navegador. Todo o controle e gerenciamento da rede, sistemas operacionais, armazenamento e possíveis manutenções será de responsabilidade do provedor de serviço (Aulbach, 2009). </w:t>
+        <w:t>Software como Serviço (SaaS): um aplicativo pode ser utilizado por uma grande quantidade de usuários simultaneamente. Esse tipo de serviço é disponibilizado por provedores e acessado pelos usuários através de aplicações como o navegador. Todo o controle e gerenciamento da rede, sistemas operacionais, armazenamento e possíveis manutenções será de responsabilidade do provedor de serviço (</w:t>
+      </w:r>
+      <w:proofErr w:type="spellStart"/>
+      <w:r>
+        <w:rPr>
+          <w:rFonts w:cs="Times New Roman"/>
+          <w:sz w:val="24"/>
+        </w:rPr>
+        <w:t>Aulbach</w:t>
+      </w:r>
+      <w:proofErr w:type="spellEnd"/>
+      <w:r>
+        <w:rPr>
+          <w:rFonts w:cs="Times New Roman"/>
+          <w:sz w:val="24"/>
+        </w:rPr>
+        <w:t xml:space="preserve">, 2009). </w:t>
       </w:r>
     </w:p>
     <w:p>
@@ -9386,7 +10149,23 @@
           <w:rFonts w:cs="Times New Roman"/>
           <w:sz w:val="24"/>
         </w:rPr>
-        <w:t xml:space="preserve">Plataforma como Serviço (PaaS): é a disponibilização de plataformas de desenvolvimento que facilitam a implantação de aplicações assim como o gerenciamento do hardware subjacente e das camadas de software. O usuário não tem controle sobre a rede, sistemas operacionais ou armazenamento, mas poderá controlar a aplicação implementada na nuvem. A linguagem de programação bem como o ambiente de desenvolvimento é fornecida pelo provedor (NOGUEIRA, 2010). </w:t>
+        <w:t>Plataforma como Serviço (</w:t>
+      </w:r>
+      <w:proofErr w:type="spellStart"/>
+      <w:r>
+        <w:rPr>
+          <w:rFonts w:cs="Times New Roman"/>
+          <w:sz w:val="24"/>
+        </w:rPr>
+        <w:t>PaaS</w:t>
+      </w:r>
+      <w:proofErr w:type="spellEnd"/>
+      <w:r>
+        <w:rPr>
+          <w:rFonts w:cs="Times New Roman"/>
+          <w:sz w:val="24"/>
+        </w:rPr>
+        <w:t xml:space="preserve">): é a disponibilização de plataformas de desenvolvimento que facilitam a implantação de aplicações assim como o gerenciamento do hardware subjacente e das camadas de software. O usuário não tem controle sobre a rede, sistemas operacionais ou armazenamento, mas poderá controlar a aplicação implementada na nuvem. A linguagem de programação bem como o ambiente de desenvolvimento é fornecida pelo provedor (NOGUEIRA, 2010). </w:t>
       </w:r>
     </w:p>
     <w:p>
@@ -9421,7 +10200,23 @@
           <w:rFonts w:cs="Times New Roman"/>
           <w:sz w:val="24"/>
         </w:rPr>
-        <w:t xml:space="preserve">Infraestrutura como Serviço (IaaS): consiste no fornecimento de infraestrutura de processamento, armazenamento, redes, entre outros. Este serviço, assim como os demais, tem seus recursos – neste caso a infraestrutura – compartilhados com diversos usuários simultaneamente. Isso se torna possível através do processo de virtualização, no qual o usuário terá controle sobre máquinas virtuais, armazenamento, aplicativos instalados e possivelmente um controle limitado sobre os recursos de rede (VERAS, 2012). </w:t>
+        <w:t>Infraestrutura como Serviço (</w:t>
+      </w:r>
+      <w:proofErr w:type="spellStart"/>
+      <w:r>
+        <w:rPr>
+          <w:rFonts w:cs="Times New Roman"/>
+          <w:sz w:val="24"/>
+        </w:rPr>
+        <w:t>IaaS</w:t>
+      </w:r>
+      <w:proofErr w:type="spellEnd"/>
+      <w:r>
+        <w:rPr>
+          <w:rFonts w:cs="Times New Roman"/>
+          <w:sz w:val="24"/>
+        </w:rPr>
+        <w:t xml:space="preserve">): consiste no fornecimento de infraestrutura de processamento, armazenamento, redes, entre outros. Este serviço, assim como os demais, tem seus recursos – neste caso a infraestrutura – compartilhados com diversos usuários simultaneamente. Isso se torna possível através do processo de virtualização, no qual o usuário terá controle sobre máquinas virtuais, armazenamento, aplicativos instalados e possivelmente um controle limitado sobre os recursos de rede (VERAS, 2012). </w:t>
       </w:r>
     </w:p>
     <w:p>
@@ -9598,9 +10393,9 @@
               </wp:anchor>
             </w:drawing>
           </mc:Choice>
-          <mc:Fallback xmlns:w16se="http://schemas.microsoft.com/office/word/2015/wordml/symex" xmlns:w16cid="http://schemas.microsoft.com/office/word/2016/wordml/cid" xmlns:am3d="http://schemas.microsoft.com/office/drawing/2017/model3d" xmlns:aink="http://schemas.microsoft.com/office/drawing/2016/ink" xmlns:cx8="http://schemas.microsoft.com/office/drawing/2016/5/14/chartex" xmlns:cx7="http://schemas.microsoft.com/office/drawing/2016/5/13/chartex" xmlns:cx6="http://schemas.microsoft.com/office/drawing/2016/5/12/chartex" xmlns:cx5="http://schemas.microsoft.com/office/drawing/2016/5/11/chartex" xmlns:cx4="http://schemas.microsoft.com/office/drawing/2016/5/10/chartex" xmlns:cx3="http://schemas.microsoft.com/office/drawing/2016/5/9/chartex" xmlns:cx2="http://schemas.microsoft.com/office/drawing/2015/10/21/chartex" xmlns:cx1="http://schemas.microsoft.com/office/drawing/2015/9/8/chartex" xmlns:cx="http://schemas.microsoft.com/office/drawing/2014/chartex">
+          <mc:Fallback>
             <w:pict>
-              <v:rect w14:anchorId="3FF30302" id="Caixa de Texto 34" o:spid="_x0000_s1035" style="position:absolute;left:0;text-align:left;margin-left:63pt;margin-top:262.15pt;width:342.05pt;height:26pt;z-index:21;visibility:visible;mso-wrap-style:square;mso-wrap-distance-left:9pt;mso-wrap-distance-top:0;mso-wrap-distance-right:9pt;mso-wrap-distance-bottom:0;mso-position-horizontal:absolute;mso-position-horizontal-relative:text;mso-position-vertical:absolute;mso-position-vertical-relative:text;v-text-anchor:top" o:gfxdata="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" stroked="f">
+              <v:rect w14:anchorId="3FF30302" id="Caixa de Texto 34" o:spid="_x0000_s1035" style="position:absolute;left:0;text-align:left;margin-left:63pt;margin-top:262.15pt;width:342.05pt;height:26pt;z-index:21;visibility:visible;mso-wrap-style:square;mso-wrap-distance-left:9pt;mso-wrap-distance-top:0;mso-wrap-distance-right:9pt;mso-wrap-distance-bottom:0;mso-position-horizontal:absolute;mso-position-horizontal-relative:text;mso-position-vertical:absolute;mso-position-vertical-relative:text;v-text-anchor:top" o:gfxdata="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" stroked="f">
                 <v:textbox style="mso-fit-shape-to-text:t" inset="0,0,0,0">
                   <w:txbxContent>
                     <w:p>
@@ -9670,24 +10465,57 @@
     <w:p>
       <w:pPr>
         <w:pStyle w:val="Ttulo11"/>
+        <w:rPr>
+          <w:rFonts w:cs="Arial"/>
+          <w:bCs w:val="0"/>
+          <w:caps w:val="0"/>
+          <w:sz w:val="22"/>
+          <w:lang w:val="pt-BR"/>
+        </w:rPr>
       </w:pPr>
       <w:bookmarkStart w:id="41" w:name="_Toc482041883"/>
       <w:bookmarkEnd w:id="41"/>
       <w:r>
         <w:lastRenderedPageBreak/>
-        <w:t>3 Paas</w:t>
-      </w:r>
+        <w:t xml:space="preserve">3 </w:t>
+      </w:r>
+      <w:bookmarkStart w:id="42" w:name="_GoBack"/>
+      <w:r>
+        <w:rPr>
+          <w:rFonts w:cs="Arial"/>
+          <w:bCs w:val="0"/>
+          <w:caps w:val="0"/>
+          <w:sz w:val="22"/>
+          <w:lang w:val="pt-BR"/>
+        </w:rPr>
+        <w:t>PAAS</w:t>
+      </w:r>
+      <w:bookmarkEnd w:id="42"/>
+    </w:p>
+    <w:p>
+      <w:pPr>
+        <w:rPr>
+          <w:lang w:eastAsia="x-none"/>
+        </w:rPr>
+      </w:pPr>
+    </w:p>
+    <w:p>
+      <w:pPr>
+        <w:rPr>
+          <w:lang w:val="x-none" w:eastAsia="x-none"/>
+        </w:rPr>
+      </w:pPr>
     </w:p>
     <w:p>
       <w:pPr>
         <w:pStyle w:val="Ttulo11"/>
       </w:pPr>
-      <w:bookmarkStart w:id="42" w:name="_Toc482041884"/>
+      <w:bookmarkStart w:id="43" w:name="_Toc482041884"/>
       <w:r>
         <w:lastRenderedPageBreak/>
         <w:t>3.1 PaaS: Plataforma como serviço</w:t>
       </w:r>
-      <w:bookmarkEnd w:id="42"/>
+      <w:bookmarkEnd w:id="43"/>
       <w:r>
         <w:t xml:space="preserve"> </w:t>
       </w:r>
@@ -9696,8 +10524,8 @@
       <w:pPr>
         <w:pStyle w:val="Ttulo11"/>
       </w:pPr>
-      <w:bookmarkStart w:id="43" w:name="_Toc482041885"/>
-      <w:bookmarkEnd w:id="43"/>
+      <w:bookmarkStart w:id="44" w:name="_Toc482041885"/>
+      <w:bookmarkEnd w:id="44"/>
       <w:r>
         <w:lastRenderedPageBreak/>
         <w:t>3.2 Programação descentralizada: GRID e Cluster</w:t>
@@ -9707,8 +10535,8 @@
       <w:pPr>
         <w:pStyle w:val="Ttulo11"/>
       </w:pPr>
-      <w:bookmarkStart w:id="44" w:name="_Toc482041886"/>
-      <w:bookmarkEnd w:id="44"/>
+      <w:bookmarkStart w:id="45" w:name="_Toc482041886"/>
+      <w:bookmarkEnd w:id="45"/>
       <w:r>
         <w:lastRenderedPageBreak/>
         <w:t>3.4.1 Conceito</w:t>
@@ -9717,12 +10545,21 @@
     <w:p>
       <w:pPr>
         <w:pStyle w:val="Ttulo11"/>
-      </w:pPr>
-      <w:bookmarkStart w:id="45" w:name="_Toc482041887"/>
-      <w:bookmarkEnd w:id="45"/>
+        <w:rPr>
+          <w:lang w:val="pt-BR"/>
+        </w:rPr>
+      </w:pPr>
+      <w:bookmarkStart w:id="46" w:name="_Toc482041887"/>
+      <w:bookmarkEnd w:id="46"/>
       <w:r>
         <w:lastRenderedPageBreak/>
-        <w:t>4 SISTEMAS ESCALÁVEIS</w:t>
+        <w:t xml:space="preserve">4 </w:t>
+      </w:r>
+      <w:r>
+        <w:rPr>
+          <w:lang w:val="pt-BR"/>
+        </w:rPr>
+        <w:t>container vs virtualização</w:t>
       </w:r>
     </w:p>
     <w:p>
@@ -9825,9 +10662,9 @@
                                 <w:color w:val="auto"/>
                               </w:rPr>
                             </w:pPr>
-                            <w:bookmarkStart w:id="46" w:name="_Toc482039969"/>
-                            <w:bookmarkStart w:id="47" w:name="_Toc482039827"/>
-                            <w:bookmarkStart w:id="48" w:name="_Toc482302129"/>
+                            <w:bookmarkStart w:id="47" w:name="_Toc482039969"/>
+                            <w:bookmarkStart w:id="48" w:name="_Toc482039827"/>
+                            <w:bookmarkStart w:id="49" w:name="_Toc482302129"/>
                             <w:r>
                               <w:rPr>
                                 <w:color w:val="auto"/>
@@ -9856,17 +10693,25 @@
                               <w:rPr>
                                 <w:color w:val="auto"/>
                               </w:rPr>
-                              <w:t xml:space="preserve"> Hypervisor</w:t>
+                              <w:t xml:space="preserve"> </w:t>
                             </w:r>
-                            <w:bookmarkEnd w:id="46"/>
+                            <w:proofErr w:type="spellStart"/>
+                            <w:r>
+                              <w:rPr>
+                                <w:color w:val="auto"/>
+                              </w:rPr>
+                              <w:t>Hypervisor</w:t>
+                            </w:r>
                             <w:bookmarkEnd w:id="47"/>
+                            <w:bookmarkEnd w:id="48"/>
+                            <w:proofErr w:type="spellEnd"/>
                             <w:r>
                               <w:rPr>
                                 <w:color w:val="auto"/>
                               </w:rPr>
                               <w:t xml:space="preserve"> Hospedado Fonte: http://3way.com.br/saiba-como-a-virtualizacao-por-container-mudou-a-infraestrutura-de-ti/</w:t>
                             </w:r>
-                            <w:bookmarkEnd w:id="48"/>
+                            <w:bookmarkEnd w:id="49"/>
                           </w:p>
                         </w:txbxContent>
                       </wps:txbx>
@@ -9882,9 +10727,9 @@
               </wp:anchor>
             </w:drawing>
           </mc:Choice>
-          <mc:Fallback xmlns:w16se="http://schemas.microsoft.com/office/word/2015/wordml/symex" xmlns:w16cid="http://schemas.microsoft.com/office/word/2016/wordml/cid" xmlns:am3d="http://schemas.microsoft.com/office/drawing/2017/model3d" xmlns:aink="http://schemas.microsoft.com/office/drawing/2016/ink" xmlns:cx8="http://schemas.microsoft.com/office/drawing/2016/5/14/chartex" xmlns:cx7="http://schemas.microsoft.com/office/drawing/2016/5/13/chartex" xmlns:cx6="http://schemas.microsoft.com/office/drawing/2016/5/12/chartex" xmlns:cx5="http://schemas.microsoft.com/office/drawing/2016/5/11/chartex" xmlns:cx4="http://schemas.microsoft.com/office/drawing/2016/5/10/chartex" xmlns:cx3="http://schemas.microsoft.com/office/drawing/2016/5/9/chartex" xmlns:cx2="http://schemas.microsoft.com/office/drawing/2015/10/21/chartex" xmlns:cx1="http://schemas.microsoft.com/office/drawing/2015/9/8/chartex" xmlns:cx="http://schemas.microsoft.com/office/drawing/2014/chartex">
+          <mc:Fallback>
             <w:pict>
-              <v:rect w14:anchorId="3CDCC901" id="Caixa de Texto 7" o:spid="_x0000_s1036" style="position:absolute;left:0;text-align:left;margin-left:62.95pt;margin-top:303.95pt;width:282.3pt;height:26pt;z-index:11;visibility:visible;mso-wrap-style:square;mso-wrap-distance-left:9pt;mso-wrap-distance-top:0;mso-wrap-distance-right:9pt;mso-wrap-distance-bottom:0;mso-position-horizontal:absolute;mso-position-horizontal-relative:text;mso-position-vertical:absolute;mso-position-vertical-relative:text;v-text-anchor:top" o:gfxdata="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" stroked="f">
+              <v:rect w14:anchorId="3CDCC901" id="Caixa de Texto 7" o:spid="_x0000_s1036" style="position:absolute;left:0;text-align:left;margin-left:62.95pt;margin-top:303.95pt;width:282.3pt;height:26pt;z-index:11;visibility:visible;mso-wrap-style:square;mso-wrap-distance-left:9pt;mso-wrap-distance-top:0;mso-wrap-distance-right:9pt;mso-wrap-distance-bottom:0;mso-position-horizontal:absolute;mso-position-horizontal-relative:text;mso-position-vertical:absolute;mso-position-vertical-relative:text;v-text-anchor:top" o:gfxdata="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" stroked="f">
                 <v:textbox style="mso-fit-shape-to-text:t" inset="0,0,0,0">
                   <w:txbxContent>
                     <w:p>
@@ -9949,7 +10794,21 @@
         <w:rPr>
           <w:sz w:val="24"/>
         </w:rPr>
-        <w:t>Com o surgimento da virtualização houve a inserção de um hypervisor no sistema operacional, que consiste em um gerenciador para a virtualização.</w:t>
+        <w:t xml:space="preserve">Com o surgimento da virtualização houve a inserção de um </w:t>
+      </w:r>
+      <w:proofErr w:type="spellStart"/>
+      <w:r>
+        <w:rPr>
+          <w:sz w:val="24"/>
+        </w:rPr>
+        <w:t>hypervisor</w:t>
+      </w:r>
+      <w:proofErr w:type="spellEnd"/>
+      <w:r>
+        <w:rPr>
+          <w:sz w:val="24"/>
+        </w:rPr>
+        <w:t xml:space="preserve"> no sistema operacional, que consiste em um gerenciador para a virtualização.</w:t>
       </w:r>
     </w:p>
     <w:p>
@@ -10047,7 +10906,21 @@
         <w:rPr>
           <w:sz w:val="24"/>
         </w:rPr>
-        <w:t xml:space="preserve"> A evolução deste modelo consiste em não usar mais a camada do sistema operacional, e sim que o próprio hypervisor é que faz a gestão em cima da camada do hardware, se tornando um sistema operacional de gerenciamento.</w:t>
+        <w:t xml:space="preserve"> A evolução deste modelo consiste em não usar mais a camada do sistema operacional, e sim que o próprio </w:t>
+      </w:r>
+      <w:proofErr w:type="spellStart"/>
+      <w:r>
+        <w:rPr>
+          <w:sz w:val="24"/>
+        </w:rPr>
+        <w:t>hypervisor</w:t>
+      </w:r>
+      <w:proofErr w:type="spellEnd"/>
+      <w:r>
+        <w:rPr>
+          <w:sz w:val="24"/>
+        </w:rPr>
+        <w:t xml:space="preserve"> é que faz a gestão em cima da camada do hardware, se tornando um sistema operacional de gerenciamento.</w:t>
       </w:r>
     </w:p>
     <w:p>
@@ -10112,39 +10985,74 @@
           <w:sz w:val="24"/>
         </w:rPr>
       </w:pPr>
-      <w:bookmarkStart w:id="49" w:name="_Toc482302130"/>
+      <w:bookmarkStart w:id="50" w:name="_Toc482302130"/>
       <w:r>
         <w:t xml:space="preserve">Figura </w:t>
       </w:r>
-      <w:fldSimple w:instr=" SEQ Figura \* ARABIC ">
-        <w:r>
-          <w:rPr>
-            <w:noProof/>
-          </w:rPr>
-          <w:t>12</w:t>
-        </w:r>
-      </w:fldSimple>
-      <w:r>
-        <w:t xml:space="preserve"> - Evolução do Hypervisor Fonte: http:</w:t>
+      <w:r>
+        <w:fldChar w:fldCharType="begin"/>
+      </w:r>
+      <w:r>
+        <w:instrText xml:space="preserve"> SEQ Figura \* ARABIC </w:instrText>
+      </w:r>
+      <w:r>
+        <w:fldChar w:fldCharType="separate"/>
+      </w:r>
+      <w:r>
+        <w:rPr>
+          <w:noProof/>
+        </w:rPr>
+        <w:t>12</w:t>
+      </w:r>
+      <w:r>
+        <w:rPr>
+          <w:noProof/>
+        </w:rPr>
+        <w:fldChar w:fldCharType="end"/>
+      </w:r>
+      <w:r>
+        <w:t xml:space="preserve"> - Evolução do </w:t>
+      </w:r>
+      <w:proofErr w:type="spellStart"/>
+      <w:r>
+        <w:t>Hypervisor</w:t>
+      </w:r>
+      <w:proofErr w:type="spellEnd"/>
+      <w:r>
+        <w:t xml:space="preserve"> Fonte: http:</w:t>
       </w:r>
       <w:r>
         <w:t>//3way.com.br/saiba-como-a-virtualizacao-por-container-revolucionou-a-infraestrutura-de-ti.png</w:t>
       </w:r>
-      <w:bookmarkEnd w:id="49"/>
-    </w:p>
-    <w:p>
-      <w:pPr>
-        <w:rPr>
-          <w:sz w:val="24"/>
-        </w:rPr>
-      </w:pPr>
-    </w:p>
-    <w:p>
-      <w:r>
-        <w:rPr>
-          <w:sz w:val="24"/>
-        </w:rPr>
-        <w:t xml:space="preserve">O modelo de containers elimina a camada do sistema operacional que existia para cada  máquina virtualizada e o hypervisor para gerenciar as instâncias virtualizadas. A virtualização  pelo container utiliza o kernel do sistema operacional nativo da máquina, geralmente sendo o </w:t>
+      <w:bookmarkEnd w:id="50"/>
+    </w:p>
+    <w:p>
+      <w:pPr>
+        <w:rPr>
+          <w:sz w:val="24"/>
+        </w:rPr>
+      </w:pPr>
+    </w:p>
+    <w:p>
+      <w:r>
+        <w:rPr>
+          <w:sz w:val="24"/>
+        </w:rPr>
+        <w:t xml:space="preserve">O modelo de containers elimina a camada do sistema operacional que existia para cada  máquina virtualizada e o </w:t>
+      </w:r>
+      <w:proofErr w:type="spellStart"/>
+      <w:r>
+        <w:rPr>
+          <w:sz w:val="24"/>
+        </w:rPr>
+        <w:t>hypervisor</w:t>
+      </w:r>
+      <w:proofErr w:type="spellEnd"/>
+      <w:r>
+        <w:rPr>
+          <w:sz w:val="24"/>
+        </w:rPr>
+        <w:t xml:space="preserve"> para gerenciar as instâncias virtualizadas. A virtualização  pelo container utiliza o kernel do sistema operacional nativo da máquina, geralmente sendo o </w:t>
       </w:r>
       <w:r>
         <w:rPr>
@@ -10257,32 +11165,56 @@
           <w:sz w:val="24"/>
         </w:rPr>
       </w:pPr>
-      <w:bookmarkStart w:id="50" w:name="_Toc482302131"/>
+      <w:bookmarkStart w:id="51" w:name="_Toc482302131"/>
       <w:r>
         <w:t xml:space="preserve">Figura </w:t>
       </w:r>
-      <w:fldSimple w:instr=" SEQ Figura \* ARABIC ">
-        <w:r>
-          <w:rPr>
-            <w:noProof/>
-          </w:rPr>
-          <w:t>13</w:t>
-        </w:r>
-      </w:fldSimple>
+      <w:r>
+        <w:fldChar w:fldCharType="begin"/>
+      </w:r>
+      <w:r>
+        <w:instrText xml:space="preserve"> SEQ Figura \* </w:instrText>
+      </w:r>
+      <w:r>
+        <w:instrText xml:space="preserve">ARABIC </w:instrText>
+      </w:r>
+      <w:r>
+        <w:fldChar w:fldCharType="separate"/>
+      </w:r>
+      <w:r>
+        <w:rPr>
+          <w:noProof/>
+        </w:rPr>
+        <w:t>13</w:t>
+      </w:r>
+      <w:r>
+        <w:rPr>
+          <w:noProof/>
+        </w:rPr>
+        <w:fldChar w:fldCharType="end"/>
+      </w:r>
       <w:r>
         <w:t xml:space="preserve"> - Virtualização por Container Fonte: http:</w:t>
       </w:r>
       <w:r>
         <w:t>//3way.com.br/saiba-como-a-virtualizacao-por-container-revolucionou-a-infraestrutura-de-ti.png</w:t>
       </w:r>
-      <w:bookmarkEnd w:id="50"/>
-    </w:p>
-    <w:p>
-      <w:pPr>
-        <w:rPr>
-          <w:sz w:val="24"/>
-        </w:rPr>
-      </w:pPr>
+      <w:bookmarkEnd w:id="51"/>
+    </w:p>
+    <w:p>
+      <w:pPr>
+        <w:rPr>
+          <w:sz w:val="24"/>
+        </w:rPr>
+      </w:pPr>
+    </w:p>
+    <w:p>
+      <w:r>
+        <w:rPr>
+          <w:sz w:val="24"/>
+        </w:rPr>
+        <w:t>O kernel do sistema é responsável por fornecer as bibliotecas e os binários necessários para que o container possa rodar a aplicação de forma necessária.</w:t>
+      </w:r>
     </w:p>
     <w:p>
       <w:r>
@@ -10290,27 +11222,61 @@
           <w:sz w:val="24"/>
         </w:rPr>
         <w:lastRenderedPageBreak/>
-        <w:t>O kernel do sistema é responsável por fornecer as bibliotecas e os binários necessários para que o container possa rodar a aplicação de forma necessária.</w:t>
-      </w:r>
-    </w:p>
-    <w:p>
-      <w:r>
-        <w:rPr>
-          <w:sz w:val="24"/>
-        </w:rPr>
         <w:t>Basicamente há uma abstração do nível de sistema operacional, pois as configurações ficam no container e o mesmo pode ser tem um alto nível de provisionamento, podendo ser replicado sem menores problemas, simplificando muito a implementação em diferentes máquinas e ambiente</w:t>
       </w:r>
       <w:r>
         <w:rPr>
           <w:sz w:val="24"/>
         </w:rPr>
-        <w:t>s de homologação (QA – Quality A</w:t>
-      </w:r>
-      <w:r>
-        <w:rPr>
-          <w:sz w:val="24"/>
-        </w:rPr>
-        <w:t xml:space="preserve">ssurance, Staging, Produção); o </w:t>
+        <w:t xml:space="preserve">s de homologação (QA – </w:t>
+      </w:r>
+      <w:proofErr w:type="spellStart"/>
+      <w:r>
+        <w:rPr>
+          <w:sz w:val="24"/>
+        </w:rPr>
+        <w:t>Quality</w:t>
+      </w:r>
+      <w:proofErr w:type="spellEnd"/>
+      <w:r>
+        <w:rPr>
+          <w:sz w:val="24"/>
+        </w:rPr>
+        <w:t xml:space="preserve"> </w:t>
+      </w:r>
+      <w:proofErr w:type="spellStart"/>
+      <w:r>
+        <w:rPr>
+          <w:sz w:val="24"/>
+        </w:rPr>
+        <w:t>A</w:t>
+      </w:r>
+      <w:r>
+        <w:rPr>
+          <w:sz w:val="24"/>
+        </w:rPr>
+        <w:t>ssurance</w:t>
+      </w:r>
+      <w:proofErr w:type="spellEnd"/>
+      <w:r>
+        <w:rPr>
+          <w:sz w:val="24"/>
+        </w:rPr>
+        <w:t xml:space="preserve">, </w:t>
+      </w:r>
+      <w:proofErr w:type="spellStart"/>
+      <w:r>
+        <w:rPr>
+          <w:sz w:val="24"/>
+        </w:rPr>
+        <w:t>Staging</w:t>
+      </w:r>
+      <w:proofErr w:type="spellEnd"/>
+      <w:r>
+        <w:rPr>
+          <w:sz w:val="24"/>
+        </w:rPr>
+        <w:t xml:space="preserve">, Produção); o </w:t>
       </w:r>
       <w:r>
         <w:rPr>
@@ -10411,8 +11377,8 @@
       <w:pPr>
         <w:pStyle w:val="Ttulo11"/>
       </w:pPr>
-      <w:bookmarkStart w:id="51" w:name="_Toc482041888"/>
-      <w:bookmarkEnd w:id="51"/>
+      <w:bookmarkStart w:id="52" w:name="_Toc482041888"/>
+      <w:bookmarkEnd w:id="52"/>
       <w:r>
         <w:lastRenderedPageBreak/>
         <w:t>4.1 LXC Containers</w:t>
@@ -10433,6 +11399,7 @@
         <w:t xml:space="preserve">Rogério dos Anjos (em </w:t>
       </w:r>
       <w:hyperlink r:id="rId22">
+        <w:proofErr w:type="spellStart"/>
         <w:r>
           <w:rPr>
             <w:rStyle w:val="LigaodeInternet"/>
@@ -10460,6 +11427,7 @@
           </w:rPr>
           <w:t>Novidades</w:t>
         </w:r>
+        <w:proofErr w:type="spellEnd"/>
       </w:hyperlink>
       <w:r>
         <w:rPr>
@@ -10544,8 +11512,21 @@
             <w:u w:val="none"/>
             <w:shd w:val="clear" w:color="auto" w:fill="FFFFFF"/>
           </w:rPr>
-          <w:t>Cristiano Diedrich</w:t>
-        </w:r>
+          <w:t xml:space="preserve">Cristiano </w:t>
+        </w:r>
+        <w:proofErr w:type="spellStart"/>
+        <w:r>
+          <w:rPr>
+            <w:rStyle w:val="LigaodeInternet"/>
+            <w:rFonts w:cs="Times New Roman"/>
+            <w:color w:val="000000" w:themeColor="text1"/>
+            <w:sz w:val="24"/>
+            <w:u w:val="none"/>
+            <w:shd w:val="clear" w:color="auto" w:fill="FFFFFF"/>
+          </w:rPr>
+          <w:t>Diedrich</w:t>
+        </w:r>
+        <w:proofErr w:type="spellEnd"/>
       </w:hyperlink>
       <w:r>
         <w:rPr>
@@ -10563,7 +11544,73 @@
           <w:shd w:val="clear" w:color="auto" w:fill="FFFFFF"/>
           <w:lang w:eastAsia="pt-BR"/>
         </w:rPr>
-        <w:t> LXC, trazia as seguintes fases: LXC, chroot com esteroides. O objetivo do projeto era ser uma alternativa a já consolidada tecnologia de chroot, sendo um meio termo entre máquina virtual e chroot, possibilitando a criação de um ambiente mais próximo possível de uma instalação Linux sem a necessidade de  um kernel separado.”</w:t>
+        <w:t xml:space="preserve"> LXC, trazia as seguintes fases: LXC, </w:t>
+      </w:r>
+      <w:proofErr w:type="spellStart"/>
+      <w:r>
+        <w:rPr>
+          <w:rFonts w:cs="Times New Roman"/>
+          <w:color w:val="000000" w:themeColor="text1"/>
+          <w:sz w:val="24"/>
+          <w:shd w:val="clear" w:color="auto" w:fill="FFFFFF"/>
+          <w:lang w:eastAsia="pt-BR"/>
+        </w:rPr>
+        <w:t>chroot</w:t>
+      </w:r>
+      <w:proofErr w:type="spellEnd"/>
+      <w:r>
+        <w:rPr>
+          <w:rFonts w:cs="Times New Roman"/>
+          <w:color w:val="000000" w:themeColor="text1"/>
+          <w:sz w:val="24"/>
+          <w:shd w:val="clear" w:color="auto" w:fill="FFFFFF"/>
+          <w:lang w:eastAsia="pt-BR"/>
+        </w:rPr>
+        <w:t xml:space="preserve"> com esteroides. O objetivo do projeto era ser uma alternativa a já consolidada tecnologia de </w:t>
+      </w:r>
+      <w:proofErr w:type="spellStart"/>
+      <w:r>
+        <w:rPr>
+          <w:rFonts w:cs="Times New Roman"/>
+          <w:color w:val="000000" w:themeColor="text1"/>
+          <w:sz w:val="24"/>
+          <w:shd w:val="clear" w:color="auto" w:fill="FFFFFF"/>
+          <w:lang w:eastAsia="pt-BR"/>
+        </w:rPr>
+        <w:t>chroot</w:t>
+      </w:r>
+      <w:proofErr w:type="spellEnd"/>
+      <w:r>
+        <w:rPr>
+          <w:rFonts w:cs="Times New Roman"/>
+          <w:color w:val="000000" w:themeColor="text1"/>
+          <w:sz w:val="24"/>
+          <w:shd w:val="clear" w:color="auto" w:fill="FFFFFF"/>
+          <w:lang w:eastAsia="pt-BR"/>
+        </w:rPr>
+        <w:t xml:space="preserve">, sendo um meio termo entre máquina virtual e </w:t>
+      </w:r>
+      <w:proofErr w:type="spellStart"/>
+      <w:r>
+        <w:rPr>
+          <w:rFonts w:cs="Times New Roman"/>
+          <w:color w:val="000000" w:themeColor="text1"/>
+          <w:sz w:val="24"/>
+          <w:shd w:val="clear" w:color="auto" w:fill="FFFFFF"/>
+          <w:lang w:eastAsia="pt-BR"/>
+        </w:rPr>
+        <w:t>chroot</w:t>
+      </w:r>
+      <w:proofErr w:type="spellEnd"/>
+      <w:r>
+        <w:rPr>
+          <w:rFonts w:cs="Times New Roman"/>
+          <w:color w:val="000000" w:themeColor="text1"/>
+          <w:sz w:val="24"/>
+          <w:shd w:val="clear" w:color="auto" w:fill="FFFFFF"/>
+          <w:lang w:eastAsia="pt-BR"/>
+        </w:rPr>
+        <w:t>, possibilitando a criação de um ambiente mais próximo possível de uma instalação Linux sem a necessidade de  um kernel separado.”</w:t>
       </w:r>
     </w:p>
     <w:p>
@@ -10577,21 +11624,85 @@
           <w:color w:val="000000"/>
           <w:sz w:val="24"/>
         </w:rPr>
-        <w:t>O container tem a característica de isolar os recursos do sistema dos recursos da aplicação, criando assim um ambiente isolado; o mesmo poder consumir recursos do sistema como: namespace, chroot, cgroups entre outros. Funciona com se cada container fosse uma máquina virtual completa, podendo ter inclusive os mesmos problemas de uma máquina virtual, como criação de usuários e permissões de escritas em diretórios e etc.</w:t>
-      </w:r>
-    </w:p>
-    <w:p>
-      <w:pPr>
-        <w:rPr>
-          <w:sz w:val="24"/>
-        </w:rPr>
-      </w:pPr>
+        <w:t xml:space="preserve">O container tem a característica de isolar os recursos do sistema dos recursos da aplicação, criando assim um ambiente isolado; o mesmo poder consumir recursos do sistema como: </w:t>
+      </w:r>
+      <w:proofErr w:type="spellStart"/>
       <w:r>
         <w:rPr>
           <w:color w:val="000000"/>
           <w:sz w:val="24"/>
         </w:rPr>
-        <w:t>O resultado é uma máquina virtual sem a camada do hypervisor, isolada e com controle de recursos.</w:t>
+        <w:t>namespace</w:t>
+      </w:r>
+      <w:proofErr w:type="spellEnd"/>
+      <w:r>
+        <w:rPr>
+          <w:color w:val="000000"/>
+          <w:sz w:val="24"/>
+        </w:rPr>
+        <w:t xml:space="preserve">, </w:t>
+      </w:r>
+      <w:proofErr w:type="spellStart"/>
+      <w:r>
+        <w:rPr>
+          <w:color w:val="000000"/>
+          <w:sz w:val="24"/>
+        </w:rPr>
+        <w:t>chroot</w:t>
+      </w:r>
+      <w:proofErr w:type="spellEnd"/>
+      <w:r>
+        <w:rPr>
+          <w:color w:val="000000"/>
+          <w:sz w:val="24"/>
+        </w:rPr>
+        <w:t xml:space="preserve">, </w:t>
+      </w:r>
+      <w:proofErr w:type="spellStart"/>
+      <w:r>
+        <w:rPr>
+          <w:color w:val="000000"/>
+          <w:sz w:val="24"/>
+        </w:rPr>
+        <w:t>cgroups</w:t>
+      </w:r>
+      <w:proofErr w:type="spellEnd"/>
+      <w:r>
+        <w:rPr>
+          <w:color w:val="000000"/>
+          <w:sz w:val="24"/>
+        </w:rPr>
+        <w:t xml:space="preserve"> entre outros. Funciona com se cada container fosse uma máquina virtual completa, podendo ter inclusive os mesmos problemas de uma máquina virtual, como criação de usuários e permissões de escritas em diretórios e etc.</w:t>
+      </w:r>
+    </w:p>
+    <w:p>
+      <w:pPr>
+        <w:rPr>
+          <w:sz w:val="24"/>
+        </w:rPr>
+      </w:pPr>
+      <w:r>
+        <w:rPr>
+          <w:color w:val="000000"/>
+          <w:sz w:val="24"/>
+        </w:rPr>
+        <w:t xml:space="preserve">O resultado é uma máquina virtual sem a camada do </w:t>
+      </w:r>
+      <w:proofErr w:type="spellStart"/>
+      <w:r>
+        <w:rPr>
+          <w:color w:val="000000"/>
+          <w:sz w:val="24"/>
+        </w:rPr>
+        <w:t>hypervisor</w:t>
+      </w:r>
+      <w:proofErr w:type="spellEnd"/>
+      <w:r>
+        <w:rPr>
+          <w:color w:val="000000"/>
+          <w:sz w:val="24"/>
+        </w:rPr>
+        <w:t>, isolada e com controle de recursos.</w:t>
       </w:r>
     </w:p>
     <w:p>
@@ -10658,7 +11769,6 @@
           <w:color w:val="000000"/>
           <w:lang w:eastAsia="pt-BR"/>
         </w:rPr>
-        <w:lastRenderedPageBreak/>
         <w:drawing>
           <wp:inline distT="0" distB="0" distL="0" distR="0" wp14:anchorId="05BEB728" wp14:editId="008533D4">
             <wp:extent cx="3664086" cy="3376029"/>
@@ -10715,25 +11825,38 @@
           <w:color w:val="000000"/>
         </w:rPr>
       </w:pPr>
-      <w:bookmarkStart w:id="52" w:name="_Toc482302132"/>
+      <w:bookmarkStart w:id="53" w:name="_Toc482302132"/>
       <w:r>
         <w:t xml:space="preserve">Figura </w:t>
       </w:r>
-      <w:fldSimple w:instr=" SEQ Figura \* ARABIC ">
-        <w:r>
-          <w:rPr>
-            <w:noProof/>
-          </w:rPr>
-          <w:t>14</w:t>
-        </w:r>
-      </w:fldSimple>
+      <w:r>
+        <w:fldChar w:fldCharType="begin"/>
+      </w:r>
+      <w:r>
+        <w:instrText xml:space="preserve"> SEQ Figura \* ARABIC </w:instrText>
+      </w:r>
+      <w:r>
+        <w:fldChar w:fldCharType="separate"/>
+      </w:r>
+      <w:r>
+        <w:rPr>
+          <w:noProof/>
+        </w:rPr>
+        <w:t>14</w:t>
+      </w:r>
+      <w:r>
+        <w:rPr>
+          <w:noProof/>
+        </w:rPr>
+        <w:fldChar w:fldCharType="end"/>
+      </w:r>
       <w:r>
         <w:t xml:space="preserve"> - LXC Container Fonte: http:</w:t>
       </w:r>
       <w:r>
         <w:t>//3way.com.br/saiba-como-a-virtualizacao-por-container-revolucionou-a-infraestrutura-de-ti-part2/.png</w:t>
       </w:r>
-      <w:bookmarkEnd w:id="52"/>
+      <w:bookmarkEnd w:id="53"/>
     </w:p>
     <w:p>
       <w:pPr>
@@ -10810,7 +11933,6 @@
           <w:noProof/>
           <w:lang w:eastAsia="pt-BR"/>
         </w:rPr>
-        <w:lastRenderedPageBreak/>
         <w:drawing>
           <wp:inline distT="0" distB="0" distL="0" distR="0" wp14:anchorId="3580CA43" wp14:editId="6A63D023">
             <wp:extent cx="4027527" cy="3755397"/>
@@ -10859,25 +11981,46 @@
         <w:pStyle w:val="Legenda"/>
         <w:jc w:val="both"/>
       </w:pPr>
-      <w:bookmarkStart w:id="53" w:name="_Toc482302133"/>
+      <w:bookmarkStart w:id="54" w:name="_Toc482302133"/>
       <w:r>
         <w:t xml:space="preserve">Figura </w:t>
       </w:r>
-      <w:fldSimple w:instr=" SEQ Figura \* ARABIC ">
-        <w:r>
-          <w:rPr>
-            <w:noProof/>
-          </w:rPr>
-          <w:t>15</w:t>
-        </w:r>
-      </w:fldSimple>
-      <w:r>
-        <w:t xml:space="preserve"> LXC vs KVM Fonte: http:</w:t>
+      <w:r>
+        <w:fldChar w:fldCharType="begin"/>
+      </w:r>
+      <w:r>
+        <w:instrText xml:space="preserve"> SEQ Figura \* ARABIC </w:instrText>
+      </w:r>
+      <w:r>
+        <w:fldChar w:fldCharType="separate"/>
+      </w:r>
+      <w:r>
+        <w:rPr>
+          <w:noProof/>
+        </w:rPr>
+        <w:t>15</w:t>
+      </w:r>
+      <w:r>
+        <w:rPr>
+          <w:noProof/>
+        </w:rPr>
+        <w:fldChar w:fldCharType="end"/>
+      </w:r>
+      <w:r>
+        <w:t xml:space="preserve"> LXC </w:t>
+      </w:r>
+      <w:proofErr w:type="spellStart"/>
+      <w:r>
+        <w:t>vs</w:t>
+      </w:r>
+      <w:proofErr w:type="spellEnd"/>
+      <w:r>
+        <w:t xml:space="preserve"> KVM Fonte: http:</w:t>
       </w:r>
       <w:r>
         <w:t>3way.com.br/saiba-como-a-virtualizacao-por-container-revolucionou-a-infraestrutura-de-ti-part2/.png</w:t>
       </w:r>
-      <w:bookmarkEnd w:id="53"/>
+      <w:bookmarkEnd w:id="54"/>
     </w:p>
     <w:p>
       <w:pPr>
@@ -10898,8 +12041,8 @@
       <w:pPr>
         <w:pStyle w:val="Ttulo11"/>
       </w:pPr>
-      <w:bookmarkStart w:id="54" w:name="_Toc482041889"/>
-      <w:bookmarkEnd w:id="54"/>
+      <w:bookmarkStart w:id="55" w:name="_Toc482041889"/>
+      <w:bookmarkEnd w:id="55"/>
       <w:r>
         <w:lastRenderedPageBreak/>
         <w:t>4.2 Docker</w:t>
@@ -10977,6 +12120,7 @@
         </w:rPr>
         <w:t xml:space="preserve">Abstração do </w:t>
       </w:r>
+      <w:proofErr w:type="spellStart"/>
       <w:r>
         <w:rPr>
           <w:lang w:eastAsia="x-none"/>
@@ -10993,7 +12137,14 @@
         <w:rPr>
           <w:lang w:val="x-none" w:eastAsia="x-none"/>
         </w:rPr>
-        <w:t>st separada da aplicação</w:t>
+        <w:t>st</w:t>
+      </w:r>
+      <w:proofErr w:type="spellEnd"/>
+      <w:r>
+        <w:rPr>
+          <w:lang w:val="x-none" w:eastAsia="x-none"/>
+        </w:rPr>
+        <w:t xml:space="preserve"> separada da aplicação</w:t>
       </w:r>
     </w:p>
     <w:p>
@@ -11043,11 +12194,19 @@
         </w:rPr>
         <w:t xml:space="preserve">-compose, irei </w:t>
       </w:r>
+      <w:proofErr w:type="spellStart"/>
       <w:r>
         <w:rPr>
           <w:lang w:eastAsia="x-none"/>
         </w:rPr>
-        <w:t>explícitá-lo em outro capítulo.</w:t>
+        <w:t>explícitá-lo</w:t>
+      </w:r>
+      <w:proofErr w:type="spellEnd"/>
+      <w:r>
+        <w:rPr>
+          <w:lang w:eastAsia="x-none"/>
+        </w:rPr>
+        <w:t xml:space="preserve"> em outro capítulo.</w:t>
       </w:r>
     </w:p>
     <w:p>
@@ -11121,12 +12280,14 @@
           <w:lang w:val="x-none" w:eastAsia="x-none"/>
         </w:rPr>
       </w:pPr>
+      <w:proofErr w:type="spellStart"/>
       <w:r>
         <w:rPr>
           <w:lang w:eastAsia="x-none"/>
         </w:rPr>
         <w:t>Gerênciamento</w:t>
       </w:r>
+      <w:proofErr w:type="spellEnd"/>
       <w:r>
         <w:rPr>
           <w:lang w:val="x-none" w:eastAsia="x-none"/>
@@ -11299,8 +12460,16 @@
         <w:rPr>
           <w:lang w:eastAsia="x-none"/>
         </w:rPr>
-        <w:t>,  system-calls</w:t>
-      </w:r>
+        <w:t>,  system-</w:t>
+      </w:r>
+      <w:proofErr w:type="spellStart"/>
+      <w:r>
+        <w:rPr>
+          <w:lang w:eastAsia="x-none"/>
+        </w:rPr>
+        <w:t>calls</w:t>
+      </w:r>
+      <w:proofErr w:type="spellEnd"/>
       <w:r>
         <w:rPr>
           <w:lang w:eastAsia="x-none"/>
@@ -11325,11 +12494,19 @@
           <w:lang w:val="x-none" w:eastAsia="x-none"/>
         </w:rPr>
       </w:pPr>
+      <w:proofErr w:type="spellStart"/>
       <w:r>
         <w:rPr>
           <w:lang w:val="x-none" w:eastAsia="x-none"/>
         </w:rPr>
-        <w:t>Agregabilidade e Previsibilidade</w:t>
+        <w:t>Agregabilidade</w:t>
+      </w:r>
+      <w:proofErr w:type="spellEnd"/>
+      <w:r>
+        <w:rPr>
+          <w:lang w:val="x-none" w:eastAsia="x-none"/>
+        </w:rPr>
+        <w:t xml:space="preserve"> e Previsibilidade</w:t>
       </w:r>
     </w:p>
     <w:p>
@@ -11359,7 +12536,21 @@
         <w:rPr>
           <w:lang w:eastAsia="x-none"/>
         </w:rPr>
-        <w:t xml:space="preserve"> elicitar </w:t>
+        <w:t xml:space="preserve"> </w:t>
+      </w:r>
+      <w:proofErr w:type="spellStart"/>
+      <w:r>
+        <w:rPr>
+          <w:lang w:eastAsia="x-none"/>
+        </w:rPr>
+        <w:t>elicitar</w:t>
+      </w:r>
+      <w:proofErr w:type="spellEnd"/>
+      <w:r>
+        <w:rPr>
+          <w:lang w:eastAsia="x-none"/>
+        </w:rPr>
+        <w:t xml:space="preserve"> </w:t>
       </w:r>
       <w:r>
         <w:rPr>
@@ -11397,12 +12588,21 @@
     <w:p>
       <w:pPr>
         <w:pStyle w:val="Ttulo11"/>
-      </w:pPr>
-      <w:bookmarkStart w:id="55" w:name="_Toc482041890"/>
-      <w:bookmarkEnd w:id="55"/>
+        <w:rPr>
+          <w:lang w:val="pt-BR"/>
+        </w:rPr>
+      </w:pPr>
+      <w:bookmarkStart w:id="56" w:name="_Toc482041890"/>
+      <w:bookmarkEnd w:id="56"/>
       <w:r>
         <w:lastRenderedPageBreak/>
-        <w:t>4.2.1 Docker FILES</w:t>
+        <w:t>4.2.1 Docker</w:t>
+      </w:r>
+      <w:r>
+        <w:rPr>
+          <w:lang w:val="pt-BR"/>
+        </w:rPr>
+        <w:t>-Compose</w:t>
       </w:r>
     </w:p>
     <w:p>
@@ -11418,26 +12618,954 @@
         <w:spacing w:line="240" w:lineRule="auto"/>
         <w:ind w:firstLine="708"/>
         <w:jc w:val="left"/>
+      </w:pPr>
+      <w:r>
+        <w:t>Existe uma ferramenta do Docker</w:t>
+      </w:r>
+      <w:r>
+        <w:t xml:space="preserve"> que é o Docker-compose, da qual é </w:t>
+      </w:r>
+      <w:r>
+        <w:t xml:space="preserve">possível escrever um </w:t>
+      </w:r>
+      <w:r>
+        <w:t xml:space="preserve">único arquivo em formato </w:t>
+      </w:r>
+      <w:proofErr w:type="spellStart"/>
+      <w:r>
+        <w:t>shell</w:t>
+      </w:r>
+      <w:proofErr w:type="spellEnd"/>
+      <w:r>
+        <w:t xml:space="preserve"> e o mesmo será</w:t>
+      </w:r>
+      <w:r>
+        <w:t xml:space="preserve"> a imagem para a criação dos containers.</w:t>
+      </w:r>
+    </w:p>
+    <w:p>
+      <w:pPr>
+        <w:suppressAutoHyphens w:val="0"/>
+        <w:spacing w:line="240" w:lineRule="auto"/>
+        <w:ind w:firstLine="708"/>
+        <w:jc w:val="left"/>
         <w:rPr>
           <w:lang w:eastAsia="x-none"/>
         </w:rPr>
       </w:pPr>
       <w:r>
-        <w:t>Existe uma ferramenta do Docker</w:t>
-      </w:r>
-      <w:r>
-        <w:t xml:space="preserve"> que é o Docker-compose, da qual é possível escrever um dockerfile e o mesmo é a imagem para a criação dos containers.</w:t>
-      </w:r>
+        <w:rPr>
+          <w:lang w:eastAsia="x-none"/>
+        </w:rPr>
+        <w:t>A imagem é um “</w:t>
+      </w:r>
+      <w:r>
+        <w:rPr>
+          <w:lang w:eastAsia="x-none"/>
+        </w:rPr>
+        <w:t xml:space="preserve">container” intermediário que faz a </w:t>
+      </w:r>
+      <w:r>
+        <w:rPr>
+          <w:lang w:eastAsia="x-none"/>
+        </w:rPr>
+        <w:t>abstração</w:t>
+      </w:r>
+      <w:r>
+        <w:rPr>
+          <w:lang w:eastAsia="x-none"/>
+        </w:rPr>
+        <w:t xml:space="preserve"> das aplicações </w:t>
+      </w:r>
+      <w:r>
+        <w:rPr>
+          <w:lang w:eastAsia="x-none"/>
+        </w:rPr>
+        <w:t xml:space="preserve">para o sistema operacional. A mesma é uma cama intermediária da qual é possível fazer instalação de </w:t>
+      </w:r>
+      <w:r>
+        <w:rPr>
+          <w:lang w:eastAsia="x-none"/>
+        </w:rPr>
+        <w:t>dependências</w:t>
+      </w:r>
+      <w:r>
+        <w:rPr>
+          <w:lang w:eastAsia="x-none"/>
+        </w:rPr>
+        <w:t xml:space="preserve"> (libs) que serão usadas como base para a </w:t>
+      </w:r>
+      <w:r>
+        <w:rPr>
+          <w:lang w:eastAsia="x-none"/>
+        </w:rPr>
+        <w:t>criação dos containers das aplicações.</w:t>
+      </w:r>
+    </w:p>
+    <w:p>
+      <w:pPr>
+        <w:suppressAutoHyphens w:val="0"/>
+        <w:spacing w:line="240" w:lineRule="auto"/>
+        <w:ind w:firstLine="708"/>
+        <w:jc w:val="left"/>
+        <w:rPr>
+          <w:lang w:eastAsia="x-none"/>
+        </w:rPr>
+      </w:pPr>
+    </w:p>
+    <w:p>
+      <w:pPr>
+        <w:suppressAutoHyphens w:val="0"/>
+        <w:spacing w:line="240" w:lineRule="auto"/>
+        <w:ind w:firstLine="708"/>
+        <w:jc w:val="left"/>
+        <w:rPr>
+          <w:lang w:eastAsia="x-none"/>
+        </w:rPr>
+      </w:pPr>
+      <w:r>
+        <w:rPr>
+          <w:lang w:eastAsia="x-none"/>
+        </w:rPr>
+        <w:t>&lt; olhar outra definição de imagem na web &gt;</w:t>
+      </w:r>
+    </w:p>
+    <w:p>
+      <w:pPr>
+        <w:suppressAutoHyphens w:val="0"/>
+        <w:spacing w:line="240" w:lineRule="auto"/>
+        <w:ind w:firstLine="708"/>
+        <w:jc w:val="left"/>
+        <w:rPr>
+          <w:lang w:eastAsia="x-none"/>
+        </w:rPr>
+      </w:pPr>
+    </w:p>
+    <w:p>
+      <w:pPr>
+        <w:suppressAutoHyphens w:val="0"/>
+        <w:spacing w:line="240" w:lineRule="auto"/>
+        <w:ind w:firstLine="708"/>
+        <w:jc w:val="left"/>
+        <w:rPr>
+          <w:lang w:eastAsia="x-none"/>
+        </w:rPr>
+      </w:pPr>
+      <w:r>
+        <w:rPr>
+          <w:lang w:eastAsia="x-none"/>
+        </w:rPr>
+        <w:t xml:space="preserve">Essa técnica possui </w:t>
+      </w:r>
+      <w:r>
+        <w:rPr>
+          <w:lang w:eastAsia="x-none"/>
+        </w:rPr>
+        <w:t>algumas aplicações:</w:t>
+      </w:r>
+    </w:p>
+    <w:p>
+      <w:pPr>
+        <w:pStyle w:val="PargrafodaLista"/>
+        <w:numPr>
+          <w:ilvl w:val="0"/>
+          <w:numId w:val="8"/>
+        </w:numPr>
+        <w:suppressAutoHyphens w:val="0"/>
+        <w:spacing w:line="240" w:lineRule="auto"/>
+        <w:jc w:val="left"/>
+        <w:rPr>
+          <w:lang w:eastAsia="x-none"/>
+        </w:rPr>
+      </w:pPr>
+      <w:r>
+        <w:rPr>
+          <w:lang w:eastAsia="x-none"/>
+        </w:rPr>
+        <w:t>Isolamento do sistema operacional</w:t>
+      </w:r>
+    </w:p>
+    <w:p>
+      <w:pPr>
+        <w:pStyle w:val="PargrafodaLista"/>
+        <w:numPr>
+          <w:ilvl w:val="1"/>
+          <w:numId w:val="8"/>
+        </w:numPr>
+        <w:suppressAutoHyphens w:val="0"/>
+        <w:spacing w:line="240" w:lineRule="auto"/>
+        <w:jc w:val="left"/>
+        <w:rPr>
+          <w:lang w:eastAsia="x-none"/>
+        </w:rPr>
+      </w:pPr>
+      <w:r>
+        <w:rPr>
+          <w:lang w:eastAsia="x-none"/>
+        </w:rPr>
+        <w:t>É possível utilizar um sistema operacional</w:t>
+      </w:r>
+      <w:r>
+        <w:rPr>
+          <w:lang w:eastAsia="x-none"/>
+        </w:rPr>
+        <w:t xml:space="preserve"> </w:t>
+      </w:r>
+      <w:r>
+        <w:rPr>
+          <w:lang w:eastAsia="x-none"/>
+        </w:rPr>
+        <w:t xml:space="preserve">para a imagem </w:t>
+      </w:r>
+      <w:r>
+        <w:rPr>
+          <w:lang w:eastAsia="x-none"/>
+        </w:rPr>
+        <w:t>diferente do</w:t>
+      </w:r>
+      <w:r>
+        <w:rPr>
+          <w:lang w:eastAsia="x-none"/>
+        </w:rPr>
+        <w:t xml:space="preserve"> sistema operacional nativo da máquina</w:t>
+      </w:r>
+      <w:r>
+        <w:rPr>
+          <w:lang w:eastAsia="x-none"/>
+        </w:rPr>
+        <w:t xml:space="preserve">, da qual o Docker está </w:t>
+      </w:r>
+      <w:r>
+        <w:rPr>
+          <w:lang w:eastAsia="x-none"/>
+        </w:rPr>
+        <w:t xml:space="preserve">sendo executado — </w:t>
+      </w:r>
+      <w:r>
+        <w:rPr>
+          <w:lang w:eastAsia="x-none"/>
+        </w:rPr>
+        <w:t xml:space="preserve">Pode ser necessário a instalação do Boot2docker </w:t>
+      </w:r>
+      <w:r>
+        <w:rPr>
+          <w:lang w:eastAsia="x-none"/>
+        </w:rPr>
+        <w:t xml:space="preserve">— que faria essa camada de </w:t>
+      </w:r>
+      <w:r>
+        <w:rPr>
+          <w:lang w:eastAsia="x-none"/>
+        </w:rPr>
+        <w:t>abstração do Docker ao S</w:t>
+      </w:r>
+      <w:r>
+        <w:rPr>
+          <w:lang w:eastAsia="x-none"/>
+        </w:rPr>
+        <w:t>istema Operacional</w:t>
+      </w:r>
+      <w:r>
+        <w:rPr>
+          <w:lang w:eastAsia="x-none"/>
+        </w:rPr>
+        <w:t>. Porém na última versão do Docker isso foi corrigido.</w:t>
+      </w:r>
+      <w:r>
+        <w:rPr>
+          <w:lang w:eastAsia="x-none"/>
+        </w:rPr>
+        <w:t xml:space="preserve"> </w:t>
+      </w:r>
+    </w:p>
+    <w:p>
+      <w:pPr>
+        <w:pStyle w:val="PargrafodaLista"/>
+        <w:numPr>
+          <w:ilvl w:val="0"/>
+          <w:numId w:val="8"/>
+        </w:numPr>
+        <w:suppressAutoHyphens w:val="0"/>
+        <w:spacing w:line="240" w:lineRule="auto"/>
+        <w:jc w:val="left"/>
+        <w:rPr>
+          <w:lang w:eastAsia="x-none"/>
+        </w:rPr>
+      </w:pPr>
+      <w:r>
+        <w:rPr>
+          <w:lang w:eastAsia="x-none"/>
+        </w:rPr>
+        <w:t xml:space="preserve">Controle de </w:t>
+      </w:r>
+      <w:r>
+        <w:rPr>
+          <w:lang w:eastAsia="x-none"/>
+        </w:rPr>
+        <w:t>arquivos</w:t>
+      </w:r>
+    </w:p>
+    <w:p>
+      <w:pPr>
+        <w:pStyle w:val="PargrafodaLista"/>
+        <w:numPr>
+          <w:ilvl w:val="1"/>
+          <w:numId w:val="8"/>
+        </w:numPr>
+        <w:suppressAutoHyphens w:val="0"/>
+        <w:spacing w:line="240" w:lineRule="auto"/>
+        <w:jc w:val="left"/>
+        <w:rPr>
+          <w:lang w:eastAsia="x-none"/>
+        </w:rPr>
+      </w:pPr>
+      <w:r>
+        <w:rPr>
+          <w:lang w:eastAsia="x-none"/>
+        </w:rPr>
+        <w:t xml:space="preserve">Permite fazer um controle de pastas e </w:t>
+      </w:r>
+      <w:r>
+        <w:rPr>
+          <w:lang w:eastAsia="x-none"/>
+        </w:rPr>
+        <w:t xml:space="preserve">arquivos que serão interessantes e/ou necessários à aplicação </w:t>
+      </w:r>
+      <w:r>
+        <w:rPr>
+          <w:lang w:eastAsia="x-none"/>
+        </w:rPr>
+        <w:t>acessar para manter a execução.</w:t>
+      </w:r>
+      <w:r>
+        <w:rPr>
+          <w:lang w:eastAsia="x-none"/>
+        </w:rPr>
+        <w:t xml:space="preserve"> </w:t>
+      </w:r>
+      <w:r>
+        <w:rPr>
+          <w:lang w:eastAsia="x-none"/>
+        </w:rPr>
+        <w:t>Como por exemplo arquivos de logo e arquivos próprios da aplicação.</w:t>
+      </w:r>
+    </w:p>
+    <w:p>
+      <w:pPr>
+        <w:suppressAutoHyphens w:val="0"/>
+        <w:spacing w:line="240" w:lineRule="auto"/>
+        <w:jc w:val="left"/>
+        <w:rPr>
+          <w:lang w:eastAsia="x-none"/>
+        </w:rPr>
+      </w:pPr>
+    </w:p>
+    <w:p>
+      <w:pPr>
+        <w:suppressAutoHyphens w:val="0"/>
+        <w:spacing w:line="240" w:lineRule="auto"/>
+        <w:jc w:val="left"/>
+        <w:rPr>
+          <w:lang w:eastAsia="x-none"/>
+        </w:rPr>
+      </w:pPr>
+      <w:r>
+        <w:rPr>
+          <w:lang w:eastAsia="x-none"/>
+        </w:rPr>
+        <w:t xml:space="preserve">Toda a escrita </w:t>
+      </w:r>
+      <w:r>
+        <w:rPr>
+          <w:lang w:eastAsia="x-none"/>
+        </w:rPr>
+        <w:t>do arquivo do Docker-compose é no formato .</w:t>
+      </w:r>
+      <w:proofErr w:type="spellStart"/>
+      <w:r>
+        <w:rPr>
+          <w:lang w:eastAsia="x-none"/>
+        </w:rPr>
+        <w:t>yml</w:t>
+      </w:r>
+      <w:proofErr w:type="spellEnd"/>
+      <w:r>
+        <w:rPr>
+          <w:lang w:eastAsia="x-none"/>
+        </w:rPr>
+        <w:t xml:space="preserve"> uma linguagem bem próxima da linguagem natural e que poder ser facilmente compreendida e interpretada por uma </w:t>
+      </w:r>
+      <w:r>
+        <w:rPr>
+          <w:lang w:eastAsia="x-none"/>
+        </w:rPr>
+        <w:t>simplicidade e algum prévio conhecimento de computação.</w:t>
+      </w:r>
+    </w:p>
+    <w:p>
+      <w:pPr>
+        <w:suppressAutoHyphens w:val="0"/>
+        <w:spacing w:line="240" w:lineRule="auto"/>
+        <w:jc w:val="left"/>
+        <w:rPr>
+          <w:lang w:eastAsia="x-none"/>
+        </w:rPr>
+      </w:pPr>
+      <w:r>
+        <w:rPr>
+          <w:lang w:eastAsia="x-none"/>
+        </w:rPr>
+        <w:t xml:space="preserve">A escrita </w:t>
+      </w:r>
+      <w:r>
+        <w:rPr>
+          <w:lang w:eastAsia="x-none"/>
+        </w:rPr>
+        <w:t xml:space="preserve">do arquivo do </w:t>
+      </w:r>
+      <w:proofErr w:type="spellStart"/>
+      <w:r>
+        <w:rPr>
+          <w:lang w:eastAsia="x-none"/>
+        </w:rPr>
+        <w:t>Dockerfile</w:t>
+      </w:r>
+      <w:proofErr w:type="spellEnd"/>
+      <w:r>
+        <w:rPr>
+          <w:lang w:eastAsia="x-none"/>
+        </w:rPr>
+        <w:t xml:space="preserve"> é em formato </w:t>
+      </w:r>
+      <w:proofErr w:type="spellStart"/>
+      <w:r>
+        <w:rPr>
+          <w:lang w:eastAsia="x-none"/>
+        </w:rPr>
+        <w:t>shell</w:t>
+      </w:r>
+      <w:proofErr w:type="spellEnd"/>
+      <w:r>
+        <w:rPr>
+          <w:lang w:eastAsia="x-none"/>
+        </w:rPr>
+        <w:t xml:space="preserve">-script, não sendo tão próxima da linguagem natural e de compreensão difícil, por se tratar de </w:t>
+      </w:r>
+      <w:r>
+        <w:rPr>
+          <w:lang w:eastAsia="x-none"/>
+        </w:rPr>
+        <w:t xml:space="preserve">uma linguagem mais </w:t>
+      </w:r>
+      <w:r>
+        <w:rPr>
+          <w:lang w:eastAsia="x-none"/>
+        </w:rPr>
+        <w:t xml:space="preserve">baixo nível e não comumente utilizada. Administradores de Sistema e equipes de </w:t>
+      </w:r>
+      <w:proofErr w:type="spellStart"/>
+      <w:r>
+        <w:rPr>
+          <w:lang w:eastAsia="x-none"/>
+        </w:rPr>
+        <w:t>Infra-estrutura</w:t>
+      </w:r>
+      <w:proofErr w:type="spellEnd"/>
+      <w:r>
+        <w:rPr>
+          <w:lang w:eastAsia="x-none"/>
+        </w:rPr>
+        <w:t xml:space="preserve">, acostumados a fazer scripts para fazer alterações em lote para </w:t>
+      </w:r>
+      <w:r>
+        <w:rPr>
+          <w:lang w:eastAsia="x-none"/>
+        </w:rPr>
+        <w:t>S</w:t>
+      </w:r>
+      <w:r>
+        <w:rPr>
+          <w:lang w:eastAsia="x-none"/>
+        </w:rPr>
+        <w:t xml:space="preserve">istemas </w:t>
+      </w:r>
+      <w:r>
+        <w:rPr>
+          <w:lang w:eastAsia="x-none"/>
+        </w:rPr>
+        <w:t xml:space="preserve">Operacionais </w:t>
+      </w:r>
+      <w:r>
+        <w:rPr>
+          <w:lang w:eastAsia="x-none"/>
+        </w:rPr>
+        <w:t>Linux</w:t>
+      </w:r>
+      <w:r>
+        <w:rPr>
+          <w:lang w:eastAsia="x-none"/>
+        </w:rPr>
+        <w:t xml:space="preserve">, possuem </w:t>
+      </w:r>
+      <w:r>
+        <w:rPr>
+          <w:lang w:eastAsia="x-none"/>
+        </w:rPr>
+        <w:t>maior</w:t>
+      </w:r>
+      <w:r>
+        <w:rPr>
+          <w:lang w:eastAsia="x-none"/>
+        </w:rPr>
+        <w:t xml:space="preserve"> compreensão deste </w:t>
+      </w:r>
+      <w:r>
+        <w:rPr>
+          <w:lang w:eastAsia="x-none"/>
+        </w:rPr>
+        <w:t xml:space="preserve">tipo de linguagem e dos comandos de Sistema Operacional </w:t>
+      </w:r>
+      <w:r>
+        <w:rPr>
+          <w:lang w:eastAsia="x-none"/>
+        </w:rPr>
+        <w:t>utilizados.</w:t>
+      </w:r>
+    </w:p>
+    <w:p>
+      <w:pPr>
+        <w:suppressAutoHyphens w:val="0"/>
+        <w:spacing w:line="240" w:lineRule="auto"/>
+        <w:jc w:val="left"/>
+        <w:rPr>
+          <w:lang w:eastAsia="x-none"/>
+        </w:rPr>
+      </w:pPr>
+      <w:r>
+        <w:rPr>
+          <w:lang w:eastAsia="x-none"/>
+        </w:rPr>
+        <w:t>O Docker-compose utiliza o conceito de execução por serviços, da qual cada container é executado como um serviço e o mesmo pode estar dependente é vinculado à outro serviços para poder executar.</w:t>
+      </w:r>
+    </w:p>
+    <w:p>
+      <w:pPr>
+        <w:suppressAutoHyphens w:val="0"/>
+        <w:spacing w:line="240" w:lineRule="auto"/>
+        <w:jc w:val="left"/>
+        <w:rPr>
+          <w:lang w:eastAsia="x-none"/>
+        </w:rPr>
+      </w:pPr>
+      <w:r>
+        <w:rPr>
+          <w:lang w:eastAsia="x-none"/>
+        </w:rPr>
+        <w:t xml:space="preserve">Dependente significa que o mesmo depende de outro serviço para </w:t>
+      </w:r>
+      <w:r>
+        <w:rPr>
+          <w:lang w:eastAsia="x-none"/>
+        </w:rPr>
+        <w:t xml:space="preserve">poder executar, um templo é o redis. A aplicação que está sendo mostrada neste estudo depende do redis para poder executar; isso significa que o container do redis tem que ser </w:t>
+      </w:r>
+      <w:proofErr w:type="spellStart"/>
+      <w:r>
+        <w:rPr>
+          <w:lang w:eastAsia="x-none"/>
+        </w:rPr>
+        <w:t>biuldado</w:t>
+      </w:r>
+      <w:proofErr w:type="spellEnd"/>
+      <w:r>
+        <w:rPr>
+          <w:lang w:eastAsia="x-none"/>
+        </w:rPr>
+        <w:t xml:space="preserve"> é executado antes </w:t>
+      </w:r>
+      <w:r>
+        <w:rPr>
+          <w:lang w:eastAsia="x-none"/>
+        </w:rPr>
+        <w:t xml:space="preserve">do container da aplicação. Essa ordem é referenciada na ordem de execução dos serviços </w:t>
+      </w:r>
+      <w:r>
+        <w:rPr>
+          <w:lang w:eastAsia="x-none"/>
+        </w:rPr>
+        <w:t>escritos no docker-</w:t>
+      </w:r>
+      <w:proofErr w:type="spellStart"/>
+      <w:r>
+        <w:rPr>
+          <w:lang w:eastAsia="x-none"/>
+        </w:rPr>
+        <w:t>compose.yml</w:t>
+      </w:r>
+      <w:proofErr w:type="spellEnd"/>
+      <w:r>
+        <w:rPr>
+          <w:lang w:eastAsia="x-none"/>
+        </w:rPr>
+        <w:t>.</w:t>
+      </w:r>
+    </w:p>
+    <w:p>
+      <w:pPr>
+        <w:suppressAutoHyphens w:val="0"/>
+        <w:spacing w:line="240" w:lineRule="auto"/>
+        <w:jc w:val="left"/>
+        <w:rPr>
+          <w:lang w:eastAsia="x-none"/>
+        </w:rPr>
+      </w:pPr>
+      <w:r>
+        <w:rPr>
+          <w:lang w:eastAsia="x-none"/>
+        </w:rPr>
+        <w:t xml:space="preserve">Estar vinculado significa que </w:t>
+      </w:r>
+      <w:r>
+        <w:rPr>
+          <w:lang w:eastAsia="x-none"/>
+        </w:rPr>
+        <w:t xml:space="preserve">um container estará prestando serviço para outro </w:t>
+      </w:r>
+      <w:r>
+        <w:rPr>
+          <w:lang w:eastAsia="x-none"/>
+        </w:rPr>
+        <w:t>container</w:t>
+      </w:r>
+      <w:r>
+        <w:rPr>
+          <w:lang w:eastAsia="x-none"/>
+        </w:rPr>
+        <w:t xml:space="preserve">. Ambos são independentes e podem ser </w:t>
+      </w:r>
+      <w:proofErr w:type="spellStart"/>
+      <w:r>
+        <w:rPr>
+          <w:lang w:eastAsia="x-none"/>
+        </w:rPr>
+        <w:t>biuldados</w:t>
+      </w:r>
+      <w:proofErr w:type="spellEnd"/>
+      <w:r>
+        <w:rPr>
+          <w:lang w:eastAsia="x-none"/>
+        </w:rPr>
+        <w:t xml:space="preserve"> é executado em separado. </w:t>
+      </w:r>
+      <w:r>
+        <w:rPr>
+          <w:lang w:eastAsia="x-none"/>
+        </w:rPr>
+        <w:t xml:space="preserve">Por exemplo o banco de dados em MySQL ele presta serviços para a aplicação, a mesma consegue ser </w:t>
+      </w:r>
+      <w:proofErr w:type="spellStart"/>
+      <w:r>
+        <w:rPr>
+          <w:lang w:eastAsia="x-none"/>
+        </w:rPr>
+        <w:t>biuldada</w:t>
+      </w:r>
+      <w:proofErr w:type="spellEnd"/>
+      <w:r>
+        <w:rPr>
+          <w:lang w:eastAsia="x-none"/>
+        </w:rPr>
+        <w:t xml:space="preserve"> é ficar </w:t>
+      </w:r>
+      <w:proofErr w:type="spellStart"/>
+      <w:r>
+        <w:rPr>
+          <w:lang w:eastAsia="x-none"/>
+        </w:rPr>
+        <w:t>up</w:t>
+      </w:r>
+      <w:proofErr w:type="spellEnd"/>
+      <w:r>
+        <w:rPr>
+          <w:lang w:eastAsia="x-none"/>
+        </w:rPr>
+        <w:t xml:space="preserve"> sem o banco; não vai ter sua completa utilização e execução sem o mesmo, mais é possível.</w:t>
+      </w:r>
+    </w:p>
+    <w:p>
+      <w:pPr>
+        <w:suppressAutoHyphens w:val="0"/>
+        <w:spacing w:line="240" w:lineRule="auto"/>
+        <w:jc w:val="left"/>
+        <w:rPr>
+          <w:lang w:eastAsia="x-none"/>
+        </w:rPr>
+      </w:pPr>
+      <w:r>
+        <w:rPr>
+          <w:lang w:eastAsia="x-none"/>
+        </w:rPr>
+        <w:t xml:space="preserve">A </w:t>
+      </w:r>
+      <w:r>
+        <w:rPr>
+          <w:lang w:eastAsia="x-none"/>
+        </w:rPr>
+        <w:t xml:space="preserve">aplicação tem que estar vinculada ao seu </w:t>
+      </w:r>
+      <w:r>
+        <w:rPr>
+          <w:lang w:eastAsia="x-none"/>
+        </w:rPr>
+        <w:t>docker-</w:t>
+      </w:r>
+      <w:proofErr w:type="spellStart"/>
+      <w:r>
+        <w:rPr>
+          <w:lang w:eastAsia="x-none"/>
+        </w:rPr>
+        <w:t>compose.</w:t>
+      </w:r>
+      <w:r>
+        <w:rPr>
+          <w:lang w:eastAsia="x-none"/>
+        </w:rPr>
+        <w:t>yml</w:t>
+      </w:r>
+      <w:proofErr w:type="spellEnd"/>
+      <w:r>
+        <w:rPr>
+          <w:lang w:eastAsia="x-none"/>
+        </w:rPr>
+        <w:t xml:space="preserve">, fazendo referência a imagem que </w:t>
+      </w:r>
+      <w:r>
+        <w:rPr>
+          <w:lang w:eastAsia="x-none"/>
+        </w:rPr>
+        <w:t xml:space="preserve">foi criada pelo </w:t>
+      </w:r>
+      <w:proofErr w:type="spellStart"/>
+      <w:r>
+        <w:rPr>
+          <w:lang w:eastAsia="x-none"/>
+        </w:rPr>
+        <w:t>dockerfile</w:t>
+      </w:r>
+      <w:proofErr w:type="spellEnd"/>
+      <w:r>
+        <w:rPr>
+          <w:lang w:eastAsia="x-none"/>
+        </w:rPr>
+        <w:t xml:space="preserve">. A imagem </w:t>
+      </w:r>
+      <w:r>
+        <w:rPr>
+          <w:lang w:eastAsia="x-none"/>
+        </w:rPr>
+        <w:t xml:space="preserve">é </w:t>
+      </w:r>
+      <w:proofErr w:type="spellStart"/>
+      <w:r>
+        <w:rPr>
+          <w:lang w:eastAsia="x-none"/>
+        </w:rPr>
+        <w:t>buildada</w:t>
+      </w:r>
+      <w:proofErr w:type="spellEnd"/>
+      <w:r>
+        <w:rPr>
+          <w:lang w:eastAsia="x-none"/>
+        </w:rPr>
+        <w:t xml:space="preserve"> antes </w:t>
+      </w:r>
+      <w:r>
+        <w:rPr>
+          <w:lang w:eastAsia="x-none"/>
+        </w:rPr>
+        <w:t>dá execução do container que faz referência a ela.</w:t>
+      </w:r>
+    </w:p>
+    <w:p>
+      <w:pPr>
+        <w:suppressAutoHyphens w:val="0"/>
+        <w:spacing w:line="240" w:lineRule="auto"/>
+        <w:jc w:val="left"/>
+        <w:rPr>
+          <w:lang w:eastAsia="x-none"/>
+        </w:rPr>
+      </w:pPr>
+      <w:r>
+        <w:rPr>
+          <w:lang w:eastAsia="x-none"/>
+        </w:rPr>
+        <w:t>Comandos do Docker-compose utilizados</w:t>
+      </w:r>
+    </w:p>
+    <w:p>
+      <w:pPr>
+        <w:pStyle w:val="PargrafodaLista"/>
+        <w:numPr>
+          <w:ilvl w:val="0"/>
+          <w:numId w:val="11"/>
+        </w:numPr>
+        <w:suppressAutoHyphens w:val="0"/>
+        <w:spacing w:line="240" w:lineRule="auto"/>
+        <w:jc w:val="left"/>
+        <w:rPr>
+          <w:lang w:eastAsia="x-none"/>
+        </w:rPr>
+      </w:pPr>
+      <w:r>
+        <w:rPr>
+          <w:lang w:eastAsia="x-none"/>
+        </w:rPr>
+        <w:t>Build</w:t>
+      </w:r>
+      <w:r>
+        <w:rPr>
+          <w:lang w:eastAsia="x-none"/>
+        </w:rPr>
+        <w:t xml:space="preserve"> — &lt;ver descrição do comando&gt;</w:t>
+      </w:r>
+    </w:p>
+    <w:p>
+      <w:pPr>
+        <w:pStyle w:val="PargrafodaLista"/>
+        <w:numPr>
+          <w:ilvl w:val="0"/>
+          <w:numId w:val="11"/>
+        </w:numPr>
+        <w:suppressAutoHyphens w:val="0"/>
+        <w:spacing w:line="240" w:lineRule="auto"/>
+        <w:jc w:val="left"/>
+        <w:rPr>
+          <w:lang w:eastAsia="x-none"/>
+        </w:rPr>
+      </w:pPr>
+      <w:proofErr w:type="spellStart"/>
+      <w:r>
+        <w:rPr>
+          <w:lang w:eastAsia="x-none"/>
+        </w:rPr>
+        <w:t>Up</w:t>
+      </w:r>
+      <w:proofErr w:type="spellEnd"/>
+      <w:r>
+        <w:rPr>
+          <w:lang w:eastAsia="x-none"/>
+        </w:rPr>
+        <w:t xml:space="preserve"> — &lt;</w:t>
+      </w:r>
+      <w:r>
+        <w:rPr>
+          <w:lang w:eastAsia="x-none"/>
+        </w:rPr>
+        <w:t>ver descrição do comando</w:t>
+      </w:r>
+      <w:r>
+        <w:rPr>
+          <w:lang w:eastAsia="x-none"/>
+        </w:rPr>
+        <w:t>&gt;</w:t>
+      </w:r>
+    </w:p>
+    <w:p>
+      <w:pPr>
+        <w:suppressAutoHyphens w:val="0"/>
+        <w:spacing w:line="240" w:lineRule="auto"/>
+        <w:ind w:left="708" w:firstLine="0"/>
+        <w:jc w:val="left"/>
+        <w:rPr>
+          <w:lang w:eastAsia="x-none"/>
+        </w:rPr>
+      </w:pPr>
+    </w:p>
+    <w:p>
+      <w:pPr>
+        <w:suppressAutoHyphens w:val="0"/>
+        <w:spacing w:line="240" w:lineRule="auto"/>
+        <w:ind w:left="708" w:firstLine="0"/>
+        <w:jc w:val="left"/>
+        <w:rPr>
+          <w:lang w:eastAsia="x-none"/>
+        </w:rPr>
+      </w:pPr>
     </w:p>
     <w:p>
       <w:pPr>
         <w:pStyle w:val="Ttulo11"/>
-      </w:pPr>
-      <w:bookmarkStart w:id="56" w:name="_Toc482041891"/>
-      <w:bookmarkEnd w:id="56"/>
-      <w:r>
+        <w:ind w:firstLine="0"/>
+        <w:jc w:val="both"/>
+        <w:rPr>
+          <w:b w:val="0"/>
+          <w:lang w:val="pt-BR"/>
+        </w:rPr>
+      </w:pPr>
+      <w:r>
+        <w:rPr>
+          <w:lang w:val="pt-BR"/>
+        </w:rPr>
         <w:lastRenderedPageBreak/>
-        <w:t>4.3 Máquinas Virtuais</w:t>
+        <w:t>&lt;</w:t>
+      </w:r>
+      <w:r>
+        <w:rPr>
+          <w:b w:val="0"/>
+          <w:lang w:val="pt-BR"/>
+        </w:rPr>
+        <w:t>ver</w:t>
+      </w:r>
+      <w:r>
+        <w:rPr>
+          <w:b w:val="0"/>
+          <w:lang w:val="pt-BR"/>
+        </w:rPr>
+        <w:t xml:space="preserve"> definição de código para os arquivos do codeship e colocar aqui </w:t>
+      </w:r>
+      <w:r>
+        <w:rPr>
+          <w:b w:val="0"/>
+          <w:lang w:val="pt-BR"/>
+        </w:rPr>
+        <w:t xml:space="preserve"> para os arquivos do diverfile é docker-compose</w:t>
+      </w:r>
+      <w:r>
+        <w:rPr>
+          <w:b w:val="0"/>
+          <w:lang w:val="pt-BR"/>
+        </w:rPr>
+        <w:t>&gt;</w:t>
+      </w:r>
+    </w:p>
+    <w:p>
+      <w:pPr>
+        <w:pStyle w:val="Ttulo11"/>
+      </w:pPr>
+      <w:r>
+        <w:rPr>
+          <w:lang w:val="pt-BR"/>
+        </w:rPr>
+        <w:lastRenderedPageBreak/>
+        <w:t>4</w:t>
+      </w:r>
+      <w:r>
+        <w:t xml:space="preserve">.3 </w:t>
+      </w:r>
+      <w:r>
+        <w:rPr>
+          <w:lang w:val="pt-BR"/>
+        </w:rPr>
+        <w:t xml:space="preserve">Maquinas </w:t>
+      </w:r>
+      <w:r>
+        <w:rPr>
+          <w:lang w:val="pt-BR"/>
+        </w:rPr>
+        <w:t>Vir</w:t>
+      </w:r>
+      <w:r>
+        <w:t>tuais</w:t>
       </w:r>
     </w:p>
     <w:p>
@@ -11961,33 +14089,83 @@
           <w:sz w:val="24"/>
         </w:rPr>
       </w:pPr>
-      <w:r>
-        <w:rPr>
-          <w:sz w:val="24"/>
-        </w:rPr>
-        <w:t>Clound Computing. Disponível em &lt;https://en.wikipedia.org/wiki/Cloud_computing&gt;. Acessado em 20/11/2016.</w:t>
-      </w:r>
-    </w:p>
-    <w:p>
-      <w:pPr>
-        <w:ind w:firstLine="0"/>
-        <w:rPr>
-          <w:sz w:val="24"/>
-        </w:rPr>
-      </w:pPr>
-    </w:p>
-    <w:p>
-      <w:pPr>
-        <w:ind w:firstLine="0"/>
-        <w:rPr>
-          <w:sz w:val="24"/>
-        </w:rPr>
-      </w:pPr>
-      <w:r>
-        <w:rPr>
-          <w:sz w:val="24"/>
-        </w:rPr>
-        <w:t>O que é clound computing. Disponível em &lt;http://www.infowester.com/cloudcomputing.php&gt;.  Acessado em 20/11/2016.</w:t>
+      <w:proofErr w:type="spellStart"/>
+      <w:r>
+        <w:rPr>
+          <w:sz w:val="24"/>
+        </w:rPr>
+        <w:t>Clound</w:t>
+      </w:r>
+      <w:proofErr w:type="spellEnd"/>
+      <w:r>
+        <w:rPr>
+          <w:sz w:val="24"/>
+        </w:rPr>
+        <w:t xml:space="preserve"> </w:t>
+      </w:r>
+      <w:proofErr w:type="spellStart"/>
+      <w:r>
+        <w:rPr>
+          <w:sz w:val="24"/>
+        </w:rPr>
+        <w:t>Computing</w:t>
+      </w:r>
+      <w:proofErr w:type="spellEnd"/>
+      <w:r>
+        <w:rPr>
+          <w:sz w:val="24"/>
+        </w:rPr>
+        <w:t>. Disponível em &lt;https://en.wikipedia.org/wiki/Cloud_computing&gt;. Acessado em 20/11/2016.</w:t>
+      </w:r>
+    </w:p>
+    <w:p>
+      <w:pPr>
+        <w:ind w:firstLine="0"/>
+        <w:rPr>
+          <w:sz w:val="24"/>
+        </w:rPr>
+      </w:pPr>
+    </w:p>
+    <w:p>
+      <w:pPr>
+        <w:ind w:firstLine="0"/>
+        <w:rPr>
+          <w:sz w:val="24"/>
+        </w:rPr>
+      </w:pPr>
+      <w:r>
+        <w:rPr>
+          <w:sz w:val="24"/>
+        </w:rPr>
+        <w:t xml:space="preserve">O que é </w:t>
+      </w:r>
+      <w:proofErr w:type="spellStart"/>
+      <w:r>
+        <w:rPr>
+          <w:sz w:val="24"/>
+        </w:rPr>
+        <w:t>clound</w:t>
+      </w:r>
+      <w:proofErr w:type="spellEnd"/>
+      <w:r>
+        <w:rPr>
+          <w:sz w:val="24"/>
+        </w:rPr>
+        <w:t xml:space="preserve"> </w:t>
+      </w:r>
+      <w:proofErr w:type="spellStart"/>
+      <w:r>
+        <w:rPr>
+          <w:sz w:val="24"/>
+        </w:rPr>
+        <w:t>computing</w:t>
+      </w:r>
+      <w:proofErr w:type="spellEnd"/>
+      <w:r>
+        <w:rPr>
+          <w:sz w:val="24"/>
+        </w:rPr>
+        <w:t>. Disponível em &lt;http://www.infowester.com/cloudcomputing.php&gt;.  Acessado em 20/11/2016.</w:t>
       </w:r>
     </w:p>
     <w:p>
@@ -12041,11 +14219,33 @@
           <w:sz w:val="24"/>
         </w:rPr>
       </w:pPr>
-      <w:r>
-        <w:rPr>
-          <w:sz w:val="24"/>
-        </w:rPr>
-        <w:t>Clound computing estamos nas nuvens voando. Disponível em &lt;http://ppgi.ci.ufpb.br/wp-content/uploads/palestra-cloud-computing.pdf&gt;. Acessado em 21/11/2016</w:t>
+      <w:proofErr w:type="spellStart"/>
+      <w:r>
+        <w:rPr>
+          <w:sz w:val="24"/>
+        </w:rPr>
+        <w:t>Clound</w:t>
+      </w:r>
+      <w:proofErr w:type="spellEnd"/>
+      <w:r>
+        <w:rPr>
+          <w:sz w:val="24"/>
+        </w:rPr>
+        <w:t xml:space="preserve"> </w:t>
+      </w:r>
+      <w:proofErr w:type="spellStart"/>
+      <w:r>
+        <w:rPr>
+          <w:sz w:val="24"/>
+        </w:rPr>
+        <w:t>computing</w:t>
+      </w:r>
+      <w:proofErr w:type="spellEnd"/>
+      <w:r>
+        <w:rPr>
+          <w:sz w:val="24"/>
+        </w:rPr>
+        <w:t xml:space="preserve"> estamos nas nuvens voando. Disponível em &lt;http://ppgi.ci.ufpb.br/wp-content/uploads/palestra-cloud-computing.pdf&gt;. Acessado em 21/11/2016</w:t>
       </w:r>
     </w:p>
     <w:p>
@@ -12076,7 +14276,71 @@
           <w:rFonts w:cs="Times New Roman"/>
           <w:sz w:val="24"/>
         </w:rPr>
-        <w:t>“The NIST Definition of Cloud Computing”. Disponível em &lt;http://nvlpubs.nist.gov/nistpubs/Legacy/SP/nistspecialpublication800-145.pdf &gt;. Acessado em 24/11/2016</w:t>
+        <w:t xml:space="preserve">“The NIST </w:t>
+      </w:r>
+      <w:proofErr w:type="spellStart"/>
+      <w:r>
+        <w:rPr>
+          <w:rFonts w:cs="Times New Roman"/>
+          <w:sz w:val="24"/>
+        </w:rPr>
+        <w:t>Definition</w:t>
+      </w:r>
+      <w:proofErr w:type="spellEnd"/>
+      <w:r>
+        <w:rPr>
+          <w:rFonts w:cs="Times New Roman"/>
+          <w:sz w:val="24"/>
+        </w:rPr>
+        <w:t xml:space="preserve"> </w:t>
+      </w:r>
+      <w:proofErr w:type="spellStart"/>
+      <w:r>
+        <w:rPr>
+          <w:rFonts w:cs="Times New Roman"/>
+          <w:sz w:val="24"/>
+        </w:rPr>
+        <w:t>of</w:t>
+      </w:r>
+      <w:proofErr w:type="spellEnd"/>
+      <w:r>
+        <w:rPr>
+          <w:rFonts w:cs="Times New Roman"/>
+          <w:sz w:val="24"/>
+        </w:rPr>
+        <w:t xml:space="preserve"> </w:t>
+      </w:r>
+      <w:proofErr w:type="spellStart"/>
+      <w:r>
+        <w:rPr>
+          <w:rFonts w:cs="Times New Roman"/>
+          <w:sz w:val="24"/>
+        </w:rPr>
+        <w:t>Cloud</w:t>
+      </w:r>
+      <w:proofErr w:type="spellEnd"/>
+      <w:r>
+        <w:rPr>
+          <w:rFonts w:cs="Times New Roman"/>
+          <w:sz w:val="24"/>
+        </w:rPr>
+        <w:t xml:space="preserve"> </w:t>
+      </w:r>
+      <w:proofErr w:type="spellStart"/>
+      <w:r>
+        <w:rPr>
+          <w:rFonts w:cs="Times New Roman"/>
+          <w:sz w:val="24"/>
+        </w:rPr>
+        <w:t>Computing</w:t>
+      </w:r>
+      <w:proofErr w:type="spellEnd"/>
+      <w:r>
+        <w:rPr>
+          <w:rFonts w:cs="Times New Roman"/>
+          <w:sz w:val="24"/>
+        </w:rPr>
+        <w:t>”. Disponível em &lt;http://nvlpubs.nist.gov/nistpubs/Legacy/SP/nistspecialpublication800-145.pdf &gt;. Acessado em 24/11/2016</w:t>
       </w:r>
     </w:p>
     <w:p>
@@ -12175,7 +14439,55 @@
           <w:rFonts w:cs="Times New Roman"/>
           <w:sz w:val="24"/>
         </w:rPr>
-        <w:t>Veras, Manoel.(2012)”Cloud Computing: Nova Arquitetura da TI”. Editora Brasport: Rio de Janeiro, Brasil.</w:t>
+        <w:t>Veras, Manoel.(2012)”</w:t>
+      </w:r>
+      <w:proofErr w:type="spellStart"/>
+      <w:r>
+        <w:rPr>
+          <w:rFonts w:cs="Times New Roman"/>
+          <w:sz w:val="24"/>
+        </w:rPr>
+        <w:t>Cloud</w:t>
+      </w:r>
+      <w:proofErr w:type="spellEnd"/>
+      <w:r>
+        <w:rPr>
+          <w:rFonts w:cs="Times New Roman"/>
+          <w:sz w:val="24"/>
+        </w:rPr>
+        <w:t xml:space="preserve"> </w:t>
+      </w:r>
+      <w:proofErr w:type="spellStart"/>
+      <w:r>
+        <w:rPr>
+          <w:rFonts w:cs="Times New Roman"/>
+          <w:sz w:val="24"/>
+        </w:rPr>
+        <w:t>Computing</w:t>
+      </w:r>
+      <w:proofErr w:type="spellEnd"/>
+      <w:r>
+        <w:rPr>
+          <w:rFonts w:cs="Times New Roman"/>
+          <w:sz w:val="24"/>
+        </w:rPr>
+        <w:t xml:space="preserve">: Nova Arquitetura da TI”. Editora </w:t>
+      </w:r>
+      <w:proofErr w:type="spellStart"/>
+      <w:r>
+        <w:rPr>
+          <w:rFonts w:cs="Times New Roman"/>
+          <w:sz w:val="24"/>
+        </w:rPr>
+        <w:t>Brasport</w:t>
+      </w:r>
+      <w:proofErr w:type="spellEnd"/>
+      <w:r>
+        <w:rPr>
+          <w:rFonts w:cs="Times New Roman"/>
+          <w:sz w:val="24"/>
+        </w:rPr>
+        <w:t>: Rio de Janeiro, Brasil.</w:t>
       </w:r>
     </w:p>
     <w:p>
@@ -12202,7 +14514,23 @@
           <w:rFonts w:cs="Times New Roman"/>
           <w:sz w:val="24"/>
         </w:rPr>
-        <w:t>Souza, Flávio R. C.; Moreira, Leonardo O.; Machado, Javam C. Computação em Nuvem: Conceitos, Tecnologias, Aplicações e Desafios. ERCEMAPI 2009.</w:t>
+        <w:t xml:space="preserve">Souza, Flávio R. C.; Moreira, Leonardo O.; Machado, </w:t>
+      </w:r>
+      <w:proofErr w:type="spellStart"/>
+      <w:r>
+        <w:rPr>
+          <w:rFonts w:cs="Times New Roman"/>
+          <w:sz w:val="24"/>
+        </w:rPr>
+        <w:t>Javam</w:t>
+      </w:r>
+      <w:proofErr w:type="spellEnd"/>
+      <w:r>
+        <w:rPr>
+          <w:rFonts w:cs="Times New Roman"/>
+          <w:sz w:val="24"/>
+        </w:rPr>
+        <w:t xml:space="preserve"> C. Computação em Nuvem: Conceitos, Tecnologias, Aplicações e Desafios. ERCEMAPI 2009.</w:t>
       </w:r>
     </w:p>
     <w:p>
@@ -12281,7 +14609,6 @@
           <w:shd w:val="clear" w:color="auto" w:fill="F6F6F7"/>
           <w:lang w:eastAsia="pt-BR"/>
         </w:rPr>
-        <w:lastRenderedPageBreak/>
         <w:t>“O que é Container?”. Disponível em &lt;http://www.mundodocker.com.br/o-que-e-container/&gt;. Acessado em 04/05/2017</w:t>
       </w:r>
     </w:p>
@@ -12304,6 +14631,7 @@
         <w:jc w:val="left"/>
       </w:pPr>
       <w:r>
+        <w:lastRenderedPageBreak/>
         <w:br w:type="page"/>
       </w:r>
     </w:p>
@@ -12314,16 +14642,7 @@
       </w:pPr>
       <w:r>
         <w:lastRenderedPageBreak/>
-        <w:t>11</w:t>
-      </w:r>
-      <w:r>
-        <w:t xml:space="preserve"> </w:t>
-      </w:r>
-      <w:r>
-        <w:t>Anexo</w:t>
-      </w:r>
-      <w:r>
-        <w:t>s</w:t>
+        <w:t>11 Anexos</w:t>
       </w:r>
     </w:p>
     <w:p>
@@ -12340,8 +14659,13 @@
         <w:t>–</w:t>
       </w:r>
       <w:r>
-        <w:t xml:space="preserve"> Dockerfile</w:t>
-      </w:r>
+        <w:t xml:space="preserve"> </w:t>
+      </w:r>
+      <w:proofErr w:type="spellStart"/>
+      <w:r>
+        <w:t>Dockerfile</w:t>
+      </w:r>
+      <w:proofErr w:type="spellEnd"/>
     </w:p>
     <w:p>
       <w:pPr>
@@ -12384,7 +14708,21 @@
         <w:rPr>
           <w:lang w:val="en-US"/>
         </w:rPr>
-        <w:t>MAINTAINER Thiago Soares &lt;thiagosoarescruz0@gmail.com&gt;</w:t>
+        <w:t xml:space="preserve">MAINTAINER Thiago </w:t>
+      </w:r>
+      <w:proofErr w:type="spellStart"/>
+      <w:r>
+        <w:rPr>
+          <w:lang w:val="en-US"/>
+        </w:rPr>
+        <w:t>Soares</w:t>
+      </w:r>
+      <w:proofErr w:type="spellEnd"/>
+      <w:r>
+        <w:rPr>
+          <w:lang w:val="en-US"/>
+        </w:rPr>
+        <w:t xml:space="preserve"> &lt;thiagosoarescruz0@gmail.com&gt;</w:t>
       </w:r>
     </w:p>
     <w:p>
@@ -12446,7 +14784,21 @@
         <w:rPr>
           <w:lang w:val="en-US"/>
         </w:rPr>
-        <w:t xml:space="preserve">    apt-get install -y mysql-client &amp;&amp; \</w:t>
+        <w:t xml:space="preserve">    apt-get install -y </w:t>
+      </w:r>
+      <w:proofErr w:type="spellStart"/>
+      <w:r>
+        <w:rPr>
+          <w:lang w:val="en-US"/>
+        </w:rPr>
+        <w:t>mysql</w:t>
+      </w:r>
+      <w:proofErr w:type="spellEnd"/>
+      <w:r>
+        <w:rPr>
+          <w:lang w:val="en-US"/>
+        </w:rPr>
+        <w:t>-client &amp;&amp; \</w:t>
       </w:r>
     </w:p>
     <w:p>
@@ -12462,8 +14814,21 @@
         </w:rPr>
         <w:t xml:space="preserve">    </w:t>
       </w:r>
-      <w:r>
-        <w:t>apt-get autoremove -y &amp;&amp; \</w:t>
+      <w:proofErr w:type="spellStart"/>
+      <w:r>
+        <w:t>apt-get</w:t>
+      </w:r>
+      <w:proofErr w:type="spellEnd"/>
+      <w:r>
+        <w:t xml:space="preserve"> </w:t>
+      </w:r>
+      <w:proofErr w:type="spellStart"/>
+      <w:r>
+        <w:t>autoremove</w:t>
+      </w:r>
+      <w:proofErr w:type="spellEnd"/>
+      <w:r>
+        <w:t xml:space="preserve"> -y &amp;&amp; \</w:t>
       </w:r>
     </w:p>
     <w:p>
@@ -12474,7 +14839,47 @@
         <w:jc w:val="left"/>
       </w:pPr>
       <w:r>
-        <w:t xml:space="preserve">    rm -rf /var/lib/apt/lists/*</w:t>
+        <w:t xml:space="preserve">    </w:t>
+      </w:r>
+      <w:proofErr w:type="spellStart"/>
+      <w:r>
+        <w:t>rm</w:t>
+      </w:r>
+      <w:proofErr w:type="spellEnd"/>
+      <w:r>
+        <w:t xml:space="preserve"> -</w:t>
+      </w:r>
+      <w:proofErr w:type="spellStart"/>
+      <w:r>
+        <w:t>rf</w:t>
+      </w:r>
+      <w:proofErr w:type="spellEnd"/>
+      <w:r>
+        <w:t xml:space="preserve"> /var/</w:t>
+      </w:r>
+      <w:proofErr w:type="spellStart"/>
+      <w:r>
+        <w:t>lib</w:t>
+      </w:r>
+      <w:proofErr w:type="spellEnd"/>
+      <w:r>
+        <w:t>/</w:t>
+      </w:r>
+      <w:proofErr w:type="spellStart"/>
+      <w:r>
+        <w:t>apt</w:t>
+      </w:r>
+      <w:proofErr w:type="spellEnd"/>
+      <w:r>
+        <w:t>/</w:t>
+      </w:r>
+      <w:proofErr w:type="spellStart"/>
+      <w:r>
+        <w:t>lists</w:t>
+      </w:r>
+      <w:proofErr w:type="spellEnd"/>
+      <w:r>
+        <w:t>/*</w:t>
       </w:r>
     </w:p>
     <w:p>
@@ -12493,8 +14898,21 @@
         <w:jc w:val="left"/>
       </w:pPr>
       <w:r>
-        <w:t>## Install Build essentials</w:t>
-      </w:r>
+        <w:t xml:space="preserve">## </w:t>
+      </w:r>
+      <w:proofErr w:type="spellStart"/>
+      <w:r>
+        <w:t>Install</w:t>
+      </w:r>
+      <w:proofErr w:type="spellEnd"/>
+      <w:r>
+        <w:t xml:space="preserve"> Build </w:t>
+      </w:r>
+      <w:proofErr w:type="spellStart"/>
+      <w:r>
+        <w:t>essentials</w:t>
+      </w:r>
+      <w:proofErr w:type="spellEnd"/>
     </w:p>
     <w:p>
       <w:pPr>
@@ -12504,8 +14922,77 @@
         <w:jc w:val="left"/>
       </w:pPr>
       <w:r>
-        <w:t>RUN apt-get update -qq &amp;&amp; apt-get install -y build-essential libpq-dev nodejs-legacy mysql-client</w:t>
-      </w:r>
+        <w:t xml:space="preserve">RUN </w:t>
+      </w:r>
+      <w:proofErr w:type="spellStart"/>
+      <w:r>
+        <w:t>apt-get</w:t>
+      </w:r>
+      <w:proofErr w:type="spellEnd"/>
+      <w:r>
+        <w:t xml:space="preserve"> </w:t>
+      </w:r>
+      <w:proofErr w:type="spellStart"/>
+      <w:r>
+        <w:t>update</w:t>
+      </w:r>
+      <w:proofErr w:type="spellEnd"/>
+      <w:r>
+        <w:t xml:space="preserve"> -</w:t>
+      </w:r>
+      <w:proofErr w:type="spellStart"/>
+      <w:r>
+        <w:t>qq</w:t>
+      </w:r>
+      <w:proofErr w:type="spellEnd"/>
+      <w:r>
+        <w:t xml:space="preserve"> &amp;&amp; </w:t>
+      </w:r>
+      <w:proofErr w:type="spellStart"/>
+      <w:r>
+        <w:t>apt-get</w:t>
+      </w:r>
+      <w:proofErr w:type="spellEnd"/>
+      <w:r>
+        <w:t xml:space="preserve"> </w:t>
+      </w:r>
+      <w:proofErr w:type="spellStart"/>
+      <w:r>
+        <w:t>install</w:t>
+      </w:r>
+      <w:proofErr w:type="spellEnd"/>
+      <w:r>
+        <w:t xml:space="preserve"> -y build-</w:t>
+      </w:r>
+      <w:proofErr w:type="spellStart"/>
+      <w:r>
+        <w:t>essential</w:t>
+      </w:r>
+      <w:proofErr w:type="spellEnd"/>
+      <w:r>
+        <w:t xml:space="preserve"> </w:t>
+      </w:r>
+      <w:proofErr w:type="spellStart"/>
+      <w:r>
+        <w:t>libpq-dev</w:t>
+      </w:r>
+      <w:proofErr w:type="spellEnd"/>
+      <w:r>
+        <w:t xml:space="preserve"> </w:t>
+      </w:r>
+      <w:proofErr w:type="spellStart"/>
+      <w:r>
+        <w:t>nodejs-legacy</w:t>
+      </w:r>
+      <w:proofErr w:type="spellEnd"/>
+      <w:r>
+        <w:t xml:space="preserve"> </w:t>
+      </w:r>
+      <w:proofErr w:type="spellStart"/>
+      <w:r>
+        <w:t>mysql-client</w:t>
+      </w:r>
+      <w:proofErr w:type="spellEnd"/>
     </w:p>
     <w:p>
       <w:pPr>
@@ -12523,8 +15010,13 @@
         <w:jc w:val="left"/>
       </w:pPr>
       <w:r>
-        <w:t># Set some config</w:t>
-      </w:r>
+        <w:t xml:space="preserve"># Set some </w:t>
+      </w:r>
+      <w:proofErr w:type="spellStart"/>
+      <w:r>
+        <w:t>config</w:t>
+      </w:r>
+      <w:proofErr w:type="spellEnd"/>
     </w:p>
     <w:p>
       <w:pPr>
@@ -12534,8 +15026,13 @@
         <w:jc w:val="left"/>
       </w:pPr>
       <w:r>
-        <w:t>ENV RAILS_LOG_TO_STDOUT true</w:t>
-      </w:r>
+        <w:t xml:space="preserve">ENV RAILS_LOG_TO_STDOUT </w:t>
+      </w:r>
+      <w:proofErr w:type="spellStart"/>
+      <w:r>
+        <w:t>true</w:t>
+      </w:r>
+      <w:proofErr w:type="spellEnd"/>
     </w:p>
     <w:p>
       <w:pPr>
@@ -12553,8 +15050,13 @@
         <w:jc w:val="left"/>
       </w:pPr>
       <w:r>
-        <w:t># Workdir</w:t>
-      </w:r>
+        <w:t xml:space="preserve"># </w:t>
+      </w:r>
+      <w:proofErr w:type="spellStart"/>
+      <w:r>
+        <w:t>Workdir</w:t>
+      </w:r>
+      <w:proofErr w:type="spellEnd"/>
     </w:p>
     <w:p>
       <w:pPr>
@@ -12564,8 +15066,21 @@
         <w:jc w:val="left"/>
       </w:pPr>
       <w:r>
-        <w:t>RUN mkdir -p /home/app</w:t>
-      </w:r>
+        <w:t xml:space="preserve">RUN </w:t>
+      </w:r>
+      <w:proofErr w:type="spellStart"/>
+      <w:r>
+        <w:t>mkdir</w:t>
+      </w:r>
+      <w:proofErr w:type="spellEnd"/>
+      <w:r>
+        <w:t xml:space="preserve"> -p /home/</w:t>
+      </w:r>
+      <w:proofErr w:type="spellStart"/>
+      <w:r>
+        <w:t>app</w:t>
+      </w:r>
+      <w:proofErr w:type="spellEnd"/>
     </w:p>
     <w:p>
       <w:pPr>
@@ -12626,7 +15141,21 @@
         <w:rPr>
           <w:lang w:val="en-US"/>
         </w:rPr>
-        <w:t>ADD Gemfile* /home/app/</w:t>
+        <w:t xml:space="preserve">ADD </w:t>
+      </w:r>
+      <w:proofErr w:type="spellStart"/>
+      <w:r>
+        <w:rPr>
+          <w:lang w:val="en-US"/>
+        </w:rPr>
+        <w:t>Gemfile</w:t>
+      </w:r>
+      <w:proofErr w:type="spellEnd"/>
+      <w:r>
+        <w:rPr>
+          <w:lang w:val="en-US"/>
+        </w:rPr>
+        <w:t>* /home/app/</w:t>
       </w:r>
     </w:p>
     <w:p>
@@ -12699,8 +15228,30 @@
         <w:rPr>
           <w:lang w:val="en-US"/>
         </w:rPr>
-        <w:t>#Add sidekiq pid</w:t>
-      </w:r>
+        <w:t xml:space="preserve">#Add </w:t>
+      </w:r>
+      <w:proofErr w:type="spellStart"/>
+      <w:r>
+        <w:rPr>
+          <w:lang w:val="en-US"/>
+        </w:rPr>
+        <w:t>sidekiq</w:t>
+      </w:r>
+      <w:proofErr w:type="spellEnd"/>
+      <w:r>
+        <w:rPr>
+          <w:lang w:val="en-US"/>
+        </w:rPr>
+        <w:t xml:space="preserve"> </w:t>
+      </w:r>
+      <w:proofErr w:type="spellStart"/>
+      <w:r>
+        <w:rPr>
+          <w:lang w:val="en-US"/>
+        </w:rPr>
+        <w:t>pid</w:t>
+      </w:r>
+      <w:proofErr w:type="spellEnd"/>
     </w:p>
     <w:p>
       <w:pPr>
@@ -12716,7 +15267,49 @@
         <w:rPr>
           <w:lang w:val="en-US"/>
         </w:rPr>
-        <w:t>ADD sidekiq.pid /home/app/tmp/pids/</w:t>
+        <w:t xml:space="preserve">ADD </w:t>
+      </w:r>
+      <w:proofErr w:type="spellStart"/>
+      <w:r>
+        <w:rPr>
+          <w:lang w:val="en-US"/>
+        </w:rPr>
+        <w:t>sidekiq.pid</w:t>
+      </w:r>
+      <w:proofErr w:type="spellEnd"/>
+      <w:r>
+        <w:rPr>
+          <w:lang w:val="en-US"/>
+        </w:rPr>
+        <w:t xml:space="preserve"> /home/app/</w:t>
+      </w:r>
+      <w:proofErr w:type="spellStart"/>
+      <w:r>
+        <w:rPr>
+          <w:lang w:val="en-US"/>
+        </w:rPr>
+        <w:t>tmp</w:t>
+      </w:r>
+      <w:proofErr w:type="spellEnd"/>
+      <w:r>
+        <w:rPr>
+          <w:lang w:val="en-US"/>
+        </w:rPr>
+        <w:t>/</w:t>
+      </w:r>
+      <w:proofErr w:type="spellStart"/>
+      <w:r>
+        <w:rPr>
+          <w:lang w:val="en-US"/>
+        </w:rPr>
+        <w:t>pids</w:t>
+      </w:r>
+      <w:proofErr w:type="spellEnd"/>
+      <w:r>
+        <w:rPr>
+          <w:lang w:val="en-US"/>
+        </w:rPr>
+        <w:t>/</w:t>
       </w:r>
     </w:p>
     <w:p>
@@ -12789,8 +15382,16 @@
         <w:rPr>
           <w:lang w:val="en-US"/>
         </w:rPr>
-        <w:t>#RUN bash docker/bundle.sh</w:t>
-      </w:r>
+        <w:t>#RUN bash docker/</w:t>
+      </w:r>
+      <w:proofErr w:type="spellStart"/>
+      <w:r>
+        <w:rPr>
+          <w:lang w:val="en-US"/>
+        </w:rPr>
+        <w:t>bundle.sh</w:t>
+      </w:r>
+      <w:proofErr w:type="spellEnd"/>
     </w:p>
     <w:p>
       <w:pPr>
@@ -12879,7 +15480,35 @@
         <w:rPr>
           <w:lang w:val="en-US"/>
         </w:rPr>
-        <w:t>RUN groupadd --gid 9999 app &amp;&amp; \</w:t>
+        <w:t xml:space="preserve">RUN </w:t>
+      </w:r>
+      <w:proofErr w:type="spellStart"/>
+      <w:r>
+        <w:rPr>
+          <w:lang w:val="en-US"/>
+        </w:rPr>
+        <w:t>groupadd</w:t>
+      </w:r>
+      <w:proofErr w:type="spellEnd"/>
+      <w:r>
+        <w:rPr>
+          <w:lang w:val="en-US"/>
+        </w:rPr>
+        <w:t xml:space="preserve"> --</w:t>
+      </w:r>
+      <w:proofErr w:type="spellStart"/>
+      <w:r>
+        <w:rPr>
+          <w:lang w:val="en-US"/>
+        </w:rPr>
+        <w:t>gid</w:t>
+      </w:r>
+      <w:proofErr w:type="spellEnd"/>
+      <w:r>
+        <w:rPr>
+          <w:lang w:val="en-US"/>
+        </w:rPr>
+        <w:t xml:space="preserve"> 9999 app &amp;&amp; \</w:t>
       </w:r>
     </w:p>
     <w:p>
@@ -12896,7 +15525,63 @@
         <w:rPr>
           <w:lang w:val="en-US"/>
         </w:rPr>
-        <w:t xml:space="preserve">    useradd --uid 9999 --gid app app &amp;&amp; \</w:t>
+        <w:t xml:space="preserve">    </w:t>
+      </w:r>
+      <w:proofErr w:type="spellStart"/>
+      <w:r>
+        <w:rPr>
+          <w:lang w:val="en-US"/>
+        </w:rPr>
+        <w:t>useradd</w:t>
+      </w:r>
+      <w:proofErr w:type="spellEnd"/>
+      <w:r>
+        <w:rPr>
+          <w:lang w:val="en-US"/>
+        </w:rPr>
+        <w:t xml:space="preserve"> --</w:t>
+      </w:r>
+      <w:proofErr w:type="spellStart"/>
+      <w:r>
+        <w:rPr>
+          <w:lang w:val="en-US"/>
+        </w:rPr>
+        <w:t>uid</w:t>
+      </w:r>
+      <w:proofErr w:type="spellEnd"/>
+      <w:r>
+        <w:rPr>
+          <w:lang w:val="en-US"/>
+        </w:rPr>
+        <w:t xml:space="preserve"> 9999 --</w:t>
+      </w:r>
+      <w:proofErr w:type="spellStart"/>
+      <w:r>
+        <w:rPr>
+          <w:lang w:val="en-US"/>
+        </w:rPr>
+        <w:t>gid</w:t>
+      </w:r>
+      <w:proofErr w:type="spellEnd"/>
+      <w:r>
+        <w:rPr>
+          <w:lang w:val="en-US"/>
+        </w:rPr>
+        <w:t xml:space="preserve"> app </w:t>
+      </w:r>
+      <w:proofErr w:type="spellStart"/>
+      <w:r>
+        <w:rPr>
+          <w:lang w:val="en-US"/>
+        </w:rPr>
+        <w:t>app</w:t>
+      </w:r>
+      <w:proofErr w:type="spellEnd"/>
+      <w:r>
+        <w:rPr>
+          <w:lang w:val="en-US"/>
+        </w:rPr>
+        <w:t xml:space="preserve"> &amp;&amp; \</w:t>
       </w:r>
     </w:p>
     <w:p>
@@ -12913,7 +15598,35 @@
         <w:rPr>
           <w:lang w:val="en-US"/>
         </w:rPr>
-        <w:t xml:space="preserve">    chown -R app:app /home/app</w:t>
+        <w:t xml:space="preserve">    </w:t>
+      </w:r>
+      <w:proofErr w:type="spellStart"/>
+      <w:r>
+        <w:rPr>
+          <w:lang w:val="en-US"/>
+        </w:rPr>
+        <w:t>chown</w:t>
+      </w:r>
+      <w:proofErr w:type="spellEnd"/>
+      <w:r>
+        <w:rPr>
+          <w:lang w:val="en-US"/>
+        </w:rPr>
+        <w:t xml:space="preserve"> -R </w:t>
+      </w:r>
+      <w:proofErr w:type="spellStart"/>
+      <w:r>
+        <w:rPr>
+          <w:lang w:val="en-US"/>
+        </w:rPr>
+        <w:t>app:app</w:t>
+      </w:r>
+      <w:proofErr w:type="spellEnd"/>
+      <w:r>
+        <w:rPr>
+          <w:lang w:val="en-US"/>
+        </w:rPr>
+        <w:t xml:space="preserve"> /home/app</w:t>
       </w:r>
     </w:p>
     <w:p>
@@ -13026,8 +15739,6 @@
         <w:ind w:firstLine="0"/>
         <w:jc w:val="left"/>
       </w:pPr>
-      <w:bookmarkStart w:id="72" w:name="_GoBack"/>
-      <w:bookmarkEnd w:id="72"/>
     </w:p>
     <w:p>
       <w:pPr>
@@ -13051,7 +15762,7 @@
 </file>
 
 <file path=word/endnotes.xml><?xml version="1.0" encoding="utf-8"?>
-<w:endnotes xmlns:wpc="http://schemas.microsoft.com/office/word/2010/wordprocessingCanvas" xmlns:mo="http://schemas.microsoft.com/office/mac/office/2008/main" xmlns:mc="http://schemas.openxmlformats.org/markup-compatibility/2006" xmlns:mv="urn:schemas-microsoft-com:mac:vml" xmlns:o="urn:schemas-microsoft-com:office:office" xmlns:r="http://schemas.openxmlformats.org/officeDocument/2006/relationships" xmlns:m="http://schemas.openxmlformats.org/officeDocument/2006/math" xmlns:v="urn:schemas-microsoft-com:vml" xmlns:wp14="http://schemas.microsoft.com/office/word/2010/wordprocessingDrawing" xmlns:wp="http://schemas.openxmlformats.org/drawingml/2006/wordprocessingDrawing" xmlns:w10="urn:schemas-microsoft-com:office:word" xmlns:w="http://schemas.openxmlformats.org/wordprocessingml/2006/main" xmlns:w14="http://schemas.microsoft.com/office/word/2010/wordml" xmlns:w15="http://schemas.microsoft.com/office/word/2012/wordml" xmlns:wpg="http://schemas.microsoft.com/office/word/2010/wordprocessingGroup" xmlns:wpi="http://schemas.microsoft.com/office/word/2010/wordprocessingInk" xmlns:wne="http://schemas.microsoft.com/office/word/2006/wordml" xmlns:wps="http://schemas.microsoft.com/office/word/2010/wordprocessingShape" mc:Ignorable="w14 w15 wp14">
+<w:endnotes xmlns:wpc="http://schemas.microsoft.com/office/word/2010/wordprocessingCanvas" xmlns:cx="http://schemas.microsoft.com/office/drawing/2014/chartex" xmlns:cx1="http://schemas.microsoft.com/office/drawing/2015/9/8/chartex" xmlns:cx2="http://schemas.microsoft.com/office/drawing/2015/10/21/chartex" xmlns:cx3="http://schemas.microsoft.com/office/drawing/2016/5/9/chartex" xmlns:cx4="http://schemas.microsoft.com/office/drawing/2016/5/10/chartex" xmlns:cx5="http://schemas.microsoft.com/office/drawing/2016/5/11/chartex" xmlns:cx6="http://schemas.microsoft.com/office/drawing/2016/5/12/chartex" xmlns:cx7="http://schemas.microsoft.com/office/drawing/2016/5/13/chartex" xmlns:cx8="http://schemas.microsoft.com/office/drawing/2016/5/14/chartex" xmlns:mc="http://schemas.openxmlformats.org/markup-compatibility/2006" xmlns:aink="http://schemas.microsoft.com/office/drawing/2016/ink" xmlns:am3d="http://schemas.microsoft.com/office/drawing/2017/model3d" xmlns:o="urn:schemas-microsoft-com:office:office" xmlns:r="http://schemas.openxmlformats.org/officeDocument/2006/relationships" xmlns:m="http://schemas.openxmlformats.org/officeDocument/2006/math" xmlns:v="urn:schemas-microsoft-com:vml" xmlns:wp14="http://schemas.microsoft.com/office/word/2010/wordprocessingDrawing" xmlns:wp="http://schemas.openxmlformats.org/drawingml/2006/wordprocessingDrawing" xmlns:w10="urn:schemas-microsoft-com:office:word" xmlns:w="http://schemas.openxmlformats.org/wordprocessingml/2006/main" xmlns:w14="http://schemas.microsoft.com/office/word/2010/wordml" xmlns:w15="http://schemas.microsoft.com/office/word/2012/wordml" xmlns:w16cid="http://schemas.microsoft.com/office/word/2016/wordml/cid" xmlns:w16se="http://schemas.microsoft.com/office/word/2015/wordml/symex" xmlns:wpg="http://schemas.microsoft.com/office/word/2010/wordprocessingGroup" xmlns:wpi="http://schemas.microsoft.com/office/word/2010/wordprocessingInk" xmlns:wne="http://schemas.microsoft.com/office/word/2006/wordml" xmlns:wps="http://schemas.microsoft.com/office/word/2010/wordprocessingShape" mc:Ignorable="w14 w15 w16se w16cid wp14">
   <w:endnote w:type="separator" w:id="-1">
     <w:p>
       <w:pPr>
@@ -13076,7 +15787,7 @@
 </file>
 
 <file path=word/footer1.xml><?xml version="1.0" encoding="utf-8"?>
-<w:ftr xmlns:wpc="http://schemas.microsoft.com/office/word/2010/wordprocessingCanvas" xmlns:mo="http://schemas.microsoft.com/office/mac/office/2008/main" xmlns:mc="http://schemas.openxmlformats.org/markup-compatibility/2006" xmlns:mv="urn:schemas-microsoft-com:mac:vml" xmlns:o="urn:schemas-microsoft-com:office:office" xmlns:r="http://schemas.openxmlformats.org/officeDocument/2006/relationships" xmlns:m="http://schemas.openxmlformats.org/officeDocument/2006/math" xmlns:v="urn:schemas-microsoft-com:vml" xmlns:wp14="http://schemas.microsoft.com/office/word/2010/wordprocessingDrawing" xmlns:wp="http://schemas.openxmlformats.org/drawingml/2006/wordprocessingDrawing" xmlns:w10="urn:schemas-microsoft-com:office:word" xmlns:w="http://schemas.openxmlformats.org/wordprocessingml/2006/main" xmlns:w14="http://schemas.microsoft.com/office/word/2010/wordml" xmlns:w15="http://schemas.microsoft.com/office/word/2012/wordml" xmlns:wpg="http://schemas.microsoft.com/office/word/2010/wordprocessingGroup" xmlns:wpi="http://schemas.microsoft.com/office/word/2010/wordprocessingInk" xmlns:wne="http://schemas.microsoft.com/office/word/2006/wordml" xmlns:wps="http://schemas.microsoft.com/office/word/2010/wordprocessingShape" mc:Ignorable="w14 w15 wp14">
+<w:ftr xmlns:wpc="http://schemas.microsoft.com/office/word/2010/wordprocessingCanvas" xmlns:cx="http://schemas.microsoft.com/office/drawing/2014/chartex" xmlns:cx1="http://schemas.microsoft.com/office/drawing/2015/9/8/chartex" xmlns:cx2="http://schemas.microsoft.com/office/drawing/2015/10/21/chartex" xmlns:cx3="http://schemas.microsoft.com/office/drawing/2016/5/9/chartex" xmlns:cx4="http://schemas.microsoft.com/office/drawing/2016/5/10/chartex" xmlns:cx5="http://schemas.microsoft.com/office/drawing/2016/5/11/chartex" xmlns:cx6="http://schemas.microsoft.com/office/drawing/2016/5/12/chartex" xmlns:cx7="http://schemas.microsoft.com/office/drawing/2016/5/13/chartex" xmlns:cx8="http://schemas.microsoft.com/office/drawing/2016/5/14/chartex" xmlns:mc="http://schemas.openxmlformats.org/markup-compatibility/2006" xmlns:aink="http://schemas.microsoft.com/office/drawing/2016/ink" xmlns:am3d="http://schemas.microsoft.com/office/drawing/2017/model3d" xmlns:o="urn:schemas-microsoft-com:office:office" xmlns:r="http://schemas.openxmlformats.org/officeDocument/2006/relationships" xmlns:m="http://schemas.openxmlformats.org/officeDocument/2006/math" xmlns:v="urn:schemas-microsoft-com:vml" xmlns:wp14="http://schemas.microsoft.com/office/word/2010/wordprocessingDrawing" xmlns:wp="http://schemas.openxmlformats.org/drawingml/2006/wordprocessingDrawing" xmlns:w10="urn:schemas-microsoft-com:office:word" xmlns:w="http://schemas.openxmlformats.org/wordprocessingml/2006/main" xmlns:w14="http://schemas.microsoft.com/office/word/2010/wordml" xmlns:w15="http://schemas.microsoft.com/office/word/2012/wordml" xmlns:w16cid="http://schemas.microsoft.com/office/word/2016/wordml/cid" xmlns:w16se="http://schemas.microsoft.com/office/word/2015/wordml/symex" xmlns:wpg="http://schemas.microsoft.com/office/word/2010/wordprocessingGroup" xmlns:wpi="http://schemas.microsoft.com/office/word/2010/wordprocessingInk" xmlns:wne="http://schemas.microsoft.com/office/word/2006/wordml" xmlns:wps="http://schemas.microsoft.com/office/word/2010/wordprocessingShape" mc:Ignorable="w14 w15 w16se w16cid wp14">
   <w:p>
     <w:pPr>
       <w:pStyle w:val="Rodap1"/>
@@ -13088,7 +15799,7 @@
 </file>
 
 <file path=word/footnotes.xml><?xml version="1.0" encoding="utf-8"?>
-<w:footnotes xmlns:wpc="http://schemas.microsoft.com/office/word/2010/wordprocessingCanvas" xmlns:mo="http://schemas.microsoft.com/office/mac/office/2008/main" xmlns:mc="http://schemas.openxmlformats.org/markup-compatibility/2006" xmlns:mv="urn:schemas-microsoft-com:mac:vml" xmlns:o="urn:schemas-microsoft-com:office:office" xmlns:r="http://schemas.openxmlformats.org/officeDocument/2006/relationships" xmlns:m="http://schemas.openxmlformats.org/officeDocument/2006/math" xmlns:v="urn:schemas-microsoft-com:vml" xmlns:wp14="http://schemas.microsoft.com/office/word/2010/wordprocessingDrawing" xmlns:wp="http://schemas.openxmlformats.org/drawingml/2006/wordprocessingDrawing" xmlns:w10="urn:schemas-microsoft-com:office:word" xmlns:w="http://schemas.openxmlformats.org/wordprocessingml/2006/main" xmlns:w14="http://schemas.microsoft.com/office/word/2010/wordml" xmlns:w15="http://schemas.microsoft.com/office/word/2012/wordml" xmlns:wpg="http://schemas.microsoft.com/office/word/2010/wordprocessingGroup" xmlns:wpi="http://schemas.microsoft.com/office/word/2010/wordprocessingInk" xmlns:wne="http://schemas.microsoft.com/office/word/2006/wordml" xmlns:wps="http://schemas.microsoft.com/office/word/2010/wordprocessingShape" mc:Ignorable="w14 w15 wp14">
+<w:footnotes xmlns:wpc="http://schemas.microsoft.com/office/word/2010/wordprocessingCanvas" xmlns:cx="http://schemas.microsoft.com/office/drawing/2014/chartex" xmlns:cx1="http://schemas.microsoft.com/office/drawing/2015/9/8/chartex" xmlns:cx2="http://schemas.microsoft.com/office/drawing/2015/10/21/chartex" xmlns:cx3="http://schemas.microsoft.com/office/drawing/2016/5/9/chartex" xmlns:cx4="http://schemas.microsoft.com/office/drawing/2016/5/10/chartex" xmlns:cx5="http://schemas.microsoft.com/office/drawing/2016/5/11/chartex" xmlns:cx6="http://schemas.microsoft.com/office/drawing/2016/5/12/chartex" xmlns:cx7="http://schemas.microsoft.com/office/drawing/2016/5/13/chartex" xmlns:cx8="http://schemas.microsoft.com/office/drawing/2016/5/14/chartex" xmlns:mc="http://schemas.openxmlformats.org/markup-compatibility/2006" xmlns:aink="http://schemas.microsoft.com/office/drawing/2016/ink" xmlns:am3d="http://schemas.microsoft.com/office/drawing/2017/model3d" xmlns:o="urn:schemas-microsoft-com:office:office" xmlns:r="http://schemas.openxmlformats.org/officeDocument/2006/relationships" xmlns:m="http://schemas.openxmlformats.org/officeDocument/2006/math" xmlns:v="urn:schemas-microsoft-com:vml" xmlns:wp14="http://schemas.microsoft.com/office/word/2010/wordprocessingDrawing" xmlns:wp="http://schemas.openxmlformats.org/drawingml/2006/wordprocessingDrawing" xmlns:w10="urn:schemas-microsoft-com:office:word" xmlns:w="http://schemas.openxmlformats.org/wordprocessingml/2006/main" xmlns:w14="http://schemas.microsoft.com/office/word/2010/wordml" xmlns:w15="http://schemas.microsoft.com/office/word/2012/wordml" xmlns:w16cid="http://schemas.microsoft.com/office/word/2016/wordml/cid" xmlns:w16se="http://schemas.microsoft.com/office/word/2015/wordml/symex" xmlns:wpg="http://schemas.microsoft.com/office/word/2010/wordprocessingGroup" xmlns:wpi="http://schemas.microsoft.com/office/word/2010/wordprocessingInk" xmlns:wne="http://schemas.microsoft.com/office/word/2006/wordml" xmlns:wps="http://schemas.microsoft.com/office/word/2010/wordprocessingShape" mc:Ignorable="w14 w15 w16se w16cid wp14">
   <w:footnote w:type="separator" w:id="-1">
     <w:p>
       <w:pPr>
@@ -13113,7 +15824,7 @@
 </file>
 
 <file path=word/header1.xml><?xml version="1.0" encoding="utf-8"?>
-<w:hdr xmlns:wpc="http://schemas.microsoft.com/office/word/2010/wordprocessingCanvas" xmlns:mo="http://schemas.microsoft.com/office/mac/office/2008/main" xmlns:mc="http://schemas.openxmlformats.org/markup-compatibility/2006" xmlns:mv="urn:schemas-microsoft-com:mac:vml" xmlns:o="urn:schemas-microsoft-com:office:office" xmlns:r="http://schemas.openxmlformats.org/officeDocument/2006/relationships" xmlns:m="http://schemas.openxmlformats.org/officeDocument/2006/math" xmlns:v="urn:schemas-microsoft-com:vml" xmlns:wp14="http://schemas.microsoft.com/office/word/2010/wordprocessingDrawing" xmlns:wp="http://schemas.openxmlformats.org/drawingml/2006/wordprocessingDrawing" xmlns:w10="urn:schemas-microsoft-com:office:word" xmlns:w="http://schemas.openxmlformats.org/wordprocessingml/2006/main" xmlns:w14="http://schemas.microsoft.com/office/word/2010/wordml" xmlns:w15="http://schemas.microsoft.com/office/word/2012/wordml" xmlns:wpg="http://schemas.microsoft.com/office/word/2010/wordprocessingGroup" xmlns:wpi="http://schemas.microsoft.com/office/word/2010/wordprocessingInk" xmlns:wne="http://schemas.microsoft.com/office/word/2006/wordml" xmlns:wps="http://schemas.microsoft.com/office/word/2010/wordprocessingShape" mc:Ignorable="w14 w15 wp14">
+<w:hdr xmlns:wpc="http://schemas.microsoft.com/office/word/2010/wordprocessingCanvas" xmlns:cx="http://schemas.microsoft.com/office/drawing/2014/chartex" xmlns:cx1="http://schemas.microsoft.com/office/drawing/2015/9/8/chartex" xmlns:cx2="http://schemas.microsoft.com/office/drawing/2015/10/21/chartex" xmlns:cx3="http://schemas.microsoft.com/office/drawing/2016/5/9/chartex" xmlns:cx4="http://schemas.microsoft.com/office/drawing/2016/5/10/chartex" xmlns:cx5="http://schemas.microsoft.com/office/drawing/2016/5/11/chartex" xmlns:cx6="http://schemas.microsoft.com/office/drawing/2016/5/12/chartex" xmlns:cx7="http://schemas.microsoft.com/office/drawing/2016/5/13/chartex" xmlns:cx8="http://schemas.microsoft.com/office/drawing/2016/5/14/chartex" xmlns:mc="http://schemas.openxmlformats.org/markup-compatibility/2006" xmlns:aink="http://schemas.microsoft.com/office/drawing/2016/ink" xmlns:am3d="http://schemas.microsoft.com/office/drawing/2017/model3d" xmlns:o="urn:schemas-microsoft-com:office:office" xmlns:r="http://schemas.openxmlformats.org/officeDocument/2006/relationships" xmlns:m="http://schemas.openxmlformats.org/officeDocument/2006/math" xmlns:v="urn:schemas-microsoft-com:vml" xmlns:wp14="http://schemas.microsoft.com/office/word/2010/wordprocessingDrawing" xmlns:wp="http://schemas.openxmlformats.org/drawingml/2006/wordprocessingDrawing" xmlns:w10="urn:schemas-microsoft-com:office:word" xmlns:w="http://schemas.openxmlformats.org/wordprocessingml/2006/main" xmlns:w14="http://schemas.microsoft.com/office/word/2010/wordml" xmlns:w15="http://schemas.microsoft.com/office/word/2012/wordml" xmlns:w16cid="http://schemas.microsoft.com/office/word/2016/wordml/cid" xmlns:w16se="http://schemas.microsoft.com/office/word/2015/wordml/symex" xmlns:wpg="http://schemas.microsoft.com/office/word/2010/wordprocessingGroup" xmlns:wpi="http://schemas.microsoft.com/office/word/2010/wordprocessingInk" xmlns:wne="http://schemas.microsoft.com/office/word/2006/wordml" xmlns:wps="http://schemas.microsoft.com/office/word/2010/wordprocessingShape" mc:Ignorable="w14 w15 w16se w16cid wp14">
   <w:p>
     <w:pPr>
       <w:pStyle w:val="Cabealho1"/>
@@ -13124,8 +15835,8 @@
 </file>
 
 <file path=word/numbering.xml><?xml version="1.0" encoding="utf-8"?>
-<w:numbering xmlns:wpc="http://schemas.microsoft.com/office/word/2010/wordprocessingCanvas" xmlns:mo="http://schemas.microsoft.com/office/mac/office/2008/main" xmlns:mc="http://schemas.openxmlformats.org/markup-compatibility/2006" xmlns:mv="urn:schemas-microsoft-com:mac:vml" xmlns:o="urn:schemas-microsoft-com:office:office" xmlns:r="http://schemas.openxmlformats.org/officeDocument/2006/relationships" xmlns:m="http://schemas.openxmlformats.org/officeDocument/2006/math" xmlns:v="urn:schemas-microsoft-com:vml" xmlns:wp14="http://schemas.microsoft.com/office/word/2010/wordprocessingDrawing" xmlns:wp="http://schemas.openxmlformats.org/drawingml/2006/wordprocessingDrawing" xmlns:w10="urn:schemas-microsoft-com:office:word" xmlns:w="http://schemas.openxmlformats.org/wordprocessingml/2006/main" xmlns:w14="http://schemas.microsoft.com/office/word/2010/wordml" xmlns:w15="http://schemas.microsoft.com/office/word/2012/wordml" xmlns:wpg="http://schemas.microsoft.com/office/word/2010/wordprocessingGroup" xmlns:wpi="http://schemas.microsoft.com/office/word/2010/wordprocessingInk" xmlns:wne="http://schemas.microsoft.com/office/word/2006/wordml" xmlns:wps="http://schemas.microsoft.com/office/word/2010/wordprocessingShape" mc:Ignorable="w14 w15 wp14">
-  <w:abstractNum w:abstractNumId="0">
+<w:numbering xmlns:wpc="http://schemas.microsoft.com/office/word/2010/wordprocessingCanvas" xmlns:cx="http://schemas.microsoft.com/office/drawing/2014/chartex" xmlns:cx1="http://schemas.microsoft.com/office/drawing/2015/9/8/chartex" xmlns:cx2="http://schemas.microsoft.com/office/drawing/2015/10/21/chartex" xmlns:cx3="http://schemas.microsoft.com/office/drawing/2016/5/9/chartex" xmlns:cx4="http://schemas.microsoft.com/office/drawing/2016/5/10/chartex" xmlns:cx5="http://schemas.microsoft.com/office/drawing/2016/5/11/chartex" xmlns:cx6="http://schemas.microsoft.com/office/drawing/2016/5/12/chartex" xmlns:cx7="http://schemas.microsoft.com/office/drawing/2016/5/13/chartex" xmlns:cx8="http://schemas.microsoft.com/office/drawing/2016/5/14/chartex" xmlns:mc="http://schemas.openxmlformats.org/markup-compatibility/2006" xmlns:aink="http://schemas.microsoft.com/office/drawing/2016/ink" xmlns:am3d="http://schemas.microsoft.com/office/drawing/2017/model3d" xmlns:o="urn:schemas-microsoft-com:office:office" xmlns:r="http://schemas.openxmlformats.org/officeDocument/2006/relationships" xmlns:m="http://schemas.openxmlformats.org/officeDocument/2006/math" xmlns:v="urn:schemas-microsoft-com:vml" xmlns:wp14="http://schemas.microsoft.com/office/word/2010/wordprocessingDrawing" xmlns:wp="http://schemas.openxmlformats.org/drawingml/2006/wordprocessingDrawing" xmlns:w10="urn:schemas-microsoft-com:office:word" xmlns:w="http://schemas.openxmlformats.org/wordprocessingml/2006/main" xmlns:w14="http://schemas.microsoft.com/office/word/2010/wordml" xmlns:w15="http://schemas.microsoft.com/office/word/2012/wordml" xmlns:w16cid="http://schemas.microsoft.com/office/word/2016/wordml/cid" xmlns:w16se="http://schemas.microsoft.com/office/word/2015/wordml/symex" xmlns:wpg="http://schemas.microsoft.com/office/word/2010/wordprocessingGroup" xmlns:wpi="http://schemas.microsoft.com/office/word/2010/wordprocessingInk" xmlns:wne="http://schemas.microsoft.com/office/word/2006/wordml" xmlns:wps="http://schemas.microsoft.com/office/word/2010/wordprocessingShape" mc:Ignorable="w14 w15 w16se w16cid wp14">
+  <w:abstractNum w:abstractNumId="0" w15:restartNumberingAfterBreak="0">
     <w:nsid w:val="044D32CC"/>
     <w:multiLevelType w:val="hybridMultilevel"/>
     <w:tmpl w:val="D11CB256"/>
@@ -13238,7 +15949,120 @@
       </w:rPr>
     </w:lvl>
   </w:abstractNum>
-  <w:abstractNum w:abstractNumId="1">
+  <w:abstractNum w:abstractNumId="1" w15:restartNumberingAfterBreak="0">
+    <w:nsid w:val="0FC239A8"/>
+    <w:multiLevelType w:val="hybridMultilevel"/>
+    <w:tmpl w:val="6346CAC8"/>
+    <w:lvl w:ilvl="0" w:tplc="04160003">
+      <w:start w:val="1"/>
+      <w:numFmt w:val="bullet"/>
+      <w:lvlText w:val="o"/>
+      <w:lvlJc w:val="left"/>
+      <w:pPr>
+        <w:ind w:left="2137" w:hanging="360"/>
+      </w:pPr>
+      <w:rPr>
+        <w:rFonts w:ascii="Courier New" w:hAnsi="Courier New" w:cs="Courier New" w:hint="default"/>
+      </w:rPr>
+    </w:lvl>
+    <w:lvl w:ilvl="1" w:tplc="04160003" w:tentative="1">
+      <w:start w:val="1"/>
+      <w:numFmt w:val="bullet"/>
+      <w:lvlText w:val="o"/>
+      <w:lvlJc w:val="left"/>
+      <w:pPr>
+        <w:ind w:left="2857" w:hanging="360"/>
+      </w:pPr>
+      <w:rPr>
+        <w:rFonts w:ascii="Courier New" w:hAnsi="Courier New" w:cs="Courier New" w:hint="default"/>
+      </w:rPr>
+    </w:lvl>
+    <w:lvl w:ilvl="2" w:tplc="04160005" w:tentative="1">
+      <w:start w:val="1"/>
+      <w:numFmt w:val="bullet"/>
+      <w:lvlText w:val=""/>
+      <w:lvlJc w:val="left"/>
+      <w:pPr>
+        <w:ind w:left="3577" w:hanging="360"/>
+      </w:pPr>
+      <w:rPr>
+        <w:rFonts w:ascii="Wingdings" w:hAnsi="Wingdings" w:hint="default"/>
+      </w:rPr>
+    </w:lvl>
+    <w:lvl w:ilvl="3" w:tplc="04160001" w:tentative="1">
+      <w:start w:val="1"/>
+      <w:numFmt w:val="bullet"/>
+      <w:lvlText w:val=""/>
+      <w:lvlJc w:val="left"/>
+      <w:pPr>
+        <w:ind w:left="4297" w:hanging="360"/>
+      </w:pPr>
+      <w:rPr>
+        <w:rFonts w:ascii="Symbol" w:hAnsi="Symbol" w:hint="default"/>
+      </w:rPr>
+    </w:lvl>
+    <w:lvl w:ilvl="4" w:tplc="04160003" w:tentative="1">
+      <w:start w:val="1"/>
+      <w:numFmt w:val="bullet"/>
+      <w:lvlText w:val="o"/>
+      <w:lvlJc w:val="left"/>
+      <w:pPr>
+        <w:ind w:left="5017" w:hanging="360"/>
+      </w:pPr>
+      <w:rPr>
+        <w:rFonts w:ascii="Courier New" w:hAnsi="Courier New" w:cs="Courier New" w:hint="default"/>
+      </w:rPr>
+    </w:lvl>
+    <w:lvl w:ilvl="5" w:tplc="04160005" w:tentative="1">
+      <w:start w:val="1"/>
+      <w:numFmt w:val="bullet"/>
+      <w:lvlText w:val=""/>
+      <w:lvlJc w:val="left"/>
+      <w:pPr>
+        <w:ind w:left="5737" w:hanging="360"/>
+      </w:pPr>
+      <w:rPr>
+        <w:rFonts w:ascii="Wingdings" w:hAnsi="Wingdings" w:hint="default"/>
+      </w:rPr>
+    </w:lvl>
+    <w:lvl w:ilvl="6" w:tplc="04160001" w:tentative="1">
+      <w:start w:val="1"/>
+      <w:numFmt w:val="bullet"/>
+      <w:lvlText w:val=""/>
+      <w:lvlJc w:val="left"/>
+      <w:pPr>
+        <w:ind w:left="6457" w:hanging="360"/>
+      </w:pPr>
+      <w:rPr>
+        <w:rFonts w:ascii="Symbol" w:hAnsi="Symbol" w:hint="default"/>
+      </w:rPr>
+    </w:lvl>
+    <w:lvl w:ilvl="7" w:tplc="04160003" w:tentative="1">
+      <w:start w:val="1"/>
+      <w:numFmt w:val="bullet"/>
+      <w:lvlText w:val="o"/>
+      <w:lvlJc w:val="left"/>
+      <w:pPr>
+        <w:ind w:left="7177" w:hanging="360"/>
+      </w:pPr>
+      <w:rPr>
+        <w:rFonts w:ascii="Courier New" w:hAnsi="Courier New" w:cs="Courier New" w:hint="default"/>
+      </w:rPr>
+    </w:lvl>
+    <w:lvl w:ilvl="8" w:tplc="04160005" w:tentative="1">
+      <w:start w:val="1"/>
+      <w:numFmt w:val="bullet"/>
+      <w:lvlText w:val=""/>
+      <w:lvlJc w:val="left"/>
+      <w:pPr>
+        <w:ind w:left="7897" w:hanging="360"/>
+      </w:pPr>
+      <w:rPr>
+        <w:rFonts w:ascii="Wingdings" w:hAnsi="Wingdings" w:hint="default"/>
+      </w:rPr>
+    </w:lvl>
+  </w:abstractNum>
+  <w:abstractNum w:abstractNumId="2" w15:restartNumberingAfterBreak="0">
     <w:nsid w:val="158B2D50"/>
     <w:multiLevelType w:val="multilevel"/>
     <w:tmpl w:val="381C12D8"/>
@@ -13354,7 +16178,120 @@
       </w:rPr>
     </w:lvl>
   </w:abstractNum>
-  <w:abstractNum w:abstractNumId="2">
+  <w:abstractNum w:abstractNumId="3" w15:restartNumberingAfterBreak="0">
+    <w:nsid w:val="1FC73BBC"/>
+    <w:multiLevelType w:val="hybridMultilevel"/>
+    <w:tmpl w:val="C42EA674"/>
+    <w:lvl w:ilvl="0" w:tplc="04160001">
+      <w:start w:val="1"/>
+      <w:numFmt w:val="bullet"/>
+      <w:lvlText w:val=""/>
+      <w:lvlJc w:val="left"/>
+      <w:pPr>
+        <w:ind w:left="2137" w:hanging="360"/>
+      </w:pPr>
+      <w:rPr>
+        <w:rFonts w:ascii="Symbol" w:hAnsi="Symbol" w:hint="default"/>
+      </w:rPr>
+    </w:lvl>
+    <w:lvl w:ilvl="1" w:tplc="04160003" w:tentative="1">
+      <w:start w:val="1"/>
+      <w:numFmt w:val="bullet"/>
+      <w:lvlText w:val="o"/>
+      <w:lvlJc w:val="left"/>
+      <w:pPr>
+        <w:ind w:left="2857" w:hanging="360"/>
+      </w:pPr>
+      <w:rPr>
+        <w:rFonts w:ascii="Courier New" w:hAnsi="Courier New" w:cs="Courier New" w:hint="default"/>
+      </w:rPr>
+    </w:lvl>
+    <w:lvl w:ilvl="2" w:tplc="04160005" w:tentative="1">
+      <w:start w:val="1"/>
+      <w:numFmt w:val="bullet"/>
+      <w:lvlText w:val=""/>
+      <w:lvlJc w:val="left"/>
+      <w:pPr>
+        <w:ind w:left="3577" w:hanging="360"/>
+      </w:pPr>
+      <w:rPr>
+        <w:rFonts w:ascii="Wingdings" w:hAnsi="Wingdings" w:hint="default"/>
+      </w:rPr>
+    </w:lvl>
+    <w:lvl w:ilvl="3" w:tplc="04160001" w:tentative="1">
+      <w:start w:val="1"/>
+      <w:numFmt w:val="bullet"/>
+      <w:lvlText w:val=""/>
+      <w:lvlJc w:val="left"/>
+      <w:pPr>
+        <w:ind w:left="4297" w:hanging="360"/>
+      </w:pPr>
+      <w:rPr>
+        <w:rFonts w:ascii="Symbol" w:hAnsi="Symbol" w:hint="default"/>
+      </w:rPr>
+    </w:lvl>
+    <w:lvl w:ilvl="4" w:tplc="04160003" w:tentative="1">
+      <w:start w:val="1"/>
+      <w:numFmt w:val="bullet"/>
+      <w:lvlText w:val="o"/>
+      <w:lvlJc w:val="left"/>
+      <w:pPr>
+        <w:ind w:left="5017" w:hanging="360"/>
+      </w:pPr>
+      <w:rPr>
+        <w:rFonts w:ascii="Courier New" w:hAnsi="Courier New" w:cs="Courier New" w:hint="default"/>
+      </w:rPr>
+    </w:lvl>
+    <w:lvl w:ilvl="5" w:tplc="04160005" w:tentative="1">
+      <w:start w:val="1"/>
+      <w:numFmt w:val="bullet"/>
+      <w:lvlText w:val=""/>
+      <w:lvlJc w:val="left"/>
+      <w:pPr>
+        <w:ind w:left="5737" w:hanging="360"/>
+      </w:pPr>
+      <w:rPr>
+        <w:rFonts w:ascii="Wingdings" w:hAnsi="Wingdings" w:hint="default"/>
+      </w:rPr>
+    </w:lvl>
+    <w:lvl w:ilvl="6" w:tplc="04160001" w:tentative="1">
+      <w:start w:val="1"/>
+      <w:numFmt w:val="bullet"/>
+      <w:lvlText w:val=""/>
+      <w:lvlJc w:val="left"/>
+      <w:pPr>
+        <w:ind w:left="6457" w:hanging="360"/>
+      </w:pPr>
+      <w:rPr>
+        <w:rFonts w:ascii="Symbol" w:hAnsi="Symbol" w:hint="default"/>
+      </w:rPr>
+    </w:lvl>
+    <w:lvl w:ilvl="7" w:tplc="04160003" w:tentative="1">
+      <w:start w:val="1"/>
+      <w:numFmt w:val="bullet"/>
+      <w:lvlText w:val="o"/>
+      <w:lvlJc w:val="left"/>
+      <w:pPr>
+        <w:ind w:left="7177" w:hanging="360"/>
+      </w:pPr>
+      <w:rPr>
+        <w:rFonts w:ascii="Courier New" w:hAnsi="Courier New" w:cs="Courier New" w:hint="default"/>
+      </w:rPr>
+    </w:lvl>
+    <w:lvl w:ilvl="8" w:tplc="04160005" w:tentative="1">
+      <w:start w:val="1"/>
+      <w:numFmt w:val="bullet"/>
+      <w:lvlText w:val=""/>
+      <w:lvlJc w:val="left"/>
+      <w:pPr>
+        <w:ind w:left="7897" w:hanging="360"/>
+      </w:pPr>
+      <w:rPr>
+        <w:rFonts w:ascii="Wingdings" w:hAnsi="Wingdings" w:hint="default"/>
+      </w:rPr>
+    </w:lvl>
+  </w:abstractNum>
+  <w:abstractNum w:abstractNumId="4" w15:restartNumberingAfterBreak="0">
     <w:nsid w:val="27CA2BB0"/>
     <w:multiLevelType w:val="multilevel"/>
     <w:tmpl w:val="59CC844A"/>
@@ -13476,7 +16413,7 @@
       </w:pPr>
     </w:lvl>
   </w:abstractNum>
-  <w:abstractNum w:abstractNumId="3">
+  <w:abstractNum w:abstractNumId="5" w15:restartNumberingAfterBreak="0">
     <w:nsid w:val="2F9118FE"/>
     <w:multiLevelType w:val="multilevel"/>
     <w:tmpl w:val="DB468F4C"/>
@@ -13592,7 +16529,120 @@
       </w:rPr>
     </w:lvl>
   </w:abstractNum>
-  <w:abstractNum w:abstractNumId="4">
+  <w:abstractNum w:abstractNumId="6" w15:restartNumberingAfterBreak="0">
+    <w:nsid w:val="47EC5AF5"/>
+    <w:multiLevelType w:val="hybridMultilevel"/>
+    <w:tmpl w:val="2CD06D42"/>
+    <w:lvl w:ilvl="0" w:tplc="04160001">
+      <w:start w:val="1"/>
+      <w:numFmt w:val="bullet"/>
+      <w:lvlText w:val=""/>
+      <w:lvlJc w:val="left"/>
+      <w:pPr>
+        <w:ind w:left="1428" w:hanging="360"/>
+      </w:pPr>
+      <w:rPr>
+        <w:rFonts w:ascii="Symbol" w:hAnsi="Symbol" w:hint="default"/>
+      </w:rPr>
+    </w:lvl>
+    <w:lvl w:ilvl="1" w:tplc="04160003">
+      <w:start w:val="1"/>
+      <w:numFmt w:val="bullet"/>
+      <w:lvlText w:val="o"/>
+      <w:lvlJc w:val="left"/>
+      <w:pPr>
+        <w:ind w:left="2148" w:hanging="360"/>
+      </w:pPr>
+      <w:rPr>
+        <w:rFonts w:ascii="Courier New" w:hAnsi="Courier New" w:cs="Courier New" w:hint="default"/>
+      </w:rPr>
+    </w:lvl>
+    <w:lvl w:ilvl="2" w:tplc="04160005" w:tentative="1">
+      <w:start w:val="1"/>
+      <w:numFmt w:val="bullet"/>
+      <w:lvlText w:val=""/>
+      <w:lvlJc w:val="left"/>
+      <w:pPr>
+        <w:ind w:left="2868" w:hanging="360"/>
+      </w:pPr>
+      <w:rPr>
+        <w:rFonts w:ascii="Wingdings" w:hAnsi="Wingdings" w:hint="default"/>
+      </w:rPr>
+    </w:lvl>
+    <w:lvl w:ilvl="3" w:tplc="04160001" w:tentative="1">
+      <w:start w:val="1"/>
+      <w:numFmt w:val="bullet"/>
+      <w:lvlText w:val=""/>
+      <w:lvlJc w:val="left"/>
+      <w:pPr>
+        <w:ind w:left="3588" w:hanging="360"/>
+      </w:pPr>
+      <w:rPr>
+        <w:rFonts w:ascii="Symbol" w:hAnsi="Symbol" w:hint="default"/>
+      </w:rPr>
+    </w:lvl>
+    <w:lvl w:ilvl="4" w:tplc="04160003" w:tentative="1">
+      <w:start w:val="1"/>
+      <w:numFmt w:val="bullet"/>
+      <w:lvlText w:val="o"/>
+      <w:lvlJc w:val="left"/>
+      <w:pPr>
+        <w:ind w:left="4308" w:hanging="360"/>
+      </w:pPr>
+      <w:rPr>
+        <w:rFonts w:ascii="Courier New" w:hAnsi="Courier New" w:cs="Courier New" w:hint="default"/>
+      </w:rPr>
+    </w:lvl>
+    <w:lvl w:ilvl="5" w:tplc="04160005" w:tentative="1">
+      <w:start w:val="1"/>
+      <w:numFmt w:val="bullet"/>
+      <w:lvlText w:val=""/>
+      <w:lvlJc w:val="left"/>
+      <w:pPr>
+        <w:ind w:left="5028" w:hanging="360"/>
+      </w:pPr>
+      <w:rPr>
+        <w:rFonts w:ascii="Wingdings" w:hAnsi="Wingdings" w:hint="default"/>
+      </w:rPr>
+    </w:lvl>
+    <w:lvl w:ilvl="6" w:tplc="04160001" w:tentative="1">
+      <w:start w:val="1"/>
+      <w:numFmt w:val="bullet"/>
+      <w:lvlText w:val=""/>
+      <w:lvlJc w:val="left"/>
+      <w:pPr>
+        <w:ind w:left="5748" w:hanging="360"/>
+      </w:pPr>
+      <w:rPr>
+        <w:rFonts w:ascii="Symbol" w:hAnsi="Symbol" w:hint="default"/>
+      </w:rPr>
+    </w:lvl>
+    <w:lvl w:ilvl="7" w:tplc="04160003" w:tentative="1">
+      <w:start w:val="1"/>
+      <w:numFmt w:val="bullet"/>
+      <w:lvlText w:val="o"/>
+      <w:lvlJc w:val="left"/>
+      <w:pPr>
+        <w:ind w:left="6468" w:hanging="360"/>
+      </w:pPr>
+      <w:rPr>
+        <w:rFonts w:ascii="Courier New" w:hAnsi="Courier New" w:cs="Courier New" w:hint="default"/>
+      </w:rPr>
+    </w:lvl>
+    <w:lvl w:ilvl="8" w:tplc="04160005" w:tentative="1">
+      <w:start w:val="1"/>
+      <w:numFmt w:val="bullet"/>
+      <w:lvlText w:val=""/>
+      <w:lvlJc w:val="left"/>
+      <w:pPr>
+        <w:ind w:left="7188" w:hanging="360"/>
+      </w:pPr>
+      <w:rPr>
+        <w:rFonts w:ascii="Wingdings" w:hAnsi="Wingdings" w:hint="default"/>
+      </w:rPr>
+    </w:lvl>
+  </w:abstractNum>
+  <w:abstractNum w:abstractNumId="7" w15:restartNumberingAfterBreak="0">
     <w:nsid w:val="71D36E1C"/>
     <w:multiLevelType w:val="multilevel"/>
     <w:tmpl w:val="F6C0C30C"/>
@@ -13708,7 +16758,7 @@
       </w:rPr>
     </w:lvl>
   </w:abstractNum>
-  <w:abstractNum w:abstractNumId="5">
+  <w:abstractNum w:abstractNumId="8" w15:restartNumberingAfterBreak="0">
     <w:nsid w:val="727A7D91"/>
     <w:multiLevelType w:val="multilevel"/>
     <w:tmpl w:val="072C5DA8"/>
@@ -13824,7 +16874,7 @@
       </w:rPr>
     </w:lvl>
   </w:abstractNum>
-  <w:abstractNum w:abstractNumId="6">
+  <w:abstractNum w:abstractNumId="9" w15:restartNumberingAfterBreak="0">
     <w:nsid w:val="789B2C9D"/>
     <w:multiLevelType w:val="multilevel"/>
     <w:tmpl w:val="6F8240FE"/>
@@ -13973,32 +17023,157 @@
       </w:rPr>
     </w:lvl>
   </w:abstractNum>
+  <w:abstractNum w:abstractNumId="10" w15:restartNumberingAfterBreak="0">
+    <w:nsid w:val="7DCD04F6"/>
+    <w:multiLevelType w:val="hybridMultilevel"/>
+    <w:tmpl w:val="DF008534"/>
+    <w:lvl w:ilvl="0" w:tplc="04160003">
+      <w:start w:val="1"/>
+      <w:numFmt w:val="bullet"/>
+      <w:lvlText w:val="o"/>
+      <w:lvlJc w:val="left"/>
+      <w:pPr>
+        <w:ind w:left="2137" w:hanging="360"/>
+      </w:pPr>
+      <w:rPr>
+        <w:rFonts w:ascii="Courier New" w:hAnsi="Courier New" w:cs="Courier New" w:hint="default"/>
+      </w:rPr>
+    </w:lvl>
+    <w:lvl w:ilvl="1" w:tplc="04160003" w:tentative="1">
+      <w:start w:val="1"/>
+      <w:numFmt w:val="bullet"/>
+      <w:lvlText w:val="o"/>
+      <w:lvlJc w:val="left"/>
+      <w:pPr>
+        <w:ind w:left="2857" w:hanging="360"/>
+      </w:pPr>
+      <w:rPr>
+        <w:rFonts w:ascii="Courier New" w:hAnsi="Courier New" w:cs="Courier New" w:hint="default"/>
+      </w:rPr>
+    </w:lvl>
+    <w:lvl w:ilvl="2" w:tplc="04160005" w:tentative="1">
+      <w:start w:val="1"/>
+      <w:numFmt w:val="bullet"/>
+      <w:lvlText w:val=""/>
+      <w:lvlJc w:val="left"/>
+      <w:pPr>
+        <w:ind w:left="3577" w:hanging="360"/>
+      </w:pPr>
+      <w:rPr>
+        <w:rFonts w:ascii="Wingdings" w:hAnsi="Wingdings" w:hint="default"/>
+      </w:rPr>
+    </w:lvl>
+    <w:lvl w:ilvl="3" w:tplc="04160001" w:tentative="1">
+      <w:start w:val="1"/>
+      <w:numFmt w:val="bullet"/>
+      <w:lvlText w:val=""/>
+      <w:lvlJc w:val="left"/>
+      <w:pPr>
+        <w:ind w:left="4297" w:hanging="360"/>
+      </w:pPr>
+      <w:rPr>
+        <w:rFonts w:ascii="Symbol" w:hAnsi="Symbol" w:hint="default"/>
+      </w:rPr>
+    </w:lvl>
+    <w:lvl w:ilvl="4" w:tplc="04160003" w:tentative="1">
+      <w:start w:val="1"/>
+      <w:numFmt w:val="bullet"/>
+      <w:lvlText w:val="o"/>
+      <w:lvlJc w:val="left"/>
+      <w:pPr>
+        <w:ind w:left="5017" w:hanging="360"/>
+      </w:pPr>
+      <w:rPr>
+        <w:rFonts w:ascii="Courier New" w:hAnsi="Courier New" w:cs="Courier New" w:hint="default"/>
+      </w:rPr>
+    </w:lvl>
+    <w:lvl w:ilvl="5" w:tplc="04160005" w:tentative="1">
+      <w:start w:val="1"/>
+      <w:numFmt w:val="bullet"/>
+      <w:lvlText w:val=""/>
+      <w:lvlJc w:val="left"/>
+      <w:pPr>
+        <w:ind w:left="5737" w:hanging="360"/>
+      </w:pPr>
+      <w:rPr>
+        <w:rFonts w:ascii="Wingdings" w:hAnsi="Wingdings" w:hint="default"/>
+      </w:rPr>
+    </w:lvl>
+    <w:lvl w:ilvl="6" w:tplc="04160001" w:tentative="1">
+      <w:start w:val="1"/>
+      <w:numFmt w:val="bullet"/>
+      <w:lvlText w:val=""/>
+      <w:lvlJc w:val="left"/>
+      <w:pPr>
+        <w:ind w:left="6457" w:hanging="360"/>
+      </w:pPr>
+      <w:rPr>
+        <w:rFonts w:ascii="Symbol" w:hAnsi="Symbol" w:hint="default"/>
+      </w:rPr>
+    </w:lvl>
+    <w:lvl w:ilvl="7" w:tplc="04160003" w:tentative="1">
+      <w:start w:val="1"/>
+      <w:numFmt w:val="bullet"/>
+      <w:lvlText w:val="o"/>
+      <w:lvlJc w:val="left"/>
+      <w:pPr>
+        <w:ind w:left="7177" w:hanging="360"/>
+      </w:pPr>
+      <w:rPr>
+        <w:rFonts w:ascii="Courier New" w:hAnsi="Courier New" w:cs="Courier New" w:hint="default"/>
+      </w:rPr>
+    </w:lvl>
+    <w:lvl w:ilvl="8" w:tplc="04160005" w:tentative="1">
+      <w:start w:val="1"/>
+      <w:numFmt w:val="bullet"/>
+      <w:lvlText w:val=""/>
+      <w:lvlJc w:val="left"/>
+      <w:pPr>
+        <w:ind w:left="7897" w:hanging="360"/>
+      </w:pPr>
+      <w:rPr>
+        <w:rFonts w:ascii="Wingdings" w:hAnsi="Wingdings" w:hint="default"/>
+      </w:rPr>
+    </w:lvl>
+  </w:abstractNum>
   <w:num w:numId="1">
-    <w:abstractNumId w:val="6"/>
+    <w:abstractNumId w:val="9"/>
   </w:num>
   <w:num w:numId="2">
+    <w:abstractNumId w:val="8"/>
+  </w:num>
+  <w:num w:numId="3">
     <w:abstractNumId w:val="5"/>
   </w:num>
-  <w:num w:numId="3">
-    <w:abstractNumId w:val="3"/>
-  </w:num>
   <w:num w:numId="4">
-    <w:abstractNumId w:val="4"/>
+    <w:abstractNumId w:val="7"/>
   </w:num>
   <w:num w:numId="5">
-    <w:abstractNumId w:val="1"/>
+    <w:abstractNumId w:val="2"/>
   </w:num>
   <w:num w:numId="6">
-    <w:abstractNumId w:val="2"/>
+    <w:abstractNumId w:val="4"/>
   </w:num>
   <w:num w:numId="7">
     <w:abstractNumId w:val="0"/>
+  </w:num>
+  <w:num w:numId="8">
+    <w:abstractNumId w:val="6"/>
+  </w:num>
+  <w:num w:numId="9">
+    <w:abstractNumId w:val="3"/>
+  </w:num>
+  <w:num w:numId="10">
+    <w:abstractNumId w:val="10"/>
+  </w:num>
+  <w:num w:numId="11">
+    <w:abstractNumId w:val="1"/>
   </w:num>
 </w:numbering>
 </file>
 
 <file path=word/styles.xml><?xml version="1.0" encoding="utf-8"?>
-<w:styles xmlns:mc="http://schemas.openxmlformats.org/markup-compatibility/2006" xmlns:r="http://schemas.openxmlformats.org/officeDocument/2006/relationships" xmlns:w="http://schemas.openxmlformats.org/wordprocessingml/2006/main" xmlns:w14="http://schemas.microsoft.com/office/word/2010/wordml" xmlns:w15="http://schemas.microsoft.com/office/word/2012/wordml" mc:Ignorable="w14 w15">
+<w:styles xmlns:mc="http://schemas.openxmlformats.org/markup-compatibility/2006" xmlns:r="http://schemas.openxmlformats.org/officeDocument/2006/relationships" xmlns:w="http://schemas.openxmlformats.org/wordprocessingml/2006/main" xmlns:w14="http://schemas.microsoft.com/office/word/2010/wordml" xmlns:w15="http://schemas.microsoft.com/office/word/2012/wordml" xmlns:w16cid="http://schemas.microsoft.com/office/word/2016/wordml/cid" xmlns:w16se="http://schemas.microsoft.com/office/word/2015/wordml/symex" mc:Ignorable="w14 w15 w16se w16cid">
   <w:docDefaults>
     <w:rPrDefault>
       <w:rPr>
@@ -14008,7 +17183,7 @@
     </w:rPrDefault>
     <w:pPrDefault/>
   </w:docDefaults>
-  <w:latentStyles w:defLockedState="0" w:defUIPriority="99" w:defSemiHidden="0" w:defUnhideWhenUsed="0" w:defQFormat="0" w:count="382">
+  <w:latentStyles w:defLockedState="0" w:defUIPriority="99" w:defSemiHidden="0" w:defUnhideWhenUsed="0" w:defQFormat="0" w:count="375">
     <w:lsdException w:name="Normal" w:uiPriority="0" w:qFormat="1"/>
     <w:lsdException w:name="heading 1" w:uiPriority="9" w:qFormat="1"/>
     <w:lsdException w:name="heading 2" w:semiHidden="1" w:uiPriority="9" w:unhideWhenUsed="1" w:qFormat="1"/>
@@ -15726,7 +18901,6 @@
     <w:uiPriority w:val="59"/>
     <w:rsid w:val="00565E73"/>
     <w:tblPr>
-      <w:tblInd w:w="0" w:type="dxa"/>
       <w:tblBorders>
         <w:top w:val="single" w:sz="4" w:space="0" w:color="000000"/>
         <w:left w:val="single" w:sz="4" w:space="0" w:color="000000"/>
@@ -15735,15 +18909,9 @@
         <w:insideH w:val="single" w:sz="4" w:space="0" w:color="000000"/>
         <w:insideV w:val="single" w:sz="4" w:space="0" w:color="000000"/>
       </w:tblBorders>
-      <w:tblCellMar>
-        <w:top w:w="0" w:type="dxa"/>
-        <w:left w:w="108" w:type="dxa"/>
-        <w:bottom w:w="0" w:type="dxa"/>
-        <w:right w:w="108" w:type="dxa"/>
-      </w:tblCellMar>
     </w:tblPr>
   </w:style>
-  <w:style w:type="character" w:styleId="Hiperlink">
+  <w:style w:type="character" w:styleId="Hyperlink">
     <w:name w:val="Hyperlink"/>
     <w:basedOn w:val="Fontepargpadro"/>
     <w:uiPriority w:val="99"/>
@@ -16093,9 +19261,10 @@
 </file>
 
 <file path=customXml/itemProps1.xml><?xml version="1.0" encoding="utf-8"?>
-<ds:datastoreItem xmlns:ds="http://schemas.openxmlformats.org/officeDocument/2006/customXml" ds:itemID="{AFD15AAC-5C51-B04D-ADE5-1A45B9250802}">
+<ds:datastoreItem xmlns:ds="http://schemas.openxmlformats.org/officeDocument/2006/customXml" ds:itemID="{7E2B4C60-2EDE-F342-846B-42EB69019049}">
   <ds:schemaRefs>
     <ds:schemaRef ds:uri="http://schemas.openxmlformats.org/officeDocument/2006/bibliography"/>
+    <ds:schemaRef ds:uri="http://www.w3.org/2000/xmlns/"/>
   </ds:schemaRefs>
 </ds:datastoreItem>
 </file>
</xml_diff>

<commit_message>
refactor(.doc): Alterando o nome da monografia na capa e na contra-capa
</commit_message>
<xml_diff>
--- a/Docs/Monografia_Thiago_Soares_da_Cruz_20111100428.docx
+++ b/Docs/Monografia_Thiago_Soares_da_Cruz_20111100428.docx
@@ -197,18 +197,15 @@
         <w:pStyle w:val="Normal"/>
         <w:ind w:hanging="0"/>
         <w:jc w:val="center"/>
-        <w:rPr>
-          <w:sz w:val="28"/>
+        <w:rPr/>
+      </w:pPr>
+      <w:r>
+        <w:rPr>
+          <w:b/>
+          <w:sz w:val="32"/>
           <w:szCs w:val="28"/>
         </w:rPr>
-      </w:pPr>
-      <w:r>
-        <w:rPr>
-          <w:b/>
-          <w:sz w:val="28"/>
-          <w:szCs w:val="28"/>
-        </w:rPr>
-        <w:t>ARQUITETURAS ESCALÁVEIS E TOLERANTES À FALHAS</w:t>
+        <w:t>CLOUND: PROGRAMAÇÃO EM SERVIÇOS</w:t>
       </w:r>
     </w:p>
     <w:p>
@@ -771,9 +768,7 @@
         <w:pStyle w:val="Normal"/>
         <w:ind w:hanging="0"/>
         <w:jc w:val="center"/>
-        <w:rPr>
-          <w:sz w:val="28"/>
-        </w:rPr>
+        <w:rPr/>
       </w:pPr>
       <w:r>
         <w:rPr>
@@ -781,7 +776,7 @@
           <w:sz w:val="32"/>
           <w:szCs w:val="28"/>
         </w:rPr>
-        <w:t>ARQUITETURAS ESCALÁVEIS E TOLERANTES À FALHAS</w:t>
+        <w:t>CLOUND: PROGRAMAÇÃO EM SERVIÇOS</w:t>
       </w:r>
     </w:p>
     <w:p>
@@ -1280,6 +1275,8 @@
         <w:jc w:val="center"/>
         <w:rPr/>
       </w:pPr>
+      <w:bookmarkStart w:id="1" w:name="__DdeLink__1055_931731686"/>
+      <w:bookmarkEnd w:id="1"/>
       <w:r>
         <w:rPr>
           <w:b/>
@@ -5348,8 +5345,8 @@
         <w:pStyle w:val="Ttulo11"/>
         <w:rPr/>
       </w:pPr>
-      <w:bookmarkStart w:id="1" w:name="_Toc482041873"/>
-      <w:bookmarkEnd w:id="1"/>
+      <w:bookmarkStart w:id="2" w:name="_Toc482041873"/>
+      <w:bookmarkEnd w:id="2"/>
       <w:r>
         <w:rPr>
           <w:szCs w:val="28"/>
@@ -5741,8 +5738,8 @@
         <w:pStyle w:val="Ttulo11"/>
         <w:rPr/>
       </w:pPr>
-      <w:bookmarkStart w:id="2" w:name="_Toc482041874"/>
-      <w:bookmarkEnd w:id="2"/>
+      <w:bookmarkStart w:id="3" w:name="_Toc482041874"/>
+      <w:bookmarkEnd w:id="3"/>
       <w:r>
         <w:rPr/>
         <w:t>2 COMPUTAÇÃO EM NUVEM</w:t>
@@ -5882,7 +5879,7 @@
                 <wp:positionV relativeFrom="paragraph">
                   <wp:posOffset>3220720</wp:posOffset>
                 </wp:positionV>
-                <wp:extent cx="4231005" cy="291465"/>
+                <wp:extent cx="4231640" cy="291465"/>
                 <wp:effectExtent l="0" t="0" r="0" b="0"/>
                 <wp:wrapSquare wrapText="bothSides"/>
                 <wp:docPr id="2" name="Caixa de Texto 10"/>
@@ -5893,7 +5890,7 @@
                       <wps:spPr>
                         <a:xfrm>
                           <a:off x="0" y="0"/>
-                          <a:ext cx="4230360" cy="290880"/>
+                          <a:ext cx="4231080" cy="290880"/>
                         </a:xfrm>
                         <a:prstGeom prst="rect">
                           <a:avLst/>
@@ -5921,9 +5918,9 @@
                               <w:jc w:val="center"/>
                               <w:rPr/>
                             </w:pPr>
-                            <w:bookmarkStart w:id="3" w:name="_Toc482302119"/>
-                            <w:bookmarkStart w:id="4" w:name="_Toc482039817"/>
+                            <w:bookmarkStart w:id="4" w:name="_Toc482302119"/>
                             <w:bookmarkStart w:id="5" w:name="_Toc482039959"/>
+                            <w:bookmarkStart w:id="6" w:name="_Toc482039817"/>
                             <w:r>
                               <w:rPr>
                                 <w:color w:val="00000A"/>
@@ -5950,7 +5947,7 @@
                             </w:r>
                             <w:bookmarkEnd w:id="4"/>
                             <w:bookmarkEnd w:id="5"/>
-                            <w:bookmarkEnd w:id="3"/>
+                            <w:bookmarkEnd w:id="6"/>
                             <w:r>
                               <w:rPr>
                                 <w:color w:val="00000A"/>
@@ -5972,7 +5969,7 @@
           </mc:Choice>
           <mc:Fallback>
             <w:pict>
-              <v:rect id="shape_0" ID="Caixa de Texto 10" fillcolor="white" stroked="f" style="position:absolute;margin-left:63.05pt;margin-top:253.6pt;width:333.05pt;height:22.85pt" wp14:anchorId="26D17358">
+              <v:rect id="shape_0" ID="Caixa de Texto 10" fillcolor="white" stroked="f" style="position:absolute;margin-left:63.05pt;margin-top:253.6pt;width:333.1pt;height:22.85pt" wp14:anchorId="26D17358">
                 <w10:wrap type="square"/>
                 <v:fill type="solid" color2="black" o:detectmouseclick="t"/>
                 <v:stroke color="#3465a4" joinstyle="round" endcap="flat"/>
@@ -5986,9 +5983,9 @@
                         <w:jc w:val="center"/>
                         <w:rPr/>
                       </w:pPr>
-                      <w:bookmarkStart w:id="6" w:name="_Toc482302119"/>
-                      <w:bookmarkStart w:id="7" w:name="_Toc482039817"/>
+                      <w:bookmarkStart w:id="7" w:name="_Toc482302119"/>
                       <w:bookmarkStart w:id="8" w:name="_Toc482039959"/>
+                      <w:bookmarkStart w:id="9" w:name="_Toc482039817"/>
                       <w:r>
                         <w:rPr>
                           <w:color w:val="00000A"/>
@@ -6015,7 +6012,7 @@
                       </w:r>
                       <w:bookmarkEnd w:id="7"/>
                       <w:bookmarkEnd w:id="8"/>
-                      <w:bookmarkEnd w:id="6"/>
+                      <w:bookmarkEnd w:id="9"/>
                       <w:r>
                         <w:rPr>
                           <w:color w:val="00000A"/>
@@ -6106,8 +6103,8 @@
           <w:szCs w:val="26"/>
         </w:rPr>
       </w:pPr>
-      <w:bookmarkStart w:id="9" w:name="_Toc482041875"/>
-      <w:bookmarkEnd w:id="9"/>
+      <w:bookmarkStart w:id="10" w:name="_Toc482041875"/>
+      <w:bookmarkEnd w:id="10"/>
       <w:r>
         <w:rPr>
           <w:sz w:val="26"/>
@@ -6399,7 +6396,7 @@
                 <wp:positionV relativeFrom="paragraph">
                   <wp:posOffset>249555</wp:posOffset>
                 </wp:positionV>
-                <wp:extent cx="3780155" cy="291465"/>
+                <wp:extent cx="3780790" cy="291465"/>
                 <wp:effectExtent l="0" t="0" r="5080" b="0"/>
                 <wp:wrapSquare wrapText="bothSides"/>
                 <wp:docPr id="6" name="Caixa de Texto 13"/>
@@ -6410,7 +6407,7 @@
                       <wps:spPr>
                         <a:xfrm>
                           <a:off x="0" y="0"/>
-                          <a:ext cx="3779640" cy="290880"/>
+                          <a:ext cx="3780000" cy="290880"/>
                         </a:xfrm>
                         <a:prstGeom prst="rect">
                           <a:avLst/>
@@ -6438,9 +6435,9 @@
                               <w:jc w:val="center"/>
                               <w:rPr/>
                             </w:pPr>
-                            <w:bookmarkStart w:id="10" w:name="_Toc482302120"/>
-                            <w:bookmarkStart w:id="11" w:name="_Toc482039818"/>
+                            <w:bookmarkStart w:id="11" w:name="_Toc482302120"/>
                             <w:bookmarkStart w:id="12" w:name="_Toc482039960"/>
+                            <w:bookmarkStart w:id="13" w:name="_Toc482039818"/>
                             <w:r>
                               <w:rPr>
                                 <w:color w:val="00000A"/>
@@ -6467,7 +6464,7 @@
                             </w:r>
                             <w:bookmarkEnd w:id="11"/>
                             <w:bookmarkEnd w:id="12"/>
-                            <w:bookmarkEnd w:id="10"/>
+                            <w:bookmarkEnd w:id="13"/>
                             <w:r>
                               <w:rPr>
                                 <w:color w:val="00000A"/>
@@ -6489,7 +6486,7 @@
           </mc:Choice>
           <mc:Fallback>
             <w:pict>
-              <v:rect id="shape_0" ID="Caixa de Texto 13" fillcolor="white" stroked="f" style="position:absolute;margin-left:26.4pt;margin-top:19.65pt;width:297.55pt;height:22.85pt" wp14:anchorId="5193F4E1">
+              <v:rect id="shape_0" ID="Caixa de Texto 13" fillcolor="white" stroked="f" style="position:absolute;margin-left:26.4pt;margin-top:19.65pt;width:297.6pt;height:22.85pt" wp14:anchorId="5193F4E1">
                 <w10:wrap type="square"/>
                 <v:fill type="solid" color2="black" o:detectmouseclick="t"/>
                 <v:stroke color="#3465a4" joinstyle="round" endcap="flat"/>
@@ -6503,9 +6500,9 @@
                         <w:jc w:val="center"/>
                         <w:rPr/>
                       </w:pPr>
-                      <w:bookmarkStart w:id="13" w:name="_Toc482302120"/>
-                      <w:bookmarkStart w:id="14" w:name="_Toc482039818"/>
+                      <w:bookmarkStart w:id="14" w:name="_Toc482302120"/>
                       <w:bookmarkStart w:id="15" w:name="_Toc482039960"/>
+                      <w:bookmarkStart w:id="16" w:name="_Toc482039818"/>
                       <w:r>
                         <w:rPr>
                           <w:color w:val="00000A"/>
@@ -6532,7 +6529,7 @@
                       </w:r>
                       <w:bookmarkEnd w:id="14"/>
                       <w:bookmarkEnd w:id="15"/>
-                      <w:bookmarkEnd w:id="13"/>
+                      <w:bookmarkEnd w:id="16"/>
                       <w:r>
                         <w:rPr>
                           <w:color w:val="00000A"/>
@@ -6686,7 +6683,7 @@
                 <wp:positionV relativeFrom="paragraph">
                   <wp:posOffset>2072640</wp:posOffset>
                 </wp:positionV>
-                <wp:extent cx="3197225" cy="331470"/>
+                <wp:extent cx="3197860" cy="332105"/>
                 <wp:effectExtent l="0" t="0" r="3810" b="0"/>
                 <wp:wrapThrough wrapText="bothSides">
                   <wp:wrapPolygon edited="0">
@@ -6705,7 +6702,7 @@
                       <wps:spPr>
                         <a:xfrm>
                           <a:off x="0" y="0"/>
-                          <a:ext cx="3196440" cy="330840"/>
+                          <a:ext cx="3197160" cy="331560"/>
                         </a:xfrm>
                         <a:prstGeom prst="rect">
                           <a:avLst/>
@@ -6733,9 +6730,9 @@
                               <w:jc w:val="center"/>
                               <w:rPr/>
                             </w:pPr>
-                            <w:bookmarkStart w:id="16" w:name="_Toc482302121"/>
-                            <w:bookmarkStart w:id="17" w:name="_Toc482039819"/>
+                            <w:bookmarkStart w:id="17" w:name="_Toc482302121"/>
                             <w:bookmarkStart w:id="18" w:name="_Toc482039961"/>
+                            <w:bookmarkStart w:id="19" w:name="_Toc482039819"/>
                             <w:r>
                               <w:rPr>
                                 <w:color w:val="00000A"/>
@@ -6762,7 +6759,7 @@
                             </w:r>
                             <w:bookmarkEnd w:id="17"/>
                             <w:bookmarkEnd w:id="18"/>
-                            <w:bookmarkEnd w:id="16"/>
+                            <w:bookmarkEnd w:id="19"/>
                             <w:r>
                               <w:rPr>
                                 <w:color w:val="00000A"/>
@@ -6784,7 +6781,7 @@
           </mc:Choice>
           <mc:Fallback>
             <w:pict>
-              <v:rect id="shape_0" ID="Caixa de Texto 15" fillcolor="white" stroked="f" style="position:absolute;margin-left:27.05pt;margin-top:163.2pt;width:251.65pt;height:26pt" wp14:anchorId="75F7E1D4">
+              <v:rect id="shape_0" ID="Caixa de Texto 15" fillcolor="white" stroked="f" style="position:absolute;margin-left:27.05pt;margin-top:163.2pt;width:251.7pt;height:26.05pt" wp14:anchorId="75F7E1D4">
                 <w10:wrap type="square"/>
                 <v:fill type="solid" color2="black" o:detectmouseclick="t"/>
                 <v:stroke color="#3465a4" joinstyle="round" endcap="flat"/>
@@ -6798,9 +6795,9 @@
                         <w:jc w:val="center"/>
                         <w:rPr/>
                       </w:pPr>
-                      <w:bookmarkStart w:id="19" w:name="_Toc482302121"/>
-                      <w:bookmarkStart w:id="20" w:name="_Toc482039819"/>
+                      <w:bookmarkStart w:id="20" w:name="_Toc482302121"/>
                       <w:bookmarkStart w:id="21" w:name="_Toc482039961"/>
+                      <w:bookmarkStart w:id="22" w:name="_Toc482039819"/>
                       <w:r>
                         <w:rPr>
                           <w:color w:val="00000A"/>
@@ -6827,7 +6824,7 @@
                       </w:r>
                       <w:bookmarkEnd w:id="20"/>
                       <w:bookmarkEnd w:id="21"/>
-                      <w:bookmarkEnd w:id="19"/>
+                      <w:bookmarkEnd w:id="22"/>
                       <w:r>
                         <w:rPr>
                           <w:color w:val="00000A"/>
@@ -7005,7 +7002,7 @@
                 <wp:positionV relativeFrom="paragraph">
                   <wp:posOffset>27940</wp:posOffset>
                 </wp:positionV>
-                <wp:extent cx="3219450" cy="291465"/>
+                <wp:extent cx="3220085" cy="291465"/>
                 <wp:effectExtent l="0" t="0" r="7620" b="0"/>
                 <wp:wrapSquare wrapText="bothSides"/>
                 <wp:docPr id="12" name="Caixa de Texto 18"/>
@@ -7016,7 +7013,7 @@
                       <wps:spPr>
                         <a:xfrm>
                           <a:off x="0" y="0"/>
-                          <a:ext cx="3218760" cy="290880"/>
+                          <a:ext cx="3219480" cy="290880"/>
                         </a:xfrm>
                         <a:prstGeom prst="rect">
                           <a:avLst/>
@@ -7044,9 +7041,9 @@
                               <w:jc w:val="center"/>
                               <w:rPr/>
                             </w:pPr>
-                            <w:bookmarkStart w:id="22" w:name="_Toc482302122"/>
-                            <w:bookmarkStart w:id="23" w:name="_Toc482039820"/>
+                            <w:bookmarkStart w:id="23" w:name="_Toc482302122"/>
                             <w:bookmarkStart w:id="24" w:name="_Toc482039962"/>
+                            <w:bookmarkStart w:id="25" w:name="_Toc482039820"/>
                             <w:r>
                               <w:rPr>
                                 <w:color w:val="00000A"/>
@@ -7073,7 +7070,7 @@
                             </w:r>
                             <w:bookmarkEnd w:id="23"/>
                             <w:bookmarkEnd w:id="24"/>
-                            <w:bookmarkEnd w:id="22"/>
+                            <w:bookmarkEnd w:id="25"/>
                             <w:r>
                               <w:rPr>
                                 <w:color w:val="00000A"/>
@@ -7095,7 +7092,7 @@
           </mc:Choice>
           <mc:Fallback>
             <w:pict>
-              <v:rect id="shape_0" ID="Caixa de Texto 18" fillcolor="white" stroked="f" style="position:absolute;margin-left:35.95pt;margin-top:2.2pt;width:253.4pt;height:22.85pt" wp14:anchorId="3A478568">
+              <v:rect id="shape_0" ID="Caixa de Texto 18" fillcolor="white" stroked="f" style="position:absolute;margin-left:35.95pt;margin-top:2.2pt;width:253.45pt;height:22.85pt" wp14:anchorId="3A478568">
                 <w10:wrap type="square"/>
                 <v:fill type="solid" color2="black" o:detectmouseclick="t"/>
                 <v:stroke color="#3465a4" joinstyle="round" endcap="flat"/>
@@ -7109,9 +7106,9 @@
                         <w:jc w:val="center"/>
                         <w:rPr/>
                       </w:pPr>
-                      <w:bookmarkStart w:id="25" w:name="_Toc482302122"/>
-                      <w:bookmarkStart w:id="26" w:name="_Toc482039820"/>
+                      <w:bookmarkStart w:id="26" w:name="_Toc482302122"/>
                       <w:bookmarkStart w:id="27" w:name="_Toc482039962"/>
+                      <w:bookmarkStart w:id="28" w:name="_Toc482039820"/>
                       <w:r>
                         <w:rPr>
                           <w:color w:val="00000A"/>
@@ -7138,7 +7135,7 @@
                       </w:r>
                       <w:bookmarkEnd w:id="26"/>
                       <w:bookmarkEnd w:id="27"/>
-                      <w:bookmarkEnd w:id="25"/>
+                      <w:bookmarkEnd w:id="28"/>
                       <w:r>
                         <w:rPr>
                           <w:color w:val="00000A"/>
@@ -7291,9 +7288,9 @@
           <w:szCs w:val="20"/>
         </w:rPr>
       </w:pPr>
-      <w:bookmarkStart w:id="28" w:name="_Toc482041876"/>
       <w:bookmarkStart w:id="29" w:name="_Toc482041876"/>
-      <w:bookmarkEnd w:id="29"/>
+      <w:bookmarkStart w:id="30" w:name="_Toc482041876"/>
+      <w:bookmarkEnd w:id="30"/>
       <w:r>
         <w:rPr>
           <w:rFonts w:cs="Times New Roman" w:ascii="Verdana" w:hAnsi="Verdana"/>
@@ -7326,7 +7323,7 @@
                 <wp:positionV relativeFrom="paragraph">
                   <wp:posOffset>3314065</wp:posOffset>
                 </wp:positionV>
-                <wp:extent cx="5761355" cy="291465"/>
+                <wp:extent cx="5761990" cy="291465"/>
                 <wp:effectExtent l="0" t="0" r="5080" b="0"/>
                 <wp:wrapSquare wrapText="bothSides"/>
                 <wp:docPr id="14" name="Caixa de Texto 21"/>
@@ -7337,7 +7334,7 @@
                       <wps:spPr>
                         <a:xfrm>
                           <a:off x="0" y="0"/>
-                          <a:ext cx="5760720" cy="290880"/>
+                          <a:ext cx="5761440" cy="290880"/>
                         </a:xfrm>
                         <a:prstGeom prst="rect">
                           <a:avLst/>
@@ -7365,9 +7362,9 @@
                               <w:jc w:val="center"/>
                               <w:rPr/>
                             </w:pPr>
-                            <w:bookmarkStart w:id="30" w:name="_Toc482302123"/>
-                            <w:bookmarkStart w:id="31" w:name="_Toc482039821"/>
+                            <w:bookmarkStart w:id="31" w:name="_Toc482302123"/>
                             <w:bookmarkStart w:id="32" w:name="_Toc482039963"/>
+                            <w:bookmarkStart w:id="33" w:name="_Toc482039821"/>
                             <w:r>
                               <w:rPr>
                                 <w:color w:val="00000A"/>
@@ -7394,7 +7391,7 @@
                             </w:r>
                             <w:bookmarkEnd w:id="31"/>
                             <w:bookmarkEnd w:id="32"/>
-                            <w:bookmarkEnd w:id="30"/>
+                            <w:bookmarkEnd w:id="33"/>
                             <w:r>
                               <w:rPr>
                                 <w:color w:val="00000A"/>
@@ -7416,7 +7413,7 @@
           </mc:Choice>
           <mc:Fallback>
             <w:pict>
-              <v:rect id="shape_0" ID="Caixa de Texto 21" fillcolor="white" stroked="f" style="position:absolute;margin-left:5.5pt;margin-top:260.95pt;width:453.55pt;height:22.85pt" wp14:anchorId="76FDC8EC">
+              <v:rect id="shape_0" ID="Caixa de Texto 21" fillcolor="white" stroked="f" style="position:absolute;margin-left:5.5pt;margin-top:260.95pt;width:453.6pt;height:22.85pt" wp14:anchorId="76FDC8EC">
                 <w10:wrap type="square"/>
                 <v:fill type="solid" color2="black" o:detectmouseclick="t"/>
                 <v:stroke color="#3465a4" joinstyle="round" endcap="flat"/>
@@ -7430,9 +7427,9 @@
                         <w:jc w:val="center"/>
                         <w:rPr/>
                       </w:pPr>
-                      <w:bookmarkStart w:id="33" w:name="_Toc482302123"/>
-                      <w:bookmarkStart w:id="34" w:name="_Toc482039821"/>
+                      <w:bookmarkStart w:id="34" w:name="_Toc482302123"/>
                       <w:bookmarkStart w:id="35" w:name="_Toc482039963"/>
+                      <w:bookmarkStart w:id="36" w:name="_Toc482039821"/>
                       <w:r>
                         <w:rPr>
                           <w:color w:val="00000A"/>
@@ -7459,7 +7456,7 @@
                       </w:r>
                       <w:bookmarkEnd w:id="34"/>
                       <w:bookmarkEnd w:id="35"/>
-                      <w:bookmarkEnd w:id="33"/>
+                      <w:bookmarkEnd w:id="36"/>
                       <w:r>
                         <w:rPr>
                           <w:color w:val="00000A"/>
@@ -7721,8 +7718,8 @@
         <w:jc w:val="center"/>
         <w:rPr/>
       </w:pPr>
-      <w:bookmarkStart w:id="36" w:name="_Toc482041877"/>
-      <w:bookmarkEnd w:id="36"/>
+      <w:bookmarkStart w:id="37" w:name="_Toc482041877"/>
+      <w:bookmarkEnd w:id="37"/>
       <w:r>
         <w:rPr/>
         <w:t>2.2.1 Nuvem Pública</w:t>
@@ -7746,7 +7743,7 @@
                 <wp:positionV relativeFrom="paragraph">
                   <wp:posOffset>3021965</wp:posOffset>
                 </wp:positionV>
-                <wp:extent cx="5753735" cy="236855"/>
+                <wp:extent cx="5754370" cy="237490"/>
                 <wp:effectExtent l="0" t="0" r="12700" b="0"/>
                 <wp:wrapSquare wrapText="bothSides"/>
                 <wp:docPr id="17" name="Caixa de Texto 24"/>
@@ -7757,7 +7754,7 @@
                       <wps:spPr>
                         <a:xfrm>
                           <a:off x="0" y="0"/>
-                          <a:ext cx="5753160" cy="236160"/>
+                          <a:ext cx="5753880" cy="236880"/>
                         </a:xfrm>
                         <a:prstGeom prst="rect">
                           <a:avLst/>
@@ -7785,9 +7782,9 @@
                               <w:jc w:val="center"/>
                               <w:rPr/>
                             </w:pPr>
-                            <w:bookmarkStart w:id="37" w:name="_Toc482302124"/>
-                            <w:bookmarkStart w:id="38" w:name="_Toc482039822"/>
+                            <w:bookmarkStart w:id="38" w:name="_Toc482302124"/>
                             <w:bookmarkStart w:id="39" w:name="_Toc482039964"/>
+                            <w:bookmarkStart w:id="40" w:name="_Toc482039822"/>
                             <w:r>
                               <w:rPr>
                                 <w:color w:val="00000A"/>
@@ -7814,7 +7811,7 @@
                             </w:r>
                             <w:bookmarkEnd w:id="38"/>
                             <w:bookmarkEnd w:id="39"/>
-                            <w:bookmarkEnd w:id="37"/>
+                            <w:bookmarkEnd w:id="40"/>
                             <w:r>
                               <w:rPr>
                                 <w:color w:val="00000A"/>
@@ -7836,7 +7833,7 @@
           </mc:Choice>
           <mc:Fallback>
             <w:pict>
-              <v:rect id="shape_0" ID="Caixa de Texto 24" fillcolor="white" stroked="f" style="position:absolute;margin-left:-0.15pt;margin-top:237.95pt;width:452.95pt;height:18.55pt" wp14:anchorId="3589DD04">
+              <v:rect id="shape_0" ID="Caixa de Texto 24" fillcolor="white" stroked="f" style="position:absolute;margin-left:-0.15pt;margin-top:237.95pt;width:453pt;height:18.6pt" wp14:anchorId="3589DD04">
                 <w10:wrap type="square"/>
                 <v:fill type="solid" color2="black" o:detectmouseclick="t"/>
                 <v:stroke color="#3465a4" joinstyle="round" endcap="flat"/>
@@ -7850,9 +7847,9 @@
                         <w:jc w:val="center"/>
                         <w:rPr/>
                       </w:pPr>
-                      <w:bookmarkStart w:id="40" w:name="_Toc482302124"/>
-                      <w:bookmarkStart w:id="41" w:name="_Toc482039822"/>
+                      <w:bookmarkStart w:id="41" w:name="_Toc482302124"/>
                       <w:bookmarkStart w:id="42" w:name="_Toc482039964"/>
+                      <w:bookmarkStart w:id="43" w:name="_Toc482039822"/>
                       <w:r>
                         <w:rPr>
                           <w:color w:val="00000A"/>
@@ -7879,7 +7876,7 @@
                       </w:r>
                       <w:bookmarkEnd w:id="41"/>
                       <w:bookmarkEnd w:id="42"/>
-                      <w:bookmarkEnd w:id="40"/>
+                      <w:bookmarkEnd w:id="43"/>
                       <w:r>
                         <w:rPr>
                           <w:color w:val="00000A"/>
@@ -8033,7 +8030,7 @@
           <w:szCs w:val="28"/>
         </w:rPr>
       </w:pPr>
-      <w:bookmarkStart w:id="49" w:name="_Toc482041878"/>
+      <w:bookmarkStart w:id="50" w:name="_Toc482041878"/>
       <w:r>
         <mc:AlternateContent>
           <mc:Choice Requires="wps">
@@ -8046,7 +8043,7 @@
                 <wp:positionV relativeFrom="paragraph">
                   <wp:posOffset>4479925</wp:posOffset>
                 </wp:positionV>
-                <wp:extent cx="5719445" cy="272415"/>
+                <wp:extent cx="5720080" cy="273050"/>
                 <wp:effectExtent l="0" t="0" r="0" b="7620"/>
                 <wp:wrapSquare wrapText="bothSides"/>
                 <wp:docPr id="20" name="Caixa de Texto 27"/>
@@ -8057,7 +8054,7 @@
                       <wps:spPr>
                         <a:xfrm>
                           <a:off x="0" y="0"/>
-                          <a:ext cx="5718960" cy="271800"/>
+                          <a:ext cx="5719320" cy="272520"/>
                         </a:xfrm>
                         <a:prstGeom prst="rect">
                           <a:avLst/>
@@ -8085,9 +8082,9 @@
                               <w:jc w:val="center"/>
                               <w:rPr/>
                             </w:pPr>
-                            <w:bookmarkStart w:id="43" w:name="_Toc482302125"/>
-                            <w:bookmarkStart w:id="44" w:name="_Toc482039823"/>
+                            <w:bookmarkStart w:id="44" w:name="_Toc482302125"/>
                             <w:bookmarkStart w:id="45" w:name="_Toc482039965"/>
+                            <w:bookmarkStart w:id="46" w:name="_Toc482039823"/>
                             <w:r>
                               <w:rPr>
                                 <w:color w:val="00000A"/>
@@ -8114,7 +8111,7 @@
                             </w:r>
                             <w:bookmarkEnd w:id="44"/>
                             <w:bookmarkEnd w:id="45"/>
-                            <w:bookmarkEnd w:id="43"/>
+                            <w:bookmarkEnd w:id="46"/>
                             <w:r>
                               <w:rPr>
                                 <w:color w:val="00000A"/>
@@ -8136,7 +8133,7 @@
           </mc:Choice>
           <mc:Fallback>
             <w:pict>
-              <v:rect id="shape_0" ID="Caixa de Texto 27" fillcolor="white" stroked="f" style="position:absolute;margin-left:-0.35pt;margin-top:352.75pt;width:450.25pt;height:21.35pt" wp14:anchorId="6A39A7FB">
+              <v:rect id="shape_0" ID="Caixa de Texto 27" fillcolor="white" stroked="f" style="position:absolute;margin-left:-0.35pt;margin-top:352.75pt;width:450.3pt;height:21.4pt" wp14:anchorId="6A39A7FB">
                 <w10:wrap type="square"/>
                 <v:fill type="solid" color2="black" o:detectmouseclick="t"/>
                 <v:stroke color="#3465a4" joinstyle="round" endcap="flat"/>
@@ -8150,9 +8147,9 @@
                         <w:jc w:val="center"/>
                         <w:rPr/>
                       </w:pPr>
-                      <w:bookmarkStart w:id="46" w:name="_Toc482302125"/>
-                      <w:bookmarkStart w:id="47" w:name="_Toc482039823"/>
+                      <w:bookmarkStart w:id="47" w:name="_Toc482302125"/>
                       <w:bookmarkStart w:id="48" w:name="_Toc482039965"/>
+                      <w:bookmarkStart w:id="49" w:name="_Toc482039823"/>
                       <w:r>
                         <w:rPr>
                           <w:color w:val="00000A"/>
@@ -8179,7 +8176,7 @@
                       </w:r>
                       <w:bookmarkEnd w:id="47"/>
                       <w:bookmarkEnd w:id="48"/>
-                      <w:bookmarkEnd w:id="46"/>
+                      <w:bookmarkEnd w:id="49"/>
                       <w:r>
                         <w:rPr>
                           <w:color w:val="00000A"/>
@@ -8257,7 +8254,7 @@
         <w:rPr/>
         <w:t>Nuvem</w:t>
       </w:r>
-      <w:bookmarkEnd w:id="49"/>
+      <w:bookmarkEnd w:id="50"/>
       <w:r>
         <w:rPr>
           <w:sz w:val="28"/>
@@ -8376,7 +8373,7 @@
           <w:szCs w:val="28"/>
         </w:rPr>
       </w:pPr>
-      <w:bookmarkStart w:id="56" w:name="_Toc482041879"/>
+      <w:bookmarkStart w:id="57" w:name="_Toc482041879"/>
       <w:r>
         <mc:AlternateContent>
           <mc:Choice Requires="wps">
@@ -8389,7 +8386,7 @@
                 <wp:positionV relativeFrom="paragraph">
                   <wp:posOffset>4698365</wp:posOffset>
                 </wp:positionV>
-                <wp:extent cx="5490845" cy="437515"/>
+                <wp:extent cx="5491480" cy="437515"/>
                 <wp:effectExtent l="0" t="0" r="0" b="6350"/>
                 <wp:wrapSquare wrapText="bothSides"/>
                 <wp:docPr id="23" name="Caixa de Texto 32"/>
@@ -8400,7 +8397,7 @@
                       <wps:spPr>
                         <a:xfrm>
                           <a:off x="0" y="0"/>
-                          <a:ext cx="5490360" cy="437040"/>
+                          <a:ext cx="5490720" cy="437040"/>
                         </a:xfrm>
                         <a:prstGeom prst="rect">
                           <a:avLst/>
@@ -8428,9 +8425,9 @@
                               <w:jc w:val="center"/>
                               <w:rPr/>
                             </w:pPr>
-                            <w:bookmarkStart w:id="50" w:name="_Toc482302126"/>
-                            <w:bookmarkStart w:id="51" w:name="_Toc482039824"/>
+                            <w:bookmarkStart w:id="51" w:name="_Toc482302126"/>
                             <w:bookmarkStart w:id="52" w:name="_Toc482039966"/>
+                            <w:bookmarkStart w:id="53" w:name="_Toc482039824"/>
                             <w:r>
                               <w:rPr>
                                 <w:color w:val="00000A"/>
@@ -8457,7 +8454,7 @@
                             </w:r>
                             <w:bookmarkEnd w:id="51"/>
                             <w:bookmarkEnd w:id="52"/>
-                            <w:bookmarkEnd w:id="50"/>
+                            <w:bookmarkEnd w:id="53"/>
                             <w:r>
                               <w:rPr>
                                 <w:color w:val="00000A"/>
@@ -8479,7 +8476,7 @@
           </mc:Choice>
           <mc:Fallback>
             <w:pict>
-              <v:rect id="shape_0" ID="Caixa de Texto 32" fillcolor="white" stroked="f" style="position:absolute;margin-left:0.2pt;margin-top:369.95pt;width:432.25pt;height:34.35pt" wp14:anchorId="1D423FDC">
+              <v:rect id="shape_0" ID="Caixa de Texto 32" fillcolor="white" stroked="f" style="position:absolute;margin-left:0.2pt;margin-top:369.95pt;width:432.3pt;height:34.35pt" wp14:anchorId="1D423FDC">
                 <w10:wrap type="square"/>
                 <v:fill type="solid" color2="black" o:detectmouseclick="t"/>
                 <v:stroke color="#3465a4" joinstyle="round" endcap="flat"/>
@@ -8493,9 +8490,9 @@
                         <w:jc w:val="center"/>
                         <w:rPr/>
                       </w:pPr>
-                      <w:bookmarkStart w:id="53" w:name="_Toc482302126"/>
-                      <w:bookmarkStart w:id="54" w:name="_Toc482039824"/>
+                      <w:bookmarkStart w:id="54" w:name="_Toc482302126"/>
                       <w:bookmarkStart w:id="55" w:name="_Toc482039966"/>
+                      <w:bookmarkStart w:id="56" w:name="_Toc482039824"/>
                       <w:r>
                         <w:rPr>
                           <w:color w:val="00000A"/>
@@ -8522,7 +8519,7 @@
                       </w:r>
                       <w:bookmarkEnd w:id="54"/>
                       <w:bookmarkEnd w:id="55"/>
-                      <w:bookmarkEnd w:id="53"/>
+                      <w:bookmarkEnd w:id="56"/>
                       <w:r>
                         <w:rPr>
                           <w:color w:val="00000A"/>
@@ -8600,7 +8597,7 @@
         <w:rPr/>
         <w:t>Nuvem</w:t>
       </w:r>
-      <w:bookmarkEnd w:id="56"/>
+      <w:bookmarkEnd w:id="57"/>
       <w:r>
         <w:rPr>
           <w:sz w:val="28"/>
@@ -8669,8 +8666,8 @@
         <w:jc w:val="center"/>
         <w:rPr/>
       </w:pPr>
-      <w:bookmarkStart w:id="57" w:name="_Toc482041880"/>
-      <w:bookmarkEnd w:id="57"/>
+      <w:bookmarkStart w:id="58" w:name="_Toc482041880"/>
+      <w:bookmarkEnd w:id="58"/>
       <w:r>
         <w:rPr/>
         <w:t>2.2.3 Nuvem Híbrida</w:t>
@@ -8694,7 +8691,7 @@
                 <wp:positionV relativeFrom="paragraph">
                   <wp:posOffset>3554730</wp:posOffset>
                 </wp:positionV>
-                <wp:extent cx="5602605" cy="437515"/>
+                <wp:extent cx="5603240" cy="437515"/>
                 <wp:effectExtent l="0" t="0" r="0" b="0"/>
                 <wp:wrapSquare wrapText="bothSides"/>
                 <wp:docPr id="26" name="Caixa de Texto 33"/>
@@ -8705,7 +8702,7 @@
                       <wps:spPr>
                         <a:xfrm>
                           <a:off x="0" y="0"/>
-                          <a:ext cx="5601960" cy="437040"/>
+                          <a:ext cx="5602680" cy="437040"/>
                         </a:xfrm>
                         <a:prstGeom prst="rect">
                           <a:avLst/>
@@ -8733,9 +8730,9 @@
                               <w:jc w:val="center"/>
                               <w:rPr/>
                             </w:pPr>
-                            <w:bookmarkStart w:id="58" w:name="_Toc482302127"/>
-                            <w:bookmarkStart w:id="59" w:name="_Toc482039825"/>
+                            <w:bookmarkStart w:id="59" w:name="_Toc482302127"/>
                             <w:bookmarkStart w:id="60" w:name="_Toc482039967"/>
+                            <w:bookmarkStart w:id="61" w:name="_Toc482039825"/>
                             <w:r>
                               <w:rPr>
                                 <w:color w:val="00000A"/>
@@ -8762,7 +8759,7 @@
                             </w:r>
                             <w:bookmarkEnd w:id="59"/>
                             <w:bookmarkEnd w:id="60"/>
-                            <w:bookmarkEnd w:id="58"/>
+                            <w:bookmarkEnd w:id="61"/>
                             <w:r>
                               <w:rPr>
                                 <w:color w:val="00000A"/>
@@ -8784,7 +8781,7 @@
           </mc:Choice>
           <mc:Fallback>
             <w:pict>
-              <v:rect id="shape_0" ID="Caixa de Texto 33" fillcolor="white" stroked="f" style="position:absolute;margin-left:8.75pt;margin-top:279.9pt;width:441.05pt;height:34.35pt" wp14:anchorId="4C08980E">
+              <v:rect id="shape_0" ID="Caixa de Texto 33" fillcolor="white" stroked="f" style="position:absolute;margin-left:8.75pt;margin-top:279.9pt;width:441.1pt;height:34.35pt" wp14:anchorId="4C08980E">
                 <w10:wrap type="square"/>
                 <v:fill type="solid" color2="black" o:detectmouseclick="t"/>
                 <v:stroke color="#3465a4" joinstyle="round" endcap="flat"/>
@@ -8798,9 +8795,9 @@
                         <w:jc w:val="center"/>
                         <w:rPr/>
                       </w:pPr>
-                      <w:bookmarkStart w:id="61" w:name="_Toc482302127"/>
-                      <w:bookmarkStart w:id="62" w:name="_Toc482039825"/>
+                      <w:bookmarkStart w:id="62" w:name="_Toc482302127"/>
                       <w:bookmarkStart w:id="63" w:name="_Toc482039967"/>
+                      <w:bookmarkStart w:id="64" w:name="_Toc482039825"/>
                       <w:r>
                         <w:rPr>
                           <w:color w:val="00000A"/>
@@ -8827,7 +8824,7 @@
                       </w:r>
                       <w:bookmarkEnd w:id="62"/>
                       <w:bookmarkEnd w:id="63"/>
-                      <w:bookmarkEnd w:id="61"/>
+                      <w:bookmarkEnd w:id="64"/>
                       <w:r>
                         <w:rPr>
                           <w:color w:val="00000A"/>
@@ -8972,8 +8969,8 @@
         <w:pStyle w:val="Ttulo11"/>
         <w:rPr/>
       </w:pPr>
-      <w:bookmarkStart w:id="64" w:name="_Toc482041881"/>
-      <w:bookmarkEnd w:id="64"/>
+      <w:bookmarkStart w:id="65" w:name="_Toc482041881"/>
+      <w:bookmarkEnd w:id="65"/>
       <w:r>
         <w:rPr/>
         <w:t>2.3 Princípios da computação em nuvem</w:t>
@@ -9232,12 +9229,12 @@
         <w:pStyle w:val="Ttulo11"/>
         <w:rPr/>
       </w:pPr>
-      <w:bookmarkStart w:id="65" w:name="_Toc482041882"/>
+      <w:bookmarkStart w:id="66" w:name="_Toc482041882"/>
       <w:r>
         <w:rPr/>
         <w:t>2.4 Modelos de Serviços</w:t>
       </w:r>
-      <w:bookmarkEnd w:id="65"/>
+      <w:bookmarkEnd w:id="66"/>
       <w:r>
         <w:rPr/>
         <w:t xml:space="preserve"> </w:t>
@@ -9470,7 +9467,7 @@
                 <wp:positionV relativeFrom="paragraph">
                   <wp:posOffset>3329305</wp:posOffset>
                 </wp:positionV>
-                <wp:extent cx="4344670" cy="291465"/>
+                <wp:extent cx="4345305" cy="291465"/>
                 <wp:effectExtent l="0" t="0" r="0" b="0"/>
                 <wp:wrapSquare wrapText="bothSides"/>
                 <wp:docPr id="29" name="Caixa de Texto 34"/>
@@ -9481,7 +9478,7 @@
                       <wps:spPr>
                         <a:xfrm>
                           <a:off x="0" y="0"/>
-                          <a:ext cx="4344120" cy="290880"/>
+                          <a:ext cx="4344840" cy="290880"/>
                         </a:xfrm>
                         <a:prstGeom prst="rect">
                           <a:avLst/>
@@ -9509,9 +9506,9 @@
                               <w:jc w:val="center"/>
                               <w:rPr/>
                             </w:pPr>
-                            <w:bookmarkStart w:id="66" w:name="_Toc482302128"/>
-                            <w:bookmarkStart w:id="67" w:name="_Toc482039826"/>
+                            <w:bookmarkStart w:id="67" w:name="_Toc482302128"/>
                             <w:bookmarkStart w:id="68" w:name="_Toc482039968"/>
+                            <w:bookmarkStart w:id="69" w:name="_Toc482039826"/>
                             <w:r>
                               <w:rPr>
                                 <w:color w:val="00000A"/>
@@ -9538,7 +9535,7 @@
                             </w:r>
                             <w:bookmarkEnd w:id="67"/>
                             <w:bookmarkEnd w:id="68"/>
-                            <w:bookmarkEnd w:id="66"/>
+                            <w:bookmarkEnd w:id="69"/>
                             <w:r>
                               <w:rPr>
                                 <w:color w:val="00000A"/>
@@ -9560,7 +9557,7 @@
           </mc:Choice>
           <mc:Fallback>
             <w:pict>
-              <v:rect id="shape_0" ID="Caixa de Texto 34" fillcolor="white" stroked="f" style="position:absolute;margin-left:63pt;margin-top:262.15pt;width:342pt;height:22.85pt" wp14:anchorId="3FF30302">
+              <v:rect id="shape_0" ID="Caixa de Texto 34" fillcolor="white" stroked="f" style="position:absolute;margin-left:63pt;margin-top:262.15pt;width:342.05pt;height:22.85pt" wp14:anchorId="3FF30302">
                 <w10:wrap type="square"/>
                 <v:fill type="solid" color2="black" o:detectmouseclick="t"/>
                 <v:stroke color="#3465a4" joinstyle="round" endcap="flat"/>
@@ -9574,9 +9571,9 @@
                         <w:jc w:val="center"/>
                         <w:rPr/>
                       </w:pPr>
-                      <w:bookmarkStart w:id="69" w:name="_Toc482302128"/>
-                      <w:bookmarkStart w:id="70" w:name="_Toc482039826"/>
+                      <w:bookmarkStart w:id="70" w:name="_Toc482302128"/>
                       <w:bookmarkStart w:id="71" w:name="_Toc482039968"/>
+                      <w:bookmarkStart w:id="72" w:name="_Toc482039826"/>
                       <w:r>
                         <w:rPr>
                           <w:color w:val="00000A"/>
@@ -9603,7 +9600,7 @@
                       </w:r>
                       <w:bookmarkEnd w:id="70"/>
                       <w:bookmarkEnd w:id="71"/>
-                      <w:bookmarkEnd w:id="69"/>
+                      <w:bookmarkEnd w:id="72"/>
                       <w:r>
                         <w:rPr>
                           <w:color w:val="00000A"/>
@@ -9647,14 +9644,14 @@
           <w:lang w:val="pt-BR"/>
         </w:rPr>
       </w:pPr>
-      <w:bookmarkStart w:id="72" w:name="_Toc482041883"/>
-      <w:bookmarkEnd w:id="72"/>
+      <w:bookmarkStart w:id="73" w:name="_Toc482041883"/>
+      <w:bookmarkEnd w:id="73"/>
       <w:r>
         <w:rPr/>
         <w:t xml:space="preserve">3 </w:t>
       </w:r>
-      <w:bookmarkStart w:id="73" w:name="_GoBack"/>
-      <w:bookmarkEnd w:id="73"/>
+      <w:bookmarkStart w:id="74" w:name="_GoBack"/>
+      <w:bookmarkEnd w:id="74"/>
       <w:r>
         <w:rPr>
           <w:rFonts w:cs="Arial"/>
@@ -9698,12 +9695,12 @@
         <w:pStyle w:val="Ttulo11"/>
         <w:rPr/>
       </w:pPr>
-      <w:bookmarkStart w:id="74" w:name="_Toc482041884"/>
+      <w:bookmarkStart w:id="75" w:name="_Toc482041884"/>
       <w:r>
         <w:rPr/>
         <w:t>3.1 PaaS: Plataforma como serviço</w:t>
       </w:r>
-      <w:bookmarkEnd w:id="74"/>
+      <w:bookmarkEnd w:id="75"/>
       <w:r>
         <w:rPr/>
         <w:t xml:space="preserve"> </w:t>
@@ -9714,8 +9711,8 @@
         <w:pStyle w:val="Ttulo11"/>
         <w:rPr/>
       </w:pPr>
-      <w:bookmarkStart w:id="75" w:name="_Toc482041885"/>
-      <w:bookmarkEnd w:id="75"/>
+      <w:bookmarkStart w:id="76" w:name="_Toc482041885"/>
+      <w:bookmarkEnd w:id="76"/>
       <w:r>
         <w:rPr/>
         <w:t>3.2 Programação descentralizada: GRID e Cluster</w:t>
@@ -9726,8 +9723,8 @@
         <w:pStyle w:val="Ttulo11"/>
         <w:rPr/>
       </w:pPr>
-      <w:bookmarkStart w:id="76" w:name="_Toc482041886"/>
-      <w:bookmarkEnd w:id="76"/>
+      <w:bookmarkStart w:id="77" w:name="_Toc482041886"/>
+      <w:bookmarkEnd w:id="77"/>
       <w:r>
         <w:rPr/>
         <w:t>3.4.1 Conceito</w:t>
@@ -9740,8 +9737,8 @@
           <w:lang w:val="pt-BR"/>
         </w:rPr>
       </w:pPr>
-      <w:bookmarkStart w:id="77" w:name="_Toc482041887"/>
-      <w:bookmarkEnd w:id="77"/>
+      <w:bookmarkStart w:id="78" w:name="_Toc482041887"/>
+      <w:bookmarkEnd w:id="78"/>
       <w:r>
         <w:rPr/>
         <w:t xml:space="preserve">4 </w:t>
@@ -9800,7 +9797,7 @@
                 <wp:positionV relativeFrom="paragraph">
                   <wp:posOffset>3860165</wp:posOffset>
                 </wp:positionV>
-                <wp:extent cx="3585845" cy="291465"/>
+                <wp:extent cx="3586480" cy="291465"/>
                 <wp:effectExtent l="0" t="0" r="0" b="0"/>
                 <wp:wrapThrough wrapText="bothSides">
                   <wp:wrapPolygon edited="0">
@@ -9817,7 +9814,7 @@
                       <wps:spPr>
                         <a:xfrm>
                           <a:off x="0" y="0"/>
-                          <a:ext cx="3585240" cy="290880"/>
+                          <a:ext cx="3585960" cy="290880"/>
                         </a:xfrm>
                         <a:prstGeom prst="rect">
                           <a:avLst/>
@@ -9845,9 +9842,9 @@
                               <w:jc w:val="center"/>
                               <w:rPr/>
                             </w:pPr>
-                            <w:bookmarkStart w:id="78" w:name="_Toc482302129"/>
-                            <w:bookmarkStart w:id="79" w:name="_Toc482039827"/>
+                            <w:bookmarkStart w:id="79" w:name="_Toc482302129"/>
                             <w:bookmarkStart w:id="80" w:name="_Toc482039969"/>
+                            <w:bookmarkStart w:id="81" w:name="_Toc482039827"/>
                             <w:r>
                               <w:rPr>
                                 <w:color w:val="00000A"/>
@@ -9880,7 +9877,7 @@
                             </w:r>
                             <w:bookmarkEnd w:id="79"/>
                             <w:bookmarkEnd w:id="80"/>
-                            <w:bookmarkEnd w:id="78"/>
+                            <w:bookmarkEnd w:id="81"/>
                             <w:r>
                               <w:rPr>
                                 <w:color w:val="00000A"/>
@@ -9902,7 +9899,7 @@
           </mc:Choice>
           <mc:Fallback>
             <w:pict>
-              <v:rect id="shape_0" ID="Caixa de Texto 7" fillcolor="white" stroked="f" style="position:absolute;margin-left:62.95pt;margin-top:303.95pt;width:282.25pt;height:22.85pt" wp14:anchorId="3CDCC901">
+              <v:rect id="shape_0" ID="Caixa de Texto 7" fillcolor="white" stroked="f" style="position:absolute;margin-left:62.95pt;margin-top:303.95pt;width:282.3pt;height:22.85pt" wp14:anchorId="3CDCC901">
                 <w10:wrap type="square"/>
                 <v:fill type="solid" color2="black" o:detectmouseclick="t"/>
                 <v:stroke color="#3465a4" joinstyle="round" endcap="flat"/>
@@ -9916,9 +9913,9 @@
                         <w:jc w:val="center"/>
                         <w:rPr/>
                       </w:pPr>
-                      <w:bookmarkStart w:id="81" w:name="_Toc482302129"/>
-                      <w:bookmarkStart w:id="82" w:name="_Toc482039827"/>
+                      <w:bookmarkStart w:id="82" w:name="_Toc482302129"/>
                       <w:bookmarkStart w:id="83" w:name="_Toc482039969"/>
+                      <w:bookmarkStart w:id="84" w:name="_Toc482039827"/>
                       <w:r>
                         <w:rPr>
                           <w:color w:val="00000A"/>
@@ -9951,7 +9948,7 @@
                       </w:r>
                       <w:bookmarkEnd w:id="82"/>
                       <w:bookmarkEnd w:id="83"/>
-                      <w:bookmarkEnd w:id="81"/>
+                      <w:bookmarkEnd w:id="84"/>
                       <w:r>
                         <w:rPr>
                           <w:color w:val="00000A"/>
@@ -10141,7 +10138,7 @@
         <w:jc w:val="both"/>
         <w:rPr/>
       </w:pPr>
-      <w:bookmarkStart w:id="84" w:name="_Toc482302130"/>
+      <w:bookmarkStart w:id="85" w:name="_Toc482302130"/>
       <w:r>
         <w:rPr/>
         <w:t xml:space="preserve">Figura </w:t>
@@ -10162,7 +10159,7 @@
       <w:r>
         <w:fldChar w:fldCharType="end"/>
       </w:r>
-      <w:bookmarkEnd w:id="84"/>
+      <w:bookmarkEnd w:id="85"/>
       <w:r>
         <w:rPr/>
         <w:t xml:space="preserve"> - Evolução do Hypervisor Fonte: http://3way.com.br/saiba-como-a-virtualizacao-por-container-revolucionou-a-infraestrutura-de-ti.png</w:t>
@@ -10266,7 +10263,7 @@
         <w:jc w:val="both"/>
         <w:rPr/>
       </w:pPr>
-      <w:bookmarkStart w:id="85" w:name="_Toc482302131"/>
+      <w:bookmarkStart w:id="86" w:name="_Toc482302131"/>
       <w:r>
         <w:rPr/>
         <w:t xml:space="preserve">Figura </w:t>
@@ -10287,7 +10284,7 @@
       <w:r>
         <w:fldChar w:fldCharType="end"/>
       </w:r>
-      <w:bookmarkEnd w:id="85"/>
+      <w:bookmarkEnd w:id="86"/>
       <w:r>
         <w:rPr/>
         <w:t xml:space="preserve"> - Virtualização por Container Fonte: http://3way.com.br/saiba-como-a-virtualizacao-por-container-revolucionou-a-infraestrutura-de-ti.png</w:t>
@@ -10367,8 +10364,8 @@
         <w:pStyle w:val="Ttulo11"/>
         <w:rPr/>
       </w:pPr>
-      <w:bookmarkStart w:id="86" w:name="_Toc482041888"/>
-      <w:bookmarkEnd w:id="86"/>
+      <w:bookmarkStart w:id="87" w:name="_Toc482041888"/>
+      <w:bookmarkEnd w:id="87"/>
       <w:r>
         <w:rPr/>
         <w:t>4.1 LXC Containers</w:t>
@@ -10650,7 +10647,7 @@
         <w:jc w:val="both"/>
         <w:rPr/>
       </w:pPr>
-      <w:bookmarkStart w:id="87" w:name="_Toc482302132"/>
+      <w:bookmarkStart w:id="88" w:name="_Toc482302132"/>
       <w:r>
         <w:rPr/>
         <w:t xml:space="preserve">Figura </w:t>
@@ -10671,7 +10668,7 @@
       <w:r>
         <w:fldChar w:fldCharType="end"/>
       </w:r>
-      <w:bookmarkEnd w:id="87"/>
+      <w:bookmarkEnd w:id="88"/>
       <w:r>
         <w:rPr/>
         <w:t xml:space="preserve"> - LXC Container Fonte: http://3way.com.br/saiba-como-a-virtualizacao-por-container-revolucionou-a-infraestrutura-de-ti-part2/.png</w:t>
@@ -10844,7 +10841,7 @@
         <w:jc w:val="both"/>
         <w:rPr/>
       </w:pPr>
-      <w:bookmarkStart w:id="88" w:name="_Toc482302133"/>
+      <w:bookmarkStart w:id="89" w:name="_Toc482302133"/>
       <w:r>
         <w:rPr/>
         <w:t xml:space="preserve">Figura </w:t>
@@ -10865,7 +10862,7 @@
       <w:r>
         <w:fldChar w:fldCharType="end"/>
       </w:r>
-      <w:bookmarkEnd w:id="88"/>
+      <w:bookmarkEnd w:id="89"/>
       <w:r>
         <w:rPr/>
         <w:t xml:space="preserve"> LXC vs KVM Fonte: http:3way.com.br/saiba-como-a-virtualizacao-por-container-revolucionou-a-infraestrutura-de-ti-part2/.png</w:t>
@@ -10898,8 +10895,8 @@
         <w:pStyle w:val="Ttulo11"/>
         <w:rPr/>
       </w:pPr>
-      <w:bookmarkStart w:id="89" w:name="_Toc482041889"/>
-      <w:bookmarkEnd w:id="89"/>
+      <w:bookmarkStart w:id="90" w:name="_Toc482041889"/>
+      <w:bookmarkEnd w:id="90"/>
       <w:r>
         <w:rPr/>
         <w:t>4.2 Docker</w:t>
@@ -11216,8 +11213,8 @@
           <w:lang w:val="pt-BR"/>
         </w:rPr>
       </w:pPr>
-      <w:bookmarkStart w:id="90" w:name="_Toc482041890"/>
-      <w:bookmarkEnd w:id="90"/>
+      <w:bookmarkStart w:id="91" w:name="_Toc482041890"/>
+      <w:bookmarkEnd w:id="91"/>
       <w:r>
         <w:rPr/>
         <w:t>4.2.1 Docker</w:t>
@@ -11579,25 +11576,7 @@
         <w:rPr>
           <w:lang w:eastAsia="x-none"/>
         </w:rPr>
-        <w:t>Build — &lt;</w:t>
-      </w:r>
-      <w:r>
-        <w:rPr>
-          <w:lang w:eastAsia="x-none"/>
-        </w:rPr>
-        <w:t>D</w:t>
-      </w:r>
-      <w:r>
-        <w:rPr>
-          <w:lang w:eastAsia="x-none"/>
-        </w:rPr>
-        <w:t xml:space="preserve">escrição do comando </w:t>
-      </w:r>
-      <w:r>
-        <w:rPr>
-          <w:lang w:eastAsia="x-none"/>
-        </w:rPr>
-        <w:t xml:space="preserve">no terminal - Build or rebuild services. </w:t>
+        <w:t xml:space="preserve">Build — &lt;Descrição do comando no terminal - Build or rebuild services. </w:t>
       </w:r>
     </w:p>
     <w:p>
@@ -11609,6 +11588,7 @@
         </w:numPr>
         <w:suppressAutoHyphens w:val="false"/>
         <w:spacing w:lineRule="auto" w:line="240"/>
+        <w:ind w:left="720" w:firstLine="709"/>
         <w:jc w:val="left"/>
         <w:rPr/>
       </w:pPr>
@@ -11616,13 +11596,7 @@
         <w:rPr>
           <w:lang w:eastAsia="x-none"/>
         </w:rPr>
-        <w:t>Services are built once and then tagged as `project_service`, e.g. `composetest_db`. If you change a service's `Dockerfile` or the contents of its build directory, you can run `compose build` to rebuild it.</w:t>
-      </w:r>
-      <w:r>
-        <w:rPr>
-          <w:lang w:eastAsia="x-none"/>
-        </w:rPr>
-        <w:t xml:space="preserve">&gt; </w:t>
+        <w:t xml:space="preserve">Services are built once and then tagged as `project_service`, e.g. `composetest_db`. If you change a service's `Dockerfile` or the contents of its build directory, you can run `compose build` to rebuild it.&gt; </w:t>
       </w:r>
     </w:p>
     <w:p>
@@ -11634,13 +11608,16 @@
         </w:numPr>
         <w:suppressAutoHyphens w:val="false"/>
         <w:spacing w:lineRule="auto" w:line="240"/>
+        <w:ind w:left="720" w:firstLine="709"/>
         <w:jc w:val="left"/>
         <w:rPr>
           <w:lang w:eastAsia="x-none"/>
         </w:rPr>
       </w:pPr>
       <w:r>
-        <w:rPr/>
+        <w:rPr>
+          <w:lang w:eastAsia="x-none"/>
+        </w:rPr>
       </w:r>
     </w:p>
     <w:p>
@@ -11659,13 +11636,7 @@
         <w:rPr>
           <w:lang w:eastAsia="x-none"/>
         </w:rPr>
-        <w:t xml:space="preserve">Up —  </w:t>
-      </w:r>
-      <w:r>
-        <w:rPr>
-          <w:lang w:eastAsia="x-none"/>
-        </w:rPr>
-        <w:t>&lt;Descrição do comando no terminal - Build, (re)create, start and attach to containers for a service.</w:t>
+        <w:t>Up —  &lt;Descrição do comando no terminal - Build, (re)create, start and attach to containers for a service.</w:t>
       </w:r>
     </w:p>
     <w:p>
@@ -11677,13 +11648,16 @@
         </w:numPr>
         <w:suppressAutoHyphens w:val="false"/>
         <w:spacing w:lineRule="auto" w:line="240"/>
+        <w:ind w:left="720" w:firstLine="709"/>
         <w:jc w:val="left"/>
         <w:rPr>
           <w:lang w:eastAsia="x-none"/>
         </w:rPr>
       </w:pPr>
       <w:r>
-        <w:rPr/>
+        <w:rPr>
+          <w:lang w:eastAsia="x-none"/>
+        </w:rPr>
       </w:r>
     </w:p>
     <w:p>
@@ -11695,6 +11669,7 @@
         </w:numPr>
         <w:suppressAutoHyphens w:val="false"/>
         <w:spacing w:lineRule="auto" w:line="240"/>
+        <w:ind w:left="720" w:firstLine="709"/>
         <w:jc w:val="left"/>
         <w:rPr/>
       </w:pPr>
@@ -11720,13 +11695,16 @@
         </w:numPr>
         <w:suppressAutoHyphens w:val="false"/>
         <w:spacing w:lineRule="auto" w:line="240"/>
+        <w:ind w:left="720" w:firstLine="709"/>
         <w:jc w:val="left"/>
         <w:rPr>
           <w:lang w:eastAsia="x-none"/>
         </w:rPr>
       </w:pPr>
       <w:r>
-        <w:rPr/>
+        <w:rPr>
+          <w:lang w:eastAsia="x-none"/>
+        </w:rPr>
       </w:r>
     </w:p>
     <w:p>
@@ -11738,6 +11716,7 @@
         </w:numPr>
         <w:suppressAutoHyphens w:val="false"/>
         <w:spacing w:lineRule="auto" w:line="240"/>
+        <w:ind w:left="720" w:firstLine="709"/>
         <w:jc w:val="left"/>
         <w:rPr/>
       </w:pPr>
@@ -11833,8 +11812,8 @@
         <w:pStyle w:val="Ttulo11"/>
         <w:rPr/>
       </w:pPr>
-      <w:bookmarkStart w:id="91" w:name="_Toc482041892"/>
-      <w:bookmarkEnd w:id="91"/>
+      <w:bookmarkStart w:id="92" w:name="_Toc482041892"/>
+      <w:bookmarkEnd w:id="92"/>
       <w:r>
         <w:rPr/>
         <w:t>5 SOFTWARES DE GERENCIAMENTO DE CONTAINERS</w:t>
@@ -11878,8 +11857,8 @@
         <w:pStyle w:val="Ttulo11"/>
         <w:rPr/>
       </w:pPr>
-      <w:bookmarkStart w:id="92" w:name="_Toc482041893"/>
-      <w:bookmarkEnd w:id="92"/>
+      <w:bookmarkStart w:id="93" w:name="_Toc482041893"/>
+      <w:bookmarkEnd w:id="93"/>
       <w:r>
         <w:rPr/>
         <w:t>5.1 Tsuru</w:t>
@@ -11923,8 +11902,8 @@
         <w:pStyle w:val="Ttulo11"/>
         <w:rPr/>
       </w:pPr>
-      <w:bookmarkStart w:id="93" w:name="_Toc482041894"/>
-      <w:bookmarkEnd w:id="93"/>
+      <w:bookmarkStart w:id="94" w:name="_Toc482041894"/>
+      <w:bookmarkEnd w:id="94"/>
       <w:r>
         <w:rPr/>
         <w:t>5.2 Vagran</w:t>
@@ -11968,8 +11947,8 @@
         <w:pStyle w:val="Ttulo11"/>
         <w:rPr/>
       </w:pPr>
-      <w:bookmarkStart w:id="94" w:name="_Toc482041895"/>
-      <w:bookmarkEnd w:id="94"/>
+      <w:bookmarkStart w:id="95" w:name="_Toc482041895"/>
+      <w:bookmarkEnd w:id="95"/>
       <w:r>
         <w:rPr/>
         <w:t>5.3 Kubernet</w:t>
@@ -12013,8 +11992,8 @@
         <w:pStyle w:val="Ttulo11"/>
         <w:rPr/>
       </w:pPr>
-      <w:bookmarkStart w:id="95" w:name="_Toc482041896"/>
-      <w:bookmarkEnd w:id="95"/>
+      <w:bookmarkStart w:id="96" w:name="_Toc482041896"/>
+      <w:bookmarkEnd w:id="96"/>
       <w:r>
         <w:rPr/>
         <w:t>6 COMPARAÇÃO ENTRE PLATAFORMAS</w:t>
@@ -12058,8 +12037,8 @@
         <w:pStyle w:val="Ttulo11"/>
         <w:rPr/>
       </w:pPr>
-      <w:bookmarkStart w:id="96" w:name="_Toc482041897"/>
-      <w:bookmarkEnd w:id="96"/>
+      <w:bookmarkStart w:id="97" w:name="_Toc482041897"/>
+      <w:bookmarkEnd w:id="97"/>
       <w:r>
         <w:rPr/>
         <w:t>6.1 Plataformas</w:t>
@@ -12103,8 +12082,8 @@
         <w:pStyle w:val="Ttulo11"/>
         <w:rPr/>
       </w:pPr>
-      <w:bookmarkStart w:id="97" w:name="_Toc482041898"/>
-      <w:bookmarkEnd w:id="97"/>
+      <w:bookmarkStart w:id="98" w:name="_Toc482041898"/>
+      <w:bookmarkEnd w:id="98"/>
       <w:r>
         <w:rPr/>
         <w:t>6.2 Tolerâncias à falhas</w:t>
@@ -12148,8 +12127,8 @@
         <w:pStyle w:val="Ttulo11"/>
         <w:rPr/>
       </w:pPr>
-      <w:bookmarkStart w:id="98" w:name="_Toc482041899"/>
-      <w:bookmarkEnd w:id="98"/>
+      <w:bookmarkStart w:id="99" w:name="_Toc482041899"/>
+      <w:bookmarkEnd w:id="99"/>
       <w:r>
         <w:rPr/>
         <w:t>7 PROGRAMAÇÃO EM MICROSERVIÇOS</w:t>
@@ -12193,8 +12172,8 @@
         <w:pStyle w:val="Ttulo11"/>
         <w:rPr/>
       </w:pPr>
-      <w:bookmarkStart w:id="99" w:name="_Toc482041900"/>
-      <w:bookmarkEnd w:id="99"/>
+      <w:bookmarkStart w:id="100" w:name="_Toc482041900"/>
+      <w:bookmarkEnd w:id="100"/>
       <w:r>
         <w:rPr/>
         <w:t>7.1 Boas práticas de programação distribuída (Doze fatores)</w:t>
@@ -12238,8 +12217,8 @@
         <w:pStyle w:val="Ttulo11"/>
         <w:rPr/>
       </w:pPr>
-      <w:bookmarkStart w:id="100" w:name="_Toc482041901"/>
-      <w:bookmarkEnd w:id="100"/>
+      <w:bookmarkStart w:id="101" w:name="_Toc482041901"/>
+      <w:bookmarkEnd w:id="101"/>
       <w:r>
         <w:rPr/>
         <w:t>7.2 Empregabilidade da técnica</w:t>
@@ -12283,8 +12262,8 @@
         <w:pStyle w:val="Ttulo11"/>
         <w:rPr/>
       </w:pPr>
-      <w:bookmarkStart w:id="101" w:name="_Toc482041902"/>
-      <w:bookmarkEnd w:id="101"/>
+      <w:bookmarkStart w:id="102" w:name="_Toc482041902"/>
+      <w:bookmarkEnd w:id="102"/>
       <w:r>
         <w:rPr/>
         <w:t>8 ESTUDO DE CASO</w:t>
@@ -12328,8 +12307,8 @@
         <w:pStyle w:val="Ttulo11"/>
         <w:rPr/>
       </w:pPr>
-      <w:bookmarkStart w:id="102" w:name="_Toc482041903"/>
-      <w:bookmarkEnd w:id="102"/>
+      <w:bookmarkStart w:id="103" w:name="_Toc482041903"/>
+      <w:bookmarkEnd w:id="103"/>
       <w:r>
         <w:rPr/>
         <w:t>8.1 Infraestrutura</w:t>
@@ -12373,8 +12352,8 @@
         <w:pStyle w:val="Ttulo11"/>
         <w:rPr/>
       </w:pPr>
-      <w:bookmarkStart w:id="103" w:name="_Toc482041904"/>
-      <w:bookmarkEnd w:id="103"/>
+      <w:bookmarkStart w:id="104" w:name="_Toc482041904"/>
+      <w:bookmarkEnd w:id="104"/>
       <w:r>
         <w:rPr/>
         <w:t>8.2 Métricas de Escalabilidade</w:t>
@@ -12430,8 +12409,8 @@
         <w:ind w:hanging="0"/>
         <w:rPr/>
       </w:pPr>
-      <w:bookmarkStart w:id="104" w:name="_Toc482041905"/>
-      <w:bookmarkEnd w:id="104"/>
+      <w:bookmarkStart w:id="105" w:name="_Toc482041905"/>
+      <w:bookmarkEnd w:id="105"/>
       <w:r>
         <w:rPr/>
         <w:t>9 CONCLUSÃO</w:t>
@@ -12487,8 +12466,8 @@
         <w:ind w:hanging="0"/>
         <w:rPr/>
       </w:pPr>
-      <w:bookmarkStart w:id="105" w:name="_Toc482041906"/>
-      <w:bookmarkEnd w:id="105"/>
+      <w:bookmarkStart w:id="106" w:name="_Toc482041906"/>
+      <w:bookmarkEnd w:id="106"/>
       <w:r>
         <w:rPr/>
         <w:t>10 Referências</w:t>
@@ -14617,6 +14596,7 @@
       </w:pPr>
       <w:rPr>
         <w:rFonts w:ascii="Wingdings" w:hAnsi="Wingdings" w:cs="Wingdings" w:hint="default"/>
+        <w:rFonts w:cs="Wingdings"/>
       </w:rPr>
     </w:lvl>
     <w:lvl w:ilvl="3">
@@ -14629,6 +14609,7 @@
       </w:pPr>
       <w:rPr>
         <w:rFonts w:ascii="Symbol" w:hAnsi="Symbol" w:cs="Symbol" w:hint="default"/>
+        <w:rFonts w:cs="Symbol"/>
       </w:rPr>
     </w:lvl>
     <w:lvl w:ilvl="4">
@@ -14654,6 +14635,7 @@
       </w:pPr>
       <w:rPr>
         <w:rFonts w:ascii="Wingdings" w:hAnsi="Wingdings" w:cs="Wingdings" w:hint="default"/>
+        <w:rFonts w:cs="Wingdings"/>
       </w:rPr>
     </w:lvl>
     <w:lvl w:ilvl="6">
@@ -14666,6 +14648,7 @@
       </w:pPr>
       <w:rPr>
         <w:rFonts w:ascii="Symbol" w:hAnsi="Symbol" w:cs="Symbol" w:hint="default"/>
+        <w:rFonts w:cs="Symbol"/>
       </w:rPr>
     </w:lvl>
     <w:lvl w:ilvl="7">
@@ -14691,6 +14674,7 @@
       </w:pPr>
       <w:rPr>
         <w:rFonts w:ascii="Wingdings" w:hAnsi="Wingdings" w:cs="Wingdings" w:hint="default"/>
+        <w:rFonts w:cs="Wingdings"/>
       </w:rPr>
     </w:lvl>
   </w:abstractNum>
@@ -14705,6 +14689,7 @@
       </w:pPr>
       <w:rPr>
         <w:rFonts w:ascii="Symbol" w:hAnsi="Symbol" w:cs="Symbol" w:hint="default"/>
+        <w:rFonts w:cs="Symbol"/>
       </w:rPr>
     </w:lvl>
     <w:lvl w:ilvl="1">
@@ -14730,6 +14715,7 @@
       </w:pPr>
       <w:rPr>
         <w:rFonts w:ascii="Wingdings" w:hAnsi="Wingdings" w:cs="Wingdings" w:hint="default"/>
+        <w:rFonts w:cs="Wingdings"/>
       </w:rPr>
     </w:lvl>
     <w:lvl w:ilvl="3">
@@ -14742,6 +14728,7 @@
       </w:pPr>
       <w:rPr>
         <w:rFonts w:ascii="Symbol" w:hAnsi="Symbol" w:cs="Symbol" w:hint="default"/>
+        <w:rFonts w:cs="Symbol"/>
       </w:rPr>
     </w:lvl>
     <w:lvl w:ilvl="4">
@@ -14767,6 +14754,7 @@
       </w:pPr>
       <w:rPr>
         <w:rFonts w:ascii="Wingdings" w:hAnsi="Wingdings" w:cs="Wingdings" w:hint="default"/>
+        <w:rFonts w:cs="Wingdings"/>
       </w:rPr>
     </w:lvl>
     <w:lvl w:ilvl="6">
@@ -14779,6 +14767,7 @@
       </w:pPr>
       <w:rPr>
         <w:rFonts w:ascii="Symbol" w:hAnsi="Symbol" w:cs="Symbol" w:hint="default"/>
+        <w:rFonts w:cs="Symbol"/>
       </w:rPr>
     </w:lvl>
     <w:lvl w:ilvl="7">
@@ -14804,6 +14793,7 @@
       </w:pPr>
       <w:rPr>
         <w:rFonts w:ascii="Wingdings" w:hAnsi="Wingdings" w:cs="Wingdings" w:hint="default"/>
+        <w:rFonts w:cs="Wingdings"/>
       </w:rPr>
     </w:lvl>
   </w:abstractNum>
@@ -14844,6 +14834,7 @@
       </w:pPr>
       <w:rPr>
         <w:rFonts w:ascii="Wingdings" w:hAnsi="Wingdings" w:cs="Wingdings" w:hint="default"/>
+        <w:rFonts w:cs="Wingdings"/>
       </w:rPr>
     </w:lvl>
     <w:lvl w:ilvl="3">
@@ -14856,6 +14847,7 @@
       </w:pPr>
       <w:rPr>
         <w:rFonts w:ascii="Symbol" w:hAnsi="Symbol" w:cs="Symbol" w:hint="default"/>
+        <w:rFonts w:cs="Symbol"/>
       </w:rPr>
     </w:lvl>
     <w:lvl w:ilvl="4">
@@ -14881,6 +14873,7 @@
       </w:pPr>
       <w:rPr>
         <w:rFonts w:ascii="Wingdings" w:hAnsi="Wingdings" w:cs="Wingdings" w:hint="default"/>
+        <w:rFonts w:cs="Wingdings"/>
       </w:rPr>
     </w:lvl>
     <w:lvl w:ilvl="6">
@@ -14893,6 +14886,7 @@
       </w:pPr>
       <w:rPr>
         <w:rFonts w:ascii="Symbol" w:hAnsi="Symbol" w:cs="Symbol" w:hint="default"/>
+        <w:rFonts w:cs="Symbol"/>
       </w:rPr>
     </w:lvl>
     <w:lvl w:ilvl="7">
@@ -14918,6 +14912,7 @@
       </w:pPr>
       <w:rPr>
         <w:rFonts w:ascii="Wingdings" w:hAnsi="Wingdings" w:cs="Wingdings" w:hint="default"/>
+        <w:rFonts w:cs="Wingdings"/>
       </w:rPr>
     </w:lvl>
   </w:abstractNum>
@@ -15475,7 +15470,7 @@
       <w:color w:val="00000A"/>
       <w:sz w:val="22"/>
       <w:szCs w:val="24"/>
-      <w:lang w:eastAsia="en-US" w:val="pt-BR" w:bidi="ar-SA"/>
+      <w:lang w:val="pt-BR" w:eastAsia="en-US" w:bidi="ar-SA"/>
     </w:rPr>
   </w:style>
   <w:style w:type="paragraph" w:styleId="Ttulo1">
@@ -16068,6 +16063,43 @@
     <w:qFormat/>
     <w:rPr>
       <w:rFonts w:cs="Wingdings"/>
+    </w:rPr>
+  </w:style>
+  <w:style w:type="character" w:styleId="ListLabel18">
+    <w:name w:val="ListLabel 18"/>
+    <w:qFormat/>
+    <w:rPr>
+      <w:rFonts w:cs="OpenSymbol"/>
+      <w:sz w:val="24"/>
+    </w:rPr>
+  </w:style>
+  <w:style w:type="character" w:styleId="ListLabel19">
+    <w:name w:val="ListLabel 19"/>
+    <w:qFormat/>
+    <w:rPr>
+      <w:rFonts w:cs="Symbol"/>
+      <w:sz w:val="24"/>
+    </w:rPr>
+  </w:style>
+  <w:style w:type="character" w:styleId="ListLabel20">
+    <w:name w:val="ListLabel 20"/>
+    <w:qFormat/>
+    <w:rPr>
+      <w:rFonts w:cs="Courier New"/>
+    </w:rPr>
+  </w:style>
+  <w:style w:type="character" w:styleId="ListLabel21">
+    <w:name w:val="ListLabel 21"/>
+    <w:qFormat/>
+    <w:rPr>
+      <w:rFonts w:cs="Wingdings"/>
+    </w:rPr>
+  </w:style>
+  <w:style w:type="character" w:styleId="ListLabel22">
+    <w:name w:val="ListLabel 22"/>
+    <w:qFormat/>
+    <w:rPr>
+      <w:rFonts w:cs="Symbol"/>
     </w:rPr>
   </w:style>
   <w:style w:type="paragraph" w:styleId="Ttulo">

</xml_diff>

<commit_message>
Inicio do capítulo das plataformas
</commit_message>
<xml_diff>
--- a/Docs/Monografia_Thiago_Soares_da_Cruz_20111100428.docx
+++ b/Docs/Monografia_Thiago_Soares_da_Cruz_20111100428.docx
@@ -1,6 +1,6 @@
 
 <file path=word/document.xml><?xml version="1.0" encoding="utf-8"?>
-<w:document xmlns:wpc="http://schemas.microsoft.com/office/word/2010/wordprocessingCanvas" xmlns:mo="http://schemas.microsoft.com/office/mac/office/2008/main" xmlns:mc="http://schemas.openxmlformats.org/markup-compatibility/2006" xmlns:mv="urn:schemas-microsoft-com:mac:vml" xmlns:o="urn:schemas-microsoft-com:office:office" xmlns:r="http://schemas.openxmlformats.org/officeDocument/2006/relationships" xmlns:m="http://schemas.openxmlformats.org/officeDocument/2006/math" xmlns:v="urn:schemas-microsoft-com:vml" xmlns:wp14="http://schemas.microsoft.com/office/word/2010/wordprocessingDrawing" xmlns:wp="http://schemas.openxmlformats.org/drawingml/2006/wordprocessingDrawing" xmlns:w10="urn:schemas-microsoft-com:office:word" xmlns:w="http://schemas.openxmlformats.org/wordprocessingml/2006/main" xmlns:w14="http://schemas.microsoft.com/office/word/2010/wordml" xmlns:w15="http://schemas.microsoft.com/office/word/2012/wordml" xmlns:wpg="http://schemas.microsoft.com/office/word/2010/wordprocessingGroup" xmlns:wpi="http://schemas.microsoft.com/office/word/2010/wordprocessingInk" xmlns:wne="http://schemas.microsoft.com/office/word/2006/wordml" xmlns:wps="http://schemas.microsoft.com/office/word/2010/wordprocessingShape" mc:Ignorable="w14 w15 wp14">
+<w:document xmlns:wpc="http://schemas.microsoft.com/office/word/2010/wordprocessingCanvas" xmlns:cx="http://schemas.microsoft.com/office/drawing/2014/chartex" xmlns:cx1="http://schemas.microsoft.com/office/drawing/2015/9/8/chartex" xmlns:cx2="http://schemas.microsoft.com/office/drawing/2015/10/21/chartex" xmlns:cx3="http://schemas.microsoft.com/office/drawing/2016/5/9/chartex" xmlns:cx4="http://schemas.microsoft.com/office/drawing/2016/5/10/chartex" xmlns:cx5="http://schemas.microsoft.com/office/drawing/2016/5/11/chartex" xmlns:cx6="http://schemas.microsoft.com/office/drawing/2016/5/12/chartex" xmlns:cx7="http://schemas.microsoft.com/office/drawing/2016/5/13/chartex" xmlns:cx8="http://schemas.microsoft.com/office/drawing/2016/5/14/chartex" xmlns:mc="http://schemas.openxmlformats.org/markup-compatibility/2006" xmlns:aink="http://schemas.microsoft.com/office/drawing/2016/ink" xmlns:am3d="http://schemas.microsoft.com/office/drawing/2017/model3d" xmlns:o="urn:schemas-microsoft-com:office:office" xmlns:r="http://schemas.openxmlformats.org/officeDocument/2006/relationships" xmlns:m="http://schemas.openxmlformats.org/officeDocument/2006/math" xmlns:v="urn:schemas-microsoft-com:vml" xmlns:wp14="http://schemas.microsoft.com/office/word/2010/wordprocessingDrawing" xmlns:wp="http://schemas.openxmlformats.org/drawingml/2006/wordprocessingDrawing" xmlns:w10="urn:schemas-microsoft-com:office:word" xmlns:w="http://schemas.openxmlformats.org/wordprocessingml/2006/main" xmlns:w14="http://schemas.microsoft.com/office/word/2010/wordml" xmlns:w15="http://schemas.microsoft.com/office/word/2012/wordml" xmlns:w16cid="http://schemas.microsoft.com/office/word/2016/wordml/cid" xmlns:w16se="http://schemas.microsoft.com/office/word/2015/wordml/symex" xmlns:wpg="http://schemas.microsoft.com/office/word/2010/wordprocessingGroup" xmlns:wpi="http://schemas.microsoft.com/office/word/2010/wordprocessingInk" xmlns:wne="http://schemas.microsoft.com/office/word/2006/wordml" xmlns:wps="http://schemas.microsoft.com/office/word/2010/wordprocessingShape" mc:Ignorable="w14 w15 w16se w16cid wp14">
   <w:body>
     <w:p>
       <w:pPr>
@@ -4620,15 +4620,7 @@
           <w:rFonts w:cs="Times New Roman"/>
           <w:sz w:val="24"/>
         </w:rPr>
-        <w:t xml:space="preserve">Este conceito de serviços para servir aplicações está diretamente ligado ao novo paradigma programação e processamento em nuvem (programação distribuída), da qual cada serviço possa estar fora do namespace (ambiente) da aplicação e ser chamado conforme a sua </w:t>
-      </w:r>
-      <w:r>
-        <w:rPr>
-          <w:rFonts w:cs="Times New Roman"/>
-          <w:sz w:val="24"/>
-        </w:rPr>
-        <w:lastRenderedPageBreak/>
-        <w:t>demanda.</w:t>
+        <w:t>Este conceito de serviços para servir aplicações está diretamente ligado ao novo paradigma programação e processamento em nuvem (programação distribuída), da qual cada serviço possa estar fora do namespace (ambiente) da aplicação e ser chamado conforme a sua demanda.</w:t>
       </w:r>
       <w:r>
         <w:br w:type="page"/>
@@ -4787,7 +4779,6 @@
         </w:rPr>
       </w:pPr>
       <w:r>
-        <w:lastRenderedPageBreak/>
         <w:br w:type="page"/>
       </w:r>
     </w:p>
@@ -5074,7 +5065,7 @@
           </mc:Choice>
           <mc:Fallback>
             <w:pict>
-              <v:rect w14:anchorId="5EBAE37D" id="Caixa de Texto 10" o:spid="_x0000_s1026" style="position:absolute;left:0;text-align:left;margin-left:63.05pt;margin-top:253.6pt;width:333.2pt;height:26pt;z-index:12;visibility:visible;mso-wrap-style:square;mso-wrap-distance-left:9pt;mso-wrap-distance-top:0;mso-wrap-distance-right:9pt;mso-wrap-distance-bottom:0;mso-position-horizontal:absolute;mso-position-horizontal-relative:text;mso-position-vertical:absolute;mso-position-vertical-relative:text;v-text-anchor:top" o:gfxdata="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" stroked="f">
+              <v:rect w14:anchorId="5EBAE37D" id="Caixa de Texto 10" o:spid="_x0000_s1026" style="position:absolute;left:0;text-align:left;margin-left:63.05pt;margin-top:253.6pt;width:333.2pt;height:26pt;z-index:12;visibility:visible;mso-wrap-style:square;mso-wrap-distance-left:9pt;mso-wrap-distance-top:0;mso-wrap-distance-right:9pt;mso-wrap-distance-bottom:0;mso-position-horizontal:absolute;mso-position-horizontal-relative:text;mso-position-vertical:absolute;mso-position-vertical-relative:text;v-text-anchor:top" o:gfxdata="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" stroked="f">
                 <v:textbox style="mso-fit-shape-to-text:t" inset="0,0,0,0">
                   <w:txbxContent>
                     <w:p>
@@ -5190,8 +5181,8 @@
           <w:szCs w:val="26"/>
         </w:rPr>
       </w:pPr>
-      <w:bookmarkStart w:id="10" w:name="_Toc482041875"/>
-      <w:bookmarkEnd w:id="10"/>
+      <w:bookmarkStart w:id="7" w:name="_Toc482041875"/>
+      <w:bookmarkEnd w:id="7"/>
       <w:r>
         <w:rPr>
           <w:sz w:val="26"/>
@@ -5489,9 +5480,9 @@
                             <w:pPr>
                               <w:pStyle w:val="Legenda"/>
                             </w:pPr>
-                            <w:bookmarkStart w:id="11" w:name="_Toc482302120"/>
-                            <w:bookmarkStart w:id="12" w:name="_Toc482039960"/>
-                            <w:bookmarkStart w:id="13" w:name="_Toc482039818"/>
+                            <w:bookmarkStart w:id="8" w:name="_Toc482302120"/>
+                            <w:bookmarkStart w:id="9" w:name="_Toc482039960"/>
+                            <w:bookmarkStart w:id="10" w:name="_Toc482039818"/>
                             <w:r>
                               <w:t xml:space="preserve">Figura </w:t>
                             </w:r>
@@ -5510,9 +5501,9 @@
                             <w:r>
                               <w:fldChar w:fldCharType="end"/>
                             </w:r>
-                            <w:bookmarkEnd w:id="11"/>
-                            <w:bookmarkEnd w:id="12"/>
-                            <w:bookmarkEnd w:id="13"/>
+                            <w:bookmarkEnd w:id="8"/>
+                            <w:bookmarkEnd w:id="9"/>
+                            <w:bookmarkEnd w:id="10"/>
                             <w:r>
                               <w:t>: Joseph Carl Fonte: http://www.psynergie.com/psychologie-internet/photo-joseph-licklider.jpg</w:t>
                             </w:r>
@@ -5533,7 +5524,7 @@
           </mc:Choice>
           <mc:Fallback>
             <w:pict>
-              <v:rect w14:anchorId="0A910556" id="Caixa de Texto 13" o:spid="_x0000_s1027" style="position:absolute;left:0;text-align:left;margin-left:26.4pt;margin-top:19.65pt;width:297.7pt;height:26pt;z-index:13;visibility:visible;mso-wrap-style:square;mso-wrap-distance-left:9pt;mso-wrap-distance-top:0;mso-wrap-distance-right:9pt;mso-wrap-distance-bottom:0;mso-position-horizontal:absolute;mso-position-horizontal-relative:text;mso-position-vertical:absolute;mso-position-vertical-relative:text;v-text-anchor:top" o:gfxdata="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" stroked="f">
+              <v:rect w14:anchorId="0A910556" id="Caixa de Texto 13" o:spid="_x0000_s1027" style="position:absolute;left:0;text-align:left;margin-left:26.4pt;margin-top:19.65pt;width:297.7pt;height:26pt;z-index:13;visibility:visible;mso-wrap-style:square;mso-wrap-distance-left:9pt;mso-wrap-distance-top:0;mso-wrap-distance-right:9pt;mso-wrap-distance-bottom:0;mso-position-horizontal:absolute;mso-position-horizontal-relative:text;mso-position-vertical:absolute;mso-position-vertical-relative:text;v-text-anchor:top" o:gfxdata="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" stroked="f">
                 <v:textbox style="mso-fit-shape-to-text:t" inset="0,0,0,0">
                   <w:txbxContent>
                     <w:p>
@@ -5752,9 +5743,9 @@
                             <w:pPr>
                               <w:pStyle w:val="Legenda"/>
                             </w:pPr>
-                            <w:bookmarkStart w:id="17" w:name="_Toc482302121"/>
-                            <w:bookmarkStart w:id="18" w:name="_Toc482039961"/>
-                            <w:bookmarkStart w:id="19" w:name="_Toc482039819"/>
+                            <w:bookmarkStart w:id="11" w:name="_Toc482302121"/>
+                            <w:bookmarkStart w:id="12" w:name="_Toc482039961"/>
+                            <w:bookmarkStart w:id="13" w:name="_Toc482039819"/>
                             <w:r>
                               <w:t xml:space="preserve">Figura </w:t>
                             </w:r>
@@ -5773,9 +5764,9 @@
                             <w:r>
                               <w:fldChar w:fldCharType="end"/>
                             </w:r>
-                            <w:bookmarkEnd w:id="17"/>
-                            <w:bookmarkEnd w:id="18"/>
-                            <w:bookmarkEnd w:id="19"/>
+                            <w:bookmarkEnd w:id="11"/>
+                            <w:bookmarkEnd w:id="12"/>
+                            <w:bookmarkEnd w:id="13"/>
                             <w:r>
                               <w:t>: John McCarthy Fonte: http://www-formal.stanford.edu/jmc/jmccolor.jpg</w:t>
                             </w:r>
@@ -5794,39 +5785,26 @@
               </wp:anchor>
             </w:drawing>
           </mc:Choice>
-          <mc:Fallback xmlns:w16se="http://schemas.microsoft.com/office/word/2015/wordml/symex" xmlns:w16cid="http://schemas.microsoft.com/office/word/2016/wordml/cid" xmlns:am3d="http://schemas.microsoft.com/office/drawing/2017/model3d" xmlns:aink="http://schemas.microsoft.com/office/drawing/2016/ink" xmlns:cx8="http://schemas.microsoft.com/office/drawing/2016/5/14/chartex" xmlns:cx7="http://schemas.microsoft.com/office/drawing/2016/5/13/chartex" xmlns:cx6="http://schemas.microsoft.com/office/drawing/2016/5/12/chartex" xmlns:cx5="http://schemas.microsoft.com/office/drawing/2016/5/11/chartex" xmlns:cx4="http://schemas.microsoft.com/office/drawing/2016/5/10/chartex" xmlns:cx3="http://schemas.microsoft.com/office/drawing/2016/5/9/chartex" xmlns:cx2="http://schemas.microsoft.com/office/drawing/2015/10/21/chartex" xmlns:cx1="http://schemas.microsoft.com/office/drawing/2015/9/8/chartex" xmlns:cx="http://schemas.microsoft.com/office/drawing/2014/chartex">
+          <mc:Fallback>
             <w:pict>
-              <v:rect id="shape_0" ID="Caixa de Texto 15" fillcolor="white" stroked="f" style="position:absolute;margin-left:27.05pt;margin-top:163.2pt;width:251.7pt;height:26.05pt" wp14:anchorId="75F7E1D4">
-                <w10:wrap type="square"/>
-                <v:fill type="solid" color2="black" o:detectmouseclick="t"/>
-                <v:stroke color="#3465a4" joinstyle="round" endcap="flat"/>
-                <v:textbox>
+              <v:rect w14:anchorId="143495B3" id="Caixa de Texto 15" o:spid="_x0000_s1028" style="position:absolute;left:0;text-align:left;margin-left:27.05pt;margin-top:163.2pt;width:251.8pt;height:26.15pt;z-index:14;visibility:visible;mso-wrap-style:square;mso-wrap-distance-left:9pt;mso-wrap-distance-top:0;mso-wrap-distance-right:9pt;mso-wrap-distance-bottom:0;mso-position-horizontal:absolute;mso-position-horizontal-relative:text;mso-position-vertical:absolute;mso-position-vertical-relative:text;v-text-anchor:top" o:gfxdata="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" stroked="f">
+                <v:textbox inset="0,0,0,0">
                   <w:txbxContent>
                     <w:p>
                       <w:pPr>
-                        <w:pStyle w:val="Caption"/>
-                        <w:spacing w:lineRule="auto" w:line="240" w:before="0" w:after="60"/>
-                        <w:ind w:hanging="0"/>
-                        <w:jc w:val="center"/>
-                        <w:rPr/>
+                        <w:pStyle w:val="Legenda"/>
                       </w:pPr>
                       <w:bookmarkStart w:id="20" w:name="_Toc482302121"/>
                       <w:bookmarkStart w:id="21" w:name="_Toc482039961"/>
                       <w:bookmarkStart w:id="22" w:name="_Toc482039819"/>
                       <w:r>
-                        <w:rPr>
-                          <w:color w:val="00000A"/>
-                        </w:rPr>
                         <w:t xml:space="preserve">Figura </w:t>
                       </w:r>
                       <w:r>
-                        <w:rPr>
-                          <w:color w:val="00000A"/>
-                        </w:rPr>
                         <w:fldChar w:fldCharType="begin"/>
                       </w:r>
                       <w:r>
-                        <w:instrText> SEQ Figura \* ARABIC </w:instrText>
+                        <w:instrText>SEQ Figura \* ARABIC</w:instrText>
                       </w:r>
                       <w:r>
                         <w:fldChar w:fldCharType="separate"/>
@@ -5841,14 +5819,12 @@
                       <w:bookmarkEnd w:id="21"/>
                       <w:bookmarkEnd w:id="22"/>
                       <w:r>
-                        <w:rPr>
-                          <w:color w:val="00000A"/>
-                        </w:rPr>
                         <w:t>: John McCarthy Fonte: http://www-formal.stanford.edu/jmc/jmccolor.jpg</w:t>
                       </w:r>
                     </w:p>
                   </w:txbxContent>
                 </v:textbox>
+                <w10:wrap type="through"/>
               </v:rect>
             </w:pict>
           </mc:Fallback>
@@ -6043,9 +6019,9 @@
                             <w:pPr>
                               <w:pStyle w:val="Legenda"/>
                             </w:pPr>
-                            <w:bookmarkStart w:id="20" w:name="_Toc482302122"/>
-                            <w:bookmarkStart w:id="21" w:name="_Toc482039962"/>
-                            <w:bookmarkStart w:id="22" w:name="_Toc482039820"/>
+                            <w:bookmarkStart w:id="14" w:name="_Toc482302122"/>
+                            <w:bookmarkStart w:id="15" w:name="_Toc482039962"/>
+                            <w:bookmarkStart w:id="16" w:name="_Toc482039820"/>
                             <w:r>
                               <w:t xml:space="preserve">Figura </w:t>
                             </w:r>
@@ -6064,9 +6040,9 @@
                             <w:r>
                               <w:fldChar w:fldCharType="end"/>
                             </w:r>
-                            <w:bookmarkEnd w:id="20"/>
-                            <w:bookmarkEnd w:id="21"/>
-                            <w:bookmarkEnd w:id="22"/>
+                            <w:bookmarkEnd w:id="14"/>
+                            <w:bookmarkEnd w:id="15"/>
+                            <w:bookmarkEnd w:id="16"/>
                             <w:r>
                               <w:t>: Ramnath Chellappa Fonte: http://goizueta.emory.edu/profiles/images/portrait/chellapa.jpg</w:t>
                             </w:r>
@@ -6087,16 +6063,16 @@
           </mc:Choice>
           <mc:Fallback>
             <w:pict>
-              <v:rect w14:anchorId="048609F9" id="Caixa de Texto 18" o:spid="_x0000_s1029" style="position:absolute;left:0;text-align:left;margin-left:35.95pt;margin-top:2.2pt;width:253.55pt;height:26pt;z-index:15;visibility:visible;mso-wrap-style:square;mso-wrap-distance-left:9pt;mso-wrap-distance-top:0;mso-wrap-distance-right:9pt;mso-wrap-distance-bottom:0;mso-position-horizontal:absolute;mso-position-horizontal-relative:text;mso-position-vertical:absolute;mso-position-vertical-relative:text;v-text-anchor:top" o:gfxdata="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" stroked="f">
+              <v:rect w14:anchorId="048609F9" id="Caixa de Texto 18" o:spid="_x0000_s1029" style="position:absolute;left:0;text-align:left;margin-left:35.95pt;margin-top:2.2pt;width:253.55pt;height:26pt;z-index:15;visibility:visible;mso-wrap-style:square;mso-wrap-distance-left:9pt;mso-wrap-distance-top:0;mso-wrap-distance-right:9pt;mso-wrap-distance-bottom:0;mso-position-horizontal:absolute;mso-position-horizontal-relative:text;mso-position-vertical:absolute;mso-position-vertical-relative:text;v-text-anchor:top" o:gfxdata="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" stroked="f">
                 <v:textbox style="mso-fit-shape-to-text:t" inset="0,0,0,0">
                   <w:txbxContent>
                     <w:p>
                       <w:pPr>
                         <w:pStyle w:val="Legenda"/>
                       </w:pPr>
-                      <w:bookmarkStart w:id="23" w:name="_Toc482302122"/>
-                      <w:bookmarkStart w:id="24" w:name="_Toc482039962"/>
-                      <w:bookmarkStart w:id="25" w:name="_Toc482039820"/>
+                      <w:bookmarkStart w:id="26" w:name="_Toc482302122"/>
+                      <w:bookmarkStart w:id="27" w:name="_Toc482039962"/>
+                      <w:bookmarkStart w:id="28" w:name="_Toc482039820"/>
                       <w:r>
                         <w:t xml:space="preserve">Figura </w:t>
                       </w:r>
@@ -6115,9 +6091,9 @@
                       <w:r>
                         <w:fldChar w:fldCharType="end"/>
                       </w:r>
-                      <w:bookmarkEnd w:id="23"/>
-                      <w:bookmarkEnd w:id="24"/>
-                      <w:bookmarkEnd w:id="25"/>
+                      <w:bookmarkEnd w:id="26"/>
+                      <w:bookmarkEnd w:id="27"/>
+                      <w:bookmarkEnd w:id="28"/>
                       <w:r>
                         <w:t>: Ramnath Chellappa Fonte: http://goizueta.emory.edu/profiles/images/portrait/chellapa.jpg</w:t>
                       </w:r>
@@ -6256,8 +6232,8 @@
           <w:szCs w:val="20"/>
         </w:rPr>
       </w:pPr>
-      <w:bookmarkStart w:id="26" w:name="_Toc482041876"/>
-      <w:bookmarkEnd w:id="26"/>
+      <w:bookmarkStart w:id="17" w:name="_Toc482041876"/>
+      <w:bookmarkEnd w:id="17"/>
       <w:r>
         <w:br w:type="page"/>
       </w:r>
@@ -6329,9 +6305,9 @@
                             <w:pPr>
                               <w:pStyle w:val="Legenda"/>
                             </w:pPr>
-                            <w:bookmarkStart w:id="27" w:name="_Toc482302123"/>
-                            <w:bookmarkStart w:id="28" w:name="_Toc482039963"/>
-                            <w:bookmarkStart w:id="29" w:name="_Toc482039821"/>
+                            <w:bookmarkStart w:id="18" w:name="_Toc482302123"/>
+                            <w:bookmarkStart w:id="19" w:name="_Toc482039963"/>
+                            <w:bookmarkStart w:id="20" w:name="_Toc482039821"/>
                             <w:r>
                               <w:t xml:space="preserve">Figura </w:t>
                             </w:r>
@@ -6350,9 +6326,9 @@
                             <w:r>
                               <w:fldChar w:fldCharType="end"/>
                             </w:r>
-                            <w:bookmarkEnd w:id="27"/>
-                            <w:bookmarkEnd w:id="28"/>
-                            <w:bookmarkEnd w:id="29"/>
+                            <w:bookmarkEnd w:id="18"/>
+                            <w:bookmarkEnd w:id="19"/>
+                            <w:bookmarkEnd w:id="20"/>
                             <w:r>
                               <w:t>: Modelos de Implementação Fonte: http://www.vividdynamics.com/wp-content/uploads/2013/12/cloud-hosting.jpg</w:t>
                             </w:r>
@@ -6373,16 +6349,16 @@
           </mc:Choice>
           <mc:Fallback>
             <w:pict>
-              <v:rect w14:anchorId="20511A47" id="Caixa de Texto 21" o:spid="_x0000_s1030" style="position:absolute;left:0;text-align:left;margin-left:5.5pt;margin-top:260.95pt;width:453.7pt;height:26pt;z-index:16;visibility:visible;mso-wrap-style:square;mso-wrap-distance-left:9pt;mso-wrap-distance-top:0;mso-wrap-distance-right:9pt;mso-wrap-distance-bottom:0;mso-position-horizontal:absolute;mso-position-horizontal-relative:text;mso-position-vertical:absolute;mso-position-vertical-relative:text;v-text-anchor:top" o:gfxdata="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" stroked="f">
+              <v:rect w14:anchorId="20511A47" id="Caixa de Texto 21" o:spid="_x0000_s1030" style="position:absolute;left:0;text-align:left;margin-left:5.5pt;margin-top:260.95pt;width:453.7pt;height:26pt;z-index:16;visibility:visible;mso-wrap-style:square;mso-wrap-distance-left:9pt;mso-wrap-distance-top:0;mso-wrap-distance-right:9pt;mso-wrap-distance-bottom:0;mso-position-horizontal:absolute;mso-position-horizontal-relative:text;mso-position-vertical:absolute;mso-position-vertical-relative:text;v-text-anchor:top" o:gfxdata="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" stroked="f">
                 <v:textbox style="mso-fit-shape-to-text:t" inset="0,0,0,0">
                   <w:txbxContent>
                     <w:p>
                       <w:pPr>
                         <w:pStyle w:val="Legenda"/>
                       </w:pPr>
-                      <w:bookmarkStart w:id="30" w:name="_Toc482302123"/>
-                      <w:bookmarkStart w:id="31" w:name="_Toc482039963"/>
-                      <w:bookmarkStart w:id="32" w:name="_Toc482039821"/>
+                      <w:bookmarkStart w:id="33" w:name="_Toc482302123"/>
+                      <w:bookmarkStart w:id="34" w:name="_Toc482039963"/>
+                      <w:bookmarkStart w:id="35" w:name="_Toc482039821"/>
                       <w:r>
                         <w:t xml:space="preserve">Figura </w:t>
                       </w:r>
@@ -6401,9 +6377,9 @@
                       <w:r>
                         <w:fldChar w:fldCharType="end"/>
                       </w:r>
-                      <w:bookmarkEnd w:id="30"/>
-                      <w:bookmarkEnd w:id="31"/>
-                      <w:bookmarkEnd w:id="32"/>
+                      <w:bookmarkEnd w:id="33"/>
+                      <w:bookmarkEnd w:id="34"/>
+                      <w:bookmarkEnd w:id="35"/>
                       <w:r>
                         <w:t>: Modelos de Implementação Fonte: http://www.vividdynamics.com/wp-content/uploads/2013/12/cloud-hosting.jpg</w:t>
                       </w:r>
@@ -6630,8 +6606,8 @@
         <w:pStyle w:val="Ttulo21"/>
         <w:jc w:val="center"/>
       </w:pPr>
-      <w:bookmarkStart w:id="33" w:name="_Toc482041877"/>
-      <w:bookmarkEnd w:id="33"/>
+      <w:bookmarkStart w:id="21" w:name="_Toc482041877"/>
+      <w:bookmarkEnd w:id="21"/>
       <w:r>
         <w:lastRenderedPageBreak/>
         <w:t>2.2.1 Nuvem Pública</w:t>
@@ -6696,9 +6672,9 @@
                             <w:pPr>
                               <w:pStyle w:val="Legenda"/>
                             </w:pPr>
-                            <w:bookmarkStart w:id="34" w:name="_Toc482302124"/>
-                            <w:bookmarkStart w:id="35" w:name="_Toc482039964"/>
-                            <w:bookmarkStart w:id="36" w:name="_Toc482039822"/>
+                            <w:bookmarkStart w:id="22" w:name="_Toc482302124"/>
+                            <w:bookmarkStart w:id="23" w:name="_Toc482039964"/>
+                            <w:bookmarkStart w:id="24" w:name="_Toc482039822"/>
                             <w:r>
                               <w:t xml:space="preserve">Figura </w:t>
                             </w:r>
@@ -6717,9 +6693,9 @@
                             <w:r>
                               <w:fldChar w:fldCharType="end"/>
                             </w:r>
-                            <w:bookmarkEnd w:id="34"/>
-                            <w:bookmarkEnd w:id="35"/>
-                            <w:bookmarkEnd w:id="36"/>
+                            <w:bookmarkEnd w:id="22"/>
+                            <w:bookmarkEnd w:id="23"/>
+                            <w:bookmarkEnd w:id="24"/>
                             <w:r>
                               <w:t>: Nuvem pública Fonte: http://www.ximedica.info/images/uploads/the_cloud-resized-600.jpg</w:t>
                             </w:r>
@@ -6738,39 +6714,26 @@
               </wp:anchor>
             </w:drawing>
           </mc:Choice>
-          <mc:Fallback xmlns:w16se="http://schemas.microsoft.com/office/word/2015/wordml/symex" xmlns:w16cid="http://schemas.microsoft.com/office/word/2016/wordml/cid" xmlns:am3d="http://schemas.microsoft.com/office/drawing/2017/model3d" xmlns:aink="http://schemas.microsoft.com/office/drawing/2016/ink" xmlns:cx8="http://schemas.microsoft.com/office/drawing/2016/5/14/chartex" xmlns:cx7="http://schemas.microsoft.com/office/drawing/2016/5/13/chartex" xmlns:cx6="http://schemas.microsoft.com/office/drawing/2016/5/12/chartex" xmlns:cx5="http://schemas.microsoft.com/office/drawing/2016/5/11/chartex" xmlns:cx4="http://schemas.microsoft.com/office/drawing/2016/5/10/chartex" xmlns:cx3="http://schemas.microsoft.com/office/drawing/2016/5/9/chartex" xmlns:cx2="http://schemas.microsoft.com/office/drawing/2015/10/21/chartex" xmlns:cx1="http://schemas.microsoft.com/office/drawing/2015/9/8/chartex" xmlns:cx="http://schemas.microsoft.com/office/drawing/2014/chartex">
+          <mc:Fallback>
             <w:pict>
-              <v:rect id="shape_0" ID="Caixa de Texto 24" fillcolor="white" stroked="f" style="position:absolute;margin-left:-0.15pt;margin-top:237.95pt;width:453pt;height:18.6pt" wp14:anchorId="3589DD04">
-                <w10:wrap type="square"/>
-                <v:fill type="solid" color2="black" o:detectmouseclick="t"/>
-                <v:stroke color="#3465a4" joinstyle="round" endcap="flat"/>
-                <v:textbox>
+              <v:rect w14:anchorId="25AA1BAF" id="Caixa de Texto 24" o:spid="_x0000_s1031" style="position:absolute;left:0;text-align:left;margin-left:-.15pt;margin-top:237.95pt;width:453.1pt;height:18.7pt;z-index:17;visibility:visible;mso-wrap-style:square;mso-wrap-distance-left:9pt;mso-wrap-distance-top:0;mso-wrap-distance-right:9pt;mso-wrap-distance-bottom:0;mso-position-horizontal:absolute;mso-position-horizontal-relative:text;mso-position-vertical:absolute;mso-position-vertical-relative:text;v-text-anchor:top" o:gfxdata="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" stroked="f">
+                <v:textbox inset="0,0,0,0">
                   <w:txbxContent>
                     <w:p>
                       <w:pPr>
-                        <w:pStyle w:val="Caption"/>
-                        <w:spacing w:lineRule="auto" w:line="240" w:before="0" w:after="60"/>
-                        <w:ind w:hanging="0"/>
-                        <w:jc w:val="center"/>
-                        <w:rPr/>
+                        <w:pStyle w:val="Legenda"/>
                       </w:pPr>
-                      <w:bookmarkStart w:id="41" w:name="_Toc482302124"/>
-                      <w:bookmarkStart w:id="42" w:name="_Toc482039964"/>
-                      <w:bookmarkStart w:id="43" w:name="_Toc482039822"/>
+                      <w:bookmarkStart w:id="40" w:name="_Toc482302124"/>
+                      <w:bookmarkStart w:id="41" w:name="_Toc482039964"/>
+                      <w:bookmarkStart w:id="42" w:name="_Toc482039822"/>
                       <w:r>
-                        <w:rPr>
-                          <w:color w:val="00000A"/>
-                        </w:rPr>
                         <w:t xml:space="preserve">Figura </w:t>
                       </w:r>
                       <w:r>
-                        <w:rPr>
-                          <w:color w:val="00000A"/>
-                        </w:rPr>
                         <w:fldChar w:fldCharType="begin"/>
                       </w:r>
                       <w:r>
-                        <w:instrText> SEQ Figura \* ARABIC </w:instrText>
+                        <w:instrText>SEQ Figura \* ARABIC</w:instrText>
                       </w:r>
                       <w:r>
                         <w:fldChar w:fldCharType="separate"/>
@@ -6781,18 +6744,16 @@
                       <w:r>
                         <w:fldChar w:fldCharType="end"/>
                       </w:r>
+                      <w:bookmarkEnd w:id="40"/>
                       <w:bookmarkEnd w:id="41"/>
                       <w:bookmarkEnd w:id="42"/>
-                      <w:bookmarkEnd w:id="43"/>
                       <w:r>
-                        <w:rPr>
-                          <w:color w:val="00000A"/>
-                        </w:rPr>
                         <w:t>: Nuvem pública Fonte: http://www.ximedica.info/images/uploads/the_cloud-resized-600.jpg</w:t>
                       </w:r>
                     </w:p>
                   </w:txbxContent>
                 </v:textbox>
+                <w10:wrap type="square"/>
               </v:rect>
             </w:pict>
           </mc:Fallback>
@@ -6908,7 +6869,7 @@
         <w:br w:type="page"/>
       </w:r>
     </w:p>
-    <w:bookmarkStart w:id="37" w:name="_Toc482041878"/>
+    <w:bookmarkStart w:id="25" w:name="_Toc482041878"/>
     <w:p>
       <w:pPr>
         <w:pStyle w:val="Ttulo21"/>
@@ -6977,9 +6938,9 @@
                             <w:pPr>
                               <w:pStyle w:val="Legenda"/>
                             </w:pPr>
-                            <w:bookmarkStart w:id="38" w:name="_Toc482302125"/>
-                            <w:bookmarkStart w:id="39" w:name="_Toc482039965"/>
-                            <w:bookmarkStart w:id="40" w:name="_Toc482039823"/>
+                            <w:bookmarkStart w:id="26" w:name="_Toc482302125"/>
+                            <w:bookmarkStart w:id="27" w:name="_Toc482039965"/>
+                            <w:bookmarkStart w:id="28" w:name="_Toc482039823"/>
                             <w:r>
                               <w:t xml:space="preserve">Figura </w:t>
                             </w:r>
@@ -6998,9 +6959,9 @@
                             <w:r>
                               <w:fldChar w:fldCharType="end"/>
                             </w:r>
-                            <w:bookmarkEnd w:id="38"/>
-                            <w:bookmarkEnd w:id="39"/>
-                            <w:bookmarkEnd w:id="40"/>
+                            <w:bookmarkEnd w:id="26"/>
+                            <w:bookmarkEnd w:id="27"/>
+                            <w:bookmarkEnd w:id="28"/>
                             <w:r>
                               <w:t>: Nuvem Privada Fonte: https://web-material3.yokogawa.com/image_8952.jpg</w:t>
                             </w:r>
@@ -7019,39 +6980,26 @@
               </wp:anchor>
             </w:drawing>
           </mc:Choice>
-          <mc:Fallback xmlns:w16se="http://schemas.microsoft.com/office/word/2015/wordml/symex" xmlns:w16cid="http://schemas.microsoft.com/office/word/2016/wordml/cid" xmlns:am3d="http://schemas.microsoft.com/office/drawing/2017/model3d" xmlns:aink="http://schemas.microsoft.com/office/drawing/2016/ink" xmlns:cx8="http://schemas.microsoft.com/office/drawing/2016/5/14/chartex" xmlns:cx7="http://schemas.microsoft.com/office/drawing/2016/5/13/chartex" xmlns:cx6="http://schemas.microsoft.com/office/drawing/2016/5/12/chartex" xmlns:cx5="http://schemas.microsoft.com/office/drawing/2016/5/11/chartex" xmlns:cx4="http://schemas.microsoft.com/office/drawing/2016/5/10/chartex" xmlns:cx3="http://schemas.microsoft.com/office/drawing/2016/5/9/chartex" xmlns:cx2="http://schemas.microsoft.com/office/drawing/2015/10/21/chartex" xmlns:cx1="http://schemas.microsoft.com/office/drawing/2015/9/8/chartex" xmlns:cx="http://schemas.microsoft.com/office/drawing/2014/chartex">
+          <mc:Fallback>
             <w:pict>
-              <v:rect id="shape_0" ID="Caixa de Texto 27" fillcolor="white" stroked="f" style="position:absolute;margin-left:-0.35pt;margin-top:352.75pt;width:450.3pt;height:21.4pt" wp14:anchorId="6A39A7FB">
-                <w10:wrap type="square"/>
-                <v:fill type="solid" color2="black" o:detectmouseclick="t"/>
-                <v:stroke color="#3465a4" joinstyle="round" endcap="flat"/>
-                <v:textbox>
+              <v:rect w14:anchorId="542A6760" id="Caixa de Texto 27" o:spid="_x0000_s1032" style="position:absolute;left:0;text-align:left;margin-left:-.35pt;margin-top:352.75pt;width:450.4pt;height:21.5pt;z-index:18;visibility:visible;mso-wrap-style:square;mso-wrap-distance-left:9pt;mso-wrap-distance-top:0;mso-wrap-distance-right:9pt;mso-wrap-distance-bottom:0;mso-position-horizontal:absolute;mso-position-horizontal-relative:text;mso-position-vertical:absolute;mso-position-vertical-relative:text;v-text-anchor:top" o:gfxdata="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" stroked="f">
+                <v:textbox inset="0,0,0,0">
                   <w:txbxContent>
                     <w:p>
                       <w:pPr>
-                        <w:pStyle w:val="Caption"/>
-                        <w:spacing w:lineRule="auto" w:line="240" w:before="0" w:after="60"/>
-                        <w:ind w:hanging="0"/>
-                        <w:jc w:val="center"/>
-                        <w:rPr/>
+                        <w:pStyle w:val="Legenda"/>
                       </w:pPr>
                       <w:bookmarkStart w:id="47" w:name="_Toc482302125"/>
                       <w:bookmarkStart w:id="48" w:name="_Toc482039965"/>
                       <w:bookmarkStart w:id="49" w:name="_Toc482039823"/>
                       <w:r>
-                        <w:rPr>
-                          <w:color w:val="00000A"/>
-                        </w:rPr>
                         <w:t xml:space="preserve">Figura </w:t>
                       </w:r>
                       <w:r>
-                        <w:rPr>
-                          <w:color w:val="00000A"/>
-                        </w:rPr>
                         <w:fldChar w:fldCharType="begin"/>
                       </w:r>
                       <w:r>
-                        <w:instrText> SEQ Figura \* ARABIC </w:instrText>
+                        <w:instrText>SEQ Figura \* ARABIC</w:instrText>
                       </w:r>
                       <w:r>
                         <w:fldChar w:fldCharType="separate"/>
@@ -7066,14 +7014,12 @@
                       <w:bookmarkEnd w:id="48"/>
                       <w:bookmarkEnd w:id="49"/>
                       <w:r>
-                        <w:rPr>
-                          <w:color w:val="00000A"/>
-                        </w:rPr>
                         <w:t>: Nuvem Privada Fonte: https://web-material3.yokogawa.com/image_8952.jpg</w:t>
                       </w:r>
                     </w:p>
                   </w:txbxContent>
                 </v:textbox>
+                <w10:wrap type="square"/>
               </v:rect>
             </w:pict>
           </mc:Fallback>
@@ -7147,7 +7093,7 @@
       <w:r>
         <w:t>Nuvem</w:t>
       </w:r>
-      <w:bookmarkEnd w:id="37"/>
+      <w:bookmarkEnd w:id="25"/>
       <w:r>
         <w:rPr>
           <w:sz w:val="28"/>
@@ -7228,6 +7174,7 @@
         <w:br w:type="page"/>
       </w:r>
     </w:p>
+    <w:bookmarkStart w:id="29" w:name="_Toc482041879"/>
     <w:p>
       <w:pPr>
         <w:pStyle w:val="Ttulo21"/>
@@ -7237,7 +7184,6 @@
           <w:szCs w:val="28"/>
         </w:rPr>
       </w:pPr>
-      <w:bookmarkStart w:id="41" w:name="_Toc482041879"/>
       <w:r>
         <w:rPr>
           <w:noProof/>
@@ -7297,9 +7243,9 @@
                             <w:pPr>
                               <w:pStyle w:val="Legenda"/>
                             </w:pPr>
-                            <w:bookmarkStart w:id="42" w:name="_Toc482302126"/>
-                            <w:bookmarkStart w:id="43" w:name="_Toc482039966"/>
-                            <w:bookmarkStart w:id="44" w:name="_Toc482039824"/>
+                            <w:bookmarkStart w:id="30" w:name="_Toc482302126"/>
+                            <w:bookmarkStart w:id="31" w:name="_Toc482039966"/>
+                            <w:bookmarkStart w:id="32" w:name="_Toc482039824"/>
                             <w:r>
                               <w:t xml:space="preserve">Figura </w:t>
                             </w:r>
@@ -7318,9 +7264,9 @@
                             <w:r>
                               <w:fldChar w:fldCharType="end"/>
                             </w:r>
-                            <w:bookmarkEnd w:id="42"/>
-                            <w:bookmarkEnd w:id="43"/>
-                            <w:bookmarkEnd w:id="44"/>
+                            <w:bookmarkEnd w:id="30"/>
+                            <w:bookmarkEnd w:id="31"/>
+                            <w:bookmarkEnd w:id="32"/>
                             <w:r>
                               <w:t>: Nuvem Comunitária Fonte: https://lh4.googleusercontent.com/NWf67CzmfbXLVsj60ZRyC-eX-UcdAt3ITRZcgedyN4dBbGU0BOWdCSNdtuqz9DxZ4fHNC6GLnUlreeoRX__8c07l61YMMoY3zxKJvMkbFfx92vjjDYLm1ai2STm0h4XQfA</w:t>
                             </w:r>
@@ -7341,16 +7287,16 @@
           </mc:Choice>
           <mc:Fallback>
             <w:pict>
-              <v:rect w14:anchorId="4FABB84B" id="Caixa de Texto 32" o:spid="_x0000_s1033" style="position:absolute;left:0;text-align:left;margin-left:.2pt;margin-top:369.95pt;width:432.4pt;height:37.5pt;z-index:19;visibility:visible;mso-wrap-style:square;mso-wrap-distance-left:9pt;mso-wrap-distance-top:0;mso-wrap-distance-right:9pt;mso-wrap-distance-bottom:0;mso-position-horizontal:absolute;mso-position-horizontal-relative:text;mso-position-vertical:absolute;mso-position-vertical-relative:text;v-text-anchor:top" o:gfxdata="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" stroked="f">
+              <v:rect w14:anchorId="4FABB84B" id="Caixa de Texto 32" o:spid="_x0000_s1033" style="position:absolute;left:0;text-align:left;margin-left:.2pt;margin-top:369.95pt;width:432.4pt;height:37.5pt;z-index:19;visibility:visible;mso-wrap-style:square;mso-wrap-distance-left:9pt;mso-wrap-distance-top:0;mso-wrap-distance-right:9pt;mso-wrap-distance-bottom:0;mso-position-horizontal:absolute;mso-position-horizontal-relative:text;mso-position-vertical:absolute;mso-position-vertical-relative:text;v-text-anchor:top" o:gfxdata="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" stroked="f">
                 <v:textbox style="mso-fit-shape-to-text:t" inset="0,0,0,0">
                   <w:txbxContent>
                     <w:p>
                       <w:pPr>
                         <w:pStyle w:val="Legenda"/>
                       </w:pPr>
-                      <w:bookmarkStart w:id="45" w:name="_Toc482302126"/>
-                      <w:bookmarkStart w:id="46" w:name="_Toc482039966"/>
-                      <w:bookmarkStart w:id="47" w:name="_Toc482039824"/>
+                      <w:bookmarkStart w:id="54" w:name="_Toc482302126"/>
+                      <w:bookmarkStart w:id="55" w:name="_Toc482039966"/>
+                      <w:bookmarkStart w:id="56" w:name="_Toc482039824"/>
                       <w:r>
                         <w:t xml:space="preserve">Figura </w:t>
                       </w:r>
@@ -7369,9 +7315,9 @@
                       <w:r>
                         <w:fldChar w:fldCharType="end"/>
                       </w:r>
-                      <w:bookmarkEnd w:id="45"/>
-                      <w:bookmarkEnd w:id="46"/>
-                      <w:bookmarkEnd w:id="47"/>
+                      <w:bookmarkEnd w:id="54"/>
+                      <w:bookmarkEnd w:id="55"/>
+                      <w:bookmarkEnd w:id="56"/>
                       <w:r>
                         <w:t>: Nuvem Comunitária Fonte: https://lh4.googleusercontent.com/NWf67CzmfbXLVsj60ZRyC-eX-UcdAt3ITRZcgedyN4dBbGU0BOWdCSNdtuqz9DxZ4fHNC6GLnUlreeoRX__8c07l61YMMoY3zxKJvMkbFfx92vjjDYLm1ai2STm0h4XQfA</w:t>
                       </w:r>
@@ -7452,7 +7398,7 @@
       <w:r>
         <w:t>Nuvem</w:t>
       </w:r>
-      <w:bookmarkEnd w:id="41"/>
+      <w:bookmarkEnd w:id="29"/>
       <w:r>
         <w:rPr>
           <w:sz w:val="28"/>
@@ -7505,8 +7451,8 @@
         <w:pStyle w:val="Ttulo21"/>
         <w:jc w:val="center"/>
       </w:pPr>
-      <w:bookmarkStart w:id="48" w:name="_Toc482041880"/>
-      <w:bookmarkEnd w:id="48"/>
+      <w:bookmarkStart w:id="33" w:name="_Toc482041880"/>
+      <w:bookmarkEnd w:id="33"/>
       <w:r>
         <w:lastRenderedPageBreak/>
         <w:t>2.2.3 Nuvem Híbrida</w:t>
@@ -7571,9 +7517,9 @@
                             <w:pPr>
                               <w:pStyle w:val="Legenda"/>
                             </w:pPr>
-                            <w:bookmarkStart w:id="49" w:name="_Toc482302127"/>
-                            <w:bookmarkStart w:id="50" w:name="_Toc482039967"/>
-                            <w:bookmarkStart w:id="51" w:name="_Toc482039825"/>
+                            <w:bookmarkStart w:id="34" w:name="_Toc482302127"/>
+                            <w:bookmarkStart w:id="35" w:name="_Toc482039967"/>
+                            <w:bookmarkStart w:id="36" w:name="_Toc482039825"/>
                             <w:r>
                               <w:t xml:space="preserve">Figura </w:t>
                             </w:r>
@@ -7592,9 +7538,9 @@
                             <w:r>
                               <w:fldChar w:fldCharType="end"/>
                             </w:r>
-                            <w:bookmarkEnd w:id="49"/>
-                            <w:bookmarkEnd w:id="50"/>
-                            <w:bookmarkEnd w:id="51"/>
+                            <w:bookmarkEnd w:id="34"/>
+                            <w:bookmarkEnd w:id="35"/>
+                            <w:bookmarkEnd w:id="36"/>
                             <w:r>
                               <w:t>: Modelos de Implementação Fonte: https://puserscontentstorage.blob.core.windows.net/userimages/de1cc483-bb71-4170-bd25-0c04f167acf5/c9851e30-da98-4765-92bb-d33ca089ff49image32.png</w:t>
                             </w:r>
@@ -7615,16 +7561,16 @@
           </mc:Choice>
           <mc:Fallback>
             <w:pict>
-              <v:rect w14:anchorId="624A86D8" id="Caixa de Texto 33" o:spid="_x0000_s1034" style="position:absolute;left:0;text-align:left;margin-left:8.75pt;margin-top:279.9pt;width:441.2pt;height:37.5pt;z-index:20;visibility:visible;mso-wrap-style:square;mso-wrap-distance-left:9pt;mso-wrap-distance-top:0;mso-wrap-distance-right:9pt;mso-wrap-distance-bottom:0;mso-position-horizontal:absolute;mso-position-horizontal-relative:text;mso-position-vertical:absolute;mso-position-vertical-relative:text;v-text-anchor:top" o:gfxdata="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" stroked="f">
+              <v:rect w14:anchorId="624A86D8" id="Caixa de Texto 33" o:spid="_x0000_s1034" style="position:absolute;left:0;text-align:left;margin-left:8.75pt;margin-top:279.9pt;width:441.2pt;height:37.5pt;z-index:20;visibility:visible;mso-wrap-style:square;mso-wrap-distance-left:9pt;mso-wrap-distance-top:0;mso-wrap-distance-right:9pt;mso-wrap-distance-bottom:0;mso-position-horizontal:absolute;mso-position-horizontal-relative:text;mso-position-vertical:absolute;mso-position-vertical-relative:text;v-text-anchor:top" o:gfxdata="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" stroked="f">
                 <v:textbox style="mso-fit-shape-to-text:t" inset="0,0,0,0">
                   <w:txbxContent>
                     <w:p>
                       <w:pPr>
                         <w:pStyle w:val="Legenda"/>
                       </w:pPr>
-                      <w:bookmarkStart w:id="52" w:name="_Toc482302127"/>
-                      <w:bookmarkStart w:id="53" w:name="_Toc482039967"/>
-                      <w:bookmarkStart w:id="54" w:name="_Toc482039825"/>
+                      <w:bookmarkStart w:id="61" w:name="_Toc482302127"/>
+                      <w:bookmarkStart w:id="62" w:name="_Toc482039967"/>
+                      <w:bookmarkStart w:id="63" w:name="_Toc482039825"/>
                       <w:r>
                         <w:t xml:space="preserve">Figura </w:t>
                       </w:r>
@@ -7643,9 +7589,9 @@
                       <w:r>
                         <w:fldChar w:fldCharType="end"/>
                       </w:r>
-                      <w:bookmarkEnd w:id="52"/>
-                      <w:bookmarkEnd w:id="53"/>
-                      <w:bookmarkEnd w:id="54"/>
+                      <w:bookmarkEnd w:id="61"/>
+                      <w:bookmarkEnd w:id="62"/>
+                      <w:bookmarkEnd w:id="63"/>
                       <w:r>
                         <w:t>: Modelos de Implementação Fonte: https://puserscontentstorage.blob.core.windows.net/userimages/de1cc483-bb71-4170-bd25-0c04f167acf5/c9851e30-da98-4765-92bb-d33ca089ff49image32.png</w:t>
                       </w:r>
@@ -7776,8 +7722,8 @@
       <w:pPr>
         <w:pStyle w:val="Ttulo11"/>
       </w:pPr>
-      <w:bookmarkStart w:id="55" w:name="_Toc482041881"/>
-      <w:bookmarkEnd w:id="55"/>
+      <w:bookmarkStart w:id="37" w:name="_Toc482041881"/>
+      <w:bookmarkEnd w:id="37"/>
       <w:r>
         <w:lastRenderedPageBreak/>
         <w:t>2.3 Princípios da computação em nuvem</w:t>
@@ -8013,12 +7959,12 @@
       <w:pPr>
         <w:pStyle w:val="Ttulo11"/>
       </w:pPr>
-      <w:bookmarkStart w:id="56" w:name="_Toc482041882"/>
+      <w:bookmarkStart w:id="38" w:name="_Toc482041882"/>
       <w:r>
         <w:lastRenderedPageBreak/>
         <w:t>2.4 Modelos de Serviços</w:t>
       </w:r>
-      <w:bookmarkEnd w:id="56"/>
+      <w:bookmarkEnd w:id="38"/>
       <w:r>
         <w:t xml:space="preserve"> </w:t>
       </w:r>
@@ -8277,9 +8223,9 @@
                             <w:pPr>
                               <w:pStyle w:val="Legenda"/>
                             </w:pPr>
-                            <w:bookmarkStart w:id="57" w:name="_Toc482302128"/>
-                            <w:bookmarkStart w:id="58" w:name="_Toc482039968"/>
-                            <w:bookmarkStart w:id="59" w:name="_Toc482039826"/>
+                            <w:bookmarkStart w:id="39" w:name="_Toc482302128"/>
+                            <w:bookmarkStart w:id="40" w:name="_Toc482039968"/>
+                            <w:bookmarkStart w:id="41" w:name="_Toc482039826"/>
                             <w:r>
                               <w:t xml:space="preserve">Figura </w:t>
                             </w:r>
@@ -8298,9 +8244,9 @@
                             <w:r>
                               <w:fldChar w:fldCharType="end"/>
                             </w:r>
-                            <w:bookmarkEnd w:id="57"/>
-                            <w:bookmarkEnd w:id="58"/>
-                            <w:bookmarkEnd w:id="59"/>
+                            <w:bookmarkEnd w:id="39"/>
+                            <w:bookmarkEnd w:id="40"/>
+                            <w:bookmarkEnd w:id="41"/>
                             <w:r>
                               <w:t>: Modelos de Serviço Fonte: http://ftp.unipar.br/~seinpar/2013/artigos/Rogerio%20Schueroff%20Vandresen.pdf</w:t>
                             </w:r>
@@ -8321,16 +8267,16 @@
           </mc:Choice>
           <mc:Fallback>
             <w:pict>
-              <v:rect w14:anchorId="451D2F3E" id="Caixa de Texto 34" o:spid="_x0000_s1035" style="position:absolute;left:0;text-align:left;margin-left:63pt;margin-top:262.15pt;width:342.15pt;height:26pt;z-index:21;visibility:visible;mso-wrap-style:square;mso-wrap-distance-left:9pt;mso-wrap-distance-top:0;mso-wrap-distance-right:9pt;mso-wrap-distance-bottom:0;mso-position-horizontal:absolute;mso-position-horizontal-relative:text;mso-position-vertical:absolute;mso-position-vertical-relative:text;v-text-anchor:top" o:gfxdata="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" stroked="f">
+              <v:rect w14:anchorId="451D2F3E" id="Caixa de Texto 34" o:spid="_x0000_s1035" style="position:absolute;left:0;text-align:left;margin-left:63pt;margin-top:262.15pt;width:342.15pt;height:26pt;z-index:21;visibility:visible;mso-wrap-style:square;mso-wrap-distance-left:9pt;mso-wrap-distance-top:0;mso-wrap-distance-right:9pt;mso-wrap-distance-bottom:0;mso-position-horizontal:absolute;mso-position-horizontal-relative:text;mso-position-vertical:absolute;mso-position-vertical-relative:text;v-text-anchor:top" o:gfxdata="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" stroked="f">
                 <v:textbox style="mso-fit-shape-to-text:t" inset="0,0,0,0">
                   <w:txbxContent>
                     <w:p>
                       <w:pPr>
                         <w:pStyle w:val="Legenda"/>
                       </w:pPr>
-                      <w:bookmarkStart w:id="60" w:name="_Toc482302128"/>
-                      <w:bookmarkStart w:id="61" w:name="_Toc482039968"/>
-                      <w:bookmarkStart w:id="62" w:name="_Toc482039826"/>
+                      <w:bookmarkStart w:id="69" w:name="_Toc482302128"/>
+                      <w:bookmarkStart w:id="70" w:name="_Toc482039968"/>
+                      <w:bookmarkStart w:id="71" w:name="_Toc482039826"/>
                       <w:r>
                         <w:t xml:space="preserve">Figura </w:t>
                       </w:r>
@@ -8349,9 +8295,9 @@
                       <w:r>
                         <w:fldChar w:fldCharType="end"/>
                       </w:r>
-                      <w:bookmarkEnd w:id="60"/>
-                      <w:bookmarkEnd w:id="61"/>
-                      <w:bookmarkEnd w:id="62"/>
+                      <w:bookmarkEnd w:id="69"/>
+                      <w:bookmarkEnd w:id="70"/>
+                      <w:bookmarkEnd w:id="71"/>
                       <w:r>
                         <w:t>: Modelos de Serviço Fonte: http://ftp.unipar.br/~seinpar/2013/artigos/Rogerio%20Schueroff%20Vandresen.pdf</w:t>
                       </w:r>
@@ -8387,8 +8333,8 @@
           <w:lang w:val="pt-BR"/>
         </w:rPr>
       </w:pPr>
-      <w:bookmarkStart w:id="63" w:name="_Toc482041883"/>
-      <w:bookmarkEnd w:id="63"/>
+      <w:bookmarkStart w:id="42" w:name="_Toc482041883"/>
+      <w:bookmarkEnd w:id="42"/>
       <w:r>
         <w:lastRenderedPageBreak/>
         <w:t xml:space="preserve">3 </w:t>
@@ -8422,12 +8368,12 @@
       <w:pPr>
         <w:pStyle w:val="Ttulo11"/>
       </w:pPr>
-      <w:bookmarkStart w:id="64" w:name="_Toc482041884"/>
+      <w:bookmarkStart w:id="43" w:name="_Toc482041884"/>
       <w:r>
         <w:lastRenderedPageBreak/>
         <w:t>3.1 PaaS: Plataforma como serviço</w:t>
       </w:r>
-      <w:bookmarkEnd w:id="64"/>
+      <w:bookmarkEnd w:id="43"/>
       <w:r>
         <w:t xml:space="preserve"> </w:t>
       </w:r>
@@ -8436,8 +8382,8 @@
       <w:pPr>
         <w:pStyle w:val="Ttulo11"/>
       </w:pPr>
-      <w:bookmarkStart w:id="65" w:name="_Toc482041885"/>
-      <w:bookmarkEnd w:id="65"/>
+      <w:bookmarkStart w:id="44" w:name="_Toc482041885"/>
+      <w:bookmarkEnd w:id="44"/>
       <w:r>
         <w:lastRenderedPageBreak/>
         <w:t>3.2 Programação descentralizada: GRID e Cluster</w:t>
@@ -8447,8 +8393,8 @@
       <w:pPr>
         <w:pStyle w:val="Ttulo11"/>
       </w:pPr>
-      <w:bookmarkStart w:id="66" w:name="_Toc482041886"/>
-      <w:bookmarkEnd w:id="66"/>
+      <w:bookmarkStart w:id="45" w:name="_Toc482041886"/>
+      <w:bookmarkEnd w:id="45"/>
       <w:r>
         <w:lastRenderedPageBreak/>
         <w:t>3.4.1 Conceito</w:t>
@@ -8461,8 +8407,8 @@
           <w:lang w:val="pt-BR"/>
         </w:rPr>
       </w:pPr>
-      <w:bookmarkStart w:id="67" w:name="_Toc482041887"/>
-      <w:bookmarkEnd w:id="67"/>
+      <w:bookmarkStart w:id="46" w:name="_Toc482041887"/>
+      <w:bookmarkEnd w:id="46"/>
       <w:r>
         <w:lastRenderedPageBreak/>
         <w:t xml:space="preserve">4 </w:t>
@@ -8571,9 +8517,9 @@
                             <w:pPr>
                               <w:pStyle w:val="Legenda"/>
                             </w:pPr>
-                            <w:bookmarkStart w:id="68" w:name="_Toc482302129"/>
-                            <w:bookmarkStart w:id="69" w:name="_Toc482039969"/>
-                            <w:bookmarkStart w:id="70" w:name="_Toc482039827"/>
+                            <w:bookmarkStart w:id="47" w:name="_Toc482302129"/>
+                            <w:bookmarkStart w:id="48" w:name="_Toc482039969"/>
+                            <w:bookmarkStart w:id="49" w:name="_Toc482039827"/>
                             <w:r>
                               <w:t xml:space="preserve">Figura </w:t>
                             </w:r>
@@ -8595,9 +8541,9 @@
                             <w:r>
                               <w:t xml:space="preserve"> Hypervisor</w:t>
                             </w:r>
-                            <w:bookmarkEnd w:id="68"/>
-                            <w:bookmarkEnd w:id="69"/>
-                            <w:bookmarkEnd w:id="70"/>
+                            <w:bookmarkEnd w:id="47"/>
+                            <w:bookmarkEnd w:id="48"/>
+                            <w:bookmarkEnd w:id="49"/>
                             <w:r>
                               <w:t xml:space="preserve"> Hospedado Fonte: http://3way.com.br/saiba-como-a-virtualizacao-por-container-mudou-a-infraestrutura-de-ti/</w:t>
                             </w:r>
@@ -8618,16 +8564,16 @@
           </mc:Choice>
           <mc:Fallback>
             <w:pict>
-              <v:rect w14:anchorId="1ADE8AAF" id="Caixa de Texto 7" o:spid="_x0000_s1036" style="position:absolute;left:0;text-align:left;margin-left:62.95pt;margin-top:303.95pt;width:282.4pt;height:26pt;z-index:11;visibility:visible;mso-wrap-style:square;mso-wrap-distance-left:9pt;mso-wrap-distance-top:0;mso-wrap-distance-right:9pt;mso-wrap-distance-bottom:0;mso-position-horizontal:absolute;mso-position-horizontal-relative:text;mso-position-vertical:absolute;mso-position-vertical-relative:text;v-text-anchor:top" o:gfxdata="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" stroked="f">
+              <v:rect w14:anchorId="1ADE8AAF" id="Caixa de Texto 7" o:spid="_x0000_s1036" style="position:absolute;left:0;text-align:left;margin-left:62.95pt;margin-top:303.95pt;width:282.4pt;height:26pt;z-index:11;visibility:visible;mso-wrap-style:square;mso-wrap-distance-left:9pt;mso-wrap-distance-top:0;mso-wrap-distance-right:9pt;mso-wrap-distance-bottom:0;mso-position-horizontal:absolute;mso-position-horizontal-relative:text;mso-position-vertical:absolute;mso-position-vertical-relative:text;v-text-anchor:top" o:gfxdata="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" stroked="f">
                 <v:textbox style="mso-fit-shape-to-text:t" inset="0,0,0,0">
                   <w:txbxContent>
                     <w:p>
                       <w:pPr>
                         <w:pStyle w:val="Legenda"/>
                       </w:pPr>
-                      <w:bookmarkStart w:id="71" w:name="_Toc482302129"/>
-                      <w:bookmarkStart w:id="72" w:name="_Toc482039969"/>
-                      <w:bookmarkStart w:id="73" w:name="_Toc482039827"/>
+                      <w:bookmarkStart w:id="80" w:name="_Toc482302129"/>
+                      <w:bookmarkStart w:id="81" w:name="_Toc482039969"/>
+                      <w:bookmarkStart w:id="82" w:name="_Toc482039827"/>
                       <w:r>
                         <w:t xml:space="preserve">Figura </w:t>
                       </w:r>
@@ -8649,9 +8595,9 @@
                       <w:r>
                         <w:t xml:space="preserve"> Hypervisor</w:t>
                       </w:r>
-                      <w:bookmarkEnd w:id="71"/>
-                      <w:bookmarkEnd w:id="72"/>
-                      <w:bookmarkEnd w:id="73"/>
+                      <w:bookmarkEnd w:id="80"/>
+                      <w:bookmarkEnd w:id="81"/>
+                      <w:bookmarkEnd w:id="82"/>
                       <w:r>
                         <w:t xml:space="preserve"> Hospedado Fonte: http://3way.com.br/saiba-como-a-virtualizacao-por-container-mudou-a-infraestrutura-de-ti/</w:t>
                       </w:r>
@@ -8825,7 +8771,7 @@
         <w:pStyle w:val="Legenda"/>
         <w:jc w:val="both"/>
       </w:pPr>
-      <w:bookmarkStart w:id="74" w:name="_Toc482302130"/>
+      <w:bookmarkStart w:id="50" w:name="_Toc482302130"/>
       <w:r>
         <w:t xml:space="preserve">Figura </w:t>
       </w:r>
@@ -8844,7 +8790,7 @@
       <w:r>
         <w:fldChar w:fldCharType="end"/>
       </w:r>
-      <w:bookmarkEnd w:id="74"/>
+      <w:bookmarkEnd w:id="50"/>
       <w:r>
         <w:t xml:space="preserve"> - Evolução do Hypervisor Fonte: http://3way.com.br/saiba-como-a-virtualizacao-por-container-revolucionou-a-infraestrutura-de-ti.png</w:t>
       </w:r>
@@ -8931,7 +8877,7 @@
         <w:pStyle w:val="Legenda"/>
         <w:jc w:val="both"/>
       </w:pPr>
-      <w:bookmarkStart w:id="75" w:name="_Toc482302131"/>
+      <w:bookmarkStart w:id="51" w:name="_Toc482302131"/>
       <w:r>
         <w:t xml:space="preserve">Figura </w:t>
       </w:r>
@@ -8950,7 +8896,7 @@
       <w:r>
         <w:fldChar w:fldCharType="end"/>
       </w:r>
-      <w:bookmarkEnd w:id="75"/>
+      <w:bookmarkEnd w:id="51"/>
       <w:r>
         <w:t xml:space="preserve"> - Virtualização por Container Fonte: http://3way.com.br/saiba-como-a-virtualizacao-por-container-revolucionou-a-infraestrutura-de-ti.png</w:t>
       </w:r>
@@ -8967,15 +8913,15 @@
         <w:rPr>
           <w:sz w:val="24"/>
         </w:rPr>
+        <w:t>O kernel do sistema é responsável por fornecer as bibliotecas e os binários necessários para que o container possa rodar a aplicação de forma necessária.</w:t>
+      </w:r>
+    </w:p>
+    <w:p>
+      <w:r>
+        <w:rPr>
+          <w:sz w:val="24"/>
+        </w:rPr>
         <w:lastRenderedPageBreak/>
-        <w:t>O kernel do sistema é responsável por fornecer as bibliotecas e os binários necessários para que o container possa rodar a aplicação de forma necessária.</w:t>
-      </w:r>
-    </w:p>
-    <w:p>
-      <w:r>
-        <w:rPr>
-          <w:sz w:val="24"/>
-        </w:rPr>
         <w:t>Basicamente há uma abstração do nível de sistema operacional, pois as configurações ficam no container e o mesmo pode ser tem um alto nível de provisionamento, podendo ser replicado sem menores problemas, simplificando muito a implementação em diferentes máquinas e ambientes de homologação (QA – Quality Assurance, Staging, Produção); o container pode ser baixado em qualquer lugar, e máquina hospedeira utilizando o Dockerhub (repositório do docker).</w:t>
       </w:r>
     </w:p>
@@ -9005,8 +8951,8 @@
       <w:pPr>
         <w:pStyle w:val="Ttulo11"/>
       </w:pPr>
-      <w:bookmarkStart w:id="76" w:name="_Toc482041888"/>
-      <w:bookmarkEnd w:id="76"/>
+      <w:bookmarkStart w:id="52" w:name="_Toc482041888"/>
+      <w:bookmarkEnd w:id="52"/>
       <w:r>
         <w:lastRenderedPageBreak/>
         <w:t>4.1 LXC Containers</w:t>
@@ -9216,7 +9162,6 @@
           <w:noProof/>
           <w:lang w:eastAsia="pt-BR"/>
         </w:rPr>
-        <w:lastRenderedPageBreak/>
         <w:drawing>
           <wp:inline distT="0" distB="0" distL="0" distR="0" wp14:anchorId="2467B8CB" wp14:editId="3A29084E">
             <wp:extent cx="3663950" cy="3376295"/>
@@ -9273,7 +9218,7 @@
         <w:pStyle w:val="Legenda"/>
         <w:jc w:val="both"/>
       </w:pPr>
-      <w:bookmarkStart w:id="77" w:name="_Toc482302132"/>
+      <w:bookmarkStart w:id="53" w:name="_Toc482302132"/>
       <w:r>
         <w:t xml:space="preserve">Figura </w:t>
       </w:r>
@@ -9292,7 +9237,7 @@
       <w:r>
         <w:fldChar w:fldCharType="end"/>
       </w:r>
-      <w:bookmarkEnd w:id="77"/>
+      <w:bookmarkEnd w:id="53"/>
       <w:r>
         <w:t xml:space="preserve"> - LXC Container Fonte: http://3way.com.br/saiba-como-a-virtualizacao-por-container-revolucionou-a-infraestrutura-de-ti-part2/.png</w:t>
       </w:r>
@@ -9372,7 +9317,6 @@
           <w:noProof/>
           <w:lang w:eastAsia="pt-BR"/>
         </w:rPr>
-        <w:lastRenderedPageBreak/>
         <w:drawing>
           <wp:inline distT="0" distB="0" distL="0" distR="0" wp14:anchorId="533079E4" wp14:editId="05C10CB4">
             <wp:extent cx="4027805" cy="3755390"/>
@@ -9424,7 +9368,7 @@
         <w:pStyle w:val="Legenda"/>
         <w:jc w:val="both"/>
       </w:pPr>
-      <w:bookmarkStart w:id="78" w:name="_Toc482302133"/>
+      <w:bookmarkStart w:id="54" w:name="_Toc482302133"/>
       <w:r>
         <w:t xml:space="preserve">Figura </w:t>
       </w:r>
@@ -9443,7 +9387,7 @@
       <w:r>
         <w:fldChar w:fldCharType="end"/>
       </w:r>
-      <w:bookmarkEnd w:id="78"/>
+      <w:bookmarkEnd w:id="54"/>
       <w:r>
         <w:t xml:space="preserve"> LXC vs KVM Fonte: http:3way.com.br/saiba-como-a-virtualizacao-por-container-revolucionou-a-infraestrutura-de-ti-part2/.png</w:t>
       </w:r>
@@ -9467,8 +9411,8 @@
       <w:pPr>
         <w:pStyle w:val="Ttulo11"/>
       </w:pPr>
-      <w:bookmarkStart w:id="79" w:name="_Toc482041889"/>
-      <w:bookmarkEnd w:id="79"/>
+      <w:bookmarkStart w:id="55" w:name="_Toc482041889"/>
+      <w:bookmarkEnd w:id="55"/>
       <w:r>
         <w:lastRenderedPageBreak/>
         <w:t>4.2 Docker</w:t>
@@ -9778,8 +9722,8 @@
           <w:lang w:val="pt-BR"/>
         </w:rPr>
       </w:pPr>
-      <w:bookmarkStart w:id="80" w:name="_Toc482041890"/>
-      <w:bookmarkEnd w:id="80"/>
+      <w:bookmarkStart w:id="56" w:name="_Toc482041890"/>
+      <w:bookmarkEnd w:id="56"/>
       <w:r>
         <w:lastRenderedPageBreak/>
         <w:t>4.2.1 Docker</w:t>
@@ -10171,6 +10115,7 @@
         <w:rPr>
           <w:lang w:eastAsia="x-none"/>
         </w:rPr>
+        <w:lastRenderedPageBreak/>
         <w:t>“By default, `docker-compose up` will aggregate the output of each container, and when it exits, all containers will be stopped. If you run `docker-compose up -d`, it'll start the containers in the background and leave them running.</w:t>
       </w:r>
     </w:p>
@@ -10215,9 +10160,17 @@
       <w:r>
         <w:rPr>
           <w:b w:val="0"/>
+          <w:highlight w:val="yellow"/>
           <w:lang w:val="pt-BR"/>
         </w:rPr>
-        <w:t>ver definição de código para os arquivos do codeship e colocar aqui  para os arquivos do diverfile é docker-compose&gt;</w:t>
+        <w:t>ver definição de código para os arquivos do codeship e colocar aqui  para os arquivos do diverfile é docker-compose</w:t>
+      </w:r>
+      <w:r>
+        <w:rPr>
+          <w:b w:val="0"/>
+          <w:lang w:val="pt-BR"/>
+        </w:rPr>
+        <w:t>&gt;</w:t>
       </w:r>
     </w:p>
     <w:p>
@@ -10269,8 +10222,8 @@
       <w:pPr>
         <w:pStyle w:val="Ttulo11"/>
       </w:pPr>
-      <w:bookmarkStart w:id="81" w:name="_Toc482041892"/>
-      <w:bookmarkEnd w:id="81"/>
+      <w:bookmarkStart w:id="57" w:name="_Toc482041892"/>
+      <w:bookmarkEnd w:id="57"/>
       <w:r>
         <w:lastRenderedPageBreak/>
         <w:t>5 SOFTWARES DE GERENCIAMENTO DE CONTAINERS</w:t>
@@ -10287,13 +10240,368 @@
       <w:pPr>
         <w:suppressAutoHyphens w:val="0"/>
         <w:spacing w:line="240" w:lineRule="auto"/>
-        <w:ind w:firstLine="0"/>
         <w:jc w:val="left"/>
+      </w:pPr>
+      <w:r>
+        <w:t xml:space="preserve">Existem </w:t>
+      </w:r>
+      <w:r>
+        <w:t xml:space="preserve">algumas Plataformas (PaaS) </w:t>
+      </w:r>
+      <w:r>
+        <w:t>para gerenciamento</w:t>
+      </w:r>
+      <w:r>
+        <w:t xml:space="preserve"> de containers em ambientes (</w:t>
+      </w:r>
+      <w:r>
+        <w:t xml:space="preserve">qa, </w:t>
+      </w:r>
+      <w:r>
+        <w:t>staging é produção)</w:t>
+      </w:r>
+      <w:r>
+        <w:t>.</w:t>
+      </w:r>
+    </w:p>
+    <w:p>
+      <w:pPr>
+        <w:suppressAutoHyphens w:val="0"/>
+        <w:spacing w:line="240" w:lineRule="auto"/>
+        <w:ind w:left="708" w:firstLine="0"/>
+        <w:rPr>
+          <w:lang w:eastAsia="x-none"/>
+        </w:rPr>
+      </w:pPr>
+      <w:r>
+        <w:rPr>
+          <w:lang w:eastAsia="x-none"/>
+        </w:rPr>
+        <w:t xml:space="preserve">Essas plataformas tem a </w:t>
+      </w:r>
+      <w:r>
+        <w:rPr>
+          <w:lang w:eastAsia="x-none"/>
+        </w:rPr>
+        <w:t xml:space="preserve">finalidade de melhorar o condicionamento de containers, </w:t>
+      </w:r>
+      <w:r>
+        <w:rPr>
+          <w:lang w:eastAsia="x-none"/>
+        </w:rPr>
+        <w:t>de forma visual</w:t>
+      </w:r>
+      <w:r>
+        <w:rPr>
+          <w:lang w:eastAsia="x-none"/>
+        </w:rPr>
+        <w:t>,</w:t>
+      </w:r>
+      <w:r>
+        <w:rPr>
+          <w:lang w:eastAsia="x-none"/>
+        </w:rPr>
+        <w:t xml:space="preserve"> para que não</w:t>
+      </w:r>
+      <w:r>
+        <w:rPr>
+          <w:lang w:eastAsia="x-none"/>
+        </w:rPr>
+        <w:t xml:space="preserve"> seja necessário conhecimentos de comandos, e entre outras finalidades.</w:t>
+      </w:r>
+    </w:p>
+    <w:p>
+      <w:pPr>
+        <w:suppressAutoHyphens w:val="0"/>
+        <w:spacing w:line="240" w:lineRule="auto"/>
+        <w:ind w:firstLine="0"/>
+        <w:jc w:val="left"/>
+        <w:rPr>
+          <w:lang w:eastAsia="x-none"/>
+        </w:rPr>
+      </w:pPr>
+      <w:r>
+        <w:rPr>
+          <w:lang w:eastAsia="x-none"/>
+        </w:rPr>
+        <w:t xml:space="preserve"> </w:t>
+      </w:r>
+      <w:r>
+        <w:rPr>
+          <w:lang w:eastAsia="x-none"/>
+        </w:rPr>
+        <w:t>Neste trabalho,</w:t>
+      </w:r>
+      <w:bookmarkStart w:id="58" w:name="_Toc482041893"/>
+      <w:bookmarkEnd w:id="58"/>
+      <w:r>
+        <w:rPr>
+          <w:lang w:eastAsia="x-none"/>
+        </w:rPr>
+        <w:t xml:space="preserve"> irei</w:t>
+      </w:r>
+      <w:r>
+        <w:rPr>
+          <w:lang w:eastAsia="x-none"/>
+        </w:rPr>
+        <w:t xml:space="preserve"> falar brevemente sobre algumas dessas plataformas</w:t>
+      </w:r>
+      <w:r>
+        <w:rPr>
+          <w:lang w:eastAsia="x-none"/>
+        </w:rPr>
+        <w:t xml:space="preserve"> como</w:t>
+      </w:r>
+      <w:r>
+        <w:rPr>
+          <w:lang w:eastAsia="x-none"/>
+        </w:rPr>
+        <w:t xml:space="preserve">: </w:t>
+      </w:r>
+      <w:r>
+        <w:rPr>
+          <w:lang w:eastAsia="x-none"/>
+        </w:rPr>
+        <w:t>Tsuru (grupo Globo</w:t>
+      </w:r>
+      <w:r>
+        <w:rPr>
+          <w:lang w:eastAsia="x-none"/>
+        </w:rPr>
+        <w:t xml:space="preserve">), </w:t>
+      </w:r>
+      <w:r>
+        <w:rPr>
+          <w:lang w:eastAsia="x-none"/>
+        </w:rPr>
+        <w:t>Kubernet é Vagran.</w:t>
+      </w:r>
+    </w:p>
+    <w:p>
+      <w:pPr>
+        <w:suppressAutoHyphens w:val="0"/>
+        <w:spacing w:line="240" w:lineRule="auto"/>
+        <w:jc w:val="left"/>
+        <w:rPr>
+          <w:lang w:eastAsia="x-none"/>
+        </w:rPr>
+      </w:pPr>
+      <w:r>
+        <w:rPr>
+          <w:lang w:eastAsia="x-none"/>
+        </w:rPr>
+        <w:t xml:space="preserve">Essas plataformas além de melhorarem o gerenciamento, provisionamento é condicionamento </w:t>
+      </w:r>
+      <w:r>
+        <w:rPr>
+          <w:lang w:eastAsia="x-none"/>
+        </w:rPr>
+        <w:t>dos containers elas melhoram o acesso ao conhecimen</w:t>
+      </w:r>
+      <w:r>
+        <w:rPr>
+          <w:lang w:eastAsia="x-none"/>
+        </w:rPr>
+        <w:t>to e a popularização do</w:t>
+      </w:r>
+      <w:r>
+        <w:rPr>
+          <w:lang w:eastAsia="x-none"/>
+        </w:rPr>
+        <w:t xml:space="preserve"> tema; pois possibilitam que pessoas </w:t>
+      </w:r>
+      <w:r>
+        <w:rPr>
+          <w:lang w:eastAsia="x-none"/>
+        </w:rPr>
+        <w:t>com poucos conhecimentos, profundos sobre certas áreas, possam verificar</w:t>
+      </w:r>
+      <w:r>
+        <w:rPr>
+          <w:lang w:eastAsia="x-none"/>
+        </w:rPr>
+        <w:t>/monitorar</w:t>
+      </w:r>
+      <w:r>
+        <w:rPr>
+          <w:lang w:eastAsia="x-none"/>
+        </w:rPr>
+        <w:t xml:space="preserve"> um</w:t>
+      </w:r>
+      <w:r>
+        <w:rPr>
+          <w:lang w:eastAsia="x-none"/>
+        </w:rPr>
+        <w:t xml:space="preserve"> ambiente </w:t>
+      </w:r>
+      <w:r>
+        <w:rPr>
+          <w:lang w:eastAsia="x-none"/>
+        </w:rPr>
+        <w:t>com serviços por container.</w:t>
+      </w:r>
+    </w:p>
+    <w:p>
+      <w:pPr>
+        <w:suppressAutoHyphens w:val="0"/>
+        <w:spacing w:line="240" w:lineRule="auto"/>
+        <w:jc w:val="left"/>
+        <w:rPr>
+          <w:lang w:eastAsia="x-none"/>
+        </w:rPr>
+      </w:pPr>
+      <w:r>
+        <w:rPr>
+          <w:lang w:eastAsia="x-none"/>
+        </w:rPr>
+        <w:t xml:space="preserve">Um </w:t>
+      </w:r>
+      <w:r>
+        <w:rPr>
+          <w:lang w:eastAsia="x-none"/>
+        </w:rPr>
+        <w:t xml:space="preserve">outro provedor/empresa que alavancou esse conhecimento sobre virtualização, foi a Amazon, com seus </w:t>
+      </w:r>
+      <w:r>
+        <w:rPr>
+          <w:lang w:eastAsia="x-none"/>
+        </w:rPr>
+        <w:t xml:space="preserve">serviços em AWS; os mesmos são segregados em </w:t>
+      </w:r>
+      <w:r>
+        <w:rPr>
+          <w:lang w:eastAsia="x-none"/>
+        </w:rPr>
+        <w:t xml:space="preserve">agregação de serviços e </w:t>
+      </w:r>
+      <w:r>
+        <w:rPr>
+          <w:lang w:eastAsia="x-none"/>
+        </w:rPr>
+        <w:t>monetização por usabilidade dos mesmos.</w:t>
+      </w:r>
+    </w:p>
+    <w:p>
+      <w:pPr>
+        <w:suppressAutoHyphens w:val="0"/>
+        <w:spacing w:line="240" w:lineRule="auto"/>
+        <w:jc w:val="left"/>
+        <w:rPr>
+          <w:lang w:eastAsia="x-none"/>
+        </w:rPr>
+      </w:pPr>
+      <w:r>
+        <w:rPr>
+          <w:lang w:eastAsia="x-none"/>
+        </w:rPr>
+        <w:t xml:space="preserve">Essas PaaS, </w:t>
+      </w:r>
+      <w:r>
+        <w:rPr>
+          <w:lang w:eastAsia="x-none"/>
+        </w:rPr>
+        <w:t>citadas possuem integração com a AWS</w:t>
+      </w:r>
+      <w:r>
+        <w:rPr>
+          <w:lang w:eastAsia="x-none"/>
+        </w:rPr>
+        <w:t xml:space="preserve"> (</w:t>
+      </w:r>
+      <w:r>
+        <w:rPr>
+          <w:highlight w:val="yellow"/>
+          <w:lang w:eastAsia="x-none"/>
+        </w:rPr>
+        <w:t xml:space="preserve">a menos o Tsuru – o mesmo é baseado em </w:t>
+      </w:r>
+      <w:r>
+        <w:rPr>
+          <w:highlight w:val="yellow"/>
+          <w:lang w:eastAsia="x-none"/>
+        </w:rPr>
+        <w:t xml:space="preserve">Docker, restrito ao Data Center </w:t>
+      </w:r>
+      <w:r>
+        <w:rPr>
+          <w:highlight w:val="yellow"/>
+          <w:lang w:eastAsia="x-none"/>
+        </w:rPr>
+        <w:t xml:space="preserve">do grupo </w:t>
+      </w:r>
+      <w:commentRangeStart w:id="59"/>
+      <w:r>
+        <w:rPr>
+          <w:highlight w:val="yellow"/>
+          <w:lang w:eastAsia="x-none"/>
+        </w:rPr>
+        <w:t>Globo</w:t>
+      </w:r>
+      <w:commentRangeEnd w:id="59"/>
+      <w:r>
+        <w:rPr>
+          <w:rStyle w:val="Refdecomentrio"/>
+        </w:rPr>
+        <w:commentReference w:id="59"/>
+      </w:r>
+      <w:r>
+        <w:rPr>
+          <w:lang w:eastAsia="x-none"/>
+        </w:rPr>
+        <w:t>)</w:t>
+      </w:r>
+      <w:r>
+        <w:rPr>
+          <w:lang w:eastAsia="x-none"/>
+        </w:rPr>
+        <w:t>.</w:t>
+      </w:r>
+    </w:p>
+    <w:p>
+      <w:pPr>
+        <w:suppressAutoHyphens w:val="0"/>
+        <w:spacing w:line="240" w:lineRule="auto"/>
+        <w:jc w:val="left"/>
+        <w:rPr>
+          <w:lang w:eastAsia="x-none"/>
+        </w:rPr>
+      </w:pPr>
+    </w:p>
+    <w:p>
+      <w:pPr>
+        <w:suppressAutoHyphens w:val="0"/>
+        <w:spacing w:line="240" w:lineRule="auto"/>
+        <w:jc w:val="left"/>
+        <w:rPr>
+          <w:lang w:eastAsia="x-none"/>
+        </w:rPr>
+      </w:pPr>
+      <w:bookmarkStart w:id="60" w:name="_GoBack"/>
+      <w:bookmarkEnd w:id="60"/>
+      <w:r>
+        <w:rPr>
+          <w:lang w:eastAsia="x-none"/>
+        </w:rPr>
+        <w:t xml:space="preserve"> </w:t>
+      </w:r>
+    </w:p>
+    <w:p>
+      <w:pPr>
+        <w:suppressAutoHyphens w:val="0"/>
+        <w:spacing w:line="240" w:lineRule="auto"/>
+        <w:ind w:firstLine="0"/>
+        <w:jc w:val="left"/>
         <w:rPr>
           <w:lang w:val="x-none" w:eastAsia="x-none"/>
         </w:rPr>
       </w:pPr>
       <w:r>
+        <w:rPr>
+          <w:lang w:eastAsia="x-none"/>
+        </w:rPr>
+        <w:t xml:space="preserve"> </w:t>
+      </w:r>
+      <w:r>
         <w:br w:type="page"/>
       </w:r>
     </w:p>
@@ -10301,40 +10609,8 @@
       <w:pPr>
         <w:pStyle w:val="Ttulo11"/>
       </w:pPr>
-      <w:bookmarkStart w:id="82" w:name="_Toc482041893"/>
-      <w:bookmarkEnd w:id="82"/>
-      <w:r>
-        <w:lastRenderedPageBreak/>
-        <w:t>5.1 Tsuru</w:t>
-      </w:r>
-    </w:p>
-    <w:p>
-      <w:pPr>
-        <w:rPr>
-          <w:lang w:val="x-none" w:eastAsia="x-none"/>
-        </w:rPr>
-      </w:pPr>
-    </w:p>
-    <w:p>
-      <w:pPr>
-        <w:suppressAutoHyphens w:val="0"/>
-        <w:spacing w:line="240" w:lineRule="auto"/>
-        <w:ind w:firstLine="0"/>
-        <w:jc w:val="left"/>
-        <w:rPr>
-          <w:lang w:val="x-none" w:eastAsia="x-none"/>
-        </w:rPr>
-      </w:pPr>
-      <w:r>
-        <w:br w:type="page"/>
-      </w:r>
-    </w:p>
-    <w:p>
-      <w:pPr>
-        <w:pStyle w:val="Ttulo11"/>
-      </w:pPr>
-      <w:bookmarkStart w:id="83" w:name="_Toc482041894"/>
-      <w:bookmarkEnd w:id="83"/>
+      <w:bookmarkStart w:id="61" w:name="_Toc482041894"/>
+      <w:bookmarkEnd w:id="61"/>
       <w:r>
         <w:lastRenderedPageBreak/>
         <w:t>5.2 Vagran</w:t>
@@ -10365,8 +10641,8 @@
       <w:pPr>
         <w:pStyle w:val="Ttulo11"/>
       </w:pPr>
-      <w:bookmarkStart w:id="84" w:name="_Toc482041895"/>
-      <w:bookmarkEnd w:id="84"/>
+      <w:bookmarkStart w:id="62" w:name="_Toc482041895"/>
+      <w:bookmarkEnd w:id="62"/>
       <w:r>
         <w:lastRenderedPageBreak/>
         <w:t>5.3 Kubernet</w:t>
@@ -10397,8 +10673,8 @@
       <w:pPr>
         <w:pStyle w:val="Ttulo11"/>
       </w:pPr>
-      <w:bookmarkStart w:id="85" w:name="_Toc482041896"/>
-      <w:bookmarkEnd w:id="85"/>
+      <w:bookmarkStart w:id="63" w:name="_Toc482041896"/>
+      <w:bookmarkEnd w:id="63"/>
       <w:r>
         <w:lastRenderedPageBreak/>
         <w:t>6 COMPARAÇÃO ENTRE PLATAFORMAS</w:t>
@@ -10429,8 +10705,8 @@
       <w:pPr>
         <w:pStyle w:val="Ttulo11"/>
       </w:pPr>
-      <w:bookmarkStart w:id="86" w:name="_Toc482041897"/>
-      <w:bookmarkEnd w:id="86"/>
+      <w:bookmarkStart w:id="64" w:name="_Toc482041897"/>
+      <w:bookmarkEnd w:id="64"/>
       <w:r>
         <w:lastRenderedPageBreak/>
         <w:t>6.1 Plataformas</w:t>
@@ -10461,8 +10737,8 @@
       <w:pPr>
         <w:pStyle w:val="Ttulo11"/>
       </w:pPr>
-      <w:bookmarkStart w:id="87" w:name="_Toc482041898"/>
-      <w:bookmarkEnd w:id="87"/>
+      <w:bookmarkStart w:id="65" w:name="_Toc482041898"/>
+      <w:bookmarkEnd w:id="65"/>
       <w:r>
         <w:lastRenderedPageBreak/>
         <w:t>6.2 Tolerâncias à falhas</w:t>
@@ -10493,8 +10769,8 @@
       <w:pPr>
         <w:pStyle w:val="Ttulo11"/>
       </w:pPr>
-      <w:bookmarkStart w:id="88" w:name="_Toc482041899"/>
-      <w:bookmarkEnd w:id="88"/>
+      <w:bookmarkStart w:id="66" w:name="_Toc482041899"/>
+      <w:bookmarkEnd w:id="66"/>
       <w:r>
         <w:lastRenderedPageBreak/>
         <w:t>7 PROGRAMAÇÃO EM MICROSERVIÇOS</w:t>
@@ -10525,8 +10801,8 @@
       <w:pPr>
         <w:pStyle w:val="Ttulo11"/>
       </w:pPr>
-      <w:bookmarkStart w:id="89" w:name="_Toc482041900"/>
-      <w:bookmarkEnd w:id="89"/>
+      <w:bookmarkStart w:id="67" w:name="_Toc482041900"/>
+      <w:bookmarkEnd w:id="67"/>
       <w:r>
         <w:lastRenderedPageBreak/>
         <w:t>7.1 Boas práticas de programação distribuída (Doze fatores)</w:t>
@@ -10557,8 +10833,8 @@
       <w:pPr>
         <w:pStyle w:val="Ttulo11"/>
       </w:pPr>
-      <w:bookmarkStart w:id="90" w:name="_Toc482041901"/>
-      <w:bookmarkEnd w:id="90"/>
+      <w:bookmarkStart w:id="68" w:name="_Toc482041901"/>
+      <w:bookmarkEnd w:id="68"/>
       <w:r>
         <w:lastRenderedPageBreak/>
         <w:t>7.2 Empregabilidade da técnica</w:t>
@@ -10589,8 +10865,8 @@
       <w:pPr>
         <w:pStyle w:val="Ttulo11"/>
       </w:pPr>
-      <w:bookmarkStart w:id="91" w:name="_Toc482041902"/>
-      <w:bookmarkEnd w:id="91"/>
+      <w:bookmarkStart w:id="69" w:name="_Toc482041902"/>
+      <w:bookmarkEnd w:id="69"/>
       <w:r>
         <w:lastRenderedPageBreak/>
         <w:t>8 ESTUDO DE CASO</w:t>
@@ -10603,8 +10879,6 @@
         <w:ind w:firstLine="708"/>
         <w:jc w:val="left"/>
       </w:pPr>
-      <w:bookmarkStart w:id="92" w:name="_GoBack"/>
-      <w:bookmarkEnd w:id="92"/>
       <w:r>
         <w:t xml:space="preserve">Como estudo de caso desta </w:t>
       </w:r>
@@ -10640,6 +10914,7 @@
         <w:ind w:firstLine="708"/>
         <w:jc w:val="left"/>
       </w:pPr>
+      <w:commentRangeStart w:id="70"/>
       <w:r>
         <w:t xml:space="preserve">Este crawler tem como finalidade fazer </w:t>
       </w:r>
@@ -10672,19 +10947,131 @@
       <w:pPr>
         <w:suppressAutoHyphens w:val="0"/>
         <w:spacing w:line="240" w:lineRule="auto"/>
-        <w:ind w:firstLine="0"/>
+        <w:ind w:left="708" w:firstLine="0"/>
         <w:jc w:val="left"/>
       </w:pPr>
+    </w:p>
+    <w:p>
+      <w:pPr>
+        <w:suppressAutoHyphens w:val="0"/>
+        <w:spacing w:line="240" w:lineRule="auto"/>
+        <w:ind w:left="708" w:firstLine="0"/>
+        <w:jc w:val="left"/>
+      </w:pPr>
+      <w:r>
+        <w:t>&lt;</w:t>
+      </w:r>
+      <w:r>
+        <w:rPr>
+          <w:highlight w:val="yellow"/>
+        </w:rPr>
+        <w:t xml:space="preserve">Adicionar aqui modelo de documento de </w:t>
+      </w:r>
+      <w:r>
+        <w:rPr>
+          <w:highlight w:val="yellow"/>
+        </w:rPr>
+        <w:t>aplicação que está sendo escrito para o vod_plataforma</w:t>
+      </w:r>
+      <w:r>
+        <w:t>&gt;</w:t>
+      </w:r>
+    </w:p>
+    <w:p>
+      <w:pPr>
+        <w:suppressAutoHyphens w:val="0"/>
+        <w:spacing w:line="240" w:lineRule="auto"/>
+        <w:ind w:left="708" w:firstLine="0"/>
+        <w:jc w:val="left"/>
+      </w:pPr>
+    </w:p>
+    <w:p>
+      <w:pPr>
+        <w:suppressAutoHyphens w:val="0"/>
+        <w:spacing w:line="240" w:lineRule="auto"/>
+        <w:ind w:left="708" w:firstLine="0"/>
+        <w:jc w:val="left"/>
+      </w:pPr>
+      <w:r>
+        <w:t xml:space="preserve">O mesmo foi criado sobre o </w:t>
+      </w:r>
+      <w:r>
+        <w:t xml:space="preserve">paradigma de programação por serviço, sendo quarto (4) </w:t>
+      </w:r>
+      <w:r>
+        <w:t>containers de serviço:</w:t>
+      </w:r>
+    </w:p>
+    <w:p>
+      <w:pPr>
+        <w:pStyle w:val="PargrafodaLista"/>
+        <w:numPr>
+          <w:ilvl w:val="0"/>
+          <w:numId w:val="13"/>
+        </w:numPr>
+        <w:suppressAutoHyphens w:val="0"/>
+        <w:spacing w:line="240" w:lineRule="auto"/>
+        <w:jc w:val="left"/>
+      </w:pPr>
+      <w:r>
+        <w:t>Data base: Serviço de Banco de Dados em MySQL</w:t>
+      </w:r>
+      <w:r>
+        <w:t>.</w:t>
+      </w:r>
+      <w:r>
+        <w:t xml:space="preserve"> Sendo o Banco de Dados permanente para a aplicação</w:t>
+      </w:r>
+    </w:p>
+    <w:p>
+      <w:pPr>
+        <w:pStyle w:val="PargrafodaLista"/>
+        <w:numPr>
+          <w:ilvl w:val="0"/>
+          <w:numId w:val="13"/>
+        </w:numPr>
+        <w:suppressAutoHyphens w:val="0"/>
+        <w:spacing w:line="240" w:lineRule="auto"/>
+        <w:jc w:val="left"/>
+      </w:pPr>
+      <w:r>
+        <w:t xml:space="preserve">Redis: Serviço de Banco de Dados </w:t>
+      </w:r>
+      <w:r>
+        <w:t>no Redis-</w:t>
+      </w:r>
+      <w:r>
+        <w:t>Server. Sendo o Banco de Dados colar</w:t>
+      </w:r>
+    </w:p>
+    <w:p>
+      <w:pPr>
+        <w:pStyle w:val="PargrafodaLista"/>
+        <w:numPr>
+          <w:ilvl w:val="0"/>
+          <w:numId w:val="13"/>
+        </w:numPr>
+        <w:suppressAutoHyphens w:val="0"/>
+        <w:spacing w:line="240" w:lineRule="auto"/>
+        <w:jc w:val="left"/>
+      </w:pPr>
       <w:r>
         <w:br w:type="page"/>
       </w:r>
+      <w:commentRangeEnd w:id="70"/>
+      <w:r>
+        <w:rPr>
+          <w:rStyle w:val="Refdecomentrio"/>
+        </w:rPr>
+        <w:commentReference w:id="70"/>
+      </w:r>
     </w:p>
     <w:p>
       <w:pPr>
         <w:pStyle w:val="Ttulo11"/>
       </w:pPr>
-      <w:bookmarkStart w:id="93" w:name="_Toc482041903"/>
-      <w:bookmarkEnd w:id="93"/>
+      <w:bookmarkStart w:id="71" w:name="_Toc482041903"/>
+      <w:bookmarkEnd w:id="71"/>
       <w:r>
         <w:lastRenderedPageBreak/>
         <w:t>8.1 Infraestrutura</w:t>
@@ -10715,8 +11102,8 @@
       <w:pPr>
         <w:pStyle w:val="Ttulo11"/>
       </w:pPr>
-      <w:bookmarkStart w:id="94" w:name="_Toc482041904"/>
-      <w:bookmarkEnd w:id="94"/>
+      <w:bookmarkStart w:id="72" w:name="_Toc482041904"/>
+      <w:bookmarkEnd w:id="72"/>
       <w:r>
         <w:lastRenderedPageBreak/>
         <w:t>8.2 Métricas de Escalabilidade</w:t>
@@ -10750,29 +11137,10 @@
     </w:p>
     <w:p>
       <w:pPr>
-        <w:pStyle w:val="Ttulo11"/>
-        <w:ind w:firstLine="0"/>
-      </w:pPr>
-      <w:bookmarkStart w:id="95" w:name="_Toc482041905"/>
-      <w:bookmarkEnd w:id="95"/>
-      <w:r>
-        <w:lastRenderedPageBreak/>
-        <w:t>9 CONCLUSÃO</w:t>
-      </w:r>
-    </w:p>
-    <w:p>
-      <w:pPr>
-        <w:rPr>
-          <w:lang w:val="x-none" w:eastAsia="x-none"/>
-        </w:rPr>
-      </w:pPr>
-    </w:p>
-    <w:p>
-      <w:pPr>
-        <w:suppressAutoHyphens w:val="0"/>
-        <w:spacing w:line="240" w:lineRule="auto"/>
-        <w:ind w:firstLine="0"/>
-        <w:jc w:val="left"/>
+        <w:suppressAutoHyphens w:val="0"/>
+        <w:spacing w:line="240" w:lineRule="auto"/>
+        <w:ind w:firstLine="0"/>
+        <w:jc w:val="center"/>
         <w:rPr>
           <w:rFonts w:cs="Times New Roman"/>
           <w:b/>
@@ -10782,7 +11150,25 @@
           <w:lang w:val="x-none" w:eastAsia="x-none"/>
         </w:rPr>
       </w:pPr>
-      <w:r>
+      <w:bookmarkStart w:id="73" w:name="_Toc482041905"/>
+      <w:bookmarkEnd w:id="73"/>
+      <w:r>
+        <w:rPr>
+          <w:b/>
+        </w:rPr>
+        <w:lastRenderedPageBreak/>
+        <w:t xml:space="preserve">9 </w:t>
+      </w:r>
+      <w:r>
+        <w:rPr>
+          <w:b/>
+        </w:rPr>
+        <w:t>CONCLUSAO</w:t>
+      </w:r>
+      <w:r>
+        <w:rPr>
+          <w:b/>
+        </w:rPr>
         <w:br w:type="page"/>
       </w:r>
     </w:p>
@@ -10791,8 +11177,8 @@
         <w:pStyle w:val="Ttulo11"/>
         <w:ind w:firstLine="0"/>
       </w:pPr>
-      <w:bookmarkStart w:id="96" w:name="_Toc482041906"/>
-      <w:bookmarkEnd w:id="96"/>
+      <w:bookmarkStart w:id="74" w:name="_Toc482041906"/>
+      <w:bookmarkEnd w:id="74"/>
       <w:r>
         <w:lastRenderedPageBreak/>
         <w:t>10 Referências</w:t>
@@ -11147,29 +11533,29 @@
           <w:shd w:val="clear" w:color="auto" w:fill="F6F6F7"/>
           <w:lang w:eastAsia="pt-BR"/>
         </w:rPr>
+        <w:t>“O que é Container?”. Disponível em &lt;http://www.mundodocker.com.br/o-que-e-container/&gt;. Acessado em 04/05/2017</w:t>
+      </w:r>
+    </w:p>
+    <w:p>
+      <w:pPr>
+        <w:suppressAutoHyphens w:val="0"/>
+        <w:spacing w:line="240" w:lineRule="auto"/>
+        <w:ind w:firstLine="0"/>
+        <w:jc w:val="left"/>
+      </w:pPr>
+      <w:r>
+        <w:t xml:space="preserve"> </w:t>
+      </w:r>
+    </w:p>
+    <w:p>
+      <w:pPr>
+        <w:suppressAutoHyphens w:val="0"/>
+        <w:spacing w:line="240" w:lineRule="auto"/>
+        <w:ind w:firstLine="0"/>
+        <w:jc w:val="left"/>
+      </w:pPr>
+      <w:r>
         <w:lastRenderedPageBreak/>
-        <w:t>“O que é Container?”. Disponível em &lt;http://www.mundodocker.com.br/o-que-e-container/&gt;. Acessado em 04/05/2017</w:t>
-      </w:r>
-    </w:p>
-    <w:p>
-      <w:pPr>
-        <w:suppressAutoHyphens w:val="0"/>
-        <w:spacing w:line="240" w:lineRule="auto"/>
-        <w:ind w:firstLine="0"/>
-        <w:jc w:val="left"/>
-      </w:pPr>
-      <w:r>
-        <w:t xml:space="preserve"> </w:t>
-      </w:r>
-    </w:p>
-    <w:p>
-      <w:pPr>
-        <w:suppressAutoHyphens w:val="0"/>
-        <w:spacing w:line="240" w:lineRule="auto"/>
-        <w:ind w:firstLine="0"/>
-        <w:jc w:val="left"/>
-      </w:pPr>
-      <w:r>
         <w:br w:type="page"/>
       </w:r>
     </w:p>
@@ -11935,8 +12321,8 @@
       </w:pPr>
     </w:p>
     <w:sectPr>
-      <w:headerReference w:type="default" r:id="rId29"/>
-      <w:footerReference w:type="default" r:id="rId30"/>
+      <w:headerReference w:type="default" r:id="rId32"/>
+      <w:footerReference w:type="default" r:id="rId33"/>
       <w:pgSz w:w="11906" w:h="16838"/>
       <w:pgMar w:top="1701" w:right="1134" w:bottom="1134" w:left="1701" w:header="851" w:footer="709" w:gutter="0"/>
       <w:cols w:space="720"/>
@@ -11947,8 +12333,59 @@
 </w:document>
 </file>
 
+<file path=word/comments.xml><?xml version="1.0" encoding="utf-8"?>
+<w:comments xmlns:wpc="http://schemas.microsoft.com/office/word/2010/wordprocessingCanvas" xmlns:cx="http://schemas.microsoft.com/office/drawing/2014/chartex" xmlns:cx1="http://schemas.microsoft.com/office/drawing/2015/9/8/chartex" xmlns:cx2="http://schemas.microsoft.com/office/drawing/2015/10/21/chartex" xmlns:cx3="http://schemas.microsoft.com/office/drawing/2016/5/9/chartex" xmlns:cx4="http://schemas.microsoft.com/office/drawing/2016/5/10/chartex" xmlns:cx5="http://schemas.microsoft.com/office/drawing/2016/5/11/chartex" xmlns:cx6="http://schemas.microsoft.com/office/drawing/2016/5/12/chartex" xmlns:cx7="http://schemas.microsoft.com/office/drawing/2016/5/13/chartex" xmlns:cx8="http://schemas.microsoft.com/office/drawing/2016/5/14/chartex" xmlns:mc="http://schemas.openxmlformats.org/markup-compatibility/2006" xmlns:aink="http://schemas.microsoft.com/office/drawing/2016/ink" xmlns:am3d="http://schemas.microsoft.com/office/drawing/2017/model3d" xmlns:o="urn:schemas-microsoft-com:office:office" xmlns:r="http://schemas.openxmlformats.org/officeDocument/2006/relationships" xmlns:m="http://schemas.openxmlformats.org/officeDocument/2006/math" xmlns:v="urn:schemas-microsoft-com:vml" xmlns:wp14="http://schemas.microsoft.com/office/word/2010/wordprocessingDrawing" xmlns:wp="http://schemas.openxmlformats.org/drawingml/2006/wordprocessingDrawing" xmlns:w10="urn:schemas-microsoft-com:office:word" xmlns:w="http://schemas.openxmlformats.org/wordprocessingml/2006/main" xmlns:w14="http://schemas.microsoft.com/office/word/2010/wordml" xmlns:w15="http://schemas.microsoft.com/office/word/2012/wordml" xmlns:w16cid="http://schemas.microsoft.com/office/word/2016/wordml/cid" xmlns:w16se="http://schemas.microsoft.com/office/word/2015/wordml/symex" xmlns:wpg="http://schemas.microsoft.com/office/word/2010/wordprocessingGroup" xmlns:wpi="http://schemas.microsoft.com/office/word/2010/wordprocessingInk" xmlns:wne="http://schemas.microsoft.com/office/word/2006/wordml" xmlns:wps="http://schemas.microsoft.com/office/word/2010/wordprocessingShape" mc:Ignorable="w14 w15 w16se w16cid wp14">
+  <w:comment w:id="59" w:author="Thiago Cruz" w:date="2017-07-25T22:28:00Z" w:initials="TC">
+    <w:p>
+      <w:pPr>
+        <w:pStyle w:val="Textodecomentrio"/>
+      </w:pPr>
+      <w:r>
+        <w:rPr>
+          <w:rStyle w:val="Refdecomentrio"/>
+        </w:rPr>
+        <w:annotationRef/>
+      </w:r>
+      <w:r>
+        <w:t>O Tsuru é em plataforma aberta; verificar se no Open Source também possui integração com AWS?!</w:t>
+      </w:r>
+    </w:p>
+  </w:comment>
+  <w:comment w:id="70" w:author="Thiago Cruz" w:date="2017-07-25T10:41:00Z" w:initials="TC">
+    <w:p>
+      <w:pPr>
+        <w:pStyle w:val="Textodecomentrio"/>
+      </w:pPr>
+      <w:r>
+        <w:rPr>
+          <w:rStyle w:val="Refdecomentrio"/>
+        </w:rPr>
+        <w:annotationRef/>
+      </w:r>
+      <w:r>
+        <w:t>Fazer alteração do projeto; Reescrever e alterar para palavras e tags</w:t>
+      </w:r>
+    </w:p>
+  </w:comment>
+</w:comments>
+</file>
+
+<file path=word/commentsExtended.xml><?xml version="1.0" encoding="utf-8"?>
+<w15:commentsEx xmlns:wpc="http://schemas.microsoft.com/office/word/2010/wordprocessingCanvas" xmlns:cx="http://schemas.microsoft.com/office/drawing/2014/chartex" xmlns:cx1="http://schemas.microsoft.com/office/drawing/2015/9/8/chartex" xmlns:cx2="http://schemas.microsoft.com/office/drawing/2015/10/21/chartex" xmlns:cx3="http://schemas.microsoft.com/office/drawing/2016/5/9/chartex" xmlns:cx4="http://schemas.microsoft.com/office/drawing/2016/5/10/chartex" xmlns:cx5="http://schemas.microsoft.com/office/drawing/2016/5/11/chartex" xmlns:cx6="http://schemas.microsoft.com/office/drawing/2016/5/12/chartex" xmlns:cx7="http://schemas.microsoft.com/office/drawing/2016/5/13/chartex" xmlns:cx8="http://schemas.microsoft.com/office/drawing/2016/5/14/chartex" xmlns:mc="http://schemas.openxmlformats.org/markup-compatibility/2006" xmlns:aink="http://schemas.microsoft.com/office/drawing/2016/ink" xmlns:am3d="http://schemas.microsoft.com/office/drawing/2017/model3d" xmlns:o="urn:schemas-microsoft-com:office:office" xmlns:r="http://schemas.openxmlformats.org/officeDocument/2006/relationships" xmlns:m="http://schemas.openxmlformats.org/officeDocument/2006/math" xmlns:v="urn:schemas-microsoft-com:vml" xmlns:wp14="http://schemas.microsoft.com/office/word/2010/wordprocessingDrawing" xmlns:wp="http://schemas.openxmlformats.org/drawingml/2006/wordprocessingDrawing" xmlns:w10="urn:schemas-microsoft-com:office:word" xmlns:w="http://schemas.openxmlformats.org/wordprocessingml/2006/main" xmlns:w14="http://schemas.microsoft.com/office/word/2010/wordml" xmlns:w15="http://schemas.microsoft.com/office/word/2012/wordml" xmlns:w16cid="http://schemas.microsoft.com/office/word/2016/wordml/cid" xmlns:w16se="http://schemas.microsoft.com/office/word/2015/wordml/symex" xmlns:wpg="http://schemas.microsoft.com/office/word/2010/wordprocessingGroup" xmlns:wpi="http://schemas.microsoft.com/office/word/2010/wordprocessingInk" xmlns:wne="http://schemas.microsoft.com/office/word/2006/wordml" xmlns:wps="http://schemas.microsoft.com/office/word/2010/wordprocessingShape" mc:Ignorable="w14 w15 w16se w16cid wp14">
+  <w15:commentEx w15:paraId="680FCCB9" w15:done="0"/>
+  <w15:commentEx w15:paraId="64EC058A" w15:done="0"/>
+</w15:commentsEx>
+</file>
+
+<file path=word/commentsIds.xml><?xml version="1.0" encoding="utf-8"?>
+<w16cid:commentsIds xmlns:wpc="http://schemas.microsoft.com/office/word/2010/wordprocessingCanvas" xmlns:cx="http://schemas.microsoft.com/office/drawing/2014/chartex" xmlns:cx1="http://schemas.microsoft.com/office/drawing/2015/9/8/chartex" xmlns:cx2="http://schemas.microsoft.com/office/drawing/2015/10/21/chartex" xmlns:cx3="http://schemas.microsoft.com/office/drawing/2016/5/9/chartex" xmlns:cx4="http://schemas.microsoft.com/office/drawing/2016/5/10/chartex" xmlns:cx5="http://schemas.microsoft.com/office/drawing/2016/5/11/chartex" xmlns:cx6="http://schemas.microsoft.com/office/drawing/2016/5/12/chartex" xmlns:cx7="http://schemas.microsoft.com/office/drawing/2016/5/13/chartex" xmlns:cx8="http://schemas.microsoft.com/office/drawing/2016/5/14/chartex" xmlns:mc="http://schemas.openxmlformats.org/markup-compatibility/2006" xmlns:aink="http://schemas.microsoft.com/office/drawing/2016/ink" xmlns:am3d="http://schemas.microsoft.com/office/drawing/2017/model3d" xmlns:o="urn:schemas-microsoft-com:office:office" xmlns:r="http://schemas.openxmlformats.org/officeDocument/2006/relationships" xmlns:m="http://schemas.openxmlformats.org/officeDocument/2006/math" xmlns:v="urn:schemas-microsoft-com:vml" xmlns:wp14="http://schemas.microsoft.com/office/word/2010/wordprocessingDrawing" xmlns:wp="http://schemas.openxmlformats.org/drawingml/2006/wordprocessingDrawing" xmlns:w10="urn:schemas-microsoft-com:office:word" xmlns:w="http://schemas.openxmlformats.org/wordprocessingml/2006/main" xmlns:w14="http://schemas.microsoft.com/office/word/2010/wordml" xmlns:w15="http://schemas.microsoft.com/office/word/2012/wordml" xmlns:w16cid="http://schemas.microsoft.com/office/word/2016/wordml/cid" xmlns:w16se="http://schemas.microsoft.com/office/word/2015/wordml/symex" xmlns:wpg="http://schemas.microsoft.com/office/word/2010/wordprocessingGroup" xmlns:wpi="http://schemas.microsoft.com/office/word/2010/wordprocessingInk" xmlns:wne="http://schemas.microsoft.com/office/word/2006/wordml" xmlns:wps="http://schemas.microsoft.com/office/word/2010/wordprocessingShape" mc:Ignorable="w14 w15 w16se w16cid wp14">
+  <w16cid:commentId w16cid:paraId="680FCCB9" w16cid:durableId="1D224471"/>
+  <w16cid:commentId w16cid:paraId="64EC058A" w16cid:durableId="1D219ED5"/>
+</w16cid:commentsIds>
+</file>
+
 <file path=word/endnotes.xml><?xml version="1.0" encoding="utf-8"?>
-<w:endnotes xmlns:wpc="http://schemas.microsoft.com/office/word/2010/wordprocessingCanvas" xmlns:mo="http://schemas.microsoft.com/office/mac/office/2008/main" xmlns:mc="http://schemas.openxmlformats.org/markup-compatibility/2006" xmlns:mv="urn:schemas-microsoft-com:mac:vml" xmlns:o="urn:schemas-microsoft-com:office:office" xmlns:r="http://schemas.openxmlformats.org/officeDocument/2006/relationships" xmlns:m="http://schemas.openxmlformats.org/officeDocument/2006/math" xmlns:v="urn:schemas-microsoft-com:vml" xmlns:wp14="http://schemas.microsoft.com/office/word/2010/wordprocessingDrawing" xmlns:wp="http://schemas.openxmlformats.org/drawingml/2006/wordprocessingDrawing" xmlns:w10="urn:schemas-microsoft-com:office:word" xmlns:w="http://schemas.openxmlformats.org/wordprocessingml/2006/main" xmlns:w14="http://schemas.microsoft.com/office/word/2010/wordml" xmlns:w15="http://schemas.microsoft.com/office/word/2012/wordml" xmlns:wpg="http://schemas.microsoft.com/office/word/2010/wordprocessingGroup" xmlns:wpi="http://schemas.microsoft.com/office/word/2010/wordprocessingInk" xmlns:wne="http://schemas.microsoft.com/office/word/2006/wordml" xmlns:wps="http://schemas.microsoft.com/office/word/2010/wordprocessingShape" mc:Ignorable="w14 w15 wp14">
+<w:endnotes xmlns:wpc="http://schemas.microsoft.com/office/word/2010/wordprocessingCanvas" xmlns:cx="http://schemas.microsoft.com/office/drawing/2014/chartex" xmlns:cx1="http://schemas.microsoft.com/office/drawing/2015/9/8/chartex" xmlns:cx2="http://schemas.microsoft.com/office/drawing/2015/10/21/chartex" xmlns:cx3="http://schemas.microsoft.com/office/drawing/2016/5/9/chartex" xmlns:cx4="http://schemas.microsoft.com/office/drawing/2016/5/10/chartex" xmlns:cx5="http://schemas.microsoft.com/office/drawing/2016/5/11/chartex" xmlns:cx6="http://schemas.microsoft.com/office/drawing/2016/5/12/chartex" xmlns:cx7="http://schemas.microsoft.com/office/drawing/2016/5/13/chartex" xmlns:cx8="http://schemas.microsoft.com/office/drawing/2016/5/14/chartex" xmlns:mc="http://schemas.openxmlformats.org/markup-compatibility/2006" xmlns:aink="http://schemas.microsoft.com/office/drawing/2016/ink" xmlns:am3d="http://schemas.microsoft.com/office/drawing/2017/model3d" xmlns:o="urn:schemas-microsoft-com:office:office" xmlns:r="http://schemas.openxmlformats.org/officeDocument/2006/relationships" xmlns:m="http://schemas.openxmlformats.org/officeDocument/2006/math" xmlns:v="urn:schemas-microsoft-com:vml" xmlns:wp14="http://schemas.microsoft.com/office/word/2010/wordprocessingDrawing" xmlns:wp="http://schemas.openxmlformats.org/drawingml/2006/wordprocessingDrawing" xmlns:w10="urn:schemas-microsoft-com:office:word" xmlns:w="http://schemas.openxmlformats.org/wordprocessingml/2006/main" xmlns:w14="http://schemas.microsoft.com/office/word/2010/wordml" xmlns:w15="http://schemas.microsoft.com/office/word/2012/wordml" xmlns:w16cid="http://schemas.microsoft.com/office/word/2016/wordml/cid" xmlns:w16se="http://schemas.microsoft.com/office/word/2015/wordml/symex" xmlns:wpg="http://schemas.microsoft.com/office/word/2010/wordprocessingGroup" xmlns:wpi="http://schemas.microsoft.com/office/word/2010/wordprocessingInk" xmlns:wne="http://schemas.microsoft.com/office/word/2006/wordml" xmlns:wps="http://schemas.microsoft.com/office/word/2010/wordprocessingShape" mc:Ignorable="w14 w15 w16se w16cid wp14">
   <w:endnote w:type="separator" w:id="-1">
     <w:p>
       <w:pPr>
@@ -11973,7 +12410,7 @@
 </file>
 
 <file path=word/footer1.xml><?xml version="1.0" encoding="utf-8"?>
-<w:ftr xmlns:wpc="http://schemas.microsoft.com/office/word/2010/wordprocessingCanvas" xmlns:mo="http://schemas.microsoft.com/office/mac/office/2008/main" xmlns:mc="http://schemas.openxmlformats.org/markup-compatibility/2006" xmlns:mv="urn:schemas-microsoft-com:mac:vml" xmlns:o="urn:schemas-microsoft-com:office:office" xmlns:r="http://schemas.openxmlformats.org/officeDocument/2006/relationships" xmlns:m="http://schemas.openxmlformats.org/officeDocument/2006/math" xmlns:v="urn:schemas-microsoft-com:vml" xmlns:wp14="http://schemas.microsoft.com/office/word/2010/wordprocessingDrawing" xmlns:wp="http://schemas.openxmlformats.org/drawingml/2006/wordprocessingDrawing" xmlns:w10="urn:schemas-microsoft-com:office:word" xmlns:w="http://schemas.openxmlformats.org/wordprocessingml/2006/main" xmlns:w14="http://schemas.microsoft.com/office/word/2010/wordml" xmlns:w15="http://schemas.microsoft.com/office/word/2012/wordml" xmlns:wpg="http://schemas.microsoft.com/office/word/2010/wordprocessingGroup" xmlns:wpi="http://schemas.microsoft.com/office/word/2010/wordprocessingInk" xmlns:wne="http://schemas.microsoft.com/office/word/2006/wordml" xmlns:wps="http://schemas.microsoft.com/office/word/2010/wordprocessingShape" mc:Ignorable="w14 w15 wp14">
+<w:ftr xmlns:wpc="http://schemas.microsoft.com/office/word/2010/wordprocessingCanvas" xmlns:cx="http://schemas.microsoft.com/office/drawing/2014/chartex" xmlns:cx1="http://schemas.microsoft.com/office/drawing/2015/9/8/chartex" xmlns:cx2="http://schemas.microsoft.com/office/drawing/2015/10/21/chartex" xmlns:cx3="http://schemas.microsoft.com/office/drawing/2016/5/9/chartex" xmlns:cx4="http://schemas.microsoft.com/office/drawing/2016/5/10/chartex" xmlns:cx5="http://schemas.microsoft.com/office/drawing/2016/5/11/chartex" xmlns:cx6="http://schemas.microsoft.com/office/drawing/2016/5/12/chartex" xmlns:cx7="http://schemas.microsoft.com/office/drawing/2016/5/13/chartex" xmlns:cx8="http://schemas.microsoft.com/office/drawing/2016/5/14/chartex" xmlns:mc="http://schemas.openxmlformats.org/markup-compatibility/2006" xmlns:aink="http://schemas.microsoft.com/office/drawing/2016/ink" xmlns:am3d="http://schemas.microsoft.com/office/drawing/2017/model3d" xmlns:o="urn:schemas-microsoft-com:office:office" xmlns:r="http://schemas.openxmlformats.org/officeDocument/2006/relationships" xmlns:m="http://schemas.openxmlformats.org/officeDocument/2006/math" xmlns:v="urn:schemas-microsoft-com:vml" xmlns:wp14="http://schemas.microsoft.com/office/word/2010/wordprocessingDrawing" xmlns:wp="http://schemas.openxmlformats.org/drawingml/2006/wordprocessingDrawing" xmlns:w10="urn:schemas-microsoft-com:office:word" xmlns:w="http://schemas.openxmlformats.org/wordprocessingml/2006/main" xmlns:w14="http://schemas.microsoft.com/office/word/2010/wordml" xmlns:w15="http://schemas.microsoft.com/office/word/2012/wordml" xmlns:w16cid="http://schemas.microsoft.com/office/word/2016/wordml/cid" xmlns:w16se="http://schemas.microsoft.com/office/word/2015/wordml/symex" xmlns:wpg="http://schemas.microsoft.com/office/word/2010/wordprocessingGroup" xmlns:wpi="http://schemas.microsoft.com/office/word/2010/wordprocessingInk" xmlns:wne="http://schemas.microsoft.com/office/word/2006/wordml" xmlns:wps="http://schemas.microsoft.com/office/word/2010/wordprocessingShape" mc:Ignorable="w14 w15 w16se w16cid wp14">
   <w:p>
     <w:pPr>
       <w:pStyle w:val="Rodap1"/>
@@ -11985,7 +12422,7 @@
 </file>
 
 <file path=word/footnotes.xml><?xml version="1.0" encoding="utf-8"?>
-<w:footnotes xmlns:wpc="http://schemas.microsoft.com/office/word/2010/wordprocessingCanvas" xmlns:mo="http://schemas.microsoft.com/office/mac/office/2008/main" xmlns:mc="http://schemas.openxmlformats.org/markup-compatibility/2006" xmlns:mv="urn:schemas-microsoft-com:mac:vml" xmlns:o="urn:schemas-microsoft-com:office:office" xmlns:r="http://schemas.openxmlformats.org/officeDocument/2006/relationships" xmlns:m="http://schemas.openxmlformats.org/officeDocument/2006/math" xmlns:v="urn:schemas-microsoft-com:vml" xmlns:wp14="http://schemas.microsoft.com/office/word/2010/wordprocessingDrawing" xmlns:wp="http://schemas.openxmlformats.org/drawingml/2006/wordprocessingDrawing" xmlns:w10="urn:schemas-microsoft-com:office:word" xmlns:w="http://schemas.openxmlformats.org/wordprocessingml/2006/main" xmlns:w14="http://schemas.microsoft.com/office/word/2010/wordml" xmlns:w15="http://schemas.microsoft.com/office/word/2012/wordml" xmlns:wpg="http://schemas.microsoft.com/office/word/2010/wordprocessingGroup" xmlns:wpi="http://schemas.microsoft.com/office/word/2010/wordprocessingInk" xmlns:wne="http://schemas.microsoft.com/office/word/2006/wordml" xmlns:wps="http://schemas.microsoft.com/office/word/2010/wordprocessingShape" mc:Ignorable="w14 w15 wp14">
+<w:footnotes xmlns:wpc="http://schemas.microsoft.com/office/word/2010/wordprocessingCanvas" xmlns:cx="http://schemas.microsoft.com/office/drawing/2014/chartex" xmlns:cx1="http://schemas.microsoft.com/office/drawing/2015/9/8/chartex" xmlns:cx2="http://schemas.microsoft.com/office/drawing/2015/10/21/chartex" xmlns:cx3="http://schemas.microsoft.com/office/drawing/2016/5/9/chartex" xmlns:cx4="http://schemas.microsoft.com/office/drawing/2016/5/10/chartex" xmlns:cx5="http://schemas.microsoft.com/office/drawing/2016/5/11/chartex" xmlns:cx6="http://schemas.microsoft.com/office/drawing/2016/5/12/chartex" xmlns:cx7="http://schemas.microsoft.com/office/drawing/2016/5/13/chartex" xmlns:cx8="http://schemas.microsoft.com/office/drawing/2016/5/14/chartex" xmlns:mc="http://schemas.openxmlformats.org/markup-compatibility/2006" xmlns:aink="http://schemas.microsoft.com/office/drawing/2016/ink" xmlns:am3d="http://schemas.microsoft.com/office/drawing/2017/model3d" xmlns:o="urn:schemas-microsoft-com:office:office" xmlns:r="http://schemas.openxmlformats.org/officeDocument/2006/relationships" xmlns:m="http://schemas.openxmlformats.org/officeDocument/2006/math" xmlns:v="urn:schemas-microsoft-com:vml" xmlns:wp14="http://schemas.microsoft.com/office/word/2010/wordprocessingDrawing" xmlns:wp="http://schemas.openxmlformats.org/drawingml/2006/wordprocessingDrawing" xmlns:w10="urn:schemas-microsoft-com:office:word" xmlns:w="http://schemas.openxmlformats.org/wordprocessingml/2006/main" xmlns:w14="http://schemas.microsoft.com/office/word/2010/wordml" xmlns:w15="http://schemas.microsoft.com/office/word/2012/wordml" xmlns:w16cid="http://schemas.microsoft.com/office/word/2016/wordml/cid" xmlns:w16se="http://schemas.microsoft.com/office/word/2015/wordml/symex" xmlns:wpg="http://schemas.microsoft.com/office/word/2010/wordprocessingGroup" xmlns:wpi="http://schemas.microsoft.com/office/word/2010/wordprocessingInk" xmlns:wne="http://schemas.microsoft.com/office/word/2006/wordml" xmlns:wps="http://schemas.microsoft.com/office/word/2010/wordprocessingShape" mc:Ignorable="w14 w15 w16se w16cid wp14">
   <w:footnote w:type="separator" w:id="-1">
     <w:p>
       <w:pPr>
@@ -12010,7 +12447,7 @@
 </file>
 
 <file path=word/header1.xml><?xml version="1.0" encoding="utf-8"?>
-<w:hdr xmlns:wpc="http://schemas.microsoft.com/office/word/2010/wordprocessingCanvas" xmlns:mo="http://schemas.microsoft.com/office/mac/office/2008/main" xmlns:mc="http://schemas.openxmlformats.org/markup-compatibility/2006" xmlns:mv="urn:schemas-microsoft-com:mac:vml" xmlns:o="urn:schemas-microsoft-com:office:office" xmlns:r="http://schemas.openxmlformats.org/officeDocument/2006/relationships" xmlns:m="http://schemas.openxmlformats.org/officeDocument/2006/math" xmlns:v="urn:schemas-microsoft-com:vml" xmlns:wp14="http://schemas.microsoft.com/office/word/2010/wordprocessingDrawing" xmlns:wp="http://schemas.openxmlformats.org/drawingml/2006/wordprocessingDrawing" xmlns:w10="urn:schemas-microsoft-com:office:word" xmlns:w="http://schemas.openxmlformats.org/wordprocessingml/2006/main" xmlns:w14="http://schemas.microsoft.com/office/word/2010/wordml" xmlns:w15="http://schemas.microsoft.com/office/word/2012/wordml" xmlns:wpg="http://schemas.microsoft.com/office/word/2010/wordprocessingGroup" xmlns:wpi="http://schemas.microsoft.com/office/word/2010/wordprocessingInk" xmlns:wne="http://schemas.microsoft.com/office/word/2006/wordml" xmlns:wps="http://schemas.microsoft.com/office/word/2010/wordprocessingShape" mc:Ignorable="w14 w15 wp14">
+<w:hdr xmlns:wpc="http://schemas.microsoft.com/office/word/2010/wordprocessingCanvas" xmlns:cx="http://schemas.microsoft.com/office/drawing/2014/chartex" xmlns:cx1="http://schemas.microsoft.com/office/drawing/2015/9/8/chartex" xmlns:cx2="http://schemas.microsoft.com/office/drawing/2015/10/21/chartex" xmlns:cx3="http://schemas.microsoft.com/office/drawing/2016/5/9/chartex" xmlns:cx4="http://schemas.microsoft.com/office/drawing/2016/5/10/chartex" xmlns:cx5="http://schemas.microsoft.com/office/drawing/2016/5/11/chartex" xmlns:cx6="http://schemas.microsoft.com/office/drawing/2016/5/12/chartex" xmlns:cx7="http://schemas.microsoft.com/office/drawing/2016/5/13/chartex" xmlns:cx8="http://schemas.microsoft.com/office/drawing/2016/5/14/chartex" xmlns:mc="http://schemas.openxmlformats.org/markup-compatibility/2006" xmlns:aink="http://schemas.microsoft.com/office/drawing/2016/ink" xmlns:am3d="http://schemas.microsoft.com/office/drawing/2017/model3d" xmlns:o="urn:schemas-microsoft-com:office:office" xmlns:r="http://schemas.openxmlformats.org/officeDocument/2006/relationships" xmlns:m="http://schemas.openxmlformats.org/officeDocument/2006/math" xmlns:v="urn:schemas-microsoft-com:vml" xmlns:wp14="http://schemas.microsoft.com/office/word/2010/wordprocessingDrawing" xmlns:wp="http://schemas.openxmlformats.org/drawingml/2006/wordprocessingDrawing" xmlns:w10="urn:schemas-microsoft-com:office:word" xmlns:w="http://schemas.openxmlformats.org/wordprocessingml/2006/main" xmlns:w14="http://schemas.microsoft.com/office/word/2010/wordml" xmlns:w15="http://schemas.microsoft.com/office/word/2012/wordml" xmlns:w16cid="http://schemas.microsoft.com/office/word/2016/wordml/cid" xmlns:w16se="http://schemas.microsoft.com/office/word/2015/wordml/symex" xmlns:wpg="http://schemas.microsoft.com/office/word/2010/wordprocessingGroup" xmlns:wpi="http://schemas.microsoft.com/office/word/2010/wordprocessingInk" xmlns:wne="http://schemas.microsoft.com/office/word/2006/wordml" xmlns:wps="http://schemas.microsoft.com/office/word/2010/wordprocessingShape" mc:Ignorable="w14 w15 w16se w16cid wp14">
   <w:p>
     <w:pPr>
       <w:pStyle w:val="Cabealho1"/>
@@ -12021,8 +12458,8 @@
 </file>
 
 <file path=word/numbering.xml><?xml version="1.0" encoding="utf-8"?>
-<w:numbering xmlns:wpc="http://schemas.microsoft.com/office/word/2010/wordprocessingCanvas" xmlns:mo="http://schemas.microsoft.com/office/mac/office/2008/main" xmlns:mc="http://schemas.openxmlformats.org/markup-compatibility/2006" xmlns:mv="urn:schemas-microsoft-com:mac:vml" xmlns:o="urn:schemas-microsoft-com:office:office" xmlns:r="http://schemas.openxmlformats.org/officeDocument/2006/relationships" xmlns:m="http://schemas.openxmlformats.org/officeDocument/2006/math" xmlns:v="urn:schemas-microsoft-com:vml" xmlns:wp14="http://schemas.microsoft.com/office/word/2010/wordprocessingDrawing" xmlns:wp="http://schemas.openxmlformats.org/drawingml/2006/wordprocessingDrawing" xmlns:w10="urn:schemas-microsoft-com:office:word" xmlns:w="http://schemas.openxmlformats.org/wordprocessingml/2006/main" xmlns:w14="http://schemas.microsoft.com/office/word/2010/wordml" xmlns:w15="http://schemas.microsoft.com/office/word/2012/wordml" xmlns:wpg="http://schemas.microsoft.com/office/word/2010/wordprocessingGroup" xmlns:wpi="http://schemas.microsoft.com/office/word/2010/wordprocessingInk" xmlns:wne="http://schemas.microsoft.com/office/word/2006/wordml" xmlns:wps="http://schemas.microsoft.com/office/word/2010/wordprocessingShape" mc:Ignorable="w14 w15 wp14">
-  <w:abstractNum w:abstractNumId="0">
+<w:numbering xmlns:wpc="http://schemas.microsoft.com/office/word/2010/wordprocessingCanvas" xmlns:cx="http://schemas.microsoft.com/office/drawing/2014/chartex" xmlns:cx1="http://schemas.microsoft.com/office/drawing/2015/9/8/chartex" xmlns:cx2="http://schemas.microsoft.com/office/drawing/2015/10/21/chartex" xmlns:cx3="http://schemas.microsoft.com/office/drawing/2016/5/9/chartex" xmlns:cx4="http://schemas.microsoft.com/office/drawing/2016/5/10/chartex" xmlns:cx5="http://schemas.microsoft.com/office/drawing/2016/5/11/chartex" xmlns:cx6="http://schemas.microsoft.com/office/drawing/2016/5/12/chartex" xmlns:cx7="http://schemas.microsoft.com/office/drawing/2016/5/13/chartex" xmlns:cx8="http://schemas.microsoft.com/office/drawing/2016/5/14/chartex" xmlns:mc="http://schemas.openxmlformats.org/markup-compatibility/2006" xmlns:aink="http://schemas.microsoft.com/office/drawing/2016/ink" xmlns:am3d="http://schemas.microsoft.com/office/drawing/2017/model3d" xmlns:o="urn:schemas-microsoft-com:office:office" xmlns:r="http://schemas.openxmlformats.org/officeDocument/2006/relationships" xmlns:m="http://schemas.openxmlformats.org/officeDocument/2006/math" xmlns:v="urn:schemas-microsoft-com:vml" xmlns:wp14="http://schemas.microsoft.com/office/word/2010/wordprocessingDrawing" xmlns:wp="http://schemas.openxmlformats.org/drawingml/2006/wordprocessingDrawing" xmlns:w10="urn:schemas-microsoft-com:office:word" xmlns:w="http://schemas.openxmlformats.org/wordprocessingml/2006/main" xmlns:w14="http://schemas.microsoft.com/office/word/2010/wordml" xmlns:w15="http://schemas.microsoft.com/office/word/2012/wordml" xmlns:w16cid="http://schemas.microsoft.com/office/word/2016/wordml/cid" xmlns:w16se="http://schemas.microsoft.com/office/word/2015/wordml/symex" xmlns:wpg="http://schemas.microsoft.com/office/word/2010/wordprocessingGroup" xmlns:wpi="http://schemas.microsoft.com/office/word/2010/wordprocessingInk" xmlns:wne="http://schemas.microsoft.com/office/word/2006/wordml" xmlns:wps="http://schemas.microsoft.com/office/word/2010/wordprocessingShape" mc:Ignorable="w14 w15 w16se w16cid wp14">
+  <w:abstractNum w:abstractNumId="0" w15:restartNumberingAfterBreak="0">
     <w:nsid w:val="04D17DCF"/>
     <w:multiLevelType w:val="multilevel"/>
     <w:tmpl w:val="FFFFFFFF"/>
@@ -12138,7 +12575,7 @@
       </w:rPr>
     </w:lvl>
   </w:abstractNum>
-  <w:abstractNum w:abstractNumId="1">
+  <w:abstractNum w:abstractNumId="1" w15:restartNumberingAfterBreak="0">
     <w:nsid w:val="2A2E604B"/>
     <w:multiLevelType w:val="multilevel"/>
     <w:tmpl w:val="FFFFFFFF"/>
@@ -12251,7 +12688,7 @@
       </w:rPr>
     </w:lvl>
   </w:abstractNum>
-  <w:abstractNum w:abstractNumId="2">
+  <w:abstractNum w:abstractNumId="2" w15:restartNumberingAfterBreak="0">
     <w:nsid w:val="34613C1B"/>
     <w:multiLevelType w:val="multilevel"/>
     <w:tmpl w:val="FFFFFFFF"/>
@@ -12367,7 +12804,120 @@
       </w:rPr>
     </w:lvl>
   </w:abstractNum>
-  <w:abstractNum w:abstractNumId="3">
+  <w:abstractNum w:abstractNumId="3" w15:restartNumberingAfterBreak="0">
+    <w:nsid w:val="39326BBF"/>
+    <w:multiLevelType w:val="hybridMultilevel"/>
+    <w:tmpl w:val="8FBA5EF0"/>
+    <w:lvl w:ilvl="0" w:tplc="04160001">
+      <w:start w:val="1"/>
+      <w:numFmt w:val="bullet"/>
+      <w:lvlText w:val=""/>
+      <w:lvlJc w:val="left"/>
+      <w:pPr>
+        <w:ind w:left="1428" w:hanging="360"/>
+      </w:pPr>
+      <w:rPr>
+        <w:rFonts w:ascii="Symbol" w:hAnsi="Symbol" w:hint="default"/>
+      </w:rPr>
+    </w:lvl>
+    <w:lvl w:ilvl="1" w:tplc="04160003" w:tentative="1">
+      <w:start w:val="1"/>
+      <w:numFmt w:val="bullet"/>
+      <w:lvlText w:val="o"/>
+      <w:lvlJc w:val="left"/>
+      <w:pPr>
+        <w:ind w:left="2148" w:hanging="360"/>
+      </w:pPr>
+      <w:rPr>
+        <w:rFonts w:ascii="Courier New" w:hAnsi="Courier New" w:cs="Courier New" w:hint="default"/>
+      </w:rPr>
+    </w:lvl>
+    <w:lvl w:ilvl="2" w:tplc="04160005" w:tentative="1">
+      <w:start w:val="1"/>
+      <w:numFmt w:val="bullet"/>
+      <w:lvlText w:val=""/>
+      <w:lvlJc w:val="left"/>
+      <w:pPr>
+        <w:ind w:left="2868" w:hanging="360"/>
+      </w:pPr>
+      <w:rPr>
+        <w:rFonts w:ascii="Wingdings" w:hAnsi="Wingdings" w:hint="default"/>
+      </w:rPr>
+    </w:lvl>
+    <w:lvl w:ilvl="3" w:tplc="04160001" w:tentative="1">
+      <w:start w:val="1"/>
+      <w:numFmt w:val="bullet"/>
+      <w:lvlText w:val=""/>
+      <w:lvlJc w:val="left"/>
+      <w:pPr>
+        <w:ind w:left="3588" w:hanging="360"/>
+      </w:pPr>
+      <w:rPr>
+        <w:rFonts w:ascii="Symbol" w:hAnsi="Symbol" w:hint="default"/>
+      </w:rPr>
+    </w:lvl>
+    <w:lvl w:ilvl="4" w:tplc="04160003" w:tentative="1">
+      <w:start w:val="1"/>
+      <w:numFmt w:val="bullet"/>
+      <w:lvlText w:val="o"/>
+      <w:lvlJc w:val="left"/>
+      <w:pPr>
+        <w:ind w:left="4308" w:hanging="360"/>
+      </w:pPr>
+      <w:rPr>
+        <w:rFonts w:ascii="Courier New" w:hAnsi="Courier New" w:cs="Courier New" w:hint="default"/>
+      </w:rPr>
+    </w:lvl>
+    <w:lvl w:ilvl="5" w:tplc="04160005" w:tentative="1">
+      <w:start w:val="1"/>
+      <w:numFmt w:val="bullet"/>
+      <w:lvlText w:val=""/>
+      <w:lvlJc w:val="left"/>
+      <w:pPr>
+        <w:ind w:left="5028" w:hanging="360"/>
+      </w:pPr>
+      <w:rPr>
+        <w:rFonts w:ascii="Wingdings" w:hAnsi="Wingdings" w:hint="default"/>
+      </w:rPr>
+    </w:lvl>
+    <w:lvl w:ilvl="6" w:tplc="04160001" w:tentative="1">
+      <w:start w:val="1"/>
+      <w:numFmt w:val="bullet"/>
+      <w:lvlText w:val=""/>
+      <w:lvlJc w:val="left"/>
+      <w:pPr>
+        <w:ind w:left="5748" w:hanging="360"/>
+      </w:pPr>
+      <w:rPr>
+        <w:rFonts w:ascii="Symbol" w:hAnsi="Symbol" w:hint="default"/>
+      </w:rPr>
+    </w:lvl>
+    <w:lvl w:ilvl="7" w:tplc="04160003" w:tentative="1">
+      <w:start w:val="1"/>
+      <w:numFmt w:val="bullet"/>
+      <w:lvlText w:val="o"/>
+      <w:lvlJc w:val="left"/>
+      <w:pPr>
+        <w:ind w:left="6468" w:hanging="360"/>
+      </w:pPr>
+      <w:rPr>
+        <w:rFonts w:ascii="Courier New" w:hAnsi="Courier New" w:cs="Courier New" w:hint="default"/>
+      </w:rPr>
+    </w:lvl>
+    <w:lvl w:ilvl="8" w:tplc="04160005" w:tentative="1">
+      <w:start w:val="1"/>
+      <w:numFmt w:val="bullet"/>
+      <w:lvlText w:val=""/>
+      <w:lvlJc w:val="left"/>
+      <w:pPr>
+        <w:ind w:left="7188" w:hanging="360"/>
+      </w:pPr>
+      <w:rPr>
+        <w:rFonts w:ascii="Wingdings" w:hAnsi="Wingdings" w:hint="default"/>
+      </w:rPr>
+    </w:lvl>
+  </w:abstractNum>
+  <w:abstractNum w:abstractNumId="4" w15:restartNumberingAfterBreak="0">
     <w:nsid w:val="48023507"/>
     <w:multiLevelType w:val="multilevel"/>
     <w:tmpl w:val="FFFFFFFF"/>
@@ -12483,7 +13033,7 @@
       </w:rPr>
     </w:lvl>
   </w:abstractNum>
-  <w:abstractNum w:abstractNumId="4">
+  <w:abstractNum w:abstractNumId="5" w15:restartNumberingAfterBreak="0">
     <w:nsid w:val="4B0077AA"/>
     <w:multiLevelType w:val="multilevel"/>
     <w:tmpl w:val="FFFFFFFF"/>
@@ -12632,7 +13182,7 @@
       </w:rPr>
     </w:lvl>
   </w:abstractNum>
-  <w:abstractNum w:abstractNumId="5">
+  <w:abstractNum w:abstractNumId="6" w15:restartNumberingAfterBreak="0">
     <w:nsid w:val="4B8C0092"/>
     <w:multiLevelType w:val="multilevel"/>
     <w:tmpl w:val="FFFFFFFF"/>
@@ -12754,7 +13304,120 @@
       </w:pPr>
     </w:lvl>
   </w:abstractNum>
-  <w:abstractNum w:abstractNumId="6">
+  <w:abstractNum w:abstractNumId="7" w15:restartNumberingAfterBreak="0">
+    <w:nsid w:val="65537F87"/>
+    <w:multiLevelType w:val="hybridMultilevel"/>
+    <w:tmpl w:val="72ACAEF0"/>
+    <w:lvl w:ilvl="0" w:tplc="04160003">
+      <w:start w:val="1"/>
+      <w:numFmt w:val="bullet"/>
+      <w:lvlText w:val="o"/>
+      <w:lvlJc w:val="left"/>
+      <w:pPr>
+        <w:ind w:left="1068" w:hanging="360"/>
+      </w:pPr>
+      <w:rPr>
+        <w:rFonts w:ascii="Courier New" w:hAnsi="Courier New" w:cs="Courier New" w:hint="default"/>
+      </w:rPr>
+    </w:lvl>
+    <w:lvl w:ilvl="1" w:tplc="04160003" w:tentative="1">
+      <w:start w:val="1"/>
+      <w:numFmt w:val="bullet"/>
+      <w:lvlText w:val="o"/>
+      <w:lvlJc w:val="left"/>
+      <w:pPr>
+        <w:ind w:left="1788" w:hanging="360"/>
+      </w:pPr>
+      <w:rPr>
+        <w:rFonts w:ascii="Courier New" w:hAnsi="Courier New" w:cs="Courier New" w:hint="default"/>
+      </w:rPr>
+    </w:lvl>
+    <w:lvl w:ilvl="2" w:tplc="04160005" w:tentative="1">
+      <w:start w:val="1"/>
+      <w:numFmt w:val="bullet"/>
+      <w:lvlText w:val=""/>
+      <w:lvlJc w:val="left"/>
+      <w:pPr>
+        <w:ind w:left="2508" w:hanging="360"/>
+      </w:pPr>
+      <w:rPr>
+        <w:rFonts w:ascii="Wingdings" w:hAnsi="Wingdings" w:hint="default"/>
+      </w:rPr>
+    </w:lvl>
+    <w:lvl w:ilvl="3" w:tplc="04160001" w:tentative="1">
+      <w:start w:val="1"/>
+      <w:numFmt w:val="bullet"/>
+      <w:lvlText w:val=""/>
+      <w:lvlJc w:val="left"/>
+      <w:pPr>
+        <w:ind w:left="3228" w:hanging="360"/>
+      </w:pPr>
+      <w:rPr>
+        <w:rFonts w:ascii="Symbol" w:hAnsi="Symbol" w:hint="default"/>
+      </w:rPr>
+    </w:lvl>
+    <w:lvl w:ilvl="4" w:tplc="04160003" w:tentative="1">
+      <w:start w:val="1"/>
+      <w:numFmt w:val="bullet"/>
+      <w:lvlText w:val="o"/>
+      <w:lvlJc w:val="left"/>
+      <w:pPr>
+        <w:ind w:left="3948" w:hanging="360"/>
+      </w:pPr>
+      <w:rPr>
+        <w:rFonts w:ascii="Courier New" w:hAnsi="Courier New" w:cs="Courier New" w:hint="default"/>
+      </w:rPr>
+    </w:lvl>
+    <w:lvl w:ilvl="5" w:tplc="04160005" w:tentative="1">
+      <w:start w:val="1"/>
+      <w:numFmt w:val="bullet"/>
+      <w:lvlText w:val=""/>
+      <w:lvlJc w:val="left"/>
+      <w:pPr>
+        <w:ind w:left="4668" w:hanging="360"/>
+      </w:pPr>
+      <w:rPr>
+        <w:rFonts w:ascii="Wingdings" w:hAnsi="Wingdings" w:hint="default"/>
+      </w:rPr>
+    </w:lvl>
+    <w:lvl w:ilvl="6" w:tplc="04160001" w:tentative="1">
+      <w:start w:val="1"/>
+      <w:numFmt w:val="bullet"/>
+      <w:lvlText w:val=""/>
+      <w:lvlJc w:val="left"/>
+      <w:pPr>
+        <w:ind w:left="5388" w:hanging="360"/>
+      </w:pPr>
+      <w:rPr>
+        <w:rFonts w:ascii="Symbol" w:hAnsi="Symbol" w:hint="default"/>
+      </w:rPr>
+    </w:lvl>
+    <w:lvl w:ilvl="7" w:tplc="04160003" w:tentative="1">
+      <w:start w:val="1"/>
+      <w:numFmt w:val="bullet"/>
+      <w:lvlText w:val="o"/>
+      <w:lvlJc w:val="left"/>
+      <w:pPr>
+        <w:ind w:left="6108" w:hanging="360"/>
+      </w:pPr>
+      <w:rPr>
+        <w:rFonts w:ascii="Courier New" w:hAnsi="Courier New" w:cs="Courier New" w:hint="default"/>
+      </w:rPr>
+    </w:lvl>
+    <w:lvl w:ilvl="8" w:tplc="04160005" w:tentative="1">
+      <w:start w:val="1"/>
+      <w:numFmt w:val="bullet"/>
+      <w:lvlText w:val=""/>
+      <w:lvlJc w:val="left"/>
+      <w:pPr>
+        <w:ind w:left="6828" w:hanging="360"/>
+      </w:pPr>
+      <w:rPr>
+        <w:rFonts w:ascii="Wingdings" w:hAnsi="Wingdings" w:hint="default"/>
+      </w:rPr>
+    </w:lvl>
+  </w:abstractNum>
+  <w:abstractNum w:abstractNumId="8" w15:restartNumberingAfterBreak="0">
     <w:nsid w:val="686F4835"/>
     <w:multiLevelType w:val="multilevel"/>
     <w:tmpl w:val="FFFFFFFF"/>
@@ -12867,7 +13530,7 @@
       </w:rPr>
     </w:lvl>
   </w:abstractNum>
-  <w:abstractNum w:abstractNumId="7">
+  <w:abstractNum w:abstractNumId="9" w15:restartNumberingAfterBreak="0">
     <w:nsid w:val="6ADE2339"/>
     <w:multiLevelType w:val="multilevel"/>
     <w:tmpl w:val="FFFFFFFF"/>
@@ -12980,7 +13643,7 @@
       </w:rPr>
     </w:lvl>
   </w:abstractNum>
-  <w:abstractNum w:abstractNumId="8">
+  <w:abstractNum w:abstractNumId="10" w15:restartNumberingAfterBreak="0">
     <w:nsid w:val="75C37B9F"/>
     <w:multiLevelType w:val="multilevel"/>
     <w:tmpl w:val="FFFFFFFF"/>
@@ -13096,14 +13759,240 @@
       </w:rPr>
     </w:lvl>
   </w:abstractNum>
+  <w:abstractNum w:abstractNumId="11" w15:restartNumberingAfterBreak="0">
+    <w:nsid w:val="79557405"/>
+    <w:multiLevelType w:val="hybridMultilevel"/>
+    <w:tmpl w:val="823468DE"/>
+    <w:lvl w:ilvl="0" w:tplc="04160003">
+      <w:start w:val="1"/>
+      <w:numFmt w:val="bullet"/>
+      <w:lvlText w:val="o"/>
+      <w:lvlJc w:val="left"/>
+      <w:pPr>
+        <w:ind w:left="1428" w:hanging="360"/>
+      </w:pPr>
+      <w:rPr>
+        <w:rFonts w:ascii="Courier New" w:hAnsi="Courier New" w:cs="Courier New" w:hint="default"/>
+      </w:rPr>
+    </w:lvl>
+    <w:lvl w:ilvl="1" w:tplc="04160003" w:tentative="1">
+      <w:start w:val="1"/>
+      <w:numFmt w:val="bullet"/>
+      <w:lvlText w:val="o"/>
+      <w:lvlJc w:val="left"/>
+      <w:pPr>
+        <w:ind w:left="2148" w:hanging="360"/>
+      </w:pPr>
+      <w:rPr>
+        <w:rFonts w:ascii="Courier New" w:hAnsi="Courier New" w:cs="Courier New" w:hint="default"/>
+      </w:rPr>
+    </w:lvl>
+    <w:lvl w:ilvl="2" w:tplc="04160005" w:tentative="1">
+      <w:start w:val="1"/>
+      <w:numFmt w:val="bullet"/>
+      <w:lvlText w:val=""/>
+      <w:lvlJc w:val="left"/>
+      <w:pPr>
+        <w:ind w:left="2868" w:hanging="360"/>
+      </w:pPr>
+      <w:rPr>
+        <w:rFonts w:ascii="Wingdings" w:hAnsi="Wingdings" w:hint="default"/>
+      </w:rPr>
+    </w:lvl>
+    <w:lvl w:ilvl="3" w:tplc="04160001" w:tentative="1">
+      <w:start w:val="1"/>
+      <w:numFmt w:val="bullet"/>
+      <w:lvlText w:val=""/>
+      <w:lvlJc w:val="left"/>
+      <w:pPr>
+        <w:ind w:left="3588" w:hanging="360"/>
+      </w:pPr>
+      <w:rPr>
+        <w:rFonts w:ascii="Symbol" w:hAnsi="Symbol" w:hint="default"/>
+      </w:rPr>
+    </w:lvl>
+    <w:lvl w:ilvl="4" w:tplc="04160003" w:tentative="1">
+      <w:start w:val="1"/>
+      <w:numFmt w:val="bullet"/>
+      <w:lvlText w:val="o"/>
+      <w:lvlJc w:val="left"/>
+      <w:pPr>
+        <w:ind w:left="4308" w:hanging="360"/>
+      </w:pPr>
+      <w:rPr>
+        <w:rFonts w:ascii="Courier New" w:hAnsi="Courier New" w:cs="Courier New" w:hint="default"/>
+      </w:rPr>
+    </w:lvl>
+    <w:lvl w:ilvl="5" w:tplc="04160005" w:tentative="1">
+      <w:start w:val="1"/>
+      <w:numFmt w:val="bullet"/>
+      <w:lvlText w:val=""/>
+      <w:lvlJc w:val="left"/>
+      <w:pPr>
+        <w:ind w:left="5028" w:hanging="360"/>
+      </w:pPr>
+      <w:rPr>
+        <w:rFonts w:ascii="Wingdings" w:hAnsi="Wingdings" w:hint="default"/>
+      </w:rPr>
+    </w:lvl>
+    <w:lvl w:ilvl="6" w:tplc="04160001" w:tentative="1">
+      <w:start w:val="1"/>
+      <w:numFmt w:val="bullet"/>
+      <w:lvlText w:val=""/>
+      <w:lvlJc w:val="left"/>
+      <w:pPr>
+        <w:ind w:left="5748" w:hanging="360"/>
+      </w:pPr>
+      <w:rPr>
+        <w:rFonts w:ascii="Symbol" w:hAnsi="Symbol" w:hint="default"/>
+      </w:rPr>
+    </w:lvl>
+    <w:lvl w:ilvl="7" w:tplc="04160003" w:tentative="1">
+      <w:start w:val="1"/>
+      <w:numFmt w:val="bullet"/>
+      <w:lvlText w:val="o"/>
+      <w:lvlJc w:val="left"/>
+      <w:pPr>
+        <w:ind w:left="6468" w:hanging="360"/>
+      </w:pPr>
+      <w:rPr>
+        <w:rFonts w:ascii="Courier New" w:hAnsi="Courier New" w:cs="Courier New" w:hint="default"/>
+      </w:rPr>
+    </w:lvl>
+    <w:lvl w:ilvl="8" w:tplc="04160005" w:tentative="1">
+      <w:start w:val="1"/>
+      <w:numFmt w:val="bullet"/>
+      <w:lvlText w:val=""/>
+      <w:lvlJc w:val="left"/>
+      <w:pPr>
+        <w:ind w:left="7188" w:hanging="360"/>
+      </w:pPr>
+      <w:rPr>
+        <w:rFonts w:ascii="Wingdings" w:hAnsi="Wingdings" w:hint="default"/>
+      </w:rPr>
+    </w:lvl>
+  </w:abstractNum>
+  <w:abstractNum w:abstractNumId="12" w15:restartNumberingAfterBreak="0">
+    <w:nsid w:val="7B8453EC"/>
+    <w:multiLevelType w:val="hybridMultilevel"/>
+    <w:tmpl w:val="FA74F25E"/>
+    <w:lvl w:ilvl="0" w:tplc="04160003">
+      <w:start w:val="1"/>
+      <w:numFmt w:val="bullet"/>
+      <w:lvlText w:val="o"/>
+      <w:lvlJc w:val="left"/>
+      <w:pPr>
+        <w:ind w:left="1428" w:hanging="360"/>
+      </w:pPr>
+      <w:rPr>
+        <w:rFonts w:ascii="Courier New" w:hAnsi="Courier New" w:cs="Courier New" w:hint="default"/>
+      </w:rPr>
+    </w:lvl>
+    <w:lvl w:ilvl="1" w:tplc="04160003" w:tentative="1">
+      <w:start w:val="1"/>
+      <w:numFmt w:val="bullet"/>
+      <w:lvlText w:val="o"/>
+      <w:lvlJc w:val="left"/>
+      <w:pPr>
+        <w:ind w:left="2148" w:hanging="360"/>
+      </w:pPr>
+      <w:rPr>
+        <w:rFonts w:ascii="Courier New" w:hAnsi="Courier New" w:cs="Courier New" w:hint="default"/>
+      </w:rPr>
+    </w:lvl>
+    <w:lvl w:ilvl="2" w:tplc="04160005" w:tentative="1">
+      <w:start w:val="1"/>
+      <w:numFmt w:val="bullet"/>
+      <w:lvlText w:val=""/>
+      <w:lvlJc w:val="left"/>
+      <w:pPr>
+        <w:ind w:left="2868" w:hanging="360"/>
+      </w:pPr>
+      <w:rPr>
+        <w:rFonts w:ascii="Wingdings" w:hAnsi="Wingdings" w:hint="default"/>
+      </w:rPr>
+    </w:lvl>
+    <w:lvl w:ilvl="3" w:tplc="04160001" w:tentative="1">
+      <w:start w:val="1"/>
+      <w:numFmt w:val="bullet"/>
+      <w:lvlText w:val=""/>
+      <w:lvlJc w:val="left"/>
+      <w:pPr>
+        <w:ind w:left="3588" w:hanging="360"/>
+      </w:pPr>
+      <w:rPr>
+        <w:rFonts w:ascii="Symbol" w:hAnsi="Symbol" w:hint="default"/>
+      </w:rPr>
+    </w:lvl>
+    <w:lvl w:ilvl="4" w:tplc="04160003" w:tentative="1">
+      <w:start w:val="1"/>
+      <w:numFmt w:val="bullet"/>
+      <w:lvlText w:val="o"/>
+      <w:lvlJc w:val="left"/>
+      <w:pPr>
+        <w:ind w:left="4308" w:hanging="360"/>
+      </w:pPr>
+      <w:rPr>
+        <w:rFonts w:ascii="Courier New" w:hAnsi="Courier New" w:cs="Courier New" w:hint="default"/>
+      </w:rPr>
+    </w:lvl>
+    <w:lvl w:ilvl="5" w:tplc="04160005" w:tentative="1">
+      <w:start w:val="1"/>
+      <w:numFmt w:val="bullet"/>
+      <w:lvlText w:val=""/>
+      <w:lvlJc w:val="left"/>
+      <w:pPr>
+        <w:ind w:left="5028" w:hanging="360"/>
+      </w:pPr>
+      <w:rPr>
+        <w:rFonts w:ascii="Wingdings" w:hAnsi="Wingdings" w:hint="default"/>
+      </w:rPr>
+    </w:lvl>
+    <w:lvl w:ilvl="6" w:tplc="04160001" w:tentative="1">
+      <w:start w:val="1"/>
+      <w:numFmt w:val="bullet"/>
+      <w:lvlText w:val=""/>
+      <w:lvlJc w:val="left"/>
+      <w:pPr>
+        <w:ind w:left="5748" w:hanging="360"/>
+      </w:pPr>
+      <w:rPr>
+        <w:rFonts w:ascii="Symbol" w:hAnsi="Symbol" w:hint="default"/>
+      </w:rPr>
+    </w:lvl>
+    <w:lvl w:ilvl="7" w:tplc="04160003" w:tentative="1">
+      <w:start w:val="1"/>
+      <w:numFmt w:val="bullet"/>
+      <w:lvlText w:val="o"/>
+      <w:lvlJc w:val="left"/>
+      <w:pPr>
+        <w:ind w:left="6468" w:hanging="360"/>
+      </w:pPr>
+      <w:rPr>
+        <w:rFonts w:ascii="Courier New" w:hAnsi="Courier New" w:cs="Courier New" w:hint="default"/>
+      </w:rPr>
+    </w:lvl>
+    <w:lvl w:ilvl="8" w:tplc="04160005" w:tentative="1">
+      <w:start w:val="1"/>
+      <w:numFmt w:val="bullet"/>
+      <w:lvlText w:val=""/>
+      <w:lvlJc w:val="left"/>
+      <w:pPr>
+        <w:ind w:left="7188" w:hanging="360"/>
+      </w:pPr>
+      <w:rPr>
+        <w:rFonts w:ascii="Wingdings" w:hAnsi="Wingdings" w:hint="default"/>
+      </w:rPr>
+    </w:lvl>
+  </w:abstractNum>
   <w:num w:numId="1">
-    <w:abstractNumId w:val="4"/>
+    <w:abstractNumId w:val="5"/>
   </w:num>
   <w:num w:numId="2">
-    <w:abstractNumId w:val="8"/>
+    <w:abstractNumId w:val="10"/>
   </w:num>
   <w:num w:numId="3">
-    <w:abstractNumId w:val="3"/>
+    <w:abstractNumId w:val="4"/>
   </w:num>
   <w:num w:numId="4">
     <w:abstractNumId w:val="0"/>
@@ -13115,19 +14004,39 @@
     <w:abstractNumId w:val="1"/>
   </w:num>
   <w:num w:numId="7">
+    <w:abstractNumId w:val="9"/>
+  </w:num>
+  <w:num w:numId="8">
+    <w:abstractNumId w:val="8"/>
+  </w:num>
+  <w:num w:numId="9">
+    <w:abstractNumId w:val="6"/>
+  </w:num>
+  <w:num w:numId="10">
     <w:abstractNumId w:val="7"/>
   </w:num>
-  <w:num w:numId="8">
-    <w:abstractNumId w:val="6"/>
+  <w:num w:numId="11">
+    <w:abstractNumId w:val="11"/>
   </w:num>
-  <w:num w:numId="9">
-    <w:abstractNumId w:val="5"/>
+  <w:num w:numId="12">
+    <w:abstractNumId w:val="3"/>
+  </w:num>
+  <w:num w:numId="13">
+    <w:abstractNumId w:val="12"/>
   </w:num>
 </w:numbering>
 </file>
 
+<file path=word/people.xml><?xml version="1.0" encoding="utf-8"?>
+<w15:people xmlns:wpc="http://schemas.microsoft.com/office/word/2010/wordprocessingCanvas" xmlns:cx="http://schemas.microsoft.com/office/drawing/2014/chartex" xmlns:cx1="http://schemas.microsoft.com/office/drawing/2015/9/8/chartex" xmlns:cx2="http://schemas.microsoft.com/office/drawing/2015/10/21/chartex" xmlns:cx3="http://schemas.microsoft.com/office/drawing/2016/5/9/chartex" xmlns:cx4="http://schemas.microsoft.com/office/drawing/2016/5/10/chartex" xmlns:cx5="http://schemas.microsoft.com/office/drawing/2016/5/11/chartex" xmlns:cx6="http://schemas.microsoft.com/office/drawing/2016/5/12/chartex" xmlns:cx7="http://schemas.microsoft.com/office/drawing/2016/5/13/chartex" xmlns:cx8="http://schemas.microsoft.com/office/drawing/2016/5/14/chartex" xmlns:mc="http://schemas.openxmlformats.org/markup-compatibility/2006" xmlns:aink="http://schemas.microsoft.com/office/drawing/2016/ink" xmlns:am3d="http://schemas.microsoft.com/office/drawing/2017/model3d" xmlns:o="urn:schemas-microsoft-com:office:office" xmlns:r="http://schemas.openxmlformats.org/officeDocument/2006/relationships" xmlns:m="http://schemas.openxmlformats.org/officeDocument/2006/math" xmlns:v="urn:schemas-microsoft-com:vml" xmlns:wp14="http://schemas.microsoft.com/office/word/2010/wordprocessingDrawing" xmlns:wp="http://schemas.openxmlformats.org/drawingml/2006/wordprocessingDrawing" xmlns:w10="urn:schemas-microsoft-com:office:word" xmlns:w="http://schemas.openxmlformats.org/wordprocessingml/2006/main" xmlns:w14="http://schemas.microsoft.com/office/word/2010/wordml" xmlns:w15="http://schemas.microsoft.com/office/word/2012/wordml" xmlns:w16cid="http://schemas.microsoft.com/office/word/2016/wordml/cid" xmlns:w16se="http://schemas.microsoft.com/office/word/2015/wordml/symex" xmlns:wpg="http://schemas.microsoft.com/office/word/2010/wordprocessingGroup" xmlns:wpi="http://schemas.microsoft.com/office/word/2010/wordprocessingInk" xmlns:wne="http://schemas.microsoft.com/office/word/2006/wordml" xmlns:wps="http://schemas.microsoft.com/office/word/2010/wordprocessingShape" mc:Ignorable="w14 w15 w16se w16cid wp14">
+  <w15:person w15:author="Thiago Cruz">
+    <w15:presenceInfo w15:providerId="Windows Live" w15:userId="d2c2d241-12c7-43cd-a144-77e94492b03c"/>
+  </w15:person>
+</w15:people>
+</file>
+
 <file path=word/styles.xml><?xml version="1.0" encoding="utf-8"?>
-<w:styles xmlns:mc="http://schemas.openxmlformats.org/markup-compatibility/2006" xmlns:r="http://schemas.openxmlformats.org/officeDocument/2006/relationships" xmlns:w="http://schemas.openxmlformats.org/wordprocessingml/2006/main" xmlns:w14="http://schemas.microsoft.com/office/word/2010/wordml" xmlns:w15="http://schemas.microsoft.com/office/word/2012/wordml" mc:Ignorable="w14 w15">
+<w:styles xmlns:mc="http://schemas.openxmlformats.org/markup-compatibility/2006" xmlns:r="http://schemas.openxmlformats.org/officeDocument/2006/relationships" xmlns:w="http://schemas.openxmlformats.org/wordprocessingml/2006/main" xmlns:w14="http://schemas.microsoft.com/office/word/2010/wordml" xmlns:w15="http://schemas.microsoft.com/office/word/2012/wordml" xmlns:w16cid="http://schemas.microsoft.com/office/word/2016/wordml/cid" xmlns:w16se="http://schemas.microsoft.com/office/word/2015/wordml/symex" mc:Ignorable="w14 w15 w16se w16cid">
   <w:docDefaults>
     <w:rPrDefault>
       <w:rPr>
@@ -13137,7 +14046,7 @@
     </w:rPrDefault>
     <w:pPrDefault/>
   </w:docDefaults>
-  <w:latentStyles w:defLockedState="0" w:defUIPriority="99" w:defSemiHidden="0" w:defUnhideWhenUsed="0" w:defQFormat="0" w:count="382">
+  <w:latentStyles w:defLockedState="0" w:defUIPriority="99" w:defSemiHidden="0" w:defUnhideWhenUsed="0" w:defQFormat="0" w:count="375">
     <w:lsdException w:name="Normal" w:uiPriority="0" w:qFormat="1"/>
     <w:lsdException w:name="heading 1" w:uiPriority="9" w:qFormat="1"/>
     <w:lsdException w:name="heading 2" w:semiHidden="1" w:uiPriority="9" w:unhideWhenUsed="1" w:qFormat="1"/>
@@ -14995,7 +15904,6 @@
     <w:uiPriority w:val="59"/>
     <w:rsid w:val="00565E73"/>
     <w:tblPr>
-      <w:tblInd w:w="0" w:type="dxa"/>
       <w:tblBorders>
         <w:top w:val="single" w:sz="4" w:space="0" w:color="000000"/>
         <w:left w:val="single" w:sz="4" w:space="0" w:color="000000"/>
@@ -15004,12 +15912,6 @@
         <w:insideH w:val="single" w:sz="4" w:space="0" w:color="000000"/>
         <w:insideV w:val="single" w:sz="4" w:space="0" w:color="000000"/>
       </w:tblBorders>
-      <w:tblCellMar>
-        <w:top w:w="0" w:type="dxa"/>
-        <w:left w:w="108" w:type="dxa"/>
-        <w:bottom w:w="0" w:type="dxa"/>
-        <w:right w:w="108" w:type="dxa"/>
-      </w:tblCellMar>
     </w:tblPr>
   </w:style>
 </w:styles>
@@ -15281,9 +16183,10 @@
 </file>
 
 <file path=customXml/itemProps1.xml><?xml version="1.0" encoding="utf-8"?>
-<ds:datastoreItem xmlns:ds="http://schemas.openxmlformats.org/officeDocument/2006/customXml" ds:itemID="{C5B436AC-A1BB-D742-B7F7-05ACA8A2D95D}">
+<ds:datastoreItem xmlns:ds="http://schemas.openxmlformats.org/officeDocument/2006/customXml" ds:itemID="{22CEA792-C14B-A14B-AE8C-A1546898255F}">
   <ds:schemaRefs>
     <ds:schemaRef ds:uri="http://schemas.openxmlformats.org/officeDocument/2006/bibliography"/>
+    <ds:schemaRef ds:uri="http://www.w3.org/2000/xmlns/"/>
   </ds:schemaRefs>
 </ds:datastoreItem>
 </file>
</xml_diff>

<commit_message>
docs(.doc): Retirando o comentario do estudo de caso, pois o mesmo atrapalhou a visualizacao. Terminando o bloco de escrita dos containers
</commit_message>
<xml_diff>
--- a/Docs/Monografia_Thiago_Soares_da_Cruz_20111100428.docx
+++ b/Docs/Monografia_Thiago_Soares_da_Cruz_20111100428.docx
@@ -1,6 +1,6 @@
 
 <file path=word/document.xml><?xml version="1.0" encoding="utf-8"?>
-<w:document xmlns:wpc="http://schemas.microsoft.com/office/word/2010/wordprocessingCanvas" xmlns:cx="http://schemas.microsoft.com/office/drawing/2014/chartex" xmlns:cx1="http://schemas.microsoft.com/office/drawing/2015/9/8/chartex" xmlns:cx2="http://schemas.microsoft.com/office/drawing/2015/10/21/chartex" xmlns:cx3="http://schemas.microsoft.com/office/drawing/2016/5/9/chartex" xmlns:cx4="http://schemas.microsoft.com/office/drawing/2016/5/10/chartex" xmlns:cx5="http://schemas.microsoft.com/office/drawing/2016/5/11/chartex" xmlns:cx6="http://schemas.microsoft.com/office/drawing/2016/5/12/chartex" xmlns:cx7="http://schemas.microsoft.com/office/drawing/2016/5/13/chartex" xmlns:cx8="http://schemas.microsoft.com/office/drawing/2016/5/14/chartex" xmlns:mc="http://schemas.openxmlformats.org/markup-compatibility/2006" xmlns:aink="http://schemas.microsoft.com/office/drawing/2016/ink" xmlns:am3d="http://schemas.microsoft.com/office/drawing/2017/model3d" xmlns:o="urn:schemas-microsoft-com:office:office" xmlns:r="http://schemas.openxmlformats.org/officeDocument/2006/relationships" xmlns:m="http://schemas.openxmlformats.org/officeDocument/2006/math" xmlns:v="urn:schemas-microsoft-com:vml" xmlns:wp14="http://schemas.microsoft.com/office/word/2010/wordprocessingDrawing" xmlns:wp="http://schemas.openxmlformats.org/drawingml/2006/wordprocessingDrawing" xmlns:w10="urn:schemas-microsoft-com:office:word" xmlns:w="http://schemas.openxmlformats.org/wordprocessingml/2006/main" xmlns:w14="http://schemas.microsoft.com/office/word/2010/wordml" xmlns:w15="http://schemas.microsoft.com/office/word/2012/wordml" xmlns:w16cid="http://schemas.microsoft.com/office/word/2016/wordml/cid" xmlns:w16se="http://schemas.microsoft.com/office/word/2015/wordml/symex" xmlns:wpg="http://schemas.microsoft.com/office/word/2010/wordprocessingGroup" xmlns:wpi="http://schemas.microsoft.com/office/word/2010/wordprocessingInk" xmlns:wne="http://schemas.microsoft.com/office/word/2006/wordml" xmlns:wps="http://schemas.microsoft.com/office/word/2010/wordprocessingShape" mc:Ignorable="w14 w15 w16se w16cid wp14">
+<w:document xmlns:wpc="http://schemas.microsoft.com/office/word/2010/wordprocessingCanvas" xmlns:mo="http://schemas.microsoft.com/office/mac/office/2008/main" xmlns:mc="http://schemas.openxmlformats.org/markup-compatibility/2006" xmlns:mv="urn:schemas-microsoft-com:mac:vml" xmlns:o="urn:schemas-microsoft-com:office:office" xmlns:r="http://schemas.openxmlformats.org/officeDocument/2006/relationships" xmlns:m="http://schemas.openxmlformats.org/officeDocument/2006/math" xmlns:v="urn:schemas-microsoft-com:vml" xmlns:wp14="http://schemas.microsoft.com/office/word/2010/wordprocessingDrawing" xmlns:wp="http://schemas.openxmlformats.org/drawingml/2006/wordprocessingDrawing" xmlns:w10="urn:schemas-microsoft-com:office:word" xmlns:w="http://schemas.openxmlformats.org/wordprocessingml/2006/main" xmlns:w14="http://schemas.microsoft.com/office/word/2010/wordml" xmlns:w15="http://schemas.microsoft.com/office/word/2012/wordml" xmlns:wpg="http://schemas.microsoft.com/office/word/2010/wordprocessingGroup" xmlns:wpi="http://schemas.microsoft.com/office/word/2010/wordprocessingInk" xmlns:wne="http://schemas.microsoft.com/office/word/2006/wordml" xmlns:wps="http://schemas.microsoft.com/office/word/2010/wordprocessingShape" mc:Ignorable="w14 w15 wp14">
   <w:body>
     <w:p>
       <w:pPr>
@@ -4620,7 +4620,15 @@
           <w:rFonts w:cs="Times New Roman"/>
           <w:sz w:val="24"/>
         </w:rPr>
-        <w:t>Este conceito de serviços para servir aplicações está diretamente ligado ao novo paradigma programação e processamento em nuvem (programação distribuída), da qual cada serviço possa estar fora do namespace (ambiente) da aplicação e ser chamado conforme a sua demanda.</w:t>
+        <w:t xml:space="preserve">Este conceito de serviços para servir aplicações está diretamente ligado ao novo paradigma programação e processamento em nuvem (programação distribuída), da qual cada serviço possa estar fora do namespace (ambiente) da aplicação e ser chamado conforme a sua </w:t>
+      </w:r>
+      <w:r>
+        <w:rPr>
+          <w:rFonts w:cs="Times New Roman"/>
+          <w:sz w:val="24"/>
+        </w:rPr>
+        <w:lastRenderedPageBreak/>
+        <w:t>demanda.</w:t>
       </w:r>
       <w:r>
         <w:br w:type="page"/>
@@ -4779,6 +4787,7 @@
         </w:rPr>
       </w:pPr>
       <w:r>
+        <w:lastRenderedPageBreak/>
         <w:br w:type="page"/>
       </w:r>
     </w:p>
@@ -5065,7 +5074,7 @@
           </mc:Choice>
           <mc:Fallback>
             <w:pict>
-              <v:rect w14:anchorId="5EBAE37D" id="Caixa de Texto 10" o:spid="_x0000_s1026" style="position:absolute;left:0;text-align:left;margin-left:63.05pt;margin-top:253.6pt;width:333.2pt;height:26pt;z-index:12;visibility:visible;mso-wrap-style:square;mso-wrap-distance-left:9pt;mso-wrap-distance-top:0;mso-wrap-distance-right:9pt;mso-wrap-distance-bottom:0;mso-position-horizontal:absolute;mso-position-horizontal-relative:text;mso-position-vertical:absolute;mso-position-vertical-relative:text;v-text-anchor:top" o:gfxdata="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" stroked="f">
+              <v:rect w14:anchorId="5EBAE37D" id="Caixa de Texto 10" o:spid="_x0000_s1026" style="position:absolute;left:0;text-align:left;margin-left:63.05pt;margin-top:253.6pt;width:333.2pt;height:26pt;z-index:12;visibility:visible;mso-wrap-style:square;mso-wrap-distance-left:9pt;mso-wrap-distance-top:0;mso-wrap-distance-right:9pt;mso-wrap-distance-bottom:0;mso-position-horizontal:absolute;mso-position-horizontal-relative:text;mso-position-vertical:absolute;mso-position-vertical-relative:text;v-text-anchor:top" o:gfxdata="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" stroked="f">
                 <v:textbox style="mso-fit-shape-to-text:t" inset="0,0,0,0">
                   <w:txbxContent>
                     <w:p>
@@ -5181,8 +5190,8 @@
           <w:szCs w:val="26"/>
         </w:rPr>
       </w:pPr>
-      <w:bookmarkStart w:id="7" w:name="_Toc482041875"/>
-      <w:bookmarkEnd w:id="7"/>
+      <w:bookmarkStart w:id="10" w:name="_Toc482041875"/>
+      <w:bookmarkEnd w:id="10"/>
       <w:r>
         <w:rPr>
           <w:sz w:val="26"/>
@@ -5480,9 +5489,9 @@
                             <w:pPr>
                               <w:pStyle w:val="Legenda"/>
                             </w:pPr>
-                            <w:bookmarkStart w:id="8" w:name="_Toc482302120"/>
-                            <w:bookmarkStart w:id="9" w:name="_Toc482039960"/>
-                            <w:bookmarkStart w:id="10" w:name="_Toc482039818"/>
+                            <w:bookmarkStart w:id="11" w:name="_Toc482302120"/>
+                            <w:bookmarkStart w:id="12" w:name="_Toc482039960"/>
+                            <w:bookmarkStart w:id="13" w:name="_Toc482039818"/>
                             <w:r>
                               <w:t xml:space="preserve">Figura </w:t>
                             </w:r>
@@ -5501,9 +5510,9 @@
                             <w:r>
                               <w:fldChar w:fldCharType="end"/>
                             </w:r>
-                            <w:bookmarkEnd w:id="8"/>
-                            <w:bookmarkEnd w:id="9"/>
-                            <w:bookmarkEnd w:id="10"/>
+                            <w:bookmarkEnd w:id="11"/>
+                            <w:bookmarkEnd w:id="12"/>
+                            <w:bookmarkEnd w:id="13"/>
                             <w:r>
                               <w:t>: Joseph Carl Fonte: http://www.psynergie.com/psychologie-internet/photo-joseph-licklider.jpg</w:t>
                             </w:r>
@@ -5524,7 +5533,7 @@
           </mc:Choice>
           <mc:Fallback>
             <w:pict>
-              <v:rect w14:anchorId="0A910556" id="Caixa de Texto 13" o:spid="_x0000_s1027" style="position:absolute;left:0;text-align:left;margin-left:26.4pt;margin-top:19.65pt;width:297.7pt;height:26pt;z-index:13;visibility:visible;mso-wrap-style:square;mso-wrap-distance-left:9pt;mso-wrap-distance-top:0;mso-wrap-distance-right:9pt;mso-wrap-distance-bottom:0;mso-position-horizontal:absolute;mso-position-horizontal-relative:text;mso-position-vertical:absolute;mso-position-vertical-relative:text;v-text-anchor:top" o:gfxdata="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" stroked="f">
+              <v:rect w14:anchorId="0A910556" id="Caixa de Texto 13" o:spid="_x0000_s1027" style="position:absolute;left:0;text-align:left;margin-left:26.4pt;margin-top:19.65pt;width:297.7pt;height:26pt;z-index:13;visibility:visible;mso-wrap-style:square;mso-wrap-distance-left:9pt;mso-wrap-distance-top:0;mso-wrap-distance-right:9pt;mso-wrap-distance-bottom:0;mso-position-horizontal:absolute;mso-position-horizontal-relative:text;mso-position-vertical:absolute;mso-position-vertical-relative:text;v-text-anchor:top" o:gfxdata="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" stroked="f">
                 <v:textbox style="mso-fit-shape-to-text:t" inset="0,0,0,0">
                   <w:txbxContent>
                     <w:p>
@@ -5743,9 +5752,9 @@
                             <w:pPr>
                               <w:pStyle w:val="Legenda"/>
                             </w:pPr>
-                            <w:bookmarkStart w:id="11" w:name="_Toc482302121"/>
-                            <w:bookmarkStart w:id="12" w:name="_Toc482039961"/>
-                            <w:bookmarkStart w:id="13" w:name="_Toc482039819"/>
+                            <w:bookmarkStart w:id="17" w:name="_Toc482302121"/>
+                            <w:bookmarkStart w:id="18" w:name="_Toc482039961"/>
+                            <w:bookmarkStart w:id="19" w:name="_Toc482039819"/>
                             <w:r>
                               <w:t xml:space="preserve">Figura </w:t>
                             </w:r>
@@ -5764,9 +5773,9 @@
                             <w:r>
                               <w:fldChar w:fldCharType="end"/>
                             </w:r>
-                            <w:bookmarkEnd w:id="11"/>
-                            <w:bookmarkEnd w:id="12"/>
-                            <w:bookmarkEnd w:id="13"/>
+                            <w:bookmarkEnd w:id="17"/>
+                            <w:bookmarkEnd w:id="18"/>
+                            <w:bookmarkEnd w:id="19"/>
                             <w:r>
                               <w:t>: John McCarthy Fonte: http://www-formal.stanford.edu/jmc/jmccolor.jpg</w:t>
                             </w:r>
@@ -5787,7 +5796,7 @@
           </mc:Choice>
           <mc:Fallback>
             <w:pict>
-              <v:rect w14:anchorId="143495B3" id="Caixa de Texto 15" o:spid="_x0000_s1028" style="position:absolute;left:0;text-align:left;margin-left:27.05pt;margin-top:163.2pt;width:251.8pt;height:26.15pt;z-index:14;visibility:visible;mso-wrap-style:square;mso-wrap-distance-left:9pt;mso-wrap-distance-top:0;mso-wrap-distance-right:9pt;mso-wrap-distance-bottom:0;mso-position-horizontal:absolute;mso-position-horizontal-relative:text;mso-position-vertical:absolute;mso-position-vertical-relative:text;v-text-anchor:top" o:gfxdata="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" stroked="f">
+              <v:rect w14:anchorId="143495B3" id="Caixa de Texto 15" o:spid="_x0000_s1028" style="position:absolute;left:0;text-align:left;margin-left:27.05pt;margin-top:163.2pt;width:251.8pt;height:26.15pt;z-index:14;visibility:visible;mso-wrap-style:square;mso-wrap-distance-left:9pt;mso-wrap-distance-top:0;mso-wrap-distance-right:9pt;mso-wrap-distance-bottom:0;mso-position-horizontal:absolute;mso-position-horizontal-relative:text;mso-position-vertical:absolute;mso-position-vertical-relative:text;v-text-anchor:top" o:gfxdata="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" stroked="f">
                 <v:textbox inset="0,0,0,0">
                   <w:txbxContent>
                     <w:p>
@@ -6019,9 +6028,9 @@
                             <w:pPr>
                               <w:pStyle w:val="Legenda"/>
                             </w:pPr>
-                            <w:bookmarkStart w:id="14" w:name="_Toc482302122"/>
-                            <w:bookmarkStart w:id="15" w:name="_Toc482039962"/>
-                            <w:bookmarkStart w:id="16" w:name="_Toc482039820"/>
+                            <w:bookmarkStart w:id="23" w:name="_Toc482302122"/>
+                            <w:bookmarkStart w:id="24" w:name="_Toc482039962"/>
+                            <w:bookmarkStart w:id="25" w:name="_Toc482039820"/>
                             <w:r>
                               <w:t xml:space="preserve">Figura </w:t>
                             </w:r>
@@ -6040,9 +6049,9 @@
                             <w:r>
                               <w:fldChar w:fldCharType="end"/>
                             </w:r>
-                            <w:bookmarkEnd w:id="14"/>
-                            <w:bookmarkEnd w:id="15"/>
-                            <w:bookmarkEnd w:id="16"/>
+                            <w:bookmarkEnd w:id="23"/>
+                            <w:bookmarkEnd w:id="24"/>
+                            <w:bookmarkEnd w:id="25"/>
                             <w:r>
                               <w:t>: Ramnath Chellappa Fonte: http://goizueta.emory.edu/profiles/images/portrait/chellapa.jpg</w:t>
                             </w:r>
@@ -6063,7 +6072,7 @@
           </mc:Choice>
           <mc:Fallback>
             <w:pict>
-              <v:rect w14:anchorId="048609F9" id="Caixa de Texto 18" o:spid="_x0000_s1029" style="position:absolute;left:0;text-align:left;margin-left:35.95pt;margin-top:2.2pt;width:253.55pt;height:26pt;z-index:15;visibility:visible;mso-wrap-style:square;mso-wrap-distance-left:9pt;mso-wrap-distance-top:0;mso-wrap-distance-right:9pt;mso-wrap-distance-bottom:0;mso-position-horizontal:absolute;mso-position-horizontal-relative:text;mso-position-vertical:absolute;mso-position-vertical-relative:text;v-text-anchor:top" o:gfxdata="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" stroked="f">
+              <v:rect w14:anchorId="048609F9" id="Caixa de Texto 18" o:spid="_x0000_s1029" style="position:absolute;left:0;text-align:left;margin-left:35.95pt;margin-top:2.2pt;width:253.55pt;height:26pt;z-index:15;visibility:visible;mso-wrap-style:square;mso-wrap-distance-left:9pt;mso-wrap-distance-top:0;mso-wrap-distance-right:9pt;mso-wrap-distance-bottom:0;mso-position-horizontal:absolute;mso-position-horizontal-relative:text;mso-position-vertical:absolute;mso-position-vertical-relative:text;v-text-anchor:top" o:gfxdata="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" stroked="f">
                 <v:textbox style="mso-fit-shape-to-text:t" inset="0,0,0,0">
                   <w:txbxContent>
                     <w:p>
@@ -6232,8 +6241,8 @@
           <w:szCs w:val="20"/>
         </w:rPr>
       </w:pPr>
-      <w:bookmarkStart w:id="17" w:name="_Toc482041876"/>
-      <w:bookmarkEnd w:id="17"/>
+      <w:bookmarkStart w:id="29" w:name="_Toc482041876"/>
+      <w:bookmarkEnd w:id="29"/>
       <w:r>
         <w:br w:type="page"/>
       </w:r>
@@ -6305,9 +6314,9 @@
                             <w:pPr>
                               <w:pStyle w:val="Legenda"/>
                             </w:pPr>
-                            <w:bookmarkStart w:id="18" w:name="_Toc482302123"/>
-                            <w:bookmarkStart w:id="19" w:name="_Toc482039963"/>
-                            <w:bookmarkStart w:id="20" w:name="_Toc482039821"/>
+                            <w:bookmarkStart w:id="30" w:name="_Toc482302123"/>
+                            <w:bookmarkStart w:id="31" w:name="_Toc482039963"/>
+                            <w:bookmarkStart w:id="32" w:name="_Toc482039821"/>
                             <w:r>
                               <w:t xml:space="preserve">Figura </w:t>
                             </w:r>
@@ -6326,9 +6335,9 @@
                             <w:r>
                               <w:fldChar w:fldCharType="end"/>
                             </w:r>
-                            <w:bookmarkEnd w:id="18"/>
-                            <w:bookmarkEnd w:id="19"/>
-                            <w:bookmarkEnd w:id="20"/>
+                            <w:bookmarkEnd w:id="30"/>
+                            <w:bookmarkEnd w:id="31"/>
+                            <w:bookmarkEnd w:id="32"/>
                             <w:r>
                               <w:t>: Modelos de Implementação Fonte: http://www.vividdynamics.com/wp-content/uploads/2013/12/cloud-hosting.jpg</w:t>
                             </w:r>
@@ -6349,7 +6358,7 @@
           </mc:Choice>
           <mc:Fallback>
             <w:pict>
-              <v:rect w14:anchorId="20511A47" id="Caixa de Texto 21" o:spid="_x0000_s1030" style="position:absolute;left:0;text-align:left;margin-left:5.5pt;margin-top:260.95pt;width:453.7pt;height:26pt;z-index:16;visibility:visible;mso-wrap-style:square;mso-wrap-distance-left:9pt;mso-wrap-distance-top:0;mso-wrap-distance-right:9pt;mso-wrap-distance-bottom:0;mso-position-horizontal:absolute;mso-position-horizontal-relative:text;mso-position-vertical:absolute;mso-position-vertical-relative:text;v-text-anchor:top" o:gfxdata="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" stroked="f">
+              <v:rect w14:anchorId="20511A47" id="Caixa de Texto 21" o:spid="_x0000_s1030" style="position:absolute;left:0;text-align:left;margin-left:5.5pt;margin-top:260.95pt;width:453.7pt;height:26pt;z-index:16;visibility:visible;mso-wrap-style:square;mso-wrap-distance-left:9pt;mso-wrap-distance-top:0;mso-wrap-distance-right:9pt;mso-wrap-distance-bottom:0;mso-position-horizontal:absolute;mso-position-horizontal-relative:text;mso-position-vertical:absolute;mso-position-vertical-relative:text;v-text-anchor:top" o:gfxdata="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" stroked="f">
                 <v:textbox style="mso-fit-shape-to-text:t" inset="0,0,0,0">
                   <w:txbxContent>
                     <w:p>
@@ -6606,8 +6615,8 @@
         <w:pStyle w:val="Ttulo21"/>
         <w:jc w:val="center"/>
       </w:pPr>
-      <w:bookmarkStart w:id="21" w:name="_Toc482041877"/>
-      <w:bookmarkEnd w:id="21"/>
+      <w:bookmarkStart w:id="36" w:name="_Toc482041877"/>
+      <w:bookmarkEnd w:id="36"/>
       <w:r>
         <w:lastRenderedPageBreak/>
         <w:t>2.2.1 Nuvem Pública</w:t>
@@ -6672,9 +6681,9 @@
                             <w:pPr>
                               <w:pStyle w:val="Legenda"/>
                             </w:pPr>
-                            <w:bookmarkStart w:id="22" w:name="_Toc482302124"/>
-                            <w:bookmarkStart w:id="23" w:name="_Toc482039964"/>
-                            <w:bookmarkStart w:id="24" w:name="_Toc482039822"/>
+                            <w:bookmarkStart w:id="37" w:name="_Toc482302124"/>
+                            <w:bookmarkStart w:id="38" w:name="_Toc482039964"/>
+                            <w:bookmarkStart w:id="39" w:name="_Toc482039822"/>
                             <w:r>
                               <w:t xml:space="preserve">Figura </w:t>
                             </w:r>
@@ -6693,9 +6702,9 @@
                             <w:r>
                               <w:fldChar w:fldCharType="end"/>
                             </w:r>
-                            <w:bookmarkEnd w:id="22"/>
-                            <w:bookmarkEnd w:id="23"/>
-                            <w:bookmarkEnd w:id="24"/>
+                            <w:bookmarkEnd w:id="37"/>
+                            <w:bookmarkEnd w:id="38"/>
+                            <w:bookmarkEnd w:id="39"/>
                             <w:r>
                               <w:t>: Nuvem pública Fonte: http://www.ximedica.info/images/uploads/the_cloud-resized-600.jpg</w:t>
                             </w:r>
@@ -6716,7 +6725,7 @@
           </mc:Choice>
           <mc:Fallback>
             <w:pict>
-              <v:rect w14:anchorId="25AA1BAF" id="Caixa de Texto 24" o:spid="_x0000_s1031" style="position:absolute;left:0;text-align:left;margin-left:-.15pt;margin-top:237.95pt;width:453.1pt;height:18.7pt;z-index:17;visibility:visible;mso-wrap-style:square;mso-wrap-distance-left:9pt;mso-wrap-distance-top:0;mso-wrap-distance-right:9pt;mso-wrap-distance-bottom:0;mso-position-horizontal:absolute;mso-position-horizontal-relative:text;mso-position-vertical:absolute;mso-position-vertical-relative:text;v-text-anchor:top" o:gfxdata="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" stroked="f">
+              <v:rect w14:anchorId="25AA1BAF" id="Caixa de Texto 24" o:spid="_x0000_s1031" style="position:absolute;left:0;text-align:left;margin-left:-.15pt;margin-top:237.95pt;width:453.1pt;height:18.7pt;z-index:17;visibility:visible;mso-wrap-style:square;mso-wrap-distance-left:9pt;mso-wrap-distance-top:0;mso-wrap-distance-right:9pt;mso-wrap-distance-bottom:0;mso-position-horizontal:absolute;mso-position-horizontal-relative:text;mso-position-vertical:absolute;mso-position-vertical-relative:text;v-text-anchor:top" o:gfxdata="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" stroked="f">
                 <v:textbox inset="0,0,0,0">
                   <w:txbxContent>
                     <w:p>
@@ -6869,7 +6878,6 @@
         <w:br w:type="page"/>
       </w:r>
     </w:p>
-    <w:bookmarkStart w:id="25" w:name="_Toc482041878"/>
     <w:p>
       <w:pPr>
         <w:pStyle w:val="Ttulo21"/>
@@ -6879,6 +6887,7 @@
           <w:szCs w:val="28"/>
         </w:rPr>
       </w:pPr>
+      <w:bookmarkStart w:id="43" w:name="_Toc482041878"/>
       <w:r>
         <w:rPr>
           <w:noProof/>
@@ -6938,9 +6947,9 @@
                             <w:pPr>
                               <w:pStyle w:val="Legenda"/>
                             </w:pPr>
-                            <w:bookmarkStart w:id="26" w:name="_Toc482302125"/>
-                            <w:bookmarkStart w:id="27" w:name="_Toc482039965"/>
-                            <w:bookmarkStart w:id="28" w:name="_Toc482039823"/>
+                            <w:bookmarkStart w:id="44" w:name="_Toc482302125"/>
+                            <w:bookmarkStart w:id="45" w:name="_Toc482039965"/>
+                            <w:bookmarkStart w:id="46" w:name="_Toc482039823"/>
                             <w:r>
                               <w:t xml:space="preserve">Figura </w:t>
                             </w:r>
@@ -6959,9 +6968,9 @@
                             <w:r>
                               <w:fldChar w:fldCharType="end"/>
                             </w:r>
-                            <w:bookmarkEnd w:id="26"/>
-                            <w:bookmarkEnd w:id="27"/>
-                            <w:bookmarkEnd w:id="28"/>
+                            <w:bookmarkEnd w:id="44"/>
+                            <w:bookmarkEnd w:id="45"/>
+                            <w:bookmarkEnd w:id="46"/>
                             <w:r>
                               <w:t>: Nuvem Privada Fonte: https://web-material3.yokogawa.com/image_8952.jpg</w:t>
                             </w:r>
@@ -6982,7 +6991,7 @@
           </mc:Choice>
           <mc:Fallback>
             <w:pict>
-              <v:rect w14:anchorId="542A6760" id="Caixa de Texto 27" o:spid="_x0000_s1032" style="position:absolute;left:0;text-align:left;margin-left:-.35pt;margin-top:352.75pt;width:450.4pt;height:21.5pt;z-index:18;visibility:visible;mso-wrap-style:square;mso-wrap-distance-left:9pt;mso-wrap-distance-top:0;mso-wrap-distance-right:9pt;mso-wrap-distance-bottom:0;mso-position-horizontal:absolute;mso-position-horizontal-relative:text;mso-position-vertical:absolute;mso-position-vertical-relative:text;v-text-anchor:top" o:gfxdata="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" stroked="f">
+              <v:rect w14:anchorId="542A6760" id="Caixa de Texto 27" o:spid="_x0000_s1032" style="position:absolute;left:0;text-align:left;margin-left:-.35pt;margin-top:352.75pt;width:450.4pt;height:21.5pt;z-index:18;visibility:visible;mso-wrap-style:square;mso-wrap-distance-left:9pt;mso-wrap-distance-top:0;mso-wrap-distance-right:9pt;mso-wrap-distance-bottom:0;mso-position-horizontal:absolute;mso-position-horizontal-relative:text;mso-position-vertical:absolute;mso-position-vertical-relative:text;v-text-anchor:top" o:gfxdata="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" stroked="f">
                 <v:textbox inset="0,0,0,0">
                   <w:txbxContent>
                     <w:p>
@@ -7093,7 +7102,7 @@
       <w:r>
         <w:t>Nuvem</w:t>
       </w:r>
-      <w:bookmarkEnd w:id="25"/>
+      <w:bookmarkEnd w:id="43"/>
       <w:r>
         <w:rPr>
           <w:sz w:val="28"/>
@@ -7174,7 +7183,6 @@
         <w:br w:type="page"/>
       </w:r>
     </w:p>
-    <w:bookmarkStart w:id="29" w:name="_Toc482041879"/>
     <w:p>
       <w:pPr>
         <w:pStyle w:val="Ttulo21"/>
@@ -7184,6 +7192,7 @@
           <w:szCs w:val="28"/>
         </w:rPr>
       </w:pPr>
+      <w:bookmarkStart w:id="50" w:name="_Toc482041879"/>
       <w:r>
         <w:rPr>
           <w:noProof/>
@@ -7243,9 +7252,9 @@
                             <w:pPr>
                               <w:pStyle w:val="Legenda"/>
                             </w:pPr>
-                            <w:bookmarkStart w:id="30" w:name="_Toc482302126"/>
-                            <w:bookmarkStart w:id="31" w:name="_Toc482039966"/>
-                            <w:bookmarkStart w:id="32" w:name="_Toc482039824"/>
+                            <w:bookmarkStart w:id="51" w:name="_Toc482302126"/>
+                            <w:bookmarkStart w:id="52" w:name="_Toc482039966"/>
+                            <w:bookmarkStart w:id="53" w:name="_Toc482039824"/>
                             <w:r>
                               <w:t xml:space="preserve">Figura </w:t>
                             </w:r>
@@ -7264,9 +7273,9 @@
                             <w:r>
                               <w:fldChar w:fldCharType="end"/>
                             </w:r>
-                            <w:bookmarkEnd w:id="30"/>
-                            <w:bookmarkEnd w:id="31"/>
-                            <w:bookmarkEnd w:id="32"/>
+                            <w:bookmarkEnd w:id="51"/>
+                            <w:bookmarkEnd w:id="52"/>
+                            <w:bookmarkEnd w:id="53"/>
                             <w:r>
                               <w:t>: Nuvem Comunitária Fonte: https://lh4.googleusercontent.com/NWf67CzmfbXLVsj60ZRyC-eX-UcdAt3ITRZcgedyN4dBbGU0BOWdCSNdtuqz9DxZ4fHNC6GLnUlreeoRX__8c07l61YMMoY3zxKJvMkbFfx92vjjDYLm1ai2STm0h4XQfA</w:t>
                             </w:r>
@@ -7287,7 +7296,7 @@
           </mc:Choice>
           <mc:Fallback>
             <w:pict>
-              <v:rect w14:anchorId="4FABB84B" id="Caixa de Texto 32" o:spid="_x0000_s1033" style="position:absolute;left:0;text-align:left;margin-left:.2pt;margin-top:369.95pt;width:432.4pt;height:37.5pt;z-index:19;visibility:visible;mso-wrap-style:square;mso-wrap-distance-left:9pt;mso-wrap-distance-top:0;mso-wrap-distance-right:9pt;mso-wrap-distance-bottom:0;mso-position-horizontal:absolute;mso-position-horizontal-relative:text;mso-position-vertical:absolute;mso-position-vertical-relative:text;v-text-anchor:top" o:gfxdata="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" stroked="f">
+              <v:rect w14:anchorId="4FABB84B" id="Caixa de Texto 32" o:spid="_x0000_s1033" style="position:absolute;left:0;text-align:left;margin-left:.2pt;margin-top:369.95pt;width:432.4pt;height:37.5pt;z-index:19;visibility:visible;mso-wrap-style:square;mso-wrap-distance-left:9pt;mso-wrap-distance-top:0;mso-wrap-distance-right:9pt;mso-wrap-distance-bottom:0;mso-position-horizontal:absolute;mso-position-horizontal-relative:text;mso-position-vertical:absolute;mso-position-vertical-relative:text;v-text-anchor:top" o:gfxdata="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" stroked="f">
                 <v:textbox style="mso-fit-shape-to-text:t" inset="0,0,0,0">
                   <w:txbxContent>
                     <w:p>
@@ -7398,7 +7407,7 @@
       <w:r>
         <w:t>Nuvem</w:t>
       </w:r>
-      <w:bookmarkEnd w:id="29"/>
+      <w:bookmarkEnd w:id="50"/>
       <w:r>
         <w:rPr>
           <w:sz w:val="28"/>
@@ -7451,8 +7460,8 @@
         <w:pStyle w:val="Ttulo21"/>
         <w:jc w:val="center"/>
       </w:pPr>
-      <w:bookmarkStart w:id="33" w:name="_Toc482041880"/>
-      <w:bookmarkEnd w:id="33"/>
+      <w:bookmarkStart w:id="57" w:name="_Toc482041880"/>
+      <w:bookmarkEnd w:id="57"/>
       <w:r>
         <w:lastRenderedPageBreak/>
         <w:t>2.2.3 Nuvem Híbrida</w:t>
@@ -7517,9 +7526,9 @@
                             <w:pPr>
                               <w:pStyle w:val="Legenda"/>
                             </w:pPr>
-                            <w:bookmarkStart w:id="34" w:name="_Toc482302127"/>
-                            <w:bookmarkStart w:id="35" w:name="_Toc482039967"/>
-                            <w:bookmarkStart w:id="36" w:name="_Toc482039825"/>
+                            <w:bookmarkStart w:id="58" w:name="_Toc482302127"/>
+                            <w:bookmarkStart w:id="59" w:name="_Toc482039967"/>
+                            <w:bookmarkStart w:id="60" w:name="_Toc482039825"/>
                             <w:r>
                               <w:t xml:space="preserve">Figura </w:t>
                             </w:r>
@@ -7538,9 +7547,9 @@
                             <w:r>
                               <w:fldChar w:fldCharType="end"/>
                             </w:r>
-                            <w:bookmarkEnd w:id="34"/>
-                            <w:bookmarkEnd w:id="35"/>
-                            <w:bookmarkEnd w:id="36"/>
+                            <w:bookmarkEnd w:id="58"/>
+                            <w:bookmarkEnd w:id="59"/>
+                            <w:bookmarkEnd w:id="60"/>
                             <w:r>
                               <w:t>: Modelos de Implementação Fonte: https://puserscontentstorage.blob.core.windows.net/userimages/de1cc483-bb71-4170-bd25-0c04f167acf5/c9851e30-da98-4765-92bb-d33ca089ff49image32.png</w:t>
                             </w:r>
@@ -7561,7 +7570,7 @@
           </mc:Choice>
           <mc:Fallback>
             <w:pict>
-              <v:rect w14:anchorId="624A86D8" id="Caixa de Texto 33" o:spid="_x0000_s1034" style="position:absolute;left:0;text-align:left;margin-left:8.75pt;margin-top:279.9pt;width:441.2pt;height:37.5pt;z-index:20;visibility:visible;mso-wrap-style:square;mso-wrap-distance-left:9pt;mso-wrap-distance-top:0;mso-wrap-distance-right:9pt;mso-wrap-distance-bottom:0;mso-position-horizontal:absolute;mso-position-horizontal-relative:text;mso-position-vertical:absolute;mso-position-vertical-relative:text;v-text-anchor:top" o:gfxdata="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" stroked="f">
+              <v:rect w14:anchorId="624A86D8" id="Caixa de Texto 33" o:spid="_x0000_s1034" style="position:absolute;left:0;text-align:left;margin-left:8.75pt;margin-top:279.9pt;width:441.2pt;height:37.5pt;z-index:20;visibility:visible;mso-wrap-style:square;mso-wrap-distance-left:9pt;mso-wrap-distance-top:0;mso-wrap-distance-right:9pt;mso-wrap-distance-bottom:0;mso-position-horizontal:absolute;mso-position-horizontal-relative:text;mso-position-vertical:absolute;mso-position-vertical-relative:text;v-text-anchor:top" o:gfxdata="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" stroked="f">
                 <v:textbox style="mso-fit-shape-to-text:t" inset="0,0,0,0">
                   <w:txbxContent>
                     <w:p>
@@ -7722,8 +7731,8 @@
       <w:pPr>
         <w:pStyle w:val="Ttulo11"/>
       </w:pPr>
-      <w:bookmarkStart w:id="37" w:name="_Toc482041881"/>
-      <w:bookmarkEnd w:id="37"/>
+      <w:bookmarkStart w:id="64" w:name="_Toc482041881"/>
+      <w:bookmarkEnd w:id="64"/>
       <w:r>
         <w:lastRenderedPageBreak/>
         <w:t>2.3 Princípios da computação em nuvem</w:t>
@@ -7959,12 +7968,12 @@
       <w:pPr>
         <w:pStyle w:val="Ttulo11"/>
       </w:pPr>
-      <w:bookmarkStart w:id="38" w:name="_Toc482041882"/>
+      <w:bookmarkStart w:id="65" w:name="_Toc482041882"/>
       <w:r>
         <w:lastRenderedPageBreak/>
         <w:t>2.4 Modelos de Serviços</w:t>
       </w:r>
-      <w:bookmarkEnd w:id="38"/>
+      <w:bookmarkEnd w:id="65"/>
       <w:r>
         <w:t xml:space="preserve"> </w:t>
       </w:r>
@@ -8223,9 +8232,9 @@
                             <w:pPr>
                               <w:pStyle w:val="Legenda"/>
                             </w:pPr>
-                            <w:bookmarkStart w:id="39" w:name="_Toc482302128"/>
-                            <w:bookmarkStart w:id="40" w:name="_Toc482039968"/>
-                            <w:bookmarkStart w:id="41" w:name="_Toc482039826"/>
+                            <w:bookmarkStart w:id="66" w:name="_Toc482302128"/>
+                            <w:bookmarkStart w:id="67" w:name="_Toc482039968"/>
+                            <w:bookmarkStart w:id="68" w:name="_Toc482039826"/>
                             <w:r>
                               <w:t xml:space="preserve">Figura </w:t>
                             </w:r>
@@ -8244,9 +8253,9 @@
                             <w:r>
                               <w:fldChar w:fldCharType="end"/>
                             </w:r>
-                            <w:bookmarkEnd w:id="39"/>
-                            <w:bookmarkEnd w:id="40"/>
-                            <w:bookmarkEnd w:id="41"/>
+                            <w:bookmarkEnd w:id="66"/>
+                            <w:bookmarkEnd w:id="67"/>
+                            <w:bookmarkEnd w:id="68"/>
                             <w:r>
                               <w:t>: Modelos de Serviço Fonte: http://ftp.unipar.br/~seinpar/2013/artigos/Rogerio%20Schueroff%20Vandresen.pdf</w:t>
                             </w:r>
@@ -8267,7 +8276,7 @@
           </mc:Choice>
           <mc:Fallback>
             <w:pict>
-              <v:rect w14:anchorId="451D2F3E" id="Caixa de Texto 34" o:spid="_x0000_s1035" style="position:absolute;left:0;text-align:left;margin-left:63pt;margin-top:262.15pt;width:342.15pt;height:26pt;z-index:21;visibility:visible;mso-wrap-style:square;mso-wrap-distance-left:9pt;mso-wrap-distance-top:0;mso-wrap-distance-right:9pt;mso-wrap-distance-bottom:0;mso-position-horizontal:absolute;mso-position-horizontal-relative:text;mso-position-vertical:absolute;mso-position-vertical-relative:text;v-text-anchor:top" o:gfxdata="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" stroked="f">
+              <v:rect w14:anchorId="451D2F3E" id="Caixa de Texto 34" o:spid="_x0000_s1035" style="position:absolute;left:0;text-align:left;margin-left:63pt;margin-top:262.15pt;width:342.15pt;height:26pt;z-index:21;visibility:visible;mso-wrap-style:square;mso-wrap-distance-left:9pt;mso-wrap-distance-top:0;mso-wrap-distance-right:9pt;mso-wrap-distance-bottom:0;mso-position-horizontal:absolute;mso-position-horizontal-relative:text;mso-position-vertical:absolute;mso-position-vertical-relative:text;v-text-anchor:top" o:gfxdata="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" stroked="f">
                 <v:textbox style="mso-fit-shape-to-text:t" inset="0,0,0,0">
                   <w:txbxContent>
                     <w:p>
@@ -8333,8 +8342,8 @@
           <w:lang w:val="pt-BR"/>
         </w:rPr>
       </w:pPr>
-      <w:bookmarkStart w:id="42" w:name="_Toc482041883"/>
-      <w:bookmarkEnd w:id="42"/>
+      <w:bookmarkStart w:id="72" w:name="_Toc482041883"/>
+      <w:bookmarkEnd w:id="72"/>
       <w:r>
         <w:lastRenderedPageBreak/>
         <w:t xml:space="preserve">3 </w:t>
@@ -8368,12 +8377,12 @@
       <w:pPr>
         <w:pStyle w:val="Ttulo11"/>
       </w:pPr>
-      <w:bookmarkStart w:id="43" w:name="_Toc482041884"/>
+      <w:bookmarkStart w:id="73" w:name="_Toc482041884"/>
       <w:r>
         <w:lastRenderedPageBreak/>
         <w:t>3.1 PaaS: Plataforma como serviço</w:t>
       </w:r>
-      <w:bookmarkEnd w:id="43"/>
+      <w:bookmarkEnd w:id="73"/>
       <w:r>
         <w:t xml:space="preserve"> </w:t>
       </w:r>
@@ -8382,8 +8391,8 @@
       <w:pPr>
         <w:pStyle w:val="Ttulo11"/>
       </w:pPr>
-      <w:bookmarkStart w:id="44" w:name="_Toc482041885"/>
-      <w:bookmarkEnd w:id="44"/>
+      <w:bookmarkStart w:id="74" w:name="_Toc482041885"/>
+      <w:bookmarkEnd w:id="74"/>
       <w:r>
         <w:lastRenderedPageBreak/>
         <w:t>3.2 Programação descentralizada: GRID e Cluster</w:t>
@@ -8393,8 +8402,8 @@
       <w:pPr>
         <w:pStyle w:val="Ttulo11"/>
       </w:pPr>
-      <w:bookmarkStart w:id="45" w:name="_Toc482041886"/>
-      <w:bookmarkEnd w:id="45"/>
+      <w:bookmarkStart w:id="75" w:name="_Toc482041886"/>
+      <w:bookmarkEnd w:id="75"/>
       <w:r>
         <w:lastRenderedPageBreak/>
         <w:t>3.4.1 Conceito</w:t>
@@ -8407,8 +8416,8 @@
           <w:lang w:val="pt-BR"/>
         </w:rPr>
       </w:pPr>
-      <w:bookmarkStart w:id="46" w:name="_Toc482041887"/>
-      <w:bookmarkEnd w:id="46"/>
+      <w:bookmarkStart w:id="76" w:name="_Toc482041887"/>
+      <w:bookmarkEnd w:id="76"/>
       <w:r>
         <w:lastRenderedPageBreak/>
         <w:t xml:space="preserve">4 </w:t>
@@ -8517,9 +8526,9 @@
                             <w:pPr>
                               <w:pStyle w:val="Legenda"/>
                             </w:pPr>
-                            <w:bookmarkStart w:id="47" w:name="_Toc482302129"/>
-                            <w:bookmarkStart w:id="48" w:name="_Toc482039969"/>
-                            <w:bookmarkStart w:id="49" w:name="_Toc482039827"/>
+                            <w:bookmarkStart w:id="77" w:name="_Toc482302129"/>
+                            <w:bookmarkStart w:id="78" w:name="_Toc482039969"/>
+                            <w:bookmarkStart w:id="79" w:name="_Toc482039827"/>
                             <w:r>
                               <w:t xml:space="preserve">Figura </w:t>
                             </w:r>
@@ -8541,9 +8550,9 @@
                             <w:r>
                               <w:t xml:space="preserve"> Hypervisor</w:t>
                             </w:r>
-                            <w:bookmarkEnd w:id="47"/>
-                            <w:bookmarkEnd w:id="48"/>
-                            <w:bookmarkEnd w:id="49"/>
+                            <w:bookmarkEnd w:id="77"/>
+                            <w:bookmarkEnd w:id="78"/>
+                            <w:bookmarkEnd w:id="79"/>
                             <w:r>
                               <w:t xml:space="preserve"> Hospedado Fonte: http://3way.com.br/saiba-como-a-virtualizacao-por-container-mudou-a-infraestrutura-de-ti/</w:t>
                             </w:r>
@@ -8564,7 +8573,7 @@
           </mc:Choice>
           <mc:Fallback>
             <w:pict>
-              <v:rect w14:anchorId="1ADE8AAF" id="Caixa de Texto 7" o:spid="_x0000_s1036" style="position:absolute;left:0;text-align:left;margin-left:62.95pt;margin-top:303.95pt;width:282.4pt;height:26pt;z-index:11;visibility:visible;mso-wrap-style:square;mso-wrap-distance-left:9pt;mso-wrap-distance-top:0;mso-wrap-distance-right:9pt;mso-wrap-distance-bottom:0;mso-position-horizontal:absolute;mso-position-horizontal-relative:text;mso-position-vertical:absolute;mso-position-vertical-relative:text;v-text-anchor:top" o:gfxdata="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" stroked="f">
+              <v:rect w14:anchorId="1ADE8AAF" id="Caixa de Texto 7" o:spid="_x0000_s1036" style="position:absolute;left:0;text-align:left;margin-left:62.95pt;margin-top:303.95pt;width:282.4pt;height:26pt;z-index:11;visibility:visible;mso-wrap-style:square;mso-wrap-distance-left:9pt;mso-wrap-distance-top:0;mso-wrap-distance-right:9pt;mso-wrap-distance-bottom:0;mso-position-horizontal:absolute;mso-position-horizontal-relative:text;mso-position-vertical:absolute;mso-position-vertical-relative:text;v-text-anchor:top" o:gfxdata="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" stroked="f">
                 <v:textbox style="mso-fit-shape-to-text:t" inset="0,0,0,0">
                   <w:txbxContent>
                     <w:p>
@@ -8771,7 +8780,7 @@
         <w:pStyle w:val="Legenda"/>
         <w:jc w:val="both"/>
       </w:pPr>
-      <w:bookmarkStart w:id="50" w:name="_Toc482302130"/>
+      <w:bookmarkStart w:id="83" w:name="_Toc482302130"/>
       <w:r>
         <w:t xml:space="preserve">Figura </w:t>
       </w:r>
@@ -8790,7 +8799,7 @@
       <w:r>
         <w:fldChar w:fldCharType="end"/>
       </w:r>
-      <w:bookmarkEnd w:id="50"/>
+      <w:bookmarkEnd w:id="83"/>
       <w:r>
         <w:t xml:space="preserve"> - Evolução do Hypervisor Fonte: http://3way.com.br/saiba-como-a-virtualizacao-por-container-revolucionou-a-infraestrutura-de-ti.png</w:t>
       </w:r>
@@ -8877,7 +8886,7 @@
         <w:pStyle w:val="Legenda"/>
         <w:jc w:val="both"/>
       </w:pPr>
-      <w:bookmarkStart w:id="51" w:name="_Toc482302131"/>
+      <w:bookmarkStart w:id="84" w:name="_Toc482302131"/>
       <w:r>
         <w:t xml:space="preserve">Figura </w:t>
       </w:r>
@@ -8896,7 +8905,7 @@
       <w:r>
         <w:fldChar w:fldCharType="end"/>
       </w:r>
-      <w:bookmarkEnd w:id="51"/>
+      <w:bookmarkEnd w:id="84"/>
       <w:r>
         <w:t xml:space="preserve"> - Virtualização por Container Fonte: http://3way.com.br/saiba-como-a-virtualizacao-por-container-revolucionou-a-infraestrutura-de-ti.png</w:t>
       </w:r>
@@ -8913,6 +8922,7 @@
         <w:rPr>
           <w:sz w:val="24"/>
         </w:rPr>
+        <w:lastRenderedPageBreak/>
         <w:t>O kernel do sistema é responsável por fornecer as bibliotecas e os binários necessários para que o container possa rodar a aplicação de forma necessária.</w:t>
       </w:r>
     </w:p>
@@ -8921,7 +8931,6 @@
         <w:rPr>
           <w:sz w:val="24"/>
         </w:rPr>
-        <w:lastRenderedPageBreak/>
         <w:t>Basicamente há uma abstração do nível de sistema operacional, pois as configurações ficam no container e o mesmo pode ser tem um alto nível de provisionamento, podendo ser replicado sem menores problemas, simplificando muito a implementação em diferentes máquinas e ambientes de homologação (QA – Quality Assurance, Staging, Produção); o container pode ser baixado em qualquer lugar, e máquina hospedeira utilizando o Dockerhub (repositório do docker).</w:t>
       </w:r>
     </w:p>
@@ -8951,8 +8960,8 @@
       <w:pPr>
         <w:pStyle w:val="Ttulo11"/>
       </w:pPr>
-      <w:bookmarkStart w:id="52" w:name="_Toc482041888"/>
-      <w:bookmarkEnd w:id="52"/>
+      <w:bookmarkStart w:id="85" w:name="_Toc482041888"/>
+      <w:bookmarkEnd w:id="85"/>
       <w:r>
         <w:lastRenderedPageBreak/>
         <w:t>4.1 LXC Containers</w:t>
@@ -9162,6 +9171,7 @@
           <w:noProof/>
           <w:lang w:eastAsia="pt-BR"/>
         </w:rPr>
+        <w:lastRenderedPageBreak/>
         <w:drawing>
           <wp:inline distT="0" distB="0" distL="0" distR="0" wp14:anchorId="2467B8CB" wp14:editId="3A29084E">
             <wp:extent cx="3663950" cy="3376295"/>
@@ -9218,7 +9228,7 @@
         <w:pStyle w:val="Legenda"/>
         <w:jc w:val="both"/>
       </w:pPr>
-      <w:bookmarkStart w:id="53" w:name="_Toc482302132"/>
+      <w:bookmarkStart w:id="86" w:name="_Toc482302132"/>
       <w:r>
         <w:t xml:space="preserve">Figura </w:t>
       </w:r>
@@ -9237,7 +9247,7 @@
       <w:r>
         <w:fldChar w:fldCharType="end"/>
       </w:r>
-      <w:bookmarkEnd w:id="53"/>
+      <w:bookmarkEnd w:id="86"/>
       <w:r>
         <w:t xml:space="preserve"> - LXC Container Fonte: http://3way.com.br/saiba-como-a-virtualizacao-por-container-revolucionou-a-infraestrutura-de-ti-part2/.png</w:t>
       </w:r>
@@ -9317,6 +9327,7 @@
           <w:noProof/>
           <w:lang w:eastAsia="pt-BR"/>
         </w:rPr>
+        <w:lastRenderedPageBreak/>
         <w:drawing>
           <wp:inline distT="0" distB="0" distL="0" distR="0" wp14:anchorId="533079E4" wp14:editId="05C10CB4">
             <wp:extent cx="4027805" cy="3755390"/>
@@ -9368,7 +9379,7 @@
         <w:pStyle w:val="Legenda"/>
         <w:jc w:val="both"/>
       </w:pPr>
-      <w:bookmarkStart w:id="54" w:name="_Toc482302133"/>
+      <w:bookmarkStart w:id="87" w:name="_Toc482302133"/>
       <w:r>
         <w:t xml:space="preserve">Figura </w:t>
       </w:r>
@@ -9387,7 +9398,7 @@
       <w:r>
         <w:fldChar w:fldCharType="end"/>
       </w:r>
-      <w:bookmarkEnd w:id="54"/>
+      <w:bookmarkEnd w:id="87"/>
       <w:r>
         <w:t xml:space="preserve"> LXC vs KVM Fonte: http:3way.com.br/saiba-como-a-virtualizacao-por-container-revolucionou-a-infraestrutura-de-ti-part2/.png</w:t>
       </w:r>
@@ -9411,8 +9422,8 @@
       <w:pPr>
         <w:pStyle w:val="Ttulo11"/>
       </w:pPr>
-      <w:bookmarkStart w:id="55" w:name="_Toc482041889"/>
-      <w:bookmarkEnd w:id="55"/>
+      <w:bookmarkStart w:id="88" w:name="_Toc482041889"/>
+      <w:bookmarkEnd w:id="88"/>
       <w:r>
         <w:lastRenderedPageBreak/>
         <w:t>4.2 Docker</w:t>
@@ -9722,8 +9733,8 @@
           <w:lang w:val="pt-BR"/>
         </w:rPr>
       </w:pPr>
-      <w:bookmarkStart w:id="56" w:name="_Toc482041890"/>
-      <w:bookmarkEnd w:id="56"/>
+      <w:bookmarkStart w:id="89" w:name="_Toc482041890"/>
+      <w:bookmarkEnd w:id="89"/>
       <w:r>
         <w:lastRenderedPageBreak/>
         <w:t>4.2.1 Docker</w:t>
@@ -10056,10 +10067,13 @@
         <w:suppressAutoHyphens w:val="0"/>
         <w:spacing w:line="240" w:lineRule="auto"/>
         <w:jc w:val="left"/>
-      </w:pPr>
-      <w:r>
-        <w:rPr>
-          <w:lang w:eastAsia="x-none"/>
+        <w:rPr>
+          <w:lang w:val="en-US"/>
+        </w:rPr>
+      </w:pPr>
+      <w:r>
+        <w:rPr>
+          <w:lang w:val="en-US" w:eastAsia="x-none"/>
         </w:rPr>
         <w:t xml:space="preserve">Services are built once and then tagged as `project_service`, e.g. `composetest_db`. If you change a service's `Dockerfile` or the contents of its build directory, you can run `compose build` to rebuild it.&gt; </w:t>
       </w:r>
@@ -10071,7 +10085,7 @@
         <w:spacing w:line="240" w:lineRule="auto"/>
         <w:jc w:val="left"/>
         <w:rPr>
-          <w:lang w:eastAsia="x-none"/>
+          <w:lang w:val="en-US" w:eastAsia="x-none"/>
         </w:rPr>
       </w:pPr>
     </w:p>
@@ -10085,10 +10099,13 @@
         <w:suppressAutoHyphens w:val="0"/>
         <w:spacing w:line="240" w:lineRule="auto"/>
         <w:jc w:val="left"/>
-      </w:pPr>
-      <w:r>
-        <w:rPr>
-          <w:lang w:eastAsia="x-none"/>
+        <w:rPr>
+          <w:lang w:val="en-US"/>
+        </w:rPr>
+      </w:pPr>
+      <w:r>
+        <w:rPr>
+          <w:lang w:val="en-US" w:eastAsia="x-none"/>
         </w:rPr>
         <w:t>Up —  &lt;Descrição do comando no terminal - Build, (re)create, start and attach to containers for a service.</w:t>
       </w:r>
@@ -10100,7 +10117,7 @@
         <w:spacing w:line="240" w:lineRule="auto"/>
         <w:jc w:val="left"/>
         <w:rPr>
-          <w:lang w:eastAsia="x-none"/>
+          <w:lang w:val="en-US" w:eastAsia="x-none"/>
         </w:rPr>
       </w:pPr>
     </w:p>
@@ -10110,12 +10127,14 @@
         <w:suppressAutoHyphens w:val="0"/>
         <w:spacing w:line="240" w:lineRule="auto"/>
         <w:jc w:val="left"/>
-      </w:pPr>
-      <w:r>
-        <w:rPr>
-          <w:lang w:eastAsia="x-none"/>
-        </w:rPr>
-        <w:lastRenderedPageBreak/>
+        <w:rPr>
+          <w:lang w:val="en-US"/>
+        </w:rPr>
+      </w:pPr>
+      <w:r>
+        <w:rPr>
+          <w:lang w:val="en-US" w:eastAsia="x-none"/>
+        </w:rPr>
         <w:t>“By default, `docker-compose up` will aggregate the output of each container, and when it exits, all containers will be stopped. If you run `docker-compose up -d`, it'll start the containers in the background and leave them running.</w:t>
       </w:r>
     </w:p>
@@ -10126,7 +10145,7 @@
         <w:spacing w:line="240" w:lineRule="auto"/>
         <w:jc w:val="left"/>
         <w:rPr>
-          <w:lang w:eastAsia="x-none"/>
+          <w:lang w:val="en-US" w:eastAsia="x-none"/>
         </w:rPr>
       </w:pPr>
     </w:p>
@@ -10136,10 +10155,13 @@
         <w:suppressAutoHyphens w:val="0"/>
         <w:spacing w:line="240" w:lineRule="auto"/>
         <w:jc w:val="left"/>
-      </w:pPr>
-      <w:r>
-        <w:rPr>
-          <w:lang w:eastAsia="x-none"/>
+        <w:rPr>
+          <w:lang w:val="en-US"/>
+        </w:rPr>
+      </w:pPr>
+      <w:r>
+        <w:rPr>
+          <w:lang w:val="en-US" w:eastAsia="x-none"/>
         </w:rPr>
         <w:t>If there are existing containers for a service, `docker-compose up` will stop and recreate them (preserving mounted volumes with volumes-from),so that changes in `docker-compose.yml` are picked up. If you do not want existing containers to be recreated, `docker-compose up --no-recreate` will re-use existing containers.”&gt;</w:t>
       </w:r>
@@ -10222,8 +10244,8 @@
       <w:pPr>
         <w:pStyle w:val="Ttulo11"/>
       </w:pPr>
-      <w:bookmarkStart w:id="57" w:name="_Toc482041892"/>
-      <w:bookmarkEnd w:id="57"/>
+      <w:bookmarkStart w:id="90" w:name="_Toc482041892"/>
+      <w:bookmarkEnd w:id="90"/>
       <w:r>
         <w:lastRenderedPageBreak/>
         <w:t>5 SOFTWARES DE GERENCIAMENTO DE CONTAINERS</w:t>
@@ -10332,8 +10354,8 @@
         </w:rPr>
         <w:t>Neste trabalho,</w:t>
       </w:r>
-      <w:bookmarkStart w:id="58" w:name="_Toc482041893"/>
-      <w:bookmarkEnd w:id="58"/>
+      <w:bookmarkStart w:id="91" w:name="_Toc482041893"/>
+      <w:bookmarkEnd w:id="91"/>
       <w:r>
         <w:rPr>
           <w:lang w:eastAsia="x-none"/>
@@ -10529,7 +10551,7 @@
         </w:rPr>
         <w:t xml:space="preserve">do grupo </w:t>
       </w:r>
-      <w:commentRangeStart w:id="59"/>
+      <w:commentRangeStart w:id="92"/>
       <w:r>
         <w:rPr>
           <w:highlight w:val="yellow"/>
@@ -10537,12 +10559,12 @@
         </w:rPr>
         <w:t>Globo</w:t>
       </w:r>
-      <w:commentRangeEnd w:id="59"/>
+      <w:commentRangeEnd w:id="92"/>
       <w:r>
         <w:rPr>
           <w:rStyle w:val="Refdecomentrio"/>
         </w:rPr>
-        <w:commentReference w:id="59"/>
+        <w:commentReference w:id="92"/>
       </w:r>
       <w:r>
         <w:rPr>
@@ -10576,8 +10598,6 @@
           <w:lang w:eastAsia="x-none"/>
         </w:rPr>
       </w:pPr>
-      <w:bookmarkStart w:id="60" w:name="_GoBack"/>
-      <w:bookmarkEnd w:id="60"/>
       <w:r>
         <w:rPr>
           <w:lang w:eastAsia="x-none"/>
@@ -10609,8 +10629,8 @@
       <w:pPr>
         <w:pStyle w:val="Ttulo11"/>
       </w:pPr>
-      <w:bookmarkStart w:id="61" w:name="_Toc482041894"/>
-      <w:bookmarkEnd w:id="61"/>
+      <w:bookmarkStart w:id="93" w:name="_Toc482041894"/>
+      <w:bookmarkEnd w:id="93"/>
       <w:r>
         <w:lastRenderedPageBreak/>
         <w:t>5.2 Vagran</w:t>
@@ -10641,8 +10661,8 @@
       <w:pPr>
         <w:pStyle w:val="Ttulo11"/>
       </w:pPr>
-      <w:bookmarkStart w:id="62" w:name="_Toc482041895"/>
-      <w:bookmarkEnd w:id="62"/>
+      <w:bookmarkStart w:id="94" w:name="_Toc482041895"/>
+      <w:bookmarkEnd w:id="94"/>
       <w:r>
         <w:lastRenderedPageBreak/>
         <w:t>5.3 Kubernet</w:t>
@@ -10673,8 +10693,8 @@
       <w:pPr>
         <w:pStyle w:val="Ttulo11"/>
       </w:pPr>
-      <w:bookmarkStart w:id="63" w:name="_Toc482041896"/>
-      <w:bookmarkEnd w:id="63"/>
+      <w:bookmarkStart w:id="95" w:name="_Toc482041896"/>
+      <w:bookmarkEnd w:id="95"/>
       <w:r>
         <w:lastRenderedPageBreak/>
         <w:t>6 COMPARAÇÃO ENTRE PLATAFORMAS</w:t>
@@ -10705,8 +10725,8 @@
       <w:pPr>
         <w:pStyle w:val="Ttulo11"/>
       </w:pPr>
-      <w:bookmarkStart w:id="64" w:name="_Toc482041897"/>
-      <w:bookmarkEnd w:id="64"/>
+      <w:bookmarkStart w:id="96" w:name="_Toc482041897"/>
+      <w:bookmarkEnd w:id="96"/>
       <w:r>
         <w:lastRenderedPageBreak/>
         <w:t>6.1 Plataformas</w:t>
@@ -10737,8 +10757,8 @@
       <w:pPr>
         <w:pStyle w:val="Ttulo11"/>
       </w:pPr>
-      <w:bookmarkStart w:id="65" w:name="_Toc482041898"/>
-      <w:bookmarkEnd w:id="65"/>
+      <w:bookmarkStart w:id="97" w:name="_Toc482041898"/>
+      <w:bookmarkEnd w:id="97"/>
       <w:r>
         <w:lastRenderedPageBreak/>
         <w:t>6.2 Tolerâncias à falhas</w:t>
@@ -10769,8 +10789,8 @@
       <w:pPr>
         <w:pStyle w:val="Ttulo11"/>
       </w:pPr>
-      <w:bookmarkStart w:id="66" w:name="_Toc482041899"/>
-      <w:bookmarkEnd w:id="66"/>
+      <w:bookmarkStart w:id="98" w:name="_Toc482041899"/>
+      <w:bookmarkEnd w:id="98"/>
       <w:r>
         <w:lastRenderedPageBreak/>
         <w:t>7 PROGRAMAÇÃO EM MICROSERVIÇOS</w:t>
@@ -10801,8 +10821,8 @@
       <w:pPr>
         <w:pStyle w:val="Ttulo11"/>
       </w:pPr>
-      <w:bookmarkStart w:id="67" w:name="_Toc482041900"/>
-      <w:bookmarkEnd w:id="67"/>
+      <w:bookmarkStart w:id="99" w:name="_Toc482041900"/>
+      <w:bookmarkEnd w:id="99"/>
       <w:r>
         <w:lastRenderedPageBreak/>
         <w:t>7.1 Boas práticas de programação distribuída (Doze fatores)</w:t>
@@ -10833,8 +10853,8 @@
       <w:pPr>
         <w:pStyle w:val="Ttulo11"/>
       </w:pPr>
-      <w:bookmarkStart w:id="68" w:name="_Toc482041901"/>
-      <w:bookmarkEnd w:id="68"/>
+      <w:bookmarkStart w:id="100" w:name="_Toc482041901"/>
+      <w:bookmarkEnd w:id="100"/>
       <w:r>
         <w:lastRenderedPageBreak/>
         <w:t>7.2 Empregabilidade da técnica</w:t>
@@ -10865,8 +10885,8 @@
       <w:pPr>
         <w:pStyle w:val="Ttulo11"/>
       </w:pPr>
-      <w:bookmarkStart w:id="69" w:name="_Toc482041902"/>
-      <w:bookmarkEnd w:id="69"/>
+      <w:bookmarkStart w:id="101" w:name="_Toc482041902"/>
+      <w:bookmarkEnd w:id="101"/>
       <w:r>
         <w:lastRenderedPageBreak/>
         <w:t>8 ESTUDO DE CASO</w:t>
@@ -10914,7 +10934,6 @@
         <w:ind w:firstLine="708"/>
         <w:jc w:val="left"/>
       </w:pPr>
-      <w:commentRangeStart w:id="70"/>
       <w:r>
         <w:t xml:space="preserve">Este crawler tem como finalidade fazer </w:t>
       </w:r>
@@ -11041,7 +11060,10 @@
         <w:t>no Redis-</w:t>
       </w:r>
       <w:r>
-        <w:t>Server. Sendo o Banco de Dados colar</w:t>
+        <w:t>Serv</w:t>
+      </w:r>
+      <w:r>
+        <w:t>er. Sendo o Banco de Dados volátil da aplicação, utilizado para armazenar as buscas.</w:t>
       </w:r>
     </w:p>
     <w:p>
@@ -11056,22 +11078,53 @@
         <w:jc w:val="left"/>
       </w:pPr>
       <w:r>
+        <w:t xml:space="preserve">Sidekiq: Serviço </w:t>
+      </w:r>
+      <w:r>
+        <w:t>enfileiramento de tarefas, da qual é utilizado para poder fazer as buscas na web.</w:t>
+      </w:r>
+    </w:p>
+    <w:p>
+      <w:pPr>
+        <w:pStyle w:val="PargrafodaLista"/>
+        <w:numPr>
+          <w:ilvl w:val="0"/>
+          <w:numId w:val="13"/>
+        </w:numPr>
+        <w:suppressAutoHyphens w:val="0"/>
+        <w:spacing w:line="240" w:lineRule="auto"/>
+        <w:jc w:val="left"/>
+      </w:pPr>
+      <w:r>
+        <w:t>Phalanx: Aplicação em Ruby,</w:t>
+      </w:r>
+      <w:r>
+        <w:t xml:space="preserve"> da qual é responsável por fazer as buscas na web.</w:t>
+      </w:r>
+      <w:bookmarkStart w:id="102" w:name="_GoBack"/>
+      <w:bookmarkEnd w:id="102"/>
+    </w:p>
+    <w:p>
+      <w:pPr>
+        <w:pStyle w:val="PargrafodaLista"/>
+        <w:numPr>
+          <w:ilvl w:val="0"/>
+          <w:numId w:val="13"/>
+        </w:numPr>
+        <w:suppressAutoHyphens w:val="0"/>
+        <w:spacing w:line="240" w:lineRule="auto"/>
+        <w:jc w:val="left"/>
+      </w:pPr>
+      <w:r>
         <w:br w:type="page"/>
       </w:r>
-      <w:commentRangeEnd w:id="70"/>
-      <w:r>
-        <w:rPr>
-          <w:rStyle w:val="Refdecomentrio"/>
-        </w:rPr>
-        <w:commentReference w:id="70"/>
-      </w:r>
     </w:p>
     <w:p>
       <w:pPr>
         <w:pStyle w:val="Ttulo11"/>
       </w:pPr>
-      <w:bookmarkStart w:id="71" w:name="_Toc482041903"/>
-      <w:bookmarkEnd w:id="71"/>
+      <w:bookmarkStart w:id="103" w:name="_Toc482041903"/>
+      <w:bookmarkEnd w:id="103"/>
       <w:r>
         <w:lastRenderedPageBreak/>
         <w:t>8.1 Infraestrutura</w:t>
@@ -11102,8 +11155,8 @@
       <w:pPr>
         <w:pStyle w:val="Ttulo11"/>
       </w:pPr>
-      <w:bookmarkStart w:id="72" w:name="_Toc482041904"/>
-      <w:bookmarkEnd w:id="72"/>
+      <w:bookmarkStart w:id="104" w:name="_Toc482041904"/>
+      <w:bookmarkEnd w:id="104"/>
       <w:r>
         <w:lastRenderedPageBreak/>
         <w:t>8.2 Métricas de Escalabilidade</w:t>
@@ -11150,8 +11203,8 @@
           <w:lang w:val="x-none" w:eastAsia="x-none"/>
         </w:rPr>
       </w:pPr>
-      <w:bookmarkStart w:id="73" w:name="_Toc482041905"/>
-      <w:bookmarkEnd w:id="73"/>
+      <w:bookmarkStart w:id="105" w:name="_Toc482041905"/>
+      <w:bookmarkEnd w:id="105"/>
       <w:r>
         <w:rPr>
           <w:b/>
@@ -11177,8 +11230,8 @@
         <w:pStyle w:val="Ttulo11"/>
         <w:ind w:firstLine="0"/>
       </w:pPr>
-      <w:bookmarkStart w:id="74" w:name="_Toc482041906"/>
-      <w:bookmarkEnd w:id="74"/>
+      <w:bookmarkStart w:id="106" w:name="_Toc482041906"/>
+      <w:bookmarkEnd w:id="106"/>
       <w:r>
         <w:lastRenderedPageBreak/>
         <w:t>10 Referências</w:t>
@@ -11533,6 +11586,7 @@
           <w:shd w:val="clear" w:color="auto" w:fill="F6F6F7"/>
           <w:lang w:eastAsia="pt-BR"/>
         </w:rPr>
+        <w:lastRenderedPageBreak/>
         <w:t>“O que é Container?”. Disponível em &lt;http://www.mundodocker.com.br/o-que-e-container/&gt;. Acessado em 04/05/2017</w:t>
       </w:r>
     </w:p>
@@ -11555,7 +11609,6 @@
         <w:jc w:val="left"/>
       </w:pPr>
       <w:r>
-        <w:lastRenderedPageBreak/>
         <w:br w:type="page"/>
       </w:r>
     </w:p>
@@ -12321,8 +12374,8 @@
       </w:pPr>
     </w:p>
     <w:sectPr>
-      <w:headerReference w:type="default" r:id="rId32"/>
-      <w:footerReference w:type="default" r:id="rId33"/>
+      <w:headerReference w:type="default" r:id="rId31"/>
+      <w:footerReference w:type="default" r:id="rId32"/>
       <w:pgSz w:w="11906" w:h="16838"/>
       <w:pgMar w:top="1701" w:right="1134" w:bottom="1134" w:left="1701" w:header="851" w:footer="709" w:gutter="0"/>
       <w:cols w:space="720"/>
@@ -12334,8 +12387,8 @@
 </file>
 
 <file path=word/comments.xml><?xml version="1.0" encoding="utf-8"?>
-<w:comments xmlns:wpc="http://schemas.microsoft.com/office/word/2010/wordprocessingCanvas" xmlns:cx="http://schemas.microsoft.com/office/drawing/2014/chartex" xmlns:cx1="http://schemas.microsoft.com/office/drawing/2015/9/8/chartex" xmlns:cx2="http://schemas.microsoft.com/office/drawing/2015/10/21/chartex" xmlns:cx3="http://schemas.microsoft.com/office/drawing/2016/5/9/chartex" xmlns:cx4="http://schemas.microsoft.com/office/drawing/2016/5/10/chartex" xmlns:cx5="http://schemas.microsoft.com/office/drawing/2016/5/11/chartex" xmlns:cx6="http://schemas.microsoft.com/office/drawing/2016/5/12/chartex" xmlns:cx7="http://schemas.microsoft.com/office/drawing/2016/5/13/chartex" xmlns:cx8="http://schemas.microsoft.com/office/drawing/2016/5/14/chartex" xmlns:mc="http://schemas.openxmlformats.org/markup-compatibility/2006" xmlns:aink="http://schemas.microsoft.com/office/drawing/2016/ink" xmlns:am3d="http://schemas.microsoft.com/office/drawing/2017/model3d" xmlns:o="urn:schemas-microsoft-com:office:office" xmlns:r="http://schemas.openxmlformats.org/officeDocument/2006/relationships" xmlns:m="http://schemas.openxmlformats.org/officeDocument/2006/math" xmlns:v="urn:schemas-microsoft-com:vml" xmlns:wp14="http://schemas.microsoft.com/office/word/2010/wordprocessingDrawing" xmlns:wp="http://schemas.openxmlformats.org/drawingml/2006/wordprocessingDrawing" xmlns:w10="urn:schemas-microsoft-com:office:word" xmlns:w="http://schemas.openxmlformats.org/wordprocessingml/2006/main" xmlns:w14="http://schemas.microsoft.com/office/word/2010/wordml" xmlns:w15="http://schemas.microsoft.com/office/word/2012/wordml" xmlns:w16cid="http://schemas.microsoft.com/office/word/2016/wordml/cid" xmlns:w16se="http://schemas.microsoft.com/office/word/2015/wordml/symex" xmlns:wpg="http://schemas.microsoft.com/office/word/2010/wordprocessingGroup" xmlns:wpi="http://schemas.microsoft.com/office/word/2010/wordprocessingInk" xmlns:wne="http://schemas.microsoft.com/office/word/2006/wordml" xmlns:wps="http://schemas.microsoft.com/office/word/2010/wordprocessingShape" mc:Ignorable="w14 w15 w16se w16cid wp14">
-  <w:comment w:id="59" w:author="Thiago Cruz" w:date="2017-07-25T22:28:00Z" w:initials="TC">
+<w:comments xmlns:wpc="http://schemas.microsoft.com/office/word/2010/wordprocessingCanvas" xmlns:mo="http://schemas.microsoft.com/office/mac/office/2008/main" xmlns:mc="http://schemas.openxmlformats.org/markup-compatibility/2006" xmlns:mv="urn:schemas-microsoft-com:mac:vml" xmlns:o="urn:schemas-microsoft-com:office:office" xmlns:r="http://schemas.openxmlformats.org/officeDocument/2006/relationships" xmlns:m="http://schemas.openxmlformats.org/officeDocument/2006/math" xmlns:v="urn:schemas-microsoft-com:vml" xmlns:wp14="http://schemas.microsoft.com/office/word/2010/wordprocessingDrawing" xmlns:wp="http://schemas.openxmlformats.org/drawingml/2006/wordprocessingDrawing" xmlns:w10="urn:schemas-microsoft-com:office:word" xmlns:w="http://schemas.openxmlformats.org/wordprocessingml/2006/main" xmlns:w14="http://schemas.microsoft.com/office/word/2010/wordml" xmlns:w15="http://schemas.microsoft.com/office/word/2012/wordml" xmlns:wpg="http://schemas.microsoft.com/office/word/2010/wordprocessingGroup" xmlns:wpi="http://schemas.microsoft.com/office/word/2010/wordprocessingInk" xmlns:wne="http://schemas.microsoft.com/office/word/2006/wordml" xmlns:wps="http://schemas.microsoft.com/office/word/2010/wordprocessingShape" mc:Ignorable="w14 w15 wp14">
+  <w:comment w:id="92" w:author="Thiago Cruz" w:date="2017-07-25T22:28:00Z" w:initials="TC">
     <w:p>
       <w:pPr>
         <w:pStyle w:val="Textodecomentrio"/>
@@ -12348,22 +12401,6 @@
       </w:r>
       <w:r>
         <w:t>O Tsuru é em plataforma aberta; verificar se no Open Source também possui integração com AWS?!</w:t>
-      </w:r>
-    </w:p>
-  </w:comment>
-  <w:comment w:id="70" w:author="Thiago Cruz" w:date="2017-07-25T10:41:00Z" w:initials="TC">
-    <w:p>
-      <w:pPr>
-        <w:pStyle w:val="Textodecomentrio"/>
-      </w:pPr>
-      <w:r>
-        <w:rPr>
-          <w:rStyle w:val="Refdecomentrio"/>
-        </w:rPr>
-        <w:annotationRef/>
-      </w:r>
-      <w:r>
-        <w:t>Fazer alteração do projeto; Reescrever e alterar para palavras e tags</w:t>
       </w:r>
     </w:p>
   </w:comment>
@@ -12371,9 +12408,8 @@
 </file>
 
 <file path=word/commentsExtended.xml><?xml version="1.0" encoding="utf-8"?>
-<w15:commentsEx xmlns:wpc="http://schemas.microsoft.com/office/word/2010/wordprocessingCanvas" xmlns:cx="http://schemas.microsoft.com/office/drawing/2014/chartex" xmlns:cx1="http://schemas.microsoft.com/office/drawing/2015/9/8/chartex" xmlns:cx2="http://schemas.microsoft.com/office/drawing/2015/10/21/chartex" xmlns:cx3="http://schemas.microsoft.com/office/drawing/2016/5/9/chartex" xmlns:cx4="http://schemas.microsoft.com/office/drawing/2016/5/10/chartex" xmlns:cx5="http://schemas.microsoft.com/office/drawing/2016/5/11/chartex" xmlns:cx6="http://schemas.microsoft.com/office/drawing/2016/5/12/chartex" xmlns:cx7="http://schemas.microsoft.com/office/drawing/2016/5/13/chartex" xmlns:cx8="http://schemas.microsoft.com/office/drawing/2016/5/14/chartex" xmlns:mc="http://schemas.openxmlformats.org/markup-compatibility/2006" xmlns:aink="http://schemas.microsoft.com/office/drawing/2016/ink" xmlns:am3d="http://schemas.microsoft.com/office/drawing/2017/model3d" xmlns:o="urn:schemas-microsoft-com:office:office" xmlns:r="http://schemas.openxmlformats.org/officeDocument/2006/relationships" xmlns:m="http://schemas.openxmlformats.org/officeDocument/2006/math" xmlns:v="urn:schemas-microsoft-com:vml" xmlns:wp14="http://schemas.microsoft.com/office/word/2010/wordprocessingDrawing" xmlns:wp="http://schemas.openxmlformats.org/drawingml/2006/wordprocessingDrawing" xmlns:w10="urn:schemas-microsoft-com:office:word" xmlns:w="http://schemas.openxmlformats.org/wordprocessingml/2006/main" xmlns:w14="http://schemas.microsoft.com/office/word/2010/wordml" xmlns:w15="http://schemas.microsoft.com/office/word/2012/wordml" xmlns:w16cid="http://schemas.microsoft.com/office/word/2016/wordml/cid" xmlns:w16se="http://schemas.microsoft.com/office/word/2015/wordml/symex" xmlns:wpg="http://schemas.microsoft.com/office/word/2010/wordprocessingGroup" xmlns:wpi="http://schemas.microsoft.com/office/word/2010/wordprocessingInk" xmlns:wne="http://schemas.microsoft.com/office/word/2006/wordml" xmlns:wps="http://schemas.microsoft.com/office/word/2010/wordprocessingShape" mc:Ignorable="w14 w15 w16se w16cid wp14">
+<w15:commentsEx xmlns:wpc="http://schemas.microsoft.com/office/word/2010/wordprocessingCanvas" xmlns:mo="http://schemas.microsoft.com/office/mac/office/2008/main" xmlns:mc="http://schemas.openxmlformats.org/markup-compatibility/2006" xmlns:mv="urn:schemas-microsoft-com:mac:vml" xmlns:o="urn:schemas-microsoft-com:office:office" xmlns:r="http://schemas.openxmlformats.org/officeDocument/2006/relationships" xmlns:m="http://schemas.openxmlformats.org/officeDocument/2006/math" xmlns:v="urn:schemas-microsoft-com:vml" xmlns:wp14="http://schemas.microsoft.com/office/word/2010/wordprocessingDrawing" xmlns:wp="http://schemas.openxmlformats.org/drawingml/2006/wordprocessingDrawing" xmlns:w10="urn:schemas-microsoft-com:office:word" xmlns:w="http://schemas.openxmlformats.org/wordprocessingml/2006/main" xmlns:w14="http://schemas.microsoft.com/office/word/2010/wordml" xmlns:w15="http://schemas.microsoft.com/office/word/2012/wordml" xmlns:wpg="http://schemas.microsoft.com/office/word/2010/wordprocessingGroup" xmlns:wpi="http://schemas.microsoft.com/office/word/2010/wordprocessingInk" xmlns:wne="http://schemas.microsoft.com/office/word/2006/wordml" xmlns:wps="http://schemas.microsoft.com/office/word/2010/wordprocessingShape" mc:Ignorable="w14 w15 wp14">
   <w15:commentEx w15:paraId="680FCCB9" w15:done="0"/>
-  <w15:commentEx w15:paraId="64EC058A" w15:done="0"/>
 </w15:commentsEx>
 </file>
 
@@ -12385,7 +12421,7 @@
 </file>
 
 <file path=word/endnotes.xml><?xml version="1.0" encoding="utf-8"?>
-<w:endnotes xmlns:wpc="http://schemas.microsoft.com/office/word/2010/wordprocessingCanvas" xmlns:cx="http://schemas.microsoft.com/office/drawing/2014/chartex" xmlns:cx1="http://schemas.microsoft.com/office/drawing/2015/9/8/chartex" xmlns:cx2="http://schemas.microsoft.com/office/drawing/2015/10/21/chartex" xmlns:cx3="http://schemas.microsoft.com/office/drawing/2016/5/9/chartex" xmlns:cx4="http://schemas.microsoft.com/office/drawing/2016/5/10/chartex" xmlns:cx5="http://schemas.microsoft.com/office/drawing/2016/5/11/chartex" xmlns:cx6="http://schemas.microsoft.com/office/drawing/2016/5/12/chartex" xmlns:cx7="http://schemas.microsoft.com/office/drawing/2016/5/13/chartex" xmlns:cx8="http://schemas.microsoft.com/office/drawing/2016/5/14/chartex" xmlns:mc="http://schemas.openxmlformats.org/markup-compatibility/2006" xmlns:aink="http://schemas.microsoft.com/office/drawing/2016/ink" xmlns:am3d="http://schemas.microsoft.com/office/drawing/2017/model3d" xmlns:o="urn:schemas-microsoft-com:office:office" xmlns:r="http://schemas.openxmlformats.org/officeDocument/2006/relationships" xmlns:m="http://schemas.openxmlformats.org/officeDocument/2006/math" xmlns:v="urn:schemas-microsoft-com:vml" xmlns:wp14="http://schemas.microsoft.com/office/word/2010/wordprocessingDrawing" xmlns:wp="http://schemas.openxmlformats.org/drawingml/2006/wordprocessingDrawing" xmlns:w10="urn:schemas-microsoft-com:office:word" xmlns:w="http://schemas.openxmlformats.org/wordprocessingml/2006/main" xmlns:w14="http://schemas.microsoft.com/office/word/2010/wordml" xmlns:w15="http://schemas.microsoft.com/office/word/2012/wordml" xmlns:w16cid="http://schemas.microsoft.com/office/word/2016/wordml/cid" xmlns:w16se="http://schemas.microsoft.com/office/word/2015/wordml/symex" xmlns:wpg="http://schemas.microsoft.com/office/word/2010/wordprocessingGroup" xmlns:wpi="http://schemas.microsoft.com/office/word/2010/wordprocessingInk" xmlns:wne="http://schemas.microsoft.com/office/word/2006/wordml" xmlns:wps="http://schemas.microsoft.com/office/word/2010/wordprocessingShape" mc:Ignorable="w14 w15 w16se w16cid wp14">
+<w:endnotes xmlns:wpc="http://schemas.microsoft.com/office/word/2010/wordprocessingCanvas" xmlns:mo="http://schemas.microsoft.com/office/mac/office/2008/main" xmlns:mc="http://schemas.openxmlformats.org/markup-compatibility/2006" xmlns:mv="urn:schemas-microsoft-com:mac:vml" xmlns:o="urn:schemas-microsoft-com:office:office" xmlns:r="http://schemas.openxmlformats.org/officeDocument/2006/relationships" xmlns:m="http://schemas.openxmlformats.org/officeDocument/2006/math" xmlns:v="urn:schemas-microsoft-com:vml" xmlns:wp14="http://schemas.microsoft.com/office/word/2010/wordprocessingDrawing" xmlns:wp="http://schemas.openxmlformats.org/drawingml/2006/wordprocessingDrawing" xmlns:w10="urn:schemas-microsoft-com:office:word" xmlns:w="http://schemas.openxmlformats.org/wordprocessingml/2006/main" xmlns:w14="http://schemas.microsoft.com/office/word/2010/wordml" xmlns:w15="http://schemas.microsoft.com/office/word/2012/wordml" xmlns:wpg="http://schemas.microsoft.com/office/word/2010/wordprocessingGroup" xmlns:wpi="http://schemas.microsoft.com/office/word/2010/wordprocessingInk" xmlns:wne="http://schemas.microsoft.com/office/word/2006/wordml" xmlns:wps="http://schemas.microsoft.com/office/word/2010/wordprocessingShape" mc:Ignorable="w14 w15 wp14">
   <w:endnote w:type="separator" w:id="-1">
     <w:p>
       <w:pPr>
@@ -12410,7 +12446,7 @@
 </file>
 
 <file path=word/footer1.xml><?xml version="1.0" encoding="utf-8"?>
-<w:ftr xmlns:wpc="http://schemas.microsoft.com/office/word/2010/wordprocessingCanvas" xmlns:cx="http://schemas.microsoft.com/office/drawing/2014/chartex" xmlns:cx1="http://schemas.microsoft.com/office/drawing/2015/9/8/chartex" xmlns:cx2="http://schemas.microsoft.com/office/drawing/2015/10/21/chartex" xmlns:cx3="http://schemas.microsoft.com/office/drawing/2016/5/9/chartex" xmlns:cx4="http://schemas.microsoft.com/office/drawing/2016/5/10/chartex" xmlns:cx5="http://schemas.microsoft.com/office/drawing/2016/5/11/chartex" xmlns:cx6="http://schemas.microsoft.com/office/drawing/2016/5/12/chartex" xmlns:cx7="http://schemas.microsoft.com/office/drawing/2016/5/13/chartex" xmlns:cx8="http://schemas.microsoft.com/office/drawing/2016/5/14/chartex" xmlns:mc="http://schemas.openxmlformats.org/markup-compatibility/2006" xmlns:aink="http://schemas.microsoft.com/office/drawing/2016/ink" xmlns:am3d="http://schemas.microsoft.com/office/drawing/2017/model3d" xmlns:o="urn:schemas-microsoft-com:office:office" xmlns:r="http://schemas.openxmlformats.org/officeDocument/2006/relationships" xmlns:m="http://schemas.openxmlformats.org/officeDocument/2006/math" xmlns:v="urn:schemas-microsoft-com:vml" xmlns:wp14="http://schemas.microsoft.com/office/word/2010/wordprocessingDrawing" xmlns:wp="http://schemas.openxmlformats.org/drawingml/2006/wordprocessingDrawing" xmlns:w10="urn:schemas-microsoft-com:office:word" xmlns:w="http://schemas.openxmlformats.org/wordprocessingml/2006/main" xmlns:w14="http://schemas.microsoft.com/office/word/2010/wordml" xmlns:w15="http://schemas.microsoft.com/office/word/2012/wordml" xmlns:w16cid="http://schemas.microsoft.com/office/word/2016/wordml/cid" xmlns:w16se="http://schemas.microsoft.com/office/word/2015/wordml/symex" xmlns:wpg="http://schemas.microsoft.com/office/word/2010/wordprocessingGroup" xmlns:wpi="http://schemas.microsoft.com/office/word/2010/wordprocessingInk" xmlns:wne="http://schemas.microsoft.com/office/word/2006/wordml" xmlns:wps="http://schemas.microsoft.com/office/word/2010/wordprocessingShape" mc:Ignorable="w14 w15 w16se w16cid wp14">
+<w:ftr xmlns:wpc="http://schemas.microsoft.com/office/word/2010/wordprocessingCanvas" xmlns:mo="http://schemas.microsoft.com/office/mac/office/2008/main" xmlns:mc="http://schemas.openxmlformats.org/markup-compatibility/2006" xmlns:mv="urn:schemas-microsoft-com:mac:vml" xmlns:o="urn:schemas-microsoft-com:office:office" xmlns:r="http://schemas.openxmlformats.org/officeDocument/2006/relationships" xmlns:m="http://schemas.openxmlformats.org/officeDocument/2006/math" xmlns:v="urn:schemas-microsoft-com:vml" xmlns:wp14="http://schemas.microsoft.com/office/word/2010/wordprocessingDrawing" xmlns:wp="http://schemas.openxmlformats.org/drawingml/2006/wordprocessingDrawing" xmlns:w10="urn:schemas-microsoft-com:office:word" xmlns:w="http://schemas.openxmlformats.org/wordprocessingml/2006/main" xmlns:w14="http://schemas.microsoft.com/office/word/2010/wordml" xmlns:w15="http://schemas.microsoft.com/office/word/2012/wordml" xmlns:wpg="http://schemas.microsoft.com/office/word/2010/wordprocessingGroup" xmlns:wpi="http://schemas.microsoft.com/office/word/2010/wordprocessingInk" xmlns:wne="http://schemas.microsoft.com/office/word/2006/wordml" xmlns:wps="http://schemas.microsoft.com/office/word/2010/wordprocessingShape" mc:Ignorable="w14 w15 wp14">
   <w:p>
     <w:pPr>
       <w:pStyle w:val="Rodap1"/>
@@ -12422,7 +12458,7 @@
 </file>
 
 <file path=word/footnotes.xml><?xml version="1.0" encoding="utf-8"?>
-<w:footnotes xmlns:wpc="http://schemas.microsoft.com/office/word/2010/wordprocessingCanvas" xmlns:cx="http://schemas.microsoft.com/office/drawing/2014/chartex" xmlns:cx1="http://schemas.microsoft.com/office/drawing/2015/9/8/chartex" xmlns:cx2="http://schemas.microsoft.com/office/drawing/2015/10/21/chartex" xmlns:cx3="http://schemas.microsoft.com/office/drawing/2016/5/9/chartex" xmlns:cx4="http://schemas.microsoft.com/office/drawing/2016/5/10/chartex" xmlns:cx5="http://schemas.microsoft.com/office/drawing/2016/5/11/chartex" xmlns:cx6="http://schemas.microsoft.com/office/drawing/2016/5/12/chartex" xmlns:cx7="http://schemas.microsoft.com/office/drawing/2016/5/13/chartex" xmlns:cx8="http://schemas.microsoft.com/office/drawing/2016/5/14/chartex" xmlns:mc="http://schemas.openxmlformats.org/markup-compatibility/2006" xmlns:aink="http://schemas.microsoft.com/office/drawing/2016/ink" xmlns:am3d="http://schemas.microsoft.com/office/drawing/2017/model3d" xmlns:o="urn:schemas-microsoft-com:office:office" xmlns:r="http://schemas.openxmlformats.org/officeDocument/2006/relationships" xmlns:m="http://schemas.openxmlformats.org/officeDocument/2006/math" xmlns:v="urn:schemas-microsoft-com:vml" xmlns:wp14="http://schemas.microsoft.com/office/word/2010/wordprocessingDrawing" xmlns:wp="http://schemas.openxmlformats.org/drawingml/2006/wordprocessingDrawing" xmlns:w10="urn:schemas-microsoft-com:office:word" xmlns:w="http://schemas.openxmlformats.org/wordprocessingml/2006/main" xmlns:w14="http://schemas.microsoft.com/office/word/2010/wordml" xmlns:w15="http://schemas.microsoft.com/office/word/2012/wordml" xmlns:w16cid="http://schemas.microsoft.com/office/word/2016/wordml/cid" xmlns:w16se="http://schemas.microsoft.com/office/word/2015/wordml/symex" xmlns:wpg="http://schemas.microsoft.com/office/word/2010/wordprocessingGroup" xmlns:wpi="http://schemas.microsoft.com/office/word/2010/wordprocessingInk" xmlns:wne="http://schemas.microsoft.com/office/word/2006/wordml" xmlns:wps="http://schemas.microsoft.com/office/word/2010/wordprocessingShape" mc:Ignorable="w14 w15 w16se w16cid wp14">
+<w:footnotes xmlns:wpc="http://schemas.microsoft.com/office/word/2010/wordprocessingCanvas" xmlns:mo="http://schemas.microsoft.com/office/mac/office/2008/main" xmlns:mc="http://schemas.openxmlformats.org/markup-compatibility/2006" xmlns:mv="urn:schemas-microsoft-com:mac:vml" xmlns:o="urn:schemas-microsoft-com:office:office" xmlns:r="http://schemas.openxmlformats.org/officeDocument/2006/relationships" xmlns:m="http://schemas.openxmlformats.org/officeDocument/2006/math" xmlns:v="urn:schemas-microsoft-com:vml" xmlns:wp14="http://schemas.microsoft.com/office/word/2010/wordprocessingDrawing" xmlns:wp="http://schemas.openxmlformats.org/drawingml/2006/wordprocessingDrawing" xmlns:w10="urn:schemas-microsoft-com:office:word" xmlns:w="http://schemas.openxmlformats.org/wordprocessingml/2006/main" xmlns:w14="http://schemas.microsoft.com/office/word/2010/wordml" xmlns:w15="http://schemas.microsoft.com/office/word/2012/wordml" xmlns:wpg="http://schemas.microsoft.com/office/word/2010/wordprocessingGroup" xmlns:wpi="http://schemas.microsoft.com/office/word/2010/wordprocessingInk" xmlns:wne="http://schemas.microsoft.com/office/word/2006/wordml" xmlns:wps="http://schemas.microsoft.com/office/word/2010/wordprocessingShape" mc:Ignorable="w14 w15 wp14">
   <w:footnote w:type="separator" w:id="-1">
     <w:p>
       <w:pPr>
@@ -12447,7 +12483,7 @@
 </file>
 
 <file path=word/header1.xml><?xml version="1.0" encoding="utf-8"?>
-<w:hdr xmlns:wpc="http://schemas.microsoft.com/office/word/2010/wordprocessingCanvas" xmlns:cx="http://schemas.microsoft.com/office/drawing/2014/chartex" xmlns:cx1="http://schemas.microsoft.com/office/drawing/2015/9/8/chartex" xmlns:cx2="http://schemas.microsoft.com/office/drawing/2015/10/21/chartex" xmlns:cx3="http://schemas.microsoft.com/office/drawing/2016/5/9/chartex" xmlns:cx4="http://schemas.microsoft.com/office/drawing/2016/5/10/chartex" xmlns:cx5="http://schemas.microsoft.com/office/drawing/2016/5/11/chartex" xmlns:cx6="http://schemas.microsoft.com/office/drawing/2016/5/12/chartex" xmlns:cx7="http://schemas.microsoft.com/office/drawing/2016/5/13/chartex" xmlns:cx8="http://schemas.microsoft.com/office/drawing/2016/5/14/chartex" xmlns:mc="http://schemas.openxmlformats.org/markup-compatibility/2006" xmlns:aink="http://schemas.microsoft.com/office/drawing/2016/ink" xmlns:am3d="http://schemas.microsoft.com/office/drawing/2017/model3d" xmlns:o="urn:schemas-microsoft-com:office:office" xmlns:r="http://schemas.openxmlformats.org/officeDocument/2006/relationships" xmlns:m="http://schemas.openxmlformats.org/officeDocument/2006/math" xmlns:v="urn:schemas-microsoft-com:vml" xmlns:wp14="http://schemas.microsoft.com/office/word/2010/wordprocessingDrawing" xmlns:wp="http://schemas.openxmlformats.org/drawingml/2006/wordprocessingDrawing" xmlns:w10="urn:schemas-microsoft-com:office:word" xmlns:w="http://schemas.openxmlformats.org/wordprocessingml/2006/main" xmlns:w14="http://schemas.microsoft.com/office/word/2010/wordml" xmlns:w15="http://schemas.microsoft.com/office/word/2012/wordml" xmlns:w16cid="http://schemas.microsoft.com/office/word/2016/wordml/cid" xmlns:w16se="http://schemas.microsoft.com/office/word/2015/wordml/symex" xmlns:wpg="http://schemas.microsoft.com/office/word/2010/wordprocessingGroup" xmlns:wpi="http://schemas.microsoft.com/office/word/2010/wordprocessingInk" xmlns:wne="http://schemas.microsoft.com/office/word/2006/wordml" xmlns:wps="http://schemas.microsoft.com/office/word/2010/wordprocessingShape" mc:Ignorable="w14 w15 w16se w16cid wp14">
+<w:hdr xmlns:wpc="http://schemas.microsoft.com/office/word/2010/wordprocessingCanvas" xmlns:mo="http://schemas.microsoft.com/office/mac/office/2008/main" xmlns:mc="http://schemas.openxmlformats.org/markup-compatibility/2006" xmlns:mv="urn:schemas-microsoft-com:mac:vml" xmlns:o="urn:schemas-microsoft-com:office:office" xmlns:r="http://schemas.openxmlformats.org/officeDocument/2006/relationships" xmlns:m="http://schemas.openxmlformats.org/officeDocument/2006/math" xmlns:v="urn:schemas-microsoft-com:vml" xmlns:wp14="http://schemas.microsoft.com/office/word/2010/wordprocessingDrawing" xmlns:wp="http://schemas.openxmlformats.org/drawingml/2006/wordprocessingDrawing" xmlns:w10="urn:schemas-microsoft-com:office:word" xmlns:w="http://schemas.openxmlformats.org/wordprocessingml/2006/main" xmlns:w14="http://schemas.microsoft.com/office/word/2010/wordml" xmlns:w15="http://schemas.microsoft.com/office/word/2012/wordml" xmlns:wpg="http://schemas.microsoft.com/office/word/2010/wordprocessingGroup" xmlns:wpi="http://schemas.microsoft.com/office/word/2010/wordprocessingInk" xmlns:wne="http://schemas.microsoft.com/office/word/2006/wordml" xmlns:wps="http://schemas.microsoft.com/office/word/2010/wordprocessingShape" mc:Ignorable="w14 w15 wp14">
   <w:p>
     <w:pPr>
       <w:pStyle w:val="Cabealho1"/>
@@ -12458,8 +12494,8 @@
 </file>
 
 <file path=word/numbering.xml><?xml version="1.0" encoding="utf-8"?>
-<w:numbering xmlns:wpc="http://schemas.microsoft.com/office/word/2010/wordprocessingCanvas" xmlns:cx="http://schemas.microsoft.com/office/drawing/2014/chartex" xmlns:cx1="http://schemas.microsoft.com/office/drawing/2015/9/8/chartex" xmlns:cx2="http://schemas.microsoft.com/office/drawing/2015/10/21/chartex" xmlns:cx3="http://schemas.microsoft.com/office/drawing/2016/5/9/chartex" xmlns:cx4="http://schemas.microsoft.com/office/drawing/2016/5/10/chartex" xmlns:cx5="http://schemas.microsoft.com/office/drawing/2016/5/11/chartex" xmlns:cx6="http://schemas.microsoft.com/office/drawing/2016/5/12/chartex" xmlns:cx7="http://schemas.microsoft.com/office/drawing/2016/5/13/chartex" xmlns:cx8="http://schemas.microsoft.com/office/drawing/2016/5/14/chartex" xmlns:mc="http://schemas.openxmlformats.org/markup-compatibility/2006" xmlns:aink="http://schemas.microsoft.com/office/drawing/2016/ink" xmlns:am3d="http://schemas.microsoft.com/office/drawing/2017/model3d" xmlns:o="urn:schemas-microsoft-com:office:office" xmlns:r="http://schemas.openxmlformats.org/officeDocument/2006/relationships" xmlns:m="http://schemas.openxmlformats.org/officeDocument/2006/math" xmlns:v="urn:schemas-microsoft-com:vml" xmlns:wp14="http://schemas.microsoft.com/office/word/2010/wordprocessingDrawing" xmlns:wp="http://schemas.openxmlformats.org/drawingml/2006/wordprocessingDrawing" xmlns:w10="urn:schemas-microsoft-com:office:word" xmlns:w="http://schemas.openxmlformats.org/wordprocessingml/2006/main" xmlns:w14="http://schemas.microsoft.com/office/word/2010/wordml" xmlns:w15="http://schemas.microsoft.com/office/word/2012/wordml" xmlns:w16cid="http://schemas.microsoft.com/office/word/2016/wordml/cid" xmlns:w16se="http://schemas.microsoft.com/office/word/2015/wordml/symex" xmlns:wpg="http://schemas.microsoft.com/office/word/2010/wordprocessingGroup" xmlns:wpi="http://schemas.microsoft.com/office/word/2010/wordprocessingInk" xmlns:wne="http://schemas.microsoft.com/office/word/2006/wordml" xmlns:wps="http://schemas.microsoft.com/office/word/2010/wordprocessingShape" mc:Ignorable="w14 w15 w16se w16cid wp14">
-  <w:abstractNum w:abstractNumId="0" w15:restartNumberingAfterBreak="0">
+<w:numbering xmlns:wpc="http://schemas.microsoft.com/office/word/2010/wordprocessingCanvas" xmlns:mo="http://schemas.microsoft.com/office/mac/office/2008/main" xmlns:mc="http://schemas.openxmlformats.org/markup-compatibility/2006" xmlns:mv="urn:schemas-microsoft-com:mac:vml" xmlns:o="urn:schemas-microsoft-com:office:office" xmlns:r="http://schemas.openxmlformats.org/officeDocument/2006/relationships" xmlns:m="http://schemas.openxmlformats.org/officeDocument/2006/math" xmlns:v="urn:schemas-microsoft-com:vml" xmlns:wp14="http://schemas.microsoft.com/office/word/2010/wordprocessingDrawing" xmlns:wp="http://schemas.openxmlformats.org/drawingml/2006/wordprocessingDrawing" xmlns:w10="urn:schemas-microsoft-com:office:word" xmlns:w="http://schemas.openxmlformats.org/wordprocessingml/2006/main" xmlns:w14="http://schemas.microsoft.com/office/word/2010/wordml" xmlns:w15="http://schemas.microsoft.com/office/word/2012/wordml" xmlns:wpg="http://schemas.microsoft.com/office/word/2010/wordprocessingGroup" xmlns:wpi="http://schemas.microsoft.com/office/word/2010/wordprocessingInk" xmlns:wne="http://schemas.microsoft.com/office/word/2006/wordml" xmlns:wps="http://schemas.microsoft.com/office/word/2010/wordprocessingShape" mc:Ignorable="w14 w15 wp14">
+  <w:abstractNum w:abstractNumId="0">
     <w:nsid w:val="04D17DCF"/>
     <w:multiLevelType w:val="multilevel"/>
     <w:tmpl w:val="FFFFFFFF"/>
@@ -12575,7 +12611,7 @@
       </w:rPr>
     </w:lvl>
   </w:abstractNum>
-  <w:abstractNum w:abstractNumId="1" w15:restartNumberingAfterBreak="0">
+  <w:abstractNum w:abstractNumId="1">
     <w:nsid w:val="2A2E604B"/>
     <w:multiLevelType w:val="multilevel"/>
     <w:tmpl w:val="FFFFFFFF"/>
@@ -12688,7 +12724,7 @@
       </w:rPr>
     </w:lvl>
   </w:abstractNum>
-  <w:abstractNum w:abstractNumId="2" w15:restartNumberingAfterBreak="0">
+  <w:abstractNum w:abstractNumId="2">
     <w:nsid w:val="34613C1B"/>
     <w:multiLevelType w:val="multilevel"/>
     <w:tmpl w:val="FFFFFFFF"/>
@@ -12804,7 +12840,7 @@
       </w:rPr>
     </w:lvl>
   </w:abstractNum>
-  <w:abstractNum w:abstractNumId="3" w15:restartNumberingAfterBreak="0">
+  <w:abstractNum w:abstractNumId="3">
     <w:nsid w:val="39326BBF"/>
     <w:multiLevelType w:val="hybridMultilevel"/>
     <w:tmpl w:val="8FBA5EF0"/>
@@ -12917,7 +12953,7 @@
       </w:rPr>
     </w:lvl>
   </w:abstractNum>
-  <w:abstractNum w:abstractNumId="4" w15:restartNumberingAfterBreak="0">
+  <w:abstractNum w:abstractNumId="4">
     <w:nsid w:val="48023507"/>
     <w:multiLevelType w:val="multilevel"/>
     <w:tmpl w:val="FFFFFFFF"/>
@@ -13033,7 +13069,7 @@
       </w:rPr>
     </w:lvl>
   </w:abstractNum>
-  <w:abstractNum w:abstractNumId="5" w15:restartNumberingAfterBreak="0">
+  <w:abstractNum w:abstractNumId="5">
     <w:nsid w:val="4B0077AA"/>
     <w:multiLevelType w:val="multilevel"/>
     <w:tmpl w:val="FFFFFFFF"/>
@@ -13182,7 +13218,7 @@
       </w:rPr>
     </w:lvl>
   </w:abstractNum>
-  <w:abstractNum w:abstractNumId="6" w15:restartNumberingAfterBreak="0">
+  <w:abstractNum w:abstractNumId="6">
     <w:nsid w:val="4B8C0092"/>
     <w:multiLevelType w:val="multilevel"/>
     <w:tmpl w:val="FFFFFFFF"/>
@@ -13304,7 +13340,7 @@
       </w:pPr>
     </w:lvl>
   </w:abstractNum>
-  <w:abstractNum w:abstractNumId="7" w15:restartNumberingAfterBreak="0">
+  <w:abstractNum w:abstractNumId="7">
     <w:nsid w:val="65537F87"/>
     <w:multiLevelType w:val="hybridMultilevel"/>
     <w:tmpl w:val="72ACAEF0"/>
@@ -13417,7 +13453,7 @@
       </w:rPr>
     </w:lvl>
   </w:abstractNum>
-  <w:abstractNum w:abstractNumId="8" w15:restartNumberingAfterBreak="0">
+  <w:abstractNum w:abstractNumId="8">
     <w:nsid w:val="686F4835"/>
     <w:multiLevelType w:val="multilevel"/>
     <w:tmpl w:val="FFFFFFFF"/>
@@ -13530,7 +13566,7 @@
       </w:rPr>
     </w:lvl>
   </w:abstractNum>
-  <w:abstractNum w:abstractNumId="9" w15:restartNumberingAfterBreak="0">
+  <w:abstractNum w:abstractNumId="9">
     <w:nsid w:val="6ADE2339"/>
     <w:multiLevelType w:val="multilevel"/>
     <w:tmpl w:val="FFFFFFFF"/>
@@ -13643,7 +13679,7 @@
       </w:rPr>
     </w:lvl>
   </w:abstractNum>
-  <w:abstractNum w:abstractNumId="10" w15:restartNumberingAfterBreak="0">
+  <w:abstractNum w:abstractNumId="10">
     <w:nsid w:val="75C37B9F"/>
     <w:multiLevelType w:val="multilevel"/>
     <w:tmpl w:val="FFFFFFFF"/>
@@ -13759,7 +13795,7 @@
       </w:rPr>
     </w:lvl>
   </w:abstractNum>
-  <w:abstractNum w:abstractNumId="11" w15:restartNumberingAfterBreak="0">
+  <w:abstractNum w:abstractNumId="11">
     <w:nsid w:val="79557405"/>
     <w:multiLevelType w:val="hybridMultilevel"/>
     <w:tmpl w:val="823468DE"/>
@@ -13872,7 +13908,7 @@
       </w:rPr>
     </w:lvl>
   </w:abstractNum>
-  <w:abstractNum w:abstractNumId="12" w15:restartNumberingAfterBreak="0">
+  <w:abstractNum w:abstractNumId="12">
     <w:nsid w:val="7B8453EC"/>
     <w:multiLevelType w:val="hybridMultilevel"/>
     <w:tmpl w:val="FA74F25E"/>
@@ -14028,7 +14064,7 @@
 </file>
 
 <file path=word/people.xml><?xml version="1.0" encoding="utf-8"?>
-<w15:people xmlns:wpc="http://schemas.microsoft.com/office/word/2010/wordprocessingCanvas" xmlns:cx="http://schemas.microsoft.com/office/drawing/2014/chartex" xmlns:cx1="http://schemas.microsoft.com/office/drawing/2015/9/8/chartex" xmlns:cx2="http://schemas.microsoft.com/office/drawing/2015/10/21/chartex" xmlns:cx3="http://schemas.microsoft.com/office/drawing/2016/5/9/chartex" xmlns:cx4="http://schemas.microsoft.com/office/drawing/2016/5/10/chartex" xmlns:cx5="http://schemas.microsoft.com/office/drawing/2016/5/11/chartex" xmlns:cx6="http://schemas.microsoft.com/office/drawing/2016/5/12/chartex" xmlns:cx7="http://schemas.microsoft.com/office/drawing/2016/5/13/chartex" xmlns:cx8="http://schemas.microsoft.com/office/drawing/2016/5/14/chartex" xmlns:mc="http://schemas.openxmlformats.org/markup-compatibility/2006" xmlns:aink="http://schemas.microsoft.com/office/drawing/2016/ink" xmlns:am3d="http://schemas.microsoft.com/office/drawing/2017/model3d" xmlns:o="urn:schemas-microsoft-com:office:office" xmlns:r="http://schemas.openxmlformats.org/officeDocument/2006/relationships" xmlns:m="http://schemas.openxmlformats.org/officeDocument/2006/math" xmlns:v="urn:schemas-microsoft-com:vml" xmlns:wp14="http://schemas.microsoft.com/office/word/2010/wordprocessingDrawing" xmlns:wp="http://schemas.openxmlformats.org/drawingml/2006/wordprocessingDrawing" xmlns:w10="urn:schemas-microsoft-com:office:word" xmlns:w="http://schemas.openxmlformats.org/wordprocessingml/2006/main" xmlns:w14="http://schemas.microsoft.com/office/word/2010/wordml" xmlns:w15="http://schemas.microsoft.com/office/word/2012/wordml" xmlns:w16cid="http://schemas.microsoft.com/office/word/2016/wordml/cid" xmlns:w16se="http://schemas.microsoft.com/office/word/2015/wordml/symex" xmlns:wpg="http://schemas.microsoft.com/office/word/2010/wordprocessingGroup" xmlns:wpi="http://schemas.microsoft.com/office/word/2010/wordprocessingInk" xmlns:wne="http://schemas.microsoft.com/office/word/2006/wordml" xmlns:wps="http://schemas.microsoft.com/office/word/2010/wordprocessingShape" mc:Ignorable="w14 w15 w16se w16cid wp14">
+<w15:people xmlns:wpc="http://schemas.microsoft.com/office/word/2010/wordprocessingCanvas" xmlns:mo="http://schemas.microsoft.com/office/mac/office/2008/main" xmlns:mc="http://schemas.openxmlformats.org/markup-compatibility/2006" xmlns:mv="urn:schemas-microsoft-com:mac:vml" xmlns:o="urn:schemas-microsoft-com:office:office" xmlns:r="http://schemas.openxmlformats.org/officeDocument/2006/relationships" xmlns:m="http://schemas.openxmlformats.org/officeDocument/2006/math" xmlns:v="urn:schemas-microsoft-com:vml" xmlns:wp14="http://schemas.microsoft.com/office/word/2010/wordprocessingDrawing" xmlns:wp="http://schemas.openxmlformats.org/drawingml/2006/wordprocessingDrawing" xmlns:w10="urn:schemas-microsoft-com:office:word" xmlns:w="http://schemas.openxmlformats.org/wordprocessingml/2006/main" xmlns:w14="http://schemas.microsoft.com/office/word/2010/wordml" xmlns:w15="http://schemas.microsoft.com/office/word/2012/wordml" xmlns:wpg="http://schemas.microsoft.com/office/word/2010/wordprocessingGroup" xmlns:wpi="http://schemas.microsoft.com/office/word/2010/wordprocessingInk" xmlns:wne="http://schemas.microsoft.com/office/word/2006/wordml" xmlns:wps="http://schemas.microsoft.com/office/word/2010/wordprocessingShape" mc:Ignorable="w14 w15 wp14">
   <w15:person w15:author="Thiago Cruz">
     <w15:presenceInfo w15:providerId="Windows Live" w15:userId="d2c2d241-12c7-43cd-a144-77e94492b03c"/>
   </w15:person>
@@ -14036,7 +14072,7 @@
 </file>
 
 <file path=word/styles.xml><?xml version="1.0" encoding="utf-8"?>
-<w:styles xmlns:mc="http://schemas.openxmlformats.org/markup-compatibility/2006" xmlns:r="http://schemas.openxmlformats.org/officeDocument/2006/relationships" xmlns:w="http://schemas.openxmlformats.org/wordprocessingml/2006/main" xmlns:w14="http://schemas.microsoft.com/office/word/2010/wordml" xmlns:w15="http://schemas.microsoft.com/office/word/2012/wordml" xmlns:w16cid="http://schemas.microsoft.com/office/word/2016/wordml/cid" xmlns:w16se="http://schemas.microsoft.com/office/word/2015/wordml/symex" mc:Ignorable="w14 w15 w16se w16cid">
+<w:styles xmlns:mc="http://schemas.openxmlformats.org/markup-compatibility/2006" xmlns:r="http://schemas.openxmlformats.org/officeDocument/2006/relationships" xmlns:w="http://schemas.openxmlformats.org/wordprocessingml/2006/main" xmlns:w14="http://schemas.microsoft.com/office/word/2010/wordml" xmlns:w15="http://schemas.microsoft.com/office/word/2012/wordml" mc:Ignorable="w14 w15">
   <w:docDefaults>
     <w:rPrDefault>
       <w:rPr>
@@ -14046,7 +14082,7 @@
     </w:rPrDefault>
     <w:pPrDefault/>
   </w:docDefaults>
-  <w:latentStyles w:defLockedState="0" w:defUIPriority="99" w:defSemiHidden="0" w:defUnhideWhenUsed="0" w:defQFormat="0" w:count="375">
+  <w:latentStyles w:defLockedState="0" w:defUIPriority="99" w:defSemiHidden="0" w:defUnhideWhenUsed="0" w:defQFormat="0" w:count="382">
     <w:lsdException w:name="Normal" w:uiPriority="0" w:qFormat="1"/>
     <w:lsdException w:name="heading 1" w:uiPriority="9" w:qFormat="1"/>
     <w:lsdException w:name="heading 2" w:semiHidden="1" w:uiPriority="9" w:unhideWhenUsed="1" w:qFormat="1"/>
@@ -15904,6 +15940,7 @@
     <w:uiPriority w:val="59"/>
     <w:rsid w:val="00565E73"/>
     <w:tblPr>
+      <w:tblInd w:w="0" w:type="dxa"/>
       <w:tblBorders>
         <w:top w:val="single" w:sz="4" w:space="0" w:color="000000"/>
         <w:left w:val="single" w:sz="4" w:space="0" w:color="000000"/>
@@ -15912,6 +15949,12 @@
         <w:insideH w:val="single" w:sz="4" w:space="0" w:color="000000"/>
         <w:insideV w:val="single" w:sz="4" w:space="0" w:color="000000"/>
       </w:tblBorders>
+      <w:tblCellMar>
+        <w:top w:w="0" w:type="dxa"/>
+        <w:left w:w="108" w:type="dxa"/>
+        <w:bottom w:w="0" w:type="dxa"/>
+        <w:right w:w="108" w:type="dxa"/>
+      </w:tblCellMar>
     </w:tblPr>
   </w:style>
 </w:styles>
@@ -16183,10 +16226,9 @@
 </file>
 
 <file path=customXml/itemProps1.xml><?xml version="1.0" encoding="utf-8"?>
-<ds:datastoreItem xmlns:ds="http://schemas.openxmlformats.org/officeDocument/2006/customXml" ds:itemID="{22CEA792-C14B-A14B-AE8C-A1546898255F}">
+<ds:datastoreItem xmlns:ds="http://schemas.openxmlformats.org/officeDocument/2006/customXml" ds:itemID="{DC1A22B3-73A6-E849-87E8-2EDCE97D6749}">
   <ds:schemaRefs>
     <ds:schemaRef ds:uri="http://schemas.openxmlformats.org/officeDocument/2006/bibliography"/>
-    <ds:schemaRef ds:uri="http://www.w3.org/2000/xmlns/"/>
   </ds:schemaRefs>
 </ds:datastoreItem>
 </file>
</xml_diff>

<commit_message>
refactor(Docs/Monografia_Thiago_Soares_da_Cruz_20111100428.docx): Alteracoes no arquivo .doc da monografia
</commit_message>
<xml_diff>
--- a/Docs/Monografia_Thiago_Soares_da_Cruz_20111100428.docx
+++ b/Docs/Monografia_Thiago_Soares_da_Cruz_20111100428.docx
@@ -1243,6 +1243,7 @@
           <w:lang w:val="pt-PT" w:eastAsia="pt-BR"/>
         </w:rPr>
       </w:pPr>
+      <w:proofErr w:type="gramStart"/>
       <w:r>
         <w:rPr>
           <w:b/>
@@ -1250,7 +1251,17 @@
           <w:szCs w:val="20"/>
           <w:lang w:val="pt-PT" w:eastAsia="pt-BR"/>
         </w:rPr>
-        <w:t xml:space="preserve">PROF . </w:t>
+        <w:t>PROF .</w:t>
+      </w:r>
+      <w:proofErr w:type="gramEnd"/>
+      <w:r>
+        <w:rPr>
+          <w:b/>
+          <w:sz w:val="20"/>
+          <w:szCs w:val="20"/>
+          <w:lang w:val="pt-PT" w:eastAsia="pt-BR"/>
+        </w:rPr>
+        <w:t xml:space="preserve"> </w:t>
       </w:r>
     </w:p>
     <w:p>
@@ -2467,38 +2478,82 @@
       <w:pPr>
         <w:ind w:firstLine="0"/>
       </w:pPr>
-      <w:r>
-        <w:t>Paas – Plataforma as a Service – Plataforma como serviço</w:t>
-      </w:r>
-    </w:p>
-    <w:p>
-      <w:pPr>
-        <w:ind w:firstLine="0"/>
-      </w:pPr>
-      <w:r>
-        <w:t>Deploy – Implementação de software em ambiente/maquina (QA — testes ou de Prod — produção)</w:t>
-      </w:r>
-    </w:p>
-    <w:p>
-      <w:pPr>
-        <w:ind w:firstLine="0"/>
-      </w:pPr>
-      <w:r>
-        <w:t>QA – Quality Assurance (Ambiente de mensuração de Qualidade/Testes de novas implementações)</w:t>
-      </w:r>
-    </w:p>
-    <w:p>
-      <w:pPr>
-        <w:ind w:firstLine="0"/>
-      </w:pPr>
+      <w:proofErr w:type="spellStart"/>
+      <w:r>
+        <w:t>Paas</w:t>
+      </w:r>
+      <w:proofErr w:type="spellEnd"/>
+      <w:r>
+        <w:t xml:space="preserve"> – Plataforma as a Service – Plataforma como serviço</w:t>
+      </w:r>
+    </w:p>
+    <w:p>
+      <w:pPr>
+        <w:ind w:firstLine="0"/>
+      </w:pPr>
+      <w:proofErr w:type="spellStart"/>
+      <w:r>
+        <w:t>Deploy</w:t>
+      </w:r>
+      <w:proofErr w:type="spellEnd"/>
+      <w:r>
+        <w:t xml:space="preserve"> – Implementação de software em ambiente/maquina (QA — testes ou de </w:t>
+      </w:r>
+      <w:proofErr w:type="spellStart"/>
+      <w:r>
+        <w:t>Prod</w:t>
+      </w:r>
+      <w:proofErr w:type="spellEnd"/>
+      <w:r>
+        <w:t xml:space="preserve"> — produção)</w:t>
+      </w:r>
+    </w:p>
+    <w:p>
+      <w:pPr>
+        <w:ind w:firstLine="0"/>
+      </w:pPr>
+      <w:r>
+        <w:t xml:space="preserve">QA – </w:t>
+      </w:r>
+      <w:proofErr w:type="spellStart"/>
+      <w:r>
+        <w:t>Quality</w:t>
+      </w:r>
+      <w:proofErr w:type="spellEnd"/>
+      <w:r>
+        <w:t xml:space="preserve"> </w:t>
+      </w:r>
+      <w:proofErr w:type="spellStart"/>
+      <w:r>
+        <w:t>Assurance</w:t>
+      </w:r>
+      <w:proofErr w:type="spellEnd"/>
+      <w:r>
+        <w:t xml:space="preserve"> (Ambiente de mensuração de Qualidade/Testes de novas implementações)</w:t>
+      </w:r>
+    </w:p>
+    <w:p>
+      <w:pPr>
+        <w:ind w:firstLine="0"/>
+      </w:pPr>
+      <w:proofErr w:type="spellStart"/>
       <w:r>
         <w:rPr>
           <w:sz w:val="24"/>
         </w:rPr>
         <w:t>Downtime</w:t>
       </w:r>
-      <w:r>
-        <w:t xml:space="preserve"> – Tempo de queda (instabilidade) de uma aplicação ao ser colocada em um ambiente via deploy.</w:t>
+      <w:proofErr w:type="spellEnd"/>
+      <w:r>
+        <w:t xml:space="preserve"> – Tempo de queda (instabilidade) de uma aplicação ao ser colocada em um ambiente via </w:t>
+      </w:r>
+      <w:proofErr w:type="spellStart"/>
+      <w:r>
+        <w:t>deploy</w:t>
+      </w:r>
+      <w:proofErr w:type="spellEnd"/>
+      <w:r>
+        <w:t>.</w:t>
       </w:r>
     </w:p>
     <w:p>
@@ -2513,24 +2568,50 @@
       <w:pPr>
         <w:ind w:firstLine="0"/>
       </w:pPr>
-      <w:r>
-        <w:t>Dockerhub — Repositório de imagens do Docker, com imagens dos containers registradas de forma pública pelo criador/administrador da conta.</w:t>
-      </w:r>
-    </w:p>
-    <w:p>
-      <w:pPr>
-        <w:ind w:firstLine="0"/>
-      </w:pPr>
-      <w:r>
-        <w:t>Open-source — Forma de licenciamento de softwares que não há o pagamento de licenças. Podendo ter regulamentação por alguma organização/comunidade e sendo sua distribuição/utilização livre de encargos.</w:t>
-      </w:r>
-    </w:p>
-    <w:p>
-      <w:pPr>
-        <w:ind w:firstLine="0"/>
-      </w:pPr>
-      <w:r>
-        <w:t>Libs – Bibliotecas do Sistema Operacional.</w:t>
+      <w:proofErr w:type="spellStart"/>
+      <w:r>
+        <w:t>Dockerhub</w:t>
+      </w:r>
+      <w:proofErr w:type="spellEnd"/>
+      <w:r>
+        <w:t xml:space="preserve"> — Repositório de imagens do </w:t>
+      </w:r>
+      <w:proofErr w:type="spellStart"/>
+      <w:r>
+        <w:t>Docker</w:t>
+      </w:r>
+      <w:proofErr w:type="spellEnd"/>
+      <w:r>
+        <w:t>, com imagens dos containers registradas de forma pública pelo criador/administrador da conta.</w:t>
+      </w:r>
+    </w:p>
+    <w:p>
+      <w:pPr>
+        <w:ind w:firstLine="0"/>
+      </w:pPr>
+      <w:r>
+        <w:t>Open-</w:t>
+      </w:r>
+      <w:proofErr w:type="spellStart"/>
+      <w:r>
+        <w:t>source</w:t>
+      </w:r>
+      <w:proofErr w:type="spellEnd"/>
+      <w:r>
+        <w:t xml:space="preserve"> — Forma de licenciamento de softwares que não há o pagamento de licenças. Podendo ter regulamentação por alguma organização/comunidade e sendo sua distribuição/utilização livre de encargos.</w:t>
+      </w:r>
+    </w:p>
+    <w:p>
+      <w:pPr>
+        <w:ind w:firstLine="0"/>
+      </w:pPr>
+      <w:proofErr w:type="spellStart"/>
+      <w:r>
+        <w:t>Libs</w:t>
+      </w:r>
+      <w:proofErr w:type="spellEnd"/>
+      <w:r>
+        <w:t xml:space="preserve"> – Bibliotecas do Sistema Operacional.</w:t>
       </w:r>
       <w:r>
         <w:br w:type="page"/>
@@ -4560,7 +4641,49 @@
         <w:rPr>
           <w:sz w:val="24"/>
         </w:rPr>
-        <w:t>A computação em nuvem tem como enfoco proporcionar soluções com baixo custo de forma eficiente para o processamento, armazenamento e distribuições de montantes de dados. Atualmente, existem diversas definições e conceitos para a computação em nuvem. Neste estudo, irei utilizar a definição de [Mell and Grance 2009], onde de acordo com o mesmo, se pode definir computação em nuvem como sendo um modelo que provê acesso sob demanda a um conjunto de recursos computacionais, onde estes podem ser configurado de acordo com as necessidades, como CPU, armazenamento, memória e outros.</w:t>
+        <w:t>A computação em nuvem tem como enfoco proporcionar soluções com baixo custo de forma eficiente para o processamento, armazenamento e distribuições de montantes de dados. Atualmente, existem diversas definições e conceitos para a computação em nuvem. Neste estudo, irei utilizar a definição de [</w:t>
+      </w:r>
+      <w:proofErr w:type="spellStart"/>
+      <w:r>
+        <w:rPr>
+          <w:sz w:val="24"/>
+        </w:rPr>
+        <w:t>Mell</w:t>
+      </w:r>
+      <w:proofErr w:type="spellEnd"/>
+      <w:r>
+        <w:rPr>
+          <w:sz w:val="24"/>
+        </w:rPr>
+        <w:t xml:space="preserve"> </w:t>
+      </w:r>
+      <w:proofErr w:type="spellStart"/>
+      <w:r>
+        <w:rPr>
+          <w:sz w:val="24"/>
+        </w:rPr>
+        <w:t>and</w:t>
+      </w:r>
+      <w:proofErr w:type="spellEnd"/>
+      <w:r>
+        <w:rPr>
+          <w:sz w:val="24"/>
+        </w:rPr>
+        <w:t xml:space="preserve"> </w:t>
+      </w:r>
+      <w:proofErr w:type="spellStart"/>
+      <w:r>
+        <w:rPr>
+          <w:sz w:val="24"/>
+        </w:rPr>
+        <w:t>Grance</w:t>
+      </w:r>
+      <w:proofErr w:type="spellEnd"/>
+      <w:r>
+        <w:rPr>
+          <w:sz w:val="24"/>
+        </w:rPr>
+        <w:t xml:space="preserve"> 2009], onde de acordo com o mesmo, se pode definir computação em nuvem como sendo um modelo que provê acesso sob demanda a um conjunto de recursos computacionais, onde estes podem ser configurado de acordo com as necessidades, como CPU, armazenamento, memória e outros.</w:t>
       </w:r>
     </w:p>
     <w:p>
@@ -4601,7 +4724,21 @@
         <w:rPr>
           <w:sz w:val="24"/>
         </w:rPr>
-        <w:t>A muito invisível para os usuários como seus aplicativos processam os seus recursos (meta-dados), dados e informações relevantes para a entrega de serviços; para engenheiros da computação e analistas é uma cresc</w:t>
+        <w:t>A muito invisível para os usuários como seus aplicativos processam os seus recursos (</w:t>
+      </w:r>
+      <w:proofErr w:type="spellStart"/>
+      <w:r>
+        <w:rPr>
+          <w:sz w:val="24"/>
+        </w:rPr>
+        <w:t>meta-dados</w:t>
+      </w:r>
+      <w:proofErr w:type="spellEnd"/>
+      <w:r>
+        <w:rPr>
+          <w:sz w:val="24"/>
+        </w:rPr>
+        <w:t>), dados e informações relevantes para a entrega de serviços; para engenheiros da computação e analistas é uma cresc</w:t>
       </w:r>
       <w:r>
         <w:rPr>
@@ -4613,7 +4750,35 @@
         <w:rPr>
           <w:sz w:val="24"/>
         </w:rPr>
-        <w:t>crescente (escalar) cada vez mais provendo o máximo de recursos e dados frente a constante e crescente demanda dos clientes, sem ter o mínimo de downtime (tempo de falha) para novas implementações em produção (deploy).</w:t>
+        <w:t xml:space="preserve">crescente (escalar) cada vez mais provendo o máximo de recursos e dados frente a constante e crescente demanda dos clientes, sem ter o mínimo de </w:t>
+      </w:r>
+      <w:proofErr w:type="spellStart"/>
+      <w:r>
+        <w:rPr>
+          <w:sz w:val="24"/>
+        </w:rPr>
+        <w:t>downtime</w:t>
+      </w:r>
+      <w:proofErr w:type="spellEnd"/>
+      <w:r>
+        <w:rPr>
+          <w:sz w:val="24"/>
+        </w:rPr>
+        <w:t xml:space="preserve"> (tempo de falha) para novas implementações em produção (</w:t>
+      </w:r>
+      <w:proofErr w:type="spellStart"/>
+      <w:r>
+        <w:rPr>
+          <w:sz w:val="24"/>
+        </w:rPr>
+        <w:t>deploy</w:t>
+      </w:r>
+      <w:proofErr w:type="spellEnd"/>
+      <w:r>
+        <w:rPr>
+          <w:sz w:val="24"/>
+        </w:rPr>
+        <w:t>).</w:t>
       </w:r>
     </w:p>
     <w:p>
@@ -4628,7 +4793,23 @@
           <w:rFonts w:cs="Times New Roman"/>
           <w:sz w:val="24"/>
         </w:rPr>
-        <w:t xml:space="preserve">Um novo conceito está surgindo e revolucionando a maneira de programar e suprir recursos para o ambiente das aplicações: programação em micro-serviços. </w:t>
+        <w:t xml:space="preserve">Um novo conceito está surgindo e revolucionando a maneira de programar e suprir recursos para o ambiente das aplicações: programação em </w:t>
+      </w:r>
+      <w:proofErr w:type="spellStart"/>
+      <w:r>
+        <w:rPr>
+          <w:rFonts w:cs="Times New Roman"/>
+          <w:sz w:val="24"/>
+        </w:rPr>
+        <w:t>micro-serviços</w:t>
+      </w:r>
+      <w:proofErr w:type="spellEnd"/>
+      <w:r>
+        <w:rPr>
+          <w:rFonts w:cs="Times New Roman"/>
+          <w:sz w:val="24"/>
+        </w:rPr>
+        <w:t xml:space="preserve">. </w:t>
       </w:r>
     </w:p>
     <w:p>
@@ -4643,7 +4824,39 @@
           <w:rFonts w:cs="Times New Roman"/>
           <w:sz w:val="24"/>
         </w:rPr>
-        <w:t>Este tipo de programação separa o a aplicação em serviços, da qual a aplicação vai se encaixando como se fosse um bloco de caixas, sendo cada caixa um serviço específico. Estes serviços podem ser providos por módulos ligados a própria aplicação, ou módulos extensores de outras aplicações, que fazem interfaces por meio de midlewares (APIs).</w:t>
+        <w:t xml:space="preserve">Este tipo de programação separa o a aplicação em serviços, da qual a aplicação vai se encaixando como se fosse um bloco de caixas, sendo cada caixa um serviço específico. Estes serviços podem ser providos por módulos ligados a própria aplicação, ou módulos extensores de outras aplicações, que fazem interfaces por meio de </w:t>
+      </w:r>
+      <w:proofErr w:type="spellStart"/>
+      <w:r>
+        <w:rPr>
+          <w:rFonts w:cs="Times New Roman"/>
+          <w:sz w:val="24"/>
+        </w:rPr>
+        <w:t>midlewares</w:t>
+      </w:r>
+      <w:proofErr w:type="spellEnd"/>
+      <w:r>
+        <w:rPr>
+          <w:rFonts w:cs="Times New Roman"/>
+          <w:sz w:val="24"/>
+        </w:rPr>
+        <w:t xml:space="preserve"> (</w:t>
+      </w:r>
+      <w:proofErr w:type="spellStart"/>
+      <w:r>
+        <w:rPr>
+          <w:rFonts w:cs="Times New Roman"/>
+          <w:sz w:val="24"/>
+        </w:rPr>
+        <w:t>APIs</w:t>
+      </w:r>
+      <w:proofErr w:type="spellEnd"/>
+      <w:r>
+        <w:rPr>
+          <w:rFonts w:cs="Times New Roman"/>
+          <w:sz w:val="24"/>
+        </w:rPr>
+        <w:t>).</w:t>
       </w:r>
     </w:p>
     <w:p>
@@ -4738,7 +4951,23 @@
           <w:rFonts w:cs="Times New Roman"/>
           <w:sz w:val="24"/>
         </w:rPr>
-        <w:t xml:space="preserve"> ser um problema para os engenheiros de software, administradores de sistemas e a equipe de infraestrutura, sendo necessário aumentar a disponibilidade desse(s) serviço(s) subindo uma nova in</w:t>
+        <w:t xml:space="preserve"> ser um problema para os engenheiros de software, administradores de sistemas e a equipe de infraestrutura, sendo necessário aumentar a disponibilidade </w:t>
+      </w:r>
+      <w:proofErr w:type="gramStart"/>
+      <w:r>
+        <w:rPr>
+          <w:rFonts w:cs="Times New Roman"/>
+          <w:sz w:val="24"/>
+        </w:rPr>
+        <w:t>desse(</w:t>
+      </w:r>
+      <w:proofErr w:type="gramEnd"/>
+      <w:r>
+        <w:rPr>
+          <w:rFonts w:cs="Times New Roman"/>
+          <w:sz w:val="24"/>
+        </w:rPr>
+        <w:t>s) serviço(s) subindo uma nova in</w:t>
       </w:r>
       <w:r>
         <w:rPr>
@@ -4769,7 +4998,23 @@
           <w:rFonts w:cs="Times New Roman"/>
           <w:sz w:val="24"/>
         </w:rPr>
-        <w:t>O conceito de container visa resolver estes e outros problemas; se encaixa perfeitamente para a programação em micro-serviço, pois cada serviço fica isolado em um único container e este pode ser replicado (escalonado) conforme a demanda.</w:t>
+        <w:t xml:space="preserve">O conceito de container visa resolver estes e outros problemas; se encaixa perfeitamente para a programação em </w:t>
+      </w:r>
+      <w:proofErr w:type="spellStart"/>
+      <w:r>
+        <w:rPr>
+          <w:rFonts w:cs="Times New Roman"/>
+          <w:sz w:val="24"/>
+        </w:rPr>
+        <w:t>micro-serviço</w:t>
+      </w:r>
+      <w:proofErr w:type="spellEnd"/>
+      <w:r>
+        <w:rPr>
+          <w:rFonts w:cs="Times New Roman"/>
+          <w:sz w:val="24"/>
+        </w:rPr>
+        <w:t>, pois cada serviço fica isolado em um único container e este pode ser replicado (escalonado) conforme a demanda.</w:t>
       </w:r>
     </w:p>
     <w:p>
@@ -4831,7 +5076,25 @@
           <w:sz w:val="24"/>
           <w:highlight w:val="yellow"/>
         </w:rPr>
-        <w:t>capítulo 3, irei apresentar o conceito de PaaS, plataforma como serviço e alguns outros conceitos relativos a computação em nuvem, falarei sobre modelos de programação descentralizada e os conceitos de grid, cluster e docker implementados para esse tipo de plataforma e modelo de programação.</w:t>
+        <w:t xml:space="preserve">capítulo 3, irei apresentar o conceito de PaaS, plataforma como serviço e alguns outros conceitos relativos a computação em nuvem, falarei sobre modelos de programação descentralizada e os conceitos de grid, cluster e </w:t>
+      </w:r>
+      <w:proofErr w:type="spellStart"/>
+      <w:r>
+        <w:rPr>
+          <w:rFonts w:cs="Times New Roman"/>
+          <w:sz w:val="24"/>
+          <w:highlight w:val="yellow"/>
+        </w:rPr>
+        <w:t>docker</w:t>
+      </w:r>
+      <w:proofErr w:type="spellEnd"/>
+      <w:r>
+        <w:rPr>
+          <w:rFonts w:cs="Times New Roman"/>
+          <w:sz w:val="24"/>
+          <w:highlight w:val="yellow"/>
+        </w:rPr>
+        <w:t xml:space="preserve"> implementados para esse tipo de plataforma e modelo de programação.</w:t>
       </w:r>
     </w:p>
     <w:p>
@@ -4847,7 +5110,79 @@
           <w:sz w:val="24"/>
           <w:highlight w:val="yellow"/>
         </w:rPr>
-        <w:t>No capítulo 4, irei falar sobre alguns softwares de deploy (implementação) e os conceitos relativos a essa nova arquitetura de PaaS, me fundamentarei em alguns como: o Tsuru, Vagran, Kubernet; irei fazer fundamentação teórica sobre cada plataforma, além de fazer uma breve comparação (no capítulo 4)</w:t>
+        <w:t xml:space="preserve">No capítulo 4, irei falar sobre alguns softwares de </w:t>
+      </w:r>
+      <w:proofErr w:type="spellStart"/>
+      <w:r>
+        <w:rPr>
+          <w:rFonts w:cs="Times New Roman"/>
+          <w:sz w:val="24"/>
+          <w:highlight w:val="yellow"/>
+        </w:rPr>
+        <w:t>deploy</w:t>
+      </w:r>
+      <w:proofErr w:type="spellEnd"/>
+      <w:r>
+        <w:rPr>
+          <w:rFonts w:cs="Times New Roman"/>
+          <w:sz w:val="24"/>
+          <w:highlight w:val="yellow"/>
+        </w:rPr>
+        <w:t xml:space="preserve"> (implementação) e os conceitos relativos a essa nova arquitetura de PaaS, me fundamentarei em alguns como: o </w:t>
+      </w:r>
+      <w:proofErr w:type="spellStart"/>
+      <w:r>
+        <w:rPr>
+          <w:rFonts w:cs="Times New Roman"/>
+          <w:sz w:val="24"/>
+          <w:highlight w:val="yellow"/>
+        </w:rPr>
+        <w:t>Tsuru</w:t>
+      </w:r>
+      <w:proofErr w:type="spellEnd"/>
+      <w:r>
+        <w:rPr>
+          <w:rFonts w:cs="Times New Roman"/>
+          <w:sz w:val="24"/>
+          <w:highlight w:val="yellow"/>
+        </w:rPr>
+        <w:t xml:space="preserve">, </w:t>
+      </w:r>
+      <w:proofErr w:type="spellStart"/>
+      <w:r>
+        <w:rPr>
+          <w:rFonts w:cs="Times New Roman"/>
+          <w:sz w:val="24"/>
+          <w:highlight w:val="yellow"/>
+        </w:rPr>
+        <w:t>Vagran</w:t>
+      </w:r>
+      <w:proofErr w:type="spellEnd"/>
+      <w:r>
+        <w:rPr>
+          <w:rFonts w:cs="Times New Roman"/>
+          <w:sz w:val="24"/>
+          <w:highlight w:val="yellow"/>
+        </w:rPr>
+        <w:t xml:space="preserve">, </w:t>
+      </w:r>
+      <w:proofErr w:type="spellStart"/>
+      <w:r>
+        <w:rPr>
+          <w:rFonts w:cs="Times New Roman"/>
+          <w:sz w:val="24"/>
+          <w:highlight w:val="yellow"/>
+        </w:rPr>
+        <w:t>Kubernet</w:t>
+      </w:r>
+      <w:proofErr w:type="spellEnd"/>
+      <w:r>
+        <w:rPr>
+          <w:rFonts w:cs="Times New Roman"/>
+          <w:sz w:val="24"/>
+          <w:highlight w:val="yellow"/>
+        </w:rPr>
+        <w:t>; irei fazer fundamentação teórica sobre cada plataforma, além de fazer uma breve comparação (no capítulo 4)</w:t>
       </w:r>
       <w:r>
         <w:rPr>
@@ -4888,7 +5223,25 @@
           <w:sz w:val="24"/>
           <w:highlight w:val="yellow"/>
         </w:rPr>
-        <w:t>No capítulo 6, irei fazer uma comparação teórica com pontos positivos e negativos sobre as PaaS abordadas; Irei fazer esta comparação somente no capítulo 6 e não no capítulo 4 pois faço necessário informar sobre sistemas escalares e irei fazer comparação desses com os PaaS.</w:t>
+        <w:t xml:space="preserve">No capítulo 6, irei fazer uma comparação teórica com pontos positivos e negativos sobre as PaaS abordadas; </w:t>
+      </w:r>
+      <w:proofErr w:type="gramStart"/>
+      <w:r>
+        <w:rPr>
+          <w:rFonts w:cs="Times New Roman"/>
+          <w:sz w:val="24"/>
+          <w:highlight w:val="yellow"/>
+        </w:rPr>
+        <w:t>Irei</w:t>
+      </w:r>
+      <w:proofErr w:type="gramEnd"/>
+      <w:r>
+        <w:rPr>
+          <w:rFonts w:cs="Times New Roman"/>
+          <w:sz w:val="24"/>
+          <w:highlight w:val="yellow"/>
+        </w:rPr>
+        <w:t xml:space="preserve"> fazer esta comparação somente no capítulo 6 e não no capítulo 4 pois faço necessário informar sobre sistemas escalares e irei fazer comparação desses com os PaaS.</w:t>
       </w:r>
     </w:p>
     <w:p>
@@ -4905,7 +5258,43 @@
           <w:sz w:val="24"/>
           <w:highlight w:val="yellow"/>
         </w:rPr>
-        <w:t>No capítlulo 7, irei abordar e fundamentar a teoria sobre programação em micro-serviço, boas práticas desse modelo de programação para o novo modelo de arquitetura descentralizado e escalável</w:t>
+        <w:t xml:space="preserve">No </w:t>
+      </w:r>
+      <w:proofErr w:type="spellStart"/>
+      <w:r>
+        <w:rPr>
+          <w:rFonts w:cs="Times New Roman"/>
+          <w:sz w:val="24"/>
+          <w:highlight w:val="yellow"/>
+        </w:rPr>
+        <w:t>capítlulo</w:t>
+      </w:r>
+      <w:proofErr w:type="spellEnd"/>
+      <w:r>
+        <w:rPr>
+          <w:rFonts w:cs="Times New Roman"/>
+          <w:sz w:val="24"/>
+          <w:highlight w:val="yellow"/>
+        </w:rPr>
+        <w:t xml:space="preserve"> 7, irei abordar e fundamentar a teoria sobre programação em </w:t>
+      </w:r>
+      <w:proofErr w:type="spellStart"/>
+      <w:r>
+        <w:rPr>
+          <w:rFonts w:cs="Times New Roman"/>
+          <w:sz w:val="24"/>
+          <w:highlight w:val="yellow"/>
+        </w:rPr>
+        <w:t>micro-serviço</w:t>
+      </w:r>
+      <w:proofErr w:type="spellEnd"/>
+      <w:r>
+        <w:rPr>
+          <w:rFonts w:cs="Times New Roman"/>
+          <w:sz w:val="24"/>
+          <w:highlight w:val="yellow"/>
+        </w:rPr>
+        <w:t>, boas práticas desse modelo de programação para o novo modelo de arquitetura descentralizado e escalável</w:t>
       </w:r>
       <w:r>
         <w:rPr>
@@ -4930,7 +5319,25 @@
           <w:highlight w:val="yellow"/>
         </w:rPr>
         <w:lastRenderedPageBreak/>
-        <w:t>No capítulo 8, irei falar sobre o estudo de casos abordado no trabalho, farei fundamentação teórica para o motivo de meu estudo e trabalho, além de falar sobre infraestrutura relativa à este tipo de arquitetura e aplicabilidade deste modelo de computação.</w:t>
+        <w:t xml:space="preserve">No capítulo 8, irei falar sobre o estudo de casos abordado no trabalho, farei fundamentação teórica para o motivo de meu estudo e trabalho, além de falar sobre infraestrutura relativa </w:t>
+      </w:r>
+      <w:proofErr w:type="gramStart"/>
+      <w:r>
+        <w:rPr>
+          <w:rFonts w:cs="Times New Roman"/>
+          <w:sz w:val="24"/>
+          <w:highlight w:val="yellow"/>
+        </w:rPr>
+        <w:t>à</w:t>
+      </w:r>
+      <w:proofErr w:type="gramEnd"/>
+      <w:r>
+        <w:rPr>
+          <w:rFonts w:cs="Times New Roman"/>
+          <w:sz w:val="24"/>
+          <w:highlight w:val="yellow"/>
+        </w:rPr>
+        <w:t xml:space="preserve"> este tipo de arquitetura e aplicabilidade deste modelo de computação.</w:t>
       </w:r>
     </w:p>
     <w:p>
@@ -4946,7 +5353,25 @@
           <w:sz w:val="24"/>
           <w:highlight w:val="yellow"/>
         </w:rPr>
-        <w:t>No capítulo 9, irei fazer a conclusão do meu trabalho; Abordando meu ponto de vista e críticas e soluções relativas à este novo modelo e paradigma de programação.</w:t>
+        <w:t xml:space="preserve">No capítulo 9, irei fazer a conclusão do meu trabalho; </w:t>
+      </w:r>
+      <w:proofErr w:type="gramStart"/>
+      <w:r>
+        <w:rPr>
+          <w:rFonts w:cs="Times New Roman"/>
+          <w:sz w:val="24"/>
+          <w:highlight w:val="yellow"/>
+        </w:rPr>
+        <w:t>Abordando</w:t>
+      </w:r>
+      <w:proofErr w:type="gramEnd"/>
+      <w:r>
+        <w:rPr>
+          <w:rFonts w:cs="Times New Roman"/>
+          <w:sz w:val="24"/>
+          <w:highlight w:val="yellow"/>
+        </w:rPr>
+        <w:t xml:space="preserve"> meu ponto de vista e críticas e soluções relativas à este novo modelo e paradigma de programação.</w:t>
       </w:r>
     </w:p>
     <w:p>
@@ -5041,11 +5466,19 @@
           <w:sz w:val="24"/>
         </w:rPr>
       </w:pPr>
-      <w:r>
-        <w:rPr>
-          <w:sz w:val="24"/>
-        </w:rPr>
-        <w:t xml:space="preserve">sob demanda via rede a um agrupamento compartilhado e configurável de recursos computacionais (por exemplo, redes, servidores, equipamentos de armazenamento, </w:t>
+      <w:proofErr w:type="gramStart"/>
+      <w:r>
+        <w:rPr>
+          <w:sz w:val="24"/>
+        </w:rPr>
+        <w:t>sob</w:t>
+      </w:r>
+      <w:proofErr w:type="gramEnd"/>
+      <w:r>
+        <w:rPr>
+          <w:sz w:val="24"/>
+        </w:rPr>
+        <w:t xml:space="preserve"> demanda via rede a um agrupamento compartilhado e configurável de recursos computacionais (por exemplo, redes, servidores, equipamentos de armazenamento, </w:t>
       </w:r>
     </w:p>
     <w:p>
@@ -5055,11 +5488,19 @@
           <w:sz w:val="24"/>
         </w:rPr>
       </w:pPr>
-      <w:r>
-        <w:rPr>
-          <w:sz w:val="24"/>
-        </w:rPr>
-        <w:t xml:space="preserve">aplicações e serviços), que pode ser rapidamente fornecido e liberado com esforços </w:t>
+      <w:proofErr w:type="gramStart"/>
+      <w:r>
+        <w:rPr>
+          <w:sz w:val="24"/>
+        </w:rPr>
+        <w:t>aplicações</w:t>
+      </w:r>
+      <w:proofErr w:type="gramEnd"/>
+      <w:r>
+        <w:rPr>
+          <w:sz w:val="24"/>
+        </w:rPr>
+        <w:t xml:space="preserve"> e serviços), que pode ser rapidamente fornecido e liberado com esforços </w:t>
       </w:r>
     </w:p>
     <w:p>
@@ -5070,11 +5511,19 @@
           <w:sz w:val="24"/>
         </w:rPr>
       </w:pPr>
-      <w:r>
-        <w:rPr>
-          <w:sz w:val="24"/>
-        </w:rPr>
-        <w:t>mínimos de gerenciamento ou interação com o provedor de serviços. (NIST, 2015).</w:t>
+      <w:proofErr w:type="gramStart"/>
+      <w:r>
+        <w:rPr>
+          <w:sz w:val="24"/>
+        </w:rPr>
+        <w:t>mínimos</w:t>
+      </w:r>
+      <w:proofErr w:type="gramEnd"/>
+      <w:r>
+        <w:rPr>
+          <w:sz w:val="24"/>
+        </w:rPr>
+        <w:t xml:space="preserve"> de gerenciamento ou interação com o provedor de serviços. (NIST, 2015).</w:t>
       </w:r>
     </w:p>
     <w:p>
@@ -5095,7 +5544,21 @@
         <w:rPr>
           <w:sz w:val="24"/>
         </w:rPr>
-        <w:t>Ao invés de manter servidores e infraestrutura especializada para processamento de dados, storage de arquivos e outros serviços, utiliza-se serviços online (pode ser de outras empresas) para tal fim. Porém ao se expor a esse tipo de serviço, torna-se necessário ter algum tipo de questionamento e expertise para se manter a segurança, a confiabilidade e a privacidade desses dados.</w:t>
+        <w:t xml:space="preserve">Ao invés de manter servidores e infraestrutura especializada para processamento de dados, </w:t>
+      </w:r>
+      <w:proofErr w:type="spellStart"/>
+      <w:r>
+        <w:rPr>
+          <w:sz w:val="24"/>
+        </w:rPr>
+        <w:t>storage</w:t>
+      </w:r>
+      <w:proofErr w:type="spellEnd"/>
+      <w:r>
+        <w:rPr>
+          <w:sz w:val="24"/>
+        </w:rPr>
+        <w:t xml:space="preserve"> de arquivos e outros serviços, utiliza-se serviços online (pode ser de outras empresas) para tal fim. Porém ao se expor a esse tipo de serviço, torna-se necessário ter algum tipo de questionamento e expertise para se manter a segurança, a confiabilidade e a privacidade desses dados.</w:t>
       </w:r>
     </w:p>
     <w:p>
@@ -5182,7 +5645,15 @@
                             <w:bookmarkEnd w:id="5"/>
                             <w:bookmarkEnd w:id="6"/>
                             <w:r>
-                              <w:t>: Clound Fonte: http://www.synergixtech.com/wp-content/uploads/2016/09/Cloud-Computing-Benefits.png</w:t>
+                              <w:t xml:space="preserve">: </w:t>
+                            </w:r>
+                            <w:proofErr w:type="spellStart"/>
+                            <w:r>
+                              <w:t>Clound</w:t>
+                            </w:r>
+                            <w:proofErr w:type="spellEnd"/>
+                            <w:r>
+                              <w:t xml:space="preserve"> Fonte: http://www.synergixtech.com/wp-content/uploads/2016/09/Cloud-Computing-Benefits.png</w:t>
                             </w:r>
                           </w:p>
                         </w:txbxContent>
@@ -5233,7 +5704,15 @@
                       <w:bookmarkEnd w:id="8"/>
                       <w:bookmarkEnd w:id="9"/>
                       <w:r>
-                        <w:t>: Clound Fonte: http://www.synergixtech.com/wp-content/uploads/2016/09/Cloud-Computing-Benefits.png</w:t>
+                        <w:t xml:space="preserve">: </w:t>
+                      </w:r>
+                      <w:proofErr w:type="spellStart"/>
+                      <w:r>
+                        <w:t>Clound</w:t>
+                      </w:r>
+                      <w:proofErr w:type="spellEnd"/>
+                      <w:r>
+                        <w:t xml:space="preserve"> Fonte: http://www.synergixtech.com/wp-content/uploads/2016/09/Cloud-Computing-Benefits.png</w:t>
                       </w:r>
                     </w:p>
                   </w:txbxContent>
@@ -5346,7 +5825,43 @@
           <w:color w:val="000000"/>
           <w:sz w:val="24"/>
         </w:rPr>
-        <w:t>A principal funcionalidade da computação em nuvem é a utilização de recursos computacionais por meio da web, e a idéia não é tão recente, a ideia já existia em 1960, com Joseph Carl Robnett Licklider.</w:t>
+        <w:t xml:space="preserve">A principal funcionalidade da computação em nuvem é a utilização de recursos computacionais por meio da web, e a idéia não é tão recente, a ideia já existia em 1960, com Joseph Carl </w:t>
+      </w:r>
+      <w:proofErr w:type="spellStart"/>
+      <w:r>
+        <w:rPr>
+          <w:rFonts w:eastAsia="Calibri" w:cs="Times New Roman"/>
+          <w:color w:val="000000"/>
+          <w:sz w:val="24"/>
+        </w:rPr>
+        <w:t>Robnett</w:t>
+      </w:r>
+      <w:proofErr w:type="spellEnd"/>
+      <w:r>
+        <w:rPr>
+          <w:rFonts w:eastAsia="Calibri" w:cs="Times New Roman"/>
+          <w:color w:val="000000"/>
+          <w:sz w:val="24"/>
+        </w:rPr>
+        <w:t xml:space="preserve"> </w:t>
+      </w:r>
+      <w:proofErr w:type="spellStart"/>
+      <w:r>
+        <w:rPr>
+          <w:rFonts w:eastAsia="Calibri" w:cs="Times New Roman"/>
+          <w:color w:val="000000"/>
+          <w:sz w:val="24"/>
+        </w:rPr>
+        <w:t>Licklider</w:t>
+      </w:r>
+      <w:proofErr w:type="spellEnd"/>
+      <w:r>
+        <w:rPr>
+          <w:rFonts w:eastAsia="Calibri" w:cs="Times New Roman"/>
+          <w:color w:val="000000"/>
+          <w:sz w:val="24"/>
+        </w:rPr>
+        <w:t>.</w:t>
       </w:r>
     </w:p>
     <w:p>
@@ -5369,6 +5884,7 @@
         </w:rPr>
         <w:t>Joseph Carl foi um dos desenvolvedores da ARPANET (</w:t>
       </w:r>
+      <w:proofErr w:type="spellStart"/>
       <w:r>
         <w:rPr>
           <w:rFonts w:eastAsia="Calibri" w:cs="Times New Roman"/>
@@ -5377,7 +5893,84 @@
           <w:color w:val="000000"/>
           <w:sz w:val="24"/>
         </w:rPr>
-        <w:t>Advanced Research Projects Agency Network</w:t>
+        <w:t>Advanced</w:t>
+      </w:r>
+      <w:proofErr w:type="spellEnd"/>
+      <w:r>
+        <w:rPr>
+          <w:rFonts w:eastAsia="Calibri" w:cs="Times New Roman"/>
+          <w:i/>
+          <w:iCs/>
+          <w:color w:val="000000"/>
+          <w:sz w:val="24"/>
+        </w:rPr>
+        <w:t xml:space="preserve"> </w:t>
+      </w:r>
+      <w:proofErr w:type="spellStart"/>
+      <w:r>
+        <w:rPr>
+          <w:rFonts w:eastAsia="Calibri" w:cs="Times New Roman"/>
+          <w:i/>
+          <w:iCs/>
+          <w:color w:val="000000"/>
+          <w:sz w:val="24"/>
+        </w:rPr>
+        <w:t>Research</w:t>
+      </w:r>
+      <w:proofErr w:type="spellEnd"/>
+      <w:r>
+        <w:rPr>
+          <w:rFonts w:eastAsia="Calibri" w:cs="Times New Roman"/>
+          <w:i/>
+          <w:iCs/>
+          <w:color w:val="000000"/>
+          <w:sz w:val="24"/>
+        </w:rPr>
+        <w:t xml:space="preserve"> </w:t>
+      </w:r>
+      <w:proofErr w:type="spellStart"/>
+      <w:r>
+        <w:rPr>
+          <w:rFonts w:eastAsia="Calibri" w:cs="Times New Roman"/>
+          <w:i/>
+          <w:iCs/>
+          <w:color w:val="000000"/>
+          <w:sz w:val="24"/>
+        </w:rPr>
+        <w:t>Projects</w:t>
+      </w:r>
+      <w:proofErr w:type="spellEnd"/>
+      <w:r>
+        <w:rPr>
+          <w:rFonts w:eastAsia="Calibri" w:cs="Times New Roman"/>
+          <w:i/>
+          <w:iCs/>
+          <w:color w:val="000000"/>
+          <w:sz w:val="24"/>
+        </w:rPr>
+        <w:t xml:space="preserve"> </w:t>
+      </w:r>
+      <w:proofErr w:type="spellStart"/>
+      <w:r>
+        <w:rPr>
+          <w:rFonts w:eastAsia="Calibri" w:cs="Times New Roman"/>
+          <w:i/>
+          <w:iCs/>
+          <w:color w:val="000000"/>
+          <w:sz w:val="24"/>
+        </w:rPr>
+        <w:t>Agency</w:t>
+      </w:r>
+      <w:proofErr w:type="spellEnd"/>
+      <w:r>
+        <w:rPr>
+          <w:rFonts w:eastAsia="Calibri" w:cs="Times New Roman"/>
+          <w:i/>
+          <w:iCs/>
+          <w:color w:val="000000"/>
+          <w:sz w:val="24"/>
+        </w:rPr>
+        <w:t xml:space="preserve"> Network</w:t>
       </w:r>
       <w:r>
         <w:rPr>
@@ -6032,7 +6625,43 @@
           <w:color w:val="000000"/>
           <w:sz w:val="24"/>
         </w:rPr>
-        <w:t xml:space="preserve">nformação Ramnath Chellappa, e só foi desenvolvida no ano de 1999 com o surgimento da Salesforce.com, primeira empresa a disponibilizar aplicações pela internet. </w:t>
+        <w:t xml:space="preserve">nformação </w:t>
+      </w:r>
+      <w:proofErr w:type="spellStart"/>
+      <w:r>
+        <w:rPr>
+          <w:rFonts w:eastAsia="Calibri" w:cs="Times New Roman"/>
+          <w:color w:val="000000"/>
+          <w:sz w:val="24"/>
+        </w:rPr>
+        <w:t>Ramnath</w:t>
+      </w:r>
+      <w:proofErr w:type="spellEnd"/>
+      <w:r>
+        <w:rPr>
+          <w:rFonts w:eastAsia="Calibri" w:cs="Times New Roman"/>
+          <w:color w:val="000000"/>
+          <w:sz w:val="24"/>
+        </w:rPr>
+        <w:t xml:space="preserve"> </w:t>
+      </w:r>
+      <w:proofErr w:type="spellStart"/>
+      <w:r>
+        <w:rPr>
+          <w:rFonts w:eastAsia="Calibri" w:cs="Times New Roman"/>
+          <w:color w:val="000000"/>
+          <w:sz w:val="24"/>
+        </w:rPr>
+        <w:t>Chellappa</w:t>
+      </w:r>
+      <w:proofErr w:type="spellEnd"/>
+      <w:r>
+        <w:rPr>
+          <w:rFonts w:eastAsia="Calibri" w:cs="Times New Roman"/>
+          <w:color w:val="000000"/>
+          <w:sz w:val="24"/>
+        </w:rPr>
+        <w:t xml:space="preserve">, e só foi desenvolvida no ano de 1999 com o surgimento da Salesforce.com, primeira empresa a disponibilizar aplicações pela internet. </w:t>
       </w:r>
     </w:p>
     <w:p>
@@ -6196,7 +6825,23 @@
                             <w:bookmarkEnd w:id="24"/>
                             <w:bookmarkEnd w:id="25"/>
                             <w:r>
-                              <w:t>: Ramnath Chellappa Fonte: http://goizueta.emory.edu/profiles/images/portrait/chellapa.jpg</w:t>
+                              <w:t xml:space="preserve">: </w:t>
+                            </w:r>
+                            <w:proofErr w:type="spellStart"/>
+                            <w:r>
+                              <w:t>Ramnath</w:t>
+                            </w:r>
+                            <w:proofErr w:type="spellEnd"/>
+                            <w:r>
+                              <w:t xml:space="preserve"> </w:t>
+                            </w:r>
+                            <w:proofErr w:type="spellStart"/>
+                            <w:r>
+                              <w:t>Chellappa</w:t>
+                            </w:r>
+                            <w:proofErr w:type="spellEnd"/>
+                            <w:r>
+                              <w:t xml:space="preserve"> Fonte: http://goizueta.emory.edu/profiles/images/portrait/chellapa.jpg</w:t>
                             </w:r>
                           </w:p>
                         </w:txbxContent>
@@ -6247,7 +6892,23 @@
                       <w:bookmarkEnd w:id="27"/>
                       <w:bookmarkEnd w:id="28"/>
                       <w:r>
-                        <w:t>: Ramnath Chellappa Fonte: http://goizueta.emory.edu/profiles/images/portrait/chellapa.jpg</w:t>
+                        <w:t xml:space="preserve">: </w:t>
+                      </w:r>
+                      <w:proofErr w:type="spellStart"/>
+                      <w:r>
+                        <w:t>Ramnath</w:t>
+                      </w:r>
+                      <w:proofErr w:type="spellEnd"/>
+                      <w:r>
+                        <w:t xml:space="preserve"> </w:t>
+                      </w:r>
+                      <w:proofErr w:type="spellStart"/>
+                      <w:r>
+                        <w:t>Chellappa</w:t>
+                      </w:r>
+                      <w:proofErr w:type="spellEnd"/>
+                      <w:r>
+                        <w:t xml:space="preserve"> Fonte: http://goizueta.emory.edu/profiles/images/portrait/chellapa.jpg</w:t>
                       </w:r>
                     </w:p>
                   </w:txbxContent>
@@ -6290,7 +6951,25 @@
           <w:color w:val="000000"/>
           <w:sz w:val="24"/>
         </w:rPr>
-        <w:t>A partir do sucesso dessa empresa, outras grandes começaram a investir na área, como à Amazon, a Google, a IBM e a Microsoft.</w:t>
+        <w:t xml:space="preserve">A partir do sucesso dessa empresa, outras grandes começaram a investir na área, como à </w:t>
+      </w:r>
+      <w:proofErr w:type="spellStart"/>
+      <w:r>
+        <w:rPr>
+          <w:rFonts w:eastAsia="Calibri" w:cs="Times New Roman"/>
+          <w:color w:val="000000"/>
+          <w:sz w:val="24"/>
+        </w:rPr>
+        <w:t>Amazon</w:t>
+      </w:r>
+      <w:proofErr w:type="spellEnd"/>
+      <w:r>
+        <w:rPr>
+          <w:rFonts w:eastAsia="Calibri" w:cs="Times New Roman"/>
+          <w:color w:val="000000"/>
+          <w:sz w:val="24"/>
+        </w:rPr>
+        <w:t>, a Google, a IBM e a Microsoft.</w:t>
       </w:r>
     </w:p>
     <w:p>
@@ -7030,7 +7709,21 @@
         <w:rPr>
           <w:sz w:val="24"/>
         </w:rPr>
-        <w:t xml:space="preserve">Uma infraestrutura de nuvem pública é disponibilizada para o público geral e é de propriedade de um provedor de serviços de web (terceirizado). Em uma nuvem pública, os recursos de computação são disponibilizados dinamicamente através do provedor e são fornecidos para seus clientes (rede própria utilizando VPNs tendo como base a infraestrutura da web); A cobrança feita pelo provedor é feita pela quantidade de recursos que o cliente utiliza (isto pode variar em contrato). </w:t>
+        <w:t xml:space="preserve">Uma infraestrutura de nuvem pública é disponibilizada para o público geral e é de propriedade de um provedor de serviços de web (terceirizado). Em uma nuvem pública, os recursos de computação são disponibilizados dinamicamente através do provedor e são fornecidos para seus clientes (rede própria utilizando </w:t>
+      </w:r>
+      <w:proofErr w:type="spellStart"/>
+      <w:r>
+        <w:rPr>
+          <w:sz w:val="24"/>
+        </w:rPr>
+        <w:t>VPNs</w:t>
+      </w:r>
+      <w:proofErr w:type="spellEnd"/>
+      <w:r>
+        <w:rPr>
+          <w:sz w:val="24"/>
+        </w:rPr>
+        <w:t xml:space="preserve"> tendo como base a infraestrutura da web); A cobrança feita pelo provedor é feita pela quantidade de recursos que o cliente utiliza (isto pode variar em contrato). </w:t>
       </w:r>
     </w:p>
     <w:p>
@@ -8057,8 +8750,6 @@
         </w:rPr>
         <w:t xml:space="preserve"> </w:t>
       </w:r>
-      <w:bookmarkStart w:id="65" w:name="_GoBack"/>
-      <w:bookmarkEnd w:id="65"/>
       <w:r>
         <w:rPr>
           <w:sz w:val="24"/>
@@ -8081,7 +8772,15 @@
         <w:rPr>
           <w:sz w:val="24"/>
         </w:rPr>
-        <w:t>Elasticidade rápida: as funcionalidades computacionais devem ser rápidas e elásticas, assim como rapidamente liberadas, podendo em alguns casos serem liberadas automaticamente caso haja necessidade devido a demanda. O usuário deve ter a impressão de ter recursos ilimitados que podem ser comprados ou adquiridos em qualquer quantidade e a qualquer momento. A elasticidade deve ter três componentes: escalabilidade linear, utilização on-demand e pagamento por unidades consumidas de um recurso. Outro recurso que pode auxiliar nesse processo é a virtualização que pode criar várias instâncias de recursos requisitados usando apenas um recurso físico. A virtualização também torna possível abstrair características físicas de uma plataforma computacional, emulando vários ambientes que podem ser independentes ou não.</w:t>
+        <w:t>Elasticidade rápida: as funcionalidades computacionais devem ser rápidas e elásticas, assim como rapidamente liberadas, podendo em alguns casos serem liberadas automaticamente caso haja necessidade devido a demanda. O usuário deve ter a impressão de ter recursos ilimitados que podem ser comprados ou adquiridos em qualquer quantidade e a qualquer momento. A elasticidade deve ter três componentes: escalabilidade linear, utilização on-demand e pagamento por unidades consumidas de um recurso. Outro recu</w:t>
+      </w:r>
+      <w:bookmarkStart w:id="65" w:name="_GoBack"/>
+      <w:bookmarkEnd w:id="65"/>
+      <w:r>
+        <w:rPr>
+          <w:sz w:val="24"/>
+        </w:rPr>
+        <w:t>rso que pode auxiliar nesse processo é a virtualização que pode criar várias instâncias de recursos requisitados usando apenas um recurso físico. A virtualização também torna possível abstrair características físicas de uma plataforma computacional, emulando vários ambientes que podem ser independentes ou não.</w:t>
       </w:r>
     </w:p>
     <w:p>
@@ -8120,7 +8819,21 @@
           <w:sz w:val="24"/>
         </w:rPr>
         <w:lastRenderedPageBreak/>
-        <w:t xml:space="preserve"> processamento e largura de banda. Esse recurso deve ser monitorado e controlado de forma transparente tanto para o provedor de serviço quanto para o usuário.</w:t>
+        <w:t xml:space="preserve"> </w:t>
+      </w:r>
+      <w:proofErr w:type="gramStart"/>
+      <w:r>
+        <w:rPr>
+          <w:sz w:val="24"/>
+        </w:rPr>
+        <w:t>processamento</w:t>
+      </w:r>
+      <w:proofErr w:type="gramEnd"/>
+      <w:r>
+        <w:rPr>
+          <w:sz w:val="24"/>
+        </w:rPr>
+        <w:t xml:space="preserve"> e largura de banda. Esse recurso deve ser monitorado e controlado de forma transparente tanto para o provedor de serviço quanto para o usuário.</w:t>
       </w:r>
     </w:p>
     <w:p>
@@ -8178,7 +8891,21 @@
         <w:rPr>
           <w:sz w:val="24"/>
         </w:rPr>
-        <w:t>Níveis de Qualidade de Serviço de SLA: Esta questão está diretamente ligada com a tolerância à falhas, da qual em último caso de não poder ser tolerante à falhas e a falha de fato ocorrer que o provedor de serviço possa dar o mínimo de assistências aos seus usuários e que o mesmo possam ter alguma garantia de que os seus serviços, possam ser restabelecidos dentro do tempo referenciado em contrato.</w:t>
+        <w:t xml:space="preserve">Níveis de Qualidade de Serviço de SLA: Esta questão está diretamente ligada com a tolerância </w:t>
+      </w:r>
+      <w:proofErr w:type="gramStart"/>
+      <w:r>
+        <w:rPr>
+          <w:sz w:val="24"/>
+        </w:rPr>
+        <w:t>à</w:t>
+      </w:r>
+      <w:proofErr w:type="gramEnd"/>
+      <w:r>
+        <w:rPr>
+          <w:sz w:val="24"/>
+        </w:rPr>
+        <w:t xml:space="preserve"> falhas, da qual em último caso de não poder ser tolerante à falhas e a falha de fato ocorrer que o provedor de serviço possa dar o mínimo de assistências aos seus usuários e que o mesmo possam ter alguma garantia de que os seus serviços, possam ser restabelecidos dentro do tempo referenciado em contrato.</w:t>
       </w:r>
     </w:p>
     <w:p>
@@ -8226,15 +8953,131 @@
           <w:rFonts w:cs="Times New Roman"/>
           <w:sz w:val="24"/>
         </w:rPr>
-        <w:t xml:space="preserve">A idéia de Computação em Nuvem é composta por modelos de serviços, esses modelos são pagos conforme a necessidade e o uso dos mesmos (pay-per-use), dando ao cliente a possiblidade de usar mais ou menos recursos de acordo com sua necessidade. </w:t>
-      </w:r>
+        <w:t>A idéia de Computação em Nuvem é composta por modelos de serviços, esses modelos são pagos conforme a necessidade e o uso dos mesmos (</w:t>
+      </w:r>
+      <w:proofErr w:type="spellStart"/>
+      <w:r>
+        <w:rPr>
+          <w:rFonts w:cs="Times New Roman"/>
+          <w:sz w:val="24"/>
+        </w:rPr>
+        <w:t>pay</w:t>
+      </w:r>
+      <w:proofErr w:type="spellEnd"/>
+      <w:r>
+        <w:rPr>
+          <w:rFonts w:cs="Times New Roman"/>
+          <w:sz w:val="24"/>
+        </w:rPr>
+        <w:t xml:space="preserve">-per-use), dando ao cliente a possiblidade de usar mais ou menos recursos de acordo com sua necessidade. </w:t>
+      </w:r>
+      <w:proofErr w:type="spellStart"/>
       <w:r>
         <w:rPr>
           <w:rFonts w:cs="Times New Roman"/>
           <w:sz w:val="24"/>
           <w:lang w:val="en-US"/>
         </w:rPr>
-        <w:t xml:space="preserve">Os modelos de serviços são os seguintes: </w:t>
+        <w:t>Os</w:t>
+      </w:r>
+      <w:proofErr w:type="spellEnd"/>
+      <w:r>
+        <w:rPr>
+          <w:rFonts w:cs="Times New Roman"/>
+          <w:sz w:val="24"/>
+          <w:lang w:val="en-US"/>
+        </w:rPr>
+        <w:t xml:space="preserve"> </w:t>
+      </w:r>
+      <w:proofErr w:type="spellStart"/>
+      <w:r>
+        <w:rPr>
+          <w:rFonts w:cs="Times New Roman"/>
+          <w:sz w:val="24"/>
+          <w:lang w:val="en-US"/>
+        </w:rPr>
+        <w:t>modelos</w:t>
+      </w:r>
+      <w:proofErr w:type="spellEnd"/>
+      <w:r>
+        <w:rPr>
+          <w:rFonts w:cs="Times New Roman"/>
+          <w:sz w:val="24"/>
+          <w:lang w:val="en-US"/>
+        </w:rPr>
+        <w:t xml:space="preserve"> de </w:t>
+      </w:r>
+      <w:proofErr w:type="spellStart"/>
+      <w:r>
+        <w:rPr>
+          <w:rFonts w:cs="Times New Roman"/>
+          <w:sz w:val="24"/>
+          <w:lang w:val="en-US"/>
+        </w:rPr>
+        <w:t>serviços</w:t>
+      </w:r>
+      <w:proofErr w:type="spellEnd"/>
+      <w:r>
+        <w:rPr>
+          <w:rFonts w:cs="Times New Roman"/>
+          <w:sz w:val="24"/>
+          <w:lang w:val="en-US"/>
+        </w:rPr>
+        <w:t xml:space="preserve"> </w:t>
+      </w:r>
+      <w:proofErr w:type="spellStart"/>
+      <w:r>
+        <w:rPr>
+          <w:rFonts w:cs="Times New Roman"/>
+          <w:sz w:val="24"/>
+          <w:lang w:val="en-US"/>
+        </w:rPr>
+        <w:t>são</w:t>
+      </w:r>
+      <w:proofErr w:type="spellEnd"/>
+      <w:r>
+        <w:rPr>
+          <w:rFonts w:cs="Times New Roman"/>
+          <w:sz w:val="24"/>
+          <w:lang w:val="en-US"/>
+        </w:rPr>
+        <w:t xml:space="preserve"> </w:t>
+      </w:r>
+      <w:proofErr w:type="spellStart"/>
+      <w:r>
+        <w:rPr>
+          <w:rFonts w:cs="Times New Roman"/>
+          <w:sz w:val="24"/>
+          <w:lang w:val="en-US"/>
+        </w:rPr>
+        <w:t>os</w:t>
+      </w:r>
+      <w:proofErr w:type="spellEnd"/>
+      <w:r>
+        <w:rPr>
+          <w:rFonts w:cs="Times New Roman"/>
+          <w:sz w:val="24"/>
+          <w:lang w:val="en-US"/>
+        </w:rPr>
+        <w:t xml:space="preserve"> </w:t>
+      </w:r>
+      <w:proofErr w:type="spellStart"/>
+      <w:r>
+        <w:rPr>
+          <w:rFonts w:cs="Times New Roman"/>
+          <w:sz w:val="24"/>
+          <w:lang w:val="en-US"/>
+        </w:rPr>
+        <w:t>seguintes</w:t>
+      </w:r>
+      <w:proofErr w:type="spellEnd"/>
+      <w:r>
+        <w:rPr>
+          <w:rFonts w:cs="Times New Roman"/>
+          <w:sz w:val="24"/>
+          <w:lang w:val="en-US"/>
+        </w:rPr>
+        <w:t xml:space="preserve">: </w:t>
       </w:r>
     </w:p>
     <w:p>
@@ -8270,7 +9113,23 @@
           <w:rFonts w:cs="Times New Roman"/>
           <w:sz w:val="24"/>
         </w:rPr>
-        <w:t xml:space="preserve">Software como Serviço (SaaS): um aplicativo pode ser utilizado por uma grande quantidade de usuários simultaneamente. Esse tipo de serviço é disponibilizado por provedores e acessado pelos usuários através de aplicações como o navegador. Todo o controle e gerenciamento da rede, sistemas operacionais, armazenamento e possíveis manutenções será de responsabilidade do provedor de serviço (Aulbach, 2009). </w:t>
+        <w:t>Software como Serviço (SaaS): um aplicativo pode ser utilizado por uma grande quantidade de usuários simultaneamente. Esse tipo de serviço é disponibilizado por provedores e acessado pelos usuários através de aplicações como o navegador. Todo o controle e gerenciamento da rede, sistemas operacionais, armazenamento e possíveis manutenções será de responsabilidade do provedor de serviço (</w:t>
+      </w:r>
+      <w:proofErr w:type="spellStart"/>
+      <w:r>
+        <w:rPr>
+          <w:rFonts w:cs="Times New Roman"/>
+          <w:sz w:val="24"/>
+        </w:rPr>
+        <w:t>Aulbach</w:t>
+      </w:r>
+      <w:proofErr w:type="spellEnd"/>
+      <w:r>
+        <w:rPr>
+          <w:rFonts w:cs="Times New Roman"/>
+          <w:sz w:val="24"/>
+        </w:rPr>
+        <w:t xml:space="preserve">, 2009). </w:t>
       </w:r>
     </w:p>
     <w:p>
@@ -8340,7 +9199,23 @@
           <w:rFonts w:cs="Times New Roman"/>
           <w:sz w:val="24"/>
         </w:rPr>
-        <w:t xml:space="preserve">Infraestrutura como Serviço (IaaS): consiste no fornecimento de infraestrutura de processamento, armazenamento, redes, entre outros. Este serviço, assim como os demais, tem seus recursos – neste caso a infraestrutura – compartilhados com diversos usuários simultaneamente. Isso se torna possível através do processo de virtualização, no qual o usuário terá controle sobre máquinas virtuais, armazenamento, aplicativos instalados e possivelmente um controle limitado sobre os recursos de rede (VERAS, 2012). </w:t>
+        <w:t>Infraestrutura como Serviço (</w:t>
+      </w:r>
+      <w:proofErr w:type="spellStart"/>
+      <w:r>
+        <w:rPr>
+          <w:rFonts w:cs="Times New Roman"/>
+          <w:sz w:val="24"/>
+        </w:rPr>
+        <w:t>IaaS</w:t>
+      </w:r>
+      <w:proofErr w:type="spellEnd"/>
+      <w:r>
+        <w:rPr>
+          <w:rFonts w:cs="Times New Roman"/>
+          <w:sz w:val="24"/>
+        </w:rPr>
+        <w:t xml:space="preserve">): consiste no fornecimento de infraestrutura de processamento, armazenamento, redes, entre outros. Este serviço, assim como os demais, tem seus recursos – neste caso a infraestrutura – compartilhados com diversos usuários simultaneamente. Isso se torna possível através do processo de virtualização, no qual o usuário terá controle sobre máquinas virtuais, armazenamento, aplicativos instalados e possivelmente um controle limitado sobre os recursos de rede (VERAS, 2012). </w:t>
       </w:r>
     </w:p>
     <w:p>
@@ -8670,7 +9545,21 @@
         <w:rPr>
           <w:sz w:val="24"/>
         </w:rPr>
-        <w:t>Os sistemas de virtualização passaram por algumas mudanças ao longo do tempo até chegarem aos sistemas atuais, em primeira fase eram servidores em grande escala que ocupavam grande parte de uma sala, sem virtualização e que rodavam somente uma aplicação, não usando nem metade do seu poder de processamento e com grandes gastos de energia; Se necessário ampliação havia custos de compra de hardware e de espaços, energia, gerenciamento centralizado das máquinas, segurança</w:t>
+        <w:t xml:space="preserve">Os sistemas de virtualização passaram por algumas mudanças ao longo do tempo até chegarem aos sistemas atuais, em primeira fase eram servidores em grande escala que ocupavam grande parte de uma sala, sem virtualização e que rodavam somente uma aplicação, não usando nem metade do seu poder de processamento e com grandes gastos de energia; </w:t>
+      </w:r>
+      <w:proofErr w:type="gramStart"/>
+      <w:r>
+        <w:rPr>
+          <w:sz w:val="24"/>
+        </w:rPr>
+        <w:t>Se</w:t>
+      </w:r>
+      <w:proofErr w:type="gramEnd"/>
+      <w:r>
+        <w:rPr>
+          <w:sz w:val="24"/>
+        </w:rPr>
+        <w:t xml:space="preserve"> necessário ampliação havia custos de compra de hardware e de espaços, energia, gerenciamento centralizado das máquinas, segurança</w:t>
       </w:r>
       <w:r>
         <w:rPr>
@@ -8779,11 +9668,16 @@
                               <w:fldChar w:fldCharType="end"/>
                             </w:r>
                             <w:r>
-                              <w:t xml:space="preserve"> Hypervisor</w:t>
+                              <w:t xml:space="preserve"> </w:t>
+                            </w:r>
+                            <w:proofErr w:type="spellStart"/>
+                            <w:r>
+                              <w:t>Hypervisor</w:t>
                             </w:r>
                             <w:bookmarkEnd w:id="78"/>
                             <w:bookmarkEnd w:id="79"/>
                             <w:bookmarkEnd w:id="80"/>
+                            <w:proofErr w:type="spellEnd"/>
                             <w:r>
                               <w:t xml:space="preserve"> Hospedado Fonte: http://3way.com.br/saiba-como-a-virtualizacao-por-container-mudou-a-infraestrutura-de-ti/</w:t>
                             </w:r>
@@ -8833,11 +9727,16 @@
                         <w:fldChar w:fldCharType="end"/>
                       </w:r>
                       <w:r>
-                        <w:t xml:space="preserve"> Hypervisor</w:t>
+                        <w:t xml:space="preserve"> </w:t>
+                      </w:r>
+                      <w:proofErr w:type="spellStart"/>
+                      <w:r>
+                        <w:t>Hypervisor</w:t>
                       </w:r>
                       <w:bookmarkEnd w:id="81"/>
                       <w:bookmarkEnd w:id="82"/>
                       <w:bookmarkEnd w:id="83"/>
+                      <w:proofErr w:type="spellEnd"/>
                       <w:r>
                         <w:t xml:space="preserve"> Hospedado Fonte: http://3way.com.br/saiba-como-a-virtualizacao-por-container-mudou-a-infraestrutura-de-ti/</w:t>
                       </w:r>
@@ -8854,7 +9753,21 @@
         <w:rPr>
           <w:sz w:val="24"/>
         </w:rPr>
-        <w:t>Com o surgimento da virtualização houve a inserção de um hypervisor no sistema operacional, que consiste em um gerenciador para a virtualização.</w:t>
+        <w:t xml:space="preserve">Com o surgimento da virtualização houve a inserção de um </w:t>
+      </w:r>
+      <w:proofErr w:type="spellStart"/>
+      <w:r>
+        <w:rPr>
+          <w:sz w:val="24"/>
+        </w:rPr>
+        <w:t>hypervisor</w:t>
+      </w:r>
+      <w:proofErr w:type="spellEnd"/>
+      <w:r>
+        <w:rPr>
+          <w:sz w:val="24"/>
+        </w:rPr>
+        <w:t xml:space="preserve"> no sistema operacional, que consiste em um gerenciador para a virtualização.</w:t>
       </w:r>
     </w:p>
     <w:p>
@@ -8947,7 +9860,21 @@
         <w:rPr>
           <w:sz w:val="24"/>
         </w:rPr>
-        <w:t xml:space="preserve"> A evolução deste modelo consiste em não usar mais a camada do sistema operacional, e sim que o próprio hypervisor é que faz a gestão em cima da camada do hardware, se tornando um sistema operacional de gerenciamento.</w:t>
+        <w:t xml:space="preserve"> A evolução deste modelo consiste em não usar mais a camada do sistema operacional, e sim que o próprio </w:t>
+      </w:r>
+      <w:proofErr w:type="spellStart"/>
+      <w:r>
+        <w:rPr>
+          <w:sz w:val="24"/>
+        </w:rPr>
+        <w:t>hypervisor</w:t>
+      </w:r>
+      <w:proofErr w:type="spellEnd"/>
+      <w:r>
+        <w:rPr>
+          <w:sz w:val="24"/>
+        </w:rPr>
+        <w:t xml:space="preserve"> é que faz a gestão em cima da camada do hardware, se tornando um sistema operacional de gerenciamento.</w:t>
       </w:r>
     </w:p>
     <w:p>
@@ -9032,22 +9959,86 @@
       </w:r>
       <w:bookmarkEnd w:id="84"/>
       <w:r>
-        <w:t xml:space="preserve"> - Evolução do Hypervisor Fonte: http://3way.com.br/saiba-como-a-virtualizacao-por-container-revolucionou-a-infraestrutura-de-ti.png</w:t>
-      </w:r>
-    </w:p>
-    <w:p>
-      <w:pPr>
-        <w:rPr>
-          <w:sz w:val="24"/>
-        </w:rPr>
-      </w:pPr>
-    </w:p>
-    <w:p>
-      <w:r>
-        <w:rPr>
-          <w:sz w:val="24"/>
-        </w:rPr>
-        <w:t xml:space="preserve">O modelo de containers elimina a camada do sistema operacional que existia para cada  máquina virtualizada e o hypervisor para gerenciar as instâncias virtualizadas. A virtualização  pelo container utiliza o kernel do sistema operacional nativo da máquina, geralmente sendo o Linux, mais hoje já é possível ser feito em outros sistemas operacionais. </w:t>
+        <w:t xml:space="preserve"> - Evolução do </w:t>
+      </w:r>
+      <w:proofErr w:type="spellStart"/>
+      <w:r>
+        <w:t>Hypervisor</w:t>
+      </w:r>
+      <w:proofErr w:type="spellEnd"/>
+      <w:r>
+        <w:t xml:space="preserve"> Fonte: http://3way.com.br/saiba-como-a-virtualizacao-por-container-revolucionou-a-infraestrutura-de-ti.png</w:t>
+      </w:r>
+    </w:p>
+    <w:p>
+      <w:pPr>
+        <w:rPr>
+          <w:sz w:val="24"/>
+        </w:rPr>
+      </w:pPr>
+    </w:p>
+    <w:p>
+      <w:r>
+        <w:rPr>
+          <w:sz w:val="24"/>
+        </w:rPr>
+        <w:t xml:space="preserve">O modelo de containers elimina a camada do sistema operacional que existia para </w:t>
+      </w:r>
+      <w:proofErr w:type="gramStart"/>
+      <w:r>
+        <w:rPr>
+          <w:sz w:val="24"/>
+        </w:rPr>
+        <w:t>cada  máquina</w:t>
+      </w:r>
+      <w:proofErr w:type="gramEnd"/>
+      <w:r>
+        <w:rPr>
+          <w:sz w:val="24"/>
+        </w:rPr>
+        <w:t xml:space="preserve"> virtualizada e o </w:t>
+      </w:r>
+      <w:proofErr w:type="spellStart"/>
+      <w:r>
+        <w:rPr>
+          <w:sz w:val="24"/>
+        </w:rPr>
+        <w:t>hypervisor</w:t>
+      </w:r>
+      <w:proofErr w:type="spellEnd"/>
+      <w:r>
+        <w:rPr>
+          <w:sz w:val="24"/>
+        </w:rPr>
+        <w:t xml:space="preserve"> para gerenciar as instâncias virtualizadas. A </w:t>
+      </w:r>
+      <w:proofErr w:type="gramStart"/>
+      <w:r>
+        <w:rPr>
+          <w:sz w:val="24"/>
+        </w:rPr>
+        <w:t>virtualização  pelo</w:t>
+      </w:r>
+      <w:proofErr w:type="gramEnd"/>
+      <w:r>
+        <w:rPr>
+          <w:sz w:val="24"/>
+        </w:rPr>
+        <w:t xml:space="preserve"> container utiliza o </w:t>
+      </w:r>
+      <w:proofErr w:type="spellStart"/>
+      <w:r>
+        <w:rPr>
+          <w:sz w:val="24"/>
+        </w:rPr>
+        <w:t>kernel</w:t>
+      </w:r>
+      <w:proofErr w:type="spellEnd"/>
+      <w:r>
+        <w:rPr>
+          <w:sz w:val="24"/>
+        </w:rPr>
+        <w:t xml:space="preserve"> do sistema operacional nativo da máquina, geralmente sendo o Linux, mais hoje já é possível ser feito em outros sistemas operacionais. </w:t>
       </w:r>
     </w:p>
     <w:p>
@@ -9154,15 +10145,99 @@
           <w:sz w:val="24"/>
         </w:rPr>
         <w:lastRenderedPageBreak/>
-        <w:t>O kernel do sistema é responsável por fornecer as bibliotecas e os binários necessários para que o container possa rodar a aplicação de forma necessária.</w:t>
-      </w:r>
-    </w:p>
-    <w:p>
-      <w:r>
-        <w:rPr>
-          <w:sz w:val="24"/>
-        </w:rPr>
-        <w:t>Basicamente há uma abstração do nível de sistema operacional, pois as configurações ficam no container e o mesmo pode ser tem um alto nível de provisionamento, podendo ser replicado sem menores problemas, simplificando muito a implementação em diferentes máquinas e ambientes de homologação (QA – Quality Assurance, Staging, Produção); o container pode ser baixado em qualquer lugar, e máquina hospedeira utilizando o Dockerhub (repositório do docker).</w:t>
+        <w:t xml:space="preserve">O </w:t>
+      </w:r>
+      <w:proofErr w:type="spellStart"/>
+      <w:r>
+        <w:rPr>
+          <w:sz w:val="24"/>
+        </w:rPr>
+        <w:t>kernel</w:t>
+      </w:r>
+      <w:proofErr w:type="spellEnd"/>
+      <w:r>
+        <w:rPr>
+          <w:sz w:val="24"/>
+        </w:rPr>
+        <w:t xml:space="preserve"> do sistema é responsável por fornecer as bibliotecas e os binários necessários para que o container possa rodar a aplicação de forma necessária.</w:t>
+      </w:r>
+    </w:p>
+    <w:p>
+      <w:r>
+        <w:rPr>
+          <w:sz w:val="24"/>
+        </w:rPr>
+        <w:t xml:space="preserve">Basicamente há uma abstração do nível de sistema operacional, pois as configurações ficam no container e o mesmo pode ser tem um alto nível de provisionamento, podendo ser replicado sem menores problemas, simplificando muito a implementação em diferentes máquinas e ambientes de homologação (QA – </w:t>
+      </w:r>
+      <w:proofErr w:type="spellStart"/>
+      <w:r>
+        <w:rPr>
+          <w:sz w:val="24"/>
+        </w:rPr>
+        <w:t>Quality</w:t>
+      </w:r>
+      <w:proofErr w:type="spellEnd"/>
+      <w:r>
+        <w:rPr>
+          <w:sz w:val="24"/>
+        </w:rPr>
+        <w:t xml:space="preserve"> </w:t>
+      </w:r>
+      <w:proofErr w:type="spellStart"/>
+      <w:r>
+        <w:rPr>
+          <w:sz w:val="24"/>
+        </w:rPr>
+        <w:t>Assurance</w:t>
+      </w:r>
+      <w:proofErr w:type="spellEnd"/>
+      <w:r>
+        <w:rPr>
+          <w:sz w:val="24"/>
+        </w:rPr>
+        <w:t xml:space="preserve">, </w:t>
+      </w:r>
+      <w:proofErr w:type="spellStart"/>
+      <w:r>
+        <w:rPr>
+          <w:sz w:val="24"/>
+        </w:rPr>
+        <w:t>Staging</w:t>
+      </w:r>
+      <w:proofErr w:type="spellEnd"/>
+      <w:r>
+        <w:rPr>
+          <w:sz w:val="24"/>
+        </w:rPr>
+        <w:t xml:space="preserve">, Produção); o container pode ser baixado em qualquer lugar, e máquina hospedeira utilizando o </w:t>
+      </w:r>
+      <w:proofErr w:type="spellStart"/>
+      <w:r>
+        <w:rPr>
+          <w:sz w:val="24"/>
+        </w:rPr>
+        <w:t>Dockerhub</w:t>
+      </w:r>
+      <w:proofErr w:type="spellEnd"/>
+      <w:r>
+        <w:rPr>
+          <w:sz w:val="24"/>
+        </w:rPr>
+        <w:t xml:space="preserve"> (repositório do </w:t>
+      </w:r>
+      <w:proofErr w:type="spellStart"/>
+      <w:r>
+        <w:rPr>
+          <w:sz w:val="24"/>
+        </w:rPr>
+        <w:t>docker</w:t>
+      </w:r>
+      <w:proofErr w:type="spellEnd"/>
+      <w:r>
+        <w:rPr>
+          <w:sz w:val="24"/>
+        </w:rPr>
+        <w:t>).</w:t>
       </w:r>
     </w:p>
     <w:p>
@@ -9213,6 +10288,7 @@
         <w:t xml:space="preserve">Rogério dos Anjos (em </w:t>
       </w:r>
       <w:hyperlink r:id="rId22">
+        <w:proofErr w:type="spellStart"/>
         <w:r>
           <w:rPr>
             <w:rStyle w:val="LigaodeInternet"/>
@@ -9240,6 +10316,7 @@
           </w:rPr>
           <w:t>Novidades</w:t>
         </w:r>
+        <w:proofErr w:type="spellEnd"/>
       </w:hyperlink>
       <w:r>
         <w:rPr>
@@ -9260,7 +10337,39 @@
           <w:color w:val="000000" w:themeColor="text1"/>
           <w:sz w:val="24"/>
         </w:rPr>
-        <w:t xml:space="preserve">- “O LXC (Linux Container) é um sistema leve de virtualização que usa múltiplos containers de forma isolada no kernel Linux. Ele cria um ambiente muito próximo de um sistema Linux sem precisar instalar um kernel separado. Com o LXC é </w:t>
+        <w:t xml:space="preserve">- “O LXC (Linux Container) é um sistema leve de virtualização que usa múltiplos containers de forma isolada no </w:t>
+      </w:r>
+      <w:proofErr w:type="spellStart"/>
+      <w:r>
+        <w:rPr>
+          <w:color w:val="000000" w:themeColor="text1"/>
+          <w:sz w:val="24"/>
+        </w:rPr>
+        <w:t>kernel</w:t>
+      </w:r>
+      <w:proofErr w:type="spellEnd"/>
+      <w:r>
+        <w:rPr>
+          <w:color w:val="000000" w:themeColor="text1"/>
+          <w:sz w:val="24"/>
+        </w:rPr>
+        <w:t xml:space="preserve"> Linux. Ele cria um ambiente muito próximo de um sistema Linux sem precisar instalar um </w:t>
+      </w:r>
+      <w:proofErr w:type="spellStart"/>
+      <w:r>
+        <w:rPr>
+          <w:color w:val="000000" w:themeColor="text1"/>
+          <w:sz w:val="24"/>
+        </w:rPr>
+        <w:t>kernel</w:t>
+      </w:r>
+      <w:proofErr w:type="spellEnd"/>
+      <w:r>
+        <w:rPr>
+          <w:color w:val="000000" w:themeColor="text1"/>
+          <w:sz w:val="24"/>
+        </w:rPr>
+        <w:t xml:space="preserve"> separado. Com o LXC é </w:t>
       </w:r>
       <w:r>
         <w:rPr>
@@ -9296,8 +10405,21 @@
             <w:u w:val="none"/>
             <w:shd w:val="clear" w:color="auto" w:fill="FFFFFF"/>
           </w:rPr>
-          <w:t>Cristiano Diedrich</w:t>
-        </w:r>
+          <w:t xml:space="preserve">Cristiano </w:t>
+        </w:r>
+        <w:proofErr w:type="spellStart"/>
+        <w:r>
+          <w:rPr>
+            <w:rStyle w:val="LigaodeInternet"/>
+            <w:rFonts w:cs="Times New Roman"/>
+            <w:color w:val="000000" w:themeColor="text1"/>
+            <w:sz w:val="24"/>
+            <w:u w:val="none"/>
+            <w:shd w:val="clear" w:color="auto" w:fill="FFFFFF"/>
+          </w:rPr>
+          <w:t>Diedrich</w:t>
+        </w:r>
+        <w:proofErr w:type="spellEnd"/>
       </w:hyperlink>
       <w:r>
         <w:rPr>
@@ -9315,7 +10437,117 @@
           <w:shd w:val="clear" w:color="auto" w:fill="FFFFFF"/>
           <w:lang w:eastAsia="pt-BR"/>
         </w:rPr>
-        <w:t> LXC, trazia as seguintes fases: LXC, chroot com esteroides. O objetivo do projeto era ser uma alternativa a já consolidada tecnologia de chroot, sendo um meio termo entre máquina virtual e chroot, possibilitando a criação de um ambiente mais próximo possível de uma instalação Linux sem a necessidade de  um kernel separado.”</w:t>
+        <w:t xml:space="preserve"> LXC, trazia as seguintes fases: LXC, </w:t>
+      </w:r>
+      <w:proofErr w:type="spellStart"/>
+      <w:r>
+        <w:rPr>
+          <w:rFonts w:cs="Times New Roman"/>
+          <w:color w:val="000000" w:themeColor="text1"/>
+          <w:sz w:val="24"/>
+          <w:shd w:val="clear" w:color="auto" w:fill="FFFFFF"/>
+          <w:lang w:eastAsia="pt-BR"/>
+        </w:rPr>
+        <w:t>chroot</w:t>
+      </w:r>
+      <w:proofErr w:type="spellEnd"/>
+      <w:r>
+        <w:rPr>
+          <w:rFonts w:cs="Times New Roman"/>
+          <w:color w:val="000000" w:themeColor="text1"/>
+          <w:sz w:val="24"/>
+          <w:shd w:val="clear" w:color="auto" w:fill="FFFFFF"/>
+          <w:lang w:eastAsia="pt-BR"/>
+        </w:rPr>
+        <w:t xml:space="preserve"> com esteroides. O objetivo do projeto era ser uma alternativa a já consolidada tecnologia de </w:t>
+      </w:r>
+      <w:proofErr w:type="spellStart"/>
+      <w:r>
+        <w:rPr>
+          <w:rFonts w:cs="Times New Roman"/>
+          <w:color w:val="000000" w:themeColor="text1"/>
+          <w:sz w:val="24"/>
+          <w:shd w:val="clear" w:color="auto" w:fill="FFFFFF"/>
+          <w:lang w:eastAsia="pt-BR"/>
+        </w:rPr>
+        <w:t>chroot</w:t>
+      </w:r>
+      <w:proofErr w:type="spellEnd"/>
+      <w:r>
+        <w:rPr>
+          <w:rFonts w:cs="Times New Roman"/>
+          <w:color w:val="000000" w:themeColor="text1"/>
+          <w:sz w:val="24"/>
+          <w:shd w:val="clear" w:color="auto" w:fill="FFFFFF"/>
+          <w:lang w:eastAsia="pt-BR"/>
+        </w:rPr>
+        <w:t xml:space="preserve">, sendo um meio termo entre máquina virtual e </w:t>
+      </w:r>
+      <w:proofErr w:type="spellStart"/>
+      <w:r>
+        <w:rPr>
+          <w:rFonts w:cs="Times New Roman"/>
+          <w:color w:val="000000" w:themeColor="text1"/>
+          <w:sz w:val="24"/>
+          <w:shd w:val="clear" w:color="auto" w:fill="FFFFFF"/>
+          <w:lang w:eastAsia="pt-BR"/>
+        </w:rPr>
+        <w:t>chroot</w:t>
+      </w:r>
+      <w:proofErr w:type="spellEnd"/>
+      <w:r>
+        <w:rPr>
+          <w:rFonts w:cs="Times New Roman"/>
+          <w:color w:val="000000" w:themeColor="text1"/>
+          <w:sz w:val="24"/>
+          <w:shd w:val="clear" w:color="auto" w:fill="FFFFFF"/>
+          <w:lang w:eastAsia="pt-BR"/>
+        </w:rPr>
+        <w:t xml:space="preserve">, possibilitando a criação de um ambiente mais próximo possível de uma instalação Linux sem a necessidade </w:t>
+      </w:r>
+      <w:proofErr w:type="gramStart"/>
+      <w:r>
+        <w:rPr>
+          <w:rFonts w:cs="Times New Roman"/>
+          <w:color w:val="000000" w:themeColor="text1"/>
+          <w:sz w:val="24"/>
+          <w:shd w:val="clear" w:color="auto" w:fill="FFFFFF"/>
+          <w:lang w:eastAsia="pt-BR"/>
+        </w:rPr>
+        <w:t>de  um</w:t>
+      </w:r>
+      <w:proofErr w:type="gramEnd"/>
+      <w:r>
+        <w:rPr>
+          <w:rFonts w:cs="Times New Roman"/>
+          <w:color w:val="000000" w:themeColor="text1"/>
+          <w:sz w:val="24"/>
+          <w:shd w:val="clear" w:color="auto" w:fill="FFFFFF"/>
+          <w:lang w:eastAsia="pt-BR"/>
+        </w:rPr>
+        <w:t xml:space="preserve"> </w:t>
+      </w:r>
+      <w:proofErr w:type="spellStart"/>
+      <w:r>
+        <w:rPr>
+          <w:rFonts w:cs="Times New Roman"/>
+          <w:color w:val="000000" w:themeColor="text1"/>
+          <w:sz w:val="24"/>
+          <w:shd w:val="clear" w:color="auto" w:fill="FFFFFF"/>
+          <w:lang w:eastAsia="pt-BR"/>
+        </w:rPr>
+        <w:t>kernel</w:t>
+      </w:r>
+      <w:proofErr w:type="spellEnd"/>
+      <w:r>
+        <w:rPr>
+          <w:rFonts w:cs="Times New Roman"/>
+          <w:color w:val="000000" w:themeColor="text1"/>
+          <w:sz w:val="24"/>
+          <w:shd w:val="clear" w:color="auto" w:fill="FFFFFF"/>
+          <w:lang w:eastAsia="pt-BR"/>
+        </w:rPr>
+        <w:t xml:space="preserve"> separado.”</w:t>
       </w:r>
     </w:p>
     <w:p>
@@ -9329,21 +10561,85 @@
           <w:color w:val="000000"/>
           <w:sz w:val="24"/>
         </w:rPr>
-        <w:t>O container tem a característica de isolar os recursos do sistema dos recursos da aplicação, criando assim um ambiente isolado; o mesmo poder consumir recursos do sistema como: namespace, chroot, cgroups entre outros. Funciona com se cada container fosse uma máquina virtual completa, podendo ter inclusive os mesmos problemas de uma máquina virtual, como criação de usuários e permissões de escritas em diretórios e etc.</w:t>
-      </w:r>
-    </w:p>
-    <w:p>
-      <w:pPr>
-        <w:rPr>
-          <w:sz w:val="24"/>
-        </w:rPr>
-      </w:pPr>
+        <w:t xml:space="preserve">O container tem a característica de isolar os recursos do sistema dos recursos da aplicação, criando assim um ambiente isolado; o mesmo poder consumir recursos do sistema como: </w:t>
+      </w:r>
+      <w:proofErr w:type="spellStart"/>
       <w:r>
         <w:rPr>
           <w:color w:val="000000"/>
           <w:sz w:val="24"/>
         </w:rPr>
-        <w:t>O resultado é uma máquina virtual sem a camada do hypervisor, isolada e com controle de recursos.</w:t>
+        <w:t>namespace</w:t>
+      </w:r>
+      <w:proofErr w:type="spellEnd"/>
+      <w:r>
+        <w:rPr>
+          <w:color w:val="000000"/>
+          <w:sz w:val="24"/>
+        </w:rPr>
+        <w:t xml:space="preserve">, </w:t>
+      </w:r>
+      <w:proofErr w:type="spellStart"/>
+      <w:r>
+        <w:rPr>
+          <w:color w:val="000000"/>
+          <w:sz w:val="24"/>
+        </w:rPr>
+        <w:t>chroot</w:t>
+      </w:r>
+      <w:proofErr w:type="spellEnd"/>
+      <w:r>
+        <w:rPr>
+          <w:color w:val="000000"/>
+          <w:sz w:val="24"/>
+        </w:rPr>
+        <w:t xml:space="preserve">, </w:t>
+      </w:r>
+      <w:proofErr w:type="spellStart"/>
+      <w:r>
+        <w:rPr>
+          <w:color w:val="000000"/>
+          <w:sz w:val="24"/>
+        </w:rPr>
+        <w:t>cgroups</w:t>
+      </w:r>
+      <w:proofErr w:type="spellEnd"/>
+      <w:r>
+        <w:rPr>
+          <w:color w:val="000000"/>
+          <w:sz w:val="24"/>
+        </w:rPr>
+        <w:t xml:space="preserve"> entre outros. Funciona com se cada container fosse uma máquina virtual completa, podendo ter inclusive os mesmos problemas de uma máquina virtual, como criação de usuários e permissões de escritas em diretórios e etc.</w:t>
+      </w:r>
+    </w:p>
+    <w:p>
+      <w:pPr>
+        <w:rPr>
+          <w:sz w:val="24"/>
+        </w:rPr>
+      </w:pPr>
+      <w:r>
+        <w:rPr>
+          <w:color w:val="000000"/>
+          <w:sz w:val="24"/>
+        </w:rPr>
+        <w:t xml:space="preserve">O resultado é uma máquina virtual sem a camada do </w:t>
+      </w:r>
+      <w:proofErr w:type="spellStart"/>
+      <w:r>
+        <w:rPr>
+          <w:color w:val="000000"/>
+          <w:sz w:val="24"/>
+        </w:rPr>
+        <w:t>hypervisor</w:t>
+      </w:r>
+      <w:proofErr w:type="spellEnd"/>
+      <w:r>
+        <w:rPr>
+          <w:color w:val="000000"/>
+          <w:sz w:val="24"/>
+        </w:rPr>
+        <w:t>, isolada e com controle de recursos.</w:t>
       </w:r>
     </w:p>
     <w:p>
@@ -9388,8 +10684,33 @@
           <w:color w:val="000000"/>
           <w:sz w:val="24"/>
         </w:rPr>
-        <w:t>) - “ Os containers fornecem um ambiente mais próximo possível de um sistema operacional do que você conseguiria de uma máquina virtual, mas sem a sobrecarga da execução separada do kernel e da simulação de hardware do sistema.”</w:t>
-      </w:r>
+        <w:t xml:space="preserve">) - “ Os containers fornecem um ambiente mais próximo possível de um sistema operacional do que você conseguiria de uma máquina virtual, mas sem a sobrecarga da execução separada do </w:t>
+      </w:r>
+      <w:proofErr w:type="spellStart"/>
+      <w:r>
+        <w:rPr>
+          <w:color w:val="000000"/>
+          <w:sz w:val="24"/>
+        </w:rPr>
+        <w:t>kernel</w:t>
+      </w:r>
+      <w:proofErr w:type="spellEnd"/>
+      <w:r>
+        <w:rPr>
+          <w:color w:val="000000"/>
+          <w:sz w:val="24"/>
+        </w:rPr>
+        <w:t xml:space="preserve"> e da simulação de hardware do </w:t>
+      </w:r>
+      <w:proofErr w:type="gramStart"/>
+      <w:r>
+        <w:rPr>
+          <w:color w:val="000000"/>
+          <w:sz w:val="24"/>
+        </w:rPr>
+        <w:t>sistema.”</w:t>
+      </w:r>
+      <w:proofErr w:type="gramEnd"/>
     </w:p>
     <w:p>
       <w:pPr>
@@ -9538,7 +10859,55 @@
           <w:color w:val="000000"/>
           <w:sz w:val="24"/>
         </w:rPr>
-        <w:t>* Custo:  Tendo em vista que para a virtualização de máquina, na maioria das vezes é feito sobre plataformas de virtualização e isto pode implicar em custos adicionais para empresas que podem precisar de suporte especializado. Isto implica em custos de licenças e suporte. O projeto do LXC container e algumas plataformas de gerenciamento e deploy de containers são de carácter open-source.</w:t>
+        <w:t xml:space="preserve">* Custo: </w:t>
+      </w:r>
+      <w:proofErr w:type="gramStart"/>
+      <w:r>
+        <w:rPr>
+          <w:color w:val="000000"/>
+          <w:sz w:val="24"/>
+        </w:rPr>
+        <w:t xml:space="preserve"> Tendo</w:t>
+      </w:r>
+      <w:proofErr w:type="gramEnd"/>
+      <w:r>
+        <w:rPr>
+          <w:color w:val="000000"/>
+          <w:sz w:val="24"/>
+        </w:rPr>
+        <w:t xml:space="preserve"> em vista que para a virtualização de máquina, na maioria das vezes é feito sobre plataformas de virtualização e isto pode implicar em custos adicionais para empresas que podem precisar de suporte especializado. Isto implica em custos de licenças e suporte. O projeto do LXC container e algumas plataformas de gerenciamento e </w:t>
+      </w:r>
+      <w:proofErr w:type="spellStart"/>
+      <w:r>
+        <w:rPr>
+          <w:color w:val="000000"/>
+          <w:sz w:val="24"/>
+        </w:rPr>
+        <w:t>deploy</w:t>
+      </w:r>
+      <w:proofErr w:type="spellEnd"/>
+      <w:r>
+        <w:rPr>
+          <w:color w:val="000000"/>
+          <w:sz w:val="24"/>
+        </w:rPr>
+        <w:t xml:space="preserve"> de containers são de carácter open-</w:t>
+      </w:r>
+      <w:proofErr w:type="spellStart"/>
+      <w:r>
+        <w:rPr>
+          <w:color w:val="000000"/>
+          <w:sz w:val="24"/>
+        </w:rPr>
+        <w:t>source</w:t>
+      </w:r>
+      <w:proofErr w:type="spellEnd"/>
+      <w:r>
+        <w:rPr>
+          <w:color w:val="000000"/>
+          <w:sz w:val="24"/>
+        </w:rPr>
+        <w:t>.</w:t>
       </w:r>
     </w:p>
     <w:p>
@@ -9631,7 +11000,23 @@
       </w:r>
       <w:bookmarkEnd w:id="88"/>
       <w:r>
-        <w:t xml:space="preserve"> LXC vs KVM Fonte: http:3way.com.br/saiba-como-a-virtualizacao-por-container-revolucionou-a-infraestrutura-de-ti-part2/.png</w:t>
+        <w:t xml:space="preserve"> LXC </w:t>
+      </w:r>
+      <w:proofErr w:type="spellStart"/>
+      <w:r>
+        <w:t>vs</w:t>
+      </w:r>
+      <w:proofErr w:type="spellEnd"/>
+      <w:r>
+        <w:t xml:space="preserve"> KVM Fonte: </w:t>
+      </w:r>
+      <w:proofErr w:type="gramStart"/>
+      <w:r>
+        <w:t>http:3way.com.br</w:t>
+      </w:r>
+      <w:proofErr w:type="gramEnd"/>
+      <w:r>
+        <w:t>/saiba-como-a-virtualizacao-por-container-revolucionou-a-infraestrutura-de-ti-part2/.png</w:t>
       </w:r>
     </w:p>
     <w:p>
@@ -9726,12 +11111,14 @@
         </w:rPr>
         <w:t xml:space="preserve">Abstração do </w:t>
       </w:r>
+      <w:proofErr w:type="spellStart"/>
       <w:r>
         <w:rPr>
           <w:lang w:eastAsia="x-none"/>
         </w:rPr>
         <w:t>ho</w:t>
       </w:r>
+      <w:proofErr w:type="spellEnd"/>
       <w:r>
         <w:rPr>
           <w:lang w:val="x-none" w:eastAsia="x-none"/>
@@ -9754,7 +11141,35 @@
         <w:rPr>
           <w:lang w:eastAsia="x-none"/>
         </w:rPr>
-        <w:t>Como já informado anteriormente há uma separação do host e da aplicação. Utilizando o conceito do LXC container e algumas outras ferramentas, como o docker-compose, irei explícitá-lo em outro capítulo.</w:t>
+        <w:t xml:space="preserve">Como já informado anteriormente há uma separação do host e da aplicação. Utilizando o conceito do LXC container e algumas outras ferramentas, como o </w:t>
+      </w:r>
+      <w:proofErr w:type="spellStart"/>
+      <w:r>
+        <w:rPr>
+          <w:lang w:eastAsia="x-none"/>
+        </w:rPr>
+        <w:t>docker-compose</w:t>
+      </w:r>
+      <w:proofErr w:type="spellEnd"/>
+      <w:r>
+        <w:rPr>
+          <w:lang w:eastAsia="x-none"/>
+        </w:rPr>
+        <w:t xml:space="preserve">, irei </w:t>
+      </w:r>
+      <w:proofErr w:type="spellStart"/>
+      <w:r>
+        <w:rPr>
+          <w:lang w:eastAsia="x-none"/>
+        </w:rPr>
+        <w:t>explícitá-lo</w:t>
+      </w:r>
+      <w:proofErr w:type="spellEnd"/>
+      <w:r>
+        <w:rPr>
+          <w:lang w:eastAsia="x-none"/>
+        </w:rPr>
+        <w:t xml:space="preserve"> em outro capítulo.</w:t>
       </w:r>
     </w:p>
     <w:p>
@@ -9804,12 +11219,14 @@
           <w:lang w:val="x-none" w:eastAsia="x-none"/>
         </w:rPr>
       </w:pPr>
+      <w:proofErr w:type="spellStart"/>
       <w:r>
         <w:rPr>
           <w:lang w:eastAsia="x-none"/>
         </w:rPr>
         <w:t>Gerênciamento</w:t>
       </w:r>
+      <w:proofErr w:type="spellEnd"/>
       <w:r>
         <w:rPr>
           <w:lang w:val="x-none" w:eastAsia="x-none"/>
@@ -9904,7 +11321,35 @@
         <w:rPr>
           <w:lang w:eastAsia="x-none"/>
         </w:rPr>
-        <w:t>Compartilhamento de camadas comuns a nível de Sistema Operacional, como bibliotecas (do sistema),  system-calls e etc.</w:t>
+        <w:t>Compartilhamento de camadas comuns a nível de Sistema Operacional, como bibliotecas (do sistema</w:t>
+      </w:r>
+      <w:proofErr w:type="gramStart"/>
+      <w:r>
+        <w:rPr>
+          <w:lang w:eastAsia="x-none"/>
+        </w:rPr>
+        <w:t>),  system</w:t>
+      </w:r>
+      <w:proofErr w:type="gramEnd"/>
+      <w:r>
+        <w:rPr>
+          <w:lang w:eastAsia="x-none"/>
+        </w:rPr>
+        <w:t>-</w:t>
+      </w:r>
+      <w:proofErr w:type="spellStart"/>
+      <w:r>
+        <w:rPr>
+          <w:lang w:eastAsia="x-none"/>
+        </w:rPr>
+        <w:t>calls</w:t>
+      </w:r>
+      <w:proofErr w:type="spellEnd"/>
+      <w:r>
+        <w:rPr>
+          <w:lang w:eastAsia="x-none"/>
+        </w:rPr>
+        <w:t xml:space="preserve"> e etc.</w:t>
       </w:r>
     </w:p>
     <w:p>
@@ -9940,7 +11385,21 @@
         <w:rPr>
           <w:lang w:eastAsia="x-none"/>
         </w:rPr>
-        <w:t>Agregação de serviços para elicitar a aplicação de previsibilidade de execução e conclusão de execução.</w:t>
+        <w:t xml:space="preserve">Agregação de serviços para </w:t>
+      </w:r>
+      <w:proofErr w:type="spellStart"/>
+      <w:r>
+        <w:rPr>
+          <w:lang w:eastAsia="x-none"/>
+        </w:rPr>
+        <w:t>elicitar</w:t>
+      </w:r>
+      <w:proofErr w:type="spellEnd"/>
+      <w:r>
+        <w:rPr>
+          <w:lang w:eastAsia="x-none"/>
+        </w:rPr>
+        <w:t xml:space="preserve"> a aplicação de previsibilidade de execução e conclusão de execução.</w:t>
       </w:r>
     </w:p>
     <w:p>
@@ -9992,7 +11451,31 @@
         <w:jc w:val="left"/>
       </w:pPr>
       <w:r>
-        <w:t>Existe uma ferramenta do Docker que é o Docker-compose, da qual é possível escrever um único arquivo em formato shell e o mesmo será a imagem para a criação dos containers.</w:t>
+        <w:t xml:space="preserve">Existe uma ferramenta do </w:t>
+      </w:r>
+      <w:proofErr w:type="spellStart"/>
+      <w:r>
+        <w:t>Docker</w:t>
+      </w:r>
+      <w:proofErr w:type="spellEnd"/>
+      <w:r>
+        <w:t xml:space="preserve"> que é o </w:t>
+      </w:r>
+      <w:proofErr w:type="spellStart"/>
+      <w:r>
+        <w:t>Docker-compose</w:t>
+      </w:r>
+      <w:proofErr w:type="spellEnd"/>
+      <w:r>
+        <w:t xml:space="preserve">, da qual é possível escrever um único arquivo em formato </w:t>
+      </w:r>
+      <w:proofErr w:type="spellStart"/>
+      <w:r>
+        <w:t>shell</w:t>
+      </w:r>
+      <w:proofErr w:type="spellEnd"/>
+      <w:r>
+        <w:t xml:space="preserve"> e o mesmo será a imagem para a criação dos containers.</w:t>
       </w:r>
     </w:p>
     <w:p>
@@ -10009,7 +11492,21 @@
         <w:rPr>
           <w:lang w:eastAsia="x-none"/>
         </w:rPr>
-        <w:t>A imagem é um “container” intermediário que faz a abstração das aplicações para o sistema operacional. A mesma é uma cama intermediária da qual é possível fazer instalação de dependências (libs) que serão usadas como base para a criação dos containers das aplicações.</w:t>
+        <w:t>A imagem é um “container” intermediário que faz a abstração das aplicações para o sistema operacional. A mesma é uma cama intermediária da qual é possível fazer instalação de dependências (</w:t>
+      </w:r>
+      <w:proofErr w:type="spellStart"/>
+      <w:r>
+        <w:rPr>
+          <w:lang w:eastAsia="x-none"/>
+        </w:rPr>
+        <w:t>libs</w:t>
+      </w:r>
+      <w:proofErr w:type="spellEnd"/>
+      <w:r>
+        <w:rPr>
+          <w:lang w:eastAsia="x-none"/>
+        </w:rPr>
+        <w:t>) que serão usadas como base para a criação dos containers das aplicações.</w:t>
       </w:r>
     </w:p>
     <w:p>
@@ -10037,7 +11534,21 @@
         <w:rPr>
           <w:lang w:eastAsia="x-none"/>
         </w:rPr>
-        <w:t>&lt; olhar outra definição de imagem na web &gt;</w:t>
+        <w:t xml:space="preserve">&lt; </w:t>
+      </w:r>
+      <w:proofErr w:type="gramStart"/>
+      <w:r>
+        <w:rPr>
+          <w:lang w:eastAsia="x-none"/>
+        </w:rPr>
+        <w:t>olhar</w:t>
+      </w:r>
+      <w:proofErr w:type="gramEnd"/>
+      <w:r>
+        <w:rPr>
+          <w:lang w:eastAsia="x-none"/>
+        </w:rPr>
+        <w:t xml:space="preserve"> outra definição de imagem na web &gt;</w:t>
       </w:r>
     </w:p>
     <w:p>
@@ -10107,7 +11618,49 @@
         <w:rPr>
           <w:lang w:eastAsia="x-none"/>
         </w:rPr>
-        <w:t xml:space="preserve">É possível utilizar um sistema operacional para a imagem diferente do sistema operacional nativo da máquina, da qual o Docker está sendo executado — Pode ser necessário a instalação do Boot2docker — que faria essa camada de abstração do Docker ao Sistema Operacional. Porém na última versão do Docker isso foi corrigido. </w:t>
+        <w:t xml:space="preserve">É possível utilizar um sistema operacional para a imagem diferente do sistema operacional nativo da máquina, da qual o </w:t>
+      </w:r>
+      <w:proofErr w:type="spellStart"/>
+      <w:r>
+        <w:rPr>
+          <w:lang w:eastAsia="x-none"/>
+        </w:rPr>
+        <w:t>Docker</w:t>
+      </w:r>
+      <w:proofErr w:type="spellEnd"/>
+      <w:r>
+        <w:rPr>
+          <w:lang w:eastAsia="x-none"/>
+        </w:rPr>
+        <w:t xml:space="preserve"> está sendo executado — Pode ser necessário a instalação do Boot2docker — que faria essa camada de abstração do </w:t>
+      </w:r>
+      <w:proofErr w:type="spellStart"/>
+      <w:r>
+        <w:rPr>
+          <w:lang w:eastAsia="x-none"/>
+        </w:rPr>
+        <w:t>Docker</w:t>
+      </w:r>
+      <w:proofErr w:type="spellEnd"/>
+      <w:r>
+        <w:rPr>
+          <w:lang w:eastAsia="x-none"/>
+        </w:rPr>
+        <w:t xml:space="preserve"> ao Sistema Operacional. Porém na última versão do </w:t>
+      </w:r>
+      <w:proofErr w:type="spellStart"/>
+      <w:r>
+        <w:rPr>
+          <w:lang w:eastAsia="x-none"/>
+        </w:rPr>
+        <w:t>Docker</w:t>
+      </w:r>
+      <w:proofErr w:type="spellEnd"/>
+      <w:r>
+        <w:rPr>
+          <w:lang w:eastAsia="x-none"/>
+        </w:rPr>
+        <w:t xml:space="preserve"> isso foi corrigido. </w:t>
       </w:r>
     </w:p>
     <w:p>
@@ -10175,7 +11728,43 @@
         <w:rPr>
           <w:lang w:eastAsia="x-none"/>
         </w:rPr>
-        <w:t>Toda a escrita do arquivo do Docker-compose é no formato .yml uma linguagem bem próxima da linguagem natural e que poder ser facilmente compreendida e interpretada por uma simplicidade e algum prévio conhecimento de computação.</w:t>
+        <w:t xml:space="preserve">Toda a escrita do arquivo do </w:t>
+      </w:r>
+      <w:proofErr w:type="spellStart"/>
+      <w:r>
+        <w:rPr>
+          <w:lang w:eastAsia="x-none"/>
+        </w:rPr>
+        <w:t>Docker-compose</w:t>
+      </w:r>
+      <w:proofErr w:type="spellEnd"/>
+      <w:r>
+        <w:rPr>
+          <w:lang w:eastAsia="x-none"/>
+        </w:rPr>
+        <w:t xml:space="preserve"> é no </w:t>
+      </w:r>
+      <w:proofErr w:type="gramStart"/>
+      <w:r>
+        <w:rPr>
+          <w:lang w:eastAsia="x-none"/>
+        </w:rPr>
+        <w:t>formato .</w:t>
+      </w:r>
+      <w:proofErr w:type="spellStart"/>
+      <w:r>
+        <w:rPr>
+          <w:lang w:eastAsia="x-none"/>
+        </w:rPr>
+        <w:t>yml</w:t>
+      </w:r>
+      <w:proofErr w:type="spellEnd"/>
+      <w:proofErr w:type="gramEnd"/>
+      <w:r>
+        <w:rPr>
+          <w:lang w:eastAsia="x-none"/>
+        </w:rPr>
+        <w:t xml:space="preserve"> uma linguagem bem próxima da linguagem natural e que poder ser facilmente compreendida e interpretada por uma simplicidade e algum prévio conhecimento de computação.</w:t>
       </w:r>
     </w:p>
     <w:p>
@@ -10191,7 +11780,49 @@
         <w:rPr>
           <w:lang w:eastAsia="x-none"/>
         </w:rPr>
-        <w:t>A escrita do arquivo do Dockerfile é em formato shell-script, não sendo tão próxima da linguagem natural e de compreensão difícil, por se tratar de uma linguagem mais baixo nível e não comumente utilizada. Administradores de Sistema e equipes de Infra-estrutura, acostumados a fazer scripts para fazer alterações em lote para Sistemas Operacionais Linux, possuem maior compreensão deste tipo de linguagem e dos comandos de Sistema Operacional utilizados.</w:t>
+        <w:t xml:space="preserve">A escrita do arquivo do </w:t>
+      </w:r>
+      <w:proofErr w:type="spellStart"/>
+      <w:r>
+        <w:rPr>
+          <w:lang w:eastAsia="x-none"/>
+        </w:rPr>
+        <w:t>Dockerfile</w:t>
+      </w:r>
+      <w:proofErr w:type="spellEnd"/>
+      <w:r>
+        <w:rPr>
+          <w:lang w:eastAsia="x-none"/>
+        </w:rPr>
+        <w:t xml:space="preserve"> é em formato </w:t>
+      </w:r>
+      <w:proofErr w:type="spellStart"/>
+      <w:r>
+        <w:rPr>
+          <w:lang w:eastAsia="x-none"/>
+        </w:rPr>
+        <w:t>shell</w:t>
+      </w:r>
+      <w:proofErr w:type="spellEnd"/>
+      <w:r>
+        <w:rPr>
+          <w:lang w:eastAsia="x-none"/>
+        </w:rPr>
+        <w:t xml:space="preserve">-script, não sendo tão próxima da linguagem natural e de compreensão difícil, por se tratar de uma linguagem mais baixo nível e não comumente utilizada. Administradores de Sistema e equipes de </w:t>
+      </w:r>
+      <w:proofErr w:type="spellStart"/>
+      <w:r>
+        <w:rPr>
+          <w:lang w:eastAsia="x-none"/>
+        </w:rPr>
+        <w:t>Infra-estrutura</w:t>
+      </w:r>
+      <w:proofErr w:type="spellEnd"/>
+      <w:r>
+        <w:rPr>
+          <w:lang w:eastAsia="x-none"/>
+        </w:rPr>
+        <w:t>, acostumados a fazer scripts para fazer alterações em lote para Sistemas Operacionais Linux, possuem maior compreensão deste tipo de linguagem e dos comandos de Sistema Operacional utilizados.</w:t>
       </w:r>
     </w:p>
     <w:p>
@@ -10207,7 +11838,35 @@
         <w:rPr>
           <w:lang w:eastAsia="x-none"/>
         </w:rPr>
-        <w:t>O Docker-compose utiliza o conceito de execução por serviços, da qual cada container é executado como um serviço e o mesmo pode estar dependente é vinculado à outro serviços para poder executar.</w:t>
+        <w:t xml:space="preserve">O </w:t>
+      </w:r>
+      <w:proofErr w:type="spellStart"/>
+      <w:r>
+        <w:rPr>
+          <w:lang w:eastAsia="x-none"/>
+        </w:rPr>
+        <w:t>Docker-compose</w:t>
+      </w:r>
+      <w:proofErr w:type="spellEnd"/>
+      <w:r>
+        <w:rPr>
+          <w:lang w:eastAsia="x-none"/>
+        </w:rPr>
+        <w:t xml:space="preserve"> utiliza o conceito de execução por serviços, da qual cada container é executado como um serviço e o mesmo pode estar dependente é vinculado </w:t>
+      </w:r>
+      <w:proofErr w:type="gramStart"/>
+      <w:r>
+        <w:rPr>
+          <w:lang w:eastAsia="x-none"/>
+        </w:rPr>
+        <w:t>à</w:t>
+      </w:r>
+      <w:proofErr w:type="gramEnd"/>
+      <w:r>
+        <w:rPr>
+          <w:lang w:eastAsia="x-none"/>
+        </w:rPr>
+        <w:t xml:space="preserve"> outro serviços para poder executar.</w:t>
       </w:r>
     </w:p>
     <w:p>
@@ -10223,7 +11882,63 @@
         <w:rPr>
           <w:lang w:eastAsia="x-none"/>
         </w:rPr>
-        <w:t>Dependente significa que o mesmo depende de outro serviço para poder executar, um templo é o redis. A aplicação que está sendo mostrada neste estudo depende do redis para poder executar; isso significa que o container do redis tem que ser biuldado é executado antes do container da aplicação. Essa ordem é referenciada na ordem de execução dos serviços escritos no docker-compose.yml.</w:t>
+        <w:t xml:space="preserve">Dependente significa que o mesmo depende de outro serviço para poder executar, um templo é </w:t>
+      </w:r>
+      <w:proofErr w:type="gramStart"/>
+      <w:r>
+        <w:rPr>
+          <w:lang w:eastAsia="x-none"/>
+        </w:rPr>
+        <w:t>o redis</w:t>
+      </w:r>
+      <w:proofErr w:type="gramEnd"/>
+      <w:r>
+        <w:rPr>
+          <w:lang w:eastAsia="x-none"/>
+        </w:rPr>
+        <w:t xml:space="preserve">. A aplicação que está sendo mostrada neste estudo depende </w:t>
+      </w:r>
+      <w:proofErr w:type="gramStart"/>
+      <w:r>
+        <w:rPr>
+          <w:lang w:eastAsia="x-none"/>
+        </w:rPr>
+        <w:t>do</w:t>
+      </w:r>
+      <w:proofErr w:type="gramEnd"/>
+      <w:r>
+        <w:rPr>
+          <w:lang w:eastAsia="x-none"/>
+        </w:rPr>
+        <w:t xml:space="preserve"> redis para poder executar; isso significa que o container do redis tem que ser </w:t>
+      </w:r>
+      <w:proofErr w:type="spellStart"/>
+      <w:r>
+        <w:rPr>
+          <w:lang w:eastAsia="x-none"/>
+        </w:rPr>
+        <w:t>biuldado</w:t>
+      </w:r>
+      <w:proofErr w:type="spellEnd"/>
+      <w:r>
+        <w:rPr>
+          <w:lang w:eastAsia="x-none"/>
+        </w:rPr>
+        <w:t xml:space="preserve"> é executado antes do container da aplicação. Essa ordem é referenciada na ordem de execução dos serviços escritos no </w:t>
+      </w:r>
+      <w:proofErr w:type="spellStart"/>
+      <w:r>
+        <w:rPr>
+          <w:lang w:eastAsia="x-none"/>
+        </w:rPr>
+        <w:t>docker-compose.yml</w:t>
+      </w:r>
+      <w:proofErr w:type="spellEnd"/>
+      <w:r>
+        <w:rPr>
+          <w:lang w:eastAsia="x-none"/>
+        </w:rPr>
+        <w:t>.</w:t>
       </w:r>
     </w:p>
     <w:p>
@@ -10239,7 +11954,49 @@
         <w:rPr>
           <w:lang w:eastAsia="x-none"/>
         </w:rPr>
-        <w:t>Estar vinculado significa que um container estará prestando serviço para outro container. Ambos são independentes e podem ser biuldados é executado em separado. Por exemplo o banco de dados em MySQL ele presta serviços para a aplicação, a mesma consegue ser biuldada é ficar up sem o banco; não vai ter sua completa utilização e execução sem o mesmo, mais é possível.</w:t>
+        <w:t xml:space="preserve">Estar vinculado significa que um container estará prestando serviço para outro container. Ambos são independentes e podem ser </w:t>
+      </w:r>
+      <w:proofErr w:type="spellStart"/>
+      <w:r>
+        <w:rPr>
+          <w:lang w:eastAsia="x-none"/>
+        </w:rPr>
+        <w:t>biuldados</w:t>
+      </w:r>
+      <w:proofErr w:type="spellEnd"/>
+      <w:r>
+        <w:rPr>
+          <w:lang w:eastAsia="x-none"/>
+        </w:rPr>
+        <w:t xml:space="preserve"> é executado em separado. Por exemplo o banco de dados em MySQL ele presta serviços para a aplicação, a mesma consegue ser </w:t>
+      </w:r>
+      <w:proofErr w:type="spellStart"/>
+      <w:r>
+        <w:rPr>
+          <w:lang w:eastAsia="x-none"/>
+        </w:rPr>
+        <w:t>biuldada</w:t>
+      </w:r>
+      <w:proofErr w:type="spellEnd"/>
+      <w:r>
+        <w:rPr>
+          <w:lang w:eastAsia="x-none"/>
+        </w:rPr>
+        <w:t xml:space="preserve"> é ficar </w:t>
+      </w:r>
+      <w:proofErr w:type="spellStart"/>
+      <w:r>
+        <w:rPr>
+          <w:lang w:eastAsia="x-none"/>
+        </w:rPr>
+        <w:t>up</w:t>
+      </w:r>
+      <w:proofErr w:type="spellEnd"/>
+      <w:r>
+        <w:rPr>
+          <w:lang w:eastAsia="x-none"/>
+        </w:rPr>
+        <w:t xml:space="preserve"> sem o banco; não vai ter sua completa utilização e execução sem o mesmo, mais é possível.</w:t>
       </w:r>
     </w:p>
     <w:p>
@@ -10255,7 +12012,49 @@
         <w:rPr>
           <w:lang w:eastAsia="x-none"/>
         </w:rPr>
-        <w:t>A aplicação tem que estar vinculada ao seu docker-compose.yml, fazendo referência a imagem que foi criada pelo dockerfile. A imagem é buildada antes dá execução do container que faz referência a ela.</w:t>
+        <w:t xml:space="preserve">A aplicação tem que estar vinculada ao seu </w:t>
+      </w:r>
+      <w:proofErr w:type="spellStart"/>
+      <w:r>
+        <w:rPr>
+          <w:lang w:eastAsia="x-none"/>
+        </w:rPr>
+        <w:t>docker-compose.yml</w:t>
+      </w:r>
+      <w:proofErr w:type="spellEnd"/>
+      <w:r>
+        <w:rPr>
+          <w:lang w:eastAsia="x-none"/>
+        </w:rPr>
+        <w:t xml:space="preserve">, fazendo referência a imagem que foi criada pelo </w:t>
+      </w:r>
+      <w:proofErr w:type="spellStart"/>
+      <w:r>
+        <w:rPr>
+          <w:lang w:eastAsia="x-none"/>
+        </w:rPr>
+        <w:t>dockerfile</w:t>
+      </w:r>
+      <w:proofErr w:type="spellEnd"/>
+      <w:r>
+        <w:rPr>
+          <w:lang w:eastAsia="x-none"/>
+        </w:rPr>
+        <w:t xml:space="preserve">. A imagem é </w:t>
+      </w:r>
+      <w:proofErr w:type="spellStart"/>
+      <w:r>
+        <w:rPr>
+          <w:lang w:eastAsia="x-none"/>
+        </w:rPr>
+        <w:t>buildada</w:t>
+      </w:r>
+      <w:proofErr w:type="spellEnd"/>
+      <w:r>
+        <w:rPr>
+          <w:lang w:eastAsia="x-none"/>
+        </w:rPr>
+        <w:t xml:space="preserve"> antes dá execução do container que faz referência a ela.</w:t>
       </w:r>
     </w:p>
     <w:p>
@@ -10271,7 +12070,21 @@
         <w:rPr>
           <w:lang w:eastAsia="x-none"/>
         </w:rPr>
-        <w:t>Comandos do Docker-compose utilizados</w:t>
+        <w:t xml:space="preserve">Comandos do </w:t>
+      </w:r>
+      <w:proofErr w:type="spellStart"/>
+      <w:r>
+        <w:rPr>
+          <w:lang w:eastAsia="x-none"/>
+        </w:rPr>
+        <w:t>Docker-compose</w:t>
+      </w:r>
+      <w:proofErr w:type="spellEnd"/>
+      <w:r>
+        <w:rPr>
+          <w:lang w:eastAsia="x-none"/>
+        </w:rPr>
+        <w:t xml:space="preserve"> utilizados</w:t>
       </w:r>
     </w:p>
     <w:p>
@@ -10289,7 +12102,49 @@
         <w:rPr>
           <w:lang w:eastAsia="x-none"/>
         </w:rPr>
-        <w:t xml:space="preserve">Build — &lt;Descrição do comando no terminal - Build or rebuild services. </w:t>
+        <w:t xml:space="preserve">Build — &lt;Descrição do comando no terminal - Build </w:t>
+      </w:r>
+      <w:proofErr w:type="spellStart"/>
+      <w:r>
+        <w:rPr>
+          <w:lang w:eastAsia="x-none"/>
+        </w:rPr>
+        <w:t>or</w:t>
+      </w:r>
+      <w:proofErr w:type="spellEnd"/>
+      <w:r>
+        <w:rPr>
+          <w:lang w:eastAsia="x-none"/>
+        </w:rPr>
+        <w:t xml:space="preserve"> </w:t>
+      </w:r>
+      <w:proofErr w:type="spellStart"/>
+      <w:r>
+        <w:rPr>
+          <w:lang w:eastAsia="x-none"/>
+        </w:rPr>
+        <w:t>rebuild</w:t>
+      </w:r>
+      <w:proofErr w:type="spellEnd"/>
+      <w:r>
+        <w:rPr>
+          <w:lang w:eastAsia="x-none"/>
+        </w:rPr>
+        <w:t xml:space="preserve"> </w:t>
+      </w:r>
+      <w:proofErr w:type="spellStart"/>
+      <w:r>
+        <w:rPr>
+          <w:lang w:eastAsia="x-none"/>
+        </w:rPr>
+        <w:t>services</w:t>
+      </w:r>
+      <w:proofErr w:type="spellEnd"/>
+      <w:r>
+        <w:rPr>
+          <w:lang w:eastAsia="x-none"/>
+        </w:rPr>
+        <w:t xml:space="preserve">. </w:t>
       </w:r>
     </w:p>
     <w:p>
@@ -10306,7 +12161,49 @@
         <w:rPr>
           <w:lang w:val="en-US" w:eastAsia="x-none"/>
         </w:rPr>
-        <w:t xml:space="preserve">Services are built once and then tagged as `project_service`, e.g. `composetest_db`. If you change a service's `Dockerfile` or the contents of its build directory, you can run `compose build` to rebuild it.&gt; </w:t>
+        <w:t>Services are built once and then tagged as `</w:t>
+      </w:r>
+      <w:proofErr w:type="spellStart"/>
+      <w:r>
+        <w:rPr>
+          <w:lang w:val="en-US" w:eastAsia="x-none"/>
+        </w:rPr>
+        <w:t>project_service</w:t>
+      </w:r>
+      <w:proofErr w:type="spellEnd"/>
+      <w:r>
+        <w:rPr>
+          <w:lang w:val="en-US" w:eastAsia="x-none"/>
+        </w:rPr>
+        <w:t>`, e.g. `</w:t>
+      </w:r>
+      <w:proofErr w:type="spellStart"/>
+      <w:r>
+        <w:rPr>
+          <w:lang w:val="en-US" w:eastAsia="x-none"/>
+        </w:rPr>
+        <w:t>composetest_db</w:t>
+      </w:r>
+      <w:proofErr w:type="spellEnd"/>
+      <w:r>
+        <w:rPr>
+          <w:lang w:val="en-US" w:eastAsia="x-none"/>
+        </w:rPr>
+        <w:t>`. If you change a service's `</w:t>
+      </w:r>
+      <w:proofErr w:type="spellStart"/>
+      <w:r>
+        <w:rPr>
+          <w:lang w:val="en-US" w:eastAsia="x-none"/>
+        </w:rPr>
+        <w:t>Dockerfile</w:t>
+      </w:r>
+      <w:proofErr w:type="spellEnd"/>
+      <w:r>
+        <w:rPr>
+          <w:lang w:val="en-US" w:eastAsia="x-none"/>
+        </w:rPr>
+        <w:t xml:space="preserve">` or the contents of its build directory, you can run `compose build` to rebuild it.&gt; </w:t>
       </w:r>
     </w:p>
     <w:p>
@@ -10338,7 +12235,49 @@
         <w:rPr>
           <w:lang w:val="en-US" w:eastAsia="x-none"/>
         </w:rPr>
-        <w:t>Up —  &lt;Descrição do comando no terminal - Build, (re)create, start and attach to containers for a service.</w:t>
+        <w:t>Up —  &lt;</w:t>
+      </w:r>
+      <w:proofErr w:type="spellStart"/>
+      <w:r>
+        <w:rPr>
+          <w:lang w:val="en-US" w:eastAsia="x-none"/>
+        </w:rPr>
+        <w:t>Descrição</w:t>
+      </w:r>
+      <w:proofErr w:type="spellEnd"/>
+      <w:r>
+        <w:rPr>
+          <w:lang w:val="en-US" w:eastAsia="x-none"/>
+        </w:rPr>
+        <w:t xml:space="preserve"> do </w:t>
+      </w:r>
+      <w:proofErr w:type="spellStart"/>
+      <w:r>
+        <w:rPr>
+          <w:lang w:val="en-US" w:eastAsia="x-none"/>
+        </w:rPr>
+        <w:t>comando</w:t>
+      </w:r>
+      <w:proofErr w:type="spellEnd"/>
+      <w:r>
+        <w:rPr>
+          <w:lang w:val="en-US" w:eastAsia="x-none"/>
+        </w:rPr>
+        <w:t xml:space="preserve"> no terminal - Build, (</w:t>
+      </w:r>
+      <w:proofErr w:type="spellStart"/>
+      <w:r>
+        <w:rPr>
+          <w:lang w:val="en-US" w:eastAsia="x-none"/>
+        </w:rPr>
+        <w:t>re)create</w:t>
+      </w:r>
+      <w:proofErr w:type="spellEnd"/>
+      <w:r>
+        <w:rPr>
+          <w:lang w:val="en-US" w:eastAsia="x-none"/>
+        </w:rPr>
+        <w:t>, start and attach to containers for a service.</w:t>
       </w:r>
     </w:p>
     <w:p>
@@ -10366,7 +12305,35 @@
         <w:rPr>
           <w:lang w:val="en-US" w:eastAsia="x-none"/>
         </w:rPr>
-        <w:t>“By default, `docker-compose up` will aggregate the output of each container, and when it exits, all containers will be stopped. If you run `docker-compose up -d`, it'll start the containers in the background and leave them running.</w:t>
+        <w:t>“By default, `</w:t>
+      </w:r>
+      <w:proofErr w:type="spellStart"/>
+      <w:r>
+        <w:rPr>
+          <w:lang w:val="en-US" w:eastAsia="x-none"/>
+        </w:rPr>
+        <w:t>docker</w:t>
+      </w:r>
+      <w:proofErr w:type="spellEnd"/>
+      <w:r>
+        <w:rPr>
+          <w:lang w:val="en-US" w:eastAsia="x-none"/>
+        </w:rPr>
+        <w:t>-compose up` will aggregate the output of each container, and when it exits, all containers will be stopped. If you run `</w:t>
+      </w:r>
+      <w:proofErr w:type="spellStart"/>
+      <w:r>
+        <w:rPr>
+          <w:lang w:val="en-US" w:eastAsia="x-none"/>
+        </w:rPr>
+        <w:t>docker</w:t>
+      </w:r>
+      <w:proofErr w:type="spellEnd"/>
+      <w:r>
+        <w:rPr>
+          <w:lang w:val="en-US" w:eastAsia="x-none"/>
+        </w:rPr>
+        <w:t>-compose up -d`, it'll start the containers in the background and leave them running.</w:t>
       </w:r>
     </w:p>
     <w:p>
@@ -10394,7 +12361,63 @@
         <w:rPr>
           <w:lang w:val="en-US" w:eastAsia="x-none"/>
         </w:rPr>
-        <w:t>If there are existing containers for a service, `docker-compose up` will stop and recreate them (preserving mounted volumes with volumes-from),so that changes in `docker-compose.yml` are picked up. If you do not want existing containers to be recreated, `docker-compose up --no-recreate` will re-use existing containers.”&gt;</w:t>
+        <w:t>If there are existing containers for a service, `</w:t>
+      </w:r>
+      <w:proofErr w:type="spellStart"/>
+      <w:r>
+        <w:rPr>
+          <w:lang w:val="en-US" w:eastAsia="x-none"/>
+        </w:rPr>
+        <w:t>docker</w:t>
+      </w:r>
+      <w:proofErr w:type="spellEnd"/>
+      <w:r>
+        <w:rPr>
+          <w:lang w:val="en-US" w:eastAsia="x-none"/>
+        </w:rPr>
+        <w:t>-compose up` will stop and recreate them (preserving mounted volumes with volumes-from</w:t>
+      </w:r>
+      <w:proofErr w:type="gramStart"/>
+      <w:r>
+        <w:rPr>
+          <w:lang w:val="en-US" w:eastAsia="x-none"/>
+        </w:rPr>
+        <w:t>),so</w:t>
+      </w:r>
+      <w:proofErr w:type="gramEnd"/>
+      <w:r>
+        <w:rPr>
+          <w:lang w:val="en-US" w:eastAsia="x-none"/>
+        </w:rPr>
+        <w:t xml:space="preserve"> that changes in `</w:t>
+      </w:r>
+      <w:proofErr w:type="spellStart"/>
+      <w:r>
+        <w:rPr>
+          <w:lang w:val="en-US" w:eastAsia="x-none"/>
+        </w:rPr>
+        <w:t>docker-compose.yml</w:t>
+      </w:r>
+      <w:proofErr w:type="spellEnd"/>
+      <w:r>
+        <w:rPr>
+          <w:lang w:val="en-US" w:eastAsia="x-none"/>
+        </w:rPr>
+        <w:t>` are picked up. If you do not want existing containers to be recreated, `</w:t>
+      </w:r>
+      <w:proofErr w:type="spellStart"/>
+      <w:r>
+        <w:rPr>
+          <w:lang w:val="en-US" w:eastAsia="x-none"/>
+        </w:rPr>
+        <w:t>docker</w:t>
+      </w:r>
+      <w:proofErr w:type="spellEnd"/>
+      <w:r>
+        <w:rPr>
+          <w:lang w:val="en-US" w:eastAsia="x-none"/>
+        </w:rPr>
+        <w:t>-compose up --no-recreate` will re-use existing containers.”&gt;</w:t>
       </w:r>
     </w:p>
     <w:p>
@@ -10416,7 +12439,25 @@
           <w:highlight w:val="yellow"/>
           <w:lang w:val="pt-BR"/>
         </w:rPr>
-        <w:t>ver definição de código para os arquivos do codeship e colocar aqui  para os arquivos do diverfile é docker-compose</w:t>
+        <w:t xml:space="preserve">ver definição de código para os arquivos do codeship e colocar </w:t>
+      </w:r>
+      <w:proofErr w:type="gramStart"/>
+      <w:r>
+        <w:rPr>
+          <w:b w:val="0"/>
+          <w:highlight w:val="yellow"/>
+          <w:lang w:val="pt-BR"/>
+        </w:rPr>
+        <w:t>aqui  para</w:t>
+      </w:r>
+      <w:proofErr w:type="gramEnd"/>
+      <w:r>
+        <w:rPr>
+          <w:b w:val="0"/>
+          <w:highlight w:val="yellow"/>
+          <w:lang w:val="pt-BR"/>
+        </w:rPr>
+        <w:t xml:space="preserve"> os arquivos do diverfile é docker-compose</w:t>
       </w:r>
       <w:r>
         <w:rPr>
@@ -10507,11 +12548,21 @@
       <w:r>
         <w:t xml:space="preserve"> de containers em ambientes (</w:t>
       </w:r>
-      <w:r>
-        <w:t xml:space="preserve">qa, </w:t>
-      </w:r>
-      <w:r>
-        <w:t>staging é produção)</w:t>
+      <w:proofErr w:type="spellStart"/>
+      <w:r>
+        <w:t>qa</w:t>
+      </w:r>
+      <w:proofErr w:type="spellEnd"/>
+      <w:r>
+        <w:t xml:space="preserve">, </w:t>
+      </w:r>
+      <w:proofErr w:type="spellStart"/>
+      <w:r>
+        <w:t>staging</w:t>
+      </w:r>
+      <w:proofErr w:type="spellEnd"/>
+      <w:r>
+        <w:t xml:space="preserve"> é produção)</w:t>
       </w:r>
       <w:r>
         <w:t>.</w:t>
@@ -10560,7 +12611,21 @@
         <w:rPr>
           <w:lang w:eastAsia="x-none"/>
         </w:rPr>
-        <w:t xml:space="preserve"> seja necessário conhecimentos de comandos, e entre outras finalidades.</w:t>
+        <w:t xml:space="preserve"> seja </w:t>
+      </w:r>
+      <w:proofErr w:type="gramStart"/>
+      <w:r>
+        <w:rPr>
+          <w:lang w:eastAsia="x-none"/>
+        </w:rPr>
+        <w:t>necessário conhecimentos</w:t>
+      </w:r>
+      <w:proofErr w:type="gramEnd"/>
+      <w:r>
+        <w:rPr>
+          <w:lang w:eastAsia="x-none"/>
+        </w:rPr>
+        <w:t xml:space="preserve"> de comandos, e entre outras finalidades.</w:t>
       </w:r>
     </w:p>
     <w:p>
@@ -10611,23 +12676,53 @@
         </w:rPr>
         <w:t xml:space="preserve">: </w:t>
       </w:r>
+      <w:proofErr w:type="spellStart"/>
       <w:r>
         <w:rPr>
           <w:lang w:eastAsia="x-none"/>
         </w:rPr>
-        <w:t>Tsuru (grupo Globo</w:t>
-      </w:r>
+        <w:t>Tsuru</w:t>
+      </w:r>
+      <w:proofErr w:type="spellEnd"/>
       <w:r>
         <w:rPr>
           <w:lang w:eastAsia="x-none"/>
         </w:rPr>
+        <w:t xml:space="preserve"> (grupo Globo</w:t>
+      </w:r>
+      <w:r>
+        <w:rPr>
+          <w:lang w:eastAsia="x-none"/>
+        </w:rPr>
         <w:t xml:space="preserve">), </w:t>
       </w:r>
+      <w:proofErr w:type="spellStart"/>
       <w:r>
         <w:rPr>
           <w:lang w:eastAsia="x-none"/>
         </w:rPr>
-        <w:t>Kubernet é Vagran.</w:t>
+        <w:t>Kubernet</w:t>
+      </w:r>
+      <w:proofErr w:type="spellEnd"/>
+      <w:r>
+        <w:rPr>
+          <w:lang w:eastAsia="x-none"/>
+        </w:rPr>
+        <w:t xml:space="preserve"> é </w:t>
+      </w:r>
+      <w:proofErr w:type="spellStart"/>
+      <w:r>
+        <w:rPr>
+          <w:lang w:eastAsia="x-none"/>
+        </w:rPr>
+        <w:t>Vagran</w:t>
+      </w:r>
+      <w:proofErr w:type="spellEnd"/>
+      <w:r>
+        <w:rPr>
+          <w:lang w:eastAsia="x-none"/>
+        </w:rPr>
+        <w:t>.</w:t>
       </w:r>
     </w:p>
     <w:p>
@@ -10713,7 +12808,21 @@
         <w:rPr>
           <w:lang w:eastAsia="x-none"/>
         </w:rPr>
-        <w:t xml:space="preserve">outro provedor/empresa que alavancou esse conhecimento sobre virtualização, foi a Amazon, com seus </w:t>
+        <w:t xml:space="preserve">outro provedor/empresa que alavancou esse conhecimento sobre virtualização, foi a </w:t>
+      </w:r>
+      <w:proofErr w:type="spellStart"/>
+      <w:r>
+        <w:rPr>
+          <w:lang w:eastAsia="x-none"/>
+        </w:rPr>
+        <w:t>Amazon</w:t>
+      </w:r>
+      <w:proofErr w:type="spellEnd"/>
+      <w:r>
+        <w:rPr>
+          <w:lang w:eastAsia="x-none"/>
+        </w:rPr>
+        <w:t xml:space="preserve">, com seus </w:t>
       </w:r>
       <w:r>
         <w:rPr>
@@ -10766,14 +12875,39 @@
           <w:highlight w:val="yellow"/>
           <w:lang w:eastAsia="x-none"/>
         </w:rPr>
-        <w:t xml:space="preserve">a menos o Tsuru – o mesmo é baseado em </w:t>
-      </w:r>
+        <w:t xml:space="preserve">a menos o </w:t>
+      </w:r>
+      <w:proofErr w:type="spellStart"/>
       <w:r>
         <w:rPr>
           <w:highlight w:val="yellow"/>
           <w:lang w:eastAsia="x-none"/>
         </w:rPr>
-        <w:t xml:space="preserve">Docker, restrito ao Data Center </w:t>
+        <w:t>Tsuru</w:t>
+      </w:r>
+      <w:proofErr w:type="spellEnd"/>
+      <w:r>
+        <w:rPr>
+          <w:highlight w:val="yellow"/>
+          <w:lang w:eastAsia="x-none"/>
+        </w:rPr>
+        <w:t xml:space="preserve"> – o mesmo é baseado em </w:t>
+      </w:r>
+      <w:proofErr w:type="spellStart"/>
+      <w:r>
+        <w:rPr>
+          <w:highlight w:val="yellow"/>
+          <w:lang w:eastAsia="x-none"/>
+        </w:rPr>
+        <w:t>Docker</w:t>
+      </w:r>
+      <w:proofErr w:type="spellEnd"/>
+      <w:r>
+        <w:rPr>
+          <w:highlight w:val="yellow"/>
+          <w:lang w:eastAsia="x-none"/>
+        </w:rPr>
+        <w:t xml:space="preserve">, restrito ao Data Center </w:t>
       </w:r>
       <w:r>
         <w:rPr>
@@ -11134,8 +13268,13 @@
         <w:t xml:space="preserve">Como estudo de caso desta </w:t>
       </w:r>
       <w:r>
-        <w:t>monografia, utilizarei um crawler</w:t>
-      </w:r>
+        <w:t xml:space="preserve">monografia, utilizarei um </w:t>
+      </w:r>
+      <w:proofErr w:type="spellStart"/>
+      <w:r>
+        <w:t>crawler</w:t>
+      </w:r>
+      <w:proofErr w:type="spellEnd"/>
       <w:r>
         <w:t xml:space="preserve"> de internet, desenvolvido n</w:t>
       </w:r>
@@ -11191,7 +13330,15 @@
         <w:jc w:val="left"/>
       </w:pPr>
       <w:r>
-        <w:t xml:space="preserve">Este crawler tem como finalidade fazer </w:t>
+        <w:t xml:space="preserve">Este </w:t>
+      </w:r>
+      <w:proofErr w:type="spellStart"/>
+      <w:r>
+        <w:t>crawler</w:t>
+      </w:r>
+      <w:proofErr w:type="spellEnd"/>
+      <w:r>
+        <w:t xml:space="preserve"> tem como finalidade fazer </w:t>
       </w:r>
       <w:r>
         <w:t>consultas</w:t>
@@ -11208,8 +13355,13 @@
       <w:r>
         <w:t xml:space="preserve">s </w:t>
       </w:r>
-      <w:r>
-        <w:t>tags (</w:t>
+      <w:proofErr w:type="spellStart"/>
+      <w:r>
+        <w:t>tags</w:t>
+      </w:r>
+      <w:proofErr w:type="spellEnd"/>
+      <w:r>
+        <w:t xml:space="preserve"> (</w:t>
       </w:r>
       <w:r>
         <w:t>atributos</w:t>
@@ -11233,6 +13385,7 @@
         <w:ind w:left="708" w:firstLine="0"/>
         <w:jc w:val="left"/>
       </w:pPr>
+      <w:proofErr w:type="gramStart"/>
       <w:r>
         <w:t>&lt;</w:t>
       </w:r>
@@ -11240,14 +13393,29 @@
         <w:rPr>
           <w:highlight w:val="yellow"/>
         </w:rPr>
-        <w:t xml:space="preserve">Adicionar aqui modelo de documento de </w:t>
-      </w:r>
+        <w:t>Adicionar</w:t>
+      </w:r>
+      <w:proofErr w:type="gramEnd"/>
       <w:r>
         <w:rPr>
           <w:highlight w:val="yellow"/>
         </w:rPr>
-        <w:t>aplicação que está sendo escrito para o vod_plataforma</w:t>
-      </w:r>
+        <w:t xml:space="preserve"> aqui modelo de documento de </w:t>
+      </w:r>
+      <w:r>
+        <w:rPr>
+          <w:highlight w:val="yellow"/>
+        </w:rPr>
+        <w:t xml:space="preserve">aplicação que está sendo escrito para o </w:t>
+      </w:r>
+      <w:proofErr w:type="spellStart"/>
+      <w:r>
+        <w:rPr>
+          <w:highlight w:val="yellow"/>
+        </w:rPr>
+        <w:t>vod_plataforma</w:t>
+      </w:r>
+      <w:proofErr w:type="spellEnd"/>
       <w:r>
         <w:t>&gt;</w:t>
       </w:r>
@@ -11267,11 +13435,19 @@
         <w:ind w:left="708" w:firstLine="0"/>
         <w:jc w:val="left"/>
       </w:pPr>
+      <w:proofErr w:type="gramStart"/>
       <w:r>
         <w:rPr>
           <w:highlight w:val="yellow"/>
         </w:rPr>
-        <w:t>&lt;Adicionar diagrama de caso de uso</w:t>
+        <w:t>&lt;Adicionar</w:t>
+      </w:r>
+      <w:proofErr w:type="gramEnd"/>
+      <w:r>
+        <w:rPr>
+          <w:highlight w:val="yellow"/>
+        </w:rPr>
+        <w:t xml:space="preserve"> diagrama de caso de uso</w:t>
       </w:r>
       <w:r>
         <w:rPr>
@@ -11367,8 +13543,13 @@
         <w:spacing w:line="240" w:lineRule="auto"/>
         <w:jc w:val="left"/>
       </w:pPr>
-      <w:r>
-        <w:t xml:space="preserve">Sidekiq: Serviço </w:t>
+      <w:proofErr w:type="spellStart"/>
+      <w:r>
+        <w:t>Sidekiq</w:t>
+      </w:r>
+      <w:proofErr w:type="spellEnd"/>
+      <w:r>
+        <w:t xml:space="preserve">: Serviço </w:t>
       </w:r>
       <w:r>
         <w:t>enfileiramento de tarefas, da qual é utilizado para poder fazer as buscas na web.</w:t>
@@ -11385,8 +13566,13 @@
         <w:spacing w:line="240" w:lineRule="auto"/>
         <w:jc w:val="left"/>
       </w:pPr>
-      <w:r>
-        <w:t>Phalanx: Aplicação em Ruby,</w:t>
+      <w:proofErr w:type="spellStart"/>
+      <w:r>
+        <w:t>Phalanx</w:t>
+      </w:r>
+      <w:proofErr w:type="spellEnd"/>
+      <w:r>
+        <w:t>: Aplicação em Ruby,</w:t>
       </w:r>
       <w:r>
         <w:t xml:space="preserve"> da qual é responsável por fazer as buscas na web.</w:t>
@@ -11752,33 +13938,83 @@
           <w:sz w:val="24"/>
         </w:rPr>
       </w:pPr>
-      <w:r>
-        <w:rPr>
-          <w:sz w:val="24"/>
-        </w:rPr>
-        <w:t>Clound Computing. Disponível em &lt;https://en.wikipedia.org/wiki/Cloud_computing&gt;. Acessado em 20/11/2016.</w:t>
-      </w:r>
-    </w:p>
-    <w:p>
-      <w:pPr>
-        <w:ind w:firstLine="0"/>
-        <w:rPr>
-          <w:sz w:val="24"/>
-        </w:rPr>
-      </w:pPr>
-    </w:p>
-    <w:p>
-      <w:pPr>
-        <w:ind w:firstLine="0"/>
-        <w:rPr>
-          <w:sz w:val="24"/>
-        </w:rPr>
-      </w:pPr>
-      <w:r>
-        <w:rPr>
-          <w:sz w:val="24"/>
-        </w:rPr>
-        <w:t>O que é clound computing. Disponível em &lt;http://www.infowester.com/cloudcomputing.php&gt;.  Acessado em 20/11/2016.</w:t>
+      <w:proofErr w:type="spellStart"/>
+      <w:r>
+        <w:rPr>
+          <w:sz w:val="24"/>
+        </w:rPr>
+        <w:t>Clound</w:t>
+      </w:r>
+      <w:proofErr w:type="spellEnd"/>
+      <w:r>
+        <w:rPr>
+          <w:sz w:val="24"/>
+        </w:rPr>
+        <w:t xml:space="preserve"> </w:t>
+      </w:r>
+      <w:proofErr w:type="spellStart"/>
+      <w:r>
+        <w:rPr>
+          <w:sz w:val="24"/>
+        </w:rPr>
+        <w:t>Computing</w:t>
+      </w:r>
+      <w:proofErr w:type="spellEnd"/>
+      <w:r>
+        <w:rPr>
+          <w:sz w:val="24"/>
+        </w:rPr>
+        <w:t>. Disponível em &lt;https://en.wikipedia.org/wiki/Cloud_computing&gt;. Acessado em 20/11/2016.</w:t>
+      </w:r>
+    </w:p>
+    <w:p>
+      <w:pPr>
+        <w:ind w:firstLine="0"/>
+        <w:rPr>
+          <w:sz w:val="24"/>
+        </w:rPr>
+      </w:pPr>
+    </w:p>
+    <w:p>
+      <w:pPr>
+        <w:ind w:firstLine="0"/>
+        <w:rPr>
+          <w:sz w:val="24"/>
+        </w:rPr>
+      </w:pPr>
+      <w:r>
+        <w:rPr>
+          <w:sz w:val="24"/>
+        </w:rPr>
+        <w:t xml:space="preserve">O que é </w:t>
+      </w:r>
+      <w:proofErr w:type="spellStart"/>
+      <w:r>
+        <w:rPr>
+          <w:sz w:val="24"/>
+        </w:rPr>
+        <w:t>clound</w:t>
+      </w:r>
+      <w:proofErr w:type="spellEnd"/>
+      <w:r>
+        <w:rPr>
+          <w:sz w:val="24"/>
+        </w:rPr>
+        <w:t xml:space="preserve"> </w:t>
+      </w:r>
+      <w:proofErr w:type="spellStart"/>
+      <w:r>
+        <w:rPr>
+          <w:sz w:val="24"/>
+        </w:rPr>
+        <w:t>computing</w:t>
+      </w:r>
+      <w:proofErr w:type="spellEnd"/>
+      <w:r>
+        <w:rPr>
+          <w:sz w:val="24"/>
+        </w:rPr>
+        <w:t>. Disponível em &lt;http://www.infowester.com/cloudcomputing.php&gt;.  Acessado em 20/11/2016.</w:t>
       </w:r>
     </w:p>
     <w:p>
@@ -11832,11 +14068,33 @@
           <w:sz w:val="24"/>
         </w:rPr>
       </w:pPr>
-      <w:r>
-        <w:rPr>
-          <w:sz w:val="24"/>
-        </w:rPr>
-        <w:t>Clound computing estamos nas nuvens voando. Disponível em &lt;http://ppgi.ci.ufpb.br/wp-content/uploads/palestra-cloud-computing.pdf&gt;. Acessado em 21/11/2016</w:t>
+      <w:proofErr w:type="spellStart"/>
+      <w:r>
+        <w:rPr>
+          <w:sz w:val="24"/>
+        </w:rPr>
+        <w:t>Clound</w:t>
+      </w:r>
+      <w:proofErr w:type="spellEnd"/>
+      <w:r>
+        <w:rPr>
+          <w:sz w:val="24"/>
+        </w:rPr>
+        <w:t xml:space="preserve"> </w:t>
+      </w:r>
+      <w:proofErr w:type="spellStart"/>
+      <w:r>
+        <w:rPr>
+          <w:sz w:val="24"/>
+        </w:rPr>
+        <w:t>computing</w:t>
+      </w:r>
+      <w:proofErr w:type="spellEnd"/>
+      <w:r>
+        <w:rPr>
+          <w:sz w:val="24"/>
+        </w:rPr>
+        <w:t xml:space="preserve"> estamos nas nuvens voando. Disponível em &lt;http://ppgi.ci.ufpb.br/wp-content/uploads/palestra-cloud-computing.pdf&gt;. Acessado em 21/11/2016</w:t>
       </w:r>
     </w:p>
     <w:p>
@@ -11867,7 +14125,71 @@
           <w:rFonts w:cs="Times New Roman"/>
           <w:sz w:val="24"/>
         </w:rPr>
-        <w:t>“The NIST Definition of Cloud Computing”. Disponível em &lt;http://nvlpubs.nist.gov/nistpubs/Legacy/SP/nistspecialpublication800-145.pdf &gt;. Acessado em 24/11/2016</w:t>
+        <w:t xml:space="preserve">“The NIST </w:t>
+      </w:r>
+      <w:proofErr w:type="spellStart"/>
+      <w:r>
+        <w:rPr>
+          <w:rFonts w:cs="Times New Roman"/>
+          <w:sz w:val="24"/>
+        </w:rPr>
+        <w:t>Definition</w:t>
+      </w:r>
+      <w:proofErr w:type="spellEnd"/>
+      <w:r>
+        <w:rPr>
+          <w:rFonts w:cs="Times New Roman"/>
+          <w:sz w:val="24"/>
+        </w:rPr>
+        <w:t xml:space="preserve"> </w:t>
+      </w:r>
+      <w:proofErr w:type="spellStart"/>
+      <w:r>
+        <w:rPr>
+          <w:rFonts w:cs="Times New Roman"/>
+          <w:sz w:val="24"/>
+        </w:rPr>
+        <w:t>of</w:t>
+      </w:r>
+      <w:proofErr w:type="spellEnd"/>
+      <w:r>
+        <w:rPr>
+          <w:rFonts w:cs="Times New Roman"/>
+          <w:sz w:val="24"/>
+        </w:rPr>
+        <w:t xml:space="preserve"> </w:t>
+      </w:r>
+      <w:proofErr w:type="spellStart"/>
+      <w:r>
+        <w:rPr>
+          <w:rFonts w:cs="Times New Roman"/>
+          <w:sz w:val="24"/>
+        </w:rPr>
+        <w:t>Cloud</w:t>
+      </w:r>
+      <w:proofErr w:type="spellEnd"/>
+      <w:r>
+        <w:rPr>
+          <w:rFonts w:cs="Times New Roman"/>
+          <w:sz w:val="24"/>
+        </w:rPr>
+        <w:t xml:space="preserve"> </w:t>
+      </w:r>
+      <w:proofErr w:type="spellStart"/>
+      <w:r>
+        <w:rPr>
+          <w:rFonts w:cs="Times New Roman"/>
+          <w:sz w:val="24"/>
+        </w:rPr>
+        <w:t>Computing</w:t>
+      </w:r>
+      <w:proofErr w:type="spellEnd"/>
+      <w:r>
+        <w:rPr>
+          <w:rFonts w:cs="Times New Roman"/>
+          <w:sz w:val="24"/>
+        </w:rPr>
+        <w:t>”. Disponível em &lt;http://nvlpubs.nist.gov/nistpubs/Legacy/SP/nistspecialpublication800-145.pdf &gt;. Acessado em 24/11/2016</w:t>
       </w:r>
     </w:p>
     <w:p>
@@ -11966,7 +14288,71 @@
           <w:rFonts w:cs="Times New Roman"/>
           <w:sz w:val="24"/>
         </w:rPr>
-        <w:t>Veras, Manoel.(2012)”Cloud Computing: Nova Arquitetura da TI”. Editora Brasport: Rio de Janeiro, Brasil.</w:t>
+        <w:t xml:space="preserve">Veras, </w:t>
+      </w:r>
+      <w:proofErr w:type="gramStart"/>
+      <w:r>
+        <w:rPr>
+          <w:rFonts w:cs="Times New Roman"/>
+          <w:sz w:val="24"/>
+        </w:rPr>
+        <w:t>Manoel.(</w:t>
+      </w:r>
+      <w:proofErr w:type="gramEnd"/>
+      <w:r>
+        <w:rPr>
+          <w:rFonts w:cs="Times New Roman"/>
+          <w:sz w:val="24"/>
+        </w:rPr>
+        <w:t>2012)”</w:t>
+      </w:r>
+      <w:proofErr w:type="spellStart"/>
+      <w:r>
+        <w:rPr>
+          <w:rFonts w:cs="Times New Roman"/>
+          <w:sz w:val="24"/>
+        </w:rPr>
+        <w:t>Cloud</w:t>
+      </w:r>
+      <w:proofErr w:type="spellEnd"/>
+      <w:r>
+        <w:rPr>
+          <w:rFonts w:cs="Times New Roman"/>
+          <w:sz w:val="24"/>
+        </w:rPr>
+        <w:t xml:space="preserve"> </w:t>
+      </w:r>
+      <w:proofErr w:type="spellStart"/>
+      <w:r>
+        <w:rPr>
+          <w:rFonts w:cs="Times New Roman"/>
+          <w:sz w:val="24"/>
+        </w:rPr>
+        <w:t>Computing</w:t>
+      </w:r>
+      <w:proofErr w:type="spellEnd"/>
+      <w:r>
+        <w:rPr>
+          <w:rFonts w:cs="Times New Roman"/>
+          <w:sz w:val="24"/>
+        </w:rPr>
+        <w:t xml:space="preserve">: Nova Arquitetura da TI”. Editora </w:t>
+      </w:r>
+      <w:proofErr w:type="spellStart"/>
+      <w:r>
+        <w:rPr>
+          <w:rFonts w:cs="Times New Roman"/>
+          <w:sz w:val="24"/>
+        </w:rPr>
+        <w:t>Brasport</w:t>
+      </w:r>
+      <w:proofErr w:type="spellEnd"/>
+      <w:r>
+        <w:rPr>
+          <w:rFonts w:cs="Times New Roman"/>
+          <w:sz w:val="24"/>
+        </w:rPr>
+        <w:t>: Rio de Janeiro, Brasil.</w:t>
       </w:r>
     </w:p>
     <w:p>
@@ -11993,7 +14379,23 @@
           <w:rFonts w:cs="Times New Roman"/>
           <w:sz w:val="24"/>
         </w:rPr>
-        <w:t>Souza, Flávio R. C.; Moreira, Leonardo O.; Machado, Javam C. Computação em Nuvem: Conceitos, Tecnologias, Aplicações e Desafios. ERCEMAPI 2009.</w:t>
+        <w:t xml:space="preserve">Souza, Flávio R. C.; Moreira, Leonardo O.; Machado, </w:t>
+      </w:r>
+      <w:proofErr w:type="spellStart"/>
+      <w:r>
+        <w:rPr>
+          <w:rFonts w:cs="Times New Roman"/>
+          <w:sz w:val="24"/>
+        </w:rPr>
+        <w:t>Javam</w:t>
+      </w:r>
+      <w:proofErr w:type="spellEnd"/>
+      <w:r>
+        <w:rPr>
+          <w:rFonts w:cs="Times New Roman"/>
+          <w:sz w:val="24"/>
+        </w:rPr>
+        <w:t xml:space="preserve"> C. Computação em Nuvem: Conceitos, Tecnologias, Aplicações e Desafios. ERCEMAPI 2009.</w:t>
       </w:r>
     </w:p>
     <w:p>
@@ -12073,7 +14475,31 @@
           <w:lang w:eastAsia="pt-BR"/>
         </w:rPr>
         <w:lastRenderedPageBreak/>
-        <w:t>“O que é Container?”. Disponível em &lt;http://www.mundodocker.com.br/o-que-e-container/&gt;. Acessado em 04/05/2017</w:t>
+        <w:t xml:space="preserve">“O que é </w:t>
+      </w:r>
+      <w:proofErr w:type="gramStart"/>
+      <w:r>
+        <w:rPr>
+          <w:rFonts w:cs="Times New Roman"/>
+          <w:bCs/>
+          <w:color w:val="313539"/>
+          <w:sz w:val="24"/>
+          <w:shd w:val="clear" w:color="auto" w:fill="F6F6F7"/>
+          <w:lang w:eastAsia="pt-BR"/>
+        </w:rPr>
+        <w:t>Container?”</w:t>
+      </w:r>
+      <w:proofErr w:type="gramEnd"/>
+      <w:r>
+        <w:rPr>
+          <w:rFonts w:cs="Times New Roman"/>
+          <w:bCs/>
+          <w:color w:val="313539"/>
+          <w:sz w:val="24"/>
+          <w:shd w:val="clear" w:color="auto" w:fill="F6F6F7"/>
+          <w:lang w:eastAsia="pt-BR"/>
+        </w:rPr>
+        <w:t>. Disponível em &lt;http://www.mundodocker.com.br/o-que-e-container/&gt;. Acessado em 04/05/2017</w:t>
       </w:r>
     </w:p>
     <w:p>
@@ -12116,8 +14542,13 @@
         <w:jc w:val="left"/>
       </w:pPr>
       <w:r>
-        <w:t>Anexo 1 – Dockerfile</w:t>
-      </w:r>
+        <w:t xml:space="preserve">Anexo 1 – </w:t>
+      </w:r>
+      <w:proofErr w:type="spellStart"/>
+      <w:r>
+        <w:t>Dockerfile</w:t>
+      </w:r>
+      <w:proofErr w:type="spellEnd"/>
     </w:p>
     <w:p>
       <w:pPr>
@@ -12213,7 +14644,21 @@
         <w:rPr>
           <w:lang w:val="en-US"/>
         </w:rPr>
-        <w:t xml:space="preserve">    apt-get install -y mysql-client &amp;&amp; \</w:t>
+        <w:t xml:space="preserve">    apt-get install -y </w:t>
+      </w:r>
+      <w:proofErr w:type="spellStart"/>
+      <w:r>
+        <w:rPr>
+          <w:lang w:val="en-US"/>
+        </w:rPr>
+        <w:t>mysql</w:t>
+      </w:r>
+      <w:proofErr w:type="spellEnd"/>
+      <w:r>
+        <w:rPr>
+          <w:lang w:val="en-US"/>
+        </w:rPr>
+        <w:t>-client &amp;&amp; \</w:t>
       </w:r>
     </w:p>
     <w:p>
@@ -12236,7 +14681,21 @@
         <w:rPr>
           <w:lang w:val="en-US"/>
         </w:rPr>
-        <w:t>apt-get autoremove -y &amp;&amp; \</w:t>
+        <w:t xml:space="preserve">apt-get </w:t>
+      </w:r>
+      <w:proofErr w:type="spellStart"/>
+      <w:r>
+        <w:rPr>
+          <w:lang w:val="en-US"/>
+        </w:rPr>
+        <w:t>autoremove</w:t>
+      </w:r>
+      <w:proofErr w:type="spellEnd"/>
+      <w:r>
+        <w:rPr>
+          <w:lang w:val="en-US"/>
+        </w:rPr>
+        <w:t xml:space="preserve"> -y &amp;&amp; \</w:t>
       </w:r>
     </w:p>
     <w:p>
@@ -12253,7 +14712,49 @@
         <w:rPr>
           <w:lang w:val="en-US"/>
         </w:rPr>
-        <w:t xml:space="preserve">    rm -rf /var/lib/apt/lists/*</w:t>
+        <w:t xml:space="preserve">    </w:t>
+      </w:r>
+      <w:proofErr w:type="spellStart"/>
+      <w:r>
+        <w:rPr>
+          <w:lang w:val="en-US"/>
+        </w:rPr>
+        <w:t>rm</w:t>
+      </w:r>
+      <w:proofErr w:type="spellEnd"/>
+      <w:r>
+        <w:rPr>
+          <w:lang w:val="en-US"/>
+        </w:rPr>
+        <w:t xml:space="preserve"> -</w:t>
+      </w:r>
+      <w:proofErr w:type="spellStart"/>
+      <w:r>
+        <w:rPr>
+          <w:lang w:val="en-US"/>
+        </w:rPr>
+        <w:t>rf</w:t>
+      </w:r>
+      <w:proofErr w:type="spellEnd"/>
+      <w:r>
+        <w:rPr>
+          <w:lang w:val="en-US"/>
+        </w:rPr>
+        <w:t xml:space="preserve"> /</w:t>
+      </w:r>
+      <w:proofErr w:type="spellStart"/>
+      <w:r>
+        <w:rPr>
+          <w:lang w:val="en-US"/>
+        </w:rPr>
+        <w:t>var</w:t>
+      </w:r>
+      <w:proofErr w:type="spellEnd"/>
+      <w:r>
+        <w:rPr>
+          <w:lang w:val="en-US"/>
+        </w:rPr>
+        <w:t>/lib/apt/lists/*</w:t>
       </w:r>
     </w:p>
     <w:p>
@@ -12298,7 +14799,63 @@
         <w:rPr>
           <w:lang w:val="en-US"/>
         </w:rPr>
-        <w:t>RUN apt-get update -qq &amp;&amp; apt-get install -y build-essential libpq-dev nodejs-legacy mysql-client</w:t>
+        <w:t>RUN apt-get update -</w:t>
+      </w:r>
+      <w:proofErr w:type="spellStart"/>
+      <w:r>
+        <w:rPr>
+          <w:lang w:val="en-US"/>
+        </w:rPr>
+        <w:t>qq</w:t>
+      </w:r>
+      <w:proofErr w:type="spellEnd"/>
+      <w:r>
+        <w:rPr>
+          <w:lang w:val="en-US"/>
+        </w:rPr>
+        <w:t xml:space="preserve"> &amp;&amp; apt-get install -y build-essential </w:t>
+      </w:r>
+      <w:proofErr w:type="spellStart"/>
+      <w:r>
+        <w:rPr>
+          <w:lang w:val="en-US"/>
+        </w:rPr>
+        <w:t>libpq</w:t>
+      </w:r>
+      <w:proofErr w:type="spellEnd"/>
+      <w:r>
+        <w:rPr>
+          <w:lang w:val="en-US"/>
+        </w:rPr>
+        <w:t xml:space="preserve">-dev </w:t>
+      </w:r>
+      <w:proofErr w:type="spellStart"/>
+      <w:r>
+        <w:rPr>
+          <w:lang w:val="en-US"/>
+        </w:rPr>
+        <w:t>nodejs</w:t>
+      </w:r>
+      <w:proofErr w:type="spellEnd"/>
+      <w:r>
+        <w:rPr>
+          <w:lang w:val="en-US"/>
+        </w:rPr>
+        <w:t xml:space="preserve">-legacy </w:t>
+      </w:r>
+      <w:proofErr w:type="spellStart"/>
+      <w:r>
+        <w:rPr>
+          <w:lang w:val="en-US"/>
+        </w:rPr>
+        <w:t>mysql</w:t>
+      </w:r>
+      <w:proofErr w:type="spellEnd"/>
+      <w:r>
+        <w:rPr>
+          <w:lang w:val="en-US"/>
+        </w:rPr>
+        <w:t>-client</w:t>
       </w:r>
     </w:p>
     <w:p>
@@ -12326,8 +14883,16 @@
         <w:rPr>
           <w:lang w:val="en-US"/>
         </w:rPr>
-        <w:t># Set some config</w:t>
-      </w:r>
+        <w:t xml:space="preserve"># Set some </w:t>
+      </w:r>
+      <w:proofErr w:type="spellStart"/>
+      <w:r>
+        <w:rPr>
+          <w:lang w:val="en-US"/>
+        </w:rPr>
+        <w:t>config</w:t>
+      </w:r>
+      <w:proofErr w:type="spellEnd"/>
     </w:p>
     <w:p>
       <w:pPr>
@@ -12371,8 +14936,16 @@
         <w:rPr>
           <w:lang w:val="en-US"/>
         </w:rPr>
-        <w:t># Workdir</w:t>
-      </w:r>
+        <w:t xml:space="preserve"># </w:t>
+      </w:r>
+      <w:proofErr w:type="spellStart"/>
+      <w:r>
+        <w:rPr>
+          <w:lang w:val="en-US"/>
+        </w:rPr>
+        <w:t>Workdir</w:t>
+      </w:r>
+      <w:proofErr w:type="spellEnd"/>
     </w:p>
     <w:p>
       <w:pPr>
@@ -12388,7 +14961,21 @@
         <w:rPr>
           <w:lang w:val="en-US"/>
         </w:rPr>
-        <w:t>RUN mkdir -p /home/app</w:t>
+        <w:t xml:space="preserve">RUN </w:t>
+      </w:r>
+      <w:proofErr w:type="spellStart"/>
+      <w:r>
+        <w:rPr>
+          <w:lang w:val="en-US"/>
+        </w:rPr>
+        <w:t>mkdir</w:t>
+      </w:r>
+      <w:proofErr w:type="spellEnd"/>
+      <w:r>
+        <w:rPr>
+          <w:lang w:val="en-US"/>
+        </w:rPr>
+        <w:t xml:space="preserve"> -p /home/app</w:t>
       </w:r>
     </w:p>
     <w:p>
@@ -12450,7 +15037,21 @@
         <w:rPr>
           <w:lang w:val="en-US"/>
         </w:rPr>
-        <w:t>ADD Gemfile* /home/app/</w:t>
+        <w:t xml:space="preserve">ADD </w:t>
+      </w:r>
+      <w:proofErr w:type="spellStart"/>
+      <w:r>
+        <w:rPr>
+          <w:lang w:val="en-US"/>
+        </w:rPr>
+        <w:t>Gemfile</w:t>
+      </w:r>
+      <w:proofErr w:type="spellEnd"/>
+      <w:r>
+        <w:rPr>
+          <w:lang w:val="en-US"/>
+        </w:rPr>
+        <w:t>* /home/app/</w:t>
       </w:r>
     </w:p>
     <w:p>
@@ -12495,7 +15096,35 @@
         <w:rPr>
           <w:lang w:val="en-US"/>
         </w:rPr>
-        <w:t>ADD docker /home/app/docker/</w:t>
+        <w:t xml:space="preserve">ADD </w:t>
+      </w:r>
+      <w:proofErr w:type="spellStart"/>
+      <w:r>
+        <w:rPr>
+          <w:lang w:val="en-US"/>
+        </w:rPr>
+        <w:t>docker</w:t>
+      </w:r>
+      <w:proofErr w:type="spellEnd"/>
+      <w:r>
+        <w:rPr>
+          <w:lang w:val="en-US"/>
+        </w:rPr>
+        <w:t xml:space="preserve"> /home/app/</w:t>
+      </w:r>
+      <w:proofErr w:type="spellStart"/>
+      <w:r>
+        <w:rPr>
+          <w:lang w:val="en-US"/>
+        </w:rPr>
+        <w:t>docker</w:t>
+      </w:r>
+      <w:proofErr w:type="spellEnd"/>
+      <w:r>
+        <w:rPr>
+          <w:lang w:val="en-US"/>
+        </w:rPr>
+        <w:t>/</w:t>
       </w:r>
     </w:p>
     <w:p>
@@ -12523,8 +15152,30 @@
         <w:rPr>
           <w:lang w:val="en-US"/>
         </w:rPr>
-        <w:t>#Add sidekiq pid</w:t>
-      </w:r>
+        <w:t xml:space="preserve">#Add </w:t>
+      </w:r>
+      <w:proofErr w:type="spellStart"/>
+      <w:r>
+        <w:rPr>
+          <w:lang w:val="en-US"/>
+        </w:rPr>
+        <w:t>sidekiq</w:t>
+      </w:r>
+      <w:proofErr w:type="spellEnd"/>
+      <w:r>
+        <w:rPr>
+          <w:lang w:val="en-US"/>
+        </w:rPr>
+        <w:t xml:space="preserve"> </w:t>
+      </w:r>
+      <w:proofErr w:type="spellStart"/>
+      <w:r>
+        <w:rPr>
+          <w:lang w:val="en-US"/>
+        </w:rPr>
+        <w:t>pid</w:t>
+      </w:r>
+      <w:proofErr w:type="spellEnd"/>
     </w:p>
     <w:p>
       <w:pPr>
@@ -12540,7 +15191,49 @@
         <w:rPr>
           <w:lang w:val="en-US"/>
         </w:rPr>
-        <w:t>ADD sidekiq.pid /home/app/tmp/pids/</w:t>
+        <w:t xml:space="preserve">ADD </w:t>
+      </w:r>
+      <w:proofErr w:type="spellStart"/>
+      <w:r>
+        <w:rPr>
+          <w:lang w:val="en-US"/>
+        </w:rPr>
+        <w:t>sidekiq.pid</w:t>
+      </w:r>
+      <w:proofErr w:type="spellEnd"/>
+      <w:r>
+        <w:rPr>
+          <w:lang w:val="en-US"/>
+        </w:rPr>
+        <w:t xml:space="preserve"> /home/app/</w:t>
+      </w:r>
+      <w:proofErr w:type="spellStart"/>
+      <w:r>
+        <w:rPr>
+          <w:lang w:val="en-US"/>
+        </w:rPr>
+        <w:t>tmp</w:t>
+      </w:r>
+      <w:proofErr w:type="spellEnd"/>
+      <w:r>
+        <w:rPr>
+          <w:lang w:val="en-US"/>
+        </w:rPr>
+        <w:t>/</w:t>
+      </w:r>
+      <w:proofErr w:type="spellStart"/>
+      <w:r>
+        <w:rPr>
+          <w:lang w:val="en-US"/>
+        </w:rPr>
+        <w:t>pids</w:t>
+      </w:r>
+      <w:proofErr w:type="spellEnd"/>
+      <w:r>
+        <w:rPr>
+          <w:lang w:val="en-US"/>
+        </w:rPr>
+        <w:t>/</w:t>
       </w:r>
     </w:p>
     <w:p>
@@ -12654,11 +15347,19 @@
           <w:lang w:val="en-US"/>
         </w:rPr>
       </w:pPr>
+      <w:proofErr w:type="gramStart"/>
       <w:r>
         <w:rPr>
           <w:lang w:val="en-US"/>
         </w:rPr>
-        <w:t>ADD . /home/app</w:t>
+        <w:t>ADD .</w:t>
+      </w:r>
+      <w:proofErr w:type="gramEnd"/>
+      <w:r>
+        <w:rPr>
+          <w:lang w:val="en-US"/>
+        </w:rPr>
+        <w:t xml:space="preserve"> /home/app</w:t>
       </w:r>
     </w:p>
     <w:p>
@@ -12703,7 +15404,35 @@
         <w:rPr>
           <w:lang w:val="en-US"/>
         </w:rPr>
-        <w:t>RUN groupadd --gid 9999 app &amp;&amp; \</w:t>
+        <w:t xml:space="preserve">RUN </w:t>
+      </w:r>
+      <w:proofErr w:type="spellStart"/>
+      <w:r>
+        <w:rPr>
+          <w:lang w:val="en-US"/>
+        </w:rPr>
+        <w:t>groupadd</w:t>
+      </w:r>
+      <w:proofErr w:type="spellEnd"/>
+      <w:r>
+        <w:rPr>
+          <w:lang w:val="en-US"/>
+        </w:rPr>
+        <w:t xml:space="preserve"> --</w:t>
+      </w:r>
+      <w:proofErr w:type="spellStart"/>
+      <w:r>
+        <w:rPr>
+          <w:lang w:val="en-US"/>
+        </w:rPr>
+        <w:t>gid</w:t>
+      </w:r>
+      <w:proofErr w:type="spellEnd"/>
+      <w:r>
+        <w:rPr>
+          <w:lang w:val="en-US"/>
+        </w:rPr>
+        <w:t xml:space="preserve"> 9999 app &amp;&amp; \</w:t>
       </w:r>
     </w:p>
     <w:p>
@@ -12720,7 +15449,63 @@
         <w:rPr>
           <w:lang w:val="en-US"/>
         </w:rPr>
-        <w:t xml:space="preserve">    useradd --uid 9999 --gid app app &amp;&amp; \</w:t>
+        <w:t xml:space="preserve">    </w:t>
+      </w:r>
+      <w:proofErr w:type="spellStart"/>
+      <w:r>
+        <w:rPr>
+          <w:lang w:val="en-US"/>
+        </w:rPr>
+        <w:t>useradd</w:t>
+      </w:r>
+      <w:proofErr w:type="spellEnd"/>
+      <w:r>
+        <w:rPr>
+          <w:lang w:val="en-US"/>
+        </w:rPr>
+        <w:t xml:space="preserve"> --</w:t>
+      </w:r>
+      <w:proofErr w:type="spellStart"/>
+      <w:r>
+        <w:rPr>
+          <w:lang w:val="en-US"/>
+        </w:rPr>
+        <w:t>uid</w:t>
+      </w:r>
+      <w:proofErr w:type="spellEnd"/>
+      <w:r>
+        <w:rPr>
+          <w:lang w:val="en-US"/>
+        </w:rPr>
+        <w:t xml:space="preserve"> 9999 --</w:t>
+      </w:r>
+      <w:proofErr w:type="spellStart"/>
+      <w:r>
+        <w:rPr>
+          <w:lang w:val="en-US"/>
+        </w:rPr>
+        <w:t>gid</w:t>
+      </w:r>
+      <w:proofErr w:type="spellEnd"/>
+      <w:r>
+        <w:rPr>
+          <w:lang w:val="en-US"/>
+        </w:rPr>
+        <w:t xml:space="preserve"> app </w:t>
+      </w:r>
+      <w:proofErr w:type="spellStart"/>
+      <w:r>
+        <w:rPr>
+          <w:lang w:val="en-US"/>
+        </w:rPr>
+        <w:t>app</w:t>
+      </w:r>
+      <w:proofErr w:type="spellEnd"/>
+      <w:r>
+        <w:rPr>
+          <w:lang w:val="en-US"/>
+        </w:rPr>
+        <w:t xml:space="preserve"> &amp;&amp; \</w:t>
       </w:r>
     </w:p>
     <w:p>
@@ -12737,7 +15522,37 @@
         <w:rPr>
           <w:lang w:val="en-US"/>
         </w:rPr>
-        <w:t xml:space="preserve">    chown -R app:app /home/app</w:t>
+        <w:t xml:space="preserve">    </w:t>
+      </w:r>
+      <w:proofErr w:type="spellStart"/>
+      <w:r>
+        <w:rPr>
+          <w:lang w:val="en-US"/>
+        </w:rPr>
+        <w:t>chown</w:t>
+      </w:r>
+      <w:proofErr w:type="spellEnd"/>
+      <w:r>
+        <w:rPr>
+          <w:lang w:val="en-US"/>
+        </w:rPr>
+        <w:t xml:space="preserve"> -R </w:t>
+      </w:r>
+      <w:proofErr w:type="spellStart"/>
+      <w:proofErr w:type="gramStart"/>
+      <w:r>
+        <w:rPr>
+          <w:lang w:val="en-US"/>
+        </w:rPr>
+        <w:t>app:app</w:t>
+      </w:r>
+      <w:proofErr w:type="spellEnd"/>
+      <w:proofErr w:type="gramEnd"/>
+      <w:r>
+        <w:rPr>
+          <w:lang w:val="en-US"/>
+        </w:rPr>
+        <w:t xml:space="preserve"> /home/app</w:t>
       </w:r>
     </w:p>
     <w:p>
@@ -12886,7 +15701,23 @@
         <w:annotationRef/>
       </w:r>
       <w:r>
-        <w:t>O Tsuru é em plataforma aberta; verificar se no Open Source também possui integração com AWS?!</w:t>
+        <w:t xml:space="preserve">O </w:t>
+      </w:r>
+      <w:proofErr w:type="spellStart"/>
+      <w:r>
+        <w:t>Tsuru</w:t>
+      </w:r>
+      <w:proofErr w:type="spellEnd"/>
+      <w:r>
+        <w:t xml:space="preserve"> é em plataforma aberta; verificar se no Open </w:t>
+      </w:r>
+      <w:proofErr w:type="spellStart"/>
+      <w:r>
+        <w:t>Source</w:t>
+      </w:r>
+      <w:proofErr w:type="spellEnd"/>
+      <w:r>
+        <w:t xml:space="preserve"> também possui integração com AWS?!</w:t>
       </w:r>
     </w:p>
   </w:comment>
@@ -16990,7 +19821,7 @@
 </file>
 
 <file path=customXml/itemProps1.xml><?xml version="1.0" encoding="utf-8"?>
-<ds:datastoreItem xmlns:ds="http://schemas.openxmlformats.org/officeDocument/2006/customXml" ds:itemID="{29BB553D-CB66-DB48-82B2-9235BB5FA0B0}">
+<ds:datastoreItem xmlns:ds="http://schemas.openxmlformats.org/officeDocument/2006/customXml" ds:itemID="{BE2B6DAB-3AAA-3D44-A2B4-9752ADA89C7D}">
   <ds:schemaRefs>
     <ds:schemaRef ds:uri="http://schemas.openxmlformats.org/officeDocument/2006/bibliography"/>
   </ds:schemaRefs>

</xml_diff>

<commit_message>
refactor(.doc): Alternado lista de abreviatura e siglas e inserindo nota de rodape, novamente no cap 5
</commit_message>
<xml_diff>
--- a/Docs/Monografia_Thiago_Soares_da_Cruz_20111100428.docx
+++ b/Docs/Monografia_Thiago_Soares_da_Cruz_20111100428.docx
@@ -1226,6 +1226,7 @@
           <w:lang w:val="pt-PT" w:eastAsia="pt-BR"/>
         </w:rPr>
       </w:pPr>
+      <w:proofErr w:type="gramStart"/>
       <w:r>
         <w:rPr>
           <w:b/>
@@ -1233,7 +1234,17 @@
           <w:szCs w:val="20"/>
           <w:lang w:val="pt-PT" w:eastAsia="pt-BR"/>
         </w:rPr>
-        <w:t xml:space="preserve">PROF . </w:t>
+        <w:t>PROF .</w:t>
+      </w:r>
+      <w:proofErr w:type="gramEnd"/>
+      <w:r>
+        <w:rPr>
+          <w:b/>
+          <w:sz w:val="20"/>
+          <w:szCs w:val="20"/>
+          <w:lang w:val="pt-PT" w:eastAsia="pt-BR"/>
+        </w:rPr>
+        <w:t xml:space="preserve"> </w:t>
       </w:r>
     </w:p>
     <w:p>
@@ -2034,12 +2045,28 @@
       <w:r>
         <w:fldChar w:fldCharType="separate"/>
       </w:r>
+      <w:proofErr w:type="spellStart"/>
       <w:r>
         <w:rPr>
           <w:lang w:val="en-US"/>
         </w:rPr>
-        <w:t>Figura 1: Clound</w:t>
-      </w:r>
+        <w:t>Figura</w:t>
+      </w:r>
+      <w:proofErr w:type="spellEnd"/>
+      <w:r>
+        <w:rPr>
+          <w:lang w:val="en-US"/>
+        </w:rPr>
+        <w:t xml:space="preserve"> 1: </w:t>
+      </w:r>
+      <w:proofErr w:type="spellStart"/>
+      <w:r>
+        <w:rPr>
+          <w:lang w:val="en-US"/>
+        </w:rPr>
+        <w:t>Clound</w:t>
+      </w:r>
+      <w:proofErr w:type="spellEnd"/>
       <w:r>
         <w:rPr>
           <w:lang w:val="en-US"/>
@@ -2436,38 +2463,82 @@
       <w:pPr>
         <w:ind w:firstLine="0"/>
       </w:pPr>
-      <w:r>
-        <w:t>Paas – Plataforma as a Service – Plataforma como serviço</w:t>
-      </w:r>
-    </w:p>
-    <w:p>
-      <w:pPr>
-        <w:ind w:firstLine="0"/>
-      </w:pPr>
-      <w:r>
-        <w:t>Deploy – Implementação de software em ambiente/maquina (QA — testes ou de Prod — produção)</w:t>
-      </w:r>
-    </w:p>
-    <w:p>
-      <w:pPr>
-        <w:ind w:firstLine="0"/>
-      </w:pPr>
-      <w:r>
-        <w:t>QA – Quality Assurance (Ambiente de mensuração de Qualidade/Testes de novas implementações)</w:t>
-      </w:r>
-    </w:p>
-    <w:p>
-      <w:pPr>
-        <w:ind w:firstLine="0"/>
-      </w:pPr>
+      <w:proofErr w:type="spellStart"/>
+      <w:r>
+        <w:t>Paas</w:t>
+      </w:r>
+      <w:proofErr w:type="spellEnd"/>
+      <w:r>
+        <w:t xml:space="preserve"> – Plataforma as a Service – Plataforma como serviço</w:t>
+      </w:r>
+    </w:p>
+    <w:p>
+      <w:pPr>
+        <w:ind w:firstLine="0"/>
+      </w:pPr>
+      <w:proofErr w:type="spellStart"/>
+      <w:r>
+        <w:t>Deploy</w:t>
+      </w:r>
+      <w:proofErr w:type="spellEnd"/>
+      <w:r>
+        <w:t xml:space="preserve"> – Implementação de software em ambiente/maquina (QA — testes ou de </w:t>
+      </w:r>
+      <w:proofErr w:type="spellStart"/>
+      <w:r>
+        <w:t>Prod</w:t>
+      </w:r>
+      <w:proofErr w:type="spellEnd"/>
+      <w:r>
+        <w:t xml:space="preserve"> — produção)</w:t>
+      </w:r>
+    </w:p>
+    <w:p>
+      <w:pPr>
+        <w:ind w:firstLine="0"/>
+      </w:pPr>
+      <w:r>
+        <w:t xml:space="preserve">QA – </w:t>
+      </w:r>
+      <w:proofErr w:type="spellStart"/>
+      <w:r>
+        <w:t>Quality</w:t>
+      </w:r>
+      <w:proofErr w:type="spellEnd"/>
+      <w:r>
+        <w:t xml:space="preserve"> </w:t>
+      </w:r>
+      <w:proofErr w:type="spellStart"/>
+      <w:r>
+        <w:t>Assurance</w:t>
+      </w:r>
+      <w:proofErr w:type="spellEnd"/>
+      <w:r>
+        <w:t xml:space="preserve"> (Ambiente de mensuração de Qualidade/Testes de novas implementações)</w:t>
+      </w:r>
+    </w:p>
+    <w:p>
+      <w:pPr>
+        <w:ind w:firstLine="0"/>
+      </w:pPr>
+      <w:proofErr w:type="spellStart"/>
       <w:r>
         <w:rPr>
           <w:sz w:val="24"/>
         </w:rPr>
         <w:t>Downtime</w:t>
       </w:r>
-      <w:r>
-        <w:t xml:space="preserve"> – Tempo de queda (instabilidade) de uma aplicação ao ser colocada em um ambiente via deploy.</w:t>
+      <w:proofErr w:type="spellEnd"/>
+      <w:r>
+        <w:t xml:space="preserve"> – Tempo de queda (instabilidade) de uma aplicação ao ser colocada em um ambiente via </w:t>
+      </w:r>
+      <w:proofErr w:type="spellStart"/>
+      <w:r>
+        <w:t>deploy</w:t>
+      </w:r>
+      <w:proofErr w:type="spellEnd"/>
+      <w:r>
+        <w:t>.</w:t>
       </w:r>
     </w:p>
     <w:p>
@@ -2482,24 +2553,76 @@
       <w:pPr>
         <w:ind w:firstLine="0"/>
       </w:pPr>
-      <w:r>
-        <w:t>Dockerhub — Repositório de imagens do Docker, com imagens dos containers registradas de forma pública pelo criador/administrador da conta.</w:t>
-      </w:r>
-    </w:p>
-    <w:p>
-      <w:pPr>
-        <w:ind w:firstLine="0"/>
-      </w:pPr>
-      <w:r>
-        <w:t>Open-source — Forma de licenciamento de softwares que não há o pagamento de licenças. Podendo ter regulamentação por alguma organização/comunidade e sendo sua distribuição/utilização livre de encargos.</w:t>
-      </w:r>
-    </w:p>
-    <w:p>
-      <w:pPr>
-        <w:ind w:firstLine="0"/>
-      </w:pPr>
-      <w:r>
-        <w:t>Libs – Bibliotecas do Sistema Operacional.</w:t>
+      <w:proofErr w:type="spellStart"/>
+      <w:r>
+        <w:t>Dockerhub</w:t>
+      </w:r>
+      <w:proofErr w:type="spellEnd"/>
+      <w:r>
+        <w:t xml:space="preserve"> — Repositório de imagens do </w:t>
+      </w:r>
+      <w:proofErr w:type="spellStart"/>
+      <w:r>
+        <w:t>Docker</w:t>
+      </w:r>
+      <w:proofErr w:type="spellEnd"/>
+      <w:r>
+        <w:t>, com imagens dos containers registradas de forma pública pelo criador/administrador da conta.</w:t>
+      </w:r>
+    </w:p>
+    <w:p>
+      <w:pPr>
+        <w:ind w:firstLine="0"/>
+      </w:pPr>
+      <w:r>
+        <w:t>Open-</w:t>
+      </w:r>
+      <w:proofErr w:type="spellStart"/>
+      <w:r>
+        <w:t>source</w:t>
+      </w:r>
+      <w:proofErr w:type="spellEnd"/>
+      <w:r>
+        <w:t xml:space="preserve"> — Forma de licenciamento de softwares que não há o pagamento de licenças. Podendo ter regulamentação por alguma organização/comunidade e sendo sua distribuição/utilização livre de encargos.</w:t>
+      </w:r>
+    </w:p>
+    <w:p>
+      <w:pPr>
+        <w:ind w:firstLine="0"/>
+      </w:pPr>
+      <w:proofErr w:type="spellStart"/>
+      <w:r>
+        <w:t>Libs</w:t>
+      </w:r>
+      <w:proofErr w:type="spellEnd"/>
+      <w:r>
+        <w:t xml:space="preserve"> – Bibliotecas do Sistema Operacional.</w:t>
+      </w:r>
+    </w:p>
+    <w:p>
+      <w:pPr>
+        <w:ind w:firstLine="0"/>
+      </w:pPr>
+      <w:proofErr w:type="spellStart"/>
+      <w:r>
+        <w:t>Dev</w:t>
+      </w:r>
+      <w:proofErr w:type="spellEnd"/>
+      <w:r>
+        <w:t xml:space="preserve"> – Ambiente local de desenvolvimento do programador/analista.</w:t>
+      </w:r>
+    </w:p>
+    <w:p>
+      <w:pPr>
+        <w:ind w:firstLine="0"/>
+      </w:pPr>
+      <w:proofErr w:type="spellStart"/>
+      <w:r>
+        <w:t>Prod</w:t>
+      </w:r>
+      <w:proofErr w:type="spellEnd"/>
+      <w:r>
+        <w:t xml:space="preserve"> – Ambiente de Produção, da qual o software é entregue ao cliente final. </w:t>
       </w:r>
       <w:r>
         <w:br w:type="page"/>
@@ -4411,7 +4534,49 @@
         <w:rPr>
           <w:sz w:val="24"/>
         </w:rPr>
-        <w:t>A computação em nuvem tem como enfoco proporcionar soluções com baixo custo de forma eficiente para o processamento, armazenamento e distribuições de montantes de dados. Atualmente, existem diversas definições e conceitos para a computação em nuvem. Neste estudo, irei utilizar a definição de [Mell and Grance 2009], onde de acordo com o mesmo, se pode definir computação em nuvem como sendo um modelo que provê acesso sob demanda a um conjunto de recursos computacionais, onde estes podem ser configurado de acordo com as necessidades, como CPU, armazenamento, memória e outros.</w:t>
+        <w:t>A computação em nuvem tem como enfoco proporcionar soluções com baixo custo de forma eficiente para o processamento, armazenamento e distribuições de montantes de dados. Atualmente, existem diversas definições e conceitos para a computação em nuvem. Neste estudo, irei utilizar a definição de [</w:t>
+      </w:r>
+      <w:proofErr w:type="spellStart"/>
+      <w:r>
+        <w:rPr>
+          <w:sz w:val="24"/>
+        </w:rPr>
+        <w:t>Mell</w:t>
+      </w:r>
+      <w:proofErr w:type="spellEnd"/>
+      <w:r>
+        <w:rPr>
+          <w:sz w:val="24"/>
+        </w:rPr>
+        <w:t xml:space="preserve"> </w:t>
+      </w:r>
+      <w:proofErr w:type="spellStart"/>
+      <w:r>
+        <w:rPr>
+          <w:sz w:val="24"/>
+        </w:rPr>
+        <w:t>and</w:t>
+      </w:r>
+      <w:proofErr w:type="spellEnd"/>
+      <w:r>
+        <w:rPr>
+          <w:sz w:val="24"/>
+        </w:rPr>
+        <w:t xml:space="preserve"> </w:t>
+      </w:r>
+      <w:proofErr w:type="spellStart"/>
+      <w:r>
+        <w:rPr>
+          <w:sz w:val="24"/>
+        </w:rPr>
+        <w:t>Grance</w:t>
+      </w:r>
+      <w:proofErr w:type="spellEnd"/>
+      <w:r>
+        <w:rPr>
+          <w:sz w:val="24"/>
+        </w:rPr>
+        <w:t xml:space="preserve"> 2009], onde de acordo com o mesmo, se pode definir computação em nuvem como sendo um modelo que provê acesso sob demanda a um conjunto de recursos computacionais, onde estes podem ser configurado de acordo com as necessidades, como CPU, armazenamento, memória e outros.</w:t>
       </w:r>
     </w:p>
     <w:p>
@@ -4452,7 +4617,49 @@
         <w:rPr>
           <w:sz w:val="24"/>
         </w:rPr>
-        <w:t>A muito invisível para os usuários como seus aplicativos processam os seus recursos (meta-dados), dados e informações relevantes para a entrega de serviços; para engenheiros da computação e analistas é uma crescente preocupação de como poder crescente (escalar) cada vez mais provendo o máximo de recursos e dados frente a constante e crescente demanda dos clientes, sem ter o mínimo de downtime (tempo de falha) para novas implementações em produção (deploy).</w:t>
+        <w:t>A muito invisível para os usuários como seus aplicativos processam os seus recursos (</w:t>
+      </w:r>
+      <w:proofErr w:type="spellStart"/>
+      <w:r>
+        <w:rPr>
+          <w:sz w:val="24"/>
+        </w:rPr>
+        <w:t>meta-dados</w:t>
+      </w:r>
+      <w:proofErr w:type="spellEnd"/>
+      <w:r>
+        <w:rPr>
+          <w:sz w:val="24"/>
+        </w:rPr>
+        <w:t xml:space="preserve">), dados e informações relevantes para a entrega de serviços; para engenheiros da computação e analistas é uma crescente preocupação de como poder crescente (escalar) cada vez mais provendo o máximo de recursos e dados frente a constante e crescente demanda dos clientes, sem ter o mínimo de </w:t>
+      </w:r>
+      <w:proofErr w:type="spellStart"/>
+      <w:r>
+        <w:rPr>
+          <w:sz w:val="24"/>
+        </w:rPr>
+        <w:t>downtime</w:t>
+      </w:r>
+      <w:proofErr w:type="spellEnd"/>
+      <w:r>
+        <w:rPr>
+          <w:sz w:val="24"/>
+        </w:rPr>
+        <w:t xml:space="preserve"> (tempo de falha) para novas implementações em produção (</w:t>
+      </w:r>
+      <w:proofErr w:type="spellStart"/>
+      <w:r>
+        <w:rPr>
+          <w:sz w:val="24"/>
+        </w:rPr>
+        <w:t>deploy</w:t>
+      </w:r>
+      <w:proofErr w:type="spellEnd"/>
+      <w:r>
+        <w:rPr>
+          <w:sz w:val="24"/>
+        </w:rPr>
+        <w:t>).</w:t>
       </w:r>
     </w:p>
     <w:p>
@@ -4467,7 +4674,23 @@
           <w:rFonts w:cs="Times New Roman"/>
           <w:sz w:val="24"/>
         </w:rPr>
-        <w:t xml:space="preserve">Um novo conceito está surgindo e revolucionando a maneira de programar e suprir recursos para o ambiente das aplicações: programação em micro-serviços. </w:t>
+        <w:t xml:space="preserve">Um novo conceito está surgindo e revolucionando a maneira de programar e suprir recursos para o ambiente das aplicações: programação em </w:t>
+      </w:r>
+      <w:proofErr w:type="spellStart"/>
+      <w:r>
+        <w:rPr>
+          <w:rFonts w:cs="Times New Roman"/>
+          <w:sz w:val="24"/>
+        </w:rPr>
+        <w:t>micro-serviços</w:t>
+      </w:r>
+      <w:proofErr w:type="spellEnd"/>
+      <w:r>
+        <w:rPr>
+          <w:rFonts w:cs="Times New Roman"/>
+          <w:sz w:val="24"/>
+        </w:rPr>
+        <w:t xml:space="preserve">. </w:t>
       </w:r>
     </w:p>
     <w:p>
@@ -4482,7 +4705,39 @@
           <w:rFonts w:cs="Times New Roman"/>
           <w:sz w:val="24"/>
         </w:rPr>
-        <w:t>Este tipo de programação separa o a aplicação em serviços, da qual a aplicação vai se encaixando como se fosse um bloco de caixas, sendo cada caixa um serviço específico. Estes serviços podem ser providos por módulos ligados a própria aplicação, ou módulos extensores de outras aplicações, que fazem interfaces por meio de midlewares (APIs).</w:t>
+        <w:t xml:space="preserve">Este tipo de programação separa o a aplicação em serviços, da qual a aplicação vai se encaixando como se fosse um bloco de caixas, sendo cada caixa um serviço específico. Estes serviços podem ser providos por módulos ligados a própria aplicação, ou módulos extensores de outras aplicações, que fazem interfaces por meio de </w:t>
+      </w:r>
+      <w:proofErr w:type="spellStart"/>
+      <w:r>
+        <w:rPr>
+          <w:rFonts w:cs="Times New Roman"/>
+          <w:sz w:val="24"/>
+        </w:rPr>
+        <w:t>midlewares</w:t>
+      </w:r>
+      <w:proofErr w:type="spellEnd"/>
+      <w:r>
+        <w:rPr>
+          <w:rFonts w:cs="Times New Roman"/>
+          <w:sz w:val="24"/>
+        </w:rPr>
+        <w:t xml:space="preserve"> (</w:t>
+      </w:r>
+      <w:proofErr w:type="spellStart"/>
+      <w:r>
+        <w:rPr>
+          <w:rFonts w:cs="Times New Roman"/>
+          <w:sz w:val="24"/>
+        </w:rPr>
+        <w:t>APIs</w:t>
+      </w:r>
+      <w:proofErr w:type="spellEnd"/>
+      <w:r>
+        <w:rPr>
+          <w:rFonts w:cs="Times New Roman"/>
+          <w:sz w:val="24"/>
+        </w:rPr>
+        <w:t>).</w:t>
       </w:r>
     </w:p>
     <w:p>
@@ -4535,7 +4790,23 @@
           <w:sz w:val="24"/>
         </w:rPr>
         <w:lastRenderedPageBreak/>
-        <w:t>Devido a grande demanda de determinados serviços, essenciais a determinadas aplicações, estes precisam estar disponíveis quase que o tempo todo; porém grandes demandas podem ser um problema para os engenheiros de software, administradores de sistemas e a equipe de infraestrutura, sendo necessário aumentar a disponibilidade desse(s) serviço(s) subindo uma nova instância do mesmo;</w:t>
+        <w:t xml:space="preserve">Devido a grande demanda de determinados serviços, essenciais a determinadas aplicações, estes precisam estar disponíveis quase que o tempo todo; porém grandes demandas podem ser um problema para os engenheiros de software, administradores de sistemas e a equipe de infraestrutura, sendo necessário aumentar a disponibilidade </w:t>
+      </w:r>
+      <w:proofErr w:type="gramStart"/>
+      <w:r>
+        <w:rPr>
+          <w:rFonts w:cs="Times New Roman"/>
+          <w:sz w:val="24"/>
+        </w:rPr>
+        <w:t>desse(</w:t>
+      </w:r>
+      <w:proofErr w:type="gramEnd"/>
+      <w:r>
+        <w:rPr>
+          <w:rFonts w:cs="Times New Roman"/>
+          <w:sz w:val="24"/>
+        </w:rPr>
+        <w:t>s) serviço(s) subindo uma nova instância do mesmo;</w:t>
       </w:r>
     </w:p>
     <w:p>
@@ -4552,7 +4823,23 @@
           <w:rFonts w:cs="Times New Roman"/>
           <w:sz w:val="24"/>
         </w:rPr>
-        <w:t>O conceito de container visa resolver estes e outros problemas; se encaixa perfeitamente para a programação em micro-serviço, pois cada serviço fica isolado em um único container e este pode ser replicado (escalonado) conforme a demanda.</w:t>
+        <w:t xml:space="preserve">O conceito de container visa resolver estes e outros problemas; se encaixa perfeitamente para a programação em </w:t>
+      </w:r>
+      <w:proofErr w:type="spellStart"/>
+      <w:r>
+        <w:rPr>
+          <w:rFonts w:cs="Times New Roman"/>
+          <w:sz w:val="24"/>
+        </w:rPr>
+        <w:t>micro-serviço</w:t>
+      </w:r>
+      <w:proofErr w:type="spellEnd"/>
+      <w:r>
+        <w:rPr>
+          <w:rFonts w:cs="Times New Roman"/>
+          <w:sz w:val="24"/>
+        </w:rPr>
+        <w:t>, pois cada serviço fica isolado em um único container e este pode ser replicado (escalonado) conforme a demanda.</w:t>
       </w:r>
     </w:p>
     <w:p>
@@ -4614,7 +4901,25 @@
           <w:sz w:val="24"/>
           <w:shd w:val="clear" w:color="auto" w:fill="FFFF00"/>
         </w:rPr>
-        <w:t>capítulo 3, irei apresentar o conceito de PaaS, plataforma como serviço e alguns outros conceitos relativos a computação em nuvem, falarei sobre modelos de programação descentralizada e os conceitos de grid, cluster e docker implementados para esse tipo de plataforma e modelo de programação.</w:t>
+        <w:t xml:space="preserve">capítulo 3, irei apresentar o conceito de PaaS, plataforma como serviço e alguns outros conceitos relativos a computação em nuvem, falarei sobre modelos de programação descentralizada e os conceitos de grid, cluster e </w:t>
+      </w:r>
+      <w:proofErr w:type="spellStart"/>
+      <w:r>
+        <w:rPr>
+          <w:rFonts w:cs="Times New Roman"/>
+          <w:sz w:val="24"/>
+          <w:shd w:val="clear" w:color="auto" w:fill="FFFF00"/>
+        </w:rPr>
+        <w:t>docker</w:t>
+      </w:r>
+      <w:proofErr w:type="spellEnd"/>
+      <w:r>
+        <w:rPr>
+          <w:rFonts w:cs="Times New Roman"/>
+          <w:sz w:val="24"/>
+          <w:shd w:val="clear" w:color="auto" w:fill="FFFF00"/>
+        </w:rPr>
+        <w:t xml:space="preserve"> implementados para esse tipo de plataforma e modelo de programação.</w:t>
       </w:r>
     </w:p>
     <w:p>
@@ -4630,7 +4935,79 @@
           <w:sz w:val="24"/>
           <w:shd w:val="clear" w:color="auto" w:fill="FFFF00"/>
         </w:rPr>
-        <w:t>No capítulo 4, irei falar sobre alguns softwares de deploy (implementação) e os conceitos relativos a essa nova arquitetura de PaaS, me fundamentarei em alguns como: o Tsuru, Vagran, Kubernet; irei fazer fundamentação teórica sobre cada plataforma, além de fazer uma breve comparação (no capítulo 4)</w:t>
+        <w:t xml:space="preserve">No capítulo 4, irei falar sobre alguns softwares de </w:t>
+      </w:r>
+      <w:proofErr w:type="spellStart"/>
+      <w:r>
+        <w:rPr>
+          <w:rFonts w:cs="Times New Roman"/>
+          <w:sz w:val="24"/>
+          <w:shd w:val="clear" w:color="auto" w:fill="FFFF00"/>
+        </w:rPr>
+        <w:t>deploy</w:t>
+      </w:r>
+      <w:proofErr w:type="spellEnd"/>
+      <w:r>
+        <w:rPr>
+          <w:rFonts w:cs="Times New Roman"/>
+          <w:sz w:val="24"/>
+          <w:shd w:val="clear" w:color="auto" w:fill="FFFF00"/>
+        </w:rPr>
+        <w:t xml:space="preserve"> (implementação) e os conceitos relativos a essa nova arquitetura de PaaS, me fundamentarei em alguns como: o </w:t>
+      </w:r>
+      <w:proofErr w:type="spellStart"/>
+      <w:r>
+        <w:rPr>
+          <w:rFonts w:cs="Times New Roman"/>
+          <w:sz w:val="24"/>
+          <w:shd w:val="clear" w:color="auto" w:fill="FFFF00"/>
+        </w:rPr>
+        <w:t>Tsuru</w:t>
+      </w:r>
+      <w:proofErr w:type="spellEnd"/>
+      <w:r>
+        <w:rPr>
+          <w:rFonts w:cs="Times New Roman"/>
+          <w:sz w:val="24"/>
+          <w:shd w:val="clear" w:color="auto" w:fill="FFFF00"/>
+        </w:rPr>
+        <w:t xml:space="preserve">, </w:t>
+      </w:r>
+      <w:proofErr w:type="spellStart"/>
+      <w:r>
+        <w:rPr>
+          <w:rFonts w:cs="Times New Roman"/>
+          <w:sz w:val="24"/>
+          <w:shd w:val="clear" w:color="auto" w:fill="FFFF00"/>
+        </w:rPr>
+        <w:t>Vagran</w:t>
+      </w:r>
+      <w:proofErr w:type="spellEnd"/>
+      <w:r>
+        <w:rPr>
+          <w:rFonts w:cs="Times New Roman"/>
+          <w:sz w:val="24"/>
+          <w:shd w:val="clear" w:color="auto" w:fill="FFFF00"/>
+        </w:rPr>
+        <w:t xml:space="preserve">, </w:t>
+      </w:r>
+      <w:proofErr w:type="spellStart"/>
+      <w:r>
+        <w:rPr>
+          <w:rFonts w:cs="Times New Roman"/>
+          <w:sz w:val="24"/>
+          <w:shd w:val="clear" w:color="auto" w:fill="FFFF00"/>
+        </w:rPr>
+        <w:t>Kubernet</w:t>
+      </w:r>
+      <w:proofErr w:type="spellEnd"/>
+      <w:r>
+        <w:rPr>
+          <w:rFonts w:cs="Times New Roman"/>
+          <w:sz w:val="24"/>
+          <w:shd w:val="clear" w:color="auto" w:fill="FFFF00"/>
+        </w:rPr>
+        <w:t>; irei fazer fundamentação teórica sobre cada plataforma, além de fazer uma breve comparação (no capítulo 4)</w:t>
       </w:r>
       <w:r>
         <w:rPr>
@@ -4671,7 +5048,25 @@
           <w:sz w:val="24"/>
           <w:shd w:val="clear" w:color="auto" w:fill="FFFF00"/>
         </w:rPr>
-        <w:t>No capítulo 6, irei fazer uma comparação teórica com pontos positivos e negativos sobre as PaaS abordadas; Irei fazer esta comparação somente no capítulo 6 e não no capítulo 4 pois faço necessário informar sobre sistemas escalares e irei fazer comparação desses com os PaaS.</w:t>
+        <w:t xml:space="preserve">No capítulo 6, irei fazer uma comparação teórica com pontos positivos e negativos sobre as PaaS abordadas; </w:t>
+      </w:r>
+      <w:proofErr w:type="gramStart"/>
+      <w:r>
+        <w:rPr>
+          <w:rFonts w:cs="Times New Roman"/>
+          <w:sz w:val="24"/>
+          <w:shd w:val="clear" w:color="auto" w:fill="FFFF00"/>
+        </w:rPr>
+        <w:t>Irei</w:t>
+      </w:r>
+      <w:proofErr w:type="gramEnd"/>
+      <w:r>
+        <w:rPr>
+          <w:rFonts w:cs="Times New Roman"/>
+          <w:sz w:val="24"/>
+          <w:shd w:val="clear" w:color="auto" w:fill="FFFF00"/>
+        </w:rPr>
+        <w:t xml:space="preserve"> fazer esta comparação somente no capítulo 6 e não no capítulo 4 pois faço necessário informar sobre sistemas escalares e irei fazer comparação desses com os PaaS.</w:t>
       </w:r>
     </w:p>
     <w:p>
@@ -4688,7 +5083,43 @@
           <w:sz w:val="24"/>
           <w:shd w:val="clear" w:color="auto" w:fill="FFFF00"/>
         </w:rPr>
-        <w:t>No capítlulo 7, irei abordar e fundamentar a teoria sobre programação em micro-serviço, boas práticas desse modelo de programação para o novo modelo de arquitetura descentralizado e escalável</w:t>
+        <w:t xml:space="preserve">No </w:t>
+      </w:r>
+      <w:proofErr w:type="spellStart"/>
+      <w:r>
+        <w:rPr>
+          <w:rFonts w:cs="Times New Roman"/>
+          <w:sz w:val="24"/>
+          <w:shd w:val="clear" w:color="auto" w:fill="FFFF00"/>
+        </w:rPr>
+        <w:t>capítlulo</w:t>
+      </w:r>
+      <w:proofErr w:type="spellEnd"/>
+      <w:r>
+        <w:rPr>
+          <w:rFonts w:cs="Times New Roman"/>
+          <w:sz w:val="24"/>
+          <w:shd w:val="clear" w:color="auto" w:fill="FFFF00"/>
+        </w:rPr>
+        <w:t xml:space="preserve"> 7, irei abordar e fundamentar a teoria sobre programação em </w:t>
+      </w:r>
+      <w:proofErr w:type="spellStart"/>
+      <w:r>
+        <w:rPr>
+          <w:rFonts w:cs="Times New Roman"/>
+          <w:sz w:val="24"/>
+          <w:shd w:val="clear" w:color="auto" w:fill="FFFF00"/>
+        </w:rPr>
+        <w:t>micro-serviço</w:t>
+      </w:r>
+      <w:proofErr w:type="spellEnd"/>
+      <w:r>
+        <w:rPr>
+          <w:rFonts w:cs="Times New Roman"/>
+          <w:sz w:val="24"/>
+          <w:shd w:val="clear" w:color="auto" w:fill="FFFF00"/>
+        </w:rPr>
+        <w:t>, boas práticas desse modelo de programação para o novo modelo de arquitetura descentralizado e escalável</w:t>
       </w:r>
       <w:r>
         <w:rPr>
@@ -4713,7 +5144,25 @@
           <w:shd w:val="clear" w:color="auto" w:fill="FFFF00"/>
         </w:rPr>
         <w:lastRenderedPageBreak/>
-        <w:t>No capítulo 8, irei falar sobre o estudo de casos abordado no trabalho, farei fundamentação teórica para o motivo de meu estudo e trabalho, além de falar sobre infraestrutura relativa à este tipo de arquitetura e aplicabilidade deste modelo de computação.</w:t>
+        <w:t xml:space="preserve">No capítulo 8, irei falar sobre o estudo de casos abordado no trabalho, farei fundamentação teórica para o motivo de meu estudo e trabalho, além de falar sobre infraestrutura relativa </w:t>
+      </w:r>
+      <w:proofErr w:type="gramStart"/>
+      <w:r>
+        <w:rPr>
+          <w:rFonts w:cs="Times New Roman"/>
+          <w:sz w:val="24"/>
+          <w:shd w:val="clear" w:color="auto" w:fill="FFFF00"/>
+        </w:rPr>
+        <w:t>à</w:t>
+      </w:r>
+      <w:proofErr w:type="gramEnd"/>
+      <w:r>
+        <w:rPr>
+          <w:rFonts w:cs="Times New Roman"/>
+          <w:sz w:val="24"/>
+          <w:shd w:val="clear" w:color="auto" w:fill="FFFF00"/>
+        </w:rPr>
+        <w:t xml:space="preserve"> este tipo de arquitetura e aplicabilidade deste modelo de computação.</w:t>
       </w:r>
     </w:p>
     <w:p>
@@ -4729,7 +5178,25 @@
           <w:sz w:val="24"/>
           <w:shd w:val="clear" w:color="auto" w:fill="FFFF00"/>
         </w:rPr>
-        <w:t>No capítulo 9, irei fazer a conclusão do meu trabalho; Abordando meu ponto de vista e críticas e soluções relativas à este novo modelo e paradigma de programação.</w:t>
+        <w:t xml:space="preserve">No capítulo 9, irei fazer a conclusão do meu trabalho; </w:t>
+      </w:r>
+      <w:proofErr w:type="gramStart"/>
+      <w:r>
+        <w:rPr>
+          <w:rFonts w:cs="Times New Roman"/>
+          <w:sz w:val="24"/>
+          <w:shd w:val="clear" w:color="auto" w:fill="FFFF00"/>
+        </w:rPr>
+        <w:t>Abordando</w:t>
+      </w:r>
+      <w:proofErr w:type="gramEnd"/>
+      <w:r>
+        <w:rPr>
+          <w:rFonts w:cs="Times New Roman"/>
+          <w:sz w:val="24"/>
+          <w:shd w:val="clear" w:color="auto" w:fill="FFFF00"/>
+        </w:rPr>
+        <w:t xml:space="preserve"> meu ponto de vista e críticas e soluções relativas à este novo modelo e paradigma de programação.</w:t>
       </w:r>
     </w:p>
     <w:p>
@@ -4824,11 +5291,19 @@
           <w:sz w:val="24"/>
         </w:rPr>
       </w:pPr>
-      <w:r>
-        <w:rPr>
-          <w:sz w:val="24"/>
-        </w:rPr>
-        <w:t xml:space="preserve">sob demanda via rede a um agrupamento compartilhado e configurável de recursos computacionais (por exemplo, redes, servidores, equipamentos de armazenamento, </w:t>
+      <w:proofErr w:type="gramStart"/>
+      <w:r>
+        <w:rPr>
+          <w:sz w:val="24"/>
+        </w:rPr>
+        <w:t>sob</w:t>
+      </w:r>
+      <w:proofErr w:type="gramEnd"/>
+      <w:r>
+        <w:rPr>
+          <w:sz w:val="24"/>
+        </w:rPr>
+        <w:t xml:space="preserve"> demanda via rede a um agrupamento compartilhado e configurável de recursos computacionais (por exemplo, redes, servidores, equipamentos de armazenamento, </w:t>
       </w:r>
     </w:p>
     <w:p>
@@ -4838,11 +5313,19 @@
           <w:sz w:val="24"/>
         </w:rPr>
       </w:pPr>
-      <w:r>
-        <w:rPr>
-          <w:sz w:val="24"/>
-        </w:rPr>
-        <w:t xml:space="preserve">aplicações e serviços), que pode ser rapidamente fornecido e liberado com esforços </w:t>
+      <w:proofErr w:type="gramStart"/>
+      <w:r>
+        <w:rPr>
+          <w:sz w:val="24"/>
+        </w:rPr>
+        <w:t>aplicações</w:t>
+      </w:r>
+      <w:proofErr w:type="gramEnd"/>
+      <w:r>
+        <w:rPr>
+          <w:sz w:val="24"/>
+        </w:rPr>
+        <w:t xml:space="preserve"> e serviços), que pode ser rapidamente fornecido e liberado com esforços </w:t>
       </w:r>
     </w:p>
     <w:p>
@@ -4853,11 +5336,19 @@
           <w:sz w:val="24"/>
         </w:rPr>
       </w:pPr>
-      <w:r>
-        <w:rPr>
-          <w:sz w:val="24"/>
-        </w:rPr>
-        <w:t>mínimos de gerenciamento ou interação com o provedor de serviços. (NIST, 2015).</w:t>
+      <w:proofErr w:type="gramStart"/>
+      <w:r>
+        <w:rPr>
+          <w:sz w:val="24"/>
+        </w:rPr>
+        <w:t>mínimos</w:t>
+      </w:r>
+      <w:proofErr w:type="gramEnd"/>
+      <w:r>
+        <w:rPr>
+          <w:sz w:val="24"/>
+        </w:rPr>
+        <w:t xml:space="preserve"> de gerenciamento ou interação com o provedor de serviços. (NIST, 2015).</w:t>
       </w:r>
     </w:p>
     <w:p>
@@ -4878,7 +5369,21 @@
         <w:rPr>
           <w:sz w:val="24"/>
         </w:rPr>
-        <w:t>Ao invés de manter servidores e infraestrutura especializada para processamento de dados, storage de arquivos e outros serviços, utiliza-se serviços online (pode ser de outras empresas) para tal fim. Porém ao se expor a esse tipo de serviço, torna-se necessário ter algum tipo de questionamento e expertise para se manter a segurança, a confiabilidade e a privacidade desses dados.</w:t>
+        <w:t xml:space="preserve">Ao invés de manter servidores e infraestrutura especializada para processamento de dados, </w:t>
+      </w:r>
+      <w:proofErr w:type="spellStart"/>
+      <w:r>
+        <w:rPr>
+          <w:sz w:val="24"/>
+        </w:rPr>
+        <w:t>storage</w:t>
+      </w:r>
+      <w:proofErr w:type="spellEnd"/>
+      <w:r>
+        <w:rPr>
+          <w:sz w:val="24"/>
+        </w:rPr>
+        <w:t xml:space="preserve"> de arquivos e outros serviços, utiliza-se serviços online (pode ser de outras empresas) para tal fim. Porém ao se expor a esse tipo de serviço, torna-se necessário ter algum tipo de questionamento e expertise para se manter a segurança, a confiabilidade e a privacidade desses dados.</w:t>
       </w:r>
     </w:p>
     <w:p>
@@ -4974,7 +5479,21 @@
                               <w:rPr>
                                 <w:color w:val="000000"/>
                               </w:rPr>
-                              <w:t>: Clound Fonte: http://www.synergixtech.com/wp-content/uploads/2016/09/Cloud-Computing-Benefits.png</w:t>
+                              <w:t xml:space="preserve">: </w:t>
+                            </w:r>
+                            <w:proofErr w:type="spellStart"/>
+                            <w:r>
+                              <w:rPr>
+                                <w:color w:val="000000"/>
+                              </w:rPr>
+                              <w:t>Clound</w:t>
+                            </w:r>
+                            <w:proofErr w:type="spellEnd"/>
+                            <w:r>
+                              <w:rPr>
+                                <w:color w:val="000000"/>
+                              </w:rPr>
+                              <w:t xml:space="preserve"> Fonte: http://www.synergixtech.com/wp-content/uploads/2016/09/Cloud-Computing-Benefits.png</w:t>
                             </w:r>
                           </w:p>
                         </w:txbxContent>
@@ -5034,7 +5553,21 @@
                         <w:rPr>
                           <w:color w:val="000000"/>
                         </w:rPr>
-                        <w:t>: Clound Fonte: http://www.synergixtech.com/wp-content/uploads/2016/09/Cloud-Computing-Benefits.png</w:t>
+                        <w:t xml:space="preserve">: </w:t>
+                      </w:r>
+                      <w:proofErr w:type="spellStart"/>
+                      <w:r>
+                        <w:rPr>
+                          <w:color w:val="000000"/>
+                        </w:rPr>
+                        <w:t>Clound</w:t>
+                      </w:r>
+                      <w:proofErr w:type="spellEnd"/>
+                      <w:r>
+                        <w:rPr>
+                          <w:color w:val="000000"/>
+                        </w:rPr>
+                        <w:t xml:space="preserve"> Fonte: http://www.synergixtech.com/wp-content/uploads/2016/09/Cloud-Computing-Benefits.png</w:t>
                       </w:r>
                     </w:p>
                   </w:txbxContent>
@@ -5140,7 +5673,43 @@
           <w:color w:val="000000"/>
           <w:sz w:val="24"/>
         </w:rPr>
-        <w:t>A principal funcionalidade da computação em nuvem é a utilização de recursos computacionais por meio da web, e a idéia não é tão recente, a ideia já existia em 1960, com Joseph Carl Robnett Licklider.</w:t>
+        <w:t xml:space="preserve">A principal funcionalidade da computação em nuvem é a utilização de recursos computacionais por meio da web, e a idéia não é tão recente, a ideia já existia em 1960, com Joseph Carl </w:t>
+      </w:r>
+      <w:proofErr w:type="spellStart"/>
+      <w:r>
+        <w:rPr>
+          <w:rFonts w:eastAsia="Calibri" w:cs="Times New Roman"/>
+          <w:color w:val="000000"/>
+          <w:sz w:val="24"/>
+        </w:rPr>
+        <w:t>Robnett</w:t>
+      </w:r>
+      <w:proofErr w:type="spellEnd"/>
+      <w:r>
+        <w:rPr>
+          <w:rFonts w:eastAsia="Calibri" w:cs="Times New Roman"/>
+          <w:color w:val="000000"/>
+          <w:sz w:val="24"/>
+        </w:rPr>
+        <w:t xml:space="preserve"> </w:t>
+      </w:r>
+      <w:proofErr w:type="spellStart"/>
+      <w:r>
+        <w:rPr>
+          <w:rFonts w:eastAsia="Calibri" w:cs="Times New Roman"/>
+          <w:color w:val="000000"/>
+          <w:sz w:val="24"/>
+        </w:rPr>
+        <w:t>Licklider</w:t>
+      </w:r>
+      <w:proofErr w:type="spellEnd"/>
+      <w:r>
+        <w:rPr>
+          <w:rFonts w:eastAsia="Calibri" w:cs="Times New Roman"/>
+          <w:color w:val="000000"/>
+          <w:sz w:val="24"/>
+        </w:rPr>
+        <w:t>.</w:t>
       </w:r>
     </w:p>
     <w:p>
@@ -5163,6 +5732,7 @@
         </w:rPr>
         <w:t>Joseph Carl foi um dos desenvolvedores da ARPANET (</w:t>
       </w:r>
+      <w:proofErr w:type="spellStart"/>
       <w:r>
         <w:rPr>
           <w:rFonts w:eastAsia="Calibri" w:cs="Times New Roman"/>
@@ -5171,7 +5741,84 @@
           <w:color w:val="000000"/>
           <w:sz w:val="24"/>
         </w:rPr>
-        <w:t>Advanced Research Projects Agency Network</w:t>
+        <w:t>Advanced</w:t>
+      </w:r>
+      <w:proofErr w:type="spellEnd"/>
+      <w:r>
+        <w:rPr>
+          <w:rFonts w:eastAsia="Calibri" w:cs="Times New Roman"/>
+          <w:i/>
+          <w:iCs/>
+          <w:color w:val="000000"/>
+          <w:sz w:val="24"/>
+        </w:rPr>
+        <w:t xml:space="preserve"> </w:t>
+      </w:r>
+      <w:proofErr w:type="spellStart"/>
+      <w:r>
+        <w:rPr>
+          <w:rFonts w:eastAsia="Calibri" w:cs="Times New Roman"/>
+          <w:i/>
+          <w:iCs/>
+          <w:color w:val="000000"/>
+          <w:sz w:val="24"/>
+        </w:rPr>
+        <w:t>Research</w:t>
+      </w:r>
+      <w:proofErr w:type="spellEnd"/>
+      <w:r>
+        <w:rPr>
+          <w:rFonts w:eastAsia="Calibri" w:cs="Times New Roman"/>
+          <w:i/>
+          <w:iCs/>
+          <w:color w:val="000000"/>
+          <w:sz w:val="24"/>
+        </w:rPr>
+        <w:t xml:space="preserve"> </w:t>
+      </w:r>
+      <w:proofErr w:type="spellStart"/>
+      <w:r>
+        <w:rPr>
+          <w:rFonts w:eastAsia="Calibri" w:cs="Times New Roman"/>
+          <w:i/>
+          <w:iCs/>
+          <w:color w:val="000000"/>
+          <w:sz w:val="24"/>
+        </w:rPr>
+        <w:t>Projects</w:t>
+      </w:r>
+      <w:proofErr w:type="spellEnd"/>
+      <w:r>
+        <w:rPr>
+          <w:rFonts w:eastAsia="Calibri" w:cs="Times New Roman"/>
+          <w:i/>
+          <w:iCs/>
+          <w:color w:val="000000"/>
+          <w:sz w:val="24"/>
+        </w:rPr>
+        <w:t xml:space="preserve"> </w:t>
+      </w:r>
+      <w:proofErr w:type="spellStart"/>
+      <w:r>
+        <w:rPr>
+          <w:rFonts w:eastAsia="Calibri" w:cs="Times New Roman"/>
+          <w:i/>
+          <w:iCs/>
+          <w:color w:val="000000"/>
+          <w:sz w:val="24"/>
+        </w:rPr>
+        <w:t>Agency</w:t>
+      </w:r>
+      <w:proofErr w:type="spellEnd"/>
+      <w:r>
+        <w:rPr>
+          <w:rFonts w:eastAsia="Calibri" w:cs="Times New Roman"/>
+          <w:i/>
+          <w:iCs/>
+          <w:color w:val="000000"/>
+          <w:sz w:val="24"/>
+        </w:rPr>
+        <w:t xml:space="preserve"> Network</w:t>
       </w:r>
       <w:r>
         <w:rPr>
@@ -5832,7 +6479,43 @@
           <w:color w:val="000000"/>
           <w:sz w:val="24"/>
         </w:rPr>
-        <w:t xml:space="preserve">Mesmo com a existência dessas ideias há tanto tempo, o termo computação em nuvem só veio a ser mencionado em 1997, numa palestra acadêmica do professor de Sistemas da Informação Ramnath Chellappa, e só foi desenvolvida no ano de 1999 com o surgimento da Salesforce.com, primeira empresa a disponibilizar aplicações pela internet. </w:t>
+        <w:t xml:space="preserve">Mesmo com a existência dessas ideias há tanto tempo, o termo computação em nuvem só veio a ser mencionado em 1997, numa palestra acadêmica do professor de Sistemas da Informação </w:t>
+      </w:r>
+      <w:proofErr w:type="spellStart"/>
+      <w:r>
+        <w:rPr>
+          <w:rFonts w:eastAsia="Calibri" w:cs="Times New Roman"/>
+          <w:color w:val="000000"/>
+          <w:sz w:val="24"/>
+        </w:rPr>
+        <w:t>Ramnath</w:t>
+      </w:r>
+      <w:proofErr w:type="spellEnd"/>
+      <w:r>
+        <w:rPr>
+          <w:rFonts w:eastAsia="Calibri" w:cs="Times New Roman"/>
+          <w:color w:val="000000"/>
+          <w:sz w:val="24"/>
+        </w:rPr>
+        <w:t xml:space="preserve"> </w:t>
+      </w:r>
+      <w:proofErr w:type="spellStart"/>
+      <w:r>
+        <w:rPr>
+          <w:rFonts w:eastAsia="Calibri" w:cs="Times New Roman"/>
+          <w:color w:val="000000"/>
+          <w:sz w:val="24"/>
+        </w:rPr>
+        <w:t>Chellappa</w:t>
+      </w:r>
+      <w:proofErr w:type="spellEnd"/>
+      <w:r>
+        <w:rPr>
+          <w:rFonts w:eastAsia="Calibri" w:cs="Times New Roman"/>
+          <w:color w:val="000000"/>
+          <w:sz w:val="24"/>
+        </w:rPr>
+        <w:t xml:space="preserve">, e só foi desenvolvida no ano de 1999 com o surgimento da Salesforce.com, primeira empresa a disponibilizar aplicações pela internet. </w:t>
       </w:r>
     </w:p>
     <w:p>
@@ -5998,7 +6681,35 @@
                               <w:rPr>
                                 <w:color w:val="000000"/>
                               </w:rPr>
-                              <w:t>: Ramnath Chellappa Fonte: http://goizueta.emory.edu/profiles/images/portrait/chellapa.jpg</w:t>
+                              <w:t xml:space="preserve">: </w:t>
+                            </w:r>
+                            <w:proofErr w:type="spellStart"/>
+                            <w:r>
+                              <w:rPr>
+                                <w:color w:val="000000"/>
+                              </w:rPr>
+                              <w:t>Ramnath</w:t>
+                            </w:r>
+                            <w:proofErr w:type="spellEnd"/>
+                            <w:r>
+                              <w:rPr>
+                                <w:color w:val="000000"/>
+                              </w:rPr>
+                              <w:t xml:space="preserve"> </w:t>
+                            </w:r>
+                            <w:proofErr w:type="spellStart"/>
+                            <w:r>
+                              <w:rPr>
+                                <w:color w:val="000000"/>
+                              </w:rPr>
+                              <w:t>Chellappa</w:t>
+                            </w:r>
+                            <w:proofErr w:type="spellEnd"/>
+                            <w:r>
+                              <w:rPr>
+                                <w:color w:val="000000"/>
+                              </w:rPr>
+                              <w:t xml:space="preserve"> Fonte: http://goizueta.emory.edu/profiles/images/portrait/chellapa.jpg</w:t>
                             </w:r>
                           </w:p>
                         </w:txbxContent>
@@ -6058,7 +6769,35 @@
                         <w:rPr>
                           <w:color w:val="000000"/>
                         </w:rPr>
-                        <w:t>: Ramnath Chellappa Fonte: http://goizueta.emory.edu/profiles/images/portrait/chellapa.jpg</w:t>
+                        <w:t xml:space="preserve">: </w:t>
+                      </w:r>
+                      <w:proofErr w:type="spellStart"/>
+                      <w:r>
+                        <w:rPr>
+                          <w:color w:val="000000"/>
+                        </w:rPr>
+                        <w:t>Ramnath</w:t>
+                      </w:r>
+                      <w:proofErr w:type="spellEnd"/>
+                      <w:r>
+                        <w:rPr>
+                          <w:color w:val="000000"/>
+                        </w:rPr>
+                        <w:t xml:space="preserve"> </w:t>
+                      </w:r>
+                      <w:proofErr w:type="spellStart"/>
+                      <w:r>
+                        <w:rPr>
+                          <w:color w:val="000000"/>
+                        </w:rPr>
+                        <w:t>Chellappa</w:t>
+                      </w:r>
+                      <w:proofErr w:type="spellEnd"/>
+                      <w:r>
+                        <w:rPr>
+                          <w:color w:val="000000"/>
+                        </w:rPr>
+                        <w:t xml:space="preserve"> Fonte: http://goizueta.emory.edu/profiles/images/portrait/chellapa.jpg</w:t>
                       </w:r>
                     </w:p>
                   </w:txbxContent>
@@ -6101,7 +6840,25 @@
           <w:color w:val="000000"/>
           <w:sz w:val="24"/>
         </w:rPr>
-        <w:t>A partir do sucesso dessa empresa, outras grandes começaram a investir na área, como à Amazon, a Google, a IBM e a Microsoft.</w:t>
+        <w:t xml:space="preserve">A partir do sucesso dessa empresa, outras grandes começaram a investir na área, como à </w:t>
+      </w:r>
+      <w:proofErr w:type="spellStart"/>
+      <w:r>
+        <w:rPr>
+          <w:rFonts w:eastAsia="Calibri" w:cs="Times New Roman"/>
+          <w:color w:val="000000"/>
+          <w:sz w:val="24"/>
+        </w:rPr>
+        <w:t>Amazon</w:t>
+      </w:r>
+      <w:proofErr w:type="spellEnd"/>
+      <w:r>
+        <w:rPr>
+          <w:rFonts w:eastAsia="Calibri" w:cs="Times New Roman"/>
+          <w:color w:val="000000"/>
+          <w:sz w:val="24"/>
+        </w:rPr>
+        <w:t>, a Google, a IBM e a Microsoft.</w:t>
       </w:r>
     </w:p>
     <w:p>
@@ -6812,7 +7569,21 @@
         <w:rPr>
           <w:sz w:val="24"/>
         </w:rPr>
-        <w:t xml:space="preserve">Uma infraestrutura de nuvem pública é disponibilizada para o público geral e é de propriedade de um provedor de serviços de web (terceirizado). Em uma nuvem pública, os recursos de computação são disponibilizados dinamicamente através do provedor e são fornecidos para seus clientes (rede própria utilizando VPNs tendo como base a infraestrutura da web); A cobrança feita pelo provedor é feita pela quantidade de recursos que o cliente utiliza (isto pode variar em contrato). </w:t>
+        <w:t xml:space="preserve">Uma infraestrutura de nuvem pública é disponibilizada para o público geral e é de propriedade de um provedor de serviços de web (terceirizado). Em uma nuvem pública, os recursos de computação são disponibilizados dinamicamente através do provedor e são fornecidos para seus clientes (rede própria utilizando </w:t>
+      </w:r>
+      <w:proofErr w:type="spellStart"/>
+      <w:r>
+        <w:rPr>
+          <w:sz w:val="24"/>
+        </w:rPr>
+        <w:t>VPNs</w:t>
+      </w:r>
+      <w:proofErr w:type="spellEnd"/>
+      <w:r>
+        <w:rPr>
+          <w:sz w:val="24"/>
+        </w:rPr>
+        <w:t xml:space="preserve"> tendo como base a infraestrutura da web); A cobrança feita pelo provedor é feita pela quantidade de recursos que o cliente utiliza (isto pode variar em contrato). </w:t>
       </w:r>
     </w:p>
     <w:p>
@@ -7855,7 +8626,21 @@
           <w:sz w:val="24"/>
         </w:rPr>
         <w:lastRenderedPageBreak/>
-        <w:t xml:space="preserve"> processamento e largura de banda. Esse recurso deve ser monitorado e controlado de forma transparente tanto para o provedor de serviço quanto para o usuário.</w:t>
+        <w:t xml:space="preserve"> </w:t>
+      </w:r>
+      <w:proofErr w:type="gramStart"/>
+      <w:r>
+        <w:rPr>
+          <w:sz w:val="24"/>
+        </w:rPr>
+        <w:t>processamento</w:t>
+      </w:r>
+      <w:proofErr w:type="gramEnd"/>
+      <w:r>
+        <w:rPr>
+          <w:sz w:val="24"/>
+        </w:rPr>
+        <w:t xml:space="preserve"> e largura de banda. Esse recurso deve ser monitorado e controlado de forma transparente tanto para o provedor de serviço quanto para o usuário.</w:t>
       </w:r>
     </w:p>
     <w:p>
@@ -7913,7 +8698,21 @@
         <w:rPr>
           <w:sz w:val="24"/>
         </w:rPr>
-        <w:t>Níveis de Qualidade de Serviço de SLA: Esta questão está diretamente ligada com a tolerância à falhas, da qual em último caso de não poder ser tolerante à falhas e a falha de fato ocorrer que o provedor de serviço possa dar o mínimo de assistências aos seus usuários e que o mesmo possam ter alguma garantia de que os seus serviços, possam ser restabelecidos dentro do tempo referenciado em contrato.</w:t>
+        <w:t xml:space="preserve">Níveis de Qualidade de Serviço de SLA: Esta questão está diretamente ligada com a tolerância </w:t>
+      </w:r>
+      <w:proofErr w:type="gramStart"/>
+      <w:r>
+        <w:rPr>
+          <w:sz w:val="24"/>
+        </w:rPr>
+        <w:t>à</w:t>
+      </w:r>
+      <w:proofErr w:type="gramEnd"/>
+      <w:r>
+        <w:rPr>
+          <w:sz w:val="24"/>
+        </w:rPr>
+        <w:t xml:space="preserve"> falhas, da qual em último caso de não poder ser tolerante à falhas e a falha de fato ocorrer que o provedor de serviço possa dar o mínimo de assistências aos seus usuários e que o mesmo possam ter alguma garantia de que os seus serviços, possam ser restabelecidos dentro do tempo referenciado em contrato.</w:t>
       </w:r>
     </w:p>
     <w:p>
@@ -7961,15 +8760,131 @@
           <w:rFonts w:cs="Times New Roman"/>
           <w:sz w:val="24"/>
         </w:rPr>
-        <w:t xml:space="preserve">A idéia de Computação em Nuvem é composta por modelos de serviços, esses modelos são pagos conforme a necessidade e o uso dos mesmos (pay-per-use), dando ao cliente a possiblidade de usar mais ou menos recursos de acordo com sua necessidade. </w:t>
-      </w:r>
+        <w:t>A idéia de Computação em Nuvem é composta por modelos de serviços, esses modelos são pagos conforme a necessidade e o uso dos mesmos (</w:t>
+      </w:r>
+      <w:proofErr w:type="spellStart"/>
+      <w:r>
+        <w:rPr>
+          <w:rFonts w:cs="Times New Roman"/>
+          <w:sz w:val="24"/>
+        </w:rPr>
+        <w:t>pay</w:t>
+      </w:r>
+      <w:proofErr w:type="spellEnd"/>
+      <w:r>
+        <w:rPr>
+          <w:rFonts w:cs="Times New Roman"/>
+          <w:sz w:val="24"/>
+        </w:rPr>
+        <w:t xml:space="preserve">-per-use), dando ao cliente a possiblidade de usar mais ou menos recursos de acordo com sua necessidade. </w:t>
+      </w:r>
+      <w:proofErr w:type="spellStart"/>
       <w:r>
         <w:rPr>
           <w:rFonts w:cs="Times New Roman"/>
           <w:sz w:val="24"/>
           <w:lang w:val="en-US"/>
         </w:rPr>
-        <w:t xml:space="preserve">Os modelos de serviços são os seguintes: </w:t>
+        <w:t>Os</w:t>
+      </w:r>
+      <w:proofErr w:type="spellEnd"/>
+      <w:r>
+        <w:rPr>
+          <w:rFonts w:cs="Times New Roman"/>
+          <w:sz w:val="24"/>
+          <w:lang w:val="en-US"/>
+        </w:rPr>
+        <w:t xml:space="preserve"> </w:t>
+      </w:r>
+      <w:proofErr w:type="spellStart"/>
+      <w:r>
+        <w:rPr>
+          <w:rFonts w:cs="Times New Roman"/>
+          <w:sz w:val="24"/>
+          <w:lang w:val="en-US"/>
+        </w:rPr>
+        <w:t>modelos</w:t>
+      </w:r>
+      <w:proofErr w:type="spellEnd"/>
+      <w:r>
+        <w:rPr>
+          <w:rFonts w:cs="Times New Roman"/>
+          <w:sz w:val="24"/>
+          <w:lang w:val="en-US"/>
+        </w:rPr>
+        <w:t xml:space="preserve"> de </w:t>
+      </w:r>
+      <w:proofErr w:type="spellStart"/>
+      <w:r>
+        <w:rPr>
+          <w:rFonts w:cs="Times New Roman"/>
+          <w:sz w:val="24"/>
+          <w:lang w:val="en-US"/>
+        </w:rPr>
+        <w:t>serviços</w:t>
+      </w:r>
+      <w:proofErr w:type="spellEnd"/>
+      <w:r>
+        <w:rPr>
+          <w:rFonts w:cs="Times New Roman"/>
+          <w:sz w:val="24"/>
+          <w:lang w:val="en-US"/>
+        </w:rPr>
+        <w:t xml:space="preserve"> </w:t>
+      </w:r>
+      <w:proofErr w:type="spellStart"/>
+      <w:r>
+        <w:rPr>
+          <w:rFonts w:cs="Times New Roman"/>
+          <w:sz w:val="24"/>
+          <w:lang w:val="en-US"/>
+        </w:rPr>
+        <w:t>são</w:t>
+      </w:r>
+      <w:proofErr w:type="spellEnd"/>
+      <w:r>
+        <w:rPr>
+          <w:rFonts w:cs="Times New Roman"/>
+          <w:sz w:val="24"/>
+          <w:lang w:val="en-US"/>
+        </w:rPr>
+        <w:t xml:space="preserve"> </w:t>
+      </w:r>
+      <w:proofErr w:type="spellStart"/>
+      <w:r>
+        <w:rPr>
+          <w:rFonts w:cs="Times New Roman"/>
+          <w:sz w:val="24"/>
+          <w:lang w:val="en-US"/>
+        </w:rPr>
+        <w:t>os</w:t>
+      </w:r>
+      <w:proofErr w:type="spellEnd"/>
+      <w:r>
+        <w:rPr>
+          <w:rFonts w:cs="Times New Roman"/>
+          <w:sz w:val="24"/>
+          <w:lang w:val="en-US"/>
+        </w:rPr>
+        <w:t xml:space="preserve"> </w:t>
+      </w:r>
+      <w:proofErr w:type="spellStart"/>
+      <w:r>
+        <w:rPr>
+          <w:rFonts w:cs="Times New Roman"/>
+          <w:sz w:val="24"/>
+          <w:lang w:val="en-US"/>
+        </w:rPr>
+        <w:t>seguintes</w:t>
+      </w:r>
+      <w:proofErr w:type="spellEnd"/>
+      <w:r>
+        <w:rPr>
+          <w:rFonts w:cs="Times New Roman"/>
+          <w:sz w:val="24"/>
+          <w:lang w:val="en-US"/>
+        </w:rPr>
+        <w:t xml:space="preserve">: </w:t>
       </w:r>
     </w:p>
     <w:p>
@@ -8005,7 +8920,23 @@
           <w:rFonts w:cs="Times New Roman"/>
           <w:sz w:val="24"/>
         </w:rPr>
-        <w:t xml:space="preserve">Software como Serviço (SaaS): um aplicativo pode ser utilizado por uma grande quantidade de usuários simultaneamente. Esse tipo de serviço é disponibilizado por provedores e acessado pelos usuários através de aplicações como o navegador. Todo o controle e gerenciamento da rede, sistemas operacionais, armazenamento e possíveis manutenções será de responsabilidade do provedor de serviço (Aulbach, 2009). </w:t>
+        <w:t>Software como Serviço (SaaS): um aplicativo pode ser utilizado por uma grande quantidade de usuários simultaneamente. Esse tipo de serviço é disponibilizado por provedores e acessado pelos usuários através de aplicações como o navegador. Todo o controle e gerenciamento da rede, sistemas operacionais, armazenamento e possíveis manutenções será de responsabilidade do provedor de serviço (</w:t>
+      </w:r>
+      <w:proofErr w:type="spellStart"/>
+      <w:r>
+        <w:rPr>
+          <w:rFonts w:cs="Times New Roman"/>
+          <w:sz w:val="24"/>
+        </w:rPr>
+        <w:t>Aulbach</w:t>
+      </w:r>
+      <w:proofErr w:type="spellEnd"/>
+      <w:r>
+        <w:rPr>
+          <w:rFonts w:cs="Times New Roman"/>
+          <w:sz w:val="24"/>
+        </w:rPr>
+        <w:t xml:space="preserve">, 2009). </w:t>
       </w:r>
     </w:p>
     <w:p>
@@ -8075,7 +9006,23 @@
           <w:rFonts w:cs="Times New Roman"/>
           <w:sz w:val="24"/>
         </w:rPr>
-        <w:t xml:space="preserve">Infraestrutura como Serviço (IaaS): consiste no fornecimento de infraestrutura de processamento, armazenamento, redes, entre outros. Este serviço, assim como os demais, tem seus recursos – neste caso a infraestrutura – compartilhados com diversos usuários simultaneamente. Isso se torna possível através do processo de virtualização, no qual o usuário terá controle sobre máquinas virtuais, armazenamento, aplicativos instalados e possivelmente um controle limitado sobre os recursos de rede (VERAS, 2012). </w:t>
+        <w:t>Infraestrutura como Serviço (</w:t>
+      </w:r>
+      <w:proofErr w:type="spellStart"/>
+      <w:r>
+        <w:rPr>
+          <w:rFonts w:cs="Times New Roman"/>
+          <w:sz w:val="24"/>
+        </w:rPr>
+        <w:t>IaaS</w:t>
+      </w:r>
+      <w:proofErr w:type="spellEnd"/>
+      <w:r>
+        <w:rPr>
+          <w:rFonts w:cs="Times New Roman"/>
+          <w:sz w:val="24"/>
+        </w:rPr>
+        <w:t xml:space="preserve">): consiste no fornecimento de infraestrutura de processamento, armazenamento, redes, entre outros. Este serviço, assim como os demais, tem seus recursos – neste caso a infraestrutura – compartilhados com diversos usuários simultaneamente. Isso se torna possível através do processo de virtualização, no qual o usuário terá controle sobre máquinas virtuais, armazenamento, aplicativos instalados e possivelmente um controle limitado sobre os recursos de rede (VERAS, 2012). </w:t>
       </w:r>
     </w:p>
     <w:p>
@@ -8335,7 +9282,21 @@
         <w:rPr>
           <w:sz w:val="24"/>
         </w:rPr>
-        <w:t>Os sistemas de virtualização passaram por algumas mudanças ao longo do tempo até chegarem aos sistemas atuais, em primeira fase eram servidores em grande escala que ocupavam grande parte de uma sala, sem virtualização e que rodavam somente uma aplicação, não usando nem metade do seu poder de processamento e com grandes gastos de energia; Se necessário ampliação havia custos de compra de hardware e de espaços, energia, gerenciamento centralizado das máquinas, segurança</w:t>
+        <w:t xml:space="preserve">Os sistemas de virtualização passaram por algumas mudanças ao longo do tempo até chegarem aos sistemas atuais, em primeira fase eram servidores em grande escala que ocupavam grande parte de uma sala, sem virtualização e que rodavam somente uma aplicação, não usando nem metade do seu poder de processamento e com grandes gastos de energia; </w:t>
+      </w:r>
+      <w:proofErr w:type="gramStart"/>
+      <w:r>
+        <w:rPr>
+          <w:sz w:val="24"/>
+        </w:rPr>
+        <w:t>Se</w:t>
+      </w:r>
+      <w:proofErr w:type="gramEnd"/>
+      <w:r>
+        <w:rPr>
+          <w:sz w:val="24"/>
+        </w:rPr>
+        <w:t xml:space="preserve"> necessário ampliação havia custos de compra de hardware e de espaços, energia, gerenciamento centralizado das máquinas, segurança</w:t>
       </w:r>
       <w:r>
         <w:rPr>
@@ -8453,11 +9414,19 @@
                               <w:rPr>
                                 <w:color w:val="000000"/>
                               </w:rPr>
-                              <w:t xml:space="preserve"> Hypervisor</w:t>
+                              <w:t xml:space="preserve"> </w:t>
+                            </w:r>
+                            <w:proofErr w:type="spellStart"/>
+                            <w:r>
+                              <w:rPr>
+                                <w:color w:val="000000"/>
+                              </w:rPr>
+                              <w:t>Hypervisor</w:t>
                             </w:r>
                             <w:bookmarkEnd w:id="73"/>
                             <w:bookmarkEnd w:id="74"/>
                             <w:bookmarkEnd w:id="75"/>
+                            <w:proofErr w:type="spellEnd"/>
                             <w:r>
                               <w:rPr>
                                 <w:color w:val="000000"/>
@@ -8519,11 +9488,19 @@
                         <w:rPr>
                           <w:color w:val="000000"/>
                         </w:rPr>
-                        <w:t xml:space="preserve"> Hypervisor</w:t>
+                        <w:t xml:space="preserve"> </w:t>
+                      </w:r>
+                      <w:proofErr w:type="spellStart"/>
+                      <w:r>
+                        <w:rPr>
+                          <w:color w:val="000000"/>
+                        </w:rPr>
+                        <w:t>Hypervisor</w:t>
                       </w:r>
                       <w:bookmarkEnd w:id="76"/>
                       <w:bookmarkEnd w:id="77"/>
                       <w:bookmarkEnd w:id="78"/>
+                      <w:proofErr w:type="spellEnd"/>
                       <w:r>
                         <w:rPr>
                           <w:color w:val="000000"/>
@@ -8543,7 +9520,21 @@
         <w:rPr>
           <w:sz w:val="24"/>
         </w:rPr>
-        <w:t>Com o surgimento da virtualização houve a inserção de um hypervisor no sistema operacional, que consiste em um gerenciador para a virtualização.</w:t>
+        <w:t xml:space="preserve">Com o surgimento da virtualização houve a inserção de um </w:t>
+      </w:r>
+      <w:proofErr w:type="spellStart"/>
+      <w:r>
+        <w:rPr>
+          <w:sz w:val="24"/>
+        </w:rPr>
+        <w:t>hypervisor</w:t>
+      </w:r>
+      <w:proofErr w:type="spellEnd"/>
+      <w:r>
+        <w:rPr>
+          <w:sz w:val="24"/>
+        </w:rPr>
+        <w:t xml:space="preserve"> no sistema operacional, que consiste em um gerenciador para a virtualização.</w:t>
       </w:r>
     </w:p>
     <w:p>
@@ -8629,7 +9620,21 @@
         <w:rPr>
           <w:sz w:val="24"/>
         </w:rPr>
-        <w:t xml:space="preserve"> A evolução deste modelo consiste em não usar mais a camada do sistema operacional, e sim que o próprio hypervisor é que faz a gestão em cima da camada do hardware, se tornando um sistema operacional de gerenciamento.</w:t>
+        <w:t xml:space="preserve"> A evolução deste modelo consiste em não usar mais a camada do sistema operacional, e sim que o próprio </w:t>
+      </w:r>
+      <w:proofErr w:type="spellStart"/>
+      <w:r>
+        <w:rPr>
+          <w:sz w:val="24"/>
+        </w:rPr>
+        <w:t>hypervisor</w:t>
+      </w:r>
+      <w:proofErr w:type="spellEnd"/>
+      <w:r>
+        <w:rPr>
+          <w:sz w:val="24"/>
+        </w:rPr>
+        <w:t xml:space="preserve"> é que faz a gestão em cima da camada do hardware, se tornando um sistema operacional de gerenciamento.</w:t>
       </w:r>
     </w:p>
     <w:p>
@@ -8707,22 +9712,86 @@
       </w:r>
       <w:bookmarkEnd w:id="79"/>
       <w:r>
-        <w:t xml:space="preserve"> - Evolução do Hypervisor Fonte: http://3way.com.br/saiba-como-a-virtualizacao-por-container-revolucionou-a-infraestrutura-de-ti.png</w:t>
-      </w:r>
-    </w:p>
-    <w:p>
-      <w:pPr>
-        <w:rPr>
-          <w:sz w:val="24"/>
-        </w:rPr>
-      </w:pPr>
-    </w:p>
-    <w:p>
-      <w:r>
-        <w:rPr>
-          <w:sz w:val="24"/>
-        </w:rPr>
-        <w:t xml:space="preserve">O modelo de containers elimina a camada do sistema operacional que existia para cada  máquina virtualizada e o hypervisor para gerenciar as instâncias virtualizadas. A virtualização  pelo container utiliza o kernel do sistema operacional nativo da máquina, geralmente sendo o Linux, mais hoje já é possível ser feito em outros sistemas operacionais. </w:t>
+        <w:t xml:space="preserve"> - Evolução do </w:t>
+      </w:r>
+      <w:proofErr w:type="spellStart"/>
+      <w:r>
+        <w:t>Hypervisor</w:t>
+      </w:r>
+      <w:proofErr w:type="spellEnd"/>
+      <w:r>
+        <w:t xml:space="preserve"> Fonte: http://3way.com.br/saiba-como-a-virtualizacao-por-container-revolucionou-a-infraestrutura-de-ti.png</w:t>
+      </w:r>
+    </w:p>
+    <w:p>
+      <w:pPr>
+        <w:rPr>
+          <w:sz w:val="24"/>
+        </w:rPr>
+      </w:pPr>
+    </w:p>
+    <w:p>
+      <w:r>
+        <w:rPr>
+          <w:sz w:val="24"/>
+        </w:rPr>
+        <w:t xml:space="preserve">O modelo de containers elimina a camada do sistema operacional que existia para </w:t>
+      </w:r>
+      <w:proofErr w:type="gramStart"/>
+      <w:r>
+        <w:rPr>
+          <w:sz w:val="24"/>
+        </w:rPr>
+        <w:t>cada  máquina</w:t>
+      </w:r>
+      <w:proofErr w:type="gramEnd"/>
+      <w:r>
+        <w:rPr>
+          <w:sz w:val="24"/>
+        </w:rPr>
+        <w:t xml:space="preserve"> virtualizada e o </w:t>
+      </w:r>
+      <w:proofErr w:type="spellStart"/>
+      <w:r>
+        <w:rPr>
+          <w:sz w:val="24"/>
+        </w:rPr>
+        <w:t>hypervisor</w:t>
+      </w:r>
+      <w:proofErr w:type="spellEnd"/>
+      <w:r>
+        <w:rPr>
+          <w:sz w:val="24"/>
+        </w:rPr>
+        <w:t xml:space="preserve"> para gerenciar as instâncias virtualizadas. A </w:t>
+      </w:r>
+      <w:proofErr w:type="gramStart"/>
+      <w:r>
+        <w:rPr>
+          <w:sz w:val="24"/>
+        </w:rPr>
+        <w:t>virtualização  pelo</w:t>
+      </w:r>
+      <w:proofErr w:type="gramEnd"/>
+      <w:r>
+        <w:rPr>
+          <w:sz w:val="24"/>
+        </w:rPr>
+        <w:t xml:space="preserve"> container utiliza o </w:t>
+      </w:r>
+      <w:proofErr w:type="spellStart"/>
+      <w:r>
+        <w:rPr>
+          <w:sz w:val="24"/>
+        </w:rPr>
+        <w:t>kernel</w:t>
+      </w:r>
+      <w:proofErr w:type="spellEnd"/>
+      <w:r>
+        <w:rPr>
+          <w:sz w:val="24"/>
+        </w:rPr>
+        <w:t xml:space="preserve"> do sistema operacional nativo da máquina, geralmente sendo o Linux, mais hoje já é possível ser feito em outros sistemas operacionais. </w:t>
       </w:r>
     </w:p>
     <w:p>
@@ -8822,15 +9891,99 @@
           <w:sz w:val="24"/>
         </w:rPr>
         <w:lastRenderedPageBreak/>
-        <w:t>O kernel do sistema é responsável por fornecer as bibliotecas e os binários necessários para que o container possa rodar a aplicação de forma necessária.</w:t>
-      </w:r>
-    </w:p>
-    <w:p>
-      <w:r>
-        <w:rPr>
-          <w:sz w:val="24"/>
-        </w:rPr>
-        <w:t>Basicamente há uma abstração do nível de sistema operacional, pois as configurações ficam no container e o mesmo pode ser tem um alto nível de provisionamento, podendo ser replicado sem menores problemas, simplificando muito a implementação em diferentes máquinas e ambientes de homologação (QA – Quality Assurance, Staging, Produção); o container pode ser baixado em qualquer lugar, e máquina hospedeira utilizando o Dockerhub (repositório do docker).</w:t>
+        <w:t xml:space="preserve">O </w:t>
+      </w:r>
+      <w:proofErr w:type="spellStart"/>
+      <w:r>
+        <w:rPr>
+          <w:sz w:val="24"/>
+        </w:rPr>
+        <w:t>kernel</w:t>
+      </w:r>
+      <w:proofErr w:type="spellEnd"/>
+      <w:r>
+        <w:rPr>
+          <w:sz w:val="24"/>
+        </w:rPr>
+        <w:t xml:space="preserve"> do sistema é responsável por fornecer as bibliotecas e os binários necessários para que o container possa rodar a aplicação de forma necessária.</w:t>
+      </w:r>
+    </w:p>
+    <w:p>
+      <w:r>
+        <w:rPr>
+          <w:sz w:val="24"/>
+        </w:rPr>
+        <w:t xml:space="preserve">Basicamente há uma abstração do nível de sistema operacional, pois as configurações ficam no container e o mesmo pode ser tem um alto nível de provisionamento, podendo ser replicado sem menores problemas, simplificando muito a implementação em diferentes máquinas e ambientes de homologação (QA – </w:t>
+      </w:r>
+      <w:proofErr w:type="spellStart"/>
+      <w:r>
+        <w:rPr>
+          <w:sz w:val="24"/>
+        </w:rPr>
+        <w:t>Quality</w:t>
+      </w:r>
+      <w:proofErr w:type="spellEnd"/>
+      <w:r>
+        <w:rPr>
+          <w:sz w:val="24"/>
+        </w:rPr>
+        <w:t xml:space="preserve"> </w:t>
+      </w:r>
+      <w:proofErr w:type="spellStart"/>
+      <w:r>
+        <w:rPr>
+          <w:sz w:val="24"/>
+        </w:rPr>
+        <w:t>Assurance</w:t>
+      </w:r>
+      <w:proofErr w:type="spellEnd"/>
+      <w:r>
+        <w:rPr>
+          <w:sz w:val="24"/>
+        </w:rPr>
+        <w:t xml:space="preserve">, </w:t>
+      </w:r>
+      <w:proofErr w:type="spellStart"/>
+      <w:r>
+        <w:rPr>
+          <w:sz w:val="24"/>
+        </w:rPr>
+        <w:t>Staging</w:t>
+      </w:r>
+      <w:proofErr w:type="spellEnd"/>
+      <w:r>
+        <w:rPr>
+          <w:sz w:val="24"/>
+        </w:rPr>
+        <w:t xml:space="preserve">, Produção); o container pode ser baixado em qualquer lugar, e máquina hospedeira utilizando o </w:t>
+      </w:r>
+      <w:proofErr w:type="spellStart"/>
+      <w:r>
+        <w:rPr>
+          <w:sz w:val="24"/>
+        </w:rPr>
+        <w:t>Dockerhub</w:t>
+      </w:r>
+      <w:proofErr w:type="spellEnd"/>
+      <w:r>
+        <w:rPr>
+          <w:sz w:val="24"/>
+        </w:rPr>
+        <w:t xml:space="preserve"> (repositório do </w:t>
+      </w:r>
+      <w:proofErr w:type="spellStart"/>
+      <w:r>
+        <w:rPr>
+          <w:sz w:val="24"/>
+        </w:rPr>
+        <w:t>docker</w:t>
+      </w:r>
+      <w:proofErr w:type="spellEnd"/>
+      <w:r>
+        <w:rPr>
+          <w:sz w:val="24"/>
+        </w:rPr>
+        <w:t>).</w:t>
       </w:r>
     </w:p>
     <w:p>
@@ -8881,6 +10034,7 @@
         <w:t xml:space="preserve">Rogério dos Anjos (em </w:t>
       </w:r>
       <w:hyperlink r:id="rId22">
+        <w:proofErr w:type="spellStart"/>
         <w:r>
           <w:rPr>
             <w:rStyle w:val="LigaodeInternet"/>
@@ -8908,6 +10062,7 @@
           </w:rPr>
           <w:t>Novidades</w:t>
         </w:r>
+        <w:proofErr w:type="spellEnd"/>
       </w:hyperlink>
       <w:r>
         <w:rPr>
@@ -8928,7 +10083,39 @@
           <w:color w:val="000000" w:themeColor="text1"/>
           <w:sz w:val="24"/>
         </w:rPr>
-        <w:t xml:space="preserve">- “O LXC (Linux Container) é um sistema leve de virtualização que usa múltiplos containers de forma isolada no kernel Linux. Ele cria um ambiente muito próximo de um sistema Linux sem precisar instalar um kernel separado. Com o LXC é </w:t>
+        <w:t xml:space="preserve">- “O LXC (Linux Container) é um sistema leve de virtualização que usa múltiplos containers de forma isolada no </w:t>
+      </w:r>
+      <w:proofErr w:type="spellStart"/>
+      <w:r>
+        <w:rPr>
+          <w:color w:val="000000" w:themeColor="text1"/>
+          <w:sz w:val="24"/>
+        </w:rPr>
+        <w:t>kernel</w:t>
+      </w:r>
+      <w:proofErr w:type="spellEnd"/>
+      <w:r>
+        <w:rPr>
+          <w:color w:val="000000" w:themeColor="text1"/>
+          <w:sz w:val="24"/>
+        </w:rPr>
+        <w:t xml:space="preserve"> Linux. Ele cria um ambiente muito próximo de um sistema Linux sem precisar instalar um </w:t>
+      </w:r>
+      <w:proofErr w:type="spellStart"/>
+      <w:r>
+        <w:rPr>
+          <w:color w:val="000000" w:themeColor="text1"/>
+          <w:sz w:val="24"/>
+        </w:rPr>
+        <w:t>kernel</w:t>
+      </w:r>
+      <w:proofErr w:type="spellEnd"/>
+      <w:r>
+        <w:rPr>
+          <w:color w:val="000000" w:themeColor="text1"/>
+          <w:sz w:val="24"/>
+        </w:rPr>
+        <w:t xml:space="preserve"> separado. Com o LXC é </w:t>
       </w:r>
       <w:r>
         <w:rPr>
@@ -8964,8 +10151,21 @@
             <w:highlight w:val="white"/>
             <w:u w:val="none"/>
           </w:rPr>
-          <w:t>Cristiano Diedrich</w:t>
-        </w:r>
+          <w:t xml:space="preserve">Cristiano </w:t>
+        </w:r>
+        <w:proofErr w:type="spellStart"/>
+        <w:r>
+          <w:rPr>
+            <w:rStyle w:val="LigaodeInternet"/>
+            <w:rFonts w:cs="Times New Roman"/>
+            <w:color w:val="000000" w:themeColor="text1"/>
+            <w:sz w:val="24"/>
+            <w:highlight w:val="white"/>
+            <w:u w:val="none"/>
+          </w:rPr>
+          <w:t>Diedrich</w:t>
+        </w:r>
+        <w:proofErr w:type="spellEnd"/>
       </w:hyperlink>
       <w:r>
         <w:rPr>
@@ -8983,7 +10183,117 @@
           <w:shd w:val="clear" w:color="auto" w:fill="FFFFFF"/>
           <w:lang w:eastAsia="pt-BR"/>
         </w:rPr>
-        <w:t> LXC, trazia as seguintes fases: LXC, chroot com esteroides. O objetivo do projeto era ser uma alternativa a já consolidada tecnologia de chroot, sendo um meio termo entre máquina virtual e chroot, possibilitando a criação de um ambiente mais próximo possível de uma instalação Linux sem a necessidade de  um kernel separado.”</w:t>
+        <w:t xml:space="preserve"> LXC, trazia as seguintes fases: LXC, </w:t>
+      </w:r>
+      <w:proofErr w:type="spellStart"/>
+      <w:r>
+        <w:rPr>
+          <w:rFonts w:cs="Times New Roman"/>
+          <w:color w:val="000000" w:themeColor="text1"/>
+          <w:sz w:val="24"/>
+          <w:shd w:val="clear" w:color="auto" w:fill="FFFFFF"/>
+          <w:lang w:eastAsia="pt-BR"/>
+        </w:rPr>
+        <w:t>chroot</w:t>
+      </w:r>
+      <w:proofErr w:type="spellEnd"/>
+      <w:r>
+        <w:rPr>
+          <w:rFonts w:cs="Times New Roman"/>
+          <w:color w:val="000000" w:themeColor="text1"/>
+          <w:sz w:val="24"/>
+          <w:shd w:val="clear" w:color="auto" w:fill="FFFFFF"/>
+          <w:lang w:eastAsia="pt-BR"/>
+        </w:rPr>
+        <w:t xml:space="preserve"> com esteroides. O objetivo do projeto era ser uma alternativa a já consolidada tecnologia de </w:t>
+      </w:r>
+      <w:proofErr w:type="spellStart"/>
+      <w:r>
+        <w:rPr>
+          <w:rFonts w:cs="Times New Roman"/>
+          <w:color w:val="000000" w:themeColor="text1"/>
+          <w:sz w:val="24"/>
+          <w:shd w:val="clear" w:color="auto" w:fill="FFFFFF"/>
+          <w:lang w:eastAsia="pt-BR"/>
+        </w:rPr>
+        <w:t>chroot</w:t>
+      </w:r>
+      <w:proofErr w:type="spellEnd"/>
+      <w:r>
+        <w:rPr>
+          <w:rFonts w:cs="Times New Roman"/>
+          <w:color w:val="000000" w:themeColor="text1"/>
+          <w:sz w:val="24"/>
+          <w:shd w:val="clear" w:color="auto" w:fill="FFFFFF"/>
+          <w:lang w:eastAsia="pt-BR"/>
+        </w:rPr>
+        <w:t xml:space="preserve">, sendo um meio termo entre máquina virtual e </w:t>
+      </w:r>
+      <w:proofErr w:type="spellStart"/>
+      <w:r>
+        <w:rPr>
+          <w:rFonts w:cs="Times New Roman"/>
+          <w:color w:val="000000" w:themeColor="text1"/>
+          <w:sz w:val="24"/>
+          <w:shd w:val="clear" w:color="auto" w:fill="FFFFFF"/>
+          <w:lang w:eastAsia="pt-BR"/>
+        </w:rPr>
+        <w:t>chroot</w:t>
+      </w:r>
+      <w:proofErr w:type="spellEnd"/>
+      <w:r>
+        <w:rPr>
+          <w:rFonts w:cs="Times New Roman"/>
+          <w:color w:val="000000" w:themeColor="text1"/>
+          <w:sz w:val="24"/>
+          <w:shd w:val="clear" w:color="auto" w:fill="FFFFFF"/>
+          <w:lang w:eastAsia="pt-BR"/>
+        </w:rPr>
+        <w:t xml:space="preserve">, possibilitando a criação de um ambiente mais próximo possível de uma instalação Linux sem a necessidade </w:t>
+      </w:r>
+      <w:proofErr w:type="gramStart"/>
+      <w:r>
+        <w:rPr>
+          <w:rFonts w:cs="Times New Roman"/>
+          <w:color w:val="000000" w:themeColor="text1"/>
+          <w:sz w:val="24"/>
+          <w:shd w:val="clear" w:color="auto" w:fill="FFFFFF"/>
+          <w:lang w:eastAsia="pt-BR"/>
+        </w:rPr>
+        <w:t>de  um</w:t>
+      </w:r>
+      <w:proofErr w:type="gramEnd"/>
+      <w:r>
+        <w:rPr>
+          <w:rFonts w:cs="Times New Roman"/>
+          <w:color w:val="000000" w:themeColor="text1"/>
+          <w:sz w:val="24"/>
+          <w:shd w:val="clear" w:color="auto" w:fill="FFFFFF"/>
+          <w:lang w:eastAsia="pt-BR"/>
+        </w:rPr>
+        <w:t xml:space="preserve"> </w:t>
+      </w:r>
+      <w:proofErr w:type="spellStart"/>
+      <w:r>
+        <w:rPr>
+          <w:rFonts w:cs="Times New Roman"/>
+          <w:color w:val="000000" w:themeColor="text1"/>
+          <w:sz w:val="24"/>
+          <w:shd w:val="clear" w:color="auto" w:fill="FFFFFF"/>
+          <w:lang w:eastAsia="pt-BR"/>
+        </w:rPr>
+        <w:t>kernel</w:t>
+      </w:r>
+      <w:proofErr w:type="spellEnd"/>
+      <w:r>
+        <w:rPr>
+          <w:rFonts w:cs="Times New Roman"/>
+          <w:color w:val="000000" w:themeColor="text1"/>
+          <w:sz w:val="24"/>
+          <w:shd w:val="clear" w:color="auto" w:fill="FFFFFF"/>
+          <w:lang w:eastAsia="pt-BR"/>
+        </w:rPr>
+        <w:t xml:space="preserve"> separado.”</w:t>
       </w:r>
     </w:p>
     <w:p>
@@ -8997,21 +10307,85 @@
           <w:color w:val="000000"/>
           <w:sz w:val="24"/>
         </w:rPr>
-        <w:t>O container tem a característica de isolar os recursos do sistema dos recursos da aplicação, criando assim um ambiente isolado; o mesmo poder consumir recursos do sistema como: namespace, chroot, cgroups entre outros. Funciona com se cada container fosse uma máquina virtual completa, podendo ter inclusive os mesmos problemas de uma máquina virtual, como criação de usuários e permissões de escritas em diretórios e etc.</w:t>
-      </w:r>
-    </w:p>
-    <w:p>
-      <w:pPr>
-        <w:rPr>
-          <w:sz w:val="24"/>
-        </w:rPr>
-      </w:pPr>
+        <w:t xml:space="preserve">O container tem a característica de isolar os recursos do sistema dos recursos da aplicação, criando assim um ambiente isolado; o mesmo poder consumir recursos do sistema como: </w:t>
+      </w:r>
+      <w:proofErr w:type="spellStart"/>
       <w:r>
         <w:rPr>
           <w:color w:val="000000"/>
           <w:sz w:val="24"/>
         </w:rPr>
-        <w:t>O resultado é uma máquina virtual sem a camada do hypervisor, isolada e com controle de recursos.</w:t>
+        <w:t>namespace</w:t>
+      </w:r>
+      <w:proofErr w:type="spellEnd"/>
+      <w:r>
+        <w:rPr>
+          <w:color w:val="000000"/>
+          <w:sz w:val="24"/>
+        </w:rPr>
+        <w:t xml:space="preserve">, </w:t>
+      </w:r>
+      <w:proofErr w:type="spellStart"/>
+      <w:r>
+        <w:rPr>
+          <w:color w:val="000000"/>
+          <w:sz w:val="24"/>
+        </w:rPr>
+        <w:t>chroot</w:t>
+      </w:r>
+      <w:proofErr w:type="spellEnd"/>
+      <w:r>
+        <w:rPr>
+          <w:color w:val="000000"/>
+          <w:sz w:val="24"/>
+        </w:rPr>
+        <w:t xml:space="preserve">, </w:t>
+      </w:r>
+      <w:proofErr w:type="spellStart"/>
+      <w:r>
+        <w:rPr>
+          <w:color w:val="000000"/>
+          <w:sz w:val="24"/>
+        </w:rPr>
+        <w:t>cgroups</w:t>
+      </w:r>
+      <w:proofErr w:type="spellEnd"/>
+      <w:r>
+        <w:rPr>
+          <w:color w:val="000000"/>
+          <w:sz w:val="24"/>
+        </w:rPr>
+        <w:t xml:space="preserve"> entre outros. Funciona com se cada container fosse uma máquina virtual completa, podendo ter inclusive os mesmos problemas de uma máquina virtual, como criação de usuários e permissões de escritas em diretórios e etc.</w:t>
+      </w:r>
+    </w:p>
+    <w:p>
+      <w:pPr>
+        <w:rPr>
+          <w:sz w:val="24"/>
+        </w:rPr>
+      </w:pPr>
+      <w:r>
+        <w:rPr>
+          <w:color w:val="000000"/>
+          <w:sz w:val="24"/>
+        </w:rPr>
+        <w:t xml:space="preserve">O resultado é uma máquina virtual sem a camada do </w:t>
+      </w:r>
+      <w:proofErr w:type="spellStart"/>
+      <w:r>
+        <w:rPr>
+          <w:color w:val="000000"/>
+          <w:sz w:val="24"/>
+        </w:rPr>
+        <w:t>hypervisor</w:t>
+      </w:r>
+      <w:proofErr w:type="spellEnd"/>
+      <w:r>
+        <w:rPr>
+          <w:color w:val="000000"/>
+          <w:sz w:val="24"/>
+        </w:rPr>
+        <w:t>, isolada e com controle de recursos.</w:t>
       </w:r>
     </w:p>
     <w:p>
@@ -9056,8 +10430,33 @@
           <w:color w:val="000000"/>
           <w:sz w:val="24"/>
         </w:rPr>
-        <w:t>) - “ Os containers fornecem um ambiente mais próximo possível de um sistema operacional do que você conseguiria de uma máquina virtual, mas sem a sobrecarga da execução separada do kernel e da simulação de hardware do sistema.”</w:t>
-      </w:r>
+        <w:t xml:space="preserve">) - “ Os containers fornecem um ambiente mais próximo possível de um sistema operacional do que você conseguiria de uma máquina virtual, mas sem a sobrecarga da execução separada do </w:t>
+      </w:r>
+      <w:proofErr w:type="spellStart"/>
+      <w:r>
+        <w:rPr>
+          <w:color w:val="000000"/>
+          <w:sz w:val="24"/>
+        </w:rPr>
+        <w:t>kernel</w:t>
+      </w:r>
+      <w:proofErr w:type="spellEnd"/>
+      <w:r>
+        <w:rPr>
+          <w:color w:val="000000"/>
+          <w:sz w:val="24"/>
+        </w:rPr>
+        <w:t xml:space="preserve"> e da simulação de hardware do </w:t>
+      </w:r>
+      <w:proofErr w:type="gramStart"/>
+      <w:r>
+        <w:rPr>
+          <w:color w:val="000000"/>
+          <w:sz w:val="24"/>
+        </w:rPr>
+        <w:t>sistema.”</w:t>
+      </w:r>
+      <w:proofErr w:type="gramEnd"/>
     </w:p>
     <w:p>
       <w:pPr>
@@ -9199,7 +10598,55 @@
           <w:color w:val="000000"/>
           <w:sz w:val="24"/>
         </w:rPr>
-        <w:t>* Custo:  Tendo em vista que para a virtualização de máquina, na maioria das vezes é feito sobre plataformas de virtualização e isto pode implicar em custos adicionais para empresas que podem precisar de suporte especializado. Isto implica em custos de licenças e suporte. O projeto do LXC container e algumas plataformas de gerenciamento e deploy de containers são de carácter open-source.</w:t>
+        <w:t xml:space="preserve">* Custo: </w:t>
+      </w:r>
+      <w:proofErr w:type="gramStart"/>
+      <w:r>
+        <w:rPr>
+          <w:color w:val="000000"/>
+          <w:sz w:val="24"/>
+        </w:rPr>
+        <w:t xml:space="preserve"> Tendo</w:t>
+      </w:r>
+      <w:proofErr w:type="gramEnd"/>
+      <w:r>
+        <w:rPr>
+          <w:color w:val="000000"/>
+          <w:sz w:val="24"/>
+        </w:rPr>
+        <w:t xml:space="preserve"> em vista que para a virtualização de máquina, na maioria das vezes é feito sobre plataformas de virtualização e isto pode implicar em custos adicionais para empresas que podem precisar de suporte especializado. Isto implica em custos de licenças e suporte. O projeto do LXC container e algumas plataformas de gerenciamento e </w:t>
+      </w:r>
+      <w:proofErr w:type="spellStart"/>
+      <w:r>
+        <w:rPr>
+          <w:color w:val="000000"/>
+          <w:sz w:val="24"/>
+        </w:rPr>
+        <w:t>deploy</w:t>
+      </w:r>
+      <w:proofErr w:type="spellEnd"/>
+      <w:r>
+        <w:rPr>
+          <w:color w:val="000000"/>
+          <w:sz w:val="24"/>
+        </w:rPr>
+        <w:t xml:space="preserve"> de containers são de carácter open-</w:t>
+      </w:r>
+      <w:proofErr w:type="spellStart"/>
+      <w:r>
+        <w:rPr>
+          <w:color w:val="000000"/>
+          <w:sz w:val="24"/>
+        </w:rPr>
+        <w:t>source</w:t>
+      </w:r>
+      <w:proofErr w:type="spellEnd"/>
+      <w:r>
+        <w:rPr>
+          <w:color w:val="000000"/>
+          <w:sz w:val="24"/>
+        </w:rPr>
+        <w:t>.</w:t>
       </w:r>
     </w:p>
     <w:p>
@@ -9285,7 +10732,23 @@
       </w:r>
       <w:bookmarkEnd w:id="83"/>
       <w:r>
-        <w:t xml:space="preserve"> LXC vs KVM Fonte: http:3way.com.br/saiba-como-a-virtualizacao-por-container-revolucionou-a-infraestrutura-de-ti-part2/.png</w:t>
+        <w:t xml:space="preserve"> LXC </w:t>
+      </w:r>
+      <w:proofErr w:type="spellStart"/>
+      <w:r>
+        <w:t>vs</w:t>
+      </w:r>
+      <w:proofErr w:type="spellEnd"/>
+      <w:r>
+        <w:t xml:space="preserve"> KVM Fonte: </w:t>
+      </w:r>
+      <w:proofErr w:type="gramStart"/>
+      <w:r>
+        <w:t>http:3way.com.br</w:t>
+      </w:r>
+      <w:proofErr w:type="gramEnd"/>
+      <w:r>
+        <w:t>/saiba-como-a-virtualizacao-por-container-revolucionou-a-infraestrutura-de-ti-part2/.png</w:t>
       </w:r>
     </w:p>
     <w:p>
@@ -9419,12 +10882,14 @@
         </w:rPr>
         <w:t xml:space="preserve">Abstração do </w:t>
       </w:r>
+      <w:proofErr w:type="spellStart"/>
       <w:r>
         <w:rPr>
           <w:lang w:eastAsia="x-none"/>
         </w:rPr>
         <w:t>ho</w:t>
       </w:r>
+      <w:proofErr w:type="spellEnd"/>
       <w:r>
         <w:rPr>
           <w:lang w:val="x-none" w:eastAsia="x-none"/>
@@ -9447,7 +10912,21 @@
         <w:rPr>
           <w:lang w:eastAsia="x-none"/>
         </w:rPr>
-        <w:t>Como já informado anteriormente há uma separação do host e da aplicação. Utilizando o conceito do LXC container e algumas outras ferramentas, como o docker-compose, irei explícitá-lo em outro capítulo.</w:t>
+        <w:t xml:space="preserve">Como já informado anteriormente há uma separação do host e da aplicação. Utilizando o conceito do LXC container e algumas outras ferramentas, como o docker-compose, irei </w:t>
+      </w:r>
+      <w:proofErr w:type="spellStart"/>
+      <w:r>
+        <w:rPr>
+          <w:lang w:eastAsia="x-none"/>
+        </w:rPr>
+        <w:t>explícitá-lo</w:t>
+      </w:r>
+      <w:proofErr w:type="spellEnd"/>
+      <w:r>
+        <w:rPr>
+          <w:lang w:eastAsia="x-none"/>
+        </w:rPr>
+        <w:t xml:space="preserve"> em outro capítulo.</w:t>
       </w:r>
     </w:p>
     <w:p>
@@ -9497,12 +10976,14 @@
           <w:lang w:val="x-none" w:eastAsia="x-none"/>
         </w:rPr>
       </w:pPr>
+      <w:proofErr w:type="spellStart"/>
       <w:r>
         <w:rPr>
           <w:lang w:eastAsia="x-none"/>
         </w:rPr>
         <w:t>Gerênciamento</w:t>
       </w:r>
+      <w:proofErr w:type="spellEnd"/>
       <w:r>
         <w:rPr>
           <w:lang w:val="x-none" w:eastAsia="x-none"/>
@@ -9597,7 +11078,35 @@
         <w:rPr>
           <w:lang w:eastAsia="x-none"/>
         </w:rPr>
-        <w:t>Compartilhamento de camadas comuns a nível de Sistema Operacional, como bibliotecas (do sistema),  system-calls e etc.</w:t>
+        <w:t>Compartilhamento de camadas comuns a nível de Sistema Operacional, como bibliotecas (do sistema</w:t>
+      </w:r>
+      <w:proofErr w:type="gramStart"/>
+      <w:r>
+        <w:rPr>
+          <w:lang w:eastAsia="x-none"/>
+        </w:rPr>
+        <w:t>),  system</w:t>
+      </w:r>
+      <w:proofErr w:type="gramEnd"/>
+      <w:r>
+        <w:rPr>
+          <w:lang w:eastAsia="x-none"/>
+        </w:rPr>
+        <w:t>-</w:t>
+      </w:r>
+      <w:proofErr w:type="spellStart"/>
+      <w:r>
+        <w:rPr>
+          <w:lang w:eastAsia="x-none"/>
+        </w:rPr>
+        <w:t>calls</w:t>
+      </w:r>
+      <w:proofErr w:type="spellEnd"/>
+      <w:r>
+        <w:rPr>
+          <w:lang w:eastAsia="x-none"/>
+        </w:rPr>
+        <w:t xml:space="preserve"> e etc.</w:t>
       </w:r>
     </w:p>
     <w:p>
@@ -9633,7 +11142,21 @@
         <w:rPr>
           <w:lang w:eastAsia="x-none"/>
         </w:rPr>
-        <w:t>Agregação de serviços para elicitar a aplicação de previsibilidade de execução e conclusão de execução.</w:t>
+        <w:t xml:space="preserve">Agregação de serviços para </w:t>
+      </w:r>
+      <w:proofErr w:type="spellStart"/>
+      <w:r>
+        <w:rPr>
+          <w:lang w:eastAsia="x-none"/>
+        </w:rPr>
+        <w:t>elicitar</w:t>
+      </w:r>
+      <w:proofErr w:type="spellEnd"/>
+      <w:r>
+        <w:rPr>
+          <w:lang w:eastAsia="x-none"/>
+        </w:rPr>
+        <w:t xml:space="preserve"> a aplicação de previsibilidade de execução e conclusão de execução.</w:t>
       </w:r>
     </w:p>
     <w:p>
@@ -9681,7 +11204,23 @@
         <w:jc w:val="left"/>
       </w:pPr>
       <w:r>
-        <w:t>Existe uma ferramenta do Docker que é o Docker-compose, da qual é possível escrever um único arquivo em formato shell e o mesmo será a imagem para a criação dos containers.</w:t>
+        <w:t xml:space="preserve">Existe uma ferramenta do </w:t>
+      </w:r>
+      <w:proofErr w:type="spellStart"/>
+      <w:r>
+        <w:t>Docker</w:t>
+      </w:r>
+      <w:proofErr w:type="spellEnd"/>
+      <w:r>
+        <w:t xml:space="preserve"> que é o Docker-compose, da qual é possível escrever um único arquivo em formato </w:t>
+      </w:r>
+      <w:proofErr w:type="spellStart"/>
+      <w:r>
+        <w:t>shell</w:t>
+      </w:r>
+      <w:proofErr w:type="spellEnd"/>
+      <w:r>
+        <w:t xml:space="preserve"> e o mesmo será a imagem para a criação dos containers.</w:t>
       </w:r>
     </w:p>
     <w:p>
@@ -9698,7 +11237,21 @@
         <w:rPr>
           <w:lang w:eastAsia="x-none"/>
         </w:rPr>
-        <w:t>A imagem é um “container” intermediário que faz a abstração das aplicações para o sistema operacional. A mesma é uma cama intermediária da qual é possível fazer instalação de dependências (libs) que serão usadas como base para a criação dos containers das aplicações.</w:t>
+        <w:t>A imagem é um “container” intermediário que faz a abstração das aplicações para o sistema operacional. A mesma é uma cama intermediária da qual é possível fazer instalação de dependências (</w:t>
+      </w:r>
+      <w:proofErr w:type="spellStart"/>
+      <w:r>
+        <w:rPr>
+          <w:lang w:eastAsia="x-none"/>
+        </w:rPr>
+        <w:t>libs</w:t>
+      </w:r>
+      <w:proofErr w:type="spellEnd"/>
+      <w:r>
+        <w:rPr>
+          <w:lang w:eastAsia="x-none"/>
+        </w:rPr>
+        <w:t>) que serão usadas como base para a criação dos containers das aplicações.</w:t>
       </w:r>
     </w:p>
     <w:p>
@@ -9726,7 +11279,21 @@
         <w:rPr>
           <w:lang w:eastAsia="x-none"/>
         </w:rPr>
-        <w:t>&lt; olhar outra definição de imagem na web &gt;</w:t>
+        <w:t xml:space="preserve">&lt; </w:t>
+      </w:r>
+      <w:proofErr w:type="gramStart"/>
+      <w:r>
+        <w:rPr>
+          <w:lang w:eastAsia="x-none"/>
+        </w:rPr>
+        <w:t>olhar</w:t>
+      </w:r>
+      <w:proofErr w:type="gramEnd"/>
+      <w:r>
+        <w:rPr>
+          <w:lang w:eastAsia="x-none"/>
+        </w:rPr>
+        <w:t xml:space="preserve"> outra definição de imagem na web &gt;</w:t>
       </w:r>
     </w:p>
     <w:p>
@@ -9796,7 +11363,49 @@
         <w:rPr>
           <w:lang w:eastAsia="x-none"/>
         </w:rPr>
-        <w:t xml:space="preserve">É possível utilizar um sistema operacional para a imagem diferente do sistema operacional nativo da máquina, da qual o Docker está sendo executado — Pode ser necessário a instalação do Boot2docker — que faria essa camada de abstração do Docker ao Sistema Operacional. Porém na última versão do Docker isso foi corrigido. </w:t>
+        <w:t xml:space="preserve">É possível utilizar um sistema operacional para a imagem diferente do sistema operacional nativo da máquina, da qual o </w:t>
+      </w:r>
+      <w:proofErr w:type="spellStart"/>
+      <w:r>
+        <w:rPr>
+          <w:lang w:eastAsia="x-none"/>
+        </w:rPr>
+        <w:t>Docker</w:t>
+      </w:r>
+      <w:proofErr w:type="spellEnd"/>
+      <w:r>
+        <w:rPr>
+          <w:lang w:eastAsia="x-none"/>
+        </w:rPr>
+        <w:t xml:space="preserve"> está sendo executado — Pode ser necessário a instalação do Boot2docker — que faria essa camada de abstração do </w:t>
+      </w:r>
+      <w:proofErr w:type="spellStart"/>
+      <w:r>
+        <w:rPr>
+          <w:lang w:eastAsia="x-none"/>
+        </w:rPr>
+        <w:t>Docker</w:t>
+      </w:r>
+      <w:proofErr w:type="spellEnd"/>
+      <w:r>
+        <w:rPr>
+          <w:lang w:eastAsia="x-none"/>
+        </w:rPr>
+        <w:t xml:space="preserve"> ao Sistema Operacional. Porém na última versão do </w:t>
+      </w:r>
+      <w:proofErr w:type="spellStart"/>
+      <w:r>
+        <w:rPr>
+          <w:lang w:eastAsia="x-none"/>
+        </w:rPr>
+        <w:t>Docker</w:t>
+      </w:r>
+      <w:proofErr w:type="spellEnd"/>
+      <w:r>
+        <w:rPr>
+          <w:lang w:eastAsia="x-none"/>
+        </w:rPr>
+        <w:t xml:space="preserve"> isso foi corrigido. </w:t>
       </w:r>
     </w:p>
     <w:p>
@@ -9864,7 +11473,29 @@
         <w:rPr>
           <w:lang w:eastAsia="x-none"/>
         </w:rPr>
-        <w:t>Toda a escrita do arquivo do docker-compose é no formato “.yml” uma linguagem bem próxima da linguagem natural e que poder ser facilmente compreendida e interpretada por uma simplicidade e algum prévio conhecimento de computação.</w:t>
+        <w:t xml:space="preserve">Toda a escrita do arquivo do docker-compose é no formato </w:t>
+      </w:r>
+      <w:proofErr w:type="gramStart"/>
+      <w:r>
+        <w:rPr>
+          <w:lang w:eastAsia="x-none"/>
+        </w:rPr>
+        <w:t>“.</w:t>
+      </w:r>
+      <w:proofErr w:type="spellStart"/>
+      <w:r>
+        <w:rPr>
+          <w:lang w:eastAsia="x-none"/>
+        </w:rPr>
+        <w:t>yml</w:t>
+      </w:r>
+      <w:proofErr w:type="spellEnd"/>
+      <w:proofErr w:type="gramEnd"/>
+      <w:r>
+        <w:rPr>
+          <w:lang w:eastAsia="x-none"/>
+        </w:rPr>
+        <w:t>” uma linguagem bem próxima da linguagem natural e que poder ser facilmente compreendida e interpretada por uma simplicidade e algum prévio conhecimento de computação.</w:t>
       </w:r>
     </w:p>
     <w:p>
@@ -9880,7 +11511,35 @@
         <w:rPr>
           <w:lang w:eastAsia="x-none"/>
         </w:rPr>
-        <w:t>A escrita do arquivo do Dockerfile é em formato shell-script, não sendo tão próxima da linguagem natural e de compreensão difícil, por se tratar de uma linguagem mais baixo nível e não comumente utilizada. Administradores de Sistema e equipes de Infra-estrutura, acostumados a fazer scripts para fazer alterações em lote para Sistemas Operacionais Linux, possuem maior compreensão deste tipo de linguagem e dos comandos de Sistema Operacional utilizados.</w:t>
+        <w:t xml:space="preserve">A escrita do arquivo do Dockerfile é em formato </w:t>
+      </w:r>
+      <w:proofErr w:type="spellStart"/>
+      <w:r>
+        <w:rPr>
+          <w:lang w:eastAsia="x-none"/>
+        </w:rPr>
+        <w:t>shell</w:t>
+      </w:r>
+      <w:proofErr w:type="spellEnd"/>
+      <w:r>
+        <w:rPr>
+          <w:lang w:eastAsia="x-none"/>
+        </w:rPr>
+        <w:t xml:space="preserve">-script, não sendo tão próxima da linguagem natural e de compreensão difícil, por se tratar de uma linguagem mais baixo nível e não comumente utilizada. Administradores de Sistema e equipes de </w:t>
+      </w:r>
+      <w:proofErr w:type="spellStart"/>
+      <w:r>
+        <w:rPr>
+          <w:lang w:eastAsia="x-none"/>
+        </w:rPr>
+        <w:t>Infra-estrutura</w:t>
+      </w:r>
+      <w:proofErr w:type="spellEnd"/>
+      <w:r>
+        <w:rPr>
+          <w:lang w:eastAsia="x-none"/>
+        </w:rPr>
+        <w:t>, acostumados a fazer scripts para fazer alterações em lote para Sistemas Operacionais Linux, possuem maior compreensão deste tipo de linguagem e dos comandos de Sistema Operacional utilizados.</w:t>
       </w:r>
     </w:p>
     <w:p>
@@ -9896,7 +11555,21 @@
         <w:rPr>
           <w:lang w:eastAsia="x-none"/>
         </w:rPr>
-        <w:t>O Docker-compose utiliza o conceito de execução por serviços, da qual cada container é executado como um serviço e o mesmo pode estar dependente é vinculado à outro serviços para poder executar.</w:t>
+        <w:t xml:space="preserve">O Docker-compose utiliza o conceito de execução por serviços, da qual cada container é executado como um serviço e o mesmo pode estar dependente é vinculado </w:t>
+      </w:r>
+      <w:proofErr w:type="gramStart"/>
+      <w:r>
+        <w:rPr>
+          <w:lang w:eastAsia="x-none"/>
+        </w:rPr>
+        <w:t>à</w:t>
+      </w:r>
+      <w:proofErr w:type="gramEnd"/>
+      <w:r>
+        <w:rPr>
+          <w:lang w:eastAsia="x-none"/>
+        </w:rPr>
+        <w:t xml:space="preserve"> outro serviços para poder executar.</w:t>
       </w:r>
     </w:p>
     <w:p>
@@ -9912,7 +11585,63 @@
         <w:rPr>
           <w:lang w:eastAsia="x-none"/>
         </w:rPr>
-        <w:t>Dependente significa que o mesmo depende de outro serviço para poder executar, um templo é o redis. A aplicação que está sendo mostrada neste estudo depende do redis para poder executar; isso significa que o container do redis tem que ser biuldado é executado antes do container da aplicação. Essa ordem é referenciada na ordem de execução dos serviços escritos no docker-compose.yml.</w:t>
+        <w:t xml:space="preserve">Dependente significa que o mesmo depende de outro serviço para poder executar, um templo é </w:t>
+      </w:r>
+      <w:proofErr w:type="gramStart"/>
+      <w:r>
+        <w:rPr>
+          <w:lang w:eastAsia="x-none"/>
+        </w:rPr>
+        <w:t>o redis</w:t>
+      </w:r>
+      <w:proofErr w:type="gramEnd"/>
+      <w:r>
+        <w:rPr>
+          <w:lang w:eastAsia="x-none"/>
+        </w:rPr>
+        <w:t xml:space="preserve">. A aplicação que está sendo mostrada neste estudo depende </w:t>
+      </w:r>
+      <w:proofErr w:type="gramStart"/>
+      <w:r>
+        <w:rPr>
+          <w:lang w:eastAsia="x-none"/>
+        </w:rPr>
+        <w:t>do</w:t>
+      </w:r>
+      <w:proofErr w:type="gramEnd"/>
+      <w:r>
+        <w:rPr>
+          <w:lang w:eastAsia="x-none"/>
+        </w:rPr>
+        <w:t xml:space="preserve"> redis para poder executar; isso significa que o container do redis tem que ser </w:t>
+      </w:r>
+      <w:proofErr w:type="spellStart"/>
+      <w:r>
+        <w:rPr>
+          <w:lang w:eastAsia="x-none"/>
+        </w:rPr>
+        <w:t>biuldado</w:t>
+      </w:r>
+      <w:proofErr w:type="spellEnd"/>
+      <w:r>
+        <w:rPr>
+          <w:lang w:eastAsia="x-none"/>
+        </w:rPr>
+        <w:t xml:space="preserve"> é executado antes do container da aplicação. Essa ordem é referenciada na ordem de execução dos serviços escritos no </w:t>
+      </w:r>
+      <w:proofErr w:type="spellStart"/>
+      <w:r>
+        <w:rPr>
+          <w:lang w:eastAsia="x-none"/>
+        </w:rPr>
+        <w:t>docker-compose.yml</w:t>
+      </w:r>
+      <w:proofErr w:type="spellEnd"/>
+      <w:r>
+        <w:rPr>
+          <w:lang w:eastAsia="x-none"/>
+        </w:rPr>
+        <w:t>.</w:t>
       </w:r>
     </w:p>
     <w:p>
@@ -9928,7 +11657,49 @@
         <w:rPr>
           <w:lang w:eastAsia="x-none"/>
         </w:rPr>
-        <w:t>Estar vinculado significa que um container estará prestando serviço para outro container. Ambos são independentes e podem ser biuldados é executado em separado. Por exemplo o banco de dados em MySQL ele presta serviços para a aplicação, a mesma consegue ser biuldada é ficar up sem o banco; não vai ter sua completa utilização e execução sem o mesmo, mais é possível.</w:t>
+        <w:t xml:space="preserve">Estar vinculado significa que um container estará prestando serviço para outro container. Ambos são independentes e podem ser </w:t>
+      </w:r>
+      <w:proofErr w:type="spellStart"/>
+      <w:r>
+        <w:rPr>
+          <w:lang w:eastAsia="x-none"/>
+        </w:rPr>
+        <w:t>biuldados</w:t>
+      </w:r>
+      <w:proofErr w:type="spellEnd"/>
+      <w:r>
+        <w:rPr>
+          <w:lang w:eastAsia="x-none"/>
+        </w:rPr>
+        <w:t xml:space="preserve"> é executado em separado. Por exemplo o banco de dados em MySQL ele presta serviços para a aplicação, a mesma consegue ser </w:t>
+      </w:r>
+      <w:proofErr w:type="spellStart"/>
+      <w:r>
+        <w:rPr>
+          <w:lang w:eastAsia="x-none"/>
+        </w:rPr>
+        <w:t>biuldada</w:t>
+      </w:r>
+      <w:proofErr w:type="spellEnd"/>
+      <w:r>
+        <w:rPr>
+          <w:lang w:eastAsia="x-none"/>
+        </w:rPr>
+        <w:t xml:space="preserve"> é ficar </w:t>
+      </w:r>
+      <w:proofErr w:type="spellStart"/>
+      <w:r>
+        <w:rPr>
+          <w:lang w:eastAsia="x-none"/>
+        </w:rPr>
+        <w:t>up</w:t>
+      </w:r>
+      <w:proofErr w:type="spellEnd"/>
+      <w:r>
+        <w:rPr>
+          <w:lang w:eastAsia="x-none"/>
+        </w:rPr>
+        <w:t xml:space="preserve"> sem o banco; não vai ter sua completa utilização e execução sem o mesmo, mais é possível.</w:t>
       </w:r>
     </w:p>
     <w:p>
@@ -9944,7 +11715,49 @@
         <w:rPr>
           <w:lang w:eastAsia="x-none"/>
         </w:rPr>
-        <w:t>A aplicação tem que estar vinculada ao seu docker-compose.yml, fazendo referência a imagem que foi criada pelo dockerfile. A imagem é buildada antes dá execução do container que faz referência a ela.</w:t>
+        <w:t xml:space="preserve">A aplicação tem que estar vinculada ao seu </w:t>
+      </w:r>
+      <w:proofErr w:type="spellStart"/>
+      <w:r>
+        <w:rPr>
+          <w:lang w:eastAsia="x-none"/>
+        </w:rPr>
+        <w:t>docker-compose.yml</w:t>
+      </w:r>
+      <w:proofErr w:type="spellEnd"/>
+      <w:r>
+        <w:rPr>
+          <w:lang w:eastAsia="x-none"/>
+        </w:rPr>
+        <w:t xml:space="preserve">, fazendo referência a imagem que foi criada pelo </w:t>
+      </w:r>
+      <w:proofErr w:type="spellStart"/>
+      <w:r>
+        <w:rPr>
+          <w:lang w:eastAsia="x-none"/>
+        </w:rPr>
+        <w:t>dockerfile</w:t>
+      </w:r>
+      <w:proofErr w:type="spellEnd"/>
+      <w:r>
+        <w:rPr>
+          <w:lang w:eastAsia="x-none"/>
+        </w:rPr>
+        <w:t xml:space="preserve">. A imagem é </w:t>
+      </w:r>
+      <w:proofErr w:type="spellStart"/>
+      <w:r>
+        <w:rPr>
+          <w:lang w:eastAsia="x-none"/>
+        </w:rPr>
+        <w:t>buildada</w:t>
+      </w:r>
+      <w:proofErr w:type="spellEnd"/>
+      <w:r>
+        <w:rPr>
+          <w:lang w:eastAsia="x-none"/>
+        </w:rPr>
+        <w:t xml:space="preserve"> antes dá execução do container que faz referência a ela.</w:t>
       </w:r>
     </w:p>
     <w:p>
@@ -9978,7 +11791,49 @@
         <w:rPr>
           <w:lang w:eastAsia="x-none"/>
         </w:rPr>
-        <w:t xml:space="preserve">Build — &lt;Descrição do comando no terminal - Build or rebuild services. </w:t>
+        <w:t xml:space="preserve">Build — &lt;Descrição do comando no terminal - Build </w:t>
+      </w:r>
+      <w:proofErr w:type="spellStart"/>
+      <w:r>
+        <w:rPr>
+          <w:lang w:eastAsia="x-none"/>
+        </w:rPr>
+        <w:t>or</w:t>
+      </w:r>
+      <w:proofErr w:type="spellEnd"/>
+      <w:r>
+        <w:rPr>
+          <w:lang w:eastAsia="x-none"/>
+        </w:rPr>
+        <w:t xml:space="preserve"> </w:t>
+      </w:r>
+      <w:proofErr w:type="spellStart"/>
+      <w:r>
+        <w:rPr>
+          <w:lang w:eastAsia="x-none"/>
+        </w:rPr>
+        <w:t>rebuild</w:t>
+      </w:r>
+      <w:proofErr w:type="spellEnd"/>
+      <w:r>
+        <w:rPr>
+          <w:lang w:eastAsia="x-none"/>
+        </w:rPr>
+        <w:t xml:space="preserve"> </w:t>
+      </w:r>
+      <w:proofErr w:type="spellStart"/>
+      <w:r>
+        <w:rPr>
+          <w:lang w:eastAsia="x-none"/>
+        </w:rPr>
+        <w:t>services</w:t>
+      </w:r>
+      <w:proofErr w:type="spellEnd"/>
+      <w:r>
+        <w:rPr>
+          <w:lang w:eastAsia="x-none"/>
+        </w:rPr>
+        <w:t xml:space="preserve">. </w:t>
       </w:r>
     </w:p>
     <w:p>
@@ -9995,7 +11850,35 @@
         <w:rPr>
           <w:lang w:val="en-US" w:eastAsia="x-none"/>
         </w:rPr>
-        <w:t xml:space="preserve">Services are built once and then tagged as `project_service`, e.g. `composetest_db`. If you change a service's `Dockerfile` or the contents of its build directory, you can run `compose build` to rebuild it.&gt; </w:t>
+        <w:t>Services are built once and then tagged as `</w:t>
+      </w:r>
+      <w:proofErr w:type="spellStart"/>
+      <w:r>
+        <w:rPr>
+          <w:lang w:val="en-US" w:eastAsia="x-none"/>
+        </w:rPr>
+        <w:t>project_service</w:t>
+      </w:r>
+      <w:proofErr w:type="spellEnd"/>
+      <w:r>
+        <w:rPr>
+          <w:lang w:val="en-US" w:eastAsia="x-none"/>
+        </w:rPr>
+        <w:t>`, e.g. `</w:t>
+      </w:r>
+      <w:proofErr w:type="spellStart"/>
+      <w:r>
+        <w:rPr>
+          <w:lang w:val="en-US" w:eastAsia="x-none"/>
+        </w:rPr>
+        <w:t>composetest_db</w:t>
+      </w:r>
+      <w:proofErr w:type="spellEnd"/>
+      <w:r>
+        <w:rPr>
+          <w:lang w:val="en-US" w:eastAsia="x-none"/>
+        </w:rPr>
+        <w:t xml:space="preserve">`. If you change a service's `Dockerfile` or the contents of its build directory, you can run `compose build` to rebuild it.&gt; </w:t>
       </w:r>
     </w:p>
     <w:p>
@@ -10028,7 +11911,49 @@
         <w:rPr>
           <w:lang w:val="en-US" w:eastAsia="x-none"/>
         </w:rPr>
-        <w:t>Up —  &lt;Descrição do comando no terminal - Build, (re)create, start and attach to containers for a service.</w:t>
+        <w:t>Up —  &lt;</w:t>
+      </w:r>
+      <w:proofErr w:type="spellStart"/>
+      <w:r>
+        <w:rPr>
+          <w:lang w:val="en-US" w:eastAsia="x-none"/>
+        </w:rPr>
+        <w:t>Descrição</w:t>
+      </w:r>
+      <w:proofErr w:type="spellEnd"/>
+      <w:r>
+        <w:rPr>
+          <w:lang w:val="en-US" w:eastAsia="x-none"/>
+        </w:rPr>
+        <w:t xml:space="preserve"> do </w:t>
+      </w:r>
+      <w:proofErr w:type="spellStart"/>
+      <w:r>
+        <w:rPr>
+          <w:lang w:val="en-US" w:eastAsia="x-none"/>
+        </w:rPr>
+        <w:t>comando</w:t>
+      </w:r>
+      <w:proofErr w:type="spellEnd"/>
+      <w:r>
+        <w:rPr>
+          <w:lang w:val="en-US" w:eastAsia="x-none"/>
+        </w:rPr>
+        <w:t xml:space="preserve"> no terminal - Build, (</w:t>
+      </w:r>
+      <w:proofErr w:type="spellStart"/>
+      <w:r>
+        <w:rPr>
+          <w:lang w:val="en-US" w:eastAsia="x-none"/>
+        </w:rPr>
+        <w:t>re)create</w:t>
+      </w:r>
+      <w:proofErr w:type="spellEnd"/>
+      <w:r>
+        <w:rPr>
+          <w:lang w:val="en-US" w:eastAsia="x-none"/>
+        </w:rPr>
+        <w:t>, start and attach to containers for a service.</w:t>
       </w:r>
     </w:p>
     <w:p>
@@ -10060,7 +11985,39 @@
           <w:lang w:val="en-US" w:eastAsia="x-none"/>
         </w:rPr>
         <w:lastRenderedPageBreak/>
-        <w:t>“bY DEFAULT, `DOCKER-COMPOSE UP` WILL AGGREGATE THE OUTPUT OF EACH CONTAINER, AND WHEN IT EXITS, ALL CONTAINERS WILL BE STOPPED. iF YOU RUN `DOCKER-COMPOSE UP -D`, IT'LL START THE CONTAINERS IN THE BACKGROUND AND LEAVE THEM RUNNING.</w:t>
+        <w:t>“</w:t>
+      </w:r>
+      <w:proofErr w:type="spellStart"/>
+      <w:r>
+        <w:rPr>
+          <w:sz w:val="21"/>
+          <w:lang w:val="en-US" w:eastAsia="x-none"/>
+        </w:rPr>
+        <w:t>bY</w:t>
+      </w:r>
+      <w:proofErr w:type="spellEnd"/>
+      <w:r>
+        <w:rPr>
+          <w:sz w:val="21"/>
+          <w:lang w:val="en-US" w:eastAsia="x-none"/>
+        </w:rPr>
+        <w:t xml:space="preserve"> DEFAULT, `DOCKER-COMPOSE UP` WILL AGGREGATE THE OUTPUT OF EACH CONTAINER, AND WHEN IT EXITS, ALL CONTAINERS WILL BE STOPPED. </w:t>
+      </w:r>
+      <w:proofErr w:type="spellStart"/>
+      <w:r>
+        <w:rPr>
+          <w:sz w:val="21"/>
+          <w:lang w:val="en-US" w:eastAsia="x-none"/>
+        </w:rPr>
+        <w:t>iF</w:t>
+      </w:r>
+      <w:proofErr w:type="spellEnd"/>
+      <w:r>
+        <w:rPr>
+          <w:sz w:val="21"/>
+          <w:lang w:val="en-US" w:eastAsia="x-none"/>
+        </w:rPr>
+        <w:t xml:space="preserve"> YOU RUN `DOCKER-COMPOSE UP -D`, IT'LL START THE CONTAINERS IN THE BACKGROUND AND LEAVE THEM RUNNING.</w:t>
       </w:r>
     </w:p>
     <w:p>
@@ -10086,12 +12043,53 @@
           <w:lang w:val="en-US"/>
         </w:rPr>
       </w:pPr>
+      <w:proofErr w:type="spellStart"/>
       <w:r>
         <w:rPr>
           <w:sz w:val="21"/>
           <w:lang w:val="en-US" w:eastAsia="x-none"/>
         </w:rPr>
-        <w:t>iF THERE ARE EXISTING CONTAINERS FOR A SERVICE, `DOCKER-COMPOSE UP` WILL STOP AND RECREATE THEM (PRESERVING MOUNTED VOLUMES WITH VOLUMES-FROM),SO THAT CHANGES IN `DOCKER-COMPOSE.YML` ARE PICKED UP. iF YOU DO NOT WANT EXISTING CONTAINERS TO BE RECREATED, `DOCKER-COMPOSE UP --NO-RECREATE` WILL RE-USE EXISTING CONTAINERS.”&gt;</w:t>
+        <w:t>iF</w:t>
+      </w:r>
+      <w:proofErr w:type="spellEnd"/>
+      <w:r>
+        <w:rPr>
+          <w:sz w:val="21"/>
+          <w:lang w:val="en-US" w:eastAsia="x-none"/>
+        </w:rPr>
+        <w:t xml:space="preserve"> THERE ARE EXISTING CONTAINERS FOR A SERVICE, `DOCKER-COMPOSE UP` WILL STOP AND RECREATE THEM (PRESERVING MOUNTED VOLUMES WITH VOLUMES-FROM</w:t>
+      </w:r>
+      <w:proofErr w:type="gramStart"/>
+      <w:r>
+        <w:rPr>
+          <w:sz w:val="21"/>
+          <w:lang w:val="en-US" w:eastAsia="x-none"/>
+        </w:rPr>
+        <w:t>),SO</w:t>
+      </w:r>
+      <w:proofErr w:type="gramEnd"/>
+      <w:r>
+        <w:rPr>
+          <w:sz w:val="21"/>
+          <w:lang w:val="en-US" w:eastAsia="x-none"/>
+        </w:rPr>
+        <w:t xml:space="preserve"> THAT CHANGES IN `DOCKER-COMPOSE.YML` ARE PICKED UP. </w:t>
+      </w:r>
+      <w:proofErr w:type="spellStart"/>
+      <w:r>
+        <w:rPr>
+          <w:sz w:val="21"/>
+          <w:lang w:val="en-US" w:eastAsia="x-none"/>
+        </w:rPr>
+        <w:t>iF</w:t>
+      </w:r>
+      <w:proofErr w:type="spellEnd"/>
+      <w:r>
+        <w:rPr>
+          <w:sz w:val="21"/>
+          <w:lang w:val="en-US" w:eastAsia="x-none"/>
+        </w:rPr>
+        <w:t xml:space="preserve"> YOU DO NOT WANT EXISTING CONTAINERS TO BE RECREATED, `DOCKER-COMPOSE UP --NO-RECREATE` WILL RE-USE EXISTING CONTAINERS.”&gt;</w:t>
       </w:r>
     </w:p>
     <w:p>
@@ -10104,6 +12102,7 @@
         </w:rPr>
       </w:pPr>
       <w:bookmarkStart w:id="86" w:name="_Toc495785711"/>
+      <w:proofErr w:type="gramStart"/>
       <w:r>
         <w:rPr>
           <w:b w:val="0"/>
@@ -10113,7 +12112,62 @@
           <w:lang w:val="pt-BR"/>
         </w:rPr>
         <w:lastRenderedPageBreak/>
-        <w:t>ver definição de código para os arquivos do codeship e colocar aqui  para os arquivos do diverfile é docker-compose</w:t>
+        <w:t>ver</w:t>
+      </w:r>
+      <w:proofErr w:type="gramEnd"/>
+      <w:r>
+        <w:rPr>
+          <w:b w:val="0"/>
+          <w:caps w:val="0"/>
+          <w:sz w:val="24"/>
+          <w:shd w:val="clear" w:color="auto" w:fill="FFFF00"/>
+          <w:lang w:val="pt-BR"/>
+        </w:rPr>
+        <w:t xml:space="preserve"> definição de código para os arquivos do </w:t>
+      </w:r>
+      <w:proofErr w:type="spellStart"/>
+      <w:r>
+        <w:rPr>
+          <w:b w:val="0"/>
+          <w:caps w:val="0"/>
+          <w:sz w:val="24"/>
+          <w:shd w:val="clear" w:color="auto" w:fill="FFFF00"/>
+          <w:lang w:val="pt-BR"/>
+        </w:rPr>
+        <w:t>codeship</w:t>
+      </w:r>
+      <w:proofErr w:type="spellEnd"/>
+      <w:r>
+        <w:rPr>
+          <w:b w:val="0"/>
+          <w:caps w:val="0"/>
+          <w:sz w:val="24"/>
+          <w:shd w:val="clear" w:color="auto" w:fill="FFFF00"/>
+          <w:lang w:val="pt-BR"/>
+        </w:rPr>
+        <w:t xml:space="preserve"> e colocar aqui  para os arquivos do </w:t>
+      </w:r>
+      <w:proofErr w:type="spellStart"/>
+      <w:r>
+        <w:rPr>
+          <w:b w:val="0"/>
+          <w:caps w:val="0"/>
+          <w:sz w:val="24"/>
+          <w:shd w:val="clear" w:color="auto" w:fill="FFFF00"/>
+          <w:lang w:val="pt-BR"/>
+        </w:rPr>
+        <w:t>diverfile</w:t>
+      </w:r>
+      <w:proofErr w:type="spellEnd"/>
+      <w:r>
+        <w:rPr>
+          <w:b w:val="0"/>
+          <w:caps w:val="0"/>
+          <w:sz w:val="24"/>
+          <w:shd w:val="clear" w:color="auto" w:fill="FFFF00"/>
+          <w:lang w:val="pt-BR"/>
+        </w:rPr>
+        <w:t xml:space="preserve"> é docker-compose</w:t>
       </w:r>
       <w:bookmarkEnd w:id="86"/>
     </w:p>
@@ -10188,17 +12242,9 @@
           <w:sz w:val="24"/>
           <w:lang w:eastAsia="pt-BR"/>
         </w:rPr>
-        <w:t>web apps</w:t>
-      </w:r>
-      <w:r>
-        <w:rPr>
-          <w:rFonts w:eastAsia="Calibri" w:cs="Times New Roman"/>
-          <w:color w:val="000000"/>
-          <w:sz w:val="24"/>
-          <w:lang w:eastAsia="pt-BR"/>
-        </w:rPr>
-        <w:t>, ou </w:t>
-      </w:r>
+        <w:t xml:space="preserve">web </w:t>
+      </w:r>
+      <w:proofErr w:type="spellStart"/>
       <w:r>
         <w:rPr>
           <w:rFonts w:eastAsia="Calibri" w:cs="Times New Roman"/>
@@ -10208,10 +12254,18 @@
           <w:sz w:val="24"/>
           <w:lang w:eastAsia="pt-BR"/>
         </w:rPr>
-        <w:t xml:space="preserve">software </w:t>
-      </w:r>
-      <w:bookmarkStart w:id="88" w:name="_GoBack"/>
-      <w:bookmarkEnd w:id="88"/>
+        <w:t>apps</w:t>
+      </w:r>
+      <w:proofErr w:type="spellEnd"/>
+      <w:r>
+        <w:rPr>
+          <w:rFonts w:eastAsia="Calibri" w:cs="Times New Roman"/>
+          <w:color w:val="000000"/>
+          <w:sz w:val="24"/>
+          <w:lang w:eastAsia="pt-BR"/>
+        </w:rPr>
+        <w:t>, ou </w:t>
+      </w:r>
       <w:r>
         <w:rPr>
           <w:rFonts w:eastAsia="Calibri" w:cs="Times New Roman"/>
@@ -10221,7 +12275,7 @@
           <w:sz w:val="24"/>
           <w:lang w:eastAsia="pt-BR"/>
         </w:rPr>
-        <w:t xml:space="preserve">como </w:t>
+        <w:t xml:space="preserve">software como </w:t>
       </w:r>
       <w:r>
         <w:rPr>
@@ -10306,7 +12360,29 @@
           <w:shd w:val="clear" w:color="auto" w:fill="FFFFFF"/>
           <w:lang w:eastAsia="pt-BR"/>
         </w:rPr>
-        <w:t>uma vez que sua aplicação siga todas as boas práticas apresentadas neste documento, você possivelmente estará usando todo potencial que o Docker tem a lhe proporcionar.</w:t>
+        <w:t xml:space="preserve">uma vez que sua aplicação siga todas as boas práticas apresentadas neste documento, você possivelmente estará usando todo potencial que o </w:t>
+      </w:r>
+      <w:proofErr w:type="spellStart"/>
+      <w:r>
+        <w:rPr>
+          <w:rFonts w:cs="Times New Roman"/>
+          <w:color w:val="24292E"/>
+          <w:sz w:val="24"/>
+          <w:shd w:val="clear" w:color="auto" w:fill="FFFFFF"/>
+          <w:lang w:eastAsia="pt-BR"/>
+        </w:rPr>
+        <w:t>Docker</w:t>
+      </w:r>
+      <w:proofErr w:type="spellEnd"/>
+      <w:r>
+        <w:rPr>
+          <w:rFonts w:cs="Times New Roman"/>
+          <w:color w:val="24292E"/>
+          <w:sz w:val="24"/>
+          <w:shd w:val="clear" w:color="auto" w:fill="FFFFFF"/>
+          <w:lang w:eastAsia="pt-BR"/>
+        </w:rPr>
+        <w:t xml:space="preserve"> tem a lhe proporcionar.</w:t>
       </w:r>
       <w:r>
         <w:rPr>
@@ -10317,7 +12393,18 @@
           <w:vertAlign w:val="superscript"/>
           <w:lang w:eastAsia="pt-BR"/>
         </w:rPr>
-        <w:t>2</w:t>
+        <w:t>1</w:t>
+      </w:r>
+      <w:r>
+        <w:rPr>
+          <w:rStyle w:val="Refdenotaderodap"/>
+          <w:rFonts w:cs="Times New Roman"/>
+          <w:color w:val="24292E"/>
+          <w:sz w:val="24"/>
+          <w:shd w:val="clear" w:color="auto" w:fill="FFFFFF"/>
+          <w:lang w:eastAsia="pt-BR"/>
+        </w:rPr>
+        <w:footnoteReference w:id="1"/>
       </w:r>
     </w:p>
     <w:p>
@@ -10369,7 +12456,7 @@
           <w:sz w:val="24"/>
           <w:lang w:eastAsia="pt-BR"/>
         </w:rPr>
-        <w:t>A aplicação doze-fatores é uma metod</w:t>
+        <w:t xml:space="preserve">A aplicação doze </w:t>
       </w:r>
       <w:r>
         <w:rPr>
@@ -10378,7 +12465,7 @@
           <w:sz w:val="24"/>
           <w:lang w:eastAsia="pt-BR"/>
         </w:rPr>
-        <w:t>ologia para construir softwares como s</w:t>
+        <w:t>fatores é uma metod</w:t>
       </w:r>
       <w:r>
         <w:rPr>
@@ -10387,7 +12474,34 @@
           <w:sz w:val="24"/>
           <w:lang w:eastAsia="pt-BR"/>
         </w:rPr>
-        <w:t>erviço que:</w:t>
+        <w:t>ologia para construir softwares como s</w:t>
+      </w:r>
+      <w:r>
+        <w:rPr>
+          <w:rFonts w:eastAsia="Calibri" w:cs="Times New Roman"/>
+          <w:color w:val="000000"/>
+          <w:sz w:val="24"/>
+          <w:lang w:eastAsia="pt-BR"/>
+        </w:rPr>
+        <w:t>erviço que</w:t>
+      </w:r>
+      <w:r>
+        <w:rPr>
+          <w:rFonts w:eastAsia="Calibri" w:cs="Times New Roman"/>
+          <w:color w:val="000000"/>
+          <w:sz w:val="24"/>
+          <w:lang w:eastAsia="pt-BR"/>
+        </w:rPr>
+        <w:t xml:space="preserve"> preza utilizar</w:t>
+      </w:r>
+      <w:r>
+        <w:rPr>
+          <w:rFonts w:eastAsia="Calibri" w:cs="Times New Roman"/>
+          <w:color w:val="000000"/>
+          <w:sz w:val="24"/>
+          <w:lang w:eastAsia="pt-BR"/>
+        </w:rPr>
+        <w:t>:</w:t>
       </w:r>
     </w:p>
     <w:p>
@@ -10407,7 +12521,16 @@
           <w:sz w:val="24"/>
           <w:lang w:eastAsia="pt-BR"/>
         </w:rPr>
-        <w:t xml:space="preserve">Usam formatos </w:t>
+        <w:t>F</w:t>
+      </w:r>
+      <w:r>
+        <w:rPr>
+          <w:rFonts w:ascii="Times" w:hAnsi="Times" w:cs="Times New Roman"/>
+          <w:color w:val="000000"/>
+          <w:sz w:val="24"/>
+          <w:lang w:eastAsia="pt-BR"/>
+        </w:rPr>
+        <w:t xml:space="preserve">ormatos </w:t>
       </w:r>
       <w:r>
         <w:rPr>
@@ -10645,7 +12768,7 @@
       <w:pPr>
         <w:suppressAutoHyphens w:val="0"/>
         <w:spacing w:beforeAutospacing="1" w:afterAutospacing="1" w:line="240" w:lineRule="auto"/>
-        <w:ind w:firstLine="0"/>
+        <w:ind w:firstLine="360"/>
         <w:rPr>
           <w:rFonts w:ascii="Times" w:eastAsia="Calibri" w:hAnsi="Times" w:cs="Times New Roman"/>
           <w:color w:val="000000"/>
@@ -10660,18 +12783,88 @@
           <w:sz w:val="24"/>
           <w:lang w:eastAsia="pt-BR"/>
         </w:rPr>
-        <w:t>A metodologia doze-fatores pode ser aplicada a aplicações escritas em qualquer linguagem de programação, e que utilizem qualquer combinação de serviços de suportes (banco de dados, filas, cache de memória, etc).</w:t>
-      </w:r>
-    </w:p>
-    <w:p>
-      <w:pPr>
-        <w:rPr>
-          <w:lang w:eastAsia="x-none"/>
-        </w:rPr>
-      </w:pPr>
-    </w:p>
-    <w:p>
-      <w:pPr>
+        <w:t xml:space="preserve">A metodologia </w:t>
+      </w:r>
+      <w:proofErr w:type="gramStart"/>
+      <w:r>
+        <w:rPr>
+          <w:rFonts w:ascii="Times" w:eastAsia="Calibri" w:hAnsi="Times" w:cs="Times New Roman"/>
+          <w:color w:val="000000"/>
+          <w:sz w:val="24"/>
+          <w:lang w:eastAsia="pt-BR"/>
+        </w:rPr>
+        <w:t xml:space="preserve">doze </w:t>
+      </w:r>
+      <w:r>
+        <w:rPr>
+          <w:rFonts w:ascii="Times" w:eastAsia="Calibri" w:hAnsi="Times" w:cs="Times New Roman"/>
+          <w:color w:val="000000"/>
+          <w:sz w:val="24"/>
+          <w:lang w:eastAsia="pt-BR"/>
+        </w:rPr>
+        <w:t>fatores pode</w:t>
+      </w:r>
+      <w:proofErr w:type="gramEnd"/>
+      <w:r>
+        <w:rPr>
+          <w:rFonts w:ascii="Times" w:eastAsia="Calibri" w:hAnsi="Times" w:cs="Times New Roman"/>
+          <w:color w:val="000000"/>
+          <w:sz w:val="24"/>
+          <w:lang w:eastAsia="pt-BR"/>
+        </w:rPr>
+        <w:t xml:space="preserve"> ser aplicada a aplicações escritas em qualquer linguagem de programação, e que utilizem qualquer comb</w:t>
+      </w:r>
+      <w:r>
+        <w:rPr>
+          <w:rFonts w:ascii="Times" w:eastAsia="Calibri" w:hAnsi="Times" w:cs="Times New Roman"/>
+          <w:color w:val="000000"/>
+          <w:sz w:val="24"/>
+          <w:lang w:eastAsia="pt-BR"/>
+        </w:rPr>
+        <w:t xml:space="preserve">inação de serviços de suportes: </w:t>
+      </w:r>
+      <w:r>
+        <w:rPr>
+          <w:rFonts w:ascii="Times" w:eastAsia="Calibri" w:hAnsi="Times" w:cs="Times New Roman"/>
+          <w:color w:val="000000"/>
+          <w:sz w:val="24"/>
+          <w:lang w:eastAsia="pt-BR"/>
+        </w:rPr>
+        <w:t>banco de dados, filas,</w:t>
+      </w:r>
+      <w:r>
+        <w:rPr>
+          <w:rFonts w:ascii="Times" w:eastAsia="Calibri" w:hAnsi="Times" w:cs="Times New Roman"/>
+          <w:color w:val="000000"/>
+          <w:sz w:val="24"/>
+          <w:lang w:eastAsia="pt-BR"/>
+        </w:rPr>
+        <w:t xml:space="preserve"> cache de memória e</w:t>
+      </w:r>
+      <w:r>
+        <w:rPr>
+          <w:rFonts w:ascii="Times" w:eastAsia="Calibri" w:hAnsi="Times" w:cs="Times New Roman"/>
+          <w:color w:val="000000"/>
+          <w:sz w:val="24"/>
+          <w:lang w:eastAsia="pt-BR"/>
+        </w:rPr>
+        <w:t xml:space="preserve"> etc</w:t>
+      </w:r>
+      <w:r>
+        <w:rPr>
+          <w:rFonts w:ascii="Times" w:eastAsia="Calibri" w:hAnsi="Times" w:cs="Times New Roman"/>
+          <w:color w:val="000000"/>
+          <w:sz w:val="24"/>
+          <w:lang w:eastAsia="pt-BR"/>
+        </w:rPr>
+        <w:t>.</w:t>
+      </w:r>
+    </w:p>
+    <w:p>
+      <w:pPr>
+        <w:suppressAutoHyphens w:val="0"/>
+        <w:spacing w:beforeAutospacing="1" w:afterAutospacing="1" w:line="240" w:lineRule="auto"/>
+        <w:ind w:firstLine="0"/>
         <w:rPr>
           <w:vertAlign w:val="superscript"/>
           <w:lang w:eastAsia="x-none"/>
@@ -10679,6 +12872,16 @@
       </w:pPr>
       <w:r>
         <w:rPr>
+          <w:rFonts w:ascii="Times" w:eastAsia="Calibri" w:hAnsi="Times" w:cs="Times New Roman"/>
+          <w:color w:val="000000"/>
+          <w:sz w:val="24"/>
+          <w:lang w:eastAsia="pt-BR"/>
+        </w:rPr>
+        <w:tab/>
+      </w:r>
+      <w:r>
+        <w:rPr>
+          <w:b/>
           <w:lang w:eastAsia="x-none"/>
         </w:rPr>
         <w:t>Os Doze Fatores</w:t>
@@ -10688,7 +12891,7 @@
           <w:rStyle w:val="Refdenotaderodap"/>
           <w:lang w:eastAsia="x-none"/>
         </w:rPr>
-        <w:t>1</w:t>
+        <w:t>2</w:t>
       </w:r>
     </w:p>
     <w:p>
@@ -10805,19 +13008,28 @@
         <w:rPr>
           <w:lang w:eastAsia="x-none"/>
         </w:rPr>
-        <w:t>V. Build, release, run</w:t>
-      </w:r>
-    </w:p>
-    <w:p>
-      <w:pPr>
+        <w:lastRenderedPageBreak/>
+        <w:t xml:space="preserve">V. Build, release, </w:t>
+      </w:r>
+      <w:proofErr w:type="spellStart"/>
+      <w:r>
         <w:rPr>
           <w:lang w:eastAsia="x-none"/>
         </w:rPr>
-      </w:pPr>
-      <w:r>
+        <w:t>run</w:t>
+      </w:r>
+      <w:proofErr w:type="spellEnd"/>
+    </w:p>
+    <w:p>
+      <w:pPr>
         <w:rPr>
           <w:lang w:eastAsia="x-none"/>
         </w:rPr>
+      </w:pPr>
+      <w:r>
+        <w:rPr>
+          <w:lang w:eastAsia="x-none"/>
+        </w:rPr>
         <w:t>Separe estritamente os builds e execute em estágios</w:t>
       </w:r>
     </w:p>
@@ -10844,7 +13056,6 @@
         <w:rPr>
           <w:lang w:eastAsia="x-none"/>
         </w:rPr>
-        <w:lastRenderedPageBreak/>
         <w:t>Execute a aplicação como um ou mais processos que não armazenam estado</w:t>
       </w:r>
     </w:p>
@@ -10910,58 +13121,124 @@
         <w:rPr>
           <w:lang w:eastAsia="x-none"/>
         </w:rPr>
-        <w:t>IX. Descartabilidade</w:t>
-      </w:r>
-    </w:p>
-    <w:p>
-      <w:pPr>
+        <w:t xml:space="preserve">IX. </w:t>
+      </w:r>
+      <w:proofErr w:type="spellStart"/>
+      <w:r>
         <w:rPr>
           <w:lang w:eastAsia="x-none"/>
         </w:rPr>
-      </w:pPr>
-      <w:r>
+        <w:t>Descartabilidade</w:t>
+      </w:r>
+      <w:proofErr w:type="spellEnd"/>
+    </w:p>
+    <w:p>
+      <w:pPr>
         <w:rPr>
           <w:lang w:eastAsia="x-none"/>
         </w:rPr>
+      </w:pPr>
+      <w:r>
+        <w:rPr>
+          <w:lang w:eastAsia="x-none"/>
+        </w:rPr>
         <w:t>Maximizar a robustez com inicialização e desligamento rápido</w:t>
       </w:r>
-    </w:p>
-    <w:p>
-      <w:pPr>
+      <w:r>
         <w:rPr>
           <w:lang w:eastAsia="x-none"/>
         </w:rPr>
-      </w:pPr>
-      <w:r>
+        <w:t>.</w:t>
+      </w:r>
+    </w:p>
+    <w:p>
+      <w:pPr>
         <w:rPr>
           <w:lang w:eastAsia="x-none"/>
         </w:rPr>
-        <w:t>X. Dev/prod semelhantes</w:t>
-      </w:r>
-    </w:p>
-    <w:p>
-      <w:pPr>
+      </w:pPr>
+      <w:r>
         <w:rPr>
           <w:lang w:eastAsia="x-none"/>
         </w:rPr>
-      </w:pPr>
+        <w:t xml:space="preserve">X. </w:t>
+      </w:r>
       <w:r>
         <w:rPr>
           <w:lang w:eastAsia="x-none"/>
         </w:rPr>
+        <w:t>Ambientes (</w:t>
+      </w:r>
+      <w:proofErr w:type="spellStart"/>
+      <w:r>
+        <w:rPr>
+          <w:lang w:eastAsia="x-none"/>
+        </w:rPr>
+        <w:t>Dev</w:t>
+      </w:r>
+      <w:proofErr w:type="spellEnd"/>
+      <w:r>
+        <w:rPr>
+          <w:lang w:eastAsia="x-none"/>
+        </w:rPr>
+        <w:t>/</w:t>
+      </w:r>
+      <w:proofErr w:type="spellStart"/>
+      <w:r>
+        <w:rPr>
+          <w:lang w:eastAsia="x-none"/>
+        </w:rPr>
+        <w:t>P</w:t>
+      </w:r>
+      <w:r>
+        <w:rPr>
+          <w:lang w:eastAsia="x-none"/>
+        </w:rPr>
+        <w:t>rod</w:t>
+      </w:r>
+      <w:proofErr w:type="spellEnd"/>
+      <w:r>
+        <w:rPr>
+          <w:lang w:eastAsia="x-none"/>
+        </w:rPr>
+        <w:t>)</w:t>
+      </w:r>
+      <w:r>
+        <w:rPr>
+          <w:lang w:eastAsia="x-none"/>
+        </w:rPr>
+        <w:t xml:space="preserve"> semelhantes</w:t>
+      </w:r>
+    </w:p>
+    <w:p>
+      <w:pPr>
+        <w:rPr>
+          <w:lang w:eastAsia="x-none"/>
+        </w:rPr>
+      </w:pPr>
+      <w:r>
+        <w:rPr>
+          <w:lang w:eastAsia="x-none"/>
+        </w:rPr>
         <w:t>Mantenha o desenvolvimento, teste, produção o mais semelhante possível</w:t>
       </w:r>
-    </w:p>
-    <w:p>
-      <w:pPr>
+      <w:r>
         <w:rPr>
           <w:lang w:eastAsia="x-none"/>
         </w:rPr>
-      </w:pPr>
-      <w:r>
+        <w:t>.</w:t>
+      </w:r>
+    </w:p>
+    <w:p>
+      <w:pPr>
         <w:rPr>
           <w:lang w:eastAsia="x-none"/>
         </w:rPr>
+      </w:pPr>
+      <w:r>
+        <w:rPr>
+          <w:lang w:eastAsia="x-none"/>
+        </w:rPr>
         <w:t>XI. Logs</w:t>
       </w:r>
     </w:p>
@@ -10977,31 +13254,51 @@
         </w:rPr>
         <w:t>Trate logs como fluxo de eventos</w:t>
       </w:r>
-    </w:p>
-    <w:p>
-      <w:pPr>
+      <w:r>
         <w:rPr>
           <w:lang w:eastAsia="x-none"/>
         </w:rPr>
-      </w:pPr>
-      <w:r>
+        <w:t>.</w:t>
+      </w:r>
+    </w:p>
+    <w:p>
+      <w:pPr>
         <w:rPr>
           <w:lang w:eastAsia="x-none"/>
         </w:rPr>
-        <w:t>XII. Processos de Admin</w:t>
-      </w:r>
-    </w:p>
-    <w:p>
-      <w:pPr>
+      </w:pPr>
+      <w:r>
         <w:rPr>
           <w:lang w:eastAsia="x-none"/>
         </w:rPr>
-      </w:pPr>
+        <w:t xml:space="preserve">XII. Processos de </w:t>
+      </w:r>
+      <w:proofErr w:type="spellStart"/>
       <w:r>
         <w:rPr>
           <w:lang w:eastAsia="x-none"/>
         </w:rPr>
+        <w:t>Admin</w:t>
+      </w:r>
+      <w:proofErr w:type="spellEnd"/>
+    </w:p>
+    <w:p>
+      <w:pPr>
+        <w:rPr>
+          <w:lang w:eastAsia="x-none"/>
+        </w:rPr>
+      </w:pPr>
+      <w:r>
+        <w:rPr>
+          <w:lang w:eastAsia="x-none"/>
+        </w:rPr>
         <w:t>Executar tarefas de administração/gerenciamento como processos pontuais</w:t>
+      </w:r>
+      <w:r>
+        <w:rPr>
+          <w:lang w:eastAsia="x-none"/>
+        </w:rPr>
+        <w:t>.</w:t>
       </w:r>
     </w:p>
     <w:p>
@@ -11032,7 +13329,23 @@
         <w:jc w:val="left"/>
       </w:pPr>
       <w:r>
-        <w:t>Existem algumas Plataformas (PaaS) para gerenciamento de containers em ambientes (qa, staging é produção).</w:t>
+        <w:t>Existem algumas Plataformas (PaaS) para gerenciamento de containers em ambientes (</w:t>
+      </w:r>
+      <w:proofErr w:type="spellStart"/>
+      <w:r>
+        <w:t>qa</w:t>
+      </w:r>
+      <w:proofErr w:type="spellEnd"/>
+      <w:r>
+        <w:t xml:space="preserve">, </w:t>
+      </w:r>
+      <w:proofErr w:type="spellStart"/>
+      <w:r>
+        <w:t>staging</w:t>
+      </w:r>
+      <w:proofErr w:type="spellEnd"/>
+      <w:r>
+        <w:t xml:space="preserve"> é produção).</w:t>
       </w:r>
     </w:p>
     <w:p>
@@ -11048,7 +13361,21 @@
         <w:rPr>
           <w:lang w:eastAsia="x-none"/>
         </w:rPr>
-        <w:t>Essas plataformas tem a finalidade de melhorar o condicionamento de containers, de forma visual, para que não seja necessário conhecimentos de comandos, e entre outras finalidades.</w:t>
+        <w:t xml:space="preserve">Essas plataformas tem a finalidade de melhorar o condicionamento de containers, de forma visual, para que não seja </w:t>
+      </w:r>
+      <w:proofErr w:type="gramStart"/>
+      <w:r>
+        <w:rPr>
+          <w:lang w:eastAsia="x-none"/>
+        </w:rPr>
+        <w:t>necessário conhecimentos</w:t>
+      </w:r>
+      <w:proofErr w:type="gramEnd"/>
+      <w:r>
+        <w:rPr>
+          <w:lang w:eastAsia="x-none"/>
+        </w:rPr>
+        <w:t xml:space="preserve"> de comandos, e entre outras finalidades.</w:t>
       </w:r>
     </w:p>
     <w:p>
@@ -11065,7 +13392,49 @@
         <w:rPr>
           <w:lang w:eastAsia="x-none"/>
         </w:rPr>
-        <w:t xml:space="preserve"> Neste trabalho, irei falar brevemente sobre algumas dessas plataformas como: Tsuru (grupo Globo), Kubernet é Vagran.</w:t>
+        <w:t xml:space="preserve"> Neste trabalho, irei falar brevemente sobre algumas dessas plataformas como: </w:t>
+      </w:r>
+      <w:proofErr w:type="spellStart"/>
+      <w:r>
+        <w:rPr>
+          <w:lang w:eastAsia="x-none"/>
+        </w:rPr>
+        <w:t>Tsuru</w:t>
+      </w:r>
+      <w:proofErr w:type="spellEnd"/>
+      <w:r>
+        <w:rPr>
+          <w:lang w:eastAsia="x-none"/>
+        </w:rPr>
+        <w:t xml:space="preserve"> (grupo Globo), </w:t>
+      </w:r>
+      <w:proofErr w:type="spellStart"/>
+      <w:r>
+        <w:rPr>
+          <w:lang w:eastAsia="x-none"/>
+        </w:rPr>
+        <w:t>Kubernet</w:t>
+      </w:r>
+      <w:proofErr w:type="spellEnd"/>
+      <w:r>
+        <w:rPr>
+          <w:lang w:eastAsia="x-none"/>
+        </w:rPr>
+        <w:t xml:space="preserve"> é </w:t>
+      </w:r>
+      <w:proofErr w:type="spellStart"/>
+      <w:r>
+        <w:rPr>
+          <w:lang w:eastAsia="x-none"/>
+        </w:rPr>
+        <w:t>Vagran</w:t>
+      </w:r>
+      <w:proofErr w:type="spellEnd"/>
+      <w:r>
+        <w:rPr>
+          <w:lang w:eastAsia="x-none"/>
+        </w:rPr>
+        <w:t>.</w:t>
       </w:r>
     </w:p>
     <w:p>
@@ -11097,7 +13466,21 @@
         <w:rPr>
           <w:lang w:eastAsia="x-none"/>
         </w:rPr>
-        <w:t>Um outro provedor/empresa que alavancou esse conhecimento sobre virtualização, foi a Amazon, com seus serviços em AWS; os mesmos são segregados em agregação de serviços e monetização por usabilidade dos mesmos.</w:t>
+        <w:t xml:space="preserve">Um outro provedor/empresa que alavancou esse conhecimento sobre virtualização, foi a </w:t>
+      </w:r>
+      <w:proofErr w:type="spellStart"/>
+      <w:r>
+        <w:rPr>
+          <w:lang w:eastAsia="x-none"/>
+        </w:rPr>
+        <w:t>Amazon</w:t>
+      </w:r>
+      <w:proofErr w:type="spellEnd"/>
+      <w:r>
+        <w:rPr>
+          <w:lang w:eastAsia="x-none"/>
+        </w:rPr>
+        <w:t>, com seus serviços em AWS; os mesmos são segregados em agregação de serviços e monetização por usabilidade dos mesmos.</w:t>
       </w:r>
     </w:p>
     <w:p>
@@ -11120,7 +13503,39 @@
           <w:shd w:val="clear" w:color="auto" w:fill="FFFF00"/>
           <w:lang w:eastAsia="x-none"/>
         </w:rPr>
-        <w:t xml:space="preserve">a menos o Tsuru – o mesmo é baseado em Docker, restrito ao Data Center do grupo </w:t>
+        <w:t xml:space="preserve">a menos o </w:t>
+      </w:r>
+      <w:proofErr w:type="spellStart"/>
+      <w:r>
+        <w:rPr>
+          <w:shd w:val="clear" w:color="auto" w:fill="FFFF00"/>
+          <w:lang w:eastAsia="x-none"/>
+        </w:rPr>
+        <w:t>Tsuru</w:t>
+      </w:r>
+      <w:proofErr w:type="spellEnd"/>
+      <w:r>
+        <w:rPr>
+          <w:shd w:val="clear" w:color="auto" w:fill="FFFF00"/>
+          <w:lang w:eastAsia="x-none"/>
+        </w:rPr>
+        <w:t xml:space="preserve"> – o mesmo é baseado em </w:t>
+      </w:r>
+      <w:proofErr w:type="spellStart"/>
+      <w:r>
+        <w:rPr>
+          <w:shd w:val="clear" w:color="auto" w:fill="FFFF00"/>
+          <w:lang w:eastAsia="x-none"/>
+        </w:rPr>
+        <w:t>Docker</w:t>
+      </w:r>
+      <w:proofErr w:type="spellEnd"/>
+      <w:r>
+        <w:rPr>
+          <w:shd w:val="clear" w:color="auto" w:fill="FFFF00"/>
+          <w:lang w:eastAsia="x-none"/>
+        </w:rPr>
+        <w:t xml:space="preserve">, restrito ao Data Center do grupo </w:t>
       </w:r>
       <w:commentRangeStart w:id="90"/>
       <w:r>
@@ -11454,7 +13869,15 @@
         <w:jc w:val="left"/>
       </w:pPr>
       <w:r>
-        <w:t>Como estudo de caso desta monografia, utilizarei um crawler de internet, desenvolvido na linguagem de programação Ruby.</w:t>
+        <w:t xml:space="preserve">Como estudo de caso desta monografia, utilizarei um </w:t>
+      </w:r>
+      <w:proofErr w:type="spellStart"/>
+      <w:r>
+        <w:t>crawler</w:t>
+      </w:r>
+      <w:proofErr w:type="spellEnd"/>
+      <w:r>
+        <w:t xml:space="preserve"> de internet, desenvolvido na linguagem de programação Ruby.</w:t>
       </w:r>
     </w:p>
     <w:p>
@@ -11484,7 +13907,23 @@
         <w:jc w:val="left"/>
       </w:pPr>
       <w:r>
-        <w:t>Este crawler tem como finalidade fazer consultas no Google, sobre determinados produtos (palavras), e suas tags (atributos).</w:t>
+        <w:t xml:space="preserve">Este </w:t>
+      </w:r>
+      <w:proofErr w:type="spellStart"/>
+      <w:r>
+        <w:t>crawler</w:t>
+      </w:r>
+      <w:proofErr w:type="spellEnd"/>
+      <w:r>
+        <w:t xml:space="preserve"> tem como finalidade fazer consultas no Google, sobre determinados produtos (palavras), e suas </w:t>
+      </w:r>
+      <w:proofErr w:type="spellStart"/>
+      <w:r>
+        <w:t>tags</w:t>
+      </w:r>
+      <w:proofErr w:type="spellEnd"/>
+      <w:r>
+        <w:t xml:space="preserve"> (atributos).</w:t>
       </w:r>
     </w:p>
     <w:p>
@@ -11502,6 +13941,7 @@
         <w:ind w:left="708" w:firstLine="0"/>
         <w:jc w:val="left"/>
       </w:pPr>
+      <w:proofErr w:type="gramStart"/>
       <w:r>
         <w:t>&lt;</w:t>
       </w:r>
@@ -11509,8 +13949,23 @@
         <w:rPr>
           <w:shd w:val="clear" w:color="auto" w:fill="FFFF00"/>
         </w:rPr>
-        <w:t>Adicionar aqui modelo de documento de aplicação que está sendo escrito para o vod_plataforma</w:t>
-      </w:r>
+        <w:t>Adicionar</w:t>
+      </w:r>
+      <w:proofErr w:type="gramEnd"/>
+      <w:r>
+        <w:rPr>
+          <w:shd w:val="clear" w:color="auto" w:fill="FFFF00"/>
+        </w:rPr>
+        <w:t xml:space="preserve"> aqui modelo de documento de aplicação que está sendo escrito para o </w:t>
+      </w:r>
+      <w:proofErr w:type="spellStart"/>
+      <w:r>
+        <w:rPr>
+          <w:shd w:val="clear" w:color="auto" w:fill="FFFF00"/>
+        </w:rPr>
+        <w:t>vod_plataforma</w:t>
+      </w:r>
+      <w:proofErr w:type="spellEnd"/>
       <w:r>
         <w:t>&gt;</w:t>
       </w:r>
@@ -11530,11 +13985,19 @@
         <w:ind w:left="708" w:firstLine="0"/>
         <w:jc w:val="left"/>
       </w:pPr>
+      <w:proofErr w:type="gramStart"/>
       <w:r>
         <w:rPr>
           <w:shd w:val="clear" w:color="auto" w:fill="FFFF00"/>
         </w:rPr>
-        <w:t>&lt;Adicionar diagrama de caso de uso e de sequência &gt;</w:t>
+        <w:t>&lt;Adicionar</w:t>
+      </w:r>
+      <w:proofErr w:type="gramEnd"/>
+      <w:r>
+        <w:rPr>
+          <w:shd w:val="clear" w:color="auto" w:fill="FFFF00"/>
+        </w:rPr>
+        <w:t xml:space="preserve"> diagrama de caso de uso e de sequência &gt;</w:t>
       </w:r>
     </w:p>
     <w:p>
@@ -11597,8 +14060,13 @@
         <w:spacing w:line="240" w:lineRule="auto"/>
         <w:jc w:val="left"/>
       </w:pPr>
-      <w:r>
-        <w:t>Sidekiq: Serviço enfileiramento de tarefas, da qual é utilizado para poder fazer as buscas na web.</w:t>
+      <w:proofErr w:type="spellStart"/>
+      <w:r>
+        <w:t>Sidekiq</w:t>
+      </w:r>
+      <w:proofErr w:type="spellEnd"/>
+      <w:r>
+        <w:t>: Serviço enfileiramento de tarefas, da qual é utilizado para poder fazer as buscas na web.</w:t>
       </w:r>
     </w:p>
     <w:p>
@@ -11612,8 +14080,13 @@
         <w:spacing w:line="240" w:lineRule="auto"/>
         <w:jc w:val="left"/>
       </w:pPr>
-      <w:r>
-        <w:t>Phalanx: Aplicação em Ruby, da qual é responsável por fazer as buscas na web.</w:t>
+      <w:proofErr w:type="spellStart"/>
+      <w:r>
+        <w:t>Phalanx</w:t>
+      </w:r>
+      <w:proofErr w:type="spellEnd"/>
+      <w:r>
+        <w:t>: Aplicação em Ruby, da qual é responsável por fazer as buscas na web.</w:t>
       </w:r>
     </w:p>
     <w:p>
@@ -11933,33 +14406,83 @@
           <w:sz w:val="24"/>
         </w:rPr>
       </w:pPr>
-      <w:r>
-        <w:rPr>
-          <w:sz w:val="24"/>
-        </w:rPr>
-        <w:t>Clound Computing. Disponível em &lt;https://en.wikipedia.org/wiki/Cloud_computing&gt;. Acessado em 20/11/2016.</w:t>
-      </w:r>
-    </w:p>
-    <w:p>
-      <w:pPr>
-        <w:ind w:firstLine="0"/>
-        <w:rPr>
-          <w:sz w:val="24"/>
-        </w:rPr>
-      </w:pPr>
-    </w:p>
-    <w:p>
-      <w:pPr>
-        <w:ind w:firstLine="0"/>
-        <w:rPr>
-          <w:sz w:val="24"/>
-        </w:rPr>
-      </w:pPr>
-      <w:r>
-        <w:rPr>
-          <w:sz w:val="24"/>
-        </w:rPr>
-        <w:t>O que é clound computing. Disponível em &lt;http://www.infowester.com/cloudcomputing.php&gt;.  Acessado em 20/11/2016.</w:t>
+      <w:proofErr w:type="spellStart"/>
+      <w:r>
+        <w:rPr>
+          <w:sz w:val="24"/>
+        </w:rPr>
+        <w:t>Clound</w:t>
+      </w:r>
+      <w:proofErr w:type="spellEnd"/>
+      <w:r>
+        <w:rPr>
+          <w:sz w:val="24"/>
+        </w:rPr>
+        <w:t xml:space="preserve"> </w:t>
+      </w:r>
+      <w:proofErr w:type="spellStart"/>
+      <w:r>
+        <w:rPr>
+          <w:sz w:val="24"/>
+        </w:rPr>
+        <w:t>Computing</w:t>
+      </w:r>
+      <w:proofErr w:type="spellEnd"/>
+      <w:r>
+        <w:rPr>
+          <w:sz w:val="24"/>
+        </w:rPr>
+        <w:t>. Disponível em &lt;https://en.wikipedia.org/wiki/Cloud_computing&gt;. Acessado em 20/11/2016.</w:t>
+      </w:r>
+    </w:p>
+    <w:p>
+      <w:pPr>
+        <w:ind w:firstLine="0"/>
+        <w:rPr>
+          <w:sz w:val="24"/>
+        </w:rPr>
+      </w:pPr>
+    </w:p>
+    <w:p>
+      <w:pPr>
+        <w:ind w:firstLine="0"/>
+        <w:rPr>
+          <w:sz w:val="24"/>
+        </w:rPr>
+      </w:pPr>
+      <w:r>
+        <w:rPr>
+          <w:sz w:val="24"/>
+        </w:rPr>
+        <w:t xml:space="preserve">O que é </w:t>
+      </w:r>
+      <w:proofErr w:type="spellStart"/>
+      <w:r>
+        <w:rPr>
+          <w:sz w:val="24"/>
+        </w:rPr>
+        <w:t>clound</w:t>
+      </w:r>
+      <w:proofErr w:type="spellEnd"/>
+      <w:r>
+        <w:rPr>
+          <w:sz w:val="24"/>
+        </w:rPr>
+        <w:t xml:space="preserve"> </w:t>
+      </w:r>
+      <w:proofErr w:type="spellStart"/>
+      <w:r>
+        <w:rPr>
+          <w:sz w:val="24"/>
+        </w:rPr>
+        <w:t>computing</w:t>
+      </w:r>
+      <w:proofErr w:type="spellEnd"/>
+      <w:r>
+        <w:rPr>
+          <w:sz w:val="24"/>
+        </w:rPr>
+        <w:t>. Disponível em &lt;http://www.infowester.com/cloudcomputing.php&gt;.  Acessado em 20/11/2016.</w:t>
       </w:r>
     </w:p>
     <w:p>
@@ -12013,11 +14536,33 @@
           <w:sz w:val="24"/>
         </w:rPr>
       </w:pPr>
-      <w:r>
-        <w:rPr>
-          <w:sz w:val="24"/>
-        </w:rPr>
-        <w:t>Clound computing estamos nas nuvens voando. Disponível em &lt;http://ppgi.ci.ufpb.br/wp-content/uploads/palestra-cloud-computing.pdf&gt;. Acessado em 21/11/2016</w:t>
+      <w:proofErr w:type="spellStart"/>
+      <w:r>
+        <w:rPr>
+          <w:sz w:val="24"/>
+        </w:rPr>
+        <w:t>Clound</w:t>
+      </w:r>
+      <w:proofErr w:type="spellEnd"/>
+      <w:r>
+        <w:rPr>
+          <w:sz w:val="24"/>
+        </w:rPr>
+        <w:t xml:space="preserve"> </w:t>
+      </w:r>
+      <w:proofErr w:type="spellStart"/>
+      <w:r>
+        <w:rPr>
+          <w:sz w:val="24"/>
+        </w:rPr>
+        <w:t>computing</w:t>
+      </w:r>
+      <w:proofErr w:type="spellEnd"/>
+      <w:r>
+        <w:rPr>
+          <w:sz w:val="24"/>
+        </w:rPr>
+        <w:t xml:space="preserve"> estamos nas nuvens voando. Disponível em &lt;http://ppgi.ci.ufpb.br/wp-content/uploads/palestra-cloud-computing.pdf&gt;. Acessado em 21/11/2016</w:t>
       </w:r>
     </w:p>
     <w:p>
@@ -12048,7 +14593,71 @@
           <w:rFonts w:cs="Times New Roman"/>
           <w:sz w:val="24"/>
         </w:rPr>
-        <w:t>“The NIST Definition of Cloud Computing”. Disponível em &lt;http://nvlpubs.nist.gov/nistpubs/Legacy/SP/nistspecialpublication800-145.pdf &gt;. Acessado em 24/11/2016</w:t>
+        <w:t xml:space="preserve">“The NIST </w:t>
+      </w:r>
+      <w:proofErr w:type="spellStart"/>
+      <w:r>
+        <w:rPr>
+          <w:rFonts w:cs="Times New Roman"/>
+          <w:sz w:val="24"/>
+        </w:rPr>
+        <w:t>Definition</w:t>
+      </w:r>
+      <w:proofErr w:type="spellEnd"/>
+      <w:r>
+        <w:rPr>
+          <w:rFonts w:cs="Times New Roman"/>
+          <w:sz w:val="24"/>
+        </w:rPr>
+        <w:t xml:space="preserve"> </w:t>
+      </w:r>
+      <w:proofErr w:type="spellStart"/>
+      <w:r>
+        <w:rPr>
+          <w:rFonts w:cs="Times New Roman"/>
+          <w:sz w:val="24"/>
+        </w:rPr>
+        <w:t>of</w:t>
+      </w:r>
+      <w:proofErr w:type="spellEnd"/>
+      <w:r>
+        <w:rPr>
+          <w:rFonts w:cs="Times New Roman"/>
+          <w:sz w:val="24"/>
+        </w:rPr>
+        <w:t xml:space="preserve"> </w:t>
+      </w:r>
+      <w:proofErr w:type="spellStart"/>
+      <w:r>
+        <w:rPr>
+          <w:rFonts w:cs="Times New Roman"/>
+          <w:sz w:val="24"/>
+        </w:rPr>
+        <w:t>Cloud</w:t>
+      </w:r>
+      <w:proofErr w:type="spellEnd"/>
+      <w:r>
+        <w:rPr>
+          <w:rFonts w:cs="Times New Roman"/>
+          <w:sz w:val="24"/>
+        </w:rPr>
+        <w:t xml:space="preserve"> </w:t>
+      </w:r>
+      <w:proofErr w:type="spellStart"/>
+      <w:r>
+        <w:rPr>
+          <w:rFonts w:cs="Times New Roman"/>
+          <w:sz w:val="24"/>
+        </w:rPr>
+        <w:t>Computing</w:t>
+      </w:r>
+      <w:proofErr w:type="spellEnd"/>
+      <w:r>
+        <w:rPr>
+          <w:rFonts w:cs="Times New Roman"/>
+          <w:sz w:val="24"/>
+        </w:rPr>
+        <w:t>”. Disponível em &lt;http://nvlpubs.nist.gov/nistpubs/Legacy/SP/nistspecialpublication800-145.pdf &gt;. Acessado em 24/11/2016</w:t>
       </w:r>
     </w:p>
     <w:p>
@@ -12147,7 +14756,71 @@
           <w:rFonts w:cs="Times New Roman"/>
           <w:sz w:val="24"/>
         </w:rPr>
-        <w:t>Veras, Manoel.(2012)”Cloud Computing: Nova Arquitetura da TI”. Editora Brasport: Rio de Janeiro, Brasil.</w:t>
+        <w:t xml:space="preserve">Veras, </w:t>
+      </w:r>
+      <w:proofErr w:type="gramStart"/>
+      <w:r>
+        <w:rPr>
+          <w:rFonts w:cs="Times New Roman"/>
+          <w:sz w:val="24"/>
+        </w:rPr>
+        <w:t>Manoel.(</w:t>
+      </w:r>
+      <w:proofErr w:type="gramEnd"/>
+      <w:r>
+        <w:rPr>
+          <w:rFonts w:cs="Times New Roman"/>
+          <w:sz w:val="24"/>
+        </w:rPr>
+        <w:t>2012)”</w:t>
+      </w:r>
+      <w:proofErr w:type="spellStart"/>
+      <w:r>
+        <w:rPr>
+          <w:rFonts w:cs="Times New Roman"/>
+          <w:sz w:val="24"/>
+        </w:rPr>
+        <w:t>Cloud</w:t>
+      </w:r>
+      <w:proofErr w:type="spellEnd"/>
+      <w:r>
+        <w:rPr>
+          <w:rFonts w:cs="Times New Roman"/>
+          <w:sz w:val="24"/>
+        </w:rPr>
+        <w:t xml:space="preserve"> </w:t>
+      </w:r>
+      <w:proofErr w:type="spellStart"/>
+      <w:r>
+        <w:rPr>
+          <w:rFonts w:cs="Times New Roman"/>
+          <w:sz w:val="24"/>
+        </w:rPr>
+        <w:t>Computing</w:t>
+      </w:r>
+      <w:proofErr w:type="spellEnd"/>
+      <w:r>
+        <w:rPr>
+          <w:rFonts w:cs="Times New Roman"/>
+          <w:sz w:val="24"/>
+        </w:rPr>
+        <w:t xml:space="preserve">: Nova Arquitetura da TI”. Editora </w:t>
+      </w:r>
+      <w:proofErr w:type="spellStart"/>
+      <w:r>
+        <w:rPr>
+          <w:rFonts w:cs="Times New Roman"/>
+          <w:sz w:val="24"/>
+        </w:rPr>
+        <w:t>Brasport</w:t>
+      </w:r>
+      <w:proofErr w:type="spellEnd"/>
+      <w:r>
+        <w:rPr>
+          <w:rFonts w:cs="Times New Roman"/>
+          <w:sz w:val="24"/>
+        </w:rPr>
+        <w:t>: Rio de Janeiro, Brasil.</w:t>
       </w:r>
     </w:p>
     <w:p>
@@ -12174,7 +14847,23 @@
           <w:rFonts w:cs="Times New Roman"/>
           <w:sz w:val="24"/>
         </w:rPr>
-        <w:t>Souza, Flávio R. C.; Moreira, Leonardo O.; Machado, Javam C. Computação em Nuvem: Conceitos, Tecnologias, Aplicações e Desafios. ERCEMAPI 2009.</w:t>
+        <w:t xml:space="preserve">Souza, Flávio R. C.; Moreira, Leonardo O.; Machado, </w:t>
+      </w:r>
+      <w:proofErr w:type="spellStart"/>
+      <w:r>
+        <w:rPr>
+          <w:rFonts w:cs="Times New Roman"/>
+          <w:sz w:val="24"/>
+        </w:rPr>
+        <w:t>Javam</w:t>
+      </w:r>
+      <w:proofErr w:type="spellEnd"/>
+      <w:r>
+        <w:rPr>
+          <w:rFonts w:cs="Times New Roman"/>
+          <w:sz w:val="24"/>
+        </w:rPr>
+        <w:t xml:space="preserve"> C. Computação em Nuvem: Conceitos, Tecnologias, Aplicações e Desafios. ERCEMAPI 2009.</w:t>
       </w:r>
     </w:p>
     <w:p>
@@ -12254,7 +14943,31 @@
           <w:lang w:eastAsia="pt-BR"/>
         </w:rPr>
         <w:lastRenderedPageBreak/>
-        <w:t>“O que é Container?”. Disponível em &lt;http://www.mundodocker.com.br/o-que-e-container/&gt;. Acessado em 04/05/2017</w:t>
+        <w:t xml:space="preserve">“O que é </w:t>
+      </w:r>
+      <w:proofErr w:type="gramStart"/>
+      <w:r>
+        <w:rPr>
+          <w:rFonts w:cs="Times New Roman"/>
+          <w:bCs/>
+          <w:color w:val="313539"/>
+          <w:sz w:val="24"/>
+          <w:shd w:val="clear" w:color="auto" w:fill="F6F6F7"/>
+          <w:lang w:eastAsia="pt-BR"/>
+        </w:rPr>
+        <w:t>Container?”</w:t>
+      </w:r>
+      <w:proofErr w:type="gramEnd"/>
+      <w:r>
+        <w:rPr>
+          <w:rFonts w:cs="Times New Roman"/>
+          <w:bCs/>
+          <w:color w:val="313539"/>
+          <w:sz w:val="24"/>
+          <w:shd w:val="clear" w:color="auto" w:fill="F6F6F7"/>
+          <w:lang w:eastAsia="pt-BR"/>
+        </w:rPr>
+        <w:t>. Disponível em &lt;http://www.mundodocker.com.br/o-que-e-container/&gt;. Acessado em 04/05/2017</w:t>
       </w:r>
     </w:p>
     <w:p>
@@ -12396,7 +15109,21 @@
         <w:rPr>
           <w:lang w:val="en-US"/>
         </w:rPr>
-        <w:t xml:space="preserve">    apt-get install -y mysql-client &amp;&amp; \</w:t>
+        <w:t xml:space="preserve">    apt-get install -y </w:t>
+      </w:r>
+      <w:proofErr w:type="spellStart"/>
+      <w:r>
+        <w:rPr>
+          <w:lang w:val="en-US"/>
+        </w:rPr>
+        <w:t>mysql</w:t>
+      </w:r>
+      <w:proofErr w:type="spellEnd"/>
+      <w:r>
+        <w:rPr>
+          <w:lang w:val="en-US"/>
+        </w:rPr>
+        <w:t>-client &amp;&amp; \</w:t>
       </w:r>
     </w:p>
     <w:p>
@@ -12413,7 +15140,21 @@
         <w:rPr>
           <w:lang w:val="en-US"/>
         </w:rPr>
-        <w:t xml:space="preserve">    apt-get autoremove -y &amp;&amp; \</w:t>
+        <w:t xml:space="preserve">    apt-get </w:t>
+      </w:r>
+      <w:proofErr w:type="spellStart"/>
+      <w:r>
+        <w:rPr>
+          <w:lang w:val="en-US"/>
+        </w:rPr>
+        <w:t>autoremove</w:t>
+      </w:r>
+      <w:proofErr w:type="spellEnd"/>
+      <w:r>
+        <w:rPr>
+          <w:lang w:val="en-US"/>
+        </w:rPr>
+        <w:t xml:space="preserve"> -y &amp;&amp; \</w:t>
       </w:r>
     </w:p>
     <w:p>
@@ -12430,7 +15171,49 @@
         <w:rPr>
           <w:lang w:val="en-US"/>
         </w:rPr>
-        <w:t xml:space="preserve">    rm -rf /var/lib/apt/lists/*</w:t>
+        <w:t xml:space="preserve">    </w:t>
+      </w:r>
+      <w:proofErr w:type="spellStart"/>
+      <w:r>
+        <w:rPr>
+          <w:lang w:val="en-US"/>
+        </w:rPr>
+        <w:t>rm</w:t>
+      </w:r>
+      <w:proofErr w:type="spellEnd"/>
+      <w:r>
+        <w:rPr>
+          <w:lang w:val="en-US"/>
+        </w:rPr>
+        <w:t xml:space="preserve"> -</w:t>
+      </w:r>
+      <w:proofErr w:type="spellStart"/>
+      <w:r>
+        <w:rPr>
+          <w:lang w:val="en-US"/>
+        </w:rPr>
+        <w:t>rf</w:t>
+      </w:r>
+      <w:proofErr w:type="spellEnd"/>
+      <w:r>
+        <w:rPr>
+          <w:lang w:val="en-US"/>
+        </w:rPr>
+        <w:t xml:space="preserve"> /</w:t>
+      </w:r>
+      <w:proofErr w:type="spellStart"/>
+      <w:r>
+        <w:rPr>
+          <w:lang w:val="en-US"/>
+        </w:rPr>
+        <w:t>var</w:t>
+      </w:r>
+      <w:proofErr w:type="spellEnd"/>
+      <w:r>
+        <w:rPr>
+          <w:lang w:val="en-US"/>
+        </w:rPr>
+        <w:t>/lib/apt/lists/*</w:t>
       </w:r>
     </w:p>
     <w:p>
@@ -12475,7 +15258,63 @@
         <w:rPr>
           <w:lang w:val="en-US"/>
         </w:rPr>
-        <w:t>RUN apt-get update -qq &amp;&amp; apt-get install -y build-essential libpq-dev nodejs-legacy mysql-client</w:t>
+        <w:t>RUN apt-get update -</w:t>
+      </w:r>
+      <w:proofErr w:type="spellStart"/>
+      <w:r>
+        <w:rPr>
+          <w:lang w:val="en-US"/>
+        </w:rPr>
+        <w:t>qq</w:t>
+      </w:r>
+      <w:proofErr w:type="spellEnd"/>
+      <w:r>
+        <w:rPr>
+          <w:lang w:val="en-US"/>
+        </w:rPr>
+        <w:t xml:space="preserve"> &amp;&amp; apt-get install -y build-essential </w:t>
+      </w:r>
+      <w:proofErr w:type="spellStart"/>
+      <w:r>
+        <w:rPr>
+          <w:lang w:val="en-US"/>
+        </w:rPr>
+        <w:t>libpq</w:t>
+      </w:r>
+      <w:proofErr w:type="spellEnd"/>
+      <w:r>
+        <w:rPr>
+          <w:lang w:val="en-US"/>
+        </w:rPr>
+        <w:t xml:space="preserve">-dev </w:t>
+      </w:r>
+      <w:proofErr w:type="spellStart"/>
+      <w:r>
+        <w:rPr>
+          <w:lang w:val="en-US"/>
+        </w:rPr>
+        <w:t>nodejs</w:t>
+      </w:r>
+      <w:proofErr w:type="spellEnd"/>
+      <w:r>
+        <w:rPr>
+          <w:lang w:val="en-US"/>
+        </w:rPr>
+        <w:t xml:space="preserve">-legacy </w:t>
+      </w:r>
+      <w:proofErr w:type="spellStart"/>
+      <w:r>
+        <w:rPr>
+          <w:lang w:val="en-US"/>
+        </w:rPr>
+        <w:t>mysql</w:t>
+      </w:r>
+      <w:proofErr w:type="spellEnd"/>
+      <w:r>
+        <w:rPr>
+          <w:lang w:val="en-US"/>
+        </w:rPr>
+        <w:t>-client</w:t>
       </w:r>
     </w:p>
     <w:p>
@@ -12503,8 +15342,16 @@
         <w:rPr>
           <w:lang w:val="en-US"/>
         </w:rPr>
-        <w:t># Set some config</w:t>
-      </w:r>
+        <w:t xml:space="preserve"># Set some </w:t>
+      </w:r>
+      <w:proofErr w:type="spellStart"/>
+      <w:r>
+        <w:rPr>
+          <w:lang w:val="en-US"/>
+        </w:rPr>
+        <w:t>config</w:t>
+      </w:r>
+      <w:proofErr w:type="spellEnd"/>
     </w:p>
     <w:p>
       <w:pPr>
@@ -12548,8 +15395,16 @@
         <w:rPr>
           <w:lang w:val="en-US"/>
         </w:rPr>
-        <w:t># Workdir</w:t>
-      </w:r>
+        <w:t xml:space="preserve"># </w:t>
+      </w:r>
+      <w:proofErr w:type="spellStart"/>
+      <w:r>
+        <w:rPr>
+          <w:lang w:val="en-US"/>
+        </w:rPr>
+        <w:t>Workdir</w:t>
+      </w:r>
+      <w:proofErr w:type="spellEnd"/>
     </w:p>
     <w:p>
       <w:pPr>
@@ -12565,7 +15420,21 @@
         <w:rPr>
           <w:lang w:val="en-US"/>
         </w:rPr>
-        <w:t>RUN mkdir -p /home/app</w:t>
+        <w:t xml:space="preserve">RUN </w:t>
+      </w:r>
+      <w:proofErr w:type="spellStart"/>
+      <w:r>
+        <w:rPr>
+          <w:lang w:val="en-US"/>
+        </w:rPr>
+        <w:t>mkdir</w:t>
+      </w:r>
+      <w:proofErr w:type="spellEnd"/>
+      <w:r>
+        <w:rPr>
+          <w:lang w:val="en-US"/>
+        </w:rPr>
+        <w:t xml:space="preserve"> -p /home/app</w:t>
       </w:r>
     </w:p>
     <w:p>
@@ -12627,7 +15496,21 @@
         <w:rPr>
           <w:lang w:val="en-US"/>
         </w:rPr>
-        <w:t>ADD Gemfile* /home/app/</w:t>
+        <w:t xml:space="preserve">ADD </w:t>
+      </w:r>
+      <w:proofErr w:type="spellStart"/>
+      <w:r>
+        <w:rPr>
+          <w:lang w:val="en-US"/>
+        </w:rPr>
+        <w:t>Gemfile</w:t>
+      </w:r>
+      <w:proofErr w:type="spellEnd"/>
+      <w:r>
+        <w:rPr>
+          <w:lang w:val="en-US"/>
+        </w:rPr>
+        <w:t>* /home/app/</w:t>
       </w:r>
     </w:p>
     <w:p>
@@ -12672,7 +15555,35 @@
         <w:rPr>
           <w:lang w:val="en-US"/>
         </w:rPr>
-        <w:t>ADD docker /home/app/docker/</w:t>
+        <w:t xml:space="preserve">ADD </w:t>
+      </w:r>
+      <w:proofErr w:type="spellStart"/>
+      <w:r>
+        <w:rPr>
+          <w:lang w:val="en-US"/>
+        </w:rPr>
+        <w:t>docker</w:t>
+      </w:r>
+      <w:proofErr w:type="spellEnd"/>
+      <w:r>
+        <w:rPr>
+          <w:lang w:val="en-US"/>
+        </w:rPr>
+        <w:t xml:space="preserve"> /home/app/</w:t>
+      </w:r>
+      <w:proofErr w:type="spellStart"/>
+      <w:r>
+        <w:rPr>
+          <w:lang w:val="en-US"/>
+        </w:rPr>
+        <w:t>docker</w:t>
+      </w:r>
+      <w:proofErr w:type="spellEnd"/>
+      <w:r>
+        <w:rPr>
+          <w:lang w:val="en-US"/>
+        </w:rPr>
+        <w:t>/</w:t>
       </w:r>
     </w:p>
     <w:p>
@@ -12700,8 +15611,30 @@
         <w:rPr>
           <w:lang w:val="en-US"/>
         </w:rPr>
-        <w:t>#Add sidekiq pid</w:t>
-      </w:r>
+        <w:t xml:space="preserve">#Add </w:t>
+      </w:r>
+      <w:proofErr w:type="spellStart"/>
+      <w:r>
+        <w:rPr>
+          <w:lang w:val="en-US"/>
+        </w:rPr>
+        <w:t>sidekiq</w:t>
+      </w:r>
+      <w:proofErr w:type="spellEnd"/>
+      <w:r>
+        <w:rPr>
+          <w:lang w:val="en-US"/>
+        </w:rPr>
+        <w:t xml:space="preserve"> </w:t>
+      </w:r>
+      <w:proofErr w:type="spellStart"/>
+      <w:r>
+        <w:rPr>
+          <w:lang w:val="en-US"/>
+        </w:rPr>
+        <w:t>pid</w:t>
+      </w:r>
+      <w:proofErr w:type="spellEnd"/>
     </w:p>
     <w:p>
       <w:pPr>
@@ -12717,7 +15650,49 @@
         <w:rPr>
           <w:lang w:val="en-US"/>
         </w:rPr>
-        <w:t>ADD sidekiq.pid /home/app/tmp/pids/</w:t>
+        <w:t xml:space="preserve">ADD </w:t>
+      </w:r>
+      <w:proofErr w:type="spellStart"/>
+      <w:r>
+        <w:rPr>
+          <w:lang w:val="en-US"/>
+        </w:rPr>
+        <w:t>sidekiq.pid</w:t>
+      </w:r>
+      <w:proofErr w:type="spellEnd"/>
+      <w:r>
+        <w:rPr>
+          <w:lang w:val="en-US"/>
+        </w:rPr>
+        <w:t xml:space="preserve"> /home/app/</w:t>
+      </w:r>
+      <w:proofErr w:type="spellStart"/>
+      <w:r>
+        <w:rPr>
+          <w:lang w:val="en-US"/>
+        </w:rPr>
+        <w:t>tmp</w:t>
+      </w:r>
+      <w:proofErr w:type="spellEnd"/>
+      <w:r>
+        <w:rPr>
+          <w:lang w:val="en-US"/>
+        </w:rPr>
+        <w:t>/</w:t>
+      </w:r>
+      <w:proofErr w:type="spellStart"/>
+      <w:r>
+        <w:rPr>
+          <w:lang w:val="en-US"/>
+        </w:rPr>
+        <w:t>pids</w:t>
+      </w:r>
+      <w:proofErr w:type="spellEnd"/>
+      <w:r>
+        <w:rPr>
+          <w:lang w:val="en-US"/>
+        </w:rPr>
+        <w:t>/</w:t>
       </w:r>
     </w:p>
     <w:p>
@@ -12831,11 +15806,19 @@
           <w:lang w:val="en-US"/>
         </w:rPr>
       </w:pPr>
+      <w:proofErr w:type="gramStart"/>
       <w:r>
         <w:rPr>
           <w:lang w:val="en-US"/>
         </w:rPr>
-        <w:t>ADD . /home/app</w:t>
+        <w:t>ADD .</w:t>
+      </w:r>
+      <w:proofErr w:type="gramEnd"/>
+      <w:r>
+        <w:rPr>
+          <w:lang w:val="en-US"/>
+        </w:rPr>
+        <w:t xml:space="preserve"> /home/app</w:t>
       </w:r>
     </w:p>
     <w:p>
@@ -12880,7 +15863,35 @@
         <w:rPr>
           <w:lang w:val="en-US"/>
         </w:rPr>
-        <w:t>RUN groupadd --gid 9999 app &amp;&amp; \</w:t>
+        <w:t xml:space="preserve">RUN </w:t>
+      </w:r>
+      <w:proofErr w:type="spellStart"/>
+      <w:r>
+        <w:rPr>
+          <w:lang w:val="en-US"/>
+        </w:rPr>
+        <w:t>groupadd</w:t>
+      </w:r>
+      <w:proofErr w:type="spellEnd"/>
+      <w:r>
+        <w:rPr>
+          <w:lang w:val="en-US"/>
+        </w:rPr>
+        <w:t xml:space="preserve"> --</w:t>
+      </w:r>
+      <w:proofErr w:type="spellStart"/>
+      <w:r>
+        <w:rPr>
+          <w:lang w:val="en-US"/>
+        </w:rPr>
+        <w:t>gid</w:t>
+      </w:r>
+      <w:proofErr w:type="spellEnd"/>
+      <w:r>
+        <w:rPr>
+          <w:lang w:val="en-US"/>
+        </w:rPr>
+        <w:t xml:space="preserve"> 9999 app &amp;&amp; \</w:t>
       </w:r>
     </w:p>
     <w:p>
@@ -12897,7 +15908,63 @@
         <w:rPr>
           <w:lang w:val="en-US"/>
         </w:rPr>
-        <w:t xml:space="preserve">    useradd --uid 9999 --gid app app &amp;&amp; \</w:t>
+        <w:t xml:space="preserve">    </w:t>
+      </w:r>
+      <w:proofErr w:type="spellStart"/>
+      <w:r>
+        <w:rPr>
+          <w:lang w:val="en-US"/>
+        </w:rPr>
+        <w:t>useradd</w:t>
+      </w:r>
+      <w:proofErr w:type="spellEnd"/>
+      <w:r>
+        <w:rPr>
+          <w:lang w:val="en-US"/>
+        </w:rPr>
+        <w:t xml:space="preserve"> --</w:t>
+      </w:r>
+      <w:proofErr w:type="spellStart"/>
+      <w:r>
+        <w:rPr>
+          <w:lang w:val="en-US"/>
+        </w:rPr>
+        <w:t>uid</w:t>
+      </w:r>
+      <w:proofErr w:type="spellEnd"/>
+      <w:r>
+        <w:rPr>
+          <w:lang w:val="en-US"/>
+        </w:rPr>
+        <w:t xml:space="preserve"> 9999 --</w:t>
+      </w:r>
+      <w:proofErr w:type="spellStart"/>
+      <w:r>
+        <w:rPr>
+          <w:lang w:val="en-US"/>
+        </w:rPr>
+        <w:t>gid</w:t>
+      </w:r>
+      <w:proofErr w:type="spellEnd"/>
+      <w:r>
+        <w:rPr>
+          <w:lang w:val="en-US"/>
+        </w:rPr>
+        <w:t xml:space="preserve"> app </w:t>
+      </w:r>
+      <w:proofErr w:type="spellStart"/>
+      <w:r>
+        <w:rPr>
+          <w:lang w:val="en-US"/>
+        </w:rPr>
+        <w:t>app</w:t>
+      </w:r>
+      <w:proofErr w:type="spellEnd"/>
+      <w:r>
+        <w:rPr>
+          <w:lang w:val="en-US"/>
+        </w:rPr>
+        <w:t xml:space="preserve"> &amp;&amp; \</w:t>
       </w:r>
     </w:p>
     <w:p>
@@ -12914,7 +15981,37 @@
         <w:rPr>
           <w:lang w:val="en-US"/>
         </w:rPr>
-        <w:t xml:space="preserve">    chown -R app:app /home/app</w:t>
+        <w:t xml:space="preserve">    </w:t>
+      </w:r>
+      <w:proofErr w:type="spellStart"/>
+      <w:r>
+        <w:rPr>
+          <w:lang w:val="en-US"/>
+        </w:rPr>
+        <w:t>chown</w:t>
+      </w:r>
+      <w:proofErr w:type="spellEnd"/>
+      <w:r>
+        <w:rPr>
+          <w:lang w:val="en-US"/>
+        </w:rPr>
+        <w:t xml:space="preserve"> -R </w:t>
+      </w:r>
+      <w:proofErr w:type="spellStart"/>
+      <w:proofErr w:type="gramStart"/>
+      <w:r>
+        <w:rPr>
+          <w:lang w:val="en-US"/>
+        </w:rPr>
+        <w:t>app:app</w:t>
+      </w:r>
+      <w:proofErr w:type="spellEnd"/>
+      <w:proofErr w:type="gramEnd"/>
+      <w:r>
+        <w:rPr>
+          <w:lang w:val="en-US"/>
+        </w:rPr>
+        <w:t xml:space="preserve"> /home/app</w:t>
       </w:r>
     </w:p>
     <w:p>
@@ -13031,9 +16128,6 @@
     <w:sectPr>
       <w:headerReference w:type="default" r:id="rId31"/>
       <w:footerReference w:type="default" r:id="rId32"/>
-      <w:footnotePr>
-        <w:numStart w:val="2"/>
-      </w:footnotePr>
       <w:pgSz w:w="11906" w:h="16838"/>
       <w:pgMar w:top="1701" w:right="1134" w:bottom="1134" w:left="1701" w:header="851" w:footer="709" w:gutter="0"/>
       <w:cols w:space="720"/>
@@ -13055,7 +16149,47 @@
           <w:sz w:val="24"/>
           <w:lang w:bidi="en-US"/>
         </w:rPr>
-        <w:t>O Tsuru é em plataforma aberta; verificar se no Open Source também possui integração com AWS?!</w:t>
+        <w:t xml:space="preserve">O </w:t>
+      </w:r>
+      <w:proofErr w:type="spellStart"/>
+      <w:r>
+        <w:rPr>
+          <w:rFonts w:ascii="Liberation Serif" w:eastAsia="DejaVu Sans" w:hAnsi="Liberation Serif" w:cs="DejaVu Sans"/>
+          <w:color w:val="auto"/>
+          <w:sz w:val="24"/>
+          <w:lang w:bidi="en-US"/>
+        </w:rPr>
+        <w:t>Tsuru</w:t>
+      </w:r>
+      <w:proofErr w:type="spellEnd"/>
+      <w:r>
+        <w:rPr>
+          <w:rFonts w:ascii="Liberation Serif" w:eastAsia="DejaVu Sans" w:hAnsi="Liberation Serif" w:cs="DejaVu Sans"/>
+          <w:color w:val="auto"/>
+          <w:sz w:val="24"/>
+          <w:lang w:bidi="en-US"/>
+        </w:rPr>
+        <w:t xml:space="preserve"> é em plataforma aberta; verificar se no Open </w:t>
+      </w:r>
+      <w:proofErr w:type="spellStart"/>
+      <w:r>
+        <w:rPr>
+          <w:rFonts w:ascii="Liberation Serif" w:eastAsia="DejaVu Sans" w:hAnsi="Liberation Serif" w:cs="DejaVu Sans"/>
+          <w:color w:val="auto"/>
+          <w:sz w:val="24"/>
+          <w:lang w:bidi="en-US"/>
+        </w:rPr>
+        <w:t>Source</w:t>
+      </w:r>
+      <w:proofErr w:type="spellEnd"/>
+      <w:r>
+        <w:rPr>
+          <w:rFonts w:ascii="Liberation Serif" w:eastAsia="DejaVu Sans" w:hAnsi="Liberation Serif" w:cs="DejaVu Sans"/>
+          <w:color w:val="auto"/>
+          <w:sz w:val="24"/>
+          <w:lang w:bidi="en-US"/>
+        </w:rPr>
+        <w:t xml:space="preserve"> também possui integração com AWS?!</w:t>
       </w:r>
     </w:p>
   </w:comment>
@@ -13125,6 +16259,57 @@
       <w:r>
         <w:continuationSeparator/>
       </w:r>
+    </w:p>
+  </w:footnote>
+  <w:footnote w:id="1">
+    <w:p>
+      <w:pPr>
+        <w:pStyle w:val="Textodenotaderodap"/>
+      </w:pPr>
+      <w:r>
+        <w:rPr>
+          <w:rStyle w:val="Refdenotaderodap"/>
+        </w:rPr>
+        <w:footnoteRef/>
+      </w:r>
+      <w:r>
+        <w:t xml:space="preserve"> </w:t>
+      </w:r>
+      <w:hyperlink r:id="rId1" w:history="1">
+        <w:r>
+          <w:rPr>
+            <w:rStyle w:val="Hiperlink"/>
+            <w:color w:val="000000" w:themeColor="text1"/>
+            <w:u w:val="none"/>
+          </w:rPr>
+          <w:t>https://github.com/gomex/docker-para-desenvolvedores/blob/master/manuscript/organizacao.md</w:t>
+        </w:r>
+      </w:hyperlink>
+    </w:p>
+    <w:p>
+      <w:pPr>
+        <w:pStyle w:val="Textodenotaderodap"/>
+        <w:rPr>
+          <w:vertAlign w:val="superscript"/>
+          <w:lang w:val="en-US"/>
+        </w:rPr>
+      </w:pPr>
+      <w:r>
+        <w:rPr>
+          <w:vertAlign w:val="superscript"/>
+        </w:rPr>
+        <w:t xml:space="preserve">2 </w:t>
+      </w:r>
+      <w:r>
+        <w:rPr>
+          <w:rStyle w:val="Hiperlink"/>
+          <w:color w:val="000000" w:themeColor="text1"/>
+          <w:u w:val="none"/>
+        </w:rPr>
+        <w:t>https://12factor.net/pt_br/</w:t>
+      </w:r>
+      <w:bookmarkStart w:id="88" w:name="_GoBack"/>
+      <w:bookmarkEnd w:id="88"/>
     </w:p>
   </w:footnote>
 </w:footnotes>
@@ -17585,7 +20770,7 @@
 </file>
 
 <file path=customXml/itemProps1.xml><?xml version="1.0" encoding="utf-8"?>
-<ds:datastoreItem xmlns:ds="http://schemas.openxmlformats.org/officeDocument/2006/customXml" ds:itemID="{2C097A30-156D-494C-86B3-5B14D3B434D0}">
+<ds:datastoreItem xmlns:ds="http://schemas.openxmlformats.org/officeDocument/2006/customXml" ds:itemID="{07135105-F368-F74F-8480-AE11FB0E9EAC}">
   <ds:schemaRefs>
     <ds:schemaRef ds:uri="http://schemas.openxmlformats.org/officeDocument/2006/bibliography"/>
   </ds:schemaRefs>

</xml_diff>

<commit_message>
refactor(.doc): Alterando o stile dos capitulos de referencias, porem ainda nao surtiu efeito para os capitulos mais no fim do arquivo
</commit_message>
<xml_diff>
--- a/Docs/Monografia_Thiago_Soares_da_Cruz_20111100428.docx
+++ b/Docs/Monografia_Thiago_Soares_da_Cruz_20111100428.docx
@@ -2161,7 +2161,7 @@
       <w:r>
         <w:fldChar w:fldCharType="separate"/>
       </w:r>
-      <w:hyperlink w:anchor="_Toc495793754" w:history="1">
+      <w:hyperlink w:anchor="_Toc495793828" w:history="1">
         <w:r>
           <w:rPr>
             <w:rStyle w:val="Hiperlink"/>
@@ -2185,7 +2185,7 @@
           <w:rPr>
             <w:noProof/>
           </w:rPr>
-          <w:instrText xml:space="preserve"> PAGEREF _Toc495793754 \h </w:instrText>
+          <w:instrText xml:space="preserve"> PAGEREF _Toc495793828 \h </w:instrText>
         </w:r>
         <w:r>
           <w:rPr>
@@ -2202,7 +2202,7 @@
           <w:rPr>
             <w:noProof/>
           </w:rPr>
-          <w:t>11</w:t>
+          <w:t>12</w:t>
         </w:r>
         <w:r>
           <w:rPr>
@@ -2226,7 +2226,7 @@
           <w:lang w:eastAsia="pt-BR"/>
         </w:rPr>
       </w:pPr>
-      <w:hyperlink w:anchor="_Toc495793755" w:history="1">
+      <w:hyperlink w:anchor="_Toc495793829" w:history="1">
         <w:r>
           <w:rPr>
             <w:rStyle w:val="Hiperlink"/>
@@ -2250,7 +2250,7 @@
           <w:rPr>
             <w:noProof/>
           </w:rPr>
-          <w:instrText xml:space="preserve"> PAGEREF _Toc495793755 \h </w:instrText>
+          <w:instrText xml:space="preserve"> PAGEREF _Toc495793829 \h </w:instrText>
         </w:r>
         <w:r>
           <w:rPr>
@@ -2291,7 +2291,7 @@
           <w:lang w:eastAsia="pt-BR"/>
         </w:rPr>
       </w:pPr>
-      <w:hyperlink w:anchor="_Toc495793756" w:history="1">
+      <w:hyperlink w:anchor="_Toc495793830" w:history="1">
         <w:r>
           <w:rPr>
             <w:rStyle w:val="Hiperlink"/>
@@ -2315,7 +2315,7 @@
           <w:rPr>
             <w:noProof/>
           </w:rPr>
-          <w:instrText xml:space="preserve"> PAGEREF _Toc495793756 \h </w:instrText>
+          <w:instrText xml:space="preserve"> PAGEREF _Toc495793830 \h </w:instrText>
         </w:r>
         <w:r>
           <w:rPr>
@@ -2356,7 +2356,7 @@
           <w:lang w:eastAsia="pt-BR"/>
         </w:rPr>
       </w:pPr>
-      <w:hyperlink w:anchor="_Toc495793757" w:history="1">
+      <w:hyperlink w:anchor="_Toc495793831" w:history="1">
         <w:r>
           <w:rPr>
             <w:rStyle w:val="Hiperlink"/>
@@ -2380,7 +2380,7 @@
           <w:rPr>
             <w:noProof/>
           </w:rPr>
-          <w:instrText xml:space="preserve"> PAGEREF _Toc495793757 \h </w:instrText>
+          <w:instrText xml:space="preserve"> PAGEREF _Toc495793831 \h </w:instrText>
         </w:r>
         <w:r>
           <w:rPr>
@@ -2421,7 +2421,7 @@
           <w:lang w:eastAsia="pt-BR"/>
         </w:rPr>
       </w:pPr>
-      <w:hyperlink w:anchor="_Toc495793758" w:history="1">
+      <w:hyperlink w:anchor="_Toc495793832" w:history="1">
         <w:r>
           <w:rPr>
             <w:rStyle w:val="Hiperlink"/>
@@ -2445,7 +2445,7 @@
           <w:rPr>
             <w:noProof/>
           </w:rPr>
-          <w:instrText xml:space="preserve"> PAGEREF _Toc495793758 \h </w:instrText>
+          <w:instrText xml:space="preserve"> PAGEREF _Toc495793832 \h </w:instrText>
         </w:r>
         <w:r>
           <w:rPr>
@@ -2486,7 +2486,7 @@
           <w:lang w:eastAsia="pt-BR"/>
         </w:rPr>
       </w:pPr>
-      <w:hyperlink w:anchor="_Toc495793759" w:history="1">
+      <w:hyperlink w:anchor="_Toc495793833" w:history="1">
         <w:r>
           <w:rPr>
             <w:rStyle w:val="Hiperlink"/>
@@ -2510,7 +2510,7 @@
           <w:rPr>
             <w:noProof/>
           </w:rPr>
-          <w:instrText xml:space="preserve"> PAGEREF _Toc495793759 \h </w:instrText>
+          <w:instrText xml:space="preserve"> PAGEREF _Toc495793833 \h </w:instrText>
         </w:r>
         <w:r>
           <w:rPr>
@@ -2551,7 +2551,7 @@
           <w:lang w:eastAsia="pt-BR"/>
         </w:rPr>
       </w:pPr>
-      <w:hyperlink w:anchor="_Toc495793760" w:history="1">
+      <w:hyperlink w:anchor="_Toc495793834" w:history="1">
         <w:r>
           <w:rPr>
             <w:rStyle w:val="Hiperlink"/>
@@ -2575,7 +2575,7 @@
           <w:rPr>
             <w:noProof/>
           </w:rPr>
-          <w:instrText xml:space="preserve"> PAGEREF _Toc495793760 \h </w:instrText>
+          <w:instrText xml:space="preserve"> PAGEREF _Toc495793834 \h </w:instrText>
         </w:r>
         <w:r>
           <w:rPr>
@@ -2616,7 +2616,7 @@
           <w:lang w:eastAsia="pt-BR"/>
         </w:rPr>
       </w:pPr>
-      <w:hyperlink w:anchor="_Toc495793761" w:history="1">
+      <w:hyperlink w:anchor="_Toc495793835" w:history="1">
         <w:r>
           <w:rPr>
             <w:rStyle w:val="Hiperlink"/>
@@ -2640,7 +2640,7 @@
           <w:rPr>
             <w:noProof/>
           </w:rPr>
-          <w:instrText xml:space="preserve"> PAGEREF _Toc495793761 \h </w:instrText>
+          <w:instrText xml:space="preserve"> PAGEREF _Toc495793835 \h </w:instrText>
         </w:r>
         <w:r>
           <w:rPr>
@@ -2681,7 +2681,7 @@
           <w:lang w:eastAsia="pt-BR"/>
         </w:rPr>
       </w:pPr>
-      <w:hyperlink w:anchor="_Toc495793762" w:history="1">
+      <w:hyperlink w:anchor="_Toc495793836" w:history="1">
         <w:r>
           <w:rPr>
             <w:rStyle w:val="Hiperlink"/>
@@ -2705,7 +2705,7 @@
           <w:rPr>
             <w:noProof/>
           </w:rPr>
-          <w:instrText xml:space="preserve"> PAGEREF _Toc495793762 \h </w:instrText>
+          <w:instrText xml:space="preserve"> PAGEREF _Toc495793836 \h </w:instrText>
         </w:r>
         <w:r>
           <w:rPr>
@@ -2746,7 +2746,7 @@
           <w:lang w:eastAsia="pt-BR"/>
         </w:rPr>
       </w:pPr>
-      <w:hyperlink w:anchor="_Toc495793763" w:history="1">
+      <w:hyperlink w:anchor="_Toc495793837" w:history="1">
         <w:r>
           <w:rPr>
             <w:rStyle w:val="Hiperlink"/>
@@ -2770,7 +2770,7 @@
           <w:rPr>
             <w:noProof/>
           </w:rPr>
-          <w:instrText xml:space="preserve"> PAGEREF _Toc495793763 \h </w:instrText>
+          <w:instrText xml:space="preserve"> PAGEREF _Toc495793837 \h </w:instrText>
         </w:r>
         <w:r>
           <w:rPr>
@@ -2811,7 +2811,7 @@
           <w:lang w:eastAsia="pt-BR"/>
         </w:rPr>
       </w:pPr>
-      <w:hyperlink w:anchor="_Toc495793764" w:history="1">
+      <w:hyperlink w:anchor="_Toc495793838" w:history="1">
         <w:r>
           <w:rPr>
             <w:rStyle w:val="Hiperlink"/>
@@ -2835,7 +2835,7 @@
           <w:rPr>
             <w:noProof/>
           </w:rPr>
-          <w:instrText xml:space="preserve"> PAGEREF _Toc495793764 \h </w:instrText>
+          <w:instrText xml:space="preserve"> PAGEREF _Toc495793838 \h </w:instrText>
         </w:r>
         <w:r>
           <w:rPr>
@@ -2876,7 +2876,7 @@
           <w:lang w:eastAsia="pt-BR"/>
         </w:rPr>
       </w:pPr>
-      <w:hyperlink w:anchor="_Toc495793765" w:history="1">
+      <w:hyperlink w:anchor="_Toc495793839" w:history="1">
         <w:r>
           <w:rPr>
             <w:rStyle w:val="Hiperlink"/>
@@ -2900,7 +2900,7 @@
           <w:rPr>
             <w:noProof/>
           </w:rPr>
-          <w:instrText xml:space="preserve"> PAGEREF _Toc495793765 \h </w:instrText>
+          <w:instrText xml:space="preserve"> PAGEREF _Toc495793839 \h </w:instrText>
         </w:r>
         <w:r>
           <w:rPr>
@@ -2941,7 +2941,7 @@
           <w:lang w:eastAsia="pt-BR"/>
         </w:rPr>
       </w:pPr>
-      <w:hyperlink w:anchor="_Toc495793766" w:history="1">
+      <w:hyperlink w:anchor="_Toc495793840" w:history="1">
         <w:r>
           <w:rPr>
             <w:rStyle w:val="Hiperlink"/>
@@ -2965,7 +2965,7 @@
           <w:rPr>
             <w:noProof/>
           </w:rPr>
-          <w:instrText xml:space="preserve"> PAGEREF _Toc495793766 \h </w:instrText>
+          <w:instrText xml:space="preserve"> PAGEREF _Toc495793840 \h </w:instrText>
         </w:r>
         <w:r>
           <w:rPr>
@@ -2982,7 +2982,7 @@
           <w:rPr>
             <w:noProof/>
           </w:rPr>
-          <w:t>31</w:t>
+          <w:t>30</w:t>
         </w:r>
         <w:r>
           <w:rPr>
@@ -3006,13 +3006,13 @@
           <w:lang w:eastAsia="pt-BR"/>
         </w:rPr>
       </w:pPr>
-      <w:hyperlink w:anchor="_Toc495793767" w:history="1">
+      <w:hyperlink w:anchor="_Toc495793841" w:history="1">
         <w:r>
           <w:rPr>
             <w:rStyle w:val="Hiperlink"/>
             <w:noProof/>
           </w:rPr>
-          <w:t>4.1 Docker-Compose</w:t>
+          <w:t>4.1 motivos para usar o Docker</w:t>
         </w:r>
         <w:r>
           <w:rPr>
@@ -3030,7 +3030,7 @@
           <w:rPr>
             <w:noProof/>
           </w:rPr>
-          <w:instrText xml:space="preserve"> PAGEREF _Toc495793767 \h </w:instrText>
+          <w:instrText xml:space="preserve"> PAGEREF _Toc495793841 \h </w:instrText>
         </w:r>
         <w:r>
           <w:rPr>
@@ -3047,7 +3047,7 @@
           <w:rPr>
             <w:noProof/>
           </w:rPr>
-          <w:t>32</w:t>
+          <w:t>31</w:t>
         </w:r>
         <w:r>
           <w:rPr>
@@ -3071,13 +3071,13 @@
           <w:lang w:eastAsia="pt-BR"/>
         </w:rPr>
       </w:pPr>
-      <w:hyperlink w:anchor="_Toc495793768" w:history="1">
+      <w:hyperlink w:anchor="_Toc495793842" w:history="1">
         <w:r>
           <w:rPr>
             <w:rStyle w:val="Hiperlink"/>
             <w:noProof/>
           </w:rPr>
-          <w:t>4.1.2 codigo do codeship</w:t>
+          <w:t>4.2 Docker-Compose</w:t>
         </w:r>
         <w:r>
           <w:rPr>
@@ -3095,7 +3095,7 @@
           <w:rPr>
             <w:noProof/>
           </w:rPr>
-          <w:instrText xml:space="preserve"> PAGEREF _Toc495793768 \h </w:instrText>
+          <w:instrText xml:space="preserve"> PAGEREF _Toc495793842 \h </w:instrText>
         </w:r>
         <w:r>
           <w:rPr>
@@ -3112,7 +3112,7 @@
           <w:rPr>
             <w:noProof/>
           </w:rPr>
-          <w:t>34</w:t>
+          <w:t>32</w:t>
         </w:r>
         <w:r>
           <w:rPr>
@@ -3136,13 +3136,13 @@
           <w:lang w:eastAsia="pt-BR"/>
         </w:rPr>
       </w:pPr>
-      <w:hyperlink w:anchor="_Toc495793769" w:history="1">
+      <w:hyperlink w:anchor="_Toc495793843" w:history="1">
         <w:r>
           <w:rPr>
             <w:rStyle w:val="Hiperlink"/>
             <w:noProof/>
           </w:rPr>
-          <w:t>4.2 coMUNIDADE</w:t>
+          <w:t>4.2.1 codigo do codeship</w:t>
         </w:r>
         <w:r>
           <w:rPr>
@@ -3160,7 +3160,7 @@
           <w:rPr>
             <w:noProof/>
           </w:rPr>
-          <w:instrText xml:space="preserve"> PAGEREF _Toc495793769 \h </w:instrText>
+          <w:instrText xml:space="preserve"> PAGEREF _Toc495793843 \h </w:instrText>
         </w:r>
         <w:r>
           <w:rPr>
@@ -3177,7 +3177,7 @@
           <w:rPr>
             <w:noProof/>
           </w:rPr>
-          <w:t>35</w:t>
+          <w:t>34</w:t>
         </w:r>
         <w:r>
           <w:rPr>
@@ -3201,13 +3201,13 @@
           <w:lang w:eastAsia="pt-BR"/>
         </w:rPr>
       </w:pPr>
-      <w:hyperlink w:anchor="_Toc495793770" w:history="1">
+      <w:hyperlink w:anchor="_Toc495793844" w:history="1">
         <w:r>
           <w:rPr>
             <w:rStyle w:val="Hiperlink"/>
             <w:noProof/>
           </w:rPr>
-          <w:t>5 Boas práticas de Construção da aplicação (Doze fatores)</w:t>
+          <w:t>4.3 coMUNIDADE</w:t>
         </w:r>
         <w:r>
           <w:rPr>
@@ -3225,7 +3225,7 @@
           <w:rPr>
             <w:noProof/>
           </w:rPr>
-          <w:instrText xml:space="preserve"> PAGEREF _Toc495793770 \h </w:instrText>
+          <w:instrText xml:space="preserve"> PAGEREF _Toc495793844 \h </w:instrText>
         </w:r>
         <w:r>
           <w:rPr>
@@ -3242,7 +3242,7 @@
           <w:rPr>
             <w:noProof/>
           </w:rPr>
-          <w:t>37</w:t>
+          <w:t>35</w:t>
         </w:r>
         <w:r>
           <w:rPr>
@@ -3266,13 +3266,13 @@
           <w:lang w:eastAsia="pt-BR"/>
         </w:rPr>
       </w:pPr>
-      <w:hyperlink w:anchor="_Toc495793771" w:history="1">
+      <w:hyperlink w:anchor="_Toc495793845" w:history="1">
         <w:r>
           <w:rPr>
             <w:rStyle w:val="Hiperlink"/>
             <w:noProof/>
           </w:rPr>
-          <w:t>6 SOFTWARES DE GERENCIAMENTO DE CONTAINERS</w:t>
+          <w:t>5 Boas práticas de Construção da aplicação (Doze fatores)</w:t>
         </w:r>
         <w:r>
           <w:rPr>
@@ -3290,7 +3290,7 @@
           <w:rPr>
             <w:noProof/>
           </w:rPr>
-          <w:instrText xml:space="preserve"> PAGEREF _Toc495793771 \h </w:instrText>
+          <w:instrText xml:space="preserve"> PAGEREF _Toc495793845 \h </w:instrText>
         </w:r>
         <w:r>
           <w:rPr>
@@ -3307,7 +3307,7 @@
           <w:rPr>
             <w:noProof/>
           </w:rPr>
-          <w:t>39</w:t>
+          <w:t>36</w:t>
         </w:r>
         <w:r>
           <w:rPr>
@@ -3331,13 +3331,13 @@
           <w:lang w:eastAsia="pt-BR"/>
         </w:rPr>
       </w:pPr>
-      <w:hyperlink w:anchor="_Toc495793772" w:history="1">
+      <w:hyperlink w:anchor="_Toc495793846" w:history="1">
         <w:r>
           <w:rPr>
             <w:rStyle w:val="Hiperlink"/>
             <w:noProof/>
           </w:rPr>
-          <w:t>9 PLATAFORMAS</w:t>
+          <w:t>6 SOFTWARES DE GERENCIAMENTO DE CONTAINERS</w:t>
         </w:r>
         <w:r>
           <w:rPr>
@@ -3355,7 +3355,7 @@
           <w:rPr>
             <w:noProof/>
           </w:rPr>
-          <w:instrText xml:space="preserve"> PAGEREF _Toc495793772 \h </w:instrText>
+          <w:instrText xml:space="preserve"> PAGEREF _Toc495793846 \h </w:instrText>
         </w:r>
         <w:r>
           <w:rPr>
@@ -3372,7 +3372,7 @@
           <w:rPr>
             <w:noProof/>
           </w:rPr>
-          <w:t>40</w:t>
+          <w:t>38</w:t>
         </w:r>
         <w:r>
           <w:rPr>
@@ -3396,13 +3396,13 @@
           <w:lang w:eastAsia="pt-BR"/>
         </w:rPr>
       </w:pPr>
-      <w:hyperlink w:anchor="_Toc495793773" w:history="1">
+      <w:hyperlink w:anchor="_Toc495793847" w:history="1">
         <w:r>
           <w:rPr>
             <w:rStyle w:val="Hiperlink"/>
             <w:noProof/>
           </w:rPr>
-          <w:t>12 Empregabilidade da técnica</w:t>
+          <w:t>9 PLATAFORMAS</w:t>
         </w:r>
         <w:r>
           <w:rPr>
@@ -3420,7 +3420,7 @@
           <w:rPr>
             <w:noProof/>
           </w:rPr>
-          <w:instrText xml:space="preserve"> PAGEREF _Toc495793773 \h </w:instrText>
+          <w:instrText xml:space="preserve"> PAGEREF _Toc495793847 \h </w:instrText>
         </w:r>
         <w:r>
           <w:rPr>
@@ -3437,7 +3437,7 @@
           <w:rPr>
             <w:noProof/>
           </w:rPr>
-          <w:t>42</w:t>
+          <w:t>39</w:t>
         </w:r>
         <w:r>
           <w:rPr>
@@ -3461,13 +3461,13 @@
           <w:lang w:eastAsia="pt-BR"/>
         </w:rPr>
       </w:pPr>
-      <w:hyperlink w:anchor="_Toc495793774" w:history="1">
+      <w:hyperlink w:anchor="_Toc495793848" w:history="1">
         <w:r>
           <w:rPr>
             <w:rStyle w:val="Hiperlink"/>
             <w:noProof/>
           </w:rPr>
-          <w:t>13 ESTUDO DE CASO</w:t>
+          <w:t>12 Empregabilidade da técnica</w:t>
         </w:r>
         <w:r>
           <w:rPr>
@@ -3485,7 +3485,7 @@
           <w:rPr>
             <w:noProof/>
           </w:rPr>
-          <w:instrText xml:space="preserve"> PAGEREF _Toc495793774 \h </w:instrText>
+          <w:instrText xml:space="preserve"> PAGEREF _Toc495793848 \h </w:instrText>
         </w:r>
         <w:r>
           <w:rPr>
@@ -3502,7 +3502,7 @@
           <w:rPr>
             <w:noProof/>
           </w:rPr>
-          <w:t>43</w:t>
+          <w:t>41</w:t>
         </w:r>
         <w:r>
           <w:rPr>
@@ -3526,13 +3526,13 @@
           <w:lang w:eastAsia="pt-BR"/>
         </w:rPr>
       </w:pPr>
-      <w:hyperlink w:anchor="_Toc495793775" w:history="1">
+      <w:hyperlink w:anchor="_Toc495793849" w:history="1">
         <w:r>
           <w:rPr>
             <w:rStyle w:val="Hiperlink"/>
             <w:noProof/>
           </w:rPr>
-          <w:t>14 Infraestrutura</w:t>
+          <w:t>13 ESTUDO DE CASO</w:t>
         </w:r>
         <w:r>
           <w:rPr>
@@ -3550,7 +3550,7 @@
           <w:rPr>
             <w:noProof/>
           </w:rPr>
-          <w:instrText xml:space="preserve"> PAGEREF _Toc495793775 \h </w:instrText>
+          <w:instrText xml:space="preserve"> PAGEREF _Toc495793849 \h </w:instrText>
         </w:r>
         <w:r>
           <w:rPr>
@@ -3567,7 +3567,7 @@
           <w:rPr>
             <w:noProof/>
           </w:rPr>
-          <w:t>44</w:t>
+          <w:t>42</w:t>
         </w:r>
         <w:r>
           <w:rPr>
@@ -3591,13 +3591,13 @@
           <w:lang w:eastAsia="pt-BR"/>
         </w:rPr>
       </w:pPr>
-      <w:hyperlink w:anchor="_Toc495793776" w:history="1">
+      <w:hyperlink w:anchor="_Toc495793850" w:history="1">
         <w:r>
           <w:rPr>
             <w:rStyle w:val="Hiperlink"/>
             <w:noProof/>
           </w:rPr>
-          <w:t>19 Referências</w:t>
+          <w:t>14 Infraestrutura</w:t>
         </w:r>
         <w:r>
           <w:rPr>
@@ -3615,7 +3615,7 @@
           <w:rPr>
             <w:noProof/>
           </w:rPr>
-          <w:instrText xml:space="preserve"> PAGEREF _Toc495793776 \h </w:instrText>
+          <w:instrText xml:space="preserve"> PAGEREF _Toc495793850 \h </w:instrText>
         </w:r>
         <w:r>
           <w:rPr>
@@ -3632,7 +3632,7 @@
           <w:rPr>
             <w:noProof/>
           </w:rPr>
-          <w:t>47</w:t>
+          <w:t>43</w:t>
         </w:r>
         <w:r>
           <w:rPr>
@@ -3656,12 +3656,77 @@
           <w:lang w:eastAsia="pt-BR"/>
         </w:rPr>
       </w:pPr>
-      <w:hyperlink w:anchor="_Toc495793777" w:history="1">
+      <w:hyperlink w:anchor="_Toc495793851" w:history="1">
         <w:r>
           <w:rPr>
             <w:rStyle w:val="Hiperlink"/>
             <w:noProof/>
           </w:rPr>
+          <w:t>19 Referências</w:t>
+        </w:r>
+        <w:r>
+          <w:rPr>
+            <w:noProof/>
+          </w:rPr>
+          <w:tab/>
+        </w:r>
+        <w:r>
+          <w:rPr>
+            <w:noProof/>
+          </w:rPr>
+          <w:fldChar w:fldCharType="begin"/>
+        </w:r>
+        <w:r>
+          <w:rPr>
+            <w:noProof/>
+          </w:rPr>
+          <w:instrText xml:space="preserve"> PAGEREF _Toc495793851 \h </w:instrText>
+        </w:r>
+        <w:r>
+          <w:rPr>
+            <w:noProof/>
+          </w:rPr>
+        </w:r>
+        <w:r>
+          <w:rPr>
+            <w:noProof/>
+          </w:rPr>
+          <w:fldChar w:fldCharType="separate"/>
+        </w:r>
+        <w:r>
+          <w:rPr>
+            <w:noProof/>
+          </w:rPr>
+          <w:t>46</w:t>
+        </w:r>
+        <w:r>
+          <w:rPr>
+            <w:noProof/>
+          </w:rPr>
+          <w:fldChar w:fldCharType="end"/>
+        </w:r>
+      </w:hyperlink>
+    </w:p>
+    <w:p>
+      <w:pPr>
+        <w:pStyle w:val="Sumrio1"/>
+        <w:tabs>
+          <w:tab w:val="right" w:leader="dot" w:pos="9061"/>
+        </w:tabs>
+        <w:rPr>
+          <w:rFonts w:asciiTheme="minorHAnsi" w:eastAsiaTheme="minorEastAsia" w:hAnsiTheme="minorHAnsi" w:cstheme="minorBidi"/>
+          <w:noProof/>
+          <w:color w:val="auto"/>
+          <w:sz w:val="24"/>
+          <w:lang w:eastAsia="pt-BR"/>
+        </w:rPr>
+      </w:pPr>
+      <w:hyperlink w:anchor="_Toc495793852" w:history="1">
+        <w:r>
+          <w:rPr>
+            <w:rStyle w:val="Hiperlink"/>
+            <w:noProof/>
+          </w:rPr>
           <w:t>11 Anexos</w:t>
         </w:r>
         <w:r>
@@ -3680,7 +3745,7 @@
           <w:rPr>
             <w:noProof/>
           </w:rPr>
-          <w:instrText xml:space="preserve"> PAGEREF _Toc495793777 \h </w:instrText>
+          <w:instrText xml:space="preserve"> PAGEREF _Toc495793852 \h </w:instrText>
         </w:r>
         <w:r>
           <w:rPr>
@@ -3697,7 +3762,7 @@
           <w:rPr>
             <w:noProof/>
           </w:rPr>
-          <w:t>49</w:t>
+          <w:t>47</w:t>
         </w:r>
         <w:r>
           <w:rPr>
@@ -3728,6 +3793,7 @@
         </w:rPr>
       </w:pPr>
       <w:r>
+        <w:lastRenderedPageBreak/>
         <w:br w:type="page"/>
       </w:r>
     </w:p>
@@ -3735,7 +3801,7 @@
       <w:pPr>
         <w:pStyle w:val="Ttulo11"/>
       </w:pPr>
-      <w:bookmarkStart w:id="2" w:name="_Toc495793754"/>
+      <w:bookmarkStart w:id="2" w:name="_Toc495793828"/>
       <w:r>
         <w:rPr>
           <w:szCs w:val="28"/>
@@ -4194,7 +4260,7 @@
       <w:pPr>
         <w:pStyle w:val="Ttulo11"/>
       </w:pPr>
-      <w:bookmarkStart w:id="3" w:name="_Toc495793755"/>
+      <w:bookmarkStart w:id="3" w:name="_Toc495793829"/>
       <w:r>
         <w:lastRenderedPageBreak/>
         <w:t>2 COMPUTAÇÃO EM NUVEM</w:t>
@@ -4526,7 +4592,7 @@
           <w:szCs w:val="26"/>
         </w:rPr>
       </w:pPr>
-      <w:bookmarkStart w:id="10" w:name="_Toc495793756"/>
+      <w:bookmarkStart w:id="10" w:name="_Toc495793830"/>
       <w:r>
         <w:rPr>
           <w:sz w:val="26"/>
@@ -5726,7 +5792,7 @@
           <w:szCs w:val="26"/>
         </w:rPr>
       </w:pPr>
-      <w:bookmarkStart w:id="29" w:name="_Toc495793757"/>
+      <w:bookmarkStart w:id="29" w:name="_Toc495793831"/>
       <w:r>
         <w:rPr>
           <w:noProof/>
@@ -6038,7 +6104,7 @@
         <w:pStyle w:val="Ttulo21"/>
         <w:jc w:val="center"/>
       </w:pPr>
-      <w:bookmarkStart w:id="36" w:name="_Toc495793758"/>
+      <w:bookmarkStart w:id="36" w:name="_Toc495793832"/>
       <w:r>
         <w:lastRenderedPageBreak/>
         <w:t>2.2.1 Nuvem Pública</w:t>
@@ -6306,7 +6372,7 @@
           <w:szCs w:val="28"/>
         </w:rPr>
       </w:pPr>
-      <w:bookmarkStart w:id="43" w:name="_Toc495793759"/>
+      <w:bookmarkStart w:id="43" w:name="_Toc495793833"/>
       <w:r>
         <w:rPr>
           <w:noProof/>
@@ -6584,7 +6650,7 @@
           <w:szCs w:val="28"/>
         </w:rPr>
       </w:pPr>
-      <w:bookmarkStart w:id="50" w:name="_Toc495793760"/>
+      <w:bookmarkStart w:id="50" w:name="_Toc495793834"/>
       <w:r>
         <w:rPr>
           <w:noProof/>
@@ -6843,7 +6909,7 @@
         <w:pStyle w:val="Ttulo21"/>
         <w:jc w:val="center"/>
       </w:pPr>
-      <w:bookmarkStart w:id="57" w:name="_Toc495793761"/>
+      <w:bookmarkStart w:id="57" w:name="_Toc495793835"/>
       <w:r>
         <w:lastRenderedPageBreak/>
         <w:t>2.2.3 Nuvem Híbrida</w:t>
@@ -7087,7 +7153,7 @@
       <w:pPr>
         <w:pStyle w:val="Ttulo11"/>
       </w:pPr>
-      <w:bookmarkStart w:id="64" w:name="_Toc495793762"/>
+      <w:bookmarkStart w:id="64" w:name="_Toc495793836"/>
       <w:r>
         <w:lastRenderedPageBreak/>
         <w:t>2.3 Princípios da computação em nuvem</w:t>
@@ -7274,7 +7340,7 @@
       <w:pPr>
         <w:pStyle w:val="Ttulo11"/>
       </w:pPr>
-      <w:bookmarkStart w:id="65" w:name="_Toc495793763"/>
+      <w:bookmarkStart w:id="65" w:name="_Toc495793837"/>
       <w:r>
         <w:lastRenderedPageBreak/>
         <w:t>2.4 Modelos de Serviços</w:t>
@@ -7720,15 +7786,12 @@
       <w:pPr>
         <w:pStyle w:val="Ttulo11"/>
       </w:pPr>
-      <w:bookmarkStart w:id="72" w:name="_Toc495793764"/>
+      <w:bookmarkStart w:id="72" w:name="_Toc495793838"/>
       <w:r>
         <w:lastRenderedPageBreak/>
         <w:t xml:space="preserve">3 </w:t>
       </w:r>
       <w:r>
-        <w:rPr>
-          <w:lang w:val="pt-BR"/>
-        </w:rPr>
         <w:t>container vs virtualização</w:t>
       </w:r>
       <w:bookmarkEnd w:id="72"/>
@@ -8313,7 +8376,7 @@
       <w:pPr>
         <w:pStyle w:val="Ttulo11"/>
       </w:pPr>
-      <w:bookmarkStart w:id="81" w:name="_Toc495793765"/>
+      <w:bookmarkStart w:id="81" w:name="_Toc495793839"/>
       <w:r>
         <w:lastRenderedPageBreak/>
         <w:t>3.1 LXC Containers</w:t>
@@ -8951,7 +9014,7 @@
       <w:pPr>
         <w:pStyle w:val="Ttulo11"/>
       </w:pPr>
-      <w:bookmarkStart w:id="84" w:name="_Toc495793766"/>
+      <w:bookmarkStart w:id="84" w:name="_Toc495793840"/>
       <w:r>
         <w:lastRenderedPageBreak/>
         <w:t>4. Docker</w:t>
@@ -9349,15 +9412,10 @@
       <w:pPr>
         <w:pStyle w:val="Ttulo11"/>
       </w:pPr>
+      <w:bookmarkStart w:id="85" w:name="_Toc495793841"/>
       <w:r>
         <w:lastRenderedPageBreak/>
-        <w:t>4.</w:t>
-      </w:r>
-      <w:r>
-        <w:t>1</w:t>
-      </w:r>
-      <w:r>
-        <w:t xml:space="preserve"> </w:t>
+        <w:t xml:space="preserve">4.1 </w:t>
       </w:r>
       <w:r>
         <w:t xml:space="preserve">motivos para usar o </w:t>
@@ -9365,6 +9423,7 @@
       <w:r>
         <w:t>Docker</w:t>
       </w:r>
+      <w:bookmarkEnd w:id="85"/>
     </w:p>
     <w:p>
       <w:r>
@@ -9436,8 +9495,6 @@
           <w:lang w:eastAsia="en-US"/>
         </w:rPr>
       </w:pPr>
-      <w:bookmarkStart w:id="85" w:name="_GoBack"/>
-      <w:bookmarkEnd w:id="85"/>
     </w:p>
     <w:p>
       <w:pPr>
@@ -9446,7 +9503,7 @@
           <w:lang w:val="pt-BR"/>
         </w:rPr>
       </w:pPr>
-      <w:bookmarkStart w:id="86" w:name="_Toc495793767"/>
+      <w:bookmarkStart w:id="86" w:name="_Toc495793842"/>
       <w:r>
         <w:lastRenderedPageBreak/>
         <w:t>4.</w:t>
@@ -10324,7 +10381,7 @@
         <w:pStyle w:val="Ttulo11"/>
       </w:pPr>
       <w:bookmarkStart w:id="87" w:name="_Toc495785711"/>
-      <w:bookmarkStart w:id="88" w:name="_Toc495793768"/>
+      <w:bookmarkStart w:id="88" w:name="_Toc495793843"/>
       <w:r>
         <w:lastRenderedPageBreak/>
         <w:t>4.</w:t>
@@ -10341,7 +10398,9 @@
       <w:r>
         <w:t>codigo do codeship</w:t>
       </w:r>
+      <w:bookmarkStart w:id="89" w:name="_GoBack"/>
       <w:bookmarkEnd w:id="88"/>
+      <w:bookmarkEnd w:id="89"/>
     </w:p>
     <w:p>
       <w:pPr>
@@ -10364,7 +10423,7 @@
           <w:lang w:val="pt-BR"/>
         </w:rPr>
       </w:pPr>
-      <w:bookmarkStart w:id="89" w:name="_Toc495793769"/>
+      <w:bookmarkStart w:id="90" w:name="_Toc495793844"/>
       <w:r>
         <w:lastRenderedPageBreak/>
         <w:t>4.</w:t>
@@ -10378,22 +10437,14 @@
       <w:r>
         <w:t>MUNIDADE</w:t>
       </w:r>
-      <w:bookmarkEnd w:id="89"/>
-    </w:p>
-    <w:p>
-      <w:pPr>
-        <w:pStyle w:val="Ttulo11"/>
-        <w:rPr>
-          <w:lang w:val="pt-BR"/>
-        </w:rPr>
-      </w:pPr>
+      <w:bookmarkEnd w:id="90"/>
     </w:p>
     <w:p>
       <w:pPr>
         <w:pStyle w:val="Ttulo11"/>
         <w:jc w:val="both"/>
       </w:pPr>
-      <w:bookmarkStart w:id="90" w:name="_Toc495793770"/>
+      <w:bookmarkStart w:id="91" w:name="_Toc495793845"/>
       <w:bookmarkEnd w:id="87"/>
       <w:r>
         <w:rPr>
@@ -10405,7 +10456,7 @@
       <w:r>
         <w:t xml:space="preserve"> Boas práticas de Construção da aplicação (Doze fatores)</w:t>
       </w:r>
-      <w:bookmarkEnd w:id="90"/>
+      <w:bookmarkEnd w:id="91"/>
     </w:p>
     <w:p>
       <w:pPr>
@@ -11379,7 +11430,7 @@
       <w:pPr>
         <w:pStyle w:val="Ttulo11"/>
       </w:pPr>
-      <w:bookmarkStart w:id="91" w:name="_Toc495793771"/>
+      <w:bookmarkStart w:id="92" w:name="_Toc495793846"/>
       <w:r>
         <w:lastRenderedPageBreak/>
         <w:t>6</w:t>
@@ -11387,7 +11438,7 @@
       <w:r>
         <w:t xml:space="preserve"> SOFTWARES DE GERENCIAMENTO DE CONTAINERS</w:t>
       </w:r>
-      <w:bookmarkEnd w:id="91"/>
+      <w:bookmarkEnd w:id="92"/>
     </w:p>
     <w:p>
       <w:pPr>
@@ -11589,7 +11640,7 @@
         </w:rPr>
         <w:t xml:space="preserve">, restrito ao Data Center do grupo </w:t>
       </w:r>
-      <w:commentRangeStart w:id="92"/>
+      <w:commentRangeStart w:id="93"/>
       <w:r>
         <w:rPr>
           <w:shd w:val="clear" w:color="auto" w:fill="FFFF00"/>
@@ -11597,9 +11648,9 @@
         </w:rPr>
         <w:t>Globo</w:t>
       </w:r>
-      <w:commentRangeEnd w:id="92"/>
-      <w:r>
-        <w:commentReference w:id="92"/>
+      <w:commentRangeEnd w:id="93"/>
+      <w:r>
+        <w:commentReference w:id="93"/>
       </w:r>
       <w:r>
         <w:rPr>
@@ -11649,7 +11700,7 @@
         <w:pStyle w:val="Ttulo11"/>
         <w:ind w:firstLine="0"/>
       </w:pPr>
-      <w:bookmarkStart w:id="93" w:name="_Toc495793772"/>
+      <w:bookmarkStart w:id="94" w:name="_Toc495793847"/>
       <w:r>
         <w:lastRenderedPageBreak/>
         <w:t>9</w:t>
@@ -11660,7 +11711,7 @@
       <w:r>
         <w:t>PLATAFORMAS</w:t>
       </w:r>
-      <w:bookmarkEnd w:id="93"/>
+      <w:bookmarkEnd w:id="94"/>
     </w:p>
     <w:p>
       <w:pPr>
@@ -11695,7 +11746,7 @@
       <w:pPr>
         <w:pStyle w:val="Ttulo11"/>
       </w:pPr>
-      <w:bookmarkStart w:id="94" w:name="_Toc495793773"/>
+      <w:bookmarkStart w:id="95" w:name="_Toc495793848"/>
       <w:r>
         <w:lastRenderedPageBreak/>
         <w:t>12</w:t>
@@ -11703,7 +11754,7 @@
       <w:r>
         <w:t xml:space="preserve"> Empregabilidade da técnica</w:t>
       </w:r>
-      <w:bookmarkEnd w:id="94"/>
+      <w:bookmarkEnd w:id="95"/>
     </w:p>
     <w:p>
       <w:pPr>
@@ -11726,7 +11777,7 @@
       <w:pPr>
         <w:pStyle w:val="Ttulo11"/>
       </w:pPr>
-      <w:bookmarkStart w:id="95" w:name="_Toc495793774"/>
+      <w:bookmarkStart w:id="96" w:name="_Toc495793849"/>
       <w:r>
         <w:lastRenderedPageBreak/>
         <w:t>13</w:t>
@@ -11734,7 +11785,7 @@
       <w:r>
         <w:t xml:space="preserve"> ESTUDO DE CASO</w:t>
       </w:r>
-      <w:bookmarkEnd w:id="95"/>
+      <w:bookmarkEnd w:id="96"/>
     </w:p>
     <w:p>
       <w:pPr>
@@ -12094,7 +12145,7 @@
       <w:pPr>
         <w:pStyle w:val="Ttulo11"/>
       </w:pPr>
-      <w:bookmarkStart w:id="96" w:name="_Toc495793775"/>
+      <w:bookmarkStart w:id="97" w:name="_Toc495793850"/>
       <w:r>
         <w:lastRenderedPageBreak/>
         <w:t>14</w:t>
@@ -12102,7 +12153,7 @@
       <w:r>
         <w:t xml:space="preserve"> Infraestrutura</w:t>
       </w:r>
-      <w:bookmarkEnd w:id="96"/>
+      <w:bookmarkEnd w:id="97"/>
     </w:p>
     <w:p>
       <w:pPr>
@@ -12213,7 +12264,7 @@
         <w:pStyle w:val="Ttulo11"/>
         <w:ind w:firstLine="0"/>
       </w:pPr>
-      <w:bookmarkStart w:id="97" w:name="_Toc495793776"/>
+      <w:bookmarkStart w:id="98" w:name="_Toc495793851"/>
       <w:r>
         <w:lastRenderedPageBreak/>
         <w:t>19</w:t>
@@ -12221,7 +12272,7 @@
       <w:r>
         <w:t xml:space="preserve"> Referências</w:t>
       </w:r>
-      <w:bookmarkEnd w:id="97"/>
+      <w:bookmarkEnd w:id="98"/>
     </w:p>
     <w:p>
       <w:r>
@@ -12460,12 +12511,12 @@
         <w:pStyle w:val="Ttulo11"/>
         <w:ind w:firstLine="0"/>
       </w:pPr>
-      <w:bookmarkStart w:id="98" w:name="_Toc495793777"/>
+      <w:bookmarkStart w:id="99" w:name="_Toc495793852"/>
       <w:r>
         <w:lastRenderedPageBreak/>
         <w:t>11 Anexos</w:t>
       </w:r>
-      <w:bookmarkEnd w:id="98"/>
+      <w:bookmarkEnd w:id="99"/>
     </w:p>
     <w:p>
       <w:r>
@@ -13376,7 +13427,7 @@
 
 <file path=word/comments.xml><?xml version="1.0" encoding="utf-8"?>
 <w:comments xmlns:wpc="http://schemas.microsoft.com/office/word/2010/wordprocessingCanvas" xmlns:mo="http://schemas.microsoft.com/office/mac/office/2008/main" xmlns:mc="http://schemas.openxmlformats.org/markup-compatibility/2006" xmlns:mv="urn:schemas-microsoft-com:mac:vml" xmlns:o="urn:schemas-microsoft-com:office:office" xmlns:r="http://schemas.openxmlformats.org/officeDocument/2006/relationships" xmlns:m="http://schemas.openxmlformats.org/officeDocument/2006/math" xmlns:v="urn:schemas-microsoft-com:vml" xmlns:wp14="http://schemas.microsoft.com/office/word/2010/wordprocessingDrawing" xmlns:wp="http://schemas.openxmlformats.org/drawingml/2006/wordprocessingDrawing" xmlns:w10="urn:schemas-microsoft-com:office:word" xmlns:w="http://schemas.openxmlformats.org/wordprocessingml/2006/main" xmlns:w14="http://schemas.microsoft.com/office/word/2010/wordml" xmlns:w15="http://schemas.microsoft.com/office/word/2012/wordml" xmlns:wpg="http://schemas.microsoft.com/office/word/2010/wordprocessingGroup" xmlns:wpi="http://schemas.microsoft.com/office/word/2010/wordprocessingInk" xmlns:wne="http://schemas.microsoft.com/office/word/2006/wordml" xmlns:wps="http://schemas.microsoft.com/office/word/2010/wordprocessingShape" mc:Ignorable="w14 w15 wp14">
-  <w:comment w:id="92" w:author="Thiago Cruz" w:date="2017-07-25T22:28:00Z" w:initials="TC">
+  <w:comment w:id="93" w:author="Thiago Cruz" w:date="2017-07-25T22:28:00Z" w:initials="TC">
     <w:p>
       <w:r>
         <w:rPr>
@@ -18230,7 +18281,7 @@
 </file>
 
 <file path=customXml/itemProps1.xml><?xml version="1.0" encoding="utf-8"?>
-<ds:datastoreItem xmlns:ds="http://schemas.openxmlformats.org/officeDocument/2006/customXml" ds:itemID="{BFDFAD36-A5DF-0A41-8D02-99E3CCB54F5C}">
+<ds:datastoreItem xmlns:ds="http://schemas.openxmlformats.org/officeDocument/2006/customXml" ds:itemID="{F02D7D89-5303-4B41-9CA9-3B1C7B4A1615}">
   <ds:schemaRefs>
     <ds:schemaRef ds:uri="http://schemas.openxmlformats.org/officeDocument/2006/bibliography"/>
   </ds:schemaRefs>

</xml_diff>

<commit_message>
refactor(.doc): Inserindo o capitulo 4.1.2 de imagem do docker
</commit_message>
<xml_diff>
--- a/Docs/Monografia_Thiago_Soares_da_Cruz_20111100428.docx
+++ b/Docs/Monografia_Thiago_Soares_da_Cruz_20111100428.docx
@@ -1560,28 +1560,12 @@
       <w:r>
         <w:fldChar w:fldCharType="separate"/>
       </w:r>
-      <w:proofErr w:type="spellStart"/>
       <w:r>
         <w:rPr>
           <w:lang w:val="en-US"/>
         </w:rPr>
-        <w:t>Figura</w:t>
-      </w:r>
-      <w:proofErr w:type="spellEnd"/>
-      <w:r>
-        <w:rPr>
-          <w:lang w:val="en-US"/>
-        </w:rPr>
-        <w:t xml:space="preserve"> 1: </w:t>
-      </w:r>
-      <w:proofErr w:type="spellStart"/>
-      <w:r>
-        <w:rPr>
-          <w:lang w:val="en-US"/>
-        </w:rPr>
-        <w:t>Clound</w:t>
-      </w:r>
-      <w:proofErr w:type="spellEnd"/>
+        <w:t>Figura 1: Clound</w:t>
+      </w:r>
       <w:r>
         <w:rPr>
           <w:lang w:val="en-US"/>
@@ -9038,19 +9022,28 @@
       </w:r>
     </w:p>
     <w:p>
+      <w:pPr>
+        <w:ind w:left="2268"/>
+      </w:pPr>
       <w:r>
         <w:rPr>
           <w:lang w:val="x-none" w:eastAsia="x-none"/>
         </w:rPr>
-        <w:t xml:space="preserve">Com o docker, é possível gerenciar a sua infra-estrutura da mesma forma que se gerencia sua aplicação. Mais com a vantagem da metodologia do Docker de carregar, testar e entregar o código de forma rápida, você pode reduzir significativamente o tempo entre escrever o código e rodá-lo em produção.  </w:t>
-      </w:r>
-    </w:p>
-    <w:p>
-      <w:r>
-        <w:rPr>
+        <w:t xml:space="preserve">Com o docker, é possível gerenciar a sua infra-estrutura da mesma forma que se gerencia sua aplicação. Mais com a vantagem da metodologia do Docker de carregar, testar e entregar o código de forma rápida, você pode reduzir significativamente o tempo entre escrever o código e rodá-lo em produção. </w:t>
+      </w:r>
+      <w:r>
+        <w:rPr>
+          <w:rStyle w:val="Refdenotaderodap"/>
           <w:lang w:val="x-none" w:eastAsia="x-none"/>
         </w:rPr>
-        <w:t>fonte: https://docs.docker.com/engine/docker-overview/#docker-engine</w:t>
+        <w:footnoteReference w:customMarkFollows="1" w:id="1"/>
+        <w:t>1</w:t>
+      </w:r>
+      <w:r>
+        <w:rPr>
+          <w:lang w:val="x-none" w:eastAsia="x-none"/>
+        </w:rPr>
+        <w:t xml:space="preserve"> </w:t>
       </w:r>
     </w:p>
     <w:p>
@@ -9418,10 +9411,7 @@
         <w:t xml:space="preserve">4.1 </w:t>
       </w:r>
       <w:r>
-        <w:t xml:space="preserve">motivos para usar o </w:t>
-      </w:r>
-      <w:r>
-        <w:t>Docker</w:t>
+        <w:t>motivos para usar o Docker</w:t>
       </w:r>
       <w:bookmarkEnd w:id="85"/>
     </w:p>
@@ -9486,7 +9476,7 @@
           <w:color w:val="24292E"/>
           <w:shd w:val="clear" w:color="auto" w:fill="FFFFFF"/>
         </w:rPr>
-        <w:footnoteReference w:id="1"/>
+        <w:footnoteReference w:id="2"/>
       </w:r>
     </w:p>
     <w:p>
@@ -9498,12 +9488,162 @@
     </w:p>
     <w:p>
       <w:pPr>
+        <w:rPr>
+          <w:lang w:eastAsia="en-US"/>
+        </w:rPr>
+      </w:pPr>
+      <w:r>
+        <w:rPr>
+          <w:lang w:eastAsia="en-US"/>
+        </w:rPr>
+        <w:br w:type="page"/>
+      </w:r>
+    </w:p>
+    <w:p>
+      <w:pPr>
         <w:pStyle w:val="Ttulo11"/>
+      </w:pPr>
+      <w:r>
+        <w:lastRenderedPageBreak/>
+        <w:t>4.1</w:t>
+      </w:r>
+      <w:r>
+        <w:t>.2</w:t>
+      </w:r>
+      <w:r>
+        <w:t xml:space="preserve"> Docker</w:t>
+      </w:r>
+      <w:r>
+        <w:t xml:space="preserve"> IMAGEM</w:t>
+      </w:r>
+    </w:p>
+    <w:p>
+      <w:pPr>
+        <w:ind w:firstLine="708"/>
+        <w:rPr>
+          <w:lang w:val="x-none" w:eastAsia="x-none"/>
+        </w:rPr>
+      </w:pPr>
+      <w:r>
+        <w:rPr>
+          <w:lang w:val="x-none" w:eastAsia="x-none"/>
+        </w:rPr>
+        <w:t xml:space="preserve">A imagem do docker é um </w:t>
+      </w:r>
+      <w:r>
+        <w:rPr>
+          <w:lang w:val="x-none" w:eastAsia="x-none"/>
+        </w:rPr>
+        <w:t>pacote</w:t>
+      </w:r>
+      <w:r>
+        <w:rPr>
+          <w:lang w:val="x-none" w:eastAsia="x-none"/>
+        </w:rPr>
+        <w:t xml:space="preserve"> da aplicação</w:t>
+      </w:r>
+      <w:r>
+        <w:rPr>
+          <w:lang w:val="x-none" w:eastAsia="x-none"/>
+        </w:rPr>
+        <w:t>,</w:t>
+      </w:r>
+      <w:r>
+        <w:rPr>
+          <w:lang w:val="x-none" w:eastAsia="x-none"/>
+        </w:rPr>
+        <w:t xml:space="preserve"> que acabou de ser buildada seguindo </w:t>
+      </w:r>
+      <w:r>
+        <w:rPr>
+          <w:lang w:val="x-none" w:eastAsia="x-none"/>
+        </w:rPr>
+        <w:t xml:space="preserve">as configurações do arquivo Docker file. A imagem é criada antes de se criar os containers com os serviços; </w:t>
+      </w:r>
+      <w:bookmarkStart w:id="86" w:name="_GoBack"/>
+      <w:bookmarkEnd w:id="86"/>
+      <w:r>
+        <w:rPr>
+          <w:highlight w:val="yellow"/>
+          <w:lang w:val="x-none" w:eastAsia="x-none"/>
+        </w:rPr>
+        <w:t>esses utilizam a imagem como base em um sistema de camadas.</w:t>
+      </w:r>
+      <w:r>
+        <w:rPr>
+          <w:lang w:val="x-none" w:eastAsia="x-none"/>
+        </w:rPr>
+        <w:t xml:space="preserve"> </w:t>
+      </w:r>
+    </w:p>
+    <w:p>
+      <w:pPr>
+        <w:rPr>
+          <w:lang w:val="x-none" w:eastAsia="x-none"/>
+        </w:rPr>
+      </w:pPr>
+      <w:r>
+        <w:rPr>
+          <w:lang w:val="x-none" w:eastAsia="x-none"/>
+        </w:rPr>
+        <w:tab/>
+      </w:r>
+      <w:r>
+        <w:rPr>
+          <w:lang w:val="x-none" w:eastAsia="x-none"/>
+        </w:rPr>
+        <w:t>De acordo com o livro Docker para desenvolvedores:</w:t>
+      </w:r>
+    </w:p>
+    <w:p>
+      <w:pPr>
+        <w:ind w:left="2268"/>
+        <w:rPr>
+          <w:rFonts w:eastAsia="Times New Roman"/>
+        </w:rPr>
+      </w:pPr>
+      <w:r>
+        <w:rPr>
+          <w:lang w:val="x-none" w:eastAsia="x-none"/>
+        </w:rPr>
+        <w:t xml:space="preserve">A imagem do docker é uma </w:t>
+      </w:r>
+      <w:r>
+        <w:rPr>
+          <w:lang w:val="x-none" w:eastAsia="x-none"/>
+        </w:rPr>
+        <w:t>abstração completa e não requer qualquer tratamento para lidar com as mais variadas distribuições GNU/Linux existentes, já que a imagem Docker carrega em si uma cópia completa dos arquivos de uma distribuição enxuta</w:t>
+      </w:r>
+      <w:r>
+        <w:rPr>
+          <w:lang w:val="x-none" w:eastAsia="x-none"/>
+        </w:rPr>
+        <w:t>.</w:t>
+      </w:r>
+      <w:r>
+        <w:rPr>
+          <w:rStyle w:val="Refdenotaderodap"/>
+          <w:lang w:val="x-none" w:eastAsia="x-none"/>
+        </w:rPr>
+        <w:footnoteReference w:customMarkFollows="1" w:id="3"/>
+        <w:t>2</w:t>
+      </w:r>
+    </w:p>
+    <w:p>
+      <w:pPr>
+        <w:rPr>
+          <w:lang w:eastAsia="x-none"/>
+        </w:rPr>
+      </w:pPr>
+    </w:p>
+    <w:p>
+      <w:pPr>
+        <w:pStyle w:val="Ttulo11"/>
         <w:rPr>
           <w:lang w:val="pt-BR"/>
         </w:rPr>
       </w:pPr>
-      <w:bookmarkStart w:id="86" w:name="_Toc495793867"/>
+      <w:bookmarkStart w:id="87" w:name="_Toc495793867"/>
       <w:r>
         <w:lastRenderedPageBreak/>
         <w:t>4.</w:t>
@@ -9520,7 +9660,7 @@
         </w:rPr>
         <w:t>-Compose</w:t>
       </w:r>
-      <w:bookmarkEnd w:id="86"/>
+      <w:bookmarkEnd w:id="87"/>
     </w:p>
     <w:p>
       <w:pPr>
@@ -10380,25 +10520,17 @@
       <w:pPr>
         <w:pStyle w:val="Ttulo11"/>
       </w:pPr>
-      <w:bookmarkStart w:id="87" w:name="_Toc495785711"/>
       <w:bookmarkStart w:id="88" w:name="_Toc495793868"/>
-      <w:bookmarkStart w:id="89" w:name="_GoBack"/>
-      <w:bookmarkEnd w:id="89"/>
+      <w:bookmarkStart w:id="89" w:name="_Toc495785711"/>
       <w:r>
         <w:lastRenderedPageBreak/>
-        <w:t>4.</w:t>
-      </w:r>
-      <w:r>
-        <w:t>2</w:t>
+        <w:t>4.2</w:t>
       </w:r>
       <w:r>
         <w:t>.1</w:t>
       </w:r>
       <w:r>
-        <w:t xml:space="preserve"> </w:t>
-      </w:r>
-      <w:r>
-        <w:t>codigo do codeship</w:t>
+        <w:t xml:space="preserve"> codigo do codeship</w:t>
       </w:r>
       <w:bookmarkEnd w:id="88"/>
     </w:p>
@@ -10432,10 +10564,7 @@
         <w:t>3</w:t>
       </w:r>
       <w:r>
-        <w:t xml:space="preserve"> co</w:t>
-      </w:r>
-      <w:r>
-        <w:t>MUNIDADE</w:t>
+        <w:t xml:space="preserve"> coMUNIDADE</w:t>
       </w:r>
       <w:bookmarkEnd w:id="90"/>
     </w:p>
@@ -10445,7 +10574,7 @@
         <w:jc w:val="both"/>
       </w:pPr>
       <w:bookmarkStart w:id="91" w:name="_Toc495793870"/>
-      <w:bookmarkEnd w:id="87"/>
+      <w:bookmarkEnd w:id="89"/>
       <w:r>
         <w:rPr>
           <w:lang w:val="pt-BR"/>
@@ -10622,7 +10751,7 @@
           <w:color w:val="24292E"/>
           <w:shd w:val="clear" w:color="auto" w:fill="FFFFFF"/>
         </w:rPr>
-        <w:footnoteReference w:id="2"/>
+        <w:footnoteReference w:id="4"/>
       </w:r>
     </w:p>
     <w:p>
@@ -13528,30 +13657,38 @@
   </w:footnote>
   <w:footnote w:id="1">
     <w:p>
+      <w:r>
+        <w:rPr>
+          <w:rStyle w:val="Refdenotaderodap"/>
+        </w:rPr>
+        <w:t>1</w:t>
+      </w:r>
+      <w:r>
+        <w:t xml:space="preserve"> </w:t>
+      </w:r>
+      <w:r>
+        <w:rPr>
+          <w:lang w:val="x-none" w:eastAsia="x-none"/>
+        </w:rPr>
+        <w:t>https://docs.docker.com/engine/docker-overview/#docker-engine</w:t>
+      </w:r>
+    </w:p>
+    <w:p>
       <w:pPr>
         <w:pStyle w:val="Textodenotaderodap"/>
         <w:rPr>
-          <w:lang w:val="en-US"/>
-        </w:rPr>
-      </w:pPr>
-      <w:r>
-        <w:rPr>
-          <w:rStyle w:val="Refdenotaderodap"/>
-        </w:rPr>
-        <w:footnoteRef/>
-      </w:r>
-      <w:r>
-        <w:t xml:space="preserve"> </w:t>
-      </w:r>
-      <w:r>
-        <w:t>https://github.com/gomex/docker-para-desenvolvedores/blob/master/manuscript/porque.md</w:t>
-      </w:r>
+          <w:lang w:val="pt-BR"/>
+        </w:rPr>
+      </w:pPr>
     </w:p>
   </w:footnote>
   <w:footnote w:id="2">
     <w:p>
       <w:pPr>
         <w:pStyle w:val="Textodenotaderodap"/>
+        <w:rPr>
+          <w:lang w:val="en-US"/>
+        </w:rPr>
       </w:pPr>
       <w:r>
         <w:rPr>
@@ -13562,7 +13699,53 @@
       <w:r>
         <w:t xml:space="preserve"> </w:t>
       </w:r>
+      <w:r>
+        <w:t>https://github.com/gomex/docker-para-desenvolvedores/blob/master/manuscript/porque.md</w:t>
+      </w:r>
+    </w:p>
+  </w:footnote>
+  <w:footnote w:id="3">
+    <w:p>
+      <w:pPr>
+        <w:pStyle w:val="Textodenotaderodap"/>
+      </w:pPr>
+      <w:r>
+        <w:rPr>
+          <w:rStyle w:val="Refdenotaderodap"/>
+        </w:rPr>
+        <w:t>2</w:t>
+      </w:r>
+      <w:r>
+        <w:t xml:space="preserve"> </w:t>
+      </w:r>
       <w:hyperlink r:id="rId1" w:history="1">
+        <w:r>
+          <w:rPr>
+            <w:rStyle w:val="Hiperlink"/>
+          </w:rPr>
+          <w:t>https://github.com/gomex/docker-para-desenvolvedores/blob/master/manuscript/porque.md</w:t>
+        </w:r>
+      </w:hyperlink>
+      <w:r>
+        <w:t xml:space="preserve"> - Dúvidas</w:t>
+      </w:r>
+    </w:p>
+  </w:footnote>
+  <w:footnote w:id="4">
+    <w:p>
+      <w:pPr>
+        <w:pStyle w:val="Textodenotaderodap"/>
+      </w:pPr>
+      <w:r>
+        <w:rPr>
+          <w:rStyle w:val="Refdenotaderodap"/>
+        </w:rPr>
+        <w:footnoteRef/>
+      </w:r>
+      <w:r>
+        <w:t xml:space="preserve"> </w:t>
+      </w:r>
+      <w:hyperlink r:id="rId2" w:history="1">
         <w:r>
           <w:rPr>
             <w:rStyle w:val="Hiperlink"/>
@@ -15463,7 +15646,7 @@
   <w:style w:type="paragraph" w:default="1" w:styleId="Normal">
     <w:name w:val="Normal"/>
     <w:qFormat/>
-    <w:rsid w:val="003B79D6"/>
+    <w:rsid w:val="00E5025E"/>
     <w:rPr>
       <w:rFonts w:ascii="Times New Roman" w:hAnsi="Times New Roman"/>
       <w:sz w:val="24"/>
@@ -18281,7 +18464,7 @@
 </file>
 
 <file path=customXml/itemProps1.xml><?xml version="1.0" encoding="utf-8"?>
-<ds:datastoreItem xmlns:ds="http://schemas.openxmlformats.org/officeDocument/2006/customXml" ds:itemID="{DE1A5DA7-B784-E14E-A8AB-4B7AF31F1567}">
+<ds:datastoreItem xmlns:ds="http://schemas.openxmlformats.org/officeDocument/2006/customXml" ds:itemID="{AFC1D207-D14F-AC4A-80FB-8C60F0425526}">
   <ds:schemaRefs>
     <ds:schemaRef ds:uri="http://schemas.openxmlformats.org/officeDocument/2006/bibliography"/>
   </ds:schemaRefs>

</xml_diff>

<commit_message>
refactor(.doc): Adicionando o capitulo de 4.2.1 de Dockerhub. Alterando paragrafos sem identacao. Colocando identacao correta em trecho do cap 2
</commit_message>
<xml_diff>
--- a/Docs/Monografia_Thiago_Soares_da_Cruz_20111100428.docx
+++ b/Docs/Monografia_Thiago_Soares_da_Cruz_20111100428.docx
@@ -2122,6 +2122,8 @@
         <w:jc w:val="center"/>
       </w:pPr>
     </w:p>
+    <w:bookmarkStart w:id="2" w:name="_GoBack"/>
+    <w:bookmarkEnd w:id="2"/>
     <w:p>
       <w:pPr>
         <w:pStyle w:val="Sumrio1"/>
@@ -2145,7 +2147,7 @@
       <w:r>
         <w:fldChar w:fldCharType="separate"/>
       </w:r>
-      <w:hyperlink w:anchor="_Toc495793853" w:history="1">
+      <w:hyperlink w:anchor="_Toc496029270" w:history="1">
         <w:r>
           <w:rPr>
             <w:rStyle w:val="Hiperlink"/>
@@ -2169,7 +2171,7 @@
           <w:rPr>
             <w:noProof/>
           </w:rPr>
-          <w:instrText xml:space="preserve"> PAGEREF _Toc495793853 \h </w:instrText>
+          <w:instrText xml:space="preserve"> PAGEREF _Toc496029270 \h </w:instrText>
         </w:r>
         <w:r>
           <w:rPr>
@@ -2210,7 +2212,7 @@
           <w:lang w:eastAsia="pt-BR"/>
         </w:rPr>
       </w:pPr>
-      <w:hyperlink w:anchor="_Toc495793854" w:history="1">
+      <w:hyperlink w:anchor="_Toc496029271" w:history="1">
         <w:r>
           <w:rPr>
             <w:rStyle w:val="Hiperlink"/>
@@ -2234,7 +2236,7 @@
           <w:rPr>
             <w:noProof/>
           </w:rPr>
-          <w:instrText xml:space="preserve"> PAGEREF _Toc495793854 \h </w:instrText>
+          <w:instrText xml:space="preserve"> PAGEREF _Toc496029271 \h </w:instrText>
         </w:r>
         <w:r>
           <w:rPr>
@@ -2275,7 +2277,7 @@
           <w:lang w:eastAsia="pt-BR"/>
         </w:rPr>
       </w:pPr>
-      <w:hyperlink w:anchor="_Toc495793855" w:history="1">
+      <w:hyperlink w:anchor="_Toc496029272" w:history="1">
         <w:r>
           <w:rPr>
             <w:rStyle w:val="Hiperlink"/>
@@ -2299,7 +2301,7 @@
           <w:rPr>
             <w:noProof/>
           </w:rPr>
-          <w:instrText xml:space="preserve"> PAGEREF _Toc495793855 \h </w:instrText>
+          <w:instrText xml:space="preserve"> PAGEREF _Toc496029272 \h </w:instrText>
         </w:r>
         <w:r>
           <w:rPr>
@@ -2340,7 +2342,7 @@
           <w:lang w:eastAsia="pt-BR"/>
         </w:rPr>
       </w:pPr>
-      <w:hyperlink w:anchor="_Toc495793856" w:history="1">
+      <w:hyperlink w:anchor="_Toc496029273" w:history="1">
         <w:r>
           <w:rPr>
             <w:rStyle w:val="Hiperlink"/>
@@ -2364,7 +2366,7 @@
           <w:rPr>
             <w:noProof/>
           </w:rPr>
-          <w:instrText xml:space="preserve"> PAGEREF _Toc495793856 \h </w:instrText>
+          <w:instrText xml:space="preserve"> PAGEREF _Toc496029273 \h </w:instrText>
         </w:r>
         <w:r>
           <w:rPr>
@@ -2405,7 +2407,7 @@
           <w:lang w:eastAsia="pt-BR"/>
         </w:rPr>
       </w:pPr>
-      <w:hyperlink w:anchor="_Toc495793857" w:history="1">
+      <w:hyperlink w:anchor="_Toc496029274" w:history="1">
         <w:r>
           <w:rPr>
             <w:rStyle w:val="Hiperlink"/>
@@ -2429,7 +2431,7 @@
           <w:rPr>
             <w:noProof/>
           </w:rPr>
-          <w:instrText xml:space="preserve"> PAGEREF _Toc495793857 \h </w:instrText>
+          <w:instrText xml:space="preserve"> PAGEREF _Toc496029274 \h </w:instrText>
         </w:r>
         <w:r>
           <w:rPr>
@@ -2470,7 +2472,7 @@
           <w:lang w:eastAsia="pt-BR"/>
         </w:rPr>
       </w:pPr>
-      <w:hyperlink w:anchor="_Toc495793858" w:history="1">
+      <w:hyperlink w:anchor="_Toc496029275" w:history="1">
         <w:r>
           <w:rPr>
             <w:rStyle w:val="Hiperlink"/>
@@ -2494,7 +2496,7 @@
           <w:rPr>
             <w:noProof/>
           </w:rPr>
-          <w:instrText xml:space="preserve"> PAGEREF _Toc495793858 \h </w:instrText>
+          <w:instrText xml:space="preserve"> PAGEREF _Toc496029275 \h </w:instrText>
         </w:r>
         <w:r>
           <w:rPr>
@@ -2535,7 +2537,7 @@
           <w:lang w:eastAsia="pt-BR"/>
         </w:rPr>
       </w:pPr>
-      <w:hyperlink w:anchor="_Toc495793859" w:history="1">
+      <w:hyperlink w:anchor="_Toc496029276" w:history="1">
         <w:r>
           <w:rPr>
             <w:rStyle w:val="Hiperlink"/>
@@ -2559,7 +2561,7 @@
           <w:rPr>
             <w:noProof/>
           </w:rPr>
-          <w:instrText xml:space="preserve"> PAGEREF _Toc495793859 \h </w:instrText>
+          <w:instrText xml:space="preserve"> PAGEREF _Toc496029276 \h </w:instrText>
         </w:r>
         <w:r>
           <w:rPr>
@@ -2600,7 +2602,7 @@
           <w:lang w:eastAsia="pt-BR"/>
         </w:rPr>
       </w:pPr>
-      <w:hyperlink w:anchor="_Toc495793860" w:history="1">
+      <w:hyperlink w:anchor="_Toc496029277" w:history="1">
         <w:r>
           <w:rPr>
             <w:rStyle w:val="Hiperlink"/>
@@ -2624,7 +2626,7 @@
           <w:rPr>
             <w:noProof/>
           </w:rPr>
-          <w:instrText xml:space="preserve"> PAGEREF _Toc495793860 \h </w:instrText>
+          <w:instrText xml:space="preserve"> PAGEREF _Toc496029277 \h </w:instrText>
         </w:r>
         <w:r>
           <w:rPr>
@@ -2665,7 +2667,7 @@
           <w:lang w:eastAsia="pt-BR"/>
         </w:rPr>
       </w:pPr>
-      <w:hyperlink w:anchor="_Toc495793861" w:history="1">
+      <w:hyperlink w:anchor="_Toc496029278" w:history="1">
         <w:r>
           <w:rPr>
             <w:rStyle w:val="Hiperlink"/>
@@ -2689,7 +2691,7 @@
           <w:rPr>
             <w:noProof/>
           </w:rPr>
-          <w:instrText xml:space="preserve"> PAGEREF _Toc495793861 \h </w:instrText>
+          <w:instrText xml:space="preserve"> PAGEREF _Toc496029278 \h </w:instrText>
         </w:r>
         <w:r>
           <w:rPr>
@@ -2730,7 +2732,7 @@
           <w:lang w:eastAsia="pt-BR"/>
         </w:rPr>
       </w:pPr>
-      <w:hyperlink w:anchor="_Toc495793862" w:history="1">
+      <w:hyperlink w:anchor="_Toc496029279" w:history="1">
         <w:r>
           <w:rPr>
             <w:rStyle w:val="Hiperlink"/>
@@ -2754,7 +2756,7 @@
           <w:rPr>
             <w:noProof/>
           </w:rPr>
-          <w:instrText xml:space="preserve"> PAGEREF _Toc495793862 \h </w:instrText>
+          <w:instrText xml:space="preserve"> PAGEREF _Toc496029279 \h </w:instrText>
         </w:r>
         <w:r>
           <w:rPr>
@@ -2795,7 +2797,7 @@
           <w:lang w:eastAsia="pt-BR"/>
         </w:rPr>
       </w:pPr>
-      <w:hyperlink w:anchor="_Toc495793863" w:history="1">
+      <w:hyperlink w:anchor="_Toc496029280" w:history="1">
         <w:r>
           <w:rPr>
             <w:rStyle w:val="Hiperlink"/>
@@ -2819,7 +2821,7 @@
           <w:rPr>
             <w:noProof/>
           </w:rPr>
-          <w:instrText xml:space="preserve"> PAGEREF _Toc495793863 \h </w:instrText>
+          <w:instrText xml:space="preserve"> PAGEREF _Toc496029280 \h </w:instrText>
         </w:r>
         <w:r>
           <w:rPr>
@@ -2860,7 +2862,7 @@
           <w:lang w:eastAsia="pt-BR"/>
         </w:rPr>
       </w:pPr>
-      <w:hyperlink w:anchor="_Toc495793864" w:history="1">
+      <w:hyperlink w:anchor="_Toc496029281" w:history="1">
         <w:r>
           <w:rPr>
             <w:rStyle w:val="Hiperlink"/>
@@ -2884,7 +2886,7 @@
           <w:rPr>
             <w:noProof/>
           </w:rPr>
-          <w:instrText xml:space="preserve"> PAGEREF _Toc495793864 \h </w:instrText>
+          <w:instrText xml:space="preserve"> PAGEREF _Toc496029281 \h </w:instrText>
         </w:r>
         <w:r>
           <w:rPr>
@@ -2925,7 +2927,7 @@
           <w:lang w:eastAsia="pt-BR"/>
         </w:rPr>
       </w:pPr>
-      <w:hyperlink w:anchor="_Toc495793865" w:history="1">
+      <w:hyperlink w:anchor="_Toc496029282" w:history="1">
         <w:r>
           <w:rPr>
             <w:rStyle w:val="Hiperlink"/>
@@ -2949,7 +2951,7 @@
           <w:rPr>
             <w:noProof/>
           </w:rPr>
-          <w:instrText xml:space="preserve"> PAGEREF _Toc495793865 \h </w:instrText>
+          <w:instrText xml:space="preserve"> PAGEREF _Toc496029282 \h </w:instrText>
         </w:r>
         <w:r>
           <w:rPr>
@@ -2990,7 +2992,7 @@
           <w:lang w:eastAsia="pt-BR"/>
         </w:rPr>
       </w:pPr>
-      <w:hyperlink w:anchor="_Toc495793866" w:history="1">
+      <w:hyperlink w:anchor="_Toc496029283" w:history="1">
         <w:r>
           <w:rPr>
             <w:rStyle w:val="Hiperlink"/>
@@ -3014,7 +3016,7 @@
           <w:rPr>
             <w:noProof/>
           </w:rPr>
-          <w:instrText xml:space="preserve"> PAGEREF _Toc495793866 \h </w:instrText>
+          <w:instrText xml:space="preserve"> PAGEREF _Toc496029283 \h </w:instrText>
         </w:r>
         <w:r>
           <w:rPr>
@@ -3055,13 +3057,13 @@
           <w:lang w:eastAsia="pt-BR"/>
         </w:rPr>
       </w:pPr>
-      <w:hyperlink w:anchor="_Toc495793867" w:history="1">
+      <w:hyperlink w:anchor="_Toc496029284" w:history="1">
         <w:r>
           <w:rPr>
             <w:rStyle w:val="Hiperlink"/>
             <w:noProof/>
           </w:rPr>
-          <w:t>4.2 Docker-Compose</w:t>
+          <w:t>4.2 Docker IMAGEM</w:t>
         </w:r>
         <w:r>
           <w:rPr>
@@ -3079,7 +3081,7 @@
           <w:rPr>
             <w:noProof/>
           </w:rPr>
-          <w:instrText xml:space="preserve"> PAGEREF _Toc495793867 \h </w:instrText>
+          <w:instrText xml:space="preserve"> PAGEREF _Toc496029284 \h </w:instrText>
         </w:r>
         <w:r>
           <w:rPr>
@@ -3120,13 +3122,13 @@
           <w:lang w:eastAsia="pt-BR"/>
         </w:rPr>
       </w:pPr>
-      <w:hyperlink w:anchor="_Toc495793868" w:history="1">
+      <w:hyperlink w:anchor="_Toc496029285" w:history="1">
         <w:r>
           <w:rPr>
             <w:rStyle w:val="Hiperlink"/>
             <w:noProof/>
           </w:rPr>
-          <w:t>4.2.1 codigo do codeship</w:t>
+          <w:t>4.2.1 DockerHUB</w:t>
         </w:r>
         <w:r>
           <w:rPr>
@@ -3144,7 +3146,7 @@
           <w:rPr>
             <w:noProof/>
           </w:rPr>
-          <w:instrText xml:space="preserve"> PAGEREF _Toc495793868 \h </w:instrText>
+          <w:instrText xml:space="preserve"> PAGEREF _Toc496029285 \h </w:instrText>
         </w:r>
         <w:r>
           <w:rPr>
@@ -3161,7 +3163,7 @@
           <w:rPr>
             <w:noProof/>
           </w:rPr>
-          <w:t>34</w:t>
+          <w:t>33</w:t>
         </w:r>
         <w:r>
           <w:rPr>
@@ -3185,13 +3187,13 @@
           <w:lang w:eastAsia="pt-BR"/>
         </w:rPr>
       </w:pPr>
-      <w:hyperlink w:anchor="_Toc495793869" w:history="1">
+      <w:hyperlink w:anchor="_Toc496029286" w:history="1">
         <w:r>
           <w:rPr>
             <w:rStyle w:val="Hiperlink"/>
             <w:noProof/>
           </w:rPr>
-          <w:t>4.3 coMUNIDADE</w:t>
+          <w:t>4.3 Docker-Compose</w:t>
         </w:r>
         <w:r>
           <w:rPr>
@@ -3209,7 +3211,7 @@
           <w:rPr>
             <w:noProof/>
           </w:rPr>
-          <w:instrText xml:space="preserve"> PAGEREF _Toc495793869 \h </w:instrText>
+          <w:instrText xml:space="preserve"> PAGEREF _Toc496029286 \h </w:instrText>
         </w:r>
         <w:r>
           <w:rPr>
@@ -3226,7 +3228,7 @@
           <w:rPr>
             <w:noProof/>
           </w:rPr>
-          <w:t>35</w:t>
+          <w:t>34</w:t>
         </w:r>
         <w:r>
           <w:rPr>
@@ -3250,13 +3252,13 @@
           <w:lang w:eastAsia="pt-BR"/>
         </w:rPr>
       </w:pPr>
-      <w:hyperlink w:anchor="_Toc495793870" w:history="1">
+      <w:hyperlink w:anchor="_Toc496029287" w:history="1">
         <w:r>
           <w:rPr>
             <w:rStyle w:val="Hiperlink"/>
             <w:noProof/>
           </w:rPr>
-          <w:t>5 Boas práticas de Construção da aplicação (Doze fatores)</w:t>
+          <w:t>4.4 codigo do codeship</w:t>
         </w:r>
         <w:r>
           <w:rPr>
@@ -3274,7 +3276,7 @@
           <w:rPr>
             <w:noProof/>
           </w:rPr>
-          <w:instrText xml:space="preserve"> PAGEREF _Toc495793870 \h </w:instrText>
+          <w:instrText xml:space="preserve"> PAGEREF _Toc496029287 \h </w:instrText>
         </w:r>
         <w:r>
           <w:rPr>
@@ -3315,13 +3317,13 @@
           <w:lang w:eastAsia="pt-BR"/>
         </w:rPr>
       </w:pPr>
-      <w:hyperlink w:anchor="_Toc495793871" w:history="1">
+      <w:hyperlink w:anchor="_Toc496029288" w:history="1">
         <w:r>
           <w:rPr>
             <w:rStyle w:val="Hiperlink"/>
             <w:noProof/>
           </w:rPr>
-          <w:t>6 SOFTWARES DE GERENCIAMENTO DE CONTAINERS</w:t>
+          <w:t>4.5 coMUNIDADE</w:t>
         </w:r>
         <w:r>
           <w:rPr>
@@ -3339,7 +3341,7 @@
           <w:rPr>
             <w:noProof/>
           </w:rPr>
-          <w:instrText xml:space="preserve"> PAGEREF _Toc495793871 \h </w:instrText>
+          <w:instrText xml:space="preserve"> PAGEREF _Toc496029288 \h </w:instrText>
         </w:r>
         <w:r>
           <w:rPr>
@@ -3356,7 +3358,7 @@
           <w:rPr>
             <w:noProof/>
           </w:rPr>
-          <w:t>38</w:t>
+          <w:t>37</w:t>
         </w:r>
         <w:r>
           <w:rPr>
@@ -3380,13 +3382,13 @@
           <w:lang w:eastAsia="pt-BR"/>
         </w:rPr>
       </w:pPr>
-      <w:hyperlink w:anchor="_Toc495793872" w:history="1">
+      <w:hyperlink w:anchor="_Toc496029289" w:history="1">
         <w:r>
           <w:rPr>
             <w:rStyle w:val="Hiperlink"/>
             <w:noProof/>
           </w:rPr>
-          <w:t>9 PLATAFORMAS</w:t>
+          <w:t>5 Boas práticas de Construção da aplicação (Doze fatores)</w:t>
         </w:r>
         <w:r>
           <w:rPr>
@@ -3404,7 +3406,7 @@
           <w:rPr>
             <w:noProof/>
           </w:rPr>
-          <w:instrText xml:space="preserve"> PAGEREF _Toc495793872 \h </w:instrText>
+          <w:instrText xml:space="preserve"> PAGEREF _Toc496029289 \h </w:instrText>
         </w:r>
         <w:r>
           <w:rPr>
@@ -3421,7 +3423,7 @@
           <w:rPr>
             <w:noProof/>
           </w:rPr>
-          <w:t>39</w:t>
+          <w:t>38</w:t>
         </w:r>
         <w:r>
           <w:rPr>
@@ -3445,13 +3447,13 @@
           <w:lang w:eastAsia="pt-BR"/>
         </w:rPr>
       </w:pPr>
-      <w:hyperlink w:anchor="_Toc495793873" w:history="1">
+      <w:hyperlink w:anchor="_Toc496029290" w:history="1">
         <w:r>
           <w:rPr>
             <w:rStyle w:val="Hiperlink"/>
             <w:noProof/>
           </w:rPr>
-          <w:t>12 Empregabilidade da técnica</w:t>
+          <w:t>6 SOFTWARES DE GERENCIAMENTO DE CONTAINERS</w:t>
         </w:r>
         <w:r>
           <w:rPr>
@@ -3469,7 +3471,7 @@
           <w:rPr>
             <w:noProof/>
           </w:rPr>
-          <w:instrText xml:space="preserve"> PAGEREF _Toc495793873 \h </w:instrText>
+          <w:instrText xml:space="preserve"> PAGEREF _Toc496029290 \h </w:instrText>
         </w:r>
         <w:r>
           <w:rPr>
@@ -3486,7 +3488,7 @@
           <w:rPr>
             <w:noProof/>
           </w:rPr>
-          <w:t>41</w:t>
+          <w:t>40</w:t>
         </w:r>
         <w:r>
           <w:rPr>
@@ -3510,13 +3512,13 @@
           <w:lang w:eastAsia="pt-BR"/>
         </w:rPr>
       </w:pPr>
-      <w:hyperlink w:anchor="_Toc495793874" w:history="1">
+      <w:hyperlink w:anchor="_Toc496029291" w:history="1">
         <w:r>
           <w:rPr>
             <w:rStyle w:val="Hiperlink"/>
             <w:noProof/>
           </w:rPr>
-          <w:t>13 ESTUDO DE CASO</w:t>
+          <w:t>9 PLATAFORMAS</w:t>
         </w:r>
         <w:r>
           <w:rPr>
@@ -3534,7 +3536,7 @@
           <w:rPr>
             <w:noProof/>
           </w:rPr>
-          <w:instrText xml:space="preserve"> PAGEREF _Toc495793874 \h </w:instrText>
+          <w:instrText xml:space="preserve"> PAGEREF _Toc496029291 \h </w:instrText>
         </w:r>
         <w:r>
           <w:rPr>
@@ -3551,7 +3553,7 @@
           <w:rPr>
             <w:noProof/>
           </w:rPr>
-          <w:t>42</w:t>
+          <w:t>41</w:t>
         </w:r>
         <w:r>
           <w:rPr>
@@ -3575,13 +3577,13 @@
           <w:lang w:eastAsia="pt-BR"/>
         </w:rPr>
       </w:pPr>
-      <w:hyperlink w:anchor="_Toc495793875" w:history="1">
+      <w:hyperlink w:anchor="_Toc496029292" w:history="1">
         <w:r>
           <w:rPr>
             <w:rStyle w:val="Hiperlink"/>
             <w:noProof/>
           </w:rPr>
-          <w:t>14 Infraestrutura</w:t>
+          <w:t>12 Empregabilidade da técnica</w:t>
         </w:r>
         <w:r>
           <w:rPr>
@@ -3599,7 +3601,7 @@
           <w:rPr>
             <w:noProof/>
           </w:rPr>
-          <w:instrText xml:space="preserve"> PAGEREF _Toc495793875 \h </w:instrText>
+          <w:instrText xml:space="preserve"> PAGEREF _Toc496029292 \h </w:instrText>
         </w:r>
         <w:r>
           <w:rPr>
@@ -3640,13 +3642,13 @@
           <w:lang w:eastAsia="pt-BR"/>
         </w:rPr>
       </w:pPr>
-      <w:hyperlink w:anchor="_Toc495793876" w:history="1">
+      <w:hyperlink w:anchor="_Toc496029293" w:history="1">
         <w:r>
           <w:rPr>
             <w:rStyle w:val="Hiperlink"/>
             <w:noProof/>
           </w:rPr>
-          <w:t>19 Referências</w:t>
+          <w:t>13 ESTUDO DE CASO</w:t>
         </w:r>
         <w:r>
           <w:rPr>
@@ -3664,7 +3666,7 @@
           <w:rPr>
             <w:noProof/>
           </w:rPr>
-          <w:instrText xml:space="preserve"> PAGEREF _Toc495793876 \h </w:instrText>
+          <w:instrText xml:space="preserve"> PAGEREF _Toc496029293 \h </w:instrText>
         </w:r>
         <w:r>
           <w:rPr>
@@ -3681,7 +3683,7 @@
           <w:rPr>
             <w:noProof/>
           </w:rPr>
-          <w:t>46</w:t>
+          <w:t>44</w:t>
         </w:r>
         <w:r>
           <w:rPr>
@@ -3705,12 +3707,142 @@
           <w:lang w:eastAsia="pt-BR"/>
         </w:rPr>
       </w:pPr>
-      <w:hyperlink w:anchor="_Toc495793877" w:history="1">
+      <w:hyperlink w:anchor="_Toc496029294" w:history="1">
         <w:r>
           <w:rPr>
             <w:rStyle w:val="Hiperlink"/>
             <w:noProof/>
           </w:rPr>
+          <w:t>14 Infraestrutura</w:t>
+        </w:r>
+        <w:r>
+          <w:rPr>
+            <w:noProof/>
+          </w:rPr>
+          <w:tab/>
+        </w:r>
+        <w:r>
+          <w:rPr>
+            <w:noProof/>
+          </w:rPr>
+          <w:fldChar w:fldCharType="begin"/>
+        </w:r>
+        <w:r>
+          <w:rPr>
+            <w:noProof/>
+          </w:rPr>
+          <w:instrText xml:space="preserve"> PAGEREF _Toc496029294 \h </w:instrText>
+        </w:r>
+        <w:r>
+          <w:rPr>
+            <w:noProof/>
+          </w:rPr>
+        </w:r>
+        <w:r>
+          <w:rPr>
+            <w:noProof/>
+          </w:rPr>
+          <w:fldChar w:fldCharType="separate"/>
+        </w:r>
+        <w:r>
+          <w:rPr>
+            <w:noProof/>
+          </w:rPr>
+          <w:t>45</w:t>
+        </w:r>
+        <w:r>
+          <w:rPr>
+            <w:noProof/>
+          </w:rPr>
+          <w:fldChar w:fldCharType="end"/>
+        </w:r>
+      </w:hyperlink>
+    </w:p>
+    <w:p>
+      <w:pPr>
+        <w:pStyle w:val="Sumrio1"/>
+        <w:tabs>
+          <w:tab w:val="right" w:leader="dot" w:pos="9061"/>
+        </w:tabs>
+        <w:rPr>
+          <w:rFonts w:asciiTheme="minorHAnsi" w:eastAsiaTheme="minorEastAsia" w:hAnsiTheme="minorHAnsi" w:cstheme="minorBidi"/>
+          <w:noProof/>
+          <w:color w:val="auto"/>
+          <w:sz w:val="24"/>
+          <w:lang w:eastAsia="pt-BR"/>
+        </w:rPr>
+      </w:pPr>
+      <w:hyperlink w:anchor="_Toc496029295" w:history="1">
+        <w:r>
+          <w:rPr>
+            <w:rStyle w:val="Hiperlink"/>
+            <w:noProof/>
+          </w:rPr>
+          <w:t>19 Referências</w:t>
+        </w:r>
+        <w:r>
+          <w:rPr>
+            <w:noProof/>
+          </w:rPr>
+          <w:tab/>
+        </w:r>
+        <w:r>
+          <w:rPr>
+            <w:noProof/>
+          </w:rPr>
+          <w:fldChar w:fldCharType="begin"/>
+        </w:r>
+        <w:r>
+          <w:rPr>
+            <w:noProof/>
+          </w:rPr>
+          <w:instrText xml:space="preserve"> PAGEREF _Toc496029295 \h </w:instrText>
+        </w:r>
+        <w:r>
+          <w:rPr>
+            <w:noProof/>
+          </w:rPr>
+        </w:r>
+        <w:r>
+          <w:rPr>
+            <w:noProof/>
+          </w:rPr>
+          <w:fldChar w:fldCharType="separate"/>
+        </w:r>
+        <w:r>
+          <w:rPr>
+            <w:noProof/>
+          </w:rPr>
+          <w:t>48</w:t>
+        </w:r>
+        <w:r>
+          <w:rPr>
+            <w:noProof/>
+          </w:rPr>
+          <w:fldChar w:fldCharType="end"/>
+        </w:r>
+      </w:hyperlink>
+    </w:p>
+    <w:p>
+      <w:pPr>
+        <w:pStyle w:val="Sumrio1"/>
+        <w:tabs>
+          <w:tab w:val="right" w:leader="dot" w:pos="9061"/>
+        </w:tabs>
+        <w:rPr>
+          <w:rFonts w:asciiTheme="minorHAnsi" w:eastAsiaTheme="minorEastAsia" w:hAnsiTheme="minorHAnsi" w:cstheme="minorBidi"/>
+          <w:noProof/>
+          <w:color w:val="auto"/>
+          <w:sz w:val="24"/>
+          <w:lang w:eastAsia="pt-BR"/>
+        </w:rPr>
+      </w:pPr>
+      <w:hyperlink w:anchor="_Toc496029296" w:history="1">
+        <w:r>
+          <w:rPr>
+            <w:rStyle w:val="Hiperlink"/>
+            <w:noProof/>
+          </w:rPr>
           <w:t>11 Anexos</w:t>
         </w:r>
         <w:r>
@@ -3729,7 +3861,7 @@
           <w:rPr>
             <w:noProof/>
           </w:rPr>
-          <w:instrText xml:space="preserve"> PAGEREF _Toc495793877 \h </w:instrText>
+          <w:instrText xml:space="preserve"> PAGEREF _Toc496029296 \h </w:instrText>
         </w:r>
         <w:r>
           <w:rPr>
@@ -3746,7 +3878,7 @@
           <w:rPr>
             <w:noProof/>
           </w:rPr>
-          <w:t>47</w:t>
+          <w:t>49</w:t>
         </w:r>
         <w:r>
           <w:rPr>
@@ -3777,7 +3909,6 @@
         </w:rPr>
       </w:pPr>
       <w:r>
-        <w:lastRenderedPageBreak/>
         <w:br w:type="page"/>
       </w:r>
     </w:p>
@@ -3785,7 +3916,7 @@
       <w:pPr>
         <w:pStyle w:val="Ttulo11"/>
       </w:pPr>
-      <w:bookmarkStart w:id="2" w:name="_Toc495793853"/>
+      <w:bookmarkStart w:id="3" w:name="_Toc496029270"/>
       <w:r>
         <w:rPr>
           <w:szCs w:val="28"/>
@@ -3793,9 +3924,12 @@
         <w:lastRenderedPageBreak/>
         <w:t>INTRODUÇÃO</w:t>
       </w:r>
-      <w:bookmarkEnd w:id="2"/>
-    </w:p>
-    <w:p>
+      <w:bookmarkEnd w:id="3"/>
+    </w:p>
+    <w:p>
+      <w:pPr>
+        <w:ind w:firstLine="708"/>
+      </w:pPr>
       <w:r>
         <w:t>A computação em nuvem tem como enfoco proporcionar soluções com baixo custo de forma eficiente para o processamento, armazenamento e distribuições de montantes de dados. Atualmente, existem diversas definições e conceitos para a computação em nuvem. Neste estudo, irei utilizar a definição de [</w:t>
       </w:r>
@@ -3832,6 +3966,7 @@
     <w:p>
       <w:pPr>
         <w:widowControl w:val="0"/>
+        <w:ind w:firstLine="708"/>
       </w:pPr>
       <w:r>
         <w:t>Com a revolução de dispositivos móveis e com a demanda crescente de aplicativos, dados, informações (esta que abalou os diversos fatores culturais e áreas da sociedade), processamento e o armazenamento. Os dados foram se tornando cada vez mais importante, onde ao passar das épocas, foi-se tornando visível o avanço quanto a necessidade de dados e consequentemente a esta visualização, se foi percebendo um acumulo cada vez maior de informações.</w:t>
@@ -3840,6 +3975,7 @@
     <w:p>
       <w:pPr>
         <w:widowControl w:val="0"/>
+        <w:ind w:firstLine="708"/>
       </w:pPr>
       <w:r>
         <w:t>A muito invisível para os usuários como seus aplicativos processam os seus recursos (</w:t>
@@ -3872,6 +4008,7 @@
     <w:p>
       <w:pPr>
         <w:widowControl w:val="0"/>
+        <w:ind w:firstLine="708"/>
       </w:pPr>
       <w:r>
         <w:t xml:space="preserve">Um novo conceito está surgindo e revolucionando a maneira de programar e suprir recursos para o ambiente das aplicações: programação em </w:t>
@@ -3912,6 +4049,7 @@
     <w:p>
       <w:pPr>
         <w:widowControl w:val="0"/>
+        <w:ind w:firstLine="708"/>
       </w:pPr>
       <w:r>
         <w:t>Estes serviços não precisam estar no mesmo servidor que a aplicação, podem estar em outro servidor, em outro Data Center e até em outro continente.</w:t>
@@ -3929,6 +4067,9 @@
       </w:r>
     </w:p>
     <w:p>
+      <w:pPr>
+        <w:ind w:firstLine="708"/>
+      </w:pPr>
       <w:r>
         <w:lastRenderedPageBreak/>
         <w:t xml:space="preserve">Devido a grande demanda de determinados serviços, essenciais a determinadas aplicações, estes precisam estar disponíveis quase que o tempo todo; porém grandes demandas podem ser um problema para os engenheiros de software, administradores de sistemas e a equipe de infraestrutura, sendo necessário aumentar a disponibilidade </w:t>
@@ -3964,7 +4105,13 @@
         <w:widowControl w:val="0"/>
       </w:pPr>
       <w:r>
-        <w:t xml:space="preserve"> A minha linha de pesquisa não se fundamenta na aplicação em si, mais no conceito de serviço como infraestrutura e a escalabilidade que se pode ter para cada serviço, recurso, metadados, banco de dados e outros que possam estar servindo à aplicação. Irei fazer uma aplicação para fundamentar as teorias aplicadas nesse trabalho, porém a mesma será meramente aplicável ao trabalho.</w:t>
+        <w:t xml:space="preserve"> </w:t>
+      </w:r>
+      <w:r>
+        <w:tab/>
+      </w:r>
+      <w:r>
+        <w:t>A minha linha de pesquisa não se fundamenta na aplicação em si, mais no conceito de serviço como infraestrutura e a escalabilidade que se pode ter para cada serviço, recurso, metadados, banco de dados e outros que possam estar servindo à aplicação. Irei fazer uma aplicação para fundamentar as teorias aplicadas nesse trabalho, porém a mesma será meramente aplicável ao trabalho.</w:t>
       </w:r>
     </w:p>
     <w:p>
@@ -3984,6 +4131,7 @@
     <w:p>
       <w:pPr>
         <w:widowControl w:val="0"/>
+        <w:ind w:firstLine="708"/>
       </w:pPr>
       <w:r>
         <w:t xml:space="preserve">No </w:t>
@@ -4082,6 +4230,7 @@
     <w:p>
       <w:pPr>
         <w:widowControl w:val="0"/>
+        <w:ind w:firstLine="708"/>
         <w:rPr>
           <w:highlight w:val="yellow"/>
         </w:rPr>
@@ -4124,6 +4273,7 @@
     <w:p>
       <w:pPr>
         <w:widowControl w:val="0"/>
+        <w:ind w:firstLine="708"/>
       </w:pPr>
       <w:r>
         <w:rPr>
@@ -4166,6 +4316,7 @@
     <w:p>
       <w:pPr>
         <w:widowControl w:val="0"/>
+        <w:ind w:firstLine="708"/>
         <w:rPr>
           <w:highlight w:val="yellow"/>
         </w:rPr>
@@ -4244,14 +4395,17 @@
       <w:pPr>
         <w:pStyle w:val="Ttulo11"/>
       </w:pPr>
-      <w:bookmarkStart w:id="3" w:name="_Toc495793854"/>
+      <w:bookmarkStart w:id="4" w:name="_Toc496029271"/>
       <w:r>
         <w:lastRenderedPageBreak/>
         <w:t>2 COMPUTAÇÃO EM NUVEM</w:t>
       </w:r>
-      <w:bookmarkEnd w:id="3"/>
-    </w:p>
-    <w:p>
+      <w:bookmarkEnd w:id="4"/>
+    </w:p>
+    <w:p>
+      <w:pPr>
+        <w:ind w:firstLine="708"/>
+      </w:pPr>
       <w:r>
         <w:t xml:space="preserve">O termo de computação em nuvem se refere à entrega de recursos computacionais através da Web ou de uma rede própria. </w:t>
       </w:r>
@@ -4314,6 +4468,9 @@
       </w:pPr>
     </w:p>
     <w:p>
+      <w:pPr>
+        <w:ind w:firstLine="708"/>
+      </w:pPr>
       <w:r>
         <w:t xml:space="preserve">Ao invés de manter servidores e infraestrutura especializada para processamento de dados, </w:t>
       </w:r>
@@ -4384,9 +4541,9 @@
                             <w:pPr>
                               <w:pStyle w:val="Legenda"/>
                             </w:pPr>
-                            <w:bookmarkStart w:id="4" w:name="_Toc482039959"/>
-                            <w:bookmarkStart w:id="5" w:name="_Toc482302119"/>
-                            <w:bookmarkStart w:id="6" w:name="_Toc482039817"/>
+                            <w:bookmarkStart w:id="5" w:name="_Toc482039959"/>
+                            <w:bookmarkStart w:id="6" w:name="_Toc482302119"/>
+                            <w:bookmarkStart w:id="7" w:name="_Toc482039817"/>
                             <w:r>
                               <w:rPr>
                                 <w:color w:val="000000"/>
@@ -4411,9 +4568,9 @@
                             <w:r>
                               <w:fldChar w:fldCharType="end"/>
                             </w:r>
-                            <w:bookmarkEnd w:id="4"/>
                             <w:bookmarkEnd w:id="5"/>
                             <w:bookmarkEnd w:id="6"/>
+                            <w:bookmarkEnd w:id="7"/>
                             <w:r>
                               <w:rPr>
                                 <w:color w:val="000000"/>
@@ -4458,9 +4615,9 @@
                       <w:pPr>
                         <w:pStyle w:val="Legenda"/>
                       </w:pPr>
-                      <w:bookmarkStart w:id="7" w:name="_Toc482039959"/>
-                      <w:bookmarkStart w:id="8" w:name="_Toc482302119"/>
-                      <w:bookmarkStart w:id="9" w:name="_Toc482039817"/>
+                      <w:bookmarkStart w:id="8" w:name="_Toc482039959"/>
+                      <w:bookmarkStart w:id="9" w:name="_Toc482302119"/>
+                      <w:bookmarkStart w:id="10" w:name="_Toc482039817"/>
                       <w:r>
                         <w:rPr>
                           <w:color w:val="000000"/>
@@ -4485,9 +4642,9 @@
                       <w:r>
                         <w:fldChar w:fldCharType="end"/>
                       </w:r>
-                      <w:bookmarkEnd w:id="7"/>
                       <w:bookmarkEnd w:id="8"/>
                       <w:bookmarkEnd w:id="9"/>
+                      <w:bookmarkEnd w:id="10"/>
                       <w:r>
                         <w:rPr>
                           <w:color w:val="000000"/>
@@ -4576,7 +4733,7 @@
           <w:szCs w:val="26"/>
         </w:rPr>
       </w:pPr>
-      <w:bookmarkStart w:id="10" w:name="_Toc495793855"/>
+      <w:bookmarkStart w:id="11" w:name="_Toc496029272"/>
       <w:r>
         <w:rPr>
           <w:sz w:val="26"/>
@@ -4585,7 +4742,7 @@
         <w:lastRenderedPageBreak/>
         <w:t>2.1 História</w:t>
       </w:r>
-      <w:bookmarkEnd w:id="10"/>
+      <w:bookmarkEnd w:id="11"/>
     </w:p>
     <w:p>
       <w:pPr>
@@ -4933,9 +5090,9 @@
                             <w:pPr>
                               <w:pStyle w:val="Legenda"/>
                             </w:pPr>
-                            <w:bookmarkStart w:id="11" w:name="_Toc482302120"/>
-                            <w:bookmarkStart w:id="12" w:name="_Toc482039818"/>
-                            <w:bookmarkStart w:id="13" w:name="_Toc482039960"/>
+                            <w:bookmarkStart w:id="12" w:name="_Toc482302120"/>
+                            <w:bookmarkStart w:id="13" w:name="_Toc482039818"/>
+                            <w:bookmarkStart w:id="14" w:name="_Toc482039960"/>
                             <w:r>
                               <w:rPr>
                                 <w:color w:val="000000"/>
@@ -4960,9 +5117,9 @@
                             <w:r>
                               <w:fldChar w:fldCharType="end"/>
                             </w:r>
-                            <w:bookmarkEnd w:id="11"/>
                             <w:bookmarkEnd w:id="12"/>
                             <w:bookmarkEnd w:id="13"/>
+                            <w:bookmarkEnd w:id="14"/>
                             <w:r>
                               <w:rPr>
                                 <w:color w:val="000000"/>
@@ -4993,9 +5150,9 @@
                       <w:pPr>
                         <w:pStyle w:val="Legenda"/>
                       </w:pPr>
-                      <w:bookmarkStart w:id="14" w:name="_Toc482302120"/>
-                      <w:bookmarkStart w:id="15" w:name="_Toc482039818"/>
-                      <w:bookmarkStart w:id="16" w:name="_Toc482039960"/>
+                      <w:bookmarkStart w:id="15" w:name="_Toc482302120"/>
+                      <w:bookmarkStart w:id="16" w:name="_Toc482039818"/>
+                      <w:bookmarkStart w:id="17" w:name="_Toc482039960"/>
                       <w:r>
                         <w:rPr>
                           <w:color w:val="000000"/>
@@ -5020,9 +5177,9 @@
                       <w:r>
                         <w:fldChar w:fldCharType="end"/>
                       </w:r>
-                      <w:bookmarkEnd w:id="14"/>
                       <w:bookmarkEnd w:id="15"/>
                       <w:bookmarkEnd w:id="16"/>
+                      <w:bookmarkEnd w:id="17"/>
                       <w:r>
                         <w:rPr>
                           <w:color w:val="000000"/>
@@ -5200,9 +5357,9 @@
                             <w:pPr>
                               <w:pStyle w:val="Legenda"/>
                             </w:pPr>
-                            <w:bookmarkStart w:id="17" w:name="_Toc482302121"/>
-                            <w:bookmarkStart w:id="18" w:name="_Toc482039961"/>
-                            <w:bookmarkStart w:id="19" w:name="_Toc482039819"/>
+                            <w:bookmarkStart w:id="18" w:name="_Toc482302121"/>
+                            <w:bookmarkStart w:id="19" w:name="_Toc482039961"/>
+                            <w:bookmarkStart w:id="20" w:name="_Toc482039819"/>
                             <w:r>
                               <w:rPr>
                                 <w:color w:val="000000"/>
@@ -5227,9 +5384,9 @@
                             <w:r>
                               <w:fldChar w:fldCharType="end"/>
                             </w:r>
-                            <w:bookmarkEnd w:id="17"/>
                             <w:bookmarkEnd w:id="18"/>
                             <w:bookmarkEnd w:id="19"/>
+                            <w:bookmarkEnd w:id="20"/>
                             <w:r>
                               <w:rPr>
                                 <w:color w:val="000000"/>
@@ -5260,9 +5417,9 @@
                       <w:pPr>
                         <w:pStyle w:val="Legenda"/>
                       </w:pPr>
-                      <w:bookmarkStart w:id="20" w:name="_Toc482302121"/>
-                      <w:bookmarkStart w:id="21" w:name="_Toc482039961"/>
-                      <w:bookmarkStart w:id="22" w:name="_Toc482039819"/>
+                      <w:bookmarkStart w:id="21" w:name="_Toc482302121"/>
+                      <w:bookmarkStart w:id="22" w:name="_Toc482039961"/>
+                      <w:bookmarkStart w:id="23" w:name="_Toc482039819"/>
                       <w:r>
                         <w:rPr>
                           <w:color w:val="000000"/>
@@ -5287,9 +5444,9 @@
                       <w:r>
                         <w:fldChar w:fldCharType="end"/>
                       </w:r>
-                      <w:bookmarkEnd w:id="20"/>
                       <w:bookmarkEnd w:id="21"/>
                       <w:bookmarkEnd w:id="22"/>
+                      <w:bookmarkEnd w:id="23"/>
                       <w:r>
                         <w:rPr>
                           <w:color w:val="000000"/>
@@ -5495,9 +5652,9 @@
                             <w:pPr>
                               <w:pStyle w:val="Legenda"/>
                             </w:pPr>
-                            <w:bookmarkStart w:id="23" w:name="_Toc482302122"/>
-                            <w:bookmarkStart w:id="24" w:name="_Toc482039962"/>
-                            <w:bookmarkStart w:id="25" w:name="_Toc482039820"/>
+                            <w:bookmarkStart w:id="24" w:name="_Toc482302122"/>
+                            <w:bookmarkStart w:id="25" w:name="_Toc482039962"/>
+                            <w:bookmarkStart w:id="26" w:name="_Toc482039820"/>
                             <w:r>
                               <w:rPr>
                                 <w:color w:val="000000"/>
@@ -5522,9 +5679,9 @@
                             <w:r>
                               <w:fldChar w:fldCharType="end"/>
                             </w:r>
-                            <w:bookmarkEnd w:id="23"/>
                             <w:bookmarkEnd w:id="24"/>
                             <w:bookmarkEnd w:id="25"/>
+                            <w:bookmarkEnd w:id="26"/>
                             <w:r>
                               <w:rPr>
                                 <w:color w:val="000000"/>
@@ -5583,9 +5740,9 @@
                       <w:pPr>
                         <w:pStyle w:val="Legenda"/>
                       </w:pPr>
-                      <w:bookmarkStart w:id="26" w:name="_Toc482302122"/>
-                      <w:bookmarkStart w:id="27" w:name="_Toc482039962"/>
-                      <w:bookmarkStart w:id="28" w:name="_Toc482039820"/>
+                      <w:bookmarkStart w:id="27" w:name="_Toc482302122"/>
+                      <w:bookmarkStart w:id="28" w:name="_Toc482039962"/>
+                      <w:bookmarkStart w:id="29" w:name="_Toc482039820"/>
                       <w:r>
                         <w:rPr>
                           <w:color w:val="000000"/>
@@ -5610,9 +5767,9 @@
                       <w:r>
                         <w:fldChar w:fldCharType="end"/>
                       </w:r>
-                      <w:bookmarkEnd w:id="26"/>
                       <w:bookmarkEnd w:id="27"/>
                       <w:bookmarkEnd w:id="28"/>
+                      <w:bookmarkEnd w:id="29"/>
                       <w:r>
                         <w:rPr>
                           <w:color w:val="000000"/>
@@ -5776,7 +5933,7 @@
           <w:szCs w:val="26"/>
         </w:rPr>
       </w:pPr>
-      <w:bookmarkStart w:id="29" w:name="_Toc495793856"/>
+      <w:bookmarkStart w:id="30" w:name="_Toc496029273"/>
       <w:r>
         <w:rPr>
           <w:noProof/>
@@ -5836,9 +5993,9 @@
                             <w:pPr>
                               <w:pStyle w:val="Legenda"/>
                             </w:pPr>
-                            <w:bookmarkStart w:id="30" w:name="_Toc482302123"/>
-                            <w:bookmarkStart w:id="31" w:name="_Toc482039963"/>
-                            <w:bookmarkStart w:id="32" w:name="_Toc482039821"/>
+                            <w:bookmarkStart w:id="31" w:name="_Toc482302123"/>
+                            <w:bookmarkStart w:id="32" w:name="_Toc482039963"/>
+                            <w:bookmarkStart w:id="33" w:name="_Toc482039821"/>
                             <w:r>
                               <w:rPr>
                                 <w:color w:val="000000"/>
@@ -5863,9 +6020,9 @@
                             <w:r>
                               <w:fldChar w:fldCharType="end"/>
                             </w:r>
-                            <w:bookmarkEnd w:id="30"/>
                             <w:bookmarkEnd w:id="31"/>
                             <w:bookmarkEnd w:id="32"/>
+                            <w:bookmarkEnd w:id="33"/>
                             <w:r>
                               <w:rPr>
                                 <w:color w:val="000000"/>
@@ -5896,9 +6053,9 @@
                       <w:pPr>
                         <w:pStyle w:val="Legenda"/>
                       </w:pPr>
-                      <w:bookmarkStart w:id="33" w:name="_Toc482302123"/>
-                      <w:bookmarkStart w:id="34" w:name="_Toc482039963"/>
-                      <w:bookmarkStart w:id="35" w:name="_Toc482039821"/>
+                      <w:bookmarkStart w:id="34" w:name="_Toc482302123"/>
+                      <w:bookmarkStart w:id="35" w:name="_Toc482039963"/>
+                      <w:bookmarkStart w:id="36" w:name="_Toc482039821"/>
                       <w:r>
                         <w:rPr>
                           <w:color w:val="000000"/>
@@ -5923,9 +6080,9 @@
                       <w:r>
                         <w:fldChar w:fldCharType="end"/>
                       </w:r>
-                      <w:bookmarkEnd w:id="33"/>
                       <w:bookmarkEnd w:id="34"/>
                       <w:bookmarkEnd w:id="35"/>
+                      <w:bookmarkEnd w:id="36"/>
                       <w:r>
                         <w:rPr>
                           <w:color w:val="000000"/>
@@ -5999,7 +6156,7 @@
         </w:rPr>
         <w:t>2.2 Modelos de implantação</w:t>
       </w:r>
-      <w:bookmarkEnd w:id="29"/>
+      <w:bookmarkEnd w:id="30"/>
     </w:p>
     <w:p/>
     <w:p>
@@ -6064,6 +6221,9 @@
     </w:p>
     <w:p/>
     <w:p>
+      <w:pPr>
+        <w:ind w:firstLine="360"/>
+      </w:pPr>
       <w:r>
         <w:t>Existem modelos principais que são determinados pelo nível de acesso: Nuvem pública, Nuvem privada, Nuvem Comunitária e Nuvem híbrida.</w:t>
       </w:r>
@@ -6088,12 +6248,12 @@
         <w:pStyle w:val="Ttulo21"/>
         <w:jc w:val="center"/>
       </w:pPr>
-      <w:bookmarkStart w:id="36" w:name="_Toc495793857"/>
+      <w:bookmarkStart w:id="37" w:name="_Toc496029274"/>
       <w:r>
         <w:lastRenderedPageBreak/>
         <w:t>2.2.1 Nuvem Pública</w:t>
       </w:r>
-      <w:bookmarkEnd w:id="36"/>
+      <w:bookmarkEnd w:id="37"/>
     </w:p>
     <w:p>
       <w:r>
@@ -6153,9 +6313,9 @@
                             <w:pPr>
                               <w:pStyle w:val="Legenda"/>
                             </w:pPr>
-                            <w:bookmarkStart w:id="37" w:name="_Toc482302124"/>
-                            <w:bookmarkStart w:id="38" w:name="_Toc482039964"/>
-                            <w:bookmarkStart w:id="39" w:name="_Toc482039822"/>
+                            <w:bookmarkStart w:id="38" w:name="_Toc482302124"/>
+                            <w:bookmarkStart w:id="39" w:name="_Toc482039964"/>
+                            <w:bookmarkStart w:id="40" w:name="_Toc482039822"/>
                             <w:r>
                               <w:rPr>
                                 <w:color w:val="000000"/>
@@ -6180,9 +6340,9 @@
                             <w:r>
                               <w:fldChar w:fldCharType="end"/>
                             </w:r>
-                            <w:bookmarkEnd w:id="37"/>
                             <w:bookmarkEnd w:id="38"/>
                             <w:bookmarkEnd w:id="39"/>
+                            <w:bookmarkEnd w:id="40"/>
                             <w:r>
                               <w:rPr>
                                 <w:color w:val="000000"/>
@@ -6213,9 +6373,9 @@
                       <w:pPr>
                         <w:pStyle w:val="Legenda"/>
                       </w:pPr>
-                      <w:bookmarkStart w:id="40" w:name="_Toc482302124"/>
-                      <w:bookmarkStart w:id="41" w:name="_Toc482039964"/>
-                      <w:bookmarkStart w:id="42" w:name="_Toc482039822"/>
+                      <w:bookmarkStart w:id="41" w:name="_Toc482302124"/>
+                      <w:bookmarkStart w:id="42" w:name="_Toc482039964"/>
+                      <w:bookmarkStart w:id="43" w:name="_Toc482039822"/>
                       <w:r>
                         <w:rPr>
                           <w:color w:val="000000"/>
@@ -6240,9 +6400,9 @@
                       <w:r>
                         <w:fldChar w:fldCharType="end"/>
                       </w:r>
-                      <w:bookmarkEnd w:id="40"/>
                       <w:bookmarkEnd w:id="41"/>
                       <w:bookmarkEnd w:id="42"/>
+                      <w:bookmarkEnd w:id="43"/>
                       <w:r>
                         <w:rPr>
                           <w:color w:val="000000"/>
@@ -6311,6 +6471,9 @@
     </w:p>
     <w:p/>
     <w:p>
+      <w:pPr>
+        <w:ind w:firstLine="708"/>
+      </w:pPr>
       <w:r>
         <w:t xml:space="preserve">Uma infraestrutura de nuvem pública é disponibilizada para o público geral e é de propriedade de um provedor de serviços de web (terceirizado). Em uma nuvem pública, os recursos de computação são disponibilizados dinamicamente através do provedor e são fornecidos para seus clientes (rede própria utilizando </w:t>
       </w:r>
@@ -6324,6 +6487,9 @@
       </w:r>
     </w:p>
     <w:p>
+      <w:pPr>
+        <w:ind w:firstLine="708"/>
+      </w:pPr>
       <w:r>
         <w:t>Esse modelo possui boa relação custo/benefício para o cliente, uma vez que oferece a flexibilidade de disponibilizar apenas os recursos necessários e entregar todos os serviços com certa consistência de disponibilidade, resiliência, segurança e facilidade de gerenciamento. Como este modelo é baseado na web e possui infraestrutura e meios de acesso administrados pelo provedor de acesso o cliente precisa aceitar o controle reduzido e o monitoramento feito do provedor, além de confiar na governança e segurança da infraestrutura servida pelo provedor.</w:t>
       </w:r>
@@ -6356,7 +6522,7 @@
           <w:szCs w:val="28"/>
         </w:rPr>
       </w:pPr>
-      <w:bookmarkStart w:id="43" w:name="_Toc495793858"/>
+      <w:bookmarkStart w:id="44" w:name="_Toc496029275"/>
       <w:r>
         <w:rPr>
           <w:noProof/>
@@ -6416,9 +6582,9 @@
                             <w:pPr>
                               <w:pStyle w:val="Legenda"/>
                             </w:pPr>
-                            <w:bookmarkStart w:id="44" w:name="_Toc482302125"/>
-                            <w:bookmarkStart w:id="45" w:name="_Toc482039965"/>
-                            <w:bookmarkStart w:id="46" w:name="_Toc482039823"/>
+                            <w:bookmarkStart w:id="45" w:name="_Toc482302125"/>
+                            <w:bookmarkStart w:id="46" w:name="_Toc482039965"/>
+                            <w:bookmarkStart w:id="47" w:name="_Toc482039823"/>
                             <w:r>
                               <w:rPr>
                                 <w:color w:val="000000"/>
@@ -6443,9 +6609,9 @@
                             <w:r>
                               <w:fldChar w:fldCharType="end"/>
                             </w:r>
-                            <w:bookmarkEnd w:id="44"/>
                             <w:bookmarkEnd w:id="45"/>
                             <w:bookmarkEnd w:id="46"/>
+                            <w:bookmarkEnd w:id="47"/>
                             <w:r>
                               <w:rPr>
                                 <w:color w:val="000000"/>
@@ -6476,9 +6642,9 @@
                       <w:pPr>
                         <w:pStyle w:val="Legenda"/>
                       </w:pPr>
-                      <w:bookmarkStart w:id="47" w:name="_Toc482302125"/>
-                      <w:bookmarkStart w:id="48" w:name="_Toc482039965"/>
-                      <w:bookmarkStart w:id="49" w:name="_Toc482039823"/>
+                      <w:bookmarkStart w:id="48" w:name="_Toc482302125"/>
+                      <w:bookmarkStart w:id="49" w:name="_Toc482039965"/>
+                      <w:bookmarkStart w:id="50" w:name="_Toc482039823"/>
                       <w:r>
                         <w:rPr>
                           <w:color w:val="000000"/>
@@ -6503,9 +6669,9 @@
                       <w:r>
                         <w:fldChar w:fldCharType="end"/>
                       </w:r>
-                      <w:bookmarkEnd w:id="47"/>
                       <w:bookmarkEnd w:id="48"/>
                       <w:bookmarkEnd w:id="49"/>
+                      <w:bookmarkEnd w:id="50"/>
                       <w:r>
                         <w:rPr>
                           <w:color w:val="000000"/>
@@ -6589,7 +6755,7 @@
         </w:rPr>
         <w:t xml:space="preserve"> Privada</w:t>
       </w:r>
-      <w:bookmarkEnd w:id="43"/>
+      <w:bookmarkEnd w:id="44"/>
     </w:p>
     <w:p/>
     <w:p>
@@ -6634,7 +6800,7 @@
           <w:szCs w:val="28"/>
         </w:rPr>
       </w:pPr>
-      <w:bookmarkStart w:id="50" w:name="_Toc495793859"/>
+      <w:bookmarkStart w:id="51" w:name="_Toc496029276"/>
       <w:r>
         <w:rPr>
           <w:noProof/>
@@ -6694,9 +6860,9 @@
                             <w:pPr>
                               <w:pStyle w:val="Legenda"/>
                             </w:pPr>
-                            <w:bookmarkStart w:id="51" w:name="_Toc482302126"/>
-                            <w:bookmarkStart w:id="52" w:name="_Toc482039966"/>
-                            <w:bookmarkStart w:id="53" w:name="_Toc482039824"/>
+                            <w:bookmarkStart w:id="52" w:name="_Toc482302126"/>
+                            <w:bookmarkStart w:id="53" w:name="_Toc482039966"/>
+                            <w:bookmarkStart w:id="54" w:name="_Toc482039824"/>
                             <w:r>
                               <w:rPr>
                                 <w:color w:val="000000"/>
@@ -6721,9 +6887,9 @@
                             <w:r>
                               <w:fldChar w:fldCharType="end"/>
                             </w:r>
-                            <w:bookmarkEnd w:id="51"/>
                             <w:bookmarkEnd w:id="52"/>
                             <w:bookmarkEnd w:id="53"/>
+                            <w:bookmarkEnd w:id="54"/>
                             <w:r>
                               <w:rPr>
                                 <w:color w:val="000000"/>
@@ -6754,9 +6920,9 @@
                       <w:pPr>
                         <w:pStyle w:val="Legenda"/>
                       </w:pPr>
-                      <w:bookmarkStart w:id="54" w:name="_Toc482302126"/>
-                      <w:bookmarkStart w:id="55" w:name="_Toc482039966"/>
-                      <w:bookmarkStart w:id="56" w:name="_Toc482039824"/>
+                      <w:bookmarkStart w:id="55" w:name="_Toc482302126"/>
+                      <w:bookmarkStart w:id="56" w:name="_Toc482039966"/>
+                      <w:bookmarkStart w:id="57" w:name="_Toc482039824"/>
                       <w:r>
                         <w:rPr>
                           <w:color w:val="000000"/>
@@ -6781,9 +6947,9 @@
                       <w:r>
                         <w:fldChar w:fldCharType="end"/>
                       </w:r>
-                      <w:bookmarkEnd w:id="54"/>
                       <w:bookmarkEnd w:id="55"/>
                       <w:bookmarkEnd w:id="56"/>
+                      <w:bookmarkEnd w:id="57"/>
                       <w:r>
                         <w:rPr>
                           <w:color w:val="000000"/>
@@ -6867,7 +7033,7 @@
         </w:rPr>
         <w:t xml:space="preserve"> Comunitária</w:t>
       </w:r>
-      <w:bookmarkEnd w:id="50"/>
+      <w:bookmarkEnd w:id="51"/>
     </w:p>
     <w:p/>
     <w:p>
@@ -6879,6 +7045,9 @@
       </w:r>
     </w:p>
     <w:p>
+      <w:pPr>
+        <w:ind w:firstLine="708"/>
+      </w:pPr>
       <w:r>
         <w:t>Quando organizações possuem o mesmo conjunto de requisitos e clientes, a nuvem comunitária permite a eles combinarem ferramentas e compartilharem recursos computacionais, dados e capacidades. Ao eliminar a duplicidade de sistemas similares, as organizações podem economizar dinheiro e alocar seus recursos de maneira mais eficiente.</w:t>
       </w:r>
@@ -6893,12 +7062,12 @@
         <w:pStyle w:val="Ttulo21"/>
         <w:jc w:val="center"/>
       </w:pPr>
-      <w:bookmarkStart w:id="57" w:name="_Toc495793860"/>
+      <w:bookmarkStart w:id="58" w:name="_Toc496029277"/>
       <w:r>
         <w:lastRenderedPageBreak/>
         <w:t>2.2.3 Nuvem Híbrida</w:t>
       </w:r>
-      <w:bookmarkEnd w:id="57"/>
+      <w:bookmarkEnd w:id="58"/>
     </w:p>
     <w:p>
       <w:r>
@@ -6958,9 +7127,9 @@
                             <w:pPr>
                               <w:pStyle w:val="Legenda"/>
                             </w:pPr>
-                            <w:bookmarkStart w:id="58" w:name="_Toc482302127"/>
-                            <w:bookmarkStart w:id="59" w:name="_Toc482039967"/>
-                            <w:bookmarkStart w:id="60" w:name="_Toc482039825"/>
+                            <w:bookmarkStart w:id="59" w:name="_Toc482302127"/>
+                            <w:bookmarkStart w:id="60" w:name="_Toc482039967"/>
+                            <w:bookmarkStart w:id="61" w:name="_Toc482039825"/>
                             <w:r>
                               <w:rPr>
                                 <w:color w:val="000000"/>
@@ -6985,9 +7154,9 @@
                             <w:r>
                               <w:fldChar w:fldCharType="end"/>
                             </w:r>
-                            <w:bookmarkEnd w:id="58"/>
                             <w:bookmarkEnd w:id="59"/>
                             <w:bookmarkEnd w:id="60"/>
+                            <w:bookmarkEnd w:id="61"/>
                             <w:r>
                               <w:rPr>
                                 <w:color w:val="000000"/>
@@ -7018,9 +7187,9 @@
                       <w:pPr>
                         <w:pStyle w:val="Legenda"/>
                       </w:pPr>
-                      <w:bookmarkStart w:id="61" w:name="_Toc482302127"/>
-                      <w:bookmarkStart w:id="62" w:name="_Toc482039967"/>
-                      <w:bookmarkStart w:id="63" w:name="_Toc482039825"/>
+                      <w:bookmarkStart w:id="62" w:name="_Toc482302127"/>
+                      <w:bookmarkStart w:id="63" w:name="_Toc482039967"/>
+                      <w:bookmarkStart w:id="64" w:name="_Toc482039825"/>
                       <w:r>
                         <w:rPr>
                           <w:color w:val="000000"/>
@@ -7045,9 +7214,9 @@
                       <w:r>
                         <w:fldChar w:fldCharType="end"/>
                       </w:r>
-                      <w:bookmarkEnd w:id="61"/>
                       <w:bookmarkEnd w:id="62"/>
                       <w:bookmarkEnd w:id="63"/>
+                      <w:bookmarkEnd w:id="64"/>
                       <w:r>
                         <w:rPr>
                           <w:color w:val="000000"/>
@@ -7124,6 +7293,9 @@
       </w:r>
     </w:p>
     <w:p>
+      <w:pPr>
+        <w:ind w:firstLine="708"/>
+      </w:pPr>
       <w:r>
         <w:t>Os clientes geralmente não se limitam a um único modelo de implantação, mas sim preferem incorporar serviços de nuvem diferentes e sobrepostos para atingir seus requisitos específicos. Modelos de implantação híbridos são complexos e requerem um planejamento específico para serem executados e gerenciados especialmente quando é necessária a comunicação entre dois tipos diferentes de implantações em nuvem.</w:t>
       </w:r>
@@ -7137,14 +7309,17 @@
       <w:pPr>
         <w:pStyle w:val="Ttulo11"/>
       </w:pPr>
-      <w:bookmarkStart w:id="64" w:name="_Toc495793861"/>
+      <w:bookmarkStart w:id="65" w:name="_Toc496029278"/>
       <w:r>
         <w:lastRenderedPageBreak/>
         <w:t>2.3 Princípios da computação em nuvem</w:t>
       </w:r>
-      <w:bookmarkEnd w:id="64"/>
-    </w:p>
-    <w:p>
+      <w:bookmarkEnd w:id="65"/>
+    </w:p>
+    <w:p>
+      <w:pPr>
+        <w:ind w:firstLine="360"/>
+      </w:pPr>
       <w:r>
         <w:t>Segundo NIST (2011), um modelo de Computação em Nuvem deve apresentar algumas características essenciais:</w:t>
       </w:r>
@@ -7324,21 +7499,19 @@
       <w:pPr>
         <w:pStyle w:val="Ttulo11"/>
       </w:pPr>
-      <w:bookmarkStart w:id="65" w:name="_Toc495793862"/>
+      <w:bookmarkStart w:id="66" w:name="_Toc496029279"/>
       <w:r>
         <w:lastRenderedPageBreak/>
         <w:t>2.4 Modelos de Serviços</w:t>
       </w:r>
-      <w:bookmarkEnd w:id="65"/>
+      <w:bookmarkEnd w:id="66"/>
       <w:r>
         <w:t xml:space="preserve"> </w:t>
       </w:r>
     </w:p>
     <w:p>
       <w:pPr>
-        <w:rPr>
-          <w:lang w:val="en-US"/>
-        </w:rPr>
+        <w:ind w:firstLine="421"/>
       </w:pPr>
       <w:r>
         <w:t>A idéia de Computação em Nuvem é composta por modelos de serviços, esses modelos são pagos conforme a necessidade e o uso dos mesmos (</w:t>
@@ -7351,98 +7524,11 @@
       <w:r>
         <w:t xml:space="preserve">-per-use), dando ao cliente a possiblidade de usar mais ou menos recursos de acordo com sua necessidade. </w:t>
       </w:r>
-      <w:proofErr w:type="spellStart"/>
-      <w:r>
-        <w:rPr>
-          <w:lang w:val="en-US"/>
-        </w:rPr>
-        <w:t>Os</w:t>
-      </w:r>
-      <w:proofErr w:type="spellEnd"/>
-      <w:r>
-        <w:rPr>
-          <w:lang w:val="en-US"/>
-        </w:rPr>
-        <w:t xml:space="preserve"> </w:t>
-      </w:r>
-      <w:proofErr w:type="spellStart"/>
-      <w:r>
-        <w:rPr>
-          <w:lang w:val="en-US"/>
-        </w:rPr>
-        <w:t>modelos</w:t>
-      </w:r>
-      <w:proofErr w:type="spellEnd"/>
-      <w:r>
-        <w:rPr>
-          <w:lang w:val="en-US"/>
-        </w:rPr>
-        <w:t xml:space="preserve"> de </w:t>
-      </w:r>
-      <w:proofErr w:type="spellStart"/>
-      <w:r>
-        <w:rPr>
-          <w:lang w:val="en-US"/>
-        </w:rPr>
-        <w:t>serviços</w:t>
-      </w:r>
-      <w:proofErr w:type="spellEnd"/>
-      <w:r>
-        <w:rPr>
-          <w:lang w:val="en-US"/>
-        </w:rPr>
-        <w:t xml:space="preserve"> </w:t>
-      </w:r>
-      <w:proofErr w:type="spellStart"/>
-      <w:r>
-        <w:rPr>
-          <w:lang w:val="en-US"/>
-        </w:rPr>
-        <w:t>são</w:t>
-      </w:r>
-      <w:proofErr w:type="spellEnd"/>
-      <w:r>
-        <w:rPr>
-          <w:lang w:val="en-US"/>
-        </w:rPr>
-        <w:t xml:space="preserve"> </w:t>
-      </w:r>
-      <w:proofErr w:type="spellStart"/>
-      <w:r>
-        <w:rPr>
-          <w:lang w:val="en-US"/>
-        </w:rPr>
-        <w:t>os</w:t>
-      </w:r>
-      <w:proofErr w:type="spellEnd"/>
-      <w:r>
-        <w:rPr>
-          <w:lang w:val="en-US"/>
-        </w:rPr>
-        <w:t xml:space="preserve"> </w:t>
-      </w:r>
-      <w:proofErr w:type="spellStart"/>
-      <w:r>
-        <w:rPr>
-          <w:lang w:val="en-US"/>
-        </w:rPr>
-        <w:t>seguintes</w:t>
-      </w:r>
-      <w:proofErr w:type="spellEnd"/>
-      <w:r>
-        <w:rPr>
-          <w:lang w:val="en-US"/>
-        </w:rPr>
-        <w:t xml:space="preserve">: </w:t>
-      </w:r>
-    </w:p>
-    <w:p>
-      <w:pPr>
-        <w:rPr>
-          <w:lang w:val="en-US"/>
-        </w:rPr>
-      </w:pPr>
-    </w:p>
+      <w:r>
+        <w:t xml:space="preserve">Os modelos de serviços são os seguintes: </w:t>
+      </w:r>
+    </w:p>
+    <w:p/>
     <w:p>
       <w:pPr>
         <w:pStyle w:val="PargrafodaLista"/>
@@ -7655,9 +7741,9 @@
                             <w:pPr>
                               <w:pStyle w:val="Legenda"/>
                             </w:pPr>
-                            <w:bookmarkStart w:id="66" w:name="_Toc482039826"/>
-                            <w:bookmarkStart w:id="67" w:name="_Toc482302128"/>
-                            <w:bookmarkStart w:id="68" w:name="_Toc482039968"/>
+                            <w:bookmarkStart w:id="67" w:name="_Toc482039826"/>
+                            <w:bookmarkStart w:id="68" w:name="_Toc482302128"/>
+                            <w:bookmarkStart w:id="69" w:name="_Toc482039968"/>
                             <w:r>
                               <w:rPr>
                                 <w:color w:val="000000"/>
@@ -7682,9 +7768,9 @@
                             <w:r>
                               <w:fldChar w:fldCharType="end"/>
                             </w:r>
-                            <w:bookmarkEnd w:id="66"/>
                             <w:bookmarkEnd w:id="67"/>
                             <w:bookmarkEnd w:id="68"/>
+                            <w:bookmarkEnd w:id="69"/>
                             <w:r>
                               <w:rPr>
                                 <w:color w:val="000000"/>
@@ -7715,9 +7801,9 @@
                       <w:pPr>
                         <w:pStyle w:val="Legenda"/>
                       </w:pPr>
-                      <w:bookmarkStart w:id="69" w:name="_Toc482039826"/>
-                      <w:bookmarkStart w:id="70" w:name="_Toc482302128"/>
-                      <w:bookmarkStart w:id="71" w:name="_Toc482039968"/>
+                      <w:bookmarkStart w:id="70" w:name="_Toc482039826"/>
+                      <w:bookmarkStart w:id="71" w:name="_Toc482302128"/>
+                      <w:bookmarkStart w:id="72" w:name="_Toc482039968"/>
                       <w:r>
                         <w:rPr>
                           <w:color w:val="000000"/>
@@ -7742,9 +7828,9 @@
                       <w:r>
                         <w:fldChar w:fldCharType="end"/>
                       </w:r>
-                      <w:bookmarkEnd w:id="69"/>
                       <w:bookmarkEnd w:id="70"/>
                       <w:bookmarkEnd w:id="71"/>
+                      <w:bookmarkEnd w:id="72"/>
                       <w:r>
                         <w:rPr>
                           <w:color w:val="000000"/>
@@ -7770,7 +7856,7 @@
       <w:pPr>
         <w:pStyle w:val="Ttulo11"/>
       </w:pPr>
-      <w:bookmarkStart w:id="72" w:name="_Toc495793863"/>
+      <w:bookmarkStart w:id="73" w:name="_Toc496029280"/>
       <w:r>
         <w:lastRenderedPageBreak/>
         <w:t xml:space="preserve">3 </w:t>
@@ -7778,9 +7864,12 @@
       <w:r>
         <w:t>container vs virtualização</w:t>
       </w:r>
-      <w:bookmarkEnd w:id="72"/>
-    </w:p>
-    <w:p>
+      <w:bookmarkEnd w:id="73"/>
+    </w:p>
+    <w:p>
+      <w:pPr>
+        <w:ind w:firstLine="708"/>
+      </w:pPr>
       <w:r>
         <w:t xml:space="preserve">Os sistemas de virtualização passaram por algumas mudanças ao longo do tempo até chegarem aos sistemas atuais, em primeira fase eram servidores em grande escala que ocupavam grande parte de uma sala, sem virtualização e que rodavam somente uma aplicação, não usando nem metade do seu poder de processamento e com grandes gastos de energia; </w:t>
       </w:r>
@@ -7867,9 +7956,9 @@
                             <w:pPr>
                               <w:pStyle w:val="Legenda"/>
                             </w:pPr>
-                            <w:bookmarkStart w:id="73" w:name="_Toc482302129"/>
-                            <w:bookmarkStart w:id="74" w:name="_Toc482039969"/>
-                            <w:bookmarkStart w:id="75" w:name="_Toc482039827"/>
+                            <w:bookmarkStart w:id="74" w:name="_Toc482302129"/>
+                            <w:bookmarkStart w:id="75" w:name="_Toc482039969"/>
+                            <w:bookmarkStart w:id="76" w:name="_Toc482039827"/>
                             <w:r>
                               <w:rPr>
                                 <w:color w:val="000000"/>
@@ -7907,9 +7996,9 @@
                               </w:rPr>
                               <w:t>Hypervisor</w:t>
                             </w:r>
-                            <w:bookmarkEnd w:id="73"/>
                             <w:bookmarkEnd w:id="74"/>
                             <w:bookmarkEnd w:id="75"/>
+                            <w:bookmarkEnd w:id="76"/>
                             <w:proofErr w:type="spellEnd"/>
                             <w:r>
                               <w:rPr>
@@ -7941,9 +8030,9 @@
                       <w:pPr>
                         <w:pStyle w:val="Legenda"/>
                       </w:pPr>
-                      <w:bookmarkStart w:id="76" w:name="_Toc482302129"/>
-                      <w:bookmarkStart w:id="77" w:name="_Toc482039969"/>
-                      <w:bookmarkStart w:id="78" w:name="_Toc482039827"/>
+                      <w:bookmarkStart w:id="77" w:name="_Toc482302129"/>
+                      <w:bookmarkStart w:id="78" w:name="_Toc482039969"/>
+                      <w:bookmarkStart w:id="79" w:name="_Toc482039827"/>
                       <w:r>
                         <w:rPr>
                           <w:color w:val="000000"/>
@@ -7981,9 +8070,9 @@
                         </w:rPr>
                         <w:t>Hypervisor</w:t>
                       </w:r>
-                      <w:bookmarkEnd w:id="76"/>
                       <w:bookmarkEnd w:id="77"/>
                       <w:bookmarkEnd w:id="78"/>
+                      <w:bookmarkEnd w:id="79"/>
                       <w:proofErr w:type="spellEnd"/>
                       <w:r>
                         <w:rPr>
@@ -7999,6 +8088,9 @@
             </w:pict>
           </mc:Fallback>
         </mc:AlternateContent>
+      </w:r>
+      <w:r>
+        <w:tab/>
       </w:r>
       <w:r>
         <w:t xml:space="preserve">Com o surgimento da virtualização houve a inserção de um </w:t>
@@ -8136,7 +8228,7 @@
         <w:pStyle w:val="Legenda"/>
         <w:jc w:val="both"/>
       </w:pPr>
-      <w:bookmarkStart w:id="79" w:name="_Toc482302130"/>
+      <w:bookmarkStart w:id="80" w:name="_Toc482302130"/>
       <w:r>
         <w:t xml:space="preserve">Figura </w:t>
       </w:r>
@@ -8155,7 +8247,7 @@
       <w:r>
         <w:fldChar w:fldCharType="end"/>
       </w:r>
-      <w:bookmarkEnd w:id="79"/>
+      <w:bookmarkEnd w:id="80"/>
       <w:r>
         <w:t xml:space="preserve"> - Evolução do </w:t>
       </w:r>
@@ -8170,6 +8262,9 @@
     </w:p>
     <w:p/>
     <w:p>
+      <w:pPr>
+        <w:ind w:firstLine="708"/>
+      </w:pPr>
       <w:r>
         <w:t xml:space="preserve">O modelo de containers elimina a camada do sistema operacional que existia para </w:t>
       </w:r>
@@ -8259,7 +8354,7 @@
         <w:pStyle w:val="Legenda"/>
         <w:jc w:val="both"/>
       </w:pPr>
-      <w:bookmarkStart w:id="80" w:name="_Toc482302131"/>
+      <w:bookmarkStart w:id="81" w:name="_Toc482302131"/>
       <w:r>
         <w:t xml:space="preserve">Figura </w:t>
       </w:r>
@@ -8278,13 +8373,16 @@
       <w:r>
         <w:fldChar w:fldCharType="end"/>
       </w:r>
-      <w:bookmarkEnd w:id="80"/>
+      <w:bookmarkEnd w:id="81"/>
       <w:r>
         <w:t xml:space="preserve"> - Virtualização por Container Fonte: http://3way.com.br/saiba-como-a-virtualizacao-por-container-revolucionou-a-infraestrutura-de-ti.png</w:t>
       </w:r>
     </w:p>
     <w:p/>
     <w:p>
+      <w:pPr>
+        <w:ind w:firstLine="708"/>
+      </w:pPr>
       <w:r>
         <w:t xml:space="preserve">O </w:t>
       </w:r>
@@ -8347,6 +8445,9 @@
       </w:r>
     </w:p>
     <w:p>
+      <w:pPr>
+        <w:ind w:firstLine="708"/>
+      </w:pPr>
       <w:r>
         <w:t xml:space="preserve">Esse dinamismo foi um dos alicerces da computação em nuvem, permitindo replicações de recursos, aplicações e escalabilidade a níveis nunca vistos antes. </w:t>
       </w:r>
@@ -8360,14 +8461,17 @@
       <w:pPr>
         <w:pStyle w:val="Ttulo11"/>
       </w:pPr>
-      <w:bookmarkStart w:id="81" w:name="_Toc495793864"/>
+      <w:bookmarkStart w:id="82" w:name="_Toc496029281"/>
       <w:r>
         <w:lastRenderedPageBreak/>
         <w:t>3.1 LXC Containers</w:t>
       </w:r>
-      <w:bookmarkEnd w:id="81"/>
-    </w:p>
-    <w:p>
+      <w:bookmarkEnd w:id="82"/>
+    </w:p>
+    <w:p>
+      <w:pPr>
+        <w:ind w:firstLine="708"/>
+      </w:pPr>
       <w:r>
         <w:t xml:space="preserve">Conforme citação do </w:t>
       </w:r>
@@ -8579,6 +8683,9 @@
       </w:r>
     </w:p>
     <w:p>
+      <w:pPr>
+        <w:ind w:firstLine="708"/>
+      </w:pPr>
       <w:r>
         <w:rPr>
           <w:color w:val="000000"/>
@@ -8629,6 +8736,9 @@
       </w:r>
     </w:p>
     <w:p>
+      <w:pPr>
+        <w:ind w:firstLine="708"/>
+      </w:pPr>
       <w:r>
         <w:rPr>
           <w:color w:val="000000"/>
@@ -8651,6 +8761,9 @@
       </w:r>
     </w:p>
     <w:p>
+      <w:pPr>
+        <w:ind w:firstLine="708"/>
+      </w:pPr>
       <w:r>
         <w:rPr>
           <w:color w:val="000000"/>
@@ -8771,7 +8884,7 @@
         <w:pStyle w:val="Legenda"/>
         <w:jc w:val="both"/>
       </w:pPr>
-      <w:bookmarkStart w:id="82" w:name="_Toc482302132"/>
+      <w:bookmarkStart w:id="83" w:name="_Toc482302132"/>
       <w:r>
         <w:t xml:space="preserve">Figura </w:t>
       </w:r>
@@ -8790,7 +8903,7 @@
       <w:r>
         <w:fldChar w:fldCharType="end"/>
       </w:r>
-      <w:bookmarkEnd w:id="82"/>
+      <w:bookmarkEnd w:id="83"/>
       <w:r>
         <w:t xml:space="preserve"> - LXC Container Fonte: http://3way.com.br/saiba-como-a-virtualizacao-por-container-revolucionou-a-infraestrutura-de-ti-part2/.png</w:t>
       </w:r>
@@ -8944,7 +9057,7 @@
         <w:pStyle w:val="Legenda"/>
         <w:jc w:val="both"/>
       </w:pPr>
-      <w:bookmarkStart w:id="83" w:name="_Toc482302133"/>
+      <w:bookmarkStart w:id="84" w:name="_Toc482302133"/>
       <w:r>
         <w:t xml:space="preserve">Figura </w:t>
       </w:r>
@@ -8963,7 +9076,7 @@
       <w:r>
         <w:fldChar w:fldCharType="end"/>
       </w:r>
-      <w:bookmarkEnd w:id="83"/>
+      <w:bookmarkEnd w:id="84"/>
       <w:r>
         <w:t xml:space="preserve"> LXC </w:t>
       </w:r>
@@ -8998,14 +9111,17 @@
       <w:pPr>
         <w:pStyle w:val="Ttulo11"/>
       </w:pPr>
-      <w:bookmarkStart w:id="84" w:name="_Toc495793865"/>
+      <w:bookmarkStart w:id="85" w:name="_Toc496029282"/>
       <w:r>
         <w:lastRenderedPageBreak/>
         <w:t>4. Docker</w:t>
       </w:r>
-      <w:bookmarkEnd w:id="84"/>
-    </w:p>
-    <w:p>
+      <w:bookmarkEnd w:id="85"/>
+    </w:p>
+    <w:p>
+      <w:pPr>
+        <w:ind w:firstLine="708"/>
+      </w:pPr>
       <w:r>
         <w:rPr>
           <w:lang w:val="x-none" w:eastAsia="x-none"/>
@@ -9014,6 +9130,9 @@
       </w:r>
     </w:p>
     <w:p>
+      <w:pPr>
+        <w:ind w:firstLine="708"/>
+      </w:pPr>
       <w:r>
         <w:rPr>
           <w:lang w:val="x-none" w:eastAsia="x-none"/>
@@ -9405,7 +9524,7 @@
       <w:pPr>
         <w:pStyle w:val="Ttulo11"/>
       </w:pPr>
-      <w:bookmarkStart w:id="85" w:name="_Toc495793866"/>
+      <w:bookmarkStart w:id="86" w:name="_Toc496029283"/>
       <w:r>
         <w:lastRenderedPageBreak/>
         <w:t xml:space="preserve">4.1 </w:t>
@@ -9413,7 +9532,7 @@
       <w:r>
         <w:t>motivos para usar o Docker</w:t>
       </w:r>
-      <w:bookmarkEnd w:id="85"/>
+      <w:bookmarkEnd w:id="86"/>
     </w:p>
     <w:p>
       <w:r>
@@ -9503,12 +9622,10 @@
       <w:pPr>
         <w:pStyle w:val="Ttulo11"/>
       </w:pPr>
+      <w:bookmarkStart w:id="87" w:name="_Toc496029284"/>
       <w:r>
         <w:lastRenderedPageBreak/>
-        <w:t>4.1</w:t>
-      </w:r>
-      <w:r>
-        <w:t>.2</w:t>
+        <w:t>4.2</w:t>
       </w:r>
       <w:r>
         <w:t xml:space="preserve"> Docker</w:t>
@@ -9516,6 +9633,7 @@
       <w:r>
         <w:t xml:space="preserve"> IMAGEM</w:t>
       </w:r>
+      <w:bookmarkEnd w:id="87"/>
     </w:p>
     <w:p>
       <w:pPr>
@@ -9552,28 +9670,102 @@
         <w:rPr>
           <w:lang w:val="x-none" w:eastAsia="x-none"/>
         </w:rPr>
-        <w:t xml:space="preserve"> que acabou de ser buildada seguindo </w:t>
+        <w:t xml:space="preserve"> que acabou de ser </w:t>
       </w:r>
       <w:r>
         <w:rPr>
           <w:lang w:val="x-none" w:eastAsia="x-none"/>
         </w:rPr>
+        <w:t>criada, “</w:t>
+      </w:r>
+      <w:r>
+        <w:rPr>
+          <w:lang w:val="x-none" w:eastAsia="x-none"/>
+        </w:rPr>
+        <w:t>buildada</w:t>
+      </w:r>
+      <w:r>
+        <w:rPr>
+          <w:lang w:val="x-none" w:eastAsia="x-none"/>
+        </w:rPr>
+        <w:t>”</w:t>
+      </w:r>
+      <w:r>
+        <w:rPr>
+          <w:lang w:val="x-none" w:eastAsia="x-none"/>
+        </w:rPr>
+        <w:t xml:space="preserve"> seguindo </w:t>
+      </w:r>
+      <w:r>
+        <w:rPr>
+          <w:lang w:val="x-none" w:eastAsia="x-none"/>
+        </w:rPr>
         <w:t xml:space="preserve">as configurações do arquivo Docker file. A imagem é criada antes de se criar os containers com os serviços; </w:t>
       </w:r>
-      <w:bookmarkStart w:id="86" w:name="_GoBack"/>
-      <w:bookmarkEnd w:id="86"/>
       <w:r>
         <w:rPr>
           <w:highlight w:val="yellow"/>
           <w:lang w:val="x-none" w:eastAsia="x-none"/>
         </w:rPr>
-        <w:t>esses utilizam a imagem como base em um sistema de camadas.</w:t>
-      </w:r>
-      <w:r>
-        <w:rPr>
+        <w:t>esses utilizam a imagem como base em um sistema de camadas</w:t>
+      </w:r>
+      <w:r>
+        <w:rPr>
+          <w:highlight w:val="yellow"/>
           <w:lang w:val="x-none" w:eastAsia="x-none"/>
         </w:rPr>
+        <w:t xml:space="preserve"> para prestarem seus serviços</w:t>
+      </w:r>
+      <w:r>
+        <w:rPr>
+          <w:highlight w:val="yellow"/>
+          <w:lang w:val="x-none" w:eastAsia="x-none"/>
+        </w:rPr>
+        <w:t>.</w:t>
+      </w:r>
+    </w:p>
+    <w:p>
+      <w:pPr>
+        <w:ind w:firstLine="708"/>
+        <w:rPr>
+          <w:lang w:val="x-none" w:eastAsia="x-none"/>
+        </w:rPr>
+      </w:pPr>
+      <w:r>
+        <w:rPr>
+          <w:lang w:val="x-none" w:eastAsia="x-none"/>
+        </w:rPr>
+        <w:t>Mais de</w:t>
+      </w:r>
+      <w:r>
+        <w:rPr>
+          <w:lang w:val="x-none" w:eastAsia="x-none"/>
+        </w:rPr>
         <w:t xml:space="preserve"> </w:t>
+      </w:r>
+      <w:r>
+        <w:rPr>
+          <w:lang w:val="x-none" w:eastAsia="x-none"/>
+        </w:rPr>
+        <w:t xml:space="preserve">um </w:t>
+      </w:r>
+      <w:r>
+        <w:rPr>
+          <w:lang w:val="x-none" w:eastAsia="x-none"/>
+        </w:rPr>
+        <w:t>container de serviço pode utilizar</w:t>
+      </w:r>
+      <w:r>
+        <w:rPr>
+          <w:lang w:val="x-none" w:eastAsia="x-none"/>
+        </w:rPr>
+        <w:t xml:space="preserve"> </w:t>
+      </w:r>
+      <w:r>
+        <w:rPr>
+          <w:lang w:val="x-none" w:eastAsia="x-none"/>
+        </w:rPr>
+        <w:t>a mesma imagem, ou um único container de serviço pode ter a sua própria imagem.</w:t>
       </w:r>
     </w:p>
     <w:p>
@@ -9638,18 +9830,110 @@
     </w:p>
     <w:p>
       <w:pPr>
+        <w:rPr>
+          <w:lang w:eastAsia="x-none"/>
+        </w:rPr>
+      </w:pPr>
+      <w:r>
+        <w:rPr>
+          <w:lang w:eastAsia="x-none"/>
+        </w:rPr>
+        <w:t>&lt;</w:t>
+      </w:r>
+      <w:proofErr w:type="gramStart"/>
+      <w:r>
+        <w:rPr>
+          <w:lang w:eastAsia="x-none"/>
+        </w:rPr>
+        <w:t>imagem</w:t>
+      </w:r>
+      <w:proofErr w:type="gramEnd"/>
+      <w:r>
+        <w:rPr>
+          <w:lang w:eastAsia="x-none"/>
+        </w:rPr>
+        <w:t xml:space="preserve"> de imagem do </w:t>
+      </w:r>
+      <w:proofErr w:type="spellStart"/>
+      <w:r>
+        <w:rPr>
+          <w:lang w:eastAsia="x-none"/>
+        </w:rPr>
+        <w:t>docker</w:t>
+      </w:r>
+      <w:proofErr w:type="spellEnd"/>
+      <w:r>
+        <w:rPr>
+          <w:lang w:eastAsia="x-none"/>
+        </w:rPr>
+        <w:t xml:space="preserve"> &gt;</w:t>
+      </w:r>
+    </w:p>
+    <w:p>
+      <w:pPr>
+        <w:rPr>
+          <w:lang w:eastAsia="x-none"/>
+        </w:rPr>
+      </w:pPr>
+    </w:p>
+    <w:p>
+      <w:pPr>
+        <w:rPr>
+          <w:lang w:eastAsia="x-none"/>
+        </w:rPr>
+      </w:pPr>
+    </w:p>
+    <w:p>
+      <w:pPr>
+        <w:rPr>
+          <w:lang w:eastAsia="x-none"/>
+        </w:rPr>
+      </w:pPr>
+      <w:r>
+        <w:rPr>
+          <w:lang w:eastAsia="x-none"/>
+        </w:rPr>
+        <w:br w:type="page"/>
+      </w:r>
+    </w:p>
+    <w:p>
+      <w:pPr>
         <w:pStyle w:val="Ttulo11"/>
+      </w:pPr>
+      <w:bookmarkStart w:id="88" w:name="_Toc496029285"/>
+      <w:r>
+        <w:lastRenderedPageBreak/>
+        <w:t>4.2.1</w:t>
+      </w:r>
+      <w:r>
+        <w:t xml:space="preserve"> Docker</w:t>
+      </w:r>
+      <w:r>
+        <w:t>HUB</w:t>
+      </w:r>
+      <w:bookmarkEnd w:id="88"/>
+    </w:p>
+    <w:p>
+      <w:pPr>
+        <w:rPr>
+          <w:lang w:eastAsia="x-none"/>
+        </w:rPr>
+      </w:pPr>
+    </w:p>
+    <w:p>
+      <w:pPr>
+        <w:pStyle w:val="Ttulo11"/>
         <w:rPr>
           <w:lang w:val="pt-BR"/>
         </w:rPr>
       </w:pPr>
-      <w:bookmarkStart w:id="87" w:name="_Toc495793867"/>
+      <w:bookmarkStart w:id="89" w:name="_Toc496029286"/>
       <w:r>
         <w:lastRenderedPageBreak/>
         <w:t>4.</w:t>
       </w:r>
       <w:r>
-        <w:t>2</w:t>
+        <w:t>3</w:t>
       </w:r>
       <w:r>
         <w:t xml:space="preserve"> Docker</w:t>
@@ -9660,7 +9944,7 @@
         </w:rPr>
         <w:t>-Compose</w:t>
       </w:r>
-      <w:bookmarkEnd w:id="87"/>
+      <w:bookmarkEnd w:id="89"/>
     </w:p>
     <w:p>
       <w:pPr>
@@ -10520,19 +10804,16 @@
       <w:pPr>
         <w:pStyle w:val="Ttulo11"/>
       </w:pPr>
-      <w:bookmarkStart w:id="88" w:name="_Toc495793868"/>
-      <w:bookmarkStart w:id="89" w:name="_Toc495785711"/>
+      <w:bookmarkStart w:id="90" w:name="_Toc495785711"/>
+      <w:bookmarkStart w:id="91" w:name="_Toc496029287"/>
       <w:r>
         <w:lastRenderedPageBreak/>
-        <w:t>4.2</w:t>
-      </w:r>
-      <w:r>
-        <w:t>.1</w:t>
+        <w:t>4.4</w:t>
       </w:r>
       <w:r>
         <w:t xml:space="preserve"> codigo do codeship</w:t>
       </w:r>
-      <w:bookmarkEnd w:id="88"/>
+      <w:bookmarkEnd w:id="91"/>
     </w:p>
     <w:p>
       <w:pPr>
@@ -10555,26 +10836,26 @@
           <w:lang w:val="pt-BR"/>
         </w:rPr>
       </w:pPr>
-      <w:bookmarkStart w:id="90" w:name="_Toc495793869"/>
+      <w:bookmarkStart w:id="92" w:name="_Toc496029288"/>
       <w:r>
         <w:lastRenderedPageBreak/>
         <w:t>4.</w:t>
       </w:r>
       <w:r>
-        <w:t>3</w:t>
+        <w:t>5</w:t>
       </w:r>
       <w:r>
         <w:t xml:space="preserve"> coMUNIDADE</w:t>
       </w:r>
-      <w:bookmarkEnd w:id="90"/>
+      <w:bookmarkEnd w:id="92"/>
     </w:p>
     <w:p>
       <w:pPr>
         <w:pStyle w:val="Ttulo11"/>
         <w:jc w:val="both"/>
       </w:pPr>
-      <w:bookmarkStart w:id="91" w:name="_Toc495793870"/>
-      <w:bookmarkEnd w:id="89"/>
+      <w:bookmarkStart w:id="93" w:name="_Toc496029289"/>
+      <w:bookmarkEnd w:id="90"/>
       <w:r>
         <w:rPr>
           <w:lang w:val="pt-BR"/>
@@ -10585,7 +10866,7 @@
       <w:r>
         <w:t xml:space="preserve"> Boas práticas de Construção da aplicação (Doze fatores)</w:t>
       </w:r>
-      <w:bookmarkEnd w:id="91"/>
+      <w:bookmarkEnd w:id="93"/>
     </w:p>
     <w:p>
       <w:pPr>
@@ -11559,7 +11840,7 @@
       <w:pPr>
         <w:pStyle w:val="Ttulo11"/>
       </w:pPr>
-      <w:bookmarkStart w:id="92" w:name="_Toc495793871"/>
+      <w:bookmarkStart w:id="94" w:name="_Toc496029290"/>
       <w:r>
         <w:lastRenderedPageBreak/>
         <w:t>6</w:t>
@@ -11567,7 +11848,7 @@
       <w:r>
         <w:t xml:space="preserve"> SOFTWARES DE GERENCIAMENTO DE CONTAINERS</w:t>
       </w:r>
-      <w:bookmarkEnd w:id="92"/>
+      <w:bookmarkEnd w:id="94"/>
     </w:p>
     <w:p>
       <w:pPr>
@@ -11769,7 +12050,7 @@
         </w:rPr>
         <w:t xml:space="preserve">, restrito ao Data Center do grupo </w:t>
       </w:r>
-      <w:commentRangeStart w:id="93"/>
+      <w:commentRangeStart w:id="95"/>
       <w:r>
         <w:rPr>
           <w:shd w:val="clear" w:color="auto" w:fill="FFFF00"/>
@@ -11777,9 +12058,9 @@
         </w:rPr>
         <w:t>Globo</w:t>
       </w:r>
-      <w:commentRangeEnd w:id="93"/>
-      <w:r>
-        <w:commentReference w:id="93"/>
+      <w:commentRangeEnd w:id="95"/>
+      <w:r>
+        <w:commentReference w:id="95"/>
       </w:r>
       <w:r>
         <w:rPr>
@@ -11829,7 +12110,7 @@
         <w:pStyle w:val="Ttulo11"/>
         <w:ind w:firstLine="0"/>
       </w:pPr>
-      <w:bookmarkStart w:id="94" w:name="_Toc495793872"/>
+      <w:bookmarkStart w:id="96" w:name="_Toc496029291"/>
       <w:r>
         <w:lastRenderedPageBreak/>
         <w:t>9</w:t>
@@ -11840,7 +12121,7 @@
       <w:r>
         <w:t>PLATAFORMAS</w:t>
       </w:r>
-      <w:bookmarkEnd w:id="94"/>
+      <w:bookmarkEnd w:id="96"/>
     </w:p>
     <w:p>
       <w:pPr>
@@ -11875,7 +12156,7 @@
       <w:pPr>
         <w:pStyle w:val="Ttulo11"/>
       </w:pPr>
-      <w:bookmarkStart w:id="95" w:name="_Toc495793873"/>
+      <w:bookmarkStart w:id="97" w:name="_Toc496029292"/>
       <w:r>
         <w:lastRenderedPageBreak/>
         <w:t>12</w:t>
@@ -11883,7 +12164,7 @@
       <w:r>
         <w:t xml:space="preserve"> Empregabilidade da técnica</w:t>
       </w:r>
-      <w:bookmarkEnd w:id="95"/>
+      <w:bookmarkEnd w:id="97"/>
     </w:p>
     <w:p>
       <w:pPr>
@@ -11906,7 +12187,7 @@
       <w:pPr>
         <w:pStyle w:val="Ttulo11"/>
       </w:pPr>
-      <w:bookmarkStart w:id="96" w:name="_Toc495793874"/>
+      <w:bookmarkStart w:id="98" w:name="_Toc496029293"/>
       <w:r>
         <w:lastRenderedPageBreak/>
         <w:t>13</w:t>
@@ -11914,7 +12195,7 @@
       <w:r>
         <w:t xml:space="preserve"> ESTUDO DE CASO</w:t>
       </w:r>
-      <w:bookmarkEnd w:id="96"/>
+      <w:bookmarkEnd w:id="98"/>
     </w:p>
     <w:p>
       <w:pPr>
@@ -12274,7 +12555,7 @@
       <w:pPr>
         <w:pStyle w:val="Ttulo11"/>
       </w:pPr>
-      <w:bookmarkStart w:id="97" w:name="_Toc495793875"/>
+      <w:bookmarkStart w:id="99" w:name="_Toc496029294"/>
       <w:r>
         <w:lastRenderedPageBreak/>
         <w:t>14</w:t>
@@ -12282,7 +12563,7 @@
       <w:r>
         <w:t xml:space="preserve"> Infraestrutura</w:t>
       </w:r>
-      <w:bookmarkEnd w:id="97"/>
+      <w:bookmarkEnd w:id="99"/>
     </w:p>
     <w:p>
       <w:pPr>
@@ -12393,7 +12674,7 @@
         <w:pStyle w:val="Ttulo11"/>
         <w:ind w:firstLine="0"/>
       </w:pPr>
-      <w:bookmarkStart w:id="98" w:name="_Toc495793876"/>
+      <w:bookmarkStart w:id="100" w:name="_Toc496029295"/>
       <w:r>
         <w:lastRenderedPageBreak/>
         <w:t>19</w:t>
@@ -12401,7 +12682,7 @@
       <w:r>
         <w:t xml:space="preserve"> Referências</w:t>
       </w:r>
-      <w:bookmarkEnd w:id="98"/>
+      <w:bookmarkEnd w:id="100"/>
     </w:p>
     <w:p>
       <w:r>
@@ -12640,12 +12921,12 @@
         <w:pStyle w:val="Ttulo11"/>
         <w:ind w:firstLine="0"/>
       </w:pPr>
-      <w:bookmarkStart w:id="99" w:name="_Toc495793877"/>
+      <w:bookmarkStart w:id="101" w:name="_Toc496029296"/>
       <w:r>
         <w:lastRenderedPageBreak/>
         <w:t>11 Anexos</w:t>
       </w:r>
-      <w:bookmarkEnd w:id="99"/>
+      <w:bookmarkEnd w:id="101"/>
     </w:p>
     <w:p>
       <w:r>
@@ -13556,7 +13837,7 @@
 
 <file path=word/comments.xml><?xml version="1.0" encoding="utf-8"?>
 <w:comments xmlns:wpc="http://schemas.microsoft.com/office/word/2010/wordprocessingCanvas" xmlns:mo="http://schemas.microsoft.com/office/mac/office/2008/main" xmlns:mc="http://schemas.openxmlformats.org/markup-compatibility/2006" xmlns:mv="urn:schemas-microsoft-com:mac:vml" xmlns:o="urn:schemas-microsoft-com:office:office" xmlns:r="http://schemas.openxmlformats.org/officeDocument/2006/relationships" xmlns:m="http://schemas.openxmlformats.org/officeDocument/2006/math" xmlns:v="urn:schemas-microsoft-com:vml" xmlns:wp14="http://schemas.microsoft.com/office/word/2010/wordprocessingDrawing" xmlns:wp="http://schemas.openxmlformats.org/drawingml/2006/wordprocessingDrawing" xmlns:w10="urn:schemas-microsoft-com:office:word" xmlns:w="http://schemas.openxmlformats.org/wordprocessingml/2006/main" xmlns:w14="http://schemas.microsoft.com/office/word/2010/wordml" xmlns:w15="http://schemas.microsoft.com/office/word/2012/wordml" xmlns:wpg="http://schemas.microsoft.com/office/word/2010/wordprocessingGroup" xmlns:wpi="http://schemas.microsoft.com/office/word/2010/wordprocessingInk" xmlns:wne="http://schemas.microsoft.com/office/word/2006/wordml" xmlns:wps="http://schemas.microsoft.com/office/word/2010/wordprocessingShape" mc:Ignorable="w14 w15 wp14">
-  <w:comment w:id="93" w:author="Thiago Cruz" w:date="2017-07-25T22:28:00Z" w:initials="TC">
+  <w:comment w:id="95" w:author="Thiago Cruz" w:date="2017-07-25T22:28:00Z" w:initials="TC">
     <w:p>
       <w:r>
         <w:rPr>
@@ -18464,7 +18745,7 @@
 </file>
 
 <file path=customXml/itemProps1.xml><?xml version="1.0" encoding="utf-8"?>
-<ds:datastoreItem xmlns:ds="http://schemas.openxmlformats.org/officeDocument/2006/customXml" ds:itemID="{AFC1D207-D14F-AC4A-80FB-8C60F0425526}">
+<ds:datastoreItem xmlns:ds="http://schemas.openxmlformats.org/officeDocument/2006/customXml" ds:itemID="{DDFCAC9A-7642-AE49-96E3-B2FB783E092F}">
   <ds:schemaRefs>
     <ds:schemaRef ds:uri="http://schemas.openxmlformats.org/officeDocument/2006/bibliography"/>
   </ds:schemaRefs>

</xml_diff>

<commit_message>
refactor(.doc): Adicionando informacoes ao capitulo 4.2.1 do docker hub. Falta as imagens
</commit_message>
<xml_diff>
--- a/Docs/Monografia_Thiago_Soares_da_Cruz_20111100428.docx
+++ b/Docs/Monografia_Thiago_Soares_da_Cruz_20111100428.docx
@@ -2044,15 +2044,7 @@
       </w:r>
       <w:proofErr w:type="spellEnd"/>
       <w:r>
-        <w:t xml:space="preserve"> — Repositório de imagens do </w:t>
-      </w:r>
-      <w:proofErr w:type="spellStart"/>
-      <w:r>
-        <w:t>Docker</w:t>
-      </w:r>
-      <w:proofErr w:type="spellEnd"/>
-      <w:r>
-        <w:t>, com imagens dos containers registradas de forma pública pelo criador/administrador da conta.</w:t>
+        <w:t xml:space="preserve"> — Repositório de imagens do Docker, com imagens dos containers registradas de forma pública pelo criador/administrador da conta.</w:t>
       </w:r>
     </w:p>
     <w:p>
@@ -2122,8 +2114,6 @@
         <w:jc w:val="center"/>
       </w:pPr>
     </w:p>
-    <w:bookmarkStart w:id="2" w:name="_GoBack"/>
-    <w:bookmarkEnd w:id="2"/>
     <w:p>
       <w:pPr>
         <w:pStyle w:val="Sumrio1"/>
@@ -3916,7 +3906,7 @@
       <w:pPr>
         <w:pStyle w:val="Ttulo11"/>
       </w:pPr>
-      <w:bookmarkStart w:id="3" w:name="_Toc496029270"/>
+      <w:bookmarkStart w:id="2" w:name="_Toc496029270"/>
       <w:r>
         <w:rPr>
           <w:szCs w:val="28"/>
@@ -3924,7 +3914,7 @@
         <w:lastRenderedPageBreak/>
         <w:t>INTRODUÇÃO</w:t>
       </w:r>
-      <w:bookmarkEnd w:id="3"/>
+      <w:bookmarkEnd w:id="2"/>
     </w:p>
     <w:p>
       <w:pPr>
@@ -4025,6 +4015,7 @@
     <w:p>
       <w:pPr>
         <w:widowControl w:val="0"/>
+        <w:ind w:firstLine="708"/>
       </w:pPr>
       <w:r>
         <w:t xml:space="preserve">Este tipo de programação separa o a aplicação em serviços, da qual a aplicação vai se encaixando como se fosse um bloco de caixas, sendo cada caixa um serviço específico. Estes serviços podem ser providos por módulos ligados a própria aplicação, ou módulos extensores de outras aplicações, que fazem interfaces por meio de </w:t>
@@ -4058,6 +4049,7 @@
     <w:p>
       <w:pPr>
         <w:widowControl w:val="0"/>
+        <w:ind w:firstLine="708"/>
       </w:pPr>
       <w:r>
         <w:t>Este conceito de serviços para servir aplicações está diretamente ligado ao novo paradigma programação e processamento em nuvem (programação distribuída), da qual cada serviço possa estar fora do da aplicação e ser chamado conforme a sua demanda.</w:t>
@@ -4395,12 +4387,12 @@
       <w:pPr>
         <w:pStyle w:val="Ttulo11"/>
       </w:pPr>
-      <w:bookmarkStart w:id="4" w:name="_Toc496029271"/>
+      <w:bookmarkStart w:id="3" w:name="_Toc496029271"/>
       <w:r>
         <w:lastRenderedPageBreak/>
         <w:t>2 COMPUTAÇÃO EM NUVEM</w:t>
       </w:r>
-      <w:bookmarkEnd w:id="4"/>
+      <w:bookmarkEnd w:id="3"/>
     </w:p>
     <w:p>
       <w:pPr>
@@ -4417,49 +4409,16 @@
     </w:p>
     <w:p>
       <w:pPr>
-        <w:jc w:val="right"/>
-      </w:pPr>
-      <w:r>
-        <w:t xml:space="preserve">Computação em nuvem é um modelo para permitir acesso ubíquo, conveniente e </w:t>
-      </w:r>
-    </w:p>
-    <w:p>
-      <w:pPr>
-        <w:jc w:val="right"/>
-      </w:pPr>
-      <w:proofErr w:type="gramStart"/>
-      <w:r>
-        <w:t>sob</w:t>
-      </w:r>
-      <w:proofErr w:type="gramEnd"/>
-      <w:r>
-        <w:t xml:space="preserve"> demanda via rede a um agrupamento compartilhado e configurável de recursos computacionais (por exemplo, redes, servidores, equipamentos de armazenamento, </w:t>
-      </w:r>
-    </w:p>
-    <w:p>
-      <w:pPr>
-        <w:jc w:val="right"/>
-      </w:pPr>
-      <w:proofErr w:type="gramStart"/>
-      <w:r>
-        <w:t>aplicações</w:t>
-      </w:r>
-      <w:proofErr w:type="gramEnd"/>
-      <w:r>
-        <w:t xml:space="preserve"> e serviços), que pode ser rapidamente fornecido e liberado com esforços </w:t>
-      </w:r>
-    </w:p>
-    <w:p>
-      <w:pPr>
-        <w:jc w:val="right"/>
-      </w:pPr>
-      <w:proofErr w:type="gramStart"/>
-      <w:r>
-        <w:t>mínimos</w:t>
-      </w:r>
-      <w:proofErr w:type="gramEnd"/>
-      <w:r>
-        <w:t xml:space="preserve"> de gerenciamento ou interação com o provedor de serviços. (NIST, 2015).</w:t>
+        <w:ind w:left="2268"/>
+      </w:pPr>
+      <w:r>
+        <w:t xml:space="preserve">Computação em nuvem é um modelo para permitir acesso ubíquo, conveniente e sob demanda via rede a um agrupamento compartilhado e configurável de recursos </w:t>
+      </w:r>
+      <w:r>
+        <w:t>c</w:t>
+      </w:r>
+      <w:r>
+        <w:t>omputacionais (por exemplo, redes, servidores, equipamentos de armazenamento, aplicações e serviços), que pode ser rapidamente fornecido e liberado com esforços mínimos de gerenciamento ou interação com o provedor de serviços. (NIST, 2015).</w:t>
       </w:r>
     </w:p>
     <w:p>
@@ -4491,7 +4450,7 @@
         <mc:AlternateContent>
           <mc:Choice Requires="wps">
             <w:drawing>
-              <wp:anchor distT="0" distB="0" distL="114300" distR="114300" simplePos="0" relativeHeight="12" behindDoc="0" locked="0" layoutInCell="1" allowOverlap="1" wp14:anchorId="4B308B18" wp14:editId="2054ECD7">
+              <wp:anchor distT="0" distB="0" distL="114300" distR="114300" simplePos="0" relativeHeight="12" behindDoc="0" locked="0" layoutInCell="1" allowOverlap="1" wp14:anchorId="4B308B18" wp14:editId="1C2597CB">
                 <wp:simplePos x="0" y="0"/>
                 <wp:positionH relativeFrom="column">
                   <wp:posOffset>800735</wp:posOffset>
@@ -4541,9 +4500,9 @@
                             <w:pPr>
                               <w:pStyle w:val="Legenda"/>
                             </w:pPr>
-                            <w:bookmarkStart w:id="5" w:name="_Toc482039959"/>
-                            <w:bookmarkStart w:id="6" w:name="_Toc482302119"/>
-                            <w:bookmarkStart w:id="7" w:name="_Toc482039817"/>
+                            <w:bookmarkStart w:id="4" w:name="_Toc482039959"/>
+                            <w:bookmarkStart w:id="5" w:name="_Toc482302119"/>
+                            <w:bookmarkStart w:id="6" w:name="_Toc482039817"/>
                             <w:r>
                               <w:rPr>
                                 <w:color w:val="000000"/>
@@ -4568,9 +4527,9 @@
                             <w:r>
                               <w:fldChar w:fldCharType="end"/>
                             </w:r>
+                            <w:bookmarkEnd w:id="4"/>
                             <w:bookmarkEnd w:id="5"/>
                             <w:bookmarkEnd w:id="6"/>
-                            <w:bookmarkEnd w:id="7"/>
                             <w:r>
                               <w:rPr>
                                 <w:color w:val="000000"/>
@@ -4615,9 +4574,9 @@
                       <w:pPr>
                         <w:pStyle w:val="Legenda"/>
                       </w:pPr>
-                      <w:bookmarkStart w:id="8" w:name="_Toc482039959"/>
-                      <w:bookmarkStart w:id="9" w:name="_Toc482302119"/>
-                      <w:bookmarkStart w:id="10" w:name="_Toc482039817"/>
+                      <w:bookmarkStart w:id="7" w:name="_Toc482039959"/>
+                      <w:bookmarkStart w:id="8" w:name="_Toc482302119"/>
+                      <w:bookmarkStart w:id="9" w:name="_Toc482039817"/>
                       <w:r>
                         <w:rPr>
                           <w:color w:val="000000"/>
@@ -4642,9 +4601,9 @@
                       <w:r>
                         <w:fldChar w:fldCharType="end"/>
                       </w:r>
+                      <w:bookmarkEnd w:id="7"/>
                       <w:bookmarkEnd w:id="8"/>
                       <w:bookmarkEnd w:id="9"/>
-                      <w:bookmarkEnd w:id="10"/>
                       <w:r>
                         <w:rPr>
                           <w:color w:val="000000"/>
@@ -4733,7 +4692,7 @@
           <w:szCs w:val="26"/>
         </w:rPr>
       </w:pPr>
-      <w:bookmarkStart w:id="11" w:name="_Toc496029272"/>
+      <w:bookmarkStart w:id="10" w:name="_Toc496029272"/>
       <w:r>
         <w:rPr>
           <w:sz w:val="26"/>
@@ -4742,7 +4701,7 @@
         <w:lastRenderedPageBreak/>
         <w:t>2.1 História</w:t>
       </w:r>
-      <w:bookmarkEnd w:id="11"/>
+      <w:bookmarkEnd w:id="10"/>
     </w:p>
     <w:p>
       <w:pPr>
@@ -5090,9 +5049,9 @@
                             <w:pPr>
                               <w:pStyle w:val="Legenda"/>
                             </w:pPr>
-                            <w:bookmarkStart w:id="12" w:name="_Toc482302120"/>
-                            <w:bookmarkStart w:id="13" w:name="_Toc482039818"/>
-                            <w:bookmarkStart w:id="14" w:name="_Toc482039960"/>
+                            <w:bookmarkStart w:id="11" w:name="_Toc482302120"/>
+                            <w:bookmarkStart w:id="12" w:name="_Toc482039818"/>
+                            <w:bookmarkStart w:id="13" w:name="_Toc482039960"/>
                             <w:r>
                               <w:rPr>
                                 <w:color w:val="000000"/>
@@ -5117,9 +5076,9 @@
                             <w:r>
                               <w:fldChar w:fldCharType="end"/>
                             </w:r>
+                            <w:bookmarkEnd w:id="11"/>
                             <w:bookmarkEnd w:id="12"/>
                             <w:bookmarkEnd w:id="13"/>
-                            <w:bookmarkEnd w:id="14"/>
                             <w:r>
                               <w:rPr>
                                 <w:color w:val="000000"/>
@@ -5150,9 +5109,9 @@
                       <w:pPr>
                         <w:pStyle w:val="Legenda"/>
                       </w:pPr>
-                      <w:bookmarkStart w:id="15" w:name="_Toc482302120"/>
-                      <w:bookmarkStart w:id="16" w:name="_Toc482039818"/>
-                      <w:bookmarkStart w:id="17" w:name="_Toc482039960"/>
+                      <w:bookmarkStart w:id="14" w:name="_Toc482302120"/>
+                      <w:bookmarkStart w:id="15" w:name="_Toc482039818"/>
+                      <w:bookmarkStart w:id="16" w:name="_Toc482039960"/>
                       <w:r>
                         <w:rPr>
                           <w:color w:val="000000"/>
@@ -5177,9 +5136,9 @@
                       <w:r>
                         <w:fldChar w:fldCharType="end"/>
                       </w:r>
+                      <w:bookmarkEnd w:id="14"/>
                       <w:bookmarkEnd w:id="15"/>
                       <w:bookmarkEnd w:id="16"/>
-                      <w:bookmarkEnd w:id="17"/>
                       <w:r>
                         <w:rPr>
                           <w:color w:val="000000"/>
@@ -5357,9 +5316,9 @@
                             <w:pPr>
                               <w:pStyle w:val="Legenda"/>
                             </w:pPr>
-                            <w:bookmarkStart w:id="18" w:name="_Toc482302121"/>
-                            <w:bookmarkStart w:id="19" w:name="_Toc482039961"/>
-                            <w:bookmarkStart w:id="20" w:name="_Toc482039819"/>
+                            <w:bookmarkStart w:id="17" w:name="_Toc482302121"/>
+                            <w:bookmarkStart w:id="18" w:name="_Toc482039961"/>
+                            <w:bookmarkStart w:id="19" w:name="_Toc482039819"/>
                             <w:r>
                               <w:rPr>
                                 <w:color w:val="000000"/>
@@ -5384,9 +5343,9 @@
                             <w:r>
                               <w:fldChar w:fldCharType="end"/>
                             </w:r>
+                            <w:bookmarkEnd w:id="17"/>
                             <w:bookmarkEnd w:id="18"/>
                             <w:bookmarkEnd w:id="19"/>
-                            <w:bookmarkEnd w:id="20"/>
                             <w:r>
                               <w:rPr>
                                 <w:color w:val="000000"/>
@@ -5417,9 +5376,9 @@
                       <w:pPr>
                         <w:pStyle w:val="Legenda"/>
                       </w:pPr>
-                      <w:bookmarkStart w:id="21" w:name="_Toc482302121"/>
-                      <w:bookmarkStart w:id="22" w:name="_Toc482039961"/>
-                      <w:bookmarkStart w:id="23" w:name="_Toc482039819"/>
+                      <w:bookmarkStart w:id="20" w:name="_Toc482302121"/>
+                      <w:bookmarkStart w:id="21" w:name="_Toc482039961"/>
+                      <w:bookmarkStart w:id="22" w:name="_Toc482039819"/>
                       <w:r>
                         <w:rPr>
                           <w:color w:val="000000"/>
@@ -5444,9 +5403,9 @@
                       <w:r>
                         <w:fldChar w:fldCharType="end"/>
                       </w:r>
+                      <w:bookmarkEnd w:id="20"/>
                       <w:bookmarkEnd w:id="21"/>
                       <w:bookmarkEnd w:id="22"/>
-                      <w:bookmarkEnd w:id="23"/>
                       <w:r>
                         <w:rPr>
                           <w:color w:val="000000"/>
@@ -5652,9 +5611,9 @@
                             <w:pPr>
                               <w:pStyle w:val="Legenda"/>
                             </w:pPr>
-                            <w:bookmarkStart w:id="24" w:name="_Toc482302122"/>
-                            <w:bookmarkStart w:id="25" w:name="_Toc482039962"/>
-                            <w:bookmarkStart w:id="26" w:name="_Toc482039820"/>
+                            <w:bookmarkStart w:id="23" w:name="_Toc482302122"/>
+                            <w:bookmarkStart w:id="24" w:name="_Toc482039962"/>
+                            <w:bookmarkStart w:id="25" w:name="_Toc482039820"/>
                             <w:r>
                               <w:rPr>
                                 <w:color w:val="000000"/>
@@ -5679,9 +5638,9 @@
                             <w:r>
                               <w:fldChar w:fldCharType="end"/>
                             </w:r>
+                            <w:bookmarkEnd w:id="23"/>
                             <w:bookmarkEnd w:id="24"/>
                             <w:bookmarkEnd w:id="25"/>
-                            <w:bookmarkEnd w:id="26"/>
                             <w:r>
                               <w:rPr>
                                 <w:color w:val="000000"/>
@@ -5740,9 +5699,9 @@
                       <w:pPr>
                         <w:pStyle w:val="Legenda"/>
                       </w:pPr>
-                      <w:bookmarkStart w:id="27" w:name="_Toc482302122"/>
-                      <w:bookmarkStart w:id="28" w:name="_Toc482039962"/>
-                      <w:bookmarkStart w:id="29" w:name="_Toc482039820"/>
+                      <w:bookmarkStart w:id="26" w:name="_Toc482302122"/>
+                      <w:bookmarkStart w:id="27" w:name="_Toc482039962"/>
+                      <w:bookmarkStart w:id="28" w:name="_Toc482039820"/>
                       <w:r>
                         <w:rPr>
                           <w:color w:val="000000"/>
@@ -5767,9 +5726,9 @@
                       <w:r>
                         <w:fldChar w:fldCharType="end"/>
                       </w:r>
+                      <w:bookmarkEnd w:id="26"/>
                       <w:bookmarkEnd w:id="27"/>
                       <w:bookmarkEnd w:id="28"/>
-                      <w:bookmarkEnd w:id="29"/>
                       <w:r>
                         <w:rPr>
                           <w:color w:val="000000"/>
@@ -5933,7 +5892,7 @@
           <w:szCs w:val="26"/>
         </w:rPr>
       </w:pPr>
-      <w:bookmarkStart w:id="30" w:name="_Toc496029273"/>
+      <w:bookmarkStart w:id="29" w:name="_Toc496029273"/>
       <w:r>
         <w:rPr>
           <w:noProof/>
@@ -5993,9 +5952,9 @@
                             <w:pPr>
                               <w:pStyle w:val="Legenda"/>
                             </w:pPr>
-                            <w:bookmarkStart w:id="31" w:name="_Toc482302123"/>
-                            <w:bookmarkStart w:id="32" w:name="_Toc482039963"/>
-                            <w:bookmarkStart w:id="33" w:name="_Toc482039821"/>
+                            <w:bookmarkStart w:id="30" w:name="_Toc482302123"/>
+                            <w:bookmarkStart w:id="31" w:name="_Toc482039963"/>
+                            <w:bookmarkStart w:id="32" w:name="_Toc482039821"/>
                             <w:r>
                               <w:rPr>
                                 <w:color w:val="000000"/>
@@ -6020,9 +5979,9 @@
                             <w:r>
                               <w:fldChar w:fldCharType="end"/>
                             </w:r>
+                            <w:bookmarkEnd w:id="30"/>
                             <w:bookmarkEnd w:id="31"/>
                             <w:bookmarkEnd w:id="32"/>
-                            <w:bookmarkEnd w:id="33"/>
                             <w:r>
                               <w:rPr>
                                 <w:color w:val="000000"/>
@@ -6053,9 +6012,9 @@
                       <w:pPr>
                         <w:pStyle w:val="Legenda"/>
                       </w:pPr>
-                      <w:bookmarkStart w:id="34" w:name="_Toc482302123"/>
-                      <w:bookmarkStart w:id="35" w:name="_Toc482039963"/>
-                      <w:bookmarkStart w:id="36" w:name="_Toc482039821"/>
+                      <w:bookmarkStart w:id="33" w:name="_Toc482302123"/>
+                      <w:bookmarkStart w:id="34" w:name="_Toc482039963"/>
+                      <w:bookmarkStart w:id="35" w:name="_Toc482039821"/>
                       <w:r>
                         <w:rPr>
                           <w:color w:val="000000"/>
@@ -6080,9 +6039,9 @@
                       <w:r>
                         <w:fldChar w:fldCharType="end"/>
                       </w:r>
+                      <w:bookmarkEnd w:id="33"/>
                       <w:bookmarkEnd w:id="34"/>
                       <w:bookmarkEnd w:id="35"/>
-                      <w:bookmarkEnd w:id="36"/>
                       <w:r>
                         <w:rPr>
                           <w:color w:val="000000"/>
@@ -6156,7 +6115,7 @@
         </w:rPr>
         <w:t>2.2 Modelos de implantação</w:t>
       </w:r>
-      <w:bookmarkEnd w:id="30"/>
+      <w:bookmarkEnd w:id="29"/>
     </w:p>
     <w:p/>
     <w:p>
@@ -6248,12 +6207,12 @@
         <w:pStyle w:val="Ttulo21"/>
         <w:jc w:val="center"/>
       </w:pPr>
-      <w:bookmarkStart w:id="37" w:name="_Toc496029274"/>
+      <w:bookmarkStart w:id="36" w:name="_Toc496029274"/>
       <w:r>
         <w:lastRenderedPageBreak/>
         <w:t>2.2.1 Nuvem Pública</w:t>
       </w:r>
-      <w:bookmarkEnd w:id="37"/>
+      <w:bookmarkEnd w:id="36"/>
     </w:p>
     <w:p>
       <w:r>
@@ -6313,9 +6272,9 @@
                             <w:pPr>
                               <w:pStyle w:val="Legenda"/>
                             </w:pPr>
-                            <w:bookmarkStart w:id="38" w:name="_Toc482302124"/>
-                            <w:bookmarkStart w:id="39" w:name="_Toc482039964"/>
-                            <w:bookmarkStart w:id="40" w:name="_Toc482039822"/>
+                            <w:bookmarkStart w:id="37" w:name="_Toc482302124"/>
+                            <w:bookmarkStart w:id="38" w:name="_Toc482039964"/>
+                            <w:bookmarkStart w:id="39" w:name="_Toc482039822"/>
                             <w:r>
                               <w:rPr>
                                 <w:color w:val="000000"/>
@@ -6340,9 +6299,9 @@
                             <w:r>
                               <w:fldChar w:fldCharType="end"/>
                             </w:r>
+                            <w:bookmarkEnd w:id="37"/>
                             <w:bookmarkEnd w:id="38"/>
                             <w:bookmarkEnd w:id="39"/>
-                            <w:bookmarkEnd w:id="40"/>
                             <w:r>
                               <w:rPr>
                                 <w:color w:val="000000"/>
@@ -6373,9 +6332,9 @@
                       <w:pPr>
                         <w:pStyle w:val="Legenda"/>
                       </w:pPr>
-                      <w:bookmarkStart w:id="41" w:name="_Toc482302124"/>
-                      <w:bookmarkStart w:id="42" w:name="_Toc482039964"/>
-                      <w:bookmarkStart w:id="43" w:name="_Toc482039822"/>
+                      <w:bookmarkStart w:id="40" w:name="_Toc482302124"/>
+                      <w:bookmarkStart w:id="41" w:name="_Toc482039964"/>
+                      <w:bookmarkStart w:id="42" w:name="_Toc482039822"/>
                       <w:r>
                         <w:rPr>
                           <w:color w:val="000000"/>
@@ -6400,9 +6359,9 @@
                       <w:r>
                         <w:fldChar w:fldCharType="end"/>
                       </w:r>
+                      <w:bookmarkEnd w:id="40"/>
                       <w:bookmarkEnd w:id="41"/>
                       <w:bookmarkEnd w:id="42"/>
-                      <w:bookmarkEnd w:id="43"/>
                       <w:r>
                         <w:rPr>
                           <w:color w:val="000000"/>
@@ -6522,7 +6481,7 @@
           <w:szCs w:val="28"/>
         </w:rPr>
       </w:pPr>
-      <w:bookmarkStart w:id="44" w:name="_Toc496029275"/>
+      <w:bookmarkStart w:id="43" w:name="_Toc496029275"/>
       <w:r>
         <w:rPr>
           <w:noProof/>
@@ -6582,9 +6541,9 @@
                             <w:pPr>
                               <w:pStyle w:val="Legenda"/>
                             </w:pPr>
-                            <w:bookmarkStart w:id="45" w:name="_Toc482302125"/>
-                            <w:bookmarkStart w:id="46" w:name="_Toc482039965"/>
-                            <w:bookmarkStart w:id="47" w:name="_Toc482039823"/>
+                            <w:bookmarkStart w:id="44" w:name="_Toc482302125"/>
+                            <w:bookmarkStart w:id="45" w:name="_Toc482039965"/>
+                            <w:bookmarkStart w:id="46" w:name="_Toc482039823"/>
                             <w:r>
                               <w:rPr>
                                 <w:color w:val="000000"/>
@@ -6609,9 +6568,9 @@
                             <w:r>
                               <w:fldChar w:fldCharType="end"/>
                             </w:r>
+                            <w:bookmarkEnd w:id="44"/>
                             <w:bookmarkEnd w:id="45"/>
                             <w:bookmarkEnd w:id="46"/>
-                            <w:bookmarkEnd w:id="47"/>
                             <w:r>
                               <w:rPr>
                                 <w:color w:val="000000"/>
@@ -6642,9 +6601,9 @@
                       <w:pPr>
                         <w:pStyle w:val="Legenda"/>
                       </w:pPr>
-                      <w:bookmarkStart w:id="48" w:name="_Toc482302125"/>
-                      <w:bookmarkStart w:id="49" w:name="_Toc482039965"/>
-                      <w:bookmarkStart w:id="50" w:name="_Toc482039823"/>
+                      <w:bookmarkStart w:id="47" w:name="_Toc482302125"/>
+                      <w:bookmarkStart w:id="48" w:name="_Toc482039965"/>
+                      <w:bookmarkStart w:id="49" w:name="_Toc482039823"/>
                       <w:r>
                         <w:rPr>
                           <w:color w:val="000000"/>
@@ -6669,9 +6628,9 @@
                       <w:r>
                         <w:fldChar w:fldCharType="end"/>
                       </w:r>
+                      <w:bookmarkEnd w:id="47"/>
                       <w:bookmarkEnd w:id="48"/>
                       <w:bookmarkEnd w:id="49"/>
-                      <w:bookmarkEnd w:id="50"/>
                       <w:r>
                         <w:rPr>
                           <w:color w:val="000000"/>
@@ -6755,7 +6714,7 @@
         </w:rPr>
         <w:t xml:space="preserve"> Privada</w:t>
       </w:r>
-      <w:bookmarkEnd w:id="44"/>
+      <w:bookmarkEnd w:id="43"/>
     </w:p>
     <w:p/>
     <w:p>
@@ -6800,7 +6759,7 @@
           <w:szCs w:val="28"/>
         </w:rPr>
       </w:pPr>
-      <w:bookmarkStart w:id="51" w:name="_Toc496029276"/>
+      <w:bookmarkStart w:id="50" w:name="_Toc496029276"/>
       <w:r>
         <w:rPr>
           <w:noProof/>
@@ -6860,9 +6819,9 @@
                             <w:pPr>
                               <w:pStyle w:val="Legenda"/>
                             </w:pPr>
-                            <w:bookmarkStart w:id="52" w:name="_Toc482302126"/>
-                            <w:bookmarkStart w:id="53" w:name="_Toc482039966"/>
-                            <w:bookmarkStart w:id="54" w:name="_Toc482039824"/>
+                            <w:bookmarkStart w:id="51" w:name="_Toc482302126"/>
+                            <w:bookmarkStart w:id="52" w:name="_Toc482039966"/>
+                            <w:bookmarkStart w:id="53" w:name="_Toc482039824"/>
                             <w:r>
                               <w:rPr>
                                 <w:color w:val="000000"/>
@@ -6887,9 +6846,9 @@
                             <w:r>
                               <w:fldChar w:fldCharType="end"/>
                             </w:r>
+                            <w:bookmarkEnd w:id="51"/>
                             <w:bookmarkEnd w:id="52"/>
                             <w:bookmarkEnd w:id="53"/>
-                            <w:bookmarkEnd w:id="54"/>
                             <w:r>
                               <w:rPr>
                                 <w:color w:val="000000"/>
@@ -6920,9 +6879,9 @@
                       <w:pPr>
                         <w:pStyle w:val="Legenda"/>
                       </w:pPr>
-                      <w:bookmarkStart w:id="55" w:name="_Toc482302126"/>
-                      <w:bookmarkStart w:id="56" w:name="_Toc482039966"/>
-                      <w:bookmarkStart w:id="57" w:name="_Toc482039824"/>
+                      <w:bookmarkStart w:id="54" w:name="_Toc482302126"/>
+                      <w:bookmarkStart w:id="55" w:name="_Toc482039966"/>
+                      <w:bookmarkStart w:id="56" w:name="_Toc482039824"/>
                       <w:r>
                         <w:rPr>
                           <w:color w:val="000000"/>
@@ -6947,9 +6906,9 @@
                       <w:r>
                         <w:fldChar w:fldCharType="end"/>
                       </w:r>
+                      <w:bookmarkEnd w:id="54"/>
                       <w:bookmarkEnd w:id="55"/>
                       <w:bookmarkEnd w:id="56"/>
-                      <w:bookmarkEnd w:id="57"/>
                       <w:r>
                         <w:rPr>
                           <w:color w:val="000000"/>
@@ -7033,7 +6992,7 @@
         </w:rPr>
         <w:t xml:space="preserve"> Comunitária</w:t>
       </w:r>
-      <w:bookmarkEnd w:id="51"/>
+      <w:bookmarkEnd w:id="50"/>
     </w:p>
     <w:p/>
     <w:p>
@@ -7062,12 +7021,12 @@
         <w:pStyle w:val="Ttulo21"/>
         <w:jc w:val="center"/>
       </w:pPr>
-      <w:bookmarkStart w:id="58" w:name="_Toc496029277"/>
+      <w:bookmarkStart w:id="57" w:name="_Toc496029277"/>
       <w:r>
         <w:lastRenderedPageBreak/>
         <w:t>2.2.3 Nuvem Híbrida</w:t>
       </w:r>
-      <w:bookmarkEnd w:id="58"/>
+      <w:bookmarkEnd w:id="57"/>
     </w:p>
     <w:p>
       <w:r>
@@ -7127,9 +7086,9 @@
                             <w:pPr>
                               <w:pStyle w:val="Legenda"/>
                             </w:pPr>
-                            <w:bookmarkStart w:id="59" w:name="_Toc482302127"/>
-                            <w:bookmarkStart w:id="60" w:name="_Toc482039967"/>
-                            <w:bookmarkStart w:id="61" w:name="_Toc482039825"/>
+                            <w:bookmarkStart w:id="58" w:name="_Toc482302127"/>
+                            <w:bookmarkStart w:id="59" w:name="_Toc482039967"/>
+                            <w:bookmarkStart w:id="60" w:name="_Toc482039825"/>
                             <w:r>
                               <w:rPr>
                                 <w:color w:val="000000"/>
@@ -7154,9 +7113,9 @@
                             <w:r>
                               <w:fldChar w:fldCharType="end"/>
                             </w:r>
+                            <w:bookmarkEnd w:id="58"/>
                             <w:bookmarkEnd w:id="59"/>
                             <w:bookmarkEnd w:id="60"/>
-                            <w:bookmarkEnd w:id="61"/>
                             <w:r>
                               <w:rPr>
                                 <w:color w:val="000000"/>
@@ -7187,9 +7146,9 @@
                       <w:pPr>
                         <w:pStyle w:val="Legenda"/>
                       </w:pPr>
-                      <w:bookmarkStart w:id="62" w:name="_Toc482302127"/>
-                      <w:bookmarkStart w:id="63" w:name="_Toc482039967"/>
-                      <w:bookmarkStart w:id="64" w:name="_Toc482039825"/>
+                      <w:bookmarkStart w:id="61" w:name="_Toc482302127"/>
+                      <w:bookmarkStart w:id="62" w:name="_Toc482039967"/>
+                      <w:bookmarkStart w:id="63" w:name="_Toc482039825"/>
                       <w:r>
                         <w:rPr>
                           <w:color w:val="000000"/>
@@ -7214,9 +7173,9 @@
                       <w:r>
                         <w:fldChar w:fldCharType="end"/>
                       </w:r>
+                      <w:bookmarkEnd w:id="61"/>
                       <w:bookmarkEnd w:id="62"/>
                       <w:bookmarkEnd w:id="63"/>
-                      <w:bookmarkEnd w:id="64"/>
                       <w:r>
                         <w:rPr>
                           <w:color w:val="000000"/>
@@ -7309,12 +7268,12 @@
       <w:pPr>
         <w:pStyle w:val="Ttulo11"/>
       </w:pPr>
-      <w:bookmarkStart w:id="65" w:name="_Toc496029278"/>
+      <w:bookmarkStart w:id="64" w:name="_Toc496029278"/>
       <w:r>
         <w:lastRenderedPageBreak/>
         <w:t>2.3 Princípios da computação em nuvem</w:t>
       </w:r>
-      <w:bookmarkEnd w:id="65"/>
+      <w:bookmarkEnd w:id="64"/>
     </w:p>
     <w:p>
       <w:pPr>
@@ -7499,12 +7458,12 @@
       <w:pPr>
         <w:pStyle w:val="Ttulo11"/>
       </w:pPr>
-      <w:bookmarkStart w:id="66" w:name="_Toc496029279"/>
+      <w:bookmarkStart w:id="65" w:name="_Toc496029279"/>
       <w:r>
         <w:lastRenderedPageBreak/>
         <w:t>2.4 Modelos de Serviços</w:t>
       </w:r>
-      <w:bookmarkEnd w:id="66"/>
+      <w:bookmarkEnd w:id="65"/>
       <w:r>
         <w:t xml:space="preserve"> </w:t>
       </w:r>
@@ -7741,9 +7700,9 @@
                             <w:pPr>
                               <w:pStyle w:val="Legenda"/>
                             </w:pPr>
-                            <w:bookmarkStart w:id="67" w:name="_Toc482039826"/>
-                            <w:bookmarkStart w:id="68" w:name="_Toc482302128"/>
-                            <w:bookmarkStart w:id="69" w:name="_Toc482039968"/>
+                            <w:bookmarkStart w:id="66" w:name="_Toc482039826"/>
+                            <w:bookmarkStart w:id="67" w:name="_Toc482302128"/>
+                            <w:bookmarkStart w:id="68" w:name="_Toc482039968"/>
                             <w:r>
                               <w:rPr>
                                 <w:color w:val="000000"/>
@@ -7768,9 +7727,9 @@
                             <w:r>
                               <w:fldChar w:fldCharType="end"/>
                             </w:r>
+                            <w:bookmarkEnd w:id="66"/>
                             <w:bookmarkEnd w:id="67"/>
                             <w:bookmarkEnd w:id="68"/>
-                            <w:bookmarkEnd w:id="69"/>
                             <w:r>
                               <w:rPr>
                                 <w:color w:val="000000"/>
@@ -7801,9 +7760,9 @@
                       <w:pPr>
                         <w:pStyle w:val="Legenda"/>
                       </w:pPr>
-                      <w:bookmarkStart w:id="70" w:name="_Toc482039826"/>
-                      <w:bookmarkStart w:id="71" w:name="_Toc482302128"/>
-                      <w:bookmarkStart w:id="72" w:name="_Toc482039968"/>
+                      <w:bookmarkStart w:id="69" w:name="_Toc482039826"/>
+                      <w:bookmarkStart w:id="70" w:name="_Toc482302128"/>
+                      <w:bookmarkStart w:id="71" w:name="_Toc482039968"/>
                       <w:r>
                         <w:rPr>
                           <w:color w:val="000000"/>
@@ -7828,9 +7787,9 @@
                       <w:r>
                         <w:fldChar w:fldCharType="end"/>
                       </w:r>
+                      <w:bookmarkEnd w:id="69"/>
                       <w:bookmarkEnd w:id="70"/>
                       <w:bookmarkEnd w:id="71"/>
-                      <w:bookmarkEnd w:id="72"/>
                       <w:r>
                         <w:rPr>
                           <w:color w:val="000000"/>
@@ -7856,7 +7815,7 @@
       <w:pPr>
         <w:pStyle w:val="Ttulo11"/>
       </w:pPr>
-      <w:bookmarkStart w:id="73" w:name="_Toc496029280"/>
+      <w:bookmarkStart w:id="72" w:name="_Toc496029280"/>
       <w:r>
         <w:lastRenderedPageBreak/>
         <w:t xml:space="preserve">3 </w:t>
@@ -7864,7 +7823,7 @@
       <w:r>
         <w:t>container vs virtualização</w:t>
       </w:r>
-      <w:bookmarkEnd w:id="73"/>
+      <w:bookmarkEnd w:id="72"/>
     </w:p>
     <w:p>
       <w:pPr>
@@ -7956,9 +7915,9 @@
                             <w:pPr>
                               <w:pStyle w:val="Legenda"/>
                             </w:pPr>
-                            <w:bookmarkStart w:id="74" w:name="_Toc482302129"/>
-                            <w:bookmarkStart w:id="75" w:name="_Toc482039969"/>
-                            <w:bookmarkStart w:id="76" w:name="_Toc482039827"/>
+                            <w:bookmarkStart w:id="73" w:name="_Toc482302129"/>
+                            <w:bookmarkStart w:id="74" w:name="_Toc482039969"/>
+                            <w:bookmarkStart w:id="75" w:name="_Toc482039827"/>
                             <w:r>
                               <w:rPr>
                                 <w:color w:val="000000"/>
@@ -7996,9 +7955,9 @@
                               </w:rPr>
                               <w:t>Hypervisor</w:t>
                             </w:r>
+                            <w:bookmarkEnd w:id="73"/>
                             <w:bookmarkEnd w:id="74"/>
                             <w:bookmarkEnd w:id="75"/>
-                            <w:bookmarkEnd w:id="76"/>
                             <w:proofErr w:type="spellEnd"/>
                             <w:r>
                               <w:rPr>
@@ -8030,9 +7989,9 @@
                       <w:pPr>
                         <w:pStyle w:val="Legenda"/>
                       </w:pPr>
-                      <w:bookmarkStart w:id="77" w:name="_Toc482302129"/>
-                      <w:bookmarkStart w:id="78" w:name="_Toc482039969"/>
-                      <w:bookmarkStart w:id="79" w:name="_Toc482039827"/>
+                      <w:bookmarkStart w:id="76" w:name="_Toc482302129"/>
+                      <w:bookmarkStart w:id="77" w:name="_Toc482039969"/>
+                      <w:bookmarkStart w:id="78" w:name="_Toc482039827"/>
                       <w:r>
                         <w:rPr>
                           <w:color w:val="000000"/>
@@ -8070,9 +8029,9 @@
                         </w:rPr>
                         <w:t>Hypervisor</w:t>
                       </w:r>
+                      <w:bookmarkEnd w:id="76"/>
                       <w:bookmarkEnd w:id="77"/>
                       <w:bookmarkEnd w:id="78"/>
-                      <w:bookmarkEnd w:id="79"/>
                       <w:proofErr w:type="spellEnd"/>
                       <w:r>
                         <w:rPr>
@@ -8228,7 +8187,7 @@
         <w:pStyle w:val="Legenda"/>
         <w:jc w:val="both"/>
       </w:pPr>
-      <w:bookmarkStart w:id="80" w:name="_Toc482302130"/>
+      <w:bookmarkStart w:id="79" w:name="_Toc482302130"/>
       <w:r>
         <w:t xml:space="preserve">Figura </w:t>
       </w:r>
@@ -8247,7 +8206,7 @@
       <w:r>
         <w:fldChar w:fldCharType="end"/>
       </w:r>
-      <w:bookmarkEnd w:id="80"/>
+      <w:bookmarkEnd w:id="79"/>
       <w:r>
         <w:t xml:space="preserve"> - Evolução do </w:t>
       </w:r>
@@ -8354,7 +8313,7 @@
         <w:pStyle w:val="Legenda"/>
         <w:jc w:val="both"/>
       </w:pPr>
-      <w:bookmarkStart w:id="81" w:name="_Toc482302131"/>
+      <w:bookmarkStart w:id="80" w:name="_Toc482302131"/>
       <w:r>
         <w:t xml:space="preserve">Figura </w:t>
       </w:r>
@@ -8373,7 +8332,7 @@
       <w:r>
         <w:fldChar w:fldCharType="end"/>
       </w:r>
-      <w:bookmarkEnd w:id="81"/>
+      <w:bookmarkEnd w:id="80"/>
       <w:r>
         <w:t xml:space="preserve"> - Virtualização por Container Fonte: http://3way.com.br/saiba-como-a-virtualizacao-por-container-revolucionou-a-infraestrutura-de-ti.png</w:t>
       </w:r>
@@ -8461,12 +8420,12 @@
       <w:pPr>
         <w:pStyle w:val="Ttulo11"/>
       </w:pPr>
-      <w:bookmarkStart w:id="82" w:name="_Toc496029281"/>
+      <w:bookmarkStart w:id="81" w:name="_Toc496029281"/>
       <w:r>
         <w:lastRenderedPageBreak/>
         <w:t>3.1 LXC Containers</w:t>
       </w:r>
-      <w:bookmarkEnd w:id="82"/>
+      <w:bookmarkEnd w:id="81"/>
     </w:p>
     <w:p>
       <w:pPr>
@@ -8884,7 +8843,7 @@
         <w:pStyle w:val="Legenda"/>
         <w:jc w:val="both"/>
       </w:pPr>
-      <w:bookmarkStart w:id="83" w:name="_Toc482302132"/>
+      <w:bookmarkStart w:id="82" w:name="_Toc482302132"/>
       <w:r>
         <w:t xml:space="preserve">Figura </w:t>
       </w:r>
@@ -8903,7 +8862,7 @@
       <w:r>
         <w:fldChar w:fldCharType="end"/>
       </w:r>
-      <w:bookmarkEnd w:id="83"/>
+      <w:bookmarkEnd w:id="82"/>
       <w:r>
         <w:t xml:space="preserve"> - LXC Container Fonte: http://3way.com.br/saiba-como-a-virtualizacao-por-container-revolucionou-a-infraestrutura-de-ti-part2/.png</w:t>
       </w:r>
@@ -9057,7 +9016,7 @@
         <w:pStyle w:val="Legenda"/>
         <w:jc w:val="both"/>
       </w:pPr>
-      <w:bookmarkStart w:id="84" w:name="_Toc482302133"/>
+      <w:bookmarkStart w:id="83" w:name="_Toc482302133"/>
       <w:r>
         <w:t xml:space="preserve">Figura </w:t>
       </w:r>
@@ -9076,7 +9035,7 @@
       <w:r>
         <w:fldChar w:fldCharType="end"/>
       </w:r>
-      <w:bookmarkEnd w:id="84"/>
+      <w:bookmarkEnd w:id="83"/>
       <w:r>
         <w:t xml:space="preserve"> LXC </w:t>
       </w:r>
@@ -9111,12 +9070,12 @@
       <w:pPr>
         <w:pStyle w:val="Ttulo11"/>
       </w:pPr>
-      <w:bookmarkStart w:id="85" w:name="_Toc496029282"/>
+      <w:bookmarkStart w:id="84" w:name="_Toc496029282"/>
       <w:r>
         <w:lastRenderedPageBreak/>
         <w:t>4. Docker</w:t>
       </w:r>
-      <w:bookmarkEnd w:id="85"/>
+      <w:bookmarkEnd w:id="84"/>
     </w:p>
     <w:p>
       <w:pPr>
@@ -9524,7 +9483,7 @@
       <w:pPr>
         <w:pStyle w:val="Ttulo11"/>
       </w:pPr>
-      <w:bookmarkStart w:id="86" w:name="_Toc496029283"/>
+      <w:bookmarkStart w:id="85" w:name="_Toc496029283"/>
       <w:r>
         <w:lastRenderedPageBreak/>
         <w:t xml:space="preserve">4.1 </w:t>
@@ -9532,23 +9491,18 @@
       <w:r>
         <w:t>motivos para usar o Docker</w:t>
       </w:r>
-      <w:bookmarkEnd w:id="86"/>
+      <w:bookmarkEnd w:id="85"/>
     </w:p>
     <w:p>
       <w:r>
         <w:t>Existem algumas refutações para poder u</w:t>
       </w:r>
       <w:r>
-        <w:t xml:space="preserve">sar o </w:t>
-      </w:r>
-      <w:proofErr w:type="spellStart"/>
-      <w:r>
-        <w:t>D</w:t>
+        <w:t>sar o D</w:t>
       </w:r>
       <w:r>
         <w:t>ocker</w:t>
       </w:r>
-      <w:proofErr w:type="spellEnd"/>
       <w:r>
         <w:t>, principalmente sobre entendimento e a aplicabilidade desta tecnologia nas empresas e adoção dos desenvolvedores.</w:t>
       </w:r>
@@ -9568,25 +9522,7 @@
           <w:color w:val="24292E"/>
           <w:shd w:val="clear" w:color="auto" w:fill="FFFFFF"/>
         </w:rPr>
-        <w:t xml:space="preserve">Vale frisar que o </w:t>
-      </w:r>
-      <w:proofErr w:type="spellStart"/>
-      <w:r>
-        <w:rPr>
-          <w:rFonts w:eastAsia="Times New Roman"/>
-          <w:color w:val="24292E"/>
-          <w:shd w:val="clear" w:color="auto" w:fill="FFFFFF"/>
-        </w:rPr>
-        <w:t>Docker</w:t>
-      </w:r>
-      <w:proofErr w:type="spellEnd"/>
-      <w:r>
-        <w:rPr>
-          <w:rFonts w:eastAsia="Times New Roman"/>
-          <w:color w:val="24292E"/>
-          <w:shd w:val="clear" w:color="auto" w:fill="FFFFFF"/>
-        </w:rPr>
-        <w:t xml:space="preserve"> não é uma “bala de prata” - ele não se propõe a resolver todos problemas, muito menos ser a solução única para as mais variadas situações.</w:t>
+        <w:t>Vale frisar que o Docker não é uma “bala de prata” - ele não se propõe a resolver todos problemas, muito menos ser a solução única para as mais variadas situações.</w:t>
       </w:r>
       <w:r>
         <w:rPr>
@@ -9622,7 +9558,7 @@
       <w:pPr>
         <w:pStyle w:val="Ttulo11"/>
       </w:pPr>
-      <w:bookmarkStart w:id="87" w:name="_Toc496029284"/>
+      <w:bookmarkStart w:id="86" w:name="_Toc496029284"/>
       <w:r>
         <w:lastRenderedPageBreak/>
         <w:t>4.2</w:t>
@@ -9633,7 +9569,7 @@
       <w:r>
         <w:t xml:space="preserve"> IMAGEM</w:t>
       </w:r>
-      <w:bookmarkEnd w:id="87"/>
+      <w:bookmarkEnd w:id="86"/>
     </w:p>
     <w:p>
       <w:pPr>
@@ -9900,7 +9836,7 @@
       <w:pPr>
         <w:pStyle w:val="Ttulo11"/>
       </w:pPr>
-      <w:bookmarkStart w:id="88" w:name="_Toc496029285"/>
+      <w:bookmarkStart w:id="87" w:name="_Toc496029285"/>
       <w:r>
         <w:lastRenderedPageBreak/>
         <w:t>4.2.1</w:t>
@@ -9911,14 +9847,372 @@
       <w:r>
         <w:t>HUB</w:t>
       </w:r>
+      <w:bookmarkEnd w:id="87"/>
+    </w:p>
+    <w:p>
+      <w:pPr>
+        <w:rPr>
+          <w:rFonts w:eastAsia="Times New Roman"/>
+          <w:color w:val="24292E"/>
+          <w:shd w:val="clear" w:color="auto" w:fill="FFFFFF"/>
+        </w:rPr>
+      </w:pPr>
+      <w:r>
+        <w:rPr>
+          <w:lang w:eastAsia="x-none"/>
+        </w:rPr>
+        <w:tab/>
+      </w:r>
+      <w:r>
+        <w:rPr>
+          <w:lang w:eastAsia="x-none"/>
+        </w:rPr>
+        <w:t xml:space="preserve">O Docker </w:t>
+      </w:r>
+      <w:r>
+        <w:rPr>
+          <w:rFonts w:eastAsia="Times New Roman"/>
+          <w:color w:val="24292E"/>
+          <w:shd w:val="clear" w:color="auto" w:fill="FFFFFF"/>
+        </w:rPr>
+        <w:t>disponibiliza uma nuvem pública para compar</w:t>
+      </w:r>
+      <w:r>
+        <w:rPr>
+          <w:rFonts w:eastAsia="Times New Roman"/>
+          <w:color w:val="24292E"/>
+          <w:shd w:val="clear" w:color="auto" w:fill="FFFFFF"/>
+        </w:rPr>
+        <w:t>tilhamento de imagens,</w:t>
+      </w:r>
+      <w:r>
+        <w:rPr>
+          <w:rFonts w:eastAsia="Times New Roman"/>
+          <w:color w:val="24292E"/>
+          <w:shd w:val="clear" w:color="auto" w:fill="FFFFFF"/>
+        </w:rPr>
+        <w:t xml:space="preserve"> que podem ser utilizados para viabilizar customizações para ambientes específicos</w:t>
+      </w:r>
+      <w:r>
+        <w:rPr>
+          <w:rFonts w:eastAsia="Times New Roman"/>
+          <w:color w:val="24292E"/>
+          <w:shd w:val="clear" w:color="auto" w:fill="FFFFFF"/>
+        </w:rPr>
+        <w:t xml:space="preserve"> e podem ser customizados pelos desenvolvedores</w:t>
+      </w:r>
+      <w:r>
+        <w:rPr>
+          <w:rFonts w:eastAsia="Times New Roman"/>
+          <w:color w:val="24292E"/>
+          <w:shd w:val="clear" w:color="auto" w:fill="FFFFFF"/>
+        </w:rPr>
+        <w:t>, administradores de rede e etc.</w:t>
+      </w:r>
+    </w:p>
+    <w:p>
+      <w:pPr>
+        <w:rPr>
+          <w:rFonts w:eastAsia="Times New Roman"/>
+          <w:color w:val="24292E"/>
+          <w:shd w:val="clear" w:color="auto" w:fill="FFFFFF"/>
+        </w:rPr>
+      </w:pPr>
+      <w:r>
+        <w:rPr>
+          <w:rFonts w:eastAsia="Times New Roman"/>
+          <w:color w:val="24292E"/>
+          <w:shd w:val="clear" w:color="auto" w:fill="FFFFFF"/>
+        </w:rPr>
+        <w:t xml:space="preserve"> </w:t>
+      </w:r>
+      <w:r>
+        <w:rPr>
+          <w:rFonts w:eastAsia="Times New Roman"/>
+          <w:color w:val="24292E"/>
+          <w:shd w:val="clear" w:color="auto" w:fill="FFFFFF"/>
+        </w:rPr>
+        <w:tab/>
+        <w:t xml:space="preserve">As customizações podem ser feitas </w:t>
+      </w:r>
+      <w:r>
+        <w:rPr>
+          <w:rFonts w:eastAsia="Times New Roman"/>
+          <w:color w:val="24292E"/>
+          <w:shd w:val="clear" w:color="auto" w:fill="FFFFFF"/>
+        </w:rPr>
+        <w:t>com alguns parâmetros passados ao instanciar o container</w:t>
+      </w:r>
+      <w:r>
+        <w:rPr>
+          <w:rFonts w:eastAsia="Times New Roman"/>
+          <w:color w:val="24292E"/>
+          <w:shd w:val="clear" w:color="auto" w:fill="FFFFFF"/>
+        </w:rPr>
+        <w:t xml:space="preserve"> e/ou utilizando arquivos de configurações específicos como o docker-compose.</w:t>
+      </w:r>
+      <w:r>
+        <w:rPr>
+          <w:rFonts w:eastAsia="Times New Roman"/>
+          <w:color w:val="24292E"/>
+          <w:shd w:val="clear" w:color="auto" w:fill="FFFFFF"/>
+        </w:rPr>
+        <w:t xml:space="preserve"> Estas configurações,</w:t>
+      </w:r>
+      <w:r>
+        <w:rPr>
+          <w:rFonts w:eastAsia="Times New Roman"/>
+          <w:color w:val="24292E"/>
+          <w:shd w:val="clear" w:color="auto" w:fill="FFFFFF"/>
+        </w:rPr>
+        <w:t xml:space="preserve"> repassando parâmetros</w:t>
+      </w:r>
+      <w:r>
+        <w:rPr>
+          <w:rFonts w:eastAsia="Times New Roman"/>
+          <w:color w:val="24292E"/>
+          <w:shd w:val="clear" w:color="auto" w:fill="FFFFFF"/>
+        </w:rPr>
+        <w:t xml:space="preserve"> pode ser necessário para</w:t>
+      </w:r>
+      <w:r>
+        <w:rPr>
+          <w:rFonts w:eastAsia="Times New Roman"/>
+          <w:color w:val="24292E"/>
+          <w:shd w:val="clear" w:color="auto" w:fill="FFFFFF"/>
+        </w:rPr>
+        <w:t xml:space="preserve"> manter a adequação do ambiente à aplicação e/ou customização necessária.</w:t>
+      </w:r>
+      <w:bookmarkStart w:id="88" w:name="_GoBack"/>
       <w:bookmarkEnd w:id="88"/>
-    </w:p>
-    <w:p>
-      <w:pPr>
-        <w:rPr>
-          <w:lang w:eastAsia="x-none"/>
-        </w:rPr>
-      </w:pPr>
+      <w:r>
+        <w:rPr>
+          <w:rFonts w:eastAsia="Times New Roman"/>
+          <w:color w:val="24292E"/>
+          <w:shd w:val="clear" w:color="auto" w:fill="FFFFFF"/>
+        </w:rPr>
+        <w:tab/>
+      </w:r>
+    </w:p>
+    <w:p>
+      <w:pPr>
+        <w:rPr>
+          <w:rFonts w:eastAsia="Times New Roman"/>
+          <w:color w:val="24292E"/>
+          <w:shd w:val="clear" w:color="auto" w:fill="FFFFFF"/>
+        </w:rPr>
+      </w:pPr>
+      <w:r>
+        <w:rPr>
+          <w:rFonts w:eastAsia="Times New Roman"/>
+          <w:color w:val="24292E"/>
+          <w:shd w:val="clear" w:color="auto" w:fill="FFFFFF"/>
+        </w:rPr>
+        <w:tab/>
+        <w:t>As imagens no Docker H</w:t>
+      </w:r>
+      <w:r>
+        <w:rPr>
+          <w:rFonts w:eastAsia="Times New Roman"/>
+          <w:color w:val="24292E"/>
+          <w:shd w:val="clear" w:color="auto" w:fill="FFFFFF"/>
+        </w:rPr>
+        <w:t>ub são identificadas através de tags</w:t>
+      </w:r>
+      <w:r>
+        <w:rPr>
+          <w:rFonts w:eastAsia="Times New Roman"/>
+          <w:color w:val="24292E"/>
+          <w:shd w:val="clear" w:color="auto" w:fill="FFFFFF"/>
+        </w:rPr>
+        <w:t xml:space="preserve">, </w:t>
+      </w:r>
+      <w:r>
+        <w:rPr>
+          <w:rFonts w:eastAsia="Times New Roman"/>
+          <w:color w:val="24292E"/>
+          <w:shd w:val="clear" w:color="auto" w:fill="FFFFFF"/>
+        </w:rPr>
+        <w:t xml:space="preserve">e assim permitir o armazenamento de múltiplas versões </w:t>
+      </w:r>
+      <w:r>
+        <w:rPr>
+          <w:rFonts w:eastAsia="Times New Roman"/>
+          <w:color w:val="24292E"/>
+          <w:shd w:val="clear" w:color="auto" w:fill="FFFFFF"/>
+        </w:rPr>
+        <w:t>da mesma aplicação</w:t>
+      </w:r>
+      <w:r>
+        <w:rPr>
+          <w:rFonts w:eastAsia="Times New Roman"/>
+          <w:color w:val="24292E"/>
+          <w:shd w:val="clear" w:color="auto" w:fill="FFFFFF"/>
+        </w:rPr>
+        <w:t>.</w:t>
+      </w:r>
+      <w:r>
+        <w:rPr>
+          <w:rFonts w:eastAsia="Times New Roman"/>
+          <w:color w:val="24292E"/>
+          <w:shd w:val="clear" w:color="auto" w:fill="FFFFFF"/>
+        </w:rPr>
+        <w:t xml:space="preserve"> </w:t>
+      </w:r>
+      <w:r>
+        <w:rPr>
+          <w:rFonts w:eastAsia="Times New Roman"/>
+          <w:color w:val="24292E"/>
+          <w:shd w:val="clear" w:color="auto" w:fill="FFFFFF"/>
+        </w:rPr>
+        <w:t>As tags</w:t>
+      </w:r>
+      <w:r>
+        <w:rPr>
+          <w:rFonts w:eastAsia="Times New Roman"/>
+          <w:color w:val="24292E"/>
+          <w:shd w:val="clear" w:color="auto" w:fill="FFFFFF"/>
+        </w:rPr>
+        <w:t xml:space="preserve"> podem especificar a versão do build para aquela imagem; poré</w:t>
+      </w:r>
+      <w:r>
+        <w:rPr>
+          <w:rFonts w:eastAsia="Times New Roman"/>
+          <w:color w:val="24292E"/>
+          <w:shd w:val="clear" w:color="auto" w:fill="FFFFFF"/>
+        </w:rPr>
+        <w:t>m isto fica muito ao encargo de se ter</w:t>
+      </w:r>
+      <w:r>
+        <w:rPr>
+          <w:rFonts w:eastAsia="Times New Roman"/>
+          <w:color w:val="24292E"/>
+          <w:shd w:val="clear" w:color="auto" w:fill="FFFFFF"/>
+        </w:rPr>
+        <w:t xml:space="preserve"> seguido boas práticas da construção da imagem e da tag.</w:t>
+      </w:r>
+    </w:p>
+    <w:p>
+      <w:pPr>
+        <w:rPr>
+          <w:rFonts w:eastAsia="Times New Roman"/>
+        </w:rPr>
+      </w:pPr>
+      <w:r>
+        <w:rPr>
+          <w:rFonts w:eastAsia="Times New Roman"/>
+          <w:color w:val="24292E"/>
+          <w:shd w:val="clear" w:color="auto" w:fill="FFFFFF"/>
+        </w:rPr>
+        <w:tab/>
+        <w:t>Recomenda-se sempre usar</w:t>
+      </w:r>
+      <w:r>
+        <w:rPr>
+          <w:rFonts w:eastAsia="Times New Roman"/>
+          <w:color w:val="24292E"/>
+          <w:shd w:val="clear" w:color="auto" w:fill="FFFFFF"/>
+        </w:rPr>
+        <w:t xml:space="preserve"> imagens que são de repositórios</w:t>
+      </w:r>
+      <w:r>
+        <w:rPr>
+          <w:rFonts w:eastAsia="Times New Roman"/>
+          <w:color w:val="24292E"/>
+          <w:shd w:val="clear" w:color="auto" w:fill="FFFFFF"/>
+        </w:rPr>
+        <w:t xml:space="preserve"> </w:t>
+      </w:r>
+      <w:r>
+        <w:rPr>
+          <w:rFonts w:eastAsia="Times New Roman"/>
+          <w:color w:val="24292E"/>
+          <w:shd w:val="clear" w:color="auto" w:fill="FFFFFF"/>
+        </w:rPr>
+        <w:t xml:space="preserve">oficiais, pois estas estão com as configurações padrão para o ambiente. </w:t>
+      </w:r>
+      <w:r>
+        <w:rPr>
+          <w:rFonts w:eastAsia="Times New Roman"/>
+          <w:color w:val="24292E"/>
+          <w:shd w:val="clear" w:color="auto" w:fill="FFFFFF"/>
+        </w:rPr>
+        <w:t xml:space="preserve"> </w:t>
+      </w:r>
+    </w:p>
+    <w:p>
+      <w:pPr>
+        <w:rPr>
+          <w:lang w:eastAsia="x-none"/>
+        </w:rPr>
+      </w:pPr>
+      <w:r>
+        <w:rPr>
+          <w:lang w:eastAsia="x-none"/>
+        </w:rPr>
+        <w:tab/>
+      </w:r>
+    </w:p>
+    <w:p>
+      <w:pPr>
+        <w:rPr>
+          <w:lang w:eastAsia="x-none"/>
+        </w:rPr>
+      </w:pPr>
+      <w:r>
+        <w:rPr>
+          <w:lang w:eastAsia="x-none"/>
+        </w:rPr>
+        <w:t>&lt;</w:t>
+      </w:r>
+      <w:proofErr w:type="gramStart"/>
+      <w:r>
+        <w:rPr>
+          <w:lang w:eastAsia="x-none"/>
+        </w:rPr>
+        <w:t>inserir</w:t>
+      </w:r>
+      <w:proofErr w:type="gramEnd"/>
+      <w:r>
+        <w:rPr>
+          <w:lang w:eastAsia="x-none"/>
+        </w:rPr>
+        <w:t xml:space="preserve"> comando para baixar a imagem&gt;</w:t>
+      </w:r>
+    </w:p>
+    <w:p>
+      <w:pPr>
+        <w:rPr>
+          <w:lang w:eastAsia="x-none"/>
+        </w:rPr>
+      </w:pPr>
+    </w:p>
+    <w:p>
+      <w:pPr>
+        <w:rPr>
+          <w:lang w:eastAsia="x-none"/>
+        </w:rPr>
+      </w:pPr>
+      <w:r>
+        <w:rPr>
+          <w:lang w:eastAsia="x-none"/>
+        </w:rPr>
+        <w:t>&lt;</w:t>
+      </w:r>
+      <w:proofErr w:type="gramStart"/>
+      <w:r>
+        <w:rPr>
+          <w:lang w:eastAsia="x-none"/>
+        </w:rPr>
+        <w:t>inserir</w:t>
+      </w:r>
+      <w:proofErr w:type="gramEnd"/>
+      <w:r>
+        <w:rPr>
+          <w:lang w:eastAsia="x-none"/>
+        </w:rPr>
+        <w:t xml:space="preserve"> imagem do Docker hub&gt;</w:t>
+      </w:r>
     </w:p>
     <w:p>
       <w:pPr>
@@ -9951,15 +10245,7 @@
         <w:ind w:firstLine="708"/>
       </w:pPr>
       <w:r>
-        <w:t xml:space="preserve">Existe uma ferramenta do </w:t>
-      </w:r>
-      <w:proofErr w:type="spellStart"/>
-      <w:r>
-        <w:t>Docker</w:t>
-      </w:r>
-      <w:proofErr w:type="spellEnd"/>
-      <w:r>
-        <w:t xml:space="preserve"> que é o Docker-compose, da qual é possível escrever um único arquivo em formato </w:t>
+        <w:t xml:space="preserve">Existe uma ferramenta do Docker que é o Docker-compose, da qual é possível escrever um único arquivo em formato </w:t>
       </w:r>
       <w:proofErr w:type="spellStart"/>
       <w:r>
@@ -10095,49 +10381,7 @@
         <w:rPr>
           <w:lang w:eastAsia="x-none"/>
         </w:rPr>
-        <w:t xml:space="preserve">É possível utilizar um sistema operacional para a imagem diferente do sistema operacional nativo da máquina, da qual o </w:t>
-      </w:r>
-      <w:proofErr w:type="spellStart"/>
-      <w:r>
-        <w:rPr>
-          <w:lang w:eastAsia="x-none"/>
-        </w:rPr>
-        <w:t>Docker</w:t>
-      </w:r>
-      <w:proofErr w:type="spellEnd"/>
-      <w:r>
-        <w:rPr>
-          <w:lang w:eastAsia="x-none"/>
-        </w:rPr>
-        <w:t xml:space="preserve"> está sendo executado — Pode ser necessário a instalação do Boot2docker — que faria essa camada de abstração do </w:t>
-      </w:r>
-      <w:proofErr w:type="spellStart"/>
-      <w:r>
-        <w:rPr>
-          <w:lang w:eastAsia="x-none"/>
-        </w:rPr>
-        <w:t>Docker</w:t>
-      </w:r>
-      <w:proofErr w:type="spellEnd"/>
-      <w:r>
-        <w:rPr>
-          <w:lang w:eastAsia="x-none"/>
-        </w:rPr>
-        <w:t xml:space="preserve"> ao Sistema Operacional. Porém na última versão do </w:t>
-      </w:r>
-      <w:proofErr w:type="spellStart"/>
-      <w:r>
-        <w:rPr>
-          <w:lang w:eastAsia="x-none"/>
-        </w:rPr>
-        <w:t>Docker</w:t>
-      </w:r>
-      <w:proofErr w:type="spellEnd"/>
-      <w:r>
-        <w:rPr>
-          <w:lang w:eastAsia="x-none"/>
-        </w:rPr>
-        <w:t xml:space="preserve"> isso foi corrigido. </w:t>
+        <w:t xml:space="preserve">É possível utilizar um sistema operacional para a imagem diferente do sistema operacional nativo da máquina, da qual o Docker está sendo executado — Pode ser necessário a instalação do Boot2docker — que faria essa camada de abstração do Docker ao Sistema Operacional. Porém na última versão do Docker isso foi corrigido. </w:t>
       </w:r>
     </w:p>
     <w:p>
@@ -11000,23 +11244,7 @@
           <w:color w:val="24292E"/>
           <w:shd w:val="clear" w:color="auto" w:fill="FFFFFF"/>
         </w:rPr>
-        <w:t xml:space="preserve">uma vez que sua aplicação siga todas as boas práticas apresentadas neste documento, você possivelmente estará usando todo potencial que o </w:t>
-      </w:r>
-      <w:proofErr w:type="spellStart"/>
-      <w:r>
-        <w:rPr>
-          <w:color w:val="24292E"/>
-          <w:shd w:val="clear" w:color="auto" w:fill="FFFFFF"/>
-        </w:rPr>
-        <w:t>Docker</w:t>
-      </w:r>
-      <w:proofErr w:type="spellEnd"/>
-      <w:r>
-        <w:rPr>
-          <w:color w:val="24292E"/>
-          <w:shd w:val="clear" w:color="auto" w:fill="FFFFFF"/>
-        </w:rPr>
-        <w:t xml:space="preserve"> tem a lhe proporcionar.</w:t>
+        <w:t>uma vez que sua aplicação siga todas as boas práticas apresentadas neste documento, você possivelmente estará usando todo potencial que o Docker tem a lhe proporcionar.</w:t>
       </w:r>
       <w:r>
         <w:rPr>
@@ -12032,23 +12260,7 @@
           <w:shd w:val="clear" w:color="auto" w:fill="FFFF00"/>
           <w:lang w:eastAsia="x-none"/>
         </w:rPr>
-        <w:t xml:space="preserve"> – o mesmo é baseado em </w:t>
-      </w:r>
-      <w:proofErr w:type="spellStart"/>
-      <w:r>
-        <w:rPr>
-          <w:shd w:val="clear" w:color="auto" w:fill="FFFF00"/>
-          <w:lang w:eastAsia="x-none"/>
-        </w:rPr>
-        <w:t>Docker</w:t>
-      </w:r>
-      <w:proofErr w:type="spellEnd"/>
-      <w:r>
-        <w:rPr>
-          <w:shd w:val="clear" w:color="auto" w:fill="FFFF00"/>
-          <w:lang w:eastAsia="x-none"/>
-        </w:rPr>
-        <w:t xml:space="preserve">, restrito ao Data Center do grupo </w:t>
+        <w:t xml:space="preserve"> – o mesmo é baseado em Docker, restrito ao Data Center do grupo </w:t>
       </w:r>
       <w:commentRangeStart w:id="95"/>
       <w:r>
@@ -12239,15 +12451,7 @@
       </w:r>
       <w:proofErr w:type="spellEnd"/>
       <w:r>
-        <w:t xml:space="preserve"> tem como finalidade fazer consultas no Google, sobre determinados produtos (palavras), e suas </w:t>
-      </w:r>
-      <w:proofErr w:type="spellStart"/>
-      <w:r>
-        <w:t>tags</w:t>
-      </w:r>
-      <w:proofErr w:type="spellEnd"/>
-      <w:r>
-        <w:t xml:space="preserve"> (atributos).</w:t>
+        <w:t xml:space="preserve"> tem como finalidade fazer consultas no Google, sobre determinados produtos (palavras), e suas tags (atributos).</w:t>
       </w:r>
     </w:p>
     <w:p>
@@ -18745,7 +18949,7 @@
 </file>
 
 <file path=customXml/itemProps1.xml><?xml version="1.0" encoding="utf-8"?>
-<ds:datastoreItem xmlns:ds="http://schemas.openxmlformats.org/officeDocument/2006/customXml" ds:itemID="{DDFCAC9A-7642-AE49-96E3-B2FB783E092F}">
+<ds:datastoreItem xmlns:ds="http://schemas.openxmlformats.org/officeDocument/2006/customXml" ds:itemID="{9F7907C8-BF2F-3D44-BB58-3654FD996FA5}">
   <ds:schemaRefs>
     <ds:schemaRef ds:uri="http://schemas.openxmlformats.org/officeDocument/2006/bibliography"/>
   </ds:schemaRefs>

</xml_diff>

<commit_message>
refactor(.doc): Adicionando marcacao no cap 4 para inserir codigo de instalacao do docker
</commit_message>
<xml_diff>
--- a/Docs/Monografia_Thiago_Soares_da_Cruz_20111100428.docx
+++ b/Docs/Monografia_Thiago_Soares_da_Cruz_20111100428.docx
@@ -978,7 +978,6 @@
           <w:lang w:val="pt-PT"/>
         </w:rPr>
       </w:pPr>
-      <w:proofErr w:type="gramStart"/>
       <w:r>
         <w:rPr>
           <w:b/>
@@ -986,17 +985,7 @@
           <w:szCs w:val="20"/>
           <w:lang w:val="pt-PT"/>
         </w:rPr>
-        <w:t>PROF .</w:t>
-      </w:r>
-      <w:proofErr w:type="gramEnd"/>
-      <w:r>
-        <w:rPr>
-          <w:b/>
-          <w:sz w:val="20"/>
-          <w:szCs w:val="20"/>
-          <w:lang w:val="pt-PT"/>
-        </w:rPr>
-        <w:t xml:space="preserve"> </w:t>
+        <w:t xml:space="preserve">PROF . </w:t>
       </w:r>
     </w:p>
     <w:p>
@@ -1950,86 +1939,34 @@
       </w:r>
     </w:p>
     <w:p>
-      <w:proofErr w:type="spellStart"/>
-      <w:r>
-        <w:t>Paas</w:t>
-      </w:r>
-      <w:proofErr w:type="spellEnd"/>
-      <w:r>
-        <w:t xml:space="preserve"> – Plataforma as a Service – Plataforma como serviço</w:t>
-      </w:r>
-    </w:p>
-    <w:p>
-      <w:proofErr w:type="spellStart"/>
-      <w:r>
-        <w:t>Deploy</w:t>
-      </w:r>
-      <w:proofErr w:type="spellEnd"/>
-      <w:r>
-        <w:t xml:space="preserve"> – Implementação de software em ambiente/maquina (QA — testes ou de </w:t>
-      </w:r>
-      <w:proofErr w:type="spellStart"/>
-      <w:r>
-        <w:t>Prod</w:t>
-      </w:r>
-      <w:proofErr w:type="spellEnd"/>
-      <w:r>
-        <w:t xml:space="preserve"> — produção)</w:t>
-      </w:r>
-    </w:p>
-    <w:p>
-      <w:r>
-        <w:t xml:space="preserve">QA – </w:t>
-      </w:r>
-      <w:proofErr w:type="spellStart"/>
-      <w:r>
-        <w:t>Quality</w:t>
-      </w:r>
-      <w:proofErr w:type="spellEnd"/>
-      <w:r>
-        <w:t xml:space="preserve"> </w:t>
-      </w:r>
-      <w:proofErr w:type="spellStart"/>
-      <w:r>
-        <w:t>Assurance</w:t>
-      </w:r>
-      <w:proofErr w:type="spellEnd"/>
-      <w:r>
-        <w:t xml:space="preserve"> (Ambiente de mensuração de Qualidade/Testes de novas implementações)</w:t>
-      </w:r>
-    </w:p>
-    <w:p>
-      <w:proofErr w:type="spellStart"/>
-      <w:r>
-        <w:t>Downtime</w:t>
-      </w:r>
-      <w:proofErr w:type="spellEnd"/>
-      <w:r>
-        <w:t xml:space="preserve"> – Tempo de queda (instabilidade) de uma aplicação ao s</w:t>
-      </w:r>
-      <w:r>
-        <w:t xml:space="preserve">er colocada em </w:t>
-      </w:r>
-      <w:proofErr w:type="gramStart"/>
-      <w:r>
-        <w:t>um ambiente via</w:t>
-      </w:r>
-      <w:proofErr w:type="gramEnd"/>
-      <w:r>
-        <w:t xml:space="preserve"> </w:t>
-      </w:r>
-    </w:p>
-    <w:p>
-      <w:proofErr w:type="spellStart"/>
+      <w:r>
+        <w:t>Paas – Plataforma as a Service – Plataforma como serviço</w:t>
+      </w:r>
+    </w:p>
+    <w:p>
+      <w:r>
+        <w:t>Deploy – Implementação de software em ambiente/maquina (QA — testes ou de Prod — produção)</w:t>
+      </w:r>
+    </w:p>
+    <w:p>
+      <w:r>
+        <w:t>QA – Quality Assurance (Ambiente de mensuração de Qualidade/Testes de novas implementações)</w:t>
+      </w:r>
+    </w:p>
+    <w:p>
+      <w:r>
+        <w:t>Downtime – Tempo de queda (instabilidade) de uma aplicação ao s</w:t>
+      </w:r>
+      <w:r>
+        <w:t xml:space="preserve">er colocada em um ambiente via </w:t>
+      </w:r>
+    </w:p>
+    <w:p>
       <w:r>
         <w:t>D</w:t>
       </w:r>
       <w:r>
-        <w:t>eploy</w:t>
-      </w:r>
-      <w:proofErr w:type="spellEnd"/>
-      <w:r>
-        <w:t>.</w:t>
+        <w:t>eploy.</w:t>
       </w:r>
     </w:p>
     <w:p>
@@ -2038,56 +1975,28 @@
       </w:r>
     </w:p>
     <w:p>
-      <w:proofErr w:type="spellStart"/>
-      <w:r>
-        <w:t>Dockerhub</w:t>
-      </w:r>
-      <w:proofErr w:type="spellEnd"/>
-      <w:r>
-        <w:t xml:space="preserve"> — Repositório de imagens do Docker, com imagens dos containers registradas de forma pública pelo criador/administrador da conta.</w:t>
-      </w:r>
-    </w:p>
-    <w:p>
-      <w:r>
-        <w:t>Open-</w:t>
-      </w:r>
-      <w:proofErr w:type="spellStart"/>
-      <w:r>
-        <w:t>source</w:t>
-      </w:r>
-      <w:proofErr w:type="spellEnd"/>
-      <w:r>
-        <w:t xml:space="preserve"> — Forma de licenciamento de softwares que não há o pagamento de licenças. Podendo ter regulamentação por alguma organização/comunidade e sendo sua distribuição/utilização livre de encargos.</w:t>
-      </w:r>
-    </w:p>
-    <w:p>
-      <w:proofErr w:type="spellStart"/>
-      <w:r>
-        <w:t>Libs</w:t>
-      </w:r>
-      <w:proofErr w:type="spellEnd"/>
-      <w:r>
-        <w:t xml:space="preserve"> – Bibliotecas do Sistema Operacional.</w:t>
-      </w:r>
-    </w:p>
-    <w:p>
-      <w:proofErr w:type="spellStart"/>
-      <w:r>
-        <w:t>Dev</w:t>
-      </w:r>
-      <w:proofErr w:type="spellEnd"/>
-      <w:r>
-        <w:t xml:space="preserve"> – Ambiente local de desenvolvimento do programador/analista.</w:t>
-      </w:r>
-    </w:p>
-    <w:p>
-      <w:proofErr w:type="spellStart"/>
-      <w:r>
-        <w:t>Prod</w:t>
-      </w:r>
-      <w:proofErr w:type="spellEnd"/>
-      <w:r>
-        <w:t xml:space="preserve"> – Ambiente de Produção, da qual o software é entregue ao cliente final. </w:t>
+      <w:r>
+        <w:t>Dockerhub — Repositório de imagens do Docker, com imagens dos containers registradas de forma pública pelo criador/administrador da conta.</w:t>
+      </w:r>
+    </w:p>
+    <w:p>
+      <w:r>
+        <w:t>Open-source — Forma de licenciamento de softwares que não há o pagamento de licenças. Podendo ter regulamentação por alguma organização/comunidade e sendo sua distribuição/utilização livre de encargos.</w:t>
+      </w:r>
+    </w:p>
+    <w:p>
+      <w:r>
+        <w:t>Libs – Bibliotecas do Sistema Operacional.</w:t>
+      </w:r>
+    </w:p>
+    <w:p>
+      <w:r>
+        <w:t>Dev – Ambiente local de desenvolvimento do programador/analista.</w:t>
+      </w:r>
+    </w:p>
+    <w:p>
+      <w:r>
+        <w:t xml:space="preserve">Prod – Ambiente de Produção, da qual o software é entregue ao cliente final. </w:t>
       </w:r>
       <w:r>
         <w:br w:type="page"/>
@@ -3921,31 +3830,7 @@
         <w:ind w:firstLine="708"/>
       </w:pPr>
       <w:r>
-        <w:t>A computação em nuvem tem como enfoco proporcionar soluções com baixo custo de forma eficiente para o processamento, armazenamento e distribuições de montantes de dados. Atualmente, existem diversas definições e conceitos para a computação em nuvem. Neste estudo, irei utilizar a definição de [</w:t>
-      </w:r>
-      <w:proofErr w:type="spellStart"/>
-      <w:r>
-        <w:t>Mell</w:t>
-      </w:r>
-      <w:proofErr w:type="spellEnd"/>
-      <w:r>
-        <w:t xml:space="preserve"> </w:t>
-      </w:r>
-      <w:proofErr w:type="spellStart"/>
-      <w:r>
-        <w:t>and</w:t>
-      </w:r>
-      <w:proofErr w:type="spellEnd"/>
-      <w:r>
-        <w:t xml:space="preserve"> </w:t>
-      </w:r>
-      <w:proofErr w:type="spellStart"/>
-      <w:r>
-        <w:t>Grance</w:t>
-      </w:r>
-      <w:proofErr w:type="spellEnd"/>
-      <w:r>
-        <w:t xml:space="preserve"> 2009], onde de acordo com o mesmo, se pode definir computação em nuvem como sendo um modelo que provê acesso sob demanda a um conjunto de recursos computacionais, onde estes podem ser configurado de acordo com as necessidades, como CPU, armazenamento, memória e outros.</w:t>
+        <w:t>A computação em nuvem tem como enfoco proporcionar soluções com baixo custo de forma eficiente para o processamento, armazenamento e distribuições de montantes de dados. Atualmente, existem diversas definições e conceitos para a computação em nuvem. Neste estudo, irei utilizar a definição de [Mell and Grance 2009], onde de acordo com o mesmo, se pode definir computação em nuvem como sendo um modelo que provê acesso sob demanda a um conjunto de recursos computacionais, onde estes podem ser configurado de acordo com as necessidades, como CPU, armazenamento, memória e outros.</w:t>
       </w:r>
     </w:p>
     <w:p>
@@ -3968,31 +3853,7 @@
         <w:ind w:firstLine="708"/>
       </w:pPr>
       <w:r>
-        <w:t>A muito invisível para os usuários como seus aplicativos processam os seus recursos (</w:t>
-      </w:r>
-      <w:proofErr w:type="spellStart"/>
-      <w:r>
-        <w:t>meta-dados</w:t>
-      </w:r>
-      <w:proofErr w:type="spellEnd"/>
-      <w:r>
-        <w:t xml:space="preserve">), dados e informações relevantes para a entrega de serviços; para engenheiros da computação e analistas é uma crescente preocupação de como poder crescente (escalar) cada vez mais provendo o máximo de recursos e dados frente a constante e crescente demanda dos clientes, sem ter o mínimo de </w:t>
-      </w:r>
-      <w:proofErr w:type="spellStart"/>
-      <w:r>
-        <w:t>downtime</w:t>
-      </w:r>
-      <w:proofErr w:type="spellEnd"/>
-      <w:r>
-        <w:t xml:space="preserve"> (tempo de falha) para novas implementações em produção (</w:t>
-      </w:r>
-      <w:proofErr w:type="spellStart"/>
-      <w:r>
-        <w:t>deploy</w:t>
-      </w:r>
-      <w:proofErr w:type="spellEnd"/>
-      <w:r>
-        <w:t>).</w:t>
+        <w:t>A muito invisível para os usuários como seus aplicativos processam os seus recursos (meta-dados), dados e informações relevantes para a entrega de serviços; para engenheiros da computação e analistas é uma crescente preocupação de como poder crescente (escalar) cada vez mais provendo o máximo de recursos e dados frente a constante e crescente demanda dos clientes, sem ter o mínimo de downtime (tempo de falha) para novas implementações em produção (deploy).</w:t>
       </w:r>
     </w:p>
     <w:p>
@@ -4001,15 +3862,7 @@
         <w:ind w:firstLine="708"/>
       </w:pPr>
       <w:r>
-        <w:t xml:space="preserve">Um novo conceito está surgindo e revolucionando a maneira de programar e suprir recursos para o ambiente das aplicações: programação em </w:t>
-      </w:r>
-      <w:proofErr w:type="spellStart"/>
-      <w:r>
-        <w:t>micro-serviços</w:t>
-      </w:r>
-      <w:proofErr w:type="spellEnd"/>
-      <w:r>
-        <w:t xml:space="preserve">. </w:t>
+        <w:t xml:space="preserve">Um novo conceito está surgindo e revolucionando a maneira de programar e suprir recursos para o ambiente das aplicações: programação em micro-serviços. </w:t>
       </w:r>
     </w:p>
     <w:p>
@@ -4018,23 +3871,7 @@
         <w:ind w:firstLine="708"/>
       </w:pPr>
       <w:r>
-        <w:t xml:space="preserve">Este tipo de programação separa o a aplicação em serviços, da qual a aplicação vai se encaixando como se fosse um bloco de caixas, sendo cada caixa um serviço específico. Estes serviços podem ser providos por módulos ligados a própria aplicação, ou módulos extensores de outras aplicações, que fazem interfaces por meio de </w:t>
-      </w:r>
-      <w:proofErr w:type="spellStart"/>
-      <w:r>
-        <w:t>midlewares</w:t>
-      </w:r>
-      <w:proofErr w:type="spellEnd"/>
-      <w:r>
-        <w:t xml:space="preserve"> (</w:t>
-      </w:r>
-      <w:proofErr w:type="spellStart"/>
-      <w:r>
-        <w:t>APIs</w:t>
-      </w:r>
-      <w:proofErr w:type="spellEnd"/>
-      <w:r>
-        <w:t>).</w:t>
+        <w:t>Este tipo de programação separa o a aplicação em serviços, da qual a aplicação vai se encaixando como se fosse um bloco de caixas, sendo cada caixa um serviço específico. Estes serviços podem ser providos por módulos ligados a própria aplicação, ou módulos extensores de outras aplicações, que fazem interfaces por meio de midlewares (APIs).</w:t>
       </w:r>
     </w:p>
     <w:p>
@@ -4064,15 +3901,7 @@
       </w:pPr>
       <w:r>
         <w:lastRenderedPageBreak/>
-        <w:t xml:space="preserve">Devido a grande demanda de determinados serviços, essenciais a determinadas aplicações, estes precisam estar disponíveis quase que o tempo todo; porém grandes demandas podem ser um problema para os engenheiros de software, administradores de sistemas e a equipe de infraestrutura, sendo necessário aumentar a disponibilidade </w:t>
-      </w:r>
-      <w:proofErr w:type="gramStart"/>
-      <w:r>
-        <w:t>desse(</w:t>
-      </w:r>
-      <w:proofErr w:type="gramEnd"/>
-      <w:r>
-        <w:t>s) serviço(s) subindo uma nova instância do mesmo;</w:t>
+        <w:t>Devido a grande demanda de determinados serviços, essenciais a determinadas aplicações, estes precisam estar disponíveis quase que o tempo todo; porém grandes demandas podem ser um problema para os engenheiros de software, administradores de sistemas e a equipe de infraestrutura, sendo necessário aumentar a disponibilidade desse(s) serviço(s) subindo uma nova instância do mesmo;</w:t>
       </w:r>
     </w:p>
     <w:p>
@@ -4081,15 +3910,7 @@
         <w:ind w:firstLine="708"/>
       </w:pPr>
       <w:r>
-        <w:t xml:space="preserve">O conceito de container visa resolver estes e outros problemas; se encaixa perfeitamente para a programação em </w:t>
-      </w:r>
-      <w:proofErr w:type="spellStart"/>
-      <w:r>
-        <w:t>micro-serviço</w:t>
-      </w:r>
-      <w:proofErr w:type="spellEnd"/>
-      <w:r>
-        <w:t>, pois cada serviço fica isolado em um único container e este pode ser replicado (escalonado) conforme a demanda.</w:t>
+        <w:t>O conceito de container visa resolver estes e outros problemas; se encaixa perfeitamente para a programação em micro-serviço, pois cada serviço fica isolado em um único container e este pode ser replicado (escalonado) conforme a demanda.</w:t>
       </w:r>
     </w:p>
     <w:p>
@@ -4132,88 +3953,18 @@
         <w:rPr>
           <w:shd w:val="clear" w:color="auto" w:fill="FFFF00"/>
         </w:rPr>
-        <w:t xml:space="preserve">capítulo 3, irei apresentar o conceito de PaaS, plataforma como serviço e alguns outros conceitos relativos a computação em nuvem, falarei sobre modelos de programação descentralizada e os conceitos de grid, cluster e </w:t>
-      </w:r>
-      <w:proofErr w:type="spellStart"/>
+        <w:t>capítulo 3, irei apresentar o conceito de PaaS, plataforma como serviço e alguns outros conceitos relativos a computação em nuvem, falarei sobre modelos de programação descentralizada e os conceitos de grid, cluster e docker implementados para esse tipo de plataforma e modelo de programação.</w:t>
+      </w:r>
+    </w:p>
+    <w:p>
+      <w:pPr>
+        <w:widowControl w:val="0"/>
+      </w:pPr>
       <w:r>
         <w:rPr>
           <w:shd w:val="clear" w:color="auto" w:fill="FFFF00"/>
         </w:rPr>
-        <w:t>docker</w:t>
-      </w:r>
-      <w:proofErr w:type="spellEnd"/>
-      <w:r>
-        <w:rPr>
-          <w:shd w:val="clear" w:color="auto" w:fill="FFFF00"/>
-        </w:rPr>
-        <w:t xml:space="preserve"> implementados para esse tipo de plataforma e modelo de programação.</w:t>
-      </w:r>
-    </w:p>
-    <w:p>
-      <w:pPr>
-        <w:widowControl w:val="0"/>
-      </w:pPr>
-      <w:r>
-        <w:rPr>
-          <w:shd w:val="clear" w:color="auto" w:fill="FFFF00"/>
-        </w:rPr>
-        <w:t xml:space="preserve">No capítulo 4, irei falar sobre alguns softwares de </w:t>
-      </w:r>
-      <w:proofErr w:type="spellStart"/>
-      <w:r>
-        <w:rPr>
-          <w:shd w:val="clear" w:color="auto" w:fill="FFFF00"/>
-        </w:rPr>
-        <w:t>deploy</w:t>
-      </w:r>
-      <w:proofErr w:type="spellEnd"/>
-      <w:r>
-        <w:rPr>
-          <w:shd w:val="clear" w:color="auto" w:fill="FFFF00"/>
-        </w:rPr>
-        <w:t xml:space="preserve"> (implementação) e os conceitos relativos a essa nova arquitetura de PaaS, me fundamentarei em alguns como: o </w:t>
-      </w:r>
-      <w:proofErr w:type="spellStart"/>
-      <w:r>
-        <w:rPr>
-          <w:shd w:val="clear" w:color="auto" w:fill="FFFF00"/>
-        </w:rPr>
-        <w:t>Tsuru</w:t>
-      </w:r>
-      <w:proofErr w:type="spellEnd"/>
-      <w:r>
-        <w:rPr>
-          <w:shd w:val="clear" w:color="auto" w:fill="FFFF00"/>
-        </w:rPr>
-        <w:t xml:space="preserve">, </w:t>
-      </w:r>
-      <w:proofErr w:type="spellStart"/>
-      <w:r>
-        <w:rPr>
-          <w:shd w:val="clear" w:color="auto" w:fill="FFFF00"/>
-        </w:rPr>
-        <w:t>Vagran</w:t>
-      </w:r>
-      <w:proofErr w:type="spellEnd"/>
-      <w:r>
-        <w:rPr>
-          <w:shd w:val="clear" w:color="auto" w:fill="FFFF00"/>
-        </w:rPr>
-        <w:t xml:space="preserve">, </w:t>
-      </w:r>
-      <w:proofErr w:type="spellStart"/>
-      <w:r>
-        <w:rPr>
-          <w:shd w:val="clear" w:color="auto" w:fill="FFFF00"/>
-        </w:rPr>
-        <w:t>Kubernet</w:t>
-      </w:r>
-      <w:proofErr w:type="spellEnd"/>
-      <w:r>
-        <w:rPr>
-          <w:shd w:val="clear" w:color="auto" w:fill="FFFF00"/>
-        </w:rPr>
-        <w:t>; irei fazer fundamentação teórica sobre cada plataforma, além de fazer uma breve comparação (no capítulo 4)</w:t>
+        <w:t>No capítulo 4, irei falar sobre alguns softwares de deploy (implementação) e os conceitos relativos a essa nova arquitetura de PaaS, me fundamentarei em alguns como: o Tsuru, Vagran, Kubernet; irei fazer fundamentação teórica sobre cada plataforma, além de fazer uma breve comparação (no capítulo 4)</w:t>
       </w:r>
       <w:r>
         <w:t>.</w:t>
@@ -4245,21 +3996,7 @@
         <w:rPr>
           <w:shd w:val="clear" w:color="auto" w:fill="FFFF00"/>
         </w:rPr>
-        <w:t xml:space="preserve">No capítulo 6, irei fazer uma comparação teórica com pontos positivos e negativos sobre as PaaS abordadas; </w:t>
-      </w:r>
-      <w:proofErr w:type="gramStart"/>
-      <w:r>
-        <w:rPr>
-          <w:shd w:val="clear" w:color="auto" w:fill="FFFF00"/>
-        </w:rPr>
-        <w:t>Irei</w:t>
-      </w:r>
-      <w:proofErr w:type="gramEnd"/>
-      <w:r>
-        <w:rPr>
-          <w:shd w:val="clear" w:color="auto" w:fill="FFFF00"/>
-        </w:rPr>
-        <w:t xml:space="preserve"> fazer esta comparação somente no capítulo 6 e não no capítulo 4 pois faço necessário informar sobre sistemas escalares e irei fazer comparação desses com os PaaS.</w:t>
+        <w:t>No capítulo 6, irei fazer uma comparação teórica com pontos positivos e negativos sobre as PaaS abordadas; Irei fazer esta comparação somente no capítulo 6 e não no capítulo 4 pois faço necessário informar sobre sistemas escalares e irei fazer comparação desses com os PaaS.</w:t>
       </w:r>
     </w:p>
     <w:p>
@@ -4271,35 +4008,7 @@
         <w:rPr>
           <w:shd w:val="clear" w:color="auto" w:fill="FFFF00"/>
         </w:rPr>
-        <w:t xml:space="preserve">No </w:t>
-      </w:r>
-      <w:proofErr w:type="spellStart"/>
-      <w:r>
-        <w:rPr>
-          <w:shd w:val="clear" w:color="auto" w:fill="FFFF00"/>
-        </w:rPr>
-        <w:t>capítlulo</w:t>
-      </w:r>
-      <w:proofErr w:type="spellEnd"/>
-      <w:r>
-        <w:rPr>
-          <w:shd w:val="clear" w:color="auto" w:fill="FFFF00"/>
-        </w:rPr>
-        <w:t xml:space="preserve"> 7, irei abordar e fundamentar a teoria sobre programação em </w:t>
-      </w:r>
-      <w:proofErr w:type="spellStart"/>
-      <w:r>
-        <w:rPr>
-          <w:shd w:val="clear" w:color="auto" w:fill="FFFF00"/>
-        </w:rPr>
-        <w:t>micro-serviço</w:t>
-      </w:r>
-      <w:proofErr w:type="spellEnd"/>
-      <w:r>
-        <w:rPr>
-          <w:shd w:val="clear" w:color="auto" w:fill="FFFF00"/>
-        </w:rPr>
-        <w:t>, boas práticas desse modelo de programação para o novo modelo de arquitetura descentralizado e escalável</w:t>
+        <w:t>No capítlulo 7, irei abordar e fundamentar a teoria sobre programação em micro-serviço, boas práticas desse modelo de programação para o novo modelo de arquitetura descentralizado e escalável</w:t>
       </w:r>
       <w:r>
         <w:t>.</w:t>
@@ -4317,46 +4026,18 @@
         <w:rPr>
           <w:shd w:val="clear" w:color="auto" w:fill="FFFF00"/>
         </w:rPr>
-        <w:t xml:space="preserve">No capítulo 8, irei falar sobre o estudo de casos abordado no trabalho, farei fundamentação teórica para o motivo de meu estudo e trabalho, além de falar sobre infraestrutura relativa </w:t>
-      </w:r>
-      <w:proofErr w:type="gramStart"/>
+        <w:t>No capítulo 8, irei falar sobre o estudo de casos abordado no trabalho, farei fundamentação teórica para o motivo de meu estudo e trabalho, além de falar sobre infraestrutura relativa à este tipo de arquitetura e aplicabilidade deste modelo de computação.</w:t>
+      </w:r>
+    </w:p>
+    <w:p>
+      <w:pPr>
+        <w:widowControl w:val="0"/>
+      </w:pPr>
       <w:r>
         <w:rPr>
           <w:shd w:val="clear" w:color="auto" w:fill="FFFF00"/>
         </w:rPr>
-        <w:t>à</w:t>
-      </w:r>
-      <w:proofErr w:type="gramEnd"/>
-      <w:r>
-        <w:rPr>
-          <w:shd w:val="clear" w:color="auto" w:fill="FFFF00"/>
-        </w:rPr>
-        <w:t xml:space="preserve"> este tipo de arquitetura e aplicabilidade deste modelo de computação.</w:t>
-      </w:r>
-    </w:p>
-    <w:p>
-      <w:pPr>
-        <w:widowControl w:val="0"/>
-      </w:pPr>
-      <w:r>
-        <w:rPr>
-          <w:shd w:val="clear" w:color="auto" w:fill="FFFF00"/>
-        </w:rPr>
-        <w:t xml:space="preserve">No capítulo 9, irei fazer a conclusão do meu trabalho; </w:t>
-      </w:r>
-      <w:proofErr w:type="gramStart"/>
-      <w:r>
-        <w:rPr>
-          <w:shd w:val="clear" w:color="auto" w:fill="FFFF00"/>
-        </w:rPr>
-        <w:t>Abordando</w:t>
-      </w:r>
-      <w:proofErr w:type="gramEnd"/>
-      <w:r>
-        <w:rPr>
-          <w:shd w:val="clear" w:color="auto" w:fill="FFFF00"/>
-        </w:rPr>
-        <w:t xml:space="preserve"> meu ponto de vista e críticas e soluções relativas à este novo modelo e paradigma de programação.</w:t>
+        <w:t>No capítulo 9, irei fazer a conclusão do meu trabalho; Abordando meu ponto de vista e críticas e soluções relativas à este novo modelo e paradigma de programação.</w:t>
       </w:r>
     </w:p>
     <w:p>
@@ -4431,15 +4112,7 @@
         <w:ind w:firstLine="708"/>
       </w:pPr>
       <w:r>
-        <w:t xml:space="preserve">Ao invés de manter servidores e infraestrutura especializada para processamento de dados, </w:t>
-      </w:r>
-      <w:proofErr w:type="spellStart"/>
-      <w:r>
-        <w:t>storage</w:t>
-      </w:r>
-      <w:proofErr w:type="spellEnd"/>
-      <w:r>
-        <w:t xml:space="preserve"> de arquivos e outros serviços, utiliza-se serviços online (pode ser de outras empresas) para tal fim. Porém ao se expor a esse tipo de serviço, torna-se necessário ter algum tipo de questionamento e expertise para se manter a segurança, a confiabilidade e a privacidade desses dados.</w:t>
+        <w:t>Ao invés de manter servidores e infraestrutura especializada para processamento de dados, storage de arquivos e outros serviços, utiliza-se serviços online (pode ser de outras empresas) para tal fim. Porém ao se expor a esse tipo de serviço, torna-se necessário ter algum tipo de questionamento e expertise para se manter a segurança, a confiabilidade e a privacidade desses dados.</w:t>
       </w:r>
     </w:p>
     <w:p>
@@ -4534,21 +4207,7 @@
                               <w:rPr>
                                 <w:color w:val="000000"/>
                               </w:rPr>
-                              <w:t xml:space="preserve">: </w:t>
-                            </w:r>
-                            <w:proofErr w:type="spellStart"/>
-                            <w:r>
-                              <w:rPr>
-                                <w:color w:val="000000"/>
-                              </w:rPr>
-                              <w:t>Clound</w:t>
-                            </w:r>
-                            <w:proofErr w:type="spellEnd"/>
-                            <w:r>
-                              <w:rPr>
-                                <w:color w:val="000000"/>
-                              </w:rPr>
-                              <w:t xml:space="preserve"> Fonte: http://www.synergixtech.com/wp-content/uploads/2016/09/Cloud-Computing-Benefits.png</w:t>
+                              <w:t>: Clound Fonte: http://www.synergixtech.com/wp-content/uploads/2016/09/Cloud-Computing-Benefits.png</w:t>
                             </w:r>
                           </w:p>
                         </w:txbxContent>
@@ -4608,21 +4267,7 @@
                         <w:rPr>
                           <w:color w:val="000000"/>
                         </w:rPr>
-                        <w:t xml:space="preserve">: </w:t>
-                      </w:r>
-                      <w:proofErr w:type="spellStart"/>
-                      <w:r>
-                        <w:rPr>
-                          <w:color w:val="000000"/>
-                        </w:rPr>
-                        <w:t>Clound</w:t>
-                      </w:r>
-                      <w:proofErr w:type="spellEnd"/>
-                      <w:r>
-                        <w:rPr>
-                          <w:color w:val="000000"/>
-                        </w:rPr>
-                        <w:t xml:space="preserve"> Fonte: http://www.synergixtech.com/wp-content/uploads/2016/09/Cloud-Computing-Benefits.png</w:t>
+                        <w:t>: Clound Fonte: http://www.synergixtech.com/wp-content/uploads/2016/09/Cloud-Computing-Benefits.png</w:t>
                       </w:r>
                     </w:p>
                   </w:txbxContent>
@@ -4716,35 +4361,7 @@
         <w:rPr>
           <w:color w:val="000000"/>
         </w:rPr>
-        <w:t xml:space="preserve">A principal funcionalidade da computação em nuvem é a utilização de recursos computacionais por meio da web, e a idéia não é tão recente, a ideia já existia em 1960, com Joseph Carl </w:t>
-      </w:r>
-      <w:proofErr w:type="spellStart"/>
-      <w:r>
-        <w:rPr>
-          <w:color w:val="000000"/>
-        </w:rPr>
-        <w:t>Robnett</w:t>
-      </w:r>
-      <w:proofErr w:type="spellEnd"/>
-      <w:r>
-        <w:rPr>
-          <w:color w:val="000000"/>
-        </w:rPr>
-        <w:t xml:space="preserve"> </w:t>
-      </w:r>
-      <w:proofErr w:type="spellStart"/>
-      <w:r>
-        <w:rPr>
-          <w:color w:val="000000"/>
-        </w:rPr>
-        <w:t>Licklider</w:t>
-      </w:r>
-      <w:proofErr w:type="spellEnd"/>
-      <w:r>
-        <w:rPr>
-          <w:color w:val="000000"/>
-        </w:rPr>
-        <w:t>.</w:t>
+        <w:t>A principal funcionalidade da computação em nuvem é a utilização de recursos computacionais por meio da web, e a idéia não é tão recente, a ideia já existia em 1960, com Joseph Carl Robnett Licklider.</w:t>
       </w:r>
     </w:p>
     <w:p>
@@ -4762,77 +4379,13 @@
         </w:rPr>
         <w:t>Joseph Carl foi um dos desenvolvedores da ARPANET (</w:t>
       </w:r>
-      <w:proofErr w:type="spellStart"/>
       <w:r>
         <w:rPr>
           <w:i/>
           <w:iCs/>
           <w:color w:val="000000"/>
         </w:rPr>
-        <w:t>Advanced</w:t>
-      </w:r>
-      <w:proofErr w:type="spellEnd"/>
-      <w:r>
-        <w:rPr>
-          <w:i/>
-          <w:iCs/>
-          <w:color w:val="000000"/>
-        </w:rPr>
-        <w:t xml:space="preserve"> </w:t>
-      </w:r>
-      <w:proofErr w:type="spellStart"/>
-      <w:r>
-        <w:rPr>
-          <w:i/>
-          <w:iCs/>
-          <w:color w:val="000000"/>
-        </w:rPr>
-        <w:t>Research</w:t>
-      </w:r>
-      <w:proofErr w:type="spellEnd"/>
-      <w:r>
-        <w:rPr>
-          <w:i/>
-          <w:iCs/>
-          <w:color w:val="000000"/>
-        </w:rPr>
-        <w:t xml:space="preserve"> </w:t>
-      </w:r>
-      <w:proofErr w:type="spellStart"/>
-      <w:r>
-        <w:rPr>
-          <w:i/>
-          <w:iCs/>
-          <w:color w:val="000000"/>
-        </w:rPr>
-        <w:t>Projects</w:t>
-      </w:r>
-      <w:proofErr w:type="spellEnd"/>
-      <w:r>
-        <w:rPr>
-          <w:i/>
-          <w:iCs/>
-          <w:color w:val="000000"/>
-        </w:rPr>
-        <w:t xml:space="preserve"> </w:t>
-      </w:r>
-      <w:proofErr w:type="spellStart"/>
-      <w:r>
-        <w:rPr>
-          <w:i/>
-          <w:iCs/>
-          <w:color w:val="000000"/>
-        </w:rPr>
-        <w:t>Agency</w:t>
-      </w:r>
-      <w:proofErr w:type="spellEnd"/>
-      <w:r>
-        <w:rPr>
-          <w:i/>
-          <w:iCs/>
-          <w:color w:val="000000"/>
-        </w:rPr>
-        <w:t xml:space="preserve"> Network</w:t>
+        <w:t>Advanced Research Projects Agency Network</w:t>
       </w:r>
       <w:r>
         <w:rPr>
@@ -5461,35 +5014,7 @@
         <w:rPr>
           <w:color w:val="000000"/>
         </w:rPr>
-        <w:t xml:space="preserve">Mesmo com a existência dessas ideias há tanto tempo, o termo computação em nuvem só veio a ser mencionado em 1997, numa palestra acadêmica do professor de Sistemas da Informação </w:t>
-      </w:r>
-      <w:proofErr w:type="spellStart"/>
-      <w:r>
-        <w:rPr>
-          <w:color w:val="000000"/>
-        </w:rPr>
-        <w:t>Ramnath</w:t>
-      </w:r>
-      <w:proofErr w:type="spellEnd"/>
-      <w:r>
-        <w:rPr>
-          <w:color w:val="000000"/>
-        </w:rPr>
-        <w:t xml:space="preserve"> </w:t>
-      </w:r>
-      <w:proofErr w:type="spellStart"/>
-      <w:r>
-        <w:rPr>
-          <w:color w:val="000000"/>
-        </w:rPr>
-        <w:t>Chellappa</w:t>
-      </w:r>
-      <w:proofErr w:type="spellEnd"/>
-      <w:r>
-        <w:rPr>
-          <w:color w:val="000000"/>
-        </w:rPr>
-        <w:t xml:space="preserve">, e só foi desenvolvida no ano de 1999 com o surgimento da Salesforce.com, primeira empresa a disponibilizar aplicações pela internet. </w:t>
+        <w:t xml:space="preserve">Mesmo com a existência dessas ideias há tanto tempo, o termo computação em nuvem só veio a ser mencionado em 1997, numa palestra acadêmica do professor de Sistemas da Informação Ramnath Chellappa, e só foi desenvolvida no ano de 1999 com o surgimento da Salesforce.com, primeira empresa a disponibilizar aplicações pela internet. </w:t>
       </w:r>
     </w:p>
     <w:p>
@@ -5645,35 +5170,7 @@
                               <w:rPr>
                                 <w:color w:val="000000"/>
                               </w:rPr>
-                              <w:t xml:space="preserve">: </w:t>
-                            </w:r>
-                            <w:proofErr w:type="spellStart"/>
-                            <w:r>
-                              <w:rPr>
-                                <w:color w:val="000000"/>
-                              </w:rPr>
-                              <w:t>Ramnath</w:t>
-                            </w:r>
-                            <w:proofErr w:type="spellEnd"/>
-                            <w:r>
-                              <w:rPr>
-                                <w:color w:val="000000"/>
-                              </w:rPr>
-                              <w:t xml:space="preserve"> </w:t>
-                            </w:r>
-                            <w:proofErr w:type="spellStart"/>
-                            <w:r>
-                              <w:rPr>
-                                <w:color w:val="000000"/>
-                              </w:rPr>
-                              <w:t>Chellappa</w:t>
-                            </w:r>
-                            <w:proofErr w:type="spellEnd"/>
-                            <w:r>
-                              <w:rPr>
-                                <w:color w:val="000000"/>
-                              </w:rPr>
-                              <w:t xml:space="preserve"> Fonte: http://goizueta.emory.edu/profiles/images/portrait/chellapa.jpg</w:t>
+                              <w:t>: Ramnath Chellappa Fonte: http://goizueta.emory.edu/profiles/images/portrait/chellapa.jpg</w:t>
                             </w:r>
                           </w:p>
                         </w:txbxContent>
@@ -5733,35 +5230,7 @@
                         <w:rPr>
                           <w:color w:val="000000"/>
                         </w:rPr>
-                        <w:t xml:space="preserve">: </w:t>
-                      </w:r>
-                      <w:proofErr w:type="spellStart"/>
-                      <w:r>
-                        <w:rPr>
-                          <w:color w:val="000000"/>
-                        </w:rPr>
-                        <w:t>Ramnath</w:t>
-                      </w:r>
-                      <w:proofErr w:type="spellEnd"/>
-                      <w:r>
-                        <w:rPr>
-                          <w:color w:val="000000"/>
-                        </w:rPr>
-                        <w:t xml:space="preserve"> </w:t>
-                      </w:r>
-                      <w:proofErr w:type="spellStart"/>
-                      <w:r>
-                        <w:rPr>
-                          <w:color w:val="000000"/>
-                        </w:rPr>
-                        <w:t>Chellappa</w:t>
-                      </w:r>
-                      <w:proofErr w:type="spellEnd"/>
-                      <w:r>
-                        <w:rPr>
-                          <w:color w:val="000000"/>
-                        </w:rPr>
-                        <w:t xml:space="preserve"> Fonte: http://goizueta.emory.edu/profiles/images/portrait/chellapa.jpg</w:t>
+                        <w:t>: Ramnath Chellappa Fonte: http://goizueta.emory.edu/profiles/images/portrait/chellapa.jpg</w:t>
                       </w:r>
                     </w:p>
                   </w:txbxContent>
@@ -5796,21 +5265,7 @@
         <w:rPr>
           <w:color w:val="000000"/>
         </w:rPr>
-        <w:t xml:space="preserve">A partir do sucesso dessa empresa, outras grandes começaram a investir na área, como à </w:t>
-      </w:r>
-      <w:proofErr w:type="spellStart"/>
-      <w:r>
-        <w:rPr>
-          <w:color w:val="000000"/>
-        </w:rPr>
-        <w:t>Amazon</w:t>
-      </w:r>
-      <w:proofErr w:type="spellEnd"/>
-      <w:r>
-        <w:rPr>
-          <w:color w:val="000000"/>
-        </w:rPr>
-        <w:t>, a Google, a IBM e a Microsoft.</w:t>
+        <w:t>A partir do sucesso dessa empresa, outras grandes começaram a investir na área, como à Amazon, a Google, a IBM e a Microsoft.</w:t>
       </w:r>
     </w:p>
     <w:p>
@@ -6434,15 +5889,7 @@
         <w:ind w:firstLine="708"/>
       </w:pPr>
       <w:r>
-        <w:t xml:space="preserve">Uma infraestrutura de nuvem pública é disponibilizada para o público geral e é de propriedade de um provedor de serviços de web (terceirizado). Em uma nuvem pública, os recursos de computação são disponibilizados dinamicamente através do provedor e são fornecidos para seus clientes (rede própria utilizando </w:t>
-      </w:r>
-      <w:proofErr w:type="spellStart"/>
-      <w:r>
-        <w:t>VPNs</w:t>
-      </w:r>
-      <w:proofErr w:type="spellEnd"/>
-      <w:r>
-        <w:t xml:space="preserve"> tendo como base a infraestrutura da web); A cobrança feita pelo provedor é feita pela quantidade de recursos que o cliente utiliza (isto pode variar em contrato). </w:t>
+        <w:t xml:space="preserve">Uma infraestrutura de nuvem pública é disponibilizada para o público geral e é de propriedade de um provedor de serviços de web (terceirizado). Em uma nuvem pública, os recursos de computação são disponibilizados dinamicamente através do provedor e são fornecidos para seus clientes (rede própria utilizando VPNs tendo como base a infraestrutura da web); A cobrança feita pelo provedor é feita pela quantidade de recursos que o cliente utiliza (isto pode variar em contrato). </w:t>
       </w:r>
     </w:p>
     <w:p>
@@ -7379,15 +6826,7 @@
     <w:p>
       <w:r>
         <w:lastRenderedPageBreak/>
-        <w:t xml:space="preserve"> </w:t>
-      </w:r>
-      <w:proofErr w:type="gramStart"/>
-      <w:r>
-        <w:t>processamento</w:t>
-      </w:r>
-      <w:proofErr w:type="gramEnd"/>
-      <w:r>
-        <w:t xml:space="preserve"> e largura de banda. Esse recurso deve ser monitorado e controlado de forma transparente tanto para o provedor de serviço quanto para o usuário.</w:t>
+        <w:t xml:space="preserve"> processamento e largura de banda. Esse recurso deve ser monitorado e controlado de forma transparente tanto para o provedor de serviço quanto para o usuário.</w:t>
       </w:r>
     </w:p>
     <w:p>
@@ -7432,21 +6871,7 @@
         <w:rPr>
           <w:sz w:val="24"/>
         </w:rPr>
-        <w:t xml:space="preserve">Níveis de Qualidade de Serviço de SLA: Esta questão está diretamente ligada com a tolerância </w:t>
-      </w:r>
-      <w:proofErr w:type="gramStart"/>
-      <w:r>
-        <w:rPr>
-          <w:sz w:val="24"/>
-        </w:rPr>
-        <w:t>à</w:t>
-      </w:r>
-      <w:proofErr w:type="gramEnd"/>
-      <w:r>
-        <w:rPr>
-          <w:sz w:val="24"/>
-        </w:rPr>
-        <w:t xml:space="preserve"> falhas, da qual em último caso de não poder ser tolerante à falhas e a falha de fato ocorrer que o provedor de serviço possa dar o mínimo de assistências aos seus usuários e que o mesmo possam ter alguma garantia de que os seus serviços, possam ser restabelecidos dentro do tempo referenciado em contrato.</w:t>
+        <w:t>Níveis de Qualidade de Serviço de SLA: Esta questão está diretamente ligada com a tolerância à falhas, da qual em último caso de não poder ser tolerante à falhas e a falha de fato ocorrer que o provedor de serviço possa dar o mínimo de assistências aos seus usuários e que o mesmo possam ter alguma garantia de que os seus serviços, possam ser restabelecidos dentro do tempo referenciado em contrato.</w:t>
       </w:r>
     </w:p>
     <w:p>
@@ -7473,15 +6898,7 @@
         <w:ind w:firstLine="421"/>
       </w:pPr>
       <w:r>
-        <w:t>A idéia de Computação em Nuvem é composta por modelos de serviços, esses modelos são pagos conforme a necessidade e o uso dos mesmos (</w:t>
-      </w:r>
-      <w:proofErr w:type="spellStart"/>
-      <w:r>
-        <w:t>pay</w:t>
-      </w:r>
-      <w:proofErr w:type="spellEnd"/>
-      <w:r>
-        <w:t xml:space="preserve">-per-use), dando ao cliente a possiblidade de usar mais ou menos recursos de acordo com sua necessidade. </w:t>
+        <w:t xml:space="preserve">A idéia de Computação em Nuvem é composta por modelos de serviços, esses modelos são pagos conforme a necessidade e o uso dos mesmos (pay-per-use), dando ao cliente a possiblidade de usar mais ou menos recursos de acordo com sua necessidade. </w:t>
       </w:r>
       <w:r>
         <w:t xml:space="preserve">Os modelos de serviços são os seguintes: </w:t>
@@ -7508,23 +6925,7 @@
           <w:rFonts w:cs="Times New Roman"/>
           <w:sz w:val="24"/>
         </w:rPr>
-        <w:t>Software como Serviço (SaaS): um aplicativo pode ser utilizado por uma grande quantidade de usuários simultaneamente. Esse tipo de serviço é disponibilizado por provedores e acessado pelos usuários através de aplicações como o navegador. Todo o controle e gerenciamento da rede, sistemas operacionais, armazenamento e possíveis manutenções será de responsabilidade do provedor de serviço (</w:t>
-      </w:r>
-      <w:proofErr w:type="spellStart"/>
-      <w:r>
-        <w:rPr>
-          <w:rFonts w:cs="Times New Roman"/>
-          <w:sz w:val="24"/>
-        </w:rPr>
-        <w:t>Aulbach</w:t>
-      </w:r>
-      <w:proofErr w:type="spellEnd"/>
-      <w:r>
-        <w:rPr>
-          <w:rFonts w:cs="Times New Roman"/>
-          <w:sz w:val="24"/>
-        </w:rPr>
-        <w:t xml:space="preserve">, 2009). </w:t>
+        <w:t xml:space="preserve">Software como Serviço (SaaS): um aplicativo pode ser utilizado por uma grande quantidade de usuários simultaneamente. Esse tipo de serviço é disponibilizado por provedores e acessado pelos usuários através de aplicações como o navegador. Todo o controle e gerenciamento da rede, sistemas operacionais, armazenamento e possíveis manutenções será de responsabilidade do provedor de serviço (Aulbach, 2009). </w:t>
       </w:r>
     </w:p>
     <w:p/>
@@ -7572,23 +6973,7 @@
           <w:rFonts w:cs="Times New Roman"/>
           <w:sz w:val="24"/>
         </w:rPr>
-        <w:t>Infraestrutura como Serviço (</w:t>
-      </w:r>
-      <w:proofErr w:type="spellStart"/>
-      <w:r>
-        <w:rPr>
-          <w:rFonts w:cs="Times New Roman"/>
-          <w:sz w:val="24"/>
-        </w:rPr>
-        <w:t>IaaS</w:t>
-      </w:r>
-      <w:proofErr w:type="spellEnd"/>
-      <w:r>
-        <w:rPr>
-          <w:rFonts w:cs="Times New Roman"/>
-          <w:sz w:val="24"/>
-        </w:rPr>
-        <w:t xml:space="preserve">): consiste no fornecimento de infraestrutura de processamento, armazenamento, redes, entre outros. Este serviço, assim como os demais, tem seus recursos – neste caso a infraestrutura – compartilhados com diversos usuários simultaneamente. Isso se torna possível através do processo de virtualização, no qual o usuário terá controle sobre máquinas virtuais, armazenamento, aplicativos instalados e possivelmente um controle limitado sobre os recursos de rede (VERAS, 2012). </w:t>
+        <w:t xml:space="preserve">Infraestrutura como Serviço (IaaS): consiste no fornecimento de infraestrutura de processamento, armazenamento, redes, entre outros. Este serviço, assim como os demais, tem seus recursos – neste caso a infraestrutura – compartilhados com diversos usuários simultaneamente. Isso se torna possível através do processo de virtualização, no qual o usuário terá controle sobre máquinas virtuais, armazenamento, aplicativos instalados e possivelmente um controle limitado sobre os recursos de rede (VERAS, 2012). </w:t>
       </w:r>
     </w:p>
     <w:p>
@@ -7830,15 +7215,7 @@
         <w:ind w:firstLine="708"/>
       </w:pPr>
       <w:r>
-        <w:t xml:space="preserve">Os sistemas de virtualização passaram por algumas mudanças ao longo do tempo até chegarem aos sistemas atuais, em primeira fase eram servidores em grande escala que ocupavam grande parte de uma sala, sem virtualização e que rodavam somente uma aplicação, não usando nem metade do seu poder de processamento e com grandes gastos de energia; </w:t>
-      </w:r>
-      <w:proofErr w:type="gramStart"/>
-      <w:r>
-        <w:t>Se</w:t>
-      </w:r>
-      <w:proofErr w:type="gramEnd"/>
-      <w:r>
-        <w:t xml:space="preserve"> necessário ampliação havia custos de compra de hardware e de espaços, energia, gerenciamento centralizado das máquinas, segurança</w:t>
+        <w:t>Os sistemas de virtualização passaram por algumas mudanças ao longo do tempo até chegarem aos sistemas atuais, em primeira fase eram servidores em grande escala que ocupavam grande parte de uma sala, sem virtualização e que rodavam somente uma aplicação, não usando nem metade do seu poder de processamento e com grandes gastos de energia; Se necessário ampliação havia custos de compra de hardware e de espaços, energia, gerenciamento centralizado das máquinas, segurança</w:t>
       </w:r>
       <w:r>
         <w:rPr>
@@ -7946,19 +7323,11 @@
                               <w:rPr>
                                 <w:color w:val="000000"/>
                               </w:rPr>
-                              <w:t xml:space="preserve"> </w:t>
-                            </w:r>
-                            <w:proofErr w:type="spellStart"/>
-                            <w:r>
-                              <w:rPr>
-                                <w:color w:val="000000"/>
-                              </w:rPr>
-                              <w:t>Hypervisor</w:t>
+                              <w:t xml:space="preserve"> Hypervisor</w:t>
                             </w:r>
                             <w:bookmarkEnd w:id="73"/>
                             <w:bookmarkEnd w:id="74"/>
                             <w:bookmarkEnd w:id="75"/>
-                            <w:proofErr w:type="spellEnd"/>
                             <w:r>
                               <w:rPr>
                                 <w:color w:val="000000"/>
@@ -8020,19 +7389,11 @@
                         <w:rPr>
                           <w:color w:val="000000"/>
                         </w:rPr>
-                        <w:t xml:space="preserve"> </w:t>
-                      </w:r>
-                      <w:proofErr w:type="spellStart"/>
-                      <w:r>
-                        <w:rPr>
-                          <w:color w:val="000000"/>
-                        </w:rPr>
-                        <w:t>Hypervisor</w:t>
+                        <w:t xml:space="preserve"> Hypervisor</w:t>
                       </w:r>
                       <w:bookmarkEnd w:id="76"/>
                       <w:bookmarkEnd w:id="77"/>
                       <w:bookmarkEnd w:id="78"/>
-                      <w:proofErr w:type="spellEnd"/>
                       <w:r>
                         <w:rPr>
                           <w:color w:val="000000"/>
@@ -8052,15 +7413,7 @@
         <w:tab/>
       </w:r>
       <w:r>
-        <w:t xml:space="preserve">Com o surgimento da virtualização houve a inserção de um </w:t>
-      </w:r>
-      <w:proofErr w:type="spellStart"/>
-      <w:r>
-        <w:t>hypervisor</w:t>
-      </w:r>
-      <w:proofErr w:type="spellEnd"/>
-      <w:r>
-        <w:t xml:space="preserve"> no sistema operacional, que consiste em um gerenciador para a virtualização.</w:t>
+        <w:t>Com o surgimento da virtualização houve a inserção de um hypervisor no sistema operacional, que consiste em um gerenciador para a virtualização.</w:t>
       </w:r>
     </w:p>
     <w:p>
@@ -8123,15 +7476,7 @@
     <w:p/>
     <w:p>
       <w:r>
-        <w:t xml:space="preserve"> A evolução deste modelo consiste em não usar mais a camada do sistema operacional, e sim que o próprio </w:t>
-      </w:r>
-      <w:proofErr w:type="spellStart"/>
-      <w:r>
-        <w:t>hypervisor</w:t>
-      </w:r>
-      <w:proofErr w:type="spellEnd"/>
-      <w:r>
-        <w:t xml:space="preserve"> é que faz a gestão em cima da camada do hardware, se tornando um sistema operacional de gerenciamento.</w:t>
+        <w:t xml:space="preserve"> A evolução deste modelo consiste em não usar mais a camada do sistema operacional, e sim que o próprio hypervisor é que faz a gestão em cima da camada do hardware, se tornando um sistema operacional de gerenciamento.</w:t>
       </w:r>
     </w:p>
     <w:p>
@@ -8208,15 +7553,7 @@
       </w:r>
       <w:bookmarkEnd w:id="79"/>
       <w:r>
-        <w:t xml:space="preserve"> - Evolução do </w:t>
-      </w:r>
-      <w:proofErr w:type="spellStart"/>
-      <w:r>
-        <w:t>Hypervisor</w:t>
-      </w:r>
-      <w:proofErr w:type="spellEnd"/>
-      <w:r>
-        <w:t xml:space="preserve"> Fonte: http://3way.com.br/saiba-como-a-virtualizacao-por-container-revolucionou-a-infraestrutura-de-ti.png</w:t>
+        <w:t xml:space="preserve"> - Evolução do Hypervisor Fonte: http://3way.com.br/saiba-como-a-virtualizacao-por-container-revolucionou-a-infraestrutura-de-ti.png</w:t>
       </w:r>
     </w:p>
     <w:p/>
@@ -8225,39 +7562,7 @@
         <w:ind w:firstLine="708"/>
       </w:pPr>
       <w:r>
-        <w:t xml:space="preserve">O modelo de containers elimina a camada do sistema operacional que existia para </w:t>
-      </w:r>
-      <w:proofErr w:type="gramStart"/>
-      <w:r>
-        <w:t>cada  máquina</w:t>
-      </w:r>
-      <w:proofErr w:type="gramEnd"/>
-      <w:r>
-        <w:t xml:space="preserve"> virtualizada e o </w:t>
-      </w:r>
-      <w:proofErr w:type="spellStart"/>
-      <w:r>
-        <w:t>hypervisor</w:t>
-      </w:r>
-      <w:proofErr w:type="spellEnd"/>
-      <w:r>
-        <w:t xml:space="preserve"> para gerenciar as instâncias virtualizadas. A </w:t>
-      </w:r>
-      <w:proofErr w:type="gramStart"/>
-      <w:r>
-        <w:t>virtualização  pelo</w:t>
-      </w:r>
-      <w:proofErr w:type="gramEnd"/>
-      <w:r>
-        <w:t xml:space="preserve"> container utiliza o </w:t>
-      </w:r>
-      <w:proofErr w:type="spellStart"/>
-      <w:r>
-        <w:t>kernel</w:t>
-      </w:r>
-      <w:proofErr w:type="spellEnd"/>
-      <w:r>
-        <w:t xml:space="preserve"> do sistema operacional nativo da máquina, geralmente sendo o Linux, mais hoje já é possível ser feito em outros sistemas operacionais. </w:t>
+        <w:t xml:space="preserve">O modelo de containers elimina a camada do sistema operacional que existia para cada  máquina virtualizada e o hypervisor para gerenciar as instâncias virtualizadas. A virtualização  pelo container utiliza o kernel do sistema operacional nativo da máquina, geralmente sendo o Linux, mais hoje já é possível ser feito em outros sistemas operacionais. </w:t>
       </w:r>
     </w:p>
     <w:p/>
@@ -8343,64 +7648,16 @@
         <w:ind w:firstLine="708"/>
       </w:pPr>
       <w:r>
-        <w:t xml:space="preserve">O </w:t>
-      </w:r>
-      <w:proofErr w:type="spellStart"/>
-      <w:r>
-        <w:t>kernel</w:t>
-      </w:r>
-      <w:proofErr w:type="spellEnd"/>
-      <w:r>
-        <w:t xml:space="preserve"> do sistema é responsável por fornecer as bibliotecas e os binários necessários para que o container possa rodar a aplicação de forma necessária.</w:t>
-      </w:r>
-    </w:p>
-    <w:p>
-      <w:r>
-        <w:t xml:space="preserve">Basicamente há uma abstração do nível de sistema operacional, pois as configurações ficam no container e o mesmo pode ser tem um alto nível de provisionamento, podendo ser replicado sem menores problemas, simplificando muito a implementação em diferentes máquinas e ambientes de homologação (QA – </w:t>
-      </w:r>
-      <w:proofErr w:type="spellStart"/>
-      <w:r>
-        <w:t>Quality</w:t>
-      </w:r>
-      <w:proofErr w:type="spellEnd"/>
-      <w:r>
-        <w:t xml:space="preserve"> </w:t>
-      </w:r>
-      <w:proofErr w:type="spellStart"/>
-      <w:r>
-        <w:t>Assurance</w:t>
-      </w:r>
-      <w:proofErr w:type="spellEnd"/>
-      <w:r>
-        <w:t xml:space="preserve">, </w:t>
-      </w:r>
-      <w:proofErr w:type="spellStart"/>
-      <w:r>
-        <w:t>Staging</w:t>
-      </w:r>
-      <w:proofErr w:type="spellEnd"/>
-      <w:r>
-        <w:t xml:space="preserve">, Produção); o </w:t>
+        <w:t>O kernel do sistema é responsável por fornecer as bibliotecas e os binários necessários para que o container possa rodar a aplicação de forma necessária.</w:t>
+      </w:r>
+    </w:p>
+    <w:p>
+      <w:r>
+        <w:t xml:space="preserve">Basicamente há uma abstração do nível de sistema operacional, pois as configurações ficam no container e o mesmo pode ser tem um alto nível de provisionamento, podendo ser replicado sem menores problemas, simplificando muito a implementação em diferentes máquinas e ambientes de homologação (QA – Quality Assurance, Staging, Produção); o </w:t>
       </w:r>
       <w:r>
         <w:lastRenderedPageBreak/>
-        <w:t xml:space="preserve">container pode ser baixado em qualquer lugar, e máquina hospedeira utilizando o </w:t>
-      </w:r>
-      <w:proofErr w:type="spellStart"/>
-      <w:r>
-        <w:t>Dockerhub</w:t>
-      </w:r>
-      <w:proofErr w:type="spellEnd"/>
-      <w:r>
-        <w:t xml:space="preserve"> (repositório do </w:t>
-      </w:r>
-      <w:proofErr w:type="spellStart"/>
-      <w:r>
-        <w:t>docker</w:t>
-      </w:r>
-      <w:proofErr w:type="spellEnd"/>
-      <w:r>
-        <w:t>).</w:t>
+        <w:t>container pode ser baixado em qualquer lugar, e máquina hospedeira utilizando o Dockerhub (repositório do docker).</w:t>
       </w:r>
     </w:p>
     <w:p>
@@ -8441,7 +7698,6 @@
         <w:t xml:space="preserve">Rogério dos Anjos (em </w:t>
       </w:r>
       <w:hyperlink r:id="rId22">
-        <w:proofErr w:type="spellStart"/>
         <w:r>
           <w:rPr>
             <w:rStyle w:val="LigaodeInternet"/>
@@ -8466,7 +7722,6 @@
           </w:rPr>
           <w:t>Novidades</w:t>
         </w:r>
-        <w:proofErr w:type="spellEnd"/>
       </w:hyperlink>
       <w:r>
         <w:rPr>
@@ -8484,35 +7739,7 @@
         <w:rPr>
           <w:color w:val="000000" w:themeColor="text1"/>
         </w:rPr>
-        <w:t xml:space="preserve">- “O LXC (Linux Container) é um sistema leve de virtualização que usa múltiplos containers de forma isolada no </w:t>
-      </w:r>
-      <w:proofErr w:type="spellStart"/>
-      <w:r>
-        <w:rPr>
-          <w:color w:val="000000" w:themeColor="text1"/>
-        </w:rPr>
-        <w:t>kernel</w:t>
-      </w:r>
-      <w:proofErr w:type="spellEnd"/>
-      <w:r>
-        <w:rPr>
-          <w:color w:val="000000" w:themeColor="text1"/>
-        </w:rPr>
-        <w:t xml:space="preserve"> Linux. Ele cria um ambiente muito próximo de um sistema Linux sem precisar instalar um </w:t>
-      </w:r>
-      <w:proofErr w:type="spellStart"/>
-      <w:r>
-        <w:rPr>
-          <w:color w:val="000000" w:themeColor="text1"/>
-        </w:rPr>
-        <w:t>kernel</w:t>
-      </w:r>
-      <w:proofErr w:type="spellEnd"/>
-      <w:r>
-        <w:rPr>
-          <w:color w:val="000000" w:themeColor="text1"/>
-        </w:rPr>
-        <w:t xml:space="preserve"> separado. Com o LXC é possível criar processos separados para usuários, espaço em disco, memória, CPU, rede e muito mais”.</w:t>
+        <w:t>- “O LXC (Linux Container) é um sistema leve de virtualização que usa múltiplos containers de forma isolada no kernel Linux. Ele cria um ambiente muito próximo de um sistema Linux sem precisar instalar um kernel separado. Com o LXC é possível criar processos separados para usuários, espaço em disco, memória, CPU, rede e muito mais”.</w:t>
       </w:r>
     </w:p>
     <w:p>
@@ -8533,19 +7760,8 @@
             <w:highlight w:val="white"/>
             <w:u w:val="none"/>
           </w:rPr>
-          <w:t xml:space="preserve">Cristiano </w:t>
-        </w:r>
-        <w:proofErr w:type="spellStart"/>
-        <w:r>
-          <w:rPr>
-            <w:rStyle w:val="LigaodeInternet"/>
-            <w:color w:val="000000" w:themeColor="text1"/>
-            <w:highlight w:val="white"/>
-            <w:u w:val="none"/>
-          </w:rPr>
-          <w:t>Diedrich</w:t>
-        </w:r>
-        <w:proofErr w:type="spellEnd"/>
+          <w:t>Cristiano Diedrich</w:t>
+        </w:r>
       </w:hyperlink>
       <w:r>
         <w:rPr>
@@ -8558,87 +7774,7 @@
           <w:color w:val="000000" w:themeColor="text1"/>
           <w:shd w:val="clear" w:color="auto" w:fill="FFFFFF"/>
         </w:rPr>
-        <w:t xml:space="preserve"> LXC, trazia as seguintes fases: LXC, </w:t>
-      </w:r>
-      <w:proofErr w:type="spellStart"/>
-      <w:r>
-        <w:rPr>
-          <w:color w:val="000000" w:themeColor="text1"/>
-          <w:shd w:val="clear" w:color="auto" w:fill="FFFFFF"/>
-        </w:rPr>
-        <w:t>chroot</w:t>
-      </w:r>
-      <w:proofErr w:type="spellEnd"/>
-      <w:r>
-        <w:rPr>
-          <w:color w:val="000000" w:themeColor="text1"/>
-          <w:shd w:val="clear" w:color="auto" w:fill="FFFFFF"/>
-        </w:rPr>
-        <w:t xml:space="preserve"> com esteroides. O objetivo do projeto era ser uma alternativa a já consolidada tecnologia de </w:t>
-      </w:r>
-      <w:proofErr w:type="spellStart"/>
-      <w:r>
-        <w:rPr>
-          <w:color w:val="000000" w:themeColor="text1"/>
-          <w:shd w:val="clear" w:color="auto" w:fill="FFFFFF"/>
-        </w:rPr>
-        <w:t>chroot</w:t>
-      </w:r>
-      <w:proofErr w:type="spellEnd"/>
-      <w:r>
-        <w:rPr>
-          <w:color w:val="000000" w:themeColor="text1"/>
-          <w:shd w:val="clear" w:color="auto" w:fill="FFFFFF"/>
-        </w:rPr>
-        <w:t xml:space="preserve">, sendo um meio termo entre máquina virtual e </w:t>
-      </w:r>
-      <w:proofErr w:type="spellStart"/>
-      <w:r>
-        <w:rPr>
-          <w:color w:val="000000" w:themeColor="text1"/>
-          <w:shd w:val="clear" w:color="auto" w:fill="FFFFFF"/>
-        </w:rPr>
-        <w:t>chroot</w:t>
-      </w:r>
-      <w:proofErr w:type="spellEnd"/>
-      <w:r>
-        <w:rPr>
-          <w:color w:val="000000" w:themeColor="text1"/>
-          <w:shd w:val="clear" w:color="auto" w:fill="FFFFFF"/>
-        </w:rPr>
-        <w:t xml:space="preserve">, possibilitando a criação de um ambiente mais próximo possível de uma instalação Linux sem a necessidade </w:t>
-      </w:r>
-      <w:proofErr w:type="gramStart"/>
-      <w:r>
-        <w:rPr>
-          <w:color w:val="000000" w:themeColor="text1"/>
-          <w:shd w:val="clear" w:color="auto" w:fill="FFFFFF"/>
-        </w:rPr>
-        <w:t>de  um</w:t>
-      </w:r>
-      <w:proofErr w:type="gramEnd"/>
-      <w:r>
-        <w:rPr>
-          <w:color w:val="000000" w:themeColor="text1"/>
-          <w:shd w:val="clear" w:color="auto" w:fill="FFFFFF"/>
-        </w:rPr>
-        <w:t xml:space="preserve"> </w:t>
-      </w:r>
-      <w:proofErr w:type="spellStart"/>
-      <w:r>
-        <w:rPr>
-          <w:color w:val="000000" w:themeColor="text1"/>
-          <w:shd w:val="clear" w:color="auto" w:fill="FFFFFF"/>
-        </w:rPr>
-        <w:t>kernel</w:t>
-      </w:r>
-      <w:proofErr w:type="spellEnd"/>
-      <w:r>
-        <w:rPr>
-          <w:color w:val="000000" w:themeColor="text1"/>
-          <w:shd w:val="clear" w:color="auto" w:fill="FFFFFF"/>
-        </w:rPr>
-        <w:t xml:space="preserve"> separado.”</w:t>
+        <w:t> LXC, trazia as seguintes fases: LXC, chroot com esteroides. O objetivo do projeto era ser uma alternativa a já consolidada tecnologia de chroot, sendo um meio termo entre máquina virtual e chroot, possibilitando a criação de um ambiente mais próximo possível de uma instalação Linux sem a necessidade de  um kernel separado.”</w:t>
       </w:r>
     </w:p>
     <w:p>
@@ -8649,74 +7785,18 @@
         <w:rPr>
           <w:color w:val="000000"/>
         </w:rPr>
-        <w:t xml:space="preserve">O container tem a característica de isolar os recursos do sistema dos recursos da aplicação, criando assim um ambiente isolado; o mesmo poder consumir recursos do sistema como: </w:t>
-      </w:r>
-      <w:proofErr w:type="spellStart"/>
+        <w:t>O container tem a característica de isolar os recursos do sistema dos recursos da aplicação, criando assim um ambiente isolado; o mesmo poder consumir recursos do sistema como: namespace, chroot, cgroups entre outros. Funciona com se cada container fosse uma máquina virtual completa, podendo ter inclusive os mesmos problemas de uma máquina virtual, como criação de usuários e permissões de escritas em diretórios e etc.</w:t>
+      </w:r>
+    </w:p>
+    <w:p>
+      <w:pPr>
+        <w:ind w:firstLine="708"/>
+      </w:pPr>
       <w:r>
         <w:rPr>
           <w:color w:val="000000"/>
         </w:rPr>
-        <w:t>namespace</w:t>
-      </w:r>
-      <w:proofErr w:type="spellEnd"/>
-      <w:r>
-        <w:rPr>
-          <w:color w:val="000000"/>
-        </w:rPr>
-        <w:t xml:space="preserve">, </w:t>
-      </w:r>
-      <w:proofErr w:type="spellStart"/>
-      <w:r>
-        <w:rPr>
-          <w:color w:val="000000"/>
-        </w:rPr>
-        <w:t>chroot</w:t>
-      </w:r>
-      <w:proofErr w:type="spellEnd"/>
-      <w:r>
-        <w:rPr>
-          <w:color w:val="000000"/>
-        </w:rPr>
-        <w:t xml:space="preserve">, </w:t>
-      </w:r>
-      <w:proofErr w:type="spellStart"/>
-      <w:r>
-        <w:rPr>
-          <w:color w:val="000000"/>
-        </w:rPr>
-        <w:t>cgroups</w:t>
-      </w:r>
-      <w:proofErr w:type="spellEnd"/>
-      <w:r>
-        <w:rPr>
-          <w:color w:val="000000"/>
-        </w:rPr>
-        <w:t xml:space="preserve"> entre outros. Funciona com se cada container fosse uma máquina virtual completa, podendo ter inclusive os mesmos problemas de uma máquina virtual, como criação de usuários e permissões de escritas em diretórios e etc.</w:t>
-      </w:r>
-    </w:p>
-    <w:p>
-      <w:pPr>
-        <w:ind w:firstLine="708"/>
-      </w:pPr>
-      <w:r>
-        <w:rPr>
-          <w:color w:val="000000"/>
-        </w:rPr>
-        <w:t xml:space="preserve">O resultado é uma máquina virtual sem a camada do </w:t>
-      </w:r>
-      <w:proofErr w:type="spellStart"/>
-      <w:r>
-        <w:rPr>
-          <w:color w:val="000000"/>
-        </w:rPr>
-        <w:t>hypervisor</w:t>
-      </w:r>
-      <w:proofErr w:type="spellEnd"/>
-      <w:r>
-        <w:rPr>
-          <w:color w:val="000000"/>
-        </w:rPr>
-        <w:t>, isolada e com controle de recursos.</w:t>
+        <w:t>O resultado é uma máquina virtual sem a camada do hypervisor, isolada e com controle de recursos.</w:t>
       </w:r>
     </w:p>
     <w:p>
@@ -8759,30 +7839,8 @@
         <w:rPr>
           <w:color w:val="000000"/>
         </w:rPr>
-        <w:t xml:space="preserve">) - “ Os containers fornecem um ambiente mais próximo possível de um sistema operacional do que você conseguiria de uma máquina virtual, mas sem a sobrecarga da execução separada do </w:t>
-      </w:r>
-      <w:proofErr w:type="spellStart"/>
-      <w:r>
-        <w:rPr>
-          <w:color w:val="000000"/>
-        </w:rPr>
-        <w:t>kernel</w:t>
-      </w:r>
-      <w:proofErr w:type="spellEnd"/>
-      <w:r>
-        <w:rPr>
-          <w:color w:val="000000"/>
-        </w:rPr>
-        <w:t xml:space="preserve"> e da simulação de hardware do </w:t>
-      </w:r>
-      <w:proofErr w:type="gramStart"/>
-      <w:r>
-        <w:rPr>
-          <w:color w:val="000000"/>
-        </w:rPr>
-        <w:t>sistema.”</w:t>
-      </w:r>
-      <w:proofErr w:type="gramEnd"/>
+        <w:t>) - “ Os containers fornecem um ambiente mais próximo possível de um sistema operacional do que você conseguiria de uma máquina virtual, mas sem a sobrecarga da execução separada do kernel e da simulação de hardware do sistema.”</w:t>
+      </w:r>
     </w:p>
     <w:p>
       <w:pPr>
@@ -8912,49 +7970,7 @@
         <w:rPr>
           <w:color w:val="000000"/>
         </w:rPr>
-        <w:t xml:space="preserve">* Custo: </w:t>
-      </w:r>
-      <w:proofErr w:type="gramStart"/>
-      <w:r>
-        <w:rPr>
-          <w:color w:val="000000"/>
-        </w:rPr>
-        <w:t xml:space="preserve"> Tendo</w:t>
-      </w:r>
-      <w:proofErr w:type="gramEnd"/>
-      <w:r>
-        <w:rPr>
-          <w:color w:val="000000"/>
-        </w:rPr>
-        <w:t xml:space="preserve"> em vista que para a virtualização de máquina, na maioria das vezes é feito sobre plataformas de virtualização e isto pode implicar em custos adicionais para empresas que podem precisar de suporte especializado. Isto implica em custos de licenças e suporte. O projeto do LXC container e algumas plataformas de gerenciamento e </w:t>
-      </w:r>
-      <w:proofErr w:type="spellStart"/>
-      <w:r>
-        <w:rPr>
-          <w:color w:val="000000"/>
-        </w:rPr>
-        <w:t>deploy</w:t>
-      </w:r>
-      <w:proofErr w:type="spellEnd"/>
-      <w:r>
-        <w:rPr>
-          <w:color w:val="000000"/>
-        </w:rPr>
-        <w:t xml:space="preserve"> de containers são de carácter open-</w:t>
-      </w:r>
-      <w:proofErr w:type="spellStart"/>
-      <w:r>
-        <w:rPr>
-          <w:color w:val="000000"/>
-        </w:rPr>
-        <w:t>source</w:t>
-      </w:r>
-      <w:proofErr w:type="spellEnd"/>
-      <w:r>
-        <w:rPr>
-          <w:color w:val="000000"/>
-        </w:rPr>
-        <w:t>.</w:t>
+        <w:t>* Custo:  Tendo em vista que para a virtualização de máquina, na maioria das vezes é feito sobre plataformas de virtualização e isto pode implicar em custos adicionais para empresas que podem precisar de suporte especializado. Isto implica em custos de licenças e suporte. O projeto do LXC container e algumas plataformas de gerenciamento e deploy de containers são de carácter open-source.</w:t>
       </w:r>
     </w:p>
     <w:p>
@@ -9037,23 +8053,7 @@
       </w:r>
       <w:bookmarkEnd w:id="83"/>
       <w:r>
-        <w:t xml:space="preserve"> LXC </w:t>
-      </w:r>
-      <w:proofErr w:type="spellStart"/>
-      <w:r>
-        <w:t>vs</w:t>
-      </w:r>
-      <w:proofErr w:type="spellEnd"/>
-      <w:r>
-        <w:t xml:space="preserve"> KVM Fonte: </w:t>
-      </w:r>
-      <w:proofErr w:type="gramStart"/>
-      <w:r>
-        <w:t>http:3way.com.br</w:t>
-      </w:r>
-      <w:proofErr w:type="gramEnd"/>
-      <w:r>
-        <w:t>/saiba-como-a-virtualizacao-por-container-revolucionou-a-infraestrutura-de-ti-part2/.png</w:t>
+        <w:t xml:space="preserve"> LXC vs KVM Fonte: http:3way.com.br/saiba-como-a-virtualizacao-por-container-revolucionou-a-infraestrutura-de-ti-part2/.png</w:t>
       </w:r>
     </w:p>
     <w:p>
@@ -9197,14 +8197,12 @@
         </w:rPr>
         <w:t xml:space="preserve">Abstração do </w:t>
       </w:r>
-      <w:proofErr w:type="spellStart"/>
       <w:r>
         <w:rPr>
           <w:lang w:eastAsia="x-none"/>
         </w:rPr>
         <w:t>ho</w:t>
       </w:r>
-      <w:proofErr w:type="spellEnd"/>
       <w:r>
         <w:rPr>
           <w:lang w:val="x-none" w:eastAsia="x-none"/>
@@ -9227,21 +8225,7 @@
         <w:rPr>
           <w:lang w:eastAsia="x-none"/>
         </w:rPr>
-        <w:t xml:space="preserve">Como já informado anteriormente há uma separação do host e da aplicação. Utilizando o conceito do LXC container e algumas outras ferramentas, como o docker-compose, irei </w:t>
-      </w:r>
-      <w:proofErr w:type="spellStart"/>
-      <w:r>
-        <w:rPr>
-          <w:lang w:eastAsia="x-none"/>
-        </w:rPr>
-        <w:t>explícitá-lo</w:t>
-      </w:r>
-      <w:proofErr w:type="spellEnd"/>
-      <w:r>
-        <w:rPr>
-          <w:lang w:eastAsia="x-none"/>
-        </w:rPr>
-        <w:t xml:space="preserve"> em outro capítulo.</w:t>
+        <w:t>Como já informado anteriormente há uma separação do host e da aplicação. Utilizando o conceito do LXC container e algumas outras ferramentas, como o docker-compose, irei explícitá-lo em outro capítulo.</w:t>
       </w:r>
     </w:p>
     <w:p>
@@ -9291,14 +8275,12 @@
           <w:lang w:val="x-none" w:eastAsia="x-none"/>
         </w:rPr>
       </w:pPr>
-      <w:proofErr w:type="spellStart"/>
       <w:r>
         <w:rPr>
           <w:lang w:eastAsia="x-none"/>
         </w:rPr>
         <w:t>Gerênciamento</w:t>
       </w:r>
-      <w:proofErr w:type="spellEnd"/>
       <w:r>
         <w:rPr>
           <w:lang w:val="x-none" w:eastAsia="x-none"/>
@@ -9393,35 +8375,7 @@
         <w:rPr>
           <w:lang w:eastAsia="x-none"/>
         </w:rPr>
-        <w:t>Compartilhamento de camadas comuns a nível de Sistema Operacional, como bibliotecas (do sistema</w:t>
-      </w:r>
-      <w:proofErr w:type="gramStart"/>
-      <w:r>
-        <w:rPr>
-          <w:lang w:eastAsia="x-none"/>
-        </w:rPr>
-        <w:t>),  system</w:t>
-      </w:r>
-      <w:proofErr w:type="gramEnd"/>
-      <w:r>
-        <w:rPr>
-          <w:lang w:eastAsia="x-none"/>
-        </w:rPr>
-        <w:t>-</w:t>
-      </w:r>
-      <w:proofErr w:type="spellStart"/>
-      <w:r>
-        <w:rPr>
-          <w:lang w:eastAsia="x-none"/>
-        </w:rPr>
-        <w:t>calls</w:t>
-      </w:r>
-      <w:proofErr w:type="spellEnd"/>
-      <w:r>
-        <w:rPr>
-          <w:lang w:eastAsia="x-none"/>
-        </w:rPr>
-        <w:t xml:space="preserve"> e etc.</w:t>
+        <w:t>Compartilhamento de camadas comuns a nível de Sistema Operacional, como bibliotecas (do sistema),  system-calls e etc.</w:t>
       </w:r>
     </w:p>
     <w:p>
@@ -9457,24 +8411,22 @@
         <w:rPr>
           <w:lang w:eastAsia="x-none"/>
         </w:rPr>
-        <w:t xml:space="preserve">Agregação de serviços para </w:t>
-      </w:r>
-      <w:proofErr w:type="spellStart"/>
-      <w:r>
-        <w:rPr>
-          <w:lang w:eastAsia="x-none"/>
-        </w:rPr>
-        <w:t>elicitar</w:t>
-      </w:r>
-      <w:proofErr w:type="spellEnd"/>
-      <w:r>
-        <w:rPr>
-          <w:lang w:eastAsia="x-none"/>
-        </w:rPr>
-        <w:t xml:space="preserve"> a aplicação de previsibilidade de execução e conclusão de execução.</w:t>
-      </w:r>
-    </w:p>
-    <w:p>
+        <w:t>Agregação de serviços para elicitar a aplicação de previsibilidade de execução e conclusão de execução.</w:t>
+      </w:r>
+    </w:p>
+    <w:p/>
+    <w:p>
+      <w:r>
+        <w:t>&lt;Instalação</w:t>
+      </w:r>
+      <w:r>
+        <w:t xml:space="preserve"> – Citar comandos de instalação do docker</w:t>
+      </w:r>
+      <w:bookmarkStart w:id="85" w:name="_GoBack"/>
+      <w:bookmarkEnd w:id="85"/>
+      <w:r>
+        <w:t>&gt;</w:t>
+      </w:r>
       <w:r>
         <w:br w:type="page"/>
       </w:r>
@@ -9483,7 +8435,7 @@
       <w:pPr>
         <w:pStyle w:val="Ttulo11"/>
       </w:pPr>
-      <w:bookmarkStart w:id="85" w:name="_Toc496029283"/>
+      <w:bookmarkStart w:id="86" w:name="_Toc496029283"/>
       <w:r>
         <w:lastRenderedPageBreak/>
         <w:t xml:space="preserve">4.1 </w:t>
@@ -9491,7 +8443,7 @@
       <w:r>
         <w:t>motivos para usar o Docker</w:t>
       </w:r>
-      <w:bookmarkEnd w:id="85"/>
+      <w:bookmarkEnd w:id="86"/>
     </w:p>
     <w:p>
       <w:r>
@@ -9558,7 +8510,7 @@
       <w:pPr>
         <w:pStyle w:val="Ttulo11"/>
       </w:pPr>
-      <w:bookmarkStart w:id="86" w:name="_Toc496029284"/>
+      <w:bookmarkStart w:id="87" w:name="_Toc496029284"/>
       <w:r>
         <w:lastRenderedPageBreak/>
         <w:t>4.2</w:t>
@@ -9569,7 +8521,7 @@
       <w:r>
         <w:t xml:space="preserve"> IMAGEM</w:t>
       </w:r>
-      <w:bookmarkEnd w:id="86"/>
+      <w:bookmarkEnd w:id="87"/>
     </w:p>
     <w:p>
       <w:pPr>
@@ -9774,61 +8726,33 @@
         <w:rPr>
           <w:lang w:eastAsia="x-none"/>
         </w:rPr>
-        <w:t>&lt;</w:t>
-      </w:r>
-      <w:proofErr w:type="gramStart"/>
-      <w:r>
+        <w:t>&lt;imagem de imagem do docker &gt;</w:t>
+      </w:r>
+    </w:p>
+    <w:p>
+      <w:pPr>
         <w:rPr>
           <w:lang w:eastAsia="x-none"/>
         </w:rPr>
-        <w:t>imagem</w:t>
-      </w:r>
-      <w:proofErr w:type="gramEnd"/>
-      <w:r>
+      </w:pPr>
+    </w:p>
+    <w:p>
+      <w:pPr>
         <w:rPr>
           <w:lang w:eastAsia="x-none"/>
         </w:rPr>
-        <w:t xml:space="preserve"> de imagem do </w:t>
-      </w:r>
-      <w:proofErr w:type="spellStart"/>
-      <w:r>
+      </w:pPr>
+    </w:p>
+    <w:p>
+      <w:pPr>
         <w:rPr>
           <w:lang w:eastAsia="x-none"/>
         </w:rPr>
-        <w:t>docker</w:t>
-      </w:r>
-      <w:proofErr w:type="spellEnd"/>
+      </w:pPr>
       <w:r>
         <w:rPr>
           <w:lang w:eastAsia="x-none"/>
         </w:rPr>
-        <w:t xml:space="preserve"> &gt;</w:t>
-      </w:r>
-    </w:p>
-    <w:p>
-      <w:pPr>
-        <w:rPr>
-          <w:lang w:eastAsia="x-none"/>
-        </w:rPr>
-      </w:pPr>
-    </w:p>
-    <w:p>
-      <w:pPr>
-        <w:rPr>
-          <w:lang w:eastAsia="x-none"/>
-        </w:rPr>
-      </w:pPr>
-    </w:p>
-    <w:p>
-      <w:pPr>
-        <w:rPr>
-          <w:lang w:eastAsia="x-none"/>
-        </w:rPr>
-      </w:pPr>
-      <w:r>
-        <w:rPr>
-          <w:lang w:eastAsia="x-none"/>
-        </w:rPr>
         <w:br w:type="page"/>
       </w:r>
     </w:p>
@@ -9836,7 +8760,7 @@
       <w:pPr>
         <w:pStyle w:val="Ttulo11"/>
       </w:pPr>
-      <w:bookmarkStart w:id="87" w:name="_Toc496029285"/>
+      <w:bookmarkStart w:id="88" w:name="_Toc496029285"/>
       <w:r>
         <w:lastRenderedPageBreak/>
         <w:t>4.2.1</w:t>
@@ -9847,7 +8771,7 @@
       <w:r>
         <w:t>HUB</w:t>
       </w:r>
-      <w:bookmarkEnd w:id="87"/>
+      <w:bookmarkEnd w:id="88"/>
     </w:p>
     <w:p>
       <w:pPr>
@@ -9983,8 +8907,6 @@
         </w:rPr>
         <w:t xml:space="preserve"> manter a adequação do ambiente à aplicação e/ou customização necessária.</w:t>
       </w:r>
-      <w:bookmarkStart w:id="88" w:name="_GoBack"/>
-      <w:bookmarkEnd w:id="88"/>
       <w:r>
         <w:rPr>
           <w:rFonts w:eastAsia="Times New Roman"/>
@@ -10163,55 +9085,27 @@
         <w:rPr>
           <w:lang w:eastAsia="x-none"/>
         </w:rPr>
-        <w:t>&lt;</w:t>
-      </w:r>
-      <w:proofErr w:type="gramStart"/>
-      <w:r>
+        <w:t>&lt;inserir comando para baixar a imagem&gt;</w:t>
+      </w:r>
+    </w:p>
+    <w:p>
+      <w:pPr>
         <w:rPr>
           <w:lang w:eastAsia="x-none"/>
         </w:rPr>
-        <w:t>inserir</w:t>
-      </w:r>
-      <w:proofErr w:type="gramEnd"/>
-      <w:r>
+      </w:pPr>
+    </w:p>
+    <w:p>
+      <w:pPr>
         <w:rPr>
           <w:lang w:eastAsia="x-none"/>
         </w:rPr>
-        <w:t xml:space="preserve"> comando para baixar a imagem&gt;</w:t>
-      </w:r>
-    </w:p>
-    <w:p>
-      <w:pPr>
+      </w:pPr>
+      <w:r>
         <w:rPr>
           <w:lang w:eastAsia="x-none"/>
         </w:rPr>
-      </w:pPr>
-    </w:p>
-    <w:p>
-      <w:pPr>
-        <w:rPr>
-          <w:lang w:eastAsia="x-none"/>
-        </w:rPr>
-      </w:pPr>
-      <w:r>
-        <w:rPr>
-          <w:lang w:eastAsia="x-none"/>
-        </w:rPr>
-        <w:t>&lt;</w:t>
-      </w:r>
-      <w:proofErr w:type="gramStart"/>
-      <w:r>
-        <w:rPr>
-          <w:lang w:eastAsia="x-none"/>
-        </w:rPr>
-        <w:t>inserir</w:t>
-      </w:r>
-      <w:proofErr w:type="gramEnd"/>
-      <w:r>
-        <w:rPr>
-          <w:lang w:eastAsia="x-none"/>
-        </w:rPr>
-        <w:t xml:space="preserve"> imagem do Docker hub&gt;</w:t>
+        <w:t>&lt;inserir imagem do Docker hub&gt;</w:t>
       </w:r>
     </w:p>
     <w:p>
@@ -10245,15 +9139,7 @@
         <w:ind w:firstLine="708"/>
       </w:pPr>
       <w:r>
-        <w:t xml:space="preserve">Existe uma ferramenta do Docker que é o Docker-compose, da qual é possível escrever um único arquivo em formato </w:t>
-      </w:r>
-      <w:proofErr w:type="spellStart"/>
-      <w:r>
-        <w:t>shell</w:t>
-      </w:r>
-      <w:proofErr w:type="spellEnd"/>
-      <w:r>
-        <w:t xml:space="preserve"> e o mesmo será a imagem para a criação dos containers.</w:t>
+        <w:t>Existe uma ferramenta do Docker que é o Docker-compose, da qual é possível escrever um único arquivo em formato shell e o mesmo será a imagem para a criação dos containers.</w:t>
       </w:r>
     </w:p>
     <w:p>
@@ -10267,57 +9153,29 @@
         <w:rPr>
           <w:lang w:eastAsia="x-none"/>
         </w:rPr>
-        <w:t>A imagem é um “container” intermediário que faz a abstração das aplicações para o sistema operacional. A mesma é uma cama intermediária da qual é possível fazer instalação de dependências (</w:t>
-      </w:r>
-      <w:proofErr w:type="spellStart"/>
-      <w:r>
+        <w:t>A imagem é um “container” intermediário que faz a abstração das aplicações para o sistema operacional. A mesma é uma cama intermediária da qual é possível fazer instalação de dependências (libs) que serão usadas como base para a criação dos containers das aplicações.</w:t>
+      </w:r>
+    </w:p>
+    <w:p>
+      <w:pPr>
+        <w:ind w:firstLine="708"/>
         <w:rPr>
           <w:lang w:eastAsia="x-none"/>
         </w:rPr>
-        <w:t>libs</w:t>
-      </w:r>
-      <w:proofErr w:type="spellEnd"/>
-      <w:r>
+      </w:pPr>
+    </w:p>
+    <w:p>
+      <w:pPr>
+        <w:ind w:firstLine="708"/>
         <w:rPr>
           <w:lang w:eastAsia="x-none"/>
         </w:rPr>
-        <w:t>) que serão usadas como base para a criação dos containers das aplicações.</w:t>
-      </w:r>
-    </w:p>
-    <w:p>
-      <w:pPr>
-        <w:ind w:firstLine="708"/>
+      </w:pPr>
+      <w:r>
         <w:rPr>
           <w:lang w:eastAsia="x-none"/>
         </w:rPr>
-      </w:pPr>
-    </w:p>
-    <w:p>
-      <w:pPr>
-        <w:ind w:firstLine="708"/>
-        <w:rPr>
-          <w:lang w:eastAsia="x-none"/>
-        </w:rPr>
-      </w:pPr>
-      <w:r>
-        <w:rPr>
-          <w:lang w:eastAsia="x-none"/>
-        </w:rPr>
-        <w:t xml:space="preserve">&lt; </w:t>
-      </w:r>
-      <w:proofErr w:type="gramStart"/>
-      <w:r>
-        <w:rPr>
-          <w:lang w:eastAsia="x-none"/>
-        </w:rPr>
-        <w:t>olhar</w:t>
-      </w:r>
-      <w:proofErr w:type="gramEnd"/>
-      <w:r>
-        <w:rPr>
-          <w:lang w:eastAsia="x-none"/>
-        </w:rPr>
-        <w:t xml:space="preserve"> outra definição de imagem na web &gt;</w:t>
+        <w:t>&lt; olhar outra definição de imagem na web &gt;</w:t>
       </w:r>
     </w:p>
     <w:p>
@@ -10443,276 +9301,72 @@
         <w:rPr>
           <w:lang w:eastAsia="x-none"/>
         </w:rPr>
-        <w:t xml:space="preserve">Toda a escrita do arquivo do docker-compose é no formato </w:t>
-      </w:r>
-      <w:proofErr w:type="gramStart"/>
-      <w:r>
+        <w:t>Toda a escrita do arquivo do docker-compose é no formato “.yml” uma linguagem bem próxima da linguagem natural e que poder ser facilmente compreendida e interpretada por uma simplicidade e algum prévio conhecimento de computação.</w:t>
+      </w:r>
+    </w:p>
+    <w:p>
+      <w:pPr>
         <w:rPr>
           <w:lang w:eastAsia="x-none"/>
         </w:rPr>
-        <w:t>“.</w:t>
-      </w:r>
-      <w:proofErr w:type="spellStart"/>
+      </w:pPr>
       <w:r>
         <w:rPr>
           <w:lang w:eastAsia="x-none"/>
         </w:rPr>
-        <w:t>yml</w:t>
-      </w:r>
-      <w:proofErr w:type="spellEnd"/>
-      <w:proofErr w:type="gramEnd"/>
-      <w:r>
+        <w:t>A escrita do arquivo do Dockerfile é em formato shell-script, não sendo tão próxima da linguagem natural e de compreensão difícil, por se tratar de uma linguagem mais baixo nível e não comumente utilizada. Administradores de Sistema e equipes de Infra-estrutura, acostumados a fazer scripts para fazer alterações em lote para Sistemas Operacionais Linux, possuem maior compreensão deste tipo de linguagem e dos comandos de Sistema Operacional utilizados.</w:t>
+      </w:r>
+    </w:p>
+    <w:p>
+      <w:pPr>
         <w:rPr>
           <w:lang w:eastAsia="x-none"/>
         </w:rPr>
-        <w:t>” uma linguagem bem próxima da linguagem natural e que poder ser facilmente compreendida e interpretada por uma simplicidade e algum prévio conhecimento de computação.</w:t>
-      </w:r>
-    </w:p>
-    <w:p>
-      <w:pPr>
+      </w:pPr>
+      <w:r>
         <w:rPr>
           <w:lang w:eastAsia="x-none"/>
         </w:rPr>
-      </w:pPr>
-      <w:r>
+        <w:t>O Docker-compose utiliza o conceito de execução por serviços, da qual cada container é executado como um serviço e o mesmo pode estar dependente é vinculado à outro serviços para poder executar.</w:t>
+      </w:r>
+    </w:p>
+    <w:p>
+      <w:pPr>
         <w:rPr>
           <w:lang w:eastAsia="x-none"/>
         </w:rPr>
-        <w:t xml:space="preserve">A escrita do arquivo do Dockerfile é em formato </w:t>
-      </w:r>
-      <w:proofErr w:type="spellStart"/>
+      </w:pPr>
       <w:r>
         <w:rPr>
           <w:lang w:eastAsia="x-none"/>
         </w:rPr>
-        <w:t>shell</w:t>
-      </w:r>
-      <w:proofErr w:type="spellEnd"/>
-      <w:r>
+        <w:t>Dependente significa que o mesmo depende de outro serviço para poder executar, um templo é o redis. A aplicação que está sendo mostrada neste estudo depende do redis para poder executar; isso significa que o container do redis tem que ser biuldado é executado antes do container da aplicação. Essa ordem é referenciada na ordem de execução dos serviços escritos no docker-compose.yml.</w:t>
+      </w:r>
+    </w:p>
+    <w:p>
+      <w:pPr>
         <w:rPr>
           <w:lang w:eastAsia="x-none"/>
         </w:rPr>
-        <w:t xml:space="preserve">-script, não sendo tão próxima da linguagem natural e de compreensão difícil, por se tratar de uma linguagem mais baixo nível e não comumente utilizada. Administradores de Sistema e equipes de </w:t>
-      </w:r>
-      <w:proofErr w:type="spellStart"/>
+      </w:pPr>
       <w:r>
         <w:rPr>
           <w:lang w:eastAsia="x-none"/>
         </w:rPr>
-        <w:t>Infra-estrutura</w:t>
-      </w:r>
-      <w:proofErr w:type="spellEnd"/>
-      <w:r>
+        <w:t>Estar vinculado significa que um container estará prestando serviço para outro container. Ambos são independentes e podem ser biuldados é executado em separado. Por exemplo o banco de dados em MySQL ele presta serviços para a aplicação, a mesma consegue ser biuldada é ficar up sem o banco; não vai ter sua completa utilização e execução sem o mesmo, mais é possível.</w:t>
+      </w:r>
+    </w:p>
+    <w:p>
+      <w:pPr>
         <w:rPr>
           <w:lang w:eastAsia="x-none"/>
         </w:rPr>
-        <w:t>, acostumados a fazer scripts para fazer alterações em lote para Sistemas Operacionais Linux, possuem maior compreensão deste tipo de linguagem e dos comandos de Sistema Operacional utilizados.</w:t>
-      </w:r>
-    </w:p>
-    <w:p>
-      <w:pPr>
+      </w:pPr>
+      <w:r>
         <w:rPr>
           <w:lang w:eastAsia="x-none"/>
         </w:rPr>
-      </w:pPr>
-      <w:r>
-        <w:rPr>
-          <w:lang w:eastAsia="x-none"/>
-        </w:rPr>
-        <w:t xml:space="preserve">O Docker-compose utiliza o conceito de execução por serviços, da qual cada container é executado como um serviço e o mesmo pode estar dependente é vinculado </w:t>
-      </w:r>
-      <w:proofErr w:type="gramStart"/>
-      <w:r>
-        <w:rPr>
-          <w:lang w:eastAsia="x-none"/>
-        </w:rPr>
-        <w:t>à</w:t>
-      </w:r>
-      <w:proofErr w:type="gramEnd"/>
-      <w:r>
-        <w:rPr>
-          <w:lang w:eastAsia="x-none"/>
-        </w:rPr>
-        <w:t xml:space="preserve"> outro serviços para poder executar.</w:t>
-      </w:r>
-    </w:p>
-    <w:p>
-      <w:pPr>
-        <w:rPr>
-          <w:lang w:eastAsia="x-none"/>
-        </w:rPr>
-      </w:pPr>
-      <w:r>
-        <w:rPr>
-          <w:lang w:eastAsia="x-none"/>
-        </w:rPr>
-        <w:t xml:space="preserve">Dependente significa que o mesmo depende de outro serviço para poder executar, um templo é </w:t>
-      </w:r>
-      <w:proofErr w:type="gramStart"/>
-      <w:r>
-        <w:rPr>
-          <w:lang w:eastAsia="x-none"/>
-        </w:rPr>
-        <w:t>o redis</w:t>
-      </w:r>
-      <w:proofErr w:type="gramEnd"/>
-      <w:r>
-        <w:rPr>
-          <w:lang w:eastAsia="x-none"/>
-        </w:rPr>
-        <w:t xml:space="preserve">. A aplicação que está sendo mostrada neste estudo depende </w:t>
-      </w:r>
-      <w:proofErr w:type="gramStart"/>
-      <w:r>
-        <w:rPr>
-          <w:lang w:eastAsia="x-none"/>
-        </w:rPr>
-        <w:t>do</w:t>
-      </w:r>
-      <w:proofErr w:type="gramEnd"/>
-      <w:r>
-        <w:rPr>
-          <w:lang w:eastAsia="x-none"/>
-        </w:rPr>
-        <w:t xml:space="preserve"> redis para poder executar; isso significa que o container do redis tem que ser </w:t>
-      </w:r>
-      <w:proofErr w:type="spellStart"/>
-      <w:r>
-        <w:rPr>
-          <w:lang w:eastAsia="x-none"/>
-        </w:rPr>
-        <w:t>biuldado</w:t>
-      </w:r>
-      <w:proofErr w:type="spellEnd"/>
-      <w:r>
-        <w:rPr>
-          <w:lang w:eastAsia="x-none"/>
-        </w:rPr>
-        <w:t xml:space="preserve"> é executado antes do container da aplicação. Essa ordem é referenciada na ordem de execução dos serviços escritos no </w:t>
-      </w:r>
-      <w:proofErr w:type="spellStart"/>
-      <w:r>
-        <w:rPr>
-          <w:lang w:eastAsia="x-none"/>
-        </w:rPr>
-        <w:t>docker-compose.yml</w:t>
-      </w:r>
-      <w:proofErr w:type="spellEnd"/>
-      <w:r>
-        <w:rPr>
-          <w:lang w:eastAsia="x-none"/>
-        </w:rPr>
-        <w:t>.</w:t>
-      </w:r>
-    </w:p>
-    <w:p>
-      <w:pPr>
-        <w:rPr>
-          <w:lang w:eastAsia="x-none"/>
-        </w:rPr>
-      </w:pPr>
-      <w:r>
-        <w:rPr>
-          <w:lang w:eastAsia="x-none"/>
-        </w:rPr>
-        <w:t xml:space="preserve">Estar vinculado significa que um container estará prestando serviço para outro container. Ambos são independentes e podem ser </w:t>
-      </w:r>
-      <w:proofErr w:type="spellStart"/>
-      <w:r>
-        <w:rPr>
-          <w:lang w:eastAsia="x-none"/>
-        </w:rPr>
-        <w:t>biuldados</w:t>
-      </w:r>
-      <w:proofErr w:type="spellEnd"/>
-      <w:r>
-        <w:rPr>
-          <w:lang w:eastAsia="x-none"/>
-        </w:rPr>
-        <w:t xml:space="preserve"> é executado em separado. Por exemplo o banco de dados em MySQL ele presta serviços para a aplicação, a mesma consegue ser </w:t>
-      </w:r>
-      <w:proofErr w:type="spellStart"/>
-      <w:r>
-        <w:rPr>
-          <w:lang w:eastAsia="x-none"/>
-        </w:rPr>
-        <w:t>biuldada</w:t>
-      </w:r>
-      <w:proofErr w:type="spellEnd"/>
-      <w:r>
-        <w:rPr>
-          <w:lang w:eastAsia="x-none"/>
-        </w:rPr>
-        <w:t xml:space="preserve"> é ficar </w:t>
-      </w:r>
-      <w:proofErr w:type="spellStart"/>
-      <w:r>
-        <w:rPr>
-          <w:lang w:eastAsia="x-none"/>
-        </w:rPr>
-        <w:t>up</w:t>
-      </w:r>
-      <w:proofErr w:type="spellEnd"/>
-      <w:r>
-        <w:rPr>
-          <w:lang w:eastAsia="x-none"/>
-        </w:rPr>
-        <w:t xml:space="preserve"> sem o banco; não vai ter sua completa utilização e execução sem o mesmo, mais é possível.</w:t>
-      </w:r>
-    </w:p>
-    <w:p>
-      <w:pPr>
-        <w:rPr>
-          <w:lang w:eastAsia="x-none"/>
-        </w:rPr>
-      </w:pPr>
-      <w:r>
-        <w:rPr>
-          <w:lang w:eastAsia="x-none"/>
-        </w:rPr>
-        <w:t xml:space="preserve">A aplicação tem que estar vinculada ao seu </w:t>
-      </w:r>
-      <w:proofErr w:type="spellStart"/>
-      <w:r>
-        <w:rPr>
-          <w:lang w:eastAsia="x-none"/>
-        </w:rPr>
-        <w:t>docker-compose.yml</w:t>
-      </w:r>
-      <w:proofErr w:type="spellEnd"/>
-      <w:r>
-        <w:rPr>
-          <w:lang w:eastAsia="x-none"/>
-        </w:rPr>
-        <w:t xml:space="preserve">, fazendo referência a imagem que foi criada pelo </w:t>
-      </w:r>
-      <w:proofErr w:type="spellStart"/>
-      <w:r>
-        <w:rPr>
-          <w:lang w:eastAsia="x-none"/>
-        </w:rPr>
-        <w:t>dockerfile</w:t>
-      </w:r>
-      <w:proofErr w:type="spellEnd"/>
-      <w:r>
-        <w:rPr>
-          <w:lang w:eastAsia="x-none"/>
-        </w:rPr>
-        <w:t xml:space="preserve">. A imagem é </w:t>
-      </w:r>
-      <w:proofErr w:type="spellStart"/>
-      <w:r>
-        <w:rPr>
-          <w:lang w:eastAsia="x-none"/>
-        </w:rPr>
-        <w:t>buildada</w:t>
-      </w:r>
-      <w:proofErr w:type="spellEnd"/>
-      <w:r>
-        <w:rPr>
-          <w:lang w:eastAsia="x-none"/>
-        </w:rPr>
-        <w:t xml:space="preserve"> antes dá execução do container que faz referência a ela.</w:t>
+        <w:t>A aplicação tem que estar vinculada ao seu docker-compose.yml, fazendo referência a imagem que foi criada pelo dockerfile. A imagem é buildada antes dá execução do container que faz referência a ela.</w:t>
       </w:r>
     </w:p>
     <w:p>
@@ -10744,49 +9398,7 @@
           <w:lang w:eastAsia="x-none"/>
         </w:rPr>
         <w:lastRenderedPageBreak/>
-        <w:t xml:space="preserve">Build — &lt;Descrição do comando no terminal - Build </w:t>
-      </w:r>
-      <w:proofErr w:type="spellStart"/>
-      <w:r>
-        <w:rPr>
-          <w:lang w:eastAsia="x-none"/>
-        </w:rPr>
-        <w:t>or</w:t>
-      </w:r>
-      <w:proofErr w:type="spellEnd"/>
-      <w:r>
-        <w:rPr>
-          <w:lang w:eastAsia="x-none"/>
-        </w:rPr>
-        <w:t xml:space="preserve"> </w:t>
-      </w:r>
-      <w:proofErr w:type="spellStart"/>
-      <w:r>
-        <w:rPr>
-          <w:lang w:eastAsia="x-none"/>
-        </w:rPr>
-        <w:t>rebuild</w:t>
-      </w:r>
-      <w:proofErr w:type="spellEnd"/>
-      <w:r>
-        <w:rPr>
-          <w:lang w:eastAsia="x-none"/>
-        </w:rPr>
-        <w:t xml:space="preserve"> </w:t>
-      </w:r>
-      <w:proofErr w:type="spellStart"/>
-      <w:r>
-        <w:rPr>
-          <w:lang w:eastAsia="x-none"/>
-        </w:rPr>
-        <w:t>services</w:t>
-      </w:r>
-      <w:proofErr w:type="spellEnd"/>
-      <w:r>
-        <w:rPr>
-          <w:lang w:eastAsia="x-none"/>
-        </w:rPr>
-        <w:t xml:space="preserve">. </w:t>
+        <w:t xml:space="preserve">Build — &lt;Descrição do comando no terminal - Build or rebuild services. </w:t>
       </w:r>
     </w:p>
     <w:p>
@@ -10803,35 +9415,7 @@
         <w:rPr>
           <w:lang w:val="en-US" w:eastAsia="x-none"/>
         </w:rPr>
-        <w:t>Services are built once and then tagged as `</w:t>
-      </w:r>
-      <w:proofErr w:type="spellStart"/>
-      <w:r>
-        <w:rPr>
-          <w:lang w:val="en-US" w:eastAsia="x-none"/>
-        </w:rPr>
-        <w:t>project_service</w:t>
-      </w:r>
-      <w:proofErr w:type="spellEnd"/>
-      <w:r>
-        <w:rPr>
-          <w:lang w:val="en-US" w:eastAsia="x-none"/>
-        </w:rPr>
-        <w:t>`, e.g. `</w:t>
-      </w:r>
-      <w:proofErr w:type="spellStart"/>
-      <w:r>
-        <w:rPr>
-          <w:lang w:val="en-US" w:eastAsia="x-none"/>
-        </w:rPr>
-        <w:t>composetest_db</w:t>
-      </w:r>
-      <w:proofErr w:type="spellEnd"/>
-      <w:r>
-        <w:rPr>
-          <w:lang w:val="en-US" w:eastAsia="x-none"/>
-        